<commit_message>
um pouco mais sobre SQL
</commit_message>
<xml_diff>
--- a/MySQL.docx
+++ b/MySQL.docx
@@ -1240,6 +1240,975 @@
           <w:szCs w:val="24"/>
         </w:rPr>
       </w:pPr>
+      <w:r>
+        <w:rPr>
+          <w:rFonts w:ascii="Arial" w:hAnsi="Arial" w:cs="Arial"/>
+          <w:b/>
+          <w:bCs/>
+          <w:sz w:val="24"/>
+          <w:szCs w:val="24"/>
+        </w:rPr>
+        <w:t>SQL</w:t>
+      </w:r>
+      <w:r>
+        <w:rPr>
+          <w:rFonts w:ascii="Arial" w:hAnsi="Arial" w:cs="Arial"/>
+          <w:b/>
+          <w:bCs/>
+          <w:sz w:val="24"/>
+          <w:szCs w:val="24"/>
+        </w:rPr>
+        <w:t xml:space="preserve"> </w:t>
+      </w:r>
+      <w:r>
+        <w:rPr>
+          <w:rFonts w:ascii="Arial" w:hAnsi="Arial" w:cs="Arial"/>
+          <w:sz w:val="24"/>
+          <w:szCs w:val="24"/>
+        </w:rPr>
+        <w:t xml:space="preserve">é a </w:t>
+      </w:r>
+      <w:r>
+        <w:rPr>
+          <w:rFonts w:ascii="Arial" w:hAnsi="Arial" w:cs="Arial"/>
+          <w:b/>
+          <w:bCs/>
+          <w:sz w:val="24"/>
+          <w:szCs w:val="24"/>
+        </w:rPr>
+        <w:t>linguagem</w:t>
+      </w:r>
+      <w:r>
+        <w:rPr>
+          <w:rFonts w:ascii="Arial" w:hAnsi="Arial" w:cs="Arial"/>
+          <w:b/>
+          <w:bCs/>
+          <w:sz w:val="24"/>
+          <w:szCs w:val="24"/>
+        </w:rPr>
+        <w:t xml:space="preserve"> padrão</w:t>
+      </w:r>
+      <w:r>
+        <w:rPr>
+          <w:rFonts w:ascii="Arial" w:hAnsi="Arial" w:cs="Arial"/>
+          <w:sz w:val="24"/>
+          <w:szCs w:val="24"/>
+        </w:rPr>
+        <w:t xml:space="preserve"> nos principais banco de dados relacionais existentes hoje no mercado</w:t>
+      </w:r>
+      <w:r>
+        <w:rPr>
+          <w:rFonts w:ascii="Arial" w:hAnsi="Arial" w:cs="Arial"/>
+          <w:sz w:val="24"/>
+          <w:szCs w:val="24"/>
+        </w:rPr>
+        <w:t>, tais como:</w:t>
+      </w:r>
+    </w:p>
+    <w:p>
+      <w:pPr>
+        <w:jc w:val="both"/>
+        <w:rPr>
+          <w:rFonts w:ascii="Arial" w:hAnsi="Arial" w:cs="Arial"/>
+          <w:sz w:val="24"/>
+          <w:szCs w:val="24"/>
+        </w:rPr>
+      </w:pPr>
+      <w:r>
+        <w:rPr>
+          <w:rFonts w:ascii="Arial" w:hAnsi="Arial" w:cs="Arial"/>
+          <w:sz w:val="24"/>
+          <w:szCs w:val="24"/>
+        </w:rPr>
+        <w:t>MySQL;</w:t>
+      </w:r>
+    </w:p>
+    <w:p>
+      <w:pPr>
+        <w:jc w:val="both"/>
+        <w:rPr>
+          <w:rFonts w:ascii="Arial" w:hAnsi="Arial" w:cs="Arial"/>
+          <w:sz w:val="24"/>
+          <w:szCs w:val="24"/>
+        </w:rPr>
+      </w:pPr>
+      <w:r>
+        <w:rPr>
+          <w:rFonts w:ascii="Arial" w:hAnsi="Arial" w:cs="Arial"/>
+          <w:sz w:val="24"/>
+          <w:szCs w:val="24"/>
+        </w:rPr>
+        <w:t>PostgreSQL;</w:t>
+      </w:r>
+    </w:p>
+    <w:p>
+      <w:pPr>
+        <w:jc w:val="both"/>
+        <w:rPr>
+          <w:rFonts w:ascii="Arial" w:hAnsi="Arial" w:cs="Arial"/>
+          <w:sz w:val="24"/>
+          <w:szCs w:val="24"/>
+        </w:rPr>
+      </w:pPr>
+      <w:proofErr w:type="spellStart"/>
+      <w:r>
+        <w:rPr>
+          <w:rFonts w:ascii="Arial" w:hAnsi="Arial" w:cs="Arial"/>
+          <w:sz w:val="24"/>
+          <w:szCs w:val="24"/>
+        </w:rPr>
+        <w:t>SQLServer</w:t>
+      </w:r>
+      <w:proofErr w:type="spellEnd"/>
+      <w:r>
+        <w:rPr>
+          <w:rFonts w:ascii="Arial" w:hAnsi="Arial" w:cs="Arial"/>
+          <w:sz w:val="24"/>
+          <w:szCs w:val="24"/>
+        </w:rPr>
+        <w:t>;</w:t>
+      </w:r>
+    </w:p>
+    <w:p>
+      <w:pPr>
+        <w:jc w:val="both"/>
+        <w:rPr>
+          <w:rFonts w:ascii="Arial" w:hAnsi="Arial" w:cs="Arial"/>
+          <w:sz w:val="24"/>
+          <w:szCs w:val="24"/>
+        </w:rPr>
+      </w:pPr>
+      <w:r>
+        <w:rPr>
+          <w:rFonts w:ascii="Arial" w:hAnsi="Arial" w:cs="Arial"/>
+          <w:sz w:val="24"/>
+          <w:szCs w:val="24"/>
+        </w:rPr>
+        <w:t>ORACLE.</w:t>
+      </w:r>
+    </w:p>
+    <w:p>
+      <w:pPr>
+        <w:jc w:val="both"/>
+        <w:rPr>
+          <w:rFonts w:ascii="Arial" w:hAnsi="Arial" w:cs="Arial"/>
+          <w:sz w:val="24"/>
+          <w:szCs w:val="24"/>
+        </w:rPr>
+      </w:pPr>
+    </w:p>
+    <w:p>
+      <w:pPr>
+        <w:jc w:val="both"/>
+        <w:rPr>
+          <w:rFonts w:ascii="Arial" w:hAnsi="Arial" w:cs="Arial"/>
+          <w:sz w:val="24"/>
+          <w:szCs w:val="24"/>
+        </w:rPr>
+      </w:pPr>
+      <w:r>
+        <w:rPr>
+          <w:rFonts w:ascii="Arial" w:hAnsi="Arial" w:cs="Arial"/>
+          <w:sz w:val="24"/>
+          <w:szCs w:val="24"/>
+        </w:rPr>
+        <w:t xml:space="preserve">Essa linguagem pode ser </w:t>
+      </w:r>
+      <w:r>
+        <w:rPr>
+          <w:rFonts w:ascii="Arial" w:hAnsi="Arial" w:cs="Arial"/>
+          <w:b/>
+          <w:bCs/>
+          <w:sz w:val="24"/>
+          <w:szCs w:val="24"/>
+        </w:rPr>
+        <w:t>dividida em 5 subcategorias</w:t>
+      </w:r>
+      <w:r>
+        <w:rPr>
+          <w:rFonts w:ascii="Arial" w:hAnsi="Arial" w:cs="Arial"/>
+          <w:sz w:val="24"/>
+          <w:szCs w:val="24"/>
+        </w:rPr>
+        <w:t xml:space="preserve"> e </w:t>
+      </w:r>
+      <w:proofErr w:type="spellStart"/>
+      <w:r>
+        <w:rPr>
+          <w:rFonts w:ascii="Arial" w:hAnsi="Arial" w:cs="Arial"/>
+          <w:sz w:val="24"/>
+          <w:szCs w:val="24"/>
+        </w:rPr>
+        <w:t>intruções</w:t>
+      </w:r>
+      <w:proofErr w:type="spellEnd"/>
+      <w:r>
+        <w:rPr>
+          <w:rFonts w:ascii="Arial" w:hAnsi="Arial" w:cs="Arial"/>
+          <w:sz w:val="24"/>
+          <w:szCs w:val="24"/>
+        </w:rPr>
+        <w:t xml:space="preserve"> com objetivos específicos:</w:t>
+      </w:r>
+    </w:p>
+    <w:p>
+      <w:pPr>
+        <w:jc w:val="both"/>
+        <w:rPr>
+          <w:rFonts w:ascii="Arial" w:hAnsi="Arial" w:cs="Arial"/>
+          <w:sz w:val="24"/>
+          <w:szCs w:val="24"/>
+        </w:rPr>
+      </w:pPr>
+      <w:r>
+        <w:rPr>
+          <w:rFonts w:ascii="Arial" w:hAnsi="Arial" w:cs="Arial"/>
+          <w:b/>
+          <w:bCs/>
+          <w:i/>
+          <w:iCs/>
+          <w:sz w:val="24"/>
+          <w:szCs w:val="24"/>
+        </w:rPr>
+        <w:t>DDL</w:t>
+      </w:r>
+      <w:r>
+        <w:rPr>
+          <w:rFonts w:ascii="Arial" w:hAnsi="Arial" w:cs="Arial"/>
+          <w:b/>
+          <w:bCs/>
+          <w:sz w:val="24"/>
+          <w:szCs w:val="24"/>
+        </w:rPr>
+        <w:t xml:space="preserve"> </w:t>
+      </w:r>
+      <w:r>
+        <w:rPr>
+          <w:rFonts w:ascii="Arial" w:hAnsi="Arial" w:cs="Arial"/>
+          <w:sz w:val="24"/>
+          <w:szCs w:val="24"/>
+        </w:rPr>
+        <w:t xml:space="preserve">– Data </w:t>
+      </w:r>
+      <w:proofErr w:type="spellStart"/>
+      <w:r>
+        <w:rPr>
+          <w:rFonts w:ascii="Arial" w:hAnsi="Arial" w:cs="Arial"/>
+          <w:sz w:val="24"/>
+          <w:szCs w:val="24"/>
+        </w:rPr>
+        <w:t>Definition</w:t>
+      </w:r>
+      <w:proofErr w:type="spellEnd"/>
+      <w:r>
+        <w:rPr>
+          <w:rFonts w:ascii="Arial" w:hAnsi="Arial" w:cs="Arial"/>
+          <w:sz w:val="24"/>
+          <w:szCs w:val="24"/>
+        </w:rPr>
+        <w:t xml:space="preserve"> </w:t>
+      </w:r>
+      <w:proofErr w:type="spellStart"/>
+      <w:r>
+        <w:rPr>
+          <w:rFonts w:ascii="Arial" w:hAnsi="Arial" w:cs="Arial"/>
+          <w:sz w:val="24"/>
+          <w:szCs w:val="24"/>
+        </w:rPr>
+        <w:t>Language</w:t>
+      </w:r>
+      <w:proofErr w:type="spellEnd"/>
+      <w:r>
+        <w:rPr>
+          <w:rFonts w:ascii="Arial" w:hAnsi="Arial" w:cs="Arial"/>
+          <w:sz w:val="24"/>
+          <w:szCs w:val="24"/>
+        </w:rPr>
+        <w:t xml:space="preserve"> – Linguagem de definição de dados;</w:t>
+      </w:r>
+    </w:p>
+    <w:p>
+      <w:pPr>
+        <w:jc w:val="both"/>
+        <w:rPr>
+          <w:rFonts w:ascii="Arial" w:hAnsi="Arial" w:cs="Arial"/>
+          <w:sz w:val="24"/>
+          <w:szCs w:val="24"/>
+        </w:rPr>
+      </w:pPr>
+      <w:r>
+        <w:rPr>
+          <w:rFonts w:ascii="Arial" w:hAnsi="Arial" w:cs="Arial"/>
+          <w:sz w:val="24"/>
+          <w:szCs w:val="24"/>
+        </w:rPr>
+        <w:tab/>
+        <w:t xml:space="preserve">Nos possibilita implementar a </w:t>
+      </w:r>
+      <w:proofErr w:type="spellStart"/>
+      <w:r>
+        <w:rPr>
+          <w:rFonts w:ascii="Arial" w:hAnsi="Arial" w:cs="Arial"/>
+          <w:sz w:val="24"/>
+          <w:szCs w:val="24"/>
+        </w:rPr>
+        <w:t>mo</w:t>
+      </w:r>
+      <w:proofErr w:type="spellEnd"/>
+      <w:r>
+        <w:rPr>
+          <w:rFonts w:ascii="Arial" w:hAnsi="Arial" w:cs="Arial"/>
+          <w:sz w:val="24"/>
+          <w:szCs w:val="24"/>
+        </w:rPr>
+        <w:tab/>
+      </w:r>
+      <w:proofErr w:type="spellStart"/>
+      <w:r>
+        <w:rPr>
+          <w:rFonts w:ascii="Arial" w:hAnsi="Arial" w:cs="Arial"/>
+          <w:sz w:val="24"/>
+          <w:szCs w:val="24"/>
+        </w:rPr>
+        <w:t>delagem</w:t>
+      </w:r>
+      <w:proofErr w:type="spellEnd"/>
+      <w:r>
+        <w:rPr>
+          <w:rFonts w:ascii="Arial" w:hAnsi="Arial" w:cs="Arial"/>
+          <w:sz w:val="24"/>
+          <w:szCs w:val="24"/>
+        </w:rPr>
+        <w:t xml:space="preserve"> de dados (criação, alteração e remoção das estruturas de dados);</w:t>
+      </w:r>
+    </w:p>
+    <w:p>
+      <w:pPr>
+        <w:jc w:val="both"/>
+        <w:rPr>
+          <w:rFonts w:ascii="Arial" w:hAnsi="Arial" w:cs="Arial"/>
+          <w:sz w:val="24"/>
+          <w:szCs w:val="24"/>
+        </w:rPr>
+      </w:pPr>
+    </w:p>
+    <w:p>
+      <w:pPr>
+        <w:jc w:val="both"/>
+        <w:rPr>
+          <w:rFonts w:ascii="Arial" w:hAnsi="Arial" w:cs="Arial"/>
+          <w:sz w:val="24"/>
+          <w:szCs w:val="24"/>
+        </w:rPr>
+      </w:pPr>
+      <w:r>
+        <w:rPr>
+          <w:rFonts w:ascii="Arial" w:hAnsi="Arial" w:cs="Arial"/>
+          <w:b/>
+          <w:bCs/>
+          <w:i/>
+          <w:iCs/>
+          <w:sz w:val="24"/>
+          <w:szCs w:val="24"/>
+        </w:rPr>
+        <w:t>DML</w:t>
+      </w:r>
+      <w:r>
+        <w:rPr>
+          <w:rFonts w:ascii="Arial" w:hAnsi="Arial" w:cs="Arial"/>
+          <w:b/>
+          <w:bCs/>
+          <w:sz w:val="24"/>
+          <w:szCs w:val="24"/>
+        </w:rPr>
+        <w:t xml:space="preserve"> </w:t>
+      </w:r>
+      <w:r>
+        <w:rPr>
+          <w:rFonts w:ascii="Arial" w:hAnsi="Arial" w:cs="Arial"/>
+          <w:sz w:val="24"/>
+          <w:szCs w:val="24"/>
+        </w:rPr>
+        <w:t xml:space="preserve">– Data </w:t>
+      </w:r>
+      <w:proofErr w:type="spellStart"/>
+      <w:r>
+        <w:rPr>
+          <w:rFonts w:ascii="Arial" w:hAnsi="Arial" w:cs="Arial"/>
+          <w:sz w:val="24"/>
+          <w:szCs w:val="24"/>
+        </w:rPr>
+        <w:t>Manipulation</w:t>
+      </w:r>
+      <w:proofErr w:type="spellEnd"/>
+      <w:r>
+        <w:rPr>
+          <w:rFonts w:ascii="Arial" w:hAnsi="Arial" w:cs="Arial"/>
+          <w:sz w:val="24"/>
+          <w:szCs w:val="24"/>
+        </w:rPr>
+        <w:t xml:space="preserve"> </w:t>
+      </w:r>
+      <w:proofErr w:type="spellStart"/>
+      <w:r>
+        <w:rPr>
+          <w:rFonts w:ascii="Arial" w:hAnsi="Arial" w:cs="Arial"/>
+          <w:sz w:val="24"/>
+          <w:szCs w:val="24"/>
+        </w:rPr>
+        <w:t>Language</w:t>
+      </w:r>
+      <w:proofErr w:type="spellEnd"/>
+      <w:r>
+        <w:rPr>
+          <w:rFonts w:ascii="Arial" w:hAnsi="Arial" w:cs="Arial"/>
+          <w:sz w:val="24"/>
+          <w:szCs w:val="24"/>
+        </w:rPr>
+        <w:t xml:space="preserve"> -</w:t>
+      </w:r>
+      <w:r>
+        <w:rPr>
+          <w:rFonts w:ascii="Arial" w:hAnsi="Arial" w:cs="Arial"/>
+          <w:sz w:val="24"/>
+          <w:szCs w:val="24"/>
+        </w:rPr>
+        <w:t xml:space="preserve"> </w:t>
+      </w:r>
+      <w:r>
+        <w:rPr>
+          <w:rFonts w:ascii="Arial" w:hAnsi="Arial" w:cs="Arial"/>
+          <w:sz w:val="24"/>
+          <w:szCs w:val="24"/>
+        </w:rPr>
+        <w:t xml:space="preserve">Linguagem de </w:t>
+      </w:r>
+      <w:r>
+        <w:rPr>
+          <w:rFonts w:ascii="Arial" w:hAnsi="Arial" w:cs="Arial"/>
+          <w:sz w:val="24"/>
+          <w:szCs w:val="24"/>
+        </w:rPr>
+        <w:t>manipulação</w:t>
+      </w:r>
+      <w:r>
+        <w:rPr>
+          <w:rFonts w:ascii="Arial" w:hAnsi="Arial" w:cs="Arial"/>
+          <w:sz w:val="24"/>
+          <w:szCs w:val="24"/>
+        </w:rPr>
+        <w:t xml:space="preserve"> de dados</w:t>
+      </w:r>
+      <w:r>
+        <w:rPr>
+          <w:rFonts w:ascii="Arial" w:hAnsi="Arial" w:cs="Arial"/>
+          <w:sz w:val="24"/>
+          <w:szCs w:val="24"/>
+        </w:rPr>
+        <w:t>;</w:t>
+      </w:r>
+    </w:p>
+    <w:p>
+      <w:pPr>
+        <w:jc w:val="both"/>
+        <w:rPr>
+          <w:rFonts w:ascii="Arial" w:hAnsi="Arial" w:cs="Arial"/>
+          <w:sz w:val="24"/>
+          <w:szCs w:val="24"/>
+        </w:rPr>
+      </w:pPr>
+      <w:r>
+        <w:rPr>
+          <w:rFonts w:ascii="Arial" w:hAnsi="Arial" w:cs="Arial"/>
+          <w:sz w:val="24"/>
+          <w:szCs w:val="24"/>
+        </w:rPr>
+        <w:tab/>
+        <w:t xml:space="preserve">Nos permite fazer a inclusão, alteração e remoção </w:t>
+      </w:r>
+      <w:r>
+        <w:rPr>
+          <w:rFonts w:ascii="Arial" w:hAnsi="Arial" w:cs="Arial"/>
+          <w:sz w:val="24"/>
+          <w:szCs w:val="24"/>
+        </w:rPr>
+        <w:t>dos registros dentro das estruturas</w:t>
+      </w:r>
+      <w:r>
+        <w:rPr>
+          <w:rFonts w:ascii="Arial" w:hAnsi="Arial" w:cs="Arial"/>
+          <w:sz w:val="24"/>
+          <w:szCs w:val="24"/>
+        </w:rPr>
+        <w:t xml:space="preserve"> de dados;</w:t>
+      </w:r>
+    </w:p>
+    <w:p>
+      <w:pPr>
+        <w:jc w:val="both"/>
+        <w:rPr>
+          <w:rFonts w:ascii="Arial" w:hAnsi="Arial" w:cs="Arial"/>
+          <w:sz w:val="24"/>
+          <w:szCs w:val="24"/>
+        </w:rPr>
+      </w:pPr>
+    </w:p>
+    <w:p>
+      <w:pPr>
+        <w:jc w:val="both"/>
+        <w:rPr>
+          <w:rFonts w:ascii="Arial" w:hAnsi="Arial" w:cs="Arial"/>
+          <w:sz w:val="24"/>
+          <w:szCs w:val="24"/>
+        </w:rPr>
+      </w:pPr>
+      <w:r>
+        <w:rPr>
+          <w:rFonts w:ascii="Arial" w:hAnsi="Arial" w:cs="Arial"/>
+          <w:b/>
+          <w:bCs/>
+          <w:sz w:val="24"/>
+          <w:szCs w:val="24"/>
+        </w:rPr>
+        <w:t>DCL</w:t>
+      </w:r>
+      <w:r>
+        <w:rPr>
+          <w:rFonts w:ascii="Arial" w:hAnsi="Arial" w:cs="Arial"/>
+          <w:b/>
+          <w:bCs/>
+          <w:sz w:val="24"/>
+          <w:szCs w:val="24"/>
+        </w:rPr>
+        <w:t xml:space="preserve"> </w:t>
+      </w:r>
+      <w:r>
+        <w:rPr>
+          <w:rFonts w:ascii="Arial" w:hAnsi="Arial" w:cs="Arial"/>
+          <w:sz w:val="24"/>
+          <w:szCs w:val="24"/>
+        </w:rPr>
+        <w:t xml:space="preserve">– Data </w:t>
+      </w:r>
+      <w:proofErr w:type="spellStart"/>
+      <w:r>
+        <w:rPr>
+          <w:rFonts w:ascii="Arial" w:hAnsi="Arial" w:cs="Arial"/>
+          <w:sz w:val="24"/>
+          <w:szCs w:val="24"/>
+        </w:rPr>
+        <w:t>Control</w:t>
+      </w:r>
+      <w:proofErr w:type="spellEnd"/>
+      <w:r>
+        <w:rPr>
+          <w:rFonts w:ascii="Arial" w:hAnsi="Arial" w:cs="Arial"/>
+          <w:sz w:val="24"/>
+          <w:szCs w:val="24"/>
+        </w:rPr>
+        <w:t xml:space="preserve"> </w:t>
+      </w:r>
+      <w:proofErr w:type="spellStart"/>
+      <w:r>
+        <w:rPr>
+          <w:rFonts w:ascii="Arial" w:hAnsi="Arial" w:cs="Arial"/>
+          <w:sz w:val="24"/>
+          <w:szCs w:val="24"/>
+        </w:rPr>
+        <w:t>Language</w:t>
+      </w:r>
+      <w:proofErr w:type="spellEnd"/>
+      <w:r>
+        <w:rPr>
+          <w:rFonts w:ascii="Arial" w:hAnsi="Arial" w:cs="Arial"/>
+          <w:sz w:val="24"/>
+          <w:szCs w:val="24"/>
+        </w:rPr>
+        <w:t xml:space="preserve"> -</w:t>
+      </w:r>
+      <w:r>
+        <w:rPr>
+          <w:rFonts w:ascii="Arial" w:hAnsi="Arial" w:cs="Arial"/>
+          <w:sz w:val="24"/>
+          <w:szCs w:val="24"/>
+        </w:rPr>
+        <w:t xml:space="preserve"> </w:t>
+      </w:r>
+      <w:r>
+        <w:rPr>
+          <w:rFonts w:ascii="Arial" w:hAnsi="Arial" w:cs="Arial"/>
+          <w:sz w:val="24"/>
+          <w:szCs w:val="24"/>
+        </w:rPr>
+        <w:t xml:space="preserve">Linguagem de </w:t>
+      </w:r>
+      <w:r>
+        <w:rPr>
+          <w:rFonts w:ascii="Arial" w:hAnsi="Arial" w:cs="Arial"/>
+          <w:sz w:val="24"/>
+          <w:szCs w:val="24"/>
+        </w:rPr>
+        <w:t>controle</w:t>
+      </w:r>
+      <w:r>
+        <w:rPr>
+          <w:rFonts w:ascii="Arial" w:hAnsi="Arial" w:cs="Arial"/>
+          <w:sz w:val="24"/>
+          <w:szCs w:val="24"/>
+        </w:rPr>
+        <w:t xml:space="preserve"> </w:t>
+      </w:r>
+      <w:r>
+        <w:rPr>
+          <w:rFonts w:ascii="Arial" w:hAnsi="Arial" w:cs="Arial"/>
+          <w:sz w:val="24"/>
+          <w:szCs w:val="24"/>
+        </w:rPr>
+        <w:t>de dados</w:t>
+      </w:r>
+      <w:r>
+        <w:rPr>
+          <w:rFonts w:ascii="Arial" w:hAnsi="Arial" w:cs="Arial"/>
+          <w:sz w:val="24"/>
+          <w:szCs w:val="24"/>
+        </w:rPr>
+        <w:t>;</w:t>
+      </w:r>
+    </w:p>
+    <w:p>
+      <w:pPr>
+        <w:jc w:val="both"/>
+        <w:rPr>
+          <w:rFonts w:ascii="Arial" w:hAnsi="Arial" w:cs="Arial"/>
+          <w:sz w:val="24"/>
+          <w:szCs w:val="24"/>
+        </w:rPr>
+      </w:pPr>
+      <w:r>
+        <w:rPr>
+          <w:rFonts w:ascii="Arial" w:hAnsi="Arial" w:cs="Arial"/>
+          <w:sz w:val="24"/>
+          <w:szCs w:val="24"/>
+        </w:rPr>
+        <w:tab/>
+        <w:t>Gerencia acesso por parte de usuários externos ao SGBD;</w:t>
+      </w:r>
+    </w:p>
+    <w:p>
+      <w:pPr>
+        <w:jc w:val="both"/>
+        <w:rPr>
+          <w:rFonts w:ascii="Arial" w:hAnsi="Arial" w:cs="Arial"/>
+          <w:sz w:val="24"/>
+          <w:szCs w:val="24"/>
+        </w:rPr>
+      </w:pPr>
+    </w:p>
+    <w:p>
+      <w:pPr>
+        <w:jc w:val="both"/>
+        <w:rPr>
+          <w:rFonts w:ascii="Arial" w:hAnsi="Arial" w:cs="Arial"/>
+          <w:sz w:val="24"/>
+          <w:szCs w:val="24"/>
+        </w:rPr>
+      </w:pPr>
+      <w:r>
+        <w:rPr>
+          <w:rFonts w:ascii="Arial" w:hAnsi="Arial" w:cs="Arial"/>
+          <w:b/>
+          <w:bCs/>
+          <w:sz w:val="24"/>
+          <w:szCs w:val="24"/>
+        </w:rPr>
+        <w:t>DTL</w:t>
+      </w:r>
+      <w:r>
+        <w:rPr>
+          <w:rFonts w:ascii="Arial" w:hAnsi="Arial" w:cs="Arial"/>
+          <w:b/>
+          <w:bCs/>
+          <w:sz w:val="24"/>
+          <w:szCs w:val="24"/>
+        </w:rPr>
+        <w:t xml:space="preserve"> </w:t>
+      </w:r>
+      <w:r>
+        <w:rPr>
+          <w:rFonts w:ascii="Arial" w:hAnsi="Arial" w:cs="Arial"/>
+          <w:sz w:val="24"/>
+          <w:szCs w:val="24"/>
+        </w:rPr>
+        <w:t xml:space="preserve">– Data </w:t>
+      </w:r>
+      <w:proofErr w:type="spellStart"/>
+      <w:r>
+        <w:rPr>
+          <w:rFonts w:ascii="Arial" w:hAnsi="Arial" w:cs="Arial"/>
+          <w:sz w:val="24"/>
+          <w:szCs w:val="24"/>
+        </w:rPr>
+        <w:t>Transaction</w:t>
+      </w:r>
+      <w:proofErr w:type="spellEnd"/>
+      <w:r>
+        <w:rPr>
+          <w:rFonts w:ascii="Arial" w:hAnsi="Arial" w:cs="Arial"/>
+          <w:sz w:val="24"/>
+          <w:szCs w:val="24"/>
+        </w:rPr>
+        <w:t xml:space="preserve"> </w:t>
+      </w:r>
+      <w:proofErr w:type="spellStart"/>
+      <w:r>
+        <w:rPr>
+          <w:rFonts w:ascii="Arial" w:hAnsi="Arial" w:cs="Arial"/>
+          <w:sz w:val="24"/>
+          <w:szCs w:val="24"/>
+        </w:rPr>
+        <w:t>Language</w:t>
+      </w:r>
+      <w:proofErr w:type="spellEnd"/>
+      <w:r>
+        <w:rPr>
+          <w:rFonts w:ascii="Arial" w:hAnsi="Arial" w:cs="Arial"/>
+          <w:sz w:val="24"/>
+          <w:szCs w:val="24"/>
+        </w:rPr>
+        <w:t xml:space="preserve"> -</w:t>
+      </w:r>
+      <w:r>
+        <w:rPr>
+          <w:rFonts w:ascii="Arial" w:hAnsi="Arial" w:cs="Arial"/>
+          <w:sz w:val="24"/>
+          <w:szCs w:val="24"/>
+        </w:rPr>
+        <w:t xml:space="preserve"> </w:t>
+      </w:r>
+      <w:r>
+        <w:rPr>
+          <w:rFonts w:ascii="Arial" w:hAnsi="Arial" w:cs="Arial"/>
+          <w:sz w:val="24"/>
+          <w:szCs w:val="24"/>
+        </w:rPr>
+        <w:t xml:space="preserve">Linguagem de </w:t>
+      </w:r>
+      <w:r>
+        <w:rPr>
+          <w:rFonts w:ascii="Arial" w:hAnsi="Arial" w:cs="Arial"/>
+          <w:sz w:val="24"/>
+          <w:szCs w:val="24"/>
+        </w:rPr>
+        <w:t>transação</w:t>
+      </w:r>
+      <w:r>
+        <w:rPr>
+          <w:rFonts w:ascii="Arial" w:hAnsi="Arial" w:cs="Arial"/>
+          <w:sz w:val="24"/>
+          <w:szCs w:val="24"/>
+        </w:rPr>
+        <w:t xml:space="preserve"> de dados</w:t>
+      </w:r>
+      <w:r>
+        <w:rPr>
+          <w:rFonts w:ascii="Arial" w:hAnsi="Arial" w:cs="Arial"/>
+          <w:sz w:val="24"/>
+          <w:szCs w:val="24"/>
+        </w:rPr>
+        <w:t>;</w:t>
+      </w:r>
+    </w:p>
+    <w:p>
+      <w:pPr>
+        <w:jc w:val="both"/>
+        <w:rPr>
+          <w:rFonts w:ascii="Arial" w:hAnsi="Arial" w:cs="Arial"/>
+          <w:sz w:val="24"/>
+          <w:szCs w:val="24"/>
+        </w:rPr>
+      </w:pPr>
+      <w:r>
+        <w:rPr>
+          <w:rFonts w:ascii="Arial" w:hAnsi="Arial" w:cs="Arial"/>
+          <w:sz w:val="24"/>
+          <w:szCs w:val="24"/>
+        </w:rPr>
+        <w:tab/>
+      </w:r>
+      <w:r>
+        <w:rPr>
+          <w:rFonts w:ascii="Arial" w:hAnsi="Arial" w:cs="Arial"/>
+          <w:sz w:val="24"/>
+          <w:szCs w:val="24"/>
+        </w:rPr>
+        <w:t xml:space="preserve">Nos permite </w:t>
+      </w:r>
+      <w:r>
+        <w:rPr>
+          <w:rFonts w:ascii="Arial" w:hAnsi="Arial" w:cs="Arial"/>
+          <w:sz w:val="24"/>
+          <w:szCs w:val="24"/>
+        </w:rPr>
+        <w:t>efetivar ou cancelar as transações, junto ao SGBD;</w:t>
+      </w:r>
+    </w:p>
+    <w:p>
+      <w:pPr>
+        <w:jc w:val="both"/>
+        <w:rPr>
+          <w:rFonts w:ascii="Arial" w:hAnsi="Arial" w:cs="Arial"/>
+          <w:sz w:val="24"/>
+          <w:szCs w:val="24"/>
+        </w:rPr>
+      </w:pPr>
+    </w:p>
+    <w:p>
+      <w:pPr>
+        <w:jc w:val="both"/>
+        <w:rPr>
+          <w:rFonts w:ascii="Arial" w:hAnsi="Arial" w:cs="Arial"/>
+          <w:sz w:val="24"/>
+          <w:szCs w:val="24"/>
+        </w:rPr>
+      </w:pPr>
+      <w:r>
+        <w:rPr>
+          <w:rFonts w:ascii="Arial" w:hAnsi="Arial" w:cs="Arial"/>
+          <w:b/>
+          <w:bCs/>
+          <w:i/>
+          <w:iCs/>
+          <w:sz w:val="24"/>
+          <w:szCs w:val="24"/>
+        </w:rPr>
+        <w:t>DQL</w:t>
+      </w:r>
+      <w:r>
+        <w:rPr>
+          <w:rFonts w:ascii="Arial" w:hAnsi="Arial" w:cs="Arial"/>
+          <w:b/>
+          <w:bCs/>
+          <w:sz w:val="24"/>
+          <w:szCs w:val="24"/>
+        </w:rPr>
+        <w:t xml:space="preserve"> </w:t>
+      </w:r>
+      <w:r>
+        <w:rPr>
+          <w:rFonts w:ascii="Arial" w:hAnsi="Arial" w:cs="Arial"/>
+          <w:sz w:val="24"/>
+          <w:szCs w:val="24"/>
+        </w:rPr>
+        <w:t xml:space="preserve">– Data </w:t>
+      </w:r>
+      <w:r>
+        <w:rPr>
+          <w:rFonts w:ascii="Arial" w:hAnsi="Arial" w:cs="Arial"/>
+          <w:sz w:val="24"/>
+          <w:szCs w:val="24"/>
+        </w:rPr>
+        <w:t>Query</w:t>
+      </w:r>
+      <w:r>
+        <w:rPr>
+          <w:rFonts w:ascii="Arial" w:hAnsi="Arial" w:cs="Arial"/>
+          <w:sz w:val="24"/>
+          <w:szCs w:val="24"/>
+        </w:rPr>
+        <w:t xml:space="preserve"> </w:t>
+      </w:r>
+      <w:proofErr w:type="spellStart"/>
+      <w:r>
+        <w:rPr>
+          <w:rFonts w:ascii="Arial" w:hAnsi="Arial" w:cs="Arial"/>
+          <w:sz w:val="24"/>
+          <w:szCs w:val="24"/>
+        </w:rPr>
+        <w:t>Language</w:t>
+      </w:r>
+      <w:proofErr w:type="spellEnd"/>
+      <w:r>
+        <w:rPr>
+          <w:rFonts w:ascii="Arial" w:hAnsi="Arial" w:cs="Arial"/>
+          <w:sz w:val="24"/>
+          <w:szCs w:val="24"/>
+        </w:rPr>
+        <w:t xml:space="preserve"> -</w:t>
+      </w:r>
+      <w:r>
+        <w:rPr>
+          <w:rFonts w:ascii="Arial" w:hAnsi="Arial" w:cs="Arial"/>
+          <w:sz w:val="24"/>
+          <w:szCs w:val="24"/>
+        </w:rPr>
+        <w:t xml:space="preserve"> </w:t>
+      </w:r>
+      <w:r>
+        <w:rPr>
+          <w:rFonts w:ascii="Arial" w:hAnsi="Arial" w:cs="Arial"/>
+          <w:sz w:val="24"/>
+          <w:szCs w:val="24"/>
+        </w:rPr>
+        <w:t xml:space="preserve">Linguagem de </w:t>
+      </w:r>
+      <w:r>
+        <w:rPr>
+          <w:rFonts w:ascii="Arial" w:hAnsi="Arial" w:cs="Arial"/>
+          <w:sz w:val="24"/>
+          <w:szCs w:val="24"/>
+        </w:rPr>
+        <w:t>consulta</w:t>
+      </w:r>
+      <w:r>
+        <w:rPr>
+          <w:rFonts w:ascii="Arial" w:hAnsi="Arial" w:cs="Arial"/>
+          <w:sz w:val="24"/>
+          <w:szCs w:val="24"/>
+        </w:rPr>
+        <w:t xml:space="preserve"> de dados</w:t>
+      </w:r>
+      <w:r>
+        <w:rPr>
+          <w:rFonts w:ascii="Arial" w:hAnsi="Arial" w:cs="Arial"/>
+          <w:sz w:val="24"/>
+          <w:szCs w:val="24"/>
+        </w:rPr>
+        <w:t>;</w:t>
+      </w:r>
+    </w:p>
+    <w:p>
+      <w:pPr>
+        <w:jc w:val="both"/>
+        <w:rPr>
+          <w:rFonts w:ascii="Arial" w:hAnsi="Arial" w:cs="Arial"/>
+          <w:sz w:val="24"/>
+          <w:szCs w:val="24"/>
+        </w:rPr>
+      </w:pPr>
+      <w:r>
+        <w:rPr>
+          <w:rFonts w:ascii="Arial" w:hAnsi="Arial" w:cs="Arial"/>
+          <w:sz w:val="24"/>
+          <w:szCs w:val="24"/>
+        </w:rPr>
+        <w:tab/>
+      </w:r>
+      <w:r>
+        <w:rPr>
+          <w:rFonts w:ascii="Arial" w:hAnsi="Arial" w:cs="Arial"/>
+          <w:sz w:val="24"/>
+          <w:szCs w:val="24"/>
+        </w:rPr>
+        <w:t xml:space="preserve">Nos </w:t>
+      </w:r>
+      <w:r>
+        <w:rPr>
+          <w:rFonts w:ascii="Arial" w:hAnsi="Arial" w:cs="Arial"/>
+          <w:sz w:val="24"/>
+          <w:szCs w:val="24"/>
+        </w:rPr>
+        <w:t>permite recuperar dados através do estabelecimento de cláusulas, operações lógicas, operações relacionais ou de funções de agregação.</w:t>
+      </w:r>
     </w:p>
     <w:sectPr>
       <w:pgSz w:w="11906" w:h="16838"/>
@@ -1656,7 +2625,6 @@
   <w:style w:type="character" w:default="1" w:styleId="Fontepargpadro">
     <w:name w:val="Default Paragraph Font"/>
     <w:uiPriority w:val="1"/>
-    <w:semiHidden/>
     <w:unhideWhenUsed/>
   </w:style>
   <w:style w:type="table" w:default="1" w:styleId="Tabelanormal">

</xml_diff>

<commit_message>
Utilizando o PHPMyAdmin para manipulação do MySQL
</commit_message>
<xml_diff>
--- a/MySQL.docx
+++ b/MySQL.docx
@@ -2208,6 +2208,483 @@
           <w:szCs w:val="24"/>
         </w:rPr>
         <w:t>permite recuperar dados através do estabelecimento de cláusulas, operações lógicas, operações relacionais ou de funções de agregação.</w:t>
+      </w:r>
+    </w:p>
+    <w:p>
+      <w:pPr>
+        <w:jc w:val="both"/>
+        <w:rPr>
+          <w:rFonts w:ascii="Arial" w:hAnsi="Arial" w:cs="Arial"/>
+          <w:sz w:val="24"/>
+          <w:szCs w:val="24"/>
+        </w:rPr>
+      </w:pPr>
+      <w:r>
+        <w:rPr>
+          <w:rFonts w:ascii="Arial" w:hAnsi="Arial" w:cs="Arial"/>
+          <w:sz w:val="24"/>
+          <w:szCs w:val="24"/>
+        </w:rPr>
+        <w:br w:type="page"/>
+      </w:r>
+    </w:p>
+    <w:p>
+      <w:pPr>
+        <w:jc w:val="both"/>
+        <w:rPr>
+          <w:rFonts w:ascii="Arial" w:hAnsi="Arial" w:cs="Arial"/>
+          <w:b/>
+          <w:bCs/>
+          <w:sz w:val="32"/>
+          <w:szCs w:val="32"/>
+        </w:rPr>
+      </w:pPr>
+      <w:r>
+        <w:rPr>
+          <w:rFonts w:ascii="Arial" w:hAnsi="Arial" w:cs="Arial"/>
+          <w:b/>
+          <w:bCs/>
+          <w:sz w:val="32"/>
+          <w:szCs w:val="32"/>
+        </w:rPr>
+        <w:lastRenderedPageBreak/>
+        <w:t xml:space="preserve">Manipulação do MySQL com </w:t>
+      </w:r>
+      <w:proofErr w:type="spellStart"/>
+      <w:r>
+        <w:rPr>
+          <w:rFonts w:ascii="Arial" w:hAnsi="Arial" w:cs="Arial"/>
+          <w:b/>
+          <w:bCs/>
+          <w:sz w:val="32"/>
+          <w:szCs w:val="32"/>
+        </w:rPr>
+        <w:t>PHPMyAdmin</w:t>
+      </w:r>
+      <w:proofErr w:type="spellEnd"/>
+    </w:p>
+    <w:p>
+      <w:pPr>
+        <w:jc w:val="both"/>
+        <w:rPr>
+          <w:rFonts w:ascii="Arial" w:hAnsi="Arial" w:cs="Arial"/>
+          <w:b/>
+          <w:bCs/>
+          <w:sz w:val="32"/>
+          <w:szCs w:val="32"/>
+        </w:rPr>
+      </w:pPr>
+    </w:p>
+    <w:p>
+      <w:pPr>
+        <w:jc w:val="both"/>
+        <w:rPr>
+          <w:rFonts w:ascii="Arial" w:hAnsi="Arial" w:cs="Arial"/>
+          <w:sz w:val="24"/>
+          <w:szCs w:val="24"/>
+        </w:rPr>
+      </w:pPr>
+      <w:proofErr w:type="spellStart"/>
+      <w:r>
+        <w:rPr>
+          <w:rFonts w:ascii="Arial" w:hAnsi="Arial" w:cs="Arial"/>
+          <w:b/>
+          <w:bCs/>
+          <w:sz w:val="24"/>
+          <w:szCs w:val="24"/>
+        </w:rPr>
+        <w:t>PHPMyAdmin</w:t>
+      </w:r>
+      <w:proofErr w:type="spellEnd"/>
+      <w:r>
+        <w:rPr>
+          <w:rFonts w:ascii="Arial" w:hAnsi="Arial" w:cs="Arial"/>
+          <w:b/>
+          <w:bCs/>
+          <w:sz w:val="24"/>
+          <w:szCs w:val="24"/>
+        </w:rPr>
+        <w:t xml:space="preserve"> – </w:t>
+      </w:r>
+      <w:r>
+        <w:rPr>
+          <w:rFonts w:ascii="Arial" w:hAnsi="Arial" w:cs="Arial"/>
+          <w:sz w:val="24"/>
+          <w:szCs w:val="24"/>
+        </w:rPr>
+        <w:t>Aplicação Web escrita em PHP que serve para acessar e administrar o banco de dados MySQL;</w:t>
+      </w:r>
+    </w:p>
+    <w:p>
+      <w:pPr>
+        <w:jc w:val="both"/>
+        <w:rPr>
+          <w:rFonts w:ascii="Arial" w:hAnsi="Arial" w:cs="Arial"/>
+          <w:sz w:val="24"/>
+          <w:szCs w:val="24"/>
+        </w:rPr>
+      </w:pPr>
+      <w:r>
+        <w:rPr>
+          <w:rFonts w:ascii="Arial" w:hAnsi="Arial" w:cs="Arial"/>
+          <w:sz w:val="24"/>
+          <w:szCs w:val="24"/>
+        </w:rPr>
+        <w:t>Interface p/SGBD, que será acessada através do navegador;</w:t>
+      </w:r>
+    </w:p>
+    <w:p>
+      <w:pPr>
+        <w:jc w:val="both"/>
+        <w:rPr>
+          <w:rFonts w:ascii="Arial" w:hAnsi="Arial" w:cs="Arial"/>
+          <w:sz w:val="24"/>
+          <w:szCs w:val="24"/>
+        </w:rPr>
+      </w:pPr>
+      <w:r>
+        <w:rPr>
+          <w:rFonts w:ascii="Arial" w:hAnsi="Arial" w:cs="Arial"/>
+          <w:sz w:val="24"/>
+          <w:szCs w:val="24"/>
+        </w:rPr>
+        <w:t>E é no navegador que serão digitadas as instruções SQL.</w:t>
+      </w:r>
+    </w:p>
+    <w:p>
+      <w:pPr>
+        <w:jc w:val="both"/>
+        <w:rPr>
+          <w:rFonts w:ascii="Arial" w:hAnsi="Arial" w:cs="Arial"/>
+          <w:sz w:val="24"/>
+          <w:szCs w:val="24"/>
+        </w:rPr>
+      </w:pPr>
+    </w:p>
+    <w:p>
+      <w:pPr>
+        <w:jc w:val="both"/>
+        <w:rPr>
+          <w:rFonts w:ascii="Arial" w:hAnsi="Arial" w:cs="Arial"/>
+          <w:sz w:val="24"/>
+          <w:szCs w:val="24"/>
+        </w:rPr>
+      </w:pPr>
+      <w:r>
+        <w:rPr>
+          <w:rFonts w:ascii="Arial" w:hAnsi="Arial" w:cs="Arial"/>
+          <w:sz w:val="24"/>
+          <w:szCs w:val="24"/>
+        </w:rPr>
+        <w:t xml:space="preserve">Para </w:t>
+      </w:r>
+      <w:r>
+        <w:rPr>
+          <w:rFonts w:ascii="Arial" w:hAnsi="Arial" w:cs="Arial"/>
+          <w:b/>
+          <w:bCs/>
+          <w:sz w:val="24"/>
+          <w:szCs w:val="24"/>
+        </w:rPr>
+        <w:t xml:space="preserve">acessar o </w:t>
+      </w:r>
+      <w:proofErr w:type="spellStart"/>
+      <w:r>
+        <w:rPr>
+          <w:rFonts w:ascii="Arial" w:hAnsi="Arial" w:cs="Arial"/>
+          <w:b/>
+          <w:bCs/>
+          <w:sz w:val="24"/>
+          <w:szCs w:val="24"/>
+        </w:rPr>
+        <w:t>PHPMyAdmin</w:t>
+      </w:r>
+      <w:proofErr w:type="spellEnd"/>
+      <w:r>
+        <w:rPr>
+          <w:rFonts w:ascii="Arial" w:hAnsi="Arial" w:cs="Arial"/>
+          <w:sz w:val="24"/>
+          <w:szCs w:val="24"/>
+        </w:rPr>
+        <w:t xml:space="preserve"> é fundamental:</w:t>
+      </w:r>
+    </w:p>
+    <w:p>
+      <w:pPr>
+        <w:jc w:val="both"/>
+        <w:rPr>
+          <w:rFonts w:ascii="Arial" w:hAnsi="Arial" w:cs="Arial"/>
+          <w:sz w:val="24"/>
+          <w:szCs w:val="24"/>
+        </w:rPr>
+      </w:pPr>
+      <w:r>
+        <w:rPr>
+          <w:rFonts w:ascii="Arial" w:hAnsi="Arial" w:cs="Arial"/>
+          <w:sz w:val="24"/>
+          <w:szCs w:val="24"/>
+        </w:rPr>
+        <w:t xml:space="preserve">- </w:t>
+      </w:r>
+      <w:r>
+        <w:rPr>
+          <w:rFonts w:ascii="Arial" w:hAnsi="Arial" w:cs="Arial"/>
+          <w:b/>
+          <w:bCs/>
+          <w:sz w:val="24"/>
+          <w:szCs w:val="24"/>
+        </w:rPr>
+        <w:t>S</w:t>
+      </w:r>
+      <w:r>
+        <w:rPr>
+          <w:rFonts w:ascii="Arial" w:hAnsi="Arial" w:cs="Arial"/>
+          <w:b/>
+          <w:bCs/>
+          <w:sz w:val="24"/>
+          <w:szCs w:val="24"/>
+        </w:rPr>
+        <w:t>ubir o serviço do apache</w:t>
+      </w:r>
+      <w:r>
+        <w:rPr>
+          <w:rFonts w:ascii="Arial" w:hAnsi="Arial" w:cs="Arial"/>
+          <w:sz w:val="24"/>
+          <w:szCs w:val="24"/>
+        </w:rPr>
+        <w:t xml:space="preserve"> (pois o </w:t>
+      </w:r>
+      <w:proofErr w:type="spellStart"/>
+      <w:r>
+        <w:rPr>
+          <w:rFonts w:ascii="Arial" w:hAnsi="Arial" w:cs="Arial"/>
+          <w:sz w:val="24"/>
+          <w:szCs w:val="24"/>
+        </w:rPr>
+        <w:t>phpmyadmin</w:t>
+      </w:r>
+      <w:proofErr w:type="spellEnd"/>
+      <w:r>
+        <w:rPr>
+          <w:rFonts w:ascii="Arial" w:hAnsi="Arial" w:cs="Arial"/>
+          <w:sz w:val="24"/>
+          <w:szCs w:val="24"/>
+        </w:rPr>
+        <w:t xml:space="preserve"> é uma aplicação web e depende de um servidor HTTP para funcionar);</w:t>
+      </w:r>
+    </w:p>
+    <w:p>
+      <w:pPr>
+        <w:jc w:val="both"/>
+        <w:rPr>
+          <w:rFonts w:ascii="Arial" w:hAnsi="Arial" w:cs="Arial"/>
+          <w:sz w:val="24"/>
+          <w:szCs w:val="24"/>
+        </w:rPr>
+      </w:pPr>
+      <w:r>
+        <w:rPr>
+          <w:rFonts w:ascii="Arial" w:hAnsi="Arial" w:cs="Arial"/>
+          <w:sz w:val="24"/>
+          <w:szCs w:val="24"/>
+        </w:rPr>
+        <w:t xml:space="preserve">- </w:t>
+      </w:r>
+      <w:r>
+        <w:rPr>
+          <w:rFonts w:ascii="Arial" w:hAnsi="Arial" w:cs="Arial"/>
+          <w:b/>
+          <w:bCs/>
+          <w:sz w:val="24"/>
+          <w:szCs w:val="24"/>
+        </w:rPr>
+        <w:t>S</w:t>
+      </w:r>
+      <w:r>
+        <w:rPr>
+          <w:rFonts w:ascii="Arial" w:hAnsi="Arial" w:cs="Arial"/>
+          <w:b/>
+          <w:bCs/>
+          <w:sz w:val="24"/>
+          <w:szCs w:val="24"/>
+        </w:rPr>
+        <w:t xml:space="preserve">ubir o serviço do </w:t>
+      </w:r>
+      <w:proofErr w:type="spellStart"/>
+      <w:r>
+        <w:rPr>
+          <w:rFonts w:ascii="Arial" w:hAnsi="Arial" w:cs="Arial"/>
+          <w:b/>
+          <w:bCs/>
+          <w:sz w:val="24"/>
+          <w:szCs w:val="24"/>
+        </w:rPr>
+        <w:t>mysql</w:t>
+      </w:r>
+      <w:proofErr w:type="spellEnd"/>
+      <w:r>
+        <w:rPr>
+          <w:rFonts w:ascii="Arial" w:hAnsi="Arial" w:cs="Arial"/>
+          <w:b/>
+          <w:bCs/>
+          <w:sz w:val="24"/>
+          <w:szCs w:val="24"/>
+        </w:rPr>
+        <w:t xml:space="preserve"> </w:t>
+      </w:r>
+      <w:r>
+        <w:rPr>
+          <w:rFonts w:ascii="Arial" w:hAnsi="Arial" w:cs="Arial"/>
+          <w:sz w:val="24"/>
+          <w:szCs w:val="24"/>
+        </w:rPr>
+        <w:t>(sem isso não existe um SGBD a ser acessado).</w:t>
+      </w:r>
+    </w:p>
+    <w:p>
+      <w:pPr>
+        <w:jc w:val="both"/>
+        <w:rPr>
+          <w:rFonts w:ascii="Arial" w:hAnsi="Arial" w:cs="Arial"/>
+          <w:sz w:val="24"/>
+          <w:szCs w:val="24"/>
+        </w:rPr>
+      </w:pPr>
+      <w:r>
+        <w:rPr>
+          <w:noProof/>
+        </w:rPr>
+        <w:drawing>
+          <wp:inline distT="0" distB="0" distL="0" distR="0" wp14:anchorId="61B9DA5D" wp14:editId="31FB0FA2">
+            <wp:extent cx="3543300" cy="1314450"/>
+            <wp:effectExtent l="0" t="0" r="0" b="0"/>
+            <wp:docPr id="723075249" name="Imagem 1" descr="Interface gráfica do usuário, Texto, Tabela&#10;&#10;Descrição gerada automaticamente"/>
+            <wp:cNvGraphicFramePr>
+              <a:graphicFrameLocks xmlns:a="http://schemas.openxmlformats.org/drawingml/2006/main" noChangeAspect="1"/>
+            </wp:cNvGraphicFramePr>
+            <a:graphic xmlns:a="http://schemas.openxmlformats.org/drawingml/2006/main">
+              <a:graphicData uri="http://schemas.openxmlformats.org/drawingml/2006/picture">
+                <pic:pic xmlns:pic="http://schemas.openxmlformats.org/drawingml/2006/picture">
+                  <pic:nvPicPr>
+                    <pic:cNvPr id="723075249" name="Imagem 1" descr="Interface gráfica do usuário, Texto, Tabela&#10;&#10;Descrição gerada automaticamente"/>
+                    <pic:cNvPicPr/>
+                  </pic:nvPicPr>
+                  <pic:blipFill>
+                    <a:blip r:embed="rId4"/>
+                    <a:stretch>
+                      <a:fillRect/>
+                    </a:stretch>
+                  </pic:blipFill>
+                  <pic:spPr>
+                    <a:xfrm>
+                      <a:off x="0" y="0"/>
+                      <a:ext cx="3543300" cy="1314450"/>
+                    </a:xfrm>
+                    <a:prstGeom prst="rect">
+                      <a:avLst/>
+                    </a:prstGeom>
+                  </pic:spPr>
+                </pic:pic>
+              </a:graphicData>
+            </a:graphic>
+          </wp:inline>
+        </w:drawing>
+      </w:r>
+    </w:p>
+    <w:p>
+      <w:pPr>
+        <w:jc w:val="both"/>
+        <w:rPr>
+          <w:rFonts w:ascii="Arial" w:hAnsi="Arial" w:cs="Arial"/>
+          <w:sz w:val="24"/>
+          <w:szCs w:val="24"/>
+        </w:rPr>
+      </w:pPr>
+      <w:r>
+        <w:rPr>
+          <w:rFonts w:ascii="Arial" w:hAnsi="Arial" w:cs="Arial"/>
+          <w:sz w:val="24"/>
+          <w:szCs w:val="24"/>
+        </w:rPr>
+        <w:t xml:space="preserve">No browser: </w:t>
+      </w:r>
+      <w:proofErr w:type="spellStart"/>
+      <w:r>
+        <w:rPr>
+          <w:rFonts w:ascii="Arial" w:hAnsi="Arial" w:cs="Arial"/>
+          <w:b/>
+          <w:bCs/>
+          <w:i/>
+          <w:iCs/>
+          <w:sz w:val="24"/>
+          <w:szCs w:val="24"/>
+        </w:rPr>
+        <w:t>localhost</w:t>
+      </w:r>
+      <w:proofErr w:type="spellEnd"/>
+      <w:r>
+        <w:rPr>
+          <w:rFonts w:ascii="Arial" w:hAnsi="Arial" w:cs="Arial"/>
+          <w:b/>
+          <w:bCs/>
+          <w:i/>
+          <w:iCs/>
+          <w:sz w:val="24"/>
+          <w:szCs w:val="24"/>
+        </w:rPr>
+        <w:t>/</w:t>
+      </w:r>
+      <w:proofErr w:type="spellStart"/>
+      <w:r>
+        <w:rPr>
+          <w:rFonts w:ascii="Arial" w:hAnsi="Arial" w:cs="Arial"/>
+          <w:b/>
+          <w:bCs/>
+          <w:i/>
+          <w:iCs/>
+          <w:sz w:val="24"/>
+          <w:szCs w:val="24"/>
+        </w:rPr>
+        <w:t>phpmyadmin</w:t>
+      </w:r>
+      <w:proofErr w:type="spellEnd"/>
+      <w:r>
+        <w:rPr>
+          <w:rFonts w:ascii="Arial" w:hAnsi="Arial" w:cs="Arial"/>
+          <w:b/>
+          <w:bCs/>
+          <w:i/>
+          <w:iCs/>
+          <w:sz w:val="24"/>
+          <w:szCs w:val="24"/>
+        </w:rPr>
+        <w:t>/</w:t>
+      </w:r>
+      <w:r>
+        <w:rPr>
+          <w:rFonts w:ascii="Arial" w:hAnsi="Arial" w:cs="Arial"/>
+          <w:sz w:val="24"/>
+          <w:szCs w:val="24"/>
+        </w:rPr>
+        <w:t xml:space="preserve">. Para ter acesso a detalhes sobre os serviços </w:t>
+      </w:r>
+      <w:proofErr w:type="spellStart"/>
+      <w:r>
+        <w:rPr>
+          <w:rFonts w:ascii="Arial" w:hAnsi="Arial" w:cs="Arial"/>
+          <w:sz w:val="24"/>
+          <w:szCs w:val="24"/>
+        </w:rPr>
+        <w:t>php</w:t>
+      </w:r>
+      <w:proofErr w:type="spellEnd"/>
+      <w:r>
+        <w:rPr>
+          <w:rFonts w:ascii="Arial" w:hAnsi="Arial" w:cs="Arial"/>
+          <w:sz w:val="24"/>
+          <w:szCs w:val="24"/>
+        </w:rPr>
+        <w:t xml:space="preserve"> e mysql.</w:t>
       </w:r>
     </w:p>
     <w:sectPr>

</xml_diff>

<commit_message>
Criando e excluindo bancos de dados
</commit_message>
<xml_diff>
--- a/MySQL.docx
+++ b/MySQL.docx
@@ -2684,7 +2684,506 @@
           <w:sz w:val="24"/>
           <w:szCs w:val="24"/>
         </w:rPr>
-        <w:t xml:space="preserve"> e mysql.</w:t>
+        <w:t xml:space="preserve"> e </w:t>
+      </w:r>
+      <w:proofErr w:type="spellStart"/>
+      <w:r>
+        <w:rPr>
+          <w:rFonts w:ascii="Arial" w:hAnsi="Arial" w:cs="Arial"/>
+          <w:sz w:val="24"/>
+          <w:szCs w:val="24"/>
+        </w:rPr>
+        <w:t>mysql</w:t>
+      </w:r>
+      <w:proofErr w:type="spellEnd"/>
+      <w:r>
+        <w:rPr>
+          <w:rFonts w:ascii="Arial" w:hAnsi="Arial" w:cs="Arial"/>
+          <w:sz w:val="24"/>
+          <w:szCs w:val="24"/>
+        </w:rPr>
+        <w:t>.</w:t>
+      </w:r>
+    </w:p>
+    <w:p>
+      <w:pPr>
+        <w:jc w:val="both"/>
+        <w:rPr>
+          <w:rFonts w:ascii="Arial" w:hAnsi="Arial" w:cs="Arial"/>
+          <w:sz w:val="24"/>
+          <w:szCs w:val="24"/>
+        </w:rPr>
+      </w:pPr>
+    </w:p>
+    <w:p>
+      <w:pPr>
+        <w:jc w:val="both"/>
+        <w:rPr>
+          <w:rFonts w:ascii="Arial" w:hAnsi="Arial" w:cs="Arial"/>
+          <w:sz w:val="24"/>
+          <w:szCs w:val="24"/>
+        </w:rPr>
+      </w:pPr>
+    </w:p>
+    <w:p>
+      <w:pPr>
+        <w:jc w:val="both"/>
+        <w:rPr>
+          <w:rFonts w:ascii="Arial" w:hAnsi="Arial" w:cs="Arial"/>
+          <w:b/>
+          <w:bCs/>
+          <w:sz w:val="32"/>
+          <w:szCs w:val="32"/>
+        </w:rPr>
+      </w:pPr>
+      <w:r>
+        <w:rPr>
+          <w:rFonts w:ascii="Arial" w:hAnsi="Arial" w:cs="Arial"/>
+          <w:b/>
+          <w:bCs/>
+          <w:sz w:val="32"/>
+          <w:szCs w:val="32"/>
+        </w:rPr>
+        <w:t>Criando e excluindo banco de dados</w:t>
+      </w:r>
+    </w:p>
+    <w:p>
+      <w:pPr>
+        <w:jc w:val="both"/>
+        <w:rPr>
+          <w:rFonts w:ascii="Arial" w:hAnsi="Arial" w:cs="Arial"/>
+          <w:sz w:val="24"/>
+          <w:szCs w:val="24"/>
+        </w:rPr>
+      </w:pPr>
+      <w:r>
+        <w:rPr>
+          <w:rFonts w:ascii="Arial" w:hAnsi="Arial" w:cs="Arial"/>
+          <w:b/>
+          <w:bCs/>
+          <w:sz w:val="24"/>
+          <w:szCs w:val="24"/>
+        </w:rPr>
+        <w:t>Banco de dados</w:t>
+      </w:r>
+      <w:r>
+        <w:rPr>
+          <w:rFonts w:ascii="Arial" w:hAnsi="Arial" w:cs="Arial"/>
+          <w:b/>
+          <w:bCs/>
+          <w:sz w:val="24"/>
+          <w:szCs w:val="24"/>
+        </w:rPr>
+        <w:t xml:space="preserve"> </w:t>
+      </w:r>
+      <w:r>
+        <w:rPr>
+          <w:rFonts w:ascii="Arial" w:hAnsi="Arial" w:cs="Arial"/>
+          <w:sz w:val="24"/>
+          <w:szCs w:val="24"/>
+        </w:rPr>
+        <w:t>– coleções organizadas de dados que se relacionam de algum modo;</w:t>
+      </w:r>
+    </w:p>
+    <w:p>
+      <w:pPr>
+        <w:jc w:val="both"/>
+        <w:rPr>
+          <w:rFonts w:ascii="Arial" w:hAnsi="Arial" w:cs="Arial"/>
+          <w:sz w:val="24"/>
+          <w:szCs w:val="24"/>
+        </w:rPr>
+      </w:pPr>
+      <w:r>
+        <w:rPr>
+          <w:rFonts w:ascii="Arial" w:hAnsi="Arial" w:cs="Arial"/>
+          <w:sz w:val="24"/>
+          <w:szCs w:val="24"/>
+        </w:rPr>
+        <w:t>A ideia consiste em agrupar registros de um domínio específico;</w:t>
+      </w:r>
+    </w:p>
+    <w:p>
+      <w:pPr>
+        <w:jc w:val="both"/>
+        <w:rPr>
+          <w:rFonts w:ascii="Arial" w:hAnsi="Arial" w:cs="Arial"/>
+          <w:sz w:val="24"/>
+          <w:szCs w:val="24"/>
+        </w:rPr>
+      </w:pPr>
+      <w:r>
+        <w:rPr>
+          <w:rFonts w:ascii="Arial" w:hAnsi="Arial" w:cs="Arial"/>
+          <w:sz w:val="24"/>
+          <w:szCs w:val="24"/>
+        </w:rPr>
+        <w:t>Não significando que existe um jeito certo e único de criar um banco de dados, tudo depende do nível de abstração do assunto.</w:t>
+      </w:r>
+    </w:p>
+    <w:p>
+      <w:pPr>
+        <w:jc w:val="both"/>
+        <w:rPr>
+          <w:rFonts w:ascii="Arial" w:hAnsi="Arial" w:cs="Arial"/>
+          <w:sz w:val="24"/>
+          <w:szCs w:val="24"/>
+        </w:rPr>
+      </w:pPr>
+    </w:p>
+    <w:p>
+      <w:pPr>
+        <w:jc w:val="both"/>
+        <w:rPr>
+          <w:rFonts w:ascii="Arial" w:hAnsi="Arial" w:cs="Arial"/>
+          <w:sz w:val="24"/>
+          <w:szCs w:val="24"/>
+        </w:rPr>
+      </w:pPr>
+      <w:r>
+        <w:rPr>
+          <w:rFonts w:ascii="Arial" w:hAnsi="Arial" w:cs="Arial"/>
+          <w:sz w:val="24"/>
+          <w:szCs w:val="24"/>
+        </w:rPr>
+        <w:t>Quando estamos desenvolvendo uma aplicação, geralmente criamos um banco de dados específico para a aplicação;</w:t>
+      </w:r>
+    </w:p>
+    <w:p>
+      <w:pPr>
+        <w:jc w:val="both"/>
+        <w:rPr>
+          <w:rFonts w:ascii="Arial" w:hAnsi="Arial" w:cs="Arial"/>
+          <w:sz w:val="24"/>
+          <w:szCs w:val="24"/>
+        </w:rPr>
+      </w:pPr>
+      <w:r>
+        <w:rPr>
+          <w:rFonts w:ascii="Arial" w:hAnsi="Arial" w:cs="Arial"/>
+          <w:sz w:val="24"/>
+          <w:szCs w:val="24"/>
+        </w:rPr>
+        <w:t>Mas, essa mesma aplicação, pode ter acesso ou até controle sobre diversos outros bancos de dados ao mesmo tempo;</w:t>
+      </w:r>
+    </w:p>
+    <w:p>
+      <w:pPr>
+        <w:jc w:val="both"/>
+        <w:rPr>
+          <w:rFonts w:ascii="Arial" w:hAnsi="Arial" w:cs="Arial"/>
+          <w:sz w:val="24"/>
+          <w:szCs w:val="24"/>
+        </w:rPr>
+      </w:pPr>
+      <w:r>
+        <w:rPr>
+          <w:rFonts w:ascii="Arial" w:hAnsi="Arial" w:cs="Arial"/>
+          <w:sz w:val="24"/>
+          <w:szCs w:val="24"/>
+        </w:rPr>
+        <w:t>É necessário tomar alguns cuidados em termo de teoria do assunto.</w:t>
+      </w:r>
+    </w:p>
+    <w:p>
+      <w:pPr>
+        <w:jc w:val="both"/>
+        <w:rPr>
+          <w:rFonts w:ascii="Arial" w:hAnsi="Arial" w:cs="Arial"/>
+          <w:sz w:val="24"/>
+          <w:szCs w:val="24"/>
+        </w:rPr>
+      </w:pPr>
+      <w:r>
+        <w:rPr>
+          <w:rFonts w:ascii="Arial" w:hAnsi="Arial" w:cs="Arial"/>
+          <w:sz w:val="24"/>
+          <w:szCs w:val="24"/>
+          <w:highlight w:val="darkGray"/>
+        </w:rPr>
+        <w:lastRenderedPageBreak/>
+        <w:t xml:space="preserve">CREATE DATABASE </w:t>
+      </w:r>
+      <w:proofErr w:type="spellStart"/>
+      <w:r>
+        <w:rPr>
+          <w:rFonts w:ascii="Arial" w:hAnsi="Arial" w:cs="Arial"/>
+          <w:sz w:val="24"/>
+          <w:szCs w:val="24"/>
+          <w:highlight w:val="darkGray"/>
+        </w:rPr>
+        <w:t>db_curso_web</w:t>
+      </w:r>
+      <w:proofErr w:type="spellEnd"/>
+      <w:r>
+        <w:rPr>
+          <w:rFonts w:ascii="Arial" w:hAnsi="Arial" w:cs="Arial"/>
+          <w:sz w:val="24"/>
+          <w:szCs w:val="24"/>
+          <w:highlight w:val="darkGray"/>
+        </w:rPr>
+        <w:t>;</w:t>
+      </w:r>
+    </w:p>
+    <w:p>
+      <w:pPr>
+        <w:jc w:val="both"/>
+        <w:rPr>
+          <w:rFonts w:ascii="Arial" w:hAnsi="Arial" w:cs="Arial"/>
+          <w:sz w:val="24"/>
+          <w:szCs w:val="24"/>
+        </w:rPr>
+      </w:pPr>
+      <w:r>
+        <w:rPr>
+          <w:rFonts w:ascii="Arial" w:hAnsi="Arial" w:cs="Arial"/>
+          <w:sz w:val="24"/>
+          <w:szCs w:val="24"/>
+          <w:highlight w:val="darkGray"/>
+        </w:rPr>
+        <w:t>New&gt;</w:t>
+      </w:r>
+      <w:proofErr w:type="spellStart"/>
+      <w:r>
+        <w:rPr>
+          <w:rFonts w:ascii="Arial" w:hAnsi="Arial" w:cs="Arial"/>
+          <w:sz w:val="24"/>
+          <w:szCs w:val="24"/>
+          <w:highlight w:val="darkGray"/>
+        </w:rPr>
+        <w:t>nome_do_banco</w:t>
+      </w:r>
+      <w:proofErr w:type="spellEnd"/>
+      <w:r>
+        <w:rPr>
+          <w:rFonts w:ascii="Arial" w:hAnsi="Arial" w:cs="Arial"/>
+          <w:sz w:val="24"/>
+          <w:szCs w:val="24"/>
+          <w:highlight w:val="darkGray"/>
+        </w:rPr>
+        <w:t>&gt;criar</w:t>
+      </w:r>
+    </w:p>
+    <w:p>
+      <w:pPr>
+        <w:jc w:val="both"/>
+        <w:rPr>
+          <w:rFonts w:ascii="Arial" w:hAnsi="Arial" w:cs="Arial"/>
+          <w:sz w:val="24"/>
+          <w:szCs w:val="24"/>
+        </w:rPr>
+      </w:pPr>
+      <w:r>
+        <w:rPr>
+          <w:rFonts w:ascii="Arial" w:hAnsi="Arial" w:cs="Arial"/>
+          <w:sz w:val="24"/>
+          <w:szCs w:val="24"/>
+        </w:rPr>
+        <w:t xml:space="preserve">Criando </w:t>
+      </w:r>
+      <w:r>
+        <w:rPr>
+          <w:rFonts w:ascii="Arial" w:hAnsi="Arial" w:cs="Arial"/>
+          <w:sz w:val="24"/>
+          <w:szCs w:val="24"/>
+        </w:rPr>
+        <w:t>o</w:t>
+      </w:r>
+      <w:r>
+        <w:rPr>
+          <w:rFonts w:ascii="Arial" w:hAnsi="Arial" w:cs="Arial"/>
+          <w:b/>
+          <w:bCs/>
+          <w:i/>
+          <w:iCs/>
+          <w:sz w:val="24"/>
+          <w:szCs w:val="24"/>
+        </w:rPr>
+        <w:t xml:space="preserve"> BANCO DE DADOS</w:t>
+      </w:r>
+      <w:r>
+        <w:rPr>
+          <w:rFonts w:ascii="Arial" w:hAnsi="Arial" w:cs="Arial"/>
+          <w:sz w:val="24"/>
+          <w:szCs w:val="24"/>
+        </w:rPr>
+        <w:t>.</w:t>
+      </w:r>
+    </w:p>
+    <w:p>
+      <w:pPr>
+        <w:jc w:val="both"/>
+        <w:rPr>
+          <w:rFonts w:ascii="Arial" w:hAnsi="Arial" w:cs="Arial"/>
+          <w:sz w:val="24"/>
+          <w:szCs w:val="24"/>
+        </w:rPr>
+      </w:pPr>
+    </w:p>
+    <w:p>
+      <w:pPr>
+        <w:tabs>
+          <w:tab w:val="center" w:pos="4252"/>
+        </w:tabs>
+        <w:jc w:val="both"/>
+        <w:rPr>
+          <w:rFonts w:ascii="Courier New" w:hAnsi="Courier New" w:cs="Courier New"/>
+          <w:color w:val="444444"/>
+          <w:sz w:val="20"/>
+          <w:szCs w:val="20"/>
+          <w:shd w:val="clear" w:color="auto" w:fill="E5E5E5"/>
+        </w:rPr>
+      </w:pPr>
+      <w:hyperlink r:id="rId5" w:tgtFrame="mysql_doc" w:history="1">
+        <w:r>
+          <w:rPr>
+            <w:rStyle w:val="Hyperlink"/>
+            <w:rFonts w:ascii="Courier New" w:hAnsi="Courier New" w:cs="Courier New"/>
+            <w:sz w:val="20"/>
+            <w:szCs w:val="20"/>
+            <w:shd w:val="clear" w:color="auto" w:fill="E5E5E5"/>
+          </w:rPr>
+          <w:t>DROP</w:t>
+        </w:r>
+      </w:hyperlink>
+      <w:r>
+        <w:rPr>
+          <w:rFonts w:ascii="Courier New" w:hAnsi="Courier New" w:cs="Courier New"/>
+          <w:color w:val="444444"/>
+          <w:sz w:val="20"/>
+          <w:szCs w:val="20"/>
+          <w:shd w:val="clear" w:color="auto" w:fill="E5E5E5"/>
+        </w:rPr>
+        <w:t> </w:t>
+      </w:r>
+      <w:hyperlink r:id="rId6" w:tgtFrame="mysql_doc" w:history="1">
+        <w:r>
+          <w:rPr>
+            <w:rStyle w:val="Hyperlink"/>
+            <w:rFonts w:ascii="Courier New" w:hAnsi="Courier New" w:cs="Courier New"/>
+            <w:sz w:val="20"/>
+            <w:szCs w:val="20"/>
+            <w:shd w:val="clear" w:color="auto" w:fill="E5E5E5"/>
+          </w:rPr>
+          <w:t>DATABASE</w:t>
+        </w:r>
+      </w:hyperlink>
+      <w:r>
+        <w:rPr>
+          <w:rFonts w:ascii="Courier New" w:hAnsi="Courier New" w:cs="Courier New"/>
+          <w:color w:val="444444"/>
+          <w:sz w:val="20"/>
+          <w:szCs w:val="20"/>
+          <w:shd w:val="clear" w:color="auto" w:fill="E5E5E5"/>
+        </w:rPr>
+        <w:t> </w:t>
+      </w:r>
+      <w:proofErr w:type="spellStart"/>
+      <w:r>
+        <w:rPr>
+          <w:rFonts w:ascii="Courier New" w:hAnsi="Courier New" w:cs="Courier New"/>
+          <w:color w:val="444444"/>
+          <w:sz w:val="20"/>
+          <w:szCs w:val="20"/>
+          <w:shd w:val="clear" w:color="auto" w:fill="E5E5E5"/>
+        </w:rPr>
+        <w:t>db_curso_web</w:t>
+      </w:r>
+      <w:proofErr w:type="spellEnd"/>
+      <w:r>
+        <w:rPr>
+          <w:rStyle w:val="cm-punctuation"/>
+          <w:rFonts w:ascii="Courier New" w:hAnsi="Courier New" w:cs="Courier New"/>
+          <w:color w:val="444444"/>
+          <w:sz w:val="20"/>
+          <w:szCs w:val="20"/>
+          <w:shd w:val="clear" w:color="auto" w:fill="E5E5E5"/>
+        </w:rPr>
+        <w:t>;</w:t>
+      </w:r>
+      <w:r>
+        <w:rPr>
+          <w:rStyle w:val="cm-punctuation"/>
+          <w:rFonts w:ascii="Courier New" w:hAnsi="Courier New" w:cs="Courier New"/>
+          <w:color w:val="444444"/>
+          <w:sz w:val="20"/>
+          <w:szCs w:val="20"/>
+          <w:shd w:val="clear" w:color="auto" w:fill="E5E5E5"/>
+        </w:rPr>
+        <w:tab/>
+      </w:r>
+    </w:p>
+    <w:p>
+      <w:pPr>
+        <w:jc w:val="both"/>
+        <w:rPr>
+          <w:rFonts w:ascii="Arial" w:hAnsi="Arial" w:cs="Arial"/>
+          <w:sz w:val="24"/>
+          <w:szCs w:val="24"/>
+        </w:rPr>
+      </w:pPr>
+      <w:r>
+        <w:rPr>
+          <w:rFonts w:ascii="Arial" w:hAnsi="Arial" w:cs="Arial"/>
+          <w:sz w:val="24"/>
+          <w:szCs w:val="24"/>
+          <w:highlight w:val="lightGray"/>
+        </w:rPr>
+        <w:t>Operações&gt;Apagar a Base de Dados (DROP)&gt;Ok</w:t>
+      </w:r>
+    </w:p>
+    <w:p>
+      <w:pPr>
+        <w:jc w:val="both"/>
+        <w:rPr>
+          <w:rFonts w:ascii="Arial" w:hAnsi="Arial" w:cs="Arial"/>
+          <w:sz w:val="24"/>
+          <w:szCs w:val="24"/>
+        </w:rPr>
+      </w:pPr>
+      <w:r>
+        <w:rPr>
+          <w:rFonts w:ascii="Arial" w:hAnsi="Arial" w:cs="Arial"/>
+          <w:sz w:val="24"/>
+          <w:szCs w:val="24"/>
+        </w:rPr>
+        <w:t>excluindo</w:t>
+      </w:r>
+      <w:r>
+        <w:rPr>
+          <w:rFonts w:ascii="Arial" w:hAnsi="Arial" w:cs="Arial"/>
+          <w:sz w:val="24"/>
+          <w:szCs w:val="24"/>
+        </w:rPr>
+        <w:t xml:space="preserve"> </w:t>
+      </w:r>
+      <w:r>
+        <w:rPr>
+          <w:rFonts w:ascii="Arial" w:hAnsi="Arial" w:cs="Arial"/>
+          <w:sz w:val="24"/>
+          <w:szCs w:val="24"/>
+        </w:rPr>
+        <w:t>o</w:t>
+      </w:r>
+      <w:r>
+        <w:rPr>
+          <w:rFonts w:ascii="Arial" w:hAnsi="Arial" w:cs="Arial"/>
+          <w:b/>
+          <w:bCs/>
+          <w:i/>
+          <w:iCs/>
+          <w:sz w:val="24"/>
+          <w:szCs w:val="24"/>
+        </w:rPr>
+        <w:t xml:space="preserve"> BANCO DE DADOS</w:t>
+      </w:r>
+      <w:r>
+        <w:rPr>
+          <w:rFonts w:ascii="Arial" w:hAnsi="Arial" w:cs="Arial"/>
+          <w:sz w:val="24"/>
+          <w:szCs w:val="24"/>
+        </w:rPr>
+        <w:t>.</w:t>
       </w:r>
     </w:p>
     <w:sectPr>
@@ -3097,7 +3596,7 @@
   <w:style w:type="paragraph" w:default="1" w:styleId="Normal">
     <w:name w:val="Normal"/>
     <w:qFormat/>
-    <w:rsid w:val="00024CB2"/>
+    <w:rsid w:val="007F5F10"/>
   </w:style>
   <w:style w:type="character" w:default="1" w:styleId="Fontepargpadro">
     <w:name w:val="Default Paragraph Font"/>
@@ -3219,6 +3718,28 @@
         <w:shd w:val="clear" w:color="auto" w:fill="EDEDED" w:themeFill="accent3" w:themeFillTint="33"/>
       </w:tcPr>
     </w:tblStylePr>
+  </w:style>
+  <w:style w:type="character" w:customStyle="1" w:styleId="cm-keyword">
+    <w:name w:val="cm-keyword"/>
+    <w:basedOn w:val="Fontepargpadro"/>
+    <w:rsid w:val="007F5F10"/>
+  </w:style>
+  <w:style w:type="character" w:styleId="Hyperlink">
+    <w:name w:val="Hyperlink"/>
+    <w:basedOn w:val="Fontepargpadro"/>
+    <w:uiPriority w:val="99"/>
+    <w:semiHidden/>
+    <w:unhideWhenUsed/>
+    <w:rsid w:val="007F5F10"/>
+    <w:rPr>
+      <w:color w:val="0000FF"/>
+      <w:u w:val="single"/>
+    </w:rPr>
+  </w:style>
+  <w:style w:type="character" w:customStyle="1" w:styleId="cm-punctuation">
+    <w:name w:val="cm-punctuation"/>
+    <w:basedOn w:val="Fontepargpadro"/>
+    <w:rsid w:val="007F5F10"/>
   </w:style>
 </w:styles>
 </file>

</xml_diff>

<commit_message>
Tabelas e tipos de dados parte 1
</commit_message>
<xml_diff>
--- a/MySQL.docx
+++ b/MySQL.docx
@@ -1082,7 +1082,6 @@
           <w:sz w:val="24"/>
           <w:szCs w:val="24"/>
         </w:rPr>
-        <w:lastRenderedPageBreak/>
         <w:t>Esses registros podem ser relacionados, de modo a criar informações mais organizadas, com menor grau de redundância possível:</w:t>
       </w:r>
     </w:p>
@@ -1151,6 +1150,7 @@
                 <w:sz w:val="24"/>
                 <w:szCs w:val="24"/>
               </w:rPr>
+              <w:lastRenderedPageBreak/>
               <w:t>id_aluno_curso</w:t>
             </w:r>
             <w:proofErr w:type="spellEnd"/>
@@ -1276,17 +1276,7 @@
           <w:sz w:val="24"/>
           <w:szCs w:val="24"/>
         </w:rPr>
-        <w:t>linguagem</w:t>
-      </w:r>
-      <w:r>
-        <w:rPr>
-          <w:rFonts w:ascii="Arial" w:hAnsi="Arial" w:cs="Arial"/>
-          <w:b/>
-          <w:bCs/>
-          <w:sz w:val="24"/>
-          <w:szCs w:val="24"/>
-        </w:rPr>
-        <w:t xml:space="preserve"> padrão</w:t>
+        <w:t>linguagem padrão</w:t>
       </w:r>
       <w:r>
         <w:rPr>
@@ -1665,11 +1655,62 @@
           <w:sz w:val="24"/>
           <w:szCs w:val="24"/>
         </w:rPr>
-        <w:t xml:space="preserve"> -</w:t>
-      </w:r>
-      <w:r>
-        <w:rPr>
-          <w:rFonts w:ascii="Arial" w:hAnsi="Arial" w:cs="Arial"/>
+        <w:t xml:space="preserve"> - Linguagem de manipulação de dados;</w:t>
+      </w:r>
+    </w:p>
+    <w:p>
+      <w:pPr>
+        <w:jc w:val="both"/>
+        <w:rPr>
+          <w:rFonts w:ascii="Arial" w:hAnsi="Arial" w:cs="Arial"/>
+          <w:sz w:val="24"/>
+          <w:szCs w:val="24"/>
+        </w:rPr>
+      </w:pPr>
+      <w:r>
+        <w:rPr>
+          <w:rFonts w:ascii="Arial" w:hAnsi="Arial" w:cs="Arial"/>
+          <w:sz w:val="24"/>
+          <w:szCs w:val="24"/>
+        </w:rPr>
+        <w:tab/>
+        <w:t>Nos permite fazer a inclusão, alteração e remoção dos registros dentro das estruturas de dados;</w:t>
+      </w:r>
+    </w:p>
+    <w:p>
+      <w:pPr>
+        <w:jc w:val="both"/>
+        <w:rPr>
+          <w:rFonts w:ascii="Arial" w:hAnsi="Arial" w:cs="Arial"/>
+          <w:sz w:val="24"/>
+          <w:szCs w:val="24"/>
+        </w:rPr>
+      </w:pPr>
+    </w:p>
+    <w:p>
+      <w:pPr>
+        <w:jc w:val="both"/>
+        <w:rPr>
+          <w:rFonts w:ascii="Arial" w:hAnsi="Arial" w:cs="Arial"/>
+          <w:sz w:val="24"/>
+          <w:szCs w:val="24"/>
+        </w:rPr>
+      </w:pPr>
+      <w:r>
+        <w:rPr>
+          <w:rFonts w:ascii="Arial" w:hAnsi="Arial" w:cs="Arial"/>
+          <w:b/>
+          <w:bCs/>
+          <w:sz w:val="24"/>
+          <w:szCs w:val="24"/>
+        </w:rPr>
+        <w:t>DCL</w:t>
+      </w:r>
+      <w:r>
+        <w:rPr>
+          <w:rFonts w:ascii="Arial" w:hAnsi="Arial" w:cs="Arial"/>
+          <w:b/>
+          <w:bCs/>
           <w:sz w:val="24"/>
           <w:szCs w:val="24"/>
         </w:rPr>
@@ -1681,115 +1722,26 @@
           <w:sz w:val="24"/>
           <w:szCs w:val="24"/>
         </w:rPr>
-        <w:t xml:space="preserve">Linguagem de </w:t>
-      </w:r>
-      <w:r>
-        <w:rPr>
-          <w:rFonts w:ascii="Arial" w:hAnsi="Arial" w:cs="Arial"/>
-          <w:sz w:val="24"/>
-          <w:szCs w:val="24"/>
-        </w:rPr>
-        <w:t>manipulação</w:t>
-      </w:r>
-      <w:r>
-        <w:rPr>
-          <w:rFonts w:ascii="Arial" w:hAnsi="Arial" w:cs="Arial"/>
-          <w:sz w:val="24"/>
-          <w:szCs w:val="24"/>
-        </w:rPr>
-        <w:t xml:space="preserve"> de dados</w:t>
-      </w:r>
-      <w:r>
-        <w:rPr>
-          <w:rFonts w:ascii="Arial" w:hAnsi="Arial" w:cs="Arial"/>
-          <w:sz w:val="24"/>
-          <w:szCs w:val="24"/>
-        </w:rPr>
-        <w:t>;</w:t>
-      </w:r>
-    </w:p>
-    <w:p>
-      <w:pPr>
-        <w:jc w:val="both"/>
-        <w:rPr>
-          <w:rFonts w:ascii="Arial" w:hAnsi="Arial" w:cs="Arial"/>
-          <w:sz w:val="24"/>
-          <w:szCs w:val="24"/>
-        </w:rPr>
-      </w:pPr>
-      <w:r>
-        <w:rPr>
-          <w:rFonts w:ascii="Arial" w:hAnsi="Arial" w:cs="Arial"/>
-          <w:sz w:val="24"/>
-          <w:szCs w:val="24"/>
-        </w:rPr>
-        <w:tab/>
-        <w:t xml:space="preserve">Nos permite fazer a inclusão, alteração e remoção </w:t>
-      </w:r>
-      <w:r>
-        <w:rPr>
-          <w:rFonts w:ascii="Arial" w:hAnsi="Arial" w:cs="Arial"/>
-          <w:sz w:val="24"/>
-          <w:szCs w:val="24"/>
-        </w:rPr>
-        <w:t>dos registros dentro das estruturas</w:t>
-      </w:r>
-      <w:r>
-        <w:rPr>
-          <w:rFonts w:ascii="Arial" w:hAnsi="Arial" w:cs="Arial"/>
-          <w:sz w:val="24"/>
-          <w:szCs w:val="24"/>
-        </w:rPr>
-        <w:t xml:space="preserve"> de dados;</w:t>
-      </w:r>
-    </w:p>
-    <w:p>
-      <w:pPr>
-        <w:jc w:val="both"/>
-        <w:rPr>
-          <w:rFonts w:ascii="Arial" w:hAnsi="Arial" w:cs="Arial"/>
-          <w:sz w:val="24"/>
-          <w:szCs w:val="24"/>
-        </w:rPr>
-      </w:pPr>
-    </w:p>
-    <w:p>
-      <w:pPr>
-        <w:jc w:val="both"/>
-        <w:rPr>
-          <w:rFonts w:ascii="Arial" w:hAnsi="Arial" w:cs="Arial"/>
-          <w:sz w:val="24"/>
-          <w:szCs w:val="24"/>
-        </w:rPr>
-      </w:pPr>
-      <w:r>
-        <w:rPr>
-          <w:rFonts w:ascii="Arial" w:hAnsi="Arial" w:cs="Arial"/>
-          <w:b/>
-          <w:bCs/>
-          <w:sz w:val="24"/>
-          <w:szCs w:val="24"/>
-        </w:rPr>
-        <w:t>DCL</w:t>
-      </w:r>
-      <w:r>
-        <w:rPr>
-          <w:rFonts w:ascii="Arial" w:hAnsi="Arial" w:cs="Arial"/>
-          <w:b/>
-          <w:bCs/>
+        <w:t xml:space="preserve">– Data </w:t>
+      </w:r>
+      <w:proofErr w:type="spellStart"/>
+      <w:r>
+        <w:rPr>
+          <w:rFonts w:ascii="Arial" w:hAnsi="Arial" w:cs="Arial"/>
+          <w:sz w:val="24"/>
+          <w:szCs w:val="24"/>
+        </w:rPr>
+        <w:t>Control</w:t>
+      </w:r>
+      <w:proofErr w:type="spellEnd"/>
+      <w:r>
+        <w:rPr>
+          <w:rFonts w:ascii="Arial" w:hAnsi="Arial" w:cs="Arial"/>
           <w:sz w:val="24"/>
           <w:szCs w:val="24"/>
         </w:rPr>
         <w:t xml:space="preserve"> </w:t>
       </w:r>
-      <w:r>
-        <w:rPr>
-          <w:rFonts w:ascii="Arial" w:hAnsi="Arial" w:cs="Arial"/>
-          <w:sz w:val="24"/>
-          <w:szCs w:val="24"/>
-        </w:rPr>
-        <w:t xml:space="preserve">– Data </w:t>
-      </w:r>
       <w:proofErr w:type="spellStart"/>
       <w:r>
         <w:rPr>
@@ -1797,7 +1749,7 @@
           <w:sz w:val="24"/>
           <w:szCs w:val="24"/>
         </w:rPr>
-        <w:t>Control</w:t>
+        <w:t>Language</w:t>
       </w:r>
       <w:proofErr w:type="spellEnd"/>
       <w:r>
@@ -1806,73 +1758,23 @@
           <w:sz w:val="24"/>
           <w:szCs w:val="24"/>
         </w:rPr>
+        <w:t xml:space="preserve"> - Linguagem de controle</w:t>
+      </w:r>
+      <w:r>
+        <w:rPr>
+          <w:rFonts w:ascii="Arial" w:hAnsi="Arial" w:cs="Arial"/>
+          <w:sz w:val="24"/>
+          <w:szCs w:val="24"/>
+        </w:rPr>
         <w:t xml:space="preserve"> </w:t>
       </w:r>
-      <w:proofErr w:type="spellStart"/>
-      <w:r>
-        <w:rPr>
-          <w:rFonts w:ascii="Arial" w:hAnsi="Arial" w:cs="Arial"/>
-          <w:sz w:val="24"/>
-          <w:szCs w:val="24"/>
-        </w:rPr>
-        <w:t>Language</w:t>
-      </w:r>
-      <w:proofErr w:type="spellEnd"/>
-      <w:r>
-        <w:rPr>
-          <w:rFonts w:ascii="Arial" w:hAnsi="Arial" w:cs="Arial"/>
-          <w:sz w:val="24"/>
-          <w:szCs w:val="24"/>
-        </w:rPr>
-        <w:t xml:space="preserve"> -</w:t>
-      </w:r>
-      <w:r>
-        <w:rPr>
-          <w:rFonts w:ascii="Arial" w:hAnsi="Arial" w:cs="Arial"/>
-          <w:sz w:val="24"/>
-          <w:szCs w:val="24"/>
-        </w:rPr>
-        <w:t xml:space="preserve"> </w:t>
-      </w:r>
-      <w:r>
-        <w:rPr>
-          <w:rFonts w:ascii="Arial" w:hAnsi="Arial" w:cs="Arial"/>
-          <w:sz w:val="24"/>
-          <w:szCs w:val="24"/>
-        </w:rPr>
-        <w:t xml:space="preserve">Linguagem de </w:t>
-      </w:r>
-      <w:r>
-        <w:rPr>
-          <w:rFonts w:ascii="Arial" w:hAnsi="Arial" w:cs="Arial"/>
-          <w:sz w:val="24"/>
-          <w:szCs w:val="24"/>
-        </w:rPr>
-        <w:t>controle</w:t>
-      </w:r>
-      <w:r>
-        <w:rPr>
-          <w:rFonts w:ascii="Arial" w:hAnsi="Arial" w:cs="Arial"/>
-          <w:sz w:val="24"/>
-          <w:szCs w:val="24"/>
-        </w:rPr>
-        <w:t xml:space="preserve"> </w:t>
-      </w:r>
-      <w:r>
-        <w:rPr>
-          <w:rFonts w:ascii="Arial" w:hAnsi="Arial" w:cs="Arial"/>
-          <w:sz w:val="24"/>
-          <w:szCs w:val="24"/>
-        </w:rPr>
-        <w:t>de dados</w:t>
-      </w:r>
-      <w:r>
-        <w:rPr>
-          <w:rFonts w:ascii="Arial" w:hAnsi="Arial" w:cs="Arial"/>
-          <w:sz w:val="24"/>
-          <w:szCs w:val="24"/>
-        </w:rPr>
-        <w:t>;</w:t>
+      <w:r>
+        <w:rPr>
+          <w:rFonts w:ascii="Arial" w:hAnsi="Arial" w:cs="Arial"/>
+          <w:sz w:val="24"/>
+          <w:szCs w:val="24"/>
+        </w:rPr>
+        <w:t>de dados;</w:t>
       </w:r>
     </w:p>
     <w:p>
@@ -1975,47 +1877,7 @@
           <w:sz w:val="24"/>
           <w:szCs w:val="24"/>
         </w:rPr>
-        <w:t xml:space="preserve"> -</w:t>
-      </w:r>
-      <w:r>
-        <w:rPr>
-          <w:rFonts w:ascii="Arial" w:hAnsi="Arial" w:cs="Arial"/>
-          <w:sz w:val="24"/>
-          <w:szCs w:val="24"/>
-        </w:rPr>
-        <w:t xml:space="preserve"> </w:t>
-      </w:r>
-      <w:r>
-        <w:rPr>
-          <w:rFonts w:ascii="Arial" w:hAnsi="Arial" w:cs="Arial"/>
-          <w:sz w:val="24"/>
-          <w:szCs w:val="24"/>
-        </w:rPr>
-        <w:t xml:space="preserve">Linguagem de </w:t>
-      </w:r>
-      <w:r>
-        <w:rPr>
-          <w:rFonts w:ascii="Arial" w:hAnsi="Arial" w:cs="Arial"/>
-          <w:sz w:val="24"/>
-          <w:szCs w:val="24"/>
-        </w:rPr>
-        <w:t>transação</w:t>
-      </w:r>
-      <w:r>
-        <w:rPr>
-          <w:rFonts w:ascii="Arial" w:hAnsi="Arial" w:cs="Arial"/>
-          <w:sz w:val="24"/>
-          <w:szCs w:val="24"/>
-        </w:rPr>
-        <w:t xml:space="preserve"> de dados</w:t>
-      </w:r>
-      <w:r>
-        <w:rPr>
-          <w:rFonts w:ascii="Arial" w:hAnsi="Arial" w:cs="Arial"/>
-          <w:sz w:val="24"/>
-          <w:szCs w:val="24"/>
-        </w:rPr>
-        <w:t>;</w:t>
+        <w:t xml:space="preserve"> - Linguagem de transação de dados;</w:t>
       </w:r>
     </w:p>
     <w:p>
@@ -2034,22 +1896,7 @@
           <w:szCs w:val="24"/>
         </w:rPr>
         <w:tab/>
-      </w:r>
-      <w:r>
-        <w:rPr>
-          <w:rFonts w:ascii="Arial" w:hAnsi="Arial" w:cs="Arial"/>
-          <w:sz w:val="24"/>
-          <w:szCs w:val="24"/>
-        </w:rPr>
-        <w:t xml:space="preserve">Nos permite </w:t>
-      </w:r>
-      <w:r>
-        <w:rPr>
-          <w:rFonts w:ascii="Arial" w:hAnsi="Arial" w:cs="Arial"/>
-          <w:sz w:val="24"/>
-          <w:szCs w:val="24"/>
-        </w:rPr>
-        <w:t>efetivar ou cancelar as transações, junto ao SGBD;</w:t>
+        <w:t>Nos permite efetivar ou cancelar as transações, junto ao SGBD;</w:t>
       </w:r>
     </w:p>
     <w:p>
@@ -2099,23 +1946,7 @@
           <w:sz w:val="24"/>
           <w:szCs w:val="24"/>
         </w:rPr>
-        <w:t xml:space="preserve">– Data </w:t>
-      </w:r>
-      <w:r>
-        <w:rPr>
-          <w:rFonts w:ascii="Arial" w:hAnsi="Arial" w:cs="Arial"/>
-          <w:sz w:val="24"/>
-          <w:szCs w:val="24"/>
-        </w:rPr>
-        <w:t>Query</w:t>
-      </w:r>
-      <w:r>
-        <w:rPr>
-          <w:rFonts w:ascii="Arial" w:hAnsi="Arial" w:cs="Arial"/>
-          <w:sz w:val="24"/>
-          <w:szCs w:val="24"/>
-        </w:rPr>
-        <w:t xml:space="preserve"> </w:t>
+        <w:t xml:space="preserve">– Data Query </w:t>
       </w:r>
       <w:proofErr w:type="spellStart"/>
       <w:r>
@@ -2133,39 +1964,7 @@
           <w:sz w:val="24"/>
           <w:szCs w:val="24"/>
         </w:rPr>
-        <w:t xml:space="preserve"> -</w:t>
-      </w:r>
-      <w:r>
-        <w:rPr>
-          <w:rFonts w:ascii="Arial" w:hAnsi="Arial" w:cs="Arial"/>
-          <w:sz w:val="24"/>
-          <w:szCs w:val="24"/>
-        </w:rPr>
-        <w:t xml:space="preserve"> </w:t>
-      </w:r>
-      <w:r>
-        <w:rPr>
-          <w:rFonts w:ascii="Arial" w:hAnsi="Arial" w:cs="Arial"/>
-          <w:sz w:val="24"/>
-          <w:szCs w:val="24"/>
-        </w:rPr>
-        <w:t xml:space="preserve">Linguagem de </w:t>
-      </w:r>
-      <w:r>
-        <w:rPr>
-          <w:rFonts w:ascii="Arial" w:hAnsi="Arial" w:cs="Arial"/>
-          <w:sz w:val="24"/>
-          <w:szCs w:val="24"/>
-        </w:rPr>
-        <w:t>consulta</w:t>
-      </w:r>
-      <w:r>
-        <w:rPr>
-          <w:rFonts w:ascii="Arial" w:hAnsi="Arial" w:cs="Arial"/>
-          <w:sz w:val="24"/>
-          <w:szCs w:val="24"/>
-        </w:rPr>
-        <w:t xml:space="preserve"> de dados</w:t>
+        <w:t xml:space="preserve"> - Linguagem de consulta de dados</w:t>
       </w:r>
       <w:r>
         <w:rPr>
@@ -2192,22 +1991,7 @@
           <w:szCs w:val="24"/>
         </w:rPr>
         <w:tab/>
-      </w:r>
-      <w:r>
-        <w:rPr>
-          <w:rFonts w:ascii="Arial" w:hAnsi="Arial" w:cs="Arial"/>
-          <w:sz w:val="24"/>
-          <w:szCs w:val="24"/>
-        </w:rPr>
-        <w:t xml:space="preserve">Nos </w:t>
-      </w:r>
-      <w:r>
-        <w:rPr>
-          <w:rFonts w:ascii="Arial" w:hAnsi="Arial" w:cs="Arial"/>
-          <w:sz w:val="24"/>
-          <w:szCs w:val="24"/>
-        </w:rPr>
-        <w:t>permite recuperar dados através do estabelecimento de cláusulas, operações lógicas, operações relacionais ou de funções de agregação.</w:t>
+        <w:t>Nos permite recuperar dados através do estabelecimento de cláusulas, operações lógicas, operações relacionais ou de funções de agregação.</w:t>
       </w:r>
     </w:p>
     <w:p>
@@ -2570,7 +2354,7 @@
                     <pic:cNvPicPr/>
                   </pic:nvPicPr>
                   <pic:blipFill>
-                    <a:blip r:embed="rId4"/>
+                    <a:blip r:embed="rId5"/>
                     <a:stretch>
                       <a:fillRect/>
                     </a:stretch>
@@ -2901,7 +2685,6 @@
           <w:szCs w:val="24"/>
           <w:highlight w:val="darkGray"/>
         </w:rPr>
-        <w:lastRenderedPageBreak/>
         <w:t xml:space="preserve">CREATE DATABASE </w:t>
       </w:r>
       <w:proofErr w:type="spellStart"/>
@@ -3034,7 +2817,7 @@
           <w:shd w:val="clear" w:color="auto" w:fill="E5E5E5"/>
         </w:rPr>
       </w:pPr>
-      <w:hyperlink r:id="rId5" w:tgtFrame="mysql_doc" w:history="1">
+      <w:hyperlink r:id="rId6" w:tgtFrame="mysql_doc" w:history="1">
         <w:r>
           <w:rPr>
             <w:rStyle w:val="Hyperlink"/>
@@ -3056,7 +2839,7 @@
         </w:rPr>
         <w:t> </w:t>
       </w:r>
-      <w:hyperlink r:id="rId6" w:tgtFrame="mysql_doc" w:history="1">
+      <w:hyperlink r:id="rId7" w:tgtFrame="mysql_doc" w:history="1">
         <w:r>
           <w:rPr>
             <w:rStyle w:val="Hyperlink"/>
@@ -3147,15 +2930,7 @@
           <w:sz w:val="24"/>
           <w:szCs w:val="24"/>
         </w:rPr>
-        <w:t>excluindo</w:t>
-      </w:r>
-      <w:r>
-        <w:rPr>
-          <w:rFonts w:ascii="Arial" w:hAnsi="Arial" w:cs="Arial"/>
-          <w:sz w:val="24"/>
-          <w:szCs w:val="24"/>
-        </w:rPr>
-        <w:t xml:space="preserve"> </w:t>
+        <w:t xml:space="preserve">excluindo </w:t>
       </w:r>
       <w:r>
         <w:rPr>
@@ -3186,9 +2961,1890 @@
         <w:t>.</w:t>
       </w:r>
     </w:p>
+    <w:p>
+      <w:pPr>
+        <w:jc w:val="both"/>
+        <w:rPr>
+          <w:rFonts w:ascii="Arial" w:hAnsi="Arial" w:cs="Arial"/>
+          <w:sz w:val="24"/>
+          <w:szCs w:val="24"/>
+        </w:rPr>
+      </w:pPr>
+    </w:p>
+    <w:p>
+      <w:pPr>
+        <w:jc w:val="both"/>
+        <w:rPr>
+          <w:rFonts w:ascii="Arial" w:hAnsi="Arial" w:cs="Arial"/>
+          <w:sz w:val="24"/>
+          <w:szCs w:val="24"/>
+        </w:rPr>
+      </w:pPr>
+    </w:p>
+    <w:p>
+      <w:pPr>
+        <w:jc w:val="both"/>
+        <w:rPr>
+          <w:rFonts w:ascii="Arial" w:hAnsi="Arial" w:cs="Arial"/>
+          <w:b/>
+          <w:bCs/>
+          <w:sz w:val="32"/>
+          <w:szCs w:val="32"/>
+        </w:rPr>
+      </w:pPr>
+      <w:r>
+        <w:rPr>
+          <w:rFonts w:ascii="Arial" w:hAnsi="Arial" w:cs="Arial"/>
+          <w:b/>
+          <w:bCs/>
+          <w:sz w:val="32"/>
+          <w:szCs w:val="32"/>
+        </w:rPr>
+        <w:t>Tabelas e tipos de dados</w:t>
+      </w:r>
+    </w:p>
+    <w:p>
+      <w:pPr>
+        <w:jc w:val="both"/>
+        <w:rPr>
+          <w:rFonts w:ascii="Arial" w:hAnsi="Arial" w:cs="Arial"/>
+          <w:sz w:val="24"/>
+          <w:szCs w:val="24"/>
+        </w:rPr>
+      </w:pPr>
+      <w:r>
+        <w:rPr>
+          <w:rFonts w:ascii="Arial" w:hAnsi="Arial" w:cs="Arial"/>
+          <w:b/>
+          <w:bCs/>
+          <w:sz w:val="24"/>
+          <w:szCs w:val="24"/>
+        </w:rPr>
+        <w:t>Tabelas</w:t>
+      </w:r>
+      <w:r>
+        <w:rPr>
+          <w:rFonts w:ascii="Arial" w:hAnsi="Arial" w:cs="Arial"/>
+          <w:sz w:val="24"/>
+          <w:szCs w:val="24"/>
+        </w:rPr>
+        <w:t xml:space="preserve"> são </w:t>
+      </w:r>
+      <w:r>
+        <w:rPr>
+          <w:rFonts w:ascii="Arial" w:hAnsi="Arial" w:cs="Arial"/>
+          <w:b/>
+          <w:bCs/>
+          <w:sz w:val="24"/>
+          <w:szCs w:val="24"/>
+        </w:rPr>
+        <w:t>semelhantes a planilhas</w:t>
+      </w:r>
+      <w:r>
+        <w:rPr>
+          <w:rFonts w:ascii="Arial" w:hAnsi="Arial" w:cs="Arial"/>
+          <w:sz w:val="24"/>
+          <w:szCs w:val="24"/>
+        </w:rPr>
+        <w:t xml:space="preserve"> e podem ser entendidas como </w:t>
+      </w:r>
+      <w:r>
+        <w:rPr>
+          <w:rFonts w:ascii="Arial" w:hAnsi="Arial" w:cs="Arial"/>
+          <w:b/>
+          <w:bCs/>
+          <w:sz w:val="24"/>
+          <w:szCs w:val="24"/>
+        </w:rPr>
+        <w:t>unidade de armazenamento</w:t>
+      </w:r>
+      <w:r>
+        <w:rPr>
+          <w:rFonts w:ascii="Arial" w:hAnsi="Arial" w:cs="Arial"/>
+          <w:sz w:val="24"/>
+          <w:szCs w:val="24"/>
+        </w:rPr>
+        <w:t>.</w:t>
+      </w:r>
+    </w:p>
+    <w:p>
+      <w:pPr>
+        <w:jc w:val="both"/>
+        <w:rPr>
+          <w:rFonts w:ascii="Arial" w:hAnsi="Arial" w:cs="Arial"/>
+          <w:sz w:val="24"/>
+          <w:szCs w:val="24"/>
+        </w:rPr>
+      </w:pPr>
+      <w:r>
+        <w:rPr>
+          <w:rFonts w:ascii="Arial" w:hAnsi="Arial" w:cs="Arial"/>
+          <w:sz w:val="24"/>
+          <w:szCs w:val="24"/>
+        </w:rPr>
+        <w:t>São constituídas por um número finito de colunas;</w:t>
+      </w:r>
+    </w:p>
+    <w:p>
+      <w:pPr>
+        <w:jc w:val="both"/>
+        <w:rPr>
+          <w:rFonts w:ascii="Arial" w:hAnsi="Arial" w:cs="Arial"/>
+          <w:sz w:val="24"/>
+          <w:szCs w:val="24"/>
+        </w:rPr>
+      </w:pPr>
+      <w:r>
+        <w:rPr>
+          <w:rFonts w:ascii="Arial" w:hAnsi="Arial" w:cs="Arial"/>
+          <w:sz w:val="24"/>
+          <w:szCs w:val="24"/>
+        </w:rPr>
+        <w:t xml:space="preserve">Possui um </w:t>
+      </w:r>
+      <w:r>
+        <w:rPr>
+          <w:rFonts w:ascii="Arial" w:hAnsi="Arial" w:cs="Arial"/>
+          <w:b/>
+          <w:bCs/>
+          <w:sz w:val="24"/>
+          <w:szCs w:val="24"/>
+        </w:rPr>
+        <w:t>número indefinido de linhas</w:t>
+      </w:r>
+      <w:r>
+        <w:rPr>
+          <w:rFonts w:ascii="Arial" w:hAnsi="Arial" w:cs="Arial"/>
+          <w:sz w:val="24"/>
+          <w:szCs w:val="24"/>
+        </w:rPr>
+        <w:t xml:space="preserve">, pois </w:t>
+      </w:r>
+      <w:r>
+        <w:rPr>
+          <w:rFonts w:ascii="Arial" w:hAnsi="Arial" w:cs="Arial"/>
+          <w:b/>
+          <w:bCs/>
+          <w:sz w:val="24"/>
+          <w:szCs w:val="24"/>
+        </w:rPr>
+        <w:t xml:space="preserve">não </w:t>
+      </w:r>
+      <w:r>
+        <w:rPr>
+          <w:rFonts w:ascii="Arial" w:hAnsi="Arial" w:cs="Arial"/>
+          <w:b/>
+          <w:bCs/>
+          <w:sz w:val="24"/>
+          <w:szCs w:val="24"/>
+        </w:rPr>
+        <w:t>sabe</w:t>
+      </w:r>
+      <w:r>
+        <w:rPr>
+          <w:rFonts w:ascii="Arial" w:hAnsi="Arial" w:cs="Arial"/>
+          <w:b/>
+          <w:bCs/>
+          <w:sz w:val="24"/>
+          <w:szCs w:val="24"/>
+        </w:rPr>
+        <w:t>mos</w:t>
+      </w:r>
+      <w:r>
+        <w:rPr>
+          <w:rFonts w:ascii="Arial" w:hAnsi="Arial" w:cs="Arial"/>
+          <w:b/>
+          <w:bCs/>
+          <w:sz w:val="24"/>
+          <w:szCs w:val="24"/>
+        </w:rPr>
+        <w:t xml:space="preserve"> a quantidade de registros</w:t>
+      </w:r>
+      <w:r>
+        <w:rPr>
+          <w:rFonts w:ascii="Arial" w:hAnsi="Arial" w:cs="Arial"/>
+          <w:sz w:val="24"/>
+          <w:szCs w:val="24"/>
+        </w:rPr>
+        <w:t xml:space="preserve"> (linhas) que serão</w:t>
+      </w:r>
+      <w:r>
+        <w:rPr>
+          <w:rFonts w:ascii="Arial" w:hAnsi="Arial" w:cs="Arial"/>
+          <w:sz w:val="24"/>
+          <w:szCs w:val="24"/>
+        </w:rPr>
+        <w:t xml:space="preserve"> </w:t>
+      </w:r>
+      <w:r>
+        <w:rPr>
+          <w:rFonts w:ascii="Arial" w:hAnsi="Arial" w:cs="Arial"/>
+          <w:b/>
+          <w:bCs/>
+          <w:sz w:val="24"/>
+          <w:szCs w:val="24"/>
+        </w:rPr>
+        <w:t>armazenados dentro da tabela</w:t>
+      </w:r>
+      <w:r>
+        <w:rPr>
+          <w:rFonts w:ascii="Arial" w:hAnsi="Arial" w:cs="Arial"/>
+          <w:sz w:val="24"/>
+          <w:szCs w:val="24"/>
+        </w:rPr>
+        <w:t>.</w:t>
+      </w:r>
+    </w:p>
+    <w:p>
+      <w:pPr>
+        <w:jc w:val="both"/>
+        <w:rPr>
+          <w:rFonts w:ascii="Arial" w:hAnsi="Arial" w:cs="Arial"/>
+          <w:sz w:val="24"/>
+          <w:szCs w:val="24"/>
+        </w:rPr>
+      </w:pPr>
+      <w:r>
+        <w:rPr>
+          <w:rFonts w:ascii="Arial" w:hAnsi="Arial" w:cs="Arial"/>
+          <w:b/>
+          <w:bCs/>
+          <w:sz w:val="24"/>
+          <w:szCs w:val="24"/>
+        </w:rPr>
+        <w:t>Cada coluna</w:t>
+      </w:r>
+      <w:r>
+        <w:rPr>
+          <w:rFonts w:ascii="Arial" w:hAnsi="Arial" w:cs="Arial"/>
+          <w:sz w:val="24"/>
+          <w:szCs w:val="24"/>
+        </w:rPr>
+        <w:t xml:space="preserve"> de uma tabela </w:t>
+      </w:r>
+      <w:r>
+        <w:rPr>
+          <w:rFonts w:ascii="Arial" w:hAnsi="Arial" w:cs="Arial"/>
+          <w:b/>
+          <w:bCs/>
+          <w:sz w:val="24"/>
+          <w:szCs w:val="24"/>
+        </w:rPr>
+        <w:t>é responsável pelo armazenamento de um tipo de dado específico</w:t>
+      </w:r>
+      <w:r>
+        <w:rPr>
+          <w:rFonts w:ascii="Arial" w:hAnsi="Arial" w:cs="Arial"/>
+          <w:sz w:val="24"/>
+          <w:szCs w:val="24"/>
+        </w:rPr>
+        <w:t xml:space="preserve"> e isso </w:t>
+      </w:r>
+      <w:r>
+        <w:rPr>
+          <w:rFonts w:ascii="Arial" w:hAnsi="Arial" w:cs="Arial"/>
+          <w:b/>
+          <w:bCs/>
+          <w:sz w:val="24"/>
+          <w:szCs w:val="24"/>
+        </w:rPr>
+        <w:t>deve ser definido no momento de criação</w:t>
+      </w:r>
+      <w:r>
+        <w:rPr>
+          <w:rFonts w:ascii="Arial" w:hAnsi="Arial" w:cs="Arial"/>
+          <w:sz w:val="24"/>
+          <w:szCs w:val="24"/>
+        </w:rPr>
+        <w:t xml:space="preserve"> da </w:t>
+      </w:r>
+      <w:r>
+        <w:rPr>
+          <w:rFonts w:ascii="Arial" w:hAnsi="Arial" w:cs="Arial"/>
+          <w:sz w:val="24"/>
+          <w:szCs w:val="24"/>
+        </w:rPr>
+        <w:t>tabela.</w:t>
+      </w:r>
+    </w:p>
+    <w:p>
+      <w:pPr>
+        <w:jc w:val="both"/>
+        <w:rPr>
+          <w:rFonts w:ascii="Arial" w:hAnsi="Arial" w:cs="Arial"/>
+          <w:sz w:val="24"/>
+          <w:szCs w:val="24"/>
+        </w:rPr>
+      </w:pPr>
+      <w:r>
+        <w:rPr>
+          <w:rFonts w:ascii="Arial" w:hAnsi="Arial" w:cs="Arial"/>
+          <w:sz w:val="24"/>
+          <w:szCs w:val="24"/>
+        </w:rPr>
+        <w:t>1ª coluna: valor numérico;</w:t>
+      </w:r>
+    </w:p>
+    <w:p>
+      <w:pPr>
+        <w:jc w:val="both"/>
+        <w:rPr>
+          <w:rFonts w:ascii="Arial" w:hAnsi="Arial" w:cs="Arial"/>
+          <w:sz w:val="24"/>
+          <w:szCs w:val="24"/>
+        </w:rPr>
+      </w:pPr>
+      <w:r>
+        <w:rPr>
+          <w:rFonts w:ascii="Arial" w:hAnsi="Arial" w:cs="Arial"/>
+          <w:sz w:val="24"/>
+          <w:szCs w:val="24"/>
+        </w:rPr>
+        <w:t>2</w:t>
+      </w:r>
+      <w:r>
+        <w:rPr>
+          <w:rFonts w:ascii="Arial" w:hAnsi="Arial" w:cs="Arial"/>
+          <w:sz w:val="24"/>
+          <w:szCs w:val="24"/>
+        </w:rPr>
+        <w:t>ª coluna:</w:t>
+      </w:r>
+      <w:r>
+        <w:rPr>
+          <w:rFonts w:ascii="Arial" w:hAnsi="Arial" w:cs="Arial"/>
+          <w:sz w:val="24"/>
+          <w:szCs w:val="24"/>
+        </w:rPr>
+        <w:t xml:space="preserve"> texto de 100 caracteres (variável)</w:t>
+      </w:r>
+      <w:r>
+        <w:rPr>
+          <w:rFonts w:ascii="Arial" w:hAnsi="Arial" w:cs="Arial"/>
+          <w:sz w:val="24"/>
+          <w:szCs w:val="24"/>
+        </w:rPr>
+        <w:t>;</w:t>
+      </w:r>
+    </w:p>
+    <w:p>
+      <w:pPr>
+        <w:jc w:val="both"/>
+        <w:rPr>
+          <w:rFonts w:ascii="Arial" w:hAnsi="Arial" w:cs="Arial"/>
+          <w:sz w:val="24"/>
+          <w:szCs w:val="24"/>
+        </w:rPr>
+      </w:pPr>
+      <w:r>
+        <w:rPr>
+          <w:rFonts w:ascii="Arial" w:hAnsi="Arial" w:cs="Arial"/>
+          <w:sz w:val="24"/>
+          <w:szCs w:val="24"/>
+        </w:rPr>
+        <w:t>3</w:t>
+      </w:r>
+      <w:r>
+        <w:rPr>
+          <w:rFonts w:ascii="Arial" w:hAnsi="Arial" w:cs="Arial"/>
+          <w:sz w:val="24"/>
+          <w:szCs w:val="24"/>
+        </w:rPr>
+        <w:t xml:space="preserve">ª coluna: </w:t>
+      </w:r>
+      <w:r>
+        <w:rPr>
+          <w:rFonts w:ascii="Arial" w:hAnsi="Arial" w:cs="Arial"/>
+          <w:sz w:val="24"/>
+          <w:szCs w:val="24"/>
+        </w:rPr>
+        <w:t>texto de 50 caracteres (fixos)</w:t>
+      </w:r>
+      <w:r>
+        <w:rPr>
+          <w:rFonts w:ascii="Arial" w:hAnsi="Arial" w:cs="Arial"/>
+          <w:sz w:val="24"/>
+          <w:szCs w:val="24"/>
+        </w:rPr>
+        <w:t>;</w:t>
+      </w:r>
+    </w:p>
+    <w:p>
+      <w:pPr>
+        <w:jc w:val="both"/>
+        <w:rPr>
+          <w:rFonts w:ascii="Arial" w:hAnsi="Arial" w:cs="Arial"/>
+          <w:sz w:val="24"/>
+          <w:szCs w:val="24"/>
+        </w:rPr>
+      </w:pPr>
+      <w:r>
+        <w:rPr>
+          <w:rFonts w:ascii="Arial" w:hAnsi="Arial" w:cs="Arial"/>
+          <w:sz w:val="24"/>
+          <w:szCs w:val="24"/>
+        </w:rPr>
+        <w:t>4</w:t>
+      </w:r>
+      <w:r>
+        <w:rPr>
+          <w:rFonts w:ascii="Arial" w:hAnsi="Arial" w:cs="Arial"/>
+          <w:sz w:val="24"/>
+          <w:szCs w:val="24"/>
+        </w:rPr>
+        <w:t xml:space="preserve">ª coluna: </w:t>
+      </w:r>
+      <w:r>
+        <w:rPr>
+          <w:rFonts w:ascii="Arial" w:hAnsi="Arial" w:cs="Arial"/>
+          <w:sz w:val="24"/>
+          <w:szCs w:val="24"/>
+        </w:rPr>
+        <w:t>texto longo</w:t>
+      </w:r>
+      <w:r>
+        <w:rPr>
+          <w:rFonts w:ascii="Arial" w:hAnsi="Arial" w:cs="Arial"/>
+          <w:sz w:val="24"/>
+          <w:szCs w:val="24"/>
+        </w:rPr>
+        <w:t>;</w:t>
+      </w:r>
+    </w:p>
+    <w:p>
+      <w:pPr>
+        <w:jc w:val="both"/>
+        <w:rPr>
+          <w:rFonts w:ascii="Arial" w:hAnsi="Arial" w:cs="Arial"/>
+          <w:sz w:val="24"/>
+          <w:szCs w:val="24"/>
+        </w:rPr>
+      </w:pPr>
+      <w:r>
+        <w:rPr>
+          <w:rFonts w:ascii="Arial" w:hAnsi="Arial" w:cs="Arial"/>
+          <w:sz w:val="24"/>
+          <w:szCs w:val="24"/>
+        </w:rPr>
+        <w:t>5</w:t>
+      </w:r>
+      <w:r>
+        <w:rPr>
+          <w:rFonts w:ascii="Arial" w:hAnsi="Arial" w:cs="Arial"/>
+          <w:sz w:val="24"/>
+          <w:szCs w:val="24"/>
+        </w:rPr>
+        <w:t xml:space="preserve">ª coluna: </w:t>
+      </w:r>
+      <w:r>
+        <w:rPr>
+          <w:rFonts w:ascii="Arial" w:hAnsi="Arial" w:cs="Arial"/>
+          <w:sz w:val="24"/>
+          <w:szCs w:val="24"/>
+        </w:rPr>
+        <w:t>data</w:t>
+      </w:r>
+      <w:r>
+        <w:rPr>
+          <w:rFonts w:ascii="Arial" w:hAnsi="Arial" w:cs="Arial"/>
+          <w:sz w:val="24"/>
+          <w:szCs w:val="24"/>
+        </w:rPr>
+        <w:t>;</w:t>
+      </w:r>
+    </w:p>
+    <w:p>
+      <w:pPr>
+        <w:jc w:val="both"/>
+        <w:rPr>
+          <w:rFonts w:ascii="Arial" w:hAnsi="Arial" w:cs="Arial"/>
+          <w:sz w:val="24"/>
+          <w:szCs w:val="24"/>
+        </w:rPr>
+      </w:pPr>
+      <w:r>
+        <w:rPr>
+          <w:rFonts w:ascii="Arial" w:hAnsi="Arial" w:cs="Arial"/>
+          <w:sz w:val="24"/>
+          <w:szCs w:val="24"/>
+        </w:rPr>
+        <w:t>6</w:t>
+      </w:r>
+      <w:r>
+        <w:rPr>
+          <w:rFonts w:ascii="Arial" w:hAnsi="Arial" w:cs="Arial"/>
+          <w:sz w:val="24"/>
+          <w:szCs w:val="24"/>
+        </w:rPr>
+        <w:t xml:space="preserve">ª coluna: </w:t>
+      </w:r>
+      <w:r>
+        <w:rPr>
+          <w:rFonts w:ascii="Arial" w:hAnsi="Arial" w:cs="Arial"/>
+          <w:sz w:val="24"/>
+          <w:szCs w:val="24"/>
+        </w:rPr>
+        <w:t>booleano</w:t>
+      </w:r>
+      <w:r>
+        <w:rPr>
+          <w:rFonts w:ascii="Arial" w:hAnsi="Arial" w:cs="Arial"/>
+          <w:sz w:val="24"/>
+          <w:szCs w:val="24"/>
+        </w:rPr>
+        <w:t>;</w:t>
+      </w:r>
+    </w:p>
+    <w:p>
+      <w:pPr>
+        <w:jc w:val="both"/>
+        <w:rPr>
+          <w:rFonts w:ascii="Arial" w:hAnsi="Arial" w:cs="Arial"/>
+          <w:sz w:val="24"/>
+          <w:szCs w:val="24"/>
+        </w:rPr>
+      </w:pPr>
+      <w:r>
+        <w:rPr>
+          <w:rFonts w:ascii="Arial" w:hAnsi="Arial" w:cs="Arial"/>
+          <w:sz w:val="24"/>
+          <w:szCs w:val="24"/>
+        </w:rPr>
+        <w:t>7</w:t>
+      </w:r>
+      <w:r>
+        <w:rPr>
+          <w:rFonts w:ascii="Arial" w:hAnsi="Arial" w:cs="Arial"/>
+          <w:sz w:val="24"/>
+          <w:szCs w:val="24"/>
+        </w:rPr>
+        <w:t>ª coluna:</w:t>
+      </w:r>
+      <w:r>
+        <w:rPr>
+          <w:rFonts w:ascii="Arial" w:hAnsi="Arial" w:cs="Arial"/>
+          <w:sz w:val="24"/>
+          <w:szCs w:val="24"/>
+        </w:rPr>
+        <w:t xml:space="preserve"> valor numérico com fração;</w:t>
+      </w:r>
+    </w:p>
+    <w:p>
+      <w:pPr>
+        <w:jc w:val="both"/>
+        <w:rPr>
+          <w:rFonts w:ascii="Arial" w:hAnsi="Arial" w:cs="Arial"/>
+          <w:sz w:val="24"/>
+          <w:szCs w:val="24"/>
+        </w:rPr>
+      </w:pPr>
+    </w:p>
+    <w:p>
+      <w:pPr>
+        <w:jc w:val="both"/>
+        <w:rPr>
+          <w:rFonts w:ascii="Arial" w:hAnsi="Arial" w:cs="Arial"/>
+          <w:sz w:val="24"/>
+          <w:szCs w:val="24"/>
+        </w:rPr>
+      </w:pPr>
+      <w:r>
+        <w:rPr>
+          <w:rFonts w:ascii="Arial" w:hAnsi="Arial" w:cs="Arial"/>
+          <w:sz w:val="24"/>
+          <w:szCs w:val="24"/>
+        </w:rPr>
+        <w:t>Armazenar os dados de cadastro de cursos:</w:t>
+      </w:r>
+    </w:p>
+    <w:tbl>
+      <w:tblPr>
+        <w:tblStyle w:val="TabeladeGrade4-nfase3"/>
+        <w:tblW w:w="9956" w:type="dxa"/>
+        <w:tblLook w:val="04A0" w:firstRow="1" w:lastRow="0" w:firstColumn="1" w:lastColumn="0" w:noHBand="0" w:noVBand="1"/>
+      </w:tblPr>
+      <w:tblGrid>
+        <w:gridCol w:w="1217"/>
+        <w:gridCol w:w="1911"/>
+        <w:gridCol w:w="1644"/>
+        <w:gridCol w:w="1083"/>
+        <w:gridCol w:w="1844"/>
+        <w:gridCol w:w="777"/>
+        <w:gridCol w:w="1697"/>
+      </w:tblGrid>
+      <w:tr>
+        <w:trPr>
+          <w:cnfStyle w:val="100000000000" w:firstRow="1" w:lastRow="0" w:firstColumn="0" w:lastColumn="0" w:oddVBand="0" w:evenVBand="0" w:oddHBand="0" w:evenHBand="0" w:firstRowFirstColumn="0" w:firstRowLastColumn="0" w:lastRowFirstColumn="0" w:lastRowLastColumn="0"/>
+          <w:trHeight w:val="532"/>
+        </w:trPr>
+        <w:tc>
+          <w:tcPr>
+            <w:cnfStyle w:val="001000000000" w:firstRow="0" w:lastRow="0" w:firstColumn="1" w:lastColumn="0" w:oddVBand="0" w:evenVBand="0" w:oddHBand="0" w:evenHBand="0" w:firstRowFirstColumn="0" w:firstRowLastColumn="0" w:lastRowFirstColumn="0" w:lastRowLastColumn="0"/>
+            <w:tcW w:w="1191" w:type="dxa"/>
+          </w:tcPr>
+          <w:p>
+            <w:pPr>
+              <w:jc w:val="both"/>
+              <w:rPr>
+                <w:rFonts w:ascii="Arial" w:hAnsi="Arial" w:cs="Arial"/>
+                <w:color w:val="auto"/>
+                <w:sz w:val="24"/>
+                <w:szCs w:val="24"/>
+              </w:rPr>
+            </w:pPr>
+            <w:proofErr w:type="spellStart"/>
+            <w:r>
+              <w:rPr>
+                <w:rFonts w:ascii="Arial" w:hAnsi="Arial" w:cs="Arial"/>
+                <w:color w:val="auto"/>
+                <w:sz w:val="24"/>
+                <w:szCs w:val="24"/>
+              </w:rPr>
+              <w:t>id_curso</w:t>
+            </w:r>
+            <w:proofErr w:type="spellEnd"/>
+          </w:p>
+        </w:tc>
+        <w:tc>
+          <w:tcPr>
+            <w:tcW w:w="1870" w:type="dxa"/>
+          </w:tcPr>
+          <w:p>
+            <w:pPr>
+              <w:jc w:val="both"/>
+              <w:cnfStyle w:val="100000000000" w:firstRow="1" w:lastRow="0" w:firstColumn="0" w:lastColumn="0" w:oddVBand="0" w:evenVBand="0" w:oddHBand="0" w:evenHBand="0" w:firstRowFirstColumn="0" w:firstRowLastColumn="0" w:lastRowFirstColumn="0" w:lastRowLastColumn="0"/>
+              <w:rPr>
+                <w:rFonts w:ascii="Arial" w:hAnsi="Arial" w:cs="Arial"/>
+                <w:b w:val="0"/>
+                <w:bCs w:val="0"/>
+                <w:color w:val="auto"/>
+                <w:sz w:val="24"/>
+                <w:szCs w:val="24"/>
+              </w:rPr>
+            </w:pPr>
+            <w:proofErr w:type="spellStart"/>
+            <w:r>
+              <w:rPr>
+                <w:rFonts w:ascii="Arial" w:hAnsi="Arial" w:cs="Arial"/>
+                <w:color w:val="auto"/>
+                <w:sz w:val="24"/>
+                <w:szCs w:val="24"/>
+              </w:rPr>
+              <w:t>imagem_curso</w:t>
+            </w:r>
+            <w:proofErr w:type="spellEnd"/>
+          </w:p>
+        </w:tc>
+        <w:tc>
+          <w:tcPr>
+            <w:tcW w:w="1609" w:type="dxa"/>
+          </w:tcPr>
+          <w:p>
+            <w:pPr>
+              <w:jc w:val="both"/>
+              <w:cnfStyle w:val="100000000000" w:firstRow="1" w:lastRow="0" w:firstColumn="0" w:lastColumn="0" w:oddVBand="0" w:evenVBand="0" w:oddHBand="0" w:evenHBand="0" w:firstRowFirstColumn="0" w:firstRowLastColumn="0" w:lastRowFirstColumn="0" w:lastRowLastColumn="0"/>
+              <w:rPr>
+                <w:rFonts w:ascii="Arial" w:hAnsi="Arial" w:cs="Arial"/>
+                <w:color w:val="auto"/>
+                <w:sz w:val="24"/>
+                <w:szCs w:val="24"/>
+              </w:rPr>
+            </w:pPr>
+            <w:proofErr w:type="spellStart"/>
+            <w:r>
+              <w:rPr>
+                <w:rFonts w:ascii="Arial" w:hAnsi="Arial" w:cs="Arial"/>
+                <w:color w:val="auto"/>
+                <w:sz w:val="24"/>
+                <w:szCs w:val="24"/>
+              </w:rPr>
+              <w:t>nome_curso</w:t>
+            </w:r>
+            <w:proofErr w:type="spellEnd"/>
+          </w:p>
+        </w:tc>
+        <w:tc>
+          <w:tcPr>
+            <w:tcW w:w="1060" w:type="dxa"/>
+          </w:tcPr>
+          <w:p>
+            <w:pPr>
+              <w:jc w:val="both"/>
+              <w:cnfStyle w:val="100000000000" w:firstRow="1" w:lastRow="0" w:firstColumn="0" w:lastColumn="0" w:oddVBand="0" w:evenVBand="0" w:oddHBand="0" w:evenHBand="0" w:firstRowFirstColumn="0" w:firstRowLastColumn="0" w:lastRowFirstColumn="0" w:lastRowLastColumn="0"/>
+              <w:rPr>
+                <w:rFonts w:ascii="Arial" w:hAnsi="Arial" w:cs="Arial"/>
+                <w:color w:val="auto"/>
+                <w:sz w:val="24"/>
+                <w:szCs w:val="24"/>
+              </w:rPr>
+            </w:pPr>
+            <w:r>
+              <w:rPr>
+                <w:rFonts w:ascii="Arial" w:hAnsi="Arial" w:cs="Arial"/>
+                <w:color w:val="auto"/>
+                <w:sz w:val="24"/>
+                <w:szCs w:val="24"/>
+              </w:rPr>
+              <w:t>resumo</w:t>
+            </w:r>
+          </w:p>
+        </w:tc>
+        <w:tc>
+          <w:tcPr>
+            <w:tcW w:w="1805" w:type="dxa"/>
+          </w:tcPr>
+          <w:p>
+            <w:pPr>
+              <w:jc w:val="both"/>
+              <w:cnfStyle w:val="100000000000" w:firstRow="1" w:lastRow="0" w:firstColumn="0" w:lastColumn="0" w:oddVBand="0" w:evenVBand="0" w:oddHBand="0" w:evenHBand="0" w:firstRowFirstColumn="0" w:firstRowLastColumn="0" w:lastRowFirstColumn="0" w:lastRowLastColumn="0"/>
+              <w:rPr>
+                <w:rFonts w:ascii="Arial" w:hAnsi="Arial" w:cs="Arial"/>
+                <w:color w:val="auto"/>
+                <w:sz w:val="24"/>
+                <w:szCs w:val="24"/>
+              </w:rPr>
+            </w:pPr>
+            <w:proofErr w:type="spellStart"/>
+            <w:r>
+              <w:rPr>
+                <w:rFonts w:ascii="Arial" w:hAnsi="Arial" w:cs="Arial"/>
+                <w:color w:val="auto"/>
+                <w:sz w:val="24"/>
+                <w:szCs w:val="24"/>
+              </w:rPr>
+              <w:t>data_cadastro</w:t>
+            </w:r>
+            <w:proofErr w:type="spellEnd"/>
+          </w:p>
+        </w:tc>
+        <w:tc>
+          <w:tcPr>
+            <w:tcW w:w="760" w:type="dxa"/>
+          </w:tcPr>
+          <w:p>
+            <w:pPr>
+              <w:jc w:val="both"/>
+              <w:cnfStyle w:val="100000000000" w:firstRow="1" w:lastRow="0" w:firstColumn="0" w:lastColumn="0" w:oddVBand="0" w:evenVBand="0" w:oddHBand="0" w:evenHBand="0" w:firstRowFirstColumn="0" w:firstRowLastColumn="0" w:lastRowFirstColumn="0" w:lastRowLastColumn="0"/>
+              <w:rPr>
+                <w:rFonts w:ascii="Arial" w:hAnsi="Arial" w:cs="Arial"/>
+                <w:color w:val="auto"/>
+                <w:sz w:val="24"/>
+                <w:szCs w:val="24"/>
+              </w:rPr>
+            </w:pPr>
+            <w:r>
+              <w:rPr>
+                <w:rFonts w:ascii="Arial" w:hAnsi="Arial" w:cs="Arial"/>
+                <w:color w:val="auto"/>
+                <w:sz w:val="24"/>
+                <w:szCs w:val="24"/>
+              </w:rPr>
+              <w:t>ativo</w:t>
+            </w:r>
+          </w:p>
+        </w:tc>
+        <w:tc>
+          <w:tcPr>
+            <w:tcW w:w="1661" w:type="dxa"/>
+          </w:tcPr>
+          <w:p>
+            <w:pPr>
+              <w:jc w:val="both"/>
+              <w:cnfStyle w:val="100000000000" w:firstRow="1" w:lastRow="0" w:firstColumn="0" w:lastColumn="0" w:oddVBand="0" w:evenVBand="0" w:oddHBand="0" w:evenHBand="0" w:firstRowFirstColumn="0" w:firstRowLastColumn="0" w:lastRowFirstColumn="0" w:lastRowLastColumn="0"/>
+              <w:rPr>
+                <w:rFonts w:ascii="Arial" w:hAnsi="Arial" w:cs="Arial"/>
+                <w:color w:val="auto"/>
+                <w:sz w:val="24"/>
+                <w:szCs w:val="24"/>
+              </w:rPr>
+            </w:pPr>
+            <w:r>
+              <w:rPr>
+                <w:rFonts w:ascii="Arial" w:hAnsi="Arial" w:cs="Arial"/>
+                <w:color w:val="auto"/>
+                <w:sz w:val="24"/>
+                <w:szCs w:val="24"/>
+              </w:rPr>
+              <w:t>investimento</w:t>
+            </w:r>
+          </w:p>
+        </w:tc>
+      </w:tr>
+      <w:tr>
+        <w:trPr>
+          <w:cnfStyle w:val="000000100000" w:firstRow="0" w:lastRow="0" w:firstColumn="0" w:lastColumn="0" w:oddVBand="0" w:evenVBand="0" w:oddHBand="1" w:evenHBand="0" w:firstRowFirstColumn="0" w:firstRowLastColumn="0" w:lastRowFirstColumn="0" w:lastRowLastColumn="0"/>
+          <w:trHeight w:val="265"/>
+        </w:trPr>
+        <w:tc>
+          <w:tcPr>
+            <w:cnfStyle w:val="001000000000" w:firstRow="0" w:lastRow="0" w:firstColumn="1" w:lastColumn="0" w:oddVBand="0" w:evenVBand="0" w:oddHBand="0" w:evenHBand="0" w:firstRowFirstColumn="0" w:firstRowLastColumn="0" w:lastRowFirstColumn="0" w:lastRowLastColumn="0"/>
+            <w:tcW w:w="1191" w:type="dxa"/>
+          </w:tcPr>
+          <w:p>
+            <w:pPr>
+              <w:jc w:val="both"/>
+              <w:rPr>
+                <w:rFonts w:ascii="Arial" w:hAnsi="Arial" w:cs="Arial"/>
+                <w:sz w:val="24"/>
+                <w:szCs w:val="24"/>
+              </w:rPr>
+            </w:pPr>
+            <w:r>
+              <w:rPr>
+                <w:rFonts w:ascii="Arial" w:hAnsi="Arial" w:cs="Arial"/>
+                <w:sz w:val="24"/>
+                <w:szCs w:val="24"/>
+              </w:rPr>
+              <w:t>1</w:t>
+            </w:r>
+          </w:p>
+        </w:tc>
+        <w:tc>
+          <w:tcPr>
+            <w:tcW w:w="1870" w:type="dxa"/>
+          </w:tcPr>
+          <w:p>
+            <w:pPr>
+              <w:jc w:val="both"/>
+              <w:cnfStyle w:val="000000100000" w:firstRow="0" w:lastRow="0" w:firstColumn="0" w:lastColumn="0" w:oddVBand="0" w:evenVBand="0" w:oddHBand="1" w:evenHBand="0" w:firstRowFirstColumn="0" w:firstRowLastColumn="0" w:lastRowFirstColumn="0" w:lastRowLastColumn="0"/>
+              <w:rPr>
+                <w:rFonts w:ascii="Arial" w:hAnsi="Arial" w:cs="Arial"/>
+                <w:sz w:val="24"/>
+                <w:szCs w:val="24"/>
+              </w:rPr>
+            </w:pPr>
+            <w:r>
+              <w:rPr>
+                <w:rFonts w:ascii="Arial" w:hAnsi="Arial" w:cs="Arial"/>
+                <w:sz w:val="24"/>
+                <w:szCs w:val="24"/>
+              </w:rPr>
+              <w:t>web2.png</w:t>
+            </w:r>
+          </w:p>
+        </w:tc>
+        <w:tc>
+          <w:tcPr>
+            <w:tcW w:w="1609" w:type="dxa"/>
+          </w:tcPr>
+          <w:p>
+            <w:pPr>
+              <w:jc w:val="both"/>
+              <w:cnfStyle w:val="000000100000" w:firstRow="0" w:lastRow="0" w:firstColumn="0" w:lastColumn="0" w:oddVBand="0" w:evenVBand="0" w:oddHBand="1" w:evenHBand="0" w:firstRowFirstColumn="0" w:firstRowLastColumn="0" w:lastRowFirstColumn="0" w:lastRowLastColumn="0"/>
+              <w:rPr>
+                <w:rFonts w:ascii="Arial" w:hAnsi="Arial" w:cs="Arial"/>
+                <w:sz w:val="24"/>
+                <w:szCs w:val="24"/>
+              </w:rPr>
+            </w:pPr>
+            <w:r>
+              <w:rPr>
+                <w:rFonts w:ascii="Arial" w:hAnsi="Arial" w:cs="Arial"/>
+                <w:sz w:val="24"/>
+                <w:szCs w:val="24"/>
+              </w:rPr>
+              <w:t>Web 2.0</w:t>
+            </w:r>
+          </w:p>
+        </w:tc>
+        <w:tc>
+          <w:tcPr>
+            <w:tcW w:w="1060" w:type="dxa"/>
+          </w:tcPr>
+          <w:p>
+            <w:pPr>
+              <w:jc w:val="both"/>
+              <w:cnfStyle w:val="000000100000" w:firstRow="0" w:lastRow="0" w:firstColumn="0" w:lastColumn="0" w:oddVBand="0" w:evenVBand="0" w:oddHBand="1" w:evenHBand="0" w:firstRowFirstColumn="0" w:firstRowLastColumn="0" w:lastRowFirstColumn="0" w:lastRowLastColumn="0"/>
+              <w:rPr>
+                <w:rFonts w:ascii="Arial" w:hAnsi="Arial" w:cs="Arial"/>
+                <w:sz w:val="24"/>
+                <w:szCs w:val="24"/>
+              </w:rPr>
+            </w:pPr>
+            <w:r>
+              <w:rPr>
+                <w:rFonts w:ascii="Arial" w:hAnsi="Arial" w:cs="Arial"/>
+                <w:sz w:val="24"/>
+                <w:szCs w:val="24"/>
+              </w:rPr>
+              <w:t>Curso ...</w:t>
+            </w:r>
+          </w:p>
+        </w:tc>
+        <w:tc>
+          <w:tcPr>
+            <w:tcW w:w="1805" w:type="dxa"/>
+          </w:tcPr>
+          <w:p>
+            <w:pPr>
+              <w:jc w:val="both"/>
+              <w:cnfStyle w:val="000000100000" w:firstRow="0" w:lastRow="0" w:firstColumn="0" w:lastColumn="0" w:oddVBand="0" w:evenVBand="0" w:oddHBand="1" w:evenHBand="0" w:firstRowFirstColumn="0" w:firstRowLastColumn="0" w:lastRowFirstColumn="0" w:lastRowLastColumn="0"/>
+              <w:rPr>
+                <w:rFonts w:ascii="Arial" w:hAnsi="Arial" w:cs="Arial"/>
+                <w:sz w:val="24"/>
+                <w:szCs w:val="24"/>
+              </w:rPr>
+            </w:pPr>
+            <w:r>
+              <w:rPr>
+                <w:rFonts w:ascii="Arial" w:hAnsi="Arial" w:cs="Arial"/>
+                <w:sz w:val="24"/>
+                <w:szCs w:val="24"/>
+              </w:rPr>
+              <w:t>2018/07/11</w:t>
+            </w:r>
+          </w:p>
+        </w:tc>
+        <w:tc>
+          <w:tcPr>
+            <w:tcW w:w="760" w:type="dxa"/>
+          </w:tcPr>
+          <w:p>
+            <w:pPr>
+              <w:jc w:val="both"/>
+              <w:cnfStyle w:val="000000100000" w:firstRow="0" w:lastRow="0" w:firstColumn="0" w:lastColumn="0" w:oddVBand="0" w:evenVBand="0" w:oddHBand="1" w:evenHBand="0" w:firstRowFirstColumn="0" w:firstRowLastColumn="0" w:lastRowFirstColumn="0" w:lastRowLastColumn="0"/>
+              <w:rPr>
+                <w:rFonts w:ascii="Arial" w:hAnsi="Arial" w:cs="Arial"/>
+                <w:sz w:val="24"/>
+                <w:szCs w:val="24"/>
+              </w:rPr>
+            </w:pPr>
+            <w:r>
+              <w:rPr>
+                <w:rFonts w:ascii="Arial" w:hAnsi="Arial" w:cs="Arial"/>
+                <w:sz w:val="24"/>
+                <w:szCs w:val="24"/>
+              </w:rPr>
+              <w:t>1</w:t>
+            </w:r>
+          </w:p>
+        </w:tc>
+        <w:tc>
+          <w:tcPr>
+            <w:tcW w:w="1661" w:type="dxa"/>
+          </w:tcPr>
+          <w:p>
+            <w:pPr>
+              <w:jc w:val="both"/>
+              <w:cnfStyle w:val="000000100000" w:firstRow="0" w:lastRow="0" w:firstColumn="0" w:lastColumn="0" w:oddVBand="0" w:evenVBand="0" w:oddHBand="1" w:evenHBand="0" w:firstRowFirstColumn="0" w:firstRowLastColumn="0" w:lastRowFirstColumn="0" w:lastRowLastColumn="0"/>
+              <w:rPr>
+                <w:rFonts w:ascii="Arial" w:hAnsi="Arial" w:cs="Arial"/>
+                <w:sz w:val="24"/>
+                <w:szCs w:val="24"/>
+              </w:rPr>
+            </w:pPr>
+            <w:r>
+              <w:rPr>
+                <w:rFonts w:ascii="Arial" w:hAnsi="Arial" w:cs="Arial"/>
+                <w:sz w:val="24"/>
+                <w:szCs w:val="24"/>
+              </w:rPr>
+              <w:t>550.00</w:t>
+            </w:r>
+          </w:p>
+        </w:tc>
+      </w:tr>
+    </w:tbl>
+    <w:p>
+      <w:pPr>
+        <w:jc w:val="both"/>
+        <w:rPr>
+          <w:rFonts w:ascii="Arial" w:hAnsi="Arial" w:cs="Arial"/>
+          <w:sz w:val="24"/>
+          <w:szCs w:val="24"/>
+        </w:rPr>
+      </w:pPr>
+    </w:p>
+    <w:p>
+      <w:pPr>
+        <w:jc w:val="both"/>
+        <w:cnfStyle w:val="101000000000" w:firstRow="1" w:lastRow="0" w:firstColumn="1" w:lastColumn="0" w:oddVBand="0" w:evenVBand="0" w:oddHBand="0" w:evenHBand="0" w:firstRowFirstColumn="0" w:firstRowLastColumn="0" w:lastRowFirstColumn="0" w:lastRowLastColumn="0"/>
+        <w:rPr>
+          <w:rFonts w:ascii="Arial" w:hAnsi="Arial" w:cs="Arial"/>
+          <w:sz w:val="24"/>
+          <w:szCs w:val="24"/>
+        </w:rPr>
+      </w:pPr>
+      <w:proofErr w:type="spellStart"/>
+      <w:r>
+        <w:rPr>
+          <w:rFonts w:ascii="Arial" w:hAnsi="Arial" w:cs="Arial"/>
+          <w:b/>
+          <w:bCs/>
+          <w:sz w:val="24"/>
+          <w:szCs w:val="24"/>
+        </w:rPr>
+        <w:t>id_curso</w:t>
+      </w:r>
+      <w:proofErr w:type="spellEnd"/>
+      <w:r>
+        <w:rPr>
+          <w:rFonts w:ascii="Arial" w:hAnsi="Arial" w:cs="Arial"/>
+          <w:b/>
+          <w:bCs/>
+          <w:sz w:val="24"/>
+          <w:szCs w:val="24"/>
+        </w:rPr>
+        <w:t xml:space="preserve"> </w:t>
+      </w:r>
+      <w:r>
+        <w:rPr>
+          <w:rFonts w:ascii="Arial" w:hAnsi="Arial" w:cs="Arial"/>
+          <w:sz w:val="24"/>
+          <w:szCs w:val="24"/>
+        </w:rPr>
+        <w:t>– auxilia na identificação do registro dentro da tabela;</w:t>
+      </w:r>
+    </w:p>
+    <w:p>
+      <w:pPr>
+        <w:jc w:val="both"/>
+        <w:cnfStyle w:val="101000000000" w:firstRow="1" w:lastRow="0" w:firstColumn="1" w:lastColumn="0" w:oddVBand="0" w:evenVBand="0" w:oddHBand="0" w:evenHBand="0" w:firstRowFirstColumn="0" w:firstRowLastColumn="0" w:lastRowFirstColumn="0" w:lastRowLastColumn="0"/>
+        <w:rPr>
+          <w:rFonts w:ascii="Arial" w:hAnsi="Arial" w:cs="Arial"/>
+          <w:sz w:val="24"/>
+          <w:szCs w:val="24"/>
+        </w:rPr>
+      </w:pPr>
+      <w:proofErr w:type="spellStart"/>
+      <w:r>
+        <w:rPr>
+          <w:rFonts w:ascii="Arial" w:hAnsi="Arial" w:cs="Arial"/>
+          <w:b/>
+          <w:bCs/>
+          <w:sz w:val="24"/>
+          <w:szCs w:val="24"/>
+        </w:rPr>
+        <w:t>imagem_curso</w:t>
+      </w:r>
+      <w:proofErr w:type="spellEnd"/>
+      <w:r>
+        <w:rPr>
+          <w:rFonts w:ascii="Arial" w:hAnsi="Arial" w:cs="Arial"/>
+          <w:sz w:val="24"/>
+          <w:szCs w:val="24"/>
+        </w:rPr>
+        <w:t xml:space="preserve"> – irá permitir a inclusão de uma URL que aponte para um recurso de imagem. </w:t>
+      </w:r>
+    </w:p>
+    <w:p>
+      <w:pPr>
+        <w:jc w:val="both"/>
+        <w:cnfStyle w:val="101000000000" w:firstRow="1" w:lastRow="0" w:firstColumn="1" w:lastColumn="0" w:oddVBand="0" w:evenVBand="0" w:oddHBand="0" w:evenHBand="0" w:firstRowFirstColumn="0" w:firstRowLastColumn="0" w:lastRowFirstColumn="0" w:lastRowLastColumn="0"/>
+        <w:rPr>
+          <w:rFonts w:ascii="Arial" w:hAnsi="Arial" w:cs="Arial"/>
+          <w:sz w:val="24"/>
+          <w:szCs w:val="24"/>
+        </w:rPr>
+      </w:pPr>
+      <w:r>
+        <w:rPr>
+          <w:rFonts w:ascii="Arial" w:hAnsi="Arial" w:cs="Arial"/>
+          <w:sz w:val="24"/>
+          <w:szCs w:val="24"/>
+        </w:rPr>
+        <w:t xml:space="preserve">Quando se fala de imagens, sons (armazenamento de mídias) o que é armazenado não é a mídia em si, mas o nome do arquivo digital e sua respectiva extensão, para que a própria aplicação se encarregue de localizar esse recurso e </w:t>
+      </w:r>
+      <w:proofErr w:type="gramStart"/>
+      <w:r>
+        <w:rPr>
+          <w:rFonts w:ascii="Arial" w:hAnsi="Arial" w:cs="Arial"/>
+          <w:sz w:val="24"/>
+          <w:szCs w:val="24"/>
+        </w:rPr>
+        <w:t>entrega-lo</w:t>
+      </w:r>
+      <w:proofErr w:type="gramEnd"/>
+      <w:r>
+        <w:rPr>
+          <w:rFonts w:ascii="Arial" w:hAnsi="Arial" w:cs="Arial"/>
+          <w:sz w:val="24"/>
+          <w:szCs w:val="24"/>
+        </w:rPr>
+        <w:t xml:space="preserve"> de forma apropriada;</w:t>
+      </w:r>
+    </w:p>
+    <w:p>
+      <w:pPr>
+        <w:jc w:val="both"/>
+        <w:cnfStyle w:val="101000000000" w:firstRow="1" w:lastRow="0" w:firstColumn="1" w:lastColumn="0" w:oddVBand="0" w:evenVBand="0" w:oddHBand="0" w:evenHBand="0" w:firstRowFirstColumn="0" w:firstRowLastColumn="0" w:lastRowFirstColumn="0" w:lastRowLastColumn="0"/>
+        <w:rPr>
+          <w:rFonts w:ascii="Arial" w:hAnsi="Arial" w:cs="Arial"/>
+          <w:sz w:val="24"/>
+          <w:szCs w:val="24"/>
+        </w:rPr>
+      </w:pPr>
+      <w:proofErr w:type="spellStart"/>
+      <w:r>
+        <w:rPr>
+          <w:rFonts w:ascii="Arial" w:hAnsi="Arial" w:cs="Arial"/>
+          <w:b/>
+          <w:bCs/>
+          <w:sz w:val="24"/>
+          <w:szCs w:val="24"/>
+        </w:rPr>
+        <w:t>nome_curso</w:t>
+      </w:r>
+      <w:proofErr w:type="spellEnd"/>
+      <w:r>
+        <w:rPr>
+          <w:rFonts w:ascii="Arial" w:hAnsi="Arial" w:cs="Arial"/>
+          <w:b/>
+          <w:bCs/>
+          <w:sz w:val="24"/>
+          <w:szCs w:val="24"/>
+        </w:rPr>
+        <w:t xml:space="preserve"> </w:t>
+      </w:r>
+      <w:r>
+        <w:rPr>
+          <w:rFonts w:ascii="Arial" w:hAnsi="Arial" w:cs="Arial"/>
+          <w:sz w:val="24"/>
+          <w:szCs w:val="24"/>
+        </w:rPr>
+        <w:t xml:space="preserve">– texto curto cujo tamanho já está previamente </w:t>
+      </w:r>
+      <w:proofErr w:type="gramStart"/>
+      <w:r>
+        <w:rPr>
+          <w:rFonts w:ascii="Arial" w:hAnsi="Arial" w:cs="Arial"/>
+          <w:sz w:val="24"/>
+          <w:szCs w:val="24"/>
+        </w:rPr>
+        <w:t>alocada</w:t>
+      </w:r>
+      <w:proofErr w:type="gramEnd"/>
+      <w:r>
+        <w:rPr>
+          <w:rFonts w:ascii="Arial" w:hAnsi="Arial" w:cs="Arial"/>
+          <w:sz w:val="24"/>
+          <w:szCs w:val="24"/>
+        </w:rPr>
+        <w:t xml:space="preserve"> em disco, independentemente de ser ou não totalmente utilizado;</w:t>
+      </w:r>
+    </w:p>
+    <w:p>
+      <w:pPr>
+        <w:jc w:val="both"/>
+        <w:cnfStyle w:val="101000000000" w:firstRow="1" w:lastRow="0" w:firstColumn="1" w:lastColumn="0" w:oddVBand="0" w:evenVBand="0" w:oddHBand="0" w:evenHBand="0" w:firstRowFirstColumn="0" w:firstRowLastColumn="0" w:lastRowFirstColumn="0" w:lastRowLastColumn="0"/>
+        <w:rPr>
+          <w:rFonts w:ascii="Arial" w:hAnsi="Arial" w:cs="Arial"/>
+          <w:sz w:val="24"/>
+          <w:szCs w:val="24"/>
+        </w:rPr>
+      </w:pPr>
+    </w:p>
+    <w:p>
+      <w:pPr>
+        <w:jc w:val="both"/>
+        <w:cnfStyle w:val="101000000000" w:firstRow="1" w:lastRow="0" w:firstColumn="1" w:lastColumn="0" w:oddVBand="0" w:evenVBand="0" w:oddHBand="0" w:evenHBand="0" w:firstRowFirstColumn="0" w:firstRowLastColumn="0" w:lastRowFirstColumn="0" w:lastRowLastColumn="0"/>
+        <w:rPr>
+          <w:rFonts w:ascii="Arial" w:hAnsi="Arial" w:cs="Arial"/>
+          <w:sz w:val="24"/>
+          <w:szCs w:val="24"/>
+        </w:rPr>
+      </w:pPr>
+    </w:p>
+    <w:p>
+      <w:pPr>
+        <w:jc w:val="both"/>
+        <w:cnfStyle w:val="101000000000" w:firstRow="1" w:lastRow="0" w:firstColumn="1" w:lastColumn="0" w:oddVBand="0" w:evenVBand="0" w:oddHBand="0" w:evenHBand="0" w:firstRowFirstColumn="0" w:firstRowLastColumn="0" w:lastRowFirstColumn="0" w:lastRowLastColumn="0"/>
+        <w:rPr>
+          <w:rFonts w:ascii="Arial" w:hAnsi="Arial" w:cs="Arial"/>
+          <w:sz w:val="24"/>
+          <w:szCs w:val="24"/>
+        </w:rPr>
+      </w:pPr>
+      <w:r>
+        <w:rPr>
+          <w:rFonts w:ascii="Arial" w:hAnsi="Arial" w:cs="Arial"/>
+          <w:b/>
+          <w:bCs/>
+          <w:sz w:val="24"/>
+          <w:szCs w:val="24"/>
+        </w:rPr>
+        <w:t>resumo</w:t>
+      </w:r>
+      <w:r>
+        <w:rPr>
+          <w:rFonts w:ascii="Arial" w:hAnsi="Arial" w:cs="Arial"/>
+          <w:sz w:val="24"/>
+          <w:szCs w:val="24"/>
+        </w:rPr>
+        <w:t xml:space="preserve"> – informações mais completas sobre o curso;</w:t>
+      </w:r>
+    </w:p>
+    <w:p>
+      <w:pPr>
+        <w:jc w:val="both"/>
+        <w:cnfStyle w:val="101000000000" w:firstRow="1" w:lastRow="0" w:firstColumn="1" w:lastColumn="0" w:oddVBand="0" w:evenVBand="0" w:oddHBand="0" w:evenHBand="0" w:firstRowFirstColumn="0" w:firstRowLastColumn="0" w:lastRowFirstColumn="0" w:lastRowLastColumn="0"/>
+        <w:rPr>
+          <w:rFonts w:ascii="Arial" w:hAnsi="Arial" w:cs="Arial"/>
+          <w:sz w:val="24"/>
+          <w:szCs w:val="24"/>
+        </w:rPr>
+      </w:pPr>
+      <w:proofErr w:type="spellStart"/>
+      <w:r>
+        <w:rPr>
+          <w:rFonts w:ascii="Arial" w:hAnsi="Arial" w:cs="Arial"/>
+          <w:b/>
+          <w:bCs/>
+          <w:sz w:val="24"/>
+          <w:szCs w:val="24"/>
+        </w:rPr>
+        <w:t>data_cadastro</w:t>
+      </w:r>
+      <w:proofErr w:type="spellEnd"/>
+      <w:r>
+        <w:rPr>
+          <w:rFonts w:ascii="Arial" w:hAnsi="Arial" w:cs="Arial"/>
+          <w:sz w:val="24"/>
+          <w:szCs w:val="24"/>
+        </w:rPr>
+        <w:t xml:space="preserve"> </w:t>
+      </w:r>
+      <w:r>
+        <w:rPr>
+          <w:rFonts w:ascii="Arial" w:hAnsi="Arial" w:cs="Arial"/>
+          <w:sz w:val="24"/>
+          <w:szCs w:val="24"/>
+        </w:rPr>
+        <w:t>–</w:t>
+      </w:r>
+      <w:r>
+        <w:rPr>
+          <w:rFonts w:ascii="Arial" w:hAnsi="Arial" w:cs="Arial"/>
+          <w:sz w:val="24"/>
+          <w:szCs w:val="24"/>
+        </w:rPr>
+        <w:t xml:space="preserve"> </w:t>
+      </w:r>
+      <w:r>
+        <w:rPr>
+          <w:rFonts w:ascii="Arial" w:hAnsi="Arial" w:cs="Arial"/>
+          <w:sz w:val="24"/>
+          <w:szCs w:val="24"/>
+        </w:rPr>
+        <w:t>data em que o registro do curso foi cadastrado na tabela no banco de dados através da aplicação</w:t>
+      </w:r>
+      <w:r>
+        <w:rPr>
+          <w:rFonts w:ascii="Arial" w:hAnsi="Arial" w:cs="Arial"/>
+          <w:sz w:val="24"/>
+          <w:szCs w:val="24"/>
+        </w:rPr>
+        <w:t>. Para fins de controle e log do registro</w:t>
+      </w:r>
+      <w:r>
+        <w:rPr>
+          <w:rFonts w:ascii="Arial" w:hAnsi="Arial" w:cs="Arial"/>
+          <w:sz w:val="24"/>
+          <w:szCs w:val="24"/>
+        </w:rPr>
+        <w:t>;</w:t>
+      </w:r>
+    </w:p>
+    <w:p>
+      <w:pPr>
+        <w:jc w:val="both"/>
+        <w:cnfStyle w:val="101000000000" w:firstRow="1" w:lastRow="0" w:firstColumn="1" w:lastColumn="0" w:oddVBand="0" w:evenVBand="0" w:oddHBand="0" w:evenHBand="0" w:firstRowFirstColumn="0" w:firstRowLastColumn="0" w:lastRowFirstColumn="0" w:lastRowLastColumn="0"/>
+        <w:rPr>
+          <w:rFonts w:ascii="Arial" w:hAnsi="Arial" w:cs="Arial"/>
+          <w:sz w:val="24"/>
+          <w:szCs w:val="24"/>
+        </w:rPr>
+      </w:pPr>
+      <w:r>
+        <w:rPr>
+          <w:rFonts w:ascii="Arial" w:hAnsi="Arial" w:cs="Arial"/>
+          <w:b/>
+          <w:bCs/>
+          <w:sz w:val="24"/>
+          <w:szCs w:val="24"/>
+        </w:rPr>
+        <w:t>ativo</w:t>
+      </w:r>
+      <w:r>
+        <w:rPr>
+          <w:rFonts w:ascii="Arial" w:hAnsi="Arial" w:cs="Arial"/>
+          <w:b/>
+          <w:bCs/>
+          <w:sz w:val="24"/>
+          <w:szCs w:val="24"/>
+        </w:rPr>
+        <w:t xml:space="preserve"> </w:t>
+      </w:r>
+      <w:r>
+        <w:rPr>
+          <w:rFonts w:ascii="Arial" w:hAnsi="Arial" w:cs="Arial"/>
+          <w:sz w:val="24"/>
+          <w:szCs w:val="24"/>
+        </w:rPr>
+        <w:t>– armazena estado</w:t>
+      </w:r>
+      <w:r>
+        <w:rPr>
+          <w:rFonts w:ascii="Arial" w:hAnsi="Arial" w:cs="Arial"/>
+          <w:sz w:val="24"/>
+          <w:szCs w:val="24"/>
+        </w:rPr>
+        <w:t xml:space="preserve"> (</w:t>
+      </w:r>
+      <w:proofErr w:type="spellStart"/>
+      <w:r>
+        <w:rPr>
+          <w:rFonts w:ascii="Arial" w:hAnsi="Arial" w:cs="Arial"/>
+          <w:sz w:val="24"/>
+          <w:szCs w:val="24"/>
+        </w:rPr>
+        <w:t>true</w:t>
+      </w:r>
+      <w:proofErr w:type="spellEnd"/>
+      <w:r>
+        <w:rPr>
+          <w:rFonts w:ascii="Arial" w:hAnsi="Arial" w:cs="Arial"/>
+          <w:sz w:val="24"/>
+          <w:szCs w:val="24"/>
+        </w:rPr>
+        <w:t xml:space="preserve"> ou false)</w:t>
+      </w:r>
+      <w:r>
+        <w:rPr>
+          <w:rFonts w:ascii="Arial" w:hAnsi="Arial" w:cs="Arial"/>
+          <w:sz w:val="24"/>
+          <w:szCs w:val="24"/>
+        </w:rPr>
+        <w:t>, indica se o registro do curso está ou não ativo no sistema;</w:t>
+      </w:r>
+    </w:p>
+    <w:p>
+      <w:pPr>
+        <w:jc w:val="both"/>
+        <w:cnfStyle w:val="101000000000" w:firstRow="1" w:lastRow="0" w:firstColumn="1" w:lastColumn="0" w:oddVBand="0" w:evenVBand="0" w:oddHBand="0" w:evenHBand="0" w:firstRowFirstColumn="0" w:firstRowLastColumn="0" w:lastRowFirstColumn="0" w:lastRowLastColumn="0"/>
+        <w:rPr>
+          <w:rFonts w:ascii="Arial" w:hAnsi="Arial" w:cs="Arial"/>
+          <w:sz w:val="24"/>
+          <w:szCs w:val="24"/>
+        </w:rPr>
+      </w:pPr>
+      <w:r>
+        <w:rPr>
+          <w:rFonts w:ascii="Arial" w:hAnsi="Arial" w:cs="Arial"/>
+          <w:b/>
+          <w:bCs/>
+          <w:sz w:val="24"/>
+          <w:szCs w:val="24"/>
+        </w:rPr>
+        <w:t>investimento</w:t>
+      </w:r>
+      <w:r>
+        <w:rPr>
+          <w:rFonts w:ascii="Arial" w:hAnsi="Arial" w:cs="Arial"/>
+          <w:sz w:val="24"/>
+          <w:szCs w:val="24"/>
+        </w:rPr>
+        <w:t xml:space="preserve"> – diferentemente do </w:t>
+      </w:r>
+      <w:proofErr w:type="spellStart"/>
+      <w:r>
+        <w:rPr>
+          <w:rFonts w:ascii="Arial" w:hAnsi="Arial" w:cs="Arial"/>
+          <w:b/>
+          <w:bCs/>
+          <w:sz w:val="24"/>
+          <w:szCs w:val="24"/>
+        </w:rPr>
+        <w:t>id_curso</w:t>
+      </w:r>
+      <w:proofErr w:type="spellEnd"/>
+      <w:r>
+        <w:rPr>
+          <w:rFonts w:ascii="Arial" w:hAnsi="Arial" w:cs="Arial"/>
+          <w:sz w:val="24"/>
+          <w:szCs w:val="24"/>
+        </w:rPr>
+        <w:t xml:space="preserve"> suporta casas decimais, valores fracionados.</w:t>
+      </w:r>
+    </w:p>
+    <w:p>
+      <w:pPr>
+        <w:jc w:val="both"/>
+        <w:cnfStyle w:val="101000000000" w:firstRow="1" w:lastRow="0" w:firstColumn="1" w:lastColumn="0" w:oddVBand="0" w:evenVBand="0" w:oddHBand="0" w:evenHBand="0" w:firstRowFirstColumn="0" w:firstRowLastColumn="0" w:lastRowFirstColumn="0" w:lastRowLastColumn="0"/>
+        <w:rPr>
+          <w:rFonts w:ascii="Arial" w:hAnsi="Arial" w:cs="Arial"/>
+          <w:sz w:val="24"/>
+          <w:szCs w:val="24"/>
+        </w:rPr>
+      </w:pPr>
+    </w:p>
+    <w:p>
+      <w:pPr>
+        <w:jc w:val="both"/>
+        <w:cnfStyle w:val="101000000000" w:firstRow="1" w:lastRow="0" w:firstColumn="1" w:lastColumn="0" w:oddVBand="0" w:evenVBand="0" w:oddHBand="0" w:evenHBand="0" w:firstRowFirstColumn="0" w:firstRowLastColumn="0" w:lastRowFirstColumn="0" w:lastRowLastColumn="0"/>
+        <w:rPr>
+          <w:rFonts w:ascii="Arial" w:hAnsi="Arial" w:cs="Arial"/>
+          <w:sz w:val="24"/>
+          <w:szCs w:val="24"/>
+        </w:rPr>
+      </w:pPr>
+      <w:r>
+        <w:rPr>
+          <w:rFonts w:ascii="Arial" w:hAnsi="Arial" w:cs="Arial"/>
+          <w:sz w:val="24"/>
+          <w:szCs w:val="24"/>
+        </w:rPr>
+        <w:t>Campos de texto:</w:t>
+      </w:r>
+    </w:p>
+    <w:p>
+      <w:pPr>
+        <w:jc w:val="both"/>
+        <w:cnfStyle w:val="101000000000" w:firstRow="1" w:lastRow="0" w:firstColumn="1" w:lastColumn="0" w:oddVBand="0" w:evenVBand="0" w:oddHBand="0" w:evenHBand="0" w:firstRowFirstColumn="0" w:firstRowLastColumn="0" w:lastRowFirstColumn="0" w:lastRowLastColumn="0"/>
+        <w:rPr>
+          <w:rFonts w:ascii="Arial" w:hAnsi="Arial" w:cs="Arial"/>
+          <w:sz w:val="24"/>
+          <w:szCs w:val="24"/>
+        </w:rPr>
+      </w:pPr>
+      <w:r>
+        <w:rPr>
+          <w:rFonts w:ascii="Arial" w:hAnsi="Arial" w:cs="Arial"/>
+          <w:sz w:val="24"/>
+          <w:szCs w:val="24"/>
+        </w:rPr>
+        <w:tab/>
+        <w:t xml:space="preserve">- </w:t>
+      </w:r>
+      <w:proofErr w:type="spellStart"/>
+      <w:proofErr w:type="gramStart"/>
+      <w:r>
+        <w:rPr>
+          <w:rFonts w:ascii="Arial" w:hAnsi="Arial" w:cs="Arial"/>
+          <w:sz w:val="24"/>
+          <w:szCs w:val="24"/>
+        </w:rPr>
+        <w:t>text</w:t>
+      </w:r>
+      <w:proofErr w:type="spellEnd"/>
+      <w:proofErr w:type="gramEnd"/>
+      <w:r>
+        <w:rPr>
+          <w:rFonts w:ascii="Arial" w:hAnsi="Arial" w:cs="Arial"/>
+          <w:sz w:val="24"/>
+          <w:szCs w:val="24"/>
+        </w:rPr>
+        <w:t xml:space="preserve"> (tamanho variável que armazena uma grande quantidade de caracteres);</w:t>
+      </w:r>
+    </w:p>
+    <w:p>
+      <w:pPr>
+        <w:spacing w:before="240"/>
+        <w:jc w:val="both"/>
+        <w:cnfStyle w:val="101000000000" w:firstRow="1" w:lastRow="0" w:firstColumn="1" w:lastColumn="0" w:oddVBand="0" w:evenVBand="0" w:oddHBand="0" w:evenHBand="0" w:firstRowFirstColumn="0" w:firstRowLastColumn="0" w:lastRowFirstColumn="0" w:lastRowLastColumn="0"/>
+        <w:rPr>
+          <w:rFonts w:ascii="Arial" w:hAnsi="Arial" w:cs="Arial"/>
+          <w:sz w:val="24"/>
+          <w:szCs w:val="24"/>
+        </w:rPr>
+      </w:pPr>
+      <w:r>
+        <w:rPr>
+          <w:rFonts w:ascii="Arial" w:hAnsi="Arial" w:cs="Arial"/>
+          <w:sz w:val="24"/>
+          <w:szCs w:val="24"/>
+        </w:rPr>
+        <w:tab/>
+        <w:t xml:space="preserve">- </w:t>
+      </w:r>
+      <w:proofErr w:type="spellStart"/>
+      <w:proofErr w:type="gramStart"/>
+      <w:r>
+        <w:rPr>
+          <w:rFonts w:ascii="Arial" w:hAnsi="Arial" w:cs="Arial"/>
+          <w:sz w:val="24"/>
+          <w:szCs w:val="24"/>
+        </w:rPr>
+        <w:t>varchar</w:t>
+      </w:r>
+      <w:proofErr w:type="spellEnd"/>
+      <w:proofErr w:type="gramEnd"/>
+      <w:r>
+        <w:rPr>
+          <w:rFonts w:ascii="Arial" w:hAnsi="Arial" w:cs="Arial"/>
+          <w:sz w:val="24"/>
+          <w:szCs w:val="24"/>
+        </w:rPr>
+        <w:t xml:space="preserve"> </w:t>
+      </w:r>
+      <w:r>
+        <w:rPr>
+          <w:rFonts w:ascii="Arial" w:hAnsi="Arial" w:cs="Arial"/>
+          <w:sz w:val="24"/>
+          <w:szCs w:val="24"/>
+        </w:rPr>
+        <w:t>(tamanho variável que armazena</w:t>
+      </w:r>
+      <w:r>
+        <w:rPr>
+          <w:rFonts w:ascii="Arial" w:hAnsi="Arial" w:cs="Arial"/>
+          <w:sz w:val="24"/>
+          <w:szCs w:val="24"/>
+        </w:rPr>
+        <w:t xml:space="preserve"> de 0 até 255 caracteres);</w:t>
+      </w:r>
+    </w:p>
+    <w:p>
+      <w:pPr>
+        <w:spacing w:before="240"/>
+        <w:jc w:val="both"/>
+        <w:cnfStyle w:val="101000000000" w:firstRow="1" w:lastRow="0" w:firstColumn="1" w:lastColumn="0" w:oddVBand="0" w:evenVBand="0" w:oddHBand="0" w:evenHBand="0" w:firstRowFirstColumn="0" w:firstRowLastColumn="0" w:lastRowFirstColumn="0" w:lastRowLastColumn="0"/>
+        <w:rPr>
+          <w:rFonts w:ascii="Arial" w:hAnsi="Arial" w:cs="Arial"/>
+          <w:sz w:val="24"/>
+          <w:szCs w:val="24"/>
+        </w:rPr>
+      </w:pPr>
+      <w:r>
+        <w:rPr>
+          <w:rFonts w:ascii="Arial" w:hAnsi="Arial" w:cs="Arial"/>
+          <w:sz w:val="24"/>
+          <w:szCs w:val="24"/>
+        </w:rPr>
+        <w:tab/>
+        <w:t xml:space="preserve">- </w:t>
+      </w:r>
+      <w:proofErr w:type="gramStart"/>
+      <w:r>
+        <w:rPr>
+          <w:rFonts w:ascii="Arial" w:hAnsi="Arial" w:cs="Arial"/>
+          <w:sz w:val="24"/>
+          <w:szCs w:val="24"/>
+        </w:rPr>
+        <w:t>char</w:t>
+      </w:r>
+      <w:proofErr w:type="gramEnd"/>
+      <w:r>
+        <w:rPr>
+          <w:rFonts w:ascii="Arial" w:hAnsi="Arial" w:cs="Arial"/>
+          <w:sz w:val="24"/>
+          <w:szCs w:val="24"/>
+        </w:rPr>
+        <w:t xml:space="preserve"> (</w:t>
+      </w:r>
+      <w:r>
+        <w:rPr>
+          <w:rFonts w:ascii="Arial" w:hAnsi="Arial" w:cs="Arial"/>
+          <w:sz w:val="24"/>
+          <w:szCs w:val="24"/>
+        </w:rPr>
+        <w:t>tamanho</w:t>
+      </w:r>
+      <w:r>
+        <w:rPr>
+          <w:rFonts w:ascii="Arial" w:hAnsi="Arial" w:cs="Arial"/>
+          <w:sz w:val="24"/>
+          <w:szCs w:val="24"/>
+        </w:rPr>
+        <w:t xml:space="preserve"> fixo que armazena de o até 255 caracteres).</w:t>
+      </w:r>
+    </w:p>
+    <w:p>
+      <w:pPr>
+        <w:spacing w:before="240"/>
+        <w:jc w:val="both"/>
+        <w:cnfStyle w:val="101000000000" w:firstRow="1" w:lastRow="0" w:firstColumn="1" w:lastColumn="0" w:oddVBand="0" w:evenVBand="0" w:oddHBand="0" w:evenHBand="0" w:firstRowFirstColumn="0" w:firstRowLastColumn="0" w:lastRowFirstColumn="0" w:lastRowLastColumn="0"/>
+        <w:rPr>
+          <w:rFonts w:ascii="Arial" w:hAnsi="Arial" w:cs="Arial"/>
+          <w:sz w:val="24"/>
+          <w:szCs w:val="24"/>
+        </w:rPr>
+      </w:pPr>
+    </w:p>
+    <w:p>
+      <w:pPr>
+        <w:spacing w:before="240"/>
+        <w:jc w:val="both"/>
+        <w:cnfStyle w:val="101000000000" w:firstRow="1" w:lastRow="0" w:firstColumn="1" w:lastColumn="0" w:oddVBand="0" w:evenVBand="0" w:oddHBand="0" w:evenHBand="0" w:firstRowFirstColumn="0" w:firstRowLastColumn="0" w:lastRowFirstColumn="0" w:lastRowLastColumn="0"/>
+        <w:rPr>
+          <w:rFonts w:ascii="Arial" w:hAnsi="Arial" w:cs="Arial"/>
+          <w:sz w:val="24"/>
+          <w:szCs w:val="24"/>
+        </w:rPr>
+      </w:pPr>
+      <w:r>
+        <w:rPr>
+          <w:rFonts w:ascii="Arial" w:hAnsi="Arial" w:cs="Arial"/>
+          <w:sz w:val="24"/>
+          <w:szCs w:val="24"/>
+        </w:rPr>
+        <w:t>Campos</w:t>
+      </w:r>
+      <w:r>
+        <w:rPr>
+          <w:rFonts w:ascii="Arial" w:hAnsi="Arial" w:cs="Arial"/>
+          <w:sz w:val="24"/>
+          <w:szCs w:val="24"/>
+        </w:rPr>
+        <w:t xml:space="preserve"> numéricos:</w:t>
+      </w:r>
+    </w:p>
+    <w:p>
+      <w:pPr>
+        <w:spacing w:before="240"/>
+        <w:jc w:val="both"/>
+        <w:cnfStyle w:val="101000000000" w:firstRow="1" w:lastRow="0" w:firstColumn="1" w:lastColumn="0" w:oddVBand="0" w:evenVBand="0" w:oddHBand="0" w:evenHBand="0" w:firstRowFirstColumn="0" w:firstRowLastColumn="0" w:lastRowFirstColumn="0" w:lastRowLastColumn="0"/>
+        <w:rPr>
+          <w:rFonts w:ascii="Arial" w:hAnsi="Arial" w:cs="Arial"/>
+          <w:sz w:val="24"/>
+          <w:szCs w:val="24"/>
+        </w:rPr>
+      </w:pPr>
+      <w:r>
+        <w:rPr>
+          <w:rFonts w:ascii="Arial" w:hAnsi="Arial" w:cs="Arial"/>
+          <w:sz w:val="24"/>
+          <w:szCs w:val="24"/>
+        </w:rPr>
+        <w:tab/>
+        <w:t xml:space="preserve">- </w:t>
+      </w:r>
+      <w:proofErr w:type="spellStart"/>
+      <w:proofErr w:type="gramStart"/>
+      <w:r>
+        <w:rPr>
+          <w:rFonts w:ascii="Arial" w:hAnsi="Arial" w:cs="Arial"/>
+          <w:sz w:val="24"/>
+          <w:szCs w:val="24"/>
+        </w:rPr>
+        <w:t>int</w:t>
+      </w:r>
+      <w:proofErr w:type="spellEnd"/>
+      <w:proofErr w:type="gramEnd"/>
+      <w:r>
+        <w:rPr>
+          <w:rFonts w:ascii="Arial" w:hAnsi="Arial" w:cs="Arial"/>
+          <w:sz w:val="24"/>
+          <w:szCs w:val="24"/>
+        </w:rPr>
+        <w:t xml:space="preserve"> (valores numéricos inteiros, tanto positivos quanto negativos);</w:t>
+      </w:r>
+    </w:p>
+    <w:p>
+      <w:pPr>
+        <w:spacing w:before="240"/>
+        <w:jc w:val="both"/>
+        <w:cnfStyle w:val="101000000000" w:firstRow="1" w:lastRow="0" w:firstColumn="1" w:lastColumn="0" w:oddVBand="0" w:evenVBand="0" w:oddHBand="0" w:evenHBand="0" w:firstRowFirstColumn="0" w:firstRowLastColumn="0" w:lastRowFirstColumn="0" w:lastRowLastColumn="0"/>
+        <w:rPr>
+          <w:rFonts w:ascii="Arial" w:hAnsi="Arial" w:cs="Arial"/>
+          <w:sz w:val="24"/>
+          <w:szCs w:val="24"/>
+        </w:rPr>
+      </w:pPr>
+      <w:r>
+        <w:rPr>
+          <w:rFonts w:ascii="Arial" w:hAnsi="Arial" w:cs="Arial"/>
+          <w:sz w:val="24"/>
+          <w:szCs w:val="24"/>
+        </w:rPr>
+        <w:tab/>
+        <w:t xml:space="preserve">- </w:t>
+      </w:r>
+      <w:proofErr w:type="spellStart"/>
+      <w:proofErr w:type="gramStart"/>
+      <w:r>
+        <w:rPr>
+          <w:rFonts w:ascii="Arial" w:hAnsi="Arial" w:cs="Arial"/>
+          <w:sz w:val="24"/>
+          <w:szCs w:val="24"/>
+        </w:rPr>
+        <w:t>float</w:t>
+      </w:r>
+      <w:proofErr w:type="spellEnd"/>
+      <w:proofErr w:type="gramEnd"/>
+      <w:r>
+        <w:rPr>
+          <w:rFonts w:ascii="Arial" w:hAnsi="Arial" w:cs="Arial"/>
+          <w:sz w:val="24"/>
+          <w:szCs w:val="24"/>
+        </w:rPr>
+        <w:t xml:space="preserve"> (</w:t>
+      </w:r>
+      <w:r>
+        <w:rPr>
+          <w:rFonts w:ascii="Arial" w:hAnsi="Arial" w:cs="Arial"/>
+          <w:sz w:val="24"/>
+          <w:szCs w:val="24"/>
+        </w:rPr>
+        <w:t>valores numéricos</w:t>
+      </w:r>
+      <w:r>
+        <w:rPr>
+          <w:rFonts w:ascii="Arial" w:hAnsi="Arial" w:cs="Arial"/>
+          <w:sz w:val="24"/>
+          <w:szCs w:val="24"/>
+        </w:rPr>
+        <w:t xml:space="preserve"> fracionados</w:t>
+      </w:r>
+      <w:r>
+        <w:rPr>
+          <w:rFonts w:ascii="Arial" w:hAnsi="Arial" w:cs="Arial"/>
+          <w:sz w:val="24"/>
+          <w:szCs w:val="24"/>
+        </w:rPr>
+        <w:t>,</w:t>
+      </w:r>
+      <w:r>
+        <w:rPr>
+          <w:rFonts w:ascii="Arial" w:hAnsi="Arial" w:cs="Arial"/>
+          <w:sz w:val="24"/>
+          <w:szCs w:val="24"/>
+        </w:rPr>
+        <w:t xml:space="preserve"> </w:t>
+      </w:r>
+      <w:r>
+        <w:rPr>
+          <w:rFonts w:ascii="Arial" w:hAnsi="Arial" w:cs="Arial"/>
+          <w:sz w:val="24"/>
+          <w:szCs w:val="24"/>
+        </w:rPr>
+        <w:t>tanto positivos quanto negativos).</w:t>
+      </w:r>
+    </w:p>
+    <w:p>
+      <w:pPr>
+        <w:spacing w:before="240"/>
+        <w:jc w:val="both"/>
+        <w:cnfStyle w:val="101000000000" w:firstRow="1" w:lastRow="0" w:firstColumn="1" w:lastColumn="0" w:oddVBand="0" w:evenVBand="0" w:oddHBand="0" w:evenHBand="0" w:firstRowFirstColumn="0" w:firstRowLastColumn="0" w:lastRowFirstColumn="0" w:lastRowLastColumn="0"/>
+        <w:rPr>
+          <w:rFonts w:ascii="Arial" w:hAnsi="Arial" w:cs="Arial"/>
+          <w:sz w:val="24"/>
+          <w:szCs w:val="24"/>
+        </w:rPr>
+      </w:pPr>
+    </w:p>
+    <w:p>
+      <w:pPr>
+        <w:spacing w:before="240"/>
+        <w:jc w:val="both"/>
+        <w:cnfStyle w:val="101000000000" w:firstRow="1" w:lastRow="0" w:firstColumn="1" w:lastColumn="0" w:oddVBand="0" w:evenVBand="0" w:oddHBand="0" w:evenHBand="0" w:firstRowFirstColumn="0" w:firstRowLastColumn="0" w:lastRowFirstColumn="0" w:lastRowLastColumn="0"/>
+        <w:rPr>
+          <w:rFonts w:ascii="Arial" w:hAnsi="Arial" w:cs="Arial"/>
+          <w:sz w:val="24"/>
+          <w:szCs w:val="24"/>
+        </w:rPr>
+      </w:pPr>
+      <w:r>
+        <w:rPr>
+          <w:rFonts w:ascii="Arial" w:hAnsi="Arial" w:cs="Arial"/>
+          <w:sz w:val="24"/>
+          <w:szCs w:val="24"/>
+        </w:rPr>
+        <w:t>Campos de data e hora:</w:t>
+      </w:r>
+    </w:p>
+    <w:p>
+      <w:pPr>
+        <w:spacing w:before="240"/>
+        <w:jc w:val="both"/>
+        <w:cnfStyle w:val="101000000000" w:firstRow="1" w:lastRow="0" w:firstColumn="1" w:lastColumn="0" w:oddVBand="0" w:evenVBand="0" w:oddHBand="0" w:evenHBand="0" w:firstRowFirstColumn="0" w:firstRowLastColumn="0" w:lastRowFirstColumn="0" w:lastRowLastColumn="0"/>
+        <w:rPr>
+          <w:rFonts w:ascii="Arial" w:hAnsi="Arial" w:cs="Arial"/>
+          <w:sz w:val="24"/>
+          <w:szCs w:val="24"/>
+        </w:rPr>
+      </w:pPr>
+      <w:r>
+        <w:rPr>
+          <w:rFonts w:ascii="Arial" w:hAnsi="Arial" w:cs="Arial"/>
+          <w:sz w:val="24"/>
+          <w:szCs w:val="24"/>
+        </w:rPr>
+        <w:tab/>
+        <w:t>- Date (data no formato YYYY/mm/</w:t>
+      </w:r>
+      <w:proofErr w:type="spellStart"/>
+      <w:r>
+        <w:rPr>
+          <w:rFonts w:ascii="Arial" w:hAnsi="Arial" w:cs="Arial"/>
+          <w:sz w:val="24"/>
+          <w:szCs w:val="24"/>
+        </w:rPr>
+        <w:t>dd</w:t>
+      </w:r>
+      <w:proofErr w:type="spellEnd"/>
+      <w:r>
+        <w:rPr>
+          <w:rFonts w:ascii="Arial" w:hAnsi="Arial" w:cs="Arial"/>
+          <w:sz w:val="24"/>
+          <w:szCs w:val="24"/>
+        </w:rPr>
+        <w:t>);</w:t>
+      </w:r>
+    </w:p>
+    <w:p>
+      <w:pPr>
+        <w:spacing w:before="240"/>
+        <w:jc w:val="both"/>
+        <w:cnfStyle w:val="101000000000" w:firstRow="1" w:lastRow="0" w:firstColumn="1" w:lastColumn="0" w:oddVBand="0" w:evenVBand="0" w:oddHBand="0" w:evenHBand="0" w:firstRowFirstColumn="0" w:firstRowLastColumn="0" w:lastRowFirstColumn="0" w:lastRowLastColumn="0"/>
+        <w:rPr>
+          <w:rFonts w:ascii="Arial" w:hAnsi="Arial" w:cs="Arial"/>
+          <w:sz w:val="24"/>
+          <w:szCs w:val="24"/>
+        </w:rPr>
+      </w:pPr>
+      <w:r>
+        <w:rPr>
+          <w:rFonts w:ascii="Arial" w:hAnsi="Arial" w:cs="Arial"/>
+          <w:sz w:val="24"/>
+          <w:szCs w:val="24"/>
+        </w:rPr>
+        <w:tab/>
+        <w:t>- Time (hora);</w:t>
+      </w:r>
+    </w:p>
+    <w:p>
+      <w:pPr>
+        <w:spacing w:before="240"/>
+        <w:jc w:val="both"/>
+        <w:cnfStyle w:val="101000000000" w:firstRow="1" w:lastRow="0" w:firstColumn="1" w:lastColumn="0" w:oddVBand="0" w:evenVBand="0" w:oddHBand="0" w:evenHBand="0" w:firstRowFirstColumn="0" w:firstRowLastColumn="0" w:lastRowFirstColumn="0" w:lastRowLastColumn="0"/>
+        <w:rPr>
+          <w:rFonts w:ascii="Arial" w:hAnsi="Arial" w:cs="Arial"/>
+          <w:sz w:val="24"/>
+          <w:szCs w:val="24"/>
+        </w:rPr>
+      </w:pPr>
+      <w:r>
+        <w:rPr>
+          <w:rFonts w:ascii="Arial" w:hAnsi="Arial" w:cs="Arial"/>
+          <w:sz w:val="24"/>
+          <w:szCs w:val="24"/>
+        </w:rPr>
+        <w:tab/>
+        <w:t xml:space="preserve">- </w:t>
+      </w:r>
+      <w:proofErr w:type="spellStart"/>
+      <w:r>
+        <w:rPr>
+          <w:rFonts w:ascii="Arial" w:hAnsi="Arial" w:cs="Arial"/>
+          <w:sz w:val="24"/>
+          <w:szCs w:val="24"/>
+        </w:rPr>
+        <w:t>Datetime</w:t>
+      </w:r>
+      <w:proofErr w:type="spellEnd"/>
+      <w:r>
+        <w:rPr>
+          <w:rFonts w:ascii="Arial" w:hAnsi="Arial" w:cs="Arial"/>
+          <w:sz w:val="24"/>
+          <w:szCs w:val="24"/>
+        </w:rPr>
+        <w:t xml:space="preserve"> (combinação de date e time em um mesmo campo).</w:t>
+      </w:r>
+    </w:p>
     <w:sectPr>
       <w:pgSz w:w="11906" w:h="16838"/>
-      <w:pgMar w:top="1417" w:right="1701" w:bottom="1417" w:left="1701" w:header="708" w:footer="708" w:gutter="0"/>
+      <w:pgMar w:top="567" w:right="1701" w:bottom="1418" w:left="567" w:header="709" w:footer="709" w:gutter="0"/>
       <w:cols w:space="708"/>
       <w:docGrid w:linePitch="360"/>
     </w:sectPr>
@@ -3596,11 +5252,12 @@
   <w:style w:type="paragraph" w:default="1" w:styleId="Normal">
     <w:name w:val="Normal"/>
     <w:qFormat/>
-    <w:rsid w:val="007F5F10"/>
+    <w:rsid w:val="001C4FD7"/>
   </w:style>
   <w:style w:type="character" w:default="1" w:styleId="Fontepargpadro">
     <w:name w:val="Default Paragraph Font"/>
     <w:uiPriority w:val="1"/>
+    <w:semiHidden/>
     <w:unhideWhenUsed/>
   </w:style>
   <w:style w:type="table" w:default="1" w:styleId="Tabelanormal">
@@ -4037,4 +5694,16 @@
     </a:ext>
   </a:extLst>
 </a:theme>
+</file>
+
+<file path=customXml/item1.xml><?xml version="1.0" encoding="utf-8"?>
+<b:Sources xmlns:b="http://schemas.openxmlformats.org/officeDocument/2006/bibliography" xmlns="http://schemas.openxmlformats.org/officeDocument/2006/bibliography" SelectedStyle="\APASixthEditionOfficeOnline.xsl" StyleName="APA" Version="6"/>
+</file>
+
+<file path=customXml/itemProps1.xml><?xml version="1.0" encoding="utf-8"?>
+<ds:datastoreItem xmlns:ds="http://schemas.openxmlformats.org/officeDocument/2006/customXml" ds:itemID="{F1EC8D3B-B4F2-4700-9FC6-2DB7F2796FA5}">
+  <ds:schemaRefs>
+    <ds:schemaRef ds:uri="http://schemas.openxmlformats.org/officeDocument/2006/bibliography"/>
+  </ds:schemaRefs>
+</ds:datastoreItem>
 </file>
</xml_diff>

<commit_message>
"1tipos de dados parte  "
</commit_message>
<xml_diff>
--- a/MySQL.docx
+++ b/MySQL.docx
@@ -4841,6 +4841,272 @@
         </w:rPr>
         <w:t xml:space="preserve"> (combinação de date e time em um mesmo campo).</w:t>
       </w:r>
+    </w:p>
+    <w:p>
+      <w:pPr>
+        <w:spacing w:before="240"/>
+        <w:jc w:val="both"/>
+        <w:cnfStyle w:val="101000000000" w:firstRow="1" w:lastRow="0" w:firstColumn="1" w:lastColumn="0" w:oddVBand="0" w:evenVBand="0" w:oddHBand="0" w:evenHBand="0" w:firstRowFirstColumn="0" w:firstRowLastColumn="0" w:lastRowFirstColumn="0" w:lastRowLastColumn="0"/>
+        <w:rPr>
+          <w:rFonts w:ascii="Arial" w:hAnsi="Arial" w:cs="Arial"/>
+          <w:sz w:val="24"/>
+          <w:szCs w:val="24"/>
+        </w:rPr>
+      </w:pPr>
+    </w:p>
+    <w:p>
+      <w:pPr>
+        <w:spacing w:before="240"/>
+        <w:jc w:val="both"/>
+        <w:cnfStyle w:val="101000000000" w:firstRow="1" w:lastRow="0" w:firstColumn="1" w:lastColumn="0" w:oddVBand="0" w:evenVBand="0" w:oddHBand="0" w:evenHBand="0" w:firstRowFirstColumn="0" w:firstRowLastColumn="0" w:lastRowFirstColumn="0" w:lastRowLastColumn="0"/>
+        <w:rPr>
+          <w:rFonts w:ascii="Arial" w:hAnsi="Arial" w:cs="Arial"/>
+          <w:sz w:val="24"/>
+          <w:szCs w:val="24"/>
+        </w:rPr>
+      </w:pPr>
+      <w:r>
+        <w:rPr>
+          <w:rFonts w:ascii="Arial" w:hAnsi="Arial" w:cs="Arial"/>
+          <w:sz w:val="24"/>
+          <w:szCs w:val="24"/>
+        </w:rPr>
+        <w:t>Entra no banco de dados e procure “Criar tabela”</w:t>
+      </w:r>
+      <w:r>
+        <w:rPr>
+          <w:rFonts w:ascii="Arial" w:hAnsi="Arial" w:cs="Arial"/>
+          <w:sz w:val="24"/>
+          <w:szCs w:val="24"/>
+        </w:rPr>
+        <w:t>;</w:t>
+      </w:r>
+    </w:p>
+    <w:p>
+      <w:pPr>
+        <w:spacing w:before="240"/>
+        <w:jc w:val="both"/>
+        <w:cnfStyle w:val="101000000000" w:firstRow="1" w:lastRow="0" w:firstColumn="1" w:lastColumn="0" w:oddVBand="0" w:evenVBand="0" w:oddHBand="0" w:evenHBand="0" w:firstRowFirstColumn="0" w:firstRowLastColumn="0" w:lastRowFirstColumn="0" w:lastRowLastColumn="0"/>
+        <w:rPr>
+          <w:rFonts w:ascii="Arial" w:hAnsi="Arial" w:cs="Arial"/>
+          <w:sz w:val="24"/>
+          <w:szCs w:val="24"/>
+        </w:rPr>
+      </w:pPr>
+      <w:r>
+        <w:rPr>
+          <w:rFonts w:ascii="Arial" w:hAnsi="Arial" w:cs="Arial"/>
+          <w:sz w:val="24"/>
+          <w:szCs w:val="24"/>
+        </w:rPr>
+        <w:t>Indique o nome da tabela;</w:t>
+      </w:r>
+    </w:p>
+    <w:p>
+      <w:pPr>
+        <w:spacing w:before="240"/>
+        <w:jc w:val="both"/>
+        <w:cnfStyle w:val="101000000000" w:firstRow="1" w:lastRow="0" w:firstColumn="1" w:lastColumn="0" w:oddVBand="0" w:evenVBand="0" w:oddHBand="0" w:evenHBand="0" w:firstRowFirstColumn="0" w:firstRowLastColumn="0" w:lastRowFirstColumn="0" w:lastRowLastColumn="0"/>
+        <w:rPr>
+          <w:rFonts w:ascii="Arial" w:hAnsi="Arial" w:cs="Arial"/>
+          <w:sz w:val="24"/>
+          <w:szCs w:val="24"/>
+        </w:rPr>
+      </w:pPr>
+      <w:r>
+        <w:rPr>
+          <w:rFonts w:ascii="Arial" w:hAnsi="Arial" w:cs="Arial"/>
+          <w:sz w:val="24"/>
+          <w:szCs w:val="24"/>
+        </w:rPr>
+        <w:t>Coloque a quantidade de colunas;</w:t>
+      </w:r>
+    </w:p>
+    <w:p>
+      <w:pPr>
+        <w:spacing w:before="240"/>
+        <w:jc w:val="both"/>
+        <w:cnfStyle w:val="101000000000" w:firstRow="1" w:lastRow="0" w:firstColumn="1" w:lastColumn="0" w:oddVBand="0" w:evenVBand="0" w:oddHBand="0" w:evenHBand="0" w:firstRowFirstColumn="0" w:firstRowLastColumn="0" w:lastRowFirstColumn="0" w:lastRowLastColumn="0"/>
+        <w:rPr>
+          <w:rFonts w:ascii="Arial" w:hAnsi="Arial" w:cs="Arial"/>
+          <w:sz w:val="24"/>
+          <w:szCs w:val="24"/>
+        </w:rPr>
+      </w:pPr>
+      <w:r>
+        <w:rPr>
+          <w:rFonts w:ascii="Arial" w:hAnsi="Arial" w:cs="Arial"/>
+          <w:sz w:val="24"/>
+          <w:szCs w:val="24"/>
+        </w:rPr>
+        <w:t xml:space="preserve">Clique em: </w:t>
+      </w:r>
+      <w:r>
+        <w:rPr>
+          <w:rFonts w:ascii="Arial" w:hAnsi="Arial" w:cs="Arial"/>
+          <w:sz w:val="24"/>
+          <w:szCs w:val="24"/>
+        </w:rPr>
+        <w:t>Criar tabela</w:t>
+      </w:r>
+      <w:r>
+        <w:rPr>
+          <w:rFonts w:ascii="Arial" w:hAnsi="Arial" w:cs="Arial"/>
+          <w:sz w:val="24"/>
+          <w:szCs w:val="24"/>
+        </w:rPr>
+        <w:t>.</w:t>
+      </w:r>
+    </w:p>
+    <w:p>
+      <w:pPr>
+        <w:spacing w:before="240"/>
+        <w:jc w:val="both"/>
+        <w:cnfStyle w:val="101000000000" w:firstRow="1" w:lastRow="0" w:firstColumn="1" w:lastColumn="0" w:oddVBand="0" w:evenVBand="0" w:oddHBand="0" w:evenHBand="0" w:firstRowFirstColumn="0" w:firstRowLastColumn="0" w:lastRowFirstColumn="0" w:lastRowLastColumn="0"/>
+        <w:rPr>
+          <w:rFonts w:ascii="Arial" w:hAnsi="Arial" w:cs="Arial"/>
+          <w:sz w:val="24"/>
+          <w:szCs w:val="24"/>
+        </w:rPr>
+      </w:pPr>
+    </w:p>
+    <w:p>
+      <w:pPr>
+        <w:spacing w:before="240"/>
+        <w:jc w:val="both"/>
+        <w:cnfStyle w:val="101000000000" w:firstRow="1" w:lastRow="0" w:firstColumn="1" w:lastColumn="0" w:oddVBand="0" w:evenVBand="0" w:oddHBand="0" w:evenHBand="0" w:firstRowFirstColumn="0" w:firstRowLastColumn="0" w:lastRowFirstColumn="0" w:lastRowLastColumn="0"/>
+        <w:rPr>
+          <w:rFonts w:ascii="Arial" w:hAnsi="Arial" w:cs="Arial"/>
+          <w:sz w:val="24"/>
+          <w:szCs w:val="24"/>
+        </w:rPr>
+      </w:pPr>
+    </w:p>
+    <w:p>
+      <w:pPr>
+        <w:spacing w:before="240"/>
+        <w:jc w:val="both"/>
+        <w:cnfStyle w:val="101000000000" w:firstRow="1" w:lastRow="0" w:firstColumn="1" w:lastColumn="0" w:oddVBand="0" w:evenVBand="0" w:oddHBand="0" w:evenHBand="0" w:firstRowFirstColumn="0" w:firstRowLastColumn="0" w:lastRowFirstColumn="0" w:lastRowLastColumn="0"/>
+        <w:rPr>
+          <w:rFonts w:ascii="Arial" w:hAnsi="Arial" w:cs="Arial"/>
+          <w:sz w:val="24"/>
+          <w:szCs w:val="24"/>
+        </w:rPr>
+      </w:pPr>
+    </w:p>
+    <w:p>
+      <w:pPr>
+        <w:spacing w:before="240"/>
+        <w:jc w:val="both"/>
+        <w:cnfStyle w:val="101000000000" w:firstRow="1" w:lastRow="0" w:firstColumn="1" w:lastColumn="0" w:oddVBand="0" w:evenVBand="0" w:oddHBand="0" w:evenHBand="0" w:firstRowFirstColumn="0" w:firstRowLastColumn="0" w:lastRowFirstColumn="0" w:lastRowLastColumn="0"/>
+        <w:rPr>
+          <w:rFonts w:ascii="Arial" w:hAnsi="Arial" w:cs="Arial"/>
+          <w:sz w:val="24"/>
+          <w:szCs w:val="24"/>
+        </w:rPr>
+      </w:pPr>
+    </w:p>
+    <w:p>
+      <w:pPr>
+        <w:spacing w:before="240"/>
+        <w:jc w:val="both"/>
+        <w:cnfStyle w:val="101000000000" w:firstRow="1" w:lastRow="0" w:firstColumn="1" w:lastColumn="0" w:oddVBand="0" w:evenVBand="0" w:oddHBand="0" w:evenHBand="0" w:firstRowFirstColumn="0" w:firstRowLastColumn="0" w:lastRowFirstColumn="0" w:lastRowLastColumn="0"/>
+        <w:rPr>
+          <w:rFonts w:ascii="Arial" w:hAnsi="Arial" w:cs="Arial"/>
+          <w:sz w:val="24"/>
+          <w:szCs w:val="24"/>
+        </w:rPr>
+      </w:pPr>
+      <w:r>
+        <w:rPr>
+          <w:rFonts w:ascii="Arial" w:hAnsi="Arial" w:cs="Arial"/>
+          <w:sz w:val="24"/>
+          <w:szCs w:val="24"/>
+        </w:rPr>
+        <w:t xml:space="preserve">Excluir tabela </w:t>
+      </w:r>
+    </w:p>
+    <w:p>
+      <w:pPr>
+        <w:spacing w:before="240"/>
+        <w:jc w:val="both"/>
+        <w:cnfStyle w:val="101000000000" w:firstRow="1" w:lastRow="0" w:firstColumn="1" w:lastColumn="0" w:oddVBand="0" w:evenVBand="0" w:oddHBand="0" w:evenHBand="0" w:firstRowFirstColumn="0" w:firstRowLastColumn="0" w:lastRowFirstColumn="0" w:lastRowLastColumn="0"/>
+        <w:rPr>
+          <w:rFonts w:ascii="Arial" w:hAnsi="Arial" w:cs="Arial"/>
+          <w:sz w:val="24"/>
+          <w:szCs w:val="24"/>
+        </w:rPr>
+      </w:pPr>
+      <w:r>
+        <w:rPr>
+          <w:noProof/>
+        </w:rPr>
+        <w:drawing>
+          <wp:inline distT="0" distB="0" distL="0" distR="0" wp14:anchorId="123CF457" wp14:editId="05269D1D">
+            <wp:extent cx="6120130" cy="3374390"/>
+            <wp:effectExtent l="0" t="0" r="0" b="0"/>
+            <wp:docPr id="346015432" name="Imagem 1" descr="Interface gráfica do usuário, Texto, Aplicativo, Email&#10;&#10;Descrição gerada automaticamente"/>
+            <wp:cNvGraphicFramePr>
+              <a:graphicFrameLocks xmlns:a="http://schemas.openxmlformats.org/drawingml/2006/main" noChangeAspect="1"/>
+            </wp:cNvGraphicFramePr>
+            <a:graphic xmlns:a="http://schemas.openxmlformats.org/drawingml/2006/main">
+              <a:graphicData uri="http://schemas.openxmlformats.org/drawingml/2006/picture">
+                <pic:pic xmlns:pic="http://schemas.openxmlformats.org/drawingml/2006/picture">
+                  <pic:nvPicPr>
+                    <pic:cNvPr id="346015432" name="Imagem 1" descr="Interface gráfica do usuário, Texto, Aplicativo, Email&#10;&#10;Descrição gerada automaticamente"/>
+                    <pic:cNvPicPr/>
+                  </pic:nvPicPr>
+                  <pic:blipFill>
+                    <a:blip r:embed="rId8"/>
+                    <a:stretch>
+                      <a:fillRect/>
+                    </a:stretch>
+                  </pic:blipFill>
+                  <pic:spPr>
+                    <a:xfrm>
+                      <a:off x="0" y="0"/>
+                      <a:ext cx="6120130" cy="3374390"/>
+                    </a:xfrm>
+                    <a:prstGeom prst="rect">
+                      <a:avLst/>
+                    </a:prstGeom>
+                  </pic:spPr>
+                </pic:pic>
+              </a:graphicData>
+            </a:graphic>
+          </wp:inline>
+        </w:drawing>
+      </w:r>
+    </w:p>
+    <w:p>
+      <w:pPr>
+        <w:spacing w:before="240"/>
+        <w:jc w:val="both"/>
+        <w:cnfStyle w:val="101000000000" w:firstRow="1" w:lastRow="0" w:firstColumn="1" w:lastColumn="0" w:oddVBand="0" w:evenVBand="0" w:oddHBand="0" w:evenHBand="0" w:firstRowFirstColumn="0" w:firstRowLastColumn="0" w:lastRowFirstColumn="0" w:lastRowLastColumn="0"/>
+        <w:rPr>
+          <w:rFonts w:ascii="Arial" w:hAnsi="Arial" w:cs="Arial"/>
+          <w:sz w:val="24"/>
+          <w:szCs w:val="24"/>
+        </w:rPr>
+      </w:pPr>
+      <w:r>
+        <w:rPr>
+          <w:rFonts w:ascii="Arial" w:hAnsi="Arial" w:cs="Arial"/>
+          <w:sz w:val="24"/>
+          <w:szCs w:val="24"/>
+        </w:rPr>
+        <w:t xml:space="preserve">Clicar em remover </w:t>
+      </w:r>
+      <w:proofErr w:type="spellStart"/>
+      <w:r>
+        <w:rPr>
+          <w:rFonts w:ascii="Arial" w:hAnsi="Arial" w:cs="Arial"/>
+          <w:sz w:val="24"/>
+          <w:szCs w:val="24"/>
+        </w:rPr>
+        <w:t>tebela</w:t>
+      </w:r>
+      <w:proofErr w:type="spellEnd"/>
     </w:p>
     <w:sectPr>
       <w:pgSz w:w="11906" w:h="16838"/>

</xml_diff>

<commit_message>
tabelas e tipos de dados
</commit_message>
<xml_diff>
--- a/MySQL.docx
+++ b/MySQL.docx
@@ -5095,18 +5095,1025 @@
           <w:sz w:val="24"/>
           <w:szCs w:val="24"/>
         </w:rPr>
-        <w:t xml:space="preserve">Clicar em remover </w:t>
+        <w:t>Clicar em remover t</w:t>
+      </w:r>
+      <w:r>
+        <w:rPr>
+          <w:rFonts w:ascii="Arial" w:hAnsi="Arial" w:cs="Arial"/>
+          <w:sz w:val="24"/>
+          <w:szCs w:val="24"/>
+        </w:rPr>
+        <w:t>abel</w:t>
+      </w:r>
+      <w:r>
+        <w:rPr>
+          <w:rFonts w:ascii="Arial" w:hAnsi="Arial" w:cs="Arial"/>
+          <w:sz w:val="24"/>
+          <w:szCs w:val="24"/>
+        </w:rPr>
+        <w:t>a</w:t>
+      </w:r>
+    </w:p>
+    <w:p>
+      <w:pPr>
+        <w:spacing w:before="240"/>
+        <w:jc w:val="both"/>
+        <w:cnfStyle w:val="101000000000" w:firstRow="1" w:lastRow="0" w:firstColumn="1" w:lastColumn="0" w:oddVBand="0" w:evenVBand="0" w:oddHBand="0" w:evenHBand="0" w:firstRowFirstColumn="0" w:firstRowLastColumn="0" w:lastRowFirstColumn="0" w:lastRowLastColumn="0"/>
+        <w:rPr>
+          <w:rFonts w:ascii="Arial" w:hAnsi="Arial" w:cs="Arial"/>
+          <w:sz w:val="24"/>
+          <w:szCs w:val="24"/>
+        </w:rPr>
+      </w:pPr>
+    </w:p>
+    <w:p>
+      <w:pPr>
+        <w:spacing w:before="240"/>
+        <w:jc w:val="both"/>
+        <w:cnfStyle w:val="101000000000" w:firstRow="1" w:lastRow="0" w:firstColumn="1" w:lastColumn="0" w:oddVBand="0" w:evenVBand="0" w:oddHBand="0" w:evenHBand="0" w:firstRowFirstColumn="0" w:firstRowLastColumn="0" w:lastRowFirstColumn="0" w:lastRowLastColumn="0"/>
+        <w:rPr>
+          <w:rFonts w:ascii="Arial" w:hAnsi="Arial" w:cs="Arial"/>
+          <w:b/>
+          <w:bCs/>
+          <w:sz w:val="24"/>
+          <w:szCs w:val="24"/>
+        </w:rPr>
+      </w:pPr>
+      <w:r>
+        <w:rPr>
+          <w:rFonts w:ascii="Arial" w:hAnsi="Arial" w:cs="Arial"/>
+          <w:b/>
+          <w:bCs/>
+          <w:sz w:val="24"/>
+          <w:szCs w:val="24"/>
+        </w:rPr>
+        <w:t>Criar tabela no SQL</w:t>
+      </w:r>
+    </w:p>
+    <w:p>
+      <w:pPr>
+        <w:cnfStyle w:val="101000000000" w:firstRow="1" w:lastRow="0" w:firstColumn="1" w:lastColumn="0" w:oddVBand="0" w:evenVBand="0" w:oddHBand="0" w:evenHBand="0" w:firstRowFirstColumn="0" w:firstRowLastColumn="0" w:lastRowFirstColumn="0" w:lastRowLastColumn="0"/>
+      </w:pPr>
+      <w:r>
+        <w:rPr>
+          <w:highlight w:val="lightGray"/>
+        </w:rPr>
+        <w:t xml:space="preserve">CREATE TABLE </w:t>
       </w:r>
       <w:proofErr w:type="spellStart"/>
       <w:r>
         <w:rPr>
-          <w:rFonts w:ascii="Arial" w:hAnsi="Arial" w:cs="Arial"/>
-          <w:sz w:val="24"/>
-          <w:szCs w:val="24"/>
-        </w:rPr>
-        <w:t>tebela</w:t>
+          <w:highlight w:val="lightGray"/>
+        </w:rPr>
+        <w:t>tb_cursos</w:t>
       </w:r>
       <w:proofErr w:type="spellEnd"/>
+      <w:r>
+        <w:rPr>
+          <w:highlight w:val="lightGray"/>
+        </w:rPr>
+        <w:t xml:space="preserve"> </w:t>
+      </w:r>
+      <w:r>
+        <w:rPr>
+          <w:highlight w:val="lightGray"/>
+        </w:rPr>
+        <w:t>();</w:t>
+      </w:r>
+    </w:p>
+    <w:p>
+      <w:pPr>
+        <w:cnfStyle w:val="101000000000" w:firstRow="1" w:lastRow="0" w:firstColumn="1" w:lastColumn="0" w:oddVBand="0" w:evenVBand="0" w:oddHBand="0" w:evenHBand="0" w:firstRowFirstColumn="0" w:firstRowLastColumn="0" w:lastRowFirstColumn="0" w:lastRowLastColumn="0"/>
+      </w:pPr>
+      <w:r>
+        <w:t>Parênteses delimitam as colunas criadas na tabela.</w:t>
+      </w:r>
+    </w:p>
+    <w:p>
+      <w:pPr>
+        <w:cnfStyle w:val="101000000000" w:firstRow="1" w:lastRow="0" w:firstColumn="1" w:lastColumn="0" w:oddVBand="0" w:evenVBand="0" w:oddHBand="0" w:evenHBand="0" w:firstRowFirstColumn="0" w:firstRowLastColumn="0" w:lastRowFirstColumn="0" w:lastRowLastColumn="0"/>
+        <w:rPr>
+          <w:highlight w:val="lightGray"/>
+        </w:rPr>
+      </w:pPr>
+    </w:p>
+    <w:p>
+      <w:pPr>
+        <w:cnfStyle w:val="101000000000" w:firstRow="1" w:lastRow="0" w:firstColumn="1" w:lastColumn="0" w:oddVBand="0" w:evenVBand="0" w:oddHBand="0" w:evenHBand="0" w:firstRowFirstColumn="0" w:firstRowLastColumn="0" w:lastRowFirstColumn="0" w:lastRowLastColumn="0"/>
+      </w:pPr>
+      <w:proofErr w:type="spellStart"/>
+      <w:r>
+        <w:rPr>
+          <w:highlight w:val="lightGray"/>
+        </w:rPr>
+        <w:t>id_curso</w:t>
+      </w:r>
+      <w:proofErr w:type="spellEnd"/>
+      <w:r>
+        <w:rPr>
+          <w:highlight w:val="lightGray"/>
+        </w:rPr>
+        <w:t xml:space="preserve"> </w:t>
+      </w:r>
+      <w:proofErr w:type="spellStart"/>
+      <w:r>
+        <w:rPr>
+          <w:highlight w:val="lightGray"/>
+        </w:rPr>
+        <w:t>int</w:t>
+      </w:r>
+      <w:proofErr w:type="spellEnd"/>
+      <w:r>
+        <w:rPr>
+          <w:highlight w:val="lightGray"/>
+        </w:rPr>
+        <w:t xml:space="preserve"> </w:t>
+      </w:r>
+      <w:proofErr w:type="spellStart"/>
+      <w:r>
+        <w:rPr>
+          <w:b/>
+          <w:bCs/>
+          <w:highlight w:val="lightGray"/>
+        </w:rPr>
+        <w:t>not</w:t>
+      </w:r>
+      <w:proofErr w:type="spellEnd"/>
+      <w:r>
+        <w:rPr>
+          <w:b/>
+          <w:bCs/>
+          <w:highlight w:val="lightGray"/>
+        </w:rPr>
+        <w:t xml:space="preserve"> </w:t>
+      </w:r>
+      <w:proofErr w:type="spellStart"/>
+      <w:r>
+        <w:rPr>
+          <w:b/>
+          <w:bCs/>
+          <w:highlight w:val="lightGray"/>
+        </w:rPr>
+        <w:t>null</w:t>
+      </w:r>
+      <w:proofErr w:type="spellEnd"/>
+      <w:r>
+        <w:rPr>
+          <w:b/>
+          <w:bCs/>
+          <w:highlight w:val="lightGray"/>
+        </w:rPr>
+        <w:t>,</w:t>
+      </w:r>
+    </w:p>
+    <w:p>
+      <w:pPr>
+        <w:cnfStyle w:val="101000000000" w:firstRow="1" w:lastRow="0" w:firstColumn="1" w:lastColumn="0" w:oddVBand="0" w:evenVBand="0" w:oddHBand="0" w:evenHBand="0" w:firstRowFirstColumn="0" w:firstRowLastColumn="0" w:lastRowFirstColumn="0" w:lastRowLastColumn="0"/>
+        <w:rPr>
+          <w:rFonts w:ascii="Arial" w:hAnsi="Arial" w:cs="Arial"/>
+          <w:sz w:val="24"/>
+          <w:szCs w:val="24"/>
+        </w:rPr>
+      </w:pPr>
+      <w:r>
+        <w:rPr>
+          <w:rFonts w:ascii="Arial" w:hAnsi="Arial" w:cs="Arial"/>
+          <w:sz w:val="24"/>
+          <w:szCs w:val="24"/>
+        </w:rPr>
+        <w:t>indica que não queremos atribuir um valor vazio a este campo (é necessário passar qualquer tipo de parâmetro no momento de inclusão do registro.</w:t>
+      </w:r>
+    </w:p>
+    <w:p>
+      <w:pPr>
+        <w:cnfStyle w:val="101000000000" w:firstRow="1" w:lastRow="0" w:firstColumn="1" w:lastColumn="0" w:oddVBand="0" w:evenVBand="0" w:oddHBand="0" w:evenHBand="0" w:firstRowFirstColumn="0" w:firstRowLastColumn="0" w:lastRowFirstColumn="0" w:lastRowLastColumn="0"/>
+        <w:rPr>
+          <w:rFonts w:ascii="Arial" w:hAnsi="Arial" w:cs="Arial"/>
+          <w:sz w:val="24"/>
+          <w:szCs w:val="24"/>
+        </w:rPr>
+      </w:pPr>
+    </w:p>
+    <w:p>
+      <w:pPr>
+        <w:cnfStyle w:val="101000000000" w:firstRow="1" w:lastRow="0" w:firstColumn="1" w:lastColumn="0" w:oddVBand="0" w:evenVBand="0" w:oddHBand="0" w:evenHBand="0" w:firstRowFirstColumn="0" w:firstRowLastColumn="0" w:lastRowFirstColumn="0" w:lastRowLastColumn="0"/>
+        <w:rPr>
+          <w:rFonts w:ascii="Arial" w:hAnsi="Arial" w:cs="Arial"/>
+          <w:sz w:val="24"/>
+          <w:szCs w:val="24"/>
+        </w:rPr>
+      </w:pPr>
+      <w:r>
+        <w:rPr>
+          <w:rFonts w:ascii="Arial" w:hAnsi="Arial" w:cs="Arial"/>
+          <w:sz w:val="24"/>
+          <w:szCs w:val="24"/>
+        </w:rPr>
+        <w:t xml:space="preserve">Utiliza-se a </w:t>
+      </w:r>
+      <w:r>
+        <w:rPr>
+          <w:rFonts w:ascii="Arial" w:hAnsi="Arial" w:cs="Arial"/>
+          <w:b/>
+          <w:bCs/>
+          <w:sz w:val="24"/>
+          <w:szCs w:val="24"/>
+        </w:rPr>
+        <w:t>vírgula</w:t>
+      </w:r>
+      <w:r>
+        <w:rPr>
+          <w:rFonts w:ascii="Arial" w:hAnsi="Arial" w:cs="Arial"/>
+          <w:sz w:val="24"/>
+          <w:szCs w:val="24"/>
+        </w:rPr>
+        <w:t xml:space="preserve"> para separar declaração de colunas.</w:t>
+      </w:r>
+    </w:p>
+    <w:p>
+      <w:pPr>
+        <w:cnfStyle w:val="101000000000" w:firstRow="1" w:lastRow="0" w:firstColumn="1" w:lastColumn="0" w:oddVBand="0" w:evenVBand="0" w:oddHBand="0" w:evenHBand="0" w:firstRowFirstColumn="0" w:firstRowLastColumn="0" w:lastRowFirstColumn="0" w:lastRowLastColumn="0"/>
+        <w:rPr>
+          <w:rFonts w:ascii="Arial" w:hAnsi="Arial" w:cs="Arial"/>
+          <w:sz w:val="24"/>
+          <w:szCs w:val="24"/>
+        </w:rPr>
+      </w:pPr>
+    </w:p>
+    <w:p>
+      <w:pPr>
+        <w:cnfStyle w:val="101000000000" w:firstRow="1" w:lastRow="0" w:firstColumn="1" w:lastColumn="0" w:oddVBand="0" w:evenVBand="0" w:oddHBand="0" w:evenHBand="0" w:firstRowFirstColumn="0" w:firstRowLastColumn="0" w:lastRowFirstColumn="0" w:lastRowLastColumn="0"/>
+        <w:rPr>
+          <w:rFonts w:ascii="Arial" w:hAnsi="Arial" w:cs="Arial"/>
+          <w:sz w:val="24"/>
+          <w:szCs w:val="24"/>
+        </w:rPr>
+      </w:pPr>
+      <w:proofErr w:type="spellStart"/>
+      <w:r>
+        <w:rPr>
+          <w:rFonts w:ascii="Arial" w:hAnsi="Arial" w:cs="Arial"/>
+          <w:sz w:val="24"/>
+          <w:szCs w:val="24"/>
+          <w:highlight w:val="lightGray"/>
+        </w:rPr>
+        <w:t>imagem_curso</w:t>
+      </w:r>
+      <w:proofErr w:type="spellEnd"/>
+      <w:r>
+        <w:rPr>
+          <w:rFonts w:ascii="Arial" w:hAnsi="Arial" w:cs="Arial"/>
+          <w:sz w:val="24"/>
+          <w:szCs w:val="24"/>
+          <w:highlight w:val="lightGray"/>
+        </w:rPr>
+        <w:t xml:space="preserve"> </w:t>
+      </w:r>
+      <w:proofErr w:type="spellStart"/>
+      <w:proofErr w:type="gramStart"/>
+      <w:r>
+        <w:rPr>
+          <w:rFonts w:ascii="Arial" w:hAnsi="Arial" w:cs="Arial"/>
+          <w:sz w:val="24"/>
+          <w:szCs w:val="24"/>
+          <w:highlight w:val="lightGray"/>
+        </w:rPr>
+        <w:t>varchar</w:t>
+      </w:r>
+      <w:proofErr w:type="spellEnd"/>
+      <w:r>
+        <w:rPr>
+          <w:rFonts w:ascii="Arial" w:hAnsi="Arial" w:cs="Arial"/>
+          <w:sz w:val="24"/>
+          <w:szCs w:val="24"/>
+          <w:highlight w:val="lightGray"/>
+        </w:rPr>
+        <w:t>(</w:t>
+      </w:r>
+      <w:proofErr w:type="gramEnd"/>
+      <w:r>
+        <w:rPr>
+          <w:rFonts w:ascii="Arial" w:hAnsi="Arial" w:cs="Arial"/>
+          <w:sz w:val="24"/>
+          <w:szCs w:val="24"/>
+          <w:highlight w:val="lightGray"/>
+        </w:rPr>
+        <w:t xml:space="preserve">100) </w:t>
+      </w:r>
+      <w:proofErr w:type="spellStart"/>
+      <w:r>
+        <w:rPr>
+          <w:rFonts w:ascii="Arial" w:hAnsi="Arial" w:cs="Arial"/>
+          <w:sz w:val="24"/>
+          <w:szCs w:val="24"/>
+          <w:highlight w:val="lightGray"/>
+        </w:rPr>
+        <w:t>not</w:t>
+      </w:r>
+      <w:proofErr w:type="spellEnd"/>
+      <w:r>
+        <w:rPr>
+          <w:rFonts w:ascii="Arial" w:hAnsi="Arial" w:cs="Arial"/>
+          <w:sz w:val="24"/>
+          <w:szCs w:val="24"/>
+          <w:highlight w:val="lightGray"/>
+        </w:rPr>
+        <w:t xml:space="preserve"> </w:t>
+      </w:r>
+      <w:proofErr w:type="spellStart"/>
+      <w:r>
+        <w:rPr>
+          <w:rFonts w:ascii="Arial" w:hAnsi="Arial" w:cs="Arial"/>
+          <w:sz w:val="24"/>
+          <w:szCs w:val="24"/>
+          <w:highlight w:val="lightGray"/>
+        </w:rPr>
+        <w:t>null</w:t>
+      </w:r>
+      <w:proofErr w:type="spellEnd"/>
+      <w:r>
+        <w:rPr>
+          <w:rFonts w:ascii="Arial" w:hAnsi="Arial" w:cs="Arial"/>
+          <w:sz w:val="24"/>
+          <w:szCs w:val="24"/>
+          <w:highlight w:val="lightGray"/>
+        </w:rPr>
+        <w:t>,</w:t>
+      </w:r>
+    </w:p>
+    <w:p>
+      <w:pPr>
+        <w:cnfStyle w:val="101000000000" w:firstRow="1" w:lastRow="0" w:firstColumn="1" w:lastColumn="0" w:oddVBand="0" w:evenVBand="0" w:oddHBand="0" w:evenHBand="0" w:firstRowFirstColumn="0" w:firstRowLastColumn="0" w:lastRowFirstColumn="0" w:lastRowLastColumn="0"/>
+        <w:rPr>
+          <w:rFonts w:ascii="Arial" w:hAnsi="Arial" w:cs="Arial"/>
+          <w:sz w:val="24"/>
+          <w:szCs w:val="24"/>
+        </w:rPr>
+      </w:pPr>
+      <w:r>
+        <w:rPr>
+          <w:rFonts w:ascii="Arial" w:hAnsi="Arial" w:cs="Arial"/>
+          <w:sz w:val="24"/>
+          <w:szCs w:val="24"/>
+        </w:rPr>
+        <w:t>variável com valor definido;</w:t>
+      </w:r>
+    </w:p>
+    <w:p>
+      <w:pPr>
+        <w:cnfStyle w:val="101000000000" w:firstRow="1" w:lastRow="0" w:firstColumn="1" w:lastColumn="0" w:oddVBand="0" w:evenVBand="0" w:oddHBand="0" w:evenHBand="0" w:firstRowFirstColumn="0" w:firstRowLastColumn="0" w:lastRowFirstColumn="0" w:lastRowLastColumn="0"/>
+        <w:rPr>
+          <w:rFonts w:ascii="Arial" w:hAnsi="Arial" w:cs="Arial"/>
+          <w:sz w:val="24"/>
+          <w:szCs w:val="24"/>
+        </w:rPr>
+      </w:pPr>
+      <w:proofErr w:type="spellStart"/>
+      <w:r>
+        <w:rPr>
+          <w:rFonts w:ascii="Arial" w:hAnsi="Arial" w:cs="Arial"/>
+          <w:sz w:val="24"/>
+          <w:szCs w:val="24"/>
+        </w:rPr>
+        <w:t>not</w:t>
+      </w:r>
+      <w:proofErr w:type="spellEnd"/>
+      <w:r>
+        <w:rPr>
+          <w:rFonts w:ascii="Arial" w:hAnsi="Arial" w:cs="Arial"/>
+          <w:sz w:val="24"/>
+          <w:szCs w:val="24"/>
+        </w:rPr>
+        <w:t xml:space="preserve"> </w:t>
+      </w:r>
+      <w:proofErr w:type="spellStart"/>
+      <w:r>
+        <w:rPr>
+          <w:rFonts w:ascii="Arial" w:hAnsi="Arial" w:cs="Arial"/>
+          <w:sz w:val="24"/>
+          <w:szCs w:val="24"/>
+        </w:rPr>
+        <w:t>null</w:t>
+      </w:r>
+      <w:proofErr w:type="spellEnd"/>
+      <w:r>
+        <w:rPr>
+          <w:rFonts w:ascii="Arial" w:hAnsi="Arial" w:cs="Arial"/>
+          <w:sz w:val="24"/>
+          <w:szCs w:val="24"/>
+        </w:rPr>
+        <w:t xml:space="preserve"> – precisa ser preenchido.</w:t>
+      </w:r>
+      <w:r>
+        <w:rPr>
+          <w:rFonts w:ascii="Arial" w:hAnsi="Arial" w:cs="Arial"/>
+          <w:sz w:val="24"/>
+          <w:szCs w:val="24"/>
+        </w:rPr>
+        <w:t xml:space="preserve"> </w:t>
+      </w:r>
+    </w:p>
+    <w:p>
+      <w:pPr>
+        <w:cnfStyle w:val="101000000000" w:firstRow="1" w:lastRow="0" w:firstColumn="1" w:lastColumn="0" w:oddVBand="0" w:evenVBand="0" w:oddHBand="0" w:evenHBand="0" w:firstRowFirstColumn="0" w:firstRowLastColumn="0" w:lastRowFirstColumn="0" w:lastRowLastColumn="0"/>
+      </w:pPr>
+    </w:p>
+    <w:p>
+      <w:pPr>
+        <w:cnfStyle w:val="101000000000" w:firstRow="1" w:lastRow="0" w:firstColumn="1" w:lastColumn="0" w:oddVBand="0" w:evenVBand="0" w:oddHBand="0" w:evenHBand="0" w:firstRowFirstColumn="0" w:firstRowLastColumn="0" w:lastRowFirstColumn="0" w:lastRowLastColumn="0"/>
+      </w:pPr>
+      <w:r>
+        <w:rPr>
+          <w:highlight w:val="lightGray"/>
+        </w:rPr>
+        <w:t xml:space="preserve">resumo </w:t>
+      </w:r>
+      <w:proofErr w:type="spellStart"/>
+      <w:r>
+        <w:rPr>
+          <w:highlight w:val="lightGray"/>
+        </w:rPr>
+        <w:t>text</w:t>
+      </w:r>
+      <w:proofErr w:type="spellEnd"/>
+      <w:r>
+        <w:t xml:space="preserve"> </w:t>
+      </w:r>
+      <w:proofErr w:type="spellStart"/>
+      <w:r>
+        <w:t>null</w:t>
+      </w:r>
+      <w:proofErr w:type="spellEnd"/>
+      <w:r>
+        <w:t>,</w:t>
+      </w:r>
+    </w:p>
+    <w:p>
+      <w:pPr>
+        <w:cnfStyle w:val="101000000000" w:firstRow="1" w:lastRow="0" w:firstColumn="1" w:lastColumn="0" w:oddVBand="0" w:evenVBand="0" w:oddHBand="0" w:evenHBand="0" w:firstRowFirstColumn="0" w:firstRowLastColumn="0" w:lastRowFirstColumn="0" w:lastRowLastColumn="0"/>
+        <w:rPr>
+          <w:rFonts w:ascii="Arial" w:hAnsi="Arial" w:cs="Arial"/>
+          <w:sz w:val="24"/>
+          <w:szCs w:val="24"/>
+        </w:rPr>
+      </w:pPr>
+      <w:r>
+        <w:rPr>
+          <w:rFonts w:ascii="Arial" w:hAnsi="Arial" w:cs="Arial"/>
+          <w:sz w:val="24"/>
+          <w:szCs w:val="24"/>
+        </w:rPr>
+        <w:t>por ser um texto longo eu não preciso indicar uma quantidade de caracteres;</w:t>
+      </w:r>
+    </w:p>
+    <w:p>
+      <w:pPr>
+        <w:cnfStyle w:val="101000000000" w:firstRow="1" w:lastRow="0" w:firstColumn="1" w:lastColumn="0" w:oddVBand="0" w:evenVBand="0" w:oddHBand="0" w:evenHBand="0" w:firstRowFirstColumn="0" w:firstRowLastColumn="0" w:lastRowFirstColumn="0" w:lastRowLastColumn="0"/>
+        <w:rPr>
+          <w:rFonts w:ascii="Arial" w:hAnsi="Arial" w:cs="Arial"/>
+          <w:sz w:val="24"/>
+          <w:szCs w:val="24"/>
+        </w:rPr>
+      </w:pPr>
+      <w:r>
+        <w:rPr>
+          <w:rFonts w:ascii="Arial" w:hAnsi="Arial" w:cs="Arial"/>
+          <w:sz w:val="24"/>
+          <w:szCs w:val="24"/>
+        </w:rPr>
+        <w:lastRenderedPageBreak/>
+        <w:t xml:space="preserve">texto é opcional então pode ser </w:t>
+      </w:r>
+      <w:proofErr w:type="spellStart"/>
+      <w:r>
+        <w:rPr>
+          <w:rFonts w:ascii="Arial" w:hAnsi="Arial" w:cs="Arial"/>
+          <w:sz w:val="24"/>
+          <w:szCs w:val="24"/>
+        </w:rPr>
+        <w:t>null</w:t>
+      </w:r>
+      <w:proofErr w:type="spellEnd"/>
+      <w:r>
+        <w:rPr>
+          <w:rFonts w:ascii="Arial" w:hAnsi="Arial" w:cs="Arial"/>
+          <w:sz w:val="24"/>
+          <w:szCs w:val="24"/>
+        </w:rPr>
+        <w:t>;</w:t>
+      </w:r>
+    </w:p>
+    <w:p>
+      <w:pPr>
+        <w:cnfStyle w:val="101000000000" w:firstRow="1" w:lastRow="0" w:firstColumn="1" w:lastColumn="0" w:oddVBand="0" w:evenVBand="0" w:oddHBand="0" w:evenHBand="0" w:firstRowFirstColumn="0" w:firstRowLastColumn="0" w:lastRowFirstColumn="0" w:lastRowLastColumn="0"/>
+        <w:rPr>
+          <w:rFonts w:ascii="Arial" w:hAnsi="Arial" w:cs="Arial"/>
+          <w:sz w:val="24"/>
+          <w:szCs w:val="24"/>
+        </w:rPr>
+      </w:pPr>
+      <w:proofErr w:type="spellStart"/>
+      <w:r>
+        <w:rPr>
+          <w:rFonts w:ascii="Arial" w:hAnsi="Arial" w:cs="Arial"/>
+          <w:sz w:val="24"/>
+          <w:szCs w:val="24"/>
+        </w:rPr>
+        <w:t>null</w:t>
+      </w:r>
+      <w:proofErr w:type="spellEnd"/>
+      <w:r>
+        <w:rPr>
+          <w:rFonts w:ascii="Arial" w:hAnsi="Arial" w:cs="Arial"/>
+          <w:sz w:val="24"/>
+          <w:szCs w:val="24"/>
+        </w:rPr>
+        <w:t xml:space="preserve"> – indica que no processo de inserção de um registro, eu posso omitir a definição do valor dessa coluna. </w:t>
+      </w:r>
+    </w:p>
+    <w:p>
+      <w:pPr>
+        <w:cnfStyle w:val="101000000000" w:firstRow="1" w:lastRow="0" w:firstColumn="1" w:lastColumn="0" w:oddVBand="0" w:evenVBand="0" w:oddHBand="0" w:evenHBand="0" w:firstRowFirstColumn="0" w:firstRowLastColumn="0" w:lastRowFirstColumn="0" w:lastRowLastColumn="0"/>
+        <w:rPr>
+          <w:rFonts w:ascii="Arial" w:hAnsi="Arial" w:cs="Arial"/>
+          <w:sz w:val="24"/>
+          <w:szCs w:val="24"/>
+        </w:rPr>
+      </w:pPr>
+      <w:r>
+        <w:rPr>
+          <w:rFonts w:ascii="Arial" w:hAnsi="Arial" w:cs="Arial"/>
+          <w:sz w:val="24"/>
+          <w:szCs w:val="24"/>
+        </w:rPr>
+        <w:t xml:space="preserve">Podendo ser um atributo do registro </w:t>
+      </w:r>
+      <w:proofErr w:type="spellStart"/>
+      <w:r>
+        <w:rPr>
+          <w:rFonts w:ascii="Arial" w:hAnsi="Arial" w:cs="Arial"/>
+          <w:sz w:val="24"/>
+          <w:szCs w:val="24"/>
+        </w:rPr>
+        <w:t>null</w:t>
+      </w:r>
+      <w:proofErr w:type="spellEnd"/>
+      <w:r>
+        <w:rPr>
+          <w:rFonts w:ascii="Arial" w:hAnsi="Arial" w:cs="Arial"/>
+          <w:sz w:val="24"/>
+          <w:szCs w:val="24"/>
+        </w:rPr>
+        <w:t>.</w:t>
+      </w:r>
+    </w:p>
+    <w:p>
+      <w:pPr>
+        <w:cnfStyle w:val="101000000000" w:firstRow="1" w:lastRow="0" w:firstColumn="1" w:lastColumn="0" w:oddVBand="0" w:evenVBand="0" w:oddHBand="0" w:evenHBand="0" w:firstRowFirstColumn="0" w:firstRowLastColumn="0" w:lastRowFirstColumn="0" w:lastRowLastColumn="0"/>
+        <w:rPr>
+          <w:rFonts w:ascii="Arial" w:hAnsi="Arial" w:cs="Arial"/>
+          <w:sz w:val="24"/>
+          <w:szCs w:val="24"/>
+        </w:rPr>
+      </w:pPr>
+    </w:p>
+    <w:p>
+      <w:pPr>
+        <w:cnfStyle w:val="101000000000" w:firstRow="1" w:lastRow="0" w:firstColumn="1" w:lastColumn="0" w:oddVBand="0" w:evenVBand="0" w:oddHBand="0" w:evenHBand="0" w:firstRowFirstColumn="0" w:firstRowLastColumn="0" w:lastRowFirstColumn="0" w:lastRowLastColumn="0"/>
+        <w:rPr>
+          <w:rFonts w:ascii="Arial" w:hAnsi="Arial" w:cs="Arial"/>
+          <w:sz w:val="24"/>
+          <w:szCs w:val="24"/>
+        </w:rPr>
+      </w:pPr>
+      <w:r>
+        <w:rPr>
+          <w:rFonts w:ascii="Arial" w:hAnsi="Arial" w:cs="Arial"/>
+          <w:sz w:val="24"/>
+          <w:szCs w:val="24"/>
+          <w:highlight w:val="lightGray"/>
+        </w:rPr>
+        <w:t xml:space="preserve">ativo </w:t>
+      </w:r>
+      <w:proofErr w:type="spellStart"/>
+      <w:r>
+        <w:rPr>
+          <w:rFonts w:ascii="Arial" w:hAnsi="Arial" w:cs="Arial"/>
+          <w:sz w:val="24"/>
+          <w:szCs w:val="24"/>
+          <w:highlight w:val="lightGray"/>
+        </w:rPr>
+        <w:t>boolean</w:t>
+      </w:r>
+      <w:proofErr w:type="spellEnd"/>
+      <w:r>
+        <w:rPr>
+          <w:rFonts w:ascii="Arial" w:hAnsi="Arial" w:cs="Arial"/>
+          <w:sz w:val="24"/>
+          <w:szCs w:val="24"/>
+          <w:highlight w:val="lightGray"/>
+        </w:rPr>
+        <w:t xml:space="preserve"> default</w:t>
+      </w:r>
+      <w:r>
+        <w:rPr>
+          <w:rFonts w:ascii="Arial" w:hAnsi="Arial" w:cs="Arial"/>
+          <w:sz w:val="24"/>
+          <w:szCs w:val="24"/>
+          <w:highlight w:val="lightGray"/>
+        </w:rPr>
+        <w:t xml:space="preserve"> </w:t>
+      </w:r>
+      <w:proofErr w:type="spellStart"/>
+      <w:r>
+        <w:rPr>
+          <w:rFonts w:ascii="Arial" w:hAnsi="Arial" w:cs="Arial"/>
+          <w:sz w:val="24"/>
+          <w:szCs w:val="24"/>
+          <w:highlight w:val="lightGray"/>
+        </w:rPr>
+        <w:t>true</w:t>
+      </w:r>
+      <w:proofErr w:type="spellEnd"/>
+      <w:r>
+        <w:rPr>
+          <w:rFonts w:ascii="Arial" w:hAnsi="Arial" w:cs="Arial"/>
+          <w:sz w:val="24"/>
+          <w:szCs w:val="24"/>
+          <w:highlight w:val="lightGray"/>
+        </w:rPr>
+        <w:t>,</w:t>
+      </w:r>
+    </w:p>
+    <w:p>
+      <w:pPr>
+        <w:cnfStyle w:val="101000000000" w:firstRow="1" w:lastRow="0" w:firstColumn="1" w:lastColumn="0" w:oddVBand="0" w:evenVBand="0" w:oddHBand="0" w:evenHBand="0" w:firstRowFirstColumn="0" w:firstRowLastColumn="0" w:lastRowFirstColumn="0" w:lastRowLastColumn="0"/>
+        <w:rPr>
+          <w:rFonts w:ascii="Arial" w:hAnsi="Arial" w:cs="Arial"/>
+          <w:sz w:val="24"/>
+          <w:szCs w:val="24"/>
+        </w:rPr>
+      </w:pPr>
+      <w:r>
+        <w:rPr>
+          <w:rFonts w:ascii="Arial" w:hAnsi="Arial" w:cs="Arial"/>
+          <w:sz w:val="24"/>
+          <w:szCs w:val="24"/>
+        </w:rPr>
+        <w:t>através da palavra default, podemos atribuir uma informação que será</w:t>
+      </w:r>
+    </w:p>
+    <w:p>
+      <w:pPr>
+        <w:cnfStyle w:val="101000000000" w:firstRow="1" w:lastRow="0" w:firstColumn="1" w:lastColumn="0" w:oddVBand="0" w:evenVBand="0" w:oddHBand="0" w:evenHBand="0" w:firstRowFirstColumn="0" w:firstRowLastColumn="0" w:lastRowFirstColumn="0" w:lastRowLastColumn="0"/>
+        <w:rPr>
+          <w:rFonts w:ascii="Arial" w:hAnsi="Arial" w:cs="Arial"/>
+          <w:sz w:val="24"/>
+          <w:szCs w:val="24"/>
+        </w:rPr>
+      </w:pPr>
+      <w:r>
+        <w:rPr>
+          <w:rFonts w:ascii="Arial" w:hAnsi="Arial" w:cs="Arial"/>
+          <w:sz w:val="24"/>
+          <w:szCs w:val="24"/>
+        </w:rPr>
+        <w:t xml:space="preserve"> associada como valor dessa coluna no momento da inserção do registro como sendo a informação padrão caso ela não seja preenchida.</w:t>
+      </w:r>
+    </w:p>
+    <w:p>
+      <w:pPr>
+        <w:cnfStyle w:val="101000000000" w:firstRow="1" w:lastRow="0" w:firstColumn="1" w:lastColumn="0" w:oddVBand="0" w:evenVBand="0" w:oddHBand="0" w:evenHBand="0" w:firstRowFirstColumn="0" w:firstRowLastColumn="0" w:lastRowFirstColumn="0" w:lastRowLastColumn="0"/>
+        <w:rPr>
+          <w:rFonts w:ascii="Arial" w:hAnsi="Arial" w:cs="Arial"/>
+          <w:sz w:val="24"/>
+          <w:szCs w:val="24"/>
+        </w:rPr>
+      </w:pPr>
+    </w:p>
+    <w:p>
+      <w:pPr>
+        <w:cnfStyle w:val="101000000000" w:firstRow="1" w:lastRow="0" w:firstColumn="1" w:lastColumn="0" w:oddVBand="0" w:evenVBand="0" w:oddHBand="0" w:evenHBand="0" w:firstRowFirstColumn="0" w:firstRowLastColumn="0" w:lastRowFirstColumn="0" w:lastRowLastColumn="0"/>
+        <w:rPr>
+          <w:rFonts w:ascii="Arial" w:hAnsi="Arial" w:cs="Arial"/>
+          <w:sz w:val="24"/>
+          <w:szCs w:val="24"/>
+        </w:rPr>
+      </w:pPr>
+      <w:proofErr w:type="spellStart"/>
+      <w:r>
+        <w:rPr>
+          <w:rFonts w:ascii="Arial" w:hAnsi="Arial" w:cs="Arial"/>
+          <w:sz w:val="24"/>
+          <w:szCs w:val="24"/>
+        </w:rPr>
+        <w:t>Null</w:t>
+      </w:r>
+      <w:proofErr w:type="spellEnd"/>
+      <w:r>
+        <w:rPr>
+          <w:rFonts w:ascii="Arial" w:hAnsi="Arial" w:cs="Arial"/>
+          <w:sz w:val="24"/>
+          <w:szCs w:val="24"/>
+        </w:rPr>
+        <w:t xml:space="preserve"> – pode ser omitido no momento da inserção;</w:t>
+      </w:r>
+    </w:p>
+    <w:p>
+      <w:pPr>
+        <w:cnfStyle w:val="101000000000" w:firstRow="1" w:lastRow="0" w:firstColumn="1" w:lastColumn="0" w:oddVBand="0" w:evenVBand="0" w:oddHBand="0" w:evenHBand="0" w:firstRowFirstColumn="0" w:firstRowLastColumn="0" w:lastRowFirstColumn="0" w:lastRowLastColumn="0"/>
+        <w:rPr>
+          <w:rFonts w:ascii="Arial" w:hAnsi="Arial" w:cs="Arial"/>
+          <w:sz w:val="24"/>
+          <w:szCs w:val="24"/>
+        </w:rPr>
+      </w:pPr>
+      <w:proofErr w:type="spellStart"/>
+      <w:r>
+        <w:rPr>
+          <w:rFonts w:ascii="Arial" w:hAnsi="Arial" w:cs="Arial"/>
+          <w:sz w:val="24"/>
+          <w:szCs w:val="24"/>
+        </w:rPr>
+        <w:t>Not</w:t>
+      </w:r>
+      <w:proofErr w:type="spellEnd"/>
+      <w:r>
+        <w:rPr>
+          <w:rFonts w:ascii="Arial" w:hAnsi="Arial" w:cs="Arial"/>
+          <w:sz w:val="24"/>
+          <w:szCs w:val="24"/>
+        </w:rPr>
+        <w:t xml:space="preserve"> </w:t>
+      </w:r>
+      <w:proofErr w:type="spellStart"/>
+      <w:r>
+        <w:rPr>
+          <w:rFonts w:ascii="Arial" w:hAnsi="Arial" w:cs="Arial"/>
+          <w:sz w:val="24"/>
+          <w:szCs w:val="24"/>
+        </w:rPr>
+        <w:t>null</w:t>
+      </w:r>
+      <w:proofErr w:type="spellEnd"/>
+      <w:r>
+        <w:rPr>
+          <w:rFonts w:ascii="Arial" w:hAnsi="Arial" w:cs="Arial"/>
+          <w:sz w:val="24"/>
+          <w:szCs w:val="24"/>
+        </w:rPr>
+        <w:t xml:space="preserve"> – obrigatórios no momento da inserção;</w:t>
+      </w:r>
+    </w:p>
+    <w:p>
+      <w:pPr>
+        <w:cnfStyle w:val="101000000000" w:firstRow="1" w:lastRow="0" w:firstColumn="1" w:lastColumn="0" w:oddVBand="0" w:evenVBand="0" w:oddHBand="0" w:evenHBand="0" w:firstRowFirstColumn="0" w:firstRowLastColumn="0" w:lastRowFirstColumn="0" w:lastRowLastColumn="0"/>
+        <w:rPr>
+          <w:rFonts w:ascii="Arial" w:hAnsi="Arial" w:cs="Arial"/>
+          <w:sz w:val="24"/>
+          <w:szCs w:val="24"/>
+        </w:rPr>
+      </w:pPr>
+      <w:r>
+        <w:rPr>
+          <w:rFonts w:ascii="Arial" w:hAnsi="Arial" w:cs="Arial"/>
+          <w:sz w:val="24"/>
+          <w:szCs w:val="24"/>
+        </w:rPr>
+        <w:t>Default – definir valor padrão da coluna.</w:t>
+      </w:r>
+    </w:p>
+    <w:p>
+      <w:pPr>
+        <w:cnfStyle w:val="101000000000" w:firstRow="1" w:lastRow="0" w:firstColumn="1" w:lastColumn="0" w:oddVBand="0" w:evenVBand="0" w:oddHBand="0" w:evenHBand="0" w:firstRowFirstColumn="0" w:firstRowLastColumn="0" w:lastRowFirstColumn="0" w:lastRowLastColumn="0"/>
+        <w:rPr>
+          <w:rFonts w:ascii="Arial" w:hAnsi="Arial" w:cs="Arial"/>
+          <w:sz w:val="24"/>
+          <w:szCs w:val="24"/>
+        </w:rPr>
+      </w:pPr>
+    </w:p>
+    <w:p>
+      <w:pPr>
+        <w:cnfStyle w:val="101000000000" w:firstRow="1" w:lastRow="0" w:firstColumn="1" w:lastColumn="0" w:oddVBand="0" w:evenVBand="0" w:oddHBand="0" w:evenHBand="0" w:firstRowFirstColumn="0" w:firstRowLastColumn="0" w:lastRowFirstColumn="0" w:lastRowLastColumn="0"/>
+      </w:pPr>
+      <w:r>
+        <w:rPr>
+          <w:highlight w:val="lightGray"/>
+        </w:rPr>
+        <w:t xml:space="preserve">investimento </w:t>
+      </w:r>
+      <w:proofErr w:type="spellStart"/>
+      <w:proofErr w:type="gramStart"/>
+      <w:r>
+        <w:rPr>
+          <w:highlight w:val="lightGray"/>
+        </w:rPr>
+        <w:t>float</w:t>
+      </w:r>
+      <w:proofErr w:type="spellEnd"/>
+      <w:r>
+        <w:rPr>
+          <w:highlight w:val="lightGray"/>
+        </w:rPr>
+        <w:t>(</w:t>
+      </w:r>
+      <w:proofErr w:type="gramEnd"/>
+      <w:r>
+        <w:rPr>
+          <w:highlight w:val="lightGray"/>
+        </w:rPr>
+        <w:t>8,2)</w:t>
+      </w:r>
+    </w:p>
+    <w:p>
+      <w:pPr>
+        <w:cnfStyle w:val="101000000000" w:firstRow="1" w:lastRow="0" w:firstColumn="1" w:lastColumn="0" w:oddVBand="0" w:evenVBand="0" w:oddHBand="0" w:evenHBand="0" w:firstRowFirstColumn="0" w:firstRowLastColumn="0" w:lastRowFirstColumn="0" w:lastRowLastColumn="0"/>
+        <w:rPr>
+          <w:rFonts w:ascii="Arial" w:hAnsi="Arial" w:cs="Arial"/>
+          <w:sz w:val="24"/>
+          <w:szCs w:val="24"/>
+        </w:rPr>
+      </w:pPr>
+      <w:r>
+        <w:rPr>
+          <w:rFonts w:ascii="Arial" w:hAnsi="Arial" w:cs="Arial"/>
+          <w:sz w:val="24"/>
+          <w:szCs w:val="24"/>
+        </w:rPr>
+        <w:t>numérico com fração;</w:t>
+      </w:r>
+    </w:p>
+    <w:p>
+      <w:pPr>
+        <w:cnfStyle w:val="101000000000" w:firstRow="1" w:lastRow="0" w:firstColumn="1" w:lastColumn="0" w:oddVBand="0" w:evenVBand="0" w:oddHBand="0" w:evenHBand="0" w:firstRowFirstColumn="0" w:firstRowLastColumn="0" w:lastRowFirstColumn="0" w:lastRowLastColumn="0"/>
+        <w:rPr>
+          <w:rFonts w:ascii="Arial" w:hAnsi="Arial" w:cs="Arial"/>
+          <w:sz w:val="24"/>
+          <w:szCs w:val="24"/>
+        </w:rPr>
+      </w:pPr>
+      <w:r>
+        <w:rPr>
+          <w:rFonts w:ascii="Arial" w:hAnsi="Arial" w:cs="Arial"/>
+          <w:sz w:val="24"/>
+          <w:szCs w:val="24"/>
+        </w:rPr>
+        <w:t>o primeiro número são os dígitos (</w:t>
+      </w:r>
+      <w:r>
+        <w:rPr>
+          <w:rFonts w:ascii="Arial" w:hAnsi="Arial" w:cs="Arial"/>
+          <w:b/>
+          <w:bCs/>
+          <w:sz w:val="24"/>
+          <w:szCs w:val="24"/>
+        </w:rPr>
+        <w:t>234431.15</w:t>
+      </w:r>
+      <w:r>
+        <w:rPr>
+          <w:rFonts w:ascii="Arial" w:hAnsi="Arial" w:cs="Arial"/>
+          <w:sz w:val="24"/>
+          <w:szCs w:val="24"/>
+        </w:rPr>
+        <w:t>);</w:t>
+      </w:r>
+    </w:p>
+    <w:p>
+      <w:pPr>
+        <w:cnfStyle w:val="101000000000" w:firstRow="1" w:lastRow="0" w:firstColumn="1" w:lastColumn="0" w:oddVBand="0" w:evenVBand="0" w:oddHBand="0" w:evenHBand="0" w:firstRowFirstColumn="0" w:firstRowLastColumn="0" w:lastRowFirstColumn="0" w:lastRowLastColumn="0"/>
+        <w:rPr>
+          <w:rFonts w:ascii="Arial" w:hAnsi="Arial" w:cs="Arial"/>
+          <w:sz w:val="24"/>
+          <w:szCs w:val="24"/>
+        </w:rPr>
+      </w:pPr>
+      <w:r>
+        <w:rPr>
+          <w:rFonts w:ascii="Arial" w:hAnsi="Arial" w:cs="Arial"/>
+          <w:sz w:val="24"/>
+          <w:szCs w:val="24"/>
+        </w:rPr>
+        <w:t>e o último número é quantos números correspondem a fração (</w:t>
+      </w:r>
+      <w:r>
+        <w:rPr>
+          <w:rFonts w:ascii="Arial" w:hAnsi="Arial" w:cs="Arial"/>
+          <w:sz w:val="24"/>
+          <w:szCs w:val="24"/>
+        </w:rPr>
+        <w:t>234431.</w:t>
+      </w:r>
+      <w:r>
+        <w:rPr>
+          <w:rFonts w:ascii="Arial" w:hAnsi="Arial" w:cs="Arial"/>
+          <w:b/>
+          <w:bCs/>
+          <w:sz w:val="24"/>
+          <w:szCs w:val="24"/>
+        </w:rPr>
+        <w:t>15</w:t>
+      </w:r>
+      <w:r>
+        <w:rPr>
+          <w:rFonts w:ascii="Arial" w:hAnsi="Arial" w:cs="Arial"/>
+          <w:sz w:val="24"/>
+          <w:szCs w:val="24"/>
+        </w:rPr>
+        <w:t>)</w:t>
+      </w:r>
+    </w:p>
+    <w:p>
+      <w:pPr>
+        <w:cnfStyle w:val="101000000000" w:firstRow="1" w:lastRow="0" w:firstColumn="1" w:lastColumn="0" w:oddVBand="0" w:evenVBand="0" w:oddHBand="0" w:evenHBand="0" w:firstRowFirstColumn="0" w:firstRowLastColumn="0" w:lastRowFirstColumn="0" w:lastRowLastColumn="0"/>
+        <w:rPr>
+          <w:rFonts w:ascii="Arial" w:hAnsi="Arial" w:cs="Arial"/>
+          <w:sz w:val="24"/>
+          <w:szCs w:val="24"/>
+        </w:rPr>
+      </w:pPr>
+    </w:p>
+    <w:p>
+      <w:pPr>
+        <w:cnfStyle w:val="101000000000" w:firstRow="1" w:lastRow="0" w:firstColumn="1" w:lastColumn="0" w:oddVBand="0" w:evenVBand="0" w:oddHBand="0" w:evenHBand="0" w:firstRowFirstColumn="0" w:firstRowLastColumn="0" w:lastRowFirstColumn="0" w:lastRowLastColumn="0"/>
+        <w:rPr>
+          <w:rFonts w:ascii="Arial" w:hAnsi="Arial" w:cs="Arial"/>
+          <w:b/>
+          <w:bCs/>
+          <w:sz w:val="24"/>
+          <w:szCs w:val="24"/>
+        </w:rPr>
+      </w:pPr>
+      <w:r>
+        <w:rPr>
+          <w:rFonts w:ascii="Arial" w:hAnsi="Arial" w:cs="Arial"/>
+          <w:b/>
+          <w:bCs/>
+          <w:sz w:val="24"/>
+          <w:szCs w:val="24"/>
+        </w:rPr>
+        <w:t xml:space="preserve">removendo tabela com </w:t>
+      </w:r>
+      <w:proofErr w:type="spellStart"/>
+      <w:r>
+        <w:rPr>
+          <w:rFonts w:ascii="Arial" w:hAnsi="Arial" w:cs="Arial"/>
+          <w:b/>
+          <w:bCs/>
+          <w:sz w:val="24"/>
+          <w:szCs w:val="24"/>
+        </w:rPr>
+        <w:t>sql</w:t>
+      </w:r>
+      <w:proofErr w:type="spellEnd"/>
+    </w:p>
+    <w:p>
+      <w:pPr>
+        <w:cnfStyle w:val="101000000000" w:firstRow="1" w:lastRow="0" w:firstColumn="1" w:lastColumn="0" w:oddVBand="0" w:evenVBand="0" w:oddHBand="0" w:evenHBand="0" w:firstRowFirstColumn="0" w:firstRowLastColumn="0" w:lastRowFirstColumn="0" w:lastRowLastColumn="0"/>
+      </w:pPr>
+      <w:proofErr w:type="spellStart"/>
+      <w:r>
+        <w:rPr>
+          <w:highlight w:val="lightGray"/>
+        </w:rPr>
+        <w:t>drop</w:t>
+      </w:r>
+      <w:proofErr w:type="spellEnd"/>
+      <w:r>
+        <w:rPr>
+          <w:highlight w:val="lightGray"/>
+        </w:rPr>
+        <w:t xml:space="preserve"> </w:t>
+      </w:r>
+      <w:proofErr w:type="spellStart"/>
+      <w:r>
+        <w:rPr>
+          <w:highlight w:val="lightGray"/>
+        </w:rPr>
+        <w:t>table</w:t>
+      </w:r>
+      <w:proofErr w:type="spellEnd"/>
+      <w:r>
+        <w:rPr>
+          <w:highlight w:val="lightGray"/>
+        </w:rPr>
+        <w:t xml:space="preserve"> </w:t>
+      </w:r>
+      <w:proofErr w:type="spellStart"/>
+      <w:r>
+        <w:rPr>
+          <w:highlight w:val="lightGray"/>
+        </w:rPr>
+        <w:t>tb_cursos</w:t>
+      </w:r>
+      <w:proofErr w:type="spellEnd"/>
+      <w:r>
+        <w:rPr>
+          <w:highlight w:val="lightGray"/>
+        </w:rPr>
+        <w:t>;</w:t>
+      </w:r>
     </w:p>
     <w:sectPr>
       <w:pgSz w:w="11906" w:h="16838"/>

</xml_diff>

<commit_message>
diferença entre os tipos de dados char e varchar
</commit_message>
<xml_diff>
--- a/MySQL.docx
+++ b/MySQL.docx
@@ -6114,6 +6114,860 @@
         </w:rPr>
         <w:t>;</w:t>
       </w:r>
+      <w:r>
+        <w:tab/>
+      </w:r>
+    </w:p>
+    <w:p>
+      <w:pPr>
+        <w:cnfStyle w:val="101000000000" w:firstRow="1" w:lastRow="0" w:firstColumn="1" w:lastColumn="0" w:oddVBand="0" w:evenVBand="0" w:oddHBand="0" w:evenHBand="0" w:firstRowFirstColumn="0" w:firstRowLastColumn="0" w:lastRowFirstColumn="0" w:lastRowLastColumn="0"/>
+      </w:pPr>
+    </w:p>
+    <w:p>
+      <w:pPr>
+        <w:cnfStyle w:val="101000000000" w:firstRow="1" w:lastRow="0" w:firstColumn="1" w:lastColumn="0" w:oddVBand="0" w:evenVBand="0" w:oddHBand="0" w:evenHBand="0" w:firstRowFirstColumn="0" w:firstRowLastColumn="0" w:lastRowFirstColumn="0" w:lastRowLastColumn="0"/>
+      </w:pPr>
+    </w:p>
+    <w:p>
+      <w:pPr>
+        <w:cnfStyle w:val="101000000000" w:firstRow="1" w:lastRow="0" w:firstColumn="1" w:lastColumn="0" w:oddVBand="0" w:evenVBand="0" w:oddHBand="0" w:evenHBand="0" w:firstRowFirstColumn="0" w:firstRowLastColumn="0" w:lastRowFirstColumn="0" w:lastRowLastColumn="0"/>
+        <w:rPr>
+          <w:rFonts w:ascii="Arial" w:hAnsi="Arial" w:cs="Arial"/>
+          <w:b/>
+          <w:bCs/>
+          <w:sz w:val="32"/>
+          <w:szCs w:val="32"/>
+        </w:rPr>
+      </w:pPr>
+      <w:r>
+        <w:rPr>
+          <w:rFonts w:ascii="Arial" w:hAnsi="Arial" w:cs="Arial"/>
+          <w:b/>
+          <w:bCs/>
+          <w:sz w:val="32"/>
+          <w:szCs w:val="32"/>
+        </w:rPr>
+        <w:t xml:space="preserve">Diferenças entre char e </w:t>
+      </w:r>
+      <w:proofErr w:type="spellStart"/>
+      <w:r>
+        <w:rPr>
+          <w:rFonts w:ascii="Arial" w:hAnsi="Arial" w:cs="Arial"/>
+          <w:b/>
+          <w:bCs/>
+          <w:sz w:val="32"/>
+          <w:szCs w:val="32"/>
+        </w:rPr>
+        <w:t>varchar</w:t>
+      </w:r>
+      <w:proofErr w:type="spellEnd"/>
+    </w:p>
+    <w:p>
+      <w:pPr>
+        <w:cnfStyle w:val="101000000000" w:firstRow="1" w:lastRow="0" w:firstColumn="1" w:lastColumn="0" w:oddVBand="0" w:evenVBand="0" w:oddHBand="0" w:evenHBand="0" w:firstRowFirstColumn="0" w:firstRowLastColumn="0" w:lastRowFirstColumn="0" w:lastRowLastColumn="0"/>
+        <w:rPr>
+          <w:rFonts w:ascii="Arial" w:hAnsi="Arial" w:cs="Arial"/>
+          <w:b/>
+          <w:bCs/>
+          <w:sz w:val="24"/>
+          <w:szCs w:val="24"/>
+        </w:rPr>
+      </w:pPr>
+      <w:r>
+        <w:rPr>
+          <w:rFonts w:ascii="Arial" w:hAnsi="Arial" w:cs="Arial"/>
+          <w:b/>
+          <w:bCs/>
+          <w:sz w:val="24"/>
+          <w:szCs w:val="24"/>
+        </w:rPr>
+        <w:t xml:space="preserve">Char </w:t>
+      </w:r>
+      <w:r>
+        <w:rPr>
+          <w:rFonts w:ascii="Arial" w:hAnsi="Arial" w:cs="Arial"/>
+          <w:sz w:val="24"/>
+          <w:szCs w:val="24"/>
+        </w:rPr>
+        <w:t>–</w:t>
+      </w:r>
+      <w:r>
+        <w:rPr>
+          <w:rFonts w:ascii="Arial" w:hAnsi="Arial" w:cs="Arial"/>
+          <w:sz w:val="24"/>
+          <w:szCs w:val="24"/>
+        </w:rPr>
+        <w:t xml:space="preserve"> tamanho </w:t>
+      </w:r>
+      <w:r>
+        <w:rPr>
+          <w:rFonts w:ascii="Arial" w:hAnsi="Arial" w:cs="Arial"/>
+          <w:b/>
+          <w:bCs/>
+          <w:sz w:val="24"/>
+          <w:szCs w:val="24"/>
+        </w:rPr>
+        <w:t>fixo</w:t>
+      </w:r>
+      <w:r>
+        <w:rPr>
+          <w:rFonts w:ascii="Arial" w:hAnsi="Arial" w:cs="Arial"/>
+          <w:sz w:val="24"/>
+          <w:szCs w:val="24"/>
+        </w:rPr>
+        <w:t xml:space="preserve"> em disco.</w:t>
+      </w:r>
+      <w:r>
+        <w:rPr>
+          <w:rFonts w:ascii="Arial" w:hAnsi="Arial" w:cs="Arial"/>
+          <w:sz w:val="24"/>
+          <w:szCs w:val="24"/>
+        </w:rPr>
+        <w:t xml:space="preserve"> -&gt; pesquisas mais rápidas.</w:t>
+      </w:r>
+    </w:p>
+    <w:p>
+      <w:pPr>
+        <w:cnfStyle w:val="101000000000" w:firstRow="1" w:lastRow="0" w:firstColumn="1" w:lastColumn="0" w:oddVBand="0" w:evenVBand="0" w:oddHBand="0" w:evenHBand="0" w:firstRowFirstColumn="0" w:firstRowLastColumn="0" w:lastRowFirstColumn="0" w:lastRowLastColumn="0"/>
+        <w:rPr>
+          <w:rFonts w:ascii="Arial" w:hAnsi="Arial" w:cs="Arial"/>
+          <w:sz w:val="24"/>
+          <w:szCs w:val="24"/>
+        </w:rPr>
+      </w:pPr>
+      <w:proofErr w:type="spellStart"/>
+      <w:r>
+        <w:rPr>
+          <w:rFonts w:ascii="Arial" w:hAnsi="Arial" w:cs="Arial"/>
+          <w:b/>
+          <w:bCs/>
+          <w:sz w:val="24"/>
+          <w:szCs w:val="24"/>
+        </w:rPr>
+        <w:t>Varchar</w:t>
+      </w:r>
+      <w:proofErr w:type="spellEnd"/>
+      <w:r>
+        <w:rPr>
+          <w:rFonts w:ascii="Arial" w:hAnsi="Arial" w:cs="Arial"/>
+          <w:b/>
+          <w:bCs/>
+          <w:sz w:val="24"/>
+          <w:szCs w:val="24"/>
+        </w:rPr>
+        <w:t xml:space="preserve"> </w:t>
+      </w:r>
+      <w:r>
+        <w:rPr>
+          <w:rFonts w:ascii="Arial" w:hAnsi="Arial" w:cs="Arial"/>
+          <w:sz w:val="24"/>
+          <w:szCs w:val="24"/>
+        </w:rPr>
+        <w:t xml:space="preserve">– </w:t>
+      </w:r>
+      <w:r>
+        <w:rPr>
+          <w:rFonts w:ascii="Arial" w:hAnsi="Arial" w:cs="Arial"/>
+          <w:sz w:val="24"/>
+          <w:szCs w:val="24"/>
+        </w:rPr>
+        <w:t xml:space="preserve">tamanho </w:t>
+      </w:r>
+      <w:r>
+        <w:rPr>
+          <w:rFonts w:ascii="Arial" w:hAnsi="Arial" w:cs="Arial"/>
+          <w:b/>
+          <w:bCs/>
+          <w:sz w:val="24"/>
+          <w:szCs w:val="24"/>
+        </w:rPr>
+        <w:t>variável</w:t>
+      </w:r>
+      <w:r>
+        <w:rPr>
+          <w:rFonts w:ascii="Arial" w:hAnsi="Arial" w:cs="Arial"/>
+          <w:sz w:val="24"/>
+          <w:szCs w:val="24"/>
+        </w:rPr>
+        <w:t xml:space="preserve"> em disco.</w:t>
+      </w:r>
+      <w:r>
+        <w:rPr>
+          <w:rFonts w:ascii="Arial" w:hAnsi="Arial" w:cs="Arial"/>
+          <w:sz w:val="24"/>
+          <w:szCs w:val="24"/>
+        </w:rPr>
+        <w:t xml:space="preserve"> -&gt; por ser de tamanho variável ocupa apenas espaço necessário.</w:t>
+      </w:r>
+    </w:p>
+    <w:p>
+      <w:pPr>
+        <w:cnfStyle w:val="101000000000" w:firstRow="1" w:lastRow="0" w:firstColumn="1" w:lastColumn="0" w:oddVBand="0" w:evenVBand="0" w:oddHBand="0" w:evenHBand="0" w:firstRowFirstColumn="0" w:firstRowLastColumn="0" w:lastRowFirstColumn="0" w:lastRowLastColumn="0"/>
+        <w:rPr>
+          <w:rFonts w:ascii="Arial" w:hAnsi="Arial" w:cs="Arial"/>
+          <w:sz w:val="24"/>
+          <w:szCs w:val="24"/>
+        </w:rPr>
+      </w:pPr>
+    </w:p>
+    <w:p>
+      <w:pPr>
+        <w:cnfStyle w:val="101000000000" w:firstRow="1" w:lastRow="0" w:firstColumn="1" w:lastColumn="0" w:oddVBand="0" w:evenVBand="0" w:oddHBand="0" w:evenHBand="0" w:firstRowFirstColumn="0" w:firstRowLastColumn="0" w:lastRowFirstColumn="0" w:lastRowLastColumn="0"/>
+        <w:rPr>
+          <w:rFonts w:ascii="Arial" w:hAnsi="Arial" w:cs="Arial"/>
+          <w:sz w:val="24"/>
+          <w:szCs w:val="24"/>
+        </w:rPr>
+      </w:pPr>
+      <w:r>
+        <w:rPr>
+          <w:rFonts w:ascii="Arial" w:hAnsi="Arial" w:cs="Arial"/>
+          <w:sz w:val="24"/>
+          <w:szCs w:val="24"/>
+        </w:rPr>
+        <w:t xml:space="preserve">- É definido um </w:t>
+      </w:r>
+      <w:r>
+        <w:rPr>
+          <w:rFonts w:ascii="Arial" w:hAnsi="Arial" w:cs="Arial"/>
+          <w:b/>
+          <w:bCs/>
+          <w:sz w:val="24"/>
+          <w:szCs w:val="24"/>
+        </w:rPr>
+        <w:t>campo de 10 posições</w:t>
+      </w:r>
+      <w:r>
+        <w:rPr>
+          <w:rFonts w:ascii="Arial" w:hAnsi="Arial" w:cs="Arial"/>
+          <w:sz w:val="24"/>
+          <w:szCs w:val="24"/>
+        </w:rPr>
+        <w:t xml:space="preserve"> com o tipo </w:t>
+      </w:r>
+      <w:r>
+        <w:rPr>
+          <w:rFonts w:ascii="Arial" w:hAnsi="Arial" w:cs="Arial"/>
+          <w:b/>
+          <w:bCs/>
+          <w:sz w:val="24"/>
+          <w:szCs w:val="24"/>
+        </w:rPr>
+        <w:t>char</w:t>
+      </w:r>
+      <w:r>
+        <w:rPr>
+          <w:rFonts w:ascii="Arial" w:hAnsi="Arial" w:cs="Arial"/>
+          <w:sz w:val="24"/>
+          <w:szCs w:val="24"/>
+        </w:rPr>
+        <w:t>;</w:t>
+      </w:r>
+    </w:p>
+    <w:p>
+      <w:pPr>
+        <w:cnfStyle w:val="101000000000" w:firstRow="1" w:lastRow="0" w:firstColumn="1" w:lastColumn="0" w:oddVBand="0" w:evenVBand="0" w:oddHBand="0" w:evenHBand="0" w:firstRowFirstColumn="0" w:firstRowLastColumn="0" w:lastRowFirstColumn="0" w:lastRowLastColumn="0"/>
+        <w:rPr>
+          <w:rFonts w:ascii="Arial" w:hAnsi="Arial" w:cs="Arial"/>
+          <w:sz w:val="24"/>
+          <w:szCs w:val="24"/>
+        </w:rPr>
+      </w:pPr>
+      <w:r>
+        <w:rPr>
+          <w:rFonts w:ascii="Arial" w:hAnsi="Arial" w:cs="Arial"/>
+          <w:sz w:val="24"/>
+          <w:szCs w:val="24"/>
+        </w:rPr>
+        <w:t xml:space="preserve">- Todos os </w:t>
+      </w:r>
+      <w:r>
+        <w:rPr>
+          <w:rFonts w:ascii="Arial" w:hAnsi="Arial" w:cs="Arial"/>
+          <w:b/>
+          <w:bCs/>
+          <w:sz w:val="24"/>
+          <w:szCs w:val="24"/>
+        </w:rPr>
+        <w:t>espaços relativos</w:t>
+      </w:r>
+      <w:r>
+        <w:rPr>
+          <w:rFonts w:ascii="Arial" w:hAnsi="Arial" w:cs="Arial"/>
+          <w:sz w:val="24"/>
+          <w:szCs w:val="24"/>
+        </w:rPr>
+        <w:t xml:space="preserve"> à quantidade de caracteres definidos </w:t>
+      </w:r>
+      <w:r>
+        <w:rPr>
+          <w:rFonts w:ascii="Arial" w:hAnsi="Arial" w:cs="Arial"/>
+          <w:sz w:val="24"/>
+          <w:szCs w:val="24"/>
+        </w:rPr>
+        <w:t>ficam reservados em disco;</w:t>
+      </w:r>
+    </w:p>
+    <w:p>
+      <w:pPr>
+        <w:cnfStyle w:val="101000000000" w:firstRow="1" w:lastRow="0" w:firstColumn="1" w:lastColumn="0" w:oddVBand="0" w:evenVBand="0" w:oddHBand="0" w:evenHBand="0" w:firstRowFirstColumn="0" w:firstRowLastColumn="0" w:lastRowFirstColumn="0" w:lastRowLastColumn="0"/>
+        <w:rPr>
+          <w:rFonts w:ascii="Arial" w:hAnsi="Arial" w:cs="Arial"/>
+          <w:sz w:val="24"/>
+          <w:szCs w:val="24"/>
+        </w:rPr>
+      </w:pPr>
+      <w:r>
+        <w:rPr>
+          <w:rFonts w:ascii="Arial" w:hAnsi="Arial" w:cs="Arial"/>
+          <w:sz w:val="24"/>
+          <w:szCs w:val="24"/>
+        </w:rPr>
+        <w:t xml:space="preserve">- Independente de inserir ou não texto com essa quantidade de caracteres, em função da </w:t>
+      </w:r>
+      <w:proofErr w:type="spellStart"/>
+      <w:r>
+        <w:rPr>
+          <w:rFonts w:ascii="Arial" w:hAnsi="Arial" w:cs="Arial"/>
+          <w:sz w:val="24"/>
+          <w:szCs w:val="24"/>
+        </w:rPr>
+        <w:t>string</w:t>
+      </w:r>
+      <w:proofErr w:type="spellEnd"/>
+      <w:r>
+        <w:rPr>
+          <w:rFonts w:ascii="Arial" w:hAnsi="Arial" w:cs="Arial"/>
+          <w:sz w:val="24"/>
+          <w:szCs w:val="24"/>
+        </w:rPr>
+        <w:t xml:space="preserve"> os </w:t>
+      </w:r>
+      <w:r>
+        <w:rPr>
+          <w:rFonts w:ascii="Arial" w:hAnsi="Arial" w:cs="Arial"/>
+          <w:sz w:val="24"/>
+          <w:szCs w:val="24"/>
+        </w:rPr>
+        <w:t>espaços não utilizados ficarão</w:t>
+      </w:r>
+      <w:r>
+        <w:rPr>
+          <w:rFonts w:ascii="Arial" w:hAnsi="Arial" w:cs="Arial"/>
+          <w:b/>
+          <w:bCs/>
+          <w:sz w:val="24"/>
+          <w:szCs w:val="24"/>
+        </w:rPr>
+        <w:t xml:space="preserve"> reservados com espaços em branco</w:t>
+      </w:r>
+      <w:r>
+        <w:rPr>
+          <w:rFonts w:ascii="Arial" w:hAnsi="Arial" w:cs="Arial"/>
+          <w:sz w:val="24"/>
+          <w:szCs w:val="24"/>
+        </w:rPr>
+        <w:t>.</w:t>
+      </w:r>
+    </w:p>
+    <w:p>
+      <w:pPr>
+        <w:cnfStyle w:val="101000000000" w:firstRow="1" w:lastRow="0" w:firstColumn="1" w:lastColumn="0" w:oddVBand="0" w:evenVBand="0" w:oddHBand="0" w:evenHBand="0" w:firstRowFirstColumn="0" w:firstRowLastColumn="0" w:lastRowFirstColumn="0" w:lastRowLastColumn="0"/>
+        <w:rPr>
+          <w:rFonts w:ascii="Arial" w:hAnsi="Arial" w:cs="Arial"/>
+          <w:sz w:val="24"/>
+          <w:szCs w:val="24"/>
+        </w:rPr>
+      </w:pPr>
+    </w:p>
+    <w:p>
+      <w:pPr>
+        <w:cnfStyle w:val="101000000000" w:firstRow="1" w:lastRow="0" w:firstColumn="1" w:lastColumn="0" w:oddVBand="0" w:evenVBand="0" w:oddHBand="0" w:evenHBand="0" w:firstRowFirstColumn="0" w:firstRowLastColumn="0" w:lastRowFirstColumn="0" w:lastRowLastColumn="0"/>
+        <w:rPr>
+          <w:rFonts w:ascii="Arial" w:hAnsi="Arial" w:cs="Arial"/>
+          <w:sz w:val="24"/>
+          <w:szCs w:val="24"/>
+        </w:rPr>
+      </w:pPr>
+      <w:r>
+        <w:rPr>
+          <w:rFonts w:ascii="Arial" w:hAnsi="Arial" w:cs="Arial"/>
+          <w:sz w:val="24"/>
+          <w:szCs w:val="24"/>
+        </w:rPr>
+        <w:lastRenderedPageBreak/>
+        <w:t xml:space="preserve">- É definido um </w:t>
+      </w:r>
+      <w:r>
+        <w:rPr>
+          <w:rFonts w:ascii="Arial" w:hAnsi="Arial" w:cs="Arial"/>
+          <w:b/>
+          <w:bCs/>
+          <w:sz w:val="24"/>
+          <w:szCs w:val="24"/>
+        </w:rPr>
+        <w:t>campo de 10 posições</w:t>
+      </w:r>
+      <w:r>
+        <w:rPr>
+          <w:rFonts w:ascii="Arial" w:hAnsi="Arial" w:cs="Arial"/>
+          <w:sz w:val="24"/>
+          <w:szCs w:val="24"/>
+        </w:rPr>
+        <w:t xml:space="preserve"> com o tipo </w:t>
+      </w:r>
+      <w:proofErr w:type="spellStart"/>
+      <w:r>
+        <w:rPr>
+          <w:rFonts w:ascii="Arial" w:hAnsi="Arial" w:cs="Arial"/>
+          <w:b/>
+          <w:bCs/>
+          <w:sz w:val="24"/>
+          <w:szCs w:val="24"/>
+        </w:rPr>
+        <w:t>var</w:t>
+      </w:r>
+      <w:r>
+        <w:rPr>
+          <w:rFonts w:ascii="Arial" w:hAnsi="Arial" w:cs="Arial"/>
+          <w:b/>
+          <w:bCs/>
+          <w:sz w:val="24"/>
+          <w:szCs w:val="24"/>
+        </w:rPr>
+        <w:t>char</w:t>
+      </w:r>
+      <w:proofErr w:type="spellEnd"/>
+      <w:r>
+        <w:rPr>
+          <w:rFonts w:ascii="Arial" w:hAnsi="Arial" w:cs="Arial"/>
+          <w:sz w:val="24"/>
+          <w:szCs w:val="24"/>
+        </w:rPr>
+        <w:t>;</w:t>
+      </w:r>
+    </w:p>
+    <w:p>
+      <w:pPr>
+        <w:cnfStyle w:val="101000000000" w:firstRow="1" w:lastRow="0" w:firstColumn="1" w:lastColumn="0" w:oddVBand="0" w:evenVBand="0" w:oddHBand="0" w:evenHBand="0" w:firstRowFirstColumn="0" w:firstRowLastColumn="0" w:lastRowFirstColumn="0" w:lastRowLastColumn="0"/>
+        <w:rPr>
+          <w:rFonts w:ascii="Arial" w:hAnsi="Arial" w:cs="Arial"/>
+          <w:sz w:val="24"/>
+          <w:szCs w:val="24"/>
+        </w:rPr>
+      </w:pPr>
+      <w:r>
+        <w:rPr>
+          <w:rFonts w:ascii="Arial" w:hAnsi="Arial" w:cs="Arial"/>
+          <w:sz w:val="24"/>
+          <w:szCs w:val="24"/>
+        </w:rPr>
+        <w:t xml:space="preserve">- Todos os </w:t>
+      </w:r>
+      <w:r>
+        <w:rPr>
+          <w:rFonts w:ascii="Arial" w:hAnsi="Arial" w:cs="Arial"/>
+          <w:b/>
+          <w:bCs/>
+          <w:sz w:val="24"/>
+          <w:szCs w:val="24"/>
+        </w:rPr>
+        <w:t>espaços relativos</w:t>
+      </w:r>
+      <w:r>
+        <w:rPr>
+          <w:rFonts w:ascii="Arial" w:hAnsi="Arial" w:cs="Arial"/>
+          <w:sz w:val="24"/>
+          <w:szCs w:val="24"/>
+        </w:rPr>
+        <w:t xml:space="preserve"> à quantidade de caracteres definidos </w:t>
+      </w:r>
+      <w:r>
+        <w:rPr>
+          <w:rFonts w:ascii="Arial" w:hAnsi="Arial" w:cs="Arial"/>
+          <w:sz w:val="24"/>
+          <w:szCs w:val="24"/>
+        </w:rPr>
+        <w:t>ficam reservados em disco;</w:t>
+      </w:r>
+    </w:p>
+    <w:p>
+      <w:pPr>
+        <w:cnfStyle w:val="101000000000" w:firstRow="1" w:lastRow="0" w:firstColumn="1" w:lastColumn="0" w:oddVBand="0" w:evenVBand="0" w:oddHBand="0" w:evenHBand="0" w:firstRowFirstColumn="0" w:firstRowLastColumn="0" w:lastRowFirstColumn="0" w:lastRowLastColumn="0"/>
+        <w:rPr>
+          <w:rFonts w:ascii="Arial" w:hAnsi="Arial" w:cs="Arial"/>
+          <w:sz w:val="24"/>
+          <w:szCs w:val="24"/>
+        </w:rPr>
+      </w:pPr>
+      <w:r>
+        <w:rPr>
+          <w:rFonts w:ascii="Arial" w:hAnsi="Arial" w:cs="Arial"/>
+          <w:sz w:val="24"/>
+          <w:szCs w:val="24"/>
+        </w:rPr>
+        <w:t xml:space="preserve">- Diferentemente do char, tipos de dados </w:t>
+      </w:r>
+      <w:proofErr w:type="spellStart"/>
+      <w:r>
+        <w:rPr>
+          <w:rFonts w:ascii="Arial" w:hAnsi="Arial" w:cs="Arial"/>
+          <w:sz w:val="24"/>
+          <w:szCs w:val="24"/>
+        </w:rPr>
+        <w:t>varchar</w:t>
+      </w:r>
+      <w:proofErr w:type="spellEnd"/>
+      <w:r>
+        <w:rPr>
+          <w:rFonts w:ascii="Arial" w:hAnsi="Arial" w:cs="Arial"/>
+          <w:sz w:val="24"/>
+          <w:szCs w:val="24"/>
+        </w:rPr>
+        <w:t xml:space="preserve"> possuem a inteligência de </w:t>
+      </w:r>
+      <w:r>
+        <w:rPr>
+          <w:rFonts w:ascii="Arial" w:hAnsi="Arial" w:cs="Arial"/>
+          <w:b/>
+          <w:bCs/>
+          <w:sz w:val="24"/>
+          <w:szCs w:val="24"/>
+        </w:rPr>
+        <w:t>reservar</w:t>
+      </w:r>
+      <w:r>
+        <w:rPr>
+          <w:rFonts w:ascii="Arial" w:hAnsi="Arial" w:cs="Arial"/>
+          <w:sz w:val="24"/>
+          <w:szCs w:val="24"/>
+        </w:rPr>
+        <w:t xml:space="preserve"> apenas a </w:t>
+      </w:r>
+      <w:r>
+        <w:rPr>
+          <w:rFonts w:ascii="Arial" w:hAnsi="Arial" w:cs="Arial"/>
+          <w:b/>
+          <w:bCs/>
+          <w:sz w:val="24"/>
+          <w:szCs w:val="24"/>
+        </w:rPr>
+        <w:t xml:space="preserve">quantidade de caracteres utilizadas para a </w:t>
+      </w:r>
+      <w:proofErr w:type="spellStart"/>
+      <w:r>
+        <w:rPr>
+          <w:rFonts w:ascii="Arial" w:hAnsi="Arial" w:cs="Arial"/>
+          <w:b/>
+          <w:bCs/>
+          <w:sz w:val="24"/>
+          <w:szCs w:val="24"/>
+        </w:rPr>
+        <w:t>string</w:t>
+      </w:r>
+      <w:proofErr w:type="spellEnd"/>
+      <w:r>
+        <w:rPr>
+          <w:rFonts w:ascii="Arial" w:hAnsi="Arial" w:cs="Arial"/>
+          <w:sz w:val="24"/>
+          <w:szCs w:val="24"/>
+        </w:rPr>
+        <w:t>;</w:t>
+      </w:r>
+    </w:p>
+    <w:p>
+      <w:pPr>
+        <w:cnfStyle w:val="101000000000" w:firstRow="1" w:lastRow="0" w:firstColumn="1" w:lastColumn="0" w:oddVBand="0" w:evenVBand="0" w:oddHBand="0" w:evenHBand="0" w:firstRowFirstColumn="0" w:firstRowLastColumn="0" w:lastRowFirstColumn="0" w:lastRowLastColumn="0"/>
+        <w:rPr>
+          <w:rFonts w:ascii="Arial" w:hAnsi="Arial" w:cs="Arial"/>
+          <w:sz w:val="24"/>
+          <w:szCs w:val="24"/>
+        </w:rPr>
+      </w:pPr>
+      <w:r>
+        <w:rPr>
+          <w:rFonts w:ascii="Arial" w:hAnsi="Arial" w:cs="Arial"/>
+          <w:sz w:val="24"/>
+          <w:szCs w:val="24"/>
+        </w:rPr>
+        <w:t>- Ocupa menos espaço em banco de dados.</w:t>
+      </w:r>
+    </w:p>
+    <w:p>
+      <w:pPr>
+        <w:cnfStyle w:val="101000000000" w:firstRow="1" w:lastRow="0" w:firstColumn="1" w:lastColumn="0" w:oddVBand="0" w:evenVBand="0" w:oddHBand="0" w:evenHBand="0" w:firstRowFirstColumn="0" w:firstRowLastColumn="0" w:lastRowFirstColumn="0" w:lastRowLastColumn="0"/>
+        <w:rPr>
+          <w:rFonts w:ascii="Arial" w:hAnsi="Arial" w:cs="Arial"/>
+          <w:sz w:val="24"/>
+          <w:szCs w:val="24"/>
+        </w:rPr>
+      </w:pPr>
+    </w:p>
+    <w:p>
+      <w:pPr>
+        <w:cnfStyle w:val="101000000000" w:firstRow="1" w:lastRow="0" w:firstColumn="1" w:lastColumn="0" w:oddVBand="0" w:evenVBand="0" w:oddHBand="0" w:evenHBand="0" w:firstRowFirstColumn="0" w:firstRowLastColumn="0" w:lastRowFirstColumn="0" w:lastRowLastColumn="0"/>
+        <w:rPr>
+          <w:rFonts w:ascii="Arial" w:hAnsi="Arial" w:cs="Arial"/>
+          <w:sz w:val="24"/>
+          <w:szCs w:val="24"/>
+        </w:rPr>
+      </w:pPr>
+      <w:r>
+        <w:rPr>
+          <w:rFonts w:ascii="Arial" w:hAnsi="Arial" w:cs="Arial"/>
+          <w:sz w:val="24"/>
+          <w:szCs w:val="24"/>
+        </w:rPr>
+        <w:t>Conclui-se que a vantagem de um é a desvantagem do outro.</w:t>
+      </w:r>
+    </w:p>
+    <w:p>
+      <w:pPr>
+        <w:cnfStyle w:val="101000000000" w:firstRow="1" w:lastRow="0" w:firstColumn="1" w:lastColumn="0" w:oddVBand="0" w:evenVBand="0" w:oddHBand="0" w:evenHBand="0" w:firstRowFirstColumn="0" w:firstRowLastColumn="0" w:lastRowFirstColumn="0" w:lastRowLastColumn="0"/>
+        <w:rPr>
+          <w:rFonts w:ascii="Arial" w:hAnsi="Arial" w:cs="Arial"/>
+          <w:sz w:val="24"/>
+          <w:szCs w:val="24"/>
+        </w:rPr>
+      </w:pPr>
+      <w:r>
+        <w:rPr>
+          <w:rFonts w:ascii="Arial" w:hAnsi="Arial" w:cs="Arial"/>
+          <w:b/>
+          <w:bCs/>
+          <w:sz w:val="24"/>
+          <w:szCs w:val="24"/>
+        </w:rPr>
+        <w:t>Char – vantagem</w:t>
+      </w:r>
+      <w:r>
+        <w:rPr>
+          <w:rFonts w:ascii="Arial" w:hAnsi="Arial" w:cs="Arial"/>
+          <w:sz w:val="24"/>
+          <w:szCs w:val="24"/>
+        </w:rPr>
+        <w:t>: mais rápido para pesquisas.</w:t>
+      </w:r>
+    </w:p>
+    <w:p>
+      <w:pPr>
+        <w:cnfStyle w:val="101000000000" w:firstRow="1" w:lastRow="0" w:firstColumn="1" w:lastColumn="0" w:oddVBand="0" w:evenVBand="0" w:oddHBand="0" w:evenHBand="0" w:firstRowFirstColumn="0" w:firstRowLastColumn="0" w:lastRowFirstColumn="0" w:lastRowLastColumn="0"/>
+        <w:rPr>
+          <w:rFonts w:ascii="Arial" w:hAnsi="Arial" w:cs="Arial"/>
+          <w:sz w:val="24"/>
+          <w:szCs w:val="24"/>
+        </w:rPr>
+      </w:pPr>
+      <w:r>
+        <w:rPr>
+          <w:rFonts w:ascii="Arial" w:hAnsi="Arial" w:cs="Arial"/>
+          <w:b/>
+          <w:bCs/>
+          <w:sz w:val="24"/>
+          <w:szCs w:val="24"/>
+        </w:rPr>
+        <w:t xml:space="preserve">Char – </w:t>
+      </w:r>
+      <w:r>
+        <w:rPr>
+          <w:rFonts w:ascii="Arial" w:hAnsi="Arial" w:cs="Arial"/>
+          <w:b/>
+          <w:bCs/>
+          <w:sz w:val="24"/>
+          <w:szCs w:val="24"/>
+        </w:rPr>
+        <w:t>des</w:t>
+      </w:r>
+      <w:r>
+        <w:rPr>
+          <w:rFonts w:ascii="Arial" w:hAnsi="Arial" w:cs="Arial"/>
+          <w:b/>
+          <w:bCs/>
+          <w:sz w:val="24"/>
+          <w:szCs w:val="24"/>
+        </w:rPr>
+        <w:t>vantagem</w:t>
+      </w:r>
+      <w:r>
+        <w:rPr>
+          <w:rFonts w:ascii="Arial" w:hAnsi="Arial" w:cs="Arial"/>
+          <w:sz w:val="24"/>
+          <w:szCs w:val="24"/>
+        </w:rPr>
+        <w:t>:</w:t>
+      </w:r>
+      <w:r>
+        <w:rPr>
+          <w:rFonts w:ascii="Arial" w:hAnsi="Arial" w:cs="Arial"/>
+          <w:sz w:val="24"/>
+          <w:szCs w:val="24"/>
+        </w:rPr>
+        <w:t xml:space="preserve"> quando mau utilizado pode reservar espaço em disco de forma desnecessária.</w:t>
+      </w:r>
+    </w:p>
+    <w:p>
+      <w:pPr>
+        <w:cnfStyle w:val="101000000000" w:firstRow="1" w:lastRow="0" w:firstColumn="1" w:lastColumn="0" w:oddVBand="0" w:evenVBand="0" w:oddHBand="0" w:evenHBand="0" w:firstRowFirstColumn="0" w:firstRowLastColumn="0" w:lastRowFirstColumn="0" w:lastRowLastColumn="0"/>
+        <w:rPr>
+          <w:rFonts w:ascii="Arial" w:hAnsi="Arial" w:cs="Arial"/>
+          <w:sz w:val="24"/>
+          <w:szCs w:val="24"/>
+        </w:rPr>
+      </w:pPr>
+    </w:p>
+    <w:p>
+      <w:pPr>
+        <w:cnfStyle w:val="101000000000" w:firstRow="1" w:lastRow="0" w:firstColumn="1" w:lastColumn="0" w:oddVBand="0" w:evenVBand="0" w:oddHBand="0" w:evenHBand="0" w:firstRowFirstColumn="0" w:firstRowLastColumn="0" w:lastRowFirstColumn="0" w:lastRowLastColumn="0"/>
+        <w:rPr>
+          <w:rFonts w:ascii="Arial" w:hAnsi="Arial" w:cs="Arial"/>
+          <w:sz w:val="24"/>
+          <w:szCs w:val="24"/>
+        </w:rPr>
+      </w:pPr>
+      <w:proofErr w:type="spellStart"/>
+      <w:r>
+        <w:rPr>
+          <w:rFonts w:ascii="Arial" w:hAnsi="Arial" w:cs="Arial"/>
+          <w:b/>
+          <w:bCs/>
+          <w:sz w:val="24"/>
+          <w:szCs w:val="24"/>
+        </w:rPr>
+        <w:t>Varc</w:t>
+      </w:r>
+      <w:r>
+        <w:rPr>
+          <w:rFonts w:ascii="Arial" w:hAnsi="Arial" w:cs="Arial"/>
+          <w:b/>
+          <w:bCs/>
+          <w:sz w:val="24"/>
+          <w:szCs w:val="24"/>
+        </w:rPr>
+        <w:t>har</w:t>
+      </w:r>
+      <w:proofErr w:type="spellEnd"/>
+      <w:r>
+        <w:rPr>
+          <w:rFonts w:ascii="Arial" w:hAnsi="Arial" w:cs="Arial"/>
+          <w:b/>
+          <w:bCs/>
+          <w:sz w:val="24"/>
+          <w:szCs w:val="24"/>
+        </w:rPr>
+        <w:t xml:space="preserve"> – vantagem</w:t>
+      </w:r>
+      <w:r>
+        <w:rPr>
+          <w:rFonts w:ascii="Arial" w:hAnsi="Arial" w:cs="Arial"/>
+          <w:sz w:val="24"/>
+          <w:szCs w:val="24"/>
+        </w:rPr>
+        <w:t>:</w:t>
+      </w:r>
+      <w:r>
+        <w:rPr>
+          <w:rFonts w:ascii="Arial" w:hAnsi="Arial" w:cs="Arial"/>
+          <w:sz w:val="24"/>
+          <w:szCs w:val="24"/>
+        </w:rPr>
+        <w:t xml:space="preserve"> </w:t>
+      </w:r>
+      <w:r>
+        <w:rPr>
+          <w:rFonts w:ascii="Arial" w:hAnsi="Arial" w:cs="Arial"/>
+          <w:sz w:val="24"/>
+          <w:szCs w:val="24"/>
+        </w:rPr>
+        <w:t>por ser de tamanho variável ocupa apenas espaço necessário.</w:t>
+      </w:r>
+    </w:p>
+    <w:p>
+      <w:pPr>
+        <w:cnfStyle w:val="101000000000" w:firstRow="1" w:lastRow="0" w:firstColumn="1" w:lastColumn="0" w:oddVBand="0" w:evenVBand="0" w:oddHBand="0" w:evenHBand="0" w:firstRowFirstColumn="0" w:firstRowLastColumn="0" w:lastRowFirstColumn="0" w:lastRowLastColumn="0"/>
+        <w:rPr>
+          <w:rFonts w:ascii="Arial" w:hAnsi="Arial" w:cs="Arial"/>
+          <w:sz w:val="24"/>
+          <w:szCs w:val="24"/>
+        </w:rPr>
+      </w:pPr>
+      <w:proofErr w:type="spellStart"/>
+      <w:r>
+        <w:rPr>
+          <w:rFonts w:ascii="Arial" w:hAnsi="Arial" w:cs="Arial"/>
+          <w:b/>
+          <w:bCs/>
+          <w:sz w:val="24"/>
+          <w:szCs w:val="24"/>
+        </w:rPr>
+        <w:t>Varc</w:t>
+      </w:r>
+      <w:r>
+        <w:rPr>
+          <w:rFonts w:ascii="Arial" w:hAnsi="Arial" w:cs="Arial"/>
+          <w:b/>
+          <w:bCs/>
+          <w:sz w:val="24"/>
+          <w:szCs w:val="24"/>
+        </w:rPr>
+        <w:t>har</w:t>
+      </w:r>
+      <w:proofErr w:type="spellEnd"/>
+      <w:r>
+        <w:rPr>
+          <w:rFonts w:ascii="Arial" w:hAnsi="Arial" w:cs="Arial"/>
+          <w:b/>
+          <w:bCs/>
+          <w:sz w:val="24"/>
+          <w:szCs w:val="24"/>
+        </w:rPr>
+        <w:t xml:space="preserve"> – </w:t>
+      </w:r>
+      <w:r>
+        <w:rPr>
+          <w:rFonts w:ascii="Arial" w:hAnsi="Arial" w:cs="Arial"/>
+          <w:b/>
+          <w:bCs/>
+          <w:sz w:val="24"/>
+          <w:szCs w:val="24"/>
+        </w:rPr>
+        <w:t>des</w:t>
+      </w:r>
+      <w:r>
+        <w:rPr>
+          <w:rFonts w:ascii="Arial" w:hAnsi="Arial" w:cs="Arial"/>
+          <w:b/>
+          <w:bCs/>
+          <w:sz w:val="24"/>
+          <w:szCs w:val="24"/>
+        </w:rPr>
+        <w:t>vantagem</w:t>
+      </w:r>
+      <w:r>
+        <w:rPr>
+          <w:rFonts w:ascii="Arial" w:hAnsi="Arial" w:cs="Arial"/>
+          <w:sz w:val="24"/>
+          <w:szCs w:val="24"/>
+        </w:rPr>
+        <w:t>:</w:t>
+      </w:r>
+      <w:r>
+        <w:rPr>
+          <w:rFonts w:ascii="Arial" w:hAnsi="Arial" w:cs="Arial"/>
+          <w:sz w:val="24"/>
+          <w:szCs w:val="24"/>
+        </w:rPr>
+        <w:t xml:space="preserve"> por ser de tamanho variável possui um meta dado com uma instrução de finalização do texto, o que produz, em relação ao CHAR, maior lentidão de pesquisas.</w:t>
+      </w:r>
+    </w:p>
+    <w:p>
+      <w:pPr>
+        <w:cnfStyle w:val="101000000000" w:firstRow="1" w:lastRow="0" w:firstColumn="1" w:lastColumn="0" w:oddVBand="0" w:evenVBand="0" w:oddHBand="0" w:evenHBand="0" w:firstRowFirstColumn="0" w:firstRowLastColumn="0" w:lastRowFirstColumn="0" w:lastRowLastColumn="0"/>
+        <w:rPr>
+          <w:rFonts w:ascii="Arial" w:hAnsi="Arial" w:cs="Arial"/>
+          <w:sz w:val="24"/>
+          <w:szCs w:val="24"/>
+        </w:rPr>
+      </w:pPr>
     </w:p>
     <w:sectPr>
       <w:pgSz w:w="11906" w:h="16838"/>
@@ -6525,7 +7379,7 @@
   <w:style w:type="paragraph" w:default="1" w:styleId="Normal">
     <w:name w:val="Normal"/>
     <w:qFormat/>
-    <w:rsid w:val="001C4FD7"/>
+    <w:rsid w:val="00BA75CF"/>
   </w:style>
   <w:style w:type="character" w:default="1" w:styleId="Fontepargpadro">
     <w:name w:val="Default Paragraph Font"/>

</xml_diff>

<commit_message>
editando nome de tabelas
</commit_message>
<xml_diff>
--- a/MySQL.docx
+++ b/MySQL.docx
@@ -6956,18 +6956,749 @@
           <w:sz w:val="24"/>
           <w:szCs w:val="24"/>
         </w:rPr>
-        <w:t xml:space="preserve"> por ser de tamanho variável possui um meta dado com uma instrução de finalização do texto, o que produz, em relação ao CHAR, maior lentidão de pesquisas.</w:t>
-      </w:r>
-    </w:p>
-    <w:p>
-      <w:pPr>
-        <w:cnfStyle w:val="101000000000" w:firstRow="1" w:lastRow="0" w:firstColumn="1" w:lastColumn="0" w:oddVBand="0" w:evenVBand="0" w:oddHBand="0" w:evenHBand="0" w:firstRowFirstColumn="0" w:firstRowLastColumn="0" w:lastRowFirstColumn="0" w:lastRowLastColumn="0"/>
-        <w:rPr>
-          <w:rFonts w:ascii="Arial" w:hAnsi="Arial" w:cs="Arial"/>
-          <w:sz w:val="24"/>
-          <w:szCs w:val="24"/>
-        </w:rPr>
-      </w:pPr>
+        <w:t xml:space="preserve"> por ser de tamanho variável possui </w:t>
+      </w:r>
+      <w:proofErr w:type="gramStart"/>
+      <w:r>
+        <w:rPr>
+          <w:rFonts w:ascii="Arial" w:hAnsi="Arial" w:cs="Arial"/>
+          <w:sz w:val="24"/>
+          <w:szCs w:val="24"/>
+        </w:rPr>
+        <w:t>um meta</w:t>
+      </w:r>
+      <w:proofErr w:type="gramEnd"/>
+      <w:r>
+        <w:rPr>
+          <w:rFonts w:ascii="Arial" w:hAnsi="Arial" w:cs="Arial"/>
+          <w:sz w:val="24"/>
+          <w:szCs w:val="24"/>
+        </w:rPr>
+        <w:t xml:space="preserve"> dado com uma instrução de finalização do texto, o que produz, em relação ao CHAR, maior lentidão de pesquisas.</w:t>
+      </w:r>
+    </w:p>
+    <w:p>
+      <w:pPr>
+        <w:cnfStyle w:val="101000000000" w:firstRow="1" w:lastRow="0" w:firstColumn="1" w:lastColumn="0" w:oddVBand="0" w:evenVBand="0" w:oddHBand="0" w:evenHBand="0" w:firstRowFirstColumn="0" w:firstRowLastColumn="0" w:lastRowFirstColumn="0" w:lastRowLastColumn="0"/>
+        <w:rPr>
+          <w:rFonts w:ascii="Arial" w:hAnsi="Arial" w:cs="Arial"/>
+          <w:sz w:val="24"/>
+          <w:szCs w:val="24"/>
+        </w:rPr>
+      </w:pPr>
+    </w:p>
+    <w:p>
+      <w:pPr>
+        <w:cnfStyle w:val="101000000000" w:firstRow="1" w:lastRow="0" w:firstColumn="1" w:lastColumn="0" w:oddVBand="0" w:evenVBand="0" w:oddHBand="0" w:evenHBand="0" w:firstRowFirstColumn="0" w:firstRowLastColumn="0" w:lastRowFirstColumn="0" w:lastRowLastColumn="0"/>
+        <w:rPr>
+          <w:rFonts w:ascii="Arial" w:hAnsi="Arial" w:cs="Arial"/>
+          <w:sz w:val="24"/>
+          <w:szCs w:val="24"/>
+        </w:rPr>
+      </w:pPr>
+    </w:p>
+    <w:p>
+      <w:pPr>
+        <w:cnfStyle w:val="101000000000" w:firstRow="1" w:lastRow="0" w:firstColumn="1" w:lastColumn="0" w:oddVBand="0" w:evenVBand="0" w:oddHBand="0" w:evenHBand="0" w:firstRowFirstColumn="0" w:firstRowLastColumn="0" w:lastRowFirstColumn="0" w:lastRowLastColumn="0"/>
+        <w:rPr>
+          <w:rFonts w:ascii="Arial" w:hAnsi="Arial" w:cs="Arial"/>
+          <w:b/>
+          <w:bCs/>
+          <w:sz w:val="32"/>
+          <w:szCs w:val="32"/>
+        </w:rPr>
+      </w:pPr>
+      <w:r>
+        <w:rPr>
+          <w:rFonts w:ascii="Arial" w:hAnsi="Arial" w:cs="Arial"/>
+          <w:b/>
+          <w:bCs/>
+          <w:sz w:val="32"/>
+          <w:szCs w:val="32"/>
+        </w:rPr>
+        <w:t>Editando nome de tabelas</w:t>
+      </w:r>
+    </w:p>
+    <w:p>
+      <w:pPr>
+        <w:cnfStyle w:val="101000000000" w:firstRow="1" w:lastRow="0" w:firstColumn="1" w:lastColumn="0" w:oddVBand="0" w:evenVBand="0" w:oddHBand="0" w:evenHBand="0" w:firstRowFirstColumn="0" w:firstRowLastColumn="0" w:lastRowFirstColumn="0" w:lastRowLastColumn="0"/>
+        <w:rPr>
+          <w:rFonts w:ascii="Arial" w:hAnsi="Arial" w:cs="Arial"/>
+          <w:sz w:val="24"/>
+          <w:szCs w:val="24"/>
+        </w:rPr>
+      </w:pPr>
+      <w:r>
+        <w:rPr>
+          <w:rFonts w:ascii="Arial" w:hAnsi="Arial" w:cs="Arial"/>
+          <w:sz w:val="24"/>
+          <w:szCs w:val="24"/>
+        </w:rPr>
+        <w:t>Pode ser preciso por:</w:t>
+      </w:r>
+    </w:p>
+    <w:p>
+      <w:pPr>
+        <w:cnfStyle w:val="101000000000" w:firstRow="1" w:lastRow="0" w:firstColumn="1" w:lastColumn="0" w:oddVBand="0" w:evenVBand="0" w:oddHBand="0" w:evenHBand="0" w:firstRowFirstColumn="0" w:firstRowLastColumn="0" w:lastRowFirstColumn="0" w:lastRowLastColumn="0"/>
+        <w:rPr>
+          <w:rFonts w:ascii="Arial" w:hAnsi="Arial" w:cs="Arial"/>
+          <w:sz w:val="24"/>
+          <w:szCs w:val="24"/>
+        </w:rPr>
+      </w:pPr>
+      <w:r>
+        <w:rPr>
+          <w:rFonts w:ascii="Arial" w:hAnsi="Arial" w:cs="Arial"/>
+          <w:sz w:val="24"/>
+          <w:szCs w:val="24"/>
+        </w:rPr>
+        <w:t>Erro de digitação, mudança no banco de dados...</w:t>
+      </w:r>
+    </w:p>
+    <w:p>
+      <w:pPr>
+        <w:cnfStyle w:val="101000000000" w:firstRow="1" w:lastRow="0" w:firstColumn="1" w:lastColumn="0" w:oddVBand="0" w:evenVBand="0" w:oddHBand="0" w:evenHBand="0" w:firstRowFirstColumn="0" w:firstRowLastColumn="0" w:lastRowFirstColumn="0" w:lastRowLastColumn="0"/>
+        <w:rPr>
+          <w:rFonts w:ascii="Arial" w:hAnsi="Arial" w:cs="Arial"/>
+          <w:sz w:val="24"/>
+          <w:szCs w:val="24"/>
+        </w:rPr>
+      </w:pPr>
+    </w:p>
+    <w:p>
+      <w:pPr>
+        <w:cnfStyle w:val="101000000000" w:firstRow="1" w:lastRow="0" w:firstColumn="1" w:lastColumn="0" w:oddVBand="0" w:evenVBand="0" w:oddHBand="0" w:evenHBand="0" w:firstRowFirstColumn="0" w:firstRowLastColumn="0" w:lastRowFirstColumn="0" w:lastRowLastColumn="0"/>
+        <w:rPr>
+          <w:rFonts w:ascii="Arial" w:hAnsi="Arial" w:cs="Arial"/>
+          <w:sz w:val="24"/>
+          <w:szCs w:val="24"/>
+        </w:rPr>
+      </w:pPr>
+      <w:r>
+        <w:rPr>
+          <w:rFonts w:ascii="Arial" w:hAnsi="Arial" w:cs="Arial"/>
+          <w:sz w:val="24"/>
+          <w:szCs w:val="24"/>
+        </w:rPr>
+        <w:t>Renomeando</w:t>
+      </w:r>
+    </w:p>
+    <w:p>
+      <w:pPr>
+        <w:cnfStyle w:val="101000000000" w:firstRow="1" w:lastRow="0" w:firstColumn="1" w:lastColumn="0" w:oddVBand="0" w:evenVBand="0" w:oddHBand="0" w:evenHBand="0" w:firstRowFirstColumn="0" w:firstRowLastColumn="0" w:lastRowFirstColumn="0" w:lastRowLastColumn="0"/>
+        <w:rPr>
+          <w:rFonts w:ascii="Arial" w:hAnsi="Arial" w:cs="Arial"/>
+          <w:sz w:val="24"/>
+          <w:szCs w:val="24"/>
+        </w:rPr>
+      </w:pPr>
+      <w:r>
+        <w:rPr>
+          <w:noProof/>
+        </w:rPr>
+        <mc:AlternateContent>
+          <mc:Choice Requires="wpi">
+            <w:drawing>
+              <wp:anchor distT="0" distB="0" distL="114300" distR="114300" simplePos="0" relativeHeight="251661312" behindDoc="0" locked="0" layoutInCell="1" allowOverlap="1" wp14:anchorId="2081029B" wp14:editId="3A4A05A9">
+                <wp:simplePos x="0" y="0"/>
+                <wp:positionH relativeFrom="column">
+                  <wp:posOffset>205</wp:posOffset>
+                </wp:positionH>
+                <wp:positionV relativeFrom="paragraph">
+                  <wp:posOffset>743025</wp:posOffset>
+                </wp:positionV>
+                <wp:extent cx="1824480" cy="272880"/>
+                <wp:effectExtent l="38100" t="57150" r="42545" b="51435"/>
+                <wp:wrapNone/>
+                <wp:docPr id="1437257004" name="Tinta 5"/>
+                <wp:cNvGraphicFramePr/>
+                <a:graphic xmlns:a="http://schemas.openxmlformats.org/drawingml/2006/main">
+                  <a:graphicData uri="http://schemas.microsoft.com/office/word/2010/wordprocessingInk">
+                    <w14:contentPart bwMode="auto" r:id="rId9">
+                      <w14:nvContentPartPr>
+                        <w14:cNvContentPartPr/>
+                      </w14:nvContentPartPr>
+                      <w14:xfrm>
+                        <a:off x="0" y="0"/>
+                        <a:ext cx="1824480" cy="272880"/>
+                      </w14:xfrm>
+                    </w14:contentPart>
+                  </a:graphicData>
+                </a:graphic>
+              </wp:anchor>
+            </w:drawing>
+          </mc:Choice>
+          <mc:Fallback>
+            <w:pict>
+              <v:shapetype w14:anchorId="5B01E2F4" id="_x0000_t75" coordsize="21600,21600" o:spt="75" o:preferrelative="t" path="m@4@5l@4@11@9@11@9@5xe" filled="f" stroked="f">
+                <v:stroke joinstyle="miter"/>
+                <v:formulas>
+                  <v:f eqn="if lineDrawn pixelLineWidth 0"/>
+                  <v:f eqn="sum @0 1 0"/>
+                  <v:f eqn="sum 0 0 @1"/>
+                  <v:f eqn="prod @2 1 2"/>
+                  <v:f eqn="prod @3 21600 pixelWidth"/>
+                  <v:f eqn="prod @3 21600 pixelHeight"/>
+                  <v:f eqn="sum @0 0 1"/>
+                  <v:f eqn="prod @6 1 2"/>
+                  <v:f eqn="prod @7 21600 pixelWidth"/>
+                  <v:f eqn="sum @8 21600 0"/>
+                  <v:f eqn="prod @7 21600 pixelHeight"/>
+                  <v:f eqn="sum @10 21600 0"/>
+                </v:formulas>
+                <v:path o:extrusionok="f" gradientshapeok="t" o:connecttype="rect"/>
+                <o:lock v:ext="edit" aspectratio="t"/>
+              </v:shapetype>
+              <v:shape id="Tinta 5" o:spid="_x0000_s1026" type="#_x0000_t75" style="position:absolute;margin-left:-.7pt;margin-top:57.8pt;width:145.05pt;height:22.95pt;z-index:251661312;visibility:visible;mso-wrap-style:square;mso-wrap-distance-left:9pt;mso-wrap-distance-top:0;mso-wrap-distance-right:9pt;mso-wrap-distance-bottom:0;mso-position-horizontal:absolute;mso-position-horizontal-relative:text;mso-position-vertical:absolute;mso-position-vertical-relative:text" o:gfxdata="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">
+                <v:imagedata r:id="rId10" o:title=""/>
+              </v:shape>
+            </w:pict>
+          </mc:Fallback>
+        </mc:AlternateContent>
+      </w:r>
+      <w:r>
+        <w:rPr>
+          <w:noProof/>
+        </w:rPr>
+        <w:drawing>
+          <wp:inline distT="0" distB="0" distL="0" distR="0" wp14:anchorId="0E5DABCF" wp14:editId="3A94DAAC">
+            <wp:extent cx="2085975" cy="2667000"/>
+            <wp:effectExtent l="0" t="0" r="9525" b="0"/>
+            <wp:docPr id="619335493" name="Imagem 1" descr="Interface gráfica do usuário, Texto, Aplicativo&#10;&#10;Descrição gerada automaticamente"/>
+            <wp:cNvGraphicFramePr>
+              <a:graphicFrameLocks xmlns:a="http://schemas.openxmlformats.org/drawingml/2006/main" noChangeAspect="1"/>
+            </wp:cNvGraphicFramePr>
+            <a:graphic xmlns:a="http://schemas.openxmlformats.org/drawingml/2006/main">
+              <a:graphicData uri="http://schemas.openxmlformats.org/drawingml/2006/picture">
+                <pic:pic xmlns:pic="http://schemas.openxmlformats.org/drawingml/2006/picture">
+                  <pic:nvPicPr>
+                    <pic:cNvPr id="619335493" name="Imagem 1" descr="Interface gráfica do usuário, Texto, Aplicativo&#10;&#10;Descrição gerada automaticamente"/>
+                    <pic:cNvPicPr/>
+                  </pic:nvPicPr>
+                  <pic:blipFill>
+                    <a:blip r:embed="rId11"/>
+                    <a:stretch>
+                      <a:fillRect/>
+                    </a:stretch>
+                  </pic:blipFill>
+                  <pic:spPr>
+                    <a:xfrm>
+                      <a:off x="0" y="0"/>
+                      <a:ext cx="2085975" cy="2667000"/>
+                    </a:xfrm>
+                    <a:prstGeom prst="rect">
+                      <a:avLst/>
+                    </a:prstGeom>
+                  </pic:spPr>
+                </pic:pic>
+              </a:graphicData>
+            </a:graphic>
+          </wp:inline>
+        </w:drawing>
+      </w:r>
+      <w:r>
+        <w:rPr>
+          <w:rFonts w:ascii="Arial" w:hAnsi="Arial" w:cs="Arial"/>
+          <w:sz w:val="24"/>
+          <w:szCs w:val="24"/>
+        </w:rPr>
+        <w:tab/>
+        <w:t>clica no arquivo da tabela</w:t>
+      </w:r>
+    </w:p>
+    <w:p>
+      <w:pPr>
+        <w:cnfStyle w:val="101000000000" w:firstRow="1" w:lastRow="0" w:firstColumn="1" w:lastColumn="0" w:oddVBand="0" w:evenVBand="0" w:oddHBand="0" w:evenHBand="0" w:firstRowFirstColumn="0" w:firstRowLastColumn="0" w:lastRowFirstColumn="0" w:lastRowLastColumn="0"/>
+        <w:rPr>
+          <w:rFonts w:ascii="Arial" w:hAnsi="Arial" w:cs="Arial"/>
+          <w:sz w:val="24"/>
+          <w:szCs w:val="24"/>
+        </w:rPr>
+      </w:pPr>
+      <w:r>
+        <w:rPr>
+          <w:noProof/>
+        </w:rPr>
+        <w:lastRenderedPageBreak/>
+        <w:drawing>
+          <wp:inline distT="0" distB="0" distL="0" distR="0" wp14:anchorId="6F665EF9" wp14:editId="6E1EB026">
+            <wp:extent cx="1304925" cy="707666"/>
+            <wp:effectExtent l="0" t="0" r="0" b="0"/>
+            <wp:docPr id="1585875542" name="Imagem 1" descr="Logotipo&#10;&#10;Descrição gerada automaticamente com confiança média"/>
+            <wp:cNvGraphicFramePr>
+              <a:graphicFrameLocks xmlns:a="http://schemas.openxmlformats.org/drawingml/2006/main" noChangeAspect="1"/>
+            </wp:cNvGraphicFramePr>
+            <a:graphic xmlns:a="http://schemas.openxmlformats.org/drawingml/2006/main">
+              <a:graphicData uri="http://schemas.openxmlformats.org/drawingml/2006/picture">
+                <pic:pic xmlns:pic="http://schemas.openxmlformats.org/drawingml/2006/picture">
+                  <pic:nvPicPr>
+                    <pic:cNvPr id="1585875542" name="Imagem 1" descr="Logotipo&#10;&#10;Descrição gerada automaticamente com confiança média"/>
+                    <pic:cNvPicPr/>
+                  </pic:nvPicPr>
+                  <pic:blipFill>
+                    <a:blip r:embed="rId12"/>
+                    <a:stretch>
+                      <a:fillRect/>
+                    </a:stretch>
+                  </pic:blipFill>
+                  <pic:spPr>
+                    <a:xfrm>
+                      <a:off x="0" y="0"/>
+                      <a:ext cx="1317395" cy="714429"/>
+                    </a:xfrm>
+                    <a:prstGeom prst="rect">
+                      <a:avLst/>
+                    </a:prstGeom>
+                  </pic:spPr>
+                </pic:pic>
+              </a:graphicData>
+            </a:graphic>
+          </wp:inline>
+        </w:drawing>
+      </w:r>
+      <w:r>
+        <w:rPr>
+          <w:rFonts w:ascii="Arial" w:hAnsi="Arial" w:cs="Arial"/>
+          <w:sz w:val="24"/>
+          <w:szCs w:val="24"/>
+        </w:rPr>
+        <w:t>operações</w:t>
+      </w:r>
+    </w:p>
+    <w:p>
+      <w:pPr>
+        <w:cnfStyle w:val="101000000000" w:firstRow="1" w:lastRow="0" w:firstColumn="1" w:lastColumn="0" w:oddVBand="0" w:evenVBand="0" w:oddHBand="0" w:evenHBand="0" w:firstRowFirstColumn="0" w:firstRowLastColumn="0" w:lastRowFirstColumn="0" w:lastRowLastColumn="0"/>
+        <w:rPr>
+          <w:rFonts w:ascii="Arial" w:hAnsi="Arial" w:cs="Arial"/>
+          <w:sz w:val="24"/>
+          <w:szCs w:val="24"/>
+        </w:rPr>
+      </w:pPr>
+      <w:r>
+        <w:rPr>
+          <w:noProof/>
+        </w:rPr>
+        <mc:AlternateContent>
+          <mc:Choice Requires="wpi">
+            <w:drawing>
+              <wp:anchor distT="0" distB="0" distL="114300" distR="114300" simplePos="0" relativeHeight="251660288" behindDoc="0" locked="0" layoutInCell="1" allowOverlap="1" wp14:anchorId="317C8EA9" wp14:editId="5E4751C7">
+                <wp:simplePos x="0" y="0"/>
+                <wp:positionH relativeFrom="column">
+                  <wp:posOffset>5433325</wp:posOffset>
+                </wp:positionH>
+                <wp:positionV relativeFrom="paragraph">
+                  <wp:posOffset>1765582</wp:posOffset>
+                </wp:positionV>
+                <wp:extent cx="795600" cy="232200"/>
+                <wp:effectExtent l="38100" t="57150" r="43180" b="53975"/>
+                <wp:wrapNone/>
+                <wp:docPr id="739806226" name="Tinta 3"/>
+                <wp:cNvGraphicFramePr/>
+                <a:graphic xmlns:a="http://schemas.openxmlformats.org/drawingml/2006/main">
+                  <a:graphicData uri="http://schemas.microsoft.com/office/word/2010/wordprocessingInk">
+                    <w14:contentPart bwMode="auto" r:id="rId13">
+                      <w14:nvContentPartPr>
+                        <w14:cNvContentPartPr/>
+                      </w14:nvContentPartPr>
+                      <w14:xfrm>
+                        <a:off x="0" y="0"/>
+                        <a:ext cx="795600" cy="232200"/>
+                      </w14:xfrm>
+                    </w14:contentPart>
+                  </a:graphicData>
+                </a:graphic>
+              </wp:anchor>
+            </w:drawing>
+          </mc:Choice>
+          <mc:Fallback>
+            <w:pict>
+              <v:shape w14:anchorId="50C08B17" id="Tinta 3" o:spid="_x0000_s1026" type="#_x0000_t75" style="position:absolute;margin-left:427.1pt;margin-top:138.3pt;width:64.1pt;height:19.7pt;z-index:251660288;visibility:visible;mso-wrap-style:square;mso-wrap-distance-left:9pt;mso-wrap-distance-top:0;mso-wrap-distance-right:9pt;mso-wrap-distance-bottom:0;mso-position-horizontal:absolute;mso-position-horizontal-relative:text;mso-position-vertical:absolute;mso-position-vertical-relative:text" o:gfxdata="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">
+                <v:imagedata r:id="rId14" o:title=""/>
+              </v:shape>
+            </w:pict>
+          </mc:Fallback>
+        </mc:AlternateContent>
+      </w:r>
+      <w:r>
+        <w:rPr>
+          <w:noProof/>
+        </w:rPr>
+        <mc:AlternateContent>
+          <mc:Choice Requires="wpi">
+            <w:drawing>
+              <wp:anchor distT="0" distB="0" distL="114300" distR="114300" simplePos="0" relativeHeight="251659264" behindDoc="0" locked="0" layoutInCell="1" allowOverlap="1" wp14:anchorId="63AF3005" wp14:editId="21D54776">
+                <wp:simplePos x="0" y="0"/>
+                <wp:positionH relativeFrom="column">
+                  <wp:posOffset>-25715</wp:posOffset>
+                </wp:positionH>
+                <wp:positionV relativeFrom="paragraph">
+                  <wp:posOffset>150622</wp:posOffset>
+                </wp:positionV>
+                <wp:extent cx="3294720" cy="520920"/>
+                <wp:effectExtent l="57150" t="38100" r="58420" b="50800"/>
+                <wp:wrapNone/>
+                <wp:docPr id="507197155" name="Tinta 2"/>
+                <wp:cNvGraphicFramePr/>
+                <a:graphic xmlns:a="http://schemas.openxmlformats.org/drawingml/2006/main">
+                  <a:graphicData uri="http://schemas.microsoft.com/office/word/2010/wordprocessingInk">
+                    <w14:contentPart bwMode="auto" r:id="rId15">
+                      <w14:nvContentPartPr>
+                        <w14:cNvContentPartPr/>
+                      </w14:nvContentPartPr>
+                      <w14:xfrm>
+                        <a:off x="0" y="0"/>
+                        <a:ext cx="3294720" cy="520920"/>
+                      </w14:xfrm>
+                    </w14:contentPart>
+                  </a:graphicData>
+                </a:graphic>
+              </wp:anchor>
+            </w:drawing>
+          </mc:Choice>
+          <mc:Fallback>
+            <w:pict>
+              <v:shape w14:anchorId="6D7E7B08" id="Tinta 2" o:spid="_x0000_s1026" type="#_x0000_t75" style="position:absolute;margin-left:-2.7pt;margin-top:11.15pt;width:260.85pt;height:42.4pt;z-index:251659264;visibility:visible;mso-wrap-style:square;mso-wrap-distance-left:9pt;mso-wrap-distance-top:0;mso-wrap-distance-right:9pt;mso-wrap-distance-bottom:0;mso-position-horizontal:absolute;mso-position-horizontal-relative:text;mso-position-vertical:absolute;mso-position-vertical-relative:text" o:gfxdata="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">
+                <v:imagedata r:id="rId16" o:title=""/>
+              </v:shape>
+            </w:pict>
+          </mc:Fallback>
+        </mc:AlternateContent>
+      </w:r>
+      <w:r>
+        <w:drawing>
+          <wp:inline distT="0" distB="0" distL="0" distR="0" wp14:anchorId="73FD436A" wp14:editId="6623C51D">
+            <wp:extent cx="6120130" cy="2034540"/>
+            <wp:effectExtent l="0" t="0" r="0" b="3810"/>
+            <wp:docPr id="1906513432" name="Imagem 1" descr="Interface gráfica do usuário, Texto, Aplicativo, Email&#10;&#10;Descrição gerada automaticamente"/>
+            <wp:cNvGraphicFramePr>
+              <a:graphicFrameLocks xmlns:a="http://schemas.openxmlformats.org/drawingml/2006/main" noChangeAspect="1"/>
+            </wp:cNvGraphicFramePr>
+            <a:graphic xmlns:a="http://schemas.openxmlformats.org/drawingml/2006/main">
+              <a:graphicData uri="http://schemas.openxmlformats.org/drawingml/2006/picture">
+                <pic:pic xmlns:pic="http://schemas.openxmlformats.org/drawingml/2006/picture">
+                  <pic:nvPicPr>
+                    <pic:cNvPr id="1906513432" name="Imagem 1" descr="Interface gráfica do usuário, Texto, Aplicativo, Email&#10;&#10;Descrição gerada automaticamente"/>
+                    <pic:cNvPicPr/>
+                  </pic:nvPicPr>
+                  <pic:blipFill>
+                    <a:blip r:embed="rId17"/>
+                    <a:stretch>
+                      <a:fillRect/>
+                    </a:stretch>
+                  </pic:blipFill>
+                  <pic:spPr>
+                    <a:xfrm>
+                      <a:off x="0" y="0"/>
+                      <a:ext cx="6120130" cy="2034540"/>
+                    </a:xfrm>
+                    <a:prstGeom prst="rect">
+                      <a:avLst/>
+                    </a:prstGeom>
+                  </pic:spPr>
+                </pic:pic>
+              </a:graphicData>
+            </a:graphic>
+          </wp:inline>
+        </w:drawing>
+      </w:r>
+    </w:p>
+    <w:p>
+      <w:pPr>
+        <w:cnfStyle w:val="101000000000" w:firstRow="1" w:lastRow="0" w:firstColumn="1" w:lastColumn="0" w:oddVBand="0" w:evenVBand="0" w:oddHBand="0" w:evenHBand="0" w:firstRowFirstColumn="0" w:firstRowLastColumn="0" w:lastRowFirstColumn="0" w:lastRowLastColumn="0"/>
+        <w:rPr>
+          <w:rFonts w:ascii="Arial" w:hAnsi="Arial" w:cs="Arial"/>
+          <w:sz w:val="24"/>
+          <w:szCs w:val="24"/>
+        </w:rPr>
+      </w:pPr>
+      <w:proofErr w:type="spellStart"/>
+      <w:r>
+        <w:rPr>
+          <w:rFonts w:ascii="Arial" w:hAnsi="Arial" w:cs="Arial"/>
+          <w:sz w:val="24"/>
+          <w:szCs w:val="24"/>
+        </w:rPr>
+        <w:t>Renomea</w:t>
+      </w:r>
+      <w:proofErr w:type="spellEnd"/>
+      <w:r>
+        <w:rPr>
+          <w:rFonts w:ascii="Arial" w:hAnsi="Arial" w:cs="Arial"/>
+          <w:sz w:val="24"/>
+          <w:szCs w:val="24"/>
+        </w:rPr>
+        <w:t xml:space="preserve"> e executa</w:t>
+      </w:r>
+    </w:p>
+    <w:p>
+      <w:pPr>
+        <w:cnfStyle w:val="101000000000" w:firstRow="1" w:lastRow="0" w:firstColumn="1" w:lastColumn="0" w:oddVBand="0" w:evenVBand="0" w:oddHBand="0" w:evenHBand="0" w:firstRowFirstColumn="0" w:firstRowLastColumn="0" w:lastRowFirstColumn="0" w:lastRowLastColumn="0"/>
+        <w:rPr>
+          <w:rFonts w:ascii="Arial" w:hAnsi="Arial" w:cs="Arial"/>
+          <w:sz w:val="24"/>
+          <w:szCs w:val="24"/>
+        </w:rPr>
+      </w:pPr>
+    </w:p>
+    <w:p>
+      <w:pPr>
+        <w:cnfStyle w:val="101000000000" w:firstRow="1" w:lastRow="0" w:firstColumn="1" w:lastColumn="0" w:oddVBand="0" w:evenVBand="0" w:oddHBand="0" w:evenHBand="0" w:firstRowFirstColumn="0" w:firstRowLastColumn="0" w:lastRowFirstColumn="0" w:lastRowLastColumn="0"/>
+        <w:rPr>
+          <w:rFonts w:ascii="Arial" w:hAnsi="Arial" w:cs="Arial"/>
+          <w:b/>
+          <w:bCs/>
+          <w:sz w:val="24"/>
+          <w:szCs w:val="24"/>
+        </w:rPr>
+      </w:pPr>
+      <w:r>
+        <w:rPr>
+          <w:rFonts w:ascii="Arial" w:hAnsi="Arial" w:cs="Arial"/>
+          <w:b/>
+          <w:bCs/>
+          <w:sz w:val="24"/>
+          <w:szCs w:val="24"/>
+        </w:rPr>
+        <w:t>No SQL</w:t>
+      </w:r>
+    </w:p>
+    <w:p>
+      <w:pPr>
+        <w:cnfStyle w:val="101000000000" w:firstRow="1" w:lastRow="0" w:firstColumn="1" w:lastColumn="0" w:oddVBand="0" w:evenVBand="0" w:oddHBand="0" w:evenHBand="0" w:firstRowFirstColumn="0" w:firstRowLastColumn="0" w:lastRowFirstColumn="0" w:lastRowLastColumn="0"/>
+      </w:pPr>
+      <w:r>
+        <w:rPr>
+          <w:highlight w:val="lightGray"/>
+        </w:rPr>
+        <w:t>RENAME TABLE &lt;</w:t>
+      </w:r>
+      <w:proofErr w:type="spellStart"/>
+      <w:r>
+        <w:rPr>
+          <w:highlight w:val="lightGray"/>
+        </w:rPr>
+        <w:t>nome_atual</w:t>
+      </w:r>
+      <w:proofErr w:type="spellEnd"/>
+      <w:r>
+        <w:rPr>
+          <w:highlight w:val="lightGray"/>
+        </w:rPr>
+        <w:t>&gt; TO &lt;</w:t>
+      </w:r>
+      <w:proofErr w:type="spellStart"/>
+      <w:r>
+        <w:rPr>
+          <w:highlight w:val="lightGray"/>
+        </w:rPr>
+        <w:t>nome_novo</w:t>
+      </w:r>
+      <w:proofErr w:type="spellEnd"/>
+      <w:r>
+        <w:rPr>
+          <w:highlight w:val="lightGray"/>
+        </w:rPr>
+        <w:t>&gt;</w:t>
+      </w:r>
+    </w:p>
+    <w:p>
+      <w:pPr>
+        <w:cnfStyle w:val="101000000000" w:firstRow="1" w:lastRow="0" w:firstColumn="1" w:lastColumn="0" w:oddVBand="0" w:evenVBand="0" w:oddHBand="0" w:evenHBand="0" w:firstRowFirstColumn="0" w:firstRowLastColumn="0" w:lastRowFirstColumn="0" w:lastRowLastColumn="0"/>
+      </w:pPr>
+      <w:r>
+        <w:rPr>
+          <w:highlight w:val="lightGray"/>
+        </w:rPr>
+        <w:t xml:space="preserve">RENAME TABLE </w:t>
+      </w:r>
+      <w:proofErr w:type="spellStart"/>
+      <w:r>
+        <w:rPr>
+          <w:highlight w:val="lightGray"/>
+        </w:rPr>
+        <w:t>tb_cursos_teste</w:t>
+      </w:r>
+      <w:proofErr w:type="spellEnd"/>
+      <w:r>
+        <w:rPr>
+          <w:highlight w:val="lightGray"/>
+        </w:rPr>
+        <w:t xml:space="preserve"> TO </w:t>
+      </w:r>
+      <w:proofErr w:type="spellStart"/>
+      <w:r>
+        <w:rPr>
+          <w:highlight w:val="lightGray"/>
+        </w:rPr>
+        <w:t>tb_cursos</w:t>
+      </w:r>
+      <w:proofErr w:type="spellEnd"/>
+      <w:r>
+        <w:rPr>
+          <w:highlight w:val="lightGray"/>
+        </w:rPr>
+        <w:t>;</w:t>
+      </w:r>
+    </w:p>
+    <w:p>
+      <w:pPr>
+        <w:cnfStyle w:val="101000000000" w:firstRow="1" w:lastRow="0" w:firstColumn="1" w:lastColumn="0" w:oddVBand="0" w:evenVBand="0" w:oddHBand="0" w:evenHBand="0" w:firstRowFirstColumn="0" w:firstRowLastColumn="0" w:lastRowFirstColumn="0" w:lastRowLastColumn="0"/>
+      </w:pPr>
+      <w:r>
+        <w:rPr>
+          <w:noProof/>
+        </w:rPr>
+        <w:drawing>
+          <wp:inline distT="0" distB="0" distL="0" distR="0" wp14:anchorId="048C6E5C" wp14:editId="1A726989">
+            <wp:extent cx="1628775" cy="552450"/>
+            <wp:effectExtent l="0" t="0" r="9525" b="0"/>
+            <wp:docPr id="1574860778" name="Imagem 1" descr="Interface gráfica do usuário, Texto, Aplicativo, chat ou mensagem de texto&#10;&#10;Descrição gerada automaticamente"/>
+            <wp:cNvGraphicFramePr>
+              <a:graphicFrameLocks xmlns:a="http://schemas.openxmlformats.org/drawingml/2006/main" noChangeAspect="1"/>
+            </wp:cNvGraphicFramePr>
+            <a:graphic xmlns:a="http://schemas.openxmlformats.org/drawingml/2006/main">
+              <a:graphicData uri="http://schemas.openxmlformats.org/drawingml/2006/picture">
+                <pic:pic xmlns:pic="http://schemas.openxmlformats.org/drawingml/2006/picture">
+                  <pic:nvPicPr>
+                    <pic:cNvPr id="1574860778" name="Imagem 1" descr="Interface gráfica do usuário, Texto, Aplicativo, chat ou mensagem de texto&#10;&#10;Descrição gerada automaticamente"/>
+                    <pic:cNvPicPr/>
+                  </pic:nvPicPr>
+                  <pic:blipFill>
+                    <a:blip r:embed="rId18"/>
+                    <a:stretch>
+                      <a:fillRect/>
+                    </a:stretch>
+                  </pic:blipFill>
+                  <pic:spPr>
+                    <a:xfrm>
+                      <a:off x="0" y="0"/>
+                      <a:ext cx="1628775" cy="552450"/>
+                    </a:xfrm>
+                    <a:prstGeom prst="rect">
+                      <a:avLst/>
+                    </a:prstGeom>
+                  </pic:spPr>
+                </pic:pic>
+              </a:graphicData>
+            </a:graphic>
+          </wp:inline>
+        </w:drawing>
+      </w:r>
+    </w:p>
+    <w:p>
+      <w:pPr>
+        <w:cnfStyle w:val="101000000000" w:firstRow="1" w:lastRow="0" w:firstColumn="1" w:lastColumn="0" w:oddVBand="0" w:evenVBand="0" w:oddHBand="0" w:evenHBand="0" w:firstRowFirstColumn="0" w:firstRowLastColumn="0" w:lastRowFirstColumn="0" w:lastRowLastColumn="0"/>
+      </w:pPr>
+      <w:r>
+        <w:t>Provavelmente é preciso que você atualize a página para aparecer a mudança.</w:t>
+      </w:r>
+    </w:p>
+    <w:p>
+      <w:pPr>
+        <w:cnfStyle w:val="101000000000" w:firstRow="1" w:lastRow="0" w:firstColumn="1" w:lastColumn="0" w:oddVBand="0" w:evenVBand="0" w:oddHBand="0" w:evenHBand="0" w:firstRowFirstColumn="0" w:firstRowLastColumn="0" w:lastRowFirstColumn="0" w:lastRowLastColumn="0"/>
+        <w:rPr>
+          <w:b/>
+          <w:bCs/>
+        </w:rPr>
+      </w:pPr>
+      <w:r>
+        <w:rPr>
+          <w:b/>
+          <w:bCs/>
+          <w:noProof/>
+        </w:rPr>
+        <mc:AlternateContent>
+          <mc:Choice Requires="wpi">
+            <w:drawing>
+              <wp:anchor distT="0" distB="0" distL="114300" distR="114300" simplePos="0" relativeHeight="251662336" behindDoc="0" locked="0" layoutInCell="1" allowOverlap="1" wp14:anchorId="6226777B" wp14:editId="55F84409">
+                <wp:simplePos x="0" y="0"/>
+                <wp:positionH relativeFrom="column">
+                  <wp:posOffset>1223845</wp:posOffset>
+                </wp:positionH>
+                <wp:positionV relativeFrom="paragraph">
+                  <wp:posOffset>-117469</wp:posOffset>
+                </wp:positionV>
+                <wp:extent cx="528840" cy="402840"/>
+                <wp:effectExtent l="38100" t="38100" r="43180" b="54610"/>
+                <wp:wrapNone/>
+                <wp:docPr id="817871519" name="Tinta 7"/>
+                <wp:cNvGraphicFramePr/>
+                <a:graphic xmlns:a="http://schemas.openxmlformats.org/drawingml/2006/main">
+                  <a:graphicData uri="http://schemas.microsoft.com/office/word/2010/wordprocessingInk">
+                    <w14:contentPart bwMode="auto" r:id="rId19">
+                      <w14:nvContentPartPr>
+                        <w14:cNvContentPartPr/>
+                      </w14:nvContentPartPr>
+                      <w14:xfrm>
+                        <a:off x="0" y="0"/>
+                        <a:ext cx="528840" cy="402840"/>
+                      </w14:xfrm>
+                    </w14:contentPart>
+                  </a:graphicData>
+                </a:graphic>
+              </wp:anchor>
+            </w:drawing>
+          </mc:Choice>
+          <mc:Fallback>
+            <w:pict>
+              <v:shape w14:anchorId="1F771969" id="Tinta 7" o:spid="_x0000_s1026" type="#_x0000_t75" style="position:absolute;margin-left:95.65pt;margin-top:-9.95pt;width:43.1pt;height:33.1pt;z-index:251662336;visibility:visible;mso-wrap-style:square;mso-wrap-distance-left:9pt;mso-wrap-distance-top:0;mso-wrap-distance-right:9pt;mso-wrap-distance-bottom:0;mso-position-horizontal:absolute;mso-position-horizontal-relative:text;mso-position-vertical:absolute;mso-position-vertical-relative:text" o:gfxdata="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">
+                <v:imagedata r:id="rId20" o:title=""/>
+              </v:shape>
+            </w:pict>
+          </mc:Fallback>
+        </mc:AlternateContent>
+      </w:r>
+      <w:r>
+        <w:rPr>
+          <w:b/>
+          <w:bCs/>
+        </w:rPr>
+        <w:t>F5</w:t>
+      </w:r>
+      <w:r>
+        <w:rPr>
+          <w:b/>
+          <w:bCs/>
+        </w:rPr>
+        <w:t xml:space="preserve"> ou </w:t>
+      </w:r>
+      <w:r>
+        <w:drawing>
+          <wp:inline distT="0" distB="0" distL="0" distR="0" wp14:anchorId="3FA665BB" wp14:editId="6D998754">
+            <wp:extent cx="1733550" cy="409575"/>
+            <wp:effectExtent l="0" t="0" r="0" b="9525"/>
+            <wp:docPr id="685200747" name="Imagem 1"/>
+            <wp:cNvGraphicFramePr>
+              <a:graphicFrameLocks xmlns:a="http://schemas.openxmlformats.org/drawingml/2006/main" noChangeAspect="1"/>
+            </wp:cNvGraphicFramePr>
+            <a:graphic xmlns:a="http://schemas.openxmlformats.org/drawingml/2006/main">
+              <a:graphicData uri="http://schemas.openxmlformats.org/drawingml/2006/picture">
+                <pic:pic xmlns:pic="http://schemas.openxmlformats.org/drawingml/2006/picture">
+                  <pic:nvPicPr>
+                    <pic:cNvPr id="685200747" name=""/>
+                    <pic:cNvPicPr/>
+                  </pic:nvPicPr>
+                  <pic:blipFill>
+                    <a:blip r:embed="rId21"/>
+                    <a:stretch>
+                      <a:fillRect/>
+                    </a:stretch>
+                  </pic:blipFill>
+                  <pic:spPr>
+                    <a:xfrm>
+                      <a:off x="0" y="0"/>
+                      <a:ext cx="1733550" cy="409575"/>
+                    </a:xfrm>
+                    <a:prstGeom prst="rect">
+                      <a:avLst/>
+                    </a:prstGeom>
+                  </pic:spPr>
+                </pic:pic>
+              </a:graphicData>
+            </a:graphic>
+          </wp:inline>
+        </w:drawing>
+      </w:r>
     </w:p>
     <w:sectPr>
       <w:pgSz w:w="11906" w:h="16838"/>
@@ -7528,6 +8259,114 @@
 </w:styles>
 </file>
 
+<file path=word/ink/ink1.xml><?xml version="1.0" encoding="utf-8"?>
+<inkml:ink xmlns:inkml="http://www.w3.org/2003/InkML">
+  <inkml:definitions>
+    <inkml:context xml:id="ctx0">
+      <inkml:inkSource xml:id="inkSrc0">
+        <inkml:traceFormat>
+          <inkml:channel name="X" type="integer" min="-2.14748E9" max="2.14748E9" units="cm"/>
+          <inkml:channel name="Y" type="integer" min="-2.14748E9" max="2.14748E9" units="cm"/>
+          <inkml:channel name="F" type="integer" max="32767" units="dev"/>
+        </inkml:traceFormat>
+        <inkml:channelProperties>
+          <inkml:channelProperty channel="X" name="resolution" value="1000" units="1/cm"/>
+          <inkml:channelProperty channel="Y" name="resolution" value="1000" units="1/cm"/>
+          <inkml:channelProperty channel="F" name="resolution" value="0" units="1/dev"/>
+        </inkml:channelProperties>
+      </inkml:inkSource>
+      <inkml:timestamp xml:id="ts0" timeString="2023-08-18T21:01:30.622"/>
+    </inkml:context>
+    <inkml:brush xml:id="br0">
+      <inkml:brushProperty name="width" value="0.05" units="cm"/>
+      <inkml:brushProperty name="height" value="0.05" units="cm"/>
+    </inkml:brush>
+  </inkml:definitions>
+  <inkml:trace contextRef="#ctx0" brushRef="#br0">235 250 24575,'-1'84'0,"-1"-34"0,2 0 0,7 56 0,-5-99 0,-1 0 0,1 0 0,0 0 0,0 0 0,1-1 0,0 1 0,0-1 0,0 0 0,1 0 0,0 0 0,0 0 0,0-1 0,1 1 0,0-1 0,0 0 0,1-1 0,-1 1 0,1-1 0,0 0 0,0 0 0,0-1 0,0 0 0,11 4 0,10 1 0,1-1 0,-1 0 0,2-3 0,42 3 0,-54-5 0,1109 47 0,2082-49 0,-3201 1 0,-1-1 0,0 0 0,0 0 0,0-1 0,0 0 0,0 0 0,0 0 0,0-1 0,0 0 0,0 0 0,0-1 0,-1 1 0,1-1 0,-1 0 0,0-1 0,0 1 0,0-1 0,0 0 0,-1 0 0,1-1 0,-1 1 0,0-1 0,-1 0 0,1 0 0,-1-1 0,0 1 0,0 0 0,0-1 0,-1 0 0,0 0 0,0 0 0,-1 0 0,2-7 0,2-14 0,-1 0 0,-1 0 0,-1-41 0,0 4 0,5 30 0,-5 28 0,-1 0 0,1 0 0,-1-1 0,-1 1 0,1-1 0,-1-7 0,0 13 0,-1-1 0,1 0 0,0 1 0,-1-1 0,1 0 0,-1 1 0,0-1 0,0 1 0,0-1 0,0 1 0,0-1 0,0 1 0,0 0 0,0-1 0,0 1 0,0 0 0,-1 0 0,1 0 0,0 0 0,-1 0 0,1 0 0,-1 1 0,1-1 0,-1 0 0,0 1 0,1-1 0,-1 1 0,-2-1 0,-31-6 0,-1 2 0,0 2 0,-39 1 0,-18-2 0,-897-111 0,717 78 0,115 24 0,-250 10 0,204 7 0,-2136-4 0,2305-3 0,1-2 0,1 0 0,-1-3 0,1-1 0,-60-25 0,56 21 0,-28-14-1365,44 14-5461</inkml:trace>
+</inkml:ink>
+</file>
+
+<file path=word/ink/ink2.xml><?xml version="1.0" encoding="utf-8"?>
+<inkml:ink xmlns:inkml="http://www.w3.org/2003/InkML">
+  <inkml:definitions>
+    <inkml:context xml:id="ctx0">
+      <inkml:inkSource xml:id="inkSrc0">
+        <inkml:traceFormat>
+          <inkml:channel name="X" type="integer" min="-2.14748E9" max="2.14748E9" units="cm"/>
+          <inkml:channel name="Y" type="integer" min="-2.14748E9" max="2.14748E9" units="cm"/>
+          <inkml:channel name="F" type="integer" max="32767" units="dev"/>
+        </inkml:traceFormat>
+        <inkml:channelProperties>
+          <inkml:channelProperty channel="X" name="resolution" value="1000" units="1/cm"/>
+          <inkml:channelProperty channel="Y" name="resolution" value="1000" units="1/cm"/>
+          <inkml:channelProperty channel="F" name="resolution" value="0" units="1/dev"/>
+        </inkml:channelProperties>
+      </inkml:inkSource>
+      <inkml:timestamp xml:id="ts0" timeString="2023-08-18T21:01:08.719"/>
+    </inkml:context>
+    <inkml:brush xml:id="br0">
+      <inkml:brushProperty name="width" value="0.05" units="cm"/>
+      <inkml:brushProperty name="height" value="0.05" units="cm"/>
+    </inkml:brush>
+  </inkml:definitions>
+  <inkml:trace contextRef="#ctx0" brushRef="#br0">1356 1 24575,'-6'0'0,"-83"0"0,-153 18 0,-5 19 0,-226 40 0,426-67 0,-154 27 0,198-37 0,1 1 0,-1-1 0,1 1 0,0 0 0,-1 0 0,1 0 0,0 0 0,0 0 0,-1 0 0,1 1 0,0-1 0,0 1 0,0-1 0,1 1 0,-1 0 0,0 0 0,1 0 0,-1 0 0,1 0 0,-1 0 0,1 0 0,0 1 0,0-1 0,0 0 0,0 1 0,1-1 0,-1 1 0,1-1 0,-1 1 0,1-1 0,0 1 0,0-1 0,0 4 0,0 11 0,1 0 0,1 0 0,7 31 0,-5-29 0,-1-3 0,1 0 0,0 0 0,1 0 0,0 0 0,2-1 0,0 0 0,0 0 0,15 20 0,-16-27 0,1-1 0,0 1 0,0-1 0,1 0 0,0-1 0,0 0 0,1 0 0,0-1 0,0 0 0,0 0 0,0-1 0,1-1 0,0 1 0,18 3 0,49 7 0,151 7 0,81-20 0,-156-3 0,1002 1 0,-1152 2 0,0-1 0,0 0 0,0 0 0,0-1 0,1 1 0,-1-1 0,0 1 0,0-1 0,0 0 0,0 0 0,0-1 0,0 1 0,-1-1 0,1 1 0,3-3 0,-5 2 0,1 0 0,-1 0 0,0 1 0,0-1 0,0 0 0,0-1 0,0 1 0,-1 0 0,1 0 0,0 0 0,-1 0 0,0 0 0,1-1 0,-1 1 0,0 0 0,0 0 0,-1-1 0,1 1 0,0 0 0,-1 0 0,1 0 0,-2-4 0,-8-22 0,-1 0 0,-1 1 0,-2 1 0,0 0 0,-20-25 0,7 8 0,20 30 0,0 1 0,-1 0 0,-1 0 0,0 0 0,-1 1 0,0 1 0,0-1 0,-1 2 0,-1 0 0,1 0 0,-1 1 0,-1 0 0,0 1 0,0 0 0,0 1 0,-19-5 0,-73-20 0,-1 5 0,-212-24 0,-219 21 0,255 28-1365,259 2-5461</inkml:trace>
+</inkml:ink>
+</file>
+
+<file path=word/ink/ink3.xml><?xml version="1.0" encoding="utf-8"?>
+<inkml:ink xmlns:inkml="http://www.w3.org/2003/InkML">
+  <inkml:definitions>
+    <inkml:context xml:id="ctx0">
+      <inkml:inkSource xml:id="inkSrc0">
+        <inkml:traceFormat>
+          <inkml:channel name="X" type="integer" min="-2.14748E9" max="2.14748E9" units="cm"/>
+          <inkml:channel name="Y" type="integer" min="-2.14748E9" max="2.14748E9" units="cm"/>
+          <inkml:channel name="F" type="integer" max="32767" units="dev"/>
+        </inkml:traceFormat>
+        <inkml:channelProperties>
+          <inkml:channelProperty channel="X" name="resolution" value="1000" units="1/cm"/>
+          <inkml:channelProperty channel="Y" name="resolution" value="1000" units="1/cm"/>
+          <inkml:channelProperty channel="F" name="resolution" value="0" units="1/dev"/>
+        </inkml:channelProperties>
+      </inkml:inkSource>
+      <inkml:timestamp xml:id="ts0" timeString="2023-08-18T21:01:06.717"/>
+    </inkml:context>
+    <inkml:brush xml:id="br0">
+      <inkml:brushProperty name="width" value="0.05" units="cm"/>
+      <inkml:brushProperty name="height" value="0.05" units="cm"/>
+    </inkml:brush>
+  </inkml:definitions>
+  <inkml:trace contextRef="#ctx0" brushRef="#br0">7906 313 24575,'-703'-29'0,"379"10"0,-409-46-205,4-35-98,421 56 259,-423-12 228,-1 56 112,300 4-224,-2493-4-72,2914 0 0,-10-1 0,1 1 0,0 2 0,-1 0 0,-35 8 0,51-9 0,1 1 0,-1-1 0,1 1 0,0 0 0,-1 0 0,1 1 0,0-1 0,0 1 0,1 0 0,-1 0 0,0 0 0,1 1 0,0-1 0,0 1 0,0 0 0,0 0 0,1 0 0,-1 0 0,1 0 0,0 1 0,0-1 0,0 0 0,1 1 0,0 0 0,0-1 0,-1 6 0,-3 80 0,5-68 0,-1 0 0,-1 0 0,-1 0 0,-6 25 0,-1-15 0,-16 69 0,26-99 0,0 1 0,0-1 0,0 0 0,0 0 0,1 0 0,-1 0 0,0 0 0,1 0 0,0 0 0,-1 0 0,1 0 0,0 0 0,0-1 0,0 1 0,0 0 0,0 0 0,1-1 0,-1 1 0,1-1 0,-1 1 0,1-1 0,-1 1 0,1-1 0,0 0 0,-1 0 0,1 0 0,0 0 0,0 0 0,4 1 0,8 3 0,0 0 0,1 0 0,19 2 0,-12-2 0,1244 248 0,5-57 0,-490-121 0,-630-66 0,228 44 0,-188-22 0,1381 159-809,-1378-169 781,975 49 28,-1039-77 419,191-35-1,-263 29-418,85-30 0,-23 5 0,94-20 0,0 2 0,240-97 0,-392 128 0,88-40 0,-128 54 0,-1-1 0,-1-1 0,0-1 0,29-25 0,-45 35 0,0 0 0,0-1 0,0 1 0,-1-1 0,1 0 0,-1 0 0,0 0 0,0 0 0,-1-1 0,0 1 0,0-1 0,0 1 0,0-1 0,-1 0 0,0 0 0,0 0 0,-1 0 0,0 1 0,0-1 0,0 0 0,-1 0 0,1 0 0,-1 0 0,-1 0 0,1 1 0,-1-1 0,0 0 0,-1 1 0,1 0 0,-1-1 0,0 1 0,0 0 0,0 0 0,-1 1 0,0-1 0,0 1 0,0 0 0,-1 0 0,1 0 0,-7-4 0,-20-6 0,-1 0 0,-1 2 0,0 2 0,0 1 0,-1 1 0,-59-5 0,27 3 0,-846-112-783,370 55 429,-101-31 354,-166-21 0,731 112-1175,34 7-4704</inkml:trace>
+</inkml:ink>
+</file>
+
+<file path=word/ink/ink4.xml><?xml version="1.0" encoding="utf-8"?>
+<inkml:ink xmlns:inkml="http://www.w3.org/2003/InkML">
+  <inkml:definitions>
+    <inkml:context xml:id="ctx0">
+      <inkml:inkSource xml:id="inkSrc0">
+        <inkml:traceFormat>
+          <inkml:channel name="X" type="integer" min="-2.14748E9" max="2.14748E9" units="cm"/>
+          <inkml:channel name="Y" type="integer" min="-2.14748E9" max="2.14748E9" units="cm"/>
+          <inkml:channel name="F" type="integer" max="32767" units="dev"/>
+        </inkml:traceFormat>
+        <inkml:channelProperties>
+          <inkml:channelProperty channel="X" name="resolution" value="1000" units="1/cm"/>
+          <inkml:channelProperty channel="Y" name="resolution" value="1000" units="1/cm"/>
+          <inkml:channelProperty channel="F" name="resolution" value="0" units="1/dev"/>
+        </inkml:channelProperties>
+      </inkml:inkSource>
+      <inkml:timestamp xml:id="ts0" timeString="2023-08-18T21:05:40.993"/>
+    </inkml:context>
+    <inkml:brush xml:id="br0">
+      <inkml:brushProperty name="width" value="0.05" units="cm"/>
+      <inkml:brushProperty name="height" value="0.05" units="cm"/>
+    </inkml:brush>
+  </inkml:definitions>
+  <inkml:trace contextRef="#ctx0" brushRef="#br0">459 258 24575,'1'43'0,"-1"0"0,-3 0 0,-2 0 0,-1 0 0,-22 74 0,17-87 0,2 1 0,0 1 0,3-1 0,0 1 0,2 1 0,0 45 0,7 75 0,-3-151 0,1 0 0,-1 0 0,1 0 0,0 0 0,0 0 0,0 0 0,0 0 0,0-1 0,0 1 0,0 0 0,1-1 0,-1 1 0,1-1 0,-1 1 0,1-1 0,0 0 0,-1 0 0,1 1 0,0-1 0,0-1 0,0 1 0,0 0 0,0 0 0,0-1 0,0 1 0,0-1 0,4 1 0,9 2 0,1-1 0,27-1 0,-25 0 0,77 2 0,632 46 0,-693-43 0,-25-4 0,0-1 0,-1 1 0,1-1 0,0-1 0,0 0 0,0 0 0,15-3 0,-23 3 0,1-1 0,-1 1 0,0-1 0,0 1 0,0-1 0,0 0 0,0 0 0,0 0 0,0 1 0,-1-1 0,1 0 0,0 0 0,0 0 0,-1 0 0,1 0 0,0 0 0,-1-1 0,1 1 0,-1 0 0,1 0 0,-1 0 0,0-1 0,0 1 0,1 0 0,-1 0 0,0 0 0,0-1 0,-1-1 0,-3-42 0,1 30 0,-7-431 0,12 276 0,-2 166 0,0 0 0,0 0 0,0 1 0,0-1 0,-1 0 0,0 0 0,0 0 0,0 0 0,0 1 0,0-1 0,-1 0 0,0 1 0,1-1 0,-1 1 0,-1 0 0,1 0 0,0 0 0,-1 0 0,1 0 0,-4-3 0,-2 2 0,1-1 0,-1 1 0,0 1 0,0-1 0,-1 1 0,1 1 0,-18-4 0,-400-75 0,-120-29 0,213 14-1365,299 82-5461</inkml:trace>
+</inkml:ink>
+</file>
+
 <file path=word/theme/theme1.xml><?xml version="1.0" encoding="utf-8"?>
 <a:theme xmlns:a="http://schemas.openxmlformats.org/drawingml/2006/main" name="Tema do Office">
   <a:themeElements>

</xml_diff>

<commit_message>
incluindo, editando e removendo colunas de tabelas
</commit_message>
<xml_diff>
--- a/MySQL.docx
+++ b/MySQL.docx
@@ -3300,23 +3300,69 @@
           <w:sz w:val="24"/>
           <w:szCs w:val="24"/>
         </w:rPr>
-        <w:t>2</w:t>
-      </w:r>
-      <w:r>
-        <w:rPr>
-          <w:rFonts w:ascii="Arial" w:hAnsi="Arial" w:cs="Arial"/>
-          <w:sz w:val="24"/>
-          <w:szCs w:val="24"/>
-        </w:rPr>
-        <w:t>ª coluna:</w:t>
-      </w:r>
-      <w:r>
-        <w:rPr>
-          <w:rFonts w:ascii="Arial" w:hAnsi="Arial" w:cs="Arial"/>
-          <w:sz w:val="24"/>
-          <w:szCs w:val="24"/>
-        </w:rPr>
-        <w:t xml:space="preserve"> texto de 100 caracteres (variável)</w:t>
+        <w:t>2ª coluna: texto de 100 caracteres (variável);</w:t>
+      </w:r>
+    </w:p>
+    <w:p>
+      <w:pPr>
+        <w:jc w:val="both"/>
+        <w:rPr>
+          <w:rFonts w:ascii="Arial" w:hAnsi="Arial" w:cs="Arial"/>
+          <w:sz w:val="24"/>
+          <w:szCs w:val="24"/>
+        </w:rPr>
+      </w:pPr>
+      <w:r>
+        <w:rPr>
+          <w:rFonts w:ascii="Arial" w:hAnsi="Arial" w:cs="Arial"/>
+          <w:sz w:val="24"/>
+          <w:szCs w:val="24"/>
+        </w:rPr>
+        <w:t>3ª coluna: texto de 50 caracteres (fixos);</w:t>
+      </w:r>
+    </w:p>
+    <w:p>
+      <w:pPr>
+        <w:jc w:val="both"/>
+        <w:rPr>
+          <w:rFonts w:ascii="Arial" w:hAnsi="Arial" w:cs="Arial"/>
+          <w:sz w:val="24"/>
+          <w:szCs w:val="24"/>
+        </w:rPr>
+      </w:pPr>
+      <w:r>
+        <w:rPr>
+          <w:rFonts w:ascii="Arial" w:hAnsi="Arial" w:cs="Arial"/>
+          <w:sz w:val="24"/>
+          <w:szCs w:val="24"/>
+        </w:rPr>
+        <w:t>4ª coluna: texto longo;</w:t>
+      </w:r>
+    </w:p>
+    <w:p>
+      <w:pPr>
+        <w:jc w:val="both"/>
+        <w:rPr>
+          <w:rFonts w:ascii="Arial" w:hAnsi="Arial" w:cs="Arial"/>
+          <w:sz w:val="24"/>
+          <w:szCs w:val="24"/>
+        </w:rPr>
+      </w:pPr>
+      <w:r>
+        <w:rPr>
+          <w:rFonts w:ascii="Arial" w:hAnsi="Arial" w:cs="Arial"/>
+          <w:sz w:val="24"/>
+          <w:szCs w:val="24"/>
+        </w:rPr>
+        <w:t xml:space="preserve">5ª coluna: </w:t>
+      </w:r>
+      <w:r>
+        <w:rPr>
+          <w:rFonts w:ascii="Arial" w:hAnsi="Arial" w:cs="Arial"/>
+          <w:sz w:val="24"/>
+          <w:szCs w:val="24"/>
+        </w:rPr>
+        <w:t>data</w:t>
       </w:r>
       <w:r>
         <w:rPr>
@@ -3342,23 +3388,15 @@
           <w:sz w:val="24"/>
           <w:szCs w:val="24"/>
         </w:rPr>
-        <w:t>3</w:t>
-      </w:r>
-      <w:r>
-        <w:rPr>
-          <w:rFonts w:ascii="Arial" w:hAnsi="Arial" w:cs="Arial"/>
-          <w:sz w:val="24"/>
-          <w:szCs w:val="24"/>
-        </w:rPr>
-        <w:t xml:space="preserve">ª coluna: </w:t>
-      </w:r>
-      <w:r>
-        <w:rPr>
-          <w:rFonts w:ascii="Arial" w:hAnsi="Arial" w:cs="Arial"/>
-          <w:sz w:val="24"/>
-          <w:szCs w:val="24"/>
-        </w:rPr>
-        <w:t>texto de 50 caracteres (fixos)</w:t>
+        <w:t xml:space="preserve">6ª coluna: </w:t>
+      </w:r>
+      <w:r>
+        <w:rPr>
+          <w:rFonts w:ascii="Arial" w:hAnsi="Arial" w:cs="Arial"/>
+          <w:sz w:val="24"/>
+          <w:szCs w:val="24"/>
+        </w:rPr>
+        <w:t>booleano</w:t>
       </w:r>
       <w:r>
         <w:rPr>
@@ -3384,149 +3422,7 @@
           <w:sz w:val="24"/>
           <w:szCs w:val="24"/>
         </w:rPr>
-        <w:t>4</w:t>
-      </w:r>
-      <w:r>
-        <w:rPr>
-          <w:rFonts w:ascii="Arial" w:hAnsi="Arial" w:cs="Arial"/>
-          <w:sz w:val="24"/>
-          <w:szCs w:val="24"/>
-        </w:rPr>
-        <w:t xml:space="preserve">ª coluna: </w:t>
-      </w:r>
-      <w:r>
-        <w:rPr>
-          <w:rFonts w:ascii="Arial" w:hAnsi="Arial" w:cs="Arial"/>
-          <w:sz w:val="24"/>
-          <w:szCs w:val="24"/>
-        </w:rPr>
-        <w:t>texto longo</w:t>
-      </w:r>
-      <w:r>
-        <w:rPr>
-          <w:rFonts w:ascii="Arial" w:hAnsi="Arial" w:cs="Arial"/>
-          <w:sz w:val="24"/>
-          <w:szCs w:val="24"/>
-        </w:rPr>
-        <w:t>;</w:t>
-      </w:r>
-    </w:p>
-    <w:p>
-      <w:pPr>
-        <w:jc w:val="both"/>
-        <w:rPr>
-          <w:rFonts w:ascii="Arial" w:hAnsi="Arial" w:cs="Arial"/>
-          <w:sz w:val="24"/>
-          <w:szCs w:val="24"/>
-        </w:rPr>
-      </w:pPr>
-      <w:r>
-        <w:rPr>
-          <w:rFonts w:ascii="Arial" w:hAnsi="Arial" w:cs="Arial"/>
-          <w:sz w:val="24"/>
-          <w:szCs w:val="24"/>
-        </w:rPr>
-        <w:t>5</w:t>
-      </w:r>
-      <w:r>
-        <w:rPr>
-          <w:rFonts w:ascii="Arial" w:hAnsi="Arial" w:cs="Arial"/>
-          <w:sz w:val="24"/>
-          <w:szCs w:val="24"/>
-        </w:rPr>
-        <w:t xml:space="preserve">ª coluna: </w:t>
-      </w:r>
-      <w:r>
-        <w:rPr>
-          <w:rFonts w:ascii="Arial" w:hAnsi="Arial" w:cs="Arial"/>
-          <w:sz w:val="24"/>
-          <w:szCs w:val="24"/>
-        </w:rPr>
-        <w:t>data</w:t>
-      </w:r>
-      <w:r>
-        <w:rPr>
-          <w:rFonts w:ascii="Arial" w:hAnsi="Arial" w:cs="Arial"/>
-          <w:sz w:val="24"/>
-          <w:szCs w:val="24"/>
-        </w:rPr>
-        <w:t>;</w:t>
-      </w:r>
-    </w:p>
-    <w:p>
-      <w:pPr>
-        <w:jc w:val="both"/>
-        <w:rPr>
-          <w:rFonts w:ascii="Arial" w:hAnsi="Arial" w:cs="Arial"/>
-          <w:sz w:val="24"/>
-          <w:szCs w:val="24"/>
-        </w:rPr>
-      </w:pPr>
-      <w:r>
-        <w:rPr>
-          <w:rFonts w:ascii="Arial" w:hAnsi="Arial" w:cs="Arial"/>
-          <w:sz w:val="24"/>
-          <w:szCs w:val="24"/>
-        </w:rPr>
-        <w:t>6</w:t>
-      </w:r>
-      <w:r>
-        <w:rPr>
-          <w:rFonts w:ascii="Arial" w:hAnsi="Arial" w:cs="Arial"/>
-          <w:sz w:val="24"/>
-          <w:szCs w:val="24"/>
-        </w:rPr>
-        <w:t xml:space="preserve">ª coluna: </w:t>
-      </w:r>
-      <w:r>
-        <w:rPr>
-          <w:rFonts w:ascii="Arial" w:hAnsi="Arial" w:cs="Arial"/>
-          <w:sz w:val="24"/>
-          <w:szCs w:val="24"/>
-        </w:rPr>
-        <w:t>booleano</w:t>
-      </w:r>
-      <w:r>
-        <w:rPr>
-          <w:rFonts w:ascii="Arial" w:hAnsi="Arial" w:cs="Arial"/>
-          <w:sz w:val="24"/>
-          <w:szCs w:val="24"/>
-        </w:rPr>
-        <w:t>;</w:t>
-      </w:r>
-    </w:p>
-    <w:p>
-      <w:pPr>
-        <w:jc w:val="both"/>
-        <w:rPr>
-          <w:rFonts w:ascii="Arial" w:hAnsi="Arial" w:cs="Arial"/>
-          <w:sz w:val="24"/>
-          <w:szCs w:val="24"/>
-        </w:rPr>
-      </w:pPr>
-      <w:r>
-        <w:rPr>
-          <w:rFonts w:ascii="Arial" w:hAnsi="Arial" w:cs="Arial"/>
-          <w:sz w:val="24"/>
-          <w:szCs w:val="24"/>
-        </w:rPr>
-        <w:t>7</w:t>
-      </w:r>
-      <w:r>
-        <w:rPr>
-          <w:rFonts w:ascii="Arial" w:hAnsi="Arial" w:cs="Arial"/>
-          <w:sz w:val="24"/>
-          <w:szCs w:val="24"/>
-        </w:rPr>
-        <w:t>ª coluna:</w:t>
-      </w:r>
-      <w:r>
-        <w:rPr>
-          <w:rFonts w:ascii="Arial" w:hAnsi="Arial" w:cs="Arial"/>
-          <w:sz w:val="24"/>
-          <w:szCs w:val="24"/>
-        </w:rPr>
-        <w:t xml:space="preserve"> valor numérico com fração;</w:t>
+        <w:t>7ª coluna: valor numérico com fração;</w:t>
       </w:r>
     </w:p>
     <w:p>
@@ -3958,7 +3854,6 @@
     <w:p>
       <w:pPr>
         <w:jc w:val="both"/>
-        <w:cnfStyle w:val="101000000000" w:firstRow="1" w:lastRow="0" w:firstColumn="1" w:lastColumn="0" w:oddVBand="0" w:evenVBand="0" w:oddHBand="0" w:evenHBand="0" w:firstRowFirstColumn="0" w:firstRowLastColumn="0" w:lastRowFirstColumn="0" w:lastRowLastColumn="0"/>
         <w:rPr>
           <w:rFonts w:ascii="Arial" w:hAnsi="Arial" w:cs="Arial"/>
           <w:sz w:val="24"/>
@@ -3999,7 +3894,6 @@
     <w:p>
       <w:pPr>
         <w:jc w:val="both"/>
-        <w:cnfStyle w:val="101000000000" w:firstRow="1" w:lastRow="0" w:firstColumn="1" w:lastColumn="0" w:oddVBand="0" w:evenVBand="0" w:oddHBand="0" w:evenHBand="0" w:firstRowFirstColumn="0" w:firstRowLastColumn="0" w:lastRowFirstColumn="0" w:lastRowLastColumn="0"/>
         <w:rPr>
           <w:rFonts w:ascii="Arial" w:hAnsi="Arial" w:cs="Arial"/>
           <w:sz w:val="24"/>
@@ -4030,7 +3924,6 @@
     <w:p>
       <w:pPr>
         <w:jc w:val="both"/>
-        <w:cnfStyle w:val="101000000000" w:firstRow="1" w:lastRow="0" w:firstColumn="1" w:lastColumn="0" w:oddVBand="0" w:evenVBand="0" w:oddHBand="0" w:evenHBand="0" w:firstRowFirstColumn="0" w:firstRowLastColumn="0" w:lastRowFirstColumn="0" w:lastRowLastColumn="0"/>
         <w:rPr>
           <w:rFonts w:ascii="Arial" w:hAnsi="Arial" w:cs="Arial"/>
           <w:sz w:val="24"/>
@@ -4067,7 +3960,6 @@
     <w:p>
       <w:pPr>
         <w:jc w:val="both"/>
-        <w:cnfStyle w:val="101000000000" w:firstRow="1" w:lastRow="0" w:firstColumn="1" w:lastColumn="0" w:oddVBand="0" w:evenVBand="0" w:oddHBand="0" w:evenHBand="0" w:firstRowFirstColumn="0" w:firstRowLastColumn="0" w:lastRowFirstColumn="0" w:lastRowLastColumn="0"/>
         <w:rPr>
           <w:rFonts w:ascii="Arial" w:hAnsi="Arial" w:cs="Arial"/>
           <w:sz w:val="24"/>
@@ -4126,29 +4018,26 @@
     <w:p>
       <w:pPr>
         <w:jc w:val="both"/>
-        <w:cnfStyle w:val="101000000000" w:firstRow="1" w:lastRow="0" w:firstColumn="1" w:lastColumn="0" w:oddVBand="0" w:evenVBand="0" w:oddHBand="0" w:evenHBand="0" w:firstRowFirstColumn="0" w:firstRowLastColumn="0" w:lastRowFirstColumn="0" w:lastRowLastColumn="0"/>
-        <w:rPr>
-          <w:rFonts w:ascii="Arial" w:hAnsi="Arial" w:cs="Arial"/>
-          <w:sz w:val="24"/>
-          <w:szCs w:val="24"/>
-        </w:rPr>
-      </w:pPr>
-    </w:p>
-    <w:p>
-      <w:pPr>
-        <w:jc w:val="both"/>
-        <w:cnfStyle w:val="101000000000" w:firstRow="1" w:lastRow="0" w:firstColumn="1" w:lastColumn="0" w:oddVBand="0" w:evenVBand="0" w:oddHBand="0" w:evenHBand="0" w:firstRowFirstColumn="0" w:firstRowLastColumn="0" w:lastRowFirstColumn="0" w:lastRowLastColumn="0"/>
-        <w:rPr>
-          <w:rFonts w:ascii="Arial" w:hAnsi="Arial" w:cs="Arial"/>
-          <w:sz w:val="24"/>
-          <w:szCs w:val="24"/>
-        </w:rPr>
-      </w:pPr>
-    </w:p>
-    <w:p>
-      <w:pPr>
-        <w:jc w:val="both"/>
-        <w:cnfStyle w:val="101000000000" w:firstRow="1" w:lastRow="0" w:firstColumn="1" w:lastColumn="0" w:oddVBand="0" w:evenVBand="0" w:oddHBand="0" w:evenHBand="0" w:firstRowFirstColumn="0" w:firstRowLastColumn="0" w:lastRowFirstColumn="0" w:lastRowLastColumn="0"/>
+        <w:rPr>
+          <w:rFonts w:ascii="Arial" w:hAnsi="Arial" w:cs="Arial"/>
+          <w:sz w:val="24"/>
+          <w:szCs w:val="24"/>
+        </w:rPr>
+      </w:pPr>
+    </w:p>
+    <w:p>
+      <w:pPr>
+        <w:jc w:val="both"/>
+        <w:rPr>
+          <w:rFonts w:ascii="Arial" w:hAnsi="Arial" w:cs="Arial"/>
+          <w:sz w:val="24"/>
+          <w:szCs w:val="24"/>
+        </w:rPr>
+      </w:pPr>
+    </w:p>
+    <w:p>
+      <w:pPr>
+        <w:jc w:val="both"/>
         <w:rPr>
           <w:rFonts w:ascii="Arial" w:hAnsi="Arial" w:cs="Arial"/>
           <w:sz w:val="24"/>
@@ -4177,7 +4066,6 @@
     <w:p>
       <w:pPr>
         <w:jc w:val="both"/>
-        <w:cnfStyle w:val="101000000000" w:firstRow="1" w:lastRow="0" w:firstColumn="1" w:lastColumn="0" w:oddVBand="0" w:evenVBand="0" w:oddHBand="0" w:evenHBand="0" w:firstRowFirstColumn="0" w:firstRowLastColumn="0" w:lastRowFirstColumn="0" w:lastRowLastColumn="0"/>
         <w:rPr>
           <w:rFonts w:ascii="Arial" w:hAnsi="Arial" w:cs="Arial"/>
           <w:sz w:val="24"/>
@@ -4248,7 +4136,6 @@
     <w:p>
       <w:pPr>
         <w:jc w:val="both"/>
-        <w:cnfStyle w:val="101000000000" w:firstRow="1" w:lastRow="0" w:firstColumn="1" w:lastColumn="0" w:oddVBand="0" w:evenVBand="0" w:oddHBand="0" w:evenHBand="0" w:firstRowFirstColumn="0" w:firstRowLastColumn="0" w:lastRowFirstColumn="0" w:lastRowLastColumn="0"/>
         <w:rPr>
           <w:rFonts w:ascii="Arial" w:hAnsi="Arial" w:cs="Arial"/>
           <w:sz w:val="24"/>
@@ -4321,7 +4208,6 @@
     <w:p>
       <w:pPr>
         <w:jc w:val="both"/>
-        <w:cnfStyle w:val="101000000000" w:firstRow="1" w:lastRow="0" w:firstColumn="1" w:lastColumn="0" w:oddVBand="0" w:evenVBand="0" w:oddHBand="0" w:evenHBand="0" w:firstRowFirstColumn="0" w:firstRowLastColumn="0" w:lastRowFirstColumn="0" w:lastRowLastColumn="0"/>
         <w:rPr>
           <w:rFonts w:ascii="Arial" w:hAnsi="Arial" w:cs="Arial"/>
           <w:sz w:val="24"/>
@@ -4370,18 +4256,16 @@
     <w:p>
       <w:pPr>
         <w:jc w:val="both"/>
-        <w:cnfStyle w:val="101000000000" w:firstRow="1" w:lastRow="0" w:firstColumn="1" w:lastColumn="0" w:oddVBand="0" w:evenVBand="0" w:oddHBand="0" w:evenHBand="0" w:firstRowFirstColumn="0" w:firstRowLastColumn="0" w:lastRowFirstColumn="0" w:lastRowLastColumn="0"/>
-        <w:rPr>
-          <w:rFonts w:ascii="Arial" w:hAnsi="Arial" w:cs="Arial"/>
-          <w:sz w:val="24"/>
-          <w:szCs w:val="24"/>
-        </w:rPr>
-      </w:pPr>
-    </w:p>
-    <w:p>
-      <w:pPr>
-        <w:jc w:val="both"/>
-        <w:cnfStyle w:val="101000000000" w:firstRow="1" w:lastRow="0" w:firstColumn="1" w:lastColumn="0" w:oddVBand="0" w:evenVBand="0" w:oddHBand="0" w:evenHBand="0" w:firstRowFirstColumn="0" w:firstRowLastColumn="0" w:lastRowFirstColumn="0" w:lastRowLastColumn="0"/>
+        <w:rPr>
+          <w:rFonts w:ascii="Arial" w:hAnsi="Arial" w:cs="Arial"/>
+          <w:sz w:val="24"/>
+          <w:szCs w:val="24"/>
+        </w:rPr>
+      </w:pPr>
+    </w:p>
+    <w:p>
+      <w:pPr>
+        <w:jc w:val="both"/>
         <w:rPr>
           <w:rFonts w:ascii="Arial" w:hAnsi="Arial" w:cs="Arial"/>
           <w:sz w:val="24"/>
@@ -4400,7 +4284,6 @@
     <w:p>
       <w:pPr>
         <w:jc w:val="both"/>
-        <w:cnfStyle w:val="101000000000" w:firstRow="1" w:lastRow="0" w:firstColumn="1" w:lastColumn="0" w:oddVBand="0" w:evenVBand="0" w:oddHBand="0" w:evenHBand="0" w:firstRowFirstColumn="0" w:firstRowLastColumn="0" w:lastRowFirstColumn="0" w:lastRowLastColumn="0"/>
         <w:rPr>
           <w:rFonts w:ascii="Arial" w:hAnsi="Arial" w:cs="Arial"/>
           <w:sz w:val="24"/>
@@ -4441,7 +4324,6 @@
       <w:pPr>
         <w:spacing w:before="240"/>
         <w:jc w:val="both"/>
-        <w:cnfStyle w:val="101000000000" w:firstRow="1" w:lastRow="0" w:firstColumn="1" w:lastColumn="0" w:oddVBand="0" w:evenVBand="0" w:oddHBand="0" w:evenHBand="0" w:firstRowFirstColumn="0" w:firstRowLastColumn="0" w:lastRowFirstColumn="0" w:lastRowLastColumn="0"/>
         <w:rPr>
           <w:rFonts w:ascii="Arial" w:hAnsi="Arial" w:cs="Arial"/>
           <w:sz w:val="24"/>
@@ -4475,30 +4357,13 @@
           <w:sz w:val="24"/>
           <w:szCs w:val="24"/>
         </w:rPr>
-        <w:t xml:space="preserve"> </w:t>
-      </w:r>
-      <w:r>
-        <w:rPr>
-          <w:rFonts w:ascii="Arial" w:hAnsi="Arial" w:cs="Arial"/>
-          <w:sz w:val="24"/>
-          <w:szCs w:val="24"/>
-        </w:rPr>
-        <w:t>(tamanho variável que armazena</w:t>
-      </w:r>
-      <w:r>
-        <w:rPr>
-          <w:rFonts w:ascii="Arial" w:hAnsi="Arial" w:cs="Arial"/>
-          <w:sz w:val="24"/>
-          <w:szCs w:val="24"/>
-        </w:rPr>
-        <w:t xml:space="preserve"> de 0 até 255 caracteres);</w:t>
+        <w:t xml:space="preserve"> (tamanho variável que armazena de 0 até 255 caracteres);</w:t>
       </w:r>
     </w:p>
     <w:p>
       <w:pPr>
         <w:spacing w:before="240"/>
         <w:jc w:val="both"/>
-        <w:cnfStyle w:val="101000000000" w:firstRow="1" w:lastRow="0" w:firstColumn="1" w:lastColumn="0" w:oddVBand="0" w:evenVBand="0" w:oddHBand="0" w:evenHBand="0" w:firstRowFirstColumn="0" w:firstRowLastColumn="0" w:lastRowFirstColumn="0" w:lastRowLastColumn="0"/>
         <w:rPr>
           <w:rFonts w:ascii="Arial" w:hAnsi="Arial" w:cs="Arial"/>
           <w:sz w:val="24"/>
@@ -4530,30 +4395,13 @@
           <w:sz w:val="24"/>
           <w:szCs w:val="24"/>
         </w:rPr>
-        <w:t xml:space="preserve"> (</w:t>
-      </w:r>
-      <w:r>
-        <w:rPr>
-          <w:rFonts w:ascii="Arial" w:hAnsi="Arial" w:cs="Arial"/>
-          <w:sz w:val="24"/>
-          <w:szCs w:val="24"/>
-        </w:rPr>
-        <w:t>tamanho</w:t>
-      </w:r>
-      <w:r>
-        <w:rPr>
-          <w:rFonts w:ascii="Arial" w:hAnsi="Arial" w:cs="Arial"/>
-          <w:sz w:val="24"/>
-          <w:szCs w:val="24"/>
-        </w:rPr>
-        <w:t xml:space="preserve"> fixo que armazena de o até 255 caracteres).</w:t>
+        <w:t xml:space="preserve"> (tamanho fixo que armazena de o até 255 caracteres).</w:t>
       </w:r>
     </w:p>
     <w:p>
       <w:pPr>
         <w:spacing w:before="240"/>
         <w:jc w:val="both"/>
-        <w:cnfStyle w:val="101000000000" w:firstRow="1" w:lastRow="0" w:firstColumn="1" w:lastColumn="0" w:oddVBand="0" w:evenVBand="0" w:oddHBand="0" w:evenHBand="0" w:firstRowFirstColumn="0" w:firstRowLastColumn="0" w:lastRowFirstColumn="0" w:lastRowLastColumn="0"/>
         <w:rPr>
           <w:rFonts w:ascii="Arial" w:hAnsi="Arial" w:cs="Arial"/>
           <w:sz w:val="24"/>
@@ -4565,35 +4413,25 @@
       <w:pPr>
         <w:spacing w:before="240"/>
         <w:jc w:val="both"/>
-        <w:cnfStyle w:val="101000000000" w:firstRow="1" w:lastRow="0" w:firstColumn="1" w:lastColumn="0" w:oddVBand="0" w:evenVBand="0" w:oddHBand="0" w:evenHBand="0" w:firstRowFirstColumn="0" w:firstRowLastColumn="0" w:lastRowFirstColumn="0" w:lastRowLastColumn="0"/>
-        <w:rPr>
-          <w:rFonts w:ascii="Arial" w:hAnsi="Arial" w:cs="Arial"/>
-          <w:sz w:val="24"/>
-          <w:szCs w:val="24"/>
-        </w:rPr>
-      </w:pPr>
-      <w:r>
-        <w:rPr>
-          <w:rFonts w:ascii="Arial" w:hAnsi="Arial" w:cs="Arial"/>
-          <w:sz w:val="24"/>
-          <w:szCs w:val="24"/>
-        </w:rPr>
-        <w:t>Campos</w:t>
-      </w:r>
-      <w:r>
-        <w:rPr>
-          <w:rFonts w:ascii="Arial" w:hAnsi="Arial" w:cs="Arial"/>
-          <w:sz w:val="24"/>
-          <w:szCs w:val="24"/>
-        </w:rPr>
-        <w:t xml:space="preserve"> numéricos:</w:t>
+        <w:rPr>
+          <w:rFonts w:ascii="Arial" w:hAnsi="Arial" w:cs="Arial"/>
+          <w:sz w:val="24"/>
+          <w:szCs w:val="24"/>
+        </w:rPr>
+      </w:pPr>
+      <w:r>
+        <w:rPr>
+          <w:rFonts w:ascii="Arial" w:hAnsi="Arial" w:cs="Arial"/>
+          <w:sz w:val="24"/>
+          <w:szCs w:val="24"/>
+        </w:rPr>
+        <w:t>Campos numéricos:</w:t>
       </w:r>
     </w:p>
     <w:p>
       <w:pPr>
         <w:spacing w:before="240"/>
         <w:jc w:val="both"/>
-        <w:cnfStyle w:val="101000000000" w:firstRow="1" w:lastRow="0" w:firstColumn="1" w:lastColumn="0" w:oddVBand="0" w:evenVBand="0" w:oddHBand="0" w:evenHBand="0" w:firstRowFirstColumn="0" w:firstRowLastColumn="0" w:lastRowFirstColumn="0" w:lastRowLastColumn="0"/>
         <w:rPr>
           <w:rFonts w:ascii="Arial" w:hAnsi="Arial" w:cs="Arial"/>
           <w:sz w:val="24"/>
@@ -4634,7 +4472,6 @@
       <w:pPr>
         <w:spacing w:before="240"/>
         <w:jc w:val="both"/>
-        <w:cnfStyle w:val="101000000000" w:firstRow="1" w:lastRow="0" w:firstColumn="1" w:lastColumn="0" w:oddVBand="0" w:evenVBand="0" w:oddHBand="0" w:evenHBand="0" w:firstRowFirstColumn="0" w:firstRowLastColumn="0" w:lastRowFirstColumn="0" w:lastRowLastColumn="0"/>
         <w:rPr>
           <w:rFonts w:ascii="Arial" w:hAnsi="Arial" w:cs="Arial"/>
           <w:sz w:val="24"/>
@@ -4668,31 +4505,7 @@
           <w:sz w:val="24"/>
           <w:szCs w:val="24"/>
         </w:rPr>
-        <w:t xml:space="preserve"> (</w:t>
-      </w:r>
-      <w:r>
-        <w:rPr>
-          <w:rFonts w:ascii="Arial" w:hAnsi="Arial" w:cs="Arial"/>
-          <w:sz w:val="24"/>
-          <w:szCs w:val="24"/>
-        </w:rPr>
-        <w:t>valores numéricos</w:t>
-      </w:r>
-      <w:r>
-        <w:rPr>
-          <w:rFonts w:ascii="Arial" w:hAnsi="Arial" w:cs="Arial"/>
-          <w:sz w:val="24"/>
-          <w:szCs w:val="24"/>
-        </w:rPr>
-        <w:t xml:space="preserve"> fracionados</w:t>
-      </w:r>
-      <w:r>
-        <w:rPr>
-          <w:rFonts w:ascii="Arial" w:hAnsi="Arial" w:cs="Arial"/>
-          <w:sz w:val="24"/>
-          <w:szCs w:val="24"/>
-        </w:rPr>
-        <w:t>,</w:t>
+        <w:t xml:space="preserve"> (valores numéricos fracionados,</w:t>
       </w:r>
       <w:r>
         <w:rPr>
@@ -4715,7 +4528,6 @@
       <w:pPr>
         <w:spacing w:before="240"/>
         <w:jc w:val="both"/>
-        <w:cnfStyle w:val="101000000000" w:firstRow="1" w:lastRow="0" w:firstColumn="1" w:lastColumn="0" w:oddVBand="0" w:evenVBand="0" w:oddHBand="0" w:evenHBand="0" w:firstRowFirstColumn="0" w:firstRowLastColumn="0" w:lastRowFirstColumn="0" w:lastRowLastColumn="0"/>
         <w:rPr>
           <w:rFonts w:ascii="Arial" w:hAnsi="Arial" w:cs="Arial"/>
           <w:sz w:val="24"/>
@@ -4727,7 +4539,6 @@
       <w:pPr>
         <w:spacing w:before="240"/>
         <w:jc w:val="both"/>
-        <w:cnfStyle w:val="101000000000" w:firstRow="1" w:lastRow="0" w:firstColumn="1" w:lastColumn="0" w:oddVBand="0" w:evenVBand="0" w:oddHBand="0" w:evenHBand="0" w:firstRowFirstColumn="0" w:firstRowLastColumn="0" w:lastRowFirstColumn="0" w:lastRowLastColumn="0"/>
         <w:rPr>
           <w:rFonts w:ascii="Arial" w:hAnsi="Arial" w:cs="Arial"/>
           <w:sz w:val="24"/>
@@ -4747,7 +4558,6 @@
       <w:pPr>
         <w:spacing w:before="240"/>
         <w:jc w:val="both"/>
-        <w:cnfStyle w:val="101000000000" w:firstRow="1" w:lastRow="0" w:firstColumn="1" w:lastColumn="0" w:oddVBand="0" w:evenVBand="0" w:oddHBand="0" w:evenHBand="0" w:firstRowFirstColumn="0" w:firstRowLastColumn="0" w:lastRowFirstColumn="0" w:lastRowLastColumn="0"/>
         <w:rPr>
           <w:rFonts w:ascii="Arial" w:hAnsi="Arial" w:cs="Arial"/>
           <w:sz w:val="24"/>
@@ -4786,7 +4596,6 @@
       <w:pPr>
         <w:spacing w:before="240"/>
         <w:jc w:val="both"/>
-        <w:cnfStyle w:val="101000000000" w:firstRow="1" w:lastRow="0" w:firstColumn="1" w:lastColumn="0" w:oddVBand="0" w:evenVBand="0" w:oddHBand="0" w:evenHBand="0" w:firstRowFirstColumn="0" w:firstRowLastColumn="0" w:lastRowFirstColumn="0" w:lastRowLastColumn="0"/>
         <w:rPr>
           <w:rFonts w:ascii="Arial" w:hAnsi="Arial" w:cs="Arial"/>
           <w:sz w:val="24"/>
@@ -4807,7 +4616,6 @@
       <w:pPr>
         <w:spacing w:before="240"/>
         <w:jc w:val="both"/>
-        <w:cnfStyle w:val="101000000000" w:firstRow="1" w:lastRow="0" w:firstColumn="1" w:lastColumn="0" w:oddVBand="0" w:evenVBand="0" w:oddHBand="0" w:evenHBand="0" w:firstRowFirstColumn="0" w:firstRowLastColumn="0" w:lastRowFirstColumn="0" w:lastRowLastColumn="0"/>
         <w:rPr>
           <w:rFonts w:ascii="Arial" w:hAnsi="Arial" w:cs="Arial"/>
           <w:sz w:val="24"/>
@@ -4846,7 +4654,6 @@
       <w:pPr>
         <w:spacing w:before="240"/>
         <w:jc w:val="both"/>
-        <w:cnfStyle w:val="101000000000" w:firstRow="1" w:lastRow="0" w:firstColumn="1" w:lastColumn="0" w:oddVBand="0" w:evenVBand="0" w:oddHBand="0" w:evenHBand="0" w:firstRowFirstColumn="0" w:firstRowLastColumn="0" w:lastRowFirstColumn="0" w:lastRowLastColumn="0"/>
         <w:rPr>
           <w:rFonts w:ascii="Arial" w:hAnsi="Arial" w:cs="Arial"/>
           <w:sz w:val="24"/>
@@ -4858,7 +4665,6 @@
       <w:pPr>
         <w:spacing w:before="240"/>
         <w:jc w:val="both"/>
-        <w:cnfStyle w:val="101000000000" w:firstRow="1" w:lastRow="0" w:firstColumn="1" w:lastColumn="0" w:oddVBand="0" w:evenVBand="0" w:oddHBand="0" w:evenHBand="0" w:firstRowFirstColumn="0" w:firstRowLastColumn="0" w:lastRowFirstColumn="0" w:lastRowLastColumn="0"/>
         <w:rPr>
           <w:rFonts w:ascii="Arial" w:hAnsi="Arial" w:cs="Arial"/>
           <w:sz w:val="24"/>
@@ -4886,7 +4692,6 @@
       <w:pPr>
         <w:spacing w:before="240"/>
         <w:jc w:val="both"/>
-        <w:cnfStyle w:val="101000000000" w:firstRow="1" w:lastRow="0" w:firstColumn="1" w:lastColumn="0" w:oddVBand="0" w:evenVBand="0" w:oddHBand="0" w:evenHBand="0" w:firstRowFirstColumn="0" w:firstRowLastColumn="0" w:lastRowFirstColumn="0" w:lastRowLastColumn="0"/>
         <w:rPr>
           <w:rFonts w:ascii="Arial" w:hAnsi="Arial" w:cs="Arial"/>
           <w:sz w:val="24"/>
@@ -4906,7 +4711,6 @@
       <w:pPr>
         <w:spacing w:before="240"/>
         <w:jc w:val="both"/>
-        <w:cnfStyle w:val="101000000000" w:firstRow="1" w:lastRow="0" w:firstColumn="1" w:lastColumn="0" w:oddVBand="0" w:evenVBand="0" w:oddHBand="0" w:evenHBand="0" w:firstRowFirstColumn="0" w:firstRowLastColumn="0" w:lastRowFirstColumn="0" w:lastRowLastColumn="0"/>
         <w:rPr>
           <w:rFonts w:ascii="Arial" w:hAnsi="Arial" w:cs="Arial"/>
           <w:sz w:val="24"/>
@@ -4926,7 +4730,6 @@
       <w:pPr>
         <w:spacing w:before="240"/>
         <w:jc w:val="both"/>
-        <w:cnfStyle w:val="101000000000" w:firstRow="1" w:lastRow="0" w:firstColumn="1" w:lastColumn="0" w:oddVBand="0" w:evenVBand="0" w:oddHBand="0" w:evenHBand="0" w:firstRowFirstColumn="0" w:firstRowLastColumn="0" w:lastRowFirstColumn="0" w:lastRowLastColumn="0"/>
         <w:rPr>
           <w:rFonts w:ascii="Arial" w:hAnsi="Arial" w:cs="Arial"/>
           <w:sz w:val="24"/>
@@ -4947,22 +4750,13 @@
           <w:sz w:val="24"/>
           <w:szCs w:val="24"/>
         </w:rPr>
-        <w:t>Criar tabela</w:t>
-      </w:r>
-      <w:r>
-        <w:rPr>
-          <w:rFonts w:ascii="Arial" w:hAnsi="Arial" w:cs="Arial"/>
-          <w:sz w:val="24"/>
-          <w:szCs w:val="24"/>
-        </w:rPr>
-        <w:t>.</w:t>
+        <w:t>Criar tabela.</w:t>
       </w:r>
     </w:p>
     <w:p>
       <w:pPr>
         <w:spacing w:before="240"/>
         <w:jc w:val="both"/>
-        <w:cnfStyle w:val="101000000000" w:firstRow="1" w:lastRow="0" w:firstColumn="1" w:lastColumn="0" w:oddVBand="0" w:evenVBand="0" w:oddHBand="0" w:evenHBand="0" w:firstRowFirstColumn="0" w:firstRowLastColumn="0" w:lastRowFirstColumn="0" w:lastRowLastColumn="0"/>
         <w:rPr>
           <w:rFonts w:ascii="Arial" w:hAnsi="Arial" w:cs="Arial"/>
           <w:sz w:val="24"/>
@@ -4974,7 +4768,6 @@
       <w:pPr>
         <w:spacing w:before="240"/>
         <w:jc w:val="both"/>
-        <w:cnfStyle w:val="101000000000" w:firstRow="1" w:lastRow="0" w:firstColumn="1" w:lastColumn="0" w:oddVBand="0" w:evenVBand="0" w:oddHBand="0" w:evenHBand="0" w:firstRowFirstColumn="0" w:firstRowLastColumn="0" w:lastRowFirstColumn="0" w:lastRowLastColumn="0"/>
         <w:rPr>
           <w:rFonts w:ascii="Arial" w:hAnsi="Arial" w:cs="Arial"/>
           <w:sz w:val="24"/>
@@ -4986,7 +4779,6 @@
       <w:pPr>
         <w:spacing w:before="240"/>
         <w:jc w:val="both"/>
-        <w:cnfStyle w:val="101000000000" w:firstRow="1" w:lastRow="0" w:firstColumn="1" w:lastColumn="0" w:oddVBand="0" w:evenVBand="0" w:oddHBand="0" w:evenHBand="0" w:firstRowFirstColumn="0" w:firstRowLastColumn="0" w:lastRowFirstColumn="0" w:lastRowLastColumn="0"/>
         <w:rPr>
           <w:rFonts w:ascii="Arial" w:hAnsi="Arial" w:cs="Arial"/>
           <w:sz w:val="24"/>
@@ -4998,7 +4790,6 @@
       <w:pPr>
         <w:spacing w:before="240"/>
         <w:jc w:val="both"/>
-        <w:cnfStyle w:val="101000000000" w:firstRow="1" w:lastRow="0" w:firstColumn="1" w:lastColumn="0" w:oddVBand="0" w:evenVBand="0" w:oddHBand="0" w:evenHBand="0" w:firstRowFirstColumn="0" w:firstRowLastColumn="0" w:lastRowFirstColumn="0" w:lastRowLastColumn="0"/>
         <w:rPr>
           <w:rFonts w:ascii="Arial" w:hAnsi="Arial" w:cs="Arial"/>
           <w:sz w:val="24"/>
@@ -5010,7 +4801,6 @@
       <w:pPr>
         <w:spacing w:before="240"/>
         <w:jc w:val="both"/>
-        <w:cnfStyle w:val="101000000000" w:firstRow="1" w:lastRow="0" w:firstColumn="1" w:lastColumn="0" w:oddVBand="0" w:evenVBand="0" w:oddHBand="0" w:evenHBand="0" w:firstRowFirstColumn="0" w:firstRowLastColumn="0" w:lastRowFirstColumn="0" w:lastRowLastColumn="0"/>
         <w:rPr>
           <w:rFonts w:ascii="Arial" w:hAnsi="Arial" w:cs="Arial"/>
           <w:sz w:val="24"/>
@@ -5030,7 +4820,6 @@
       <w:pPr>
         <w:spacing w:before="240"/>
         <w:jc w:val="both"/>
-        <w:cnfStyle w:val="101000000000" w:firstRow="1" w:lastRow="0" w:firstColumn="1" w:lastColumn="0" w:oddVBand="0" w:evenVBand="0" w:oddHBand="0" w:evenHBand="0" w:firstRowFirstColumn="0" w:firstRowLastColumn="0" w:lastRowFirstColumn="0" w:lastRowLastColumn="0"/>
         <w:rPr>
           <w:rFonts w:ascii="Arial" w:hAnsi="Arial" w:cs="Arial"/>
           <w:sz w:val="24"/>
@@ -5082,7 +4871,6 @@
       <w:pPr>
         <w:spacing w:before="240"/>
         <w:jc w:val="both"/>
-        <w:cnfStyle w:val="101000000000" w:firstRow="1" w:lastRow="0" w:firstColumn="1" w:lastColumn="0" w:oddVBand="0" w:evenVBand="0" w:oddHBand="0" w:evenHBand="0" w:firstRowFirstColumn="0" w:firstRowLastColumn="0" w:lastRowFirstColumn="0" w:lastRowLastColumn="0"/>
         <w:rPr>
           <w:rFonts w:ascii="Arial" w:hAnsi="Arial" w:cs="Arial"/>
           <w:sz w:val="24"/>
@@ -5118,7 +4906,6 @@
       <w:pPr>
         <w:spacing w:before="240"/>
         <w:jc w:val="both"/>
-        <w:cnfStyle w:val="101000000000" w:firstRow="1" w:lastRow="0" w:firstColumn="1" w:lastColumn="0" w:oddVBand="0" w:evenVBand="0" w:oddHBand="0" w:evenHBand="0" w:firstRowFirstColumn="0" w:firstRowLastColumn="0" w:lastRowFirstColumn="0" w:lastRowLastColumn="0"/>
         <w:rPr>
           <w:rFonts w:ascii="Arial" w:hAnsi="Arial" w:cs="Arial"/>
           <w:sz w:val="24"/>
@@ -5130,7 +4917,6 @@
       <w:pPr>
         <w:spacing w:before="240"/>
         <w:jc w:val="both"/>
-        <w:cnfStyle w:val="101000000000" w:firstRow="1" w:lastRow="0" w:firstColumn="1" w:lastColumn="0" w:oddVBand="0" w:evenVBand="0" w:oddHBand="0" w:evenHBand="0" w:firstRowFirstColumn="0" w:firstRowLastColumn="0" w:lastRowFirstColumn="0" w:lastRowLastColumn="0"/>
         <w:rPr>
           <w:rFonts w:ascii="Arial" w:hAnsi="Arial" w:cs="Arial"/>
           <w:b/>
@@ -5151,9 +4937,6 @@
       </w:r>
     </w:p>
     <w:p>
-      <w:pPr>
-        <w:cnfStyle w:val="101000000000" w:firstRow="1" w:lastRow="0" w:firstColumn="1" w:lastColumn="0" w:oddVBand="0" w:evenVBand="0" w:oddHBand="0" w:evenHBand="0" w:firstRowFirstColumn="0" w:firstRowLastColumn="0" w:lastRowFirstColumn="0" w:lastRowLastColumn="0"/>
-      </w:pPr>
       <w:r>
         <w:rPr>
           <w:highlight w:val="lightGray"/>
@@ -5182,25 +4965,18 @@
       </w:r>
     </w:p>
     <w:p>
-      <w:pPr>
-        <w:cnfStyle w:val="101000000000" w:firstRow="1" w:lastRow="0" w:firstColumn="1" w:lastColumn="0" w:oddVBand="0" w:evenVBand="0" w:oddHBand="0" w:evenHBand="0" w:firstRowFirstColumn="0" w:firstRowLastColumn="0" w:lastRowFirstColumn="0" w:lastRowLastColumn="0"/>
-      </w:pPr>
       <w:r>
         <w:t>Parênteses delimitam as colunas criadas na tabela.</w:t>
       </w:r>
     </w:p>
     <w:p>
       <w:pPr>
-        <w:cnfStyle w:val="101000000000" w:firstRow="1" w:lastRow="0" w:firstColumn="1" w:lastColumn="0" w:oddVBand="0" w:evenVBand="0" w:oddHBand="0" w:evenHBand="0" w:firstRowFirstColumn="0" w:firstRowLastColumn="0" w:lastRowFirstColumn="0" w:lastRowLastColumn="0"/>
         <w:rPr>
           <w:highlight w:val="lightGray"/>
         </w:rPr>
       </w:pPr>
     </w:p>
     <w:p>
-      <w:pPr>
-        <w:cnfStyle w:val="101000000000" w:firstRow="1" w:lastRow="0" w:firstColumn="1" w:lastColumn="0" w:oddVBand="0" w:evenVBand="0" w:oddHBand="0" w:evenHBand="0" w:firstRowFirstColumn="0" w:firstRowLastColumn="0" w:lastRowFirstColumn="0" w:lastRowLastColumn="0"/>
-      </w:pPr>
       <w:proofErr w:type="spellStart"/>
       <w:r>
         <w:rPr>
@@ -5268,7 +5044,6 @@
     </w:p>
     <w:p>
       <w:pPr>
-        <w:cnfStyle w:val="101000000000" w:firstRow="1" w:lastRow="0" w:firstColumn="1" w:lastColumn="0" w:oddVBand="0" w:evenVBand="0" w:oddHBand="0" w:evenHBand="0" w:firstRowFirstColumn="0" w:firstRowLastColumn="0" w:lastRowFirstColumn="0" w:lastRowLastColumn="0"/>
         <w:rPr>
           <w:rFonts w:ascii="Arial" w:hAnsi="Arial" w:cs="Arial"/>
           <w:sz w:val="24"/>
@@ -5286,17 +5061,15 @@
     </w:p>
     <w:p>
       <w:pPr>
-        <w:cnfStyle w:val="101000000000" w:firstRow="1" w:lastRow="0" w:firstColumn="1" w:lastColumn="0" w:oddVBand="0" w:evenVBand="0" w:oddHBand="0" w:evenHBand="0" w:firstRowFirstColumn="0" w:firstRowLastColumn="0" w:lastRowFirstColumn="0" w:lastRowLastColumn="0"/>
-        <w:rPr>
-          <w:rFonts w:ascii="Arial" w:hAnsi="Arial" w:cs="Arial"/>
-          <w:sz w:val="24"/>
-          <w:szCs w:val="24"/>
-        </w:rPr>
-      </w:pPr>
-    </w:p>
-    <w:p>
-      <w:pPr>
-        <w:cnfStyle w:val="101000000000" w:firstRow="1" w:lastRow="0" w:firstColumn="1" w:lastColumn="0" w:oddVBand="0" w:evenVBand="0" w:oddHBand="0" w:evenHBand="0" w:firstRowFirstColumn="0" w:firstRowLastColumn="0" w:lastRowFirstColumn="0" w:lastRowLastColumn="0"/>
+        <w:rPr>
+          <w:rFonts w:ascii="Arial" w:hAnsi="Arial" w:cs="Arial"/>
+          <w:sz w:val="24"/>
+          <w:szCs w:val="24"/>
+        </w:rPr>
+      </w:pPr>
+    </w:p>
+    <w:p>
+      <w:pPr>
         <w:rPr>
           <w:rFonts w:ascii="Arial" w:hAnsi="Arial" w:cs="Arial"/>
           <w:sz w:val="24"/>
@@ -5332,17 +5105,15 @@
     </w:p>
     <w:p>
       <w:pPr>
-        <w:cnfStyle w:val="101000000000" w:firstRow="1" w:lastRow="0" w:firstColumn="1" w:lastColumn="0" w:oddVBand="0" w:evenVBand="0" w:oddHBand="0" w:evenHBand="0" w:firstRowFirstColumn="0" w:firstRowLastColumn="0" w:lastRowFirstColumn="0" w:lastRowLastColumn="0"/>
-        <w:rPr>
-          <w:rFonts w:ascii="Arial" w:hAnsi="Arial" w:cs="Arial"/>
-          <w:sz w:val="24"/>
-          <w:szCs w:val="24"/>
-        </w:rPr>
-      </w:pPr>
-    </w:p>
-    <w:p>
-      <w:pPr>
-        <w:cnfStyle w:val="101000000000" w:firstRow="1" w:lastRow="0" w:firstColumn="1" w:lastColumn="0" w:oddVBand="0" w:evenVBand="0" w:oddHBand="0" w:evenHBand="0" w:firstRowFirstColumn="0" w:firstRowLastColumn="0" w:lastRowFirstColumn="0" w:lastRowLastColumn="0"/>
+        <w:rPr>
+          <w:rFonts w:ascii="Arial" w:hAnsi="Arial" w:cs="Arial"/>
+          <w:sz w:val="24"/>
+          <w:szCs w:val="24"/>
+        </w:rPr>
+      </w:pPr>
+    </w:p>
+    <w:p>
+      <w:pPr>
         <w:rPr>
           <w:rFonts w:ascii="Arial" w:hAnsi="Arial" w:cs="Arial"/>
           <w:sz w:val="24"/>
@@ -5443,7 +5214,6 @@
     </w:p>
     <w:p>
       <w:pPr>
-        <w:cnfStyle w:val="101000000000" w:firstRow="1" w:lastRow="0" w:firstColumn="1" w:lastColumn="0" w:oddVBand="0" w:evenVBand="0" w:oddHBand="0" w:evenHBand="0" w:firstRowFirstColumn="0" w:firstRowLastColumn="0" w:lastRowFirstColumn="0" w:lastRowLastColumn="0"/>
         <w:rPr>
           <w:rFonts w:ascii="Arial" w:hAnsi="Arial" w:cs="Arial"/>
           <w:sz w:val="24"/>
@@ -5461,7 +5231,6 @@
     </w:p>
     <w:p>
       <w:pPr>
-        <w:cnfStyle w:val="101000000000" w:firstRow="1" w:lastRow="0" w:firstColumn="1" w:lastColumn="0" w:oddVBand="0" w:evenVBand="0" w:oddHBand="0" w:evenHBand="0" w:firstRowFirstColumn="0" w:firstRowLastColumn="0" w:lastRowFirstColumn="0" w:lastRowLastColumn="0"/>
         <w:rPr>
           <w:rFonts w:ascii="Arial" w:hAnsi="Arial" w:cs="Arial"/>
           <w:sz w:val="24"/>
@@ -5513,15 +5282,8 @@
         <w:t xml:space="preserve"> </w:t>
       </w:r>
     </w:p>
-    <w:p>
-      <w:pPr>
-        <w:cnfStyle w:val="101000000000" w:firstRow="1" w:lastRow="0" w:firstColumn="1" w:lastColumn="0" w:oddVBand="0" w:evenVBand="0" w:oddHBand="0" w:evenHBand="0" w:firstRowFirstColumn="0" w:firstRowLastColumn="0" w:lastRowFirstColumn="0" w:lastRowLastColumn="0"/>
-      </w:pPr>
-    </w:p>
-    <w:p>
-      <w:pPr>
-        <w:cnfStyle w:val="101000000000" w:firstRow="1" w:lastRow="0" w:firstColumn="1" w:lastColumn="0" w:oddVBand="0" w:evenVBand="0" w:oddHBand="0" w:evenHBand="0" w:firstRowFirstColumn="0" w:firstRowLastColumn="0" w:lastRowFirstColumn="0" w:lastRowLastColumn="0"/>
-      </w:pPr>
+    <w:p/>
+    <w:p>
       <w:r>
         <w:rPr>
           <w:highlight w:val="lightGray"/>
@@ -5550,7 +5312,6 @@
     </w:p>
     <w:p>
       <w:pPr>
-        <w:cnfStyle w:val="101000000000" w:firstRow="1" w:lastRow="0" w:firstColumn="1" w:lastColumn="0" w:oddVBand="0" w:evenVBand="0" w:oddHBand="0" w:evenHBand="0" w:firstRowFirstColumn="0" w:firstRowLastColumn="0" w:lastRowFirstColumn="0" w:lastRowLastColumn="0"/>
         <w:rPr>
           <w:rFonts w:ascii="Arial" w:hAnsi="Arial" w:cs="Arial"/>
           <w:sz w:val="24"/>
@@ -5568,7 +5329,6 @@
     </w:p>
     <w:p>
       <w:pPr>
-        <w:cnfStyle w:val="101000000000" w:firstRow="1" w:lastRow="0" w:firstColumn="1" w:lastColumn="0" w:oddVBand="0" w:evenVBand="0" w:oddHBand="0" w:evenHBand="0" w:firstRowFirstColumn="0" w:firstRowLastColumn="0" w:lastRowFirstColumn="0" w:lastRowLastColumn="0"/>
         <w:rPr>
           <w:rFonts w:ascii="Arial" w:hAnsi="Arial" w:cs="Arial"/>
           <w:sz w:val="24"/>
@@ -5605,7 +5365,6 @@
     </w:p>
     <w:p>
       <w:pPr>
-        <w:cnfStyle w:val="101000000000" w:firstRow="1" w:lastRow="0" w:firstColumn="1" w:lastColumn="0" w:oddVBand="0" w:evenVBand="0" w:oddHBand="0" w:evenHBand="0" w:firstRowFirstColumn="0" w:firstRowLastColumn="0" w:lastRowFirstColumn="0" w:lastRowLastColumn="0"/>
         <w:rPr>
           <w:rFonts w:ascii="Arial" w:hAnsi="Arial" w:cs="Arial"/>
           <w:sz w:val="24"/>
@@ -5633,7 +5392,6 @@
     </w:p>
     <w:p>
       <w:pPr>
-        <w:cnfStyle w:val="101000000000" w:firstRow="1" w:lastRow="0" w:firstColumn="1" w:lastColumn="0" w:oddVBand="0" w:evenVBand="0" w:oddHBand="0" w:evenHBand="0" w:firstRowFirstColumn="0" w:firstRowLastColumn="0" w:lastRowFirstColumn="0" w:lastRowLastColumn="0"/>
         <w:rPr>
           <w:rFonts w:ascii="Arial" w:hAnsi="Arial" w:cs="Arial"/>
           <w:sz w:val="24"/>
@@ -5669,17 +5427,15 @@
     </w:p>
     <w:p>
       <w:pPr>
-        <w:cnfStyle w:val="101000000000" w:firstRow="1" w:lastRow="0" w:firstColumn="1" w:lastColumn="0" w:oddVBand="0" w:evenVBand="0" w:oddHBand="0" w:evenHBand="0" w:firstRowFirstColumn="0" w:firstRowLastColumn="0" w:lastRowFirstColumn="0" w:lastRowLastColumn="0"/>
-        <w:rPr>
-          <w:rFonts w:ascii="Arial" w:hAnsi="Arial" w:cs="Arial"/>
-          <w:sz w:val="24"/>
-          <w:szCs w:val="24"/>
-        </w:rPr>
-      </w:pPr>
-    </w:p>
-    <w:p>
-      <w:pPr>
-        <w:cnfStyle w:val="101000000000" w:firstRow="1" w:lastRow="0" w:firstColumn="1" w:lastColumn="0" w:oddVBand="0" w:evenVBand="0" w:oddHBand="0" w:evenHBand="0" w:firstRowFirstColumn="0" w:firstRowLastColumn="0" w:lastRowFirstColumn="0" w:lastRowLastColumn="0"/>
+        <w:rPr>
+          <w:rFonts w:ascii="Arial" w:hAnsi="Arial" w:cs="Arial"/>
+          <w:sz w:val="24"/>
+          <w:szCs w:val="24"/>
+        </w:rPr>
+      </w:pPr>
+    </w:p>
+    <w:p>
+      <w:pPr>
         <w:rPr>
           <w:rFonts w:ascii="Arial" w:hAnsi="Arial" w:cs="Arial"/>
           <w:sz w:val="24"/>
@@ -5747,7 +5503,6 @@
     </w:p>
     <w:p>
       <w:pPr>
-        <w:cnfStyle w:val="101000000000" w:firstRow="1" w:lastRow="0" w:firstColumn="1" w:lastColumn="0" w:oddVBand="0" w:evenVBand="0" w:oddHBand="0" w:evenHBand="0" w:firstRowFirstColumn="0" w:firstRowLastColumn="0" w:lastRowFirstColumn="0" w:lastRowLastColumn="0"/>
         <w:rPr>
           <w:rFonts w:ascii="Arial" w:hAnsi="Arial" w:cs="Arial"/>
           <w:sz w:val="24"/>
@@ -5765,7 +5520,6 @@
     </w:p>
     <w:p>
       <w:pPr>
-        <w:cnfStyle w:val="101000000000" w:firstRow="1" w:lastRow="0" w:firstColumn="1" w:lastColumn="0" w:oddVBand="0" w:evenVBand="0" w:oddHBand="0" w:evenHBand="0" w:firstRowFirstColumn="0" w:firstRowLastColumn="0" w:lastRowFirstColumn="0" w:lastRowLastColumn="0"/>
         <w:rPr>
           <w:rFonts w:ascii="Arial" w:hAnsi="Arial" w:cs="Arial"/>
           <w:sz w:val="24"/>
@@ -5783,17 +5537,15 @@
     </w:p>
     <w:p>
       <w:pPr>
-        <w:cnfStyle w:val="101000000000" w:firstRow="1" w:lastRow="0" w:firstColumn="1" w:lastColumn="0" w:oddVBand="0" w:evenVBand="0" w:oddHBand="0" w:evenHBand="0" w:firstRowFirstColumn="0" w:firstRowLastColumn="0" w:lastRowFirstColumn="0" w:lastRowLastColumn="0"/>
-        <w:rPr>
-          <w:rFonts w:ascii="Arial" w:hAnsi="Arial" w:cs="Arial"/>
-          <w:sz w:val="24"/>
-          <w:szCs w:val="24"/>
-        </w:rPr>
-      </w:pPr>
-    </w:p>
-    <w:p>
-      <w:pPr>
-        <w:cnfStyle w:val="101000000000" w:firstRow="1" w:lastRow="0" w:firstColumn="1" w:lastColumn="0" w:oddVBand="0" w:evenVBand="0" w:oddHBand="0" w:evenHBand="0" w:firstRowFirstColumn="0" w:firstRowLastColumn="0" w:lastRowFirstColumn="0" w:lastRowLastColumn="0"/>
+        <w:rPr>
+          <w:rFonts w:ascii="Arial" w:hAnsi="Arial" w:cs="Arial"/>
+          <w:sz w:val="24"/>
+          <w:szCs w:val="24"/>
+        </w:rPr>
+      </w:pPr>
+    </w:p>
+    <w:p>
+      <w:pPr>
         <w:rPr>
           <w:rFonts w:ascii="Arial" w:hAnsi="Arial" w:cs="Arial"/>
           <w:sz w:val="24"/>
@@ -5821,7 +5573,6 @@
     </w:p>
     <w:p>
       <w:pPr>
-        <w:cnfStyle w:val="101000000000" w:firstRow="1" w:lastRow="0" w:firstColumn="1" w:lastColumn="0" w:oddVBand="0" w:evenVBand="0" w:oddHBand="0" w:evenHBand="0" w:firstRowFirstColumn="0" w:firstRowLastColumn="0" w:lastRowFirstColumn="0" w:lastRowLastColumn="0"/>
         <w:rPr>
           <w:rFonts w:ascii="Arial" w:hAnsi="Arial" w:cs="Arial"/>
           <w:sz w:val="24"/>
@@ -5867,7 +5618,6 @@
     </w:p>
     <w:p>
       <w:pPr>
-        <w:cnfStyle w:val="101000000000" w:firstRow="1" w:lastRow="0" w:firstColumn="1" w:lastColumn="0" w:oddVBand="0" w:evenVBand="0" w:oddHBand="0" w:evenHBand="0" w:firstRowFirstColumn="0" w:firstRowLastColumn="0" w:lastRowFirstColumn="0" w:lastRowLastColumn="0"/>
         <w:rPr>
           <w:rFonts w:ascii="Arial" w:hAnsi="Arial" w:cs="Arial"/>
           <w:sz w:val="24"/>
@@ -5885,18 +5635,14 @@
     </w:p>
     <w:p>
       <w:pPr>
-        <w:cnfStyle w:val="101000000000" w:firstRow="1" w:lastRow="0" w:firstColumn="1" w:lastColumn="0" w:oddVBand="0" w:evenVBand="0" w:oddHBand="0" w:evenHBand="0" w:firstRowFirstColumn="0" w:firstRowLastColumn="0" w:lastRowFirstColumn="0" w:lastRowLastColumn="0"/>
-        <w:rPr>
-          <w:rFonts w:ascii="Arial" w:hAnsi="Arial" w:cs="Arial"/>
-          <w:sz w:val="24"/>
-          <w:szCs w:val="24"/>
-        </w:rPr>
-      </w:pPr>
-    </w:p>
-    <w:p>
-      <w:pPr>
-        <w:cnfStyle w:val="101000000000" w:firstRow="1" w:lastRow="0" w:firstColumn="1" w:lastColumn="0" w:oddVBand="0" w:evenVBand="0" w:oddHBand="0" w:evenHBand="0" w:firstRowFirstColumn="0" w:firstRowLastColumn="0" w:lastRowFirstColumn="0" w:lastRowLastColumn="0"/>
-      </w:pPr>
+        <w:rPr>
+          <w:rFonts w:ascii="Arial" w:hAnsi="Arial" w:cs="Arial"/>
+          <w:sz w:val="24"/>
+          <w:szCs w:val="24"/>
+        </w:rPr>
+      </w:pPr>
+    </w:p>
+    <w:p>
       <w:r>
         <w:rPr>
           <w:highlight w:val="lightGray"/>
@@ -5928,7 +5674,6 @@
     </w:p>
     <w:p>
       <w:pPr>
-        <w:cnfStyle w:val="101000000000" w:firstRow="1" w:lastRow="0" w:firstColumn="1" w:lastColumn="0" w:oddVBand="0" w:evenVBand="0" w:oddHBand="0" w:evenHBand="0" w:firstRowFirstColumn="0" w:firstRowLastColumn="0" w:lastRowFirstColumn="0" w:lastRowLastColumn="0"/>
         <w:rPr>
           <w:rFonts w:ascii="Arial" w:hAnsi="Arial" w:cs="Arial"/>
           <w:sz w:val="24"/>
@@ -5946,7 +5691,6 @@
     </w:p>
     <w:p>
       <w:pPr>
-        <w:cnfStyle w:val="101000000000" w:firstRow="1" w:lastRow="0" w:firstColumn="1" w:lastColumn="0" w:oddVBand="0" w:evenVBand="0" w:oddHBand="0" w:evenHBand="0" w:firstRowFirstColumn="0" w:firstRowLastColumn="0" w:lastRowFirstColumn="0" w:lastRowLastColumn="0"/>
         <w:rPr>
           <w:rFonts w:ascii="Arial" w:hAnsi="Arial" w:cs="Arial"/>
           <w:sz w:val="24"/>
@@ -5982,28 +5726,19 @@
     </w:p>
     <w:p>
       <w:pPr>
-        <w:cnfStyle w:val="101000000000" w:firstRow="1" w:lastRow="0" w:firstColumn="1" w:lastColumn="0" w:oddVBand="0" w:evenVBand="0" w:oddHBand="0" w:evenHBand="0" w:firstRowFirstColumn="0" w:firstRowLastColumn="0" w:lastRowFirstColumn="0" w:lastRowLastColumn="0"/>
-        <w:rPr>
-          <w:rFonts w:ascii="Arial" w:hAnsi="Arial" w:cs="Arial"/>
-          <w:sz w:val="24"/>
-          <w:szCs w:val="24"/>
-        </w:rPr>
-      </w:pPr>
-      <w:r>
-        <w:rPr>
-          <w:rFonts w:ascii="Arial" w:hAnsi="Arial" w:cs="Arial"/>
-          <w:sz w:val="24"/>
-          <w:szCs w:val="24"/>
-        </w:rPr>
-        <w:t>e o último número é quantos números correspondem a fração (</w:t>
-      </w:r>
-      <w:r>
-        <w:rPr>
-          <w:rFonts w:ascii="Arial" w:hAnsi="Arial" w:cs="Arial"/>
-          <w:sz w:val="24"/>
-          <w:szCs w:val="24"/>
-        </w:rPr>
-        <w:t>234431.</w:t>
+        <w:rPr>
+          <w:rFonts w:ascii="Arial" w:hAnsi="Arial" w:cs="Arial"/>
+          <w:sz w:val="24"/>
+          <w:szCs w:val="24"/>
+        </w:rPr>
+      </w:pPr>
+      <w:r>
+        <w:rPr>
+          <w:rFonts w:ascii="Arial" w:hAnsi="Arial" w:cs="Arial"/>
+          <w:sz w:val="24"/>
+          <w:szCs w:val="24"/>
+        </w:rPr>
+        <w:t>e o último número é quantos números correspondem a fração (234431.</w:t>
       </w:r>
       <w:r>
         <w:rPr>
@@ -6026,17 +5761,15 @@
     </w:p>
     <w:p>
       <w:pPr>
-        <w:cnfStyle w:val="101000000000" w:firstRow="1" w:lastRow="0" w:firstColumn="1" w:lastColumn="0" w:oddVBand="0" w:evenVBand="0" w:oddHBand="0" w:evenHBand="0" w:firstRowFirstColumn="0" w:firstRowLastColumn="0" w:lastRowFirstColumn="0" w:lastRowLastColumn="0"/>
-        <w:rPr>
-          <w:rFonts w:ascii="Arial" w:hAnsi="Arial" w:cs="Arial"/>
-          <w:sz w:val="24"/>
-          <w:szCs w:val="24"/>
-        </w:rPr>
-      </w:pPr>
-    </w:p>
-    <w:p>
-      <w:pPr>
-        <w:cnfStyle w:val="101000000000" w:firstRow="1" w:lastRow="0" w:firstColumn="1" w:lastColumn="0" w:oddVBand="0" w:evenVBand="0" w:oddHBand="0" w:evenHBand="0" w:firstRowFirstColumn="0" w:firstRowLastColumn="0" w:lastRowFirstColumn="0" w:lastRowLastColumn="0"/>
+        <w:rPr>
+          <w:rFonts w:ascii="Arial" w:hAnsi="Arial" w:cs="Arial"/>
+          <w:sz w:val="24"/>
+          <w:szCs w:val="24"/>
+        </w:rPr>
+      </w:pPr>
+    </w:p>
+    <w:p>
+      <w:pPr>
         <w:rPr>
           <w:rFonts w:ascii="Arial" w:hAnsi="Arial" w:cs="Arial"/>
           <w:b/>
@@ -6069,9 +5802,6 @@
       <w:proofErr w:type="spellEnd"/>
     </w:p>
     <w:p>
-      <w:pPr>
-        <w:cnfStyle w:val="101000000000" w:firstRow="1" w:lastRow="0" w:firstColumn="1" w:lastColumn="0" w:oddVBand="0" w:evenVBand="0" w:oddHBand="0" w:evenHBand="0" w:firstRowFirstColumn="0" w:firstRowLastColumn="0" w:lastRowFirstColumn="0" w:lastRowLastColumn="0"/>
-      </w:pPr>
       <w:proofErr w:type="spellStart"/>
       <w:r>
         <w:rPr>
@@ -6118,19 +5848,10 @@
         <w:tab/>
       </w:r>
     </w:p>
-    <w:p>
-      <w:pPr>
-        <w:cnfStyle w:val="101000000000" w:firstRow="1" w:lastRow="0" w:firstColumn="1" w:lastColumn="0" w:oddVBand="0" w:evenVBand="0" w:oddHBand="0" w:evenHBand="0" w:firstRowFirstColumn="0" w:firstRowLastColumn="0" w:lastRowFirstColumn="0" w:lastRowLastColumn="0"/>
-      </w:pPr>
-    </w:p>
-    <w:p>
-      <w:pPr>
-        <w:cnfStyle w:val="101000000000" w:firstRow="1" w:lastRow="0" w:firstColumn="1" w:lastColumn="0" w:oddVBand="0" w:evenVBand="0" w:oddHBand="0" w:evenHBand="0" w:firstRowFirstColumn="0" w:firstRowLastColumn="0" w:lastRowFirstColumn="0" w:lastRowLastColumn="0"/>
-      </w:pPr>
-    </w:p>
-    <w:p>
-      <w:pPr>
-        <w:cnfStyle w:val="101000000000" w:firstRow="1" w:lastRow="0" w:firstColumn="1" w:lastColumn="0" w:oddVBand="0" w:evenVBand="0" w:oddHBand="0" w:evenHBand="0" w:firstRowFirstColumn="0" w:firstRowLastColumn="0" w:lastRowFirstColumn="0" w:lastRowLastColumn="0"/>
+    <w:p/>
+    <w:p/>
+    <w:p>
+      <w:pPr>
         <w:rPr>
           <w:rFonts w:ascii="Arial" w:hAnsi="Arial" w:cs="Arial"/>
           <w:b/>
@@ -6164,7 +5885,6 @@
     </w:p>
     <w:p>
       <w:pPr>
-        <w:cnfStyle w:val="101000000000" w:firstRow="1" w:lastRow="0" w:firstColumn="1" w:lastColumn="0" w:oddVBand="0" w:evenVBand="0" w:oddHBand="0" w:evenHBand="0" w:firstRowFirstColumn="0" w:firstRowLastColumn="0" w:lastRowFirstColumn="0" w:lastRowLastColumn="0"/>
         <w:rPr>
           <w:rFonts w:ascii="Arial" w:hAnsi="Arial" w:cs="Arial"/>
           <w:b/>
@@ -6228,7 +5948,6 @@
     </w:p>
     <w:p>
       <w:pPr>
-        <w:cnfStyle w:val="101000000000" w:firstRow="1" w:lastRow="0" w:firstColumn="1" w:lastColumn="0" w:oddVBand="0" w:evenVBand="0" w:oddHBand="0" w:evenHBand="0" w:firstRowFirstColumn="0" w:firstRowLastColumn="0" w:lastRowFirstColumn="0" w:lastRowLastColumn="0"/>
         <w:rPr>
           <w:rFonts w:ascii="Arial" w:hAnsi="Arial" w:cs="Arial"/>
           <w:sz w:val="24"/>
@@ -6302,17 +6021,15 @@
     </w:p>
     <w:p>
       <w:pPr>
-        <w:cnfStyle w:val="101000000000" w:firstRow="1" w:lastRow="0" w:firstColumn="1" w:lastColumn="0" w:oddVBand="0" w:evenVBand="0" w:oddHBand="0" w:evenHBand="0" w:firstRowFirstColumn="0" w:firstRowLastColumn="0" w:lastRowFirstColumn="0" w:lastRowLastColumn="0"/>
-        <w:rPr>
-          <w:rFonts w:ascii="Arial" w:hAnsi="Arial" w:cs="Arial"/>
-          <w:sz w:val="24"/>
-          <w:szCs w:val="24"/>
-        </w:rPr>
-      </w:pPr>
-    </w:p>
-    <w:p>
-      <w:pPr>
-        <w:cnfStyle w:val="101000000000" w:firstRow="1" w:lastRow="0" w:firstColumn="1" w:lastColumn="0" w:oddVBand="0" w:evenVBand="0" w:oddHBand="0" w:evenHBand="0" w:firstRowFirstColumn="0" w:firstRowLastColumn="0" w:lastRowFirstColumn="0" w:lastRowLastColumn="0"/>
+        <w:rPr>
+          <w:rFonts w:ascii="Arial" w:hAnsi="Arial" w:cs="Arial"/>
+          <w:sz w:val="24"/>
+          <w:szCs w:val="24"/>
+        </w:rPr>
+      </w:pPr>
+    </w:p>
+    <w:p>
+      <w:pPr>
         <w:rPr>
           <w:rFonts w:ascii="Arial" w:hAnsi="Arial" w:cs="Arial"/>
           <w:sz w:val="24"/>
@@ -6366,7 +6083,6 @@
     </w:p>
     <w:p>
       <w:pPr>
-        <w:cnfStyle w:val="101000000000" w:firstRow="1" w:lastRow="0" w:firstColumn="1" w:lastColumn="0" w:oddVBand="0" w:evenVBand="0" w:oddHBand="0" w:evenHBand="0" w:firstRowFirstColumn="0" w:firstRowLastColumn="0" w:lastRowFirstColumn="0" w:lastRowLastColumn="0"/>
         <w:rPr>
           <w:rFonts w:ascii="Arial" w:hAnsi="Arial" w:cs="Arial"/>
           <w:sz w:val="24"/>
@@ -6410,7 +6126,6 @@
     </w:p>
     <w:p>
       <w:pPr>
-        <w:cnfStyle w:val="101000000000" w:firstRow="1" w:lastRow="0" w:firstColumn="1" w:lastColumn="0" w:oddVBand="0" w:evenVBand="0" w:oddHBand="0" w:evenHBand="0" w:firstRowFirstColumn="0" w:firstRowLastColumn="0" w:lastRowFirstColumn="0" w:lastRowLastColumn="0"/>
         <w:rPr>
           <w:rFonts w:ascii="Arial" w:hAnsi="Arial" w:cs="Arial"/>
           <w:sz w:val="24"/>
@@ -6472,17 +6187,15 @@
     </w:p>
     <w:p>
       <w:pPr>
-        <w:cnfStyle w:val="101000000000" w:firstRow="1" w:lastRow="0" w:firstColumn="1" w:lastColumn="0" w:oddVBand="0" w:evenVBand="0" w:oddHBand="0" w:evenHBand="0" w:firstRowFirstColumn="0" w:firstRowLastColumn="0" w:lastRowFirstColumn="0" w:lastRowLastColumn="0"/>
-        <w:rPr>
-          <w:rFonts w:ascii="Arial" w:hAnsi="Arial" w:cs="Arial"/>
-          <w:sz w:val="24"/>
-          <w:szCs w:val="24"/>
-        </w:rPr>
-      </w:pPr>
-    </w:p>
-    <w:p>
-      <w:pPr>
-        <w:cnfStyle w:val="101000000000" w:firstRow="1" w:lastRow="0" w:firstColumn="1" w:lastColumn="0" w:oddVBand="0" w:evenVBand="0" w:oddHBand="0" w:evenHBand="0" w:firstRowFirstColumn="0" w:firstRowLastColumn="0" w:lastRowFirstColumn="0" w:lastRowLastColumn="0"/>
+        <w:rPr>
+          <w:rFonts w:ascii="Arial" w:hAnsi="Arial" w:cs="Arial"/>
+          <w:sz w:val="24"/>
+          <w:szCs w:val="24"/>
+        </w:rPr>
+      </w:pPr>
+    </w:p>
+    <w:p>
+      <w:pPr>
         <w:rPr>
           <w:rFonts w:ascii="Arial" w:hAnsi="Arial" w:cs="Arial"/>
           <w:sz w:val="24"/>
@@ -6525,17 +6238,7 @@
           <w:sz w:val="24"/>
           <w:szCs w:val="24"/>
         </w:rPr>
-        <w:t>var</w:t>
-      </w:r>
-      <w:r>
-        <w:rPr>
-          <w:rFonts w:ascii="Arial" w:hAnsi="Arial" w:cs="Arial"/>
-          <w:b/>
-          <w:bCs/>
-          <w:sz w:val="24"/>
-          <w:szCs w:val="24"/>
-        </w:rPr>
-        <w:t>char</w:t>
+        <w:t>varchar</w:t>
       </w:r>
       <w:proofErr w:type="spellEnd"/>
       <w:r>
@@ -6549,7 +6252,6 @@
     </w:p>
     <w:p>
       <w:pPr>
-        <w:cnfStyle w:val="101000000000" w:firstRow="1" w:lastRow="0" w:firstColumn="1" w:lastColumn="0" w:oddVBand="0" w:evenVBand="0" w:oddHBand="0" w:evenHBand="0" w:firstRowFirstColumn="0" w:firstRowLastColumn="0" w:lastRowFirstColumn="0" w:lastRowLastColumn="0"/>
         <w:rPr>
           <w:rFonts w:ascii="Arial" w:hAnsi="Arial" w:cs="Arial"/>
           <w:sz w:val="24"/>
@@ -6593,7 +6295,6 @@
     </w:p>
     <w:p>
       <w:pPr>
-        <w:cnfStyle w:val="101000000000" w:firstRow="1" w:lastRow="0" w:firstColumn="1" w:lastColumn="0" w:oddVBand="0" w:evenVBand="0" w:oddHBand="0" w:evenHBand="0" w:firstRowFirstColumn="0" w:firstRowLastColumn="0" w:lastRowFirstColumn="0" w:lastRowLastColumn="0"/>
         <w:rPr>
           <w:rFonts w:ascii="Arial" w:hAnsi="Arial" w:cs="Arial"/>
           <w:sz w:val="24"/>
@@ -6677,7 +6378,6 @@
     </w:p>
     <w:p>
       <w:pPr>
-        <w:cnfStyle w:val="101000000000" w:firstRow="1" w:lastRow="0" w:firstColumn="1" w:lastColumn="0" w:oddVBand="0" w:evenVBand="0" w:oddHBand="0" w:evenHBand="0" w:firstRowFirstColumn="0" w:firstRowLastColumn="0" w:lastRowFirstColumn="0" w:lastRowLastColumn="0"/>
         <w:rPr>
           <w:rFonts w:ascii="Arial" w:hAnsi="Arial" w:cs="Arial"/>
           <w:sz w:val="24"/>
@@ -6695,17 +6395,15 @@
     </w:p>
     <w:p>
       <w:pPr>
-        <w:cnfStyle w:val="101000000000" w:firstRow="1" w:lastRow="0" w:firstColumn="1" w:lastColumn="0" w:oddVBand="0" w:evenVBand="0" w:oddHBand="0" w:evenHBand="0" w:firstRowFirstColumn="0" w:firstRowLastColumn="0" w:lastRowFirstColumn="0" w:lastRowLastColumn="0"/>
-        <w:rPr>
-          <w:rFonts w:ascii="Arial" w:hAnsi="Arial" w:cs="Arial"/>
-          <w:sz w:val="24"/>
-          <w:szCs w:val="24"/>
-        </w:rPr>
-      </w:pPr>
-    </w:p>
-    <w:p>
-      <w:pPr>
-        <w:cnfStyle w:val="101000000000" w:firstRow="1" w:lastRow="0" w:firstColumn="1" w:lastColumn="0" w:oddVBand="0" w:evenVBand="0" w:oddHBand="0" w:evenHBand="0" w:firstRowFirstColumn="0" w:firstRowLastColumn="0" w:lastRowFirstColumn="0" w:lastRowLastColumn="0"/>
+        <w:rPr>
+          <w:rFonts w:ascii="Arial" w:hAnsi="Arial" w:cs="Arial"/>
+          <w:sz w:val="24"/>
+          <w:szCs w:val="24"/>
+        </w:rPr>
+      </w:pPr>
+    </w:p>
+    <w:p>
+      <w:pPr>
         <w:rPr>
           <w:rFonts w:ascii="Arial" w:hAnsi="Arial" w:cs="Arial"/>
           <w:sz w:val="24"/>
@@ -6723,7 +6421,6 @@
     </w:p>
     <w:p>
       <w:pPr>
-        <w:cnfStyle w:val="101000000000" w:firstRow="1" w:lastRow="0" w:firstColumn="1" w:lastColumn="0" w:oddVBand="0" w:evenVBand="0" w:oddHBand="0" w:evenHBand="0" w:firstRowFirstColumn="0" w:firstRowLastColumn="0" w:lastRowFirstColumn="0" w:lastRowLastColumn="0"/>
         <w:rPr>
           <w:rFonts w:ascii="Arial" w:hAnsi="Arial" w:cs="Arial"/>
           <w:sz w:val="24"/>
@@ -6751,7 +6448,6 @@
     </w:p>
     <w:p>
       <w:pPr>
-        <w:cnfStyle w:val="101000000000" w:firstRow="1" w:lastRow="0" w:firstColumn="1" w:lastColumn="0" w:oddVBand="0" w:evenVBand="0" w:oddHBand="0" w:evenHBand="0" w:firstRowFirstColumn="0" w:firstRowLastColumn="0" w:lastRowFirstColumn="0" w:lastRowLastColumn="0"/>
         <w:rPr>
           <w:rFonts w:ascii="Arial" w:hAnsi="Arial" w:cs="Arial"/>
           <w:sz w:val="24"/>
@@ -6794,6 +6490,64 @@
           <w:sz w:val="24"/>
           <w:szCs w:val="24"/>
         </w:rPr>
+        <w:t>: quando mau utilizado pode reservar espaço em disco de forma desnecessária.</w:t>
+      </w:r>
+    </w:p>
+    <w:p>
+      <w:pPr>
+        <w:rPr>
+          <w:rFonts w:ascii="Arial" w:hAnsi="Arial" w:cs="Arial"/>
+          <w:sz w:val="24"/>
+          <w:szCs w:val="24"/>
+        </w:rPr>
+      </w:pPr>
+    </w:p>
+    <w:p>
+      <w:pPr>
+        <w:rPr>
+          <w:rFonts w:ascii="Arial" w:hAnsi="Arial" w:cs="Arial"/>
+          <w:sz w:val="24"/>
+          <w:szCs w:val="24"/>
+        </w:rPr>
+      </w:pPr>
+      <w:proofErr w:type="spellStart"/>
+      <w:r>
+        <w:rPr>
+          <w:rFonts w:ascii="Arial" w:hAnsi="Arial" w:cs="Arial"/>
+          <w:b/>
+          <w:bCs/>
+          <w:sz w:val="24"/>
+          <w:szCs w:val="24"/>
+        </w:rPr>
+        <w:t>Varc</w:t>
+      </w:r>
+      <w:r>
+        <w:rPr>
+          <w:rFonts w:ascii="Arial" w:hAnsi="Arial" w:cs="Arial"/>
+          <w:b/>
+          <w:bCs/>
+          <w:sz w:val="24"/>
+          <w:szCs w:val="24"/>
+        </w:rPr>
+        <w:t>har</w:t>
+      </w:r>
+      <w:proofErr w:type="spellEnd"/>
+      <w:r>
+        <w:rPr>
+          <w:rFonts w:ascii="Arial" w:hAnsi="Arial" w:cs="Arial"/>
+          <w:b/>
+          <w:bCs/>
+          <w:sz w:val="24"/>
+          <w:szCs w:val="24"/>
+        </w:rPr>
+        <w:t xml:space="preserve"> – vantagem</w:t>
+      </w:r>
+      <w:r>
+        <w:rPr>
+          <w:rFonts w:ascii="Arial" w:hAnsi="Arial" w:cs="Arial"/>
+          <w:sz w:val="24"/>
+          <w:szCs w:val="24"/>
+        </w:rPr>
         <w:t>:</w:t>
       </w:r>
       <w:r>
@@ -6802,22 +6556,19 @@
           <w:sz w:val="24"/>
           <w:szCs w:val="24"/>
         </w:rPr>
-        <w:t xml:space="preserve"> quando mau utilizado pode reservar espaço em disco de forma desnecessária.</w:t>
-      </w:r>
-    </w:p>
-    <w:p>
-      <w:pPr>
-        <w:cnfStyle w:val="101000000000" w:firstRow="1" w:lastRow="0" w:firstColumn="1" w:lastColumn="0" w:oddVBand="0" w:evenVBand="0" w:oddHBand="0" w:evenHBand="0" w:firstRowFirstColumn="0" w:firstRowLastColumn="0" w:lastRowFirstColumn="0" w:lastRowLastColumn="0"/>
-        <w:rPr>
-          <w:rFonts w:ascii="Arial" w:hAnsi="Arial" w:cs="Arial"/>
-          <w:sz w:val="24"/>
-          <w:szCs w:val="24"/>
-        </w:rPr>
-      </w:pPr>
-    </w:p>
-    <w:p>
-      <w:pPr>
-        <w:cnfStyle w:val="101000000000" w:firstRow="1" w:lastRow="0" w:firstColumn="1" w:lastColumn="0" w:oddVBand="0" w:evenVBand="0" w:oddHBand="0" w:evenHBand="0" w:firstRowFirstColumn="0" w:firstRowLastColumn="0" w:lastRowFirstColumn="0" w:lastRowLastColumn="0"/>
+        <w:t xml:space="preserve"> </w:t>
+      </w:r>
+      <w:r>
+        <w:rPr>
+          <w:rFonts w:ascii="Arial" w:hAnsi="Arial" w:cs="Arial"/>
+          <w:sz w:val="24"/>
+          <w:szCs w:val="24"/>
+        </w:rPr>
+        <w:t>por ser de tamanho variável ocupa apenas espaço necessário.</w:t>
+      </w:r>
+    </w:p>
+    <w:p>
+      <w:pPr>
         <w:rPr>
           <w:rFonts w:ascii="Arial" w:hAnsi="Arial" w:cs="Arial"/>
           <w:sz w:val="24"/>
@@ -6854,72 +6605,6 @@
           <w:sz w:val="24"/>
           <w:szCs w:val="24"/>
         </w:rPr>
-        <w:t xml:space="preserve"> – vantagem</w:t>
-      </w:r>
-      <w:r>
-        <w:rPr>
-          <w:rFonts w:ascii="Arial" w:hAnsi="Arial" w:cs="Arial"/>
-          <w:sz w:val="24"/>
-          <w:szCs w:val="24"/>
-        </w:rPr>
-        <w:t>:</w:t>
-      </w:r>
-      <w:r>
-        <w:rPr>
-          <w:rFonts w:ascii="Arial" w:hAnsi="Arial" w:cs="Arial"/>
-          <w:sz w:val="24"/>
-          <w:szCs w:val="24"/>
-        </w:rPr>
-        <w:t xml:space="preserve"> </w:t>
-      </w:r>
-      <w:r>
-        <w:rPr>
-          <w:rFonts w:ascii="Arial" w:hAnsi="Arial" w:cs="Arial"/>
-          <w:sz w:val="24"/>
-          <w:szCs w:val="24"/>
-        </w:rPr>
-        <w:t>por ser de tamanho variável ocupa apenas espaço necessário.</w:t>
-      </w:r>
-    </w:p>
-    <w:p>
-      <w:pPr>
-        <w:cnfStyle w:val="101000000000" w:firstRow="1" w:lastRow="0" w:firstColumn="1" w:lastColumn="0" w:oddVBand="0" w:evenVBand="0" w:oddHBand="0" w:evenHBand="0" w:firstRowFirstColumn="0" w:firstRowLastColumn="0" w:lastRowFirstColumn="0" w:lastRowLastColumn="0"/>
-        <w:rPr>
-          <w:rFonts w:ascii="Arial" w:hAnsi="Arial" w:cs="Arial"/>
-          <w:sz w:val="24"/>
-          <w:szCs w:val="24"/>
-        </w:rPr>
-      </w:pPr>
-      <w:proofErr w:type="spellStart"/>
-      <w:r>
-        <w:rPr>
-          <w:rFonts w:ascii="Arial" w:hAnsi="Arial" w:cs="Arial"/>
-          <w:b/>
-          <w:bCs/>
-          <w:sz w:val="24"/>
-          <w:szCs w:val="24"/>
-        </w:rPr>
-        <w:t>Varc</w:t>
-      </w:r>
-      <w:r>
-        <w:rPr>
-          <w:rFonts w:ascii="Arial" w:hAnsi="Arial" w:cs="Arial"/>
-          <w:b/>
-          <w:bCs/>
-          <w:sz w:val="24"/>
-          <w:szCs w:val="24"/>
-        </w:rPr>
-        <w:t>har</w:t>
-      </w:r>
-      <w:proofErr w:type="spellEnd"/>
-      <w:r>
-        <w:rPr>
-          <w:rFonts w:ascii="Arial" w:hAnsi="Arial" w:cs="Arial"/>
-          <w:b/>
-          <w:bCs/>
-          <w:sz w:val="24"/>
-          <w:szCs w:val="24"/>
-        </w:rPr>
         <w:t xml:space="preserve"> – </w:t>
       </w:r>
       <w:r>
@@ -6948,15 +6633,7 @@
           <w:sz w:val="24"/>
           <w:szCs w:val="24"/>
         </w:rPr>
-        <w:t>:</w:t>
-      </w:r>
-      <w:r>
-        <w:rPr>
-          <w:rFonts w:ascii="Arial" w:hAnsi="Arial" w:cs="Arial"/>
-          <w:sz w:val="24"/>
-          <w:szCs w:val="24"/>
-        </w:rPr>
-        <w:t xml:space="preserve"> por ser de tamanho variável possui </w:t>
+        <w:t xml:space="preserve">: por ser de tamanho variável possui </w:t>
       </w:r>
       <w:proofErr w:type="gramStart"/>
       <w:r>
@@ -6979,27 +6656,24 @@
     </w:p>
     <w:p>
       <w:pPr>
-        <w:cnfStyle w:val="101000000000" w:firstRow="1" w:lastRow="0" w:firstColumn="1" w:lastColumn="0" w:oddVBand="0" w:evenVBand="0" w:oddHBand="0" w:evenHBand="0" w:firstRowFirstColumn="0" w:firstRowLastColumn="0" w:lastRowFirstColumn="0" w:lastRowLastColumn="0"/>
-        <w:rPr>
-          <w:rFonts w:ascii="Arial" w:hAnsi="Arial" w:cs="Arial"/>
-          <w:sz w:val="24"/>
-          <w:szCs w:val="24"/>
-        </w:rPr>
-      </w:pPr>
-    </w:p>
-    <w:p>
-      <w:pPr>
-        <w:cnfStyle w:val="101000000000" w:firstRow="1" w:lastRow="0" w:firstColumn="1" w:lastColumn="0" w:oddVBand="0" w:evenVBand="0" w:oddHBand="0" w:evenHBand="0" w:firstRowFirstColumn="0" w:firstRowLastColumn="0" w:lastRowFirstColumn="0" w:lastRowLastColumn="0"/>
-        <w:rPr>
-          <w:rFonts w:ascii="Arial" w:hAnsi="Arial" w:cs="Arial"/>
-          <w:sz w:val="24"/>
-          <w:szCs w:val="24"/>
-        </w:rPr>
-      </w:pPr>
-    </w:p>
-    <w:p>
-      <w:pPr>
-        <w:cnfStyle w:val="101000000000" w:firstRow="1" w:lastRow="0" w:firstColumn="1" w:lastColumn="0" w:oddVBand="0" w:evenVBand="0" w:oddHBand="0" w:evenHBand="0" w:firstRowFirstColumn="0" w:firstRowLastColumn="0" w:lastRowFirstColumn="0" w:lastRowLastColumn="0"/>
+        <w:rPr>
+          <w:rFonts w:ascii="Arial" w:hAnsi="Arial" w:cs="Arial"/>
+          <w:sz w:val="24"/>
+          <w:szCs w:val="24"/>
+        </w:rPr>
+      </w:pPr>
+    </w:p>
+    <w:p>
+      <w:pPr>
+        <w:rPr>
+          <w:rFonts w:ascii="Arial" w:hAnsi="Arial" w:cs="Arial"/>
+          <w:sz w:val="24"/>
+          <w:szCs w:val="24"/>
+        </w:rPr>
+      </w:pPr>
+    </w:p>
+    <w:p>
+      <w:pPr>
         <w:rPr>
           <w:rFonts w:ascii="Arial" w:hAnsi="Arial" w:cs="Arial"/>
           <w:b/>
@@ -7021,7 +6695,6 @@
     </w:p>
     <w:p>
       <w:pPr>
-        <w:cnfStyle w:val="101000000000" w:firstRow="1" w:lastRow="0" w:firstColumn="1" w:lastColumn="0" w:oddVBand="0" w:evenVBand="0" w:oddHBand="0" w:evenHBand="0" w:firstRowFirstColumn="0" w:firstRowLastColumn="0" w:lastRowFirstColumn="0" w:lastRowLastColumn="0"/>
         <w:rPr>
           <w:rFonts w:ascii="Arial" w:hAnsi="Arial" w:cs="Arial"/>
           <w:sz w:val="24"/>
@@ -7039,7 +6712,6 @@
     </w:p>
     <w:p>
       <w:pPr>
-        <w:cnfStyle w:val="101000000000" w:firstRow="1" w:lastRow="0" w:firstColumn="1" w:lastColumn="0" w:oddVBand="0" w:evenVBand="0" w:oddHBand="0" w:evenHBand="0" w:firstRowFirstColumn="0" w:firstRowLastColumn="0" w:lastRowFirstColumn="0" w:lastRowLastColumn="0"/>
         <w:rPr>
           <w:rFonts w:ascii="Arial" w:hAnsi="Arial" w:cs="Arial"/>
           <w:sz w:val="24"/>
@@ -7057,17 +6729,15 @@
     </w:p>
     <w:p>
       <w:pPr>
-        <w:cnfStyle w:val="101000000000" w:firstRow="1" w:lastRow="0" w:firstColumn="1" w:lastColumn="0" w:oddVBand="0" w:evenVBand="0" w:oddHBand="0" w:evenHBand="0" w:firstRowFirstColumn="0" w:firstRowLastColumn="0" w:lastRowFirstColumn="0" w:lastRowLastColumn="0"/>
-        <w:rPr>
-          <w:rFonts w:ascii="Arial" w:hAnsi="Arial" w:cs="Arial"/>
-          <w:sz w:val="24"/>
-          <w:szCs w:val="24"/>
-        </w:rPr>
-      </w:pPr>
-    </w:p>
-    <w:p>
-      <w:pPr>
-        <w:cnfStyle w:val="101000000000" w:firstRow="1" w:lastRow="0" w:firstColumn="1" w:lastColumn="0" w:oddVBand="0" w:evenVBand="0" w:oddHBand="0" w:evenHBand="0" w:firstRowFirstColumn="0" w:firstRowLastColumn="0" w:lastRowFirstColumn="0" w:lastRowLastColumn="0"/>
+        <w:rPr>
+          <w:rFonts w:ascii="Arial" w:hAnsi="Arial" w:cs="Arial"/>
+          <w:sz w:val="24"/>
+          <w:szCs w:val="24"/>
+        </w:rPr>
+      </w:pPr>
+    </w:p>
+    <w:p>
+      <w:pPr>
         <w:rPr>
           <w:rFonts w:ascii="Arial" w:hAnsi="Arial" w:cs="Arial"/>
           <w:sz w:val="24"/>
@@ -7085,7 +6755,6 @@
     </w:p>
     <w:p>
       <w:pPr>
-        <w:cnfStyle w:val="101000000000" w:firstRow="1" w:lastRow="0" w:firstColumn="1" w:lastColumn="0" w:oddVBand="0" w:evenVBand="0" w:oddHBand="0" w:evenHBand="0" w:firstRowFirstColumn="0" w:firstRowLastColumn="0" w:lastRowFirstColumn="0" w:lastRowLastColumn="0"/>
         <w:rPr>
           <w:rFonts w:ascii="Arial" w:hAnsi="Arial" w:cs="Arial"/>
           <w:sz w:val="24"/>
@@ -7208,7 +6877,6 @@
     </w:p>
     <w:p>
       <w:pPr>
-        <w:cnfStyle w:val="101000000000" w:firstRow="1" w:lastRow="0" w:firstColumn="1" w:lastColumn="0" w:oddVBand="0" w:evenVBand="0" w:oddHBand="0" w:evenHBand="0" w:firstRowFirstColumn="0" w:firstRowLastColumn="0" w:lastRowFirstColumn="0" w:lastRowLastColumn="0"/>
         <w:rPr>
           <w:rFonts w:ascii="Arial" w:hAnsi="Arial" w:cs="Arial"/>
           <w:sz w:val="24"/>
@@ -7267,7 +6935,6 @@
     </w:p>
     <w:p>
       <w:pPr>
-        <w:cnfStyle w:val="101000000000" w:firstRow="1" w:lastRow="0" w:firstColumn="1" w:lastColumn="0" w:oddVBand="0" w:evenVBand="0" w:oddHBand="0" w:evenHBand="0" w:firstRowFirstColumn="0" w:firstRowLastColumn="0" w:lastRowFirstColumn="0" w:lastRowLastColumn="0"/>
         <w:rPr>
           <w:rFonts w:ascii="Arial" w:hAnsi="Arial" w:cs="Arial"/>
           <w:sz w:val="24"/>
@@ -7365,6 +7032,9 @@
         </mc:AlternateContent>
       </w:r>
       <w:r>
+        <w:rPr>
+          <w:noProof/>
+        </w:rPr>
         <w:drawing>
           <wp:inline distT="0" distB="0" distL="0" distR="0" wp14:anchorId="73FD436A" wp14:editId="6623C51D">
             <wp:extent cx="6120130" cy="2034540"/>
@@ -7404,7 +7074,6 @@
     </w:p>
     <w:p>
       <w:pPr>
-        <w:cnfStyle w:val="101000000000" w:firstRow="1" w:lastRow="0" w:firstColumn="1" w:lastColumn="0" w:oddVBand="0" w:evenVBand="0" w:oddHBand="0" w:evenHBand="0" w:firstRowFirstColumn="0" w:firstRowLastColumn="0" w:lastRowFirstColumn="0" w:lastRowLastColumn="0"/>
         <w:rPr>
           <w:rFonts w:ascii="Arial" w:hAnsi="Arial" w:cs="Arial"/>
           <w:sz w:val="24"/>
@@ -7432,17 +7101,15 @@
     </w:p>
     <w:p>
       <w:pPr>
-        <w:cnfStyle w:val="101000000000" w:firstRow="1" w:lastRow="0" w:firstColumn="1" w:lastColumn="0" w:oddVBand="0" w:evenVBand="0" w:oddHBand="0" w:evenHBand="0" w:firstRowFirstColumn="0" w:firstRowLastColumn="0" w:lastRowFirstColumn="0" w:lastRowLastColumn="0"/>
-        <w:rPr>
-          <w:rFonts w:ascii="Arial" w:hAnsi="Arial" w:cs="Arial"/>
-          <w:sz w:val="24"/>
-          <w:szCs w:val="24"/>
-        </w:rPr>
-      </w:pPr>
-    </w:p>
-    <w:p>
-      <w:pPr>
-        <w:cnfStyle w:val="101000000000" w:firstRow="1" w:lastRow="0" w:firstColumn="1" w:lastColumn="0" w:oddVBand="0" w:evenVBand="0" w:oddHBand="0" w:evenHBand="0" w:firstRowFirstColumn="0" w:firstRowLastColumn="0" w:lastRowFirstColumn="0" w:lastRowLastColumn="0"/>
+        <w:rPr>
+          <w:rFonts w:ascii="Arial" w:hAnsi="Arial" w:cs="Arial"/>
+          <w:sz w:val="24"/>
+          <w:szCs w:val="24"/>
+        </w:rPr>
+      </w:pPr>
+    </w:p>
+    <w:p>
+      <w:pPr>
         <w:rPr>
           <w:rFonts w:ascii="Arial" w:hAnsi="Arial" w:cs="Arial"/>
           <w:b/>
@@ -7463,9 +7130,6 @@
       </w:r>
     </w:p>
     <w:p>
-      <w:pPr>
-        <w:cnfStyle w:val="101000000000" w:firstRow="1" w:lastRow="0" w:firstColumn="1" w:lastColumn="0" w:oddVBand="0" w:evenVBand="0" w:oddHBand="0" w:evenHBand="0" w:firstRowFirstColumn="0" w:firstRowLastColumn="0" w:lastRowFirstColumn="0" w:lastRowLastColumn="0"/>
-      </w:pPr>
       <w:r>
         <w:rPr>
           <w:highlight w:val="lightGray"/>
@@ -7502,9 +7166,6 @@
       </w:r>
     </w:p>
     <w:p>
-      <w:pPr>
-        <w:cnfStyle w:val="101000000000" w:firstRow="1" w:lastRow="0" w:firstColumn="1" w:lastColumn="0" w:oddVBand="0" w:evenVBand="0" w:oddHBand="0" w:evenHBand="0" w:firstRowFirstColumn="0" w:firstRowLastColumn="0" w:lastRowFirstColumn="0" w:lastRowLastColumn="0"/>
-      </w:pPr>
       <w:r>
         <w:rPr>
           <w:highlight w:val="lightGray"/>
@@ -7541,9 +7202,6 @@
       </w:r>
     </w:p>
     <w:p>
-      <w:pPr>
-        <w:cnfStyle w:val="101000000000" w:firstRow="1" w:lastRow="0" w:firstColumn="1" w:lastColumn="0" w:oddVBand="0" w:evenVBand="0" w:oddHBand="0" w:evenHBand="0" w:firstRowFirstColumn="0" w:firstRowLastColumn="0" w:lastRowFirstColumn="0" w:lastRowLastColumn="0"/>
-      </w:pPr>
       <w:r>
         <w:rPr>
           <w:noProof/>
@@ -7586,16 +7244,12 @@
       </w:r>
     </w:p>
     <w:p>
-      <w:pPr>
-        <w:cnfStyle w:val="101000000000" w:firstRow="1" w:lastRow="0" w:firstColumn="1" w:lastColumn="0" w:oddVBand="0" w:evenVBand="0" w:oddHBand="0" w:evenHBand="0" w:firstRowFirstColumn="0" w:firstRowLastColumn="0" w:lastRowFirstColumn="0" w:lastRowLastColumn="0"/>
-      </w:pPr>
       <w:r>
         <w:t>Provavelmente é preciso que você atualize a página para aparecer a mudança.</w:t>
       </w:r>
     </w:p>
     <w:p>
       <w:pPr>
-        <w:cnfStyle w:val="101000000000" w:firstRow="1" w:lastRow="0" w:firstColumn="1" w:lastColumn="0" w:oddVBand="0" w:evenVBand="0" w:oddHBand="0" w:evenHBand="0" w:firstRowFirstColumn="0" w:firstRowLastColumn="0" w:lastRowFirstColumn="0" w:lastRowLastColumn="0"/>
         <w:rPr>
           <w:b/>
           <w:bCs/>
@@ -7663,6 +7317,9 @@
         <w:t xml:space="preserve"> ou </w:t>
       </w:r>
       <w:r>
+        <w:rPr>
+          <w:noProof/>
+        </w:rPr>
         <w:drawing>
           <wp:inline distT="0" distB="0" distL="0" distR="0" wp14:anchorId="3FA665BB" wp14:editId="6D998754">
             <wp:extent cx="1733550" cy="409575"/>
@@ -7699,6 +7356,1612 @@
           </wp:inline>
         </w:drawing>
       </w:r>
+    </w:p>
+    <w:p>
+      <w:pPr>
+        <w:rPr>
+          <w:b/>
+          <w:bCs/>
+        </w:rPr>
+      </w:pPr>
+    </w:p>
+    <w:p>
+      <w:pPr>
+        <w:rPr>
+          <w:rFonts w:ascii="Arial" w:hAnsi="Arial" w:cs="Arial"/>
+          <w:b/>
+          <w:bCs/>
+          <w:sz w:val="32"/>
+          <w:szCs w:val="32"/>
+        </w:rPr>
+      </w:pPr>
+      <w:r>
+        <w:rPr>
+          <w:rFonts w:ascii="Arial" w:hAnsi="Arial" w:cs="Arial"/>
+          <w:b/>
+          <w:bCs/>
+          <w:sz w:val="32"/>
+          <w:szCs w:val="32"/>
+        </w:rPr>
+        <w:t>Incluindo, editando e removendo colunas de tabelas</w:t>
+      </w:r>
+    </w:p>
+    <w:p>
+      <w:pPr>
+        <w:rPr>
+          <w:rFonts w:ascii="Arial" w:hAnsi="Arial" w:cs="Arial"/>
+          <w:sz w:val="24"/>
+          <w:szCs w:val="24"/>
+        </w:rPr>
+      </w:pPr>
+      <w:r>
+        <w:rPr>
+          <w:rFonts w:ascii="Arial" w:hAnsi="Arial" w:cs="Arial"/>
+          <w:b/>
+          <w:bCs/>
+          <w:sz w:val="24"/>
+          <w:szCs w:val="24"/>
+        </w:rPr>
+        <w:t>ALTER TABLE</w:t>
+      </w:r>
+      <w:r>
+        <w:rPr>
+          <w:rFonts w:ascii="Arial" w:hAnsi="Arial" w:cs="Arial"/>
+          <w:b/>
+          <w:bCs/>
+          <w:sz w:val="24"/>
+          <w:szCs w:val="24"/>
+        </w:rPr>
+        <w:t xml:space="preserve"> </w:t>
+      </w:r>
+      <w:r>
+        <w:rPr>
+          <w:rFonts w:ascii="Arial" w:hAnsi="Arial" w:cs="Arial"/>
+          <w:sz w:val="24"/>
+          <w:szCs w:val="24"/>
+        </w:rPr>
+        <w:t>– faz parte do subconjunto de instruções do SQL (DDL</w:t>
+      </w:r>
+      <w:r>
+        <w:rPr>
+          <w:rFonts w:ascii="Arial" w:hAnsi="Arial" w:cs="Arial"/>
+          <w:sz w:val="24"/>
+          <w:szCs w:val="24"/>
+        </w:rPr>
+        <w:t xml:space="preserve">– Data </w:t>
+      </w:r>
+      <w:proofErr w:type="spellStart"/>
+      <w:r>
+        <w:rPr>
+          <w:rFonts w:ascii="Arial" w:hAnsi="Arial" w:cs="Arial"/>
+          <w:sz w:val="24"/>
+          <w:szCs w:val="24"/>
+        </w:rPr>
+        <w:t>Definition</w:t>
+      </w:r>
+      <w:proofErr w:type="spellEnd"/>
+      <w:r>
+        <w:rPr>
+          <w:rFonts w:ascii="Arial" w:hAnsi="Arial" w:cs="Arial"/>
+          <w:sz w:val="24"/>
+          <w:szCs w:val="24"/>
+        </w:rPr>
+        <w:t xml:space="preserve"> </w:t>
+      </w:r>
+      <w:proofErr w:type="spellStart"/>
+      <w:r>
+        <w:rPr>
+          <w:rFonts w:ascii="Arial" w:hAnsi="Arial" w:cs="Arial"/>
+          <w:sz w:val="24"/>
+          <w:szCs w:val="24"/>
+        </w:rPr>
+        <w:t>Language</w:t>
+      </w:r>
+      <w:proofErr w:type="spellEnd"/>
+      <w:r>
+        <w:rPr>
+          <w:rFonts w:ascii="Arial" w:hAnsi="Arial" w:cs="Arial"/>
+          <w:sz w:val="24"/>
+          <w:szCs w:val="24"/>
+        </w:rPr>
+        <w:t xml:space="preserve"> – Linguagem de definição de dados</w:t>
+      </w:r>
+      <w:r>
+        <w:rPr>
+          <w:rFonts w:ascii="Arial" w:hAnsi="Arial" w:cs="Arial"/>
+          <w:sz w:val="24"/>
+          <w:szCs w:val="24"/>
+        </w:rPr>
+        <w:t>)</w:t>
+      </w:r>
+      <w:r>
+        <w:rPr>
+          <w:rFonts w:ascii="Arial" w:hAnsi="Arial" w:cs="Arial"/>
+          <w:sz w:val="24"/>
+          <w:szCs w:val="24"/>
+        </w:rPr>
+        <w:t>.</w:t>
+      </w:r>
+    </w:p>
+    <w:p>
+      <w:pPr>
+        <w:rPr>
+          <w:rFonts w:ascii="Arial" w:hAnsi="Arial" w:cs="Arial"/>
+          <w:sz w:val="24"/>
+          <w:szCs w:val="24"/>
+        </w:rPr>
+      </w:pPr>
+    </w:p>
+    <w:p>
+      <w:pPr>
+        <w:rPr>
+          <w:rFonts w:ascii="Arial" w:hAnsi="Arial" w:cs="Arial"/>
+          <w:sz w:val="24"/>
+          <w:szCs w:val="24"/>
+        </w:rPr>
+      </w:pPr>
+      <w:r>
+        <w:rPr>
+          <w:rFonts w:ascii="Arial" w:hAnsi="Arial" w:cs="Arial"/>
+          <w:b/>
+          <w:bCs/>
+          <w:sz w:val="24"/>
+          <w:szCs w:val="24"/>
+        </w:rPr>
+        <w:t>ADD –</w:t>
+      </w:r>
+      <w:r>
+        <w:rPr>
+          <w:rFonts w:ascii="Arial" w:hAnsi="Arial" w:cs="Arial"/>
+          <w:b/>
+          <w:bCs/>
+          <w:sz w:val="24"/>
+          <w:szCs w:val="24"/>
+        </w:rPr>
+        <w:t xml:space="preserve"> </w:t>
+      </w:r>
+      <w:r>
+        <w:rPr>
+          <w:rFonts w:ascii="Arial" w:hAnsi="Arial" w:cs="Arial"/>
+          <w:sz w:val="24"/>
+          <w:szCs w:val="24"/>
+        </w:rPr>
+        <w:t>Permite a inclusão de uma nova coluna em uma tabela já existente;</w:t>
+      </w:r>
+    </w:p>
+    <w:p>
+      <w:pPr>
+        <w:rPr>
+          <w:rFonts w:ascii="Arial" w:hAnsi="Arial" w:cs="Arial"/>
+          <w:sz w:val="24"/>
+          <w:szCs w:val="24"/>
+        </w:rPr>
+      </w:pPr>
+      <w:r>
+        <w:rPr>
+          <w:rFonts w:ascii="Arial" w:hAnsi="Arial" w:cs="Arial"/>
+          <w:b/>
+          <w:bCs/>
+          <w:sz w:val="24"/>
+          <w:szCs w:val="24"/>
+        </w:rPr>
+        <w:t xml:space="preserve">CHANGE – </w:t>
+      </w:r>
+      <w:r>
+        <w:rPr>
+          <w:rFonts w:ascii="Arial" w:hAnsi="Arial" w:cs="Arial"/>
+          <w:sz w:val="24"/>
+          <w:szCs w:val="24"/>
+        </w:rPr>
+        <w:t xml:space="preserve">Permite a alteração do nome de uma coluna e de suas propriedades, como por exemplo o tipo;                                                                                          </w:t>
+      </w:r>
+    </w:p>
+    <w:p>
+      <w:pPr>
+        <w:rPr>
+          <w:rFonts w:ascii="Arial" w:hAnsi="Arial" w:cs="Arial"/>
+          <w:sz w:val="24"/>
+          <w:szCs w:val="24"/>
+        </w:rPr>
+      </w:pPr>
+      <w:r>
+        <w:rPr>
+          <w:rFonts w:ascii="Arial" w:hAnsi="Arial" w:cs="Arial"/>
+          <w:b/>
+          <w:bCs/>
+          <w:sz w:val="24"/>
+          <w:szCs w:val="24"/>
+        </w:rPr>
+        <w:t xml:space="preserve">DROP – </w:t>
+      </w:r>
+      <w:r>
+        <w:rPr>
+          <w:rFonts w:ascii="Arial" w:hAnsi="Arial" w:cs="Arial"/>
+          <w:sz w:val="24"/>
+          <w:szCs w:val="24"/>
+        </w:rPr>
+        <w:t>Permite a remoção de uma coluna.</w:t>
+      </w:r>
+    </w:p>
+    <w:p>
+      <w:pPr>
+        <w:rPr>
+          <w:rFonts w:ascii="Arial" w:hAnsi="Arial" w:cs="Arial"/>
+          <w:sz w:val="24"/>
+          <w:szCs w:val="24"/>
+        </w:rPr>
+      </w:pPr>
+    </w:p>
+    <w:p>
+      <w:pPr>
+        <w:rPr>
+          <w:rFonts w:ascii="Arial" w:hAnsi="Arial" w:cs="Arial"/>
+          <w:sz w:val="24"/>
+          <w:szCs w:val="24"/>
+        </w:rPr>
+      </w:pPr>
+      <w:r>
+        <w:rPr>
+          <w:noProof/>
+        </w:rPr>
+        <w:lastRenderedPageBreak/>
+        <mc:AlternateContent>
+          <mc:Choice Requires="wpi">
+            <w:drawing>
+              <wp:anchor distT="0" distB="0" distL="114300" distR="114300" simplePos="0" relativeHeight="251664384" behindDoc="0" locked="0" layoutInCell="1" allowOverlap="1" wp14:anchorId="3981E30B" wp14:editId="4E080931">
+                <wp:simplePos x="0" y="0"/>
+                <wp:positionH relativeFrom="column">
+                  <wp:posOffset>-1354115</wp:posOffset>
+                </wp:positionH>
+                <wp:positionV relativeFrom="paragraph">
+                  <wp:posOffset>4076454</wp:posOffset>
+                </wp:positionV>
+                <wp:extent cx="360" cy="1800"/>
+                <wp:effectExtent l="38100" t="57150" r="57150" b="55880"/>
+                <wp:wrapNone/>
+                <wp:docPr id="1468638400" name="Tinta 12"/>
+                <wp:cNvGraphicFramePr/>
+                <a:graphic xmlns:a="http://schemas.openxmlformats.org/drawingml/2006/main">
+                  <a:graphicData uri="http://schemas.microsoft.com/office/word/2010/wordprocessingInk">
+                    <w14:contentPart bwMode="auto" r:id="rId22">
+                      <w14:nvContentPartPr>
+                        <w14:cNvContentPartPr/>
+                      </w14:nvContentPartPr>
+                      <w14:xfrm>
+                        <a:off x="0" y="0"/>
+                        <a:ext cx="360" cy="1800"/>
+                      </w14:xfrm>
+                    </w14:contentPart>
+                  </a:graphicData>
+                </a:graphic>
+              </wp:anchor>
+            </w:drawing>
+          </mc:Choice>
+          <mc:Fallback>
+            <w:pict>
+              <v:shapetype w14:anchorId="73FB2F74" id="_x0000_t75" coordsize="21600,21600" o:spt="75" o:preferrelative="t" path="m@4@5l@4@11@9@11@9@5xe" filled="f" stroked="f">
+                <v:stroke joinstyle="miter"/>
+                <v:formulas>
+                  <v:f eqn="if lineDrawn pixelLineWidth 0"/>
+                  <v:f eqn="sum @0 1 0"/>
+                  <v:f eqn="sum 0 0 @1"/>
+                  <v:f eqn="prod @2 1 2"/>
+                  <v:f eqn="prod @3 21600 pixelWidth"/>
+                  <v:f eqn="prod @3 21600 pixelHeight"/>
+                  <v:f eqn="sum @0 0 1"/>
+                  <v:f eqn="prod @6 1 2"/>
+                  <v:f eqn="prod @7 21600 pixelWidth"/>
+                  <v:f eqn="sum @8 21600 0"/>
+                  <v:f eqn="prod @7 21600 pixelHeight"/>
+                  <v:f eqn="sum @10 21600 0"/>
+                </v:formulas>
+                <v:path o:extrusionok="f" gradientshapeok="t" o:connecttype="rect"/>
+                <o:lock v:ext="edit" aspectratio="t"/>
+              </v:shapetype>
+              <v:shape id="Tinta 12" o:spid="_x0000_s1026" type="#_x0000_t75" style="position:absolute;margin-left:-107.3pt;margin-top:320.3pt;width:1.45pt;height:1.6pt;z-index:251664384;visibility:visible;mso-wrap-style:square;mso-wrap-distance-left:9pt;mso-wrap-distance-top:0;mso-wrap-distance-right:9pt;mso-wrap-distance-bottom:0;mso-position-horizontal:absolute;mso-position-horizontal-relative:text;mso-position-vertical:absolute;mso-position-vertical-relative:text" o:gfxdata="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">
+                <v:imagedata r:id="rId23" o:title=""/>
+              </v:shape>
+            </w:pict>
+          </mc:Fallback>
+        </mc:AlternateContent>
+      </w:r>
+      <w:r>
+        <w:rPr>
+          <w:noProof/>
+        </w:rPr>
+        <mc:AlternateContent>
+          <mc:Choice Requires="wpi">
+            <w:drawing>
+              <wp:anchor distT="0" distB="0" distL="114300" distR="114300" simplePos="0" relativeHeight="251663360" behindDoc="0" locked="0" layoutInCell="1" allowOverlap="1" wp14:anchorId="79B08655" wp14:editId="7AE90FC6">
+                <wp:simplePos x="0" y="0"/>
+                <wp:positionH relativeFrom="column">
+                  <wp:posOffset>729205</wp:posOffset>
+                </wp:positionH>
+                <wp:positionV relativeFrom="paragraph">
+                  <wp:posOffset>1116675</wp:posOffset>
+                </wp:positionV>
+                <wp:extent cx="606960" cy="301320"/>
+                <wp:effectExtent l="38100" t="38100" r="3175" b="41910"/>
+                <wp:wrapNone/>
+                <wp:docPr id="1203989394" name="Tinta 8"/>
+                <wp:cNvGraphicFramePr/>
+                <a:graphic xmlns:a="http://schemas.openxmlformats.org/drawingml/2006/main">
+                  <a:graphicData uri="http://schemas.microsoft.com/office/word/2010/wordprocessingInk">
+                    <w14:contentPart bwMode="auto" r:id="rId24">
+                      <w14:nvContentPartPr>
+                        <w14:cNvContentPartPr/>
+                      </w14:nvContentPartPr>
+                      <w14:xfrm>
+                        <a:off x="0" y="0"/>
+                        <a:ext cx="606960" cy="301320"/>
+                      </w14:xfrm>
+                    </w14:contentPart>
+                  </a:graphicData>
+                </a:graphic>
+              </wp:anchor>
+            </w:drawing>
+          </mc:Choice>
+          <mc:Fallback>
+            <w:pict>
+              <v:shape w14:anchorId="0676CCB6" id="Tinta 8" o:spid="_x0000_s1026" type="#_x0000_t75" style="position:absolute;margin-left:56.7pt;margin-top:87.25pt;width:49.25pt;height:25.15pt;z-index:251663360;visibility:visible;mso-wrap-style:square;mso-wrap-distance-left:9pt;mso-wrap-distance-top:0;mso-wrap-distance-right:9pt;mso-wrap-distance-bottom:0;mso-position-horizontal:absolute;mso-position-horizontal-relative:text;mso-position-vertical:absolute;mso-position-vertical-relative:text" o:gfxdata="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">
+                <v:imagedata r:id="rId25" o:title=""/>
+              </v:shape>
+            </w:pict>
+          </mc:Fallback>
+        </mc:AlternateContent>
+      </w:r>
+      <w:r>
+        <w:rPr>
+          <w:noProof/>
+        </w:rPr>
+        <w:drawing>
+          <wp:inline distT="0" distB="0" distL="0" distR="0" wp14:anchorId="190720A7" wp14:editId="417C77BE">
+            <wp:extent cx="2095500" cy="2419350"/>
+            <wp:effectExtent l="0" t="0" r="0" b="0"/>
+            <wp:docPr id="1427305615" name="Imagem 1" descr="Interface gráfica do usuário, Texto, Aplicativo&#10;&#10;Descrição gerada automaticamente"/>
+            <wp:cNvGraphicFramePr>
+              <a:graphicFrameLocks xmlns:a="http://schemas.openxmlformats.org/drawingml/2006/main" noChangeAspect="1"/>
+            </wp:cNvGraphicFramePr>
+            <a:graphic xmlns:a="http://schemas.openxmlformats.org/drawingml/2006/main">
+              <a:graphicData uri="http://schemas.openxmlformats.org/drawingml/2006/picture">
+                <pic:pic xmlns:pic="http://schemas.openxmlformats.org/drawingml/2006/picture">
+                  <pic:nvPicPr>
+                    <pic:cNvPr id="1427305615" name="Imagem 1" descr="Interface gráfica do usuário, Texto, Aplicativo&#10;&#10;Descrição gerada automaticamente"/>
+                    <pic:cNvPicPr/>
+                  </pic:nvPicPr>
+                  <pic:blipFill>
+                    <a:blip r:embed="rId26"/>
+                    <a:stretch>
+                      <a:fillRect/>
+                    </a:stretch>
+                  </pic:blipFill>
+                  <pic:spPr>
+                    <a:xfrm>
+                      <a:off x="0" y="0"/>
+                      <a:ext cx="2095500" cy="2419350"/>
+                    </a:xfrm>
+                    <a:prstGeom prst="rect">
+                      <a:avLst/>
+                    </a:prstGeom>
+                  </pic:spPr>
+                </pic:pic>
+              </a:graphicData>
+            </a:graphic>
+          </wp:inline>
+        </w:drawing>
+      </w:r>
+      <w:r>
+        <w:rPr>
+          <w:rFonts w:ascii="Arial" w:hAnsi="Arial" w:cs="Arial"/>
+          <w:sz w:val="24"/>
+          <w:szCs w:val="24"/>
+        </w:rPr>
+        <w:t xml:space="preserve"> </w:t>
+      </w:r>
+      <w:r>
+        <w:rPr>
+          <w:rFonts w:ascii="Arial" w:hAnsi="Arial" w:cs="Arial"/>
+          <w:sz w:val="24"/>
+          <w:szCs w:val="24"/>
+        </w:rPr>
+        <w:t xml:space="preserve"> </w:t>
+      </w:r>
+      <w:proofErr w:type="gramStart"/>
+      <w:r>
+        <w:rPr>
+          <w:rFonts w:ascii="Arial" w:hAnsi="Arial" w:cs="Arial"/>
+          <w:sz w:val="24"/>
+          <w:szCs w:val="24"/>
+        </w:rPr>
+        <w:t>Criando uma nova</w:t>
+      </w:r>
+      <w:proofErr w:type="gramEnd"/>
+      <w:r>
+        <w:rPr>
+          <w:rFonts w:ascii="Arial" w:hAnsi="Arial" w:cs="Arial"/>
+          <w:sz w:val="24"/>
+          <w:szCs w:val="24"/>
+        </w:rPr>
+        <w:t xml:space="preserve"> coluna</w:t>
+      </w:r>
+      <w:r>
+        <w:rPr>
+          <w:noProof/>
+        </w:rPr>
+        <w:drawing>
+          <wp:inline distT="0" distB="0" distL="0" distR="0" wp14:anchorId="1C28DE2E" wp14:editId="6A029717">
+            <wp:extent cx="6120130" cy="1472565"/>
+            <wp:effectExtent l="0" t="0" r="0" b="0"/>
+            <wp:docPr id="1674791628" name="Imagem 1" descr="Interface gráfica do usuário&#10;&#10;Descrição gerada automaticamente"/>
+            <wp:cNvGraphicFramePr>
+              <a:graphicFrameLocks xmlns:a="http://schemas.openxmlformats.org/drawingml/2006/main" noChangeAspect="1"/>
+            </wp:cNvGraphicFramePr>
+            <a:graphic xmlns:a="http://schemas.openxmlformats.org/drawingml/2006/main">
+              <a:graphicData uri="http://schemas.openxmlformats.org/drawingml/2006/picture">
+                <pic:pic xmlns:pic="http://schemas.openxmlformats.org/drawingml/2006/picture">
+                  <pic:nvPicPr>
+                    <pic:cNvPr id="1674791628" name="Imagem 1" descr="Interface gráfica do usuário&#10;&#10;Descrição gerada automaticamente"/>
+                    <pic:cNvPicPr/>
+                  </pic:nvPicPr>
+                  <pic:blipFill>
+                    <a:blip r:embed="rId27"/>
+                    <a:stretch>
+                      <a:fillRect/>
+                    </a:stretch>
+                  </pic:blipFill>
+                  <pic:spPr>
+                    <a:xfrm>
+                      <a:off x="0" y="0"/>
+                      <a:ext cx="6120130" cy="1472565"/>
+                    </a:xfrm>
+                    <a:prstGeom prst="rect">
+                      <a:avLst/>
+                    </a:prstGeom>
+                  </pic:spPr>
+                </pic:pic>
+              </a:graphicData>
+            </a:graphic>
+          </wp:inline>
+        </w:drawing>
+      </w:r>
+      <w:r>
+        <w:rPr>
+          <w:rFonts w:ascii="Arial" w:hAnsi="Arial" w:cs="Arial"/>
+          <w:sz w:val="24"/>
+          <w:szCs w:val="24"/>
+        </w:rPr>
+        <w:t>Para editar dados, basta expandir a coluna e clicar no item que você deseja editar, será aberta essa estrutura</w:t>
+      </w:r>
+    </w:p>
+    <w:p>
+      <w:pPr>
+        <w:rPr>
+          <w:rFonts w:ascii="Arial" w:hAnsi="Arial" w:cs="Arial"/>
+          <w:sz w:val="24"/>
+          <w:szCs w:val="24"/>
+        </w:rPr>
+      </w:pPr>
+    </w:p>
+    <w:p>
+      <w:pPr>
+        <w:rPr>
+          <w:rFonts w:ascii="Arial" w:hAnsi="Arial" w:cs="Arial"/>
+          <w:sz w:val="24"/>
+          <w:szCs w:val="24"/>
+        </w:rPr>
+      </w:pPr>
+      <w:r>
+        <w:rPr>
+          <w:noProof/>
+        </w:rPr>
+        <mc:AlternateContent>
+          <mc:Choice Requires="wpi">
+            <w:drawing>
+              <wp:anchor distT="0" distB="0" distL="114300" distR="114300" simplePos="0" relativeHeight="251665408" behindDoc="0" locked="0" layoutInCell="1" allowOverlap="1" wp14:anchorId="648EA77C" wp14:editId="452F63A7">
+                <wp:simplePos x="0" y="0"/>
+                <wp:positionH relativeFrom="column">
+                  <wp:posOffset>2700925</wp:posOffset>
+                </wp:positionH>
+                <wp:positionV relativeFrom="paragraph">
+                  <wp:posOffset>135794</wp:posOffset>
+                </wp:positionV>
+                <wp:extent cx="504000" cy="397080"/>
+                <wp:effectExtent l="38100" t="38100" r="48895" b="41275"/>
+                <wp:wrapNone/>
+                <wp:docPr id="1263227649" name="Tinta 13"/>
+                <wp:cNvGraphicFramePr/>
+                <a:graphic xmlns:a="http://schemas.openxmlformats.org/drawingml/2006/main">
+                  <a:graphicData uri="http://schemas.microsoft.com/office/word/2010/wordprocessingInk">
+                    <w14:contentPart bwMode="auto" r:id="rId28">
+                      <w14:nvContentPartPr>
+                        <w14:cNvContentPartPr/>
+                      </w14:nvContentPartPr>
+                      <w14:xfrm>
+                        <a:off x="0" y="0"/>
+                        <a:ext cx="504000" cy="397080"/>
+                      </w14:xfrm>
+                    </w14:contentPart>
+                  </a:graphicData>
+                </a:graphic>
+              </wp:anchor>
+            </w:drawing>
+          </mc:Choice>
+          <mc:Fallback>
+            <w:pict>
+              <v:shape w14:anchorId="5DE680B3" id="Tinta 13" o:spid="_x0000_s1026" type="#_x0000_t75" style="position:absolute;margin-left:211.95pt;margin-top:10pt;width:41.1pt;height:32.65pt;z-index:251665408;visibility:visible;mso-wrap-style:square;mso-wrap-distance-left:9pt;mso-wrap-distance-top:0;mso-wrap-distance-right:9pt;mso-wrap-distance-bottom:0;mso-position-horizontal:absolute;mso-position-horizontal-relative:text;mso-position-vertical:absolute;mso-position-vertical-relative:text" o:gfxdata="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">
+                <v:imagedata r:id="rId29" o:title=""/>
+              </v:shape>
+            </w:pict>
+          </mc:Fallback>
+        </mc:AlternateContent>
+      </w:r>
+      <w:r>
+        <w:rPr>
+          <w:noProof/>
+        </w:rPr>
+        <w:drawing>
+          <wp:inline distT="0" distB="0" distL="0" distR="0" wp14:anchorId="4AB1D853" wp14:editId="41874024">
+            <wp:extent cx="6120130" cy="726440"/>
+            <wp:effectExtent l="0" t="0" r="0" b="0"/>
+            <wp:docPr id="1941387869" name="Imagem 1"/>
+            <wp:cNvGraphicFramePr>
+              <a:graphicFrameLocks xmlns:a="http://schemas.openxmlformats.org/drawingml/2006/main" noChangeAspect="1"/>
+            </wp:cNvGraphicFramePr>
+            <a:graphic xmlns:a="http://schemas.openxmlformats.org/drawingml/2006/main">
+              <a:graphicData uri="http://schemas.openxmlformats.org/drawingml/2006/picture">
+                <pic:pic xmlns:pic="http://schemas.openxmlformats.org/drawingml/2006/picture">
+                  <pic:nvPicPr>
+                    <pic:cNvPr id="1941387869" name=""/>
+                    <pic:cNvPicPr/>
+                  </pic:nvPicPr>
+                  <pic:blipFill>
+                    <a:blip r:embed="rId30"/>
+                    <a:stretch>
+                      <a:fillRect/>
+                    </a:stretch>
+                  </pic:blipFill>
+                  <pic:spPr>
+                    <a:xfrm>
+                      <a:off x="0" y="0"/>
+                      <a:ext cx="6120130" cy="726440"/>
+                    </a:xfrm>
+                    <a:prstGeom prst="rect">
+                      <a:avLst/>
+                    </a:prstGeom>
+                  </pic:spPr>
+                </pic:pic>
+              </a:graphicData>
+            </a:graphic>
+          </wp:inline>
+        </w:drawing>
+      </w:r>
+    </w:p>
+    <w:p>
+      <w:pPr>
+        <w:rPr>
+          <w:rFonts w:ascii="Arial" w:hAnsi="Arial" w:cs="Arial"/>
+          <w:sz w:val="24"/>
+          <w:szCs w:val="24"/>
+        </w:rPr>
+      </w:pPr>
+      <w:r>
+        <w:rPr>
+          <w:rFonts w:ascii="Arial" w:hAnsi="Arial" w:cs="Arial"/>
+          <w:sz w:val="24"/>
+          <w:szCs w:val="24"/>
+        </w:rPr>
+        <w:t>Eliminando dados</w:t>
+      </w:r>
+    </w:p>
+    <w:p>
+      <w:pPr>
+        <w:rPr>
+          <w:rFonts w:ascii="Arial" w:hAnsi="Arial" w:cs="Arial"/>
+          <w:sz w:val="24"/>
+          <w:szCs w:val="24"/>
+        </w:rPr>
+      </w:pPr>
+      <w:r>
+        <w:rPr>
+          <w:rFonts w:ascii="Arial" w:hAnsi="Arial" w:cs="Arial"/>
+          <w:sz w:val="24"/>
+          <w:szCs w:val="24"/>
+        </w:rPr>
+        <w:t>Clica em eliminar e confirma (estrutura da tabela)</w:t>
+      </w:r>
+    </w:p>
+    <w:p>
+      <w:pPr>
+        <w:rPr>
+          <w:rFonts w:ascii="Arial" w:hAnsi="Arial" w:cs="Arial"/>
+          <w:sz w:val="24"/>
+          <w:szCs w:val="24"/>
+        </w:rPr>
+      </w:pPr>
+    </w:p>
+    <w:p>
+      <w:pPr>
+        <w:rPr>
+          <w:rFonts w:ascii="Arial" w:hAnsi="Arial" w:cs="Arial"/>
+          <w:sz w:val="24"/>
+          <w:szCs w:val="24"/>
+        </w:rPr>
+      </w:pPr>
+    </w:p>
+    <w:p>
+      <w:pPr>
+        <w:rPr>
+          <w:rFonts w:ascii="Arial" w:hAnsi="Arial" w:cs="Arial"/>
+          <w:b/>
+          <w:bCs/>
+          <w:sz w:val="24"/>
+          <w:szCs w:val="24"/>
+        </w:rPr>
+      </w:pPr>
+      <w:r>
+        <w:rPr>
+          <w:rFonts w:ascii="Arial" w:hAnsi="Arial" w:cs="Arial"/>
+          <w:b/>
+          <w:bCs/>
+          <w:sz w:val="24"/>
+          <w:szCs w:val="24"/>
+        </w:rPr>
+        <w:t xml:space="preserve">Adicionando coluna - </w:t>
+      </w:r>
+      <w:r>
+        <w:rPr>
+          <w:rFonts w:ascii="Arial" w:hAnsi="Arial" w:cs="Arial"/>
+          <w:b/>
+          <w:bCs/>
+          <w:i/>
+          <w:iCs/>
+          <w:sz w:val="24"/>
+          <w:szCs w:val="24"/>
+        </w:rPr>
+        <w:t>SQL</w:t>
+      </w:r>
+    </w:p>
+    <w:p>
+      <w:pPr>
+        <w:rPr>
+          <w:sz w:val="16"/>
+          <w:szCs w:val="16"/>
+        </w:rPr>
+      </w:pPr>
+      <w:r>
+        <w:rPr>
+          <w:sz w:val="16"/>
+          <w:szCs w:val="16"/>
+          <w:highlight w:val="lightGray"/>
+        </w:rPr>
+        <w:t xml:space="preserve">ALTER TABLE </w:t>
+      </w:r>
+      <w:r>
+        <w:rPr>
+          <w:sz w:val="16"/>
+          <w:szCs w:val="16"/>
+          <w:highlight w:val="lightGray"/>
+        </w:rPr>
+        <w:t>&lt;</w:t>
+      </w:r>
+      <w:proofErr w:type="spellStart"/>
+      <w:r>
+        <w:rPr>
+          <w:sz w:val="16"/>
+          <w:szCs w:val="16"/>
+          <w:highlight w:val="lightGray"/>
+        </w:rPr>
+        <w:t>nomedatabela</w:t>
+      </w:r>
+      <w:proofErr w:type="spellEnd"/>
+      <w:r>
+        <w:rPr>
+          <w:sz w:val="16"/>
+          <w:szCs w:val="16"/>
+          <w:highlight w:val="lightGray"/>
+        </w:rPr>
+        <w:t xml:space="preserve">&gt; </w:t>
+      </w:r>
+      <w:r>
+        <w:rPr>
+          <w:sz w:val="16"/>
+          <w:szCs w:val="16"/>
+          <w:highlight w:val="lightGray"/>
+        </w:rPr>
+        <w:t xml:space="preserve">ADD COLUMN </w:t>
+      </w:r>
+      <w:r>
+        <w:rPr>
+          <w:sz w:val="16"/>
+          <w:szCs w:val="16"/>
+          <w:highlight w:val="lightGray"/>
+        </w:rPr>
+        <w:t>&lt;</w:t>
+      </w:r>
+      <w:proofErr w:type="spellStart"/>
+      <w:r>
+        <w:rPr>
+          <w:sz w:val="16"/>
+          <w:szCs w:val="16"/>
+          <w:highlight w:val="lightGray"/>
+        </w:rPr>
+        <w:t>nomedacoluna</w:t>
+      </w:r>
+      <w:proofErr w:type="spellEnd"/>
+      <w:r>
+        <w:rPr>
+          <w:sz w:val="16"/>
+          <w:szCs w:val="16"/>
+          <w:highlight w:val="lightGray"/>
+        </w:rPr>
+        <w:t>&gt;</w:t>
+      </w:r>
+      <w:r>
+        <w:rPr>
+          <w:sz w:val="16"/>
+          <w:szCs w:val="16"/>
+          <w:highlight w:val="lightGray"/>
+        </w:rPr>
+        <w:t xml:space="preserve"> &lt;atributos (tipo, valor default, </w:t>
+      </w:r>
+      <w:proofErr w:type="spellStart"/>
+      <w:r>
+        <w:rPr>
+          <w:sz w:val="16"/>
+          <w:szCs w:val="16"/>
+          <w:highlight w:val="lightGray"/>
+        </w:rPr>
+        <w:t>null</w:t>
+      </w:r>
+      <w:proofErr w:type="spellEnd"/>
+      <w:r>
+        <w:rPr>
+          <w:sz w:val="16"/>
+          <w:szCs w:val="16"/>
+          <w:highlight w:val="lightGray"/>
+        </w:rPr>
+        <w:t>)&gt; &lt;</w:t>
+      </w:r>
+      <w:proofErr w:type="spellStart"/>
+      <w:r>
+        <w:rPr>
+          <w:sz w:val="16"/>
+          <w:szCs w:val="16"/>
+          <w:highlight w:val="lightGray"/>
+        </w:rPr>
+        <w:t>precisaounaoserpreenchido</w:t>
+      </w:r>
+      <w:proofErr w:type="spellEnd"/>
+      <w:r>
+        <w:rPr>
+          <w:sz w:val="16"/>
+          <w:szCs w:val="16"/>
+          <w:highlight w:val="lightGray"/>
+        </w:rPr>
+        <w:t>&gt;</w:t>
+      </w:r>
+    </w:p>
+    <w:p>
+      <w:r>
+        <w:t>Ex.:</w:t>
+      </w:r>
+    </w:p>
+    <w:p>
+      <w:r>
+        <w:rPr>
+          <w:highlight w:val="darkGray"/>
+        </w:rPr>
+        <w:t xml:space="preserve">ALTER TABLE </w:t>
+      </w:r>
+      <w:proofErr w:type="spellStart"/>
+      <w:r>
+        <w:rPr>
+          <w:highlight w:val="darkGray"/>
+        </w:rPr>
+        <w:t>tb_cursos</w:t>
+      </w:r>
+      <w:proofErr w:type="spellEnd"/>
+      <w:r>
+        <w:rPr>
+          <w:highlight w:val="darkGray"/>
+        </w:rPr>
+        <w:t xml:space="preserve"> ADD COLUMN </w:t>
+      </w:r>
+      <w:proofErr w:type="spellStart"/>
+      <w:r>
+        <w:rPr>
+          <w:highlight w:val="darkGray"/>
+        </w:rPr>
+        <w:t>carga_horaria</w:t>
+      </w:r>
+      <w:proofErr w:type="spellEnd"/>
+      <w:r>
+        <w:rPr>
+          <w:highlight w:val="darkGray"/>
+        </w:rPr>
+        <w:t xml:space="preserve"> </w:t>
+      </w:r>
+      <w:proofErr w:type="spellStart"/>
+      <w:proofErr w:type="gramStart"/>
+      <w:r>
+        <w:rPr>
+          <w:highlight w:val="darkGray"/>
+        </w:rPr>
+        <w:t>varchar</w:t>
+      </w:r>
+      <w:proofErr w:type="spellEnd"/>
+      <w:r>
+        <w:rPr>
+          <w:highlight w:val="darkGray"/>
+        </w:rPr>
+        <w:t>(</w:t>
+      </w:r>
+      <w:proofErr w:type="gramEnd"/>
+      <w:r>
+        <w:rPr>
+          <w:highlight w:val="darkGray"/>
+        </w:rPr>
+        <w:t xml:space="preserve">5) </w:t>
+      </w:r>
+      <w:proofErr w:type="spellStart"/>
+      <w:r>
+        <w:rPr>
+          <w:highlight w:val="darkGray"/>
+        </w:rPr>
+        <w:t>not</w:t>
+      </w:r>
+      <w:proofErr w:type="spellEnd"/>
+      <w:r>
+        <w:rPr>
+          <w:highlight w:val="darkGray"/>
+        </w:rPr>
+        <w:t xml:space="preserve"> </w:t>
+      </w:r>
+      <w:proofErr w:type="spellStart"/>
+      <w:r>
+        <w:rPr>
+          <w:highlight w:val="darkGray"/>
+        </w:rPr>
+        <w:t>null</w:t>
+      </w:r>
+      <w:proofErr w:type="spellEnd"/>
+      <w:r>
+        <w:rPr>
+          <w:highlight w:val="darkGray"/>
+        </w:rPr>
+        <w:t>;</w:t>
+      </w:r>
+    </w:p>
+    <w:p/>
+    <w:p>
+      <w:pPr>
+        <w:rPr>
+          <w:rFonts w:ascii="Arial" w:hAnsi="Arial" w:cs="Arial"/>
+          <w:sz w:val="24"/>
+          <w:szCs w:val="24"/>
+        </w:rPr>
+      </w:pPr>
+      <w:proofErr w:type="spellStart"/>
+      <w:r>
+        <w:rPr>
+          <w:rFonts w:ascii="Arial" w:hAnsi="Arial" w:cs="Arial"/>
+          <w:sz w:val="24"/>
+          <w:szCs w:val="24"/>
+        </w:rPr>
+        <w:t>nomedatabela</w:t>
+      </w:r>
+      <w:proofErr w:type="spellEnd"/>
+      <w:r>
+        <w:rPr>
+          <w:rFonts w:ascii="Arial" w:hAnsi="Arial" w:cs="Arial"/>
+          <w:sz w:val="24"/>
+          <w:szCs w:val="24"/>
+        </w:rPr>
+        <w:t xml:space="preserve"> – </w:t>
+      </w:r>
+      <w:r>
+        <w:rPr>
+          <w:rFonts w:ascii="Arial" w:hAnsi="Arial" w:cs="Arial"/>
+          <w:sz w:val="24"/>
+          <w:szCs w:val="24"/>
+        </w:rPr>
+        <w:t>cujo</w:t>
+      </w:r>
+      <w:r>
+        <w:rPr>
+          <w:rFonts w:ascii="Arial" w:hAnsi="Arial" w:cs="Arial"/>
+          <w:sz w:val="24"/>
+          <w:szCs w:val="24"/>
+        </w:rPr>
+        <w:t xml:space="preserve"> a </w:t>
+      </w:r>
+      <w:r>
+        <w:rPr>
+          <w:rFonts w:ascii="Arial" w:hAnsi="Arial" w:cs="Arial"/>
+          <w:sz w:val="24"/>
+          <w:szCs w:val="24"/>
+        </w:rPr>
+        <w:t>coluna</w:t>
+      </w:r>
+      <w:r>
+        <w:rPr>
+          <w:rFonts w:ascii="Arial" w:hAnsi="Arial" w:cs="Arial"/>
+          <w:sz w:val="24"/>
+          <w:szCs w:val="24"/>
+        </w:rPr>
+        <w:t xml:space="preserve"> </w:t>
+      </w:r>
+      <w:r>
+        <w:rPr>
+          <w:rFonts w:ascii="Arial" w:hAnsi="Arial" w:cs="Arial"/>
+          <w:sz w:val="24"/>
+          <w:szCs w:val="24"/>
+        </w:rPr>
+        <w:t>será</w:t>
+      </w:r>
+      <w:r>
+        <w:rPr>
+          <w:rFonts w:ascii="Arial" w:hAnsi="Arial" w:cs="Arial"/>
+          <w:sz w:val="24"/>
+          <w:szCs w:val="24"/>
+        </w:rPr>
+        <w:t xml:space="preserve"> </w:t>
+      </w:r>
+      <w:r>
+        <w:rPr>
+          <w:rFonts w:ascii="Arial" w:hAnsi="Arial" w:cs="Arial"/>
+          <w:sz w:val="24"/>
+          <w:szCs w:val="24"/>
+        </w:rPr>
+        <w:t>adicionada</w:t>
+      </w:r>
+      <w:r>
+        <w:rPr>
+          <w:rFonts w:ascii="Arial" w:hAnsi="Arial" w:cs="Arial"/>
+          <w:sz w:val="24"/>
+          <w:szCs w:val="24"/>
+        </w:rPr>
+        <w:t>;</w:t>
+      </w:r>
+    </w:p>
+    <w:p>
+      <w:pPr>
+        <w:rPr>
+          <w:rFonts w:ascii="Arial" w:hAnsi="Arial" w:cs="Arial"/>
+          <w:sz w:val="24"/>
+          <w:szCs w:val="24"/>
+        </w:rPr>
+      </w:pPr>
+      <w:proofErr w:type="spellStart"/>
+      <w:r>
+        <w:rPr>
+          <w:rFonts w:ascii="Arial" w:hAnsi="Arial" w:cs="Arial"/>
+          <w:sz w:val="24"/>
+          <w:szCs w:val="24"/>
+        </w:rPr>
+        <w:t>nomedacoluna</w:t>
+      </w:r>
+      <w:proofErr w:type="spellEnd"/>
+      <w:r>
+        <w:rPr>
+          <w:rFonts w:ascii="Arial" w:hAnsi="Arial" w:cs="Arial"/>
+          <w:sz w:val="24"/>
+          <w:szCs w:val="24"/>
+        </w:rPr>
+        <w:t xml:space="preserve"> – coluna q</w:t>
+      </w:r>
+      <w:r>
+        <w:rPr>
+          <w:rFonts w:ascii="Arial" w:hAnsi="Arial" w:cs="Arial"/>
+          <w:sz w:val="24"/>
+          <w:szCs w:val="24"/>
+        </w:rPr>
+        <w:t>ue</w:t>
+      </w:r>
+      <w:r>
+        <w:rPr>
+          <w:rFonts w:ascii="Arial" w:hAnsi="Arial" w:cs="Arial"/>
+          <w:sz w:val="24"/>
+          <w:szCs w:val="24"/>
+        </w:rPr>
+        <w:t xml:space="preserve"> </w:t>
+      </w:r>
+      <w:r>
+        <w:rPr>
+          <w:rFonts w:ascii="Arial" w:hAnsi="Arial" w:cs="Arial"/>
+          <w:sz w:val="24"/>
+          <w:szCs w:val="24"/>
+        </w:rPr>
+        <w:t>ser</w:t>
+      </w:r>
+      <w:r>
+        <w:rPr>
+          <w:rFonts w:ascii="Arial" w:hAnsi="Arial" w:cs="Arial"/>
+          <w:sz w:val="24"/>
+          <w:szCs w:val="24"/>
+        </w:rPr>
+        <w:t xml:space="preserve">á </w:t>
+      </w:r>
+      <w:r>
+        <w:rPr>
+          <w:rFonts w:ascii="Arial" w:hAnsi="Arial" w:cs="Arial"/>
+          <w:sz w:val="24"/>
+          <w:szCs w:val="24"/>
+        </w:rPr>
+        <w:t>adicionada</w:t>
+      </w:r>
+      <w:r>
+        <w:rPr>
+          <w:rFonts w:ascii="Arial" w:hAnsi="Arial" w:cs="Arial"/>
+          <w:sz w:val="24"/>
+          <w:szCs w:val="24"/>
+        </w:rPr>
+        <w:t xml:space="preserve"> </w:t>
+      </w:r>
+    </w:p>
+    <w:p>
+      <w:pPr>
+        <w:rPr>
+          <w:rFonts w:ascii="Arial" w:hAnsi="Arial" w:cs="Arial"/>
+          <w:sz w:val="24"/>
+          <w:szCs w:val="24"/>
+        </w:rPr>
+      </w:pPr>
+    </w:p>
+    <w:p>
+      <w:pPr>
+        <w:rPr>
+          <w:rFonts w:ascii="Arial" w:hAnsi="Arial" w:cs="Arial"/>
+          <w:sz w:val="24"/>
+          <w:szCs w:val="24"/>
+        </w:rPr>
+      </w:pPr>
+    </w:p>
+    <w:p>
+      <w:pPr>
+        <w:rPr>
+          <w:rFonts w:ascii="Arial" w:hAnsi="Arial" w:cs="Arial"/>
+          <w:b/>
+          <w:bCs/>
+          <w:sz w:val="24"/>
+          <w:szCs w:val="24"/>
+        </w:rPr>
+      </w:pPr>
+      <w:r>
+        <w:rPr>
+          <w:rFonts w:ascii="Arial" w:hAnsi="Arial" w:cs="Arial"/>
+          <w:b/>
+          <w:bCs/>
+          <w:sz w:val="24"/>
+          <w:szCs w:val="24"/>
+        </w:rPr>
+        <w:lastRenderedPageBreak/>
+        <w:t>Editando coluna</w:t>
+      </w:r>
+    </w:p>
+    <w:p>
+      <w:pPr>
+        <w:rPr>
+          <w:rFonts w:ascii="Arial" w:hAnsi="Arial" w:cs="Arial"/>
+          <w:sz w:val="16"/>
+          <w:szCs w:val="16"/>
+        </w:rPr>
+      </w:pPr>
+      <w:r>
+        <w:rPr>
+          <w:rFonts w:ascii="Arial" w:hAnsi="Arial" w:cs="Arial"/>
+          <w:sz w:val="16"/>
+          <w:szCs w:val="16"/>
+          <w:highlight w:val="lightGray"/>
+        </w:rPr>
+        <w:t xml:space="preserve">ALTER TABLE </w:t>
+      </w:r>
+      <w:r>
+        <w:rPr>
+          <w:rFonts w:ascii="Arial" w:hAnsi="Arial" w:cs="Arial"/>
+          <w:sz w:val="16"/>
+          <w:szCs w:val="16"/>
+          <w:highlight w:val="lightGray"/>
+        </w:rPr>
+        <w:t>&lt;</w:t>
+      </w:r>
+      <w:proofErr w:type="spellStart"/>
+      <w:r>
+        <w:rPr>
+          <w:rFonts w:ascii="Arial" w:hAnsi="Arial" w:cs="Arial"/>
+          <w:sz w:val="16"/>
+          <w:szCs w:val="16"/>
+          <w:highlight w:val="lightGray"/>
+        </w:rPr>
+        <w:t>nomedatabela</w:t>
+      </w:r>
+      <w:proofErr w:type="spellEnd"/>
+      <w:r>
+        <w:rPr>
+          <w:rFonts w:ascii="Arial" w:hAnsi="Arial" w:cs="Arial"/>
+          <w:sz w:val="16"/>
+          <w:szCs w:val="16"/>
+          <w:highlight w:val="lightGray"/>
+        </w:rPr>
+        <w:t>&gt;</w:t>
+      </w:r>
+      <w:r>
+        <w:rPr>
+          <w:rFonts w:ascii="Arial" w:hAnsi="Arial" w:cs="Arial"/>
+          <w:sz w:val="16"/>
+          <w:szCs w:val="16"/>
+          <w:highlight w:val="lightGray"/>
+        </w:rPr>
+        <w:t xml:space="preserve"> CHANGE </w:t>
+      </w:r>
+      <w:r>
+        <w:rPr>
+          <w:rFonts w:ascii="Arial" w:hAnsi="Arial" w:cs="Arial"/>
+          <w:sz w:val="16"/>
+          <w:szCs w:val="16"/>
+          <w:highlight w:val="lightGray"/>
+        </w:rPr>
+        <w:t>&lt;</w:t>
+      </w:r>
+      <w:proofErr w:type="spellStart"/>
+      <w:r>
+        <w:rPr>
+          <w:rFonts w:ascii="Arial" w:hAnsi="Arial" w:cs="Arial"/>
+          <w:sz w:val="16"/>
+          <w:szCs w:val="16"/>
+          <w:highlight w:val="lightGray"/>
+        </w:rPr>
+        <w:t>colunaqueseramodificada</w:t>
+      </w:r>
+      <w:proofErr w:type="spellEnd"/>
+      <w:r>
+        <w:rPr>
+          <w:rFonts w:ascii="Arial" w:hAnsi="Arial" w:cs="Arial"/>
+          <w:sz w:val="16"/>
+          <w:szCs w:val="16"/>
+          <w:highlight w:val="lightGray"/>
+        </w:rPr>
+        <w:t>&gt;</w:t>
+      </w:r>
+      <w:r>
+        <w:rPr>
+          <w:rFonts w:ascii="Arial" w:hAnsi="Arial" w:cs="Arial"/>
+          <w:sz w:val="16"/>
+          <w:szCs w:val="16"/>
+          <w:highlight w:val="lightGray"/>
+        </w:rPr>
+        <w:t xml:space="preserve"> &lt;</w:t>
+      </w:r>
+      <w:proofErr w:type="spellStart"/>
+      <w:r>
+        <w:rPr>
+          <w:rFonts w:ascii="Arial" w:hAnsi="Arial" w:cs="Arial"/>
+          <w:sz w:val="16"/>
+          <w:szCs w:val="16"/>
+          <w:highlight w:val="lightGray"/>
+        </w:rPr>
+        <w:t>nomedacoluna</w:t>
+      </w:r>
+      <w:proofErr w:type="spellEnd"/>
+      <w:r>
+        <w:rPr>
+          <w:rFonts w:ascii="Arial" w:hAnsi="Arial" w:cs="Arial"/>
+          <w:sz w:val="16"/>
+          <w:szCs w:val="16"/>
+          <w:highlight w:val="lightGray"/>
+        </w:rPr>
+        <w:t>&gt;</w:t>
+      </w:r>
+      <w:r>
+        <w:rPr>
+          <w:rFonts w:ascii="Arial" w:hAnsi="Arial" w:cs="Arial"/>
+          <w:sz w:val="16"/>
+          <w:szCs w:val="16"/>
+          <w:highlight w:val="lightGray"/>
+        </w:rPr>
+        <w:t xml:space="preserve"> </w:t>
+      </w:r>
+      <w:r>
+        <w:rPr>
+          <w:rFonts w:ascii="Arial" w:hAnsi="Arial" w:cs="Arial"/>
+          <w:sz w:val="16"/>
+          <w:szCs w:val="16"/>
+          <w:highlight w:val="lightGray"/>
+        </w:rPr>
+        <w:t>&lt;tipo&gt;</w:t>
+      </w:r>
+      <w:r>
+        <w:rPr>
+          <w:rFonts w:ascii="Arial" w:hAnsi="Arial" w:cs="Arial"/>
+          <w:sz w:val="16"/>
+          <w:szCs w:val="16"/>
+          <w:highlight w:val="lightGray"/>
+        </w:rPr>
+        <w:t>&lt;</w:t>
+      </w:r>
+      <w:proofErr w:type="spellStart"/>
+      <w:r>
+        <w:rPr>
+          <w:rFonts w:ascii="Arial" w:hAnsi="Arial" w:cs="Arial"/>
+          <w:sz w:val="16"/>
+          <w:szCs w:val="16"/>
+          <w:highlight w:val="lightGray"/>
+        </w:rPr>
+        <w:t>oqueseramodificado</w:t>
+      </w:r>
+      <w:proofErr w:type="spellEnd"/>
+      <w:r>
+        <w:rPr>
+          <w:rFonts w:ascii="Arial" w:hAnsi="Arial" w:cs="Arial"/>
+          <w:sz w:val="16"/>
+          <w:szCs w:val="16"/>
+          <w:highlight w:val="lightGray"/>
+        </w:rPr>
+        <w:t>&gt;</w:t>
+      </w:r>
+    </w:p>
+    <w:p>
+      <w:pPr>
+        <w:rPr>
+          <w:rFonts w:ascii="Arial" w:hAnsi="Arial" w:cs="Arial"/>
+          <w:sz w:val="24"/>
+          <w:szCs w:val="24"/>
+        </w:rPr>
+      </w:pPr>
+      <w:r>
+        <w:rPr>
+          <w:rFonts w:ascii="Arial" w:hAnsi="Arial" w:cs="Arial"/>
+          <w:sz w:val="24"/>
+          <w:szCs w:val="24"/>
+        </w:rPr>
+        <w:t>Ex.:</w:t>
+      </w:r>
+    </w:p>
+    <w:p>
+      <w:pPr>
+        <w:rPr>
+          <w:rFonts w:ascii="Arial" w:hAnsi="Arial" w:cs="Arial"/>
+          <w:sz w:val="16"/>
+          <w:szCs w:val="16"/>
+        </w:rPr>
+      </w:pPr>
+      <w:r>
+        <w:rPr>
+          <w:rFonts w:ascii="Arial" w:hAnsi="Arial" w:cs="Arial"/>
+          <w:sz w:val="16"/>
+          <w:szCs w:val="16"/>
+          <w:highlight w:val="darkGray"/>
+        </w:rPr>
+        <w:t xml:space="preserve">ALTER TABLE </w:t>
+      </w:r>
+      <w:proofErr w:type="spellStart"/>
+      <w:r>
+        <w:rPr>
+          <w:rFonts w:ascii="Arial" w:hAnsi="Arial" w:cs="Arial"/>
+          <w:sz w:val="16"/>
+          <w:szCs w:val="16"/>
+          <w:highlight w:val="darkGray"/>
+        </w:rPr>
+        <w:t>tb_cursos</w:t>
+      </w:r>
+      <w:proofErr w:type="spellEnd"/>
+      <w:r>
+        <w:rPr>
+          <w:rFonts w:ascii="Arial" w:hAnsi="Arial" w:cs="Arial"/>
+          <w:sz w:val="16"/>
+          <w:szCs w:val="16"/>
+          <w:highlight w:val="darkGray"/>
+        </w:rPr>
+        <w:t xml:space="preserve"> CHANGE </w:t>
+      </w:r>
+      <w:proofErr w:type="spellStart"/>
+      <w:r>
+        <w:rPr>
+          <w:rFonts w:ascii="Arial" w:hAnsi="Arial" w:cs="Arial"/>
+          <w:sz w:val="16"/>
+          <w:szCs w:val="16"/>
+          <w:highlight w:val="darkGray"/>
+        </w:rPr>
+        <w:t>carga_horaria</w:t>
+      </w:r>
+      <w:proofErr w:type="spellEnd"/>
+      <w:r>
+        <w:rPr>
+          <w:rFonts w:ascii="Arial" w:hAnsi="Arial" w:cs="Arial"/>
+          <w:sz w:val="16"/>
+          <w:szCs w:val="16"/>
+          <w:highlight w:val="darkGray"/>
+        </w:rPr>
+        <w:t xml:space="preserve"> </w:t>
+      </w:r>
+      <w:proofErr w:type="spellStart"/>
+      <w:r>
+        <w:rPr>
+          <w:rFonts w:ascii="Arial" w:hAnsi="Arial" w:cs="Arial"/>
+          <w:sz w:val="16"/>
+          <w:szCs w:val="16"/>
+          <w:highlight w:val="darkGray"/>
+        </w:rPr>
+        <w:t>carga_hora</w:t>
+      </w:r>
+      <w:proofErr w:type="spellEnd"/>
+      <w:r>
+        <w:rPr>
+          <w:rFonts w:ascii="Arial" w:hAnsi="Arial" w:cs="Arial"/>
+          <w:sz w:val="16"/>
+          <w:szCs w:val="16"/>
+          <w:highlight w:val="darkGray"/>
+        </w:rPr>
+        <w:t xml:space="preserve"> </w:t>
+      </w:r>
+      <w:proofErr w:type="gramStart"/>
+      <w:r>
+        <w:rPr>
+          <w:rFonts w:ascii="Arial" w:hAnsi="Arial" w:cs="Arial"/>
+          <w:sz w:val="16"/>
+          <w:szCs w:val="16"/>
+          <w:highlight w:val="darkGray"/>
+        </w:rPr>
+        <w:t>INT(</w:t>
+      </w:r>
+      <w:proofErr w:type="gramEnd"/>
+      <w:r>
+        <w:rPr>
+          <w:rFonts w:ascii="Arial" w:hAnsi="Arial" w:cs="Arial"/>
+          <w:sz w:val="16"/>
+          <w:szCs w:val="16"/>
+          <w:highlight w:val="darkGray"/>
+        </w:rPr>
+        <w:t xml:space="preserve">5) </w:t>
+      </w:r>
+      <w:proofErr w:type="spellStart"/>
+      <w:r>
+        <w:rPr>
+          <w:rFonts w:ascii="Arial" w:hAnsi="Arial" w:cs="Arial"/>
+          <w:sz w:val="16"/>
+          <w:szCs w:val="16"/>
+          <w:highlight w:val="darkGray"/>
+        </w:rPr>
+        <w:t>null</w:t>
+      </w:r>
+      <w:proofErr w:type="spellEnd"/>
+      <w:r>
+        <w:rPr>
+          <w:rFonts w:ascii="Arial" w:hAnsi="Arial" w:cs="Arial"/>
+          <w:sz w:val="16"/>
+          <w:szCs w:val="16"/>
+          <w:highlight w:val="darkGray"/>
+        </w:rPr>
+        <w:t>;</w:t>
+      </w:r>
+    </w:p>
+    <w:p>
+      <w:pPr>
+        <w:rPr>
+          <w:rFonts w:ascii="Arial" w:hAnsi="Arial" w:cs="Arial"/>
+          <w:sz w:val="24"/>
+          <w:szCs w:val="24"/>
+        </w:rPr>
+      </w:pPr>
+      <w:proofErr w:type="spellStart"/>
+      <w:r>
+        <w:rPr>
+          <w:rFonts w:ascii="Arial" w:hAnsi="Arial" w:cs="Arial"/>
+          <w:sz w:val="16"/>
+          <w:szCs w:val="16"/>
+          <w:highlight w:val="lightGray"/>
+        </w:rPr>
+        <w:t>N</w:t>
+      </w:r>
+      <w:r>
+        <w:rPr>
+          <w:rFonts w:ascii="Arial" w:hAnsi="Arial" w:cs="Arial"/>
+          <w:sz w:val="16"/>
+          <w:szCs w:val="16"/>
+          <w:highlight w:val="lightGray"/>
+        </w:rPr>
+        <w:t>omedacoluna</w:t>
+      </w:r>
+      <w:proofErr w:type="spellEnd"/>
+      <w:r>
+        <w:rPr>
+          <w:rFonts w:ascii="Arial" w:hAnsi="Arial" w:cs="Arial"/>
+          <w:sz w:val="16"/>
+          <w:szCs w:val="16"/>
+        </w:rPr>
+        <w:t xml:space="preserve"> – </w:t>
+      </w:r>
+      <w:r>
+        <w:rPr>
+          <w:rFonts w:ascii="Arial" w:hAnsi="Arial" w:cs="Arial"/>
+          <w:sz w:val="24"/>
+          <w:szCs w:val="24"/>
+        </w:rPr>
+        <w:t>se ela for modificada, incluir nome modificado;</w:t>
+      </w:r>
+    </w:p>
+    <w:p>
+      <w:pPr>
+        <w:rPr>
+          <w:rFonts w:ascii="Arial" w:hAnsi="Arial" w:cs="Arial"/>
+          <w:sz w:val="24"/>
+          <w:szCs w:val="24"/>
+        </w:rPr>
+      </w:pPr>
+      <w:r>
+        <w:rPr>
+          <w:rFonts w:ascii="Arial" w:hAnsi="Arial" w:cs="Arial"/>
+          <w:sz w:val="16"/>
+          <w:szCs w:val="16"/>
+          <w:highlight w:val="lightGray"/>
+        </w:rPr>
+        <w:t>T</w:t>
+      </w:r>
+      <w:r>
+        <w:rPr>
+          <w:rFonts w:ascii="Arial" w:hAnsi="Arial" w:cs="Arial"/>
+          <w:sz w:val="16"/>
+          <w:szCs w:val="16"/>
+          <w:highlight w:val="lightGray"/>
+        </w:rPr>
+        <w:t>ipo</w:t>
+      </w:r>
+      <w:r>
+        <w:rPr>
+          <w:rFonts w:ascii="Arial" w:hAnsi="Arial" w:cs="Arial"/>
+          <w:sz w:val="16"/>
+          <w:szCs w:val="16"/>
+        </w:rPr>
+        <w:t xml:space="preserve"> – </w:t>
+      </w:r>
+      <w:r>
+        <w:rPr>
+          <w:rFonts w:ascii="Arial" w:hAnsi="Arial" w:cs="Arial"/>
+          <w:sz w:val="24"/>
+          <w:szCs w:val="24"/>
+        </w:rPr>
+        <w:t>se não será modificado, coloca o original.</w:t>
+      </w:r>
+    </w:p>
+    <w:p>
+      <w:pPr>
+        <w:rPr>
+          <w:rFonts w:ascii="Arial" w:hAnsi="Arial" w:cs="Arial"/>
+          <w:b/>
+          <w:bCs/>
+          <w:sz w:val="24"/>
+          <w:szCs w:val="24"/>
+        </w:rPr>
+      </w:pPr>
+    </w:p>
+    <w:p>
+      <w:pPr>
+        <w:rPr>
+          <w:rFonts w:ascii="Arial" w:hAnsi="Arial" w:cs="Arial"/>
+          <w:b/>
+          <w:bCs/>
+          <w:sz w:val="24"/>
+          <w:szCs w:val="24"/>
+        </w:rPr>
+      </w:pPr>
+      <w:r>
+        <w:rPr>
+          <w:rFonts w:ascii="Arial" w:hAnsi="Arial" w:cs="Arial"/>
+          <w:b/>
+          <w:bCs/>
+          <w:sz w:val="24"/>
+          <w:szCs w:val="24"/>
+        </w:rPr>
+        <w:t>Excluindo coluna</w:t>
+      </w:r>
+    </w:p>
+    <w:p>
+      <w:r>
+        <w:rPr>
+          <w:highlight w:val="lightGray"/>
+        </w:rPr>
+        <w:t xml:space="preserve">ALTER TABLE </w:t>
+      </w:r>
+      <w:r>
+        <w:rPr>
+          <w:highlight w:val="lightGray"/>
+        </w:rPr>
+        <w:t>&lt;</w:t>
+      </w:r>
+      <w:proofErr w:type="spellStart"/>
+      <w:r>
+        <w:rPr>
+          <w:highlight w:val="lightGray"/>
+        </w:rPr>
+        <w:t>nometabela</w:t>
+      </w:r>
+      <w:proofErr w:type="spellEnd"/>
+      <w:r>
+        <w:rPr>
+          <w:highlight w:val="lightGray"/>
+        </w:rPr>
+        <w:t>&gt;</w:t>
+      </w:r>
+      <w:r>
+        <w:rPr>
+          <w:highlight w:val="lightGray"/>
+        </w:rPr>
+        <w:t xml:space="preserve"> DROP </w:t>
+      </w:r>
+      <w:r>
+        <w:rPr>
+          <w:highlight w:val="lightGray"/>
+        </w:rPr>
+        <w:t>&lt;coluna que será excluída&gt;</w:t>
+      </w:r>
+      <w:r>
+        <w:rPr>
+          <w:highlight w:val="lightGray"/>
+        </w:rPr>
+        <w:t>;</w:t>
+      </w:r>
+    </w:p>
+    <w:p>
+      <w:pPr>
+        <w:rPr>
+          <w:rFonts w:ascii="Arial" w:hAnsi="Arial" w:cs="Arial"/>
+          <w:sz w:val="24"/>
+          <w:szCs w:val="24"/>
+        </w:rPr>
+      </w:pPr>
+      <w:r>
+        <w:rPr>
+          <w:rFonts w:ascii="Arial" w:hAnsi="Arial" w:cs="Arial"/>
+          <w:sz w:val="24"/>
+          <w:szCs w:val="24"/>
+        </w:rPr>
+        <w:t>Ex.:</w:t>
+      </w:r>
+    </w:p>
+    <w:p>
+      <w:r>
+        <w:rPr>
+          <w:highlight w:val="darkGray"/>
+        </w:rPr>
+        <w:t xml:space="preserve">ALTER TABLE </w:t>
+      </w:r>
+      <w:proofErr w:type="spellStart"/>
+      <w:r>
+        <w:rPr>
+          <w:highlight w:val="darkGray"/>
+        </w:rPr>
+        <w:t>tb_cursos</w:t>
+      </w:r>
+      <w:proofErr w:type="spellEnd"/>
+      <w:r>
+        <w:rPr>
+          <w:highlight w:val="darkGray"/>
+        </w:rPr>
+        <w:t xml:space="preserve"> DROP </w:t>
+      </w:r>
+      <w:proofErr w:type="spellStart"/>
+      <w:r>
+        <w:rPr>
+          <w:highlight w:val="darkGray"/>
+        </w:rPr>
+        <w:t>carga_horaria</w:t>
+      </w:r>
+      <w:proofErr w:type="spellEnd"/>
+      <w:r>
+        <w:rPr>
+          <w:highlight w:val="darkGray"/>
+        </w:rPr>
+        <w:t>;</w:t>
+      </w:r>
+    </w:p>
+    <w:p>
+      <w:pPr>
+        <w:rPr>
+          <w:rFonts w:ascii="Arial" w:hAnsi="Arial" w:cs="Arial"/>
+          <w:sz w:val="24"/>
+          <w:szCs w:val="24"/>
+        </w:rPr>
+      </w:pPr>
     </w:p>
     <w:sectPr>
       <w:pgSz w:w="11906" w:h="16838"/>
@@ -8367,6 +9630,87 @@
 </inkml:ink>
 </file>
 
+<file path=word/ink/ink5.xml><?xml version="1.0" encoding="utf-8"?>
+<inkml:ink xmlns:inkml="http://www.w3.org/2003/InkML">
+  <inkml:definitions>
+    <inkml:context xml:id="ctx0">
+      <inkml:inkSource xml:id="inkSrc0">
+        <inkml:traceFormat>
+          <inkml:channel name="X" type="integer" min="-2.14748E9" max="2.14748E9" units="cm"/>
+          <inkml:channel name="Y" type="integer" min="-2.14748E9" max="2.14748E9" units="cm"/>
+          <inkml:channel name="F" type="integer" max="32767" units="dev"/>
+        </inkml:traceFormat>
+        <inkml:channelProperties>
+          <inkml:channelProperty channel="X" name="resolution" value="1000" units="1/cm"/>
+          <inkml:channelProperty channel="Y" name="resolution" value="1000" units="1/cm"/>
+          <inkml:channelProperty channel="F" name="resolution" value="0" units="1/dev"/>
+        </inkml:channelProperties>
+      </inkml:inkSource>
+      <inkml:timestamp xml:id="ts0" timeString="2023-08-21T17:20:24.802"/>
+    </inkml:context>
+    <inkml:brush xml:id="br0">
+      <inkml:brushProperty name="width" value="0.05" units="cm"/>
+      <inkml:brushProperty name="height" value="0.05" units="cm"/>
+    </inkml:brush>
+  </inkml:definitions>
+  <inkml:trace contextRef="#ctx0" brushRef="#br0">1 0 24575,'0'4'0</inkml:trace>
+</inkml:ink>
+</file>
+
+<file path=word/ink/ink6.xml><?xml version="1.0" encoding="utf-8"?>
+<inkml:ink xmlns:inkml="http://www.w3.org/2003/InkML">
+  <inkml:definitions>
+    <inkml:context xml:id="ctx0">
+      <inkml:inkSource xml:id="inkSrc0">
+        <inkml:traceFormat>
+          <inkml:channel name="X" type="integer" min="-2.14748E9" max="2.14748E9" units="cm"/>
+          <inkml:channel name="Y" type="integer" min="-2.14748E9" max="2.14748E9" units="cm"/>
+          <inkml:channel name="F" type="integer" max="32767" units="dev"/>
+        </inkml:traceFormat>
+        <inkml:channelProperties>
+          <inkml:channelProperty channel="X" name="resolution" value="1000" units="1/cm"/>
+          <inkml:channelProperty channel="Y" name="resolution" value="1000" units="1/cm"/>
+          <inkml:channelProperty channel="F" name="resolution" value="0" units="1/dev"/>
+        </inkml:channelProperties>
+      </inkml:inkSource>
+      <inkml:timestamp xml:id="ts0" timeString="2023-08-21T17:08:43.819"/>
+    </inkml:context>
+    <inkml:brush xml:id="br0">
+      <inkml:brushProperty name="width" value="0.05" units="cm"/>
+      <inkml:brushProperty name="height" value="0.05" units="cm"/>
+    </inkml:brush>
+  </inkml:definitions>
+  <inkml:trace contextRef="#ctx0" brushRef="#br0">1635 204 24575,'0'0'0,"0"-1"0,0 1 0,0-1 0,0 1 0,0-1 0,0 1 0,0-1 0,0 1 0,0-1 0,0 1 0,0-1 0,0 1 0,0 0 0,1-1 0,-1 1 0,0-1 0,0 1 0,1-1 0,-1 1 0,0 0 0,1-1 0,-1 1 0,0 0 0,1-1 0,-1 1 0,0 0 0,1 0 0,-1-1 0,1 1 0,-1 0 0,0 0 0,1-1 0,-1 1 0,1 0 0,-1 0 0,1 0 0,-1 0 0,1 0 0,-1 0 0,1 0 0,-1 0 0,1 0 0,-1 0 0,1 0 0,-1 0 0,1 0 0,-1 0 0,0 1 0,1-1 0,0 0 0,0 1 0,1-1 0,-1 1 0,1 0 0,-1-1 0,0 1 0,0 0 0,1 0 0,-1 0 0,0 0 0,0 0 0,0 0 0,0 0 0,0 0 0,0 1 0,1 1 0,3 15 0,-2 0 0,0 0 0,-1 0 0,-1 0 0,-1 0 0,0 1 0,-3 20 0,0 19 0,2 176 0,1-232 0,0 1 0,0-1 0,0 0 0,-1 1 0,1-1 0,-1 0 0,0 1 0,1-1 0,-1 0 0,0 0 0,0 0 0,0 0 0,-1 0 0,1 0 0,0 0 0,-1 0 0,1 0 0,-1-1 0,0 1 0,0-1 0,1 1 0,-1-1 0,0 0 0,0 1 0,0-1 0,0 0 0,-1 0 0,1-1 0,-3 2 0,-8 1 0,1 0 0,-1-1 0,0-1 0,-18 0 0,8 0 0,-621 5 0,353-10 0,282 5 0,0 0 0,1 0 0,-1 1 0,-12 4 0,-24 4 0,18-6 0,0 1 0,0 1 0,-39 16 0,11-4 0,22-10 0,0-2 0,-52 4 0,51-7 0,32-3 0,0 0 0,-1-1 0,1 1 0,0 0 0,0-1 0,-1 1 0,1-1 0,0 0 0,0 1 0,0-1 0,0 0 0,0 0 0,0-1 0,0 1 0,1 0 0,-1-1 0,0 1 0,1-1 0,-1 1 0,1-1 0,-1 0 0,1 0 0,0 1 0,0-1 0,-1 0 0,1 0 0,1 0 0,-2-4 0,-3-6 0,1-1 0,0 0 0,-2-21 0,4 23 0,-13-72 0,3 0 0,5-1 0,5-152 0,3 226 0,0 0 0,1 0 0,0 0 0,1 0 0,0 0 0,1 1 0,0 0 0,0-1 0,1 1 0,0 1 0,1-1 0,0 1 0,0 0 0,1 0 0,0 1 0,0 0 0,12-9 0,-9 8 0,1 1 0,0 0 0,0 1 0,0 0 0,1 1 0,0 0 0,0 1 0,0 1 0,0 0 0,1 0 0,-1 1 0,1 0 0,19 1 0,116 5 0,171 26 0,-72 8-682,390 8-1,-585-46-6143</inkml:trace>
+</inkml:ink>
+</file>
+
+<file path=word/ink/ink7.xml><?xml version="1.0" encoding="utf-8"?>
+<inkml:ink xmlns:inkml="http://www.w3.org/2003/InkML">
+  <inkml:definitions>
+    <inkml:context xml:id="ctx0">
+      <inkml:inkSource xml:id="inkSrc0">
+        <inkml:traceFormat>
+          <inkml:channel name="X" type="integer" min="-2.14748E9" max="2.14748E9" units="cm"/>
+          <inkml:channel name="Y" type="integer" min="-2.14748E9" max="2.14748E9" units="cm"/>
+          <inkml:channel name="F" type="integer" max="32767" units="dev"/>
+        </inkml:traceFormat>
+        <inkml:channelProperties>
+          <inkml:channelProperty channel="X" name="resolution" value="1000" units="1/cm"/>
+          <inkml:channelProperty channel="Y" name="resolution" value="1000" units="1/cm"/>
+          <inkml:channelProperty channel="F" name="resolution" value="0" units="1/dev"/>
+        </inkml:channelProperties>
+      </inkml:inkSource>
+      <inkml:timestamp xml:id="ts0" timeString="2023-08-21T17:20:28.694"/>
+    </inkml:context>
+    <inkml:brush xml:id="br0">
+      <inkml:brushProperty name="width" value="0.05" units="cm"/>
+      <inkml:brushProperty name="height" value="0.05" units="cm"/>
+    </inkml:brush>
+  </inkml:definitions>
+  <inkml:trace contextRef="#ctx0" brushRef="#br0">0 415 24575,'4'5'0,"0"0"0,0 0 0,0 1 0,-1-1 0,0 1 0,0 0 0,0 0 0,-1 0 0,0 0 0,0 1 0,-1-1 0,1 9 0,5 84 0,-6-74 0,-3 87 0,0-70 0,2 1 0,8 66 0,-8-106 0,1 0 0,0 0 0,-1 0 0,1 0 0,1 0 0,-1 0 0,0 0 0,1 0 0,-1 0 0,1-1 0,0 1 0,0-1 0,0 1 0,0-1 0,0 0 0,1 1 0,-1-1 0,1-1 0,-1 1 0,1 0 0,0 0 0,0-1 0,3 2 0,5 0 0,0 0 0,1 0 0,-1-1 0,1-1 0,12 0 0,6 2 0,160 7 0,-1 0 0,-3-3 0,-145-8 0,0 1 0,0 2 0,0 2 0,0 2 0,61 17 0,-78-15 0,1 0 0,0-2 0,0-1 0,1-1 0,-1-1 0,1-1 0,0-1 0,40-4 0,-64 3 0,1-1 0,-1 0 0,1 0 0,0 0 0,-1 0 0,0 0 0,1-1 0,-1 1 0,0-1 0,0 1 0,1-1 0,-1 0 0,-1 0 0,1 0 0,0 0 0,0 0 0,-1 0 0,1-1 0,-1 1 0,0 0 0,0-1 0,1 1 0,-2-1 0,1 0 0,0 1 0,0-1 0,-1 1 0,1-5 0,0-10 0,0 1 0,-1 0 0,-3-29 0,1 15 0,0-77 0,3 59 0,-2 0 0,-2-1 0,-2 1 0,-13-49 0,16 90 0,-3-13 0,0 1 0,-2 0 0,-13-29 0,16 41 0,0 1 0,0 0 0,-1 0 0,0 0 0,0 1 0,0-1 0,-1 1 0,1 0 0,-1 1 0,-1 0 0,1 0 0,0 0 0,-9-3 0,-27-10 0,-1 3 0,-57-12 0,84 22 0,-57-12 0,-53-14 0,-221-70 0,138 43 0,79 19-1365,26 8-5461</inkml:trace>
+</inkml:ink>
+</file>
+
 <file path=word/theme/theme1.xml><?xml version="1.0" encoding="utf-8"?>
 <a:theme xmlns:a="http://schemas.openxmlformats.org/drawingml/2006/main" name="Tema do Office">
   <a:themeElements>

</xml_diff>

<commit_message>
Inserindo dados em tabela
</commit_message>
<xml_diff>
--- a/MySQL.docx
+++ b/MySQL.docx
@@ -8034,41 +8034,43 @@
           <w:szCs w:val="16"/>
           <w:highlight w:val="lightGray"/>
         </w:rPr>
-        <w:t xml:space="preserve">ALTER TABLE </w:t>
-      </w:r>
+        <w:t>ALTER TABLE &lt;</w:t>
+      </w:r>
+      <w:proofErr w:type="spellStart"/>
       <w:r>
         <w:rPr>
           <w:sz w:val="16"/>
           <w:szCs w:val="16"/>
           <w:highlight w:val="lightGray"/>
         </w:rPr>
-        <w:t>&lt;</w:t>
-      </w:r>
-      <w:proofErr w:type="spellStart"/>
+        <w:t>nomedatabela</w:t>
+      </w:r>
+      <w:proofErr w:type="spellEnd"/>
       <w:r>
         <w:rPr>
           <w:sz w:val="16"/>
           <w:szCs w:val="16"/>
           <w:highlight w:val="lightGray"/>
         </w:rPr>
-        <w:t>nomedatabela</w:t>
-      </w:r>
-      <w:proofErr w:type="spellEnd"/>
+        <w:t>&gt; ADD COLUMN &lt;</w:t>
+      </w:r>
+      <w:proofErr w:type="spellStart"/>
       <w:r>
         <w:rPr>
           <w:sz w:val="16"/>
           <w:szCs w:val="16"/>
           <w:highlight w:val="lightGray"/>
         </w:rPr>
-        <w:t xml:space="preserve">&gt; </w:t>
-      </w:r>
+        <w:t>nomedacoluna</w:t>
+      </w:r>
+      <w:proofErr w:type="spellEnd"/>
       <w:r>
         <w:rPr>
           <w:sz w:val="16"/>
           <w:szCs w:val="16"/>
           <w:highlight w:val="lightGray"/>
         </w:rPr>
-        <w:t xml:space="preserve">ADD COLUMN </w:t>
+        <w:t>&gt;</w:t>
       </w:r>
       <w:r>
         <w:rPr>
@@ -8076,7 +8078,7 @@
           <w:szCs w:val="16"/>
           <w:highlight w:val="lightGray"/>
         </w:rPr>
-        <w:t>&lt;</w:t>
+        <w:t xml:space="preserve"> &lt;atributos (tipo, valor default, </w:t>
       </w:r>
       <w:proofErr w:type="spellStart"/>
       <w:r>
@@ -8085,7 +8087,7 @@
           <w:szCs w:val="16"/>
           <w:highlight w:val="lightGray"/>
         </w:rPr>
-        <w:t>nomedacoluna</w:t>
+        <w:t>null</w:t>
       </w:r>
       <w:proofErr w:type="spellEnd"/>
       <w:r>
@@ -8094,414 +8096,249 @@
           <w:szCs w:val="16"/>
           <w:highlight w:val="lightGray"/>
         </w:rPr>
-        <w:t>&gt;</w:t>
-      </w:r>
+        <w:t>)&gt; &lt;</w:t>
+      </w:r>
+      <w:proofErr w:type="spellStart"/>
       <w:r>
         <w:rPr>
           <w:sz w:val="16"/>
           <w:szCs w:val="16"/>
           <w:highlight w:val="lightGray"/>
         </w:rPr>
-        <w:t xml:space="preserve"> &lt;atributos (tipo, valor default, </w:t>
-      </w:r>
-      <w:proofErr w:type="spellStart"/>
+        <w:t>precisaounaoserpreenchido</w:t>
+      </w:r>
+      <w:proofErr w:type="spellEnd"/>
       <w:r>
         <w:rPr>
           <w:sz w:val="16"/>
           <w:szCs w:val="16"/>
           <w:highlight w:val="lightGray"/>
         </w:rPr>
+        <w:t>&gt;</w:t>
+      </w:r>
+    </w:p>
+    <w:p>
+      <w:r>
+        <w:t>Ex.:</w:t>
+      </w:r>
+    </w:p>
+    <w:p>
+      <w:r>
+        <w:rPr>
+          <w:highlight w:val="darkGray"/>
+        </w:rPr>
+        <w:t xml:space="preserve">ALTER TABLE </w:t>
+      </w:r>
+      <w:proofErr w:type="spellStart"/>
+      <w:r>
+        <w:rPr>
+          <w:highlight w:val="darkGray"/>
+        </w:rPr>
+        <w:t>tb_cursos</w:t>
+      </w:r>
+      <w:proofErr w:type="spellEnd"/>
+      <w:r>
+        <w:rPr>
+          <w:highlight w:val="darkGray"/>
+        </w:rPr>
+        <w:t xml:space="preserve"> ADD COLUMN </w:t>
+      </w:r>
+      <w:proofErr w:type="spellStart"/>
+      <w:r>
+        <w:rPr>
+          <w:highlight w:val="darkGray"/>
+        </w:rPr>
+        <w:t>carga_horaria</w:t>
+      </w:r>
+      <w:proofErr w:type="spellEnd"/>
+      <w:r>
+        <w:rPr>
+          <w:highlight w:val="darkGray"/>
+        </w:rPr>
+        <w:t xml:space="preserve"> </w:t>
+      </w:r>
+      <w:proofErr w:type="spellStart"/>
+      <w:proofErr w:type="gramStart"/>
+      <w:r>
+        <w:rPr>
+          <w:highlight w:val="darkGray"/>
+        </w:rPr>
+        <w:t>varchar</w:t>
+      </w:r>
+      <w:proofErr w:type="spellEnd"/>
+      <w:r>
+        <w:rPr>
+          <w:highlight w:val="darkGray"/>
+        </w:rPr>
+        <w:t>(</w:t>
+      </w:r>
+      <w:proofErr w:type="gramEnd"/>
+      <w:r>
+        <w:rPr>
+          <w:highlight w:val="darkGray"/>
+        </w:rPr>
+        <w:t xml:space="preserve">5) </w:t>
+      </w:r>
+      <w:proofErr w:type="spellStart"/>
+      <w:r>
+        <w:rPr>
+          <w:highlight w:val="darkGray"/>
+        </w:rPr>
+        <w:t>not</w:t>
+      </w:r>
+      <w:proofErr w:type="spellEnd"/>
+      <w:r>
+        <w:rPr>
+          <w:highlight w:val="darkGray"/>
+        </w:rPr>
+        <w:t xml:space="preserve"> </w:t>
+      </w:r>
+      <w:proofErr w:type="spellStart"/>
+      <w:r>
+        <w:rPr>
+          <w:highlight w:val="darkGray"/>
+        </w:rPr>
         <w:t>null</w:t>
       </w:r>
       <w:proofErr w:type="spellEnd"/>
       <w:r>
         <w:rPr>
+          <w:highlight w:val="darkGray"/>
+        </w:rPr>
+        <w:t>;</w:t>
+      </w:r>
+    </w:p>
+    <w:p/>
+    <w:p>
+      <w:pPr>
+        <w:rPr>
+          <w:rFonts w:ascii="Arial" w:hAnsi="Arial" w:cs="Arial"/>
+          <w:sz w:val="24"/>
+          <w:szCs w:val="24"/>
+        </w:rPr>
+      </w:pPr>
+      <w:proofErr w:type="spellStart"/>
+      <w:r>
+        <w:rPr>
+          <w:rFonts w:ascii="Arial" w:hAnsi="Arial" w:cs="Arial"/>
+          <w:sz w:val="24"/>
+          <w:szCs w:val="24"/>
+        </w:rPr>
+        <w:t>nomedatabela</w:t>
+      </w:r>
+      <w:proofErr w:type="spellEnd"/>
+      <w:r>
+        <w:rPr>
+          <w:rFonts w:ascii="Arial" w:hAnsi="Arial" w:cs="Arial"/>
+          <w:sz w:val="24"/>
+          <w:szCs w:val="24"/>
+        </w:rPr>
+        <w:t xml:space="preserve"> – cujo a coluna será adicionada;</w:t>
+      </w:r>
+    </w:p>
+    <w:p>
+      <w:pPr>
+        <w:rPr>
+          <w:rFonts w:ascii="Arial" w:hAnsi="Arial" w:cs="Arial"/>
+          <w:sz w:val="24"/>
+          <w:szCs w:val="24"/>
+        </w:rPr>
+      </w:pPr>
+      <w:proofErr w:type="spellStart"/>
+      <w:r>
+        <w:rPr>
+          <w:rFonts w:ascii="Arial" w:hAnsi="Arial" w:cs="Arial"/>
+          <w:sz w:val="24"/>
+          <w:szCs w:val="24"/>
+        </w:rPr>
+        <w:t>nomedacoluna</w:t>
+      </w:r>
+      <w:proofErr w:type="spellEnd"/>
+      <w:r>
+        <w:rPr>
+          <w:rFonts w:ascii="Arial" w:hAnsi="Arial" w:cs="Arial"/>
+          <w:sz w:val="24"/>
+          <w:szCs w:val="24"/>
+        </w:rPr>
+        <w:t xml:space="preserve"> – coluna que será adicionada </w:t>
+      </w:r>
+    </w:p>
+    <w:p>
+      <w:pPr>
+        <w:rPr>
+          <w:rFonts w:ascii="Arial" w:hAnsi="Arial" w:cs="Arial"/>
+          <w:sz w:val="24"/>
+          <w:szCs w:val="24"/>
+        </w:rPr>
+      </w:pPr>
+    </w:p>
+    <w:p>
+      <w:pPr>
+        <w:rPr>
+          <w:rFonts w:ascii="Arial" w:hAnsi="Arial" w:cs="Arial"/>
+          <w:sz w:val="24"/>
+          <w:szCs w:val="24"/>
+        </w:rPr>
+      </w:pPr>
+    </w:p>
+    <w:p>
+      <w:pPr>
+        <w:rPr>
+          <w:rFonts w:ascii="Arial" w:hAnsi="Arial" w:cs="Arial"/>
+          <w:b/>
+          <w:bCs/>
+          <w:sz w:val="24"/>
+          <w:szCs w:val="24"/>
+        </w:rPr>
+      </w:pPr>
+      <w:r>
+        <w:rPr>
+          <w:rFonts w:ascii="Arial" w:hAnsi="Arial" w:cs="Arial"/>
+          <w:b/>
+          <w:bCs/>
+          <w:sz w:val="24"/>
+          <w:szCs w:val="24"/>
+        </w:rPr>
+        <w:lastRenderedPageBreak/>
+        <w:t>Editando coluna</w:t>
+      </w:r>
+    </w:p>
+    <w:p>
+      <w:pPr>
+        <w:rPr>
+          <w:rFonts w:ascii="Arial" w:hAnsi="Arial" w:cs="Arial"/>
           <w:sz w:val="16"/>
           <w:szCs w:val="16"/>
-          <w:highlight w:val="lightGray"/>
-        </w:rPr>
-        <w:t>)&gt; &lt;</w:t>
-      </w:r>
-      <w:proofErr w:type="spellStart"/>
-      <w:r>
-        <w:rPr>
+        </w:rPr>
+      </w:pPr>
+      <w:r>
+        <w:rPr>
+          <w:rFonts w:ascii="Arial" w:hAnsi="Arial" w:cs="Arial"/>
           <w:sz w:val="16"/>
           <w:szCs w:val="16"/>
           <w:highlight w:val="lightGray"/>
         </w:rPr>
-        <w:t>precisaounaoserpreenchido</w:t>
-      </w:r>
-      <w:proofErr w:type="spellEnd"/>
-      <w:r>
-        <w:rPr>
+        <w:t>ALTER TABLE &lt;</w:t>
+      </w:r>
+      <w:proofErr w:type="spellStart"/>
+      <w:r>
+        <w:rPr>
+          <w:rFonts w:ascii="Arial" w:hAnsi="Arial" w:cs="Arial"/>
           <w:sz w:val="16"/>
           <w:szCs w:val="16"/>
           <w:highlight w:val="lightGray"/>
         </w:rPr>
-        <w:t>&gt;</w:t>
-      </w:r>
-    </w:p>
-    <w:p>
-      <w:r>
-        <w:t>Ex.:</w:t>
-      </w:r>
-    </w:p>
-    <w:p>
-      <w:r>
-        <w:rPr>
-          <w:highlight w:val="darkGray"/>
-        </w:rPr>
-        <w:t xml:space="preserve">ALTER TABLE </w:t>
-      </w:r>
-      <w:proofErr w:type="spellStart"/>
-      <w:r>
-        <w:rPr>
-          <w:highlight w:val="darkGray"/>
-        </w:rPr>
-        <w:t>tb_cursos</w:t>
-      </w:r>
-      <w:proofErr w:type="spellEnd"/>
-      <w:r>
-        <w:rPr>
-          <w:highlight w:val="darkGray"/>
-        </w:rPr>
-        <w:t xml:space="preserve"> ADD COLUMN </w:t>
-      </w:r>
-      <w:proofErr w:type="spellStart"/>
-      <w:r>
-        <w:rPr>
-          <w:highlight w:val="darkGray"/>
-        </w:rPr>
-        <w:t>carga_horaria</w:t>
-      </w:r>
-      <w:proofErr w:type="spellEnd"/>
-      <w:r>
-        <w:rPr>
-          <w:highlight w:val="darkGray"/>
-        </w:rPr>
-        <w:t xml:space="preserve"> </w:t>
-      </w:r>
-      <w:proofErr w:type="spellStart"/>
-      <w:proofErr w:type="gramStart"/>
-      <w:r>
-        <w:rPr>
-          <w:highlight w:val="darkGray"/>
-        </w:rPr>
-        <w:t>varchar</w:t>
-      </w:r>
-      <w:proofErr w:type="spellEnd"/>
-      <w:r>
-        <w:rPr>
-          <w:highlight w:val="darkGray"/>
-        </w:rPr>
-        <w:t>(</w:t>
-      </w:r>
-      <w:proofErr w:type="gramEnd"/>
-      <w:r>
-        <w:rPr>
-          <w:highlight w:val="darkGray"/>
-        </w:rPr>
-        <w:t xml:space="preserve">5) </w:t>
-      </w:r>
-      <w:proofErr w:type="spellStart"/>
-      <w:r>
-        <w:rPr>
-          <w:highlight w:val="darkGray"/>
-        </w:rPr>
-        <w:t>not</w:t>
-      </w:r>
-      <w:proofErr w:type="spellEnd"/>
-      <w:r>
-        <w:rPr>
-          <w:highlight w:val="darkGray"/>
-        </w:rPr>
-        <w:t xml:space="preserve"> </w:t>
-      </w:r>
-      <w:proofErr w:type="spellStart"/>
-      <w:r>
-        <w:rPr>
-          <w:highlight w:val="darkGray"/>
-        </w:rPr>
-        <w:t>null</w:t>
-      </w:r>
-      <w:proofErr w:type="spellEnd"/>
-      <w:r>
-        <w:rPr>
-          <w:highlight w:val="darkGray"/>
-        </w:rPr>
-        <w:t>;</w:t>
-      </w:r>
-    </w:p>
-    <w:p/>
-    <w:p>
-      <w:pPr>
-        <w:rPr>
-          <w:rFonts w:ascii="Arial" w:hAnsi="Arial" w:cs="Arial"/>
-          <w:sz w:val="24"/>
-          <w:szCs w:val="24"/>
-        </w:rPr>
-      </w:pPr>
-      <w:proofErr w:type="spellStart"/>
-      <w:r>
-        <w:rPr>
-          <w:rFonts w:ascii="Arial" w:hAnsi="Arial" w:cs="Arial"/>
-          <w:sz w:val="24"/>
-          <w:szCs w:val="24"/>
-        </w:rPr>
         <w:t>nomedatabela</w:t>
       </w:r>
       <w:proofErr w:type="spellEnd"/>
       <w:r>
-        <w:rPr>
-          <w:rFonts w:ascii="Arial" w:hAnsi="Arial" w:cs="Arial"/>
-          <w:sz w:val="24"/>
-          <w:szCs w:val="24"/>
-        </w:rPr>
-        <w:t xml:space="preserve"> – </w:t>
-      </w:r>
-      <w:r>
-        <w:rPr>
-          <w:rFonts w:ascii="Arial" w:hAnsi="Arial" w:cs="Arial"/>
-          <w:sz w:val="24"/>
-          <w:szCs w:val="24"/>
-        </w:rPr>
-        <w:t>cujo</w:t>
-      </w:r>
-      <w:r>
-        <w:rPr>
-          <w:rFonts w:ascii="Arial" w:hAnsi="Arial" w:cs="Arial"/>
-          <w:sz w:val="24"/>
-          <w:szCs w:val="24"/>
-        </w:rPr>
-        <w:t xml:space="preserve"> a </w:t>
-      </w:r>
-      <w:r>
-        <w:rPr>
-          <w:rFonts w:ascii="Arial" w:hAnsi="Arial" w:cs="Arial"/>
-          <w:sz w:val="24"/>
-          <w:szCs w:val="24"/>
-        </w:rPr>
-        <w:t>coluna</w:t>
-      </w:r>
-      <w:r>
-        <w:rPr>
-          <w:rFonts w:ascii="Arial" w:hAnsi="Arial" w:cs="Arial"/>
-          <w:sz w:val="24"/>
-          <w:szCs w:val="24"/>
-        </w:rPr>
-        <w:t xml:space="preserve"> </w:t>
-      </w:r>
-      <w:r>
-        <w:rPr>
-          <w:rFonts w:ascii="Arial" w:hAnsi="Arial" w:cs="Arial"/>
-          <w:sz w:val="24"/>
-          <w:szCs w:val="24"/>
-        </w:rPr>
-        <w:t>será</w:t>
-      </w:r>
-      <w:r>
-        <w:rPr>
-          <w:rFonts w:ascii="Arial" w:hAnsi="Arial" w:cs="Arial"/>
-          <w:sz w:val="24"/>
-          <w:szCs w:val="24"/>
-        </w:rPr>
-        <w:t xml:space="preserve"> </w:t>
-      </w:r>
-      <w:r>
-        <w:rPr>
-          <w:rFonts w:ascii="Arial" w:hAnsi="Arial" w:cs="Arial"/>
-          <w:sz w:val="24"/>
-          <w:szCs w:val="24"/>
-        </w:rPr>
-        <w:t>adicionada</w:t>
-      </w:r>
-      <w:r>
-        <w:rPr>
-          <w:rFonts w:ascii="Arial" w:hAnsi="Arial" w:cs="Arial"/>
-          <w:sz w:val="24"/>
-          <w:szCs w:val="24"/>
-        </w:rPr>
-        <w:t>;</w:t>
-      </w:r>
-    </w:p>
-    <w:p>
-      <w:pPr>
-        <w:rPr>
-          <w:rFonts w:ascii="Arial" w:hAnsi="Arial" w:cs="Arial"/>
-          <w:sz w:val="24"/>
-          <w:szCs w:val="24"/>
-        </w:rPr>
-      </w:pPr>
-      <w:proofErr w:type="spellStart"/>
-      <w:r>
-        <w:rPr>
-          <w:rFonts w:ascii="Arial" w:hAnsi="Arial" w:cs="Arial"/>
-          <w:sz w:val="24"/>
-          <w:szCs w:val="24"/>
-        </w:rPr>
-        <w:t>nomedacoluna</w:t>
-      </w:r>
-      <w:proofErr w:type="spellEnd"/>
-      <w:r>
-        <w:rPr>
-          <w:rFonts w:ascii="Arial" w:hAnsi="Arial" w:cs="Arial"/>
-          <w:sz w:val="24"/>
-          <w:szCs w:val="24"/>
-        </w:rPr>
-        <w:t xml:space="preserve"> – coluna q</w:t>
-      </w:r>
-      <w:r>
-        <w:rPr>
-          <w:rFonts w:ascii="Arial" w:hAnsi="Arial" w:cs="Arial"/>
-          <w:sz w:val="24"/>
-          <w:szCs w:val="24"/>
-        </w:rPr>
-        <w:t>ue</w:t>
-      </w:r>
-      <w:r>
-        <w:rPr>
-          <w:rFonts w:ascii="Arial" w:hAnsi="Arial" w:cs="Arial"/>
-          <w:sz w:val="24"/>
-          <w:szCs w:val="24"/>
-        </w:rPr>
-        <w:t xml:space="preserve"> </w:t>
-      </w:r>
-      <w:r>
-        <w:rPr>
-          <w:rFonts w:ascii="Arial" w:hAnsi="Arial" w:cs="Arial"/>
-          <w:sz w:val="24"/>
-          <w:szCs w:val="24"/>
-        </w:rPr>
-        <w:t>ser</w:t>
-      </w:r>
-      <w:r>
-        <w:rPr>
-          <w:rFonts w:ascii="Arial" w:hAnsi="Arial" w:cs="Arial"/>
-          <w:sz w:val="24"/>
-          <w:szCs w:val="24"/>
-        </w:rPr>
-        <w:t xml:space="preserve">á </w:t>
-      </w:r>
-      <w:r>
-        <w:rPr>
-          <w:rFonts w:ascii="Arial" w:hAnsi="Arial" w:cs="Arial"/>
-          <w:sz w:val="24"/>
-          <w:szCs w:val="24"/>
-        </w:rPr>
-        <w:t>adicionada</w:t>
-      </w:r>
-      <w:r>
-        <w:rPr>
-          <w:rFonts w:ascii="Arial" w:hAnsi="Arial" w:cs="Arial"/>
-          <w:sz w:val="24"/>
-          <w:szCs w:val="24"/>
-        </w:rPr>
-        <w:t xml:space="preserve"> </w:t>
-      </w:r>
-    </w:p>
-    <w:p>
-      <w:pPr>
-        <w:rPr>
-          <w:rFonts w:ascii="Arial" w:hAnsi="Arial" w:cs="Arial"/>
-          <w:sz w:val="24"/>
-          <w:szCs w:val="24"/>
-        </w:rPr>
-      </w:pPr>
-    </w:p>
-    <w:p>
-      <w:pPr>
-        <w:rPr>
-          <w:rFonts w:ascii="Arial" w:hAnsi="Arial" w:cs="Arial"/>
-          <w:sz w:val="24"/>
-          <w:szCs w:val="24"/>
-        </w:rPr>
-      </w:pPr>
-    </w:p>
-    <w:p>
-      <w:pPr>
-        <w:rPr>
-          <w:rFonts w:ascii="Arial" w:hAnsi="Arial" w:cs="Arial"/>
-          <w:b/>
-          <w:bCs/>
-          <w:sz w:val="24"/>
-          <w:szCs w:val="24"/>
-        </w:rPr>
-      </w:pPr>
-      <w:r>
-        <w:rPr>
-          <w:rFonts w:ascii="Arial" w:hAnsi="Arial" w:cs="Arial"/>
-          <w:b/>
-          <w:bCs/>
-          <w:sz w:val="24"/>
-          <w:szCs w:val="24"/>
-        </w:rPr>
-        <w:lastRenderedPageBreak/>
-        <w:t>Editando coluna</w:t>
-      </w:r>
-    </w:p>
-    <w:p>
-      <w:pPr>
         <w:rPr>
           <w:rFonts w:ascii="Arial" w:hAnsi="Arial" w:cs="Arial"/>
           <w:sz w:val="16"/>
           <w:szCs w:val="16"/>
-        </w:rPr>
-      </w:pPr>
-      <w:r>
-        <w:rPr>
-          <w:rFonts w:ascii="Arial" w:hAnsi="Arial" w:cs="Arial"/>
-          <w:sz w:val="16"/>
-          <w:szCs w:val="16"/>
-          <w:highlight w:val="lightGray"/>
-        </w:rPr>
-        <w:t xml:space="preserve">ALTER TABLE </w:t>
-      </w:r>
-      <w:r>
-        <w:rPr>
-          <w:rFonts w:ascii="Arial" w:hAnsi="Arial" w:cs="Arial"/>
-          <w:sz w:val="16"/>
-          <w:szCs w:val="16"/>
-          <w:highlight w:val="lightGray"/>
-        </w:rPr>
-        <w:t>&lt;</w:t>
-      </w:r>
-      <w:proofErr w:type="spellStart"/>
-      <w:r>
-        <w:rPr>
-          <w:rFonts w:ascii="Arial" w:hAnsi="Arial" w:cs="Arial"/>
-          <w:sz w:val="16"/>
-          <w:szCs w:val="16"/>
-          <w:highlight w:val="lightGray"/>
-        </w:rPr>
-        <w:t>nomedatabela</w:t>
-      </w:r>
-      <w:proofErr w:type="spellEnd"/>
-      <w:r>
-        <w:rPr>
-          <w:rFonts w:ascii="Arial" w:hAnsi="Arial" w:cs="Arial"/>
-          <w:sz w:val="16"/>
-          <w:szCs w:val="16"/>
-          <w:highlight w:val="lightGray"/>
-        </w:rPr>
-        <w:t>&gt;</w:t>
-      </w:r>
-      <w:r>
-        <w:rPr>
-          <w:rFonts w:ascii="Arial" w:hAnsi="Arial" w:cs="Arial"/>
-          <w:sz w:val="16"/>
-          <w:szCs w:val="16"/>
-          <w:highlight w:val="lightGray"/>
-        </w:rPr>
-        <w:t xml:space="preserve"> CHANGE </w:t>
-      </w:r>
-      <w:r>
-        <w:rPr>
-          <w:rFonts w:ascii="Arial" w:hAnsi="Arial" w:cs="Arial"/>
-          <w:sz w:val="16"/>
-          <w:szCs w:val="16"/>
-          <w:highlight w:val="lightGray"/>
-        </w:rPr>
-        <w:t>&lt;</w:t>
+          <w:highlight w:val="lightGray"/>
+        </w:rPr>
+        <w:t>&gt; CHANGE &lt;</w:t>
       </w:r>
       <w:proofErr w:type="spellStart"/>
       <w:r>
@@ -8751,66 +8588,48 @@
           <w:szCs w:val="16"/>
           <w:highlight w:val="lightGray"/>
         </w:rPr>
-        <w:t>N</w:t>
-      </w:r>
+        <w:t>Nomedacoluna</w:t>
+      </w:r>
+      <w:proofErr w:type="spellEnd"/>
       <w:r>
         <w:rPr>
           <w:rFonts w:ascii="Arial" w:hAnsi="Arial" w:cs="Arial"/>
           <w:sz w:val="16"/>
           <w:szCs w:val="16"/>
-          <w:highlight w:val="lightGray"/>
-        </w:rPr>
-        <w:t>omedacoluna</w:t>
-      </w:r>
-      <w:proofErr w:type="spellEnd"/>
+        </w:rPr>
+        <w:t xml:space="preserve"> – </w:t>
+      </w:r>
+      <w:r>
+        <w:rPr>
+          <w:rFonts w:ascii="Arial" w:hAnsi="Arial" w:cs="Arial"/>
+          <w:sz w:val="24"/>
+          <w:szCs w:val="24"/>
+        </w:rPr>
+        <w:t>se ela for modificada, incluir nome modificado;</w:t>
+      </w:r>
+    </w:p>
+    <w:p>
+      <w:pPr>
+        <w:rPr>
+          <w:rFonts w:ascii="Arial" w:hAnsi="Arial" w:cs="Arial"/>
+          <w:sz w:val="24"/>
+          <w:szCs w:val="24"/>
+        </w:rPr>
+      </w:pPr>
       <w:r>
         <w:rPr>
           <w:rFonts w:ascii="Arial" w:hAnsi="Arial" w:cs="Arial"/>
           <w:sz w:val="16"/>
           <w:szCs w:val="16"/>
-        </w:rPr>
-        <w:t xml:space="preserve"> – </w:t>
-      </w:r>
-      <w:r>
-        <w:rPr>
-          <w:rFonts w:ascii="Arial" w:hAnsi="Arial" w:cs="Arial"/>
-          <w:sz w:val="24"/>
-          <w:szCs w:val="24"/>
-        </w:rPr>
-        <w:t>se ela for modificada, incluir nome modificado;</w:t>
-      </w:r>
-    </w:p>
-    <w:p>
-      <w:pPr>
-        <w:rPr>
-          <w:rFonts w:ascii="Arial" w:hAnsi="Arial" w:cs="Arial"/>
-          <w:sz w:val="24"/>
-          <w:szCs w:val="24"/>
-        </w:rPr>
-      </w:pPr>
+          <w:highlight w:val="lightGray"/>
+        </w:rPr>
+        <w:t>Tipo</w:t>
+      </w:r>
       <w:r>
         <w:rPr>
           <w:rFonts w:ascii="Arial" w:hAnsi="Arial" w:cs="Arial"/>
           <w:sz w:val="16"/>
           <w:szCs w:val="16"/>
-          <w:highlight w:val="lightGray"/>
-        </w:rPr>
-        <w:t>T</w:t>
-      </w:r>
-      <w:r>
-        <w:rPr>
-          <w:rFonts w:ascii="Arial" w:hAnsi="Arial" w:cs="Arial"/>
-          <w:sz w:val="16"/>
-          <w:szCs w:val="16"/>
-          <w:highlight w:val="lightGray"/>
-        </w:rPr>
-        <w:t>ipo</w:t>
-      </w:r>
-      <w:r>
-        <w:rPr>
-          <w:rFonts w:ascii="Arial" w:hAnsi="Arial" w:cs="Arial"/>
-          <w:sz w:val="16"/>
-          <w:szCs w:val="16"/>
         </w:rPr>
         <w:t xml:space="preserve"> – </w:t>
       </w:r>
@@ -8860,8 +8679,964 @@
         <w:rPr>
           <w:highlight w:val="lightGray"/>
         </w:rPr>
+        <w:t>ALTER TABLE &lt;</w:t>
+      </w:r>
+      <w:proofErr w:type="spellStart"/>
+      <w:r>
+        <w:rPr>
+          <w:highlight w:val="lightGray"/>
+        </w:rPr>
+        <w:t>nometabela</w:t>
+      </w:r>
+      <w:proofErr w:type="spellEnd"/>
+      <w:r>
+        <w:rPr>
+          <w:highlight w:val="lightGray"/>
+        </w:rPr>
+        <w:t>&gt; DROP &lt;coluna que será excluída&gt;;</w:t>
+      </w:r>
+    </w:p>
+    <w:p>
+      <w:pPr>
+        <w:rPr>
+          <w:rFonts w:ascii="Arial" w:hAnsi="Arial" w:cs="Arial"/>
+          <w:sz w:val="24"/>
+          <w:szCs w:val="24"/>
+        </w:rPr>
+      </w:pPr>
+      <w:r>
+        <w:rPr>
+          <w:rFonts w:ascii="Arial" w:hAnsi="Arial" w:cs="Arial"/>
+          <w:sz w:val="24"/>
+          <w:szCs w:val="24"/>
+        </w:rPr>
+        <w:t>Ex.:</w:t>
+      </w:r>
+    </w:p>
+    <w:p>
+      <w:r>
+        <w:rPr>
+          <w:highlight w:val="darkGray"/>
+        </w:rPr>
         <w:t xml:space="preserve">ALTER TABLE </w:t>
       </w:r>
+      <w:proofErr w:type="spellStart"/>
+      <w:r>
+        <w:rPr>
+          <w:highlight w:val="darkGray"/>
+        </w:rPr>
+        <w:t>tb_cursos</w:t>
+      </w:r>
+      <w:proofErr w:type="spellEnd"/>
+      <w:r>
+        <w:rPr>
+          <w:highlight w:val="darkGray"/>
+        </w:rPr>
+        <w:t xml:space="preserve"> DROP </w:t>
+      </w:r>
+      <w:proofErr w:type="spellStart"/>
+      <w:r>
+        <w:rPr>
+          <w:highlight w:val="darkGray"/>
+        </w:rPr>
+        <w:t>carga_horaria</w:t>
+      </w:r>
+      <w:proofErr w:type="spellEnd"/>
+      <w:r>
+        <w:rPr>
+          <w:highlight w:val="darkGray"/>
+        </w:rPr>
+        <w:t>;</w:t>
+      </w:r>
+    </w:p>
+    <w:p>
+      <w:pPr>
+        <w:rPr>
+          <w:rFonts w:ascii="Arial" w:hAnsi="Arial" w:cs="Arial"/>
+          <w:sz w:val="24"/>
+          <w:szCs w:val="24"/>
+        </w:rPr>
+      </w:pPr>
+    </w:p>
+    <w:p>
+      <w:pPr>
+        <w:rPr>
+          <w:rFonts w:ascii="Arial" w:hAnsi="Arial" w:cs="Arial"/>
+          <w:sz w:val="24"/>
+          <w:szCs w:val="24"/>
+        </w:rPr>
+      </w:pPr>
+    </w:p>
+    <w:p>
+      <w:pPr>
+        <w:rPr>
+          <w:rFonts w:ascii="Arial" w:hAnsi="Arial" w:cs="Arial"/>
+          <w:b/>
+          <w:bCs/>
+          <w:sz w:val="32"/>
+          <w:szCs w:val="32"/>
+        </w:rPr>
+      </w:pPr>
+      <w:r>
+        <w:rPr>
+          <w:rFonts w:ascii="Arial" w:hAnsi="Arial" w:cs="Arial"/>
+          <w:b/>
+          <w:bCs/>
+          <w:sz w:val="32"/>
+          <w:szCs w:val="32"/>
+        </w:rPr>
+        <w:t>INSERT – Inserindo dados em tabela</w:t>
+      </w:r>
+    </w:p>
+    <w:p>
+      <w:pPr>
+        <w:rPr>
+          <w:rFonts w:ascii="Arial" w:hAnsi="Arial" w:cs="Arial"/>
+          <w:b/>
+          <w:bCs/>
+          <w:sz w:val="24"/>
+          <w:szCs w:val="24"/>
+        </w:rPr>
+      </w:pPr>
+      <w:r>
+        <w:rPr>
+          <w:noProof/>
+        </w:rPr>
+        <mc:AlternateContent>
+          <mc:Choice Requires="wps">
+            <w:drawing>
+              <wp:anchor distT="0" distB="0" distL="114300" distR="114300" simplePos="0" relativeHeight="251672576" behindDoc="0" locked="0" layoutInCell="1" allowOverlap="1" wp14:anchorId="32E20537" wp14:editId="46E8318E">
+                <wp:simplePos x="0" y="0"/>
+                <wp:positionH relativeFrom="column">
+                  <wp:posOffset>5348991</wp:posOffset>
+                </wp:positionH>
+                <wp:positionV relativeFrom="paragraph">
+                  <wp:posOffset>366340</wp:posOffset>
+                </wp:positionV>
+                <wp:extent cx="833037" cy="2989690"/>
+                <wp:effectExtent l="38100" t="0" r="367665" b="96520"/>
+                <wp:wrapNone/>
+                <wp:docPr id="1187733675" name="Conector: Angulado 12"/>
+                <wp:cNvGraphicFramePr/>
+                <a:graphic xmlns:a="http://schemas.openxmlformats.org/drawingml/2006/main">
+                  <a:graphicData uri="http://schemas.microsoft.com/office/word/2010/wordprocessingShape">
+                    <wps:wsp>
+                      <wps:cNvCnPr/>
+                      <wps:spPr>
+                        <a:xfrm flipH="1">
+                          <a:off x="0" y="0"/>
+                          <a:ext cx="833037" cy="2989690"/>
+                        </a:xfrm>
+                        <a:prstGeom prst="bentConnector3">
+                          <a:avLst>
+                            <a:gd name="adj1" fmla="val -39905"/>
+                          </a:avLst>
+                        </a:prstGeom>
+                        <a:ln>
+                          <a:solidFill>
+                            <a:schemeClr val="tx1"/>
+                          </a:solidFill>
+                          <a:tailEnd type="triangle"/>
+                        </a:ln>
+                      </wps:spPr>
+                      <wps:style>
+                        <a:lnRef idx="1">
+                          <a:schemeClr val="dk1"/>
+                        </a:lnRef>
+                        <a:fillRef idx="0">
+                          <a:schemeClr val="dk1"/>
+                        </a:fillRef>
+                        <a:effectRef idx="0">
+                          <a:schemeClr val="dk1"/>
+                        </a:effectRef>
+                        <a:fontRef idx="minor">
+                          <a:schemeClr val="tx1"/>
+                        </a:fontRef>
+                      </wps:style>
+                      <wps:bodyPr/>
+                    </wps:wsp>
+                  </a:graphicData>
+                </a:graphic>
+                <wp14:sizeRelH relativeFrom="margin">
+                  <wp14:pctWidth>0</wp14:pctWidth>
+                </wp14:sizeRelH>
+                <wp14:sizeRelV relativeFrom="margin">
+                  <wp14:pctHeight>0</wp14:pctHeight>
+                </wp14:sizeRelV>
+              </wp:anchor>
+            </w:drawing>
+          </mc:Choice>
+          <mc:Fallback>
+            <w:pict>
+              <v:shapetype w14:anchorId="7EDF3B8B" id="_x0000_t34" coordsize="21600,21600" o:spt="34" o:oned="t" adj="10800" path="m,l@0,0@0,21600,21600,21600e" filled="f">
+                <v:stroke joinstyle="miter"/>
+                <v:formulas>
+                  <v:f eqn="val #0"/>
+                </v:formulas>
+                <v:path arrowok="t" fillok="f" o:connecttype="none"/>
+                <v:handles>
+                  <v:h position="#0,center"/>
+                </v:handles>
+                <o:lock v:ext="edit" shapetype="t"/>
+              </v:shapetype>
+              <v:shape id="Conector: Angulado 12" o:spid="_x0000_s1026" type="#_x0000_t34" style="position:absolute;margin-left:421.2pt;margin-top:28.85pt;width:65.6pt;height:235.4pt;flip:x;z-index:251672576;visibility:visible;mso-wrap-style:square;mso-width-percent:0;mso-height-percent:0;mso-wrap-distance-left:9pt;mso-wrap-distance-top:0;mso-wrap-distance-right:9pt;mso-wrap-distance-bottom:0;mso-position-horizontal:absolute;mso-position-horizontal-relative:text;mso-position-vertical:absolute;mso-position-vertical-relative:text;mso-width-percent:0;mso-height-percent:0;mso-width-relative:margin;mso-height-relative:margin" o:gfxdata="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" adj="-8619" strokecolor="black [3213]" strokeweight=".5pt">
+                <v:stroke endarrow="block"/>
+              </v:shape>
+            </w:pict>
+          </mc:Fallback>
+        </mc:AlternateContent>
+      </w:r>
+      <w:r>
+        <w:rPr>
+          <w:noProof/>
+        </w:rPr>
+        <mc:AlternateContent>
+          <mc:Choice Requires="wpi">
+            <w:drawing>
+              <wp:anchor distT="0" distB="0" distL="114300" distR="114300" simplePos="0" relativeHeight="251671552" behindDoc="0" locked="0" layoutInCell="1" allowOverlap="1" wp14:anchorId="486EAB07" wp14:editId="1B9553EB">
+                <wp:simplePos x="0" y="0"/>
+                <wp:positionH relativeFrom="column">
+                  <wp:posOffset>5173045</wp:posOffset>
+                </wp:positionH>
+                <wp:positionV relativeFrom="paragraph">
+                  <wp:posOffset>24762</wp:posOffset>
+                </wp:positionV>
+                <wp:extent cx="1028520" cy="550800"/>
+                <wp:effectExtent l="38100" t="38100" r="57785" b="40005"/>
+                <wp:wrapNone/>
+                <wp:docPr id="1748260232" name="Tinta 11"/>
+                <wp:cNvGraphicFramePr/>
+                <a:graphic xmlns:a="http://schemas.openxmlformats.org/drawingml/2006/main">
+                  <a:graphicData uri="http://schemas.microsoft.com/office/word/2010/wordprocessingInk">
+                    <w14:contentPart bwMode="auto" r:id="rId31">
+                      <w14:nvContentPartPr>
+                        <w14:cNvContentPartPr/>
+                      </w14:nvContentPartPr>
+                      <w14:xfrm>
+                        <a:off x="0" y="0"/>
+                        <a:ext cx="1028520" cy="550800"/>
+                      </w14:xfrm>
+                    </w14:contentPart>
+                  </a:graphicData>
+                </a:graphic>
+              </wp:anchor>
+            </w:drawing>
+          </mc:Choice>
+          <mc:Fallback>
+            <w:pict>
+              <v:shapetype w14:anchorId="6BA72A29" id="_x0000_t75" coordsize="21600,21600" o:spt="75" o:preferrelative="t" path="m@4@5l@4@11@9@11@9@5xe" filled="f" stroked="f">
+                <v:stroke joinstyle="miter"/>
+                <v:formulas>
+                  <v:f eqn="if lineDrawn pixelLineWidth 0"/>
+                  <v:f eqn="sum @0 1 0"/>
+                  <v:f eqn="sum 0 0 @1"/>
+                  <v:f eqn="prod @2 1 2"/>
+                  <v:f eqn="prod @3 21600 pixelWidth"/>
+                  <v:f eqn="prod @3 21600 pixelHeight"/>
+                  <v:f eqn="sum @0 0 1"/>
+                  <v:f eqn="prod @6 1 2"/>
+                  <v:f eqn="prod @7 21600 pixelWidth"/>
+                  <v:f eqn="sum @8 21600 0"/>
+                  <v:f eqn="prod @7 21600 pixelHeight"/>
+                  <v:f eqn="sum @10 21600 0"/>
+                </v:formulas>
+                <v:path o:extrusionok="f" gradientshapeok="t" o:connecttype="rect"/>
+                <o:lock v:ext="edit" aspectratio="t"/>
+              </v:shapetype>
+              <v:shape id="Tinta 11" o:spid="_x0000_s1026" type="#_x0000_t75" style="position:absolute;margin-left:406.65pt;margin-top:1.25pt;width:82.4pt;height:44.75pt;z-index:251671552;visibility:visible;mso-wrap-style:square;mso-wrap-distance-left:9pt;mso-wrap-distance-top:0;mso-wrap-distance-right:9pt;mso-wrap-distance-bottom:0;mso-position-horizontal:absolute;mso-position-horizontal-relative:text;mso-position-vertical:absolute;mso-position-vertical-relative:text" o:gfxdata="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">
+                <v:imagedata r:id="rId32" o:title=""/>
+              </v:shape>
+            </w:pict>
+          </mc:Fallback>
+        </mc:AlternateContent>
+      </w:r>
+      <w:r>
+        <w:rPr>
+          <w:noProof/>
+        </w:rPr>
+        <mc:AlternateContent>
+          <mc:Choice Requires="wps">
+            <w:drawing>
+              <wp:anchor distT="0" distB="0" distL="114300" distR="114300" simplePos="0" relativeHeight="251670528" behindDoc="0" locked="0" layoutInCell="1" allowOverlap="1" wp14:anchorId="7DBE41EC" wp14:editId="5D2374C8">
+                <wp:simplePos x="0" y="0"/>
+                <wp:positionH relativeFrom="margin">
+                  <wp:posOffset>172692</wp:posOffset>
+                </wp:positionH>
+                <wp:positionV relativeFrom="paragraph">
+                  <wp:posOffset>1614695</wp:posOffset>
+                </wp:positionV>
+                <wp:extent cx="233653" cy="1462791"/>
+                <wp:effectExtent l="266700" t="0" r="0" b="99695"/>
+                <wp:wrapNone/>
+                <wp:docPr id="1540092227" name="Conector: Angulado 9"/>
+                <wp:cNvGraphicFramePr/>
+                <a:graphic xmlns:a="http://schemas.openxmlformats.org/drawingml/2006/main">
+                  <a:graphicData uri="http://schemas.microsoft.com/office/word/2010/wordprocessingShape">
+                    <wps:wsp>
+                      <wps:cNvCnPr/>
+                      <wps:spPr>
+                        <a:xfrm>
+                          <a:off x="0" y="0"/>
+                          <a:ext cx="233653" cy="1462791"/>
+                        </a:xfrm>
+                        <a:prstGeom prst="bentConnector3">
+                          <a:avLst>
+                            <a:gd name="adj1" fmla="val -109022"/>
+                          </a:avLst>
+                        </a:prstGeom>
+                        <a:ln>
+                          <a:solidFill>
+                            <a:schemeClr val="tx1"/>
+                          </a:solidFill>
+                          <a:tailEnd type="triangle"/>
+                        </a:ln>
+                      </wps:spPr>
+                      <wps:style>
+                        <a:lnRef idx="1">
+                          <a:schemeClr val="dk1"/>
+                        </a:lnRef>
+                        <a:fillRef idx="0">
+                          <a:schemeClr val="dk1"/>
+                        </a:fillRef>
+                        <a:effectRef idx="0">
+                          <a:schemeClr val="dk1"/>
+                        </a:effectRef>
+                        <a:fontRef idx="minor">
+                          <a:schemeClr val="tx1"/>
+                        </a:fontRef>
+                      </wps:style>
+                      <wps:bodyPr/>
+                    </wps:wsp>
+                  </a:graphicData>
+                </a:graphic>
+                <wp14:sizeRelH relativeFrom="margin">
+                  <wp14:pctWidth>0</wp14:pctWidth>
+                </wp14:sizeRelH>
+                <wp14:sizeRelV relativeFrom="margin">
+                  <wp14:pctHeight>0</wp14:pctHeight>
+                </wp14:sizeRelV>
+              </wp:anchor>
+            </w:drawing>
+          </mc:Choice>
+          <mc:Fallback>
+            <w:pict>
+              <v:shape w14:anchorId="63162FA4" id="Conector: Angulado 9" o:spid="_x0000_s1026" type="#_x0000_t34" style="position:absolute;margin-left:13.6pt;margin-top:127.15pt;width:18.4pt;height:115.2pt;z-index:251670528;visibility:visible;mso-wrap-style:square;mso-width-percent:0;mso-height-percent:0;mso-wrap-distance-left:9pt;mso-wrap-distance-top:0;mso-wrap-distance-right:9pt;mso-wrap-distance-bottom:0;mso-position-horizontal:absolute;mso-position-horizontal-relative:margin;mso-position-vertical:absolute;mso-position-vertical-relative:text;mso-width-percent:0;mso-height-percent:0;mso-width-relative:margin;mso-height-relative:margin" o:gfxdata="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" adj="-23549" strokecolor="black [3213]" strokeweight=".5pt">
+                <v:stroke endarrow="block"/>
+                <w10:wrap anchorx="margin"/>
+              </v:shape>
+            </w:pict>
+          </mc:Fallback>
+        </mc:AlternateContent>
+      </w:r>
+      <w:r>
+        <w:rPr>
+          <w:noProof/>
+        </w:rPr>
+        <mc:AlternateContent>
+          <mc:Choice Requires="wpi">
+            <w:drawing>
+              <wp:anchor distT="0" distB="0" distL="114300" distR="114300" simplePos="0" relativeHeight="251669504" behindDoc="0" locked="0" layoutInCell="1" allowOverlap="1" wp14:anchorId="660EF48D" wp14:editId="07587765">
+                <wp:simplePos x="0" y="0"/>
+                <wp:positionH relativeFrom="column">
+                  <wp:posOffset>464605</wp:posOffset>
+                </wp:positionH>
+                <wp:positionV relativeFrom="paragraph">
+                  <wp:posOffset>1534931</wp:posOffset>
+                </wp:positionV>
+                <wp:extent cx="720000" cy="207720"/>
+                <wp:effectExtent l="38100" t="38100" r="42545" b="40005"/>
+                <wp:wrapNone/>
+                <wp:docPr id="1772236215" name="Tinta 8"/>
+                <wp:cNvGraphicFramePr/>
+                <a:graphic xmlns:a="http://schemas.openxmlformats.org/drawingml/2006/main">
+                  <a:graphicData uri="http://schemas.microsoft.com/office/word/2010/wordprocessingInk">
+                    <w14:contentPart bwMode="auto" r:id="rId33">
+                      <w14:nvContentPartPr>
+                        <w14:cNvContentPartPr/>
+                      </w14:nvContentPartPr>
+                      <w14:xfrm>
+                        <a:off x="0" y="0"/>
+                        <a:ext cx="720000" cy="207720"/>
+                      </w14:xfrm>
+                    </w14:contentPart>
+                  </a:graphicData>
+                </a:graphic>
+              </wp:anchor>
+            </w:drawing>
+          </mc:Choice>
+          <mc:Fallback>
+            <w:pict>
+              <v:shape w14:anchorId="6E241E1F" id="Tinta 8" o:spid="_x0000_s1026" type="#_x0000_t75" style="position:absolute;margin-left:35.9pt;margin-top:120.15pt;width:58.15pt;height:17.75pt;z-index:251669504;visibility:visible;mso-wrap-style:square;mso-wrap-distance-left:9pt;mso-wrap-distance-top:0;mso-wrap-distance-right:9pt;mso-wrap-distance-bottom:0;mso-position-horizontal:absolute;mso-position-horizontal-relative:text;mso-position-vertical:absolute;mso-position-vertical-relative:text" o:gfxdata="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">
+                <v:imagedata r:id="rId34" o:title=""/>
+              </v:shape>
+            </w:pict>
+          </mc:Fallback>
+        </mc:AlternateContent>
+      </w:r>
+      <w:r>
+        <w:rPr>
+          <w:noProof/>
+        </w:rPr>
+        <mc:AlternateContent>
+          <mc:Choice Requires="wps">
+            <w:drawing>
+              <wp:anchor distT="0" distB="0" distL="114300" distR="114300" simplePos="0" relativeHeight="251666432" behindDoc="0" locked="0" layoutInCell="1" allowOverlap="1" wp14:anchorId="1F7E9FFC" wp14:editId="4B090B99">
+                <wp:simplePos x="0" y="0"/>
+                <wp:positionH relativeFrom="column">
+                  <wp:posOffset>194393</wp:posOffset>
+                </wp:positionH>
+                <wp:positionV relativeFrom="paragraph">
+                  <wp:posOffset>1225081</wp:posOffset>
+                </wp:positionV>
+                <wp:extent cx="208887" cy="1542553"/>
+                <wp:effectExtent l="114300" t="0" r="39370" b="95885"/>
+                <wp:wrapNone/>
+                <wp:docPr id="218820972" name="Conector: Angulado 2"/>
+                <wp:cNvGraphicFramePr/>
+                <a:graphic xmlns:a="http://schemas.openxmlformats.org/drawingml/2006/main">
+                  <a:graphicData uri="http://schemas.microsoft.com/office/word/2010/wordprocessingShape">
+                    <wps:wsp>
+                      <wps:cNvCnPr/>
+                      <wps:spPr>
+                        <a:xfrm>
+                          <a:off x="0" y="0"/>
+                          <a:ext cx="208887" cy="1542553"/>
+                        </a:xfrm>
+                        <a:prstGeom prst="bentConnector3">
+                          <a:avLst>
+                            <a:gd name="adj1" fmla="val -47931"/>
+                          </a:avLst>
+                        </a:prstGeom>
+                        <a:ln>
+                          <a:solidFill>
+                            <a:schemeClr val="tx1"/>
+                          </a:solidFill>
+                          <a:tailEnd type="triangle"/>
+                        </a:ln>
+                      </wps:spPr>
+                      <wps:style>
+                        <a:lnRef idx="1">
+                          <a:schemeClr val="dk1"/>
+                        </a:lnRef>
+                        <a:fillRef idx="0">
+                          <a:schemeClr val="dk1"/>
+                        </a:fillRef>
+                        <a:effectRef idx="0">
+                          <a:schemeClr val="dk1"/>
+                        </a:effectRef>
+                        <a:fontRef idx="minor">
+                          <a:schemeClr val="tx1"/>
+                        </a:fontRef>
+                      </wps:style>
+                      <wps:bodyPr/>
+                    </wps:wsp>
+                  </a:graphicData>
+                </a:graphic>
+                <wp14:sizeRelH relativeFrom="margin">
+                  <wp14:pctWidth>0</wp14:pctWidth>
+                </wp14:sizeRelH>
+                <wp14:sizeRelV relativeFrom="margin">
+                  <wp14:pctHeight>0</wp14:pctHeight>
+                </wp14:sizeRelV>
+              </wp:anchor>
+            </w:drawing>
+          </mc:Choice>
+          <mc:Fallback>
+            <w:pict>
+              <v:shape w14:anchorId="053776EC" id="Conector: Angulado 2" o:spid="_x0000_s1026" type="#_x0000_t34" style="position:absolute;margin-left:15.3pt;margin-top:96.45pt;width:16.45pt;height:121.45pt;z-index:251666432;visibility:visible;mso-wrap-style:square;mso-width-percent:0;mso-height-percent:0;mso-wrap-distance-left:9pt;mso-wrap-distance-top:0;mso-wrap-distance-right:9pt;mso-wrap-distance-bottom:0;mso-position-horizontal:absolute;mso-position-horizontal-relative:text;mso-position-vertical:absolute;mso-position-vertical-relative:text;mso-width-percent:0;mso-height-percent:0;mso-width-relative:margin;mso-height-relative:margin" o:gfxdata="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" adj="-10353" strokecolor="black [3213]" strokeweight=".5pt">
+                <v:stroke endarrow="block"/>
+              </v:shape>
+            </w:pict>
+          </mc:Fallback>
+        </mc:AlternateContent>
+      </w:r>
+      <w:r>
+        <w:rPr>
+          <w:noProof/>
+        </w:rPr>
+        <mc:AlternateContent>
+          <mc:Choice Requires="wpi">
+            <w:drawing>
+              <wp:anchor distT="0" distB="0" distL="114300" distR="114300" simplePos="0" relativeHeight="251668480" behindDoc="0" locked="0" layoutInCell="1" allowOverlap="1" wp14:anchorId="451516A1" wp14:editId="26247D56">
+                <wp:simplePos x="0" y="0"/>
+                <wp:positionH relativeFrom="column">
+                  <wp:posOffset>8076085</wp:posOffset>
+                </wp:positionH>
+                <wp:positionV relativeFrom="paragraph">
+                  <wp:posOffset>1455371</wp:posOffset>
+                </wp:positionV>
+                <wp:extent cx="360" cy="360"/>
+                <wp:effectExtent l="38100" t="38100" r="57150" b="57150"/>
+                <wp:wrapNone/>
+                <wp:docPr id="405408767" name="Tinta 7"/>
+                <wp:cNvGraphicFramePr/>
+                <a:graphic xmlns:a="http://schemas.openxmlformats.org/drawingml/2006/main">
+                  <a:graphicData uri="http://schemas.microsoft.com/office/word/2010/wordprocessingInk">
+                    <w14:contentPart bwMode="auto" r:id="rId35">
+                      <w14:nvContentPartPr>
+                        <w14:cNvContentPartPr/>
+                      </w14:nvContentPartPr>
+                      <w14:xfrm>
+                        <a:off x="0" y="0"/>
+                        <a:ext cx="360" cy="360"/>
+                      </w14:xfrm>
+                    </w14:contentPart>
+                  </a:graphicData>
+                </a:graphic>
+              </wp:anchor>
+            </w:drawing>
+          </mc:Choice>
+          <mc:Fallback>
+            <w:pict>
+              <v:shape w14:anchorId="75B1253A" id="Tinta 7" o:spid="_x0000_s1026" type="#_x0000_t75" style="position:absolute;margin-left:635.2pt;margin-top:113.9pt;width:1.45pt;height:1.45pt;z-index:251668480;visibility:visible;mso-wrap-style:square;mso-wrap-distance-left:9pt;mso-wrap-distance-top:0;mso-wrap-distance-right:9pt;mso-wrap-distance-bottom:0;mso-position-horizontal:absolute;mso-position-horizontal-relative:text;mso-position-vertical:absolute;mso-position-vertical-relative:text" o:gfxdata="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">
+                <v:imagedata r:id="rId36" o:title=""/>
+              </v:shape>
+            </w:pict>
+          </mc:Fallback>
+        </mc:AlternateContent>
+      </w:r>
+      <w:r>
+        <w:rPr>
+          <w:noProof/>
+        </w:rPr>
+        <mc:AlternateContent>
+          <mc:Choice Requires="wpi">
+            <w:drawing>
+              <wp:anchor distT="0" distB="0" distL="114300" distR="114300" simplePos="0" relativeHeight="251667456" behindDoc="0" locked="0" layoutInCell="1" allowOverlap="1" wp14:anchorId="14CDFFBC" wp14:editId="7796E4FB">
+                <wp:simplePos x="0" y="0"/>
+                <wp:positionH relativeFrom="column">
+                  <wp:posOffset>371365</wp:posOffset>
+                </wp:positionH>
+                <wp:positionV relativeFrom="paragraph">
+                  <wp:posOffset>1106030</wp:posOffset>
+                </wp:positionV>
+                <wp:extent cx="827640" cy="280800"/>
+                <wp:effectExtent l="38100" t="57150" r="48895" b="43180"/>
+                <wp:wrapNone/>
+                <wp:docPr id="671139576" name="Tinta 3"/>
+                <wp:cNvGraphicFramePr/>
+                <a:graphic xmlns:a="http://schemas.openxmlformats.org/drawingml/2006/main">
+                  <a:graphicData uri="http://schemas.microsoft.com/office/word/2010/wordprocessingInk">
+                    <w14:contentPart bwMode="auto" r:id="rId37">
+                      <w14:nvContentPartPr>
+                        <w14:cNvContentPartPr/>
+                      </w14:nvContentPartPr>
+                      <w14:xfrm>
+                        <a:off x="0" y="0"/>
+                        <a:ext cx="827640" cy="280800"/>
+                      </w14:xfrm>
+                    </w14:contentPart>
+                  </a:graphicData>
+                </a:graphic>
+              </wp:anchor>
+            </w:drawing>
+          </mc:Choice>
+          <mc:Fallback>
+            <w:pict>
+              <v:shape w14:anchorId="5942D70C" id="Tinta 3" o:spid="_x0000_s1026" type="#_x0000_t75" style="position:absolute;margin-left:28.55pt;margin-top:86.4pt;width:66.55pt;height:23.5pt;z-index:251667456;visibility:visible;mso-wrap-style:square;mso-wrap-distance-left:9pt;mso-wrap-distance-top:0;mso-wrap-distance-right:9pt;mso-wrap-distance-bottom:0;mso-position-horizontal:absolute;mso-position-horizontal-relative:text;mso-position-vertical:absolute;mso-position-vertical-relative:text" o:gfxdata="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">
+                <v:imagedata r:id="rId38" o:title=""/>
+              </v:shape>
+            </w:pict>
+          </mc:Fallback>
+        </mc:AlternateContent>
+      </w:r>
+      <w:r>
+        <w:rPr>
+          <w:noProof/>
+        </w:rPr>
+        <w:drawing>
+          <wp:inline distT="0" distB="0" distL="0" distR="0" wp14:anchorId="61316163" wp14:editId="431C2354">
+            <wp:extent cx="6120130" cy="2564765"/>
+            <wp:effectExtent l="0" t="0" r="0" b="6985"/>
+            <wp:docPr id="811905906" name="Imagem 1" descr="Interface gráfica do usuário, Texto, Aplicativo&#10;&#10;Descrição gerada automaticamente"/>
+            <wp:cNvGraphicFramePr>
+              <a:graphicFrameLocks xmlns:a="http://schemas.openxmlformats.org/drawingml/2006/main" noChangeAspect="1"/>
+            </wp:cNvGraphicFramePr>
+            <a:graphic xmlns:a="http://schemas.openxmlformats.org/drawingml/2006/main">
+              <a:graphicData uri="http://schemas.openxmlformats.org/drawingml/2006/picture">
+                <pic:pic xmlns:pic="http://schemas.openxmlformats.org/drawingml/2006/picture">
+                  <pic:nvPicPr>
+                    <pic:cNvPr id="811905906" name="Imagem 1" descr="Interface gráfica do usuário, Texto, Aplicativo&#10;&#10;Descrição gerada automaticamente"/>
+                    <pic:cNvPicPr/>
+                  </pic:nvPicPr>
+                  <pic:blipFill>
+                    <a:blip r:embed="rId39"/>
+                    <a:stretch>
+                      <a:fillRect/>
+                    </a:stretch>
+                  </pic:blipFill>
+                  <pic:spPr>
+                    <a:xfrm>
+                      <a:off x="0" y="0"/>
+                      <a:ext cx="6120130" cy="2564765"/>
+                    </a:xfrm>
+                    <a:prstGeom prst="rect">
+                      <a:avLst/>
+                    </a:prstGeom>
+                  </pic:spPr>
+                </pic:pic>
+              </a:graphicData>
+            </a:graphic>
+          </wp:inline>
+        </w:drawing>
+      </w:r>
+    </w:p>
+    <w:p>
+      <w:pPr>
+        <w:ind w:firstLine="708"/>
+        <w:rPr>
+          <w:rFonts w:ascii="Arial" w:hAnsi="Arial" w:cs="Arial"/>
+          <w:b/>
+          <w:bCs/>
+          <w:sz w:val="24"/>
+          <w:szCs w:val="24"/>
+        </w:rPr>
+      </w:pPr>
+      <w:r>
+        <w:rPr>
+          <w:rFonts w:ascii="Arial" w:hAnsi="Arial" w:cs="Arial"/>
+          <w:b/>
+          <w:bCs/>
+          <w:sz w:val="24"/>
+          <w:szCs w:val="24"/>
+        </w:rPr>
+        <w:t>Acessa banco dados</w:t>
+      </w:r>
+    </w:p>
+    <w:p>
+      <w:pPr>
+        <w:ind w:firstLine="708"/>
+        <w:rPr>
+          <w:rFonts w:ascii="Arial" w:hAnsi="Arial" w:cs="Arial"/>
+          <w:b/>
+          <w:bCs/>
+          <w:sz w:val="24"/>
+          <w:szCs w:val="24"/>
+        </w:rPr>
+      </w:pPr>
+      <w:r>
+        <w:rPr>
+          <w:rFonts w:ascii="Arial" w:hAnsi="Arial" w:cs="Arial"/>
+          <w:b/>
+          <w:bCs/>
+          <w:sz w:val="24"/>
+          <w:szCs w:val="24"/>
+        </w:rPr>
+        <w:t>Acessa tabela</w:t>
+      </w:r>
+    </w:p>
+    <w:p>
+      <w:pPr>
+        <w:ind w:firstLine="708"/>
+        <w:rPr>
+          <w:rFonts w:ascii="Arial" w:hAnsi="Arial" w:cs="Arial"/>
+          <w:b/>
+          <w:bCs/>
+          <w:i/>
+          <w:iCs/>
+          <w:sz w:val="24"/>
+          <w:szCs w:val="24"/>
+          <w:u w:val="single"/>
+        </w:rPr>
+      </w:pPr>
+      <w:r>
+        <w:rPr>
+          <w:rFonts w:ascii="Arial" w:hAnsi="Arial" w:cs="Arial"/>
+          <w:b/>
+          <w:bCs/>
+          <w:sz w:val="24"/>
+          <w:szCs w:val="24"/>
+        </w:rPr>
+        <w:tab/>
+      </w:r>
+      <w:r>
+        <w:rPr>
+          <w:rFonts w:ascii="Arial" w:hAnsi="Arial" w:cs="Arial"/>
+          <w:b/>
+          <w:bCs/>
+          <w:sz w:val="24"/>
+          <w:szCs w:val="24"/>
+        </w:rPr>
+        <w:tab/>
+      </w:r>
+      <w:r>
+        <w:rPr>
+          <w:rFonts w:ascii="Arial" w:hAnsi="Arial" w:cs="Arial"/>
+          <w:b/>
+          <w:bCs/>
+          <w:sz w:val="24"/>
+          <w:szCs w:val="24"/>
+        </w:rPr>
+        <w:tab/>
+      </w:r>
+      <w:r>
+        <w:rPr>
+          <w:rFonts w:ascii="Arial" w:hAnsi="Arial" w:cs="Arial"/>
+          <w:b/>
+          <w:bCs/>
+          <w:sz w:val="24"/>
+          <w:szCs w:val="24"/>
+        </w:rPr>
+        <w:tab/>
+      </w:r>
+      <w:r>
+        <w:rPr>
+          <w:rFonts w:ascii="Arial" w:hAnsi="Arial" w:cs="Arial"/>
+          <w:b/>
+          <w:bCs/>
+          <w:sz w:val="24"/>
+          <w:szCs w:val="24"/>
+        </w:rPr>
+        <w:tab/>
+      </w:r>
+      <w:r>
+        <w:rPr>
+          <w:rFonts w:ascii="Arial" w:hAnsi="Arial" w:cs="Arial"/>
+          <w:b/>
+          <w:bCs/>
+          <w:sz w:val="24"/>
+          <w:szCs w:val="24"/>
+        </w:rPr>
+        <w:tab/>
+      </w:r>
+      <w:r>
+        <w:rPr>
+          <w:rFonts w:ascii="Arial" w:hAnsi="Arial" w:cs="Arial"/>
+          <w:b/>
+          <w:bCs/>
+          <w:sz w:val="24"/>
+          <w:szCs w:val="24"/>
+        </w:rPr>
+        <w:tab/>
+      </w:r>
+      <w:r>
+        <w:rPr>
+          <w:rFonts w:ascii="Arial" w:hAnsi="Arial" w:cs="Arial"/>
+          <w:b/>
+          <w:bCs/>
+          <w:sz w:val="24"/>
+          <w:szCs w:val="24"/>
+        </w:rPr>
+        <w:tab/>
+      </w:r>
+      <w:r>
+        <w:rPr>
+          <w:rFonts w:ascii="Arial" w:hAnsi="Arial" w:cs="Arial"/>
+          <w:b/>
+          <w:bCs/>
+          <w:i/>
+          <w:iCs/>
+          <w:sz w:val="24"/>
+          <w:szCs w:val="24"/>
+          <w:u w:val="single"/>
+        </w:rPr>
+        <w:t>Clica em ‘Inserir’</w:t>
+      </w:r>
+    </w:p>
+    <w:p>
+      <w:pPr>
+        <w:ind w:firstLine="708"/>
+        <w:rPr>
+          <w:rFonts w:ascii="Arial" w:hAnsi="Arial" w:cs="Arial"/>
+          <w:b/>
+          <w:bCs/>
+          <w:sz w:val="24"/>
+          <w:szCs w:val="24"/>
+        </w:rPr>
+      </w:pPr>
+      <w:r>
+        <w:drawing>
+          <wp:inline distT="0" distB="0" distL="0" distR="0" wp14:anchorId="27A09FD0" wp14:editId="0F76F989">
+            <wp:extent cx="3554233" cy="1812290"/>
+            <wp:effectExtent l="0" t="0" r="8255" b="0"/>
+            <wp:docPr id="2120946393" name="Imagem 1" descr="Interface gráfica do usuário&#10;&#10;Descrição gerada automaticamente"/>
+            <wp:cNvGraphicFramePr>
+              <a:graphicFrameLocks xmlns:a="http://schemas.openxmlformats.org/drawingml/2006/main" noChangeAspect="1"/>
+            </wp:cNvGraphicFramePr>
+            <a:graphic xmlns:a="http://schemas.openxmlformats.org/drawingml/2006/main">
+              <a:graphicData uri="http://schemas.openxmlformats.org/drawingml/2006/picture">
+                <pic:pic xmlns:pic="http://schemas.openxmlformats.org/drawingml/2006/picture">
+                  <pic:nvPicPr>
+                    <pic:cNvPr id="2120946393" name="Imagem 1" descr="Interface gráfica do usuário&#10;&#10;Descrição gerada automaticamente"/>
+                    <pic:cNvPicPr/>
+                  </pic:nvPicPr>
+                  <pic:blipFill>
+                    <a:blip r:embed="rId40"/>
+                    <a:stretch>
+                      <a:fillRect/>
+                    </a:stretch>
+                  </pic:blipFill>
+                  <pic:spPr>
+                    <a:xfrm>
+                      <a:off x="0" y="0"/>
+                      <a:ext cx="3611671" cy="1841578"/>
+                    </a:xfrm>
+                    <a:prstGeom prst="rect">
+                      <a:avLst/>
+                    </a:prstGeom>
+                  </pic:spPr>
+                </pic:pic>
+              </a:graphicData>
+            </a:graphic>
+          </wp:inline>
+        </w:drawing>
+      </w:r>
+      <w:r>
+        <w:rPr>
+          <w:rFonts w:ascii="Arial" w:hAnsi="Arial" w:cs="Arial"/>
+          <w:b/>
+          <w:bCs/>
+          <w:sz w:val="24"/>
+          <w:szCs w:val="24"/>
+        </w:rPr>
+        <w:tab/>
+      </w:r>
+      <w:proofErr w:type="spellStart"/>
+      <w:r>
+        <w:rPr>
+          <w:rFonts w:ascii="Arial" w:hAnsi="Arial" w:cs="Arial"/>
+          <w:b/>
+          <w:bCs/>
+          <w:sz w:val="24"/>
+          <w:szCs w:val="24"/>
+        </w:rPr>
+        <w:t>A</w:t>
+      </w:r>
+      <w:r>
+        <w:rPr>
+          <w:rFonts w:ascii="Arial" w:hAnsi="Arial" w:cs="Arial"/>
+          <w:b/>
+          <w:bCs/>
+          <w:sz w:val="24"/>
+          <w:szCs w:val="24"/>
+        </w:rPr>
+        <w:t>dd</w:t>
+      </w:r>
+      <w:proofErr w:type="spellEnd"/>
+      <w:r>
+        <w:rPr>
+          <w:rFonts w:ascii="Arial" w:hAnsi="Arial" w:cs="Arial"/>
+          <w:b/>
+          <w:bCs/>
+          <w:sz w:val="24"/>
+          <w:szCs w:val="24"/>
+        </w:rPr>
+        <w:t xml:space="preserve"> </w:t>
+      </w:r>
+      <w:r>
+        <w:rPr>
+          <w:rFonts w:ascii="Arial" w:hAnsi="Arial" w:cs="Arial"/>
+          <w:b/>
+          <w:bCs/>
+          <w:sz w:val="24"/>
+          <w:szCs w:val="24"/>
+        </w:rPr>
+        <w:t>informações</w:t>
+      </w:r>
+      <w:r>
+        <w:rPr>
+          <w:rFonts w:ascii="Arial" w:hAnsi="Arial" w:cs="Arial"/>
+          <w:b/>
+          <w:bCs/>
+          <w:sz w:val="24"/>
+          <w:szCs w:val="24"/>
+        </w:rPr>
+        <w:t xml:space="preserve"> a tabela</w:t>
+      </w:r>
+    </w:p>
+    <w:p>
+      <w:pPr>
+        <w:ind w:firstLine="708"/>
+        <w:rPr>
+          <w:rFonts w:ascii="Arial" w:hAnsi="Arial" w:cs="Arial"/>
+          <w:b/>
+          <w:bCs/>
+          <w:sz w:val="24"/>
+          <w:szCs w:val="24"/>
+        </w:rPr>
+      </w:pPr>
+    </w:p>
+    <w:p>
+      <w:pPr>
+        <w:ind w:firstLine="708"/>
+        <w:rPr>
+          <w:rFonts w:ascii="Arial" w:hAnsi="Arial" w:cs="Arial"/>
+          <w:b/>
+          <w:bCs/>
+          <w:i/>
+          <w:iCs/>
+          <w:sz w:val="24"/>
+          <w:szCs w:val="24"/>
+          <w:u w:val="single"/>
+        </w:rPr>
+      </w:pPr>
+      <w:r>
+        <w:drawing>
+          <wp:inline distT="0" distB="0" distL="0" distR="0" wp14:anchorId="005F8A78" wp14:editId="59E9ED6E">
+            <wp:extent cx="6120130" cy="2108835"/>
+            <wp:effectExtent l="0" t="0" r="0" b="5715"/>
+            <wp:docPr id="1539316966" name="Imagem 1" descr="Interface gráfica do usuário, Texto, Aplicativo&#10;&#10;Descrição gerada automaticamente"/>
+            <wp:cNvGraphicFramePr>
+              <a:graphicFrameLocks xmlns:a="http://schemas.openxmlformats.org/drawingml/2006/main" noChangeAspect="1"/>
+            </wp:cNvGraphicFramePr>
+            <a:graphic xmlns:a="http://schemas.openxmlformats.org/drawingml/2006/main">
+              <a:graphicData uri="http://schemas.openxmlformats.org/drawingml/2006/picture">
+                <pic:pic xmlns:pic="http://schemas.openxmlformats.org/drawingml/2006/picture">
+                  <pic:nvPicPr>
+                    <pic:cNvPr id="1539316966" name="Imagem 1" descr="Interface gráfica do usuário, Texto, Aplicativo&#10;&#10;Descrição gerada automaticamente"/>
+                    <pic:cNvPicPr/>
+                  </pic:nvPicPr>
+                  <pic:blipFill>
+                    <a:blip r:embed="rId41"/>
+                    <a:stretch>
+                      <a:fillRect/>
+                    </a:stretch>
+                  </pic:blipFill>
+                  <pic:spPr>
+                    <a:xfrm>
+                      <a:off x="0" y="0"/>
+                      <a:ext cx="6120130" cy="2108835"/>
+                    </a:xfrm>
+                    <a:prstGeom prst="rect">
+                      <a:avLst/>
+                    </a:prstGeom>
+                  </pic:spPr>
+                </pic:pic>
+              </a:graphicData>
+            </a:graphic>
+          </wp:inline>
+        </w:drawing>
+      </w:r>
+    </w:p>
+    <w:p>
+      <w:pPr>
+        <w:ind w:firstLine="708"/>
+        <w:rPr>
+          <w:rFonts w:ascii="Arial" w:hAnsi="Arial" w:cs="Arial"/>
+          <w:b/>
+          <w:bCs/>
+          <w:sz w:val="24"/>
+          <w:szCs w:val="24"/>
+        </w:rPr>
+      </w:pPr>
+      <w:r>
+        <w:rPr>
+          <w:rFonts w:ascii="Arial" w:hAnsi="Arial" w:cs="Arial"/>
+          <w:b/>
+          <w:bCs/>
+          <w:sz w:val="24"/>
+          <w:szCs w:val="24"/>
+        </w:rPr>
+        <w:t>SQL</w:t>
+      </w:r>
+    </w:p>
+    <w:p>
+      <w:r>
+        <w:rPr>
+          <w:highlight w:val="lightGray"/>
+        </w:rPr>
+        <w:t xml:space="preserve">INSERT INTO </w:t>
+      </w:r>
       <w:r>
         <w:rPr>
           <w:highlight w:val="lightGray"/>
@@ -8886,17 +9661,319 @@
         <w:rPr>
           <w:highlight w:val="lightGray"/>
         </w:rPr>
-        <w:t xml:space="preserve"> DROP </w:t>
-      </w:r>
-      <w:r>
-        <w:rPr>
-          <w:highlight w:val="lightGray"/>
-        </w:rPr>
-        <w:t>&lt;coluna que será excluída&gt;</w:t>
-      </w:r>
-      <w:r>
-        <w:rPr>
-          <w:highlight w:val="lightGray"/>
+        <w:t>(</w:t>
+      </w:r>
+      <w:r>
+        <w:rPr>
+          <w:highlight w:val="lightGray"/>
+        </w:rPr>
+        <w:t>&lt;colunas</w:t>
+      </w:r>
+      <w:proofErr w:type="gramStart"/>
+      <w:r>
+        <w:rPr>
+          <w:highlight w:val="lightGray"/>
+        </w:rPr>
+        <w:t>&gt;</w:t>
+      </w:r>
+      <w:r>
+        <w:rPr>
+          <w:highlight w:val="lightGray"/>
+        </w:rPr>
+        <w:t>)</w:t>
+      </w:r>
+      <w:proofErr w:type="spellStart"/>
+      <w:r>
+        <w:rPr>
+          <w:highlight w:val="lightGray"/>
+        </w:rPr>
+        <w:t>values</w:t>
+      </w:r>
+      <w:proofErr w:type="spellEnd"/>
+      <w:proofErr w:type="gramEnd"/>
+      <w:r>
+        <w:rPr>
+          <w:highlight w:val="lightGray"/>
+        </w:rPr>
+        <w:t>(</w:t>
+      </w:r>
+      <w:r>
+        <w:rPr>
+          <w:highlight w:val="lightGray"/>
+        </w:rPr>
+        <w:t>&lt;</w:t>
+      </w:r>
+      <w:proofErr w:type="spellStart"/>
+      <w:r>
+        <w:rPr>
+          <w:highlight w:val="lightGray"/>
+        </w:rPr>
+        <w:t>valoresatribuidosacoluna</w:t>
+      </w:r>
+      <w:proofErr w:type="spellEnd"/>
+      <w:r>
+        <w:rPr>
+          <w:highlight w:val="lightGray"/>
+        </w:rPr>
+        <w:t>&gt;</w:t>
+      </w:r>
+      <w:r>
+        <w:rPr>
+          <w:highlight w:val="lightGray"/>
+        </w:rPr>
+        <w:t>);</w:t>
+      </w:r>
+    </w:p>
+    <w:p>
+      <w:r>
+        <w:t>Ex.:</w:t>
+      </w:r>
+    </w:p>
+    <w:p>
+      <w:pPr>
+        <w:rPr>
+          <w:sz w:val="18"/>
+          <w:szCs w:val="18"/>
+        </w:rPr>
+      </w:pPr>
+      <w:r>
+        <w:rPr>
+          <w:sz w:val="18"/>
+          <w:szCs w:val="18"/>
+          <w:highlight w:val="lightGray"/>
+        </w:rPr>
+        <w:t xml:space="preserve">INSERT INTO </w:t>
+      </w:r>
+      <w:proofErr w:type="spellStart"/>
+      <w:r>
+        <w:rPr>
+          <w:sz w:val="18"/>
+          <w:szCs w:val="18"/>
+          <w:highlight w:val="lightGray"/>
+        </w:rPr>
+        <w:t>tb_</w:t>
+      </w:r>
+      <w:proofErr w:type="gramStart"/>
+      <w:r>
+        <w:rPr>
+          <w:sz w:val="18"/>
+          <w:szCs w:val="18"/>
+          <w:highlight w:val="lightGray"/>
+        </w:rPr>
+        <w:t>cursos</w:t>
+      </w:r>
+      <w:proofErr w:type="spellEnd"/>
+      <w:r>
+        <w:rPr>
+          <w:sz w:val="18"/>
+          <w:szCs w:val="18"/>
+          <w:highlight w:val="lightGray"/>
+        </w:rPr>
+        <w:t>(</w:t>
+      </w:r>
+      <w:proofErr w:type="gramEnd"/>
+      <w:r>
+        <w:rPr>
+          <w:sz w:val="18"/>
+          <w:szCs w:val="18"/>
+          <w:highlight w:val="lightGray"/>
+        </w:rPr>
+        <w:t xml:space="preserve">ativo, </w:t>
+      </w:r>
+      <w:proofErr w:type="spellStart"/>
+      <w:r>
+        <w:rPr>
+          <w:sz w:val="18"/>
+          <w:szCs w:val="18"/>
+          <w:highlight w:val="lightGray"/>
+        </w:rPr>
+        <w:t>carga_horario</w:t>
+      </w:r>
+      <w:proofErr w:type="spellEnd"/>
+      <w:r>
+        <w:rPr>
+          <w:sz w:val="18"/>
+          <w:szCs w:val="18"/>
+          <w:highlight w:val="lightGray"/>
+        </w:rPr>
+        <w:t xml:space="preserve">, </w:t>
+      </w:r>
+      <w:proofErr w:type="spellStart"/>
+      <w:r>
+        <w:rPr>
+          <w:sz w:val="18"/>
+          <w:szCs w:val="18"/>
+          <w:highlight w:val="lightGray"/>
+        </w:rPr>
+        <w:t>data_cadastro</w:t>
+      </w:r>
+      <w:proofErr w:type="spellEnd"/>
+      <w:r>
+        <w:rPr>
+          <w:sz w:val="18"/>
+          <w:szCs w:val="18"/>
+          <w:highlight w:val="lightGray"/>
+        </w:rPr>
+        <w:t xml:space="preserve">, </w:t>
+      </w:r>
+      <w:proofErr w:type="spellStart"/>
+      <w:r>
+        <w:rPr>
+          <w:sz w:val="18"/>
+          <w:szCs w:val="18"/>
+          <w:highlight w:val="lightGray"/>
+        </w:rPr>
+        <w:t>id_curso</w:t>
+      </w:r>
+      <w:proofErr w:type="spellEnd"/>
+      <w:r>
+        <w:rPr>
+          <w:sz w:val="18"/>
+          <w:szCs w:val="18"/>
+          <w:highlight w:val="lightGray"/>
+        </w:rPr>
+        <w:t xml:space="preserve">, </w:t>
+      </w:r>
+      <w:proofErr w:type="spellStart"/>
+      <w:r>
+        <w:rPr>
+          <w:sz w:val="18"/>
+          <w:szCs w:val="18"/>
+          <w:highlight w:val="lightGray"/>
+        </w:rPr>
+        <w:t>imagem_curso</w:t>
+      </w:r>
+      <w:proofErr w:type="spellEnd"/>
+      <w:r>
+        <w:rPr>
+          <w:sz w:val="18"/>
+          <w:szCs w:val="18"/>
+          <w:highlight w:val="lightGray"/>
+        </w:rPr>
+        <w:t xml:space="preserve">, investimento, </w:t>
+      </w:r>
+      <w:proofErr w:type="spellStart"/>
+      <w:r>
+        <w:rPr>
+          <w:sz w:val="18"/>
+          <w:szCs w:val="18"/>
+          <w:highlight w:val="lightGray"/>
+        </w:rPr>
+        <w:t>nome_curso</w:t>
+      </w:r>
+      <w:proofErr w:type="spellEnd"/>
+      <w:r>
+        <w:rPr>
+          <w:sz w:val="18"/>
+          <w:szCs w:val="18"/>
+          <w:highlight w:val="lightGray"/>
+        </w:rPr>
+        <w:t>, resumo)</w:t>
+      </w:r>
+      <w:proofErr w:type="spellStart"/>
+      <w:r>
+        <w:rPr>
+          <w:sz w:val="18"/>
+          <w:szCs w:val="18"/>
+          <w:highlight w:val="lightGray"/>
+        </w:rPr>
+        <w:t>values</w:t>
+      </w:r>
+      <w:proofErr w:type="spellEnd"/>
+      <w:r>
+        <w:rPr>
+          <w:sz w:val="18"/>
+          <w:szCs w:val="18"/>
+          <w:highlight w:val="lightGray"/>
+        </w:rPr>
+        <w:t>(1, 35, '2023-08-21 15:52:20', 2, 'curso_angular.jpg', 575.86, 'Web Completo com JS, TS e Angular', 'Aprenda a criar aplicações front-</w:t>
+      </w:r>
+      <w:proofErr w:type="spellStart"/>
+      <w:r>
+        <w:rPr>
+          <w:sz w:val="18"/>
+          <w:szCs w:val="18"/>
+          <w:highlight w:val="lightGray"/>
+        </w:rPr>
+        <w:t>end</w:t>
+      </w:r>
+      <w:proofErr w:type="spellEnd"/>
+      <w:r>
+        <w:rPr>
+          <w:sz w:val="18"/>
+          <w:szCs w:val="18"/>
+          <w:highlight w:val="lightGray"/>
+        </w:rPr>
+        <w:t xml:space="preserve"> incríveis com </w:t>
+      </w:r>
+      <w:proofErr w:type="spellStart"/>
+      <w:r>
+        <w:rPr>
+          <w:sz w:val="18"/>
+          <w:szCs w:val="18"/>
+          <w:highlight w:val="lightGray"/>
+        </w:rPr>
+        <w:t>JavaScript</w:t>
+      </w:r>
+      <w:proofErr w:type="spellEnd"/>
+      <w:r>
+        <w:rPr>
+          <w:sz w:val="18"/>
+          <w:szCs w:val="18"/>
+          <w:highlight w:val="lightGray"/>
+        </w:rPr>
+        <w:t xml:space="preserve">, </w:t>
+      </w:r>
+      <w:proofErr w:type="spellStart"/>
+      <w:r>
+        <w:rPr>
+          <w:sz w:val="18"/>
+          <w:szCs w:val="18"/>
+          <w:highlight w:val="lightGray"/>
+        </w:rPr>
+        <w:t>TypeScript</w:t>
+      </w:r>
+      <w:proofErr w:type="spellEnd"/>
+      <w:r>
+        <w:rPr>
+          <w:sz w:val="18"/>
+          <w:szCs w:val="18"/>
+          <w:highlight w:val="lightGray"/>
+        </w:rPr>
+        <w:t xml:space="preserve"> e Angular');</w:t>
+      </w:r>
+    </w:p>
+    <w:p>
+      <w:pPr>
+        <w:rPr>
+          <w:rFonts w:ascii="Arial" w:hAnsi="Arial" w:cs="Arial"/>
+          <w:sz w:val="24"/>
+          <w:szCs w:val="24"/>
+        </w:rPr>
+      </w:pPr>
+      <w:proofErr w:type="spellStart"/>
+      <w:r>
+        <w:rPr>
+          <w:rFonts w:ascii="Arial" w:hAnsi="Arial" w:cs="Arial"/>
+          <w:sz w:val="24"/>
+          <w:szCs w:val="24"/>
+        </w:rPr>
+        <w:t>Strings</w:t>
+      </w:r>
+      <w:proofErr w:type="spellEnd"/>
+      <w:r>
+        <w:rPr>
+          <w:rFonts w:ascii="Arial" w:hAnsi="Arial" w:cs="Arial"/>
+          <w:sz w:val="24"/>
+          <w:szCs w:val="24"/>
+        </w:rPr>
+        <w:t xml:space="preserve"> são passadas por aspas simples (‘’)</w:t>
+      </w:r>
+      <w:r>
+        <w:rPr>
+          <w:rFonts w:ascii="Arial" w:hAnsi="Arial" w:cs="Arial"/>
+          <w:sz w:val="24"/>
+          <w:szCs w:val="24"/>
         </w:rPr>
         <w:t>;</w:t>
       </w:r>
@@ -8915,53 +9992,25 @@
           <w:sz w:val="24"/>
           <w:szCs w:val="24"/>
         </w:rPr>
-        <w:t>Ex.:</w:t>
-      </w:r>
-    </w:p>
-    <w:p>
-      <w:r>
-        <w:rPr>
-          <w:highlight w:val="darkGray"/>
-        </w:rPr>
-        <w:t xml:space="preserve">ALTER TABLE </w:t>
-      </w:r>
-      <w:proofErr w:type="spellStart"/>
-      <w:r>
-        <w:rPr>
-          <w:highlight w:val="darkGray"/>
-        </w:rPr>
-        <w:t>tb_cursos</w:t>
-      </w:r>
-      <w:proofErr w:type="spellEnd"/>
-      <w:r>
-        <w:rPr>
-          <w:highlight w:val="darkGray"/>
-        </w:rPr>
-        <w:t xml:space="preserve"> DROP </w:t>
-      </w:r>
-      <w:proofErr w:type="spellStart"/>
-      <w:r>
-        <w:rPr>
-          <w:highlight w:val="darkGray"/>
-        </w:rPr>
-        <w:t>carga_horaria</w:t>
-      </w:r>
-      <w:proofErr w:type="spellEnd"/>
-      <w:r>
-        <w:rPr>
-          <w:highlight w:val="darkGray"/>
-        </w:rPr>
-        <w:t>;</w:t>
-      </w:r>
-    </w:p>
-    <w:p>
-      <w:pPr>
-        <w:rPr>
-          <w:rFonts w:ascii="Arial" w:hAnsi="Arial" w:cs="Arial"/>
-          <w:sz w:val="24"/>
-          <w:szCs w:val="24"/>
-        </w:rPr>
-      </w:pPr>
+        <w:t>Valor deve ser passado na mesma ordem da coluna em que será adicionado o valor entre os parênteses;</w:t>
+      </w:r>
+    </w:p>
+    <w:p>
+      <w:pPr>
+        <w:rPr>
+          <w:rFonts w:ascii="Arial" w:hAnsi="Arial" w:cs="Arial"/>
+          <w:sz w:val="24"/>
+          <w:szCs w:val="24"/>
+        </w:rPr>
+      </w:pPr>
+      <w:r>
+        <w:rPr>
+          <w:rFonts w:ascii="Arial" w:hAnsi="Arial" w:cs="Arial"/>
+          <w:sz w:val="24"/>
+          <w:szCs w:val="24"/>
+        </w:rPr>
+        <w:t xml:space="preserve">Já a ordem original, não precisa ser seguida. </w:t>
+      </w:r>
     </w:p>
     <w:sectPr>
       <w:pgSz w:w="11906" w:h="16838"/>
@@ -9549,6 +10598,60 @@
 </inkml:ink>
 </file>
 
+<file path=word/ink/ink10.xml><?xml version="1.0" encoding="utf-8"?>
+<inkml:ink xmlns:inkml="http://www.w3.org/2003/InkML">
+  <inkml:definitions>
+    <inkml:context xml:id="ctx0">
+      <inkml:inkSource xml:id="inkSrc0">
+        <inkml:traceFormat>
+          <inkml:channel name="X" type="integer" min="-2.14748E9" max="2.14748E9" units="cm"/>
+          <inkml:channel name="Y" type="integer" min="-2.14748E9" max="2.14748E9" units="cm"/>
+          <inkml:channel name="F" type="integer" max="32767" units="dev"/>
+        </inkml:traceFormat>
+        <inkml:channelProperties>
+          <inkml:channelProperty channel="X" name="resolution" value="1000" units="1/cm"/>
+          <inkml:channelProperty channel="Y" name="resolution" value="1000" units="1/cm"/>
+          <inkml:channelProperty channel="F" name="resolution" value="0" units="1/dev"/>
+        </inkml:channelProperties>
+      </inkml:inkSource>
+      <inkml:timestamp xml:id="ts0" timeString="2023-08-21T18:35:53.396"/>
+    </inkml:context>
+    <inkml:brush xml:id="br0">
+      <inkml:brushProperty name="width" value="0.05" units="cm"/>
+      <inkml:brushProperty name="height" value="0.05" units="cm"/>
+    </inkml:brush>
+  </inkml:definitions>
+  <inkml:trace contextRef="#ctx0" brushRef="#br0">0 0 24575,'0'0'-8191</inkml:trace>
+</inkml:ink>
+</file>
+
+<file path=word/ink/ink11.xml><?xml version="1.0" encoding="utf-8"?>
+<inkml:ink xmlns:inkml="http://www.w3.org/2003/InkML">
+  <inkml:definitions>
+    <inkml:context xml:id="ctx0">
+      <inkml:inkSource xml:id="inkSrc0">
+        <inkml:traceFormat>
+          <inkml:channel name="X" type="integer" min="-2.14748E9" max="2.14748E9" units="cm"/>
+          <inkml:channel name="Y" type="integer" min="-2.14748E9" max="2.14748E9" units="cm"/>
+          <inkml:channel name="F" type="integer" max="32767" units="dev"/>
+        </inkml:traceFormat>
+        <inkml:channelProperties>
+          <inkml:channelProperty channel="X" name="resolution" value="1000" units="1/cm"/>
+          <inkml:channelProperty channel="Y" name="resolution" value="1000" units="1/cm"/>
+          <inkml:channelProperty channel="F" name="resolution" value="0" units="1/dev"/>
+        </inkml:channelProperties>
+      </inkml:inkSource>
+      <inkml:timestamp xml:id="ts0" timeString="2023-08-21T18:35:36.704"/>
+    </inkml:context>
+    <inkml:brush xml:id="br0">
+      <inkml:brushProperty name="width" value="0.05" units="cm"/>
+      <inkml:brushProperty name="height" value="0.05" units="cm"/>
+    </inkml:brush>
+  </inkml:definitions>
+  <inkml:trace contextRef="#ctx0" brushRef="#br0">0 153 24575,'7'16'0,"-1"-1"0,-1 1 0,0 0 0,-1 1 0,3 27 0,1 86 0,-7-88 0,2 213 0,-3-252 0,0 0 0,0 0 0,0 0 0,0-1 0,1 1 0,-1 0 0,1 0 0,0 0 0,0 0 0,0-1 0,0 1 0,0 0 0,1-1 0,-1 1 0,1-1 0,0 1 0,-1-1 0,1 0 0,0 0 0,0 0 0,1 0 0,-1 0 0,0 0 0,1-1 0,-1 1 0,1-1 0,-1 0 0,1 1 0,3 0 0,6 0 0,-1 0 0,1-1 0,-1-1 0,1 1 0,0-2 0,13-1 0,-15 1 0,156-18 0,66-3 0,396 14 0,-200 7 0,-258-10 0,19 1 0,-159 11 0,-15 0 0,-1-1 0,1 0 0,0-1 0,27-6 0,-38 6 0,1 0 0,-1-1 0,0 0 0,1 0 0,-1 0 0,0-1 0,0 1 0,-1-1 0,1 0 0,0 0 0,-1 0 0,0-1 0,0 1 0,0-1 0,0 0 0,0 0 0,-1 0 0,0 0 0,4-8 0,6-26 0,0 0 0,-3-1 0,-1 0 0,3-53 0,0 11 0,-8 62 0,4-24 0,-2 1 0,-1-1 0,-3-58 0,-1 98 0,-1 1 0,1-1 0,-1 0 0,1 1 0,-1-1 0,0 1 0,0 0 0,0-1 0,0 1 0,0 0 0,0-1 0,-1 1 0,1 0 0,-1 0 0,0 0 0,1 0 0,-1 1 0,0-1 0,0 0 0,0 1 0,0-1 0,-1 1 0,1 0 0,0-1 0,-1 1 0,1 0 0,0 1 0,-1-1 0,1 0 0,-1 1 0,1-1 0,-1 1 0,-4 0 0,-8 0 0,-1 0 0,1 2 0,0-1 0,-25 8 0,19-5 0,-68 13 0,-9 3 0,-175 13 0,-105-27 0,-254 14 0,619-19 0,-53 4 0,1 3 0,-84 20 0,120-21-341,-1-1 0,0-2-1,-30 0 1,28-2-6485</inkml:trace>
+</inkml:ink>
+</file>
+
 <file path=word/ink/ink2.xml><?xml version="1.0" encoding="utf-8"?>
 <inkml:ink xmlns:inkml="http://www.w3.org/2003/InkML">
   <inkml:definitions>
@@ -9708,6 +10811,60 @@
     </inkml:brush>
   </inkml:definitions>
   <inkml:trace contextRef="#ctx0" brushRef="#br0">0 415 24575,'4'5'0,"0"0"0,0 0 0,0 1 0,-1-1 0,0 1 0,0 0 0,0 0 0,-1 0 0,0 0 0,0 1 0,-1-1 0,1 9 0,5 84 0,-6-74 0,-3 87 0,0-70 0,2 1 0,8 66 0,-8-106 0,1 0 0,0 0 0,-1 0 0,1 0 0,1 0 0,-1 0 0,0 0 0,1 0 0,-1 0 0,1-1 0,0 1 0,0-1 0,0 1 0,0-1 0,0 0 0,1 1 0,-1-1 0,1-1 0,-1 1 0,1 0 0,0 0 0,0-1 0,3 2 0,5 0 0,0 0 0,1 0 0,-1-1 0,1-1 0,12 0 0,6 2 0,160 7 0,-1 0 0,-3-3 0,-145-8 0,0 1 0,0 2 0,0 2 0,0 2 0,61 17 0,-78-15 0,1 0 0,0-2 0,0-1 0,1-1 0,-1-1 0,1-1 0,0-1 0,40-4 0,-64 3 0,1-1 0,-1 0 0,1 0 0,0 0 0,-1 0 0,0 0 0,1-1 0,-1 1 0,0-1 0,0 1 0,1-1 0,-1 0 0,-1 0 0,1 0 0,0 0 0,0 0 0,-1 0 0,1-1 0,-1 1 0,0 0 0,0-1 0,1 1 0,-2-1 0,1 0 0,0 1 0,0-1 0,-1 1 0,1-5 0,0-10 0,0 1 0,-1 0 0,-3-29 0,1 15 0,0-77 0,3 59 0,-2 0 0,-2-1 0,-2 1 0,-13-49 0,16 90 0,-3-13 0,0 1 0,-2 0 0,-13-29 0,16 41 0,0 1 0,0 0 0,-1 0 0,0 0 0,0 1 0,0-1 0,-1 1 0,1 0 0,-1 1 0,-1 0 0,1 0 0,0 0 0,-9-3 0,-27-10 0,-1 3 0,-57-12 0,84 22 0,-57-12 0,-53-14 0,-221-70 0,138 43 0,79 19-1365,26 8-5461</inkml:trace>
+</inkml:ink>
+</file>
+
+<file path=word/ink/ink8.xml><?xml version="1.0" encoding="utf-8"?>
+<inkml:ink xmlns:inkml="http://www.w3.org/2003/InkML">
+  <inkml:definitions>
+    <inkml:context xml:id="ctx0">
+      <inkml:inkSource xml:id="inkSrc0">
+        <inkml:traceFormat>
+          <inkml:channel name="X" type="integer" min="-2.14748E9" max="2.14748E9" units="cm"/>
+          <inkml:channel name="Y" type="integer" min="-2.14748E9" max="2.14748E9" units="cm"/>
+          <inkml:channel name="F" type="integer" max="32767" units="dev"/>
+        </inkml:traceFormat>
+        <inkml:channelProperties>
+          <inkml:channelProperty channel="X" name="resolution" value="1000" units="1/cm"/>
+          <inkml:channelProperty channel="Y" name="resolution" value="1000" units="1/cm"/>
+          <inkml:channelProperty channel="F" name="resolution" value="0" units="1/dev"/>
+        </inkml:channelProperties>
+      </inkml:inkSource>
+      <inkml:timestamp xml:id="ts0" timeString="2023-08-21T18:38:15.452"/>
+    </inkml:context>
+    <inkml:brush xml:id="br0">
+      <inkml:brushProperty name="width" value="0.05" units="cm"/>
+      <inkml:brushProperty name="height" value="0.05" units="cm"/>
+    </inkml:brush>
+  </inkml:definitions>
+  <inkml:trace contextRef="#ctx0" brushRef="#br0">312 550 24575,'1'1'0,"1"0"0,-1-1 0,1 1 0,-1 0 0,1 0 0,-1-1 0,0 1 0,1 0 0,-1 1 0,0-1 0,0 0 0,1 0 0,-1 0 0,0 1 0,0-1 0,-1 1 0,1-1 0,0 1 0,0-1 0,0 3 0,15 37 0,-14-36 0,15 59 0,-2 2 0,-4 0 0,6 108 0,-12-105 0,-2-52 0,0 1 0,1-1 0,1 0 0,0 0 0,12 25 0,5 13 0,-12-26 0,-5-13 0,0-1 0,1 0 0,12 22 0,-14-31 0,0 0 0,1-1 0,-1 1 0,1-1 0,0 0 0,0-1 0,1 1 0,-1-1 0,1 0 0,0 0 0,10 4 0,13 4 0,-1-1 0,2-1 0,57 10 0,101 5 0,435 9 0,4-37 0,-457 0 0,-145 3 0,0 0 0,0-2 0,0-1 0,0-1 0,0-2 0,-1 0 0,0-1 0,0-2 0,-1 0 0,25-14 0,-43 19 0,0 0 0,0 0 0,0 0 0,0-1 0,-1 0 0,0 0 0,0 0 0,0-1 0,0 1 0,-1-1 0,0 0 0,0 0 0,-1 0 0,3-9 0,3-15 0,8-58 0,-4 23 0,16-74 0,18-225 0,-31-141 0,-15 486 0,1 7 0,-1 1 0,-1-1 0,0 0 0,-4-22 0,4 31 0,-1-1 0,1 1 0,-1 0 0,1-1 0,-1 1 0,0 0 0,0 0 0,0 0 0,0 1 0,-1-1 0,1 0 0,-1 1 0,0 0 0,1-1 0,-1 1 0,0 0 0,0 0 0,-1 1 0,1-1 0,-6-1 0,-16-4 0,0 2 0,0 1 0,-1 1 0,1 1 0,-40 2 0,40-1 0,-883 11 0,273 0 0,471-11 0,-142 4 0,279 1 0,1 1 0,0 0 0,0 2 0,1 2 0,0 0 0,-33 17 0,18-8 0,-45 13 0,-92 25-1365,127-42-5461</inkml:trace>
+</inkml:ink>
+</file>
+
+<file path=word/ink/ink9.xml><?xml version="1.0" encoding="utf-8"?>
+<inkml:ink xmlns:inkml="http://www.w3.org/2003/InkML">
+  <inkml:definitions>
+    <inkml:context xml:id="ctx0">
+      <inkml:inkSource xml:id="inkSrc0">
+        <inkml:traceFormat>
+          <inkml:channel name="X" type="integer" min="-2.14748E9" max="2.14748E9" units="cm"/>
+          <inkml:channel name="Y" type="integer" min="-2.14748E9" max="2.14748E9" units="cm"/>
+          <inkml:channel name="F" type="integer" max="32767" units="dev"/>
+        </inkml:traceFormat>
+        <inkml:channelProperties>
+          <inkml:channelProperty channel="X" name="resolution" value="1000" units="1/cm"/>
+          <inkml:channelProperty channel="Y" name="resolution" value="1000" units="1/cm"/>
+          <inkml:channelProperty channel="F" name="resolution" value="0" units="1/dev"/>
+        </inkml:channelProperties>
+      </inkml:inkSource>
+      <inkml:timestamp xml:id="ts0" timeString="2023-08-21T18:36:38.002"/>
+    </inkml:context>
+    <inkml:brush xml:id="br0">
+      <inkml:brushProperty name="width" value="0.05" units="cm"/>
+      <inkml:brushProperty name="height" value="0.05" units="cm"/>
+    </inkml:brush>
+  </inkml:definitions>
+  <inkml:trace contextRef="#ctx0" brushRef="#br0">6 111 24575,'-3'77'0,"1"-43"0,2-1 0,0 1 0,9 52 0,-8-83 0,0 0 0,0 0 0,0 0 0,1 0 0,-1-1 0,0 1 0,1 0 0,0-1 0,0 1 0,0-1 0,0 0 0,0 0 0,0 1 0,1-1 0,-1-1 0,1 1 0,-1 0 0,1-1 0,0 1 0,-1-1 0,1 0 0,0 0 0,0 0 0,0 0 0,0 0 0,0-1 0,0 1 0,4-1 0,12 2 0,0-2 0,-1 0 0,33-5 0,-4 0 0,371 8 0,-299 6 0,173 33 0,-257-37 0,1-1 0,0-2 0,41-2 0,31 1 0,-93 1 0,0 1 0,1 0 0,-1 1 0,21 9 0,45 11 0,41-5 0,132 2 0,-251-21 0,0 0 0,0 1 0,0-1 0,0-1 0,1 1 0,-1 0 0,0-1 0,0 0 0,0 1 0,0-1 0,0 0 0,0-1 0,-1 1 0,1 0 0,0-1 0,-1 0 0,1 1 0,-1-1 0,5-5 0,-4 3 0,0-1 0,0 0 0,-1-1 0,0 1 0,0 0 0,0-1 0,-1 1 0,1-1 0,-1 1 0,0-8 0,3-19 0,-1 0 0,-1-1 0,-2 0 0,-2 1 0,-1 0 0,-7-37 0,8 64 0,1 0 0,-1 0 0,0 0 0,0 0 0,0 0 0,-1 0 0,0 1 0,0-1 0,0 1 0,0-1 0,-1 1 0,0 0 0,1 1 0,-2-1 0,1 1 0,0 0 0,-1 0 0,1 0 0,-1 0 0,0 1 0,0 0 0,0 0 0,0 0 0,0 0 0,-9-1 0,-11 0 0,0 1 0,0 1 0,0 1 0,-37 5 0,-8-1 0,-1004-4 0,1049-2 0,0-1 0,0-1 0,0-1 0,1-1 0,-26-11 0,-58-13 0,94 27 0,0-1 0,1-1 0,-24-11 0,24 9 0,-1 1 0,0 1 0,-15-4 0,-4 3-1365,5 2-5461</inkml:trace>
 </inkml:ink>
 </file>
 

</xml_diff>

<commit_message>
SELECT - Consultando dados
</commit_message>
<xml_diff>
--- a/MySQL.docx
+++ b/MySQL.docx
@@ -4937,31 +4937,21 @@
       </w:r>
     </w:p>
     <w:p>
-      <w:r>
-        <w:rPr>
+      <w:pPr>
+        <w:rPr>
+          <w:rFonts w:ascii="Courier New" w:hAnsi="Courier New" w:cs="Courier New"/>
+          <w:sz w:val="20"/>
+          <w:szCs w:val="20"/>
+        </w:rPr>
+      </w:pPr>
+      <w:r>
+        <w:rPr>
+          <w:rFonts w:ascii="Courier New" w:hAnsi="Courier New" w:cs="Courier New"/>
+          <w:sz w:val="20"/>
+          <w:szCs w:val="20"/>
           <w:highlight w:val="lightGray"/>
         </w:rPr>
-        <w:t xml:space="preserve">CREATE TABLE </w:t>
-      </w:r>
-      <w:proofErr w:type="spellStart"/>
-      <w:r>
-        <w:rPr>
-          <w:highlight w:val="lightGray"/>
-        </w:rPr>
-        <w:t>tb_cursos</w:t>
-      </w:r>
-      <w:proofErr w:type="spellEnd"/>
-      <w:r>
-        <w:rPr>
-          <w:highlight w:val="lightGray"/>
-        </w:rPr>
-        <w:t xml:space="preserve"> </w:t>
-      </w:r>
-      <w:r>
-        <w:rPr>
-          <w:highlight w:val="lightGray"/>
-        </w:rPr>
-        <w:t>();</w:t>
+        <w:t>CREATE TABLE tb_cursos ();</w:t>
       </w:r>
     </w:p>
     <w:p>
@@ -5802,9 +5792,19 @@
       <w:proofErr w:type="spellEnd"/>
     </w:p>
     <w:p>
+      <w:pPr>
+        <w:rPr>
+          <w:rFonts w:ascii="Courier New" w:hAnsi="Courier New" w:cs="Courier New"/>
+          <w:sz w:val="20"/>
+          <w:szCs w:val="20"/>
+        </w:rPr>
+      </w:pPr>
       <w:proofErr w:type="spellStart"/>
       <w:r>
         <w:rPr>
+          <w:rFonts w:ascii="Courier New" w:hAnsi="Courier New" w:cs="Courier New"/>
+          <w:sz w:val="20"/>
+          <w:szCs w:val="20"/>
           <w:highlight w:val="lightGray"/>
         </w:rPr>
         <w:t>drop</w:t>
@@ -5812,6 +5812,9 @@
       <w:proofErr w:type="spellEnd"/>
       <w:r>
         <w:rPr>
+          <w:rFonts w:ascii="Courier New" w:hAnsi="Courier New" w:cs="Courier New"/>
+          <w:sz w:val="20"/>
+          <w:szCs w:val="20"/>
           <w:highlight w:val="lightGray"/>
         </w:rPr>
         <w:t xml:space="preserve"> </w:t>
@@ -5819,6 +5822,9 @@
       <w:proofErr w:type="spellStart"/>
       <w:r>
         <w:rPr>
+          <w:rFonts w:ascii="Courier New" w:hAnsi="Courier New" w:cs="Courier New"/>
+          <w:sz w:val="20"/>
+          <w:szCs w:val="20"/>
           <w:highlight w:val="lightGray"/>
         </w:rPr>
         <w:t>table</w:t>
@@ -5826,25 +5832,19 @@
       <w:proofErr w:type="spellEnd"/>
       <w:r>
         <w:rPr>
+          <w:rFonts w:ascii="Courier New" w:hAnsi="Courier New" w:cs="Courier New"/>
+          <w:sz w:val="20"/>
+          <w:szCs w:val="20"/>
           <w:highlight w:val="lightGray"/>
         </w:rPr>
-        <w:t xml:space="preserve"> </w:t>
-      </w:r>
-      <w:proofErr w:type="spellStart"/>
-      <w:r>
-        <w:rPr>
-          <w:highlight w:val="lightGray"/>
-        </w:rPr>
-        <w:t>tb_cursos</w:t>
-      </w:r>
-      <w:proofErr w:type="spellEnd"/>
-      <w:r>
-        <w:rPr>
-          <w:highlight w:val="lightGray"/>
-        </w:rPr>
-        <w:t>;</w:t>
-      </w:r>
-      <w:r>
+        <w:t xml:space="preserve"> tb_cursos;</w:t>
+      </w:r>
+      <w:r>
+        <w:rPr>
+          <w:rFonts w:ascii="Courier New" w:hAnsi="Courier New" w:cs="Courier New"/>
+          <w:sz w:val="20"/>
+          <w:szCs w:val="20"/>
+        </w:rPr>
         <w:tab/>
       </w:r>
     </w:p>
@@ -7130,8 +7130,18 @@
       </w:r>
     </w:p>
     <w:p>
-      <w:r>
-        <w:rPr>
+      <w:pPr>
+        <w:rPr>
+          <w:rFonts w:ascii="Courier New" w:hAnsi="Courier New" w:cs="Courier New"/>
+          <w:sz w:val="20"/>
+          <w:szCs w:val="20"/>
+        </w:rPr>
+      </w:pPr>
+      <w:r>
+        <w:rPr>
+          <w:rFonts w:ascii="Courier New" w:hAnsi="Courier New" w:cs="Courier New"/>
+          <w:sz w:val="20"/>
+          <w:szCs w:val="20"/>
           <w:highlight w:val="lightGray"/>
         </w:rPr>
         <w:t>RENAME TABLE &lt;</w:t>
@@ -7139,6 +7149,9 @@
       <w:proofErr w:type="spellStart"/>
       <w:r>
         <w:rPr>
+          <w:rFonts w:ascii="Courier New" w:hAnsi="Courier New" w:cs="Courier New"/>
+          <w:sz w:val="20"/>
+          <w:szCs w:val="20"/>
           <w:highlight w:val="lightGray"/>
         </w:rPr>
         <w:t>nome_atual</w:t>
@@ -7146,6 +7159,9 @@
       <w:proofErr w:type="spellEnd"/>
       <w:r>
         <w:rPr>
+          <w:rFonts w:ascii="Courier New" w:hAnsi="Courier New" w:cs="Courier New"/>
+          <w:sz w:val="20"/>
+          <w:szCs w:val="20"/>
           <w:highlight w:val="lightGray"/>
         </w:rPr>
         <w:t>&gt; TO &lt;</w:t>
@@ -7153,6 +7169,9 @@
       <w:proofErr w:type="spellStart"/>
       <w:r>
         <w:rPr>
+          <w:rFonts w:ascii="Courier New" w:hAnsi="Courier New" w:cs="Courier New"/>
+          <w:sz w:val="20"/>
+          <w:szCs w:val="20"/>
           <w:highlight w:val="lightGray"/>
         </w:rPr>
         <w:t>nome_novo</w:t>
@@ -7160,14 +7179,27 @@
       <w:proofErr w:type="spellEnd"/>
       <w:r>
         <w:rPr>
+          <w:rFonts w:ascii="Courier New" w:hAnsi="Courier New" w:cs="Courier New"/>
+          <w:sz w:val="20"/>
+          <w:szCs w:val="20"/>
           <w:highlight w:val="lightGray"/>
         </w:rPr>
         <w:t>&gt;</w:t>
       </w:r>
     </w:p>
     <w:p>
-      <w:r>
-        <w:rPr>
+      <w:pPr>
+        <w:rPr>
+          <w:rFonts w:ascii="Courier New" w:hAnsi="Courier New" w:cs="Courier New"/>
+          <w:sz w:val="20"/>
+          <w:szCs w:val="20"/>
+        </w:rPr>
+      </w:pPr>
+      <w:r>
+        <w:rPr>
+          <w:rFonts w:ascii="Courier New" w:hAnsi="Courier New" w:cs="Courier New"/>
+          <w:sz w:val="20"/>
+          <w:szCs w:val="20"/>
           <w:highlight w:val="lightGray"/>
         </w:rPr>
         <w:t xml:space="preserve">RENAME TABLE </w:t>
@@ -7175,6 +7207,9 @@
       <w:proofErr w:type="spellStart"/>
       <w:r>
         <w:rPr>
+          <w:rFonts w:ascii="Courier New" w:hAnsi="Courier New" w:cs="Courier New"/>
+          <w:sz w:val="20"/>
+          <w:szCs w:val="20"/>
           <w:highlight w:val="lightGray"/>
         </w:rPr>
         <w:t>tb_cursos_teste</w:t>
@@ -7182,23 +7217,12 @@
       <w:proofErr w:type="spellEnd"/>
       <w:r>
         <w:rPr>
+          <w:rFonts w:ascii="Courier New" w:hAnsi="Courier New" w:cs="Courier New"/>
+          <w:sz w:val="20"/>
+          <w:szCs w:val="20"/>
           <w:highlight w:val="lightGray"/>
         </w:rPr>
-        <w:t xml:space="preserve"> TO </w:t>
-      </w:r>
-      <w:proofErr w:type="spellStart"/>
-      <w:r>
-        <w:rPr>
-          <w:highlight w:val="lightGray"/>
-        </w:rPr>
-        <w:t>tb_cursos</w:t>
-      </w:r>
-      <w:proofErr w:type="spellEnd"/>
-      <w:r>
-        <w:rPr>
-          <w:highlight w:val="lightGray"/>
-        </w:rPr>
-        <w:t>;</w:t>
+        <w:t xml:space="preserve"> TO tb_cursos;</w:t>
       </w:r>
     </w:p>
     <w:p>
@@ -8024,726 +8048,722 @@
     <w:p>
       <w:pPr>
         <w:rPr>
-          <w:sz w:val="16"/>
-          <w:szCs w:val="16"/>
-        </w:rPr>
-      </w:pPr>
-      <w:r>
-        <w:rPr>
+          <w:rFonts w:ascii="Courier New" w:hAnsi="Courier New" w:cs="Courier New"/>
+          <w:sz w:val="20"/>
+          <w:szCs w:val="20"/>
+        </w:rPr>
+      </w:pPr>
+      <w:r>
+        <w:rPr>
+          <w:rFonts w:ascii="Courier New" w:hAnsi="Courier New" w:cs="Courier New"/>
+          <w:sz w:val="20"/>
+          <w:szCs w:val="20"/>
+          <w:highlight w:val="lightGray"/>
+        </w:rPr>
+        <w:t>ALTER TABLE &lt;</w:t>
+      </w:r>
+      <w:proofErr w:type="spellStart"/>
+      <w:r>
+        <w:rPr>
+          <w:rFonts w:ascii="Courier New" w:hAnsi="Courier New" w:cs="Courier New"/>
+          <w:sz w:val="20"/>
+          <w:szCs w:val="20"/>
+          <w:highlight w:val="lightGray"/>
+        </w:rPr>
+        <w:t>nomedatabela</w:t>
+      </w:r>
+      <w:proofErr w:type="spellEnd"/>
+      <w:r>
+        <w:rPr>
+          <w:rFonts w:ascii="Courier New" w:hAnsi="Courier New" w:cs="Courier New"/>
+          <w:sz w:val="20"/>
+          <w:szCs w:val="20"/>
+          <w:highlight w:val="lightGray"/>
+        </w:rPr>
+        <w:t>&gt; ADD COLUMN &lt;</w:t>
+      </w:r>
+      <w:proofErr w:type="spellStart"/>
+      <w:r>
+        <w:rPr>
+          <w:rFonts w:ascii="Courier New" w:hAnsi="Courier New" w:cs="Courier New"/>
+          <w:sz w:val="20"/>
+          <w:szCs w:val="20"/>
+          <w:highlight w:val="lightGray"/>
+        </w:rPr>
+        <w:t>nomedacoluna</w:t>
+      </w:r>
+      <w:proofErr w:type="spellEnd"/>
+      <w:r>
+        <w:rPr>
+          <w:rFonts w:ascii="Courier New" w:hAnsi="Courier New" w:cs="Courier New"/>
+          <w:sz w:val="20"/>
+          <w:szCs w:val="20"/>
+          <w:highlight w:val="lightGray"/>
+        </w:rPr>
+        <w:t>&gt;</w:t>
+      </w:r>
+      <w:r>
+        <w:rPr>
+          <w:rFonts w:ascii="Courier New" w:hAnsi="Courier New" w:cs="Courier New"/>
+          <w:sz w:val="20"/>
+          <w:szCs w:val="20"/>
+          <w:highlight w:val="lightGray"/>
+        </w:rPr>
+        <w:t xml:space="preserve"> &lt;atributos (tipo, valor default, </w:t>
+      </w:r>
+      <w:proofErr w:type="spellStart"/>
+      <w:r>
+        <w:rPr>
+          <w:rFonts w:ascii="Courier New" w:hAnsi="Courier New" w:cs="Courier New"/>
+          <w:sz w:val="20"/>
+          <w:szCs w:val="20"/>
+          <w:highlight w:val="lightGray"/>
+        </w:rPr>
+        <w:t>null</w:t>
+      </w:r>
+      <w:proofErr w:type="spellEnd"/>
+      <w:r>
+        <w:rPr>
+          <w:rFonts w:ascii="Courier New" w:hAnsi="Courier New" w:cs="Courier New"/>
+          <w:sz w:val="20"/>
+          <w:szCs w:val="20"/>
+          <w:highlight w:val="lightGray"/>
+        </w:rPr>
+        <w:t>)&gt; &lt;</w:t>
+      </w:r>
+      <w:proofErr w:type="spellStart"/>
+      <w:r>
+        <w:rPr>
+          <w:rFonts w:ascii="Courier New" w:hAnsi="Courier New" w:cs="Courier New"/>
+          <w:sz w:val="20"/>
+          <w:szCs w:val="20"/>
+          <w:highlight w:val="lightGray"/>
+        </w:rPr>
+        <w:t>precisaounaoserpreenchido</w:t>
+      </w:r>
+      <w:proofErr w:type="spellEnd"/>
+      <w:r>
+        <w:rPr>
+          <w:rFonts w:ascii="Courier New" w:hAnsi="Courier New" w:cs="Courier New"/>
+          <w:sz w:val="20"/>
+          <w:szCs w:val="20"/>
+          <w:highlight w:val="lightGray"/>
+        </w:rPr>
+        <w:t>&gt;</w:t>
+      </w:r>
+    </w:p>
+    <w:p>
+      <w:r>
+        <w:t>Ex.:</w:t>
+      </w:r>
+    </w:p>
+    <w:p>
+      <w:pPr>
+        <w:rPr>
+          <w:rFonts w:ascii="Courier New" w:hAnsi="Courier New" w:cs="Courier New"/>
+          <w:sz w:val="20"/>
+          <w:szCs w:val="20"/>
+        </w:rPr>
+      </w:pPr>
+      <w:r>
+        <w:rPr>
+          <w:rFonts w:ascii="Courier New" w:hAnsi="Courier New" w:cs="Courier New"/>
+          <w:sz w:val="20"/>
+          <w:szCs w:val="20"/>
+          <w:highlight w:val="darkGray"/>
+        </w:rPr>
+        <w:t xml:space="preserve">ALTER TABLE tb_cursos ADD COLUMN </w:t>
+      </w:r>
+      <w:proofErr w:type="spellStart"/>
+      <w:r>
+        <w:rPr>
+          <w:rFonts w:ascii="Courier New" w:hAnsi="Courier New" w:cs="Courier New"/>
+          <w:sz w:val="20"/>
+          <w:szCs w:val="20"/>
+          <w:highlight w:val="darkGray"/>
+        </w:rPr>
+        <w:t>carga_horaria</w:t>
+      </w:r>
+      <w:proofErr w:type="spellEnd"/>
+      <w:r>
+        <w:rPr>
+          <w:rFonts w:ascii="Courier New" w:hAnsi="Courier New" w:cs="Courier New"/>
+          <w:sz w:val="20"/>
+          <w:szCs w:val="20"/>
+          <w:highlight w:val="darkGray"/>
+        </w:rPr>
+        <w:t xml:space="preserve"> </w:t>
+      </w:r>
+      <w:proofErr w:type="spellStart"/>
+      <w:proofErr w:type="gramStart"/>
+      <w:r>
+        <w:rPr>
+          <w:rFonts w:ascii="Courier New" w:hAnsi="Courier New" w:cs="Courier New"/>
+          <w:sz w:val="20"/>
+          <w:szCs w:val="20"/>
+          <w:highlight w:val="darkGray"/>
+        </w:rPr>
+        <w:t>varchar</w:t>
+      </w:r>
+      <w:proofErr w:type="spellEnd"/>
+      <w:r>
+        <w:rPr>
+          <w:rFonts w:ascii="Courier New" w:hAnsi="Courier New" w:cs="Courier New"/>
+          <w:sz w:val="20"/>
+          <w:szCs w:val="20"/>
+          <w:highlight w:val="darkGray"/>
+        </w:rPr>
+        <w:t>(</w:t>
+      </w:r>
+      <w:proofErr w:type="gramEnd"/>
+      <w:r>
+        <w:rPr>
+          <w:rFonts w:ascii="Courier New" w:hAnsi="Courier New" w:cs="Courier New"/>
+          <w:sz w:val="20"/>
+          <w:szCs w:val="20"/>
+          <w:highlight w:val="darkGray"/>
+        </w:rPr>
+        <w:t xml:space="preserve">5) </w:t>
+      </w:r>
+      <w:proofErr w:type="spellStart"/>
+      <w:r>
+        <w:rPr>
+          <w:rFonts w:ascii="Courier New" w:hAnsi="Courier New" w:cs="Courier New"/>
+          <w:sz w:val="20"/>
+          <w:szCs w:val="20"/>
+          <w:highlight w:val="darkGray"/>
+        </w:rPr>
+        <w:t>not</w:t>
+      </w:r>
+      <w:proofErr w:type="spellEnd"/>
+      <w:r>
+        <w:rPr>
+          <w:rFonts w:ascii="Courier New" w:hAnsi="Courier New" w:cs="Courier New"/>
+          <w:sz w:val="20"/>
+          <w:szCs w:val="20"/>
+          <w:highlight w:val="darkGray"/>
+        </w:rPr>
+        <w:t xml:space="preserve"> </w:t>
+      </w:r>
+      <w:proofErr w:type="spellStart"/>
+      <w:r>
+        <w:rPr>
+          <w:rFonts w:ascii="Courier New" w:hAnsi="Courier New" w:cs="Courier New"/>
+          <w:sz w:val="20"/>
+          <w:szCs w:val="20"/>
+          <w:highlight w:val="darkGray"/>
+        </w:rPr>
+        <w:t>null</w:t>
+      </w:r>
+      <w:proofErr w:type="spellEnd"/>
+      <w:r>
+        <w:rPr>
+          <w:rFonts w:ascii="Courier New" w:hAnsi="Courier New" w:cs="Courier New"/>
+          <w:sz w:val="20"/>
+          <w:szCs w:val="20"/>
+          <w:highlight w:val="darkGray"/>
+        </w:rPr>
+        <w:t>;</w:t>
+      </w:r>
+    </w:p>
+    <w:p/>
+    <w:p>
+      <w:pPr>
+        <w:rPr>
+          <w:rFonts w:ascii="Arial" w:hAnsi="Arial" w:cs="Arial"/>
+          <w:sz w:val="24"/>
+          <w:szCs w:val="24"/>
+        </w:rPr>
+      </w:pPr>
+      <w:proofErr w:type="spellStart"/>
+      <w:r>
+        <w:rPr>
+          <w:rFonts w:ascii="Arial" w:hAnsi="Arial" w:cs="Arial"/>
+          <w:sz w:val="24"/>
+          <w:szCs w:val="24"/>
+        </w:rPr>
+        <w:t>nomedatabela</w:t>
+      </w:r>
+      <w:proofErr w:type="spellEnd"/>
+      <w:r>
+        <w:rPr>
+          <w:rFonts w:ascii="Arial" w:hAnsi="Arial" w:cs="Arial"/>
+          <w:sz w:val="24"/>
+          <w:szCs w:val="24"/>
+        </w:rPr>
+        <w:t xml:space="preserve"> – cujo a coluna será adicionada;</w:t>
+      </w:r>
+    </w:p>
+    <w:p>
+      <w:pPr>
+        <w:rPr>
+          <w:rFonts w:ascii="Arial" w:hAnsi="Arial" w:cs="Arial"/>
+          <w:sz w:val="24"/>
+          <w:szCs w:val="24"/>
+        </w:rPr>
+      </w:pPr>
+      <w:proofErr w:type="spellStart"/>
+      <w:r>
+        <w:rPr>
+          <w:rFonts w:ascii="Arial" w:hAnsi="Arial" w:cs="Arial"/>
+          <w:sz w:val="24"/>
+          <w:szCs w:val="24"/>
+        </w:rPr>
+        <w:t>nomedacoluna</w:t>
+      </w:r>
+      <w:proofErr w:type="spellEnd"/>
+      <w:r>
+        <w:rPr>
+          <w:rFonts w:ascii="Arial" w:hAnsi="Arial" w:cs="Arial"/>
+          <w:sz w:val="24"/>
+          <w:szCs w:val="24"/>
+        </w:rPr>
+        <w:t xml:space="preserve"> – coluna que será adicionada </w:t>
+      </w:r>
+    </w:p>
+    <w:p>
+      <w:pPr>
+        <w:rPr>
+          <w:rFonts w:ascii="Arial" w:hAnsi="Arial" w:cs="Arial"/>
+          <w:sz w:val="24"/>
+          <w:szCs w:val="24"/>
+        </w:rPr>
+      </w:pPr>
+    </w:p>
+    <w:p>
+      <w:pPr>
+        <w:rPr>
+          <w:rFonts w:ascii="Arial" w:hAnsi="Arial" w:cs="Arial"/>
+          <w:sz w:val="24"/>
+          <w:szCs w:val="24"/>
+        </w:rPr>
+      </w:pPr>
+    </w:p>
+    <w:p>
+      <w:pPr>
+        <w:rPr>
+          <w:rFonts w:ascii="Arial" w:hAnsi="Arial" w:cs="Arial"/>
+          <w:b/>
+          <w:bCs/>
+          <w:sz w:val="24"/>
+          <w:szCs w:val="24"/>
+        </w:rPr>
+      </w:pPr>
+      <w:r>
+        <w:rPr>
+          <w:rFonts w:ascii="Arial" w:hAnsi="Arial" w:cs="Arial"/>
+          <w:b/>
+          <w:bCs/>
+          <w:sz w:val="24"/>
+          <w:szCs w:val="24"/>
+        </w:rPr>
+        <w:lastRenderedPageBreak/>
+        <w:t>Editando coluna</w:t>
+      </w:r>
+    </w:p>
+    <w:p>
+      <w:pPr>
+        <w:rPr>
+          <w:rFonts w:ascii="Courier New" w:hAnsi="Courier New" w:cs="Courier New"/>
+          <w:sz w:val="20"/>
+          <w:szCs w:val="20"/>
+        </w:rPr>
+      </w:pPr>
+      <w:r>
+        <w:rPr>
+          <w:rFonts w:ascii="Courier New" w:hAnsi="Courier New" w:cs="Courier New"/>
+          <w:sz w:val="20"/>
+          <w:szCs w:val="20"/>
+          <w:highlight w:val="lightGray"/>
+        </w:rPr>
+        <w:t>ALTER TABLE &lt;</w:t>
+      </w:r>
+      <w:proofErr w:type="spellStart"/>
+      <w:r>
+        <w:rPr>
+          <w:rFonts w:ascii="Courier New" w:hAnsi="Courier New" w:cs="Courier New"/>
+          <w:sz w:val="20"/>
+          <w:szCs w:val="20"/>
+          <w:highlight w:val="lightGray"/>
+        </w:rPr>
+        <w:t>nomedatabela</w:t>
+      </w:r>
+      <w:proofErr w:type="spellEnd"/>
+      <w:r>
+        <w:rPr>
+          <w:rFonts w:ascii="Courier New" w:hAnsi="Courier New" w:cs="Courier New"/>
+          <w:sz w:val="20"/>
+          <w:szCs w:val="20"/>
+          <w:highlight w:val="lightGray"/>
+        </w:rPr>
+        <w:t>&gt; CHANGE &lt;</w:t>
+      </w:r>
+      <w:proofErr w:type="spellStart"/>
+      <w:r>
+        <w:rPr>
+          <w:rFonts w:ascii="Courier New" w:hAnsi="Courier New" w:cs="Courier New"/>
+          <w:sz w:val="20"/>
+          <w:szCs w:val="20"/>
+          <w:highlight w:val="lightGray"/>
+        </w:rPr>
+        <w:t>colunaqueseramodificada</w:t>
+      </w:r>
+      <w:proofErr w:type="spellEnd"/>
+      <w:r>
+        <w:rPr>
+          <w:rFonts w:ascii="Courier New" w:hAnsi="Courier New" w:cs="Courier New"/>
+          <w:sz w:val="20"/>
+          <w:szCs w:val="20"/>
+          <w:highlight w:val="lightGray"/>
+        </w:rPr>
+        <w:t>&gt; &lt;</w:t>
+      </w:r>
+      <w:proofErr w:type="spellStart"/>
+      <w:r>
+        <w:rPr>
+          <w:rFonts w:ascii="Courier New" w:hAnsi="Courier New" w:cs="Courier New"/>
+          <w:sz w:val="20"/>
+          <w:szCs w:val="20"/>
+          <w:highlight w:val="lightGray"/>
+        </w:rPr>
+        <w:t>nomedacoluna</w:t>
+      </w:r>
+      <w:proofErr w:type="spellEnd"/>
+      <w:r>
+        <w:rPr>
+          <w:rFonts w:ascii="Courier New" w:hAnsi="Courier New" w:cs="Courier New"/>
+          <w:sz w:val="20"/>
+          <w:szCs w:val="20"/>
+          <w:highlight w:val="lightGray"/>
+        </w:rPr>
+        <w:t>&gt; &lt;tipo&gt;&lt;</w:t>
+      </w:r>
+      <w:proofErr w:type="spellStart"/>
+      <w:r>
+        <w:rPr>
+          <w:rFonts w:ascii="Courier New" w:hAnsi="Courier New" w:cs="Courier New"/>
+          <w:sz w:val="20"/>
+          <w:szCs w:val="20"/>
+          <w:highlight w:val="lightGray"/>
+        </w:rPr>
+        <w:t>oqueseramodificado</w:t>
+      </w:r>
+      <w:proofErr w:type="spellEnd"/>
+      <w:r>
+        <w:rPr>
+          <w:rFonts w:ascii="Courier New" w:hAnsi="Courier New" w:cs="Courier New"/>
+          <w:sz w:val="20"/>
+          <w:szCs w:val="20"/>
+          <w:highlight w:val="lightGray"/>
+        </w:rPr>
+        <w:t>&gt;</w:t>
+      </w:r>
+    </w:p>
+    <w:p>
+      <w:pPr>
+        <w:rPr>
+          <w:rFonts w:ascii="Arial" w:hAnsi="Arial" w:cs="Arial"/>
+          <w:sz w:val="24"/>
+          <w:szCs w:val="24"/>
+        </w:rPr>
+      </w:pPr>
+      <w:r>
+        <w:rPr>
+          <w:rFonts w:ascii="Arial" w:hAnsi="Arial" w:cs="Arial"/>
+          <w:sz w:val="24"/>
+          <w:szCs w:val="24"/>
+        </w:rPr>
+        <w:t>Ex.:</w:t>
+      </w:r>
+    </w:p>
+    <w:p>
+      <w:pPr>
+        <w:rPr>
+          <w:rFonts w:ascii="Courier New" w:hAnsi="Courier New" w:cs="Courier New"/>
+          <w:sz w:val="20"/>
+          <w:szCs w:val="20"/>
+        </w:rPr>
+      </w:pPr>
+      <w:r>
+        <w:rPr>
+          <w:rFonts w:ascii="Courier New" w:hAnsi="Courier New" w:cs="Courier New"/>
+          <w:sz w:val="20"/>
+          <w:szCs w:val="20"/>
+          <w:highlight w:val="darkGray"/>
+        </w:rPr>
+        <w:t xml:space="preserve">ALTER TABLE tb_cursos CHANGE </w:t>
+      </w:r>
+      <w:proofErr w:type="spellStart"/>
+      <w:r>
+        <w:rPr>
+          <w:rFonts w:ascii="Courier New" w:hAnsi="Courier New" w:cs="Courier New"/>
+          <w:sz w:val="20"/>
+          <w:szCs w:val="20"/>
+          <w:highlight w:val="darkGray"/>
+        </w:rPr>
+        <w:t>carga_horaria</w:t>
+      </w:r>
+      <w:proofErr w:type="spellEnd"/>
+      <w:r>
+        <w:rPr>
+          <w:rFonts w:ascii="Courier New" w:hAnsi="Courier New" w:cs="Courier New"/>
+          <w:sz w:val="20"/>
+          <w:szCs w:val="20"/>
+          <w:highlight w:val="darkGray"/>
+        </w:rPr>
+        <w:t xml:space="preserve"> </w:t>
+      </w:r>
+      <w:proofErr w:type="spellStart"/>
+      <w:r>
+        <w:rPr>
+          <w:rFonts w:ascii="Courier New" w:hAnsi="Courier New" w:cs="Courier New"/>
+          <w:sz w:val="20"/>
+          <w:szCs w:val="20"/>
+          <w:highlight w:val="darkGray"/>
+        </w:rPr>
+        <w:t>carga_hora</w:t>
+      </w:r>
+      <w:proofErr w:type="spellEnd"/>
+      <w:r>
+        <w:rPr>
+          <w:rFonts w:ascii="Courier New" w:hAnsi="Courier New" w:cs="Courier New"/>
+          <w:sz w:val="20"/>
+          <w:szCs w:val="20"/>
+          <w:highlight w:val="darkGray"/>
+        </w:rPr>
+        <w:t xml:space="preserve"> </w:t>
+      </w:r>
+      <w:proofErr w:type="gramStart"/>
+      <w:r>
+        <w:rPr>
+          <w:rFonts w:ascii="Courier New" w:hAnsi="Courier New" w:cs="Courier New"/>
+          <w:sz w:val="20"/>
+          <w:szCs w:val="20"/>
+          <w:highlight w:val="darkGray"/>
+        </w:rPr>
+        <w:t>INT(</w:t>
+      </w:r>
+      <w:proofErr w:type="gramEnd"/>
+      <w:r>
+        <w:rPr>
+          <w:rFonts w:ascii="Courier New" w:hAnsi="Courier New" w:cs="Courier New"/>
+          <w:sz w:val="20"/>
+          <w:szCs w:val="20"/>
+          <w:highlight w:val="darkGray"/>
+        </w:rPr>
+        <w:t xml:space="preserve">5) </w:t>
+      </w:r>
+      <w:proofErr w:type="spellStart"/>
+      <w:r>
+        <w:rPr>
+          <w:rFonts w:ascii="Courier New" w:hAnsi="Courier New" w:cs="Courier New"/>
+          <w:sz w:val="20"/>
+          <w:szCs w:val="20"/>
+          <w:highlight w:val="darkGray"/>
+        </w:rPr>
+        <w:t>null</w:t>
+      </w:r>
+      <w:proofErr w:type="spellEnd"/>
+      <w:r>
+        <w:rPr>
+          <w:rFonts w:ascii="Courier New" w:hAnsi="Courier New" w:cs="Courier New"/>
+          <w:sz w:val="20"/>
+          <w:szCs w:val="20"/>
+          <w:highlight w:val="darkGray"/>
+        </w:rPr>
+        <w:t>;</w:t>
+      </w:r>
+    </w:p>
+    <w:p>
+      <w:pPr>
+        <w:rPr>
+          <w:rFonts w:ascii="Arial" w:hAnsi="Arial" w:cs="Arial"/>
+          <w:sz w:val="24"/>
+          <w:szCs w:val="24"/>
+        </w:rPr>
+      </w:pPr>
+      <w:proofErr w:type="spellStart"/>
+      <w:r>
+        <w:rPr>
+          <w:rFonts w:ascii="Arial" w:hAnsi="Arial" w:cs="Arial"/>
           <w:sz w:val="16"/>
           <w:szCs w:val="16"/>
           <w:highlight w:val="lightGray"/>
         </w:rPr>
-        <w:t>ALTER TABLE &lt;</w:t>
-      </w:r>
-      <w:proofErr w:type="spellStart"/>
-      <w:r>
-        <w:rPr>
+        <w:t>Nomedacoluna</w:t>
+      </w:r>
+      <w:proofErr w:type="spellEnd"/>
+      <w:r>
+        <w:rPr>
+          <w:rFonts w:ascii="Arial" w:hAnsi="Arial" w:cs="Arial"/>
+          <w:sz w:val="16"/>
+          <w:szCs w:val="16"/>
+        </w:rPr>
+        <w:t xml:space="preserve"> – </w:t>
+      </w:r>
+      <w:r>
+        <w:rPr>
+          <w:rFonts w:ascii="Arial" w:hAnsi="Arial" w:cs="Arial"/>
+          <w:sz w:val="24"/>
+          <w:szCs w:val="24"/>
+        </w:rPr>
+        <w:t>se ela for modificada, incluir nome modificado;</w:t>
+      </w:r>
+    </w:p>
+    <w:p>
+      <w:pPr>
+        <w:rPr>
+          <w:rFonts w:ascii="Arial" w:hAnsi="Arial" w:cs="Arial"/>
+          <w:sz w:val="24"/>
+          <w:szCs w:val="24"/>
+        </w:rPr>
+      </w:pPr>
+      <w:r>
+        <w:rPr>
+          <w:rFonts w:ascii="Arial" w:hAnsi="Arial" w:cs="Arial"/>
           <w:sz w:val="16"/>
           <w:szCs w:val="16"/>
           <w:highlight w:val="lightGray"/>
         </w:rPr>
-        <w:t>nomedatabela</w:t>
-      </w:r>
-      <w:proofErr w:type="spellEnd"/>
-      <w:r>
-        <w:rPr>
+        <w:t>Tipo</w:t>
+      </w:r>
+      <w:r>
+        <w:rPr>
+          <w:rFonts w:ascii="Arial" w:hAnsi="Arial" w:cs="Arial"/>
           <w:sz w:val="16"/>
           <w:szCs w:val="16"/>
+        </w:rPr>
+        <w:t xml:space="preserve"> – </w:t>
+      </w:r>
+      <w:r>
+        <w:rPr>
+          <w:rFonts w:ascii="Arial" w:hAnsi="Arial" w:cs="Arial"/>
+          <w:sz w:val="24"/>
+          <w:szCs w:val="24"/>
+        </w:rPr>
+        <w:t>se não será modificado, coloca o original.</w:t>
+      </w:r>
+    </w:p>
+    <w:p>
+      <w:pPr>
+        <w:rPr>
+          <w:rFonts w:ascii="Arial" w:hAnsi="Arial" w:cs="Arial"/>
+          <w:b/>
+          <w:bCs/>
+          <w:sz w:val="24"/>
+          <w:szCs w:val="24"/>
+        </w:rPr>
+      </w:pPr>
+    </w:p>
+    <w:p>
+      <w:pPr>
+        <w:rPr>
+          <w:rFonts w:ascii="Arial" w:hAnsi="Arial" w:cs="Arial"/>
+          <w:b/>
+          <w:bCs/>
+          <w:sz w:val="24"/>
+          <w:szCs w:val="24"/>
+        </w:rPr>
+      </w:pPr>
+      <w:r>
+        <w:rPr>
+          <w:rFonts w:ascii="Arial" w:hAnsi="Arial" w:cs="Arial"/>
+          <w:b/>
+          <w:bCs/>
+          <w:sz w:val="24"/>
+          <w:szCs w:val="24"/>
+        </w:rPr>
+        <w:t>Excluindo coluna</w:t>
+      </w:r>
+    </w:p>
+    <w:p>
+      <w:pPr>
+        <w:rPr>
+          <w:rFonts w:ascii="Courier New" w:hAnsi="Courier New" w:cs="Courier New"/>
+          <w:sz w:val="20"/>
+          <w:szCs w:val="20"/>
+        </w:rPr>
+      </w:pPr>
+      <w:r>
+        <w:rPr>
+          <w:rFonts w:ascii="Courier New" w:hAnsi="Courier New" w:cs="Courier New"/>
+          <w:sz w:val="20"/>
+          <w:szCs w:val="20"/>
           <w:highlight w:val="lightGray"/>
         </w:rPr>
-        <w:t>&gt; ADD COLUMN &lt;</w:t>
+        <w:t>ALTER TABLE &lt;</w:t>
       </w:r>
       <w:proofErr w:type="spellStart"/>
       <w:r>
         <w:rPr>
-          <w:sz w:val="16"/>
-          <w:szCs w:val="16"/>
+          <w:rFonts w:ascii="Courier New" w:hAnsi="Courier New" w:cs="Courier New"/>
+          <w:sz w:val="20"/>
+          <w:szCs w:val="20"/>
           <w:highlight w:val="lightGray"/>
         </w:rPr>
-        <w:t>nomedacoluna</w:t>
+        <w:t>nometabela</w:t>
       </w:r>
       <w:proofErr w:type="spellEnd"/>
       <w:r>
         <w:rPr>
-          <w:sz w:val="16"/>
-          <w:szCs w:val="16"/>
+          <w:rFonts w:ascii="Courier New" w:hAnsi="Courier New" w:cs="Courier New"/>
+          <w:sz w:val="20"/>
+          <w:szCs w:val="20"/>
           <w:highlight w:val="lightGray"/>
         </w:rPr>
-        <w:t>&gt;</w:t>
-      </w:r>
-      <w:r>
-        <w:rPr>
-          <w:sz w:val="16"/>
-          <w:szCs w:val="16"/>
-          <w:highlight w:val="lightGray"/>
-        </w:rPr>
-        <w:t xml:space="preserve"> &lt;atributos (tipo, valor default, </w:t>
+        <w:t>&gt; DROP &lt;coluna que será excluída&gt;;</w:t>
+      </w:r>
+    </w:p>
+    <w:p>
+      <w:pPr>
+        <w:rPr>
+          <w:rFonts w:ascii="Arial" w:hAnsi="Arial" w:cs="Arial"/>
+          <w:sz w:val="24"/>
+          <w:szCs w:val="24"/>
+        </w:rPr>
+      </w:pPr>
+      <w:r>
+        <w:rPr>
+          <w:rFonts w:ascii="Arial" w:hAnsi="Arial" w:cs="Arial"/>
+          <w:sz w:val="24"/>
+          <w:szCs w:val="24"/>
+        </w:rPr>
+        <w:t>Ex.:</w:t>
+      </w:r>
+    </w:p>
+    <w:p>
+      <w:pPr>
+        <w:rPr>
+          <w:rFonts w:ascii="Courier New" w:hAnsi="Courier New" w:cs="Courier New"/>
+          <w:sz w:val="20"/>
+          <w:szCs w:val="20"/>
+        </w:rPr>
+      </w:pPr>
+      <w:r>
+        <w:rPr>
+          <w:rFonts w:ascii="Courier New" w:hAnsi="Courier New" w:cs="Courier New"/>
+          <w:sz w:val="20"/>
+          <w:szCs w:val="20"/>
+          <w:highlight w:val="darkGray"/>
+        </w:rPr>
+        <w:t xml:space="preserve">ALTER TABLE tb_cursos DROP </w:t>
       </w:r>
       <w:proofErr w:type="spellStart"/>
       <w:r>
         <w:rPr>
-          <w:sz w:val="16"/>
-          <w:szCs w:val="16"/>
-          <w:highlight w:val="lightGray"/>
-        </w:rPr>
-        <w:t>null</w:t>
+          <w:rFonts w:ascii="Courier New" w:hAnsi="Courier New" w:cs="Courier New"/>
+          <w:sz w:val="20"/>
+          <w:szCs w:val="20"/>
+          <w:highlight w:val="darkGray"/>
+        </w:rPr>
+        <w:t>carga_horaria</w:t>
       </w:r>
       <w:proofErr w:type="spellEnd"/>
       <w:r>
         <w:rPr>
-          <w:sz w:val="16"/>
-          <w:szCs w:val="16"/>
-          <w:highlight w:val="lightGray"/>
-        </w:rPr>
-        <w:t>)&gt; &lt;</w:t>
-      </w:r>
-      <w:proofErr w:type="spellStart"/>
-      <w:r>
-        <w:rPr>
-          <w:sz w:val="16"/>
-          <w:szCs w:val="16"/>
-          <w:highlight w:val="lightGray"/>
-        </w:rPr>
-        <w:t>precisaounaoserpreenchido</w:t>
-      </w:r>
-      <w:proofErr w:type="spellEnd"/>
-      <w:r>
-        <w:rPr>
-          <w:sz w:val="16"/>
-          <w:szCs w:val="16"/>
-          <w:highlight w:val="lightGray"/>
-        </w:rPr>
-        <w:t>&gt;</w:t>
-      </w:r>
-    </w:p>
-    <w:p>
-      <w:r>
-        <w:t>Ex.:</w:t>
-      </w:r>
-    </w:p>
-    <w:p>
-      <w:r>
-        <w:rPr>
-          <w:highlight w:val="darkGray"/>
-        </w:rPr>
-        <w:t xml:space="preserve">ALTER TABLE </w:t>
-      </w:r>
-      <w:proofErr w:type="spellStart"/>
-      <w:r>
-        <w:rPr>
-          <w:highlight w:val="darkGray"/>
-        </w:rPr>
-        <w:t>tb_cursos</w:t>
-      </w:r>
-      <w:proofErr w:type="spellEnd"/>
-      <w:r>
-        <w:rPr>
-          <w:highlight w:val="darkGray"/>
-        </w:rPr>
-        <w:t xml:space="preserve"> ADD COLUMN </w:t>
-      </w:r>
-      <w:proofErr w:type="spellStart"/>
-      <w:r>
-        <w:rPr>
-          <w:highlight w:val="darkGray"/>
-        </w:rPr>
-        <w:t>carga_horaria</w:t>
-      </w:r>
-      <w:proofErr w:type="spellEnd"/>
-      <w:r>
-        <w:rPr>
-          <w:highlight w:val="darkGray"/>
-        </w:rPr>
-        <w:t xml:space="preserve"> </w:t>
-      </w:r>
-      <w:proofErr w:type="spellStart"/>
-      <w:proofErr w:type="gramStart"/>
-      <w:r>
-        <w:rPr>
-          <w:highlight w:val="darkGray"/>
-        </w:rPr>
-        <w:t>varchar</w:t>
-      </w:r>
-      <w:proofErr w:type="spellEnd"/>
-      <w:r>
-        <w:rPr>
-          <w:highlight w:val="darkGray"/>
-        </w:rPr>
-        <w:t>(</w:t>
-      </w:r>
-      <w:proofErr w:type="gramEnd"/>
-      <w:r>
-        <w:rPr>
-          <w:highlight w:val="darkGray"/>
-        </w:rPr>
-        <w:t xml:space="preserve">5) </w:t>
-      </w:r>
-      <w:proofErr w:type="spellStart"/>
-      <w:r>
-        <w:rPr>
-          <w:highlight w:val="darkGray"/>
-        </w:rPr>
-        <w:t>not</w:t>
-      </w:r>
-      <w:proofErr w:type="spellEnd"/>
-      <w:r>
-        <w:rPr>
-          <w:highlight w:val="darkGray"/>
-        </w:rPr>
-        <w:t xml:space="preserve"> </w:t>
-      </w:r>
-      <w:proofErr w:type="spellStart"/>
-      <w:r>
-        <w:rPr>
-          <w:highlight w:val="darkGray"/>
-        </w:rPr>
-        <w:t>null</w:t>
-      </w:r>
-      <w:proofErr w:type="spellEnd"/>
-      <w:r>
-        <w:rPr>
-          <w:highlight w:val="darkGray"/>
-        </w:rPr>
-        <w:t>;</w:t>
-      </w:r>
-    </w:p>
-    <w:p/>
-    <w:p>
-      <w:pPr>
-        <w:rPr>
-          <w:rFonts w:ascii="Arial" w:hAnsi="Arial" w:cs="Arial"/>
-          <w:sz w:val="24"/>
-          <w:szCs w:val="24"/>
-        </w:rPr>
-      </w:pPr>
-      <w:proofErr w:type="spellStart"/>
-      <w:r>
-        <w:rPr>
-          <w:rFonts w:ascii="Arial" w:hAnsi="Arial" w:cs="Arial"/>
-          <w:sz w:val="24"/>
-          <w:szCs w:val="24"/>
-        </w:rPr>
-        <w:t>nomedatabela</w:t>
-      </w:r>
-      <w:proofErr w:type="spellEnd"/>
-      <w:r>
-        <w:rPr>
-          <w:rFonts w:ascii="Arial" w:hAnsi="Arial" w:cs="Arial"/>
-          <w:sz w:val="24"/>
-          <w:szCs w:val="24"/>
-        </w:rPr>
-        <w:t xml:space="preserve"> – cujo a coluna será adicionada;</w:t>
-      </w:r>
-    </w:p>
-    <w:p>
-      <w:pPr>
-        <w:rPr>
-          <w:rFonts w:ascii="Arial" w:hAnsi="Arial" w:cs="Arial"/>
-          <w:sz w:val="24"/>
-          <w:szCs w:val="24"/>
-        </w:rPr>
-      </w:pPr>
-      <w:proofErr w:type="spellStart"/>
-      <w:r>
-        <w:rPr>
-          <w:rFonts w:ascii="Arial" w:hAnsi="Arial" w:cs="Arial"/>
-          <w:sz w:val="24"/>
-          <w:szCs w:val="24"/>
-        </w:rPr>
-        <w:t>nomedacoluna</w:t>
-      </w:r>
-      <w:proofErr w:type="spellEnd"/>
-      <w:r>
-        <w:rPr>
-          <w:rFonts w:ascii="Arial" w:hAnsi="Arial" w:cs="Arial"/>
-          <w:sz w:val="24"/>
-          <w:szCs w:val="24"/>
-        </w:rPr>
-        <w:t xml:space="preserve"> – coluna que será adicionada </w:t>
-      </w:r>
-    </w:p>
-    <w:p>
-      <w:pPr>
-        <w:rPr>
-          <w:rFonts w:ascii="Arial" w:hAnsi="Arial" w:cs="Arial"/>
-          <w:sz w:val="24"/>
-          <w:szCs w:val="24"/>
-        </w:rPr>
-      </w:pPr>
-    </w:p>
-    <w:p>
-      <w:pPr>
-        <w:rPr>
-          <w:rFonts w:ascii="Arial" w:hAnsi="Arial" w:cs="Arial"/>
-          <w:sz w:val="24"/>
-          <w:szCs w:val="24"/>
-        </w:rPr>
-      </w:pPr>
-    </w:p>
-    <w:p>
-      <w:pPr>
-        <w:rPr>
-          <w:rFonts w:ascii="Arial" w:hAnsi="Arial" w:cs="Arial"/>
-          <w:b/>
-          <w:bCs/>
-          <w:sz w:val="24"/>
-          <w:szCs w:val="24"/>
-        </w:rPr>
-      </w:pPr>
-      <w:r>
-        <w:rPr>
-          <w:rFonts w:ascii="Arial" w:hAnsi="Arial" w:cs="Arial"/>
-          <w:b/>
-          <w:bCs/>
-          <w:sz w:val="24"/>
-          <w:szCs w:val="24"/>
-        </w:rPr>
-        <w:lastRenderedPageBreak/>
-        <w:t>Editando coluna</w:t>
-      </w:r>
-    </w:p>
-    <w:p>
-      <w:pPr>
-        <w:rPr>
-          <w:rFonts w:ascii="Arial" w:hAnsi="Arial" w:cs="Arial"/>
-          <w:sz w:val="16"/>
-          <w:szCs w:val="16"/>
-        </w:rPr>
-      </w:pPr>
-      <w:r>
-        <w:rPr>
-          <w:rFonts w:ascii="Arial" w:hAnsi="Arial" w:cs="Arial"/>
-          <w:sz w:val="16"/>
-          <w:szCs w:val="16"/>
-          <w:highlight w:val="lightGray"/>
-        </w:rPr>
-        <w:t>ALTER TABLE &lt;</w:t>
-      </w:r>
-      <w:proofErr w:type="spellStart"/>
-      <w:r>
-        <w:rPr>
-          <w:rFonts w:ascii="Arial" w:hAnsi="Arial" w:cs="Arial"/>
-          <w:sz w:val="16"/>
-          <w:szCs w:val="16"/>
-          <w:highlight w:val="lightGray"/>
-        </w:rPr>
-        <w:t>nomedatabela</w:t>
-      </w:r>
-      <w:proofErr w:type="spellEnd"/>
-      <w:r>
-        <w:rPr>
-          <w:rFonts w:ascii="Arial" w:hAnsi="Arial" w:cs="Arial"/>
-          <w:sz w:val="16"/>
-          <w:szCs w:val="16"/>
-          <w:highlight w:val="lightGray"/>
-        </w:rPr>
-        <w:t>&gt; CHANGE &lt;</w:t>
-      </w:r>
-      <w:proofErr w:type="spellStart"/>
-      <w:r>
-        <w:rPr>
-          <w:rFonts w:ascii="Arial" w:hAnsi="Arial" w:cs="Arial"/>
-          <w:sz w:val="16"/>
-          <w:szCs w:val="16"/>
-          <w:highlight w:val="lightGray"/>
-        </w:rPr>
-        <w:t>colunaqueseramodificada</w:t>
-      </w:r>
-      <w:proofErr w:type="spellEnd"/>
-      <w:r>
-        <w:rPr>
-          <w:rFonts w:ascii="Arial" w:hAnsi="Arial" w:cs="Arial"/>
-          <w:sz w:val="16"/>
-          <w:szCs w:val="16"/>
-          <w:highlight w:val="lightGray"/>
-        </w:rPr>
-        <w:t>&gt;</w:t>
-      </w:r>
-      <w:r>
-        <w:rPr>
-          <w:rFonts w:ascii="Arial" w:hAnsi="Arial" w:cs="Arial"/>
-          <w:sz w:val="16"/>
-          <w:szCs w:val="16"/>
-          <w:highlight w:val="lightGray"/>
-        </w:rPr>
-        <w:t xml:space="preserve"> &lt;</w:t>
-      </w:r>
-      <w:proofErr w:type="spellStart"/>
-      <w:r>
-        <w:rPr>
-          <w:rFonts w:ascii="Arial" w:hAnsi="Arial" w:cs="Arial"/>
-          <w:sz w:val="16"/>
-          <w:szCs w:val="16"/>
-          <w:highlight w:val="lightGray"/>
-        </w:rPr>
-        <w:t>nomedacoluna</w:t>
-      </w:r>
-      <w:proofErr w:type="spellEnd"/>
-      <w:r>
-        <w:rPr>
-          <w:rFonts w:ascii="Arial" w:hAnsi="Arial" w:cs="Arial"/>
-          <w:sz w:val="16"/>
-          <w:szCs w:val="16"/>
-          <w:highlight w:val="lightGray"/>
-        </w:rPr>
-        <w:t>&gt;</w:t>
-      </w:r>
-      <w:r>
-        <w:rPr>
-          <w:rFonts w:ascii="Arial" w:hAnsi="Arial" w:cs="Arial"/>
-          <w:sz w:val="16"/>
-          <w:szCs w:val="16"/>
-          <w:highlight w:val="lightGray"/>
-        </w:rPr>
-        <w:t xml:space="preserve"> </w:t>
-      </w:r>
-      <w:r>
-        <w:rPr>
-          <w:rFonts w:ascii="Arial" w:hAnsi="Arial" w:cs="Arial"/>
-          <w:sz w:val="16"/>
-          <w:szCs w:val="16"/>
-          <w:highlight w:val="lightGray"/>
-        </w:rPr>
-        <w:t>&lt;tipo&gt;</w:t>
-      </w:r>
-      <w:r>
-        <w:rPr>
-          <w:rFonts w:ascii="Arial" w:hAnsi="Arial" w:cs="Arial"/>
-          <w:sz w:val="16"/>
-          <w:szCs w:val="16"/>
-          <w:highlight w:val="lightGray"/>
-        </w:rPr>
-        <w:t>&lt;</w:t>
-      </w:r>
-      <w:proofErr w:type="spellStart"/>
-      <w:r>
-        <w:rPr>
-          <w:rFonts w:ascii="Arial" w:hAnsi="Arial" w:cs="Arial"/>
-          <w:sz w:val="16"/>
-          <w:szCs w:val="16"/>
-          <w:highlight w:val="lightGray"/>
-        </w:rPr>
-        <w:t>oqueseramodificado</w:t>
-      </w:r>
-      <w:proofErr w:type="spellEnd"/>
-      <w:r>
-        <w:rPr>
-          <w:rFonts w:ascii="Arial" w:hAnsi="Arial" w:cs="Arial"/>
-          <w:sz w:val="16"/>
-          <w:szCs w:val="16"/>
-          <w:highlight w:val="lightGray"/>
-        </w:rPr>
-        <w:t>&gt;</w:t>
-      </w:r>
-    </w:p>
-    <w:p>
-      <w:pPr>
-        <w:rPr>
-          <w:rFonts w:ascii="Arial" w:hAnsi="Arial" w:cs="Arial"/>
-          <w:sz w:val="24"/>
-          <w:szCs w:val="24"/>
-        </w:rPr>
-      </w:pPr>
-      <w:r>
-        <w:rPr>
-          <w:rFonts w:ascii="Arial" w:hAnsi="Arial" w:cs="Arial"/>
-          <w:sz w:val="24"/>
-          <w:szCs w:val="24"/>
-        </w:rPr>
-        <w:t>Ex.:</w:t>
-      </w:r>
-    </w:p>
-    <w:p>
-      <w:pPr>
-        <w:rPr>
-          <w:rFonts w:ascii="Arial" w:hAnsi="Arial" w:cs="Arial"/>
-          <w:sz w:val="16"/>
-          <w:szCs w:val="16"/>
-        </w:rPr>
-      </w:pPr>
-      <w:r>
-        <w:rPr>
-          <w:rFonts w:ascii="Arial" w:hAnsi="Arial" w:cs="Arial"/>
-          <w:sz w:val="16"/>
-          <w:szCs w:val="16"/>
-          <w:highlight w:val="darkGray"/>
-        </w:rPr>
-        <w:t xml:space="preserve">ALTER TABLE </w:t>
-      </w:r>
-      <w:proofErr w:type="spellStart"/>
-      <w:r>
-        <w:rPr>
-          <w:rFonts w:ascii="Arial" w:hAnsi="Arial" w:cs="Arial"/>
-          <w:sz w:val="16"/>
-          <w:szCs w:val="16"/>
-          <w:highlight w:val="darkGray"/>
-        </w:rPr>
-        <w:t>tb_cursos</w:t>
-      </w:r>
-      <w:proofErr w:type="spellEnd"/>
-      <w:r>
-        <w:rPr>
-          <w:rFonts w:ascii="Arial" w:hAnsi="Arial" w:cs="Arial"/>
-          <w:sz w:val="16"/>
-          <w:szCs w:val="16"/>
-          <w:highlight w:val="darkGray"/>
-        </w:rPr>
-        <w:t xml:space="preserve"> CHANGE </w:t>
-      </w:r>
-      <w:proofErr w:type="spellStart"/>
-      <w:r>
-        <w:rPr>
-          <w:rFonts w:ascii="Arial" w:hAnsi="Arial" w:cs="Arial"/>
-          <w:sz w:val="16"/>
-          <w:szCs w:val="16"/>
-          <w:highlight w:val="darkGray"/>
-        </w:rPr>
-        <w:t>carga_horaria</w:t>
-      </w:r>
-      <w:proofErr w:type="spellEnd"/>
-      <w:r>
-        <w:rPr>
-          <w:rFonts w:ascii="Arial" w:hAnsi="Arial" w:cs="Arial"/>
-          <w:sz w:val="16"/>
-          <w:szCs w:val="16"/>
-          <w:highlight w:val="darkGray"/>
-        </w:rPr>
-        <w:t xml:space="preserve"> </w:t>
-      </w:r>
-      <w:proofErr w:type="spellStart"/>
-      <w:r>
-        <w:rPr>
-          <w:rFonts w:ascii="Arial" w:hAnsi="Arial" w:cs="Arial"/>
-          <w:sz w:val="16"/>
-          <w:szCs w:val="16"/>
-          <w:highlight w:val="darkGray"/>
-        </w:rPr>
-        <w:t>carga_hora</w:t>
-      </w:r>
-      <w:proofErr w:type="spellEnd"/>
-      <w:r>
-        <w:rPr>
-          <w:rFonts w:ascii="Arial" w:hAnsi="Arial" w:cs="Arial"/>
-          <w:sz w:val="16"/>
-          <w:szCs w:val="16"/>
-          <w:highlight w:val="darkGray"/>
-        </w:rPr>
-        <w:t xml:space="preserve"> </w:t>
-      </w:r>
-      <w:proofErr w:type="gramStart"/>
-      <w:r>
-        <w:rPr>
-          <w:rFonts w:ascii="Arial" w:hAnsi="Arial" w:cs="Arial"/>
-          <w:sz w:val="16"/>
-          <w:szCs w:val="16"/>
-          <w:highlight w:val="darkGray"/>
-        </w:rPr>
-        <w:t>INT(</w:t>
-      </w:r>
-      <w:proofErr w:type="gramEnd"/>
-      <w:r>
-        <w:rPr>
-          <w:rFonts w:ascii="Arial" w:hAnsi="Arial" w:cs="Arial"/>
-          <w:sz w:val="16"/>
-          <w:szCs w:val="16"/>
-          <w:highlight w:val="darkGray"/>
-        </w:rPr>
-        <w:t xml:space="preserve">5) </w:t>
-      </w:r>
-      <w:proofErr w:type="spellStart"/>
-      <w:r>
-        <w:rPr>
-          <w:rFonts w:ascii="Arial" w:hAnsi="Arial" w:cs="Arial"/>
-          <w:sz w:val="16"/>
-          <w:szCs w:val="16"/>
-          <w:highlight w:val="darkGray"/>
-        </w:rPr>
-        <w:t>null</w:t>
-      </w:r>
-      <w:proofErr w:type="spellEnd"/>
-      <w:r>
-        <w:rPr>
-          <w:rFonts w:ascii="Arial" w:hAnsi="Arial" w:cs="Arial"/>
-          <w:sz w:val="16"/>
-          <w:szCs w:val="16"/>
-          <w:highlight w:val="darkGray"/>
-        </w:rPr>
-        <w:t>;</w:t>
-      </w:r>
-    </w:p>
-    <w:p>
-      <w:pPr>
-        <w:rPr>
-          <w:rFonts w:ascii="Arial" w:hAnsi="Arial" w:cs="Arial"/>
-          <w:sz w:val="24"/>
-          <w:szCs w:val="24"/>
-        </w:rPr>
-      </w:pPr>
-      <w:proofErr w:type="spellStart"/>
-      <w:r>
-        <w:rPr>
-          <w:rFonts w:ascii="Arial" w:hAnsi="Arial" w:cs="Arial"/>
-          <w:sz w:val="16"/>
-          <w:szCs w:val="16"/>
-          <w:highlight w:val="lightGray"/>
-        </w:rPr>
-        <w:t>Nomedacoluna</w:t>
-      </w:r>
-      <w:proofErr w:type="spellEnd"/>
-      <w:r>
-        <w:rPr>
-          <w:rFonts w:ascii="Arial" w:hAnsi="Arial" w:cs="Arial"/>
-          <w:sz w:val="16"/>
-          <w:szCs w:val="16"/>
-        </w:rPr>
-        <w:t xml:space="preserve"> – </w:t>
-      </w:r>
-      <w:r>
-        <w:rPr>
-          <w:rFonts w:ascii="Arial" w:hAnsi="Arial" w:cs="Arial"/>
-          <w:sz w:val="24"/>
-          <w:szCs w:val="24"/>
-        </w:rPr>
-        <w:t>se ela for modificada, incluir nome modificado;</w:t>
-      </w:r>
-    </w:p>
-    <w:p>
-      <w:pPr>
-        <w:rPr>
-          <w:rFonts w:ascii="Arial" w:hAnsi="Arial" w:cs="Arial"/>
-          <w:sz w:val="24"/>
-          <w:szCs w:val="24"/>
-        </w:rPr>
-      </w:pPr>
-      <w:r>
-        <w:rPr>
-          <w:rFonts w:ascii="Arial" w:hAnsi="Arial" w:cs="Arial"/>
-          <w:sz w:val="16"/>
-          <w:szCs w:val="16"/>
-          <w:highlight w:val="lightGray"/>
-        </w:rPr>
-        <w:t>Tipo</w:t>
-      </w:r>
-      <w:r>
-        <w:rPr>
-          <w:rFonts w:ascii="Arial" w:hAnsi="Arial" w:cs="Arial"/>
-          <w:sz w:val="16"/>
-          <w:szCs w:val="16"/>
-        </w:rPr>
-        <w:t xml:space="preserve"> – </w:t>
-      </w:r>
-      <w:r>
-        <w:rPr>
-          <w:rFonts w:ascii="Arial" w:hAnsi="Arial" w:cs="Arial"/>
-          <w:sz w:val="24"/>
-          <w:szCs w:val="24"/>
-        </w:rPr>
-        <w:t>se não será modificado, coloca o original.</w:t>
-      </w:r>
-    </w:p>
-    <w:p>
-      <w:pPr>
-        <w:rPr>
-          <w:rFonts w:ascii="Arial" w:hAnsi="Arial" w:cs="Arial"/>
-          <w:b/>
-          <w:bCs/>
-          <w:sz w:val="24"/>
-          <w:szCs w:val="24"/>
-        </w:rPr>
-      </w:pPr>
-    </w:p>
-    <w:p>
-      <w:pPr>
-        <w:rPr>
-          <w:rFonts w:ascii="Arial" w:hAnsi="Arial" w:cs="Arial"/>
-          <w:b/>
-          <w:bCs/>
-          <w:sz w:val="24"/>
-          <w:szCs w:val="24"/>
-        </w:rPr>
-      </w:pPr>
-      <w:r>
-        <w:rPr>
-          <w:rFonts w:ascii="Arial" w:hAnsi="Arial" w:cs="Arial"/>
-          <w:b/>
-          <w:bCs/>
-          <w:sz w:val="24"/>
-          <w:szCs w:val="24"/>
-        </w:rPr>
-        <w:t>Excluindo coluna</w:t>
-      </w:r>
-    </w:p>
-    <w:p>
-      <w:r>
-        <w:rPr>
-          <w:highlight w:val="lightGray"/>
-        </w:rPr>
-        <w:t>ALTER TABLE &lt;</w:t>
-      </w:r>
-      <w:proofErr w:type="spellStart"/>
-      <w:r>
-        <w:rPr>
-          <w:highlight w:val="lightGray"/>
-        </w:rPr>
-        <w:t>nometabela</w:t>
-      </w:r>
-      <w:proofErr w:type="spellEnd"/>
-      <w:r>
-        <w:rPr>
-          <w:highlight w:val="lightGray"/>
-        </w:rPr>
-        <w:t>&gt; DROP &lt;coluna que será excluída&gt;;</w:t>
-      </w:r>
-    </w:p>
-    <w:p>
-      <w:pPr>
-        <w:rPr>
-          <w:rFonts w:ascii="Arial" w:hAnsi="Arial" w:cs="Arial"/>
-          <w:sz w:val="24"/>
-          <w:szCs w:val="24"/>
-        </w:rPr>
-      </w:pPr>
-      <w:r>
-        <w:rPr>
-          <w:rFonts w:ascii="Arial" w:hAnsi="Arial" w:cs="Arial"/>
-          <w:sz w:val="24"/>
-          <w:szCs w:val="24"/>
-        </w:rPr>
-        <w:t>Ex.:</w:t>
-      </w:r>
-    </w:p>
-    <w:p>
-      <w:r>
-        <w:rPr>
-          <w:highlight w:val="darkGray"/>
-        </w:rPr>
-        <w:t xml:space="preserve">ALTER TABLE </w:t>
-      </w:r>
-      <w:proofErr w:type="spellStart"/>
-      <w:r>
-        <w:rPr>
-          <w:highlight w:val="darkGray"/>
-        </w:rPr>
-        <w:t>tb_cursos</w:t>
-      </w:r>
-      <w:proofErr w:type="spellEnd"/>
-      <w:r>
-        <w:rPr>
-          <w:highlight w:val="darkGray"/>
-        </w:rPr>
-        <w:t xml:space="preserve"> DROP </w:t>
-      </w:r>
-      <w:proofErr w:type="spellStart"/>
-      <w:r>
-        <w:rPr>
-          <w:highlight w:val="darkGray"/>
-        </w:rPr>
-        <w:t>carga_horaria</w:t>
-      </w:r>
-      <w:proofErr w:type="spellEnd"/>
-      <w:r>
-        <w:rPr>
+          <w:rFonts w:ascii="Courier New" w:hAnsi="Courier New" w:cs="Courier New"/>
+          <w:sz w:val="20"/>
+          <w:szCs w:val="20"/>
           <w:highlight w:val="darkGray"/>
         </w:rPr>
         <w:t>;</w:t>
@@ -8868,7 +8888,7 @@
           </mc:Choice>
           <mc:Fallback>
             <w:pict>
-              <v:shapetype w14:anchorId="7EDF3B8B" id="_x0000_t34" coordsize="21600,21600" o:spt="34" o:oned="t" adj="10800" path="m,l@0,0@0,21600,21600,21600e" filled="f">
+              <v:shapetype w14:anchorId="33B3D7A8" id="_x0000_t34" coordsize="21600,21600" o:spt="34" o:oned="t" adj="10800" path="m,l@0,0@0,21600,21600,21600e" filled="f">
                 <v:stroke joinstyle="miter"/>
                 <v:formulas>
                   <v:f eqn="val #0"/>
@@ -8924,7 +8944,7 @@
           </mc:Choice>
           <mc:Fallback>
             <w:pict>
-              <v:shapetype w14:anchorId="6BA72A29" id="_x0000_t75" coordsize="21600,21600" o:spt="75" o:preferrelative="t" path="m@4@5l@4@11@9@11@9@5xe" filled="f" stroked="f">
+              <v:shapetype w14:anchorId="05050ACD" id="_x0000_t75" coordsize="21600,21600" o:spt="75" o:preferrelative="t" path="m@4@5l@4@11@9@11@9@5xe" filled="f" stroked="f">
                 <v:stroke joinstyle="miter"/>
                 <v:formulas>
                   <v:f eqn="if lineDrawn pixelLineWidth 0"/>
@@ -9020,7 +9040,7 @@
           </mc:Choice>
           <mc:Fallback>
             <w:pict>
-              <v:shape w14:anchorId="63162FA4" id="Conector: Angulado 9" o:spid="_x0000_s1026" type="#_x0000_t34" style="position:absolute;margin-left:13.6pt;margin-top:127.15pt;width:18.4pt;height:115.2pt;z-index:251670528;visibility:visible;mso-wrap-style:square;mso-width-percent:0;mso-height-percent:0;mso-wrap-distance-left:9pt;mso-wrap-distance-top:0;mso-wrap-distance-right:9pt;mso-wrap-distance-bottom:0;mso-position-horizontal:absolute;mso-position-horizontal-relative:margin;mso-position-vertical:absolute;mso-position-vertical-relative:text;mso-width-percent:0;mso-height-percent:0;mso-width-relative:margin;mso-height-relative:margin" o:gfxdata="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" adj="-23549" strokecolor="black [3213]" strokeweight=".5pt">
+              <v:shape w14:anchorId="2997744F" id="Conector: Angulado 9" o:spid="_x0000_s1026" type="#_x0000_t34" style="position:absolute;margin-left:13.6pt;margin-top:127.15pt;width:18.4pt;height:115.2pt;z-index:251670528;visibility:visible;mso-wrap-style:square;mso-width-percent:0;mso-height-percent:0;mso-wrap-distance-left:9pt;mso-wrap-distance-top:0;mso-wrap-distance-right:9pt;mso-wrap-distance-bottom:0;mso-position-horizontal:absolute;mso-position-horizontal-relative:margin;mso-position-vertical:absolute;mso-position-vertical-relative:text;mso-width-percent:0;mso-height-percent:0;mso-width-relative:margin;mso-height-relative:margin" o:gfxdata="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" adj="-23549" strokecolor="black [3213]" strokeweight=".5pt">
                 <v:stroke endarrow="block"/>
                 <w10:wrap anchorx="margin"/>
               </v:shape>
@@ -9066,7 +9086,7 @@
           </mc:Choice>
           <mc:Fallback>
             <w:pict>
-              <v:shape w14:anchorId="6E241E1F" id="Tinta 8" o:spid="_x0000_s1026" type="#_x0000_t75" style="position:absolute;margin-left:35.9pt;margin-top:120.15pt;width:58.15pt;height:17.75pt;z-index:251669504;visibility:visible;mso-wrap-style:square;mso-wrap-distance-left:9pt;mso-wrap-distance-top:0;mso-wrap-distance-right:9pt;mso-wrap-distance-bottom:0;mso-position-horizontal:absolute;mso-position-horizontal-relative:text;mso-position-vertical:absolute;mso-position-vertical-relative:text" o:gfxdata="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">
+              <v:shape w14:anchorId="298BE262" id="Tinta 8" o:spid="_x0000_s1026" type="#_x0000_t75" style="position:absolute;margin-left:35.9pt;margin-top:120.15pt;width:58.15pt;height:17.75pt;z-index:251669504;visibility:visible;mso-wrap-style:square;mso-wrap-distance-left:9pt;mso-wrap-distance-top:0;mso-wrap-distance-right:9pt;mso-wrap-distance-bottom:0;mso-position-horizontal:absolute;mso-position-horizontal-relative:text;mso-position-vertical:absolute;mso-position-vertical-relative:text" o:gfxdata="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">
                 <v:imagedata r:id="rId34" o:title=""/>
               </v:shape>
             </w:pict>
@@ -9143,7 +9163,7 @@
           </mc:Choice>
           <mc:Fallback>
             <w:pict>
-              <v:shape w14:anchorId="053776EC" id="Conector: Angulado 2" o:spid="_x0000_s1026" type="#_x0000_t34" style="position:absolute;margin-left:15.3pt;margin-top:96.45pt;width:16.45pt;height:121.45pt;z-index:251666432;visibility:visible;mso-wrap-style:square;mso-width-percent:0;mso-height-percent:0;mso-wrap-distance-left:9pt;mso-wrap-distance-top:0;mso-wrap-distance-right:9pt;mso-wrap-distance-bottom:0;mso-position-horizontal:absolute;mso-position-horizontal-relative:text;mso-position-vertical:absolute;mso-position-vertical-relative:text;mso-width-percent:0;mso-height-percent:0;mso-width-relative:margin;mso-height-relative:margin" o:gfxdata="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" adj="-10353" strokecolor="black [3213]" strokeweight=".5pt">
+              <v:shape w14:anchorId="6742EDAE" id="Conector: Angulado 2" o:spid="_x0000_s1026" type="#_x0000_t34" style="position:absolute;margin-left:15.3pt;margin-top:96.45pt;width:16.45pt;height:121.45pt;z-index:251666432;visibility:visible;mso-wrap-style:square;mso-width-percent:0;mso-height-percent:0;mso-wrap-distance-left:9pt;mso-wrap-distance-top:0;mso-wrap-distance-right:9pt;mso-wrap-distance-bottom:0;mso-position-horizontal:absolute;mso-position-horizontal-relative:text;mso-position-vertical:absolute;mso-position-vertical-relative:text;mso-width-percent:0;mso-height-percent:0;mso-width-relative:margin;mso-height-relative:margin" o:gfxdata="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" adj="-10353" strokecolor="black [3213]" strokeweight=".5pt">
                 <v:stroke endarrow="block"/>
               </v:shape>
             </w:pict>
@@ -9188,7 +9208,7 @@
           </mc:Choice>
           <mc:Fallback>
             <w:pict>
-              <v:shape w14:anchorId="75B1253A" id="Tinta 7" o:spid="_x0000_s1026" type="#_x0000_t75" style="position:absolute;margin-left:635.2pt;margin-top:113.9pt;width:1.45pt;height:1.45pt;z-index:251668480;visibility:visible;mso-wrap-style:square;mso-wrap-distance-left:9pt;mso-wrap-distance-top:0;mso-wrap-distance-right:9pt;mso-wrap-distance-bottom:0;mso-position-horizontal:absolute;mso-position-horizontal-relative:text;mso-position-vertical:absolute;mso-position-vertical-relative:text" o:gfxdata="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">
+              <v:shape w14:anchorId="71C2ADDF" id="Tinta 7" o:spid="_x0000_s1026" type="#_x0000_t75" style="position:absolute;margin-left:635.2pt;margin-top:113.9pt;width:1.45pt;height:1.45pt;z-index:251668480;visibility:visible;mso-wrap-style:square;mso-wrap-distance-left:9pt;mso-wrap-distance-top:0;mso-wrap-distance-right:9pt;mso-wrap-distance-bottom:0;mso-position-horizontal:absolute;mso-position-horizontal-relative:text;mso-position-vertical:absolute;mso-position-vertical-relative:text" o:gfxdata="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">
                 <v:imagedata r:id="rId36" o:title=""/>
               </v:shape>
             </w:pict>
@@ -9233,7 +9253,7 @@
           </mc:Choice>
           <mc:Fallback>
             <w:pict>
-              <v:shape w14:anchorId="5942D70C" id="Tinta 3" o:spid="_x0000_s1026" type="#_x0000_t75" style="position:absolute;margin-left:28.55pt;margin-top:86.4pt;width:66.55pt;height:23.5pt;z-index:251667456;visibility:visible;mso-wrap-style:square;mso-wrap-distance-left:9pt;mso-wrap-distance-top:0;mso-wrap-distance-right:9pt;mso-wrap-distance-bottom:0;mso-position-horizontal:absolute;mso-position-horizontal-relative:text;mso-position-vertical:absolute;mso-position-vertical-relative:text" o:gfxdata="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">
+              <v:shape w14:anchorId="0C143679" id="Tinta 3" o:spid="_x0000_s1026" type="#_x0000_t75" style="position:absolute;margin-left:28.55pt;margin-top:86.4pt;width:66.55pt;height:23.5pt;z-index:251667456;visibility:visible;mso-wrap-style:square;mso-wrap-distance-left:9pt;mso-wrap-distance-top:0;mso-wrap-distance-right:9pt;mso-wrap-distance-bottom:0;mso-position-horizontal:absolute;mso-position-horizontal-relative:text;mso-position-vertical:absolute;mso-position-vertical-relative:text" o:gfxdata="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">
                 <v:imagedata r:id="rId38" o:title=""/>
               </v:shape>
             </w:pict>
@@ -9445,6 +9465,7 @@
         </w:rPr>
       </w:pPr>
       <w:r>
+        <w:lastRenderedPageBreak/>
         <w:drawing>
           <wp:inline distT="0" distB="0" distL="0" distR="0" wp14:anchorId="27A09FD0" wp14:editId="0F76F989">
             <wp:extent cx="3554233" cy="1812290"/>
@@ -9631,14 +9652,27 @@
       </w:r>
     </w:p>
     <w:p>
-      <w:r>
-        <w:rPr>
+      <w:pPr>
+        <w:rPr>
+          <w:rFonts w:ascii="Courier New" w:hAnsi="Courier New" w:cs="Courier New"/>
+          <w:sz w:val="20"/>
+          <w:szCs w:val="20"/>
+        </w:rPr>
+      </w:pPr>
+      <w:r>
+        <w:rPr>
+          <w:rFonts w:ascii="Courier New" w:hAnsi="Courier New" w:cs="Courier New"/>
+          <w:sz w:val="20"/>
+          <w:szCs w:val="20"/>
           <w:highlight w:val="lightGray"/>
         </w:rPr>
         <w:t xml:space="preserve">INSERT INTO </w:t>
       </w:r>
       <w:r>
         <w:rPr>
+          <w:rFonts w:ascii="Courier New" w:hAnsi="Courier New" w:cs="Courier New"/>
+          <w:sz w:val="20"/>
+          <w:szCs w:val="20"/>
           <w:highlight w:val="lightGray"/>
         </w:rPr>
         <w:t>&lt;</w:t>
@@ -9646,6 +9680,9 @@
       <w:proofErr w:type="spellStart"/>
       <w:r>
         <w:rPr>
+          <w:rFonts w:ascii="Courier New" w:hAnsi="Courier New" w:cs="Courier New"/>
+          <w:sz w:val="20"/>
+          <w:szCs w:val="20"/>
           <w:highlight w:val="lightGray"/>
         </w:rPr>
         <w:t>nometabela</w:t>
@@ -9653,18 +9690,27 @@
       <w:proofErr w:type="spellEnd"/>
       <w:r>
         <w:rPr>
+          <w:rFonts w:ascii="Courier New" w:hAnsi="Courier New" w:cs="Courier New"/>
+          <w:sz w:val="20"/>
+          <w:szCs w:val="20"/>
           <w:highlight w:val="lightGray"/>
         </w:rPr>
         <w:t>&gt;</w:t>
       </w:r>
       <w:r>
         <w:rPr>
+          <w:rFonts w:ascii="Courier New" w:hAnsi="Courier New" w:cs="Courier New"/>
+          <w:sz w:val="20"/>
+          <w:szCs w:val="20"/>
           <w:highlight w:val="lightGray"/>
         </w:rPr>
         <w:t>(</w:t>
       </w:r>
       <w:r>
         <w:rPr>
+          <w:rFonts w:ascii="Courier New" w:hAnsi="Courier New" w:cs="Courier New"/>
+          <w:sz w:val="20"/>
+          <w:szCs w:val="20"/>
           <w:highlight w:val="lightGray"/>
         </w:rPr>
         <w:t>&lt;colunas</w:t>
@@ -9672,12 +9718,18 @@
       <w:proofErr w:type="gramStart"/>
       <w:r>
         <w:rPr>
+          <w:rFonts w:ascii="Courier New" w:hAnsi="Courier New" w:cs="Courier New"/>
+          <w:sz w:val="20"/>
+          <w:szCs w:val="20"/>
           <w:highlight w:val="lightGray"/>
         </w:rPr>
         <w:t>&gt;</w:t>
       </w:r>
       <w:r>
         <w:rPr>
+          <w:rFonts w:ascii="Courier New" w:hAnsi="Courier New" w:cs="Courier New"/>
+          <w:sz w:val="20"/>
+          <w:szCs w:val="20"/>
           <w:highlight w:val="lightGray"/>
         </w:rPr>
         <w:t>)</w:t>
@@ -9685,6 +9737,9 @@
       <w:proofErr w:type="spellStart"/>
       <w:r>
         <w:rPr>
+          <w:rFonts w:ascii="Courier New" w:hAnsi="Courier New" w:cs="Courier New"/>
+          <w:sz w:val="20"/>
+          <w:szCs w:val="20"/>
           <w:highlight w:val="lightGray"/>
         </w:rPr>
         <w:t>values</w:t>
@@ -9693,12 +9748,18 @@
       <w:proofErr w:type="gramEnd"/>
       <w:r>
         <w:rPr>
+          <w:rFonts w:ascii="Courier New" w:hAnsi="Courier New" w:cs="Courier New"/>
+          <w:sz w:val="20"/>
+          <w:szCs w:val="20"/>
           <w:highlight w:val="lightGray"/>
         </w:rPr>
         <w:t>(</w:t>
       </w:r>
       <w:r>
         <w:rPr>
+          <w:rFonts w:ascii="Courier New" w:hAnsi="Courier New" w:cs="Courier New"/>
+          <w:sz w:val="20"/>
+          <w:szCs w:val="20"/>
           <w:highlight w:val="lightGray"/>
         </w:rPr>
         <w:t>&lt;</w:t>
@@ -9706,6 +9767,9 @@
       <w:proofErr w:type="spellStart"/>
       <w:r>
         <w:rPr>
+          <w:rFonts w:ascii="Courier New" w:hAnsi="Courier New" w:cs="Courier New"/>
+          <w:sz w:val="20"/>
+          <w:szCs w:val="20"/>
           <w:highlight w:val="lightGray"/>
         </w:rPr>
         <w:t>valoresatribuidosacoluna</w:t>
@@ -9713,12 +9777,18 @@
       <w:proofErr w:type="spellEnd"/>
       <w:r>
         <w:rPr>
+          <w:rFonts w:ascii="Courier New" w:hAnsi="Courier New" w:cs="Courier New"/>
+          <w:sz w:val="20"/>
+          <w:szCs w:val="20"/>
           <w:highlight w:val="lightGray"/>
         </w:rPr>
         <w:t>&gt;</w:t>
       </w:r>
       <w:r>
         <w:rPr>
+          <w:rFonts w:ascii="Courier New" w:hAnsi="Courier New" w:cs="Courier New"/>
+          <w:sz w:val="20"/>
+          <w:szCs w:val="20"/>
           <w:highlight w:val="lightGray"/>
         </w:rPr>
         <w:t>);</w:t>
@@ -9732,284 +9802,858 @@
     <w:p>
       <w:pPr>
         <w:rPr>
+          <w:rFonts w:ascii="Courier New" w:hAnsi="Courier New" w:cs="Courier New"/>
+          <w:sz w:val="20"/>
+          <w:szCs w:val="20"/>
+        </w:rPr>
+      </w:pPr>
+      <w:r>
+        <w:rPr>
+          <w:rFonts w:ascii="Courier New" w:hAnsi="Courier New" w:cs="Courier New"/>
+          <w:sz w:val="20"/>
+          <w:szCs w:val="20"/>
+          <w:highlight w:val="lightGray"/>
+        </w:rPr>
+        <w:t>INSERT INTO tb_</w:t>
+      </w:r>
+      <w:proofErr w:type="gramStart"/>
+      <w:r>
+        <w:rPr>
+          <w:rFonts w:ascii="Courier New" w:hAnsi="Courier New" w:cs="Courier New"/>
+          <w:sz w:val="20"/>
+          <w:szCs w:val="20"/>
+          <w:highlight w:val="lightGray"/>
+        </w:rPr>
+        <w:t>cursos(</w:t>
+      </w:r>
+      <w:proofErr w:type="gramEnd"/>
+      <w:r>
+        <w:rPr>
+          <w:rFonts w:ascii="Courier New" w:hAnsi="Courier New" w:cs="Courier New"/>
+          <w:sz w:val="20"/>
+          <w:szCs w:val="20"/>
+          <w:highlight w:val="lightGray"/>
+        </w:rPr>
+        <w:t xml:space="preserve">ativo, </w:t>
+      </w:r>
+      <w:proofErr w:type="spellStart"/>
+      <w:r>
+        <w:rPr>
+          <w:rFonts w:ascii="Courier New" w:hAnsi="Courier New" w:cs="Courier New"/>
+          <w:sz w:val="20"/>
+          <w:szCs w:val="20"/>
+          <w:highlight w:val="lightGray"/>
+        </w:rPr>
+        <w:t>carga_horario</w:t>
+      </w:r>
+      <w:proofErr w:type="spellEnd"/>
+      <w:r>
+        <w:rPr>
+          <w:rFonts w:ascii="Courier New" w:hAnsi="Courier New" w:cs="Courier New"/>
+          <w:sz w:val="20"/>
+          <w:szCs w:val="20"/>
+          <w:highlight w:val="lightGray"/>
+        </w:rPr>
+        <w:t xml:space="preserve">, </w:t>
+      </w:r>
+      <w:proofErr w:type="spellStart"/>
+      <w:r>
+        <w:rPr>
+          <w:rFonts w:ascii="Courier New" w:hAnsi="Courier New" w:cs="Courier New"/>
+          <w:sz w:val="20"/>
+          <w:szCs w:val="20"/>
+          <w:highlight w:val="lightGray"/>
+        </w:rPr>
+        <w:t>data_cadastro</w:t>
+      </w:r>
+      <w:proofErr w:type="spellEnd"/>
+      <w:r>
+        <w:rPr>
+          <w:rFonts w:ascii="Courier New" w:hAnsi="Courier New" w:cs="Courier New"/>
+          <w:sz w:val="20"/>
+          <w:szCs w:val="20"/>
+          <w:highlight w:val="lightGray"/>
+        </w:rPr>
+        <w:t xml:space="preserve">, </w:t>
+      </w:r>
+      <w:proofErr w:type="spellStart"/>
+      <w:r>
+        <w:rPr>
+          <w:rFonts w:ascii="Courier New" w:hAnsi="Courier New" w:cs="Courier New"/>
+          <w:sz w:val="20"/>
+          <w:szCs w:val="20"/>
+          <w:highlight w:val="lightGray"/>
+        </w:rPr>
+        <w:t>id_curso</w:t>
+      </w:r>
+      <w:proofErr w:type="spellEnd"/>
+      <w:r>
+        <w:rPr>
+          <w:rFonts w:ascii="Courier New" w:hAnsi="Courier New" w:cs="Courier New"/>
+          <w:sz w:val="20"/>
+          <w:szCs w:val="20"/>
+          <w:highlight w:val="lightGray"/>
+        </w:rPr>
+        <w:t xml:space="preserve">, </w:t>
+      </w:r>
+      <w:proofErr w:type="spellStart"/>
+      <w:r>
+        <w:rPr>
+          <w:rFonts w:ascii="Courier New" w:hAnsi="Courier New" w:cs="Courier New"/>
+          <w:sz w:val="20"/>
+          <w:szCs w:val="20"/>
+          <w:highlight w:val="lightGray"/>
+        </w:rPr>
+        <w:t>imagem_curso</w:t>
+      </w:r>
+      <w:proofErr w:type="spellEnd"/>
+      <w:r>
+        <w:rPr>
+          <w:rFonts w:ascii="Courier New" w:hAnsi="Courier New" w:cs="Courier New"/>
+          <w:sz w:val="20"/>
+          <w:szCs w:val="20"/>
+          <w:highlight w:val="lightGray"/>
+        </w:rPr>
+        <w:t xml:space="preserve">, investimento, </w:t>
+      </w:r>
+      <w:proofErr w:type="spellStart"/>
+      <w:r>
+        <w:rPr>
+          <w:rFonts w:ascii="Courier New" w:hAnsi="Courier New" w:cs="Courier New"/>
+          <w:sz w:val="20"/>
+          <w:szCs w:val="20"/>
+          <w:highlight w:val="lightGray"/>
+        </w:rPr>
+        <w:t>nome_curso</w:t>
+      </w:r>
+      <w:proofErr w:type="spellEnd"/>
+      <w:r>
+        <w:rPr>
+          <w:rFonts w:ascii="Courier New" w:hAnsi="Courier New" w:cs="Courier New"/>
+          <w:sz w:val="20"/>
+          <w:szCs w:val="20"/>
+          <w:highlight w:val="lightGray"/>
+        </w:rPr>
+        <w:t>, resumo)</w:t>
+      </w:r>
+      <w:proofErr w:type="spellStart"/>
+      <w:r>
+        <w:rPr>
+          <w:rFonts w:ascii="Courier New" w:hAnsi="Courier New" w:cs="Courier New"/>
+          <w:sz w:val="20"/>
+          <w:szCs w:val="20"/>
+          <w:highlight w:val="lightGray"/>
+        </w:rPr>
+        <w:t>values</w:t>
+      </w:r>
+      <w:proofErr w:type="spellEnd"/>
+      <w:r>
+        <w:rPr>
+          <w:rFonts w:ascii="Courier New" w:hAnsi="Courier New" w:cs="Courier New"/>
+          <w:sz w:val="20"/>
+          <w:szCs w:val="20"/>
+          <w:highlight w:val="lightGray"/>
+        </w:rPr>
+        <w:t>(1, 35, '2023-08-21 15:52:20', 2, 'curso_angular.jpg', 575.86, 'Web Completo com JS, TS e Angular', 'Aprenda a criar aplicações front-</w:t>
+      </w:r>
+      <w:proofErr w:type="spellStart"/>
+      <w:r>
+        <w:rPr>
+          <w:rFonts w:ascii="Courier New" w:hAnsi="Courier New" w:cs="Courier New"/>
+          <w:sz w:val="20"/>
+          <w:szCs w:val="20"/>
+          <w:highlight w:val="lightGray"/>
+        </w:rPr>
+        <w:t>end</w:t>
+      </w:r>
+      <w:proofErr w:type="spellEnd"/>
+      <w:r>
+        <w:rPr>
+          <w:rFonts w:ascii="Courier New" w:hAnsi="Courier New" w:cs="Courier New"/>
+          <w:sz w:val="20"/>
+          <w:szCs w:val="20"/>
+          <w:highlight w:val="lightGray"/>
+        </w:rPr>
+        <w:t xml:space="preserve"> incríveis com </w:t>
+      </w:r>
+      <w:proofErr w:type="spellStart"/>
+      <w:r>
+        <w:rPr>
+          <w:rFonts w:ascii="Courier New" w:hAnsi="Courier New" w:cs="Courier New"/>
+          <w:sz w:val="20"/>
+          <w:szCs w:val="20"/>
+          <w:highlight w:val="lightGray"/>
+        </w:rPr>
+        <w:t>JavaScript</w:t>
+      </w:r>
+      <w:proofErr w:type="spellEnd"/>
+      <w:r>
+        <w:rPr>
+          <w:rFonts w:ascii="Courier New" w:hAnsi="Courier New" w:cs="Courier New"/>
+          <w:sz w:val="20"/>
+          <w:szCs w:val="20"/>
+          <w:highlight w:val="lightGray"/>
+        </w:rPr>
+        <w:t xml:space="preserve">, </w:t>
+      </w:r>
+      <w:proofErr w:type="spellStart"/>
+      <w:r>
+        <w:rPr>
+          <w:rFonts w:ascii="Courier New" w:hAnsi="Courier New" w:cs="Courier New"/>
+          <w:sz w:val="20"/>
+          <w:szCs w:val="20"/>
+          <w:highlight w:val="lightGray"/>
+        </w:rPr>
+        <w:t>TypeScript</w:t>
+      </w:r>
+      <w:proofErr w:type="spellEnd"/>
+      <w:r>
+        <w:rPr>
+          <w:rFonts w:ascii="Courier New" w:hAnsi="Courier New" w:cs="Courier New"/>
+          <w:sz w:val="20"/>
+          <w:szCs w:val="20"/>
+          <w:highlight w:val="lightGray"/>
+        </w:rPr>
+        <w:t xml:space="preserve"> e Angular');</w:t>
+      </w:r>
+    </w:p>
+    <w:p>
+      <w:pPr>
+        <w:rPr>
+          <w:rFonts w:ascii="Arial" w:hAnsi="Arial" w:cs="Arial"/>
+          <w:sz w:val="24"/>
+          <w:szCs w:val="24"/>
+        </w:rPr>
+      </w:pPr>
+      <w:proofErr w:type="spellStart"/>
+      <w:r>
+        <w:rPr>
+          <w:rFonts w:ascii="Arial" w:hAnsi="Arial" w:cs="Arial"/>
+          <w:sz w:val="24"/>
+          <w:szCs w:val="24"/>
+        </w:rPr>
+        <w:t>Strings</w:t>
+      </w:r>
+      <w:proofErr w:type="spellEnd"/>
+      <w:r>
+        <w:rPr>
+          <w:rFonts w:ascii="Arial" w:hAnsi="Arial" w:cs="Arial"/>
+          <w:sz w:val="24"/>
+          <w:szCs w:val="24"/>
+        </w:rPr>
+        <w:t xml:space="preserve"> são passadas por aspas simples (‘’)</w:t>
+      </w:r>
+      <w:r>
+        <w:rPr>
+          <w:rFonts w:ascii="Arial" w:hAnsi="Arial" w:cs="Arial"/>
+          <w:sz w:val="24"/>
+          <w:szCs w:val="24"/>
+        </w:rPr>
+        <w:t>;</w:t>
+      </w:r>
+    </w:p>
+    <w:p>
+      <w:pPr>
+        <w:rPr>
+          <w:rFonts w:ascii="Arial" w:hAnsi="Arial" w:cs="Arial"/>
+          <w:sz w:val="24"/>
+          <w:szCs w:val="24"/>
+        </w:rPr>
+      </w:pPr>
+      <w:r>
+        <w:rPr>
+          <w:rFonts w:ascii="Arial" w:hAnsi="Arial" w:cs="Arial"/>
+          <w:sz w:val="24"/>
+          <w:szCs w:val="24"/>
+        </w:rPr>
+        <w:t>Valor deve ser passado na mesma ordem da coluna em que será adicionado o valor entre os parênteses;</w:t>
+      </w:r>
+    </w:p>
+    <w:p>
+      <w:pPr>
+        <w:rPr>
+          <w:rFonts w:ascii="Arial" w:hAnsi="Arial" w:cs="Arial"/>
+          <w:sz w:val="24"/>
+          <w:szCs w:val="24"/>
+        </w:rPr>
+      </w:pPr>
+      <w:r>
+        <w:rPr>
+          <w:rFonts w:ascii="Arial" w:hAnsi="Arial" w:cs="Arial"/>
+          <w:sz w:val="24"/>
+          <w:szCs w:val="24"/>
+        </w:rPr>
+        <w:t>Já a ordem original, não precisa ser seguida.</w:t>
+      </w:r>
+    </w:p>
+    <w:p>
+      <w:pPr>
+        <w:rPr>
+          <w:rFonts w:ascii="Arial" w:hAnsi="Arial" w:cs="Arial"/>
+          <w:sz w:val="24"/>
+          <w:szCs w:val="24"/>
+        </w:rPr>
+      </w:pPr>
+    </w:p>
+    <w:p>
+      <w:pPr>
+        <w:rPr>
+          <w:rFonts w:ascii="Arial" w:hAnsi="Arial" w:cs="Arial"/>
+          <w:b/>
+          <w:bCs/>
           <w:sz w:val="18"/>
           <w:szCs w:val="18"/>
         </w:rPr>
       </w:pPr>
       <w:r>
         <w:rPr>
+          <w:rFonts w:ascii="Arial" w:hAnsi="Arial" w:cs="Arial"/>
+          <w:b/>
+          <w:bCs/>
           <w:sz w:val="18"/>
           <w:szCs w:val="18"/>
-          <w:highlight w:val="lightGray"/>
-        </w:rPr>
-        <w:t xml:space="preserve">INSERT INTO </w:t>
+        </w:rPr>
+        <w:t xml:space="preserve">Não há como fazer dois </w:t>
       </w:r>
       <w:proofErr w:type="spellStart"/>
       <w:r>
         <w:rPr>
+          <w:rFonts w:ascii="Arial" w:hAnsi="Arial" w:cs="Arial"/>
+          <w:b/>
+          <w:bCs/>
           <w:sz w:val="18"/>
           <w:szCs w:val="18"/>
-          <w:highlight w:val="lightGray"/>
-        </w:rPr>
-        <w:t>tb_</w:t>
-      </w:r>
-      <w:proofErr w:type="gramStart"/>
-      <w:r>
-        <w:rPr>
+        </w:rPr>
+        <w:t>inserts</w:t>
+      </w:r>
+      <w:proofErr w:type="spellEnd"/>
+      <w:r>
+        <w:rPr>
+          <w:rFonts w:ascii="Arial" w:hAnsi="Arial" w:cs="Arial"/>
+          <w:b/>
+          <w:bCs/>
           <w:sz w:val="18"/>
           <w:szCs w:val="18"/>
-          <w:highlight w:val="lightGray"/>
-        </w:rPr>
-        <w:t>cursos</w:t>
-      </w:r>
-      <w:proofErr w:type="spellEnd"/>
-      <w:r>
-        <w:rPr>
+        </w:rPr>
+        <w:t xml:space="preserve"> de uma vez, por exemplo para duas tabelas (não é possível).</w:t>
+      </w:r>
+    </w:p>
+    <w:p>
+      <w:pPr>
+        <w:rPr>
+          <w:rFonts w:ascii="Arial" w:hAnsi="Arial" w:cs="Arial"/>
+          <w:b/>
+          <w:bCs/>
           <w:sz w:val="18"/>
           <w:szCs w:val="18"/>
-          <w:highlight w:val="lightGray"/>
-        </w:rPr>
-        <w:t>(</w:t>
-      </w:r>
-      <w:proofErr w:type="gramEnd"/>
-      <w:r>
-        <w:rPr>
+        </w:rPr>
+      </w:pPr>
+    </w:p>
+    <w:p>
+      <w:pPr>
+        <w:rPr>
+          <w:rFonts w:ascii="Arial" w:hAnsi="Arial" w:cs="Arial"/>
+          <w:b/>
+          <w:bCs/>
           <w:sz w:val="18"/>
           <w:szCs w:val="18"/>
+        </w:rPr>
+      </w:pPr>
+    </w:p>
+    <w:p>
+      <w:pPr>
+        <w:rPr>
+          <w:rFonts w:ascii="Arial" w:hAnsi="Arial" w:cs="Arial"/>
+          <w:b/>
+          <w:bCs/>
+          <w:sz w:val="32"/>
+          <w:szCs w:val="32"/>
+        </w:rPr>
+      </w:pPr>
+      <w:r>
+        <w:rPr>
+          <w:rFonts w:ascii="Arial" w:hAnsi="Arial" w:cs="Arial"/>
+          <w:b/>
+          <w:bCs/>
+          <w:sz w:val="32"/>
+          <w:szCs w:val="32"/>
+        </w:rPr>
+        <w:t>SELECT – Consultando dados</w:t>
+      </w:r>
+    </w:p>
+    <w:p>
+      <w:pPr>
+        <w:rPr>
+          <w:rFonts w:ascii="Arial" w:hAnsi="Arial" w:cs="Arial"/>
+          <w:sz w:val="24"/>
+          <w:szCs w:val="24"/>
+        </w:rPr>
+      </w:pPr>
+      <w:r>
+        <w:rPr>
+          <w:rFonts w:ascii="Arial" w:hAnsi="Arial" w:cs="Arial"/>
+          <w:sz w:val="24"/>
+          <w:szCs w:val="24"/>
+        </w:rPr>
+        <w:t>Para fazer isso manualmente basta clicar na tabela:</w:t>
+      </w:r>
+    </w:p>
+    <w:p>
+      <w:pPr>
+        <w:rPr>
+          <w:rFonts w:ascii="Arial" w:hAnsi="Arial" w:cs="Arial"/>
+          <w:sz w:val="24"/>
+          <w:szCs w:val="24"/>
+        </w:rPr>
+      </w:pPr>
+      <w:r>
+        <w:rPr>
+          <w:noProof/>
+        </w:rPr>
+        <w:lastRenderedPageBreak/>
+        <w:drawing>
+          <wp:inline distT="0" distB="0" distL="0" distR="0" wp14:anchorId="12768E81" wp14:editId="156366D7">
+            <wp:extent cx="6120130" cy="1199515"/>
+            <wp:effectExtent l="0" t="0" r="0" b="635"/>
+            <wp:docPr id="1781966014" name="Imagem 1" descr="Interface gráfica do usuário, Texto, Aplicativo&#10;&#10;Descrição gerada automaticamente"/>
+            <wp:cNvGraphicFramePr>
+              <a:graphicFrameLocks xmlns:a="http://schemas.openxmlformats.org/drawingml/2006/main" noChangeAspect="1"/>
+            </wp:cNvGraphicFramePr>
+            <a:graphic xmlns:a="http://schemas.openxmlformats.org/drawingml/2006/main">
+              <a:graphicData uri="http://schemas.openxmlformats.org/drawingml/2006/picture">
+                <pic:pic xmlns:pic="http://schemas.openxmlformats.org/drawingml/2006/picture">
+                  <pic:nvPicPr>
+                    <pic:cNvPr id="1781966014" name="Imagem 1" descr="Interface gráfica do usuário, Texto, Aplicativo&#10;&#10;Descrição gerada automaticamente"/>
+                    <pic:cNvPicPr/>
+                  </pic:nvPicPr>
+                  <pic:blipFill>
+                    <a:blip r:embed="rId42"/>
+                    <a:stretch>
+                      <a:fillRect/>
+                    </a:stretch>
+                  </pic:blipFill>
+                  <pic:spPr>
+                    <a:xfrm>
+                      <a:off x="0" y="0"/>
+                      <a:ext cx="6120130" cy="1199515"/>
+                    </a:xfrm>
+                    <a:prstGeom prst="rect">
+                      <a:avLst/>
+                    </a:prstGeom>
+                  </pic:spPr>
+                </pic:pic>
+              </a:graphicData>
+            </a:graphic>
+          </wp:inline>
+        </w:drawing>
+      </w:r>
+    </w:p>
+    <w:p>
+      <w:pPr>
+        <w:rPr>
+          <w:rFonts w:ascii="Arial" w:hAnsi="Arial" w:cs="Arial"/>
+          <w:sz w:val="24"/>
+          <w:szCs w:val="24"/>
+        </w:rPr>
+      </w:pPr>
+    </w:p>
+    <w:p>
+      <w:pPr>
+        <w:rPr>
+          <w:rFonts w:ascii="Arial" w:hAnsi="Arial" w:cs="Arial"/>
+          <w:b/>
+          <w:bCs/>
+          <w:sz w:val="24"/>
+          <w:szCs w:val="24"/>
+        </w:rPr>
+      </w:pPr>
+      <w:r>
+        <w:rPr>
+          <w:rFonts w:ascii="Arial" w:hAnsi="Arial" w:cs="Arial"/>
+          <w:b/>
+          <w:bCs/>
+          <w:sz w:val="24"/>
+          <w:szCs w:val="24"/>
+        </w:rPr>
+        <w:t>SQL</w:t>
+      </w:r>
+    </w:p>
+    <w:p>
+      <w:r>
+        <w:rPr>
           <w:highlight w:val="lightGray"/>
         </w:rPr>
-        <w:t xml:space="preserve">ativo, </w:t>
+        <w:t>SELECT &lt;</w:t>
       </w:r>
       <w:proofErr w:type="spellStart"/>
       <w:r>
         <w:rPr>
-          <w:sz w:val="18"/>
-          <w:szCs w:val="18"/>
           <w:highlight w:val="lightGray"/>
         </w:rPr>
+        <w:t>clolunas</w:t>
+      </w:r>
+      <w:proofErr w:type="spellEnd"/>
+      <w:r>
+        <w:rPr>
+          <w:highlight w:val="lightGray"/>
+        </w:rPr>
+        <w:t>&gt; FROM &lt;tabela&gt;</w:t>
+      </w:r>
+    </w:p>
+    <w:p>
+      <w:pPr>
+        <w:rPr>
+          <w:rStyle w:val="cm-punctuation"/>
+          <w:rFonts w:ascii="Courier New" w:hAnsi="Courier New" w:cs="Courier New"/>
+          <w:color w:val="444444"/>
+          <w:sz w:val="20"/>
+          <w:szCs w:val="20"/>
+          <w:shd w:val="clear" w:color="auto" w:fill="E5E5E5"/>
+        </w:rPr>
+      </w:pPr>
+      <w:hyperlink r:id="rId43" w:tgtFrame="mysql_doc" w:history="1">
+        <w:r>
+          <w:rPr>
+            <w:rStyle w:val="Hyperlink"/>
+            <w:rFonts w:ascii="Courier New" w:hAnsi="Courier New" w:cs="Courier New"/>
+            <w:sz w:val="20"/>
+            <w:szCs w:val="20"/>
+            <w:shd w:val="clear" w:color="auto" w:fill="E5E5E5"/>
+          </w:rPr>
+          <w:t>SELECT</w:t>
+        </w:r>
+      </w:hyperlink>
+      <w:r>
+        <w:rPr>
+          <w:rFonts w:ascii="Courier New" w:hAnsi="Courier New" w:cs="Courier New"/>
+          <w:color w:val="444444"/>
+          <w:sz w:val="20"/>
+          <w:szCs w:val="20"/>
+          <w:shd w:val="clear" w:color="auto" w:fill="E5E5E5"/>
+        </w:rPr>
+        <w:t> </w:t>
+      </w:r>
+      <w:r>
+        <w:rPr>
+          <w:rStyle w:val="cm-operator"/>
+          <w:rFonts w:ascii="Courier New" w:hAnsi="Courier New" w:cs="Courier New"/>
+          <w:color w:val="FF00FF"/>
+          <w:sz w:val="20"/>
+          <w:szCs w:val="20"/>
+          <w:shd w:val="clear" w:color="auto" w:fill="E5E5E5"/>
+        </w:rPr>
+        <w:t>*</w:t>
+      </w:r>
+      <w:r>
+        <w:rPr>
+          <w:rFonts w:ascii="Courier New" w:hAnsi="Courier New" w:cs="Courier New"/>
+          <w:color w:val="444444"/>
+          <w:sz w:val="20"/>
+          <w:szCs w:val="20"/>
+          <w:shd w:val="clear" w:color="auto" w:fill="E5E5E5"/>
+        </w:rPr>
+        <w:t> </w:t>
+      </w:r>
+      <w:r>
+        <w:rPr>
+          <w:rStyle w:val="cm-keyword"/>
+          <w:rFonts w:ascii="Courier New" w:hAnsi="Courier New" w:cs="Courier New"/>
+          <w:color w:val="770088"/>
+          <w:sz w:val="20"/>
+          <w:szCs w:val="20"/>
+          <w:shd w:val="clear" w:color="auto" w:fill="E5E5E5"/>
+        </w:rPr>
+        <w:t>FROM</w:t>
+      </w:r>
+      <w:r>
+        <w:rPr>
+          <w:rFonts w:ascii="Courier New" w:hAnsi="Courier New" w:cs="Courier New"/>
+          <w:color w:val="444444"/>
+          <w:sz w:val="20"/>
+          <w:szCs w:val="20"/>
+          <w:shd w:val="clear" w:color="auto" w:fill="E5E5E5"/>
+        </w:rPr>
+        <w:t> tb_cursos</w:t>
+      </w:r>
+      <w:r>
+        <w:rPr>
+          <w:rStyle w:val="cm-punctuation"/>
+          <w:rFonts w:ascii="Courier New" w:hAnsi="Courier New" w:cs="Courier New"/>
+          <w:color w:val="444444"/>
+          <w:sz w:val="20"/>
+          <w:szCs w:val="20"/>
+          <w:shd w:val="clear" w:color="auto" w:fill="E5E5E5"/>
+        </w:rPr>
+        <w:t>;</w:t>
+      </w:r>
+      <w:r>
+        <w:rPr>
+          <w:rStyle w:val="cm-punctuation"/>
+          <w:rFonts w:ascii="Courier New" w:hAnsi="Courier New" w:cs="Courier New"/>
+          <w:color w:val="444444"/>
+          <w:sz w:val="20"/>
+          <w:szCs w:val="20"/>
+          <w:shd w:val="clear" w:color="auto" w:fill="E5E5E5"/>
+        </w:rPr>
+        <w:t xml:space="preserve"> </w:t>
+      </w:r>
+      <w:r>
+        <w:rPr>
+          <w:rStyle w:val="cm-punctuation"/>
+          <w:rFonts w:ascii="Courier New" w:hAnsi="Courier New" w:cs="Courier New"/>
+          <w:color w:val="444444"/>
+          <w:sz w:val="20"/>
+          <w:szCs w:val="20"/>
+          <w:shd w:val="clear" w:color="auto" w:fill="E5E5E5"/>
+        </w:rPr>
+        <w:t xml:space="preserve">- caso eu queira selecionar </w:t>
+      </w:r>
+      <w:r>
+        <w:rPr>
+          <w:rStyle w:val="cm-punctuation"/>
+          <w:rFonts w:ascii="Courier New" w:hAnsi="Courier New" w:cs="Courier New"/>
+          <w:color w:val="444444"/>
+          <w:sz w:val="20"/>
+          <w:szCs w:val="20"/>
+          <w:shd w:val="clear" w:color="auto" w:fill="E5E5E5"/>
+        </w:rPr>
+        <w:t>todos os campos</w:t>
+      </w:r>
+      <w:r>
+        <w:rPr>
+          <w:rStyle w:val="cm-punctuation"/>
+          <w:rFonts w:ascii="Courier New" w:hAnsi="Courier New" w:cs="Courier New"/>
+          <w:color w:val="444444"/>
+          <w:sz w:val="20"/>
+          <w:szCs w:val="20"/>
+          <w:shd w:val="clear" w:color="auto" w:fill="E5E5E5"/>
+        </w:rPr>
+        <w:t xml:space="preserve"> da tabela</w:t>
+      </w:r>
+    </w:p>
+    <w:p>
+      <w:pPr>
+        <w:rPr>
+          <w:rFonts w:ascii="Courier New" w:hAnsi="Courier New" w:cs="Courier New"/>
+          <w:sz w:val="20"/>
+          <w:szCs w:val="20"/>
+        </w:rPr>
+      </w:pPr>
+      <w:hyperlink r:id="rId44" w:tgtFrame="mysql_doc" w:history="1">
+        <w:r>
+          <w:rPr>
+            <w:rStyle w:val="Hyperlink"/>
+            <w:rFonts w:ascii="Courier New" w:hAnsi="Courier New" w:cs="Courier New"/>
+            <w:sz w:val="20"/>
+            <w:szCs w:val="20"/>
+            <w:shd w:val="clear" w:color="auto" w:fill="E5E5E5"/>
+          </w:rPr>
+          <w:t>SELECT</w:t>
+        </w:r>
+      </w:hyperlink>
+      <w:r>
+        <w:rPr>
+          <w:rFonts w:ascii="Courier New" w:hAnsi="Courier New" w:cs="Courier New"/>
+          <w:color w:val="444444"/>
+          <w:sz w:val="20"/>
+          <w:szCs w:val="20"/>
+          <w:shd w:val="clear" w:color="auto" w:fill="E5E5E5"/>
+        </w:rPr>
+        <w:t> ativo</w:t>
+      </w:r>
+      <w:r>
+        <w:rPr>
+          <w:rStyle w:val="cm-punctuation"/>
+          <w:rFonts w:ascii="Courier New" w:hAnsi="Courier New" w:cs="Courier New"/>
+          <w:color w:val="444444"/>
+          <w:sz w:val="20"/>
+          <w:szCs w:val="20"/>
+          <w:shd w:val="clear" w:color="auto" w:fill="E5E5E5"/>
+        </w:rPr>
+        <w:t>,</w:t>
+      </w:r>
+      <w:r>
+        <w:rPr>
+          <w:rFonts w:ascii="Courier New" w:hAnsi="Courier New" w:cs="Courier New"/>
+          <w:color w:val="444444"/>
+          <w:sz w:val="20"/>
+          <w:szCs w:val="20"/>
+          <w:shd w:val="clear" w:color="auto" w:fill="E5E5E5"/>
+        </w:rPr>
+        <w:t> </w:t>
+      </w:r>
+      <w:proofErr w:type="spellStart"/>
+      <w:r>
+        <w:rPr>
+          <w:rFonts w:ascii="Courier New" w:hAnsi="Courier New" w:cs="Courier New"/>
+          <w:color w:val="444444"/>
+          <w:sz w:val="20"/>
+          <w:szCs w:val="20"/>
+          <w:shd w:val="clear" w:color="auto" w:fill="E5E5E5"/>
+        </w:rPr>
         <w:t>carga_horario</w:t>
       </w:r>
       <w:proofErr w:type="spellEnd"/>
       <w:r>
         <w:rPr>
-          <w:sz w:val="18"/>
-          <w:szCs w:val="18"/>
-          <w:highlight w:val="lightGray"/>
-        </w:rPr>
-        <w:t xml:space="preserve">, </w:t>
+          <w:rStyle w:val="cm-punctuation"/>
+          <w:rFonts w:ascii="Courier New" w:hAnsi="Courier New" w:cs="Courier New"/>
+          <w:color w:val="444444"/>
+          <w:sz w:val="20"/>
+          <w:szCs w:val="20"/>
+          <w:shd w:val="clear" w:color="auto" w:fill="E5E5E5"/>
+        </w:rPr>
+        <w:t>,</w:t>
+      </w:r>
+      <w:r>
+        <w:rPr>
+          <w:rFonts w:ascii="Courier New" w:hAnsi="Courier New" w:cs="Courier New"/>
+          <w:color w:val="444444"/>
+          <w:sz w:val="20"/>
+          <w:szCs w:val="20"/>
+          <w:shd w:val="clear" w:color="auto" w:fill="E5E5E5"/>
+        </w:rPr>
+        <w:t> </w:t>
       </w:r>
       <w:proofErr w:type="spellStart"/>
       <w:r>
         <w:rPr>
-          <w:sz w:val="18"/>
-          <w:szCs w:val="18"/>
-          <w:highlight w:val="lightGray"/>
-        </w:rPr>
-        <w:t>data_cadastro</w:t>
+          <w:rFonts w:ascii="Courier New" w:hAnsi="Courier New" w:cs="Courier New"/>
+          <w:color w:val="444444"/>
+          <w:sz w:val="20"/>
+          <w:szCs w:val="20"/>
+          <w:shd w:val="clear" w:color="auto" w:fill="E5E5E5"/>
+        </w:rPr>
+        <w:t>id_cursos</w:t>
       </w:r>
       <w:proofErr w:type="spellEnd"/>
       <w:r>
         <w:rPr>
-          <w:sz w:val="18"/>
-          <w:szCs w:val="18"/>
-          <w:highlight w:val="lightGray"/>
-        </w:rPr>
-        <w:t xml:space="preserve">, </w:t>
-      </w:r>
-      <w:proofErr w:type="spellStart"/>
-      <w:r>
-        <w:rPr>
-          <w:sz w:val="18"/>
-          <w:szCs w:val="18"/>
-          <w:highlight w:val="lightGray"/>
-        </w:rPr>
-        <w:t>id_curso</w:t>
-      </w:r>
-      <w:proofErr w:type="spellEnd"/>
-      <w:r>
-        <w:rPr>
-          <w:sz w:val="18"/>
-          <w:szCs w:val="18"/>
-          <w:highlight w:val="lightGray"/>
-        </w:rPr>
-        <w:t xml:space="preserve">, </w:t>
-      </w:r>
-      <w:proofErr w:type="spellStart"/>
-      <w:r>
-        <w:rPr>
-          <w:sz w:val="18"/>
-          <w:szCs w:val="18"/>
-          <w:highlight w:val="lightGray"/>
-        </w:rPr>
-        <w:t>imagem_curso</w:t>
-      </w:r>
-      <w:proofErr w:type="spellEnd"/>
-      <w:r>
-        <w:rPr>
-          <w:sz w:val="18"/>
-          <w:szCs w:val="18"/>
-          <w:highlight w:val="lightGray"/>
-        </w:rPr>
-        <w:t xml:space="preserve">, investimento, </w:t>
-      </w:r>
-      <w:proofErr w:type="spellStart"/>
-      <w:r>
-        <w:rPr>
-          <w:sz w:val="18"/>
-          <w:szCs w:val="18"/>
-          <w:highlight w:val="lightGray"/>
-        </w:rPr>
-        <w:t>nome_curso</w:t>
-      </w:r>
-      <w:proofErr w:type="spellEnd"/>
-      <w:r>
-        <w:rPr>
-          <w:sz w:val="18"/>
-          <w:szCs w:val="18"/>
-          <w:highlight w:val="lightGray"/>
-        </w:rPr>
-        <w:t>, resumo)</w:t>
-      </w:r>
-      <w:proofErr w:type="spellStart"/>
-      <w:r>
-        <w:rPr>
-          <w:sz w:val="18"/>
-          <w:szCs w:val="18"/>
-          <w:highlight w:val="lightGray"/>
-        </w:rPr>
-        <w:t>values</w:t>
-      </w:r>
-      <w:proofErr w:type="spellEnd"/>
-      <w:r>
-        <w:rPr>
-          <w:sz w:val="18"/>
-          <w:szCs w:val="18"/>
-          <w:highlight w:val="lightGray"/>
-        </w:rPr>
-        <w:t>(1, 35, '2023-08-21 15:52:20', 2, 'curso_angular.jpg', 575.86, 'Web Completo com JS, TS e Angular', 'Aprenda a criar aplicações front-</w:t>
-      </w:r>
-      <w:proofErr w:type="spellStart"/>
-      <w:r>
-        <w:rPr>
-          <w:sz w:val="18"/>
-          <w:szCs w:val="18"/>
-          <w:highlight w:val="lightGray"/>
-        </w:rPr>
-        <w:t>end</w:t>
-      </w:r>
-      <w:proofErr w:type="spellEnd"/>
-      <w:r>
-        <w:rPr>
-          <w:sz w:val="18"/>
-          <w:szCs w:val="18"/>
-          <w:highlight w:val="lightGray"/>
-        </w:rPr>
-        <w:t xml:space="preserve"> incríveis com </w:t>
-      </w:r>
-      <w:proofErr w:type="spellStart"/>
-      <w:r>
-        <w:rPr>
-          <w:sz w:val="18"/>
-          <w:szCs w:val="18"/>
-          <w:highlight w:val="lightGray"/>
-        </w:rPr>
-        <w:t>JavaScript</w:t>
-      </w:r>
-      <w:proofErr w:type="spellEnd"/>
-      <w:r>
-        <w:rPr>
-          <w:sz w:val="18"/>
-          <w:szCs w:val="18"/>
-          <w:highlight w:val="lightGray"/>
-        </w:rPr>
-        <w:t xml:space="preserve">, </w:t>
-      </w:r>
-      <w:proofErr w:type="spellStart"/>
-      <w:r>
-        <w:rPr>
-          <w:sz w:val="18"/>
-          <w:szCs w:val="18"/>
-          <w:highlight w:val="lightGray"/>
-        </w:rPr>
-        <w:t>TypeScript</w:t>
-      </w:r>
-      <w:proofErr w:type="spellEnd"/>
-      <w:r>
-        <w:rPr>
-          <w:sz w:val="18"/>
-          <w:szCs w:val="18"/>
-          <w:highlight w:val="lightGray"/>
-        </w:rPr>
-        <w:t xml:space="preserve"> e Angular');</w:t>
-      </w:r>
-    </w:p>
-    <w:p>
-      <w:pPr>
-        <w:rPr>
-          <w:rFonts w:ascii="Arial" w:hAnsi="Arial" w:cs="Arial"/>
-          <w:sz w:val="24"/>
-          <w:szCs w:val="24"/>
-        </w:rPr>
-      </w:pPr>
-      <w:proofErr w:type="spellStart"/>
-      <w:r>
-        <w:rPr>
-          <w:rFonts w:ascii="Arial" w:hAnsi="Arial" w:cs="Arial"/>
-          <w:sz w:val="24"/>
-          <w:szCs w:val="24"/>
-        </w:rPr>
-        <w:t>Strings</w:t>
-      </w:r>
-      <w:proofErr w:type="spellEnd"/>
-      <w:r>
-        <w:rPr>
-          <w:rFonts w:ascii="Arial" w:hAnsi="Arial" w:cs="Arial"/>
-          <w:sz w:val="24"/>
-          <w:szCs w:val="24"/>
-        </w:rPr>
-        <w:t xml:space="preserve"> são passadas por aspas simples (‘’)</w:t>
-      </w:r>
-      <w:r>
-        <w:rPr>
-          <w:rFonts w:ascii="Arial" w:hAnsi="Arial" w:cs="Arial"/>
-          <w:sz w:val="24"/>
-          <w:szCs w:val="24"/>
+          <w:rFonts w:ascii="Courier New" w:hAnsi="Courier New" w:cs="Courier New"/>
+          <w:color w:val="444444"/>
+          <w:sz w:val="20"/>
+          <w:szCs w:val="20"/>
+          <w:shd w:val="clear" w:color="auto" w:fill="E5E5E5"/>
+        </w:rPr>
+        <w:t> </w:t>
+      </w:r>
+      <w:r>
+        <w:rPr>
+          <w:rStyle w:val="cm-keyword"/>
+          <w:rFonts w:ascii="Courier New" w:hAnsi="Courier New" w:cs="Courier New"/>
+          <w:color w:val="770088"/>
+          <w:sz w:val="20"/>
+          <w:szCs w:val="20"/>
+          <w:shd w:val="clear" w:color="auto" w:fill="E5E5E5"/>
+        </w:rPr>
+        <w:t>FROM</w:t>
+      </w:r>
+      <w:r>
+        <w:rPr>
+          <w:rFonts w:ascii="Courier New" w:hAnsi="Courier New" w:cs="Courier New"/>
+          <w:color w:val="444444"/>
+          <w:sz w:val="20"/>
+          <w:szCs w:val="20"/>
+          <w:shd w:val="clear" w:color="auto" w:fill="E5E5E5"/>
+        </w:rPr>
+        <w:t> tb_cursos</w:t>
+      </w:r>
+      <w:r>
+        <w:rPr>
+          <w:rStyle w:val="cm-punctuation"/>
+          <w:rFonts w:ascii="Courier New" w:hAnsi="Courier New" w:cs="Courier New"/>
+          <w:color w:val="444444"/>
+          <w:sz w:val="20"/>
+          <w:szCs w:val="20"/>
+          <w:shd w:val="clear" w:color="auto" w:fill="E5E5E5"/>
         </w:rPr>
         <w:t>;</w:t>
       </w:r>
-    </w:p>
-    <w:p>
-      <w:pPr>
-        <w:rPr>
-          <w:rFonts w:ascii="Arial" w:hAnsi="Arial" w:cs="Arial"/>
-          <w:sz w:val="24"/>
-          <w:szCs w:val="24"/>
-        </w:rPr>
-      </w:pPr>
-      <w:r>
-        <w:rPr>
-          <w:rFonts w:ascii="Arial" w:hAnsi="Arial" w:cs="Arial"/>
-          <w:sz w:val="24"/>
-          <w:szCs w:val="24"/>
-        </w:rPr>
-        <w:t>Valor deve ser passado na mesma ordem da coluna em que será adicionado o valor entre os parênteses;</w:t>
-      </w:r>
-    </w:p>
-    <w:p>
-      <w:pPr>
-        <w:rPr>
-          <w:rFonts w:ascii="Arial" w:hAnsi="Arial" w:cs="Arial"/>
-          <w:sz w:val="24"/>
-          <w:szCs w:val="24"/>
-        </w:rPr>
-      </w:pPr>
-      <w:r>
-        <w:rPr>
-          <w:rFonts w:ascii="Arial" w:hAnsi="Arial" w:cs="Arial"/>
-          <w:sz w:val="24"/>
-          <w:szCs w:val="24"/>
-        </w:rPr>
-        <w:t xml:space="preserve">Já a ordem original, não precisa ser seguida. </w:t>
+      <w:r>
+        <w:rPr>
+          <w:rStyle w:val="cm-punctuation"/>
+          <w:rFonts w:ascii="Courier New" w:hAnsi="Courier New" w:cs="Courier New"/>
+          <w:color w:val="444444"/>
+          <w:sz w:val="20"/>
+          <w:szCs w:val="20"/>
+          <w:shd w:val="clear" w:color="auto" w:fill="E5E5E5"/>
+        </w:rPr>
+        <w:t xml:space="preserve"> </w:t>
+      </w:r>
+      <w:r>
+        <w:rPr>
+          <w:rFonts w:ascii="Courier New" w:hAnsi="Courier New" w:cs="Courier New"/>
+          <w:sz w:val="20"/>
+          <w:szCs w:val="20"/>
+        </w:rPr>
+        <w:t>– caso queira adicionar apenas alguns itens</w:t>
+      </w:r>
+      <w:r>
+        <w:rPr>
+          <w:rFonts w:ascii="Courier New" w:hAnsi="Courier New" w:cs="Courier New"/>
+          <w:sz w:val="20"/>
+          <w:szCs w:val="20"/>
+        </w:rPr>
+        <w:t xml:space="preserve"> da tabela</w:t>
+      </w:r>
+    </w:p>
+    <w:p>
+      <w:pPr>
+        <w:rPr>
+          <w:rFonts w:ascii="Arial" w:hAnsi="Arial" w:cs="Arial"/>
+          <w:sz w:val="24"/>
+          <w:szCs w:val="24"/>
+        </w:rPr>
+      </w:pPr>
+      <w:r>
+        <w:rPr>
+          <w:rFonts w:ascii="Arial" w:hAnsi="Arial" w:cs="Arial"/>
+          <w:sz w:val="24"/>
+          <w:szCs w:val="24"/>
+        </w:rPr>
+        <w:t>Pode-se fazer isso com todas as colunas na ordem desejada;</w:t>
+      </w:r>
+    </w:p>
+    <w:p>
+      <w:pPr>
+        <w:rPr>
+          <w:rFonts w:ascii="Arial" w:hAnsi="Arial" w:cs="Arial"/>
+          <w:sz w:val="24"/>
+          <w:szCs w:val="24"/>
+        </w:rPr>
+      </w:pPr>
+      <w:r>
+        <w:rPr>
+          <w:rFonts w:ascii="Arial" w:hAnsi="Arial" w:cs="Arial"/>
+          <w:sz w:val="24"/>
+          <w:szCs w:val="24"/>
+        </w:rPr>
+        <w:t>Colunas são separadas por vírgula</w:t>
+      </w:r>
+      <w:r>
+        <w:rPr>
+          <w:rFonts w:ascii="Arial" w:hAnsi="Arial" w:cs="Arial"/>
+          <w:sz w:val="24"/>
+          <w:szCs w:val="24"/>
+        </w:rPr>
+        <w:t>;</w:t>
+      </w:r>
+    </w:p>
+    <w:p>
+      <w:pPr>
+        <w:rPr>
+          <w:rFonts w:ascii="Arial" w:hAnsi="Arial" w:cs="Arial"/>
+          <w:sz w:val="24"/>
+          <w:szCs w:val="24"/>
+        </w:rPr>
+      </w:pPr>
+      <w:r>
+        <w:rPr>
+          <w:rFonts w:ascii="Arial" w:hAnsi="Arial" w:cs="Arial"/>
+          <w:sz w:val="24"/>
+          <w:szCs w:val="24"/>
+        </w:rPr>
+        <w:t>Não é recomendado usar o coringa (* - asterisco), para evitar erros.</w:t>
       </w:r>
     </w:p>
     <w:sectPr>
@@ -10567,6 +11211,11 @@
     <w:name w:val="cm-punctuation"/>
     <w:basedOn w:val="Fontepargpadro"/>
     <w:rsid w:val="007F5F10"/>
+  </w:style>
+  <w:style w:type="character" w:customStyle="1" w:styleId="cm-operator">
+    <w:name w:val="cm-operator"/>
+    <w:basedOn w:val="Fontepargpadro"/>
+    <w:rsid w:val="00FF4FC4"/>
   </w:style>
 </w:styles>
 </file>

</xml_diff>

<commit_message>
Populando o BD com registros para testes
</commit_message>
<xml_diff>
--- a/MySQL.docx
+++ b/MySQL.docx
@@ -2354,7 +2354,7 @@
                     <pic:cNvPicPr/>
                   </pic:nvPicPr>
                   <pic:blipFill>
-                    <a:blip r:embed="rId5"/>
+                    <a:blip r:embed="rId6"/>
                     <a:stretch>
                       <a:fillRect/>
                     </a:stretch>
@@ -2817,7 +2817,7 @@
           <w:shd w:val="clear" w:color="auto" w:fill="E5E5E5"/>
         </w:rPr>
       </w:pPr>
-      <w:hyperlink r:id="rId6" w:tgtFrame="mysql_doc" w:history="1">
+      <w:hyperlink r:id="rId7" w:tgtFrame="mysql_doc" w:history="1">
         <w:r>
           <w:rPr>
             <w:rStyle w:val="Hyperlink"/>
@@ -2839,7 +2839,7 @@
         </w:rPr>
         <w:t> </w:t>
       </w:r>
-      <w:hyperlink r:id="rId7" w:tgtFrame="mysql_doc" w:history="1">
+      <w:hyperlink r:id="rId8" w:tgtFrame="mysql_doc" w:history="1">
         <w:r>
           <w:rPr>
             <w:rStyle w:val="Hyperlink"/>
@@ -4846,7 +4846,7 @@
                     <pic:cNvPicPr/>
                   </pic:nvPicPr>
                   <pic:blipFill>
-                    <a:blip r:embed="rId8"/>
+                    <a:blip r:embed="rId9"/>
                     <a:stretch>
                       <a:fillRect/>
                     </a:stretch>
@@ -6783,7 +6783,7 @@
                 <wp:cNvGraphicFramePr/>
                 <a:graphic xmlns:a="http://schemas.openxmlformats.org/drawingml/2006/main">
                   <a:graphicData uri="http://schemas.microsoft.com/office/word/2010/wordprocessingInk">
-                    <w14:contentPart bwMode="auto" r:id="rId9">
+                    <w14:contentPart bwMode="auto" r:id="rId10">
                       <w14:nvContentPartPr>
                         <w14:cNvContentPartPr/>
                       </w14:nvContentPartPr>
@@ -6819,7 +6819,7 @@
                 <o:lock v:ext="edit" aspectratio="t"/>
               </v:shapetype>
               <v:shape id="Tinta 5" o:spid="_x0000_s1026" type="#_x0000_t75" style="position:absolute;margin-left:-.7pt;margin-top:57.8pt;width:145.05pt;height:22.95pt;z-index:251661312;visibility:visible;mso-wrap-style:square;mso-wrap-distance-left:9pt;mso-wrap-distance-top:0;mso-wrap-distance-right:9pt;mso-wrap-distance-bottom:0;mso-position-horizontal:absolute;mso-position-horizontal-relative:text;mso-position-vertical:absolute;mso-position-vertical-relative:text" o:gfxdata="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">
-                <v:imagedata r:id="rId10" o:title=""/>
+                <v:imagedata r:id="rId11" o:title=""/>
               </v:shape>
             </w:pict>
           </mc:Fallback>
@@ -6845,7 +6845,7 @@
                     <pic:cNvPicPr/>
                   </pic:nvPicPr>
                   <pic:blipFill>
-                    <a:blip r:embed="rId11"/>
+                    <a:blip r:embed="rId12"/>
                     <a:stretch>
                       <a:fillRect/>
                     </a:stretch>
@@ -6904,7 +6904,7 @@
                     <pic:cNvPicPr/>
                   </pic:nvPicPr>
                   <pic:blipFill>
-                    <a:blip r:embed="rId12"/>
+                    <a:blip r:embed="rId13"/>
                     <a:stretch>
                       <a:fillRect/>
                     </a:stretch>
@@ -6963,7 +6963,7 @@
                 <wp:cNvGraphicFramePr/>
                 <a:graphic xmlns:a="http://schemas.openxmlformats.org/drawingml/2006/main">
                   <a:graphicData uri="http://schemas.microsoft.com/office/word/2010/wordprocessingInk">
-                    <w14:contentPart bwMode="auto" r:id="rId13">
+                    <w14:contentPart bwMode="auto" r:id="rId14">
                       <w14:nvContentPartPr>
                         <w14:cNvContentPartPr/>
                       </w14:nvContentPartPr>
@@ -6980,7 +6980,7 @@
           <mc:Fallback>
             <w:pict>
               <v:shape w14:anchorId="50C08B17" id="Tinta 3" o:spid="_x0000_s1026" type="#_x0000_t75" style="position:absolute;margin-left:427.1pt;margin-top:138.3pt;width:64.1pt;height:19.7pt;z-index:251660288;visibility:visible;mso-wrap-style:square;mso-wrap-distance-left:9pt;mso-wrap-distance-top:0;mso-wrap-distance-right:9pt;mso-wrap-distance-bottom:0;mso-position-horizontal:absolute;mso-position-horizontal-relative:text;mso-position-vertical:absolute;mso-position-vertical-relative:text" o:gfxdata="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">
-                <v:imagedata r:id="rId14" o:title=""/>
+                <v:imagedata r:id="rId15" o:title=""/>
               </v:shape>
             </w:pict>
           </mc:Fallback>
@@ -7008,7 +7008,7 @@
                 <wp:cNvGraphicFramePr/>
                 <a:graphic xmlns:a="http://schemas.openxmlformats.org/drawingml/2006/main">
                   <a:graphicData uri="http://schemas.microsoft.com/office/word/2010/wordprocessingInk">
-                    <w14:contentPart bwMode="auto" r:id="rId15">
+                    <w14:contentPart bwMode="auto" r:id="rId16">
                       <w14:nvContentPartPr>
                         <w14:cNvContentPartPr/>
                       </w14:nvContentPartPr>
@@ -7025,7 +7025,7 @@
           <mc:Fallback>
             <w:pict>
               <v:shape w14:anchorId="6D7E7B08" id="Tinta 2" o:spid="_x0000_s1026" type="#_x0000_t75" style="position:absolute;margin-left:-2.7pt;margin-top:11.15pt;width:260.85pt;height:42.4pt;z-index:251659264;visibility:visible;mso-wrap-style:square;mso-wrap-distance-left:9pt;mso-wrap-distance-top:0;mso-wrap-distance-right:9pt;mso-wrap-distance-bottom:0;mso-position-horizontal:absolute;mso-position-horizontal-relative:text;mso-position-vertical:absolute;mso-position-vertical-relative:text" o:gfxdata="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">
-                <v:imagedata r:id="rId16" o:title=""/>
+                <v:imagedata r:id="rId17" o:title=""/>
               </v:shape>
             </w:pict>
           </mc:Fallback>
@@ -7051,7 +7051,7 @@
                     <pic:cNvPicPr/>
                   </pic:nvPicPr>
                   <pic:blipFill>
-                    <a:blip r:embed="rId17"/>
+                    <a:blip r:embed="rId18"/>
                     <a:stretch>
                       <a:fillRect/>
                     </a:stretch>
@@ -7246,7 +7246,7 @@
                     <pic:cNvPicPr/>
                   </pic:nvPicPr>
                   <pic:blipFill>
-                    <a:blip r:embed="rId18"/>
+                    <a:blip r:embed="rId19"/>
                     <a:stretch>
                       <a:fillRect/>
                     </a:stretch>
@@ -7303,7 +7303,7 @@
                 <wp:cNvGraphicFramePr/>
                 <a:graphic xmlns:a="http://schemas.openxmlformats.org/drawingml/2006/main">
                   <a:graphicData uri="http://schemas.microsoft.com/office/word/2010/wordprocessingInk">
-                    <w14:contentPart bwMode="auto" r:id="rId19">
+                    <w14:contentPart bwMode="auto" r:id="rId20">
                       <w14:nvContentPartPr>
                         <w14:cNvContentPartPr/>
                       </w14:nvContentPartPr>
@@ -7320,7 +7320,7 @@
           <mc:Fallback>
             <w:pict>
               <v:shape w14:anchorId="1F771969" id="Tinta 7" o:spid="_x0000_s1026" type="#_x0000_t75" style="position:absolute;margin-left:95.65pt;margin-top:-9.95pt;width:43.1pt;height:33.1pt;z-index:251662336;visibility:visible;mso-wrap-style:square;mso-wrap-distance-left:9pt;mso-wrap-distance-top:0;mso-wrap-distance-right:9pt;mso-wrap-distance-bottom:0;mso-position-horizontal:absolute;mso-position-horizontal-relative:text;mso-position-vertical:absolute;mso-position-vertical-relative:text" o:gfxdata="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">
-                <v:imagedata r:id="rId20" o:title=""/>
+                <v:imagedata r:id="rId21" o:title=""/>
               </v:shape>
             </w:pict>
           </mc:Fallback>
@@ -7360,7 +7360,7 @@
                     <pic:cNvPicPr/>
                   </pic:nvPicPr>
                   <pic:blipFill>
-                    <a:blip r:embed="rId21"/>
+                    <a:blip r:embed="rId22"/>
                     <a:stretch>
                       <a:fillRect/>
                     </a:stretch>
@@ -7647,7 +7647,7 @@
                 <wp:cNvGraphicFramePr/>
                 <a:graphic xmlns:a="http://schemas.openxmlformats.org/drawingml/2006/main">
                   <a:graphicData uri="http://schemas.microsoft.com/office/word/2010/wordprocessingInk">
-                    <w14:contentPart bwMode="auto" r:id="rId22">
+                    <w14:contentPart bwMode="auto" r:id="rId23">
                       <w14:nvContentPartPr>
                         <w14:cNvContentPartPr/>
                       </w14:nvContentPartPr>
@@ -7683,7 +7683,7 @@
                 <o:lock v:ext="edit" aspectratio="t"/>
               </v:shapetype>
               <v:shape id="Tinta 12" o:spid="_x0000_s1026" type="#_x0000_t75" style="position:absolute;margin-left:-107.3pt;margin-top:320.3pt;width:1.45pt;height:1.6pt;z-index:251664384;visibility:visible;mso-wrap-style:square;mso-wrap-distance-left:9pt;mso-wrap-distance-top:0;mso-wrap-distance-right:9pt;mso-wrap-distance-bottom:0;mso-position-horizontal:absolute;mso-position-horizontal-relative:text;mso-position-vertical:absolute;mso-position-vertical-relative:text" o:gfxdata="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">
-                <v:imagedata r:id="rId23" o:title=""/>
+                <v:imagedata r:id="rId24" o:title=""/>
               </v:shape>
             </w:pict>
           </mc:Fallback>
@@ -7711,7 +7711,7 @@
                 <wp:cNvGraphicFramePr/>
                 <a:graphic xmlns:a="http://schemas.openxmlformats.org/drawingml/2006/main">
                   <a:graphicData uri="http://schemas.microsoft.com/office/word/2010/wordprocessingInk">
-                    <w14:contentPart bwMode="auto" r:id="rId24">
+                    <w14:contentPart bwMode="auto" r:id="rId25">
                       <w14:nvContentPartPr>
                         <w14:cNvContentPartPr/>
                       </w14:nvContentPartPr>
@@ -7728,7 +7728,7 @@
           <mc:Fallback>
             <w:pict>
               <v:shape w14:anchorId="0676CCB6" id="Tinta 8" o:spid="_x0000_s1026" type="#_x0000_t75" style="position:absolute;margin-left:56.7pt;margin-top:87.25pt;width:49.25pt;height:25.15pt;z-index:251663360;visibility:visible;mso-wrap-style:square;mso-wrap-distance-left:9pt;mso-wrap-distance-top:0;mso-wrap-distance-right:9pt;mso-wrap-distance-bottom:0;mso-position-horizontal:absolute;mso-position-horizontal-relative:text;mso-position-vertical:absolute;mso-position-vertical-relative:text" o:gfxdata="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">
-                <v:imagedata r:id="rId25" o:title=""/>
+                <v:imagedata r:id="rId26" o:title=""/>
               </v:shape>
             </w:pict>
           </mc:Fallback>
@@ -7754,7 +7754,7 @@
                     <pic:cNvPicPr/>
                   </pic:nvPicPr>
                   <pic:blipFill>
-                    <a:blip r:embed="rId26"/>
+                    <a:blip r:embed="rId27"/>
                     <a:stretch>
                       <a:fillRect/>
                     </a:stretch>
@@ -7828,7 +7828,7 @@
                     <pic:cNvPicPr/>
                   </pic:nvPicPr>
                   <pic:blipFill>
-                    <a:blip r:embed="rId27"/>
+                    <a:blip r:embed="rId28"/>
                     <a:stretch>
                       <a:fillRect/>
                     </a:stretch>
@@ -7896,7 +7896,7 @@
                 <wp:cNvGraphicFramePr/>
                 <a:graphic xmlns:a="http://schemas.openxmlformats.org/drawingml/2006/main">
                   <a:graphicData uri="http://schemas.microsoft.com/office/word/2010/wordprocessingInk">
-                    <w14:contentPart bwMode="auto" r:id="rId28">
+                    <w14:contentPart bwMode="auto" r:id="rId29">
                       <w14:nvContentPartPr>
                         <w14:cNvContentPartPr/>
                       </w14:nvContentPartPr>
@@ -7913,7 +7913,7 @@
           <mc:Fallback>
             <w:pict>
               <v:shape w14:anchorId="5DE680B3" id="Tinta 13" o:spid="_x0000_s1026" type="#_x0000_t75" style="position:absolute;margin-left:211.95pt;margin-top:10pt;width:41.1pt;height:32.65pt;z-index:251665408;visibility:visible;mso-wrap-style:square;mso-wrap-distance-left:9pt;mso-wrap-distance-top:0;mso-wrap-distance-right:9pt;mso-wrap-distance-bottom:0;mso-position-horizontal:absolute;mso-position-horizontal-relative:text;mso-position-vertical:absolute;mso-position-vertical-relative:text" o:gfxdata="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">
-                <v:imagedata r:id="rId29" o:title=""/>
+                <v:imagedata r:id="rId30" o:title=""/>
               </v:shape>
             </w:pict>
           </mc:Fallback>
@@ -7939,7 +7939,7 @@
                     <pic:cNvPicPr/>
                   </pic:nvPicPr>
                   <pic:blipFill>
-                    <a:blip r:embed="rId30"/>
+                    <a:blip r:embed="rId31"/>
                     <a:stretch>
                       <a:fillRect/>
                     </a:stretch>
@@ -8888,7 +8888,7 @@
           </mc:Choice>
           <mc:Fallback>
             <w:pict>
-              <v:shapetype w14:anchorId="01D70097" id="_x0000_t34" coordsize="21600,21600" o:spt="34" o:oned="t" adj="10800" path="m,l@0,0@0,21600,21600,21600e" filled="f">
+              <v:shapetype w14:anchorId="79D70EDD" id="_x0000_t34" coordsize="21600,21600" o:spt="34" o:oned="t" adj="10800" path="m,l@0,0@0,21600,21600,21600e" filled="f">
                 <v:stroke joinstyle="miter"/>
                 <v:formulas>
                   <v:f eqn="val #0"/>
@@ -8928,7 +8928,7 @@
                 <wp:cNvGraphicFramePr/>
                 <a:graphic xmlns:a="http://schemas.openxmlformats.org/drawingml/2006/main">
                   <a:graphicData uri="http://schemas.microsoft.com/office/word/2010/wordprocessingInk">
-                    <w14:contentPart bwMode="auto" r:id="rId31">
+                    <w14:contentPart bwMode="auto" r:id="rId32">
                       <w14:nvContentPartPr>
                         <w14:cNvContentPartPr/>
                       </w14:nvContentPartPr>
@@ -8944,7 +8944,7 @@
           </mc:Choice>
           <mc:Fallback>
             <w:pict>
-              <v:shapetype w14:anchorId="4F18B200" id="_x0000_t75" coordsize="21600,21600" o:spt="75" o:preferrelative="t" path="m@4@5l@4@11@9@11@9@5xe" filled="f" stroked="f">
+              <v:shapetype w14:anchorId="4615F15D" id="_x0000_t75" coordsize="21600,21600" o:spt="75" o:preferrelative="t" path="m@4@5l@4@11@9@11@9@5xe" filled="f" stroked="f">
                 <v:stroke joinstyle="miter"/>
                 <v:formulas>
                   <v:f eqn="if lineDrawn pixelLineWidth 0"/>
@@ -8964,7 +8964,7 @@
                 <o:lock v:ext="edit" aspectratio="t"/>
               </v:shapetype>
               <v:shape id="Tinta 11" o:spid="_x0000_s1026" type="#_x0000_t75" style="position:absolute;margin-left:406.65pt;margin-top:1.25pt;width:82.4pt;height:44.75pt;z-index:251671552;visibility:visible;mso-wrap-style:square;mso-wrap-distance-left:9pt;mso-wrap-distance-top:0;mso-wrap-distance-right:9pt;mso-wrap-distance-bottom:0;mso-position-horizontal:absolute;mso-position-horizontal-relative:text;mso-position-vertical:absolute;mso-position-vertical-relative:text" o:gfxdata="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">
-                <v:imagedata r:id="rId32" o:title=""/>
+                <v:imagedata r:id="rId33" o:title=""/>
               </v:shape>
             </w:pict>
           </mc:Fallback>
@@ -9040,7 +9040,7 @@
           </mc:Choice>
           <mc:Fallback>
             <w:pict>
-              <v:shape w14:anchorId="740B4F47" id="Conector: Angulado 9" o:spid="_x0000_s1026" type="#_x0000_t34" style="position:absolute;margin-left:13.6pt;margin-top:127.15pt;width:18.4pt;height:115.2pt;z-index:251670528;visibility:visible;mso-wrap-style:square;mso-width-percent:0;mso-height-percent:0;mso-wrap-distance-left:9pt;mso-wrap-distance-top:0;mso-wrap-distance-right:9pt;mso-wrap-distance-bottom:0;mso-position-horizontal:absolute;mso-position-horizontal-relative:margin;mso-position-vertical:absolute;mso-position-vertical-relative:text;mso-width-percent:0;mso-height-percent:0;mso-width-relative:margin;mso-height-relative:margin" o:gfxdata="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" adj="-23549" strokecolor="black [3213]" strokeweight=".5pt">
+              <v:shape w14:anchorId="3830460E" id="Conector: Angulado 9" o:spid="_x0000_s1026" type="#_x0000_t34" style="position:absolute;margin-left:13.6pt;margin-top:127.15pt;width:18.4pt;height:115.2pt;z-index:251670528;visibility:visible;mso-wrap-style:square;mso-width-percent:0;mso-height-percent:0;mso-wrap-distance-left:9pt;mso-wrap-distance-top:0;mso-wrap-distance-right:9pt;mso-wrap-distance-bottom:0;mso-position-horizontal:absolute;mso-position-horizontal-relative:margin;mso-position-vertical:absolute;mso-position-vertical-relative:text;mso-width-percent:0;mso-height-percent:0;mso-width-relative:margin;mso-height-relative:margin" o:gfxdata="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" adj="-23549" strokecolor="black [3213]" strokeweight=".5pt">
                 <v:stroke endarrow="block"/>
                 <w10:wrap anchorx="margin"/>
               </v:shape>
@@ -9070,7 +9070,7 @@
                 <wp:cNvGraphicFramePr/>
                 <a:graphic xmlns:a="http://schemas.openxmlformats.org/drawingml/2006/main">
                   <a:graphicData uri="http://schemas.microsoft.com/office/word/2010/wordprocessingInk">
-                    <w14:contentPart bwMode="auto" r:id="rId33">
+                    <w14:contentPart bwMode="auto" r:id="rId34">
                       <w14:nvContentPartPr>
                         <w14:cNvContentPartPr/>
                       </w14:nvContentPartPr>
@@ -9086,8 +9086,8 @@
           </mc:Choice>
           <mc:Fallback>
             <w:pict>
-              <v:shape w14:anchorId="20100F1B" id="Tinta 8" o:spid="_x0000_s1026" type="#_x0000_t75" style="position:absolute;margin-left:35.9pt;margin-top:120.15pt;width:58.15pt;height:17.75pt;z-index:251669504;visibility:visible;mso-wrap-style:square;mso-wrap-distance-left:9pt;mso-wrap-distance-top:0;mso-wrap-distance-right:9pt;mso-wrap-distance-bottom:0;mso-position-horizontal:absolute;mso-position-horizontal-relative:text;mso-position-vertical:absolute;mso-position-vertical-relative:text" o:gfxdata="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">
-                <v:imagedata r:id="rId34" o:title=""/>
+              <v:shape w14:anchorId="4E91A337" id="Tinta 8" o:spid="_x0000_s1026" type="#_x0000_t75" style="position:absolute;margin-left:35.9pt;margin-top:120.15pt;width:58.15pt;height:17.75pt;z-index:251669504;visibility:visible;mso-wrap-style:square;mso-wrap-distance-left:9pt;mso-wrap-distance-top:0;mso-wrap-distance-right:9pt;mso-wrap-distance-bottom:0;mso-position-horizontal:absolute;mso-position-horizontal-relative:text;mso-position-vertical:absolute;mso-position-vertical-relative:text" o:gfxdata="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">
+                <v:imagedata r:id="rId35" o:title=""/>
               </v:shape>
             </w:pict>
           </mc:Fallback>
@@ -9163,7 +9163,7 @@
           </mc:Choice>
           <mc:Fallback>
             <w:pict>
-              <v:shape w14:anchorId="6DA91ECC" id="Conector: Angulado 2" o:spid="_x0000_s1026" type="#_x0000_t34" style="position:absolute;margin-left:15.3pt;margin-top:96.45pt;width:16.45pt;height:121.45pt;z-index:251666432;visibility:visible;mso-wrap-style:square;mso-width-percent:0;mso-height-percent:0;mso-wrap-distance-left:9pt;mso-wrap-distance-top:0;mso-wrap-distance-right:9pt;mso-wrap-distance-bottom:0;mso-position-horizontal:absolute;mso-position-horizontal-relative:text;mso-position-vertical:absolute;mso-position-vertical-relative:text;mso-width-percent:0;mso-height-percent:0;mso-width-relative:margin;mso-height-relative:margin" o:gfxdata="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" adj="-10353" strokecolor="black [3213]" strokeweight=".5pt">
+              <v:shape w14:anchorId="14E74163" id="Conector: Angulado 2" o:spid="_x0000_s1026" type="#_x0000_t34" style="position:absolute;margin-left:15.3pt;margin-top:96.45pt;width:16.45pt;height:121.45pt;z-index:251666432;visibility:visible;mso-wrap-style:square;mso-width-percent:0;mso-height-percent:0;mso-wrap-distance-left:9pt;mso-wrap-distance-top:0;mso-wrap-distance-right:9pt;mso-wrap-distance-bottom:0;mso-position-horizontal:absolute;mso-position-horizontal-relative:text;mso-position-vertical:absolute;mso-position-vertical-relative:text;mso-width-percent:0;mso-height-percent:0;mso-width-relative:margin;mso-height-relative:margin" o:gfxdata="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" adj="-10353" strokecolor="black [3213]" strokeweight=".5pt">
                 <v:stroke endarrow="block"/>
               </v:shape>
             </w:pict>
@@ -9192,7 +9192,7 @@
                 <wp:cNvGraphicFramePr/>
                 <a:graphic xmlns:a="http://schemas.openxmlformats.org/drawingml/2006/main">
                   <a:graphicData uri="http://schemas.microsoft.com/office/word/2010/wordprocessingInk">
-                    <w14:contentPart bwMode="auto" r:id="rId35">
+                    <w14:contentPart bwMode="auto" r:id="rId36">
                       <w14:nvContentPartPr>
                         <w14:cNvContentPartPr/>
                       </w14:nvContentPartPr>
@@ -9208,8 +9208,8 @@
           </mc:Choice>
           <mc:Fallback>
             <w:pict>
-              <v:shape w14:anchorId="76C76A1B" id="Tinta 7" o:spid="_x0000_s1026" type="#_x0000_t75" style="position:absolute;margin-left:635.2pt;margin-top:113.9pt;width:1.45pt;height:1.45pt;z-index:251668480;visibility:visible;mso-wrap-style:square;mso-wrap-distance-left:9pt;mso-wrap-distance-top:0;mso-wrap-distance-right:9pt;mso-wrap-distance-bottom:0;mso-position-horizontal:absolute;mso-position-horizontal-relative:text;mso-position-vertical:absolute;mso-position-vertical-relative:text" o:gfxdata="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">
-                <v:imagedata r:id="rId36" o:title=""/>
+              <v:shape w14:anchorId="0A0D7CA8" id="Tinta 7" o:spid="_x0000_s1026" type="#_x0000_t75" style="position:absolute;margin-left:635.2pt;margin-top:113.9pt;width:1.45pt;height:1.45pt;z-index:251668480;visibility:visible;mso-wrap-style:square;mso-wrap-distance-left:9pt;mso-wrap-distance-top:0;mso-wrap-distance-right:9pt;mso-wrap-distance-bottom:0;mso-position-horizontal:absolute;mso-position-horizontal-relative:text;mso-position-vertical:absolute;mso-position-vertical-relative:text" o:gfxdata="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">
+                <v:imagedata r:id="rId37" o:title=""/>
               </v:shape>
             </w:pict>
           </mc:Fallback>
@@ -9237,7 +9237,7 @@
                 <wp:cNvGraphicFramePr/>
                 <a:graphic xmlns:a="http://schemas.openxmlformats.org/drawingml/2006/main">
                   <a:graphicData uri="http://schemas.microsoft.com/office/word/2010/wordprocessingInk">
-                    <w14:contentPart bwMode="auto" r:id="rId37">
+                    <w14:contentPart bwMode="auto" r:id="rId38">
                       <w14:nvContentPartPr>
                         <w14:cNvContentPartPr/>
                       </w14:nvContentPartPr>
@@ -9253,8 +9253,8 @@
           </mc:Choice>
           <mc:Fallback>
             <w:pict>
-              <v:shape w14:anchorId="43F4E582" id="Tinta 3" o:spid="_x0000_s1026" type="#_x0000_t75" style="position:absolute;margin-left:28.55pt;margin-top:86.4pt;width:66.55pt;height:23.5pt;z-index:251667456;visibility:visible;mso-wrap-style:square;mso-wrap-distance-left:9pt;mso-wrap-distance-top:0;mso-wrap-distance-right:9pt;mso-wrap-distance-bottom:0;mso-position-horizontal:absolute;mso-position-horizontal-relative:text;mso-position-vertical:absolute;mso-position-vertical-relative:text" o:gfxdata="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">
-                <v:imagedata r:id="rId38" o:title=""/>
+              <v:shape w14:anchorId="0A38D953" id="Tinta 3" o:spid="_x0000_s1026" type="#_x0000_t75" style="position:absolute;margin-left:28.55pt;margin-top:86.4pt;width:66.55pt;height:23.5pt;z-index:251667456;visibility:visible;mso-wrap-style:square;mso-wrap-distance-left:9pt;mso-wrap-distance-top:0;mso-wrap-distance-right:9pt;mso-wrap-distance-bottom:0;mso-position-horizontal:absolute;mso-position-horizontal-relative:text;mso-position-vertical:absolute;mso-position-vertical-relative:text" o:gfxdata="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">
+                <v:imagedata r:id="rId39" o:title=""/>
               </v:shape>
             </w:pict>
           </mc:Fallback>
@@ -9280,7 +9280,7 @@
                     <pic:cNvPicPr/>
                   </pic:nvPicPr>
                   <pic:blipFill>
-                    <a:blip r:embed="rId39"/>
+                    <a:blip r:embed="rId40"/>
                     <a:stretch>
                       <a:fillRect/>
                     </a:stretch>
@@ -9482,7 +9482,7 @@
                     <pic:cNvPicPr/>
                   </pic:nvPicPr>
                   <pic:blipFill>
-                    <a:blip r:embed="rId40"/>
+                    <a:blip r:embed="rId41"/>
                     <a:stretch>
                       <a:fillRect/>
                     </a:stretch>
@@ -9608,7 +9608,7 @@
                     <pic:cNvPicPr/>
                   </pic:nvPicPr>
                   <pic:blipFill>
-                    <a:blip r:embed="rId41"/>
+                    <a:blip r:embed="rId42"/>
                     <a:stretch>
                       <a:fillRect/>
                     </a:stretch>
@@ -10227,7 +10227,7 @@
                     <pic:cNvPicPr/>
                   </pic:nvPicPr>
                   <pic:blipFill>
-                    <a:blip r:embed="rId42"/>
+                    <a:blip r:embed="rId43"/>
                     <a:stretch>
                       <a:fillRect/>
                     </a:stretch>
@@ -10311,134 +10311,6 @@
           <w:shd w:val="clear" w:color="auto" w:fill="E5E5E5"/>
         </w:rPr>
       </w:pPr>
-      <w:hyperlink r:id="rId43" w:tgtFrame="mysql_doc" w:history="1">
-        <w:r>
-          <w:rPr>
-            <w:rStyle w:val="Hyperlink"/>
-            <w:rFonts w:ascii="Courier New" w:hAnsi="Courier New" w:cs="Courier New"/>
-            <w:sz w:val="20"/>
-            <w:szCs w:val="20"/>
-            <w:shd w:val="clear" w:color="auto" w:fill="E5E5E5"/>
-          </w:rPr>
-          <w:t>SELECT</w:t>
-        </w:r>
-      </w:hyperlink>
-      <w:r>
-        <w:rPr>
-          <w:rFonts w:ascii="Courier New" w:hAnsi="Courier New" w:cs="Courier New"/>
-          <w:color w:val="444444"/>
-          <w:sz w:val="20"/>
-          <w:szCs w:val="20"/>
-          <w:shd w:val="clear" w:color="auto" w:fill="E5E5E5"/>
-        </w:rPr>
-        <w:t> </w:t>
-      </w:r>
-      <w:r>
-        <w:rPr>
-          <w:rStyle w:val="cm-operator"/>
-          <w:rFonts w:ascii="Courier New" w:hAnsi="Courier New" w:cs="Courier New"/>
-          <w:color w:val="FF00FF"/>
-          <w:sz w:val="20"/>
-          <w:szCs w:val="20"/>
-          <w:shd w:val="clear" w:color="auto" w:fill="E5E5E5"/>
-        </w:rPr>
-        <w:t>*</w:t>
-      </w:r>
-      <w:r>
-        <w:rPr>
-          <w:rFonts w:ascii="Courier New" w:hAnsi="Courier New" w:cs="Courier New"/>
-          <w:color w:val="444444"/>
-          <w:sz w:val="20"/>
-          <w:szCs w:val="20"/>
-          <w:shd w:val="clear" w:color="auto" w:fill="E5E5E5"/>
-        </w:rPr>
-        <w:t> </w:t>
-      </w:r>
-      <w:r>
-        <w:rPr>
-          <w:rStyle w:val="cm-keyword"/>
-          <w:rFonts w:ascii="Courier New" w:hAnsi="Courier New" w:cs="Courier New"/>
-          <w:color w:val="770088"/>
-          <w:sz w:val="20"/>
-          <w:szCs w:val="20"/>
-          <w:shd w:val="clear" w:color="auto" w:fill="E5E5E5"/>
-        </w:rPr>
-        <w:t>FROM</w:t>
-      </w:r>
-      <w:r>
-        <w:rPr>
-          <w:rFonts w:ascii="Courier New" w:hAnsi="Courier New" w:cs="Courier New"/>
-          <w:color w:val="444444"/>
-          <w:sz w:val="20"/>
-          <w:szCs w:val="20"/>
-          <w:shd w:val="clear" w:color="auto" w:fill="E5E5E5"/>
-        </w:rPr>
-        <w:t> tb_cursos</w:t>
-      </w:r>
-      <w:r>
-        <w:rPr>
-          <w:rStyle w:val="cm-punctuation"/>
-          <w:rFonts w:ascii="Courier New" w:hAnsi="Courier New" w:cs="Courier New"/>
-          <w:color w:val="444444"/>
-          <w:sz w:val="20"/>
-          <w:szCs w:val="20"/>
-          <w:shd w:val="clear" w:color="auto" w:fill="E5E5E5"/>
-        </w:rPr>
-        <w:t>;</w:t>
-      </w:r>
-      <w:r>
-        <w:rPr>
-          <w:rStyle w:val="cm-punctuation"/>
-          <w:rFonts w:ascii="Courier New" w:hAnsi="Courier New" w:cs="Courier New"/>
-          <w:color w:val="444444"/>
-          <w:sz w:val="20"/>
-          <w:szCs w:val="20"/>
-          <w:shd w:val="clear" w:color="auto" w:fill="E5E5E5"/>
-        </w:rPr>
-        <w:t xml:space="preserve"> </w:t>
-      </w:r>
-      <w:r>
-        <w:rPr>
-          <w:rStyle w:val="cm-punctuation"/>
-          <w:rFonts w:ascii="Courier New" w:hAnsi="Courier New" w:cs="Courier New"/>
-          <w:color w:val="444444"/>
-          <w:sz w:val="20"/>
-          <w:szCs w:val="20"/>
-          <w:shd w:val="clear" w:color="auto" w:fill="E5E5E5"/>
-        </w:rPr>
-        <w:t xml:space="preserve">- caso eu queira selecionar </w:t>
-      </w:r>
-      <w:r>
-        <w:rPr>
-          <w:rStyle w:val="cm-punctuation"/>
-          <w:rFonts w:ascii="Courier New" w:hAnsi="Courier New" w:cs="Courier New"/>
-          <w:color w:val="444444"/>
-          <w:sz w:val="20"/>
-          <w:szCs w:val="20"/>
-          <w:shd w:val="clear" w:color="auto" w:fill="E5E5E5"/>
-        </w:rPr>
-        <w:t>todos os campos</w:t>
-      </w:r>
-      <w:r>
-        <w:rPr>
-          <w:rStyle w:val="cm-punctuation"/>
-          <w:rFonts w:ascii="Courier New" w:hAnsi="Courier New" w:cs="Courier New"/>
-          <w:color w:val="444444"/>
-          <w:sz w:val="20"/>
-          <w:szCs w:val="20"/>
-          <w:shd w:val="clear" w:color="auto" w:fill="E5E5E5"/>
-        </w:rPr>
-        <w:t xml:space="preserve"> da tabela</w:t>
-      </w:r>
-    </w:p>
-    <w:p>
-      <w:pPr>
-        <w:rPr>
-          <w:rFonts w:ascii="Courier New" w:hAnsi="Courier New" w:cs="Courier New"/>
-          <w:sz w:val="20"/>
-          <w:szCs w:val="20"/>
-        </w:rPr>
-      </w:pPr>
       <w:hyperlink r:id="rId44" w:tgtFrame="mysql_doc" w:history="1">
         <w:r>
           <w:rPr>
@@ -10459,6 +10331,134 @@
           <w:szCs w:val="20"/>
           <w:shd w:val="clear" w:color="auto" w:fill="E5E5E5"/>
         </w:rPr>
+        <w:t> </w:t>
+      </w:r>
+      <w:r>
+        <w:rPr>
+          <w:rStyle w:val="cm-operator"/>
+          <w:rFonts w:ascii="Courier New" w:hAnsi="Courier New" w:cs="Courier New"/>
+          <w:color w:val="FF00FF"/>
+          <w:sz w:val="20"/>
+          <w:szCs w:val="20"/>
+          <w:shd w:val="clear" w:color="auto" w:fill="E5E5E5"/>
+        </w:rPr>
+        <w:t>*</w:t>
+      </w:r>
+      <w:r>
+        <w:rPr>
+          <w:rFonts w:ascii="Courier New" w:hAnsi="Courier New" w:cs="Courier New"/>
+          <w:color w:val="444444"/>
+          <w:sz w:val="20"/>
+          <w:szCs w:val="20"/>
+          <w:shd w:val="clear" w:color="auto" w:fill="E5E5E5"/>
+        </w:rPr>
+        <w:t> </w:t>
+      </w:r>
+      <w:r>
+        <w:rPr>
+          <w:rStyle w:val="cm-keyword"/>
+          <w:rFonts w:ascii="Courier New" w:hAnsi="Courier New" w:cs="Courier New"/>
+          <w:color w:val="770088"/>
+          <w:sz w:val="20"/>
+          <w:szCs w:val="20"/>
+          <w:shd w:val="clear" w:color="auto" w:fill="E5E5E5"/>
+        </w:rPr>
+        <w:t>FROM</w:t>
+      </w:r>
+      <w:r>
+        <w:rPr>
+          <w:rFonts w:ascii="Courier New" w:hAnsi="Courier New" w:cs="Courier New"/>
+          <w:color w:val="444444"/>
+          <w:sz w:val="20"/>
+          <w:szCs w:val="20"/>
+          <w:shd w:val="clear" w:color="auto" w:fill="E5E5E5"/>
+        </w:rPr>
+        <w:t> tb_cursos</w:t>
+      </w:r>
+      <w:r>
+        <w:rPr>
+          <w:rStyle w:val="cm-punctuation"/>
+          <w:rFonts w:ascii="Courier New" w:hAnsi="Courier New" w:cs="Courier New"/>
+          <w:color w:val="444444"/>
+          <w:sz w:val="20"/>
+          <w:szCs w:val="20"/>
+          <w:shd w:val="clear" w:color="auto" w:fill="E5E5E5"/>
+        </w:rPr>
+        <w:t>;</w:t>
+      </w:r>
+      <w:r>
+        <w:rPr>
+          <w:rStyle w:val="cm-punctuation"/>
+          <w:rFonts w:ascii="Courier New" w:hAnsi="Courier New" w:cs="Courier New"/>
+          <w:color w:val="444444"/>
+          <w:sz w:val="20"/>
+          <w:szCs w:val="20"/>
+          <w:shd w:val="clear" w:color="auto" w:fill="E5E5E5"/>
+        </w:rPr>
+        <w:t xml:space="preserve"> </w:t>
+      </w:r>
+      <w:r>
+        <w:rPr>
+          <w:rStyle w:val="cm-punctuation"/>
+          <w:rFonts w:ascii="Courier New" w:hAnsi="Courier New" w:cs="Courier New"/>
+          <w:color w:val="444444"/>
+          <w:sz w:val="20"/>
+          <w:szCs w:val="20"/>
+          <w:shd w:val="clear" w:color="auto" w:fill="E5E5E5"/>
+        </w:rPr>
+        <w:t xml:space="preserve">- caso eu queira selecionar </w:t>
+      </w:r>
+      <w:r>
+        <w:rPr>
+          <w:rStyle w:val="cm-punctuation"/>
+          <w:rFonts w:ascii="Courier New" w:hAnsi="Courier New" w:cs="Courier New"/>
+          <w:color w:val="444444"/>
+          <w:sz w:val="20"/>
+          <w:szCs w:val="20"/>
+          <w:shd w:val="clear" w:color="auto" w:fill="E5E5E5"/>
+        </w:rPr>
+        <w:t>todos os campos</w:t>
+      </w:r>
+      <w:r>
+        <w:rPr>
+          <w:rStyle w:val="cm-punctuation"/>
+          <w:rFonts w:ascii="Courier New" w:hAnsi="Courier New" w:cs="Courier New"/>
+          <w:color w:val="444444"/>
+          <w:sz w:val="20"/>
+          <w:szCs w:val="20"/>
+          <w:shd w:val="clear" w:color="auto" w:fill="E5E5E5"/>
+        </w:rPr>
+        <w:t xml:space="preserve"> da tabela</w:t>
+      </w:r>
+    </w:p>
+    <w:p>
+      <w:pPr>
+        <w:rPr>
+          <w:rFonts w:ascii="Courier New" w:hAnsi="Courier New" w:cs="Courier New"/>
+          <w:sz w:val="20"/>
+          <w:szCs w:val="20"/>
+        </w:rPr>
+      </w:pPr>
+      <w:hyperlink r:id="rId45" w:tgtFrame="mysql_doc" w:history="1">
+        <w:r>
+          <w:rPr>
+            <w:rStyle w:val="Hyperlink"/>
+            <w:rFonts w:ascii="Courier New" w:hAnsi="Courier New" w:cs="Courier New"/>
+            <w:sz w:val="20"/>
+            <w:szCs w:val="20"/>
+            <w:shd w:val="clear" w:color="auto" w:fill="E5E5E5"/>
+          </w:rPr>
+          <w:t>SELECT</w:t>
+        </w:r>
+      </w:hyperlink>
+      <w:r>
+        <w:rPr>
+          <w:rFonts w:ascii="Courier New" w:hAnsi="Courier New" w:cs="Courier New"/>
+          <w:color w:val="444444"/>
+          <w:sz w:val="20"/>
+          <w:szCs w:val="20"/>
+          <w:shd w:val="clear" w:color="auto" w:fill="E5E5E5"/>
+        </w:rPr>
         <w:t> ativo</w:t>
       </w:r>
       <w:r>
@@ -11519,6 +11519,687 @@
           <w:szCs w:val="24"/>
         </w:rPr>
         <w:t>Pelo menos uma das operações de comparação deve ser verdadeira.</w:t>
+      </w:r>
+    </w:p>
+    <w:p>
+      <w:pPr>
+        <w:rPr>
+          <w:rFonts w:ascii="Arial" w:hAnsi="Arial" w:cs="Arial"/>
+          <w:color w:val="000000" w:themeColor="text1"/>
+          <w:sz w:val="24"/>
+          <w:szCs w:val="24"/>
+        </w:rPr>
+      </w:pPr>
+    </w:p>
+    <w:p>
+      <w:pPr>
+        <w:rPr>
+          <w:rFonts w:ascii="Arial" w:hAnsi="Arial" w:cs="Arial"/>
+          <w:color w:val="000000" w:themeColor="text1"/>
+          <w:sz w:val="24"/>
+          <w:szCs w:val="24"/>
+        </w:rPr>
+      </w:pPr>
+    </w:p>
+    <w:p>
+      <w:pPr>
+        <w:rPr>
+          <w:rFonts w:ascii="Arial" w:hAnsi="Arial" w:cs="Arial"/>
+          <w:b/>
+          <w:bCs/>
+          <w:sz w:val="32"/>
+          <w:szCs w:val="32"/>
+        </w:rPr>
+      </w:pPr>
+      <w:proofErr w:type="spellStart"/>
+      <w:r>
+        <w:rPr>
+          <w:rFonts w:ascii="Arial" w:hAnsi="Arial" w:cs="Arial"/>
+          <w:b/>
+          <w:bCs/>
+          <w:sz w:val="32"/>
+          <w:szCs w:val="32"/>
+        </w:rPr>
+        <w:t>Populando</w:t>
+      </w:r>
+      <w:proofErr w:type="spellEnd"/>
+      <w:r>
+        <w:rPr>
+          <w:rFonts w:ascii="Arial" w:hAnsi="Arial" w:cs="Arial"/>
+          <w:b/>
+          <w:bCs/>
+          <w:sz w:val="32"/>
+          <w:szCs w:val="32"/>
+        </w:rPr>
+        <w:t xml:space="preserve"> o banco de dados com registros para testes</w:t>
+      </w:r>
+    </w:p>
+    <w:p>
+      <w:pPr>
+        <w:rPr>
+          <w:rFonts w:ascii="Arial" w:hAnsi="Arial" w:cs="Arial"/>
+          <w:sz w:val="24"/>
+          <w:szCs w:val="24"/>
+        </w:rPr>
+      </w:pPr>
+      <w:hyperlink r:id="rId46" w:history="1">
+        <w:r>
+          <w:rPr>
+            <w:rStyle w:val="Hyperlink"/>
+            <w:rFonts w:ascii="Arial" w:hAnsi="Arial" w:cs="Arial"/>
+            <w:b/>
+            <w:bCs/>
+            <w:sz w:val="24"/>
+            <w:szCs w:val="24"/>
+          </w:rPr>
+          <w:t>https://generatedata.com/</w:t>
+        </w:r>
+      </w:hyperlink>
+      <w:r>
+        <w:rPr>
+          <w:rFonts w:ascii="Arial" w:hAnsi="Arial" w:cs="Arial"/>
+          <w:b/>
+          <w:bCs/>
+          <w:sz w:val="24"/>
+          <w:szCs w:val="24"/>
+        </w:rPr>
+        <w:t xml:space="preserve"> </w:t>
+      </w:r>
+      <w:r>
+        <w:rPr>
+          <w:rFonts w:ascii="Arial" w:hAnsi="Arial" w:cs="Arial"/>
+          <w:sz w:val="24"/>
+          <w:szCs w:val="24"/>
+        </w:rPr>
+        <w:t>- gera dados aleatórios (pode ser utilizado para fins de teste).</w:t>
+      </w:r>
+    </w:p>
+    <w:p>
+      <w:pPr>
+        <w:rPr>
+          <w:rFonts w:ascii="Arial" w:hAnsi="Arial" w:cs="Arial"/>
+          <w:sz w:val="24"/>
+          <w:szCs w:val="24"/>
+        </w:rPr>
+      </w:pPr>
+    </w:p>
+    <w:p>
+      <w:pPr>
+        <w:rPr>
+          <w:rFonts w:ascii="Courier New" w:hAnsi="Courier New" w:cs="Courier New"/>
+          <w:sz w:val="20"/>
+          <w:szCs w:val="20"/>
+        </w:rPr>
+      </w:pPr>
+      <w:r>
+        <w:rPr>
+          <w:rFonts w:ascii="Courier New" w:hAnsi="Courier New" w:cs="Courier New"/>
+          <w:sz w:val="20"/>
+          <w:szCs w:val="20"/>
+        </w:rPr>
+        <w:t xml:space="preserve">CREATE TABLE </w:t>
+      </w:r>
+      <w:proofErr w:type="spellStart"/>
+      <w:r>
+        <w:rPr>
+          <w:rFonts w:ascii="Courier New" w:hAnsi="Courier New" w:cs="Courier New"/>
+          <w:sz w:val="20"/>
+          <w:szCs w:val="20"/>
+        </w:rPr>
+        <w:t>tb_alunos</w:t>
+      </w:r>
+      <w:proofErr w:type="spellEnd"/>
+      <w:r>
+        <w:rPr>
+          <w:rFonts w:ascii="Courier New" w:hAnsi="Courier New" w:cs="Courier New"/>
+          <w:sz w:val="20"/>
+          <w:szCs w:val="20"/>
+        </w:rPr>
+        <w:t xml:space="preserve"> (</w:t>
+      </w:r>
+    </w:p>
+    <w:p>
+      <w:pPr>
+        <w:rPr>
+          <w:rFonts w:ascii="Courier New" w:hAnsi="Courier New" w:cs="Courier New"/>
+          <w:sz w:val="20"/>
+          <w:szCs w:val="20"/>
+        </w:rPr>
+      </w:pPr>
+      <w:r>
+        <w:rPr>
+          <w:rFonts w:ascii="Courier New" w:hAnsi="Courier New" w:cs="Courier New"/>
+          <w:sz w:val="20"/>
+          <w:szCs w:val="20"/>
+        </w:rPr>
+        <w:t xml:space="preserve">  </w:t>
+      </w:r>
+      <w:proofErr w:type="spellStart"/>
+      <w:r>
+        <w:rPr>
+          <w:rFonts w:ascii="Courier New" w:hAnsi="Courier New" w:cs="Courier New"/>
+          <w:sz w:val="20"/>
+          <w:szCs w:val="20"/>
+        </w:rPr>
+        <w:t>id_aluno</w:t>
+      </w:r>
+      <w:proofErr w:type="spellEnd"/>
+      <w:r>
+        <w:rPr>
+          <w:rFonts w:ascii="Courier New" w:hAnsi="Courier New" w:cs="Courier New"/>
+          <w:sz w:val="20"/>
+          <w:szCs w:val="20"/>
+        </w:rPr>
+        <w:t xml:space="preserve"> </w:t>
+      </w:r>
+      <w:proofErr w:type="spellStart"/>
+      <w:r>
+        <w:rPr>
+          <w:rFonts w:ascii="Courier New" w:hAnsi="Courier New" w:cs="Courier New"/>
+          <w:sz w:val="20"/>
+          <w:szCs w:val="20"/>
+        </w:rPr>
+        <w:t>int</w:t>
+      </w:r>
+      <w:proofErr w:type="spellEnd"/>
+      <w:r>
+        <w:rPr>
+          <w:rFonts w:ascii="Courier New" w:hAnsi="Courier New" w:cs="Courier New"/>
+          <w:sz w:val="20"/>
+          <w:szCs w:val="20"/>
+        </w:rPr>
+        <w:t>,</w:t>
+      </w:r>
+    </w:p>
+    <w:p>
+      <w:pPr>
+        <w:rPr>
+          <w:rFonts w:ascii="Courier New" w:hAnsi="Courier New" w:cs="Courier New"/>
+          <w:sz w:val="20"/>
+          <w:szCs w:val="20"/>
+        </w:rPr>
+      </w:pPr>
+      <w:r>
+        <w:rPr>
+          <w:rFonts w:ascii="Courier New" w:hAnsi="Courier New" w:cs="Courier New"/>
+          <w:sz w:val="20"/>
+          <w:szCs w:val="20"/>
+        </w:rPr>
+        <w:t xml:space="preserve">  nome </w:t>
+      </w:r>
+      <w:proofErr w:type="spellStart"/>
+      <w:proofErr w:type="gramStart"/>
+      <w:r>
+        <w:rPr>
+          <w:rFonts w:ascii="Courier New" w:hAnsi="Courier New" w:cs="Courier New"/>
+          <w:sz w:val="20"/>
+          <w:szCs w:val="20"/>
+        </w:rPr>
+        <w:t>varchar</w:t>
+      </w:r>
+      <w:proofErr w:type="spellEnd"/>
+      <w:r>
+        <w:rPr>
+          <w:rFonts w:ascii="Courier New" w:hAnsi="Courier New" w:cs="Courier New"/>
+          <w:sz w:val="20"/>
+          <w:szCs w:val="20"/>
+        </w:rPr>
+        <w:t>(</w:t>
+      </w:r>
+      <w:proofErr w:type="gramEnd"/>
+      <w:r>
+        <w:rPr>
+          <w:rFonts w:ascii="Courier New" w:hAnsi="Courier New" w:cs="Courier New"/>
+          <w:sz w:val="20"/>
+          <w:szCs w:val="20"/>
+        </w:rPr>
+        <w:t>255) default NULL,</w:t>
+      </w:r>
+    </w:p>
+    <w:p>
+      <w:pPr>
+        <w:rPr>
+          <w:rFonts w:ascii="Courier New" w:hAnsi="Courier New" w:cs="Courier New"/>
+          <w:sz w:val="20"/>
+          <w:szCs w:val="20"/>
+        </w:rPr>
+      </w:pPr>
+      <w:r>
+        <w:rPr>
+          <w:rFonts w:ascii="Courier New" w:hAnsi="Courier New" w:cs="Courier New"/>
+          <w:sz w:val="20"/>
+          <w:szCs w:val="20"/>
+        </w:rPr>
+        <w:t xml:space="preserve">  idade </w:t>
+      </w:r>
+      <w:proofErr w:type="spellStart"/>
+      <w:r>
+        <w:rPr>
+          <w:rFonts w:ascii="Courier New" w:hAnsi="Courier New" w:cs="Courier New"/>
+          <w:sz w:val="20"/>
+          <w:szCs w:val="20"/>
+        </w:rPr>
+        <w:t>int</w:t>
+      </w:r>
+      <w:proofErr w:type="spellEnd"/>
+      <w:r>
+        <w:rPr>
+          <w:rFonts w:ascii="Courier New" w:hAnsi="Courier New" w:cs="Courier New"/>
+          <w:sz w:val="20"/>
+          <w:szCs w:val="20"/>
+        </w:rPr>
+        <w:t xml:space="preserve"> default NULL,</w:t>
+      </w:r>
+    </w:p>
+    <w:p>
+      <w:pPr>
+        <w:rPr>
+          <w:rFonts w:ascii="Courier New" w:hAnsi="Courier New" w:cs="Courier New"/>
+          <w:sz w:val="20"/>
+          <w:szCs w:val="20"/>
+        </w:rPr>
+      </w:pPr>
+      <w:r>
+        <w:rPr>
+          <w:rFonts w:ascii="Courier New" w:hAnsi="Courier New" w:cs="Courier New"/>
+          <w:sz w:val="20"/>
+          <w:szCs w:val="20"/>
+        </w:rPr>
+        <w:t xml:space="preserve">  interesse </w:t>
+      </w:r>
+      <w:proofErr w:type="spellStart"/>
+      <w:proofErr w:type="gramStart"/>
+      <w:r>
+        <w:rPr>
+          <w:rFonts w:ascii="Courier New" w:hAnsi="Courier New" w:cs="Courier New"/>
+          <w:sz w:val="20"/>
+          <w:szCs w:val="20"/>
+        </w:rPr>
+        <w:t>varchar</w:t>
+      </w:r>
+      <w:proofErr w:type="spellEnd"/>
+      <w:r>
+        <w:rPr>
+          <w:rFonts w:ascii="Courier New" w:hAnsi="Courier New" w:cs="Courier New"/>
+          <w:sz w:val="20"/>
+          <w:szCs w:val="20"/>
+        </w:rPr>
+        <w:t>(</w:t>
+      </w:r>
+      <w:proofErr w:type="gramEnd"/>
+      <w:r>
+        <w:rPr>
+          <w:rFonts w:ascii="Courier New" w:hAnsi="Courier New" w:cs="Courier New"/>
+          <w:sz w:val="20"/>
+          <w:szCs w:val="20"/>
+        </w:rPr>
+        <w:t>255) default NULL,</w:t>
+      </w:r>
+    </w:p>
+    <w:p>
+      <w:pPr>
+        <w:rPr>
+          <w:rFonts w:ascii="Courier New" w:hAnsi="Courier New" w:cs="Courier New"/>
+          <w:sz w:val="20"/>
+          <w:szCs w:val="20"/>
+        </w:rPr>
+      </w:pPr>
+      <w:r>
+        <w:rPr>
+          <w:rFonts w:ascii="Courier New" w:hAnsi="Courier New" w:cs="Courier New"/>
+          <w:sz w:val="20"/>
+          <w:szCs w:val="20"/>
+        </w:rPr>
+        <w:t xml:space="preserve">  </w:t>
+      </w:r>
+      <w:proofErr w:type="spellStart"/>
+      <w:r>
+        <w:rPr>
+          <w:rFonts w:ascii="Courier New" w:hAnsi="Courier New" w:cs="Courier New"/>
+          <w:sz w:val="20"/>
+          <w:szCs w:val="20"/>
+        </w:rPr>
+        <w:t>email</w:t>
+      </w:r>
+      <w:proofErr w:type="spellEnd"/>
+      <w:r>
+        <w:rPr>
+          <w:rFonts w:ascii="Courier New" w:hAnsi="Courier New" w:cs="Courier New"/>
+          <w:sz w:val="20"/>
+          <w:szCs w:val="20"/>
+        </w:rPr>
+        <w:t xml:space="preserve"> </w:t>
+      </w:r>
+      <w:proofErr w:type="spellStart"/>
+      <w:proofErr w:type="gramStart"/>
+      <w:r>
+        <w:rPr>
+          <w:rFonts w:ascii="Courier New" w:hAnsi="Courier New" w:cs="Courier New"/>
+          <w:sz w:val="20"/>
+          <w:szCs w:val="20"/>
+        </w:rPr>
+        <w:t>varchar</w:t>
+      </w:r>
+      <w:proofErr w:type="spellEnd"/>
+      <w:r>
+        <w:rPr>
+          <w:rFonts w:ascii="Courier New" w:hAnsi="Courier New" w:cs="Courier New"/>
+          <w:sz w:val="20"/>
+          <w:szCs w:val="20"/>
+        </w:rPr>
+        <w:t>(</w:t>
+      </w:r>
+      <w:proofErr w:type="gramEnd"/>
+      <w:r>
+        <w:rPr>
+          <w:rFonts w:ascii="Courier New" w:hAnsi="Courier New" w:cs="Courier New"/>
+          <w:sz w:val="20"/>
+          <w:szCs w:val="20"/>
+        </w:rPr>
+        <w:t>255) default NULL,</w:t>
+      </w:r>
+    </w:p>
+    <w:p>
+      <w:pPr>
+        <w:rPr>
+          <w:rFonts w:ascii="Courier New" w:hAnsi="Courier New" w:cs="Courier New"/>
+          <w:sz w:val="20"/>
+          <w:szCs w:val="20"/>
+        </w:rPr>
+      </w:pPr>
+      <w:r>
+        <w:rPr>
+          <w:rFonts w:ascii="Courier New" w:hAnsi="Courier New" w:cs="Courier New"/>
+          <w:sz w:val="20"/>
+          <w:szCs w:val="20"/>
+        </w:rPr>
+        <w:t xml:space="preserve">  estado </w:t>
+      </w:r>
+      <w:proofErr w:type="spellStart"/>
+      <w:proofErr w:type="gramStart"/>
+      <w:r>
+        <w:rPr>
+          <w:rFonts w:ascii="Courier New" w:hAnsi="Courier New" w:cs="Courier New"/>
+          <w:sz w:val="20"/>
+          <w:szCs w:val="20"/>
+        </w:rPr>
+        <w:t>varchar</w:t>
+      </w:r>
+      <w:proofErr w:type="spellEnd"/>
+      <w:r>
+        <w:rPr>
+          <w:rFonts w:ascii="Courier New" w:hAnsi="Courier New" w:cs="Courier New"/>
+          <w:sz w:val="20"/>
+          <w:szCs w:val="20"/>
+        </w:rPr>
+        <w:t>(</w:t>
+      </w:r>
+      <w:proofErr w:type="gramEnd"/>
+      <w:r>
+        <w:rPr>
+          <w:rFonts w:ascii="Courier New" w:hAnsi="Courier New" w:cs="Courier New"/>
+          <w:sz w:val="20"/>
+          <w:szCs w:val="20"/>
+        </w:rPr>
+        <w:t>255) default NULL</w:t>
+      </w:r>
+    </w:p>
+    <w:p>
+      <w:pPr>
+        <w:rPr>
+          <w:rFonts w:ascii="Courier New" w:hAnsi="Courier New" w:cs="Courier New"/>
+          <w:sz w:val="20"/>
+          <w:szCs w:val="20"/>
+        </w:rPr>
+      </w:pPr>
+      <w:r>
+        <w:rPr>
+          <w:rFonts w:ascii="Courier New" w:hAnsi="Courier New" w:cs="Courier New"/>
+          <w:sz w:val="20"/>
+          <w:szCs w:val="20"/>
+        </w:rPr>
+        <w:t>);</w:t>
+      </w:r>
+    </w:p>
+    <w:p>
+      <w:pPr>
+        <w:rPr>
+          <w:rFonts w:ascii="Courier New" w:hAnsi="Courier New" w:cs="Courier New"/>
+          <w:sz w:val="20"/>
+          <w:szCs w:val="20"/>
+        </w:rPr>
+      </w:pPr>
+    </w:p>
+    <w:p>
+      <w:pPr>
+        <w:rPr>
+          <w:rFonts w:ascii="Courier New" w:hAnsi="Courier New" w:cs="Courier New"/>
+          <w:sz w:val="20"/>
+          <w:szCs w:val="20"/>
+        </w:rPr>
+      </w:pPr>
+      <w:r>
+        <w:rPr>
+          <w:rFonts w:ascii="Courier New" w:hAnsi="Courier New" w:cs="Courier New"/>
+          <w:sz w:val="20"/>
+          <w:szCs w:val="20"/>
+        </w:rPr>
+        <w:t>INSERT INTO `</w:t>
+      </w:r>
+      <w:proofErr w:type="spellStart"/>
+      <w:r>
+        <w:rPr>
+          <w:rFonts w:ascii="Courier New" w:hAnsi="Courier New" w:cs="Courier New"/>
+          <w:sz w:val="20"/>
+          <w:szCs w:val="20"/>
+        </w:rPr>
+        <w:t>tb_alunos</w:t>
+      </w:r>
+      <w:proofErr w:type="spellEnd"/>
+      <w:proofErr w:type="gramStart"/>
+      <w:r>
+        <w:rPr>
+          <w:rFonts w:ascii="Courier New" w:hAnsi="Courier New" w:cs="Courier New"/>
+          <w:sz w:val="20"/>
+          <w:szCs w:val="20"/>
+        </w:rPr>
+        <w:t>`</w:t>
+      </w:r>
+      <w:r>
+        <w:rPr>
+          <w:rFonts w:ascii="Courier New" w:hAnsi="Courier New" w:cs="Courier New"/>
+          <w:sz w:val="20"/>
+          <w:szCs w:val="20"/>
+        </w:rPr>
+        <w:t>(</w:t>
+      </w:r>
+      <w:proofErr w:type="gramEnd"/>
+      <w:r>
+        <w:rPr>
+          <w:rFonts w:ascii="Courier New" w:hAnsi="Courier New" w:cs="Courier New"/>
+          <w:sz w:val="20"/>
+          <w:szCs w:val="20"/>
+        </w:rPr>
+        <w:t>.....................</w:t>
+      </w:r>
+      <w:r>
+        <w:rPr>
+          <w:rFonts w:ascii="Courier New" w:hAnsi="Courier New" w:cs="Courier New"/>
+          <w:sz w:val="20"/>
+          <w:szCs w:val="20"/>
+        </w:rPr>
+        <w:t>);</w:t>
+      </w:r>
+    </w:p>
+    <w:p>
+      <w:pPr>
+        <w:rPr>
+          <w:rFonts w:ascii="Courier New" w:hAnsi="Courier New" w:cs="Courier New"/>
+          <w:sz w:val="20"/>
+          <w:szCs w:val="20"/>
+        </w:rPr>
+      </w:pPr>
+      <w:r>
+        <w:rPr>
+          <w:rFonts w:ascii="Courier New" w:hAnsi="Courier New" w:cs="Courier New"/>
+          <w:sz w:val="20"/>
+          <w:szCs w:val="20"/>
+        </w:rPr>
+        <w:t>INSERT INTO `</w:t>
+      </w:r>
+      <w:proofErr w:type="spellStart"/>
+      <w:r>
+        <w:rPr>
+          <w:rFonts w:ascii="Courier New" w:hAnsi="Courier New" w:cs="Courier New"/>
+          <w:sz w:val="20"/>
+          <w:szCs w:val="20"/>
+        </w:rPr>
+        <w:t>tb_alunos</w:t>
+      </w:r>
+      <w:proofErr w:type="spellEnd"/>
+      <w:proofErr w:type="gramStart"/>
+      <w:r>
+        <w:rPr>
+          <w:rFonts w:ascii="Courier New" w:hAnsi="Courier New" w:cs="Courier New"/>
+          <w:sz w:val="20"/>
+          <w:szCs w:val="20"/>
+        </w:rPr>
+        <w:t>`</w:t>
+      </w:r>
+      <w:r>
+        <w:rPr>
+          <w:rFonts w:ascii="Courier New" w:hAnsi="Courier New" w:cs="Courier New"/>
+          <w:sz w:val="20"/>
+          <w:szCs w:val="20"/>
+        </w:rPr>
+        <w:t>(</w:t>
+      </w:r>
+      <w:proofErr w:type="gramEnd"/>
+      <w:r>
+        <w:rPr>
+          <w:rFonts w:ascii="Courier New" w:hAnsi="Courier New" w:cs="Courier New"/>
+          <w:sz w:val="20"/>
+          <w:szCs w:val="20"/>
+        </w:rPr>
+        <w:t>.....................</w:t>
+      </w:r>
+      <w:r>
+        <w:rPr>
+          <w:rFonts w:ascii="Courier New" w:hAnsi="Courier New" w:cs="Courier New"/>
+          <w:sz w:val="20"/>
+          <w:szCs w:val="20"/>
+        </w:rPr>
+        <w:t>);</w:t>
+      </w:r>
+    </w:p>
+    <w:p>
+      <w:pPr>
+        <w:rPr>
+          <w:rFonts w:ascii="Courier New" w:hAnsi="Courier New" w:cs="Courier New"/>
+          <w:sz w:val="20"/>
+          <w:szCs w:val="20"/>
+        </w:rPr>
+      </w:pPr>
+      <w:r>
+        <w:rPr>
+          <w:rFonts w:ascii="Courier New" w:hAnsi="Courier New" w:cs="Courier New"/>
+          <w:sz w:val="20"/>
+          <w:szCs w:val="20"/>
+        </w:rPr>
+        <w:t>INSERT INTO `</w:t>
+      </w:r>
+      <w:proofErr w:type="spellStart"/>
+      <w:r>
+        <w:rPr>
+          <w:rFonts w:ascii="Courier New" w:hAnsi="Courier New" w:cs="Courier New"/>
+          <w:sz w:val="20"/>
+          <w:szCs w:val="20"/>
+        </w:rPr>
+        <w:t>tb_alunos</w:t>
+      </w:r>
+      <w:proofErr w:type="spellEnd"/>
+      <w:proofErr w:type="gramStart"/>
+      <w:r>
+        <w:rPr>
+          <w:rFonts w:ascii="Courier New" w:hAnsi="Courier New" w:cs="Courier New"/>
+          <w:sz w:val="20"/>
+          <w:szCs w:val="20"/>
+        </w:rPr>
+        <w:t>`</w:t>
+      </w:r>
+      <w:r>
+        <w:rPr>
+          <w:rFonts w:ascii="Courier New" w:hAnsi="Courier New" w:cs="Courier New"/>
+          <w:sz w:val="20"/>
+          <w:szCs w:val="20"/>
+        </w:rPr>
+        <w:t>(</w:t>
+      </w:r>
+      <w:proofErr w:type="gramEnd"/>
+      <w:r>
+        <w:rPr>
+          <w:rFonts w:ascii="Courier New" w:hAnsi="Courier New" w:cs="Courier New"/>
+          <w:sz w:val="20"/>
+          <w:szCs w:val="20"/>
+        </w:rPr>
+        <w:t>.....................</w:t>
+      </w:r>
+      <w:r>
+        <w:rPr>
+          <w:rFonts w:ascii="Courier New" w:hAnsi="Courier New" w:cs="Courier New"/>
+          <w:sz w:val="20"/>
+          <w:szCs w:val="20"/>
+        </w:rPr>
+        <w:t>);</w:t>
+      </w:r>
+    </w:p>
+    <w:p>
+      <w:pPr>
+        <w:rPr>
+          <w:rFonts w:ascii="Courier New" w:hAnsi="Courier New" w:cs="Courier New"/>
+          <w:sz w:val="20"/>
+          <w:szCs w:val="20"/>
+        </w:rPr>
+      </w:pPr>
+      <w:r>
+        <w:rPr>
+          <w:noProof/>
+        </w:rPr>
+        <w:drawing>
+          <wp:inline distT="0" distB="0" distL="0" distR="0" wp14:anchorId="1C1BBC5D" wp14:editId="320DAA3D">
+            <wp:extent cx="5990015" cy="3045349"/>
+            <wp:effectExtent l="0" t="0" r="0" b="3175"/>
+            <wp:docPr id="1470013844" name="Imagem 1" descr="Interface gráfica do usuário, Texto, Aplicativo, Email&#10;&#10;Descrição gerada automaticamente"/>
+            <wp:cNvGraphicFramePr>
+              <a:graphicFrameLocks xmlns:a="http://schemas.openxmlformats.org/drawingml/2006/main" noChangeAspect="1"/>
+            </wp:cNvGraphicFramePr>
+            <a:graphic xmlns:a="http://schemas.openxmlformats.org/drawingml/2006/main">
+              <a:graphicData uri="http://schemas.openxmlformats.org/drawingml/2006/picture">
+                <pic:pic xmlns:pic="http://schemas.openxmlformats.org/drawingml/2006/picture">
+                  <pic:nvPicPr>
+                    <pic:cNvPr id="1470013844" name="Imagem 1" descr="Interface gráfica do usuário, Texto, Aplicativo, Email&#10;&#10;Descrição gerada automaticamente"/>
+                    <pic:cNvPicPr/>
+                  </pic:nvPicPr>
+                  <pic:blipFill>
+                    <a:blip r:embed="rId47"/>
+                    <a:stretch>
+                      <a:fillRect/>
+                    </a:stretch>
+                  </pic:blipFill>
+                  <pic:spPr>
+                    <a:xfrm>
+                      <a:off x="0" y="0"/>
+                      <a:ext cx="6065804" cy="3083881"/>
+                    </a:xfrm>
+                    <a:prstGeom prst="rect">
+                      <a:avLst/>
+                    </a:prstGeom>
+                  </pic:spPr>
+                </pic:pic>
+              </a:graphicData>
+            </a:graphic>
+          </wp:inline>
+        </w:drawing>
       </w:r>
     </w:p>
     <w:sectPr>
@@ -11529,6 +12210,127 @@
     </w:sectPr>
   </w:body>
 </w:document>
+</file>
+
+<file path=word/numbering.xml><?xml version="1.0" encoding="utf-8"?>
+<w:numbering xmlns:wpc="http://schemas.microsoft.com/office/word/2010/wordprocessingCanvas" xmlns:cx="http://schemas.microsoft.com/office/drawing/2014/chartex" xmlns:cx1="http://schemas.microsoft.com/office/drawing/2015/9/8/chartex" xmlns:cx2="http://schemas.microsoft.com/office/drawing/2015/10/21/chartex" xmlns:cx3="http://schemas.microsoft.com/office/drawing/2016/5/9/chartex" xmlns:cx4="http://schemas.microsoft.com/office/drawing/2016/5/10/chartex" xmlns:cx5="http://schemas.microsoft.com/office/drawing/2016/5/11/chartex" xmlns:cx6="http://schemas.microsoft.com/office/drawing/2016/5/12/chartex" xmlns:cx7="http://schemas.microsoft.com/office/drawing/2016/5/13/chartex" xmlns:cx8="http://schemas.microsoft.com/office/drawing/2016/5/14/chartex" xmlns:mc="http://schemas.openxmlformats.org/markup-compatibility/2006" xmlns:aink="http://schemas.microsoft.com/office/drawing/2016/ink" xmlns:am3d="http://schemas.microsoft.com/office/drawing/2017/model3d" xmlns:o="urn:schemas-microsoft-com:office:office" xmlns:oel="http://schemas.microsoft.com/office/2019/extlst" xmlns:r="http://schemas.openxmlformats.org/officeDocument/2006/relationships" xmlns:m="http://schemas.openxmlformats.org/officeDocument/2006/math" xmlns:v="urn:schemas-microsoft-com:vml" xmlns:wp14="http://schemas.microsoft.com/office/word/2010/wordprocessingDrawing" xmlns:wp="http://schemas.openxmlformats.org/drawingml/2006/wordprocessingDrawing" xmlns:w10="urn:schemas-microsoft-com:office:word" xmlns:w="http://schemas.openxmlformats.org/wordprocessingml/2006/main" xmlns:w14="http://schemas.microsoft.com/office/word/2010/wordml" xmlns:w15="http://schemas.microsoft.com/office/word/2012/wordml" xmlns:w16cex="http://schemas.microsoft.com/office/word/2018/wordml/cex" xmlns:w16cid="http://schemas.microsoft.com/office/word/2016/wordml/cid" xmlns:w16="http://schemas.microsoft.com/office/word/2018/wordml" xmlns:w16sdtdh="http://schemas.microsoft.com/office/word/2020/wordml/sdtdatahash" xmlns:w16se="http://schemas.microsoft.com/office/word/2015/wordml/symex" xmlns:wpg="http://schemas.microsoft.com/office/word/2010/wordprocessingGroup" xmlns:wpi="http://schemas.microsoft.com/office/word/2010/wordprocessingInk" xmlns:wne="http://schemas.microsoft.com/office/word/2006/wordml" xmlns:wps="http://schemas.microsoft.com/office/word/2010/wordprocessingShape" mc:Ignorable="w14 w15 w16se w16cid w16 w16cex w16sdtdh wp14">
+  <w:abstractNum w:abstractNumId="0" w15:restartNumberingAfterBreak="0">
+    <w:nsid w:val="54410426"/>
+    <w:multiLevelType w:val="hybridMultilevel"/>
+    <w:tmpl w:val="CC78A966"/>
+    <w:lvl w:ilvl="0" w:tplc="04160001">
+      <w:start w:val="1"/>
+      <w:numFmt w:val="bullet"/>
+      <w:lvlText w:val=""/>
+      <w:lvlJc w:val="left"/>
+      <w:pPr>
+        <w:ind w:left="720" w:hanging="360"/>
+      </w:pPr>
+      <w:rPr>
+        <w:rFonts w:ascii="Symbol" w:hAnsi="Symbol" w:hint="default"/>
+      </w:rPr>
+    </w:lvl>
+    <w:lvl w:ilvl="1" w:tplc="04160003" w:tentative="1">
+      <w:start w:val="1"/>
+      <w:numFmt w:val="bullet"/>
+      <w:lvlText w:val="o"/>
+      <w:lvlJc w:val="left"/>
+      <w:pPr>
+        <w:ind w:left="1440" w:hanging="360"/>
+      </w:pPr>
+      <w:rPr>
+        <w:rFonts w:ascii="Courier New" w:hAnsi="Courier New" w:cs="Courier New" w:hint="default"/>
+      </w:rPr>
+    </w:lvl>
+    <w:lvl w:ilvl="2" w:tplc="04160005" w:tentative="1">
+      <w:start w:val="1"/>
+      <w:numFmt w:val="bullet"/>
+      <w:lvlText w:val=""/>
+      <w:lvlJc w:val="left"/>
+      <w:pPr>
+        <w:ind w:left="2160" w:hanging="360"/>
+      </w:pPr>
+      <w:rPr>
+        <w:rFonts w:ascii="Wingdings" w:hAnsi="Wingdings" w:hint="default"/>
+      </w:rPr>
+    </w:lvl>
+    <w:lvl w:ilvl="3" w:tplc="04160001" w:tentative="1">
+      <w:start w:val="1"/>
+      <w:numFmt w:val="bullet"/>
+      <w:lvlText w:val=""/>
+      <w:lvlJc w:val="left"/>
+      <w:pPr>
+        <w:ind w:left="2880" w:hanging="360"/>
+      </w:pPr>
+      <w:rPr>
+        <w:rFonts w:ascii="Symbol" w:hAnsi="Symbol" w:hint="default"/>
+      </w:rPr>
+    </w:lvl>
+    <w:lvl w:ilvl="4" w:tplc="04160003" w:tentative="1">
+      <w:start w:val="1"/>
+      <w:numFmt w:val="bullet"/>
+      <w:lvlText w:val="o"/>
+      <w:lvlJc w:val="left"/>
+      <w:pPr>
+        <w:ind w:left="3600" w:hanging="360"/>
+      </w:pPr>
+      <w:rPr>
+        <w:rFonts w:ascii="Courier New" w:hAnsi="Courier New" w:cs="Courier New" w:hint="default"/>
+      </w:rPr>
+    </w:lvl>
+    <w:lvl w:ilvl="5" w:tplc="04160005" w:tentative="1">
+      <w:start w:val="1"/>
+      <w:numFmt w:val="bullet"/>
+      <w:lvlText w:val=""/>
+      <w:lvlJc w:val="left"/>
+      <w:pPr>
+        <w:ind w:left="4320" w:hanging="360"/>
+      </w:pPr>
+      <w:rPr>
+        <w:rFonts w:ascii="Wingdings" w:hAnsi="Wingdings" w:hint="default"/>
+      </w:rPr>
+    </w:lvl>
+    <w:lvl w:ilvl="6" w:tplc="04160001" w:tentative="1">
+      <w:start w:val="1"/>
+      <w:numFmt w:val="bullet"/>
+      <w:lvlText w:val=""/>
+      <w:lvlJc w:val="left"/>
+      <w:pPr>
+        <w:ind w:left="5040" w:hanging="360"/>
+      </w:pPr>
+      <w:rPr>
+        <w:rFonts w:ascii="Symbol" w:hAnsi="Symbol" w:hint="default"/>
+      </w:rPr>
+    </w:lvl>
+    <w:lvl w:ilvl="7" w:tplc="04160003" w:tentative="1">
+      <w:start w:val="1"/>
+      <w:numFmt w:val="bullet"/>
+      <w:lvlText w:val="o"/>
+      <w:lvlJc w:val="left"/>
+      <w:pPr>
+        <w:ind w:left="5760" w:hanging="360"/>
+      </w:pPr>
+      <w:rPr>
+        <w:rFonts w:ascii="Courier New" w:hAnsi="Courier New" w:cs="Courier New" w:hint="default"/>
+      </w:rPr>
+    </w:lvl>
+    <w:lvl w:ilvl="8" w:tplc="04160005" w:tentative="1">
+      <w:start w:val="1"/>
+      <w:numFmt w:val="bullet"/>
+      <w:lvlText w:val=""/>
+      <w:lvlJc w:val="left"/>
+      <w:pPr>
+        <w:ind w:left="6480" w:hanging="360"/>
+      </w:pPr>
+      <w:rPr>
+        <w:rFonts w:ascii="Wingdings" w:hAnsi="Wingdings" w:hint="default"/>
+      </w:rPr>
+    </w:lvl>
+  </w:abstractNum>
+  <w:num w:numId="1" w16cid:durableId="559629825">
+    <w:abstractNumId w:val="0"/>
+  </w:num>
+</w:numbering>
 </file>
 
 <file path=word/styles.xml><?xml version="1.0" encoding="utf-8"?>
@@ -12064,7 +12866,6 @@
     <w:name w:val="Hyperlink"/>
     <w:basedOn w:val="Fontepargpadro"/>
     <w:uiPriority w:val="99"/>
-    <w:semiHidden/>
     <w:unhideWhenUsed/>
     <w:rsid w:val="007F5F10"/>
     <w:rPr>
@@ -12081,6 +12882,29 @@
     <w:name w:val="cm-operator"/>
     <w:basedOn w:val="Fontepargpadro"/>
     <w:rsid w:val="00FF4FC4"/>
+  </w:style>
+  <w:style w:type="paragraph" w:styleId="PargrafodaLista">
+    <w:name w:val="List Paragraph"/>
+    <w:basedOn w:val="Normal"/>
+    <w:uiPriority w:val="34"/>
+    <w:qFormat/>
+    <w:rsid w:val="006D52C3"/>
+    <w:pPr>
+      <w:ind w:left="720"/>
+      <w:contextualSpacing/>
+    </w:pPr>
+  </w:style>
+  <w:style w:type="character" w:styleId="MenoPendente">
+    <w:name w:val="Unresolved Mention"/>
+    <w:basedOn w:val="Fontepargpadro"/>
+    <w:uiPriority w:val="99"/>
+    <w:semiHidden/>
+    <w:unhideWhenUsed/>
+    <w:rsid w:val="006D52C3"/>
+    <w:rPr>
+      <w:color w:val="605E5C"/>
+      <w:shd w:val="clear" w:color="auto" w:fill="E1DFDD"/>
+    </w:rPr>
   </w:style>
 </w:styles>
 </file>

</xml_diff>

<commit_message>
SELECT - Filtros com Operadores de Comparação
</commit_message>
<xml_diff>
--- a/MySQL.docx
+++ b/MySQL.docx
@@ -8888,7 +8888,7 @@
           </mc:Choice>
           <mc:Fallback>
             <w:pict>
-              <v:shapetype w14:anchorId="79D70EDD" id="_x0000_t34" coordsize="21600,21600" o:spt="34" o:oned="t" adj="10800" path="m,l@0,0@0,21600,21600,21600e" filled="f">
+              <v:shapetype w14:anchorId="1E05D215" id="_x0000_t34" coordsize="21600,21600" o:spt="34" o:oned="t" adj="10800" path="m,l@0,0@0,21600,21600,21600e" filled="f">
                 <v:stroke joinstyle="miter"/>
                 <v:formulas>
                   <v:f eqn="val #0"/>
@@ -8944,7 +8944,7 @@
           </mc:Choice>
           <mc:Fallback>
             <w:pict>
-              <v:shapetype w14:anchorId="4615F15D" id="_x0000_t75" coordsize="21600,21600" o:spt="75" o:preferrelative="t" path="m@4@5l@4@11@9@11@9@5xe" filled="f" stroked="f">
+              <v:shapetype w14:anchorId="61EF6A00" id="_x0000_t75" coordsize="21600,21600" o:spt="75" o:preferrelative="t" path="m@4@5l@4@11@9@11@9@5xe" filled="f" stroked="f">
                 <v:stroke joinstyle="miter"/>
                 <v:formulas>
                   <v:f eqn="if lineDrawn pixelLineWidth 0"/>
@@ -9040,7 +9040,7 @@
           </mc:Choice>
           <mc:Fallback>
             <w:pict>
-              <v:shape w14:anchorId="3830460E" id="Conector: Angulado 9" o:spid="_x0000_s1026" type="#_x0000_t34" style="position:absolute;margin-left:13.6pt;margin-top:127.15pt;width:18.4pt;height:115.2pt;z-index:251670528;visibility:visible;mso-wrap-style:square;mso-width-percent:0;mso-height-percent:0;mso-wrap-distance-left:9pt;mso-wrap-distance-top:0;mso-wrap-distance-right:9pt;mso-wrap-distance-bottom:0;mso-position-horizontal:absolute;mso-position-horizontal-relative:margin;mso-position-vertical:absolute;mso-position-vertical-relative:text;mso-width-percent:0;mso-height-percent:0;mso-width-relative:margin;mso-height-relative:margin" o:gfxdata="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" adj="-23549" strokecolor="black [3213]" strokeweight=".5pt">
+              <v:shape w14:anchorId="7ACE8802" id="Conector: Angulado 9" o:spid="_x0000_s1026" type="#_x0000_t34" style="position:absolute;margin-left:13.6pt;margin-top:127.15pt;width:18.4pt;height:115.2pt;z-index:251670528;visibility:visible;mso-wrap-style:square;mso-width-percent:0;mso-height-percent:0;mso-wrap-distance-left:9pt;mso-wrap-distance-top:0;mso-wrap-distance-right:9pt;mso-wrap-distance-bottom:0;mso-position-horizontal:absolute;mso-position-horizontal-relative:margin;mso-position-vertical:absolute;mso-position-vertical-relative:text;mso-width-percent:0;mso-height-percent:0;mso-width-relative:margin;mso-height-relative:margin" o:gfxdata="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" adj="-23549" strokecolor="black [3213]" strokeweight=".5pt">
                 <v:stroke endarrow="block"/>
                 <w10:wrap anchorx="margin"/>
               </v:shape>
@@ -9086,7 +9086,7 @@
           </mc:Choice>
           <mc:Fallback>
             <w:pict>
-              <v:shape w14:anchorId="4E91A337" id="Tinta 8" o:spid="_x0000_s1026" type="#_x0000_t75" style="position:absolute;margin-left:35.9pt;margin-top:120.15pt;width:58.15pt;height:17.75pt;z-index:251669504;visibility:visible;mso-wrap-style:square;mso-wrap-distance-left:9pt;mso-wrap-distance-top:0;mso-wrap-distance-right:9pt;mso-wrap-distance-bottom:0;mso-position-horizontal:absolute;mso-position-horizontal-relative:text;mso-position-vertical:absolute;mso-position-vertical-relative:text" o:gfxdata="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">
+              <v:shape w14:anchorId="374FF33D" id="Tinta 8" o:spid="_x0000_s1026" type="#_x0000_t75" style="position:absolute;margin-left:35.9pt;margin-top:120.15pt;width:58.15pt;height:17.75pt;z-index:251669504;visibility:visible;mso-wrap-style:square;mso-wrap-distance-left:9pt;mso-wrap-distance-top:0;mso-wrap-distance-right:9pt;mso-wrap-distance-bottom:0;mso-position-horizontal:absolute;mso-position-horizontal-relative:text;mso-position-vertical:absolute;mso-position-vertical-relative:text" o:gfxdata="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">
                 <v:imagedata r:id="rId35" o:title=""/>
               </v:shape>
             </w:pict>
@@ -9163,7 +9163,7 @@
           </mc:Choice>
           <mc:Fallback>
             <w:pict>
-              <v:shape w14:anchorId="14E74163" id="Conector: Angulado 2" o:spid="_x0000_s1026" type="#_x0000_t34" style="position:absolute;margin-left:15.3pt;margin-top:96.45pt;width:16.45pt;height:121.45pt;z-index:251666432;visibility:visible;mso-wrap-style:square;mso-width-percent:0;mso-height-percent:0;mso-wrap-distance-left:9pt;mso-wrap-distance-top:0;mso-wrap-distance-right:9pt;mso-wrap-distance-bottom:0;mso-position-horizontal:absolute;mso-position-horizontal-relative:text;mso-position-vertical:absolute;mso-position-vertical-relative:text;mso-width-percent:0;mso-height-percent:0;mso-width-relative:margin;mso-height-relative:margin" o:gfxdata="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" adj="-10353" strokecolor="black [3213]" strokeweight=".5pt">
+              <v:shape w14:anchorId="066C4070" id="Conector: Angulado 2" o:spid="_x0000_s1026" type="#_x0000_t34" style="position:absolute;margin-left:15.3pt;margin-top:96.45pt;width:16.45pt;height:121.45pt;z-index:251666432;visibility:visible;mso-wrap-style:square;mso-width-percent:0;mso-height-percent:0;mso-wrap-distance-left:9pt;mso-wrap-distance-top:0;mso-wrap-distance-right:9pt;mso-wrap-distance-bottom:0;mso-position-horizontal:absolute;mso-position-horizontal-relative:text;mso-position-vertical:absolute;mso-position-vertical-relative:text;mso-width-percent:0;mso-height-percent:0;mso-width-relative:margin;mso-height-relative:margin" o:gfxdata="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" adj="-10353" strokecolor="black [3213]" strokeweight=".5pt">
                 <v:stroke endarrow="block"/>
               </v:shape>
             </w:pict>
@@ -9208,7 +9208,7 @@
           </mc:Choice>
           <mc:Fallback>
             <w:pict>
-              <v:shape w14:anchorId="0A0D7CA8" id="Tinta 7" o:spid="_x0000_s1026" type="#_x0000_t75" style="position:absolute;margin-left:635.2pt;margin-top:113.9pt;width:1.45pt;height:1.45pt;z-index:251668480;visibility:visible;mso-wrap-style:square;mso-wrap-distance-left:9pt;mso-wrap-distance-top:0;mso-wrap-distance-right:9pt;mso-wrap-distance-bottom:0;mso-position-horizontal:absolute;mso-position-horizontal-relative:text;mso-position-vertical:absolute;mso-position-vertical-relative:text" o:gfxdata="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">
+              <v:shape w14:anchorId="59FDD5A1" id="Tinta 7" o:spid="_x0000_s1026" type="#_x0000_t75" style="position:absolute;margin-left:635.2pt;margin-top:113.9pt;width:1.45pt;height:1.45pt;z-index:251668480;visibility:visible;mso-wrap-style:square;mso-wrap-distance-left:9pt;mso-wrap-distance-top:0;mso-wrap-distance-right:9pt;mso-wrap-distance-bottom:0;mso-position-horizontal:absolute;mso-position-horizontal-relative:text;mso-position-vertical:absolute;mso-position-vertical-relative:text" o:gfxdata="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">
                 <v:imagedata r:id="rId37" o:title=""/>
               </v:shape>
             </w:pict>
@@ -9253,7 +9253,7 @@
           </mc:Choice>
           <mc:Fallback>
             <w:pict>
-              <v:shape w14:anchorId="0A38D953" id="Tinta 3" o:spid="_x0000_s1026" type="#_x0000_t75" style="position:absolute;margin-left:28.55pt;margin-top:86.4pt;width:66.55pt;height:23.5pt;z-index:251667456;visibility:visible;mso-wrap-style:square;mso-wrap-distance-left:9pt;mso-wrap-distance-top:0;mso-wrap-distance-right:9pt;mso-wrap-distance-bottom:0;mso-position-horizontal:absolute;mso-position-horizontal-relative:text;mso-position-vertical:absolute;mso-position-vertical-relative:text" o:gfxdata="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">
+              <v:shape w14:anchorId="31CBE3BE" id="Tinta 3" o:spid="_x0000_s1026" type="#_x0000_t75" style="position:absolute;margin-left:28.55pt;margin-top:86.4pt;width:66.55pt;height:23.5pt;z-index:251667456;visibility:visible;mso-wrap-style:square;mso-wrap-distance-left:9pt;mso-wrap-distance-top:0;mso-wrap-distance-right:9pt;mso-wrap-distance-bottom:0;mso-position-horizontal:absolute;mso-position-horizontal-relative:text;mso-position-vertical:absolute;mso-position-vertical-relative:text" o:gfxdata="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">
                 <v:imagedata r:id="rId39" o:title=""/>
               </v:shape>
             </w:pict>
@@ -12201,6 +12201,1183 @@
           </wp:inline>
         </w:drawing>
       </w:r>
+    </w:p>
+    <w:p>
+      <w:pPr>
+        <w:rPr>
+          <w:rFonts w:ascii="Arial" w:hAnsi="Arial" w:cs="Arial"/>
+          <w:sz w:val="24"/>
+          <w:szCs w:val="24"/>
+        </w:rPr>
+      </w:pPr>
+      <w:r>
+        <w:rPr>
+          <w:rFonts w:ascii="Arial" w:hAnsi="Arial" w:cs="Arial"/>
+          <w:sz w:val="24"/>
+          <w:szCs w:val="24"/>
+        </w:rPr>
+        <w:lastRenderedPageBreak/>
+        <w:t>Filtrando pessoas que tem interesse = Jogos.</w:t>
+      </w:r>
+    </w:p>
+    <w:p>
+      <w:pPr>
+        <w:shd w:val="clear" w:color="auto" w:fill="E5E5E5"/>
+        <w:rPr>
+          <w:rFonts w:ascii="Courier New" w:hAnsi="Courier New" w:cs="Courier New"/>
+          <w:color w:val="444444"/>
+          <w:sz w:val="20"/>
+          <w:szCs w:val="20"/>
+        </w:rPr>
+      </w:pPr>
+      <w:hyperlink r:id="rId48" w:tgtFrame="mysql_doc" w:history="1">
+        <w:r>
+          <w:rPr>
+            <w:rStyle w:val="Hyperlink"/>
+            <w:rFonts w:ascii="Courier New" w:hAnsi="Courier New" w:cs="Courier New"/>
+            <w:sz w:val="20"/>
+            <w:szCs w:val="20"/>
+          </w:rPr>
+          <w:t>SELECT</w:t>
+        </w:r>
+      </w:hyperlink>
+      <w:r>
+        <w:rPr>
+          <w:rFonts w:ascii="Courier New" w:hAnsi="Courier New" w:cs="Courier New"/>
+          <w:color w:val="444444"/>
+          <w:sz w:val="20"/>
+          <w:szCs w:val="20"/>
+        </w:rPr>
+        <w:t> </w:t>
+      </w:r>
+      <w:r>
+        <w:rPr>
+          <w:rStyle w:val="cm-operator"/>
+          <w:rFonts w:ascii="Courier New" w:hAnsi="Courier New" w:cs="Courier New"/>
+          <w:color w:val="FF00FF"/>
+          <w:sz w:val="20"/>
+          <w:szCs w:val="20"/>
+        </w:rPr>
+        <w:t>*</w:t>
+      </w:r>
+      <w:r>
+        <w:rPr>
+          <w:rFonts w:ascii="Courier New" w:hAnsi="Courier New" w:cs="Courier New"/>
+          <w:color w:val="444444"/>
+          <w:sz w:val="20"/>
+          <w:szCs w:val="20"/>
+        </w:rPr>
+        <w:t> </w:t>
+      </w:r>
+      <w:r>
+        <w:rPr>
+          <w:rStyle w:val="cm-keyword"/>
+          <w:rFonts w:ascii="Courier New" w:hAnsi="Courier New" w:cs="Courier New"/>
+          <w:color w:val="770088"/>
+          <w:sz w:val="20"/>
+          <w:szCs w:val="20"/>
+        </w:rPr>
+        <w:t>FROM</w:t>
+      </w:r>
+      <w:r>
+        <w:rPr>
+          <w:rFonts w:ascii="Courier New" w:hAnsi="Courier New" w:cs="Courier New"/>
+          <w:color w:val="444444"/>
+          <w:sz w:val="20"/>
+          <w:szCs w:val="20"/>
+        </w:rPr>
+        <w:t> </w:t>
+      </w:r>
+      <w:r>
+        <w:rPr>
+          <w:rStyle w:val="cm-variable-2"/>
+          <w:rFonts w:ascii="Courier New" w:hAnsi="Courier New" w:cs="Courier New"/>
+          <w:color w:val="0055AA"/>
+          <w:sz w:val="20"/>
+          <w:szCs w:val="20"/>
+        </w:rPr>
+        <w:t>`</w:t>
+      </w:r>
+      <w:proofErr w:type="spellStart"/>
+      <w:r>
+        <w:rPr>
+          <w:rStyle w:val="cm-variable-2"/>
+          <w:rFonts w:ascii="Courier New" w:hAnsi="Courier New" w:cs="Courier New"/>
+          <w:color w:val="0055AA"/>
+          <w:sz w:val="20"/>
+          <w:szCs w:val="20"/>
+        </w:rPr>
+        <w:t>tb_alunos</w:t>
+      </w:r>
+      <w:proofErr w:type="spellEnd"/>
+      <w:r>
+        <w:rPr>
+          <w:rStyle w:val="cm-variable-2"/>
+          <w:rFonts w:ascii="Courier New" w:hAnsi="Courier New" w:cs="Courier New"/>
+          <w:color w:val="0055AA"/>
+          <w:sz w:val="20"/>
+          <w:szCs w:val="20"/>
+        </w:rPr>
+        <w:t>`</w:t>
+      </w:r>
+      <w:r>
+        <w:rPr>
+          <w:rFonts w:ascii="Courier New" w:hAnsi="Courier New" w:cs="Courier New"/>
+          <w:color w:val="444444"/>
+          <w:sz w:val="20"/>
+          <w:szCs w:val="20"/>
+        </w:rPr>
+        <w:t> </w:t>
+      </w:r>
+      <w:r>
+        <w:rPr>
+          <w:rStyle w:val="cm-keyword"/>
+          <w:rFonts w:ascii="Courier New" w:hAnsi="Courier New" w:cs="Courier New"/>
+          <w:color w:val="770088"/>
+          <w:sz w:val="20"/>
+          <w:szCs w:val="20"/>
+        </w:rPr>
+        <w:t>WHERE</w:t>
+      </w:r>
+      <w:r>
+        <w:rPr>
+          <w:rFonts w:ascii="Courier New" w:hAnsi="Courier New" w:cs="Courier New"/>
+          <w:color w:val="444444"/>
+          <w:sz w:val="20"/>
+          <w:szCs w:val="20"/>
+        </w:rPr>
+        <w:t> interesse </w:t>
+      </w:r>
+      <w:r>
+        <w:rPr>
+          <w:rStyle w:val="cm-operator"/>
+          <w:rFonts w:ascii="Courier New" w:hAnsi="Courier New" w:cs="Courier New"/>
+          <w:color w:val="FF00FF"/>
+          <w:sz w:val="20"/>
+          <w:szCs w:val="20"/>
+        </w:rPr>
+        <w:t>=</w:t>
+      </w:r>
+      <w:r>
+        <w:rPr>
+          <w:rFonts w:ascii="Courier New" w:hAnsi="Courier New" w:cs="Courier New"/>
+          <w:color w:val="444444"/>
+          <w:sz w:val="20"/>
+          <w:szCs w:val="20"/>
+        </w:rPr>
+        <w:t> </w:t>
+      </w:r>
+      <w:r>
+        <w:rPr>
+          <w:rStyle w:val="cm-string"/>
+          <w:rFonts w:ascii="Courier New" w:hAnsi="Courier New" w:cs="Courier New"/>
+          <w:color w:val="AA1111"/>
+          <w:sz w:val="20"/>
+          <w:szCs w:val="20"/>
+        </w:rPr>
+        <w:t>'Jogos'</w:t>
+      </w:r>
+      <w:r>
+        <w:rPr>
+          <w:rStyle w:val="cm-punctuation"/>
+          <w:rFonts w:ascii="Courier New" w:hAnsi="Courier New" w:cs="Courier New"/>
+          <w:color w:val="444444"/>
+          <w:sz w:val="20"/>
+          <w:szCs w:val="20"/>
+        </w:rPr>
+        <w:t>;</w:t>
+      </w:r>
+    </w:p>
+    <w:p>
+      <w:pPr>
+        <w:shd w:val="clear" w:color="auto" w:fill="E5E5E5"/>
+        <w:rPr>
+          <w:rFonts w:ascii="Courier New" w:hAnsi="Courier New" w:cs="Courier New"/>
+          <w:color w:val="444444"/>
+          <w:sz w:val="20"/>
+          <w:szCs w:val="20"/>
+        </w:rPr>
+      </w:pPr>
+    </w:p>
+    <w:p>
+      <w:pPr>
+        <w:rPr>
+          <w:rFonts w:ascii="Courier New" w:hAnsi="Courier New" w:cs="Courier New"/>
+          <w:sz w:val="20"/>
+          <w:szCs w:val="20"/>
+        </w:rPr>
+      </w:pPr>
+      <w:r>
+        <w:rPr>
+          <w:noProof/>
+        </w:rPr>
+        <w:drawing>
+          <wp:inline distT="0" distB="0" distL="0" distR="0" wp14:anchorId="49209FF1" wp14:editId="03A4CF39">
+            <wp:extent cx="5505450" cy="3705225"/>
+            <wp:effectExtent l="0" t="0" r="0" b="9525"/>
+            <wp:docPr id="1448796301" name="Imagem 1" descr="Tabela&#10;&#10;Descrição gerada automaticamente com confiança baixa"/>
+            <wp:cNvGraphicFramePr>
+              <a:graphicFrameLocks xmlns:a="http://schemas.openxmlformats.org/drawingml/2006/main" noChangeAspect="1"/>
+            </wp:cNvGraphicFramePr>
+            <a:graphic xmlns:a="http://schemas.openxmlformats.org/drawingml/2006/main">
+              <a:graphicData uri="http://schemas.openxmlformats.org/drawingml/2006/picture">
+                <pic:pic xmlns:pic="http://schemas.openxmlformats.org/drawingml/2006/picture">
+                  <pic:nvPicPr>
+                    <pic:cNvPr id="1448796301" name="Imagem 1" descr="Tabela&#10;&#10;Descrição gerada automaticamente com confiança baixa"/>
+                    <pic:cNvPicPr/>
+                  </pic:nvPicPr>
+                  <pic:blipFill>
+                    <a:blip r:embed="rId49"/>
+                    <a:stretch>
+                      <a:fillRect/>
+                    </a:stretch>
+                  </pic:blipFill>
+                  <pic:spPr>
+                    <a:xfrm>
+                      <a:off x="0" y="0"/>
+                      <a:ext cx="5505450" cy="3705225"/>
+                    </a:xfrm>
+                    <a:prstGeom prst="rect">
+                      <a:avLst/>
+                    </a:prstGeom>
+                  </pic:spPr>
+                </pic:pic>
+              </a:graphicData>
+            </a:graphic>
+          </wp:inline>
+        </w:drawing>
+      </w:r>
+    </w:p>
+    <w:p>
+      <w:pPr>
+        <w:rPr>
+          <w:rFonts w:ascii="Courier New" w:hAnsi="Courier New" w:cs="Courier New"/>
+          <w:sz w:val="20"/>
+          <w:szCs w:val="20"/>
+        </w:rPr>
+      </w:pPr>
+    </w:p>
+    <w:p>
+      <w:pPr>
+        <w:rPr>
+          <w:rFonts w:ascii="Arial" w:hAnsi="Arial" w:cs="Arial"/>
+          <w:sz w:val="24"/>
+          <w:szCs w:val="24"/>
+        </w:rPr>
+      </w:pPr>
+      <w:r>
+        <w:rPr>
+          <w:rFonts w:ascii="Arial" w:hAnsi="Arial" w:cs="Arial"/>
+          <w:sz w:val="24"/>
+          <w:szCs w:val="24"/>
+        </w:rPr>
+        <w:t xml:space="preserve">Filtrando pessoas que tem </w:t>
+      </w:r>
+      <w:r>
+        <w:rPr>
+          <w:rFonts w:ascii="Arial" w:hAnsi="Arial" w:cs="Arial"/>
+          <w:sz w:val="24"/>
+          <w:szCs w:val="24"/>
+        </w:rPr>
+        <w:t>a idade</w:t>
+      </w:r>
+      <w:r>
+        <w:rPr>
+          <w:rFonts w:ascii="Arial" w:hAnsi="Arial" w:cs="Arial"/>
+          <w:sz w:val="24"/>
+          <w:szCs w:val="24"/>
+        </w:rPr>
+        <w:t xml:space="preserve"> </w:t>
+      </w:r>
+      <w:r>
+        <w:rPr>
+          <w:rFonts w:ascii="Arial" w:hAnsi="Arial" w:cs="Arial"/>
+          <w:sz w:val="24"/>
+          <w:szCs w:val="24"/>
+        </w:rPr>
+        <w:t>&lt; 25</w:t>
+      </w:r>
+      <w:r>
+        <w:rPr>
+          <w:rFonts w:ascii="Arial" w:hAnsi="Arial" w:cs="Arial"/>
+          <w:sz w:val="24"/>
+          <w:szCs w:val="24"/>
+        </w:rPr>
+        <w:t>.</w:t>
+      </w:r>
+    </w:p>
+    <w:p>
+      <w:pPr>
+        <w:rPr>
+          <w:rStyle w:val="cm-punctuation"/>
+          <w:rFonts w:ascii="Courier New" w:hAnsi="Courier New" w:cs="Courier New"/>
+          <w:color w:val="444444"/>
+          <w:sz w:val="20"/>
+          <w:szCs w:val="20"/>
+          <w:shd w:val="clear" w:color="auto" w:fill="E5E5E5"/>
+        </w:rPr>
+      </w:pPr>
+      <w:hyperlink r:id="rId50" w:tgtFrame="mysql_doc" w:history="1">
+        <w:r>
+          <w:rPr>
+            <w:rStyle w:val="Hyperlink"/>
+            <w:rFonts w:ascii="Courier New" w:hAnsi="Courier New" w:cs="Courier New"/>
+            <w:sz w:val="20"/>
+            <w:szCs w:val="20"/>
+            <w:shd w:val="clear" w:color="auto" w:fill="E5E5E5"/>
+          </w:rPr>
+          <w:t>SELECT</w:t>
+        </w:r>
+      </w:hyperlink>
+      <w:r>
+        <w:rPr>
+          <w:rFonts w:ascii="Courier New" w:hAnsi="Courier New" w:cs="Courier New"/>
+          <w:color w:val="444444"/>
+          <w:sz w:val="20"/>
+          <w:szCs w:val="20"/>
+          <w:shd w:val="clear" w:color="auto" w:fill="E5E5E5"/>
+        </w:rPr>
+        <w:t> </w:t>
+      </w:r>
+      <w:r>
+        <w:rPr>
+          <w:rStyle w:val="cm-operator"/>
+          <w:rFonts w:ascii="Courier New" w:hAnsi="Courier New" w:cs="Courier New"/>
+          <w:color w:val="FF00FF"/>
+          <w:sz w:val="20"/>
+          <w:szCs w:val="20"/>
+          <w:shd w:val="clear" w:color="auto" w:fill="E5E5E5"/>
+        </w:rPr>
+        <w:t>*</w:t>
+      </w:r>
+      <w:r>
+        <w:rPr>
+          <w:rFonts w:ascii="Courier New" w:hAnsi="Courier New" w:cs="Courier New"/>
+          <w:color w:val="444444"/>
+          <w:sz w:val="20"/>
+          <w:szCs w:val="20"/>
+          <w:shd w:val="clear" w:color="auto" w:fill="E5E5E5"/>
+        </w:rPr>
+        <w:t> </w:t>
+      </w:r>
+      <w:r>
+        <w:rPr>
+          <w:rStyle w:val="cm-keyword"/>
+          <w:rFonts w:ascii="Courier New" w:hAnsi="Courier New" w:cs="Courier New"/>
+          <w:color w:val="770088"/>
+          <w:sz w:val="20"/>
+          <w:szCs w:val="20"/>
+          <w:shd w:val="clear" w:color="auto" w:fill="E5E5E5"/>
+        </w:rPr>
+        <w:t>FROM</w:t>
+      </w:r>
+      <w:r>
+        <w:rPr>
+          <w:rFonts w:ascii="Courier New" w:hAnsi="Courier New" w:cs="Courier New"/>
+          <w:color w:val="444444"/>
+          <w:sz w:val="20"/>
+          <w:szCs w:val="20"/>
+          <w:shd w:val="clear" w:color="auto" w:fill="E5E5E5"/>
+        </w:rPr>
+        <w:t> </w:t>
+      </w:r>
+      <w:r>
+        <w:rPr>
+          <w:rStyle w:val="cm-variable-2"/>
+          <w:rFonts w:ascii="Courier New" w:hAnsi="Courier New" w:cs="Courier New"/>
+          <w:color w:val="0055AA"/>
+          <w:sz w:val="20"/>
+          <w:szCs w:val="20"/>
+          <w:shd w:val="clear" w:color="auto" w:fill="E5E5E5"/>
+        </w:rPr>
+        <w:t>`</w:t>
+      </w:r>
+      <w:proofErr w:type="spellStart"/>
+      <w:r>
+        <w:rPr>
+          <w:rStyle w:val="cm-variable-2"/>
+          <w:rFonts w:ascii="Courier New" w:hAnsi="Courier New" w:cs="Courier New"/>
+          <w:color w:val="0055AA"/>
+          <w:sz w:val="20"/>
+          <w:szCs w:val="20"/>
+          <w:shd w:val="clear" w:color="auto" w:fill="E5E5E5"/>
+        </w:rPr>
+        <w:t>tb_alunos</w:t>
+      </w:r>
+      <w:proofErr w:type="spellEnd"/>
+      <w:r>
+        <w:rPr>
+          <w:rStyle w:val="cm-variable-2"/>
+          <w:rFonts w:ascii="Courier New" w:hAnsi="Courier New" w:cs="Courier New"/>
+          <w:color w:val="0055AA"/>
+          <w:sz w:val="20"/>
+          <w:szCs w:val="20"/>
+          <w:shd w:val="clear" w:color="auto" w:fill="E5E5E5"/>
+        </w:rPr>
+        <w:t>`</w:t>
+      </w:r>
+      <w:r>
+        <w:rPr>
+          <w:rFonts w:ascii="Courier New" w:hAnsi="Courier New" w:cs="Courier New"/>
+          <w:color w:val="444444"/>
+          <w:sz w:val="20"/>
+          <w:szCs w:val="20"/>
+          <w:shd w:val="clear" w:color="auto" w:fill="E5E5E5"/>
+        </w:rPr>
+        <w:t> </w:t>
+      </w:r>
+      <w:r>
+        <w:rPr>
+          <w:rStyle w:val="cm-keyword"/>
+          <w:rFonts w:ascii="Courier New" w:hAnsi="Courier New" w:cs="Courier New"/>
+          <w:color w:val="770088"/>
+          <w:sz w:val="20"/>
+          <w:szCs w:val="20"/>
+          <w:shd w:val="clear" w:color="auto" w:fill="E5E5E5"/>
+        </w:rPr>
+        <w:t>WHERE</w:t>
+      </w:r>
+      <w:r>
+        <w:rPr>
+          <w:rFonts w:ascii="Courier New" w:hAnsi="Courier New" w:cs="Courier New"/>
+          <w:color w:val="444444"/>
+          <w:sz w:val="20"/>
+          <w:szCs w:val="20"/>
+          <w:shd w:val="clear" w:color="auto" w:fill="E5E5E5"/>
+        </w:rPr>
+        <w:t> idade</w:t>
+      </w:r>
+      <w:r>
+        <w:rPr>
+          <w:rFonts w:ascii="Courier New" w:hAnsi="Courier New" w:cs="Courier New"/>
+          <w:color w:val="444444"/>
+          <w:sz w:val="20"/>
+          <w:szCs w:val="20"/>
+          <w:shd w:val="clear" w:color="auto" w:fill="E5E5E5"/>
+        </w:rPr>
+        <w:t xml:space="preserve"> </w:t>
+      </w:r>
+      <w:r>
+        <w:rPr>
+          <w:rStyle w:val="cm-operator"/>
+          <w:rFonts w:ascii="Courier New" w:hAnsi="Courier New" w:cs="Courier New"/>
+          <w:color w:val="FF00FF"/>
+          <w:sz w:val="20"/>
+          <w:szCs w:val="20"/>
+          <w:shd w:val="clear" w:color="auto" w:fill="E5E5E5"/>
+        </w:rPr>
+        <w:t>&lt;</w:t>
+      </w:r>
+      <w:r>
+        <w:rPr>
+          <w:rStyle w:val="cm-operator"/>
+          <w:rFonts w:ascii="Courier New" w:hAnsi="Courier New" w:cs="Courier New"/>
+          <w:color w:val="FF00FF"/>
+          <w:sz w:val="20"/>
+          <w:szCs w:val="20"/>
+          <w:shd w:val="clear" w:color="auto" w:fill="E5E5E5"/>
+        </w:rPr>
+        <w:t xml:space="preserve"> </w:t>
+      </w:r>
+      <w:r>
+        <w:rPr>
+          <w:rStyle w:val="cm-number"/>
+          <w:rFonts w:ascii="Courier New" w:hAnsi="Courier New" w:cs="Courier New"/>
+          <w:color w:val="116644"/>
+          <w:sz w:val="20"/>
+          <w:szCs w:val="20"/>
+          <w:shd w:val="clear" w:color="auto" w:fill="E5E5E5"/>
+        </w:rPr>
+        <w:t>25</w:t>
+      </w:r>
+      <w:r>
+        <w:rPr>
+          <w:rStyle w:val="cm-punctuation"/>
+          <w:rFonts w:ascii="Courier New" w:hAnsi="Courier New" w:cs="Courier New"/>
+          <w:color w:val="444444"/>
+          <w:sz w:val="20"/>
+          <w:szCs w:val="20"/>
+          <w:shd w:val="clear" w:color="auto" w:fill="E5E5E5"/>
+        </w:rPr>
+        <w:t>;</w:t>
+      </w:r>
+    </w:p>
+    <w:p>
+      <w:pPr>
+        <w:rPr>
+          <w:rFonts w:ascii="Courier New" w:hAnsi="Courier New" w:cs="Courier New"/>
+          <w:sz w:val="20"/>
+          <w:szCs w:val="20"/>
+        </w:rPr>
+      </w:pPr>
+      <w:r>
+        <w:rPr>
+          <w:noProof/>
+        </w:rPr>
+        <w:drawing>
+          <wp:inline distT="0" distB="0" distL="0" distR="0" wp14:anchorId="5B1B9B74" wp14:editId="4D278FA0">
+            <wp:extent cx="5591175" cy="2809875"/>
+            <wp:effectExtent l="0" t="0" r="9525" b="9525"/>
+            <wp:docPr id="1523270429" name="Imagem 1" descr="Tabela&#10;&#10;Descrição gerada automaticamente"/>
+            <wp:cNvGraphicFramePr>
+              <a:graphicFrameLocks xmlns:a="http://schemas.openxmlformats.org/drawingml/2006/main" noChangeAspect="1"/>
+            </wp:cNvGraphicFramePr>
+            <a:graphic xmlns:a="http://schemas.openxmlformats.org/drawingml/2006/main">
+              <a:graphicData uri="http://schemas.openxmlformats.org/drawingml/2006/picture">
+                <pic:pic xmlns:pic="http://schemas.openxmlformats.org/drawingml/2006/picture">
+                  <pic:nvPicPr>
+                    <pic:cNvPr id="1523270429" name="Imagem 1" descr="Tabela&#10;&#10;Descrição gerada automaticamente"/>
+                    <pic:cNvPicPr/>
+                  </pic:nvPicPr>
+                  <pic:blipFill>
+                    <a:blip r:embed="rId51"/>
+                    <a:stretch>
+                      <a:fillRect/>
+                    </a:stretch>
+                  </pic:blipFill>
+                  <pic:spPr>
+                    <a:xfrm>
+                      <a:off x="0" y="0"/>
+                      <a:ext cx="5591175" cy="2809875"/>
+                    </a:xfrm>
+                    <a:prstGeom prst="rect">
+                      <a:avLst/>
+                    </a:prstGeom>
+                  </pic:spPr>
+                </pic:pic>
+              </a:graphicData>
+            </a:graphic>
+          </wp:inline>
+        </w:drawing>
+      </w:r>
+    </w:p>
+    <w:p>
+      <w:pPr>
+        <w:rPr>
+          <w:rFonts w:ascii="Courier New" w:hAnsi="Courier New" w:cs="Courier New"/>
+          <w:sz w:val="20"/>
+          <w:szCs w:val="20"/>
+        </w:rPr>
+      </w:pPr>
+    </w:p>
+    <w:p>
+      <w:pPr>
+        <w:rPr>
+          <w:rFonts w:ascii="Courier New" w:hAnsi="Courier New" w:cs="Courier New"/>
+          <w:sz w:val="20"/>
+          <w:szCs w:val="20"/>
+        </w:rPr>
+      </w:pPr>
+    </w:p>
+    <w:p>
+      <w:pPr>
+        <w:rPr>
+          <w:rFonts w:ascii="Courier New" w:hAnsi="Courier New" w:cs="Courier New"/>
+          <w:sz w:val="20"/>
+          <w:szCs w:val="20"/>
+        </w:rPr>
+      </w:pPr>
+    </w:p>
+    <w:p>
+      <w:pPr>
+        <w:rPr>
+          <w:rFonts w:ascii="Courier New" w:hAnsi="Courier New" w:cs="Courier New"/>
+          <w:sz w:val="20"/>
+          <w:szCs w:val="20"/>
+        </w:rPr>
+      </w:pPr>
+    </w:p>
+    <w:p>
+      <w:pPr>
+        <w:rPr>
+          <w:rFonts w:ascii="Arial" w:hAnsi="Arial" w:cs="Arial"/>
+          <w:sz w:val="24"/>
+          <w:szCs w:val="24"/>
+        </w:rPr>
+      </w:pPr>
+      <w:r>
+        <w:rPr>
+          <w:rFonts w:ascii="Arial" w:hAnsi="Arial" w:cs="Arial"/>
+          <w:sz w:val="24"/>
+          <w:szCs w:val="24"/>
+        </w:rPr>
+        <w:lastRenderedPageBreak/>
+        <w:t xml:space="preserve">Filtrando pessoas que tem </w:t>
+      </w:r>
+      <w:r>
+        <w:rPr>
+          <w:rFonts w:ascii="Arial" w:hAnsi="Arial" w:cs="Arial"/>
+          <w:sz w:val="24"/>
+          <w:szCs w:val="24"/>
+        </w:rPr>
+        <w:t>a idade</w:t>
+      </w:r>
+      <w:r>
+        <w:rPr>
+          <w:rFonts w:ascii="Arial" w:hAnsi="Arial" w:cs="Arial"/>
+          <w:sz w:val="24"/>
+          <w:szCs w:val="24"/>
+        </w:rPr>
+        <w:t xml:space="preserve"> </w:t>
+      </w:r>
+      <w:r>
+        <w:rPr>
+          <w:rFonts w:ascii="Arial" w:hAnsi="Arial" w:cs="Arial"/>
+          <w:sz w:val="24"/>
+          <w:szCs w:val="24"/>
+        </w:rPr>
+        <w:t>&lt;</w:t>
+      </w:r>
+      <w:r>
+        <w:rPr>
+          <w:rFonts w:ascii="Arial" w:hAnsi="Arial" w:cs="Arial"/>
+          <w:sz w:val="24"/>
+          <w:szCs w:val="24"/>
+        </w:rPr>
+        <w:t>=</w:t>
+      </w:r>
+      <w:r>
+        <w:rPr>
+          <w:rFonts w:ascii="Arial" w:hAnsi="Arial" w:cs="Arial"/>
+          <w:sz w:val="24"/>
+          <w:szCs w:val="24"/>
+        </w:rPr>
+        <w:t xml:space="preserve"> 25</w:t>
+      </w:r>
+      <w:r>
+        <w:rPr>
+          <w:rFonts w:ascii="Arial" w:hAnsi="Arial" w:cs="Arial"/>
+          <w:sz w:val="24"/>
+          <w:szCs w:val="24"/>
+        </w:rPr>
+        <w:t>.</w:t>
+      </w:r>
+    </w:p>
+    <w:p>
+      <w:pPr>
+        <w:rPr>
+          <w:rStyle w:val="cm-punctuation"/>
+          <w:rFonts w:ascii="Courier New" w:hAnsi="Courier New" w:cs="Courier New"/>
+          <w:color w:val="444444"/>
+          <w:sz w:val="20"/>
+          <w:szCs w:val="20"/>
+          <w:shd w:val="clear" w:color="auto" w:fill="E5E5E5"/>
+        </w:rPr>
+      </w:pPr>
+      <w:hyperlink r:id="rId52" w:tgtFrame="mysql_doc" w:history="1">
+        <w:r>
+          <w:rPr>
+            <w:rStyle w:val="Hyperlink"/>
+            <w:rFonts w:ascii="Courier New" w:hAnsi="Courier New" w:cs="Courier New"/>
+            <w:sz w:val="20"/>
+            <w:szCs w:val="20"/>
+            <w:shd w:val="clear" w:color="auto" w:fill="E5E5E5"/>
+          </w:rPr>
+          <w:t>SELECT</w:t>
+        </w:r>
+      </w:hyperlink>
+      <w:r>
+        <w:rPr>
+          <w:rFonts w:ascii="Courier New" w:hAnsi="Courier New" w:cs="Courier New"/>
+          <w:color w:val="444444"/>
+          <w:sz w:val="20"/>
+          <w:szCs w:val="20"/>
+          <w:shd w:val="clear" w:color="auto" w:fill="E5E5E5"/>
+        </w:rPr>
+        <w:t> </w:t>
+      </w:r>
+      <w:r>
+        <w:rPr>
+          <w:rStyle w:val="cm-operator"/>
+          <w:rFonts w:ascii="Courier New" w:hAnsi="Courier New" w:cs="Courier New"/>
+          <w:color w:val="FF00FF"/>
+          <w:sz w:val="20"/>
+          <w:szCs w:val="20"/>
+          <w:shd w:val="clear" w:color="auto" w:fill="E5E5E5"/>
+        </w:rPr>
+        <w:t>*</w:t>
+      </w:r>
+      <w:r>
+        <w:rPr>
+          <w:rFonts w:ascii="Courier New" w:hAnsi="Courier New" w:cs="Courier New"/>
+          <w:color w:val="444444"/>
+          <w:sz w:val="20"/>
+          <w:szCs w:val="20"/>
+          <w:shd w:val="clear" w:color="auto" w:fill="E5E5E5"/>
+        </w:rPr>
+        <w:t> </w:t>
+      </w:r>
+      <w:r>
+        <w:rPr>
+          <w:rStyle w:val="cm-keyword"/>
+          <w:rFonts w:ascii="Courier New" w:hAnsi="Courier New" w:cs="Courier New"/>
+          <w:color w:val="770088"/>
+          <w:sz w:val="20"/>
+          <w:szCs w:val="20"/>
+          <w:shd w:val="clear" w:color="auto" w:fill="E5E5E5"/>
+        </w:rPr>
+        <w:t>FROM</w:t>
+      </w:r>
+      <w:r>
+        <w:rPr>
+          <w:rFonts w:ascii="Courier New" w:hAnsi="Courier New" w:cs="Courier New"/>
+          <w:color w:val="444444"/>
+          <w:sz w:val="20"/>
+          <w:szCs w:val="20"/>
+          <w:shd w:val="clear" w:color="auto" w:fill="E5E5E5"/>
+        </w:rPr>
+        <w:t> </w:t>
+      </w:r>
+      <w:r>
+        <w:rPr>
+          <w:rStyle w:val="cm-variable-2"/>
+          <w:rFonts w:ascii="Courier New" w:hAnsi="Courier New" w:cs="Courier New"/>
+          <w:color w:val="0055AA"/>
+          <w:sz w:val="20"/>
+          <w:szCs w:val="20"/>
+          <w:shd w:val="clear" w:color="auto" w:fill="E5E5E5"/>
+        </w:rPr>
+        <w:t>`</w:t>
+      </w:r>
+      <w:proofErr w:type="spellStart"/>
+      <w:r>
+        <w:rPr>
+          <w:rStyle w:val="cm-variable-2"/>
+          <w:rFonts w:ascii="Courier New" w:hAnsi="Courier New" w:cs="Courier New"/>
+          <w:color w:val="0055AA"/>
+          <w:sz w:val="20"/>
+          <w:szCs w:val="20"/>
+          <w:shd w:val="clear" w:color="auto" w:fill="E5E5E5"/>
+        </w:rPr>
+        <w:t>tb_alunos</w:t>
+      </w:r>
+      <w:proofErr w:type="spellEnd"/>
+      <w:r>
+        <w:rPr>
+          <w:rStyle w:val="cm-variable-2"/>
+          <w:rFonts w:ascii="Courier New" w:hAnsi="Courier New" w:cs="Courier New"/>
+          <w:color w:val="0055AA"/>
+          <w:sz w:val="20"/>
+          <w:szCs w:val="20"/>
+          <w:shd w:val="clear" w:color="auto" w:fill="E5E5E5"/>
+        </w:rPr>
+        <w:t>`</w:t>
+      </w:r>
+      <w:r>
+        <w:rPr>
+          <w:rFonts w:ascii="Courier New" w:hAnsi="Courier New" w:cs="Courier New"/>
+          <w:color w:val="444444"/>
+          <w:sz w:val="20"/>
+          <w:szCs w:val="20"/>
+          <w:shd w:val="clear" w:color="auto" w:fill="E5E5E5"/>
+        </w:rPr>
+        <w:t> </w:t>
+      </w:r>
+      <w:r>
+        <w:rPr>
+          <w:rStyle w:val="cm-keyword"/>
+          <w:rFonts w:ascii="Courier New" w:hAnsi="Courier New" w:cs="Courier New"/>
+          <w:color w:val="770088"/>
+          <w:sz w:val="20"/>
+          <w:szCs w:val="20"/>
+          <w:shd w:val="clear" w:color="auto" w:fill="E5E5E5"/>
+        </w:rPr>
+        <w:t>WHERE</w:t>
+      </w:r>
+      <w:r>
+        <w:rPr>
+          <w:rFonts w:ascii="Courier New" w:hAnsi="Courier New" w:cs="Courier New"/>
+          <w:color w:val="444444"/>
+          <w:sz w:val="20"/>
+          <w:szCs w:val="20"/>
+          <w:shd w:val="clear" w:color="auto" w:fill="E5E5E5"/>
+        </w:rPr>
+        <w:t> idade </w:t>
+      </w:r>
+      <w:r>
+        <w:rPr>
+          <w:rStyle w:val="cm-operator"/>
+          <w:rFonts w:ascii="Courier New" w:hAnsi="Courier New" w:cs="Courier New"/>
+          <w:color w:val="FF00FF"/>
+          <w:sz w:val="20"/>
+          <w:szCs w:val="20"/>
+          <w:shd w:val="clear" w:color="auto" w:fill="E5E5E5"/>
+        </w:rPr>
+        <w:t>&lt;=</w:t>
+      </w:r>
+      <w:r>
+        <w:rPr>
+          <w:rFonts w:ascii="Courier New" w:hAnsi="Courier New" w:cs="Courier New"/>
+          <w:color w:val="444444"/>
+          <w:sz w:val="20"/>
+          <w:szCs w:val="20"/>
+          <w:shd w:val="clear" w:color="auto" w:fill="E5E5E5"/>
+        </w:rPr>
+        <w:t> </w:t>
+      </w:r>
+      <w:r>
+        <w:rPr>
+          <w:rStyle w:val="cm-number"/>
+          <w:rFonts w:ascii="Courier New" w:hAnsi="Courier New" w:cs="Courier New"/>
+          <w:color w:val="116644"/>
+          <w:sz w:val="20"/>
+          <w:szCs w:val="20"/>
+          <w:shd w:val="clear" w:color="auto" w:fill="E5E5E5"/>
+        </w:rPr>
+        <w:t>25</w:t>
+      </w:r>
+      <w:r>
+        <w:rPr>
+          <w:rStyle w:val="cm-punctuation"/>
+          <w:rFonts w:ascii="Courier New" w:hAnsi="Courier New" w:cs="Courier New"/>
+          <w:color w:val="444444"/>
+          <w:sz w:val="20"/>
+          <w:szCs w:val="20"/>
+          <w:shd w:val="clear" w:color="auto" w:fill="E5E5E5"/>
+        </w:rPr>
+        <w:t>;</w:t>
+      </w:r>
+    </w:p>
+    <w:p>
+      <w:pPr>
+        <w:rPr>
+          <w:rFonts w:ascii="Courier New" w:hAnsi="Courier New" w:cs="Courier New"/>
+          <w:sz w:val="20"/>
+          <w:szCs w:val="20"/>
+        </w:rPr>
+      </w:pPr>
+      <w:r>
+        <w:rPr>
+          <w:noProof/>
+        </w:rPr>
+        <w:drawing>
+          <wp:inline distT="0" distB="0" distL="0" distR="0" wp14:anchorId="37ABF4B9" wp14:editId="24C86F1A">
+            <wp:extent cx="6120130" cy="2143125"/>
+            <wp:effectExtent l="0" t="0" r="0" b="9525"/>
+            <wp:docPr id="844061721" name="Imagem 1" descr="Interface gráfica do usuário, Texto, Aplicativo&#10;&#10;Descrição gerada automaticamente"/>
+            <wp:cNvGraphicFramePr>
+              <a:graphicFrameLocks xmlns:a="http://schemas.openxmlformats.org/drawingml/2006/main" noChangeAspect="1"/>
+            </wp:cNvGraphicFramePr>
+            <a:graphic xmlns:a="http://schemas.openxmlformats.org/drawingml/2006/main">
+              <a:graphicData uri="http://schemas.openxmlformats.org/drawingml/2006/picture">
+                <pic:pic xmlns:pic="http://schemas.openxmlformats.org/drawingml/2006/picture">
+                  <pic:nvPicPr>
+                    <pic:cNvPr id="844061721" name="Imagem 1" descr="Interface gráfica do usuário, Texto, Aplicativo&#10;&#10;Descrição gerada automaticamente"/>
+                    <pic:cNvPicPr/>
+                  </pic:nvPicPr>
+                  <pic:blipFill>
+                    <a:blip r:embed="rId53"/>
+                    <a:stretch>
+                      <a:fillRect/>
+                    </a:stretch>
+                  </pic:blipFill>
+                  <pic:spPr>
+                    <a:xfrm>
+                      <a:off x="0" y="0"/>
+                      <a:ext cx="6120130" cy="2143125"/>
+                    </a:xfrm>
+                    <a:prstGeom prst="rect">
+                      <a:avLst/>
+                    </a:prstGeom>
+                  </pic:spPr>
+                </pic:pic>
+              </a:graphicData>
+            </a:graphic>
+          </wp:inline>
+        </w:drawing>
+      </w:r>
+    </w:p>
+    <w:p>
+      <w:pPr>
+        <w:rPr>
+          <w:rFonts w:ascii="Arial" w:hAnsi="Arial" w:cs="Arial"/>
+          <w:sz w:val="24"/>
+          <w:szCs w:val="24"/>
+        </w:rPr>
+      </w:pPr>
+      <w:r>
+        <w:rPr>
+          <w:rFonts w:ascii="Arial" w:hAnsi="Arial" w:cs="Arial"/>
+          <w:sz w:val="24"/>
+          <w:szCs w:val="24"/>
+        </w:rPr>
+        <w:t xml:space="preserve">Filtrando pessoas que tem </w:t>
+      </w:r>
+      <w:r>
+        <w:rPr>
+          <w:rFonts w:ascii="Arial" w:hAnsi="Arial" w:cs="Arial"/>
+          <w:sz w:val="24"/>
+          <w:szCs w:val="24"/>
+        </w:rPr>
+        <w:t>a idade</w:t>
+      </w:r>
+      <w:r>
+        <w:rPr>
+          <w:rFonts w:ascii="Arial" w:hAnsi="Arial" w:cs="Arial"/>
+          <w:sz w:val="24"/>
+          <w:szCs w:val="24"/>
+        </w:rPr>
+        <w:t xml:space="preserve"> </w:t>
+      </w:r>
+      <w:r>
+        <w:rPr>
+          <w:rFonts w:ascii="Arial" w:hAnsi="Arial" w:cs="Arial"/>
+          <w:sz w:val="24"/>
+          <w:szCs w:val="24"/>
+        </w:rPr>
+        <w:t>&gt;</w:t>
+      </w:r>
+      <w:r>
+        <w:rPr>
+          <w:rFonts w:ascii="Arial" w:hAnsi="Arial" w:cs="Arial"/>
+          <w:sz w:val="24"/>
+          <w:szCs w:val="24"/>
+        </w:rPr>
+        <w:t xml:space="preserve"> </w:t>
+      </w:r>
+      <w:r>
+        <w:rPr>
+          <w:rFonts w:ascii="Arial" w:hAnsi="Arial" w:cs="Arial"/>
+          <w:sz w:val="24"/>
+          <w:szCs w:val="24"/>
+        </w:rPr>
+        <w:t>30</w:t>
+      </w:r>
+      <w:r>
+        <w:rPr>
+          <w:rFonts w:ascii="Arial" w:hAnsi="Arial" w:cs="Arial"/>
+          <w:sz w:val="24"/>
+          <w:szCs w:val="24"/>
+        </w:rPr>
+        <w:t>.</w:t>
+      </w:r>
+    </w:p>
+    <w:p>
+      <w:pPr>
+        <w:shd w:val="clear" w:color="auto" w:fill="E5E5E5"/>
+        <w:rPr>
+          <w:rFonts w:ascii="Courier New" w:hAnsi="Courier New" w:cs="Courier New"/>
+          <w:color w:val="444444"/>
+          <w:sz w:val="20"/>
+          <w:szCs w:val="20"/>
+        </w:rPr>
+      </w:pPr>
+      <w:hyperlink r:id="rId54" w:tgtFrame="mysql_doc" w:history="1">
+        <w:r>
+          <w:rPr>
+            <w:rStyle w:val="Hyperlink"/>
+            <w:rFonts w:ascii="Courier New" w:hAnsi="Courier New" w:cs="Courier New"/>
+            <w:sz w:val="20"/>
+            <w:szCs w:val="20"/>
+            <w:u w:val="none"/>
+          </w:rPr>
+          <w:t>SELECT</w:t>
+        </w:r>
+      </w:hyperlink>
+      <w:r>
+        <w:rPr>
+          <w:rFonts w:ascii="Courier New" w:hAnsi="Courier New" w:cs="Courier New"/>
+          <w:color w:val="444444"/>
+          <w:sz w:val="20"/>
+          <w:szCs w:val="20"/>
+        </w:rPr>
+        <w:t> </w:t>
+      </w:r>
+      <w:r>
+        <w:rPr>
+          <w:rStyle w:val="cm-operator"/>
+          <w:rFonts w:ascii="Courier New" w:hAnsi="Courier New" w:cs="Courier New"/>
+          <w:color w:val="FF00FF"/>
+          <w:sz w:val="20"/>
+          <w:szCs w:val="20"/>
+        </w:rPr>
+        <w:t>*</w:t>
+      </w:r>
+      <w:r>
+        <w:rPr>
+          <w:rFonts w:ascii="Courier New" w:hAnsi="Courier New" w:cs="Courier New"/>
+          <w:color w:val="444444"/>
+          <w:sz w:val="20"/>
+          <w:szCs w:val="20"/>
+        </w:rPr>
+        <w:t> </w:t>
+      </w:r>
+      <w:r>
+        <w:rPr>
+          <w:rStyle w:val="cm-keyword"/>
+          <w:rFonts w:ascii="Courier New" w:hAnsi="Courier New" w:cs="Courier New"/>
+          <w:color w:val="770088"/>
+          <w:sz w:val="20"/>
+          <w:szCs w:val="20"/>
+        </w:rPr>
+        <w:t>FROM</w:t>
+      </w:r>
+      <w:r>
+        <w:rPr>
+          <w:rFonts w:ascii="Courier New" w:hAnsi="Courier New" w:cs="Courier New"/>
+          <w:color w:val="444444"/>
+          <w:sz w:val="20"/>
+          <w:szCs w:val="20"/>
+        </w:rPr>
+        <w:t> </w:t>
+      </w:r>
+      <w:r>
+        <w:rPr>
+          <w:rStyle w:val="cm-variable-2"/>
+          <w:rFonts w:ascii="Courier New" w:hAnsi="Courier New" w:cs="Courier New"/>
+          <w:color w:val="0055AA"/>
+          <w:sz w:val="20"/>
+          <w:szCs w:val="20"/>
+        </w:rPr>
+        <w:t>`</w:t>
+      </w:r>
+      <w:proofErr w:type="spellStart"/>
+      <w:r>
+        <w:rPr>
+          <w:rStyle w:val="cm-variable-2"/>
+          <w:rFonts w:ascii="Courier New" w:hAnsi="Courier New" w:cs="Courier New"/>
+          <w:color w:val="0055AA"/>
+          <w:sz w:val="20"/>
+          <w:szCs w:val="20"/>
+        </w:rPr>
+        <w:t>tb_alunos</w:t>
+      </w:r>
+      <w:proofErr w:type="spellEnd"/>
+      <w:r>
+        <w:rPr>
+          <w:rStyle w:val="cm-variable-2"/>
+          <w:rFonts w:ascii="Courier New" w:hAnsi="Courier New" w:cs="Courier New"/>
+          <w:color w:val="0055AA"/>
+          <w:sz w:val="20"/>
+          <w:szCs w:val="20"/>
+        </w:rPr>
+        <w:t>`</w:t>
+      </w:r>
+      <w:r>
+        <w:rPr>
+          <w:rFonts w:ascii="Courier New" w:hAnsi="Courier New" w:cs="Courier New"/>
+          <w:color w:val="444444"/>
+          <w:sz w:val="20"/>
+          <w:szCs w:val="20"/>
+        </w:rPr>
+        <w:t> </w:t>
+      </w:r>
+      <w:r>
+        <w:rPr>
+          <w:rStyle w:val="cm-keyword"/>
+          <w:rFonts w:ascii="Courier New" w:hAnsi="Courier New" w:cs="Courier New"/>
+          <w:color w:val="770088"/>
+          <w:sz w:val="20"/>
+          <w:szCs w:val="20"/>
+        </w:rPr>
+        <w:t>WHERE</w:t>
+      </w:r>
+      <w:r>
+        <w:rPr>
+          <w:rFonts w:ascii="Courier New" w:hAnsi="Courier New" w:cs="Courier New"/>
+          <w:color w:val="444444"/>
+          <w:sz w:val="20"/>
+          <w:szCs w:val="20"/>
+        </w:rPr>
+        <w:t> idade </w:t>
+      </w:r>
+      <w:r>
+        <w:rPr>
+          <w:rStyle w:val="cm-operator"/>
+          <w:rFonts w:ascii="Courier New" w:hAnsi="Courier New" w:cs="Courier New"/>
+          <w:color w:val="FF00FF"/>
+          <w:sz w:val="20"/>
+          <w:szCs w:val="20"/>
+        </w:rPr>
+        <w:t>&gt;</w:t>
+      </w:r>
+      <w:r>
+        <w:rPr>
+          <w:rFonts w:ascii="Courier New" w:hAnsi="Courier New" w:cs="Courier New"/>
+          <w:color w:val="444444"/>
+          <w:sz w:val="20"/>
+          <w:szCs w:val="20"/>
+        </w:rPr>
+        <w:t> </w:t>
+      </w:r>
+      <w:r>
+        <w:rPr>
+          <w:rStyle w:val="cm-number"/>
+          <w:rFonts w:ascii="Courier New" w:hAnsi="Courier New" w:cs="Courier New"/>
+          <w:color w:val="116644"/>
+          <w:sz w:val="20"/>
+          <w:szCs w:val="20"/>
+        </w:rPr>
+        <w:t>30</w:t>
+      </w:r>
+      <w:r>
+        <w:rPr>
+          <w:rStyle w:val="cm-punctuation"/>
+          <w:rFonts w:ascii="Courier New" w:hAnsi="Courier New" w:cs="Courier New"/>
+          <w:color w:val="444444"/>
+          <w:sz w:val="20"/>
+          <w:szCs w:val="20"/>
+        </w:rPr>
+        <w:t>;</w:t>
+      </w:r>
+    </w:p>
+    <w:p>
+      <w:pPr>
+        <w:rPr>
+          <w:rFonts w:ascii="Courier New" w:hAnsi="Courier New" w:cs="Courier New"/>
+          <w:sz w:val="20"/>
+          <w:szCs w:val="20"/>
+        </w:rPr>
+      </w:pPr>
+      <w:r>
+        <w:rPr>
+          <w:noProof/>
+        </w:rPr>
+        <w:drawing>
+          <wp:inline distT="0" distB="0" distL="0" distR="0" wp14:anchorId="7C991287" wp14:editId="1768CA0B">
+            <wp:extent cx="4886325" cy="2419350"/>
+            <wp:effectExtent l="0" t="0" r="9525" b="0"/>
+            <wp:docPr id="1442241238" name="Imagem 1" descr="Tabela&#10;&#10;Descrição gerada automaticamente"/>
+            <wp:cNvGraphicFramePr>
+              <a:graphicFrameLocks xmlns:a="http://schemas.openxmlformats.org/drawingml/2006/main" noChangeAspect="1"/>
+            </wp:cNvGraphicFramePr>
+            <a:graphic xmlns:a="http://schemas.openxmlformats.org/drawingml/2006/main">
+              <a:graphicData uri="http://schemas.openxmlformats.org/drawingml/2006/picture">
+                <pic:pic xmlns:pic="http://schemas.openxmlformats.org/drawingml/2006/picture">
+                  <pic:nvPicPr>
+                    <pic:cNvPr id="1442241238" name="Imagem 1" descr="Tabela&#10;&#10;Descrição gerada automaticamente"/>
+                    <pic:cNvPicPr/>
+                  </pic:nvPicPr>
+                  <pic:blipFill>
+                    <a:blip r:embed="rId55"/>
+                    <a:stretch>
+                      <a:fillRect/>
+                    </a:stretch>
+                  </pic:blipFill>
+                  <pic:spPr>
+                    <a:xfrm>
+                      <a:off x="0" y="0"/>
+                      <a:ext cx="4886325" cy="2419350"/>
+                    </a:xfrm>
+                    <a:prstGeom prst="rect">
+                      <a:avLst/>
+                    </a:prstGeom>
+                  </pic:spPr>
+                </pic:pic>
+              </a:graphicData>
+            </a:graphic>
+          </wp:inline>
+        </w:drawing>
+      </w:r>
+    </w:p>
+    <w:p>
+      <w:pPr>
+        <w:rPr>
+          <w:rFonts w:ascii="Courier New" w:hAnsi="Courier New" w:cs="Courier New"/>
+          <w:sz w:val="20"/>
+          <w:szCs w:val="20"/>
+        </w:rPr>
+      </w:pPr>
     </w:p>
     <w:sectPr>
       <w:pgSz w:w="11906" w:h="16838"/>
@@ -12733,7 +13910,7 @@
   <w:style w:type="paragraph" w:default="1" w:styleId="Normal">
     <w:name w:val="Normal"/>
     <w:qFormat/>
-    <w:rsid w:val="00D66B07"/>
+    <w:rsid w:val="00CD040B"/>
   </w:style>
   <w:style w:type="character" w:default="1" w:styleId="Fontepargpadro">
     <w:name w:val="Default Paragraph Font"/>
@@ -12905,6 +14082,21 @@
       <w:color w:val="605E5C"/>
       <w:shd w:val="clear" w:color="auto" w:fill="E1DFDD"/>
     </w:rPr>
+  </w:style>
+  <w:style w:type="character" w:customStyle="1" w:styleId="cm-variable-2">
+    <w:name w:val="cm-variable-2"/>
+    <w:basedOn w:val="Fontepargpadro"/>
+    <w:rsid w:val="005E0B35"/>
+  </w:style>
+  <w:style w:type="character" w:customStyle="1" w:styleId="cm-string">
+    <w:name w:val="cm-string"/>
+    <w:basedOn w:val="Fontepargpadro"/>
+    <w:rsid w:val="005E0B35"/>
+  </w:style>
+  <w:style w:type="character" w:customStyle="1" w:styleId="cm-number">
+    <w:name w:val="cm-number"/>
+    <w:basedOn w:val="Fontepargpadro"/>
+    <w:rsid w:val="00CD11D0"/>
   </w:style>
 </w:styles>
 </file>

</xml_diff>

<commit_message>
SELECT - Filtros com Operadores Lógicos
</commit_message>
<xml_diff>
--- a/MySQL.docx
+++ b/MySQL.docx
@@ -8888,7 +8888,7 @@
           </mc:Choice>
           <mc:Fallback>
             <w:pict>
-              <v:shapetype w14:anchorId="1E05D215" id="_x0000_t34" coordsize="21600,21600" o:spt="34" o:oned="t" adj="10800" path="m,l@0,0@0,21600,21600,21600e" filled="f">
+              <v:shapetype w14:anchorId="4BDCA7A4" id="_x0000_t34" coordsize="21600,21600" o:spt="34" o:oned="t" adj="10800" path="m,l@0,0@0,21600,21600,21600e" filled="f">
                 <v:stroke joinstyle="miter"/>
                 <v:formulas>
                   <v:f eqn="val #0"/>
@@ -8944,7 +8944,7 @@
           </mc:Choice>
           <mc:Fallback>
             <w:pict>
-              <v:shapetype w14:anchorId="61EF6A00" id="_x0000_t75" coordsize="21600,21600" o:spt="75" o:preferrelative="t" path="m@4@5l@4@11@9@11@9@5xe" filled="f" stroked="f">
+              <v:shapetype w14:anchorId="1CE0EA8B" id="_x0000_t75" coordsize="21600,21600" o:spt="75" o:preferrelative="t" path="m@4@5l@4@11@9@11@9@5xe" filled="f" stroked="f">
                 <v:stroke joinstyle="miter"/>
                 <v:formulas>
                   <v:f eqn="if lineDrawn pixelLineWidth 0"/>
@@ -9040,7 +9040,7 @@
           </mc:Choice>
           <mc:Fallback>
             <w:pict>
-              <v:shape w14:anchorId="7ACE8802" id="Conector: Angulado 9" o:spid="_x0000_s1026" type="#_x0000_t34" style="position:absolute;margin-left:13.6pt;margin-top:127.15pt;width:18.4pt;height:115.2pt;z-index:251670528;visibility:visible;mso-wrap-style:square;mso-width-percent:0;mso-height-percent:0;mso-wrap-distance-left:9pt;mso-wrap-distance-top:0;mso-wrap-distance-right:9pt;mso-wrap-distance-bottom:0;mso-position-horizontal:absolute;mso-position-horizontal-relative:margin;mso-position-vertical:absolute;mso-position-vertical-relative:text;mso-width-percent:0;mso-height-percent:0;mso-width-relative:margin;mso-height-relative:margin" o:gfxdata="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" adj="-23549" strokecolor="black [3213]" strokeweight=".5pt">
+              <v:shape w14:anchorId="7CDFF429" id="Conector: Angulado 9" o:spid="_x0000_s1026" type="#_x0000_t34" style="position:absolute;margin-left:13.6pt;margin-top:127.15pt;width:18.4pt;height:115.2pt;z-index:251670528;visibility:visible;mso-wrap-style:square;mso-width-percent:0;mso-height-percent:0;mso-wrap-distance-left:9pt;mso-wrap-distance-top:0;mso-wrap-distance-right:9pt;mso-wrap-distance-bottom:0;mso-position-horizontal:absolute;mso-position-horizontal-relative:margin;mso-position-vertical:absolute;mso-position-vertical-relative:text;mso-width-percent:0;mso-height-percent:0;mso-width-relative:margin;mso-height-relative:margin" o:gfxdata="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" adj="-23549" strokecolor="black [3213]" strokeweight=".5pt">
                 <v:stroke endarrow="block"/>
                 <w10:wrap anchorx="margin"/>
               </v:shape>
@@ -9086,7 +9086,7 @@
           </mc:Choice>
           <mc:Fallback>
             <w:pict>
-              <v:shape w14:anchorId="374FF33D" id="Tinta 8" o:spid="_x0000_s1026" type="#_x0000_t75" style="position:absolute;margin-left:35.9pt;margin-top:120.15pt;width:58.15pt;height:17.75pt;z-index:251669504;visibility:visible;mso-wrap-style:square;mso-wrap-distance-left:9pt;mso-wrap-distance-top:0;mso-wrap-distance-right:9pt;mso-wrap-distance-bottom:0;mso-position-horizontal:absolute;mso-position-horizontal-relative:text;mso-position-vertical:absolute;mso-position-vertical-relative:text" o:gfxdata="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">
+              <v:shape w14:anchorId="1B8F5B52" id="Tinta 8" o:spid="_x0000_s1026" type="#_x0000_t75" style="position:absolute;margin-left:35.9pt;margin-top:120.15pt;width:58.15pt;height:17.75pt;z-index:251669504;visibility:visible;mso-wrap-style:square;mso-wrap-distance-left:9pt;mso-wrap-distance-top:0;mso-wrap-distance-right:9pt;mso-wrap-distance-bottom:0;mso-position-horizontal:absolute;mso-position-horizontal-relative:text;mso-position-vertical:absolute;mso-position-vertical-relative:text" o:gfxdata="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">
                 <v:imagedata r:id="rId35" o:title=""/>
               </v:shape>
             </w:pict>
@@ -9163,7 +9163,7 @@
           </mc:Choice>
           <mc:Fallback>
             <w:pict>
-              <v:shape w14:anchorId="066C4070" id="Conector: Angulado 2" o:spid="_x0000_s1026" type="#_x0000_t34" style="position:absolute;margin-left:15.3pt;margin-top:96.45pt;width:16.45pt;height:121.45pt;z-index:251666432;visibility:visible;mso-wrap-style:square;mso-width-percent:0;mso-height-percent:0;mso-wrap-distance-left:9pt;mso-wrap-distance-top:0;mso-wrap-distance-right:9pt;mso-wrap-distance-bottom:0;mso-position-horizontal:absolute;mso-position-horizontal-relative:text;mso-position-vertical:absolute;mso-position-vertical-relative:text;mso-width-percent:0;mso-height-percent:0;mso-width-relative:margin;mso-height-relative:margin" o:gfxdata="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" adj="-10353" strokecolor="black [3213]" strokeweight=".5pt">
+              <v:shape w14:anchorId="1B21AC8E" id="Conector: Angulado 2" o:spid="_x0000_s1026" type="#_x0000_t34" style="position:absolute;margin-left:15.3pt;margin-top:96.45pt;width:16.45pt;height:121.45pt;z-index:251666432;visibility:visible;mso-wrap-style:square;mso-width-percent:0;mso-height-percent:0;mso-wrap-distance-left:9pt;mso-wrap-distance-top:0;mso-wrap-distance-right:9pt;mso-wrap-distance-bottom:0;mso-position-horizontal:absolute;mso-position-horizontal-relative:text;mso-position-vertical:absolute;mso-position-vertical-relative:text;mso-width-percent:0;mso-height-percent:0;mso-width-relative:margin;mso-height-relative:margin" o:gfxdata="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" adj="-10353" strokecolor="black [3213]" strokeweight=".5pt">
                 <v:stroke endarrow="block"/>
               </v:shape>
             </w:pict>
@@ -9208,7 +9208,7 @@
           </mc:Choice>
           <mc:Fallback>
             <w:pict>
-              <v:shape w14:anchorId="59FDD5A1" id="Tinta 7" o:spid="_x0000_s1026" type="#_x0000_t75" style="position:absolute;margin-left:635.2pt;margin-top:113.9pt;width:1.45pt;height:1.45pt;z-index:251668480;visibility:visible;mso-wrap-style:square;mso-wrap-distance-left:9pt;mso-wrap-distance-top:0;mso-wrap-distance-right:9pt;mso-wrap-distance-bottom:0;mso-position-horizontal:absolute;mso-position-horizontal-relative:text;mso-position-vertical:absolute;mso-position-vertical-relative:text" o:gfxdata="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">
+              <v:shape w14:anchorId="15F2DCFE" id="Tinta 7" o:spid="_x0000_s1026" type="#_x0000_t75" style="position:absolute;margin-left:635.2pt;margin-top:113.9pt;width:1.45pt;height:1.45pt;z-index:251668480;visibility:visible;mso-wrap-style:square;mso-wrap-distance-left:9pt;mso-wrap-distance-top:0;mso-wrap-distance-right:9pt;mso-wrap-distance-bottom:0;mso-position-horizontal:absolute;mso-position-horizontal-relative:text;mso-position-vertical:absolute;mso-position-vertical-relative:text" o:gfxdata="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">
                 <v:imagedata r:id="rId37" o:title=""/>
               </v:shape>
             </w:pict>
@@ -9253,7 +9253,7 @@
           </mc:Choice>
           <mc:Fallback>
             <w:pict>
-              <v:shape w14:anchorId="31CBE3BE" id="Tinta 3" o:spid="_x0000_s1026" type="#_x0000_t75" style="position:absolute;margin-left:28.55pt;margin-top:86.4pt;width:66.55pt;height:23.5pt;z-index:251667456;visibility:visible;mso-wrap-style:square;mso-wrap-distance-left:9pt;mso-wrap-distance-top:0;mso-wrap-distance-right:9pt;mso-wrap-distance-bottom:0;mso-position-horizontal:absolute;mso-position-horizontal-relative:text;mso-position-vertical:absolute;mso-position-vertical-relative:text" o:gfxdata="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">
+              <v:shape w14:anchorId="6012CDDB" id="Tinta 3" o:spid="_x0000_s1026" type="#_x0000_t75" style="position:absolute;margin-left:28.55pt;margin-top:86.4pt;width:66.55pt;height:23.5pt;z-index:251667456;visibility:visible;mso-wrap-style:square;mso-wrap-distance-left:9pt;mso-wrap-distance-top:0;mso-wrap-distance-right:9pt;mso-wrap-distance-bottom:0;mso-position-horizontal:absolute;mso-position-horizontal-relative:text;mso-position-vertical:absolute;mso-position-vertical-relative:text" o:gfxdata="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">
                 <v:imagedata r:id="rId39" o:title=""/>
               </v:shape>
             </w:pict>
@@ -13378,6 +13378,1204 @@
           <w:szCs w:val="20"/>
         </w:rPr>
       </w:pPr>
+    </w:p>
+    <w:p>
+      <w:pPr>
+        <w:rPr>
+          <w:rFonts w:ascii="Courier New" w:hAnsi="Courier New" w:cs="Courier New"/>
+          <w:sz w:val="20"/>
+          <w:szCs w:val="20"/>
+        </w:rPr>
+      </w:pPr>
+    </w:p>
+    <w:p>
+      <w:pPr>
+        <w:rPr>
+          <w:rFonts w:ascii="Arial" w:hAnsi="Arial" w:cs="Arial"/>
+          <w:sz w:val="24"/>
+          <w:szCs w:val="24"/>
+        </w:rPr>
+      </w:pPr>
+      <w:r>
+        <w:rPr>
+          <w:rFonts w:ascii="Arial" w:hAnsi="Arial" w:cs="Arial"/>
+          <w:sz w:val="24"/>
+          <w:szCs w:val="24"/>
+        </w:rPr>
+        <w:t>SELECT – Filtros com Operadores Lógicos</w:t>
+      </w:r>
+    </w:p>
+    <w:p>
+      <w:pPr>
+        <w:rPr>
+          <w:rFonts w:ascii="Arial" w:hAnsi="Arial" w:cs="Arial"/>
+          <w:sz w:val="24"/>
+          <w:szCs w:val="24"/>
+        </w:rPr>
+      </w:pPr>
+    </w:p>
+    <w:p>
+      <w:pPr>
+        <w:rPr>
+          <w:rFonts w:ascii="Arial" w:hAnsi="Arial" w:cs="Arial"/>
+          <w:sz w:val="24"/>
+          <w:szCs w:val="24"/>
+        </w:rPr>
+      </w:pPr>
+      <w:r>
+        <w:rPr>
+          <w:rFonts w:ascii="Arial" w:hAnsi="Arial" w:cs="Arial"/>
+          <w:sz w:val="24"/>
+          <w:szCs w:val="24"/>
+        </w:rPr>
+        <w:t>Pessoa deve ter interesse = Jogos e idade &gt; 45; se atender apenas à uma das condições, será = false.</w:t>
+      </w:r>
+    </w:p>
+    <w:p>
+      <w:pPr>
+        <w:shd w:val="clear" w:color="auto" w:fill="E5E5E5"/>
+        <w:rPr>
+          <w:rFonts w:ascii="Courier New" w:hAnsi="Courier New" w:cs="Courier New"/>
+          <w:color w:val="444444"/>
+          <w:sz w:val="20"/>
+          <w:szCs w:val="20"/>
+        </w:rPr>
+      </w:pPr>
+      <w:hyperlink r:id="rId56" w:tgtFrame="mysql_doc" w:history="1">
+        <w:r>
+          <w:rPr>
+            <w:rStyle w:val="Hyperlink"/>
+            <w:rFonts w:ascii="Courier New" w:hAnsi="Courier New" w:cs="Courier New"/>
+            <w:sz w:val="20"/>
+            <w:szCs w:val="20"/>
+          </w:rPr>
+          <w:t>SELECT</w:t>
+        </w:r>
+      </w:hyperlink>
+      <w:r>
+        <w:rPr>
+          <w:rFonts w:ascii="Courier New" w:hAnsi="Courier New" w:cs="Courier New"/>
+          <w:color w:val="444444"/>
+          <w:sz w:val="20"/>
+          <w:szCs w:val="20"/>
+        </w:rPr>
+        <w:t> </w:t>
+      </w:r>
+      <w:r>
+        <w:rPr>
+          <w:rStyle w:val="cm-operator"/>
+          <w:rFonts w:ascii="Courier New" w:hAnsi="Courier New" w:cs="Courier New"/>
+          <w:color w:val="FF00FF"/>
+          <w:sz w:val="20"/>
+          <w:szCs w:val="20"/>
+        </w:rPr>
+        <w:t>*</w:t>
+      </w:r>
+      <w:r>
+        <w:rPr>
+          <w:rFonts w:ascii="Courier New" w:hAnsi="Courier New" w:cs="Courier New"/>
+          <w:color w:val="444444"/>
+          <w:sz w:val="20"/>
+          <w:szCs w:val="20"/>
+        </w:rPr>
+        <w:t> </w:t>
+      </w:r>
+      <w:r>
+        <w:rPr>
+          <w:rStyle w:val="cm-keyword"/>
+          <w:rFonts w:ascii="Courier New" w:hAnsi="Courier New" w:cs="Courier New"/>
+          <w:color w:val="770088"/>
+          <w:sz w:val="20"/>
+          <w:szCs w:val="20"/>
+        </w:rPr>
+        <w:t>FROM</w:t>
+      </w:r>
+      <w:r>
+        <w:rPr>
+          <w:rFonts w:ascii="Courier New" w:hAnsi="Courier New" w:cs="Courier New"/>
+          <w:color w:val="444444"/>
+          <w:sz w:val="20"/>
+          <w:szCs w:val="20"/>
+        </w:rPr>
+        <w:t> </w:t>
+      </w:r>
+      <w:r>
+        <w:rPr>
+          <w:rStyle w:val="cm-variable-2"/>
+          <w:rFonts w:ascii="Courier New" w:hAnsi="Courier New" w:cs="Courier New"/>
+          <w:color w:val="0055AA"/>
+          <w:sz w:val="20"/>
+          <w:szCs w:val="20"/>
+        </w:rPr>
+        <w:t>`</w:t>
+      </w:r>
+      <w:proofErr w:type="spellStart"/>
+      <w:r>
+        <w:rPr>
+          <w:rStyle w:val="cm-variable-2"/>
+          <w:rFonts w:ascii="Courier New" w:hAnsi="Courier New" w:cs="Courier New"/>
+          <w:color w:val="0055AA"/>
+          <w:sz w:val="20"/>
+          <w:szCs w:val="20"/>
+        </w:rPr>
+        <w:t>tb_alunos</w:t>
+      </w:r>
+      <w:proofErr w:type="spellEnd"/>
+      <w:r>
+        <w:rPr>
+          <w:rStyle w:val="cm-variable-2"/>
+          <w:rFonts w:ascii="Courier New" w:hAnsi="Courier New" w:cs="Courier New"/>
+          <w:color w:val="0055AA"/>
+          <w:sz w:val="20"/>
+          <w:szCs w:val="20"/>
+        </w:rPr>
+        <w:t>`</w:t>
+      </w:r>
+      <w:r>
+        <w:rPr>
+          <w:rFonts w:ascii="Courier New" w:hAnsi="Courier New" w:cs="Courier New"/>
+          <w:color w:val="444444"/>
+          <w:sz w:val="20"/>
+          <w:szCs w:val="20"/>
+        </w:rPr>
+        <w:t> </w:t>
+      </w:r>
+      <w:r>
+        <w:rPr>
+          <w:rStyle w:val="cm-keyword"/>
+          <w:rFonts w:ascii="Courier New" w:hAnsi="Courier New" w:cs="Courier New"/>
+          <w:color w:val="770088"/>
+          <w:sz w:val="20"/>
+          <w:szCs w:val="20"/>
+        </w:rPr>
+        <w:t>WHERE</w:t>
+      </w:r>
+      <w:r>
+        <w:rPr>
+          <w:rFonts w:ascii="Courier New" w:hAnsi="Courier New" w:cs="Courier New"/>
+          <w:color w:val="444444"/>
+          <w:sz w:val="20"/>
+          <w:szCs w:val="20"/>
+        </w:rPr>
+        <w:t> interesse</w:t>
+      </w:r>
+      <w:r>
+        <w:rPr>
+          <w:rStyle w:val="cm-operator"/>
+          <w:rFonts w:ascii="Courier New" w:hAnsi="Courier New" w:cs="Courier New"/>
+          <w:color w:val="FF00FF"/>
+          <w:sz w:val="20"/>
+          <w:szCs w:val="20"/>
+        </w:rPr>
+        <w:t>=</w:t>
+      </w:r>
+      <w:r>
+        <w:rPr>
+          <w:rStyle w:val="cm-operator"/>
+          <w:rFonts w:ascii="Courier New" w:hAnsi="Courier New" w:cs="Courier New"/>
+          <w:color w:val="FF00FF"/>
+          <w:sz w:val="20"/>
+          <w:szCs w:val="20"/>
+        </w:rPr>
+        <w:t xml:space="preserve"> </w:t>
+      </w:r>
+      <w:r>
+        <w:rPr>
+          <w:rStyle w:val="cm-string"/>
+          <w:rFonts w:ascii="Courier New" w:hAnsi="Courier New" w:cs="Courier New"/>
+          <w:color w:val="AA1111"/>
+          <w:sz w:val="20"/>
+          <w:szCs w:val="20"/>
+        </w:rPr>
+        <w:t>'Jogos'</w:t>
+      </w:r>
+      <w:r>
+        <w:rPr>
+          <w:rFonts w:ascii="Courier New" w:hAnsi="Courier New" w:cs="Courier New"/>
+          <w:color w:val="444444"/>
+          <w:sz w:val="20"/>
+          <w:szCs w:val="20"/>
+        </w:rPr>
+        <w:t> </w:t>
+      </w:r>
+      <w:hyperlink r:id="rId57" w:tgtFrame="mysql_doc" w:history="1">
+        <w:r>
+          <w:rPr>
+            <w:rStyle w:val="Hyperlink"/>
+            <w:rFonts w:ascii="Courier New" w:hAnsi="Courier New" w:cs="Courier New"/>
+            <w:sz w:val="20"/>
+            <w:szCs w:val="20"/>
+            <w:u w:val="none"/>
+          </w:rPr>
+          <w:t>AND</w:t>
+        </w:r>
+      </w:hyperlink>
+      <w:r>
+        <w:rPr>
+          <w:rFonts w:ascii="Courier New" w:hAnsi="Courier New" w:cs="Courier New"/>
+          <w:color w:val="444444"/>
+          <w:sz w:val="20"/>
+          <w:szCs w:val="20"/>
+        </w:rPr>
+        <w:t> idade</w:t>
+      </w:r>
+      <w:r>
+        <w:rPr>
+          <w:rFonts w:ascii="Courier New" w:hAnsi="Courier New" w:cs="Courier New"/>
+          <w:color w:val="444444"/>
+          <w:sz w:val="20"/>
+          <w:szCs w:val="20"/>
+        </w:rPr>
+        <w:t xml:space="preserve"> </w:t>
+      </w:r>
+      <w:r>
+        <w:rPr>
+          <w:rStyle w:val="cm-operator"/>
+          <w:rFonts w:ascii="Courier New" w:hAnsi="Courier New" w:cs="Courier New"/>
+          <w:color w:val="FF00FF"/>
+          <w:sz w:val="20"/>
+          <w:szCs w:val="20"/>
+        </w:rPr>
+        <w:t>&gt;</w:t>
+      </w:r>
+      <w:r>
+        <w:rPr>
+          <w:rStyle w:val="cm-operator"/>
+          <w:rFonts w:ascii="Courier New" w:hAnsi="Courier New" w:cs="Courier New"/>
+          <w:color w:val="FF00FF"/>
+          <w:sz w:val="20"/>
+          <w:szCs w:val="20"/>
+        </w:rPr>
+        <w:t xml:space="preserve"> </w:t>
+      </w:r>
+      <w:r>
+        <w:rPr>
+          <w:rStyle w:val="cm-number"/>
+          <w:rFonts w:ascii="Courier New" w:hAnsi="Courier New" w:cs="Courier New"/>
+          <w:color w:val="116644"/>
+          <w:sz w:val="20"/>
+          <w:szCs w:val="20"/>
+        </w:rPr>
+        <w:t>45</w:t>
+      </w:r>
+      <w:r>
+        <w:rPr>
+          <w:rStyle w:val="cm-punctuation"/>
+          <w:rFonts w:ascii="Courier New" w:hAnsi="Courier New" w:cs="Courier New"/>
+          <w:color w:val="444444"/>
+          <w:sz w:val="20"/>
+          <w:szCs w:val="20"/>
+        </w:rPr>
+        <w:t>;</w:t>
+      </w:r>
+    </w:p>
+    <w:p>
+      <w:pPr>
+        <w:rPr>
+          <w:rFonts w:ascii="Arial" w:hAnsi="Arial" w:cs="Arial"/>
+          <w:sz w:val="24"/>
+          <w:szCs w:val="24"/>
+        </w:rPr>
+      </w:pPr>
+      <w:r>
+        <w:rPr>
+          <w:noProof/>
+        </w:rPr>
+        <w:drawing>
+          <wp:inline distT="0" distB="0" distL="0" distR="0" wp14:anchorId="3DD11FD7" wp14:editId="3EA6B98E">
+            <wp:extent cx="3490649" cy="1606163"/>
+            <wp:effectExtent l="0" t="0" r="0" b="0"/>
+            <wp:docPr id="1747277654" name="Imagem 1" descr="Interface gráfica do usuário&#10;&#10;Descrição gerada automaticamente"/>
+            <wp:cNvGraphicFramePr>
+              <a:graphicFrameLocks xmlns:a="http://schemas.openxmlformats.org/drawingml/2006/main" noChangeAspect="1"/>
+            </wp:cNvGraphicFramePr>
+            <a:graphic xmlns:a="http://schemas.openxmlformats.org/drawingml/2006/main">
+              <a:graphicData uri="http://schemas.openxmlformats.org/drawingml/2006/picture">
+                <pic:pic xmlns:pic="http://schemas.openxmlformats.org/drawingml/2006/picture">
+                  <pic:nvPicPr>
+                    <pic:cNvPr id="1747277654" name="Imagem 1" descr="Interface gráfica do usuário&#10;&#10;Descrição gerada automaticamente"/>
+                    <pic:cNvPicPr/>
+                  </pic:nvPicPr>
+                  <pic:blipFill>
+                    <a:blip r:embed="rId58"/>
+                    <a:stretch>
+                      <a:fillRect/>
+                    </a:stretch>
+                  </pic:blipFill>
+                  <pic:spPr>
+                    <a:xfrm>
+                      <a:off x="0" y="0"/>
+                      <a:ext cx="3555864" cy="1636171"/>
+                    </a:xfrm>
+                    <a:prstGeom prst="rect">
+                      <a:avLst/>
+                    </a:prstGeom>
+                  </pic:spPr>
+                </pic:pic>
+              </a:graphicData>
+            </a:graphic>
+          </wp:inline>
+        </w:drawing>
+      </w:r>
+      <w:r>
+        <w:rPr>
+          <w:rFonts w:ascii="Arial" w:hAnsi="Arial" w:cs="Arial"/>
+          <w:sz w:val="24"/>
+          <w:szCs w:val="24"/>
+        </w:rPr>
+        <w:t xml:space="preserve"> </w:t>
+      </w:r>
+    </w:p>
+    <w:p>
+      <w:pPr>
+        <w:rPr>
+          <w:rStyle w:val="cm-keyword"/>
+          <w:rFonts w:ascii="Arial" w:hAnsi="Arial" w:cs="Arial"/>
+          <w:sz w:val="24"/>
+          <w:szCs w:val="24"/>
+        </w:rPr>
+      </w:pPr>
+      <w:r>
+        <w:rPr>
+          <w:rFonts w:ascii="Arial" w:hAnsi="Arial" w:cs="Arial"/>
+          <w:sz w:val="24"/>
+          <w:szCs w:val="24"/>
+        </w:rPr>
+        <w:lastRenderedPageBreak/>
+        <w:t>Além da pessoa</w:t>
+      </w:r>
+      <w:r>
+        <w:rPr>
+          <w:rFonts w:ascii="Arial" w:hAnsi="Arial" w:cs="Arial"/>
+          <w:sz w:val="24"/>
+          <w:szCs w:val="24"/>
+        </w:rPr>
+        <w:t xml:space="preserve"> ter interesse = Jogos e idade &gt; 45</w:t>
+      </w:r>
+      <w:r>
+        <w:rPr>
+          <w:rFonts w:ascii="Arial" w:hAnsi="Arial" w:cs="Arial"/>
+          <w:sz w:val="24"/>
+          <w:szCs w:val="24"/>
+        </w:rPr>
+        <w:t xml:space="preserve">, ela também precisa ser </w:t>
+      </w:r>
+      <w:proofErr w:type="gramStart"/>
+      <w:r>
+        <w:rPr>
+          <w:rFonts w:ascii="Arial" w:hAnsi="Arial" w:cs="Arial"/>
+          <w:sz w:val="24"/>
+          <w:szCs w:val="24"/>
+        </w:rPr>
+        <w:t>estado</w:t>
+      </w:r>
+      <w:proofErr w:type="gramEnd"/>
+      <w:r>
+        <w:rPr>
+          <w:rFonts w:ascii="Arial" w:hAnsi="Arial" w:cs="Arial"/>
+          <w:sz w:val="24"/>
+          <w:szCs w:val="24"/>
+        </w:rPr>
+        <w:t xml:space="preserve"> = ‘RN’.</w:t>
+      </w:r>
+    </w:p>
+    <w:p>
+      <w:pPr>
+        <w:rPr>
+          <w:rStyle w:val="cm-punctuation"/>
+          <w:rFonts w:ascii="Courier New" w:hAnsi="Courier New" w:cs="Courier New"/>
+          <w:color w:val="444444"/>
+          <w:sz w:val="20"/>
+          <w:szCs w:val="20"/>
+          <w:shd w:val="clear" w:color="auto" w:fill="E5E5E5"/>
+        </w:rPr>
+      </w:pPr>
+      <w:hyperlink r:id="rId59" w:tgtFrame="mysql_doc" w:history="1">
+        <w:r>
+          <w:rPr>
+            <w:rStyle w:val="Hyperlink"/>
+            <w:rFonts w:ascii="Courier New" w:hAnsi="Courier New" w:cs="Courier New"/>
+            <w:sz w:val="20"/>
+            <w:szCs w:val="20"/>
+            <w:shd w:val="clear" w:color="auto" w:fill="E5E5E5"/>
+          </w:rPr>
+          <w:t>SELECT</w:t>
+        </w:r>
+      </w:hyperlink>
+      <w:r>
+        <w:rPr>
+          <w:rFonts w:ascii="Courier New" w:hAnsi="Courier New" w:cs="Courier New"/>
+          <w:color w:val="444444"/>
+          <w:sz w:val="20"/>
+          <w:szCs w:val="20"/>
+          <w:shd w:val="clear" w:color="auto" w:fill="E5E5E5"/>
+        </w:rPr>
+        <w:t> </w:t>
+      </w:r>
+      <w:r>
+        <w:rPr>
+          <w:rStyle w:val="cm-operator"/>
+          <w:rFonts w:ascii="Courier New" w:hAnsi="Courier New" w:cs="Courier New"/>
+          <w:color w:val="FF00FF"/>
+          <w:sz w:val="20"/>
+          <w:szCs w:val="20"/>
+          <w:shd w:val="clear" w:color="auto" w:fill="E5E5E5"/>
+        </w:rPr>
+        <w:t>*</w:t>
+      </w:r>
+      <w:r>
+        <w:rPr>
+          <w:rFonts w:ascii="Courier New" w:hAnsi="Courier New" w:cs="Courier New"/>
+          <w:color w:val="444444"/>
+          <w:sz w:val="20"/>
+          <w:szCs w:val="20"/>
+          <w:shd w:val="clear" w:color="auto" w:fill="E5E5E5"/>
+        </w:rPr>
+        <w:t> </w:t>
+      </w:r>
+      <w:r>
+        <w:rPr>
+          <w:rStyle w:val="cm-keyword"/>
+          <w:rFonts w:ascii="Courier New" w:hAnsi="Courier New" w:cs="Courier New"/>
+          <w:color w:val="770088"/>
+          <w:sz w:val="20"/>
+          <w:szCs w:val="20"/>
+          <w:shd w:val="clear" w:color="auto" w:fill="E5E5E5"/>
+        </w:rPr>
+        <w:t>FROM</w:t>
+      </w:r>
+      <w:r>
+        <w:rPr>
+          <w:rFonts w:ascii="Courier New" w:hAnsi="Courier New" w:cs="Courier New"/>
+          <w:color w:val="444444"/>
+          <w:sz w:val="20"/>
+          <w:szCs w:val="20"/>
+          <w:shd w:val="clear" w:color="auto" w:fill="E5E5E5"/>
+        </w:rPr>
+        <w:t> </w:t>
+      </w:r>
+      <w:r>
+        <w:rPr>
+          <w:rStyle w:val="cm-variable-2"/>
+          <w:rFonts w:ascii="Courier New" w:hAnsi="Courier New" w:cs="Courier New"/>
+          <w:color w:val="0055AA"/>
+          <w:sz w:val="20"/>
+          <w:szCs w:val="20"/>
+          <w:shd w:val="clear" w:color="auto" w:fill="E5E5E5"/>
+        </w:rPr>
+        <w:t>`tb_alunos`</w:t>
+      </w:r>
+      <w:r>
+        <w:rPr>
+          <w:rFonts w:ascii="Courier New" w:hAnsi="Courier New" w:cs="Courier New"/>
+          <w:color w:val="444444"/>
+          <w:sz w:val="20"/>
+          <w:szCs w:val="20"/>
+          <w:shd w:val="clear" w:color="auto" w:fill="E5E5E5"/>
+        </w:rPr>
+        <w:t> </w:t>
+      </w:r>
+      <w:r>
+        <w:rPr>
+          <w:rStyle w:val="cm-keyword"/>
+          <w:rFonts w:ascii="Courier New" w:hAnsi="Courier New" w:cs="Courier New"/>
+          <w:color w:val="770088"/>
+          <w:sz w:val="20"/>
+          <w:szCs w:val="20"/>
+          <w:shd w:val="clear" w:color="auto" w:fill="E5E5E5"/>
+        </w:rPr>
+        <w:t>WHERE</w:t>
+      </w:r>
+      <w:r>
+        <w:rPr>
+          <w:rFonts w:ascii="Courier New" w:hAnsi="Courier New" w:cs="Courier New"/>
+          <w:color w:val="444444"/>
+          <w:sz w:val="20"/>
+          <w:szCs w:val="20"/>
+          <w:shd w:val="clear" w:color="auto" w:fill="E5E5E5"/>
+        </w:rPr>
+        <w:t> interesse </w:t>
+      </w:r>
+      <w:r>
+        <w:rPr>
+          <w:rStyle w:val="cm-operator"/>
+          <w:rFonts w:ascii="Courier New" w:hAnsi="Courier New" w:cs="Courier New"/>
+          <w:color w:val="FF00FF"/>
+          <w:sz w:val="20"/>
+          <w:szCs w:val="20"/>
+          <w:shd w:val="clear" w:color="auto" w:fill="E5E5E5"/>
+        </w:rPr>
+        <w:t>=</w:t>
+      </w:r>
+      <w:r>
+        <w:rPr>
+          <w:rFonts w:ascii="Courier New" w:hAnsi="Courier New" w:cs="Courier New"/>
+          <w:color w:val="444444"/>
+          <w:sz w:val="20"/>
+          <w:szCs w:val="20"/>
+          <w:shd w:val="clear" w:color="auto" w:fill="E5E5E5"/>
+        </w:rPr>
+        <w:t> </w:t>
+      </w:r>
+      <w:r>
+        <w:rPr>
+          <w:rStyle w:val="cm-string"/>
+          <w:rFonts w:ascii="Courier New" w:hAnsi="Courier New" w:cs="Courier New"/>
+          <w:color w:val="AA1111"/>
+          <w:sz w:val="20"/>
+          <w:szCs w:val="20"/>
+          <w:shd w:val="clear" w:color="auto" w:fill="E5E5E5"/>
+        </w:rPr>
+        <w:t>'Jogos'</w:t>
+      </w:r>
+      <w:r>
+        <w:rPr>
+          <w:rFonts w:ascii="Courier New" w:hAnsi="Courier New" w:cs="Courier New"/>
+          <w:color w:val="444444"/>
+          <w:sz w:val="20"/>
+          <w:szCs w:val="20"/>
+          <w:shd w:val="clear" w:color="auto" w:fill="E5E5E5"/>
+        </w:rPr>
+        <w:t> </w:t>
+      </w:r>
+      <w:hyperlink r:id="rId60" w:tgtFrame="mysql_doc" w:history="1">
+        <w:r>
+          <w:rPr>
+            <w:rStyle w:val="Hyperlink"/>
+            <w:rFonts w:ascii="Courier New" w:hAnsi="Courier New" w:cs="Courier New"/>
+            <w:sz w:val="20"/>
+            <w:szCs w:val="20"/>
+            <w:shd w:val="clear" w:color="auto" w:fill="E5E5E5"/>
+          </w:rPr>
+          <w:t>AND</w:t>
+        </w:r>
+      </w:hyperlink>
+      <w:r>
+        <w:rPr>
+          <w:rFonts w:ascii="Courier New" w:hAnsi="Courier New" w:cs="Courier New"/>
+          <w:color w:val="444444"/>
+          <w:sz w:val="20"/>
+          <w:szCs w:val="20"/>
+          <w:shd w:val="clear" w:color="auto" w:fill="E5E5E5"/>
+        </w:rPr>
+        <w:t> idade </w:t>
+      </w:r>
+      <w:r>
+        <w:rPr>
+          <w:rStyle w:val="cm-operator"/>
+          <w:rFonts w:ascii="Courier New" w:hAnsi="Courier New" w:cs="Courier New"/>
+          <w:color w:val="FF00FF"/>
+          <w:sz w:val="20"/>
+          <w:szCs w:val="20"/>
+          <w:shd w:val="clear" w:color="auto" w:fill="E5E5E5"/>
+        </w:rPr>
+        <w:t>&gt;</w:t>
+      </w:r>
+      <w:r>
+        <w:rPr>
+          <w:rFonts w:ascii="Courier New" w:hAnsi="Courier New" w:cs="Courier New"/>
+          <w:color w:val="444444"/>
+          <w:sz w:val="20"/>
+          <w:szCs w:val="20"/>
+          <w:shd w:val="clear" w:color="auto" w:fill="E5E5E5"/>
+        </w:rPr>
+        <w:t> </w:t>
+      </w:r>
+      <w:r>
+        <w:rPr>
+          <w:rStyle w:val="cm-number"/>
+          <w:rFonts w:ascii="Courier New" w:hAnsi="Courier New" w:cs="Courier New"/>
+          <w:color w:val="116644"/>
+          <w:sz w:val="20"/>
+          <w:szCs w:val="20"/>
+          <w:shd w:val="clear" w:color="auto" w:fill="E5E5E5"/>
+        </w:rPr>
+        <w:t>45</w:t>
+      </w:r>
+      <w:r>
+        <w:rPr>
+          <w:rFonts w:ascii="Courier New" w:hAnsi="Courier New" w:cs="Courier New"/>
+          <w:color w:val="444444"/>
+          <w:sz w:val="20"/>
+          <w:szCs w:val="20"/>
+          <w:shd w:val="clear" w:color="auto" w:fill="E5E5E5"/>
+        </w:rPr>
+        <w:t> </w:t>
+      </w:r>
+      <w:hyperlink r:id="rId61" w:tgtFrame="mysql_doc" w:history="1">
+        <w:r>
+          <w:rPr>
+            <w:rStyle w:val="Hyperlink"/>
+            <w:rFonts w:ascii="Courier New" w:hAnsi="Courier New" w:cs="Courier New"/>
+            <w:sz w:val="20"/>
+            <w:szCs w:val="20"/>
+            <w:shd w:val="clear" w:color="auto" w:fill="E5E5E5"/>
+          </w:rPr>
+          <w:t>AND</w:t>
+        </w:r>
+      </w:hyperlink>
+      <w:r>
+        <w:rPr>
+          <w:rFonts w:ascii="Courier New" w:hAnsi="Courier New" w:cs="Courier New"/>
+          <w:color w:val="444444"/>
+          <w:sz w:val="20"/>
+          <w:szCs w:val="20"/>
+          <w:shd w:val="clear" w:color="auto" w:fill="E5E5E5"/>
+        </w:rPr>
+        <w:t> estado </w:t>
+      </w:r>
+      <w:r>
+        <w:rPr>
+          <w:rStyle w:val="cm-operator"/>
+          <w:rFonts w:ascii="Courier New" w:hAnsi="Courier New" w:cs="Courier New"/>
+          <w:color w:val="FF00FF"/>
+          <w:sz w:val="20"/>
+          <w:szCs w:val="20"/>
+          <w:shd w:val="clear" w:color="auto" w:fill="E5E5E5"/>
+        </w:rPr>
+        <w:t>=</w:t>
+      </w:r>
+      <w:r>
+        <w:rPr>
+          <w:rFonts w:ascii="Courier New" w:hAnsi="Courier New" w:cs="Courier New"/>
+          <w:color w:val="444444"/>
+          <w:sz w:val="20"/>
+          <w:szCs w:val="20"/>
+          <w:shd w:val="clear" w:color="auto" w:fill="E5E5E5"/>
+        </w:rPr>
+        <w:t> </w:t>
+      </w:r>
+      <w:r>
+        <w:rPr>
+          <w:rStyle w:val="cm-string"/>
+          <w:rFonts w:ascii="Courier New" w:hAnsi="Courier New" w:cs="Courier New"/>
+          <w:color w:val="AA1111"/>
+          <w:sz w:val="20"/>
+          <w:szCs w:val="20"/>
+          <w:shd w:val="clear" w:color="auto" w:fill="E5E5E5"/>
+        </w:rPr>
+        <w:t>'RN'</w:t>
+      </w:r>
+      <w:r>
+        <w:rPr>
+          <w:rStyle w:val="cm-punctuation"/>
+          <w:rFonts w:ascii="Courier New" w:hAnsi="Courier New" w:cs="Courier New"/>
+          <w:color w:val="444444"/>
+          <w:sz w:val="20"/>
+          <w:szCs w:val="20"/>
+          <w:shd w:val="clear" w:color="auto" w:fill="E5E5E5"/>
+        </w:rPr>
+        <w:t>;</w:t>
+      </w:r>
+    </w:p>
+    <w:p>
+      <w:pPr>
+        <w:rPr>
+          <w:rFonts w:ascii="Arial" w:hAnsi="Arial" w:cs="Arial"/>
+          <w:sz w:val="24"/>
+          <w:szCs w:val="24"/>
+        </w:rPr>
+      </w:pPr>
+      <w:r>
+        <w:rPr>
+          <w:noProof/>
+        </w:rPr>
+        <w:drawing>
+          <wp:inline distT="0" distB="0" distL="0" distR="0" wp14:anchorId="757FEEA6" wp14:editId="47F35349">
+            <wp:extent cx="5667375" cy="2457450"/>
+            <wp:effectExtent l="0" t="0" r="9525" b="0"/>
+            <wp:docPr id="1376742138" name="Imagem 1" descr="Interface gráfica do usuário&#10;&#10;Descrição gerada automaticamente"/>
+            <wp:cNvGraphicFramePr>
+              <a:graphicFrameLocks xmlns:a="http://schemas.openxmlformats.org/drawingml/2006/main" noChangeAspect="1"/>
+            </wp:cNvGraphicFramePr>
+            <a:graphic xmlns:a="http://schemas.openxmlformats.org/drawingml/2006/main">
+              <a:graphicData uri="http://schemas.openxmlformats.org/drawingml/2006/picture">
+                <pic:pic xmlns:pic="http://schemas.openxmlformats.org/drawingml/2006/picture">
+                  <pic:nvPicPr>
+                    <pic:cNvPr id="1376742138" name="Imagem 1" descr="Interface gráfica do usuário&#10;&#10;Descrição gerada automaticamente"/>
+                    <pic:cNvPicPr/>
+                  </pic:nvPicPr>
+                  <pic:blipFill>
+                    <a:blip r:embed="rId62"/>
+                    <a:stretch>
+                      <a:fillRect/>
+                    </a:stretch>
+                  </pic:blipFill>
+                  <pic:spPr>
+                    <a:xfrm>
+                      <a:off x="0" y="0"/>
+                      <a:ext cx="5667375" cy="2457450"/>
+                    </a:xfrm>
+                    <a:prstGeom prst="rect">
+                      <a:avLst/>
+                    </a:prstGeom>
+                  </pic:spPr>
+                </pic:pic>
+              </a:graphicData>
+            </a:graphic>
+          </wp:inline>
+        </w:drawing>
+      </w:r>
+    </w:p>
+    <w:p>
+      <w:pPr>
+        <w:rPr>
+          <w:rFonts w:ascii="Arial" w:hAnsi="Arial" w:cs="Arial"/>
+          <w:sz w:val="24"/>
+          <w:szCs w:val="24"/>
+        </w:rPr>
+      </w:pPr>
+    </w:p>
+    <w:p>
+      <w:pPr>
+        <w:rPr>
+          <w:rFonts w:ascii="Arial" w:hAnsi="Arial" w:cs="Arial"/>
+          <w:b/>
+          <w:bCs/>
+          <w:sz w:val="24"/>
+          <w:szCs w:val="24"/>
+        </w:rPr>
+      </w:pPr>
+      <w:r>
+        <w:rPr>
+          <w:rFonts w:ascii="Arial" w:hAnsi="Arial" w:cs="Arial"/>
+          <w:b/>
+          <w:bCs/>
+          <w:sz w:val="24"/>
+          <w:szCs w:val="24"/>
+        </w:rPr>
+        <w:t xml:space="preserve">No operador </w:t>
+      </w:r>
+      <w:r>
+        <w:rPr>
+          <w:rFonts w:ascii="Arial" w:hAnsi="Arial" w:cs="Arial"/>
+          <w:b/>
+          <w:bCs/>
+          <w:i/>
+          <w:iCs/>
+          <w:sz w:val="24"/>
+          <w:szCs w:val="24"/>
+        </w:rPr>
+        <w:t>OR</w:t>
+      </w:r>
+      <w:r>
+        <w:rPr>
+          <w:rFonts w:ascii="Arial" w:hAnsi="Arial" w:cs="Arial"/>
+          <w:b/>
+          <w:bCs/>
+          <w:sz w:val="24"/>
+          <w:szCs w:val="24"/>
+        </w:rPr>
+        <w:t xml:space="preserve">, </w:t>
+      </w:r>
+      <w:r>
+        <w:rPr>
+          <w:rFonts w:ascii="Arial" w:hAnsi="Arial" w:cs="Arial"/>
+          <w:b/>
+          <w:bCs/>
+          <w:i/>
+          <w:iCs/>
+          <w:sz w:val="24"/>
+          <w:szCs w:val="24"/>
+        </w:rPr>
+        <w:t>apenas uma condição</w:t>
+      </w:r>
+      <w:r>
+        <w:rPr>
+          <w:rFonts w:ascii="Arial" w:hAnsi="Arial" w:cs="Arial"/>
+          <w:b/>
+          <w:bCs/>
+          <w:sz w:val="24"/>
+          <w:szCs w:val="24"/>
+        </w:rPr>
+        <w:t xml:space="preserve"> precisa </w:t>
+      </w:r>
+      <w:r>
+        <w:rPr>
+          <w:rFonts w:ascii="Arial" w:hAnsi="Arial" w:cs="Arial"/>
+          <w:b/>
+          <w:bCs/>
+          <w:i/>
+          <w:iCs/>
+          <w:sz w:val="24"/>
+          <w:szCs w:val="24"/>
+        </w:rPr>
+        <w:t>ser verdadeira</w:t>
+      </w:r>
+      <w:r>
+        <w:rPr>
+          <w:rFonts w:ascii="Arial" w:hAnsi="Arial" w:cs="Arial"/>
+          <w:b/>
+          <w:bCs/>
+          <w:sz w:val="24"/>
+          <w:szCs w:val="24"/>
+        </w:rPr>
+        <w:t xml:space="preserve"> para retornar </w:t>
+      </w:r>
+      <w:proofErr w:type="spellStart"/>
+      <w:r>
+        <w:rPr>
+          <w:rFonts w:ascii="Arial" w:hAnsi="Arial" w:cs="Arial"/>
+          <w:b/>
+          <w:bCs/>
+          <w:i/>
+          <w:iCs/>
+          <w:sz w:val="24"/>
+          <w:szCs w:val="24"/>
+        </w:rPr>
+        <w:t>true</w:t>
+      </w:r>
+      <w:proofErr w:type="spellEnd"/>
+      <w:r>
+        <w:rPr>
+          <w:rFonts w:ascii="Arial" w:hAnsi="Arial" w:cs="Arial"/>
+          <w:b/>
+          <w:bCs/>
+          <w:sz w:val="24"/>
+          <w:szCs w:val="24"/>
+        </w:rPr>
+        <w:t>.</w:t>
+      </w:r>
+      <w:r>
+        <w:rPr>
+          <w:rFonts w:ascii="Arial" w:hAnsi="Arial" w:cs="Arial"/>
+          <w:b/>
+          <w:bCs/>
+          <w:sz w:val="24"/>
+          <w:szCs w:val="24"/>
+        </w:rPr>
+        <w:t xml:space="preserve"> </w:t>
+      </w:r>
+    </w:p>
+    <w:p>
+      <w:pPr>
+        <w:rPr>
+          <w:rFonts w:ascii="Arial" w:hAnsi="Arial" w:cs="Arial"/>
+          <w:b/>
+          <w:bCs/>
+          <w:sz w:val="24"/>
+          <w:szCs w:val="24"/>
+        </w:rPr>
+      </w:pPr>
+    </w:p>
+    <w:p>
+      <w:pPr>
+        <w:rPr>
+          <w:rFonts w:ascii="Arial" w:hAnsi="Arial" w:cs="Arial"/>
+          <w:b/>
+          <w:bCs/>
+          <w:sz w:val="24"/>
+          <w:szCs w:val="24"/>
+        </w:rPr>
+      </w:pPr>
+    </w:p>
+    <w:p>
+      <w:pPr>
+        <w:rPr>
+          <w:rFonts w:ascii="Arial" w:hAnsi="Arial" w:cs="Arial"/>
+          <w:sz w:val="24"/>
+          <w:szCs w:val="24"/>
+        </w:rPr>
+      </w:pPr>
+      <w:r>
+        <w:rPr>
+          <w:rFonts w:ascii="Arial" w:hAnsi="Arial" w:cs="Arial"/>
+          <w:sz w:val="24"/>
+          <w:szCs w:val="24"/>
+        </w:rPr>
+        <w:t xml:space="preserve">Se apenas uma dessas condições for verdadeira, retorna </w:t>
+      </w:r>
+      <w:proofErr w:type="spellStart"/>
+      <w:r>
+        <w:rPr>
+          <w:rFonts w:ascii="Arial" w:hAnsi="Arial" w:cs="Arial"/>
+          <w:sz w:val="24"/>
+          <w:szCs w:val="24"/>
+        </w:rPr>
+        <w:t>true</w:t>
+      </w:r>
+      <w:proofErr w:type="spellEnd"/>
+      <w:r>
+        <w:rPr>
+          <w:rFonts w:ascii="Arial" w:hAnsi="Arial" w:cs="Arial"/>
+          <w:sz w:val="24"/>
+          <w:szCs w:val="24"/>
+        </w:rPr>
+        <w:t>:</w:t>
+      </w:r>
+    </w:p>
+    <w:p>
+      <w:pPr>
+        <w:rPr>
+          <w:rFonts w:ascii="Arial" w:hAnsi="Arial" w:cs="Arial"/>
+          <w:sz w:val="24"/>
+          <w:szCs w:val="24"/>
+        </w:rPr>
+      </w:pPr>
+      <w:hyperlink r:id="rId63" w:tgtFrame="mysql_doc" w:history="1">
+        <w:r>
+          <w:rPr>
+            <w:rStyle w:val="Hyperlink"/>
+            <w:rFonts w:ascii="Courier New" w:hAnsi="Courier New" w:cs="Courier New"/>
+            <w:sz w:val="20"/>
+            <w:szCs w:val="20"/>
+            <w:shd w:val="clear" w:color="auto" w:fill="E5E5E5"/>
+          </w:rPr>
+          <w:t>SELECT</w:t>
+        </w:r>
+      </w:hyperlink>
+      <w:r>
+        <w:rPr>
+          <w:rFonts w:ascii="Courier New" w:hAnsi="Courier New" w:cs="Courier New"/>
+          <w:color w:val="444444"/>
+          <w:sz w:val="20"/>
+          <w:szCs w:val="20"/>
+          <w:shd w:val="clear" w:color="auto" w:fill="E5E5E5"/>
+        </w:rPr>
+        <w:t> </w:t>
+      </w:r>
+      <w:r>
+        <w:rPr>
+          <w:rStyle w:val="cm-operator"/>
+          <w:rFonts w:ascii="Courier New" w:hAnsi="Courier New" w:cs="Courier New"/>
+          <w:color w:val="FF00FF"/>
+          <w:sz w:val="20"/>
+          <w:szCs w:val="20"/>
+          <w:shd w:val="clear" w:color="auto" w:fill="E5E5E5"/>
+        </w:rPr>
+        <w:t>*</w:t>
+      </w:r>
+      <w:r>
+        <w:rPr>
+          <w:rFonts w:ascii="Courier New" w:hAnsi="Courier New" w:cs="Courier New"/>
+          <w:color w:val="444444"/>
+          <w:sz w:val="20"/>
+          <w:szCs w:val="20"/>
+          <w:shd w:val="clear" w:color="auto" w:fill="E5E5E5"/>
+        </w:rPr>
+        <w:t> </w:t>
+      </w:r>
+      <w:r>
+        <w:rPr>
+          <w:rStyle w:val="cm-keyword"/>
+          <w:rFonts w:ascii="Courier New" w:hAnsi="Courier New" w:cs="Courier New"/>
+          <w:color w:val="770088"/>
+          <w:sz w:val="20"/>
+          <w:szCs w:val="20"/>
+          <w:shd w:val="clear" w:color="auto" w:fill="E5E5E5"/>
+        </w:rPr>
+        <w:t>FROM</w:t>
+      </w:r>
+      <w:r>
+        <w:rPr>
+          <w:rFonts w:ascii="Courier New" w:hAnsi="Courier New" w:cs="Courier New"/>
+          <w:color w:val="444444"/>
+          <w:sz w:val="20"/>
+          <w:szCs w:val="20"/>
+          <w:shd w:val="clear" w:color="auto" w:fill="E5E5E5"/>
+        </w:rPr>
+        <w:t> </w:t>
+      </w:r>
+      <w:r>
+        <w:rPr>
+          <w:rStyle w:val="cm-variable-2"/>
+          <w:rFonts w:ascii="Courier New" w:hAnsi="Courier New" w:cs="Courier New"/>
+          <w:color w:val="0055AA"/>
+          <w:sz w:val="20"/>
+          <w:szCs w:val="20"/>
+          <w:shd w:val="clear" w:color="auto" w:fill="E5E5E5"/>
+        </w:rPr>
+        <w:t>`tb_alunos`</w:t>
+      </w:r>
+      <w:r>
+        <w:rPr>
+          <w:rFonts w:ascii="Courier New" w:hAnsi="Courier New" w:cs="Courier New"/>
+          <w:color w:val="444444"/>
+          <w:sz w:val="20"/>
+          <w:szCs w:val="20"/>
+          <w:shd w:val="clear" w:color="auto" w:fill="E5E5E5"/>
+        </w:rPr>
+        <w:t> </w:t>
+      </w:r>
+      <w:r>
+        <w:rPr>
+          <w:rStyle w:val="cm-keyword"/>
+          <w:rFonts w:ascii="Courier New" w:hAnsi="Courier New" w:cs="Courier New"/>
+          <w:color w:val="770088"/>
+          <w:sz w:val="20"/>
+          <w:szCs w:val="20"/>
+          <w:shd w:val="clear" w:color="auto" w:fill="E5E5E5"/>
+        </w:rPr>
+        <w:t>WHERE</w:t>
+      </w:r>
+      <w:r>
+        <w:rPr>
+          <w:rFonts w:ascii="Courier New" w:hAnsi="Courier New" w:cs="Courier New"/>
+          <w:color w:val="444444"/>
+          <w:sz w:val="20"/>
+          <w:szCs w:val="20"/>
+          <w:shd w:val="clear" w:color="auto" w:fill="E5E5E5"/>
+        </w:rPr>
+        <w:t> interesse </w:t>
+      </w:r>
+      <w:r>
+        <w:rPr>
+          <w:rStyle w:val="cm-operator"/>
+          <w:rFonts w:ascii="Courier New" w:hAnsi="Courier New" w:cs="Courier New"/>
+          <w:color w:val="FF00FF"/>
+          <w:sz w:val="20"/>
+          <w:szCs w:val="20"/>
+          <w:shd w:val="clear" w:color="auto" w:fill="E5E5E5"/>
+        </w:rPr>
+        <w:t>=</w:t>
+      </w:r>
+      <w:r>
+        <w:rPr>
+          <w:rFonts w:ascii="Courier New" w:hAnsi="Courier New" w:cs="Courier New"/>
+          <w:color w:val="444444"/>
+          <w:sz w:val="20"/>
+          <w:szCs w:val="20"/>
+          <w:shd w:val="clear" w:color="auto" w:fill="E5E5E5"/>
+        </w:rPr>
+        <w:t> </w:t>
+      </w:r>
+      <w:r>
+        <w:rPr>
+          <w:rStyle w:val="cm-string"/>
+          <w:rFonts w:ascii="Courier New" w:hAnsi="Courier New" w:cs="Courier New"/>
+          <w:color w:val="AA1111"/>
+          <w:sz w:val="20"/>
+          <w:szCs w:val="20"/>
+          <w:shd w:val="clear" w:color="auto" w:fill="E5E5E5"/>
+        </w:rPr>
+        <w:t>'Jogos'</w:t>
+      </w:r>
+      <w:r>
+        <w:rPr>
+          <w:rFonts w:ascii="Courier New" w:hAnsi="Courier New" w:cs="Courier New"/>
+          <w:color w:val="444444"/>
+          <w:sz w:val="20"/>
+          <w:szCs w:val="20"/>
+          <w:shd w:val="clear" w:color="auto" w:fill="E5E5E5"/>
+        </w:rPr>
+        <w:t> </w:t>
+      </w:r>
+      <w:hyperlink r:id="rId64" w:tgtFrame="mysql_doc" w:history="1">
+        <w:r>
+          <w:rPr>
+            <w:rStyle w:val="Hyperlink"/>
+            <w:rFonts w:ascii="Courier New" w:hAnsi="Courier New" w:cs="Courier New"/>
+            <w:sz w:val="20"/>
+            <w:szCs w:val="20"/>
+            <w:shd w:val="clear" w:color="auto" w:fill="E5E5E5"/>
+          </w:rPr>
+          <w:t>OR</w:t>
+        </w:r>
+      </w:hyperlink>
+      <w:r>
+        <w:rPr>
+          <w:rFonts w:ascii="Courier New" w:hAnsi="Courier New" w:cs="Courier New"/>
+          <w:color w:val="444444"/>
+          <w:sz w:val="20"/>
+          <w:szCs w:val="20"/>
+          <w:shd w:val="clear" w:color="auto" w:fill="E5E5E5"/>
+        </w:rPr>
+        <w:t> idade </w:t>
+      </w:r>
+      <w:r>
+        <w:rPr>
+          <w:rStyle w:val="cm-operator"/>
+          <w:rFonts w:ascii="Courier New" w:hAnsi="Courier New" w:cs="Courier New"/>
+          <w:color w:val="FF00FF"/>
+          <w:sz w:val="20"/>
+          <w:szCs w:val="20"/>
+          <w:shd w:val="clear" w:color="auto" w:fill="E5E5E5"/>
+        </w:rPr>
+        <w:t>&gt;</w:t>
+      </w:r>
+      <w:r>
+        <w:rPr>
+          <w:rFonts w:ascii="Courier New" w:hAnsi="Courier New" w:cs="Courier New"/>
+          <w:color w:val="444444"/>
+          <w:sz w:val="20"/>
+          <w:szCs w:val="20"/>
+          <w:shd w:val="clear" w:color="auto" w:fill="E5E5E5"/>
+        </w:rPr>
+        <w:t> </w:t>
+      </w:r>
+      <w:r>
+        <w:rPr>
+          <w:rStyle w:val="cm-number"/>
+          <w:rFonts w:ascii="Courier New" w:hAnsi="Courier New" w:cs="Courier New"/>
+          <w:color w:val="116644"/>
+          <w:sz w:val="20"/>
+          <w:szCs w:val="20"/>
+          <w:shd w:val="clear" w:color="auto" w:fill="E5E5E5"/>
+        </w:rPr>
+        <w:t>45</w:t>
+      </w:r>
+      <w:r>
+        <w:rPr>
+          <w:rStyle w:val="cm-punctuation"/>
+          <w:rFonts w:ascii="Courier New" w:hAnsi="Courier New" w:cs="Courier New"/>
+          <w:color w:val="444444"/>
+          <w:sz w:val="20"/>
+          <w:szCs w:val="20"/>
+          <w:shd w:val="clear" w:color="auto" w:fill="E5E5E5"/>
+        </w:rPr>
+        <w:t>;</w:t>
+      </w:r>
+    </w:p>
+    <w:p>
+      <w:pPr>
+        <w:rPr>
+          <w:rFonts w:ascii="Arial" w:hAnsi="Arial" w:cs="Arial"/>
+          <w:b/>
+          <w:bCs/>
+          <w:sz w:val="24"/>
+          <w:szCs w:val="24"/>
+        </w:rPr>
+      </w:pPr>
+      <w:r>
+        <w:rPr>
+          <w:noProof/>
+        </w:rPr>
+        <w:drawing>
+          <wp:inline distT="0" distB="0" distL="0" distR="0" wp14:anchorId="47F4FA17" wp14:editId="1C2B2085">
+            <wp:extent cx="5724525" cy="3038475"/>
+            <wp:effectExtent l="0" t="0" r="9525" b="9525"/>
+            <wp:docPr id="1280770245" name="Imagem 1" descr="Interface gráfica do usuário&#10;&#10;Descrição gerada automaticamente"/>
+            <wp:cNvGraphicFramePr>
+              <a:graphicFrameLocks xmlns:a="http://schemas.openxmlformats.org/drawingml/2006/main" noChangeAspect="1"/>
+            </wp:cNvGraphicFramePr>
+            <a:graphic xmlns:a="http://schemas.openxmlformats.org/drawingml/2006/main">
+              <a:graphicData uri="http://schemas.openxmlformats.org/drawingml/2006/picture">
+                <pic:pic xmlns:pic="http://schemas.openxmlformats.org/drawingml/2006/picture">
+                  <pic:nvPicPr>
+                    <pic:cNvPr id="1280770245" name="Imagem 1" descr="Interface gráfica do usuário&#10;&#10;Descrição gerada automaticamente"/>
+                    <pic:cNvPicPr/>
+                  </pic:nvPicPr>
+                  <pic:blipFill>
+                    <a:blip r:embed="rId65"/>
+                    <a:stretch>
+                      <a:fillRect/>
+                    </a:stretch>
+                  </pic:blipFill>
+                  <pic:spPr>
+                    <a:xfrm>
+                      <a:off x="0" y="0"/>
+                      <a:ext cx="5724525" cy="3038475"/>
+                    </a:xfrm>
+                    <a:prstGeom prst="rect">
+                      <a:avLst/>
+                    </a:prstGeom>
+                  </pic:spPr>
+                </pic:pic>
+              </a:graphicData>
+            </a:graphic>
+          </wp:inline>
+        </w:drawing>
+      </w:r>
     </w:p>
     <w:sectPr>
       <w:pgSz w:w="11906" w:h="16838"/>
@@ -13910,7 +15108,7 @@
   <w:style w:type="paragraph" w:default="1" w:styleId="Normal">
     <w:name w:val="Normal"/>
     <w:qFormat/>
-    <w:rsid w:val="00CD040B"/>
+    <w:rsid w:val="001C342E"/>
   </w:style>
   <w:style w:type="character" w:default="1" w:styleId="Fontepargpadro">
     <w:name w:val="Default Paragraph Font"/>

</xml_diff>

<commit_message>
SELECT - Filtros com o operador BETWEEN
</commit_message>
<xml_diff>
--- a/MySQL.docx
+++ b/MySQL.docx
@@ -5837,7 +5837,27 @@
           <w:szCs w:val="20"/>
           <w:highlight w:val="lightGray"/>
         </w:rPr>
-        <w:t xml:space="preserve"> tb_cursos;</w:t>
+        <w:t xml:space="preserve"> </w:t>
+      </w:r>
+      <w:proofErr w:type="spellStart"/>
+      <w:r>
+        <w:rPr>
+          <w:rFonts w:ascii="Courier New" w:hAnsi="Courier New" w:cs="Courier New"/>
+          <w:sz w:val="20"/>
+          <w:szCs w:val="20"/>
+          <w:highlight w:val="lightGray"/>
+        </w:rPr>
+        <w:t>tb_cursos</w:t>
+      </w:r>
+      <w:proofErr w:type="spellEnd"/>
+      <w:r>
+        <w:rPr>
+          <w:rFonts w:ascii="Courier New" w:hAnsi="Courier New" w:cs="Courier New"/>
+          <w:sz w:val="20"/>
+          <w:szCs w:val="20"/>
+          <w:highlight w:val="lightGray"/>
+        </w:rPr>
+        <w:t>;</w:t>
       </w:r>
       <w:r>
         <w:rPr>
@@ -7222,7 +7242,27 @@
           <w:szCs w:val="20"/>
           <w:highlight w:val="lightGray"/>
         </w:rPr>
-        <w:t xml:space="preserve"> TO tb_cursos;</w:t>
+        <w:t xml:space="preserve"> TO </w:t>
+      </w:r>
+      <w:proofErr w:type="spellStart"/>
+      <w:r>
+        <w:rPr>
+          <w:rFonts w:ascii="Courier New" w:hAnsi="Courier New" w:cs="Courier New"/>
+          <w:sz w:val="20"/>
+          <w:szCs w:val="20"/>
+          <w:highlight w:val="lightGray"/>
+        </w:rPr>
+        <w:t>tb_cursos</w:t>
+      </w:r>
+      <w:proofErr w:type="spellEnd"/>
+      <w:r>
+        <w:rPr>
+          <w:rFonts w:ascii="Courier New" w:hAnsi="Courier New" w:cs="Courier New"/>
+          <w:sz w:val="20"/>
+          <w:szCs w:val="20"/>
+          <w:highlight w:val="lightGray"/>
+        </w:rPr>
+        <w:t>;</w:t>
       </w:r>
     </w:p>
     <w:p>
@@ -8172,7 +8212,27 @@
           <w:szCs w:val="20"/>
           <w:highlight w:val="darkGray"/>
         </w:rPr>
-        <w:t xml:space="preserve">ALTER TABLE tb_cursos ADD COLUMN </w:t>
+        <w:t xml:space="preserve">ALTER TABLE </w:t>
+      </w:r>
+      <w:proofErr w:type="spellStart"/>
+      <w:r>
+        <w:rPr>
+          <w:rFonts w:ascii="Courier New" w:hAnsi="Courier New" w:cs="Courier New"/>
+          <w:sz w:val="20"/>
+          <w:szCs w:val="20"/>
+          <w:highlight w:val="darkGray"/>
+        </w:rPr>
+        <w:t>tb_cursos</w:t>
+      </w:r>
+      <w:proofErr w:type="spellEnd"/>
+      <w:r>
+        <w:rPr>
+          <w:rFonts w:ascii="Courier New" w:hAnsi="Courier New" w:cs="Courier New"/>
+          <w:sz w:val="20"/>
+          <w:szCs w:val="20"/>
+          <w:highlight w:val="darkGray"/>
+        </w:rPr>
+        <w:t xml:space="preserve"> ADD COLUMN </w:t>
       </w:r>
       <w:proofErr w:type="spellStart"/>
       <w:r>
@@ -8491,7 +8551,27 @@
           <w:szCs w:val="20"/>
           <w:highlight w:val="darkGray"/>
         </w:rPr>
-        <w:t xml:space="preserve">ALTER TABLE tb_cursos CHANGE </w:t>
+        <w:t xml:space="preserve">ALTER TABLE </w:t>
+      </w:r>
+      <w:proofErr w:type="spellStart"/>
+      <w:r>
+        <w:rPr>
+          <w:rFonts w:ascii="Courier New" w:hAnsi="Courier New" w:cs="Courier New"/>
+          <w:sz w:val="20"/>
+          <w:szCs w:val="20"/>
+          <w:highlight w:val="darkGray"/>
+        </w:rPr>
+        <w:t>tb_cursos</w:t>
+      </w:r>
+      <w:proofErr w:type="spellEnd"/>
+      <w:r>
+        <w:rPr>
+          <w:rFonts w:ascii="Courier New" w:hAnsi="Courier New" w:cs="Courier New"/>
+          <w:sz w:val="20"/>
+          <w:szCs w:val="20"/>
+          <w:highlight w:val="darkGray"/>
+        </w:rPr>
+        <w:t xml:space="preserve"> CHANGE </w:t>
       </w:r>
       <w:proofErr w:type="spellStart"/>
       <w:r>
@@ -8746,7 +8826,27 @@
           <w:szCs w:val="20"/>
           <w:highlight w:val="darkGray"/>
         </w:rPr>
-        <w:t xml:space="preserve">ALTER TABLE tb_cursos DROP </w:t>
+        <w:t xml:space="preserve">ALTER TABLE </w:t>
+      </w:r>
+      <w:proofErr w:type="spellStart"/>
+      <w:r>
+        <w:rPr>
+          <w:rFonts w:ascii="Courier New" w:hAnsi="Courier New" w:cs="Courier New"/>
+          <w:sz w:val="20"/>
+          <w:szCs w:val="20"/>
+          <w:highlight w:val="darkGray"/>
+        </w:rPr>
+        <w:t>tb_cursos</w:t>
+      </w:r>
+      <w:proofErr w:type="spellEnd"/>
+      <w:r>
+        <w:rPr>
+          <w:rFonts w:ascii="Courier New" w:hAnsi="Courier New" w:cs="Courier New"/>
+          <w:sz w:val="20"/>
+          <w:szCs w:val="20"/>
+          <w:highlight w:val="darkGray"/>
+        </w:rPr>
+        <w:t xml:space="preserve"> DROP </w:t>
       </w:r>
       <w:proofErr w:type="spellStart"/>
       <w:r>
@@ -9465,6 +9565,9 @@
         </w:rPr>
       </w:pPr>
       <w:r>
+        <w:rPr>
+          <w:noProof/>
+        </w:rPr>
         <w:lastRenderedPageBreak/>
         <w:drawing>
           <wp:inline distT="0" distB="0" distL="0" distR="0" wp14:anchorId="27A09FD0" wp14:editId="0F76F989">
@@ -9592,6 +9695,9 @@
         </w:rPr>
       </w:pPr>
       <w:r>
+        <w:rPr>
+          <w:noProof/>
+        </w:rPr>
         <w:drawing>
           <wp:inline distT="0" distB="0" distL="0" distR="0" wp14:anchorId="005F8A78" wp14:editId="59E9ED6E">
             <wp:extent cx="6120130" cy="2108835"/>
@@ -9666,8 +9772,9 @@
           <w:szCs w:val="20"/>
           <w:highlight w:val="lightGray"/>
         </w:rPr>
-        <w:t xml:space="preserve">INSERT INTO </w:t>
-      </w:r>
+        <w:t>INSERT INTO &lt;</w:t>
+      </w:r>
+      <w:proofErr w:type="spellStart"/>
       <w:r>
         <w:rPr>
           <w:rFonts w:ascii="Courier New" w:hAnsi="Courier New" w:cs="Courier New"/>
@@ -9675,9 +9782,9 @@
           <w:szCs w:val="20"/>
           <w:highlight w:val="lightGray"/>
         </w:rPr>
-        <w:t>&lt;</w:t>
-      </w:r>
-      <w:proofErr w:type="spellStart"/>
+        <w:t>nometabela</w:t>
+      </w:r>
+      <w:proofErr w:type="spellEnd"/>
       <w:r>
         <w:rPr>
           <w:rFonts w:ascii="Courier New" w:hAnsi="Courier New" w:cs="Courier New"/>
@@ -9685,9 +9792,9 @@
           <w:szCs w:val="20"/>
           <w:highlight w:val="lightGray"/>
         </w:rPr>
-        <w:t>nometabela</w:t>
-      </w:r>
-      <w:proofErr w:type="spellEnd"/>
+        <w:t>&gt;(&lt;colunas</w:t>
+      </w:r>
+      <w:proofErr w:type="gramStart"/>
       <w:r>
         <w:rPr>
           <w:rFonts w:ascii="Courier New" w:hAnsi="Courier New" w:cs="Courier New"/>
@@ -9695,44 +9802,7 @@
           <w:szCs w:val="20"/>
           <w:highlight w:val="lightGray"/>
         </w:rPr>
-        <w:t>&gt;</w:t>
-      </w:r>
-      <w:r>
-        <w:rPr>
-          <w:rFonts w:ascii="Courier New" w:hAnsi="Courier New" w:cs="Courier New"/>
-          <w:sz w:val="20"/>
-          <w:szCs w:val="20"/>
-          <w:highlight w:val="lightGray"/>
-        </w:rPr>
-        <w:t>(</w:t>
-      </w:r>
-      <w:r>
-        <w:rPr>
-          <w:rFonts w:ascii="Courier New" w:hAnsi="Courier New" w:cs="Courier New"/>
-          <w:sz w:val="20"/>
-          <w:szCs w:val="20"/>
-          <w:highlight w:val="lightGray"/>
-        </w:rPr>
-        <w:t>&lt;colunas</w:t>
-      </w:r>
-      <w:proofErr w:type="gramStart"/>
-      <w:r>
-        <w:rPr>
-          <w:rFonts w:ascii="Courier New" w:hAnsi="Courier New" w:cs="Courier New"/>
-          <w:sz w:val="20"/>
-          <w:szCs w:val="20"/>
-          <w:highlight w:val="lightGray"/>
-        </w:rPr>
-        <w:t>&gt;</w:t>
-      </w:r>
-      <w:r>
-        <w:rPr>
-          <w:rFonts w:ascii="Courier New" w:hAnsi="Courier New" w:cs="Courier New"/>
-          <w:sz w:val="20"/>
-          <w:szCs w:val="20"/>
-          <w:highlight w:val="lightGray"/>
-        </w:rPr>
-        <w:t>)</w:t>
+        <w:t>&gt;)</w:t>
       </w:r>
       <w:proofErr w:type="spellStart"/>
       <w:r>
@@ -9753,78 +9823,80 @@
           <w:szCs w:val="20"/>
           <w:highlight w:val="lightGray"/>
         </w:rPr>
+        <w:t>(&lt;</w:t>
+      </w:r>
+      <w:proofErr w:type="spellStart"/>
+      <w:r>
+        <w:rPr>
+          <w:rFonts w:ascii="Courier New" w:hAnsi="Courier New" w:cs="Courier New"/>
+          <w:sz w:val="20"/>
+          <w:szCs w:val="20"/>
+          <w:highlight w:val="lightGray"/>
+        </w:rPr>
+        <w:t>valoresatribuidosacoluna</w:t>
+      </w:r>
+      <w:proofErr w:type="spellEnd"/>
+      <w:r>
+        <w:rPr>
+          <w:rFonts w:ascii="Courier New" w:hAnsi="Courier New" w:cs="Courier New"/>
+          <w:sz w:val="20"/>
+          <w:szCs w:val="20"/>
+          <w:highlight w:val="lightGray"/>
+        </w:rPr>
+        <w:t>&gt;);</w:t>
+      </w:r>
+    </w:p>
+    <w:p>
+      <w:r>
+        <w:t>Ex.:</w:t>
+      </w:r>
+    </w:p>
+    <w:p>
+      <w:pPr>
+        <w:rPr>
+          <w:rFonts w:ascii="Courier New" w:hAnsi="Courier New" w:cs="Courier New"/>
+          <w:sz w:val="20"/>
+          <w:szCs w:val="20"/>
+        </w:rPr>
+      </w:pPr>
+      <w:r>
+        <w:rPr>
+          <w:rFonts w:ascii="Courier New" w:hAnsi="Courier New" w:cs="Courier New"/>
+          <w:sz w:val="20"/>
+          <w:szCs w:val="20"/>
+          <w:highlight w:val="lightGray"/>
+        </w:rPr>
+        <w:t xml:space="preserve">INSERT INTO </w:t>
+      </w:r>
+      <w:proofErr w:type="spellStart"/>
+      <w:r>
+        <w:rPr>
+          <w:rFonts w:ascii="Courier New" w:hAnsi="Courier New" w:cs="Courier New"/>
+          <w:sz w:val="20"/>
+          <w:szCs w:val="20"/>
+          <w:highlight w:val="lightGray"/>
+        </w:rPr>
+        <w:t>tb_</w:t>
+      </w:r>
+      <w:proofErr w:type="gramStart"/>
+      <w:r>
+        <w:rPr>
+          <w:rFonts w:ascii="Courier New" w:hAnsi="Courier New" w:cs="Courier New"/>
+          <w:sz w:val="20"/>
+          <w:szCs w:val="20"/>
+          <w:highlight w:val="lightGray"/>
+        </w:rPr>
+        <w:t>cursos</w:t>
+      </w:r>
+      <w:proofErr w:type="spellEnd"/>
+      <w:r>
+        <w:rPr>
+          <w:rFonts w:ascii="Courier New" w:hAnsi="Courier New" w:cs="Courier New"/>
+          <w:sz w:val="20"/>
+          <w:szCs w:val="20"/>
+          <w:highlight w:val="lightGray"/>
+        </w:rPr>
         <w:t>(</w:t>
-      </w:r>
-      <w:r>
-        <w:rPr>
-          <w:rFonts w:ascii="Courier New" w:hAnsi="Courier New" w:cs="Courier New"/>
-          <w:sz w:val="20"/>
-          <w:szCs w:val="20"/>
-          <w:highlight w:val="lightGray"/>
-        </w:rPr>
-        <w:t>&lt;</w:t>
-      </w:r>
-      <w:proofErr w:type="spellStart"/>
-      <w:r>
-        <w:rPr>
-          <w:rFonts w:ascii="Courier New" w:hAnsi="Courier New" w:cs="Courier New"/>
-          <w:sz w:val="20"/>
-          <w:szCs w:val="20"/>
-          <w:highlight w:val="lightGray"/>
-        </w:rPr>
-        <w:t>valoresatribuidosacoluna</w:t>
-      </w:r>
-      <w:proofErr w:type="spellEnd"/>
-      <w:r>
-        <w:rPr>
-          <w:rFonts w:ascii="Courier New" w:hAnsi="Courier New" w:cs="Courier New"/>
-          <w:sz w:val="20"/>
-          <w:szCs w:val="20"/>
-          <w:highlight w:val="lightGray"/>
-        </w:rPr>
-        <w:t>&gt;</w:t>
-      </w:r>
-      <w:r>
-        <w:rPr>
-          <w:rFonts w:ascii="Courier New" w:hAnsi="Courier New" w:cs="Courier New"/>
-          <w:sz w:val="20"/>
-          <w:szCs w:val="20"/>
-          <w:highlight w:val="lightGray"/>
-        </w:rPr>
-        <w:t>);</w:t>
-      </w:r>
-    </w:p>
-    <w:p>
-      <w:r>
-        <w:t>Ex.:</w:t>
-      </w:r>
-    </w:p>
-    <w:p>
-      <w:pPr>
-        <w:rPr>
-          <w:rFonts w:ascii="Courier New" w:hAnsi="Courier New" w:cs="Courier New"/>
-          <w:sz w:val="20"/>
-          <w:szCs w:val="20"/>
-        </w:rPr>
-      </w:pPr>
-      <w:r>
-        <w:rPr>
-          <w:rFonts w:ascii="Courier New" w:hAnsi="Courier New" w:cs="Courier New"/>
-          <w:sz w:val="20"/>
-          <w:szCs w:val="20"/>
-          <w:highlight w:val="lightGray"/>
-        </w:rPr>
-        <w:t>INSERT INTO tb_</w:t>
-      </w:r>
-      <w:proofErr w:type="gramStart"/>
-      <w:r>
-        <w:rPr>
-          <w:rFonts w:ascii="Courier New" w:hAnsi="Courier New" w:cs="Courier New"/>
-          <w:sz w:val="20"/>
-          <w:szCs w:val="20"/>
-          <w:highlight w:val="lightGray"/>
-        </w:rPr>
-        <w:t>cursos(</w:t>
       </w:r>
       <w:proofErr w:type="gramEnd"/>
       <w:r>
@@ -10384,18 +10456,7 @@
           <w:szCs w:val="20"/>
           <w:shd w:val="clear" w:color="auto" w:fill="E5E5E5"/>
         </w:rPr>
-        <w:t>;</w:t>
-      </w:r>
-      <w:r>
-        <w:rPr>
-          <w:rStyle w:val="cm-punctuation"/>
-          <w:rFonts w:ascii="Courier New" w:hAnsi="Courier New" w:cs="Courier New"/>
-          <w:color w:val="444444"/>
-          <w:sz w:val="20"/>
-          <w:szCs w:val="20"/>
-          <w:shd w:val="clear" w:color="auto" w:fill="E5E5E5"/>
-        </w:rPr>
-        <w:t xml:space="preserve"> </w:t>
+        <w:t xml:space="preserve">; </w:t>
       </w:r>
       <w:r>
         <w:rPr>
@@ -10556,8 +10617,20 @@
           <w:szCs w:val="20"/>
           <w:shd w:val="clear" w:color="auto" w:fill="E5E5E5"/>
         </w:rPr>
-        <w:t> tb_cursos</w:t>
-      </w:r>
+        <w:t> </w:t>
+      </w:r>
+      <w:proofErr w:type="spellStart"/>
+      <w:r>
+        <w:rPr>
+          <w:rFonts w:ascii="Courier New" w:hAnsi="Courier New" w:cs="Courier New"/>
+          <w:color w:val="444444"/>
+          <w:sz w:val="20"/>
+          <w:szCs w:val="20"/>
+          <w:shd w:val="clear" w:color="auto" w:fill="E5E5E5"/>
+        </w:rPr>
+        <w:t>tb_cursos</w:t>
+      </w:r>
+      <w:proofErr w:type="spellEnd"/>
       <w:r>
         <w:rPr>
           <w:rStyle w:val="cm-punctuation"/>
@@ -10870,22 +10943,44 @@
           <w:szCs w:val="20"/>
           <w:highlight w:val="lightGray"/>
         </w:rPr>
-        <w:t xml:space="preserve"> FROM tb_cursos WHERE investimento &lt; 500.00</w:t>
-      </w:r>
-    </w:p>
-    <w:p>
-      <w:pPr>
-        <w:rPr>
-          <w:rFonts w:ascii="Arial" w:hAnsi="Arial" w:cs="Arial"/>
+        <w:t xml:space="preserve"> FROM </w:t>
+      </w:r>
+      <w:proofErr w:type="spellStart"/>
+      <w:r>
+        <w:rPr>
+          <w:rFonts w:ascii="Courier New" w:hAnsi="Courier New" w:cs="Courier New"/>
           <w:color w:val="000000" w:themeColor="text1"/>
-          <w:sz w:val="24"/>
-          <w:szCs w:val="24"/>
-        </w:rPr>
-      </w:pPr>
-      <w:r>
-        <w:rPr>
-          <w:rFonts w:ascii="Arial" w:hAnsi="Arial" w:cs="Arial"/>
+          <w:sz w:val="20"/>
+          <w:szCs w:val="20"/>
+          <w:highlight w:val="lightGray"/>
+        </w:rPr>
+        <w:t>tb_cursos</w:t>
+      </w:r>
+      <w:proofErr w:type="spellEnd"/>
+      <w:r>
+        <w:rPr>
+          <w:rFonts w:ascii="Courier New" w:hAnsi="Courier New" w:cs="Courier New"/>
           <w:color w:val="000000" w:themeColor="text1"/>
+          <w:sz w:val="20"/>
+          <w:szCs w:val="20"/>
+          <w:highlight w:val="lightGray"/>
+        </w:rPr>
+        <w:t xml:space="preserve"> WHERE investimento &lt; 500.00</w:t>
+      </w:r>
+    </w:p>
+    <w:p>
+      <w:pPr>
+        <w:rPr>
+          <w:rFonts w:ascii="Arial" w:hAnsi="Arial" w:cs="Arial"/>
+          <w:color w:val="000000" w:themeColor="text1"/>
+          <w:sz w:val="24"/>
+          <w:szCs w:val="24"/>
+        </w:rPr>
+      </w:pPr>
+      <w:r>
+        <w:rPr>
+          <w:rFonts w:ascii="Arial" w:hAnsi="Arial" w:cs="Arial"/>
+          <w:color w:val="000000" w:themeColor="text1"/>
           <w:sz w:val="24"/>
           <w:szCs w:val="24"/>
         </w:rPr>
@@ -10953,8 +11048,9 @@
           <w:szCs w:val="20"/>
           <w:highlight w:val="lightGray"/>
         </w:rPr>
-        <w:t xml:space="preserve"> FROM tb_cursos WHERE investimento &lt; 500.0</w:t>
-      </w:r>
+        <w:t xml:space="preserve"> FROM </w:t>
+      </w:r>
+      <w:proofErr w:type="spellStart"/>
       <w:r>
         <w:rPr>
           <w:rFonts w:ascii="Courier New" w:hAnsi="Courier New" w:cs="Courier New"/>
@@ -10963,7 +11059,18 @@
           <w:szCs w:val="20"/>
           <w:highlight w:val="lightGray"/>
         </w:rPr>
-        <w:t xml:space="preserve">0 AND </w:t>
+        <w:t>tb_cursos</w:t>
+      </w:r>
+      <w:proofErr w:type="spellEnd"/>
+      <w:r>
+        <w:rPr>
+          <w:rFonts w:ascii="Courier New" w:hAnsi="Courier New" w:cs="Courier New"/>
+          <w:color w:val="000000" w:themeColor="text1"/>
+          <w:sz w:val="20"/>
+          <w:szCs w:val="20"/>
+          <w:highlight w:val="lightGray"/>
+        </w:rPr>
+        <w:t xml:space="preserve"> WHERE investimento &lt; 500.00 AND </w:t>
       </w:r>
       <w:proofErr w:type="spellStart"/>
       <w:r>
@@ -11004,30 +11111,31 @@
           <w:sz w:val="24"/>
           <w:szCs w:val="24"/>
         </w:rPr>
-        <w:t>Só serão retornados os registros que o investimento é menor que 500</w:t>
-      </w:r>
-      <w:r>
+        <w:t>Só serão retornados os registros que o investimento é menor que 500 e a carga horaria seja maior que 30.</w:t>
+      </w:r>
+    </w:p>
+    <w:p>
+      <w:pPr>
         <w:rPr>
           <w:rFonts w:ascii="Arial" w:hAnsi="Arial" w:cs="Arial"/>
           <w:color w:val="000000" w:themeColor="text1"/>
           <w:sz w:val="24"/>
           <w:szCs w:val="24"/>
         </w:rPr>
-        <w:t xml:space="preserve"> e a carga horaria seja maior que 30.</w:t>
-      </w:r>
-    </w:p>
-    <w:p>
-      <w:pPr>
-        <w:rPr>
-          <w:rFonts w:ascii="Arial" w:hAnsi="Arial" w:cs="Arial"/>
+      </w:pPr>
+    </w:p>
+    <w:p>
+      <w:pPr>
+        <w:rPr>
+          <w:rFonts w:ascii="Arial" w:hAnsi="Arial" w:cs="Arial"/>
+          <w:b/>
+          <w:bCs/>
           <w:color w:val="000000" w:themeColor="text1"/>
           <w:sz w:val="24"/>
           <w:szCs w:val="24"/>
         </w:rPr>
       </w:pPr>
-    </w:p>
-    <w:p>
-      <w:pPr>
+      <w:r>
         <w:rPr>
           <w:rFonts w:ascii="Arial" w:hAnsi="Arial" w:cs="Arial"/>
           <w:b/>
@@ -11036,7 +11144,8 @@
           <w:sz w:val="24"/>
           <w:szCs w:val="24"/>
         </w:rPr>
-      </w:pPr>
+        <w:t>Operadores de comparação</w:t>
+      </w:r>
       <w:r>
         <w:rPr>
           <w:rFonts w:ascii="Arial" w:hAnsi="Arial" w:cs="Arial"/>
@@ -11046,47 +11155,88 @@
           <w:sz w:val="24"/>
           <w:szCs w:val="24"/>
         </w:rPr>
-        <w:t>Operadores de comparação</w:t>
-      </w:r>
-      <w:r>
-        <w:rPr>
-          <w:rFonts w:ascii="Arial" w:hAnsi="Arial" w:cs="Arial"/>
-          <w:b/>
-          <w:bCs/>
+        <w:t>:</w:t>
+      </w:r>
+    </w:p>
+    <w:p>
+      <w:pPr>
+        <w:rPr>
+          <w:rFonts w:ascii="Arial" w:hAnsi="Arial" w:cs="Arial"/>
           <w:color w:val="000000" w:themeColor="text1"/>
           <w:sz w:val="24"/>
           <w:szCs w:val="24"/>
         </w:rPr>
-        <w:t>:</w:t>
-      </w:r>
-    </w:p>
-    <w:p>
-      <w:pPr>
-        <w:rPr>
-          <w:rFonts w:ascii="Arial" w:hAnsi="Arial" w:cs="Arial"/>
+      </w:pPr>
+      <w:r>
+        <w:rPr>
+          <w:rFonts w:ascii="Arial" w:hAnsi="Arial" w:cs="Arial"/>
+          <w:b/>
+          <w:bCs/>
           <w:color w:val="000000" w:themeColor="text1"/>
           <w:sz w:val="24"/>
           <w:szCs w:val="24"/>
         </w:rPr>
-      </w:pPr>
-      <w:r>
-        <w:rPr>
-          <w:rFonts w:ascii="Arial" w:hAnsi="Arial" w:cs="Arial"/>
-          <w:b/>
-          <w:bCs/>
+        <w:t xml:space="preserve">= </w:t>
+      </w:r>
+      <w:r>
+        <w:rPr>
+          <w:rFonts w:ascii="Arial" w:hAnsi="Arial" w:cs="Arial"/>
           <w:color w:val="000000" w:themeColor="text1"/>
           <w:sz w:val="24"/>
           <w:szCs w:val="24"/>
         </w:rPr>
-        <w:t xml:space="preserve">= </w:t>
-      </w:r>
-      <w:r>
-        <w:rPr>
-          <w:rFonts w:ascii="Arial" w:hAnsi="Arial" w:cs="Arial"/>
+        <w:t xml:space="preserve">valor da esquerda </w:t>
+      </w:r>
+      <w:r>
+        <w:rPr>
+          <w:rFonts w:ascii="Arial" w:hAnsi="Arial" w:cs="Arial"/>
+          <w:b/>
+          <w:bCs/>
           <w:color w:val="000000" w:themeColor="text1"/>
           <w:sz w:val="24"/>
           <w:szCs w:val="24"/>
         </w:rPr>
+        <w:t>igual</w:t>
+      </w:r>
+      <w:r>
+        <w:rPr>
+          <w:rFonts w:ascii="Arial" w:hAnsi="Arial" w:cs="Arial"/>
+          <w:color w:val="000000" w:themeColor="text1"/>
+          <w:sz w:val="24"/>
+          <w:szCs w:val="24"/>
+        </w:rPr>
+        <w:t xml:space="preserve"> ao valor da direita;</w:t>
+      </w:r>
+    </w:p>
+    <w:p>
+      <w:pPr>
+        <w:rPr>
+          <w:rFonts w:ascii="Arial" w:hAnsi="Arial" w:cs="Arial"/>
+          <w:b/>
+          <w:bCs/>
+          <w:color w:val="000000" w:themeColor="text1"/>
+          <w:sz w:val="24"/>
+          <w:szCs w:val="24"/>
+        </w:rPr>
+      </w:pPr>
+      <w:r>
+        <w:rPr>
+          <w:rFonts w:ascii="Arial" w:hAnsi="Arial" w:cs="Arial"/>
+          <w:b/>
+          <w:bCs/>
+          <w:color w:val="000000" w:themeColor="text1"/>
+          <w:sz w:val="24"/>
+          <w:szCs w:val="24"/>
+        </w:rPr>
+        <w:t xml:space="preserve">&lt; </w:t>
+      </w:r>
+      <w:r>
+        <w:rPr>
+          <w:rFonts w:ascii="Arial" w:hAnsi="Arial" w:cs="Arial"/>
+          <w:color w:val="000000" w:themeColor="text1"/>
+          <w:sz w:val="24"/>
+          <w:szCs w:val="24"/>
+        </w:rPr>
         <w:t xml:space="preserve">valor da esquerda </w:t>
       </w:r>
       <w:r>
@@ -11098,7 +11248,7 @@
           <w:sz w:val="24"/>
           <w:szCs w:val="24"/>
         </w:rPr>
-        <w:t>igual</w:t>
+        <w:t>menor</w:t>
       </w:r>
       <w:r>
         <w:rPr>
@@ -11107,38 +11257,67 @@
           <w:sz w:val="24"/>
           <w:szCs w:val="24"/>
         </w:rPr>
-        <w:t xml:space="preserve"> ao valor da direita;</w:t>
-      </w:r>
-    </w:p>
-    <w:p>
-      <w:pPr>
-        <w:rPr>
-          <w:rFonts w:ascii="Arial" w:hAnsi="Arial" w:cs="Arial"/>
-          <w:b/>
-          <w:bCs/>
+        <w:t xml:space="preserve"> </w:t>
+      </w:r>
+      <w:r>
+        <w:rPr>
+          <w:rFonts w:ascii="Arial" w:hAnsi="Arial" w:cs="Arial"/>
           <w:color w:val="000000" w:themeColor="text1"/>
           <w:sz w:val="24"/>
           <w:szCs w:val="24"/>
         </w:rPr>
-      </w:pPr>
-      <w:r>
-        <w:rPr>
-          <w:rFonts w:ascii="Arial" w:hAnsi="Arial" w:cs="Arial"/>
-          <w:b/>
-          <w:bCs/>
+        <w:t>que o</w:t>
+      </w:r>
+      <w:r>
+        <w:rPr>
+          <w:rFonts w:ascii="Arial" w:hAnsi="Arial" w:cs="Arial"/>
           <w:color w:val="000000" w:themeColor="text1"/>
           <w:sz w:val="24"/>
           <w:szCs w:val="24"/>
         </w:rPr>
-        <w:t xml:space="preserve">&lt; </w:t>
-      </w:r>
-      <w:r>
-        <w:rPr>
-          <w:rFonts w:ascii="Arial" w:hAnsi="Arial" w:cs="Arial"/>
+        <w:t xml:space="preserve"> valor da direita;</w:t>
+      </w:r>
+    </w:p>
+    <w:p>
+      <w:pPr>
+        <w:rPr>
+          <w:rFonts w:ascii="Arial" w:hAnsi="Arial" w:cs="Arial"/>
+          <w:b/>
+          <w:bCs/>
           <w:color w:val="000000" w:themeColor="text1"/>
           <w:sz w:val="24"/>
           <w:szCs w:val="24"/>
         </w:rPr>
+      </w:pPr>
+      <w:r>
+        <w:rPr>
+          <w:rFonts w:ascii="Arial" w:hAnsi="Arial" w:cs="Arial"/>
+          <w:b/>
+          <w:bCs/>
+          <w:color w:val="000000" w:themeColor="text1"/>
+          <w:sz w:val="24"/>
+          <w:szCs w:val="24"/>
+        </w:rPr>
+        <w:t>&lt;=</w:t>
+      </w:r>
+      <w:r>
+        <w:rPr>
+          <w:rFonts w:ascii="Arial" w:hAnsi="Arial" w:cs="Arial"/>
+          <w:b/>
+          <w:bCs/>
+          <w:color w:val="000000" w:themeColor="text1"/>
+          <w:sz w:val="24"/>
+          <w:szCs w:val="24"/>
+        </w:rPr>
+        <w:t xml:space="preserve"> </w:t>
+      </w:r>
+      <w:r>
+        <w:rPr>
+          <w:rFonts w:ascii="Arial" w:hAnsi="Arial" w:cs="Arial"/>
+          <w:color w:val="000000" w:themeColor="text1"/>
+          <w:sz w:val="24"/>
+          <w:szCs w:val="24"/>
+        </w:rPr>
         <w:t xml:space="preserve">valor da esquerda </w:t>
       </w:r>
       <w:r>
@@ -11150,7 +11329,7 @@
           <w:sz w:val="24"/>
           <w:szCs w:val="24"/>
         </w:rPr>
-        <w:t>menor</w:t>
+        <w:t xml:space="preserve">menor ou igual </w:t>
       </w:r>
       <w:r>
         <w:rPr>
@@ -11159,108 +11338,7 @@
           <w:sz w:val="24"/>
           <w:szCs w:val="24"/>
         </w:rPr>
-        <w:t xml:space="preserve"> </w:t>
-      </w:r>
-      <w:r>
-        <w:rPr>
-          <w:rFonts w:ascii="Arial" w:hAnsi="Arial" w:cs="Arial"/>
-          <w:color w:val="000000" w:themeColor="text1"/>
-          <w:sz w:val="24"/>
-          <w:szCs w:val="24"/>
-        </w:rPr>
-        <w:t>que o</w:t>
-      </w:r>
-      <w:r>
-        <w:rPr>
-          <w:rFonts w:ascii="Arial" w:hAnsi="Arial" w:cs="Arial"/>
-          <w:color w:val="000000" w:themeColor="text1"/>
-          <w:sz w:val="24"/>
-          <w:szCs w:val="24"/>
-        </w:rPr>
-        <w:t xml:space="preserve"> valor da direita;</w:t>
-      </w:r>
-    </w:p>
-    <w:p>
-      <w:pPr>
-        <w:rPr>
-          <w:rFonts w:ascii="Arial" w:hAnsi="Arial" w:cs="Arial"/>
-          <w:b/>
-          <w:bCs/>
-          <w:color w:val="000000" w:themeColor="text1"/>
-          <w:sz w:val="24"/>
-          <w:szCs w:val="24"/>
-        </w:rPr>
-      </w:pPr>
-      <w:r>
-        <w:rPr>
-          <w:rFonts w:ascii="Arial" w:hAnsi="Arial" w:cs="Arial"/>
-          <w:b/>
-          <w:bCs/>
-          <w:color w:val="000000" w:themeColor="text1"/>
-          <w:sz w:val="24"/>
-          <w:szCs w:val="24"/>
-        </w:rPr>
-        <w:t>&lt;=</w:t>
-      </w:r>
-      <w:r>
-        <w:rPr>
-          <w:rFonts w:ascii="Arial" w:hAnsi="Arial" w:cs="Arial"/>
-          <w:b/>
-          <w:bCs/>
-          <w:color w:val="000000" w:themeColor="text1"/>
-          <w:sz w:val="24"/>
-          <w:szCs w:val="24"/>
-        </w:rPr>
-        <w:t xml:space="preserve"> </w:t>
-      </w:r>
-      <w:r>
-        <w:rPr>
-          <w:rFonts w:ascii="Arial" w:hAnsi="Arial" w:cs="Arial"/>
-          <w:color w:val="000000" w:themeColor="text1"/>
-          <w:sz w:val="24"/>
-          <w:szCs w:val="24"/>
-        </w:rPr>
-        <w:t xml:space="preserve">valor da esquerda </w:t>
-      </w:r>
-      <w:r>
-        <w:rPr>
-          <w:rFonts w:ascii="Arial" w:hAnsi="Arial" w:cs="Arial"/>
-          <w:b/>
-          <w:bCs/>
-          <w:color w:val="000000" w:themeColor="text1"/>
-          <w:sz w:val="24"/>
-          <w:szCs w:val="24"/>
-        </w:rPr>
-        <w:t>menor</w:t>
-      </w:r>
-      <w:r>
-        <w:rPr>
-          <w:rFonts w:ascii="Arial" w:hAnsi="Arial" w:cs="Arial"/>
-          <w:b/>
-          <w:bCs/>
-          <w:color w:val="000000" w:themeColor="text1"/>
-          <w:sz w:val="24"/>
-          <w:szCs w:val="24"/>
-        </w:rPr>
-        <w:t xml:space="preserve"> ou igual </w:t>
-      </w:r>
-      <w:r>
-        <w:rPr>
-          <w:rFonts w:ascii="Arial" w:hAnsi="Arial" w:cs="Arial"/>
-          <w:color w:val="000000" w:themeColor="text1"/>
-          <w:sz w:val="24"/>
-          <w:szCs w:val="24"/>
-        </w:rPr>
-        <w:t>ao</w:t>
-      </w:r>
-      <w:r>
-        <w:rPr>
-          <w:rFonts w:ascii="Arial" w:hAnsi="Arial" w:cs="Arial"/>
-          <w:color w:val="000000" w:themeColor="text1"/>
-          <w:sz w:val="24"/>
-          <w:szCs w:val="24"/>
-        </w:rPr>
-        <w:t xml:space="preserve"> valor da direita;</w:t>
+        <w:t>ao valor da direita;</w:t>
       </w:r>
     </w:p>
     <w:p>
@@ -11315,17 +11393,47 @@
           <w:sz w:val="24"/>
           <w:szCs w:val="24"/>
         </w:rPr>
-        <w:t>maior</w:t>
-      </w:r>
-      <w:r>
-        <w:rPr>
-          <w:rFonts w:ascii="Arial" w:hAnsi="Arial" w:cs="Arial"/>
-          <w:b/>
-          <w:bCs/>
+        <w:t xml:space="preserve">maior </w:t>
+      </w:r>
+      <w:r>
+        <w:rPr>
+          <w:rFonts w:ascii="Arial" w:hAnsi="Arial" w:cs="Arial"/>
           <w:color w:val="000000" w:themeColor="text1"/>
           <w:sz w:val="24"/>
           <w:szCs w:val="24"/>
         </w:rPr>
+        <w:t>que o valor da direita;</w:t>
+      </w:r>
+    </w:p>
+    <w:p>
+      <w:pPr>
+        <w:rPr>
+          <w:rFonts w:ascii="Arial" w:hAnsi="Arial" w:cs="Arial"/>
+          <w:color w:val="000000" w:themeColor="text1"/>
+          <w:sz w:val="24"/>
+          <w:szCs w:val="24"/>
+        </w:rPr>
+      </w:pPr>
+      <w:r>
+        <w:rPr>
+          <w:rFonts w:ascii="Arial" w:hAnsi="Arial" w:cs="Arial"/>
+          <w:b/>
+          <w:bCs/>
+          <w:color w:val="000000" w:themeColor="text1"/>
+          <w:sz w:val="24"/>
+          <w:szCs w:val="24"/>
+        </w:rPr>
+        <w:t>&gt;=</w:t>
+      </w:r>
+      <w:r>
+        <w:rPr>
+          <w:rFonts w:ascii="Arial" w:hAnsi="Arial" w:cs="Arial"/>
+          <w:b/>
+          <w:bCs/>
+          <w:color w:val="000000" w:themeColor="text1"/>
+          <w:sz w:val="24"/>
+          <w:szCs w:val="24"/>
+        </w:rPr>
         <w:t xml:space="preserve"> </w:t>
       </w:r>
       <w:r>
@@ -11335,79 +11443,18 @@
           <w:sz w:val="24"/>
           <w:szCs w:val="24"/>
         </w:rPr>
-        <w:t>que o</w:t>
-      </w:r>
-      <w:r>
-        <w:rPr>
-          <w:rFonts w:ascii="Arial" w:hAnsi="Arial" w:cs="Arial"/>
+        <w:t xml:space="preserve">valor da esquerda </w:t>
+      </w:r>
+      <w:r>
+        <w:rPr>
+          <w:rFonts w:ascii="Arial" w:hAnsi="Arial" w:cs="Arial"/>
+          <w:b/>
+          <w:bCs/>
           <w:color w:val="000000" w:themeColor="text1"/>
           <w:sz w:val="24"/>
           <w:szCs w:val="24"/>
         </w:rPr>
-        <w:t xml:space="preserve"> valor da direita;</w:t>
-      </w:r>
-    </w:p>
-    <w:p>
-      <w:pPr>
-        <w:rPr>
-          <w:rFonts w:ascii="Arial" w:hAnsi="Arial" w:cs="Arial"/>
-          <w:color w:val="000000" w:themeColor="text1"/>
-          <w:sz w:val="24"/>
-          <w:szCs w:val="24"/>
-        </w:rPr>
-      </w:pPr>
-      <w:r>
-        <w:rPr>
-          <w:rFonts w:ascii="Arial" w:hAnsi="Arial" w:cs="Arial"/>
-          <w:b/>
-          <w:bCs/>
-          <w:color w:val="000000" w:themeColor="text1"/>
-          <w:sz w:val="24"/>
-          <w:szCs w:val="24"/>
-        </w:rPr>
-        <w:t>&gt;=</w:t>
-      </w:r>
-      <w:r>
-        <w:rPr>
-          <w:rFonts w:ascii="Arial" w:hAnsi="Arial" w:cs="Arial"/>
-          <w:b/>
-          <w:bCs/>
-          <w:color w:val="000000" w:themeColor="text1"/>
-          <w:sz w:val="24"/>
-          <w:szCs w:val="24"/>
-        </w:rPr>
-        <w:t xml:space="preserve"> </w:t>
-      </w:r>
-      <w:r>
-        <w:rPr>
-          <w:rFonts w:ascii="Arial" w:hAnsi="Arial" w:cs="Arial"/>
-          <w:color w:val="000000" w:themeColor="text1"/>
-          <w:sz w:val="24"/>
-          <w:szCs w:val="24"/>
-        </w:rPr>
-        <w:t xml:space="preserve">valor da esquerda </w:t>
-      </w:r>
-      <w:r>
-        <w:rPr>
-          <w:rFonts w:ascii="Arial" w:hAnsi="Arial" w:cs="Arial"/>
-          <w:b/>
-          <w:bCs/>
-          <w:color w:val="000000" w:themeColor="text1"/>
-          <w:sz w:val="24"/>
-          <w:szCs w:val="24"/>
-        </w:rPr>
-        <w:t>maior</w:t>
-      </w:r>
-      <w:r>
-        <w:rPr>
-          <w:rFonts w:ascii="Arial" w:hAnsi="Arial" w:cs="Arial"/>
-          <w:b/>
-          <w:bCs/>
-          <w:color w:val="000000" w:themeColor="text1"/>
-          <w:sz w:val="24"/>
-          <w:szCs w:val="24"/>
-        </w:rPr>
-        <w:t xml:space="preserve"> ou igual </w:t>
+        <w:t xml:space="preserve">maior ou igual </w:t>
       </w:r>
       <w:r>
         <w:rPr>
@@ -12645,39 +12692,18 @@
           <w:szCs w:val="20"/>
           <w:shd w:val="clear" w:color="auto" w:fill="E5E5E5"/>
         </w:rPr>
-        <w:t> idade</w:t>
-      </w:r>
-      <w:r>
-        <w:rPr>
-          <w:rFonts w:ascii="Courier New" w:hAnsi="Courier New" w:cs="Courier New"/>
-          <w:color w:val="444444"/>
+        <w:t xml:space="preserve"> idade </w:t>
+      </w:r>
+      <w:r>
+        <w:rPr>
+          <w:rStyle w:val="cm-operator"/>
+          <w:rFonts w:ascii="Courier New" w:hAnsi="Courier New" w:cs="Courier New"/>
+          <w:color w:val="FF00FF"/>
           <w:sz w:val="20"/>
           <w:szCs w:val="20"/>
           <w:shd w:val="clear" w:color="auto" w:fill="E5E5E5"/>
         </w:rPr>
-        <w:t xml:space="preserve"> </w:t>
-      </w:r>
-      <w:r>
-        <w:rPr>
-          <w:rStyle w:val="cm-operator"/>
-          <w:rFonts w:ascii="Courier New" w:hAnsi="Courier New" w:cs="Courier New"/>
-          <w:color w:val="FF00FF"/>
-          <w:sz w:val="20"/>
-          <w:szCs w:val="20"/>
-          <w:shd w:val="clear" w:color="auto" w:fill="E5E5E5"/>
-        </w:rPr>
-        <w:t>&lt;</w:t>
-      </w:r>
-      <w:r>
-        <w:rPr>
-          <w:rStyle w:val="cm-operator"/>
-          <w:rFonts w:ascii="Courier New" w:hAnsi="Courier New" w:cs="Courier New"/>
-          <w:color w:val="FF00FF"/>
-          <w:sz w:val="20"/>
-          <w:szCs w:val="20"/>
-          <w:shd w:val="clear" w:color="auto" w:fill="E5E5E5"/>
-        </w:rPr>
-        <w:t xml:space="preserve"> </w:t>
+        <w:t xml:space="preserve">&lt; </w:t>
       </w:r>
       <w:r>
         <w:rPr>
@@ -12826,23 +12852,7 @@
           <w:sz w:val="24"/>
           <w:szCs w:val="24"/>
         </w:rPr>
-        <w:t>&lt;</w:t>
-      </w:r>
-      <w:r>
-        <w:rPr>
-          <w:rFonts w:ascii="Arial" w:hAnsi="Arial" w:cs="Arial"/>
-          <w:sz w:val="24"/>
-          <w:szCs w:val="24"/>
-        </w:rPr>
-        <w:t>=</w:t>
-      </w:r>
-      <w:r>
-        <w:rPr>
-          <w:rFonts w:ascii="Arial" w:hAnsi="Arial" w:cs="Arial"/>
-          <w:sz w:val="24"/>
-          <w:szCs w:val="24"/>
-        </w:rPr>
-        <w:t xml:space="preserve"> 25</w:t>
+        <w:t>&lt;= 25</w:t>
       </w:r>
       <w:r>
         <w:rPr>
@@ -13125,23 +13135,7 @@
           <w:sz w:val="24"/>
           <w:szCs w:val="24"/>
         </w:rPr>
-        <w:t>&gt;</w:t>
-      </w:r>
-      <w:r>
-        <w:rPr>
-          <w:rFonts w:ascii="Arial" w:hAnsi="Arial" w:cs="Arial"/>
-          <w:sz w:val="24"/>
-          <w:szCs w:val="24"/>
-        </w:rPr>
-        <w:t xml:space="preserve"> </w:t>
-      </w:r>
-      <w:r>
-        <w:rPr>
-          <w:rFonts w:ascii="Arial" w:hAnsi="Arial" w:cs="Arial"/>
-          <w:sz w:val="24"/>
-          <w:szCs w:val="24"/>
-        </w:rPr>
-        <w:t>30</w:t>
+        <w:t>&gt; 30</w:t>
       </w:r>
       <w:r>
         <w:rPr>
@@ -13392,15 +13386,19 @@
       <w:pPr>
         <w:rPr>
           <w:rFonts w:ascii="Arial" w:hAnsi="Arial" w:cs="Arial"/>
-          <w:sz w:val="24"/>
-          <w:szCs w:val="24"/>
-        </w:rPr>
-      </w:pPr>
-      <w:r>
-        <w:rPr>
-          <w:rFonts w:ascii="Arial" w:hAnsi="Arial" w:cs="Arial"/>
-          <w:sz w:val="24"/>
-          <w:szCs w:val="24"/>
+          <w:b/>
+          <w:bCs/>
+          <w:sz w:val="32"/>
+          <w:szCs w:val="32"/>
+        </w:rPr>
+      </w:pPr>
+      <w:r>
+        <w:rPr>
+          <w:rFonts w:ascii="Arial" w:hAnsi="Arial" w:cs="Arial"/>
+          <w:b/>
+          <w:bCs/>
+          <w:sz w:val="32"/>
+          <w:szCs w:val="32"/>
         </w:rPr>
         <w:t>SELECT – Filtros com Operadores Lógicos</w:t>
       </w:r>
@@ -13567,17 +13565,7 @@
           <w:sz w:val="20"/>
           <w:szCs w:val="20"/>
         </w:rPr>
-        <w:t>=</w:t>
-      </w:r>
-      <w:r>
-        <w:rPr>
-          <w:rStyle w:val="cm-operator"/>
-          <w:rFonts w:ascii="Courier New" w:hAnsi="Courier New" w:cs="Courier New"/>
-          <w:color w:val="FF00FF"/>
-          <w:sz w:val="20"/>
-          <w:szCs w:val="20"/>
-        </w:rPr>
-        <w:t xml:space="preserve"> </w:t>
+        <w:t xml:space="preserve">= </w:t>
       </w:r>
       <w:r>
         <w:rPr>
@@ -13617,16 +13605,7 @@
           <w:sz w:val="20"/>
           <w:szCs w:val="20"/>
         </w:rPr>
-        <w:t> idade</w:t>
-      </w:r>
-      <w:r>
-        <w:rPr>
-          <w:rFonts w:ascii="Courier New" w:hAnsi="Courier New" w:cs="Courier New"/>
-          <w:color w:val="444444"/>
-          <w:sz w:val="20"/>
-          <w:szCs w:val="20"/>
-        </w:rPr>
-        <w:t xml:space="preserve"> </w:t>
+        <w:t xml:space="preserve"> idade </w:t>
       </w:r>
       <w:r>
         <w:rPr>
@@ -13636,17 +13615,7 @@
           <w:sz w:val="20"/>
           <w:szCs w:val="20"/>
         </w:rPr>
-        <w:t>&gt;</w:t>
-      </w:r>
-      <w:r>
-        <w:rPr>
-          <w:rStyle w:val="cm-operator"/>
-          <w:rFonts w:ascii="Courier New" w:hAnsi="Courier New" w:cs="Courier New"/>
-          <w:color w:val="FF00FF"/>
-          <w:sz w:val="20"/>
-          <w:szCs w:val="20"/>
-        </w:rPr>
-        <w:t xml:space="preserve"> </w:t>
+        <w:t xml:space="preserve">&gt; </w:t>
       </w:r>
       <w:r>
         <w:rPr>
@@ -13742,23 +13711,7 @@
           <w:szCs w:val="24"/>
         </w:rPr>
         <w:lastRenderedPageBreak/>
-        <w:t>Além da pessoa</w:t>
-      </w:r>
-      <w:r>
-        <w:rPr>
-          <w:rFonts w:ascii="Arial" w:hAnsi="Arial" w:cs="Arial"/>
-          <w:sz w:val="24"/>
-          <w:szCs w:val="24"/>
-        </w:rPr>
-        <w:t xml:space="preserve"> ter interesse = Jogos e idade &gt; 45</w:t>
-      </w:r>
-      <w:r>
-        <w:rPr>
-          <w:rFonts w:ascii="Arial" w:hAnsi="Arial" w:cs="Arial"/>
-          <w:sz w:val="24"/>
-          <w:szCs w:val="24"/>
-        </w:rPr>
-        <w:t xml:space="preserve">, ela também precisa ser </w:t>
+        <w:t xml:space="preserve">Além da pessoa ter interesse = Jogos e idade &gt; 45, ela também precisa ser </w:t>
       </w:r>
       <w:proofErr w:type="gramStart"/>
       <w:r>
@@ -14262,17 +14215,6 @@
       <w:pPr>
         <w:rPr>
           <w:rFonts w:ascii="Arial" w:hAnsi="Arial" w:cs="Arial"/>
-          <w:b/>
-          <w:bCs/>
-          <w:sz w:val="24"/>
-          <w:szCs w:val="24"/>
-        </w:rPr>
-      </w:pPr>
-    </w:p>
-    <w:p>
-      <w:pPr>
-        <w:rPr>
-          <w:rFonts w:ascii="Arial" w:hAnsi="Arial" w:cs="Arial"/>
           <w:sz w:val="24"/>
           <w:szCs w:val="24"/>
         </w:rPr>
@@ -14565,6 +14507,382 @@
                     <a:xfrm>
                       <a:off x="0" y="0"/>
                       <a:ext cx="5724525" cy="3038475"/>
+                    </a:xfrm>
+                    <a:prstGeom prst="rect">
+                      <a:avLst/>
+                    </a:prstGeom>
+                  </pic:spPr>
+                </pic:pic>
+              </a:graphicData>
+            </a:graphic>
+          </wp:inline>
+        </w:drawing>
+      </w:r>
+    </w:p>
+    <w:p>
+      <w:pPr>
+        <w:rPr>
+          <w:rFonts w:ascii="Arial" w:hAnsi="Arial" w:cs="Arial"/>
+          <w:b/>
+          <w:bCs/>
+          <w:sz w:val="24"/>
+          <w:szCs w:val="24"/>
+        </w:rPr>
+      </w:pPr>
+    </w:p>
+    <w:p>
+      <w:pPr>
+        <w:rPr>
+          <w:rFonts w:ascii="Arial" w:hAnsi="Arial" w:cs="Arial"/>
+          <w:b/>
+          <w:bCs/>
+          <w:sz w:val="24"/>
+          <w:szCs w:val="24"/>
+        </w:rPr>
+      </w:pPr>
+    </w:p>
+    <w:p>
+      <w:pPr>
+        <w:rPr>
+          <w:rFonts w:ascii="Arial" w:hAnsi="Arial" w:cs="Arial"/>
+          <w:b/>
+          <w:bCs/>
+          <w:sz w:val="32"/>
+          <w:szCs w:val="32"/>
+        </w:rPr>
+      </w:pPr>
+      <w:r>
+        <w:rPr>
+          <w:rFonts w:ascii="Arial" w:hAnsi="Arial" w:cs="Arial"/>
+          <w:b/>
+          <w:bCs/>
+          <w:sz w:val="32"/>
+          <w:szCs w:val="32"/>
+        </w:rPr>
+        <w:t>SELECT – Filtros com o operador BETWEEN</w:t>
+      </w:r>
+    </w:p>
+    <w:p>
+      <w:pPr>
+        <w:rPr>
+          <w:rFonts w:ascii="Arial" w:hAnsi="Arial" w:cs="Arial"/>
+          <w:sz w:val="24"/>
+          <w:szCs w:val="24"/>
+        </w:rPr>
+      </w:pPr>
+      <w:r>
+        <w:rPr>
+          <w:rFonts w:ascii="Arial" w:hAnsi="Arial" w:cs="Arial"/>
+          <w:sz w:val="24"/>
+          <w:szCs w:val="24"/>
+        </w:rPr>
+        <w:t>Filtra intervalos específicos, tanto numéricos, quanto intervalos de datas.</w:t>
+      </w:r>
+    </w:p>
+    <w:p>
+      <w:pPr>
+        <w:rPr>
+          <w:rFonts w:ascii="Arial" w:hAnsi="Arial" w:cs="Arial"/>
+          <w:b/>
+          <w:bCs/>
+          <w:sz w:val="32"/>
+          <w:szCs w:val="32"/>
+        </w:rPr>
+      </w:pPr>
+    </w:p>
+    <w:p>
+      <w:pPr>
+        <w:rPr>
+          <w:rFonts w:ascii="Arial" w:hAnsi="Arial" w:cs="Arial"/>
+          <w:sz w:val="24"/>
+          <w:szCs w:val="24"/>
+        </w:rPr>
+      </w:pPr>
+      <w:r>
+        <w:rPr>
+          <w:rFonts w:ascii="Arial" w:hAnsi="Arial" w:cs="Arial"/>
+          <w:sz w:val="24"/>
+          <w:szCs w:val="24"/>
+        </w:rPr>
+        <w:lastRenderedPageBreak/>
+        <w:t>Retornar quando idade estiver entre ou for 18 e 25</w:t>
+      </w:r>
+      <w:r>
+        <w:rPr>
+          <w:rFonts w:ascii="Arial" w:hAnsi="Arial" w:cs="Arial"/>
+          <w:sz w:val="24"/>
+          <w:szCs w:val="24"/>
+        </w:rPr>
+        <w:t>:</w:t>
+      </w:r>
+    </w:p>
+    <w:p>
+      <w:pPr>
+        <w:rPr>
+          <w:rStyle w:val="cm-punctuation"/>
+          <w:rFonts w:ascii="Courier New" w:hAnsi="Courier New" w:cs="Courier New"/>
+          <w:color w:val="444444"/>
+          <w:sz w:val="20"/>
+          <w:szCs w:val="20"/>
+          <w:shd w:val="clear" w:color="auto" w:fill="E5E5E5"/>
+        </w:rPr>
+      </w:pPr>
+      <w:hyperlink r:id="rId66" w:tgtFrame="mysql_doc" w:history="1">
+        <w:r>
+          <w:rPr>
+            <w:rStyle w:val="Hyperlink"/>
+            <w:rFonts w:ascii="Courier New" w:hAnsi="Courier New" w:cs="Courier New"/>
+            <w:sz w:val="20"/>
+            <w:szCs w:val="20"/>
+            <w:shd w:val="clear" w:color="auto" w:fill="E5E5E5"/>
+          </w:rPr>
+          <w:t>SELECT</w:t>
+        </w:r>
+      </w:hyperlink>
+      <w:r>
+        <w:rPr>
+          <w:rFonts w:ascii="Courier New" w:hAnsi="Courier New" w:cs="Courier New"/>
+          <w:color w:val="444444"/>
+          <w:sz w:val="20"/>
+          <w:szCs w:val="20"/>
+          <w:shd w:val="clear" w:color="auto" w:fill="E5E5E5"/>
+        </w:rPr>
+        <w:t> </w:t>
+      </w:r>
+      <w:r>
+        <w:rPr>
+          <w:rStyle w:val="cm-operator"/>
+          <w:rFonts w:ascii="Courier New" w:hAnsi="Courier New" w:cs="Courier New"/>
+          <w:color w:val="FF00FF"/>
+          <w:sz w:val="20"/>
+          <w:szCs w:val="20"/>
+          <w:shd w:val="clear" w:color="auto" w:fill="E5E5E5"/>
+        </w:rPr>
+        <w:t>*</w:t>
+      </w:r>
+      <w:r>
+        <w:rPr>
+          <w:rFonts w:ascii="Courier New" w:hAnsi="Courier New" w:cs="Courier New"/>
+          <w:color w:val="444444"/>
+          <w:sz w:val="20"/>
+          <w:szCs w:val="20"/>
+          <w:shd w:val="clear" w:color="auto" w:fill="E5E5E5"/>
+        </w:rPr>
+        <w:t> </w:t>
+      </w:r>
+      <w:r>
+        <w:rPr>
+          <w:rStyle w:val="cm-keyword"/>
+          <w:rFonts w:ascii="Courier New" w:hAnsi="Courier New" w:cs="Courier New"/>
+          <w:color w:val="770088"/>
+          <w:sz w:val="20"/>
+          <w:szCs w:val="20"/>
+          <w:shd w:val="clear" w:color="auto" w:fill="E5E5E5"/>
+        </w:rPr>
+        <w:t>FROM</w:t>
+      </w:r>
+      <w:r>
+        <w:rPr>
+          <w:rFonts w:ascii="Courier New" w:hAnsi="Courier New" w:cs="Courier New"/>
+          <w:color w:val="444444"/>
+          <w:sz w:val="20"/>
+          <w:szCs w:val="20"/>
+          <w:shd w:val="clear" w:color="auto" w:fill="E5E5E5"/>
+        </w:rPr>
+        <w:t> </w:t>
+      </w:r>
+      <w:r>
+        <w:rPr>
+          <w:rStyle w:val="cm-variable-2"/>
+          <w:rFonts w:ascii="Courier New" w:hAnsi="Courier New" w:cs="Courier New"/>
+          <w:color w:val="0055AA"/>
+          <w:sz w:val="20"/>
+          <w:szCs w:val="20"/>
+          <w:shd w:val="clear" w:color="auto" w:fill="E5E5E5"/>
+        </w:rPr>
+        <w:t>`</w:t>
+      </w:r>
+      <w:proofErr w:type="spellStart"/>
+      <w:r>
+        <w:rPr>
+          <w:rStyle w:val="cm-variable-2"/>
+          <w:rFonts w:ascii="Courier New" w:hAnsi="Courier New" w:cs="Courier New"/>
+          <w:color w:val="0055AA"/>
+          <w:sz w:val="20"/>
+          <w:szCs w:val="20"/>
+          <w:shd w:val="clear" w:color="auto" w:fill="E5E5E5"/>
+        </w:rPr>
+        <w:t>tb_alunos</w:t>
+      </w:r>
+      <w:proofErr w:type="spellEnd"/>
+      <w:r>
+        <w:rPr>
+          <w:rStyle w:val="cm-variable-2"/>
+          <w:rFonts w:ascii="Courier New" w:hAnsi="Courier New" w:cs="Courier New"/>
+          <w:color w:val="0055AA"/>
+          <w:sz w:val="20"/>
+          <w:szCs w:val="20"/>
+          <w:shd w:val="clear" w:color="auto" w:fill="E5E5E5"/>
+        </w:rPr>
+        <w:t>`</w:t>
+      </w:r>
+      <w:r>
+        <w:rPr>
+          <w:rFonts w:ascii="Courier New" w:hAnsi="Courier New" w:cs="Courier New"/>
+          <w:color w:val="444444"/>
+          <w:sz w:val="20"/>
+          <w:szCs w:val="20"/>
+          <w:shd w:val="clear" w:color="auto" w:fill="E5E5E5"/>
+        </w:rPr>
+        <w:t> </w:t>
+      </w:r>
+      <w:r>
+        <w:rPr>
+          <w:rStyle w:val="cm-keyword"/>
+          <w:rFonts w:ascii="Courier New" w:hAnsi="Courier New" w:cs="Courier New"/>
+          <w:color w:val="770088"/>
+          <w:sz w:val="20"/>
+          <w:szCs w:val="20"/>
+          <w:shd w:val="clear" w:color="auto" w:fill="E5E5E5"/>
+        </w:rPr>
+        <w:t>WHERE</w:t>
+      </w:r>
+      <w:r>
+        <w:rPr>
+          <w:rFonts w:ascii="Courier New" w:hAnsi="Courier New" w:cs="Courier New"/>
+          <w:color w:val="444444"/>
+          <w:sz w:val="20"/>
+          <w:szCs w:val="20"/>
+          <w:shd w:val="clear" w:color="auto" w:fill="E5E5E5"/>
+        </w:rPr>
+        <w:t> idade </w:t>
+      </w:r>
+      <w:r>
+        <w:rPr>
+          <w:rStyle w:val="cm-keyword"/>
+          <w:rFonts w:ascii="Courier New" w:hAnsi="Courier New" w:cs="Courier New"/>
+          <w:color w:val="770088"/>
+          <w:sz w:val="20"/>
+          <w:szCs w:val="20"/>
+          <w:shd w:val="clear" w:color="auto" w:fill="E5E5E5"/>
+        </w:rPr>
+        <w:t>BETWEEN</w:t>
+      </w:r>
+      <w:r>
+        <w:rPr>
+          <w:rFonts w:ascii="Courier New" w:hAnsi="Courier New" w:cs="Courier New"/>
+          <w:color w:val="444444"/>
+          <w:sz w:val="20"/>
+          <w:szCs w:val="20"/>
+          <w:shd w:val="clear" w:color="auto" w:fill="E5E5E5"/>
+        </w:rPr>
+        <w:t> </w:t>
+      </w:r>
+      <w:r>
+        <w:rPr>
+          <w:rStyle w:val="cm-number"/>
+          <w:rFonts w:ascii="Courier New" w:hAnsi="Courier New" w:cs="Courier New"/>
+          <w:color w:val="116644"/>
+          <w:sz w:val="20"/>
+          <w:szCs w:val="20"/>
+          <w:shd w:val="clear" w:color="auto" w:fill="E5E5E5"/>
+        </w:rPr>
+        <w:t>18</w:t>
+      </w:r>
+      <w:r>
+        <w:rPr>
+          <w:rFonts w:ascii="Courier New" w:hAnsi="Courier New" w:cs="Courier New"/>
+          <w:color w:val="444444"/>
+          <w:sz w:val="20"/>
+          <w:szCs w:val="20"/>
+          <w:shd w:val="clear" w:color="auto" w:fill="E5E5E5"/>
+        </w:rPr>
+        <w:t> </w:t>
+      </w:r>
+      <w:hyperlink r:id="rId67" w:tgtFrame="mysql_doc" w:history="1">
+        <w:r>
+          <w:rPr>
+            <w:rStyle w:val="Hyperlink"/>
+            <w:rFonts w:ascii="Courier New" w:hAnsi="Courier New" w:cs="Courier New"/>
+            <w:sz w:val="20"/>
+            <w:szCs w:val="20"/>
+            <w:shd w:val="clear" w:color="auto" w:fill="E5E5E5"/>
+          </w:rPr>
+          <w:t>AND</w:t>
+        </w:r>
+      </w:hyperlink>
+      <w:r>
+        <w:rPr>
+          <w:rFonts w:ascii="Courier New" w:hAnsi="Courier New" w:cs="Courier New"/>
+          <w:color w:val="444444"/>
+          <w:sz w:val="20"/>
+          <w:szCs w:val="20"/>
+          <w:shd w:val="clear" w:color="auto" w:fill="E5E5E5"/>
+        </w:rPr>
+        <w:t> </w:t>
+      </w:r>
+      <w:r>
+        <w:rPr>
+          <w:rStyle w:val="cm-number"/>
+          <w:rFonts w:ascii="Courier New" w:hAnsi="Courier New" w:cs="Courier New"/>
+          <w:color w:val="116644"/>
+          <w:sz w:val="20"/>
+          <w:szCs w:val="20"/>
+          <w:shd w:val="clear" w:color="auto" w:fill="E5E5E5"/>
+        </w:rPr>
+        <w:t>25</w:t>
+      </w:r>
+      <w:r>
+        <w:rPr>
+          <w:rStyle w:val="cm-punctuation"/>
+          <w:rFonts w:ascii="Courier New" w:hAnsi="Courier New" w:cs="Courier New"/>
+          <w:color w:val="444444"/>
+          <w:sz w:val="20"/>
+          <w:szCs w:val="20"/>
+          <w:shd w:val="clear" w:color="auto" w:fill="E5E5E5"/>
+        </w:rPr>
+        <w:t>;</w:t>
+      </w:r>
+    </w:p>
+    <w:p>
+      <w:pPr>
+        <w:rPr>
+          <w:rFonts w:ascii="Courier New" w:hAnsi="Courier New" w:cs="Courier New"/>
+          <w:color w:val="444444"/>
+          <w:sz w:val="20"/>
+          <w:szCs w:val="20"/>
+          <w:shd w:val="clear" w:color="auto" w:fill="E5E5E5"/>
+        </w:rPr>
+      </w:pPr>
+      <w:r>
+        <w:rPr>
+          <w:noProof/>
+        </w:rPr>
+        <w:drawing>
+          <wp:inline distT="0" distB="0" distL="0" distR="0" wp14:anchorId="0901A1AB" wp14:editId="26555790">
+            <wp:extent cx="4675367" cy="2104779"/>
+            <wp:effectExtent l="0" t="0" r="0" b="0"/>
+            <wp:docPr id="124163873" name="Imagem 1" descr="Tabela&#10;&#10;Descrição gerada automaticamente com confiança média"/>
+            <wp:cNvGraphicFramePr>
+              <a:graphicFrameLocks xmlns:a="http://schemas.openxmlformats.org/drawingml/2006/main" noChangeAspect="1"/>
+            </wp:cNvGraphicFramePr>
+            <a:graphic xmlns:a="http://schemas.openxmlformats.org/drawingml/2006/main">
+              <a:graphicData uri="http://schemas.openxmlformats.org/drawingml/2006/picture">
+                <pic:pic xmlns:pic="http://schemas.openxmlformats.org/drawingml/2006/picture">
+                  <pic:nvPicPr>
+                    <pic:cNvPr id="124163873" name="Imagem 1" descr="Tabela&#10;&#10;Descrição gerada automaticamente com confiança média"/>
+                    <pic:cNvPicPr/>
+                  </pic:nvPicPr>
+                  <pic:blipFill>
+                    <a:blip r:embed="rId68"/>
+                    <a:stretch>
+                      <a:fillRect/>
+                    </a:stretch>
+                  </pic:blipFill>
+                  <pic:spPr>
+                    <a:xfrm>
+                      <a:off x="0" y="0"/>
+                      <a:ext cx="4868415" cy="2191686"/>
                     </a:xfrm>
                     <a:prstGeom prst="rect">
                       <a:avLst/>

</xml_diff>

<commit_message>
SELECT - Filtros com o operador IN / NOT IN
</commit_message>
<xml_diff>
--- a/MySQL.docx
+++ b/MySQL.docx
@@ -14883,6 +14883,1170 @@
                     <a:xfrm>
                       <a:off x="0" y="0"/>
                       <a:ext cx="4868415" cy="2191686"/>
+                    </a:xfrm>
+                    <a:prstGeom prst="rect">
+                      <a:avLst/>
+                    </a:prstGeom>
+                  </pic:spPr>
+                </pic:pic>
+              </a:graphicData>
+            </a:graphic>
+          </wp:inline>
+        </w:drawing>
+      </w:r>
+    </w:p>
+    <w:p>
+      <w:pPr>
+        <w:rPr>
+          <w:rFonts w:ascii="Courier New" w:hAnsi="Courier New" w:cs="Courier New"/>
+          <w:color w:val="444444"/>
+          <w:sz w:val="20"/>
+          <w:szCs w:val="20"/>
+          <w:shd w:val="clear" w:color="auto" w:fill="E5E5E5"/>
+        </w:rPr>
+      </w:pPr>
+    </w:p>
+    <w:p>
+      <w:pPr>
+        <w:rPr>
+          <w:rFonts w:ascii="Arial" w:hAnsi="Arial" w:cs="Arial"/>
+          <w:b/>
+          <w:bCs/>
+          <w:sz w:val="32"/>
+          <w:szCs w:val="32"/>
+        </w:rPr>
+      </w:pPr>
+      <w:r>
+        <w:rPr>
+          <w:rFonts w:ascii="Arial" w:hAnsi="Arial" w:cs="Arial"/>
+          <w:b/>
+          <w:bCs/>
+          <w:sz w:val="32"/>
+          <w:szCs w:val="32"/>
+        </w:rPr>
+        <w:t>SELECT – Filtros com o operador</w:t>
+      </w:r>
+      <w:r>
+        <w:rPr>
+          <w:rFonts w:ascii="Arial" w:hAnsi="Arial" w:cs="Arial"/>
+          <w:b/>
+          <w:bCs/>
+          <w:sz w:val="32"/>
+          <w:szCs w:val="32"/>
+        </w:rPr>
+        <w:t xml:space="preserve"> IN</w:t>
+      </w:r>
+    </w:p>
+    <w:p>
+      <w:pPr>
+        <w:rPr>
+          <w:rFonts w:ascii="Arial" w:hAnsi="Arial" w:cs="Arial"/>
+          <w:sz w:val="24"/>
+          <w:szCs w:val="24"/>
+        </w:rPr>
+      </w:pPr>
+      <w:r>
+        <w:rPr>
+          <w:rFonts w:ascii="Arial" w:hAnsi="Arial" w:cs="Arial"/>
+          <w:sz w:val="24"/>
+          <w:szCs w:val="24"/>
+        </w:rPr>
+        <w:t>Retorna valores se eles atenderem aos requisitos passados.</w:t>
+      </w:r>
+    </w:p>
+    <w:p>
+      <w:pPr>
+        <w:rPr>
+          <w:rFonts w:ascii="Arial" w:hAnsi="Arial" w:cs="Arial"/>
+          <w:sz w:val="24"/>
+          <w:szCs w:val="24"/>
+        </w:rPr>
+      </w:pPr>
+    </w:p>
+    <w:p>
+      <w:pPr>
+        <w:rPr>
+          <w:rFonts w:ascii="Arial" w:hAnsi="Arial" w:cs="Arial"/>
+          <w:sz w:val="24"/>
+          <w:szCs w:val="24"/>
+        </w:rPr>
+      </w:pPr>
+      <w:r>
+        <w:rPr>
+          <w:rFonts w:ascii="Arial" w:hAnsi="Arial" w:cs="Arial"/>
+          <w:sz w:val="24"/>
+          <w:szCs w:val="24"/>
+        </w:rPr>
+        <w:t>Retorna se o interesse for = Jogos, Esporte ou Música.</w:t>
+      </w:r>
+    </w:p>
+    <w:p>
+      <w:pPr>
+        <w:rPr>
+          <w:rFonts w:ascii="Courier New" w:hAnsi="Courier New" w:cs="Courier New"/>
+          <w:color w:val="444444"/>
+          <w:sz w:val="20"/>
+          <w:szCs w:val="20"/>
+          <w:shd w:val="clear" w:color="auto" w:fill="E5E5E5"/>
+        </w:rPr>
+      </w:pPr>
+      <w:hyperlink r:id="rId69" w:tgtFrame="mysql_doc" w:history="1">
+        <w:r>
+          <w:rPr>
+            <w:rStyle w:val="Hyperlink"/>
+            <w:rFonts w:ascii="Courier New" w:hAnsi="Courier New" w:cs="Courier New"/>
+            <w:sz w:val="20"/>
+            <w:szCs w:val="20"/>
+            <w:shd w:val="clear" w:color="auto" w:fill="E5E5E5"/>
+          </w:rPr>
+          <w:t>SELECT</w:t>
+        </w:r>
+      </w:hyperlink>
+      <w:r>
+        <w:rPr>
+          <w:rFonts w:ascii="Courier New" w:hAnsi="Courier New" w:cs="Courier New"/>
+          <w:color w:val="444444"/>
+          <w:sz w:val="20"/>
+          <w:szCs w:val="20"/>
+          <w:shd w:val="clear" w:color="auto" w:fill="E5E5E5"/>
+        </w:rPr>
+        <w:t> </w:t>
+      </w:r>
+      <w:r>
+        <w:rPr>
+          <w:rStyle w:val="cm-operator"/>
+          <w:rFonts w:ascii="Courier New" w:hAnsi="Courier New" w:cs="Courier New"/>
+          <w:color w:val="FF00FF"/>
+          <w:sz w:val="20"/>
+          <w:szCs w:val="20"/>
+          <w:shd w:val="clear" w:color="auto" w:fill="E5E5E5"/>
+        </w:rPr>
+        <w:t>*</w:t>
+      </w:r>
+      <w:r>
+        <w:rPr>
+          <w:rFonts w:ascii="Courier New" w:hAnsi="Courier New" w:cs="Courier New"/>
+          <w:color w:val="444444"/>
+          <w:sz w:val="20"/>
+          <w:szCs w:val="20"/>
+          <w:shd w:val="clear" w:color="auto" w:fill="E5E5E5"/>
+        </w:rPr>
+        <w:t> </w:t>
+      </w:r>
+      <w:r>
+        <w:rPr>
+          <w:rStyle w:val="cm-keyword"/>
+          <w:rFonts w:ascii="Courier New" w:hAnsi="Courier New" w:cs="Courier New"/>
+          <w:color w:val="770088"/>
+          <w:sz w:val="20"/>
+          <w:szCs w:val="20"/>
+          <w:shd w:val="clear" w:color="auto" w:fill="E5E5E5"/>
+        </w:rPr>
+        <w:t>FROM</w:t>
+      </w:r>
+      <w:r>
+        <w:rPr>
+          <w:rFonts w:ascii="Courier New" w:hAnsi="Courier New" w:cs="Courier New"/>
+          <w:color w:val="444444"/>
+          <w:sz w:val="20"/>
+          <w:szCs w:val="20"/>
+          <w:shd w:val="clear" w:color="auto" w:fill="E5E5E5"/>
+        </w:rPr>
+        <w:t> </w:t>
+      </w:r>
+      <w:r>
+        <w:rPr>
+          <w:rStyle w:val="cm-variable-2"/>
+          <w:rFonts w:ascii="Courier New" w:hAnsi="Courier New" w:cs="Courier New"/>
+          <w:color w:val="0055AA"/>
+          <w:sz w:val="20"/>
+          <w:szCs w:val="20"/>
+          <w:shd w:val="clear" w:color="auto" w:fill="E5E5E5"/>
+        </w:rPr>
+        <w:t>`tb_alunos`</w:t>
+      </w:r>
+      <w:r>
+        <w:rPr>
+          <w:rFonts w:ascii="Courier New" w:hAnsi="Courier New" w:cs="Courier New"/>
+          <w:color w:val="444444"/>
+          <w:sz w:val="20"/>
+          <w:szCs w:val="20"/>
+          <w:shd w:val="clear" w:color="auto" w:fill="E5E5E5"/>
+        </w:rPr>
+        <w:t> </w:t>
+      </w:r>
+      <w:r>
+        <w:rPr>
+          <w:rStyle w:val="cm-keyword"/>
+          <w:rFonts w:ascii="Courier New" w:hAnsi="Courier New" w:cs="Courier New"/>
+          <w:color w:val="770088"/>
+          <w:sz w:val="20"/>
+          <w:szCs w:val="20"/>
+          <w:shd w:val="clear" w:color="auto" w:fill="E5E5E5"/>
+        </w:rPr>
+        <w:t>WHERE</w:t>
+      </w:r>
+      <w:r>
+        <w:rPr>
+          <w:rFonts w:ascii="Courier New" w:hAnsi="Courier New" w:cs="Courier New"/>
+          <w:color w:val="444444"/>
+          <w:sz w:val="20"/>
+          <w:szCs w:val="20"/>
+          <w:shd w:val="clear" w:color="auto" w:fill="E5E5E5"/>
+        </w:rPr>
+        <w:t> interesse </w:t>
+      </w:r>
+      <w:r>
+        <w:rPr>
+          <w:rStyle w:val="cm-operator"/>
+          <w:rFonts w:ascii="Courier New" w:hAnsi="Courier New" w:cs="Courier New"/>
+          <w:color w:val="FF00FF"/>
+          <w:sz w:val="20"/>
+          <w:szCs w:val="20"/>
+          <w:shd w:val="clear" w:color="auto" w:fill="E5E5E5"/>
+        </w:rPr>
+        <w:t>=</w:t>
+      </w:r>
+      <w:r>
+        <w:rPr>
+          <w:rFonts w:ascii="Courier New" w:hAnsi="Courier New" w:cs="Courier New"/>
+          <w:color w:val="444444"/>
+          <w:sz w:val="20"/>
+          <w:szCs w:val="20"/>
+          <w:shd w:val="clear" w:color="auto" w:fill="E5E5E5"/>
+        </w:rPr>
+        <w:t> </w:t>
+      </w:r>
+      <w:r>
+        <w:rPr>
+          <w:rStyle w:val="cm-string"/>
+          <w:rFonts w:ascii="Courier New" w:hAnsi="Courier New" w:cs="Courier New"/>
+          <w:color w:val="AA1111"/>
+          <w:sz w:val="20"/>
+          <w:szCs w:val="20"/>
+          <w:shd w:val="clear" w:color="auto" w:fill="E5E5E5"/>
+        </w:rPr>
+        <w:t>'Jogos'</w:t>
+      </w:r>
+      <w:r>
+        <w:rPr>
+          <w:rFonts w:ascii="Courier New" w:hAnsi="Courier New" w:cs="Courier New"/>
+          <w:color w:val="444444"/>
+          <w:sz w:val="20"/>
+          <w:szCs w:val="20"/>
+          <w:shd w:val="clear" w:color="auto" w:fill="E5E5E5"/>
+        </w:rPr>
+        <w:t> </w:t>
+      </w:r>
+      <w:hyperlink r:id="rId70" w:tgtFrame="mysql_doc" w:history="1">
+        <w:r>
+          <w:rPr>
+            <w:rStyle w:val="Hyperlink"/>
+            <w:rFonts w:ascii="Courier New" w:hAnsi="Courier New" w:cs="Courier New"/>
+            <w:sz w:val="20"/>
+            <w:szCs w:val="20"/>
+            <w:shd w:val="clear" w:color="auto" w:fill="E5E5E5"/>
+          </w:rPr>
+          <w:t>OR</w:t>
+        </w:r>
+      </w:hyperlink>
+      <w:r>
+        <w:rPr>
+          <w:rFonts w:ascii="Courier New" w:hAnsi="Courier New" w:cs="Courier New"/>
+          <w:color w:val="444444"/>
+          <w:sz w:val="20"/>
+          <w:szCs w:val="20"/>
+          <w:shd w:val="clear" w:color="auto" w:fill="E5E5E5"/>
+        </w:rPr>
+        <w:t> interesse </w:t>
+      </w:r>
+      <w:r>
+        <w:rPr>
+          <w:rStyle w:val="cm-operator"/>
+          <w:rFonts w:ascii="Courier New" w:hAnsi="Courier New" w:cs="Courier New"/>
+          <w:color w:val="FF00FF"/>
+          <w:sz w:val="20"/>
+          <w:szCs w:val="20"/>
+          <w:shd w:val="clear" w:color="auto" w:fill="E5E5E5"/>
+        </w:rPr>
+        <w:t>=</w:t>
+      </w:r>
+      <w:r>
+        <w:rPr>
+          <w:rFonts w:ascii="Courier New" w:hAnsi="Courier New" w:cs="Courier New"/>
+          <w:color w:val="444444"/>
+          <w:sz w:val="20"/>
+          <w:szCs w:val="20"/>
+          <w:shd w:val="clear" w:color="auto" w:fill="E5E5E5"/>
+        </w:rPr>
+        <w:t> </w:t>
+      </w:r>
+      <w:r>
+        <w:rPr>
+          <w:rStyle w:val="cm-string"/>
+          <w:rFonts w:ascii="Courier New" w:hAnsi="Courier New" w:cs="Courier New"/>
+          <w:color w:val="AA1111"/>
+          <w:sz w:val="20"/>
+          <w:szCs w:val="20"/>
+          <w:shd w:val="clear" w:color="auto" w:fill="E5E5E5"/>
+        </w:rPr>
+        <w:t>'Esporte'</w:t>
+      </w:r>
+      <w:r>
+        <w:rPr>
+          <w:rFonts w:ascii="Courier New" w:hAnsi="Courier New" w:cs="Courier New"/>
+          <w:color w:val="444444"/>
+          <w:sz w:val="20"/>
+          <w:szCs w:val="20"/>
+          <w:shd w:val="clear" w:color="auto" w:fill="E5E5E5"/>
+        </w:rPr>
+        <w:t> </w:t>
+      </w:r>
+      <w:hyperlink r:id="rId71" w:tgtFrame="mysql_doc" w:history="1">
+        <w:r>
+          <w:rPr>
+            <w:rStyle w:val="Hyperlink"/>
+            <w:rFonts w:ascii="Courier New" w:hAnsi="Courier New" w:cs="Courier New"/>
+            <w:sz w:val="20"/>
+            <w:szCs w:val="20"/>
+            <w:shd w:val="clear" w:color="auto" w:fill="E5E5E5"/>
+          </w:rPr>
+          <w:t>OR</w:t>
+        </w:r>
+      </w:hyperlink>
+      <w:r>
+        <w:rPr>
+          <w:rFonts w:ascii="Courier New" w:hAnsi="Courier New" w:cs="Courier New"/>
+          <w:color w:val="444444"/>
+          <w:sz w:val="20"/>
+          <w:szCs w:val="20"/>
+          <w:shd w:val="clear" w:color="auto" w:fill="E5E5E5"/>
+        </w:rPr>
+        <w:t> interesse </w:t>
+      </w:r>
+      <w:r>
+        <w:rPr>
+          <w:rStyle w:val="cm-operator"/>
+          <w:rFonts w:ascii="Courier New" w:hAnsi="Courier New" w:cs="Courier New"/>
+          <w:color w:val="FF00FF"/>
+          <w:sz w:val="20"/>
+          <w:szCs w:val="20"/>
+          <w:shd w:val="clear" w:color="auto" w:fill="E5E5E5"/>
+        </w:rPr>
+        <w:t>=</w:t>
+      </w:r>
+      <w:r>
+        <w:rPr>
+          <w:rFonts w:ascii="Courier New" w:hAnsi="Courier New" w:cs="Courier New"/>
+          <w:color w:val="444444"/>
+          <w:sz w:val="20"/>
+          <w:szCs w:val="20"/>
+          <w:shd w:val="clear" w:color="auto" w:fill="E5E5E5"/>
+        </w:rPr>
+        <w:t> </w:t>
+      </w:r>
+      <w:r>
+        <w:rPr>
+          <w:rStyle w:val="cm-string"/>
+          <w:rFonts w:ascii="Courier New" w:hAnsi="Courier New" w:cs="Courier New"/>
+          <w:color w:val="AA1111"/>
+          <w:sz w:val="20"/>
+          <w:szCs w:val="20"/>
+          <w:shd w:val="clear" w:color="auto" w:fill="E5E5E5"/>
+        </w:rPr>
+        <w:t>'Música'</w:t>
+      </w:r>
+      <w:r>
+        <w:rPr>
+          <w:rStyle w:val="cm-punctuation"/>
+          <w:rFonts w:ascii="Courier New" w:hAnsi="Courier New" w:cs="Courier New"/>
+          <w:color w:val="444444"/>
+          <w:sz w:val="20"/>
+          <w:szCs w:val="20"/>
+          <w:shd w:val="clear" w:color="auto" w:fill="E5E5E5"/>
+        </w:rPr>
+        <w:t>;</w:t>
+      </w:r>
+      <w:r>
+        <w:rPr>
+          <w:rStyle w:val="cm-punctuation"/>
+          <w:rFonts w:ascii="Courier New" w:hAnsi="Courier New" w:cs="Courier New"/>
+          <w:color w:val="444444"/>
+          <w:sz w:val="20"/>
+          <w:szCs w:val="20"/>
+          <w:shd w:val="clear" w:color="auto" w:fill="E5E5E5"/>
+        </w:rPr>
+        <w:t xml:space="preserve"> - </w:t>
+      </w:r>
+      <w:r>
+        <w:rPr>
+          <w:rStyle w:val="cm-punctuation"/>
+          <w:rFonts w:ascii="Courier New" w:hAnsi="Courier New" w:cs="Courier New"/>
+          <w:b/>
+          <w:bCs/>
+          <w:color w:val="444444"/>
+          <w:sz w:val="24"/>
+          <w:szCs w:val="24"/>
+          <w:shd w:val="clear" w:color="auto" w:fill="E5E5E5"/>
+        </w:rPr>
+        <w:t>como seria feito sem o operador IN</w:t>
+      </w:r>
+    </w:p>
+    <w:p>
+      <w:pPr>
+        <w:rPr>
+          <w:rFonts w:ascii="Arial" w:hAnsi="Arial" w:cs="Arial"/>
+          <w:b/>
+          <w:bCs/>
+          <w:sz w:val="26"/>
+          <w:szCs w:val="26"/>
+        </w:rPr>
+      </w:pPr>
+    </w:p>
+    <w:p>
+      <w:pPr>
+        <w:rPr>
+          <w:rFonts w:ascii="Arial" w:hAnsi="Arial" w:cs="Arial"/>
+          <w:b/>
+          <w:bCs/>
+          <w:sz w:val="26"/>
+          <w:szCs w:val="26"/>
+        </w:rPr>
+      </w:pPr>
+      <w:proofErr w:type="spellStart"/>
+      <w:r>
+        <w:rPr>
+          <w:rFonts w:ascii="Arial" w:hAnsi="Arial" w:cs="Arial"/>
+          <w:b/>
+          <w:bCs/>
+          <w:sz w:val="26"/>
+          <w:szCs w:val="26"/>
+        </w:rPr>
+        <w:t>Ex</w:t>
+      </w:r>
+      <w:proofErr w:type="spellEnd"/>
+      <w:r>
+        <w:rPr>
+          <w:rFonts w:ascii="Arial" w:hAnsi="Arial" w:cs="Arial"/>
+          <w:b/>
+          <w:bCs/>
+          <w:sz w:val="26"/>
+          <w:szCs w:val="26"/>
+        </w:rPr>
+        <w:t xml:space="preserve"> com operador IN</w:t>
+      </w:r>
+      <w:r>
+        <w:rPr>
+          <w:rFonts w:ascii="Arial" w:hAnsi="Arial" w:cs="Arial"/>
+          <w:b/>
+          <w:bCs/>
+          <w:sz w:val="26"/>
+          <w:szCs w:val="26"/>
+        </w:rPr>
+        <w:t>.:</w:t>
+      </w:r>
+    </w:p>
+    <w:p>
+      <w:pPr>
+        <w:rPr>
+          <w:rStyle w:val="cm-punctuation"/>
+          <w:rFonts w:ascii="Courier New" w:hAnsi="Courier New" w:cs="Courier New"/>
+          <w:color w:val="444444"/>
+          <w:sz w:val="20"/>
+          <w:szCs w:val="20"/>
+          <w:shd w:val="clear" w:color="auto" w:fill="E5E5E5"/>
+        </w:rPr>
+      </w:pPr>
+      <w:hyperlink r:id="rId72" w:tgtFrame="mysql_doc" w:history="1">
+        <w:r>
+          <w:rPr>
+            <w:rStyle w:val="Hyperlink"/>
+            <w:rFonts w:ascii="Courier New" w:hAnsi="Courier New" w:cs="Courier New"/>
+            <w:sz w:val="20"/>
+            <w:szCs w:val="20"/>
+            <w:shd w:val="clear" w:color="auto" w:fill="E5E5E5"/>
+          </w:rPr>
+          <w:t>SELECT</w:t>
+        </w:r>
+      </w:hyperlink>
+      <w:r>
+        <w:rPr>
+          <w:rFonts w:ascii="Courier New" w:hAnsi="Courier New" w:cs="Courier New"/>
+          <w:color w:val="444444"/>
+          <w:sz w:val="20"/>
+          <w:szCs w:val="20"/>
+          <w:shd w:val="clear" w:color="auto" w:fill="E5E5E5"/>
+        </w:rPr>
+        <w:t> </w:t>
+      </w:r>
+      <w:r>
+        <w:rPr>
+          <w:rStyle w:val="cm-operator"/>
+          <w:rFonts w:ascii="Courier New" w:hAnsi="Courier New" w:cs="Courier New"/>
+          <w:color w:val="FF00FF"/>
+          <w:sz w:val="20"/>
+          <w:szCs w:val="20"/>
+          <w:shd w:val="clear" w:color="auto" w:fill="E5E5E5"/>
+        </w:rPr>
+        <w:t>*</w:t>
+      </w:r>
+      <w:r>
+        <w:rPr>
+          <w:rFonts w:ascii="Courier New" w:hAnsi="Courier New" w:cs="Courier New"/>
+          <w:color w:val="444444"/>
+          <w:sz w:val="20"/>
+          <w:szCs w:val="20"/>
+          <w:shd w:val="clear" w:color="auto" w:fill="E5E5E5"/>
+        </w:rPr>
+        <w:t> </w:t>
+      </w:r>
+      <w:r>
+        <w:rPr>
+          <w:rStyle w:val="cm-keyword"/>
+          <w:rFonts w:ascii="Courier New" w:hAnsi="Courier New" w:cs="Courier New"/>
+          <w:color w:val="770088"/>
+          <w:sz w:val="20"/>
+          <w:szCs w:val="20"/>
+          <w:shd w:val="clear" w:color="auto" w:fill="E5E5E5"/>
+        </w:rPr>
+        <w:t>FROM</w:t>
+      </w:r>
+      <w:r>
+        <w:rPr>
+          <w:rFonts w:ascii="Courier New" w:hAnsi="Courier New" w:cs="Courier New"/>
+          <w:color w:val="444444"/>
+          <w:sz w:val="20"/>
+          <w:szCs w:val="20"/>
+          <w:shd w:val="clear" w:color="auto" w:fill="E5E5E5"/>
+        </w:rPr>
+        <w:t> </w:t>
+      </w:r>
+      <w:r>
+        <w:rPr>
+          <w:rStyle w:val="cm-variable-2"/>
+          <w:rFonts w:ascii="Courier New" w:hAnsi="Courier New" w:cs="Courier New"/>
+          <w:color w:val="0055AA"/>
+          <w:sz w:val="20"/>
+          <w:szCs w:val="20"/>
+          <w:shd w:val="clear" w:color="auto" w:fill="E5E5E5"/>
+        </w:rPr>
+        <w:t>`</w:t>
+      </w:r>
+      <w:proofErr w:type="spellStart"/>
+      <w:r>
+        <w:rPr>
+          <w:rStyle w:val="cm-variable-2"/>
+          <w:rFonts w:ascii="Courier New" w:hAnsi="Courier New" w:cs="Courier New"/>
+          <w:color w:val="0055AA"/>
+          <w:sz w:val="20"/>
+          <w:szCs w:val="20"/>
+          <w:shd w:val="clear" w:color="auto" w:fill="E5E5E5"/>
+        </w:rPr>
+        <w:t>tb_alunos</w:t>
+      </w:r>
+      <w:proofErr w:type="spellEnd"/>
+      <w:r>
+        <w:rPr>
+          <w:rStyle w:val="cm-variable-2"/>
+          <w:rFonts w:ascii="Courier New" w:hAnsi="Courier New" w:cs="Courier New"/>
+          <w:color w:val="0055AA"/>
+          <w:sz w:val="20"/>
+          <w:szCs w:val="20"/>
+          <w:shd w:val="clear" w:color="auto" w:fill="E5E5E5"/>
+        </w:rPr>
+        <w:t>`</w:t>
+      </w:r>
+      <w:r>
+        <w:rPr>
+          <w:rFonts w:ascii="Courier New" w:hAnsi="Courier New" w:cs="Courier New"/>
+          <w:color w:val="444444"/>
+          <w:sz w:val="20"/>
+          <w:szCs w:val="20"/>
+          <w:shd w:val="clear" w:color="auto" w:fill="E5E5E5"/>
+        </w:rPr>
+        <w:t> </w:t>
+      </w:r>
+      <w:r>
+        <w:rPr>
+          <w:rStyle w:val="cm-keyword"/>
+          <w:rFonts w:ascii="Courier New" w:hAnsi="Courier New" w:cs="Courier New"/>
+          <w:color w:val="770088"/>
+          <w:sz w:val="20"/>
+          <w:szCs w:val="20"/>
+          <w:shd w:val="clear" w:color="auto" w:fill="E5E5E5"/>
+        </w:rPr>
+        <w:t>WHERE</w:t>
+      </w:r>
+      <w:r>
+        <w:rPr>
+          <w:rFonts w:ascii="Courier New" w:hAnsi="Courier New" w:cs="Courier New"/>
+          <w:color w:val="444444"/>
+          <w:sz w:val="20"/>
+          <w:szCs w:val="20"/>
+          <w:shd w:val="clear" w:color="auto" w:fill="E5E5E5"/>
+        </w:rPr>
+        <w:t> interesse </w:t>
+      </w:r>
+      <w:r>
+        <w:rPr>
+          <w:rFonts w:ascii="Courier New" w:hAnsi="Courier New" w:cs="Courier New"/>
+          <w:b/>
+          <w:bCs/>
+          <w:color w:val="444444"/>
+          <w:sz w:val="24"/>
+          <w:szCs w:val="24"/>
+          <w:shd w:val="clear" w:color="auto" w:fill="E5E5E5"/>
+        </w:rPr>
+        <w:t>IN</w:t>
+      </w:r>
+      <w:r>
+        <w:rPr>
+          <w:rFonts w:ascii="Courier New" w:hAnsi="Courier New" w:cs="Courier New"/>
+          <w:color w:val="444444"/>
+          <w:sz w:val="20"/>
+          <w:szCs w:val="20"/>
+          <w:shd w:val="clear" w:color="auto" w:fill="E5E5E5"/>
+        </w:rPr>
+        <w:t>(</w:t>
+      </w:r>
+      <w:r>
+        <w:rPr>
+          <w:rStyle w:val="cm-string"/>
+          <w:rFonts w:ascii="Courier New" w:hAnsi="Courier New" w:cs="Courier New"/>
+          <w:color w:val="AA1111"/>
+          <w:sz w:val="20"/>
+          <w:szCs w:val="20"/>
+          <w:shd w:val="clear" w:color="auto" w:fill="E5E5E5"/>
+        </w:rPr>
+        <w:t>'</w:t>
+      </w:r>
+      <w:proofErr w:type="spellStart"/>
+      <w:r>
+        <w:rPr>
+          <w:rStyle w:val="cm-string"/>
+          <w:rFonts w:ascii="Courier New" w:hAnsi="Courier New" w:cs="Courier New"/>
+          <w:color w:val="AA1111"/>
+          <w:sz w:val="20"/>
+          <w:szCs w:val="20"/>
+          <w:shd w:val="clear" w:color="auto" w:fill="E5E5E5"/>
+        </w:rPr>
+        <w:t>Jogos'</w:t>
+      </w:r>
+      <w:r>
+        <w:rPr>
+          <w:rFonts w:ascii="Courier New" w:hAnsi="Courier New" w:cs="Courier New"/>
+          <w:color w:val="444444"/>
+          <w:sz w:val="20"/>
+          <w:szCs w:val="20"/>
+          <w:shd w:val="clear" w:color="auto" w:fill="E5E5E5"/>
+        </w:rPr>
+        <w:t>,</w:t>
+      </w:r>
+      <w:r>
+        <w:rPr>
+          <w:rStyle w:val="cm-string"/>
+          <w:rFonts w:ascii="Courier New" w:hAnsi="Courier New" w:cs="Courier New"/>
+          <w:color w:val="AA1111"/>
+          <w:sz w:val="20"/>
+          <w:szCs w:val="20"/>
+          <w:shd w:val="clear" w:color="auto" w:fill="E5E5E5"/>
+        </w:rPr>
+        <w:t>'Esporte'</w:t>
+      </w:r>
+      <w:r>
+        <w:rPr>
+          <w:rFonts w:ascii="Courier New" w:hAnsi="Courier New" w:cs="Courier New"/>
+          <w:color w:val="444444"/>
+          <w:sz w:val="20"/>
+          <w:szCs w:val="20"/>
+          <w:shd w:val="clear" w:color="auto" w:fill="E5E5E5"/>
+        </w:rPr>
+        <w:t>,</w:t>
+      </w:r>
+      <w:r>
+        <w:rPr>
+          <w:rStyle w:val="cm-string"/>
+          <w:rFonts w:ascii="Courier New" w:hAnsi="Courier New" w:cs="Courier New"/>
+          <w:color w:val="AA1111"/>
+          <w:sz w:val="20"/>
+          <w:szCs w:val="20"/>
+          <w:shd w:val="clear" w:color="auto" w:fill="E5E5E5"/>
+        </w:rPr>
+        <w:t>'Música</w:t>
+      </w:r>
+      <w:proofErr w:type="spellEnd"/>
+      <w:r>
+        <w:rPr>
+          <w:rStyle w:val="cm-string"/>
+          <w:rFonts w:ascii="Courier New" w:hAnsi="Courier New" w:cs="Courier New"/>
+          <w:color w:val="AA1111"/>
+          <w:sz w:val="20"/>
+          <w:szCs w:val="20"/>
+          <w:shd w:val="clear" w:color="auto" w:fill="E5E5E5"/>
+        </w:rPr>
+        <w:t>'</w:t>
+      </w:r>
+      <w:r>
+        <w:rPr>
+          <w:rStyle w:val="cm-string"/>
+          <w:rFonts w:ascii="Courier New" w:hAnsi="Courier New" w:cs="Courier New"/>
+          <w:color w:val="AA1111"/>
+          <w:sz w:val="20"/>
+          <w:szCs w:val="20"/>
+          <w:shd w:val="clear" w:color="auto" w:fill="E5E5E5"/>
+        </w:rPr>
+        <w:t>)</w:t>
+      </w:r>
+      <w:r>
+        <w:rPr>
+          <w:rStyle w:val="cm-punctuation"/>
+          <w:rFonts w:ascii="Courier New" w:hAnsi="Courier New" w:cs="Courier New"/>
+          <w:color w:val="444444"/>
+          <w:sz w:val="20"/>
+          <w:szCs w:val="20"/>
+          <w:shd w:val="clear" w:color="auto" w:fill="E5E5E5"/>
+        </w:rPr>
+        <w:t>;</w:t>
+      </w:r>
+    </w:p>
+    <w:p>
+      <w:pPr>
+        <w:rPr>
+          <w:rStyle w:val="cm-punctuation"/>
+          <w:rFonts w:ascii="Courier New" w:hAnsi="Courier New" w:cs="Courier New"/>
+          <w:color w:val="444444"/>
+          <w:sz w:val="20"/>
+          <w:szCs w:val="20"/>
+          <w:shd w:val="clear" w:color="auto" w:fill="E5E5E5"/>
+        </w:rPr>
+      </w:pPr>
+      <w:r>
+        <w:rPr>
+          <w:noProof/>
+        </w:rPr>
+        <w:drawing>
+          <wp:inline distT="0" distB="0" distL="0" distR="0" wp14:anchorId="198FEBF5" wp14:editId="415BE115">
+            <wp:extent cx="5181600" cy="2876550"/>
+            <wp:effectExtent l="0" t="0" r="0" b="0"/>
+            <wp:docPr id="761538855" name="Imagem 1" descr="Tabela&#10;&#10;Descrição gerada automaticamente"/>
+            <wp:cNvGraphicFramePr>
+              <a:graphicFrameLocks xmlns:a="http://schemas.openxmlformats.org/drawingml/2006/main" noChangeAspect="1"/>
+            </wp:cNvGraphicFramePr>
+            <a:graphic xmlns:a="http://schemas.openxmlformats.org/drawingml/2006/main">
+              <a:graphicData uri="http://schemas.openxmlformats.org/drawingml/2006/picture">
+                <pic:pic xmlns:pic="http://schemas.openxmlformats.org/drawingml/2006/picture">
+                  <pic:nvPicPr>
+                    <pic:cNvPr id="761538855" name="Imagem 1" descr="Tabela&#10;&#10;Descrição gerada automaticamente"/>
+                    <pic:cNvPicPr/>
+                  </pic:nvPicPr>
+                  <pic:blipFill>
+                    <a:blip r:embed="rId73"/>
+                    <a:stretch>
+                      <a:fillRect/>
+                    </a:stretch>
+                  </pic:blipFill>
+                  <pic:spPr>
+                    <a:xfrm>
+                      <a:off x="0" y="0"/>
+                      <a:ext cx="5181600" cy="2876550"/>
+                    </a:xfrm>
+                    <a:prstGeom prst="rect">
+                      <a:avLst/>
+                    </a:prstGeom>
+                  </pic:spPr>
+                </pic:pic>
+              </a:graphicData>
+            </a:graphic>
+          </wp:inline>
+        </w:drawing>
+      </w:r>
+    </w:p>
+    <w:p>
+      <w:pPr>
+        <w:rPr>
+          <w:rStyle w:val="cm-punctuation"/>
+          <w:rFonts w:ascii="Courier New" w:hAnsi="Courier New" w:cs="Courier New"/>
+          <w:color w:val="444444"/>
+          <w:sz w:val="20"/>
+          <w:szCs w:val="20"/>
+          <w:shd w:val="clear" w:color="auto" w:fill="E5E5E5"/>
+        </w:rPr>
+      </w:pPr>
+    </w:p>
+    <w:p>
+      <w:pPr>
+        <w:rPr>
+          <w:rStyle w:val="cm-punctuation"/>
+          <w:rFonts w:ascii="Courier New" w:hAnsi="Courier New" w:cs="Courier New"/>
+          <w:color w:val="444444"/>
+          <w:sz w:val="20"/>
+          <w:szCs w:val="20"/>
+          <w:shd w:val="clear" w:color="auto" w:fill="E5E5E5"/>
+        </w:rPr>
+      </w:pPr>
+    </w:p>
+    <w:p>
+      <w:pPr>
+        <w:rPr>
+          <w:rStyle w:val="cm-punctuation"/>
+          <w:rFonts w:ascii="Courier New" w:hAnsi="Courier New" w:cs="Courier New"/>
+          <w:color w:val="444444"/>
+          <w:sz w:val="20"/>
+          <w:szCs w:val="20"/>
+          <w:shd w:val="clear" w:color="auto" w:fill="E5E5E5"/>
+        </w:rPr>
+      </w:pPr>
+    </w:p>
+    <w:p>
+      <w:pPr>
+        <w:rPr>
+          <w:rStyle w:val="cm-punctuation"/>
+          <w:rFonts w:ascii="Courier New" w:hAnsi="Courier New" w:cs="Courier New"/>
+          <w:color w:val="444444"/>
+          <w:sz w:val="20"/>
+          <w:szCs w:val="20"/>
+          <w:shd w:val="clear" w:color="auto" w:fill="E5E5E5"/>
+        </w:rPr>
+      </w:pPr>
+    </w:p>
+    <w:p>
+      <w:pPr>
+        <w:rPr>
+          <w:rStyle w:val="cm-punctuation"/>
+          <w:rFonts w:ascii="Courier New" w:hAnsi="Courier New" w:cs="Courier New"/>
+          <w:color w:val="444444"/>
+          <w:sz w:val="20"/>
+          <w:szCs w:val="20"/>
+          <w:shd w:val="clear" w:color="auto" w:fill="E5E5E5"/>
+        </w:rPr>
+      </w:pPr>
+      <w:r>
+        <w:rPr>
+          <w:rFonts w:ascii="Arial" w:hAnsi="Arial" w:cs="Arial"/>
+          <w:sz w:val="24"/>
+          <w:szCs w:val="24"/>
+        </w:rPr>
+        <w:t>Retorna se o interesse</w:t>
+      </w:r>
+      <w:r>
+        <w:rPr>
+          <w:rFonts w:ascii="Arial" w:hAnsi="Arial" w:cs="Arial"/>
+          <w:sz w:val="24"/>
+          <w:szCs w:val="24"/>
+        </w:rPr>
+        <w:t xml:space="preserve"> NÃO</w:t>
+      </w:r>
+      <w:r>
+        <w:rPr>
+          <w:rFonts w:ascii="Arial" w:hAnsi="Arial" w:cs="Arial"/>
+          <w:sz w:val="24"/>
+          <w:szCs w:val="24"/>
+        </w:rPr>
+        <w:t xml:space="preserve"> for = Jogos, Esporte ou Música.</w:t>
+      </w:r>
+    </w:p>
+    <w:p>
+      <w:pPr>
+        <w:rPr>
+          <w:rFonts w:ascii="Arial" w:hAnsi="Arial" w:cs="Arial"/>
+          <w:b/>
+          <w:bCs/>
+          <w:sz w:val="24"/>
+          <w:szCs w:val="24"/>
+        </w:rPr>
+      </w:pPr>
+      <w:hyperlink r:id="rId74" w:tgtFrame="mysql_doc" w:history="1">
+        <w:r>
+          <w:rPr>
+            <w:rStyle w:val="Hyperlink"/>
+            <w:rFonts w:ascii="Courier New" w:hAnsi="Courier New" w:cs="Courier New"/>
+            <w:sz w:val="20"/>
+            <w:szCs w:val="20"/>
+            <w:shd w:val="clear" w:color="auto" w:fill="E5E5E5"/>
+          </w:rPr>
+          <w:t>SELECT</w:t>
+        </w:r>
+      </w:hyperlink>
+      <w:r>
+        <w:rPr>
+          <w:rFonts w:ascii="Courier New" w:hAnsi="Courier New" w:cs="Courier New"/>
+          <w:color w:val="444444"/>
+          <w:sz w:val="20"/>
+          <w:szCs w:val="20"/>
+          <w:shd w:val="clear" w:color="auto" w:fill="E5E5E5"/>
+        </w:rPr>
+        <w:t> </w:t>
+      </w:r>
+      <w:r>
+        <w:rPr>
+          <w:rStyle w:val="cm-operator"/>
+          <w:rFonts w:ascii="Courier New" w:hAnsi="Courier New" w:cs="Courier New"/>
+          <w:color w:val="FF00FF"/>
+          <w:sz w:val="20"/>
+          <w:szCs w:val="20"/>
+          <w:shd w:val="clear" w:color="auto" w:fill="E5E5E5"/>
+        </w:rPr>
+        <w:t>*</w:t>
+      </w:r>
+      <w:r>
+        <w:rPr>
+          <w:rFonts w:ascii="Courier New" w:hAnsi="Courier New" w:cs="Courier New"/>
+          <w:color w:val="444444"/>
+          <w:sz w:val="20"/>
+          <w:szCs w:val="20"/>
+          <w:shd w:val="clear" w:color="auto" w:fill="E5E5E5"/>
+        </w:rPr>
+        <w:t> </w:t>
+      </w:r>
+      <w:r>
+        <w:rPr>
+          <w:rStyle w:val="cm-keyword"/>
+          <w:rFonts w:ascii="Courier New" w:hAnsi="Courier New" w:cs="Courier New"/>
+          <w:color w:val="770088"/>
+          <w:sz w:val="20"/>
+          <w:szCs w:val="20"/>
+          <w:shd w:val="clear" w:color="auto" w:fill="E5E5E5"/>
+        </w:rPr>
+        <w:t>FROM</w:t>
+      </w:r>
+      <w:r>
+        <w:rPr>
+          <w:rFonts w:ascii="Courier New" w:hAnsi="Courier New" w:cs="Courier New"/>
+          <w:color w:val="444444"/>
+          <w:sz w:val="20"/>
+          <w:szCs w:val="20"/>
+          <w:shd w:val="clear" w:color="auto" w:fill="E5E5E5"/>
+        </w:rPr>
+        <w:t> </w:t>
+      </w:r>
+      <w:r>
+        <w:rPr>
+          <w:rStyle w:val="cm-variable-2"/>
+          <w:rFonts w:ascii="Courier New" w:hAnsi="Courier New" w:cs="Courier New"/>
+          <w:color w:val="0055AA"/>
+          <w:sz w:val="20"/>
+          <w:szCs w:val="20"/>
+          <w:shd w:val="clear" w:color="auto" w:fill="E5E5E5"/>
+        </w:rPr>
+        <w:t>`</w:t>
+      </w:r>
+      <w:proofErr w:type="spellStart"/>
+      <w:r>
+        <w:rPr>
+          <w:rStyle w:val="cm-variable-2"/>
+          <w:rFonts w:ascii="Courier New" w:hAnsi="Courier New" w:cs="Courier New"/>
+          <w:color w:val="0055AA"/>
+          <w:sz w:val="20"/>
+          <w:szCs w:val="20"/>
+          <w:shd w:val="clear" w:color="auto" w:fill="E5E5E5"/>
+        </w:rPr>
+        <w:t>tb_alunos</w:t>
+      </w:r>
+      <w:proofErr w:type="spellEnd"/>
+      <w:r>
+        <w:rPr>
+          <w:rStyle w:val="cm-variable-2"/>
+          <w:rFonts w:ascii="Courier New" w:hAnsi="Courier New" w:cs="Courier New"/>
+          <w:color w:val="0055AA"/>
+          <w:sz w:val="20"/>
+          <w:szCs w:val="20"/>
+          <w:shd w:val="clear" w:color="auto" w:fill="E5E5E5"/>
+        </w:rPr>
+        <w:t>`</w:t>
+      </w:r>
+      <w:r>
+        <w:rPr>
+          <w:rFonts w:ascii="Courier New" w:hAnsi="Courier New" w:cs="Courier New"/>
+          <w:color w:val="444444"/>
+          <w:sz w:val="20"/>
+          <w:szCs w:val="20"/>
+          <w:shd w:val="clear" w:color="auto" w:fill="E5E5E5"/>
+        </w:rPr>
+        <w:t> </w:t>
+      </w:r>
+      <w:r>
+        <w:rPr>
+          <w:rStyle w:val="cm-keyword"/>
+          <w:rFonts w:ascii="Courier New" w:hAnsi="Courier New" w:cs="Courier New"/>
+          <w:color w:val="770088"/>
+          <w:sz w:val="20"/>
+          <w:szCs w:val="20"/>
+          <w:shd w:val="clear" w:color="auto" w:fill="E5E5E5"/>
+        </w:rPr>
+        <w:t>WHERE</w:t>
+      </w:r>
+      <w:r>
+        <w:rPr>
+          <w:rFonts w:ascii="Courier New" w:hAnsi="Courier New" w:cs="Courier New"/>
+          <w:color w:val="444444"/>
+          <w:sz w:val="20"/>
+          <w:szCs w:val="20"/>
+          <w:shd w:val="clear" w:color="auto" w:fill="E5E5E5"/>
+        </w:rPr>
+        <w:t> interesse </w:t>
+      </w:r>
+      <w:r>
+        <w:rPr>
+          <w:rFonts w:ascii="Courier New" w:hAnsi="Courier New" w:cs="Courier New"/>
+          <w:b/>
+          <w:bCs/>
+          <w:color w:val="444444"/>
+          <w:sz w:val="24"/>
+          <w:szCs w:val="24"/>
+          <w:shd w:val="clear" w:color="auto" w:fill="E5E5E5"/>
+        </w:rPr>
+        <w:t xml:space="preserve">NOT </w:t>
+      </w:r>
+      <w:r>
+        <w:rPr>
+          <w:rFonts w:ascii="Courier New" w:hAnsi="Courier New" w:cs="Courier New"/>
+          <w:b/>
+          <w:bCs/>
+          <w:color w:val="444444"/>
+          <w:sz w:val="24"/>
+          <w:szCs w:val="24"/>
+          <w:shd w:val="clear" w:color="auto" w:fill="E5E5E5"/>
+        </w:rPr>
+        <w:t>IN</w:t>
+      </w:r>
+      <w:r>
+        <w:rPr>
+          <w:rFonts w:ascii="Courier New" w:hAnsi="Courier New" w:cs="Courier New"/>
+          <w:color w:val="444444"/>
+          <w:sz w:val="20"/>
+          <w:szCs w:val="20"/>
+          <w:shd w:val="clear" w:color="auto" w:fill="E5E5E5"/>
+        </w:rPr>
+        <w:t>(</w:t>
+      </w:r>
+      <w:r>
+        <w:rPr>
+          <w:rStyle w:val="cm-string"/>
+          <w:rFonts w:ascii="Courier New" w:hAnsi="Courier New" w:cs="Courier New"/>
+          <w:color w:val="AA1111"/>
+          <w:sz w:val="20"/>
+          <w:szCs w:val="20"/>
+          <w:shd w:val="clear" w:color="auto" w:fill="E5E5E5"/>
+        </w:rPr>
+        <w:t>'</w:t>
+      </w:r>
+      <w:proofErr w:type="spellStart"/>
+      <w:r>
+        <w:rPr>
+          <w:rStyle w:val="cm-string"/>
+          <w:rFonts w:ascii="Courier New" w:hAnsi="Courier New" w:cs="Courier New"/>
+          <w:color w:val="AA1111"/>
+          <w:sz w:val="20"/>
+          <w:szCs w:val="20"/>
+          <w:shd w:val="clear" w:color="auto" w:fill="E5E5E5"/>
+        </w:rPr>
+        <w:t>Jogos'</w:t>
+      </w:r>
+      <w:r>
+        <w:rPr>
+          <w:rFonts w:ascii="Courier New" w:hAnsi="Courier New" w:cs="Courier New"/>
+          <w:color w:val="444444"/>
+          <w:sz w:val="20"/>
+          <w:szCs w:val="20"/>
+          <w:shd w:val="clear" w:color="auto" w:fill="E5E5E5"/>
+        </w:rPr>
+        <w:t>,</w:t>
+      </w:r>
+      <w:r>
+        <w:rPr>
+          <w:rStyle w:val="cm-string"/>
+          <w:rFonts w:ascii="Courier New" w:hAnsi="Courier New" w:cs="Courier New"/>
+          <w:color w:val="AA1111"/>
+          <w:sz w:val="20"/>
+          <w:szCs w:val="20"/>
+          <w:shd w:val="clear" w:color="auto" w:fill="E5E5E5"/>
+        </w:rPr>
+        <w:t>'Esporte'</w:t>
+      </w:r>
+      <w:r>
+        <w:rPr>
+          <w:rFonts w:ascii="Courier New" w:hAnsi="Courier New" w:cs="Courier New"/>
+          <w:color w:val="444444"/>
+          <w:sz w:val="20"/>
+          <w:szCs w:val="20"/>
+          <w:shd w:val="clear" w:color="auto" w:fill="E5E5E5"/>
+        </w:rPr>
+        <w:t>,</w:t>
+      </w:r>
+      <w:r>
+        <w:rPr>
+          <w:rStyle w:val="cm-string"/>
+          <w:rFonts w:ascii="Courier New" w:hAnsi="Courier New" w:cs="Courier New"/>
+          <w:color w:val="AA1111"/>
+          <w:sz w:val="20"/>
+          <w:szCs w:val="20"/>
+          <w:shd w:val="clear" w:color="auto" w:fill="E5E5E5"/>
+        </w:rPr>
+        <w:t>'Música</w:t>
+      </w:r>
+      <w:proofErr w:type="spellEnd"/>
+      <w:r>
+        <w:rPr>
+          <w:rStyle w:val="cm-string"/>
+          <w:rFonts w:ascii="Courier New" w:hAnsi="Courier New" w:cs="Courier New"/>
+          <w:color w:val="AA1111"/>
+          <w:sz w:val="20"/>
+          <w:szCs w:val="20"/>
+          <w:shd w:val="clear" w:color="auto" w:fill="E5E5E5"/>
+        </w:rPr>
+        <w:t>')</w:t>
+      </w:r>
+      <w:r>
+        <w:rPr>
+          <w:rStyle w:val="cm-punctuation"/>
+          <w:rFonts w:ascii="Courier New" w:hAnsi="Courier New" w:cs="Courier New"/>
+          <w:color w:val="444444"/>
+          <w:sz w:val="20"/>
+          <w:szCs w:val="20"/>
+          <w:shd w:val="clear" w:color="auto" w:fill="E5E5E5"/>
+        </w:rPr>
+        <w:t>;</w:t>
+      </w:r>
+    </w:p>
+    <w:p>
+      <w:pPr>
+        <w:rPr>
+          <w:rFonts w:ascii="Arial" w:hAnsi="Arial" w:cs="Arial"/>
+          <w:b/>
+          <w:bCs/>
+          <w:sz w:val="24"/>
+          <w:szCs w:val="24"/>
+        </w:rPr>
+      </w:pPr>
+      <w:r>
+        <w:rPr>
+          <w:noProof/>
+        </w:rPr>
+        <w:drawing>
+          <wp:inline distT="0" distB="0" distL="0" distR="0" wp14:anchorId="573BFA95" wp14:editId="3309012B">
+            <wp:extent cx="5924550" cy="2914650"/>
+            <wp:effectExtent l="0" t="0" r="0" b="0"/>
+            <wp:docPr id="399789540" name="Imagem 1" descr="Interface gráfica do usuário, Texto, Aplicativo&#10;&#10;Descrição gerada automaticamente"/>
+            <wp:cNvGraphicFramePr>
+              <a:graphicFrameLocks xmlns:a="http://schemas.openxmlformats.org/drawingml/2006/main" noChangeAspect="1"/>
+            </wp:cNvGraphicFramePr>
+            <a:graphic xmlns:a="http://schemas.openxmlformats.org/drawingml/2006/main">
+              <a:graphicData uri="http://schemas.openxmlformats.org/drawingml/2006/picture">
+                <pic:pic xmlns:pic="http://schemas.openxmlformats.org/drawingml/2006/picture">
+                  <pic:nvPicPr>
+                    <pic:cNvPr id="399789540" name="Imagem 1" descr="Interface gráfica do usuário, Texto, Aplicativo&#10;&#10;Descrição gerada automaticamente"/>
+                    <pic:cNvPicPr/>
+                  </pic:nvPicPr>
+                  <pic:blipFill>
+                    <a:blip r:embed="rId75"/>
+                    <a:stretch>
+                      <a:fillRect/>
+                    </a:stretch>
+                  </pic:blipFill>
+                  <pic:spPr>
+                    <a:xfrm>
+                      <a:off x="0" y="0"/>
+                      <a:ext cx="5924550" cy="2914650"/>
                     </a:xfrm>
                     <a:prstGeom prst="rect">
                       <a:avLst/>

</xml_diff>

<commit_message>
SELECT - Filtros com o operador LIKE
</commit_message>
<xml_diff>
--- a/MySQL.docx
+++ b/MySQL.docx
@@ -16047,6 +16047,2036 @@
                     <a:xfrm>
                       <a:off x="0" y="0"/>
                       <a:ext cx="5924550" cy="2914650"/>
+                    </a:xfrm>
+                    <a:prstGeom prst="rect">
+                      <a:avLst/>
+                    </a:prstGeom>
+                  </pic:spPr>
+                </pic:pic>
+              </a:graphicData>
+            </a:graphic>
+          </wp:inline>
+        </w:drawing>
+      </w:r>
+    </w:p>
+    <w:p>
+      <w:pPr>
+        <w:rPr>
+          <w:rFonts w:ascii="Arial" w:hAnsi="Arial" w:cs="Arial"/>
+          <w:b/>
+          <w:bCs/>
+          <w:sz w:val="24"/>
+          <w:szCs w:val="24"/>
+        </w:rPr>
+      </w:pPr>
+    </w:p>
+    <w:p>
+      <w:pPr>
+        <w:rPr>
+          <w:rFonts w:ascii="Arial" w:hAnsi="Arial" w:cs="Arial"/>
+          <w:b/>
+          <w:bCs/>
+          <w:sz w:val="24"/>
+          <w:szCs w:val="24"/>
+        </w:rPr>
+      </w:pPr>
+    </w:p>
+    <w:p>
+      <w:pPr>
+        <w:rPr>
+          <w:rFonts w:ascii="Arial" w:hAnsi="Arial" w:cs="Arial"/>
+          <w:b/>
+          <w:bCs/>
+          <w:sz w:val="32"/>
+          <w:szCs w:val="32"/>
+        </w:rPr>
+      </w:pPr>
+      <w:r>
+        <w:rPr>
+          <w:rFonts w:ascii="Arial" w:hAnsi="Arial" w:cs="Arial"/>
+          <w:b/>
+          <w:bCs/>
+          <w:sz w:val="32"/>
+          <w:szCs w:val="32"/>
+        </w:rPr>
+        <w:t>SELECT – Filtros com o operador LIKE</w:t>
+      </w:r>
+    </w:p>
+    <w:p>
+      <w:pPr>
+        <w:rPr>
+          <w:rFonts w:ascii="Arial" w:hAnsi="Arial" w:cs="Arial"/>
+          <w:sz w:val="24"/>
+          <w:szCs w:val="24"/>
+        </w:rPr>
+      </w:pPr>
+      <w:r>
+        <w:rPr>
+          <w:rFonts w:ascii="Arial" w:hAnsi="Arial" w:cs="Arial"/>
+          <w:sz w:val="24"/>
+          <w:szCs w:val="24"/>
+        </w:rPr>
+        <w:t>- Permite realizar filtros com base em uma pesquisa de caracteres de uma coluna textual.</w:t>
+      </w:r>
+    </w:p>
+    <w:p>
+      <w:pPr>
+        <w:rPr>
+          <w:rFonts w:ascii="Arial" w:hAnsi="Arial" w:cs="Arial"/>
+          <w:sz w:val="24"/>
+          <w:szCs w:val="24"/>
+        </w:rPr>
+      </w:pPr>
+    </w:p>
+    <w:p>
+      <w:pPr>
+        <w:rPr>
+          <w:rFonts w:ascii="Arial" w:hAnsi="Arial" w:cs="Arial"/>
+          <w:b/>
+          <w:bCs/>
+          <w:sz w:val="24"/>
+          <w:szCs w:val="24"/>
+        </w:rPr>
+      </w:pPr>
+      <w:r>
+        <w:rPr>
+          <w:rFonts w:ascii="Arial" w:hAnsi="Arial" w:cs="Arial"/>
+          <w:b/>
+          <w:bCs/>
+          <w:sz w:val="24"/>
+          <w:szCs w:val="24"/>
+        </w:rPr>
+        <w:t>Caracteres coringas:</w:t>
+      </w:r>
+    </w:p>
+    <w:p>
+      <w:pPr>
+        <w:rPr>
+          <w:rFonts w:ascii="Arial" w:hAnsi="Arial" w:cs="Arial"/>
+          <w:sz w:val="24"/>
+          <w:szCs w:val="24"/>
+        </w:rPr>
+      </w:pPr>
+      <w:r>
+        <w:rPr>
+          <w:rFonts w:ascii="Arial" w:hAnsi="Arial" w:cs="Arial"/>
+          <w:b/>
+          <w:bCs/>
+          <w:sz w:val="24"/>
+          <w:szCs w:val="24"/>
+        </w:rPr>
+        <w:t>%</w:t>
+      </w:r>
+      <w:r>
+        <w:rPr>
+          <w:rFonts w:ascii="Arial" w:hAnsi="Arial" w:cs="Arial"/>
+          <w:b/>
+          <w:bCs/>
+          <w:sz w:val="24"/>
+          <w:szCs w:val="24"/>
+        </w:rPr>
+        <w:t xml:space="preserve"> </w:t>
+      </w:r>
+      <w:r>
+        <w:rPr>
+          <w:rFonts w:ascii="Arial" w:hAnsi="Arial" w:cs="Arial"/>
+          <w:sz w:val="24"/>
+          <w:szCs w:val="24"/>
+        </w:rPr>
+        <w:t xml:space="preserve">- Indica que pode haver a existência de qualquer conjunto de </w:t>
+      </w:r>
+      <w:proofErr w:type="spellStart"/>
+      <w:r>
+        <w:rPr>
+          <w:rFonts w:ascii="Arial" w:hAnsi="Arial" w:cs="Arial"/>
+          <w:sz w:val="24"/>
+          <w:szCs w:val="24"/>
+        </w:rPr>
+        <w:t>caracter</w:t>
+      </w:r>
+      <w:proofErr w:type="spellEnd"/>
+      <w:r>
+        <w:rPr>
+          <w:rFonts w:ascii="Arial" w:hAnsi="Arial" w:cs="Arial"/>
+          <w:sz w:val="24"/>
+          <w:szCs w:val="24"/>
+        </w:rPr>
+        <w:t xml:space="preserve"> no texto.</w:t>
+      </w:r>
+    </w:p>
+    <w:p>
+      <w:pPr>
+        <w:rPr>
+          <w:rFonts w:ascii="Arial" w:hAnsi="Arial" w:cs="Arial"/>
+          <w:sz w:val="24"/>
+          <w:szCs w:val="24"/>
+        </w:rPr>
+      </w:pPr>
+      <w:r>
+        <w:rPr>
+          <w:rFonts w:ascii="Arial" w:hAnsi="Arial" w:cs="Arial"/>
+          <w:b/>
+          <w:bCs/>
+          <w:sz w:val="24"/>
+          <w:szCs w:val="24"/>
+        </w:rPr>
+        <w:t>_</w:t>
+      </w:r>
+      <w:r>
+        <w:rPr>
+          <w:rFonts w:ascii="Arial" w:hAnsi="Arial" w:cs="Arial"/>
+          <w:b/>
+          <w:bCs/>
+          <w:sz w:val="24"/>
+          <w:szCs w:val="24"/>
+        </w:rPr>
+        <w:t xml:space="preserve"> </w:t>
+      </w:r>
+      <w:r>
+        <w:rPr>
+          <w:rFonts w:ascii="Arial" w:hAnsi="Arial" w:cs="Arial"/>
+          <w:sz w:val="24"/>
+          <w:szCs w:val="24"/>
+        </w:rPr>
+        <w:t xml:space="preserve">- Indica que pode </w:t>
+      </w:r>
+      <w:r>
+        <w:rPr>
+          <w:rFonts w:ascii="Arial" w:hAnsi="Arial" w:cs="Arial"/>
+          <w:sz w:val="24"/>
+          <w:szCs w:val="24"/>
+        </w:rPr>
+        <w:t>haver a existência</w:t>
+      </w:r>
+      <w:r>
+        <w:rPr>
+          <w:rFonts w:ascii="Arial" w:hAnsi="Arial" w:cs="Arial"/>
+          <w:sz w:val="24"/>
+          <w:szCs w:val="24"/>
+        </w:rPr>
+        <w:t xml:space="preserve"> de um ou mais caracteres em uma posição específica do texto.</w:t>
+      </w:r>
+    </w:p>
+    <w:p>
+      <w:pPr>
+        <w:rPr>
+          <w:rFonts w:ascii="Arial" w:hAnsi="Arial" w:cs="Arial"/>
+          <w:b/>
+          <w:bCs/>
+          <w:sz w:val="24"/>
+          <w:szCs w:val="24"/>
+        </w:rPr>
+      </w:pPr>
+      <w:r>
+        <w:rPr>
+          <w:rFonts w:ascii="Arial" w:hAnsi="Arial" w:cs="Arial"/>
+          <w:b/>
+          <w:bCs/>
+          <w:sz w:val="24"/>
+          <w:szCs w:val="24"/>
+        </w:rPr>
+        <w:t>A diferença é que com ‘%’ o texto pode ter qualquer quantidade de caractere, já com o ‘_’, é a quantidade específica de ‘_’ no comando</w:t>
+      </w:r>
+      <w:r>
+        <w:rPr>
+          <w:rFonts w:ascii="Arial" w:hAnsi="Arial" w:cs="Arial"/>
+          <w:b/>
+          <w:bCs/>
+          <w:sz w:val="24"/>
+          <w:szCs w:val="24"/>
+        </w:rPr>
+        <w:t>;</w:t>
+      </w:r>
+    </w:p>
+    <w:p>
+      <w:pPr>
+        <w:rPr>
+          <w:rFonts w:ascii="Arial" w:hAnsi="Arial" w:cs="Arial"/>
+          <w:sz w:val="24"/>
+          <w:szCs w:val="24"/>
+        </w:rPr>
+      </w:pPr>
+      <w:proofErr w:type="spellStart"/>
+      <w:proofErr w:type="gramStart"/>
+      <w:r>
+        <w:rPr>
+          <w:rFonts w:ascii="Arial" w:hAnsi="Arial" w:cs="Arial"/>
+          <w:b/>
+          <w:bCs/>
+          <w:sz w:val="24"/>
+          <w:szCs w:val="24"/>
+        </w:rPr>
+        <w:t>Underline</w:t>
+      </w:r>
+      <w:proofErr w:type="spellEnd"/>
+      <w:r>
+        <w:rPr>
+          <w:rFonts w:ascii="Arial" w:hAnsi="Arial" w:cs="Arial"/>
+          <w:b/>
+          <w:bCs/>
+          <w:sz w:val="24"/>
+          <w:szCs w:val="24"/>
+        </w:rPr>
+        <w:t>(</w:t>
+      </w:r>
+      <w:proofErr w:type="gramEnd"/>
+      <w:r>
+        <w:rPr>
+          <w:rFonts w:ascii="Arial" w:hAnsi="Arial" w:cs="Arial"/>
+          <w:b/>
+          <w:bCs/>
+          <w:sz w:val="24"/>
+          <w:szCs w:val="24"/>
+        </w:rPr>
+        <w:t>_)</w:t>
+      </w:r>
+      <w:r>
+        <w:rPr>
+          <w:rFonts w:ascii="Arial" w:hAnsi="Arial" w:cs="Arial"/>
+          <w:sz w:val="24"/>
+          <w:szCs w:val="24"/>
+        </w:rPr>
+        <w:t xml:space="preserve"> pode ser utilizado quantas vezes for necessário;</w:t>
+      </w:r>
+    </w:p>
+    <w:p>
+      <w:pPr>
+        <w:rPr>
+          <w:rFonts w:ascii="Arial" w:hAnsi="Arial" w:cs="Arial"/>
+          <w:sz w:val="24"/>
+          <w:szCs w:val="24"/>
+        </w:rPr>
+      </w:pPr>
+      <w:r>
+        <w:rPr>
+          <w:rFonts w:ascii="Arial" w:hAnsi="Arial" w:cs="Arial"/>
+          <w:sz w:val="24"/>
+          <w:szCs w:val="24"/>
+        </w:rPr>
+        <w:t xml:space="preserve">Comando pode começar, terminar ou ter </w:t>
+      </w:r>
+      <w:r>
+        <w:rPr>
+          <w:rFonts w:ascii="Arial" w:hAnsi="Arial" w:cs="Arial"/>
+          <w:b/>
+          <w:bCs/>
+          <w:sz w:val="24"/>
+          <w:szCs w:val="24"/>
+        </w:rPr>
+        <w:t>%</w:t>
+      </w:r>
+      <w:r>
+        <w:rPr>
+          <w:rFonts w:ascii="Arial" w:hAnsi="Arial" w:cs="Arial"/>
+          <w:sz w:val="24"/>
+          <w:szCs w:val="24"/>
+        </w:rPr>
+        <w:t xml:space="preserve"> ou </w:t>
+      </w:r>
+      <w:r>
+        <w:rPr>
+          <w:rFonts w:ascii="Arial" w:hAnsi="Arial" w:cs="Arial"/>
+          <w:b/>
+          <w:bCs/>
+          <w:sz w:val="24"/>
+          <w:szCs w:val="24"/>
+        </w:rPr>
+        <w:t>_</w:t>
+      </w:r>
+      <w:r>
+        <w:rPr>
+          <w:rFonts w:ascii="Arial" w:hAnsi="Arial" w:cs="Arial"/>
+          <w:sz w:val="24"/>
+          <w:szCs w:val="24"/>
+        </w:rPr>
+        <w:t xml:space="preserve"> no meio</w:t>
+      </w:r>
+      <w:r>
+        <w:rPr>
+          <w:rFonts w:ascii="Arial" w:hAnsi="Arial" w:cs="Arial"/>
+          <w:sz w:val="24"/>
+          <w:szCs w:val="24"/>
+        </w:rPr>
+        <w:t>;</w:t>
+      </w:r>
+    </w:p>
+    <w:p>
+      <w:pPr>
+        <w:rPr>
+          <w:rFonts w:ascii="Arial" w:hAnsi="Arial" w:cs="Arial"/>
+          <w:b/>
+          <w:bCs/>
+          <w:sz w:val="24"/>
+          <w:szCs w:val="24"/>
+        </w:rPr>
+      </w:pPr>
+      <w:r>
+        <w:rPr>
+          <w:rFonts w:ascii="Arial" w:hAnsi="Arial" w:cs="Arial"/>
+          <w:b/>
+          <w:bCs/>
+          <w:sz w:val="24"/>
+          <w:szCs w:val="24"/>
+        </w:rPr>
+        <w:t>Os coringas podem ser combinados dentro de uma mesma condição.</w:t>
+      </w:r>
+    </w:p>
+    <w:p>
+      <w:pPr>
+        <w:rPr>
+          <w:rFonts w:ascii="Arial" w:hAnsi="Arial" w:cs="Arial"/>
+          <w:sz w:val="24"/>
+          <w:szCs w:val="24"/>
+        </w:rPr>
+      </w:pPr>
+    </w:p>
+    <w:p>
+      <w:pPr>
+        <w:rPr>
+          <w:rFonts w:ascii="Arial" w:hAnsi="Arial" w:cs="Arial"/>
+          <w:sz w:val="24"/>
+          <w:szCs w:val="24"/>
+        </w:rPr>
+      </w:pPr>
+    </w:p>
+    <w:p>
+      <w:pPr>
+        <w:rPr>
+          <w:rFonts w:ascii="Arial" w:hAnsi="Arial" w:cs="Arial"/>
+          <w:sz w:val="24"/>
+          <w:szCs w:val="24"/>
+        </w:rPr>
+      </w:pPr>
+      <w:r>
+        <w:rPr>
+          <w:rFonts w:ascii="Arial" w:hAnsi="Arial" w:cs="Arial"/>
+          <w:sz w:val="24"/>
+          <w:szCs w:val="24"/>
+        </w:rPr>
+        <w:t xml:space="preserve">Comando </w:t>
+      </w:r>
+      <w:r>
+        <w:rPr>
+          <w:rFonts w:ascii="Arial" w:hAnsi="Arial" w:cs="Arial"/>
+          <w:sz w:val="24"/>
+          <w:szCs w:val="24"/>
+        </w:rPr>
+        <w:t xml:space="preserve">retorna todo nome que termina com </w:t>
+      </w:r>
+      <w:r>
+        <w:rPr>
+          <w:rFonts w:ascii="Arial" w:hAnsi="Arial" w:cs="Arial"/>
+          <w:b/>
+          <w:bCs/>
+          <w:sz w:val="24"/>
+          <w:szCs w:val="24"/>
+        </w:rPr>
+        <w:t>e</w:t>
+      </w:r>
+      <w:r>
+        <w:rPr>
+          <w:rFonts w:ascii="Arial" w:hAnsi="Arial" w:cs="Arial"/>
+          <w:sz w:val="24"/>
+          <w:szCs w:val="24"/>
+        </w:rPr>
+        <w:t>.</w:t>
+      </w:r>
+    </w:p>
+    <w:p>
+      <w:pPr>
+        <w:rPr>
+          <w:rStyle w:val="cm-punctuation"/>
+          <w:rFonts w:ascii="Courier New" w:hAnsi="Courier New" w:cs="Courier New"/>
+          <w:color w:val="444444"/>
+          <w:sz w:val="20"/>
+          <w:szCs w:val="20"/>
+          <w:shd w:val="clear" w:color="auto" w:fill="E5E5E5"/>
+        </w:rPr>
+      </w:pPr>
+      <w:hyperlink r:id="rId76" w:tgtFrame="mysql_doc" w:history="1">
+        <w:r>
+          <w:rPr>
+            <w:rStyle w:val="Hyperlink"/>
+            <w:rFonts w:ascii="Courier New" w:hAnsi="Courier New" w:cs="Courier New"/>
+            <w:sz w:val="20"/>
+            <w:szCs w:val="20"/>
+            <w:shd w:val="clear" w:color="auto" w:fill="E5E5E5"/>
+          </w:rPr>
+          <w:t>SELECT</w:t>
+        </w:r>
+      </w:hyperlink>
+      <w:r>
+        <w:rPr>
+          <w:rFonts w:ascii="Courier New" w:hAnsi="Courier New" w:cs="Courier New"/>
+          <w:color w:val="444444"/>
+          <w:sz w:val="20"/>
+          <w:szCs w:val="20"/>
+          <w:shd w:val="clear" w:color="auto" w:fill="E5E5E5"/>
+        </w:rPr>
+        <w:t> </w:t>
+      </w:r>
+      <w:r>
+        <w:rPr>
+          <w:rStyle w:val="cm-operator"/>
+          <w:rFonts w:ascii="Courier New" w:hAnsi="Courier New" w:cs="Courier New"/>
+          <w:color w:val="FF00FF"/>
+          <w:sz w:val="20"/>
+          <w:szCs w:val="20"/>
+          <w:shd w:val="clear" w:color="auto" w:fill="E5E5E5"/>
+        </w:rPr>
+        <w:t>*</w:t>
+      </w:r>
+      <w:r>
+        <w:rPr>
+          <w:rFonts w:ascii="Courier New" w:hAnsi="Courier New" w:cs="Courier New"/>
+          <w:color w:val="444444"/>
+          <w:sz w:val="20"/>
+          <w:szCs w:val="20"/>
+          <w:shd w:val="clear" w:color="auto" w:fill="E5E5E5"/>
+        </w:rPr>
+        <w:t> </w:t>
+      </w:r>
+      <w:r>
+        <w:rPr>
+          <w:rStyle w:val="cm-keyword"/>
+          <w:rFonts w:ascii="Courier New" w:hAnsi="Courier New" w:cs="Courier New"/>
+          <w:color w:val="770088"/>
+          <w:sz w:val="20"/>
+          <w:szCs w:val="20"/>
+          <w:shd w:val="clear" w:color="auto" w:fill="E5E5E5"/>
+        </w:rPr>
+        <w:t>FROM</w:t>
+      </w:r>
+      <w:r>
+        <w:rPr>
+          <w:rFonts w:ascii="Courier New" w:hAnsi="Courier New" w:cs="Courier New"/>
+          <w:color w:val="444444"/>
+          <w:sz w:val="20"/>
+          <w:szCs w:val="20"/>
+          <w:shd w:val="clear" w:color="auto" w:fill="E5E5E5"/>
+        </w:rPr>
+        <w:t> </w:t>
+      </w:r>
+      <w:r>
+        <w:rPr>
+          <w:rStyle w:val="cm-variable-2"/>
+          <w:rFonts w:ascii="Courier New" w:hAnsi="Courier New" w:cs="Courier New"/>
+          <w:color w:val="0055AA"/>
+          <w:sz w:val="20"/>
+          <w:szCs w:val="20"/>
+          <w:shd w:val="clear" w:color="auto" w:fill="E5E5E5"/>
+        </w:rPr>
+        <w:t>`</w:t>
+      </w:r>
+      <w:proofErr w:type="spellStart"/>
+      <w:r>
+        <w:rPr>
+          <w:rStyle w:val="cm-variable-2"/>
+          <w:rFonts w:ascii="Courier New" w:hAnsi="Courier New" w:cs="Courier New"/>
+          <w:color w:val="0055AA"/>
+          <w:sz w:val="20"/>
+          <w:szCs w:val="20"/>
+          <w:shd w:val="clear" w:color="auto" w:fill="E5E5E5"/>
+        </w:rPr>
+        <w:t>tb_alunos</w:t>
+      </w:r>
+      <w:proofErr w:type="spellEnd"/>
+      <w:r>
+        <w:rPr>
+          <w:rStyle w:val="cm-variable-2"/>
+          <w:rFonts w:ascii="Courier New" w:hAnsi="Courier New" w:cs="Courier New"/>
+          <w:color w:val="0055AA"/>
+          <w:sz w:val="20"/>
+          <w:szCs w:val="20"/>
+          <w:shd w:val="clear" w:color="auto" w:fill="E5E5E5"/>
+        </w:rPr>
+        <w:t>`</w:t>
+      </w:r>
+      <w:r>
+        <w:rPr>
+          <w:rFonts w:ascii="Courier New" w:hAnsi="Courier New" w:cs="Courier New"/>
+          <w:color w:val="444444"/>
+          <w:sz w:val="20"/>
+          <w:szCs w:val="20"/>
+          <w:shd w:val="clear" w:color="auto" w:fill="E5E5E5"/>
+        </w:rPr>
+        <w:t> </w:t>
+      </w:r>
+      <w:r>
+        <w:rPr>
+          <w:rStyle w:val="cm-keyword"/>
+          <w:rFonts w:ascii="Courier New" w:hAnsi="Courier New" w:cs="Courier New"/>
+          <w:color w:val="770088"/>
+          <w:sz w:val="20"/>
+          <w:szCs w:val="20"/>
+          <w:shd w:val="clear" w:color="auto" w:fill="E5E5E5"/>
+        </w:rPr>
+        <w:t>WHERE</w:t>
+      </w:r>
+      <w:r>
+        <w:rPr>
+          <w:rFonts w:ascii="Courier New" w:hAnsi="Courier New" w:cs="Courier New"/>
+          <w:color w:val="444444"/>
+          <w:sz w:val="20"/>
+          <w:szCs w:val="20"/>
+          <w:shd w:val="clear" w:color="auto" w:fill="E5E5E5"/>
+        </w:rPr>
+        <w:t> nome </w:t>
+      </w:r>
+      <w:hyperlink r:id="rId77" w:tgtFrame="mysql_doc" w:history="1">
+        <w:r>
+          <w:rPr>
+            <w:rStyle w:val="Hyperlink"/>
+            <w:rFonts w:ascii="Courier New" w:hAnsi="Courier New" w:cs="Courier New"/>
+            <w:sz w:val="20"/>
+            <w:szCs w:val="20"/>
+            <w:shd w:val="clear" w:color="auto" w:fill="E5E5E5"/>
+          </w:rPr>
+          <w:t>LIKE</w:t>
+        </w:r>
+      </w:hyperlink>
+      <w:r>
+        <w:rPr>
+          <w:rFonts w:ascii="Courier New" w:hAnsi="Courier New" w:cs="Courier New"/>
+          <w:color w:val="444444"/>
+          <w:sz w:val="20"/>
+          <w:szCs w:val="20"/>
+          <w:shd w:val="clear" w:color="auto" w:fill="E5E5E5"/>
+        </w:rPr>
+        <w:t> </w:t>
+      </w:r>
+      <w:r>
+        <w:rPr>
+          <w:rStyle w:val="cm-string"/>
+          <w:rFonts w:ascii="Courier New" w:hAnsi="Courier New" w:cs="Courier New"/>
+          <w:color w:val="AA1111"/>
+          <w:sz w:val="20"/>
+          <w:szCs w:val="20"/>
+          <w:shd w:val="clear" w:color="auto" w:fill="E5E5E5"/>
+        </w:rPr>
+        <w:t>'%e'</w:t>
+      </w:r>
+      <w:r>
+        <w:rPr>
+          <w:rStyle w:val="cm-punctuation"/>
+          <w:rFonts w:ascii="Courier New" w:hAnsi="Courier New" w:cs="Courier New"/>
+          <w:color w:val="444444"/>
+          <w:sz w:val="20"/>
+          <w:szCs w:val="20"/>
+          <w:shd w:val="clear" w:color="auto" w:fill="E5E5E5"/>
+        </w:rPr>
+        <w:t>;</w:t>
+      </w:r>
+    </w:p>
+    <w:p>
+      <w:pPr>
+        <w:rPr>
+          <w:rFonts w:ascii="Courier New" w:hAnsi="Courier New" w:cs="Courier New"/>
+          <w:color w:val="444444"/>
+          <w:sz w:val="20"/>
+          <w:szCs w:val="20"/>
+          <w:shd w:val="clear" w:color="auto" w:fill="E5E5E5"/>
+        </w:rPr>
+      </w:pPr>
+      <w:r>
+        <w:rPr>
+          <w:noProof/>
+        </w:rPr>
+        <w:lastRenderedPageBreak/>
+        <w:drawing>
+          <wp:inline distT="0" distB="0" distL="0" distR="0" wp14:anchorId="098DFEF6" wp14:editId="277AD4BF">
+            <wp:extent cx="3962400" cy="742950"/>
+            <wp:effectExtent l="0" t="0" r="0" b="0"/>
+            <wp:docPr id="596340861" name="Imagem 1" descr="Tela de celular com publicação numa rede social&#10;&#10;Descrição gerada automaticamente com confiança média"/>
+            <wp:cNvGraphicFramePr>
+              <a:graphicFrameLocks xmlns:a="http://schemas.openxmlformats.org/drawingml/2006/main" noChangeAspect="1"/>
+            </wp:cNvGraphicFramePr>
+            <a:graphic xmlns:a="http://schemas.openxmlformats.org/drawingml/2006/main">
+              <a:graphicData uri="http://schemas.openxmlformats.org/drawingml/2006/picture">
+                <pic:pic xmlns:pic="http://schemas.openxmlformats.org/drawingml/2006/picture">
+                  <pic:nvPicPr>
+                    <pic:cNvPr id="596340861" name="Imagem 1" descr="Tela de celular com publicação numa rede social&#10;&#10;Descrição gerada automaticamente com confiança média"/>
+                    <pic:cNvPicPr/>
+                  </pic:nvPicPr>
+                  <pic:blipFill>
+                    <a:blip r:embed="rId78"/>
+                    <a:stretch>
+                      <a:fillRect/>
+                    </a:stretch>
+                  </pic:blipFill>
+                  <pic:spPr>
+                    <a:xfrm>
+                      <a:off x="0" y="0"/>
+                      <a:ext cx="3962400" cy="742950"/>
+                    </a:xfrm>
+                    <a:prstGeom prst="rect">
+                      <a:avLst/>
+                    </a:prstGeom>
+                  </pic:spPr>
+                </pic:pic>
+              </a:graphicData>
+            </a:graphic>
+          </wp:inline>
+        </w:drawing>
+      </w:r>
+    </w:p>
+    <w:p>
+      <w:pPr>
+        <w:rPr>
+          <w:rFonts w:ascii="Arial" w:hAnsi="Arial" w:cs="Arial"/>
+          <w:sz w:val="24"/>
+          <w:szCs w:val="24"/>
+        </w:rPr>
+      </w:pPr>
+    </w:p>
+    <w:p>
+      <w:pPr>
+        <w:rPr>
+          <w:rFonts w:ascii="Arial" w:hAnsi="Arial" w:cs="Arial"/>
+          <w:sz w:val="24"/>
+          <w:szCs w:val="24"/>
+        </w:rPr>
+      </w:pPr>
+      <w:r>
+        <w:rPr>
+          <w:rFonts w:ascii="Arial" w:hAnsi="Arial" w:cs="Arial"/>
+          <w:sz w:val="24"/>
+          <w:szCs w:val="24"/>
+        </w:rPr>
+        <w:t xml:space="preserve">Retorna os nomes que terminam com </w:t>
+      </w:r>
+      <w:r>
+        <w:rPr>
+          <w:rFonts w:ascii="Arial" w:hAnsi="Arial" w:cs="Arial"/>
+          <w:b/>
+          <w:bCs/>
+          <w:sz w:val="24"/>
+          <w:szCs w:val="24"/>
+        </w:rPr>
+        <w:t>ne</w:t>
+      </w:r>
+      <w:r>
+        <w:rPr>
+          <w:rFonts w:ascii="Arial" w:hAnsi="Arial" w:cs="Arial"/>
+          <w:sz w:val="24"/>
+          <w:szCs w:val="24"/>
+        </w:rPr>
+        <w:t>.</w:t>
+      </w:r>
+    </w:p>
+    <w:p>
+      <w:pPr>
+        <w:rPr>
+          <w:rFonts w:ascii="Arial" w:hAnsi="Arial" w:cs="Arial"/>
+          <w:sz w:val="24"/>
+          <w:szCs w:val="24"/>
+        </w:rPr>
+      </w:pPr>
+      <w:r>
+        <w:rPr>
+          <w:noProof/>
+        </w:rPr>
+        <w:drawing>
+          <wp:inline distT="0" distB="0" distL="0" distR="0" wp14:anchorId="6C9EF9E4" wp14:editId="29E5A042">
+            <wp:extent cx="5000625" cy="2638425"/>
+            <wp:effectExtent l="0" t="0" r="9525" b="9525"/>
+            <wp:docPr id="826994597" name="Imagem 1" descr="Tabela&#10;&#10;Descrição gerada automaticamente com confiança baixa"/>
+            <wp:cNvGraphicFramePr>
+              <a:graphicFrameLocks xmlns:a="http://schemas.openxmlformats.org/drawingml/2006/main" noChangeAspect="1"/>
+            </wp:cNvGraphicFramePr>
+            <a:graphic xmlns:a="http://schemas.openxmlformats.org/drawingml/2006/main">
+              <a:graphicData uri="http://schemas.openxmlformats.org/drawingml/2006/picture">
+                <pic:pic xmlns:pic="http://schemas.openxmlformats.org/drawingml/2006/picture">
+                  <pic:nvPicPr>
+                    <pic:cNvPr id="826994597" name="Imagem 1" descr="Tabela&#10;&#10;Descrição gerada automaticamente com confiança baixa"/>
+                    <pic:cNvPicPr/>
+                  </pic:nvPicPr>
+                  <pic:blipFill>
+                    <a:blip r:embed="rId79"/>
+                    <a:stretch>
+                      <a:fillRect/>
+                    </a:stretch>
+                  </pic:blipFill>
+                  <pic:spPr>
+                    <a:xfrm>
+                      <a:off x="0" y="0"/>
+                      <a:ext cx="5000625" cy="2638425"/>
+                    </a:xfrm>
+                    <a:prstGeom prst="rect">
+                      <a:avLst/>
+                    </a:prstGeom>
+                  </pic:spPr>
+                </pic:pic>
+              </a:graphicData>
+            </a:graphic>
+          </wp:inline>
+        </w:drawing>
+      </w:r>
+    </w:p>
+    <w:p>
+      <w:pPr>
+        <w:rPr>
+          <w:rFonts w:ascii="Arial" w:hAnsi="Arial" w:cs="Arial"/>
+          <w:sz w:val="24"/>
+          <w:szCs w:val="24"/>
+        </w:rPr>
+      </w:pPr>
+    </w:p>
+    <w:p>
+      <w:pPr>
+        <w:rPr>
+          <w:rFonts w:ascii="Arial" w:hAnsi="Arial" w:cs="Arial"/>
+          <w:sz w:val="24"/>
+          <w:szCs w:val="24"/>
+        </w:rPr>
+      </w:pPr>
+    </w:p>
+    <w:p>
+      <w:pPr>
+        <w:rPr>
+          <w:rFonts w:ascii="Arial" w:hAnsi="Arial" w:cs="Arial"/>
+          <w:sz w:val="24"/>
+          <w:szCs w:val="24"/>
+        </w:rPr>
+      </w:pPr>
+      <w:r>
+        <w:rPr>
+          <w:rFonts w:ascii="Arial" w:hAnsi="Arial" w:cs="Arial"/>
+          <w:sz w:val="24"/>
+          <w:szCs w:val="24"/>
+        </w:rPr>
+        <w:t xml:space="preserve">Retorna qualquer nome que tenha a letra </w:t>
+      </w:r>
+      <w:r>
+        <w:rPr>
+          <w:rFonts w:ascii="Arial" w:hAnsi="Arial" w:cs="Arial"/>
+          <w:b/>
+          <w:bCs/>
+          <w:sz w:val="24"/>
+          <w:szCs w:val="24"/>
+        </w:rPr>
+        <w:t>a</w:t>
+      </w:r>
+      <w:r>
+        <w:rPr>
+          <w:rFonts w:ascii="Arial" w:hAnsi="Arial" w:cs="Arial"/>
+          <w:b/>
+          <w:bCs/>
+          <w:sz w:val="24"/>
+          <w:szCs w:val="24"/>
+        </w:rPr>
+        <w:t xml:space="preserve"> </w:t>
+      </w:r>
+      <w:r>
+        <w:rPr>
+          <w:rFonts w:ascii="Arial" w:hAnsi="Arial" w:cs="Arial"/>
+          <w:sz w:val="24"/>
+          <w:szCs w:val="24"/>
+        </w:rPr>
+        <w:t>no meio;</w:t>
+      </w:r>
+    </w:p>
+    <w:p>
+      <w:pPr>
+        <w:rPr>
+          <w:rFonts w:ascii="Arial" w:hAnsi="Arial" w:cs="Arial"/>
+          <w:sz w:val="24"/>
+          <w:szCs w:val="24"/>
+        </w:rPr>
+      </w:pPr>
+      <w:hyperlink r:id="rId80" w:tgtFrame="mysql_doc" w:history="1">
+        <w:r>
+          <w:rPr>
+            <w:rStyle w:val="Hyperlink"/>
+            <w:rFonts w:ascii="Courier New" w:hAnsi="Courier New" w:cs="Courier New"/>
+            <w:sz w:val="20"/>
+            <w:szCs w:val="20"/>
+            <w:shd w:val="clear" w:color="auto" w:fill="E5E5E5"/>
+          </w:rPr>
+          <w:t>SELECT</w:t>
+        </w:r>
+      </w:hyperlink>
+      <w:r>
+        <w:rPr>
+          <w:rFonts w:ascii="Courier New" w:hAnsi="Courier New" w:cs="Courier New"/>
+          <w:color w:val="444444"/>
+          <w:sz w:val="20"/>
+          <w:szCs w:val="20"/>
+          <w:shd w:val="clear" w:color="auto" w:fill="E5E5E5"/>
+        </w:rPr>
+        <w:t> </w:t>
+      </w:r>
+      <w:r>
+        <w:rPr>
+          <w:rStyle w:val="cm-operator"/>
+          <w:rFonts w:ascii="Courier New" w:hAnsi="Courier New" w:cs="Courier New"/>
+          <w:color w:val="FF00FF"/>
+          <w:sz w:val="20"/>
+          <w:szCs w:val="20"/>
+          <w:shd w:val="clear" w:color="auto" w:fill="E5E5E5"/>
+        </w:rPr>
+        <w:t>*</w:t>
+      </w:r>
+      <w:r>
+        <w:rPr>
+          <w:rFonts w:ascii="Courier New" w:hAnsi="Courier New" w:cs="Courier New"/>
+          <w:color w:val="444444"/>
+          <w:sz w:val="20"/>
+          <w:szCs w:val="20"/>
+          <w:shd w:val="clear" w:color="auto" w:fill="E5E5E5"/>
+        </w:rPr>
+        <w:t> </w:t>
+      </w:r>
+      <w:r>
+        <w:rPr>
+          <w:rStyle w:val="cm-keyword"/>
+          <w:rFonts w:ascii="Courier New" w:hAnsi="Courier New" w:cs="Courier New"/>
+          <w:color w:val="770088"/>
+          <w:sz w:val="20"/>
+          <w:szCs w:val="20"/>
+          <w:shd w:val="clear" w:color="auto" w:fill="E5E5E5"/>
+        </w:rPr>
+        <w:t>FROM</w:t>
+      </w:r>
+      <w:r>
+        <w:rPr>
+          <w:rFonts w:ascii="Courier New" w:hAnsi="Courier New" w:cs="Courier New"/>
+          <w:color w:val="444444"/>
+          <w:sz w:val="20"/>
+          <w:szCs w:val="20"/>
+          <w:shd w:val="clear" w:color="auto" w:fill="E5E5E5"/>
+        </w:rPr>
+        <w:t> </w:t>
+      </w:r>
+      <w:r>
+        <w:rPr>
+          <w:rStyle w:val="cm-variable-2"/>
+          <w:rFonts w:ascii="Courier New" w:hAnsi="Courier New" w:cs="Courier New"/>
+          <w:color w:val="0055AA"/>
+          <w:sz w:val="20"/>
+          <w:szCs w:val="20"/>
+          <w:shd w:val="clear" w:color="auto" w:fill="E5E5E5"/>
+        </w:rPr>
+        <w:t>`</w:t>
+      </w:r>
+      <w:proofErr w:type="spellStart"/>
+      <w:r>
+        <w:rPr>
+          <w:rStyle w:val="cm-variable-2"/>
+          <w:rFonts w:ascii="Courier New" w:hAnsi="Courier New" w:cs="Courier New"/>
+          <w:color w:val="0055AA"/>
+          <w:sz w:val="20"/>
+          <w:szCs w:val="20"/>
+          <w:shd w:val="clear" w:color="auto" w:fill="E5E5E5"/>
+        </w:rPr>
+        <w:t>tb_alunos</w:t>
+      </w:r>
+      <w:proofErr w:type="spellEnd"/>
+      <w:r>
+        <w:rPr>
+          <w:rStyle w:val="cm-variable-2"/>
+          <w:rFonts w:ascii="Courier New" w:hAnsi="Courier New" w:cs="Courier New"/>
+          <w:color w:val="0055AA"/>
+          <w:sz w:val="20"/>
+          <w:szCs w:val="20"/>
+          <w:shd w:val="clear" w:color="auto" w:fill="E5E5E5"/>
+        </w:rPr>
+        <w:t>`</w:t>
+      </w:r>
+      <w:r>
+        <w:rPr>
+          <w:rFonts w:ascii="Courier New" w:hAnsi="Courier New" w:cs="Courier New"/>
+          <w:color w:val="444444"/>
+          <w:sz w:val="20"/>
+          <w:szCs w:val="20"/>
+          <w:shd w:val="clear" w:color="auto" w:fill="E5E5E5"/>
+        </w:rPr>
+        <w:t> </w:t>
+      </w:r>
+      <w:r>
+        <w:rPr>
+          <w:rStyle w:val="cm-keyword"/>
+          <w:rFonts w:ascii="Courier New" w:hAnsi="Courier New" w:cs="Courier New"/>
+          <w:color w:val="770088"/>
+          <w:sz w:val="20"/>
+          <w:szCs w:val="20"/>
+          <w:shd w:val="clear" w:color="auto" w:fill="E5E5E5"/>
+        </w:rPr>
+        <w:t>WHERE</w:t>
+      </w:r>
+      <w:r>
+        <w:rPr>
+          <w:rFonts w:ascii="Courier New" w:hAnsi="Courier New" w:cs="Courier New"/>
+          <w:color w:val="444444"/>
+          <w:sz w:val="20"/>
+          <w:szCs w:val="20"/>
+          <w:shd w:val="clear" w:color="auto" w:fill="E5E5E5"/>
+        </w:rPr>
+        <w:t> nome </w:t>
+      </w:r>
+      <w:hyperlink r:id="rId81" w:tgtFrame="mysql_doc" w:history="1">
+        <w:r>
+          <w:rPr>
+            <w:rStyle w:val="Hyperlink"/>
+            <w:rFonts w:ascii="Courier New" w:hAnsi="Courier New" w:cs="Courier New"/>
+            <w:sz w:val="20"/>
+            <w:szCs w:val="20"/>
+            <w:shd w:val="clear" w:color="auto" w:fill="E5E5E5"/>
+          </w:rPr>
+          <w:t>LIKE</w:t>
+        </w:r>
+      </w:hyperlink>
+      <w:r>
+        <w:rPr>
+          <w:rFonts w:ascii="Courier New" w:hAnsi="Courier New" w:cs="Courier New"/>
+          <w:color w:val="444444"/>
+          <w:sz w:val="20"/>
+          <w:szCs w:val="20"/>
+          <w:shd w:val="clear" w:color="auto" w:fill="E5E5E5"/>
+        </w:rPr>
+        <w:t> </w:t>
+      </w:r>
+      <w:r>
+        <w:rPr>
+          <w:rStyle w:val="cm-string"/>
+          <w:rFonts w:ascii="Courier New" w:hAnsi="Courier New" w:cs="Courier New"/>
+          <w:color w:val="AA1111"/>
+          <w:sz w:val="20"/>
+          <w:szCs w:val="20"/>
+          <w:shd w:val="clear" w:color="auto" w:fill="E5E5E5"/>
+        </w:rPr>
+        <w:t>'%a%'</w:t>
+      </w:r>
+      <w:r>
+        <w:rPr>
+          <w:rStyle w:val="cm-punctuation"/>
+          <w:rFonts w:ascii="Courier New" w:hAnsi="Courier New" w:cs="Courier New"/>
+          <w:color w:val="444444"/>
+          <w:sz w:val="20"/>
+          <w:szCs w:val="20"/>
+          <w:shd w:val="clear" w:color="auto" w:fill="E5E5E5"/>
+        </w:rPr>
+        <w:t>;</w:t>
+      </w:r>
+    </w:p>
+    <w:p>
+      <w:pPr>
+        <w:rPr>
+          <w:rFonts w:ascii="Arial" w:hAnsi="Arial" w:cs="Arial"/>
+          <w:sz w:val="24"/>
+          <w:szCs w:val="24"/>
+        </w:rPr>
+      </w:pPr>
+      <w:r>
+        <w:rPr>
+          <w:rFonts w:ascii="Arial" w:hAnsi="Arial" w:cs="Arial"/>
+          <w:b/>
+          <w:bCs/>
+          <w:sz w:val="24"/>
+          <w:szCs w:val="24"/>
+        </w:rPr>
+        <w:t>%a%</w:t>
+      </w:r>
+      <w:r>
+        <w:rPr>
+          <w:rFonts w:ascii="Arial" w:hAnsi="Arial" w:cs="Arial"/>
+          <w:sz w:val="24"/>
+          <w:szCs w:val="24"/>
+        </w:rPr>
+        <w:t xml:space="preserve"> - termina e começa com qualquer quantidade de letra e qualquer letra.</w:t>
+      </w:r>
+    </w:p>
+    <w:p>
+      <w:pPr>
+        <w:rPr>
+          <w:rFonts w:ascii="Arial" w:hAnsi="Arial" w:cs="Arial"/>
+          <w:sz w:val="24"/>
+          <w:szCs w:val="24"/>
+        </w:rPr>
+      </w:pPr>
+      <w:r>
+        <w:rPr>
+          <w:noProof/>
+        </w:rPr>
+        <w:drawing>
+          <wp:inline distT="0" distB="0" distL="0" distR="0" wp14:anchorId="5D21094B" wp14:editId="576E62FA">
+            <wp:extent cx="5753100" cy="2505075"/>
+            <wp:effectExtent l="0" t="0" r="0" b="9525"/>
+            <wp:docPr id="1266002457" name="Imagem 1" descr="Texto&#10;&#10;Descrição gerada automaticamente com confiança média"/>
+            <wp:cNvGraphicFramePr>
+              <a:graphicFrameLocks xmlns:a="http://schemas.openxmlformats.org/drawingml/2006/main" noChangeAspect="1"/>
+            </wp:cNvGraphicFramePr>
+            <a:graphic xmlns:a="http://schemas.openxmlformats.org/drawingml/2006/main">
+              <a:graphicData uri="http://schemas.openxmlformats.org/drawingml/2006/picture">
+                <pic:pic xmlns:pic="http://schemas.openxmlformats.org/drawingml/2006/picture">
+                  <pic:nvPicPr>
+                    <pic:cNvPr id="1266002457" name="Imagem 1" descr="Texto&#10;&#10;Descrição gerada automaticamente com confiança média"/>
+                    <pic:cNvPicPr/>
+                  </pic:nvPicPr>
+                  <pic:blipFill>
+                    <a:blip r:embed="rId82"/>
+                    <a:stretch>
+                      <a:fillRect/>
+                    </a:stretch>
+                  </pic:blipFill>
+                  <pic:spPr>
+                    <a:xfrm>
+                      <a:off x="0" y="0"/>
+                      <a:ext cx="5753100" cy="2505075"/>
+                    </a:xfrm>
+                    <a:prstGeom prst="rect">
+                      <a:avLst/>
+                    </a:prstGeom>
+                  </pic:spPr>
+                </pic:pic>
+              </a:graphicData>
+            </a:graphic>
+          </wp:inline>
+        </w:drawing>
+      </w:r>
+    </w:p>
+    <w:p>
+      <w:pPr>
+        <w:rPr>
+          <w:rFonts w:ascii="Arial" w:hAnsi="Arial" w:cs="Arial"/>
+          <w:sz w:val="24"/>
+          <w:szCs w:val="24"/>
+        </w:rPr>
+      </w:pPr>
+    </w:p>
+    <w:p>
+      <w:pPr>
+        <w:rPr>
+          <w:rFonts w:ascii="Arial" w:hAnsi="Arial" w:cs="Arial"/>
+          <w:sz w:val="24"/>
+          <w:szCs w:val="24"/>
+        </w:rPr>
+      </w:pPr>
+    </w:p>
+    <w:p>
+      <w:pPr>
+        <w:rPr>
+          <w:rFonts w:ascii="Arial" w:hAnsi="Arial" w:cs="Arial"/>
+          <w:sz w:val="24"/>
+          <w:szCs w:val="24"/>
+        </w:rPr>
+      </w:pPr>
+      <w:r>
+        <w:rPr>
+          <w:rFonts w:ascii="Arial" w:hAnsi="Arial" w:cs="Arial"/>
+          <w:sz w:val="24"/>
+          <w:szCs w:val="24"/>
+        </w:rPr>
+        <w:t xml:space="preserve">Retorna qualquer nome que inicie com a letra </w:t>
+      </w:r>
+      <w:r>
+        <w:rPr>
+          <w:rFonts w:ascii="Arial" w:hAnsi="Arial" w:cs="Arial"/>
+          <w:b/>
+          <w:bCs/>
+          <w:sz w:val="24"/>
+          <w:szCs w:val="24"/>
+        </w:rPr>
+        <w:t>C</w:t>
+      </w:r>
+      <w:r>
+        <w:rPr>
+          <w:rFonts w:ascii="Arial" w:hAnsi="Arial" w:cs="Arial"/>
+          <w:sz w:val="24"/>
+          <w:szCs w:val="24"/>
+        </w:rPr>
+        <w:t>.</w:t>
+      </w:r>
+    </w:p>
+    <w:p>
+      <w:pPr>
+        <w:rPr>
+          <w:rStyle w:val="cm-punctuation"/>
+          <w:rFonts w:ascii="Courier New" w:hAnsi="Courier New" w:cs="Courier New"/>
+          <w:color w:val="444444"/>
+          <w:sz w:val="20"/>
+          <w:szCs w:val="20"/>
+          <w:shd w:val="clear" w:color="auto" w:fill="E5E5E5"/>
+        </w:rPr>
+      </w:pPr>
+      <w:hyperlink r:id="rId83" w:tgtFrame="mysql_doc" w:history="1">
+        <w:r>
+          <w:rPr>
+            <w:rStyle w:val="Hyperlink"/>
+            <w:rFonts w:ascii="Courier New" w:hAnsi="Courier New" w:cs="Courier New"/>
+            <w:sz w:val="20"/>
+            <w:szCs w:val="20"/>
+            <w:shd w:val="clear" w:color="auto" w:fill="E5E5E5"/>
+          </w:rPr>
+          <w:t>SELECT</w:t>
+        </w:r>
+      </w:hyperlink>
+      <w:r>
+        <w:rPr>
+          <w:rFonts w:ascii="Courier New" w:hAnsi="Courier New" w:cs="Courier New"/>
+          <w:color w:val="444444"/>
+          <w:sz w:val="20"/>
+          <w:szCs w:val="20"/>
+          <w:shd w:val="clear" w:color="auto" w:fill="E5E5E5"/>
+        </w:rPr>
+        <w:t> </w:t>
+      </w:r>
+      <w:r>
+        <w:rPr>
+          <w:rStyle w:val="cm-operator"/>
+          <w:rFonts w:ascii="Courier New" w:hAnsi="Courier New" w:cs="Courier New"/>
+          <w:color w:val="FF00FF"/>
+          <w:sz w:val="20"/>
+          <w:szCs w:val="20"/>
+          <w:shd w:val="clear" w:color="auto" w:fill="E5E5E5"/>
+        </w:rPr>
+        <w:t>*</w:t>
+      </w:r>
+      <w:r>
+        <w:rPr>
+          <w:rFonts w:ascii="Courier New" w:hAnsi="Courier New" w:cs="Courier New"/>
+          <w:color w:val="444444"/>
+          <w:sz w:val="20"/>
+          <w:szCs w:val="20"/>
+          <w:shd w:val="clear" w:color="auto" w:fill="E5E5E5"/>
+        </w:rPr>
+        <w:t> </w:t>
+      </w:r>
+      <w:r>
+        <w:rPr>
+          <w:rStyle w:val="cm-keyword"/>
+          <w:rFonts w:ascii="Courier New" w:hAnsi="Courier New" w:cs="Courier New"/>
+          <w:color w:val="770088"/>
+          <w:sz w:val="20"/>
+          <w:szCs w:val="20"/>
+          <w:shd w:val="clear" w:color="auto" w:fill="E5E5E5"/>
+        </w:rPr>
+        <w:t>FROM</w:t>
+      </w:r>
+      <w:r>
+        <w:rPr>
+          <w:rFonts w:ascii="Courier New" w:hAnsi="Courier New" w:cs="Courier New"/>
+          <w:color w:val="444444"/>
+          <w:sz w:val="20"/>
+          <w:szCs w:val="20"/>
+          <w:shd w:val="clear" w:color="auto" w:fill="E5E5E5"/>
+        </w:rPr>
+        <w:t> </w:t>
+      </w:r>
+      <w:r>
+        <w:rPr>
+          <w:rStyle w:val="cm-variable-2"/>
+          <w:rFonts w:ascii="Courier New" w:hAnsi="Courier New" w:cs="Courier New"/>
+          <w:color w:val="0055AA"/>
+          <w:sz w:val="20"/>
+          <w:szCs w:val="20"/>
+          <w:shd w:val="clear" w:color="auto" w:fill="E5E5E5"/>
+        </w:rPr>
+        <w:t>`</w:t>
+      </w:r>
+      <w:proofErr w:type="spellStart"/>
+      <w:r>
+        <w:rPr>
+          <w:rStyle w:val="cm-variable-2"/>
+          <w:rFonts w:ascii="Courier New" w:hAnsi="Courier New" w:cs="Courier New"/>
+          <w:color w:val="0055AA"/>
+          <w:sz w:val="20"/>
+          <w:szCs w:val="20"/>
+          <w:shd w:val="clear" w:color="auto" w:fill="E5E5E5"/>
+        </w:rPr>
+        <w:t>tb_alunos</w:t>
+      </w:r>
+      <w:proofErr w:type="spellEnd"/>
+      <w:r>
+        <w:rPr>
+          <w:rStyle w:val="cm-variable-2"/>
+          <w:rFonts w:ascii="Courier New" w:hAnsi="Courier New" w:cs="Courier New"/>
+          <w:color w:val="0055AA"/>
+          <w:sz w:val="20"/>
+          <w:szCs w:val="20"/>
+          <w:shd w:val="clear" w:color="auto" w:fill="E5E5E5"/>
+        </w:rPr>
+        <w:t>`</w:t>
+      </w:r>
+      <w:r>
+        <w:rPr>
+          <w:rFonts w:ascii="Courier New" w:hAnsi="Courier New" w:cs="Courier New"/>
+          <w:color w:val="444444"/>
+          <w:sz w:val="20"/>
+          <w:szCs w:val="20"/>
+          <w:shd w:val="clear" w:color="auto" w:fill="E5E5E5"/>
+        </w:rPr>
+        <w:t> </w:t>
+      </w:r>
+      <w:r>
+        <w:rPr>
+          <w:rStyle w:val="cm-keyword"/>
+          <w:rFonts w:ascii="Courier New" w:hAnsi="Courier New" w:cs="Courier New"/>
+          <w:color w:val="770088"/>
+          <w:sz w:val="20"/>
+          <w:szCs w:val="20"/>
+          <w:shd w:val="clear" w:color="auto" w:fill="E5E5E5"/>
+        </w:rPr>
+        <w:t>WHERE</w:t>
+      </w:r>
+      <w:r>
+        <w:rPr>
+          <w:rFonts w:ascii="Courier New" w:hAnsi="Courier New" w:cs="Courier New"/>
+          <w:color w:val="444444"/>
+          <w:sz w:val="20"/>
+          <w:szCs w:val="20"/>
+          <w:shd w:val="clear" w:color="auto" w:fill="E5E5E5"/>
+        </w:rPr>
+        <w:t> nome </w:t>
+      </w:r>
+      <w:hyperlink r:id="rId84" w:tgtFrame="mysql_doc" w:history="1">
+        <w:r>
+          <w:rPr>
+            <w:rStyle w:val="Hyperlink"/>
+            <w:rFonts w:ascii="Courier New" w:hAnsi="Courier New" w:cs="Courier New"/>
+            <w:sz w:val="20"/>
+            <w:szCs w:val="20"/>
+            <w:shd w:val="clear" w:color="auto" w:fill="E5E5E5"/>
+          </w:rPr>
+          <w:t>LIKE</w:t>
+        </w:r>
+      </w:hyperlink>
+      <w:r>
+        <w:rPr>
+          <w:rFonts w:ascii="Courier New" w:hAnsi="Courier New" w:cs="Courier New"/>
+          <w:color w:val="444444"/>
+          <w:sz w:val="20"/>
+          <w:szCs w:val="20"/>
+          <w:shd w:val="clear" w:color="auto" w:fill="E5E5E5"/>
+        </w:rPr>
+        <w:t> </w:t>
+      </w:r>
+      <w:r>
+        <w:rPr>
+          <w:rStyle w:val="cm-string"/>
+          <w:rFonts w:ascii="Courier New" w:hAnsi="Courier New" w:cs="Courier New"/>
+          <w:color w:val="AA1111"/>
+          <w:sz w:val="20"/>
+          <w:szCs w:val="20"/>
+          <w:shd w:val="clear" w:color="auto" w:fill="E5E5E5"/>
+        </w:rPr>
+        <w:t>'c%'</w:t>
+      </w:r>
+      <w:r>
+        <w:rPr>
+          <w:rStyle w:val="cm-punctuation"/>
+          <w:rFonts w:ascii="Courier New" w:hAnsi="Courier New" w:cs="Courier New"/>
+          <w:color w:val="444444"/>
+          <w:sz w:val="20"/>
+          <w:szCs w:val="20"/>
+          <w:shd w:val="clear" w:color="auto" w:fill="E5E5E5"/>
+        </w:rPr>
+        <w:t>;</w:t>
+      </w:r>
+    </w:p>
+    <w:p>
+      <w:pPr>
+        <w:rPr>
+          <w:rFonts w:ascii="Arial" w:hAnsi="Arial" w:cs="Arial"/>
+          <w:sz w:val="24"/>
+          <w:szCs w:val="24"/>
+        </w:rPr>
+      </w:pPr>
+      <w:r>
+        <w:rPr>
+          <w:noProof/>
+        </w:rPr>
+        <w:lastRenderedPageBreak/>
+        <w:drawing>
+          <wp:inline distT="0" distB="0" distL="0" distR="0" wp14:anchorId="7ED270EB" wp14:editId="6A42E4F3">
+            <wp:extent cx="4086225" cy="600075"/>
+            <wp:effectExtent l="0" t="0" r="9525" b="9525"/>
+            <wp:docPr id="1798754001" name="Imagem 1" descr="Tela de celular com publicação numa rede social&#10;&#10;Descrição gerada automaticamente com confiança média"/>
+            <wp:cNvGraphicFramePr>
+              <a:graphicFrameLocks xmlns:a="http://schemas.openxmlformats.org/drawingml/2006/main" noChangeAspect="1"/>
+            </wp:cNvGraphicFramePr>
+            <a:graphic xmlns:a="http://schemas.openxmlformats.org/drawingml/2006/main">
+              <a:graphicData uri="http://schemas.openxmlformats.org/drawingml/2006/picture">
+                <pic:pic xmlns:pic="http://schemas.openxmlformats.org/drawingml/2006/picture">
+                  <pic:nvPicPr>
+                    <pic:cNvPr id="1798754001" name="Imagem 1" descr="Tela de celular com publicação numa rede social&#10;&#10;Descrição gerada automaticamente com confiança média"/>
+                    <pic:cNvPicPr/>
+                  </pic:nvPicPr>
+                  <pic:blipFill>
+                    <a:blip r:embed="rId85"/>
+                    <a:stretch>
+                      <a:fillRect/>
+                    </a:stretch>
+                  </pic:blipFill>
+                  <pic:spPr>
+                    <a:xfrm>
+                      <a:off x="0" y="0"/>
+                      <a:ext cx="4086225" cy="600075"/>
+                    </a:xfrm>
+                    <a:prstGeom prst="rect">
+                      <a:avLst/>
+                    </a:prstGeom>
+                  </pic:spPr>
+                </pic:pic>
+              </a:graphicData>
+            </a:graphic>
+          </wp:inline>
+        </w:drawing>
+      </w:r>
+    </w:p>
+    <w:p>
+      <w:pPr>
+        <w:rPr>
+          <w:rFonts w:ascii="Arial" w:hAnsi="Arial" w:cs="Arial"/>
+          <w:sz w:val="24"/>
+          <w:szCs w:val="24"/>
+        </w:rPr>
+      </w:pPr>
+    </w:p>
+    <w:p>
+      <w:pPr>
+        <w:rPr>
+          <w:rFonts w:ascii="Arial" w:hAnsi="Arial" w:cs="Arial"/>
+          <w:sz w:val="24"/>
+          <w:szCs w:val="24"/>
+        </w:rPr>
+      </w:pPr>
+    </w:p>
+    <w:p>
+      <w:pPr>
+        <w:rPr>
+          <w:rFonts w:ascii="Arial" w:hAnsi="Arial" w:cs="Arial"/>
+          <w:sz w:val="24"/>
+          <w:szCs w:val="24"/>
+        </w:rPr>
+      </w:pPr>
+      <w:r>
+        <w:rPr>
+          <w:rFonts w:ascii="Arial" w:hAnsi="Arial" w:cs="Arial"/>
+          <w:sz w:val="24"/>
+          <w:szCs w:val="24"/>
+        </w:rPr>
+        <w:t>Retorna todo nome que tem uma primeira letra qualquer e termina com ‘</w:t>
+      </w:r>
+      <w:proofErr w:type="spellStart"/>
+      <w:r>
+        <w:rPr>
+          <w:rFonts w:ascii="Arial" w:hAnsi="Arial" w:cs="Arial"/>
+          <w:sz w:val="24"/>
+          <w:szCs w:val="24"/>
+        </w:rPr>
+        <w:t>riel</w:t>
+      </w:r>
+      <w:proofErr w:type="spellEnd"/>
+      <w:r>
+        <w:rPr>
+          <w:rFonts w:ascii="Arial" w:hAnsi="Arial" w:cs="Arial"/>
+          <w:sz w:val="24"/>
+          <w:szCs w:val="24"/>
+        </w:rPr>
+        <w:t>’.</w:t>
+      </w:r>
+    </w:p>
+    <w:p>
+      <w:pPr>
+        <w:rPr>
+          <w:rFonts w:ascii="Arial" w:hAnsi="Arial" w:cs="Arial"/>
+          <w:sz w:val="24"/>
+          <w:szCs w:val="24"/>
+        </w:rPr>
+      </w:pPr>
+      <w:r>
+        <w:rPr>
+          <w:noProof/>
+        </w:rPr>
+        <w:drawing>
+          <wp:inline distT="0" distB="0" distL="0" distR="0" wp14:anchorId="6BD857B6" wp14:editId="65A9CB70">
+            <wp:extent cx="3867150" cy="752475"/>
+            <wp:effectExtent l="0" t="0" r="0" b="9525"/>
+            <wp:docPr id="403779717" name="Imagem 1" descr="Interface gráfica do usuário, Aplicativo, Site&#10;&#10;Descrição gerada automaticamente"/>
+            <wp:cNvGraphicFramePr>
+              <a:graphicFrameLocks xmlns:a="http://schemas.openxmlformats.org/drawingml/2006/main" noChangeAspect="1"/>
+            </wp:cNvGraphicFramePr>
+            <a:graphic xmlns:a="http://schemas.openxmlformats.org/drawingml/2006/main">
+              <a:graphicData uri="http://schemas.openxmlformats.org/drawingml/2006/picture">
+                <pic:pic xmlns:pic="http://schemas.openxmlformats.org/drawingml/2006/picture">
+                  <pic:nvPicPr>
+                    <pic:cNvPr id="403779717" name="Imagem 1" descr="Interface gráfica do usuário, Aplicativo, Site&#10;&#10;Descrição gerada automaticamente"/>
+                    <pic:cNvPicPr/>
+                  </pic:nvPicPr>
+                  <pic:blipFill>
+                    <a:blip r:embed="rId86"/>
+                    <a:stretch>
+                      <a:fillRect/>
+                    </a:stretch>
+                  </pic:blipFill>
+                  <pic:spPr>
+                    <a:xfrm>
+                      <a:off x="0" y="0"/>
+                      <a:ext cx="3867150" cy="752475"/>
+                    </a:xfrm>
+                    <a:prstGeom prst="rect">
+                      <a:avLst/>
+                    </a:prstGeom>
+                  </pic:spPr>
+                </pic:pic>
+              </a:graphicData>
+            </a:graphic>
+          </wp:inline>
+        </w:drawing>
+      </w:r>
+    </w:p>
+    <w:p>
+      <w:pPr>
+        <w:rPr>
+          <w:rFonts w:ascii="Arial" w:hAnsi="Arial" w:cs="Arial"/>
+          <w:sz w:val="24"/>
+          <w:szCs w:val="24"/>
+        </w:rPr>
+      </w:pPr>
+    </w:p>
+    <w:p>
+      <w:pPr>
+        <w:rPr>
+          <w:rFonts w:ascii="Arial" w:hAnsi="Arial" w:cs="Arial"/>
+          <w:sz w:val="24"/>
+          <w:szCs w:val="24"/>
+        </w:rPr>
+      </w:pPr>
+      <w:r>
+        <w:rPr>
+          <w:rFonts w:ascii="Arial" w:hAnsi="Arial" w:cs="Arial"/>
+          <w:sz w:val="24"/>
+          <w:szCs w:val="24"/>
+        </w:rPr>
+        <w:t>Retorna qualquer nome com 4 caracteres e que as 2 do meio são ’</w:t>
+      </w:r>
+      <w:proofErr w:type="spellStart"/>
+      <w:r>
+        <w:rPr>
+          <w:rFonts w:ascii="Arial" w:hAnsi="Arial" w:cs="Arial"/>
+          <w:sz w:val="24"/>
+          <w:szCs w:val="24"/>
+        </w:rPr>
+        <w:t>ru</w:t>
+      </w:r>
+      <w:proofErr w:type="spellEnd"/>
+      <w:r>
+        <w:rPr>
+          <w:rFonts w:ascii="Arial" w:hAnsi="Arial" w:cs="Arial"/>
+          <w:sz w:val="24"/>
+          <w:szCs w:val="24"/>
+        </w:rPr>
+        <w:t>’.</w:t>
+      </w:r>
+    </w:p>
+    <w:p>
+      <w:pPr>
+        <w:rPr>
+          <w:rFonts w:ascii="Arial" w:hAnsi="Arial" w:cs="Arial"/>
+          <w:sz w:val="24"/>
+          <w:szCs w:val="24"/>
+        </w:rPr>
+      </w:pPr>
+      <w:r>
+        <w:rPr>
+          <w:noProof/>
+        </w:rPr>
+        <w:drawing>
+          <wp:inline distT="0" distB="0" distL="0" distR="0" wp14:anchorId="0FB55285" wp14:editId="3A2B6041">
+            <wp:extent cx="4095750" cy="485775"/>
+            <wp:effectExtent l="0" t="0" r="0" b="9525"/>
+            <wp:docPr id="349679732" name="Imagem 1" descr="Tela de celular com aplicativo aberto&#10;&#10;Descrição gerada automaticamente com confiança média"/>
+            <wp:cNvGraphicFramePr>
+              <a:graphicFrameLocks xmlns:a="http://schemas.openxmlformats.org/drawingml/2006/main" noChangeAspect="1"/>
+            </wp:cNvGraphicFramePr>
+            <a:graphic xmlns:a="http://schemas.openxmlformats.org/drawingml/2006/main">
+              <a:graphicData uri="http://schemas.openxmlformats.org/drawingml/2006/picture">
+                <pic:pic xmlns:pic="http://schemas.openxmlformats.org/drawingml/2006/picture">
+                  <pic:nvPicPr>
+                    <pic:cNvPr id="349679732" name="Imagem 1" descr="Tela de celular com aplicativo aberto&#10;&#10;Descrição gerada automaticamente com confiança média"/>
+                    <pic:cNvPicPr/>
+                  </pic:nvPicPr>
+                  <pic:blipFill>
+                    <a:blip r:embed="rId87"/>
+                    <a:stretch>
+                      <a:fillRect/>
+                    </a:stretch>
+                  </pic:blipFill>
+                  <pic:spPr>
+                    <a:xfrm>
+                      <a:off x="0" y="0"/>
+                      <a:ext cx="4095750" cy="485775"/>
+                    </a:xfrm>
+                    <a:prstGeom prst="rect">
+                      <a:avLst/>
+                    </a:prstGeom>
+                  </pic:spPr>
+                </pic:pic>
+              </a:graphicData>
+            </a:graphic>
+          </wp:inline>
+        </w:drawing>
+      </w:r>
+    </w:p>
+    <w:p>
+      <w:pPr>
+        <w:rPr>
+          <w:rFonts w:ascii="Arial" w:hAnsi="Arial" w:cs="Arial"/>
+          <w:sz w:val="24"/>
+          <w:szCs w:val="24"/>
+        </w:rPr>
+      </w:pPr>
+    </w:p>
+    <w:p>
+      <w:pPr>
+        <w:rPr>
+          <w:rFonts w:ascii="Arial" w:hAnsi="Arial" w:cs="Arial"/>
+          <w:sz w:val="24"/>
+          <w:szCs w:val="24"/>
+        </w:rPr>
+      </w:pPr>
+    </w:p>
+    <w:p>
+      <w:pPr>
+        <w:rPr>
+          <w:rFonts w:ascii="Arial" w:hAnsi="Arial" w:cs="Arial"/>
+          <w:sz w:val="24"/>
+          <w:szCs w:val="24"/>
+        </w:rPr>
+      </w:pPr>
+      <w:r>
+        <w:rPr>
+          <w:rFonts w:ascii="Arial" w:hAnsi="Arial" w:cs="Arial"/>
+          <w:sz w:val="24"/>
+          <w:szCs w:val="24"/>
+        </w:rPr>
+        <w:t>Retorna nome que inicia com a letra A e tem mais 3 caracteres quaisquer.</w:t>
+      </w:r>
+    </w:p>
+    <w:p>
+      <w:pPr>
+        <w:rPr>
+          <w:rFonts w:ascii="Arial" w:hAnsi="Arial" w:cs="Arial"/>
+          <w:sz w:val="24"/>
+          <w:szCs w:val="24"/>
+        </w:rPr>
+      </w:pPr>
+      <w:r>
+        <w:rPr>
+          <w:noProof/>
+        </w:rPr>
+        <w:drawing>
+          <wp:inline distT="0" distB="0" distL="0" distR="0" wp14:anchorId="7ACF704F" wp14:editId="0314712D">
+            <wp:extent cx="4610100" cy="2228850"/>
+            <wp:effectExtent l="0" t="0" r="0" b="0"/>
+            <wp:docPr id="1222047609" name="Imagem 1" descr="Interface gráfica do usuário, Texto, Aplicativo&#10;&#10;Descrição gerada automaticamente"/>
+            <wp:cNvGraphicFramePr>
+              <a:graphicFrameLocks xmlns:a="http://schemas.openxmlformats.org/drawingml/2006/main" noChangeAspect="1"/>
+            </wp:cNvGraphicFramePr>
+            <a:graphic xmlns:a="http://schemas.openxmlformats.org/drawingml/2006/main">
+              <a:graphicData uri="http://schemas.openxmlformats.org/drawingml/2006/picture">
+                <pic:pic xmlns:pic="http://schemas.openxmlformats.org/drawingml/2006/picture">
+                  <pic:nvPicPr>
+                    <pic:cNvPr id="1222047609" name="Imagem 1" descr="Interface gráfica do usuário, Texto, Aplicativo&#10;&#10;Descrição gerada automaticamente"/>
+                    <pic:cNvPicPr/>
+                  </pic:nvPicPr>
+                  <pic:blipFill>
+                    <a:blip r:embed="rId88"/>
+                    <a:stretch>
+                      <a:fillRect/>
+                    </a:stretch>
+                  </pic:blipFill>
+                  <pic:spPr>
+                    <a:xfrm>
+                      <a:off x="0" y="0"/>
+                      <a:ext cx="4610100" cy="2228850"/>
+                    </a:xfrm>
+                    <a:prstGeom prst="rect">
+                      <a:avLst/>
+                    </a:prstGeom>
+                  </pic:spPr>
+                </pic:pic>
+              </a:graphicData>
+            </a:graphic>
+          </wp:inline>
+        </w:drawing>
+      </w:r>
+    </w:p>
+    <w:p>
+      <w:pPr>
+        <w:rPr>
+          <w:rFonts w:ascii="Arial" w:hAnsi="Arial" w:cs="Arial"/>
+          <w:sz w:val="24"/>
+          <w:szCs w:val="24"/>
+        </w:rPr>
+      </w:pPr>
+    </w:p>
+    <w:p>
+      <w:pPr>
+        <w:rPr>
+          <w:rFonts w:ascii="Arial" w:hAnsi="Arial" w:cs="Arial"/>
+          <w:sz w:val="24"/>
+          <w:szCs w:val="24"/>
+        </w:rPr>
+      </w:pPr>
+    </w:p>
+    <w:p>
+      <w:pPr>
+        <w:rPr>
+          <w:rFonts w:ascii="Arial" w:hAnsi="Arial" w:cs="Arial"/>
+          <w:sz w:val="24"/>
+          <w:szCs w:val="24"/>
+        </w:rPr>
+      </w:pPr>
+    </w:p>
+    <w:p>
+      <w:pPr>
+        <w:rPr>
+          <w:rFonts w:ascii="Arial" w:hAnsi="Arial" w:cs="Arial"/>
+          <w:sz w:val="24"/>
+          <w:szCs w:val="24"/>
+        </w:rPr>
+      </w:pPr>
+      <w:r>
+        <w:rPr>
+          <w:rFonts w:ascii="Arial" w:hAnsi="Arial" w:cs="Arial"/>
+          <w:sz w:val="24"/>
+          <w:szCs w:val="24"/>
+        </w:rPr>
+        <w:t xml:space="preserve">Retorna nome que tiver </w:t>
+      </w:r>
+      <w:r>
+        <w:rPr>
+          <w:rFonts w:ascii="Arial" w:hAnsi="Arial" w:cs="Arial"/>
+          <w:b/>
+          <w:bCs/>
+          <w:sz w:val="24"/>
+          <w:szCs w:val="24"/>
+        </w:rPr>
+        <w:t>qualquer quantidade de caracteres</w:t>
+      </w:r>
+      <w:r>
+        <w:rPr>
+          <w:rFonts w:ascii="Arial" w:hAnsi="Arial" w:cs="Arial"/>
+          <w:sz w:val="24"/>
+          <w:szCs w:val="24"/>
+        </w:rPr>
+        <w:t xml:space="preserve">, </w:t>
+      </w:r>
+      <w:proofErr w:type="spellStart"/>
+      <w:r>
+        <w:rPr>
+          <w:rFonts w:ascii="Arial" w:hAnsi="Arial" w:cs="Arial"/>
+          <w:b/>
+          <w:bCs/>
+          <w:sz w:val="24"/>
+          <w:szCs w:val="24"/>
+        </w:rPr>
+        <w:t>tt</w:t>
+      </w:r>
+      <w:proofErr w:type="spellEnd"/>
+      <w:r>
+        <w:rPr>
+          <w:rFonts w:ascii="Arial" w:hAnsi="Arial" w:cs="Arial"/>
+          <w:b/>
+          <w:bCs/>
+          <w:sz w:val="24"/>
+          <w:szCs w:val="24"/>
+        </w:rPr>
+        <w:t xml:space="preserve"> no meio</w:t>
+      </w:r>
+      <w:r>
+        <w:rPr>
+          <w:rFonts w:ascii="Arial" w:hAnsi="Arial" w:cs="Arial"/>
+          <w:sz w:val="24"/>
+          <w:szCs w:val="24"/>
+        </w:rPr>
+        <w:t xml:space="preserve"> e </w:t>
+      </w:r>
+      <w:r>
+        <w:rPr>
+          <w:rFonts w:ascii="Arial" w:hAnsi="Arial" w:cs="Arial"/>
+          <w:b/>
+          <w:bCs/>
+          <w:sz w:val="24"/>
+          <w:szCs w:val="24"/>
+        </w:rPr>
+        <w:t xml:space="preserve">terminar com </w:t>
+      </w:r>
+      <w:r>
+        <w:rPr>
+          <w:rFonts w:ascii="Arial" w:hAnsi="Arial" w:cs="Arial"/>
+          <w:b/>
+          <w:bCs/>
+          <w:sz w:val="24"/>
+          <w:szCs w:val="24"/>
+        </w:rPr>
+        <w:t>1</w:t>
+      </w:r>
+      <w:r>
+        <w:rPr>
+          <w:rFonts w:ascii="Arial" w:hAnsi="Arial" w:cs="Arial"/>
+          <w:b/>
+          <w:bCs/>
+          <w:sz w:val="24"/>
+          <w:szCs w:val="24"/>
+        </w:rPr>
+        <w:t xml:space="preserve"> caractere</w:t>
+      </w:r>
+      <w:r>
+        <w:rPr>
+          <w:rFonts w:ascii="Arial" w:hAnsi="Arial" w:cs="Arial"/>
+          <w:sz w:val="24"/>
+          <w:szCs w:val="24"/>
+        </w:rPr>
+        <w:t>.</w:t>
+      </w:r>
+    </w:p>
+    <w:p>
+      <w:pPr>
+        <w:rPr>
+          <w:rFonts w:ascii="Arial" w:hAnsi="Arial" w:cs="Arial"/>
+          <w:sz w:val="24"/>
+          <w:szCs w:val="24"/>
+        </w:rPr>
+      </w:pPr>
+      <w:hyperlink r:id="rId89" w:tgtFrame="mysql_doc" w:history="1">
+        <w:r>
+          <w:rPr>
+            <w:rStyle w:val="Hyperlink"/>
+            <w:rFonts w:ascii="Courier New" w:hAnsi="Courier New" w:cs="Courier New"/>
+            <w:sz w:val="20"/>
+            <w:szCs w:val="20"/>
+            <w:shd w:val="clear" w:color="auto" w:fill="E5E5E5"/>
+          </w:rPr>
+          <w:t>SELECT</w:t>
+        </w:r>
+      </w:hyperlink>
+      <w:r>
+        <w:rPr>
+          <w:rFonts w:ascii="Courier New" w:hAnsi="Courier New" w:cs="Courier New"/>
+          <w:color w:val="444444"/>
+          <w:sz w:val="20"/>
+          <w:szCs w:val="20"/>
+          <w:shd w:val="clear" w:color="auto" w:fill="E5E5E5"/>
+        </w:rPr>
+        <w:t> </w:t>
+      </w:r>
+      <w:r>
+        <w:rPr>
+          <w:rStyle w:val="cm-operator"/>
+          <w:rFonts w:ascii="Courier New" w:hAnsi="Courier New" w:cs="Courier New"/>
+          <w:color w:val="FF00FF"/>
+          <w:sz w:val="20"/>
+          <w:szCs w:val="20"/>
+          <w:shd w:val="clear" w:color="auto" w:fill="E5E5E5"/>
+        </w:rPr>
+        <w:t>*</w:t>
+      </w:r>
+      <w:r>
+        <w:rPr>
+          <w:rFonts w:ascii="Courier New" w:hAnsi="Courier New" w:cs="Courier New"/>
+          <w:color w:val="444444"/>
+          <w:sz w:val="20"/>
+          <w:szCs w:val="20"/>
+          <w:shd w:val="clear" w:color="auto" w:fill="E5E5E5"/>
+        </w:rPr>
+        <w:t> </w:t>
+      </w:r>
+      <w:r>
+        <w:rPr>
+          <w:rStyle w:val="cm-keyword"/>
+          <w:rFonts w:ascii="Courier New" w:hAnsi="Courier New" w:cs="Courier New"/>
+          <w:color w:val="770088"/>
+          <w:sz w:val="20"/>
+          <w:szCs w:val="20"/>
+          <w:shd w:val="clear" w:color="auto" w:fill="E5E5E5"/>
+        </w:rPr>
+        <w:t>FROM</w:t>
+      </w:r>
+      <w:r>
+        <w:rPr>
+          <w:rFonts w:ascii="Courier New" w:hAnsi="Courier New" w:cs="Courier New"/>
+          <w:color w:val="444444"/>
+          <w:sz w:val="20"/>
+          <w:szCs w:val="20"/>
+          <w:shd w:val="clear" w:color="auto" w:fill="E5E5E5"/>
+        </w:rPr>
+        <w:t> </w:t>
+      </w:r>
+      <w:r>
+        <w:rPr>
+          <w:rStyle w:val="cm-variable-2"/>
+          <w:rFonts w:ascii="Courier New" w:hAnsi="Courier New" w:cs="Courier New"/>
+          <w:color w:val="0055AA"/>
+          <w:sz w:val="20"/>
+          <w:szCs w:val="20"/>
+          <w:shd w:val="clear" w:color="auto" w:fill="E5E5E5"/>
+        </w:rPr>
+        <w:t>`</w:t>
+      </w:r>
+      <w:proofErr w:type="spellStart"/>
+      <w:r>
+        <w:rPr>
+          <w:rStyle w:val="cm-variable-2"/>
+          <w:rFonts w:ascii="Courier New" w:hAnsi="Courier New" w:cs="Courier New"/>
+          <w:color w:val="0055AA"/>
+          <w:sz w:val="20"/>
+          <w:szCs w:val="20"/>
+          <w:shd w:val="clear" w:color="auto" w:fill="E5E5E5"/>
+        </w:rPr>
+        <w:t>tb_alunos</w:t>
+      </w:r>
+      <w:proofErr w:type="spellEnd"/>
+      <w:r>
+        <w:rPr>
+          <w:rStyle w:val="cm-variable-2"/>
+          <w:rFonts w:ascii="Courier New" w:hAnsi="Courier New" w:cs="Courier New"/>
+          <w:color w:val="0055AA"/>
+          <w:sz w:val="20"/>
+          <w:szCs w:val="20"/>
+          <w:shd w:val="clear" w:color="auto" w:fill="E5E5E5"/>
+        </w:rPr>
+        <w:t>`</w:t>
+      </w:r>
+      <w:r>
+        <w:rPr>
+          <w:rFonts w:ascii="Courier New" w:hAnsi="Courier New" w:cs="Courier New"/>
+          <w:color w:val="444444"/>
+          <w:sz w:val="20"/>
+          <w:szCs w:val="20"/>
+          <w:shd w:val="clear" w:color="auto" w:fill="E5E5E5"/>
+        </w:rPr>
+        <w:t> </w:t>
+      </w:r>
+      <w:r>
+        <w:rPr>
+          <w:rStyle w:val="cm-keyword"/>
+          <w:rFonts w:ascii="Courier New" w:hAnsi="Courier New" w:cs="Courier New"/>
+          <w:color w:val="770088"/>
+          <w:sz w:val="20"/>
+          <w:szCs w:val="20"/>
+          <w:shd w:val="clear" w:color="auto" w:fill="E5E5E5"/>
+        </w:rPr>
+        <w:t>WHERE</w:t>
+      </w:r>
+      <w:r>
+        <w:rPr>
+          <w:rFonts w:ascii="Courier New" w:hAnsi="Courier New" w:cs="Courier New"/>
+          <w:color w:val="444444"/>
+          <w:sz w:val="20"/>
+          <w:szCs w:val="20"/>
+          <w:shd w:val="clear" w:color="auto" w:fill="E5E5E5"/>
+        </w:rPr>
+        <w:t> nome </w:t>
+      </w:r>
+      <w:hyperlink r:id="rId90" w:tgtFrame="mysql_doc" w:history="1">
+        <w:r>
+          <w:rPr>
+            <w:rStyle w:val="Hyperlink"/>
+            <w:rFonts w:ascii="Courier New" w:hAnsi="Courier New" w:cs="Courier New"/>
+            <w:sz w:val="20"/>
+            <w:szCs w:val="20"/>
+            <w:shd w:val="clear" w:color="auto" w:fill="E5E5E5"/>
+          </w:rPr>
+          <w:t>LIKE</w:t>
+        </w:r>
+      </w:hyperlink>
+      <w:r>
+        <w:rPr>
+          <w:rFonts w:ascii="Courier New" w:hAnsi="Courier New" w:cs="Courier New"/>
+          <w:color w:val="444444"/>
+          <w:sz w:val="20"/>
+          <w:szCs w:val="20"/>
+          <w:shd w:val="clear" w:color="auto" w:fill="E5E5E5"/>
+        </w:rPr>
+        <w:t> </w:t>
+      </w:r>
+      <w:r>
+        <w:rPr>
+          <w:rStyle w:val="cm-string"/>
+          <w:rFonts w:ascii="Courier New" w:hAnsi="Courier New" w:cs="Courier New"/>
+          <w:color w:val="AA1111"/>
+          <w:sz w:val="20"/>
+          <w:szCs w:val="20"/>
+          <w:shd w:val="clear" w:color="auto" w:fill="E5E5E5"/>
+        </w:rPr>
+        <w:t>'%</w:t>
+      </w:r>
+      <w:proofErr w:type="spellStart"/>
+      <w:r>
+        <w:rPr>
+          <w:rStyle w:val="cm-string"/>
+          <w:rFonts w:ascii="Courier New" w:hAnsi="Courier New" w:cs="Courier New"/>
+          <w:color w:val="AA1111"/>
+          <w:sz w:val="20"/>
+          <w:szCs w:val="20"/>
+          <w:shd w:val="clear" w:color="auto" w:fill="E5E5E5"/>
+        </w:rPr>
+        <w:t>tt</w:t>
+      </w:r>
+      <w:proofErr w:type="spellEnd"/>
+      <w:r>
+        <w:rPr>
+          <w:rStyle w:val="cm-string"/>
+          <w:rFonts w:ascii="Courier New" w:hAnsi="Courier New" w:cs="Courier New"/>
+          <w:color w:val="AA1111"/>
+          <w:sz w:val="20"/>
+          <w:szCs w:val="20"/>
+          <w:shd w:val="clear" w:color="auto" w:fill="E5E5E5"/>
+        </w:rPr>
+        <w:t>_'</w:t>
+      </w:r>
+      <w:r>
+        <w:rPr>
+          <w:rStyle w:val="cm-punctuation"/>
+          <w:rFonts w:ascii="Courier New" w:hAnsi="Courier New" w:cs="Courier New"/>
+          <w:color w:val="444444"/>
+          <w:sz w:val="20"/>
+          <w:szCs w:val="20"/>
+          <w:shd w:val="clear" w:color="auto" w:fill="E5E5E5"/>
+        </w:rPr>
+        <w:t>;</w:t>
+      </w:r>
+    </w:p>
+    <w:p>
+      <w:pPr>
+        <w:rPr>
+          <w:rFonts w:ascii="Arial" w:hAnsi="Arial" w:cs="Arial"/>
+          <w:sz w:val="24"/>
+          <w:szCs w:val="24"/>
+        </w:rPr>
+      </w:pPr>
+      <w:r>
+        <w:rPr>
+          <w:noProof/>
+        </w:rPr>
+        <w:drawing>
+          <wp:inline distT="0" distB="0" distL="0" distR="0" wp14:anchorId="23078DAA" wp14:editId="73D27B6F">
+            <wp:extent cx="4562475" cy="571500"/>
+            <wp:effectExtent l="0" t="0" r="9525" b="0"/>
+            <wp:docPr id="1926972761" name="Imagem 1" descr="Interface gráfica do usuário, Aplicativo&#10;&#10;Descrição gerada automaticamente"/>
+            <wp:cNvGraphicFramePr>
+              <a:graphicFrameLocks xmlns:a="http://schemas.openxmlformats.org/drawingml/2006/main" noChangeAspect="1"/>
+            </wp:cNvGraphicFramePr>
+            <a:graphic xmlns:a="http://schemas.openxmlformats.org/drawingml/2006/main">
+              <a:graphicData uri="http://schemas.openxmlformats.org/drawingml/2006/picture">
+                <pic:pic xmlns:pic="http://schemas.openxmlformats.org/drawingml/2006/picture">
+                  <pic:nvPicPr>
+                    <pic:cNvPr id="1926972761" name="Imagem 1" descr="Interface gráfica do usuário, Aplicativo&#10;&#10;Descrição gerada automaticamente"/>
+                    <pic:cNvPicPr/>
+                  </pic:nvPicPr>
+                  <pic:blipFill>
+                    <a:blip r:embed="rId91"/>
+                    <a:stretch>
+                      <a:fillRect/>
+                    </a:stretch>
+                  </pic:blipFill>
+                  <pic:spPr>
+                    <a:xfrm>
+                      <a:off x="0" y="0"/>
+                      <a:ext cx="4562475" cy="571500"/>
                     </a:xfrm>
                     <a:prstGeom prst="rect">
                       <a:avLst/>

</xml_diff>

<commit_message>
SELECT - Ordenando resultado
</commit_message>
<xml_diff>
--- a/MySQL.docx
+++ b/MySQL.docx
@@ -18089,6 +18089,875 @@
         </w:drawing>
       </w:r>
     </w:p>
+    <w:p>
+      <w:pPr>
+        <w:rPr>
+          <w:rFonts w:ascii="Arial" w:hAnsi="Arial" w:cs="Arial"/>
+          <w:sz w:val="24"/>
+          <w:szCs w:val="24"/>
+        </w:rPr>
+      </w:pPr>
+    </w:p>
+    <w:p>
+      <w:pPr>
+        <w:rPr>
+          <w:rFonts w:ascii="Arial" w:hAnsi="Arial" w:cs="Arial"/>
+          <w:b/>
+          <w:bCs/>
+          <w:sz w:val="32"/>
+          <w:szCs w:val="32"/>
+        </w:rPr>
+      </w:pPr>
+      <w:r>
+        <w:rPr>
+          <w:rFonts w:ascii="Arial" w:hAnsi="Arial" w:cs="Arial"/>
+          <w:b/>
+          <w:bCs/>
+          <w:sz w:val="32"/>
+          <w:szCs w:val="32"/>
+        </w:rPr>
+        <w:lastRenderedPageBreak/>
+        <w:t>SELECT – Ordenando resultado</w:t>
+      </w:r>
+    </w:p>
+    <w:p>
+      <w:pPr>
+        <w:rPr>
+          <w:rFonts w:ascii="Arial" w:hAnsi="Arial" w:cs="Arial"/>
+          <w:sz w:val="24"/>
+          <w:szCs w:val="24"/>
+        </w:rPr>
+      </w:pPr>
+    </w:p>
+    <w:p>
+      <w:pPr>
+        <w:rPr>
+          <w:rFonts w:ascii="Arial" w:hAnsi="Arial" w:cs="Arial"/>
+          <w:sz w:val="24"/>
+          <w:szCs w:val="24"/>
+        </w:rPr>
+      </w:pPr>
+      <w:r>
+        <w:rPr>
+          <w:rFonts w:ascii="Arial" w:hAnsi="Arial" w:cs="Arial"/>
+          <w:sz w:val="24"/>
+          <w:szCs w:val="24"/>
+        </w:rPr>
+        <w:t>- Palavra reservada: ORDER BY.</w:t>
+      </w:r>
+    </w:p>
+    <w:p>
+      <w:pPr>
+        <w:rPr>
+          <w:rFonts w:ascii="Arial" w:hAnsi="Arial" w:cs="Arial"/>
+          <w:sz w:val="24"/>
+          <w:szCs w:val="24"/>
+        </w:rPr>
+      </w:pPr>
+      <w:r>
+        <w:rPr>
+          <w:rFonts w:ascii="Arial" w:hAnsi="Arial" w:cs="Arial"/>
+          <w:sz w:val="24"/>
+          <w:szCs w:val="24"/>
+        </w:rPr>
+        <w:t>A construção de uma query (consulta), possui uma estrutura:</w:t>
+      </w:r>
+    </w:p>
+    <w:p>
+      <w:pPr>
+        <w:rPr>
+          <w:rFonts w:ascii="Arial" w:hAnsi="Arial" w:cs="Arial"/>
+          <w:b/>
+          <w:bCs/>
+          <w:sz w:val="24"/>
+          <w:szCs w:val="24"/>
+        </w:rPr>
+      </w:pPr>
+      <w:r>
+        <w:rPr>
+          <w:rFonts w:ascii="Arial" w:hAnsi="Arial" w:cs="Arial"/>
+          <w:b/>
+          <w:bCs/>
+          <w:sz w:val="24"/>
+          <w:szCs w:val="24"/>
+        </w:rPr>
+        <w:t>SELECT</w:t>
+      </w:r>
+    </w:p>
+    <w:p>
+      <w:pPr>
+        <w:rPr>
+          <w:rFonts w:ascii="Arial" w:hAnsi="Arial" w:cs="Arial"/>
+          <w:sz w:val="24"/>
+          <w:szCs w:val="24"/>
+        </w:rPr>
+      </w:pPr>
+      <w:r>
+        <w:rPr>
+          <w:rFonts w:ascii="Arial" w:hAnsi="Arial" w:cs="Arial"/>
+          <w:sz w:val="24"/>
+          <w:szCs w:val="24"/>
+        </w:rPr>
+        <w:tab/>
+        <w:t>&lt;coluna(s)&gt;</w:t>
+      </w:r>
+    </w:p>
+    <w:p>
+      <w:pPr>
+        <w:rPr>
+          <w:rFonts w:ascii="Arial" w:hAnsi="Arial" w:cs="Arial"/>
+          <w:b/>
+          <w:bCs/>
+          <w:sz w:val="24"/>
+          <w:szCs w:val="24"/>
+        </w:rPr>
+      </w:pPr>
+      <w:r>
+        <w:rPr>
+          <w:rFonts w:ascii="Arial" w:hAnsi="Arial" w:cs="Arial"/>
+          <w:b/>
+          <w:bCs/>
+          <w:sz w:val="24"/>
+          <w:szCs w:val="24"/>
+        </w:rPr>
+        <w:t>FROM</w:t>
+      </w:r>
+    </w:p>
+    <w:p>
+      <w:pPr>
+        <w:rPr>
+          <w:rFonts w:ascii="Arial" w:hAnsi="Arial" w:cs="Arial"/>
+          <w:sz w:val="24"/>
+          <w:szCs w:val="24"/>
+        </w:rPr>
+      </w:pPr>
+      <w:r>
+        <w:rPr>
+          <w:rFonts w:ascii="Arial" w:hAnsi="Arial" w:cs="Arial"/>
+          <w:sz w:val="24"/>
+          <w:szCs w:val="24"/>
+        </w:rPr>
+        <w:tab/>
+        <w:t>&lt;tabela(s)&gt;</w:t>
+      </w:r>
+    </w:p>
+    <w:p>
+      <w:pPr>
+        <w:rPr>
+          <w:rFonts w:ascii="Arial" w:hAnsi="Arial" w:cs="Arial"/>
+          <w:b/>
+          <w:bCs/>
+          <w:sz w:val="24"/>
+          <w:szCs w:val="24"/>
+        </w:rPr>
+      </w:pPr>
+      <w:r>
+        <w:rPr>
+          <w:rFonts w:ascii="Arial" w:hAnsi="Arial" w:cs="Arial"/>
+          <w:sz w:val="24"/>
+          <w:szCs w:val="24"/>
+        </w:rPr>
+        <w:t xml:space="preserve">WHERE </w:t>
+      </w:r>
+      <w:r>
+        <w:rPr>
+          <w:rFonts w:ascii="Arial" w:hAnsi="Arial" w:cs="Arial"/>
+          <w:b/>
+          <w:bCs/>
+          <w:sz w:val="24"/>
+          <w:szCs w:val="24"/>
+        </w:rPr>
+        <w:t>(opcional)</w:t>
+      </w:r>
+    </w:p>
+    <w:p>
+      <w:pPr>
+        <w:rPr>
+          <w:rFonts w:ascii="Arial" w:hAnsi="Arial" w:cs="Arial"/>
+          <w:sz w:val="24"/>
+          <w:szCs w:val="24"/>
+        </w:rPr>
+      </w:pPr>
+      <w:r>
+        <w:rPr>
+          <w:rFonts w:ascii="Arial" w:hAnsi="Arial" w:cs="Arial"/>
+          <w:sz w:val="24"/>
+          <w:szCs w:val="24"/>
+        </w:rPr>
+        <w:tab/>
+        <w:t>&lt;filtro(s)&gt;</w:t>
+      </w:r>
+    </w:p>
+    <w:p>
+      <w:pPr>
+        <w:rPr>
+          <w:rFonts w:ascii="Arial" w:hAnsi="Arial" w:cs="Arial"/>
+          <w:b/>
+          <w:bCs/>
+          <w:sz w:val="24"/>
+          <w:szCs w:val="24"/>
+        </w:rPr>
+      </w:pPr>
+      <w:r>
+        <w:rPr>
+          <w:rFonts w:ascii="Arial" w:hAnsi="Arial" w:cs="Arial"/>
+          <w:sz w:val="24"/>
+          <w:szCs w:val="24"/>
+        </w:rPr>
+        <w:t>ORDER BY</w:t>
+      </w:r>
+      <w:r>
+        <w:rPr>
+          <w:rFonts w:ascii="Arial" w:hAnsi="Arial" w:cs="Arial"/>
+          <w:b/>
+          <w:bCs/>
+          <w:sz w:val="24"/>
+          <w:szCs w:val="24"/>
+        </w:rPr>
+        <w:t xml:space="preserve"> (opcional)</w:t>
+      </w:r>
+    </w:p>
+    <w:p>
+      <w:pPr>
+        <w:rPr>
+          <w:rFonts w:ascii="Arial" w:hAnsi="Arial" w:cs="Arial"/>
+          <w:sz w:val="24"/>
+          <w:szCs w:val="24"/>
+        </w:rPr>
+      </w:pPr>
+      <w:r>
+        <w:rPr>
+          <w:rFonts w:ascii="Arial" w:hAnsi="Arial" w:cs="Arial"/>
+          <w:sz w:val="24"/>
+          <w:szCs w:val="24"/>
+        </w:rPr>
+        <w:tab/>
+        <w:t xml:space="preserve">Idade </w:t>
+      </w:r>
+      <w:r>
+        <w:rPr>
+          <w:rFonts w:ascii="Arial" w:hAnsi="Arial" w:cs="Arial"/>
+          <w:b/>
+          <w:bCs/>
+          <w:sz w:val="24"/>
+          <w:szCs w:val="24"/>
+        </w:rPr>
+        <w:t>ASC</w:t>
+      </w:r>
+      <w:r>
+        <w:rPr>
+          <w:rFonts w:ascii="Arial" w:hAnsi="Arial" w:cs="Arial"/>
+          <w:sz w:val="24"/>
+          <w:szCs w:val="24"/>
+        </w:rPr>
+        <w:t xml:space="preserve">, nome </w:t>
+      </w:r>
+      <w:r>
+        <w:rPr>
+          <w:rFonts w:ascii="Arial" w:hAnsi="Arial" w:cs="Arial"/>
+          <w:b/>
+          <w:bCs/>
+          <w:sz w:val="24"/>
+          <w:szCs w:val="24"/>
+        </w:rPr>
+        <w:t>DESC</w:t>
+      </w:r>
+    </w:p>
+    <w:p>
+      <w:pPr>
+        <w:rPr>
+          <w:rFonts w:ascii="Arial" w:hAnsi="Arial" w:cs="Arial"/>
+          <w:sz w:val="24"/>
+          <w:szCs w:val="24"/>
+        </w:rPr>
+      </w:pPr>
+    </w:p>
+    <w:p>
+      <w:pPr>
+        <w:rPr>
+          <w:rFonts w:ascii="Arial" w:hAnsi="Arial" w:cs="Arial"/>
+          <w:sz w:val="24"/>
+          <w:szCs w:val="24"/>
+        </w:rPr>
+      </w:pPr>
+      <w:proofErr w:type="spellStart"/>
+      <w:r>
+        <w:rPr>
+          <w:rFonts w:ascii="Arial" w:hAnsi="Arial" w:cs="Arial"/>
+          <w:b/>
+          <w:bCs/>
+          <w:sz w:val="24"/>
+          <w:szCs w:val="24"/>
+        </w:rPr>
+        <w:t>Ascending</w:t>
+      </w:r>
+      <w:proofErr w:type="spellEnd"/>
+      <w:r>
+        <w:rPr>
+          <w:rFonts w:ascii="Arial" w:hAnsi="Arial" w:cs="Arial"/>
+          <w:sz w:val="24"/>
+          <w:szCs w:val="24"/>
+        </w:rPr>
+        <w:t xml:space="preserve"> (valor default) – acescente;</w:t>
+      </w:r>
+    </w:p>
+    <w:p>
+      <w:pPr>
+        <w:rPr>
+          <w:rFonts w:ascii="Arial" w:hAnsi="Arial" w:cs="Arial"/>
+          <w:sz w:val="24"/>
+          <w:szCs w:val="24"/>
+        </w:rPr>
+      </w:pPr>
+      <w:proofErr w:type="spellStart"/>
+      <w:r>
+        <w:rPr>
+          <w:rFonts w:ascii="Arial" w:hAnsi="Arial" w:cs="Arial"/>
+          <w:b/>
+          <w:bCs/>
+          <w:sz w:val="24"/>
+          <w:szCs w:val="24"/>
+        </w:rPr>
+        <w:t>Descending</w:t>
+      </w:r>
+      <w:proofErr w:type="spellEnd"/>
+      <w:r>
+        <w:rPr>
+          <w:rFonts w:ascii="Arial" w:hAnsi="Arial" w:cs="Arial"/>
+          <w:sz w:val="24"/>
+          <w:szCs w:val="24"/>
+        </w:rPr>
+        <w:t xml:space="preserve"> – descendente;</w:t>
+      </w:r>
+    </w:p>
+    <w:p>
+      <w:pPr>
+        <w:rPr>
+          <w:rFonts w:ascii="Arial" w:hAnsi="Arial" w:cs="Arial"/>
+          <w:sz w:val="24"/>
+          <w:szCs w:val="24"/>
+        </w:rPr>
+      </w:pPr>
+      <w:r>
+        <w:rPr>
+          <w:rFonts w:ascii="Arial" w:hAnsi="Arial" w:cs="Arial"/>
+          <w:sz w:val="24"/>
+          <w:szCs w:val="24"/>
+        </w:rPr>
+        <w:t xml:space="preserve">Por mais que </w:t>
+      </w:r>
+      <w:r>
+        <w:rPr>
+          <w:rFonts w:ascii="Arial" w:hAnsi="Arial" w:cs="Arial"/>
+          <w:b/>
+          <w:bCs/>
+          <w:sz w:val="24"/>
+          <w:szCs w:val="24"/>
+        </w:rPr>
+        <w:t>Where</w:t>
+      </w:r>
+      <w:r>
+        <w:rPr>
+          <w:rFonts w:ascii="Arial" w:hAnsi="Arial" w:cs="Arial"/>
+          <w:sz w:val="24"/>
+          <w:szCs w:val="24"/>
+        </w:rPr>
+        <w:t xml:space="preserve"> e </w:t>
+      </w:r>
+      <w:proofErr w:type="spellStart"/>
+      <w:r>
+        <w:rPr>
+          <w:rFonts w:ascii="Arial" w:hAnsi="Arial" w:cs="Arial"/>
+          <w:b/>
+          <w:bCs/>
+          <w:sz w:val="24"/>
+          <w:szCs w:val="24"/>
+        </w:rPr>
+        <w:t>Order</w:t>
+      </w:r>
+      <w:proofErr w:type="spellEnd"/>
+      <w:r>
+        <w:rPr>
+          <w:rFonts w:ascii="Arial" w:hAnsi="Arial" w:cs="Arial"/>
+          <w:b/>
+          <w:bCs/>
+          <w:sz w:val="24"/>
+          <w:szCs w:val="24"/>
+        </w:rPr>
+        <w:t xml:space="preserve"> </w:t>
+      </w:r>
+      <w:proofErr w:type="spellStart"/>
+      <w:r>
+        <w:rPr>
+          <w:rFonts w:ascii="Arial" w:hAnsi="Arial" w:cs="Arial"/>
+          <w:b/>
+          <w:bCs/>
+          <w:sz w:val="24"/>
+          <w:szCs w:val="24"/>
+        </w:rPr>
+        <w:t>By</w:t>
+      </w:r>
+      <w:proofErr w:type="spellEnd"/>
+      <w:r>
+        <w:rPr>
+          <w:rFonts w:ascii="Arial" w:hAnsi="Arial" w:cs="Arial"/>
+          <w:sz w:val="24"/>
+          <w:szCs w:val="24"/>
+        </w:rPr>
+        <w:t xml:space="preserve"> sejam opcionais, quando eles estão inclusos a ordem é importante.</w:t>
+      </w:r>
+    </w:p>
+    <w:p>
+      <w:pPr>
+        <w:rPr>
+          <w:rFonts w:ascii="Arial" w:hAnsi="Arial" w:cs="Arial"/>
+          <w:sz w:val="24"/>
+          <w:szCs w:val="24"/>
+        </w:rPr>
+      </w:pPr>
+    </w:p>
+    <w:p>
+      <w:pPr>
+        <w:rPr>
+          <w:rFonts w:ascii="Arial" w:hAnsi="Arial" w:cs="Arial"/>
+          <w:b/>
+          <w:bCs/>
+          <w:sz w:val="24"/>
+          <w:szCs w:val="24"/>
+        </w:rPr>
+      </w:pPr>
+      <w:r>
+        <w:rPr>
+          <w:rFonts w:ascii="Arial" w:hAnsi="Arial" w:cs="Arial"/>
+          <w:b/>
+          <w:bCs/>
+          <w:sz w:val="24"/>
+          <w:szCs w:val="24"/>
+        </w:rPr>
+        <w:t>Ordena nome de forma ASC (a, b, c....)</w:t>
+      </w:r>
+      <w:r>
+        <w:rPr>
+          <w:rFonts w:ascii="Arial" w:hAnsi="Arial" w:cs="Arial"/>
+          <w:b/>
+          <w:bCs/>
+          <w:sz w:val="24"/>
+          <w:szCs w:val="24"/>
+        </w:rPr>
+        <w:t>:</w:t>
+      </w:r>
+    </w:p>
+    <w:p>
+      <w:pPr>
+        <w:rPr>
+          <w:rFonts w:ascii="Arial" w:hAnsi="Arial" w:cs="Arial"/>
+          <w:sz w:val="24"/>
+          <w:szCs w:val="24"/>
+        </w:rPr>
+      </w:pPr>
+      <w:r>
+        <w:rPr>
+          <w:noProof/>
+        </w:rPr>
+        <w:drawing>
+          <wp:inline distT="0" distB="0" distL="0" distR="0" wp14:anchorId="34B02DC0" wp14:editId="65D7FF68">
+            <wp:extent cx="5343525" cy="2886075"/>
+            <wp:effectExtent l="0" t="0" r="9525" b="9525"/>
+            <wp:docPr id="348846129" name="Imagem 1" descr="Interface gráfica do usuário, Tabela&#10;&#10;Descrição gerada automaticamente"/>
+            <wp:cNvGraphicFramePr>
+              <a:graphicFrameLocks xmlns:a="http://schemas.openxmlformats.org/drawingml/2006/main" noChangeAspect="1"/>
+            </wp:cNvGraphicFramePr>
+            <a:graphic xmlns:a="http://schemas.openxmlformats.org/drawingml/2006/main">
+              <a:graphicData uri="http://schemas.openxmlformats.org/drawingml/2006/picture">
+                <pic:pic xmlns:pic="http://schemas.openxmlformats.org/drawingml/2006/picture">
+                  <pic:nvPicPr>
+                    <pic:cNvPr id="348846129" name="Imagem 1" descr="Interface gráfica do usuário, Tabela&#10;&#10;Descrição gerada automaticamente"/>
+                    <pic:cNvPicPr/>
+                  </pic:nvPicPr>
+                  <pic:blipFill>
+                    <a:blip r:embed="rId92"/>
+                    <a:stretch>
+                      <a:fillRect/>
+                    </a:stretch>
+                  </pic:blipFill>
+                  <pic:spPr>
+                    <a:xfrm>
+                      <a:off x="0" y="0"/>
+                      <a:ext cx="5343525" cy="2886075"/>
+                    </a:xfrm>
+                    <a:prstGeom prst="rect">
+                      <a:avLst/>
+                    </a:prstGeom>
+                  </pic:spPr>
+                </pic:pic>
+              </a:graphicData>
+            </a:graphic>
+          </wp:inline>
+        </w:drawing>
+      </w:r>
+    </w:p>
+    <w:p>
+      <w:pPr>
+        <w:rPr>
+          <w:rFonts w:ascii="Arial" w:hAnsi="Arial" w:cs="Arial"/>
+          <w:sz w:val="24"/>
+          <w:szCs w:val="24"/>
+        </w:rPr>
+      </w:pPr>
+    </w:p>
+    <w:p>
+      <w:pPr>
+        <w:rPr>
+          <w:rFonts w:ascii="Arial" w:hAnsi="Arial" w:cs="Arial"/>
+          <w:sz w:val="24"/>
+          <w:szCs w:val="24"/>
+        </w:rPr>
+      </w:pPr>
+    </w:p>
+    <w:p>
+      <w:pPr>
+        <w:rPr>
+          <w:rFonts w:ascii="Arial" w:hAnsi="Arial" w:cs="Arial"/>
+          <w:sz w:val="24"/>
+          <w:szCs w:val="24"/>
+        </w:rPr>
+      </w:pPr>
+    </w:p>
+    <w:p>
+      <w:pPr>
+        <w:rPr>
+          <w:rFonts w:ascii="Arial" w:hAnsi="Arial" w:cs="Arial"/>
+          <w:b/>
+          <w:bCs/>
+          <w:sz w:val="24"/>
+          <w:szCs w:val="24"/>
+        </w:rPr>
+      </w:pPr>
+      <w:r>
+        <w:rPr>
+          <w:rFonts w:ascii="Arial" w:hAnsi="Arial" w:cs="Arial"/>
+          <w:b/>
+          <w:bCs/>
+          <w:sz w:val="24"/>
+          <w:szCs w:val="24"/>
+        </w:rPr>
+        <w:lastRenderedPageBreak/>
+        <w:t>Ordena nome de forma</w:t>
+      </w:r>
+      <w:r>
+        <w:rPr>
+          <w:rFonts w:ascii="Arial" w:hAnsi="Arial" w:cs="Arial"/>
+          <w:b/>
+          <w:bCs/>
+          <w:sz w:val="24"/>
+          <w:szCs w:val="24"/>
+        </w:rPr>
+        <w:t xml:space="preserve"> DES</w:t>
+      </w:r>
+      <w:r>
+        <w:rPr>
+          <w:rFonts w:ascii="Arial" w:hAnsi="Arial" w:cs="Arial"/>
+          <w:b/>
+          <w:bCs/>
+          <w:sz w:val="24"/>
+          <w:szCs w:val="24"/>
+        </w:rPr>
+        <w:t>C (</w:t>
+      </w:r>
+      <w:r>
+        <w:rPr>
+          <w:rFonts w:ascii="Arial" w:hAnsi="Arial" w:cs="Arial"/>
+          <w:b/>
+          <w:bCs/>
+          <w:sz w:val="24"/>
+          <w:szCs w:val="24"/>
+        </w:rPr>
+        <w:t>z, y, x...</w:t>
+      </w:r>
+      <w:r>
+        <w:rPr>
+          <w:rFonts w:ascii="Arial" w:hAnsi="Arial" w:cs="Arial"/>
+          <w:b/>
+          <w:bCs/>
+          <w:sz w:val="24"/>
+          <w:szCs w:val="24"/>
+        </w:rPr>
+        <w:t>)</w:t>
+      </w:r>
+      <w:r>
+        <w:rPr>
+          <w:rFonts w:ascii="Arial" w:hAnsi="Arial" w:cs="Arial"/>
+          <w:b/>
+          <w:bCs/>
+          <w:sz w:val="24"/>
+          <w:szCs w:val="24"/>
+        </w:rPr>
+        <w:t>:</w:t>
+      </w:r>
+    </w:p>
+    <w:p>
+      <w:pPr>
+        <w:rPr>
+          <w:rFonts w:ascii="Arial" w:hAnsi="Arial" w:cs="Arial"/>
+          <w:sz w:val="24"/>
+          <w:szCs w:val="24"/>
+        </w:rPr>
+      </w:pPr>
+      <w:r>
+        <w:rPr>
+          <w:noProof/>
+        </w:rPr>
+        <w:drawing>
+          <wp:inline distT="0" distB="0" distL="0" distR="0" wp14:anchorId="140D333D" wp14:editId="597374AA">
+            <wp:extent cx="4972050" cy="3352800"/>
+            <wp:effectExtent l="0" t="0" r="0" b="0"/>
+            <wp:docPr id="758547728" name="Imagem 1" descr="Tabela&#10;&#10;Descrição gerada automaticamente"/>
+            <wp:cNvGraphicFramePr>
+              <a:graphicFrameLocks xmlns:a="http://schemas.openxmlformats.org/drawingml/2006/main" noChangeAspect="1"/>
+            </wp:cNvGraphicFramePr>
+            <a:graphic xmlns:a="http://schemas.openxmlformats.org/drawingml/2006/main">
+              <a:graphicData uri="http://schemas.openxmlformats.org/drawingml/2006/picture">
+                <pic:pic xmlns:pic="http://schemas.openxmlformats.org/drawingml/2006/picture">
+                  <pic:nvPicPr>
+                    <pic:cNvPr id="758547728" name="Imagem 1" descr="Tabela&#10;&#10;Descrição gerada automaticamente"/>
+                    <pic:cNvPicPr/>
+                  </pic:nvPicPr>
+                  <pic:blipFill>
+                    <a:blip r:embed="rId93"/>
+                    <a:stretch>
+                      <a:fillRect/>
+                    </a:stretch>
+                  </pic:blipFill>
+                  <pic:spPr>
+                    <a:xfrm>
+                      <a:off x="0" y="0"/>
+                      <a:ext cx="4972050" cy="3352800"/>
+                    </a:xfrm>
+                    <a:prstGeom prst="rect">
+                      <a:avLst/>
+                    </a:prstGeom>
+                  </pic:spPr>
+                </pic:pic>
+              </a:graphicData>
+            </a:graphic>
+          </wp:inline>
+        </w:drawing>
+      </w:r>
+    </w:p>
+    <w:p>
+      <w:pPr>
+        <w:rPr>
+          <w:rFonts w:ascii="Arial" w:hAnsi="Arial" w:cs="Arial"/>
+          <w:sz w:val="24"/>
+          <w:szCs w:val="24"/>
+        </w:rPr>
+      </w:pPr>
+    </w:p>
+    <w:p>
+      <w:pPr>
+        <w:rPr>
+          <w:rFonts w:ascii="Arial" w:hAnsi="Arial" w:cs="Arial"/>
+          <w:b/>
+          <w:bCs/>
+          <w:sz w:val="24"/>
+          <w:szCs w:val="24"/>
+        </w:rPr>
+      </w:pPr>
+      <w:r>
+        <w:rPr>
+          <w:rFonts w:ascii="Arial" w:hAnsi="Arial" w:cs="Arial"/>
+          <w:b/>
+          <w:bCs/>
+          <w:i/>
+          <w:iCs/>
+          <w:sz w:val="24"/>
+          <w:szCs w:val="24"/>
+          <w:u w:val="single"/>
+        </w:rPr>
+        <w:t>nome</w:t>
+      </w:r>
+      <w:r>
+        <w:rPr>
+          <w:rFonts w:ascii="Arial" w:hAnsi="Arial" w:cs="Arial"/>
+          <w:sz w:val="24"/>
+          <w:szCs w:val="24"/>
+        </w:rPr>
+        <w:t xml:space="preserve"> ordenada de forma </w:t>
+      </w:r>
+      <w:r>
+        <w:rPr>
+          <w:rFonts w:ascii="Arial" w:hAnsi="Arial" w:cs="Arial"/>
+          <w:b/>
+          <w:bCs/>
+          <w:sz w:val="24"/>
+          <w:szCs w:val="24"/>
+        </w:rPr>
+        <w:t>ASC</w:t>
+      </w:r>
+      <w:r>
+        <w:rPr>
+          <w:rFonts w:ascii="Arial" w:hAnsi="Arial" w:cs="Arial"/>
+          <w:sz w:val="24"/>
+          <w:szCs w:val="24"/>
+        </w:rPr>
+        <w:t xml:space="preserve">, </w:t>
+      </w:r>
+      <w:r>
+        <w:rPr>
+          <w:rFonts w:ascii="Arial" w:hAnsi="Arial" w:cs="Arial"/>
+          <w:b/>
+          <w:bCs/>
+          <w:i/>
+          <w:iCs/>
+          <w:sz w:val="24"/>
+          <w:szCs w:val="24"/>
+          <w:u w:val="single"/>
+        </w:rPr>
+        <w:t>idade</w:t>
+      </w:r>
+      <w:r>
+        <w:rPr>
+          <w:rFonts w:ascii="Arial" w:hAnsi="Arial" w:cs="Arial"/>
+          <w:sz w:val="24"/>
+          <w:szCs w:val="24"/>
+        </w:rPr>
+        <w:t xml:space="preserve"> ordenada de forma </w:t>
+      </w:r>
+      <w:r>
+        <w:rPr>
+          <w:rFonts w:ascii="Arial" w:hAnsi="Arial" w:cs="Arial"/>
+          <w:b/>
+          <w:bCs/>
+          <w:sz w:val="24"/>
+          <w:szCs w:val="24"/>
+        </w:rPr>
+        <w:t>DESC</w:t>
+      </w:r>
+      <w:r>
+        <w:rPr>
+          <w:rFonts w:ascii="Arial" w:hAnsi="Arial" w:cs="Arial"/>
+          <w:sz w:val="24"/>
+          <w:szCs w:val="24"/>
+        </w:rPr>
+        <w:t xml:space="preserve"> baseada no </w:t>
+      </w:r>
+      <w:proofErr w:type="gramStart"/>
+      <w:r>
+        <w:rPr>
+          <w:rFonts w:ascii="Arial" w:hAnsi="Arial" w:cs="Arial"/>
+          <w:sz w:val="24"/>
+          <w:szCs w:val="24"/>
+        </w:rPr>
+        <w:t xml:space="preserve">nome e </w:t>
+      </w:r>
+      <w:r>
+        <w:rPr>
+          <w:rFonts w:ascii="Arial" w:hAnsi="Arial" w:cs="Arial"/>
+          <w:b/>
+          <w:bCs/>
+          <w:i/>
+          <w:iCs/>
+          <w:sz w:val="24"/>
+          <w:szCs w:val="24"/>
+          <w:u w:val="single"/>
+        </w:rPr>
+        <w:t>estado</w:t>
+      </w:r>
+      <w:r>
+        <w:rPr>
+          <w:rFonts w:ascii="Arial" w:hAnsi="Arial" w:cs="Arial"/>
+          <w:sz w:val="24"/>
+          <w:szCs w:val="24"/>
+        </w:rPr>
+        <w:t xml:space="preserve"> ordenada</w:t>
+      </w:r>
+      <w:proofErr w:type="gramEnd"/>
+      <w:r>
+        <w:rPr>
+          <w:rFonts w:ascii="Arial" w:hAnsi="Arial" w:cs="Arial"/>
+          <w:sz w:val="24"/>
+          <w:szCs w:val="24"/>
+        </w:rPr>
+        <w:t xml:space="preserve"> de forma </w:t>
+      </w:r>
+      <w:r>
+        <w:rPr>
+          <w:rFonts w:ascii="Arial" w:hAnsi="Arial" w:cs="Arial"/>
+          <w:b/>
+          <w:bCs/>
+          <w:sz w:val="24"/>
+          <w:szCs w:val="24"/>
+        </w:rPr>
+        <w:t>ASC</w:t>
+      </w:r>
+      <w:r>
+        <w:rPr>
+          <w:rFonts w:ascii="Arial" w:hAnsi="Arial" w:cs="Arial"/>
+          <w:sz w:val="24"/>
+          <w:szCs w:val="24"/>
+        </w:rPr>
+        <w:t xml:space="preserve"> com base no nome e na idade</w:t>
+      </w:r>
+      <w:r>
+        <w:rPr>
+          <w:rFonts w:ascii="Arial" w:hAnsi="Arial" w:cs="Arial"/>
+          <w:b/>
+          <w:bCs/>
+          <w:sz w:val="24"/>
+          <w:szCs w:val="24"/>
+        </w:rPr>
+        <w:t>:</w:t>
+      </w:r>
+    </w:p>
+    <w:p>
+      <w:pPr>
+        <w:rPr>
+          <w:rFonts w:ascii="Arial" w:hAnsi="Arial" w:cs="Arial"/>
+          <w:sz w:val="24"/>
+          <w:szCs w:val="24"/>
+        </w:rPr>
+      </w:pPr>
+      <w:r>
+        <w:rPr>
+          <w:noProof/>
+        </w:rPr>
+        <w:drawing>
+          <wp:inline distT="0" distB="0" distL="0" distR="0" wp14:anchorId="01BD38E4" wp14:editId="196AF970">
+            <wp:extent cx="6120130" cy="3544570"/>
+            <wp:effectExtent l="0" t="0" r="0" b="0"/>
+            <wp:docPr id="1838143861" name="Imagem 1" descr="Interface gráfica do usuário, Texto, Aplicativo, Email&#10;&#10;Descrição gerada automaticamente"/>
+            <wp:cNvGraphicFramePr>
+              <a:graphicFrameLocks xmlns:a="http://schemas.openxmlformats.org/drawingml/2006/main" noChangeAspect="1"/>
+            </wp:cNvGraphicFramePr>
+            <a:graphic xmlns:a="http://schemas.openxmlformats.org/drawingml/2006/main">
+              <a:graphicData uri="http://schemas.openxmlformats.org/drawingml/2006/picture">
+                <pic:pic xmlns:pic="http://schemas.openxmlformats.org/drawingml/2006/picture">
+                  <pic:nvPicPr>
+                    <pic:cNvPr id="1838143861" name="Imagem 1" descr="Interface gráfica do usuário, Texto, Aplicativo, Email&#10;&#10;Descrição gerada automaticamente"/>
+                    <pic:cNvPicPr/>
+                  </pic:nvPicPr>
+                  <pic:blipFill>
+                    <a:blip r:embed="rId94"/>
+                    <a:stretch>
+                      <a:fillRect/>
+                    </a:stretch>
+                  </pic:blipFill>
+                  <pic:spPr>
+                    <a:xfrm>
+                      <a:off x="0" y="0"/>
+                      <a:ext cx="6120130" cy="3544570"/>
+                    </a:xfrm>
+                    <a:prstGeom prst="rect">
+                      <a:avLst/>
+                    </a:prstGeom>
+                  </pic:spPr>
+                </pic:pic>
+              </a:graphicData>
+            </a:graphic>
+          </wp:inline>
+        </w:drawing>
+      </w:r>
+    </w:p>
     <w:sectPr>
       <w:pgSz w:w="11906" w:h="16838"/>
       <w:pgMar w:top="567" w:right="1701" w:bottom="1418" w:left="567" w:header="709" w:footer="709" w:gutter="0"/>
@@ -18620,7 +19489,7 @@
   <w:style w:type="paragraph" w:default="1" w:styleId="Normal">
     <w:name w:val="Normal"/>
     <w:qFormat/>
-    <w:rsid w:val="001C342E"/>
+    <w:rsid w:val="00F42272"/>
   </w:style>
   <w:style w:type="character" w:default="1" w:styleId="Fontepargpadro">
     <w:name w:val="Default Paragraph Font"/>

</xml_diff>

<commit_message>
SELECT - Limitando retorno
</commit_message>
<xml_diff>
--- a/MySQL.docx
+++ b/MySQL.docx
@@ -18958,6 +18958,2593 @@
         </w:drawing>
       </w:r>
     </w:p>
+    <w:p>
+      <w:pPr>
+        <w:rPr>
+          <w:rFonts w:ascii="Arial" w:hAnsi="Arial" w:cs="Arial"/>
+          <w:sz w:val="24"/>
+          <w:szCs w:val="24"/>
+        </w:rPr>
+      </w:pPr>
+      <w:r>
+        <w:rPr>
+          <w:rFonts w:ascii="Arial" w:hAnsi="Arial" w:cs="Arial"/>
+          <w:sz w:val="24"/>
+          <w:szCs w:val="24"/>
+        </w:rPr>
+        <w:br w:type="page"/>
+      </w:r>
+    </w:p>
+    <w:p>
+      <w:pPr>
+        <w:rPr>
+          <w:rFonts w:ascii="Arial" w:hAnsi="Arial" w:cs="Arial"/>
+          <w:b/>
+          <w:bCs/>
+          <w:sz w:val="32"/>
+          <w:szCs w:val="32"/>
+        </w:rPr>
+      </w:pPr>
+      <w:r>
+        <w:rPr>
+          <w:rFonts w:ascii="Arial" w:hAnsi="Arial" w:cs="Arial"/>
+          <w:b/>
+          <w:bCs/>
+          <w:sz w:val="32"/>
+          <w:szCs w:val="32"/>
+        </w:rPr>
+        <w:lastRenderedPageBreak/>
+        <w:t>SELECT – Limitando retorno</w:t>
+      </w:r>
+    </w:p>
+    <w:p>
+      <w:pPr>
+        <w:rPr>
+          <w:rFonts w:ascii="Arial" w:hAnsi="Arial" w:cs="Arial"/>
+          <w:b/>
+          <w:bCs/>
+          <w:sz w:val="32"/>
+          <w:szCs w:val="32"/>
+        </w:rPr>
+      </w:pPr>
+    </w:p>
+    <w:p>
+      <w:pPr>
+        <w:rPr>
+          <w:rFonts w:ascii="Arial" w:hAnsi="Arial" w:cs="Arial"/>
+          <w:sz w:val="24"/>
+          <w:szCs w:val="24"/>
+        </w:rPr>
+      </w:pPr>
+      <w:r>
+        <w:rPr>
+          <w:rFonts w:ascii="Arial" w:hAnsi="Arial" w:cs="Arial"/>
+          <w:sz w:val="24"/>
+          <w:szCs w:val="24"/>
+        </w:rPr>
+        <w:t xml:space="preserve">Recurso muito utilizado na </w:t>
+      </w:r>
+      <w:r>
+        <w:rPr>
+          <w:rFonts w:ascii="Arial" w:hAnsi="Arial" w:cs="Arial"/>
+          <w:b/>
+          <w:bCs/>
+          <w:sz w:val="24"/>
+          <w:szCs w:val="24"/>
+        </w:rPr>
+        <w:t>limitação da quantidade de registros</w:t>
+      </w:r>
+      <w:r>
+        <w:rPr>
+          <w:rFonts w:ascii="Arial" w:hAnsi="Arial" w:cs="Arial"/>
+          <w:sz w:val="24"/>
+          <w:szCs w:val="24"/>
+        </w:rPr>
+        <w:t xml:space="preserve"> </w:t>
+      </w:r>
+      <w:r>
+        <w:rPr>
+          <w:rFonts w:ascii="Arial" w:hAnsi="Arial" w:cs="Arial"/>
+          <w:b/>
+          <w:bCs/>
+          <w:sz w:val="24"/>
+          <w:szCs w:val="24"/>
+        </w:rPr>
+        <w:t>no momento de retorno</w:t>
+      </w:r>
+      <w:r>
+        <w:rPr>
+          <w:rFonts w:ascii="Arial" w:hAnsi="Arial" w:cs="Arial"/>
+          <w:sz w:val="24"/>
+          <w:szCs w:val="24"/>
+        </w:rPr>
+        <w:t xml:space="preserve"> da consulta.</w:t>
+      </w:r>
+    </w:p>
+    <w:p>
+      <w:pPr>
+        <w:rPr>
+          <w:rFonts w:ascii="Arial" w:hAnsi="Arial" w:cs="Arial"/>
+          <w:sz w:val="24"/>
+          <w:szCs w:val="24"/>
+        </w:rPr>
+      </w:pPr>
+      <w:r>
+        <w:rPr>
+          <w:rFonts w:ascii="Arial" w:hAnsi="Arial" w:cs="Arial"/>
+          <w:sz w:val="24"/>
+          <w:szCs w:val="24"/>
+        </w:rPr>
+        <w:t xml:space="preserve">Utilizado quando a tabela ou o conjunto de </w:t>
+      </w:r>
+      <w:r>
+        <w:rPr>
+          <w:rFonts w:ascii="Arial" w:hAnsi="Arial" w:cs="Arial"/>
+          <w:b/>
+          <w:bCs/>
+          <w:sz w:val="24"/>
+          <w:szCs w:val="24"/>
+        </w:rPr>
+        <w:t>tabelas possuem muitos registros</w:t>
+      </w:r>
+      <w:r>
+        <w:rPr>
+          <w:rFonts w:ascii="Arial" w:hAnsi="Arial" w:cs="Arial"/>
+          <w:sz w:val="24"/>
+          <w:szCs w:val="24"/>
+        </w:rPr>
+        <w:t xml:space="preserve"> e nós queremos </w:t>
+      </w:r>
+      <w:r>
+        <w:rPr>
+          <w:rFonts w:ascii="Arial" w:hAnsi="Arial" w:cs="Arial"/>
+          <w:b/>
+          <w:bCs/>
+          <w:sz w:val="24"/>
+          <w:szCs w:val="24"/>
+        </w:rPr>
+        <w:t>limitar</w:t>
+      </w:r>
+      <w:r>
+        <w:rPr>
+          <w:rFonts w:ascii="Arial" w:hAnsi="Arial" w:cs="Arial"/>
+          <w:sz w:val="24"/>
+          <w:szCs w:val="24"/>
+        </w:rPr>
+        <w:t xml:space="preserve"> a </w:t>
+      </w:r>
+      <w:r>
+        <w:rPr>
+          <w:rFonts w:ascii="Arial" w:hAnsi="Arial" w:cs="Arial"/>
+          <w:b/>
+          <w:bCs/>
+          <w:sz w:val="24"/>
+          <w:szCs w:val="24"/>
+        </w:rPr>
+        <w:t>quantidade de registros</w:t>
+      </w:r>
+      <w:r>
+        <w:rPr>
+          <w:rFonts w:ascii="Arial" w:hAnsi="Arial" w:cs="Arial"/>
+          <w:sz w:val="24"/>
+          <w:szCs w:val="24"/>
+        </w:rPr>
+        <w:t xml:space="preserve"> que serão </w:t>
+      </w:r>
+      <w:r>
+        <w:rPr>
+          <w:rFonts w:ascii="Arial" w:hAnsi="Arial" w:cs="Arial"/>
+          <w:b/>
+          <w:bCs/>
+          <w:sz w:val="24"/>
+          <w:szCs w:val="24"/>
+        </w:rPr>
+        <w:t>apresentados</w:t>
+      </w:r>
+      <w:r>
+        <w:rPr>
+          <w:rFonts w:ascii="Arial" w:hAnsi="Arial" w:cs="Arial"/>
+          <w:sz w:val="24"/>
+          <w:szCs w:val="24"/>
+        </w:rPr>
+        <w:t xml:space="preserve"> </w:t>
+      </w:r>
+      <w:r>
+        <w:rPr>
+          <w:rFonts w:ascii="Arial" w:hAnsi="Arial" w:cs="Arial"/>
+          <w:b/>
+          <w:bCs/>
+          <w:sz w:val="24"/>
+          <w:szCs w:val="24"/>
+        </w:rPr>
+        <w:t>para</w:t>
+      </w:r>
+      <w:r>
+        <w:rPr>
+          <w:rFonts w:ascii="Arial" w:hAnsi="Arial" w:cs="Arial"/>
+          <w:sz w:val="24"/>
+          <w:szCs w:val="24"/>
+        </w:rPr>
+        <w:t xml:space="preserve"> </w:t>
+      </w:r>
+      <w:r>
+        <w:rPr>
+          <w:rFonts w:ascii="Arial" w:hAnsi="Arial" w:cs="Arial"/>
+          <w:b/>
+          <w:bCs/>
+          <w:sz w:val="24"/>
+          <w:szCs w:val="24"/>
+        </w:rPr>
+        <w:t>usuário final</w:t>
+      </w:r>
+      <w:r>
+        <w:rPr>
+          <w:rFonts w:ascii="Arial" w:hAnsi="Arial" w:cs="Arial"/>
+          <w:sz w:val="24"/>
+          <w:szCs w:val="24"/>
+        </w:rPr>
+        <w:t>.</w:t>
+      </w:r>
+    </w:p>
+    <w:p>
+      <w:pPr>
+        <w:rPr>
+          <w:rFonts w:ascii="Arial" w:hAnsi="Arial" w:cs="Arial"/>
+          <w:i/>
+          <w:iCs/>
+          <w:sz w:val="24"/>
+          <w:szCs w:val="24"/>
+          <w:u w:val="single"/>
+        </w:rPr>
+      </w:pPr>
+      <w:r>
+        <w:rPr>
+          <w:rFonts w:ascii="Arial" w:hAnsi="Arial" w:cs="Arial"/>
+          <w:i/>
+          <w:iCs/>
+          <w:sz w:val="24"/>
+          <w:szCs w:val="24"/>
+          <w:u w:val="single"/>
+        </w:rPr>
+        <w:t>Como em paginações:</w:t>
+      </w:r>
+    </w:p>
+    <w:tbl>
+      <w:tblPr>
+        <w:tblStyle w:val="TabeladeGrade5Escura-nfase3"/>
+        <w:tblW w:w="0" w:type="auto"/>
+        <w:tblLook w:val="04A0" w:firstRow="1" w:lastRow="0" w:firstColumn="1" w:lastColumn="0" w:noHBand="0" w:noVBand="1"/>
+      </w:tblPr>
+      <w:tblGrid>
+        <w:gridCol w:w="1413"/>
+        <w:gridCol w:w="3544"/>
+      </w:tblGrid>
+      <w:tr>
+        <w:trPr>
+          <w:cnfStyle w:val="100000000000" w:firstRow="1" w:lastRow="0" w:firstColumn="0" w:lastColumn="0" w:oddVBand="0" w:evenVBand="0" w:oddHBand="0" w:evenHBand="0" w:firstRowFirstColumn="0" w:firstRowLastColumn="0" w:lastRowFirstColumn="0" w:lastRowLastColumn="0"/>
+        </w:trPr>
+        <w:tc>
+          <w:tcPr>
+            <w:cnfStyle w:val="001000000000" w:firstRow="0" w:lastRow="0" w:firstColumn="1" w:lastColumn="0" w:oddVBand="0" w:evenVBand="0" w:oddHBand="0" w:evenHBand="0" w:firstRowFirstColumn="0" w:firstRowLastColumn="0" w:lastRowFirstColumn="0" w:lastRowLastColumn="0"/>
+            <w:tcW w:w="1413" w:type="dxa"/>
+          </w:tcPr>
+          <w:p>
+            <w:pPr>
+              <w:rPr>
+                <w:rFonts w:ascii="Arial" w:hAnsi="Arial" w:cs="Arial"/>
+                <w:sz w:val="24"/>
+                <w:szCs w:val="24"/>
+              </w:rPr>
+            </w:pPr>
+            <w:r>
+              <w:rPr>
+                <w:rFonts w:ascii="Arial" w:hAnsi="Arial" w:cs="Arial"/>
+                <w:sz w:val="24"/>
+                <w:szCs w:val="24"/>
+              </w:rPr>
+              <w:t>ID</w:t>
+            </w:r>
+          </w:p>
+        </w:tc>
+        <w:tc>
+          <w:tcPr>
+            <w:tcW w:w="3544" w:type="dxa"/>
+          </w:tcPr>
+          <w:p>
+            <w:pPr>
+              <w:cnfStyle w:val="100000000000" w:firstRow="1" w:lastRow="0" w:firstColumn="0" w:lastColumn="0" w:oddVBand="0" w:evenVBand="0" w:oddHBand="0" w:evenHBand="0" w:firstRowFirstColumn="0" w:firstRowLastColumn="0" w:lastRowFirstColumn="0" w:lastRowLastColumn="0"/>
+              <w:rPr>
+                <w:rFonts w:ascii="Arial" w:hAnsi="Arial" w:cs="Arial"/>
+                <w:sz w:val="24"/>
+                <w:szCs w:val="24"/>
+              </w:rPr>
+            </w:pPr>
+            <w:r>
+              <w:rPr>
+                <w:rFonts w:ascii="Arial" w:hAnsi="Arial" w:cs="Arial"/>
+                <w:sz w:val="24"/>
+                <w:szCs w:val="24"/>
+              </w:rPr>
+              <w:t>Descrição</w:t>
+            </w:r>
+          </w:p>
+        </w:tc>
+      </w:tr>
+      <w:tr>
+        <w:trPr>
+          <w:cnfStyle w:val="000000100000" w:firstRow="0" w:lastRow="0" w:firstColumn="0" w:lastColumn="0" w:oddVBand="0" w:evenVBand="0" w:oddHBand="1" w:evenHBand="0" w:firstRowFirstColumn="0" w:firstRowLastColumn="0" w:lastRowFirstColumn="0" w:lastRowLastColumn="0"/>
+        </w:trPr>
+        <w:tc>
+          <w:tcPr>
+            <w:cnfStyle w:val="001000000000" w:firstRow="0" w:lastRow="0" w:firstColumn="1" w:lastColumn="0" w:oddVBand="0" w:evenVBand="0" w:oddHBand="0" w:evenHBand="0" w:firstRowFirstColumn="0" w:firstRowLastColumn="0" w:lastRowFirstColumn="0" w:lastRowLastColumn="0"/>
+            <w:tcW w:w="1413" w:type="dxa"/>
+          </w:tcPr>
+          <w:p>
+            <w:pPr>
+              <w:rPr>
+                <w:rFonts w:ascii="Arial" w:hAnsi="Arial" w:cs="Arial"/>
+                <w:sz w:val="24"/>
+                <w:szCs w:val="24"/>
+              </w:rPr>
+            </w:pPr>
+            <w:r>
+              <w:rPr>
+                <w:rFonts w:ascii="Arial" w:hAnsi="Arial" w:cs="Arial"/>
+                <w:sz w:val="24"/>
+                <w:szCs w:val="24"/>
+              </w:rPr>
+              <w:t>1</w:t>
+            </w:r>
+          </w:p>
+        </w:tc>
+        <w:tc>
+          <w:tcPr>
+            <w:tcW w:w="3544" w:type="dxa"/>
+          </w:tcPr>
+          <w:p>
+            <w:pPr>
+              <w:cnfStyle w:val="000000100000" w:firstRow="0" w:lastRow="0" w:firstColumn="0" w:lastColumn="0" w:oddVBand="0" w:evenVBand="0" w:oddHBand="1" w:evenHBand="0" w:firstRowFirstColumn="0" w:firstRowLastColumn="0" w:lastRowFirstColumn="0" w:lastRowLastColumn="0"/>
+              <w:rPr>
+                <w:rFonts w:ascii="Arial" w:hAnsi="Arial" w:cs="Arial"/>
+                <w:sz w:val="24"/>
+                <w:szCs w:val="24"/>
+              </w:rPr>
+            </w:pPr>
+            <w:r>
+              <w:rPr>
+                <w:rFonts w:ascii="Arial" w:hAnsi="Arial" w:cs="Arial"/>
+                <w:sz w:val="24"/>
+                <w:szCs w:val="24"/>
+              </w:rPr>
+              <w:t>Papel</w:t>
+            </w:r>
+          </w:p>
+        </w:tc>
+      </w:tr>
+      <w:tr>
+        <w:tc>
+          <w:tcPr>
+            <w:cnfStyle w:val="001000000000" w:firstRow="0" w:lastRow="0" w:firstColumn="1" w:lastColumn="0" w:oddVBand="0" w:evenVBand="0" w:oddHBand="0" w:evenHBand="0" w:firstRowFirstColumn="0" w:firstRowLastColumn="0" w:lastRowFirstColumn="0" w:lastRowLastColumn="0"/>
+            <w:tcW w:w="1413" w:type="dxa"/>
+          </w:tcPr>
+          <w:p>
+            <w:pPr>
+              <w:rPr>
+                <w:rFonts w:ascii="Arial" w:hAnsi="Arial" w:cs="Arial"/>
+                <w:sz w:val="24"/>
+                <w:szCs w:val="24"/>
+              </w:rPr>
+            </w:pPr>
+            <w:r>
+              <w:rPr>
+                <w:rFonts w:ascii="Arial" w:hAnsi="Arial" w:cs="Arial"/>
+                <w:sz w:val="24"/>
+                <w:szCs w:val="24"/>
+              </w:rPr>
+              <w:t>2</w:t>
+            </w:r>
+          </w:p>
+        </w:tc>
+        <w:tc>
+          <w:tcPr>
+            <w:tcW w:w="3544" w:type="dxa"/>
+          </w:tcPr>
+          <w:p>
+            <w:pPr>
+              <w:cnfStyle w:val="000000000000" w:firstRow="0" w:lastRow="0" w:firstColumn="0" w:lastColumn="0" w:oddVBand="0" w:evenVBand="0" w:oddHBand="0" w:evenHBand="0" w:firstRowFirstColumn="0" w:firstRowLastColumn="0" w:lastRowFirstColumn="0" w:lastRowLastColumn="0"/>
+              <w:rPr>
+                <w:rFonts w:ascii="Arial" w:hAnsi="Arial" w:cs="Arial"/>
+                <w:sz w:val="24"/>
+                <w:szCs w:val="24"/>
+              </w:rPr>
+            </w:pPr>
+            <w:r>
+              <w:rPr>
+                <w:rFonts w:ascii="Arial" w:hAnsi="Arial" w:cs="Arial"/>
+                <w:sz w:val="24"/>
+                <w:szCs w:val="24"/>
+              </w:rPr>
+              <w:t>Toalha</w:t>
+            </w:r>
+          </w:p>
+        </w:tc>
+      </w:tr>
+      <w:tr>
+        <w:trPr>
+          <w:cnfStyle w:val="000000100000" w:firstRow="0" w:lastRow="0" w:firstColumn="0" w:lastColumn="0" w:oddVBand="0" w:evenVBand="0" w:oddHBand="1" w:evenHBand="0" w:firstRowFirstColumn="0" w:firstRowLastColumn="0" w:lastRowFirstColumn="0" w:lastRowLastColumn="0"/>
+        </w:trPr>
+        <w:tc>
+          <w:tcPr>
+            <w:cnfStyle w:val="001000000000" w:firstRow="0" w:lastRow="0" w:firstColumn="1" w:lastColumn="0" w:oddVBand="0" w:evenVBand="0" w:oddHBand="0" w:evenHBand="0" w:firstRowFirstColumn="0" w:firstRowLastColumn="0" w:lastRowFirstColumn="0" w:lastRowLastColumn="0"/>
+            <w:tcW w:w="1413" w:type="dxa"/>
+          </w:tcPr>
+          <w:p>
+            <w:pPr>
+              <w:rPr>
+                <w:rFonts w:ascii="Arial" w:hAnsi="Arial" w:cs="Arial"/>
+                <w:sz w:val="24"/>
+                <w:szCs w:val="24"/>
+              </w:rPr>
+            </w:pPr>
+            <w:r>
+              <w:rPr>
+                <w:rFonts w:ascii="Arial" w:hAnsi="Arial" w:cs="Arial"/>
+                <w:sz w:val="24"/>
+                <w:szCs w:val="24"/>
+              </w:rPr>
+              <w:t>3</w:t>
+            </w:r>
+          </w:p>
+        </w:tc>
+        <w:tc>
+          <w:tcPr>
+            <w:tcW w:w="3544" w:type="dxa"/>
+          </w:tcPr>
+          <w:p>
+            <w:pPr>
+              <w:cnfStyle w:val="000000100000" w:firstRow="0" w:lastRow="0" w:firstColumn="0" w:lastColumn="0" w:oddVBand="0" w:evenVBand="0" w:oddHBand="1" w:evenHBand="0" w:firstRowFirstColumn="0" w:firstRowLastColumn="0" w:lastRowFirstColumn="0" w:lastRowLastColumn="0"/>
+              <w:rPr>
+                <w:rFonts w:ascii="Arial" w:hAnsi="Arial" w:cs="Arial"/>
+                <w:sz w:val="24"/>
+                <w:szCs w:val="24"/>
+              </w:rPr>
+            </w:pPr>
+            <w:r>
+              <w:rPr>
+                <w:rFonts w:ascii="Arial" w:hAnsi="Arial" w:cs="Arial"/>
+                <w:sz w:val="24"/>
+                <w:szCs w:val="24"/>
+              </w:rPr>
+              <w:t>Mesa</w:t>
+            </w:r>
+          </w:p>
+        </w:tc>
+      </w:tr>
+      <w:tr>
+        <w:tc>
+          <w:tcPr>
+            <w:cnfStyle w:val="001000000000" w:firstRow="0" w:lastRow="0" w:firstColumn="1" w:lastColumn="0" w:oddVBand="0" w:evenVBand="0" w:oddHBand="0" w:evenHBand="0" w:firstRowFirstColumn="0" w:firstRowLastColumn="0" w:lastRowFirstColumn="0" w:lastRowLastColumn="0"/>
+            <w:tcW w:w="1413" w:type="dxa"/>
+          </w:tcPr>
+          <w:p>
+            <w:pPr>
+              <w:rPr>
+                <w:rFonts w:ascii="Arial" w:hAnsi="Arial" w:cs="Arial"/>
+                <w:sz w:val="24"/>
+                <w:szCs w:val="24"/>
+              </w:rPr>
+            </w:pPr>
+            <w:r>
+              <w:rPr>
+                <w:rFonts w:ascii="Arial" w:hAnsi="Arial" w:cs="Arial"/>
+                <w:sz w:val="24"/>
+                <w:szCs w:val="24"/>
+              </w:rPr>
+              <w:t>4</w:t>
+            </w:r>
+          </w:p>
+        </w:tc>
+        <w:tc>
+          <w:tcPr>
+            <w:tcW w:w="3544" w:type="dxa"/>
+          </w:tcPr>
+          <w:p>
+            <w:pPr>
+              <w:cnfStyle w:val="000000000000" w:firstRow="0" w:lastRow="0" w:firstColumn="0" w:lastColumn="0" w:oddVBand="0" w:evenVBand="0" w:oddHBand="0" w:evenHBand="0" w:firstRowFirstColumn="0" w:firstRowLastColumn="0" w:lastRowFirstColumn="0" w:lastRowLastColumn="0"/>
+              <w:rPr>
+                <w:rFonts w:ascii="Arial" w:hAnsi="Arial" w:cs="Arial"/>
+                <w:sz w:val="24"/>
+                <w:szCs w:val="24"/>
+              </w:rPr>
+            </w:pPr>
+            <w:r>
+              <w:rPr>
+                <w:rFonts w:ascii="Arial" w:hAnsi="Arial" w:cs="Arial"/>
+                <w:sz w:val="24"/>
+                <w:szCs w:val="24"/>
+              </w:rPr>
+              <w:t>Folha</w:t>
+            </w:r>
+          </w:p>
+        </w:tc>
+      </w:tr>
+    </w:tbl>
+    <w:p>
+      <w:pPr>
+        <w:rPr>
+          <w:rFonts w:ascii="Arial" w:hAnsi="Arial" w:cs="Arial"/>
+          <w:sz w:val="24"/>
+          <w:szCs w:val="24"/>
+        </w:rPr>
+      </w:pPr>
+      <w:r>
+        <w:rPr>
+          <w:rFonts w:ascii="Arial" w:hAnsi="Arial" w:cs="Arial"/>
+          <w:sz w:val="24"/>
+          <w:szCs w:val="24"/>
+        </w:rPr>
+        <w:t>Pág. 1</w:t>
+      </w:r>
+    </w:p>
+    <w:tbl>
+      <w:tblPr>
+        <w:tblStyle w:val="TabeladeGrade5Escura-nfase3"/>
+        <w:tblW w:w="0" w:type="auto"/>
+        <w:tblLook w:val="04A0" w:firstRow="1" w:lastRow="0" w:firstColumn="1" w:lastColumn="0" w:noHBand="0" w:noVBand="1"/>
+      </w:tblPr>
+      <w:tblGrid>
+        <w:gridCol w:w="1413"/>
+        <w:gridCol w:w="3544"/>
+      </w:tblGrid>
+      <w:tr>
+        <w:trPr>
+          <w:cnfStyle w:val="100000000000" w:firstRow="1" w:lastRow="0" w:firstColumn="0" w:lastColumn="0" w:oddVBand="0" w:evenVBand="0" w:oddHBand="0" w:evenHBand="0" w:firstRowFirstColumn="0" w:firstRowLastColumn="0" w:lastRowFirstColumn="0" w:lastRowLastColumn="0"/>
+        </w:trPr>
+        <w:tc>
+          <w:tcPr>
+            <w:cnfStyle w:val="001000000000" w:firstRow="0" w:lastRow="0" w:firstColumn="1" w:lastColumn="0" w:oddVBand="0" w:evenVBand="0" w:oddHBand="0" w:evenHBand="0" w:firstRowFirstColumn="0" w:firstRowLastColumn="0" w:lastRowFirstColumn="0" w:lastRowLastColumn="0"/>
+            <w:tcW w:w="1413" w:type="dxa"/>
+          </w:tcPr>
+          <w:p>
+            <w:pPr>
+              <w:rPr>
+                <w:rFonts w:ascii="Arial" w:hAnsi="Arial" w:cs="Arial"/>
+                <w:sz w:val="24"/>
+                <w:szCs w:val="24"/>
+              </w:rPr>
+            </w:pPr>
+            <w:r>
+              <w:rPr>
+                <w:rFonts w:ascii="Arial" w:hAnsi="Arial" w:cs="Arial"/>
+                <w:sz w:val="24"/>
+                <w:szCs w:val="24"/>
+              </w:rPr>
+              <w:t>ID</w:t>
+            </w:r>
+          </w:p>
+        </w:tc>
+        <w:tc>
+          <w:tcPr>
+            <w:tcW w:w="3544" w:type="dxa"/>
+          </w:tcPr>
+          <w:p>
+            <w:pPr>
+              <w:cnfStyle w:val="100000000000" w:firstRow="1" w:lastRow="0" w:firstColumn="0" w:lastColumn="0" w:oddVBand="0" w:evenVBand="0" w:oddHBand="0" w:evenHBand="0" w:firstRowFirstColumn="0" w:firstRowLastColumn="0" w:lastRowFirstColumn="0" w:lastRowLastColumn="0"/>
+              <w:rPr>
+                <w:rFonts w:ascii="Arial" w:hAnsi="Arial" w:cs="Arial"/>
+                <w:sz w:val="24"/>
+                <w:szCs w:val="24"/>
+              </w:rPr>
+            </w:pPr>
+            <w:r>
+              <w:rPr>
+                <w:rFonts w:ascii="Arial" w:hAnsi="Arial" w:cs="Arial"/>
+                <w:sz w:val="24"/>
+                <w:szCs w:val="24"/>
+              </w:rPr>
+              <w:t>Descrição</w:t>
+            </w:r>
+          </w:p>
+        </w:tc>
+      </w:tr>
+      <w:tr>
+        <w:trPr>
+          <w:cnfStyle w:val="000000100000" w:firstRow="0" w:lastRow="0" w:firstColumn="0" w:lastColumn="0" w:oddVBand="0" w:evenVBand="0" w:oddHBand="1" w:evenHBand="0" w:firstRowFirstColumn="0" w:firstRowLastColumn="0" w:lastRowFirstColumn="0" w:lastRowLastColumn="0"/>
+        </w:trPr>
+        <w:tc>
+          <w:tcPr>
+            <w:cnfStyle w:val="001000000000" w:firstRow="0" w:lastRow="0" w:firstColumn="1" w:lastColumn="0" w:oddVBand="0" w:evenVBand="0" w:oddHBand="0" w:evenHBand="0" w:firstRowFirstColumn="0" w:firstRowLastColumn="0" w:lastRowFirstColumn="0" w:lastRowLastColumn="0"/>
+            <w:tcW w:w="1413" w:type="dxa"/>
+          </w:tcPr>
+          <w:p>
+            <w:pPr>
+              <w:rPr>
+                <w:rFonts w:ascii="Arial" w:hAnsi="Arial" w:cs="Arial"/>
+                <w:sz w:val="24"/>
+                <w:szCs w:val="24"/>
+              </w:rPr>
+            </w:pPr>
+            <w:r>
+              <w:rPr>
+                <w:rFonts w:ascii="Arial" w:hAnsi="Arial" w:cs="Arial"/>
+                <w:sz w:val="24"/>
+                <w:szCs w:val="24"/>
+              </w:rPr>
+              <w:t>5</w:t>
+            </w:r>
+          </w:p>
+        </w:tc>
+        <w:tc>
+          <w:tcPr>
+            <w:tcW w:w="3544" w:type="dxa"/>
+          </w:tcPr>
+          <w:p>
+            <w:pPr>
+              <w:cnfStyle w:val="000000100000" w:firstRow="0" w:lastRow="0" w:firstColumn="0" w:lastColumn="0" w:oddVBand="0" w:evenVBand="0" w:oddHBand="1" w:evenHBand="0" w:firstRowFirstColumn="0" w:firstRowLastColumn="0" w:lastRowFirstColumn="0" w:lastRowLastColumn="0"/>
+              <w:rPr>
+                <w:rFonts w:ascii="Arial" w:hAnsi="Arial" w:cs="Arial"/>
+                <w:sz w:val="24"/>
+                <w:szCs w:val="24"/>
+              </w:rPr>
+            </w:pPr>
+            <w:r>
+              <w:rPr>
+                <w:rFonts w:ascii="Arial" w:hAnsi="Arial" w:cs="Arial"/>
+                <w:sz w:val="24"/>
+                <w:szCs w:val="24"/>
+              </w:rPr>
+              <w:t>Apontador</w:t>
+            </w:r>
+          </w:p>
+        </w:tc>
+      </w:tr>
+      <w:tr>
+        <w:tc>
+          <w:tcPr>
+            <w:cnfStyle w:val="001000000000" w:firstRow="0" w:lastRow="0" w:firstColumn="1" w:lastColumn="0" w:oddVBand="0" w:evenVBand="0" w:oddHBand="0" w:evenHBand="0" w:firstRowFirstColumn="0" w:firstRowLastColumn="0" w:lastRowFirstColumn="0" w:lastRowLastColumn="0"/>
+            <w:tcW w:w="1413" w:type="dxa"/>
+          </w:tcPr>
+          <w:p>
+            <w:pPr>
+              <w:rPr>
+                <w:rFonts w:ascii="Arial" w:hAnsi="Arial" w:cs="Arial"/>
+                <w:sz w:val="24"/>
+                <w:szCs w:val="24"/>
+              </w:rPr>
+            </w:pPr>
+            <w:r>
+              <w:rPr>
+                <w:rFonts w:ascii="Arial" w:hAnsi="Arial" w:cs="Arial"/>
+                <w:sz w:val="24"/>
+                <w:szCs w:val="24"/>
+              </w:rPr>
+              <w:t>6</w:t>
+            </w:r>
+          </w:p>
+        </w:tc>
+        <w:tc>
+          <w:tcPr>
+            <w:tcW w:w="3544" w:type="dxa"/>
+          </w:tcPr>
+          <w:p>
+            <w:pPr>
+              <w:cnfStyle w:val="000000000000" w:firstRow="0" w:lastRow="0" w:firstColumn="0" w:lastColumn="0" w:oddVBand="0" w:evenVBand="0" w:oddHBand="0" w:evenHBand="0" w:firstRowFirstColumn="0" w:firstRowLastColumn="0" w:lastRowFirstColumn="0" w:lastRowLastColumn="0"/>
+              <w:rPr>
+                <w:rFonts w:ascii="Arial" w:hAnsi="Arial" w:cs="Arial"/>
+                <w:sz w:val="24"/>
+                <w:szCs w:val="24"/>
+              </w:rPr>
+            </w:pPr>
+            <w:r>
+              <w:rPr>
+                <w:rFonts w:ascii="Arial" w:hAnsi="Arial" w:cs="Arial"/>
+                <w:sz w:val="24"/>
+                <w:szCs w:val="24"/>
+              </w:rPr>
+              <w:t>Borracha</w:t>
+            </w:r>
+          </w:p>
+        </w:tc>
+      </w:tr>
+      <w:tr>
+        <w:trPr>
+          <w:cnfStyle w:val="000000100000" w:firstRow="0" w:lastRow="0" w:firstColumn="0" w:lastColumn="0" w:oddVBand="0" w:evenVBand="0" w:oddHBand="1" w:evenHBand="0" w:firstRowFirstColumn="0" w:firstRowLastColumn="0" w:lastRowFirstColumn="0" w:lastRowLastColumn="0"/>
+        </w:trPr>
+        <w:tc>
+          <w:tcPr>
+            <w:cnfStyle w:val="001000000000" w:firstRow="0" w:lastRow="0" w:firstColumn="1" w:lastColumn="0" w:oddVBand="0" w:evenVBand="0" w:oddHBand="0" w:evenHBand="0" w:firstRowFirstColumn="0" w:firstRowLastColumn="0" w:lastRowFirstColumn="0" w:lastRowLastColumn="0"/>
+            <w:tcW w:w="1413" w:type="dxa"/>
+          </w:tcPr>
+          <w:p>
+            <w:pPr>
+              <w:rPr>
+                <w:rFonts w:ascii="Arial" w:hAnsi="Arial" w:cs="Arial"/>
+                <w:sz w:val="24"/>
+                <w:szCs w:val="24"/>
+              </w:rPr>
+            </w:pPr>
+            <w:r>
+              <w:rPr>
+                <w:rFonts w:ascii="Arial" w:hAnsi="Arial" w:cs="Arial"/>
+                <w:sz w:val="24"/>
+                <w:szCs w:val="24"/>
+              </w:rPr>
+              <w:t>7</w:t>
+            </w:r>
+          </w:p>
+        </w:tc>
+        <w:tc>
+          <w:tcPr>
+            <w:tcW w:w="3544" w:type="dxa"/>
+          </w:tcPr>
+          <w:p>
+            <w:pPr>
+              <w:cnfStyle w:val="000000100000" w:firstRow="0" w:lastRow="0" w:firstColumn="0" w:lastColumn="0" w:oddVBand="0" w:evenVBand="0" w:oddHBand="1" w:evenHBand="0" w:firstRowFirstColumn="0" w:firstRowLastColumn="0" w:lastRowFirstColumn="0" w:lastRowLastColumn="0"/>
+              <w:rPr>
+                <w:rFonts w:ascii="Arial" w:hAnsi="Arial" w:cs="Arial"/>
+                <w:sz w:val="24"/>
+                <w:szCs w:val="24"/>
+              </w:rPr>
+            </w:pPr>
+            <w:r>
+              <w:rPr>
+                <w:rFonts w:ascii="Arial" w:hAnsi="Arial" w:cs="Arial"/>
+                <w:sz w:val="24"/>
+                <w:szCs w:val="24"/>
+              </w:rPr>
+              <w:t>Cadeira</w:t>
+            </w:r>
+          </w:p>
+        </w:tc>
+      </w:tr>
+      <w:tr>
+        <w:tc>
+          <w:tcPr>
+            <w:cnfStyle w:val="001000000000" w:firstRow="0" w:lastRow="0" w:firstColumn="1" w:lastColumn="0" w:oddVBand="0" w:evenVBand="0" w:oddHBand="0" w:evenHBand="0" w:firstRowFirstColumn="0" w:firstRowLastColumn="0" w:lastRowFirstColumn="0" w:lastRowLastColumn="0"/>
+            <w:tcW w:w="1413" w:type="dxa"/>
+          </w:tcPr>
+          <w:p>
+            <w:pPr>
+              <w:rPr>
+                <w:rFonts w:ascii="Arial" w:hAnsi="Arial" w:cs="Arial"/>
+                <w:sz w:val="24"/>
+                <w:szCs w:val="24"/>
+              </w:rPr>
+            </w:pPr>
+            <w:r>
+              <w:rPr>
+                <w:rFonts w:ascii="Arial" w:hAnsi="Arial" w:cs="Arial"/>
+                <w:sz w:val="24"/>
+                <w:szCs w:val="24"/>
+              </w:rPr>
+              <w:t>8</w:t>
+            </w:r>
+          </w:p>
+        </w:tc>
+        <w:tc>
+          <w:tcPr>
+            <w:tcW w:w="3544" w:type="dxa"/>
+          </w:tcPr>
+          <w:p>
+            <w:pPr>
+              <w:cnfStyle w:val="000000000000" w:firstRow="0" w:lastRow="0" w:firstColumn="0" w:lastColumn="0" w:oddVBand="0" w:evenVBand="0" w:oddHBand="0" w:evenHBand="0" w:firstRowFirstColumn="0" w:firstRowLastColumn="0" w:lastRowFirstColumn="0" w:lastRowLastColumn="0"/>
+              <w:rPr>
+                <w:rFonts w:ascii="Arial" w:hAnsi="Arial" w:cs="Arial"/>
+                <w:sz w:val="24"/>
+                <w:szCs w:val="24"/>
+              </w:rPr>
+            </w:pPr>
+            <w:r>
+              <w:rPr>
+                <w:rFonts w:ascii="Arial" w:hAnsi="Arial" w:cs="Arial"/>
+                <w:sz w:val="24"/>
+                <w:szCs w:val="24"/>
+              </w:rPr>
+              <w:t>Tesoura</w:t>
+            </w:r>
+          </w:p>
+        </w:tc>
+      </w:tr>
+    </w:tbl>
+    <w:p>
+      <w:pPr>
+        <w:rPr>
+          <w:rFonts w:ascii="Arial" w:hAnsi="Arial" w:cs="Arial"/>
+          <w:sz w:val="24"/>
+          <w:szCs w:val="24"/>
+        </w:rPr>
+      </w:pPr>
+      <w:r>
+        <w:rPr>
+          <w:rFonts w:ascii="Arial" w:hAnsi="Arial" w:cs="Arial"/>
+          <w:sz w:val="24"/>
+          <w:szCs w:val="24"/>
+        </w:rPr>
+        <w:t>Pág. 2</w:t>
+      </w:r>
+    </w:p>
+    <w:tbl>
+      <w:tblPr>
+        <w:tblStyle w:val="TabeladeGrade5Escura-nfase3"/>
+        <w:tblW w:w="0" w:type="auto"/>
+        <w:tblLook w:val="04A0" w:firstRow="1" w:lastRow="0" w:firstColumn="1" w:lastColumn="0" w:noHBand="0" w:noVBand="1"/>
+      </w:tblPr>
+      <w:tblGrid>
+        <w:gridCol w:w="1413"/>
+        <w:gridCol w:w="3544"/>
+      </w:tblGrid>
+      <w:tr>
+        <w:trPr>
+          <w:cnfStyle w:val="100000000000" w:firstRow="1" w:lastRow="0" w:firstColumn="0" w:lastColumn="0" w:oddVBand="0" w:evenVBand="0" w:oddHBand="0" w:evenHBand="0" w:firstRowFirstColumn="0" w:firstRowLastColumn="0" w:lastRowFirstColumn="0" w:lastRowLastColumn="0"/>
+        </w:trPr>
+        <w:tc>
+          <w:tcPr>
+            <w:cnfStyle w:val="001000000000" w:firstRow="0" w:lastRow="0" w:firstColumn="1" w:lastColumn="0" w:oddVBand="0" w:evenVBand="0" w:oddHBand="0" w:evenHBand="0" w:firstRowFirstColumn="0" w:firstRowLastColumn="0" w:lastRowFirstColumn="0" w:lastRowLastColumn="0"/>
+            <w:tcW w:w="1413" w:type="dxa"/>
+          </w:tcPr>
+          <w:p>
+            <w:pPr>
+              <w:rPr>
+                <w:rFonts w:ascii="Arial" w:hAnsi="Arial" w:cs="Arial"/>
+                <w:sz w:val="24"/>
+                <w:szCs w:val="24"/>
+              </w:rPr>
+            </w:pPr>
+            <w:r>
+              <w:rPr>
+                <w:rFonts w:ascii="Arial" w:hAnsi="Arial" w:cs="Arial"/>
+                <w:sz w:val="24"/>
+                <w:szCs w:val="24"/>
+              </w:rPr>
+              <w:t>ID</w:t>
+            </w:r>
+          </w:p>
+        </w:tc>
+        <w:tc>
+          <w:tcPr>
+            <w:tcW w:w="3544" w:type="dxa"/>
+          </w:tcPr>
+          <w:p>
+            <w:pPr>
+              <w:cnfStyle w:val="100000000000" w:firstRow="1" w:lastRow="0" w:firstColumn="0" w:lastColumn="0" w:oddVBand="0" w:evenVBand="0" w:oddHBand="0" w:evenHBand="0" w:firstRowFirstColumn="0" w:firstRowLastColumn="0" w:lastRowFirstColumn="0" w:lastRowLastColumn="0"/>
+              <w:rPr>
+                <w:rFonts w:ascii="Arial" w:hAnsi="Arial" w:cs="Arial"/>
+                <w:sz w:val="24"/>
+                <w:szCs w:val="24"/>
+              </w:rPr>
+            </w:pPr>
+            <w:r>
+              <w:rPr>
+                <w:rFonts w:ascii="Arial" w:hAnsi="Arial" w:cs="Arial"/>
+                <w:sz w:val="24"/>
+                <w:szCs w:val="24"/>
+              </w:rPr>
+              <w:t>Descrição</w:t>
+            </w:r>
+          </w:p>
+        </w:tc>
+      </w:tr>
+      <w:tr>
+        <w:trPr>
+          <w:cnfStyle w:val="000000100000" w:firstRow="0" w:lastRow="0" w:firstColumn="0" w:lastColumn="0" w:oddVBand="0" w:evenVBand="0" w:oddHBand="1" w:evenHBand="0" w:firstRowFirstColumn="0" w:firstRowLastColumn="0" w:lastRowFirstColumn="0" w:lastRowLastColumn="0"/>
+        </w:trPr>
+        <w:tc>
+          <w:tcPr>
+            <w:cnfStyle w:val="001000000000" w:firstRow="0" w:lastRow="0" w:firstColumn="1" w:lastColumn="0" w:oddVBand="0" w:evenVBand="0" w:oddHBand="0" w:evenHBand="0" w:firstRowFirstColumn="0" w:firstRowLastColumn="0" w:lastRowFirstColumn="0" w:lastRowLastColumn="0"/>
+            <w:tcW w:w="1413" w:type="dxa"/>
+          </w:tcPr>
+          <w:p>
+            <w:pPr>
+              <w:rPr>
+                <w:rFonts w:ascii="Arial" w:hAnsi="Arial" w:cs="Arial"/>
+                <w:sz w:val="24"/>
+                <w:szCs w:val="24"/>
+              </w:rPr>
+            </w:pPr>
+            <w:r>
+              <w:rPr>
+                <w:rFonts w:ascii="Arial" w:hAnsi="Arial" w:cs="Arial"/>
+                <w:sz w:val="24"/>
+                <w:szCs w:val="24"/>
+              </w:rPr>
+              <w:t>9</w:t>
+            </w:r>
+          </w:p>
+        </w:tc>
+        <w:tc>
+          <w:tcPr>
+            <w:tcW w:w="3544" w:type="dxa"/>
+          </w:tcPr>
+          <w:p>
+            <w:pPr>
+              <w:cnfStyle w:val="000000100000" w:firstRow="0" w:lastRow="0" w:firstColumn="0" w:lastColumn="0" w:oddVBand="0" w:evenVBand="0" w:oddHBand="1" w:evenHBand="0" w:firstRowFirstColumn="0" w:firstRowLastColumn="0" w:lastRowFirstColumn="0" w:lastRowLastColumn="0"/>
+              <w:rPr>
+                <w:rFonts w:ascii="Arial" w:hAnsi="Arial" w:cs="Arial"/>
+                <w:sz w:val="24"/>
+                <w:szCs w:val="24"/>
+              </w:rPr>
+            </w:pPr>
+            <w:r>
+              <w:rPr>
+                <w:rFonts w:ascii="Arial" w:hAnsi="Arial" w:cs="Arial"/>
+                <w:sz w:val="24"/>
+                <w:szCs w:val="24"/>
+              </w:rPr>
+              <w:t>Caneta</w:t>
+            </w:r>
+          </w:p>
+        </w:tc>
+      </w:tr>
+      <w:tr>
+        <w:tc>
+          <w:tcPr>
+            <w:cnfStyle w:val="001000000000" w:firstRow="0" w:lastRow="0" w:firstColumn="1" w:lastColumn="0" w:oddVBand="0" w:evenVBand="0" w:oddHBand="0" w:evenHBand="0" w:firstRowFirstColumn="0" w:firstRowLastColumn="0" w:lastRowFirstColumn="0" w:lastRowLastColumn="0"/>
+            <w:tcW w:w="1413" w:type="dxa"/>
+          </w:tcPr>
+          <w:p>
+            <w:pPr>
+              <w:rPr>
+                <w:rFonts w:ascii="Arial" w:hAnsi="Arial" w:cs="Arial"/>
+                <w:sz w:val="24"/>
+                <w:szCs w:val="24"/>
+              </w:rPr>
+            </w:pPr>
+            <w:r>
+              <w:rPr>
+                <w:rFonts w:ascii="Arial" w:hAnsi="Arial" w:cs="Arial"/>
+                <w:sz w:val="24"/>
+                <w:szCs w:val="24"/>
+              </w:rPr>
+              <w:t>10</w:t>
+            </w:r>
+          </w:p>
+        </w:tc>
+        <w:tc>
+          <w:tcPr>
+            <w:tcW w:w="3544" w:type="dxa"/>
+          </w:tcPr>
+          <w:p>
+            <w:pPr>
+              <w:cnfStyle w:val="000000000000" w:firstRow="0" w:lastRow="0" w:firstColumn="0" w:lastColumn="0" w:oddVBand="0" w:evenVBand="0" w:oddHBand="0" w:evenHBand="0" w:firstRowFirstColumn="0" w:firstRowLastColumn="0" w:lastRowFirstColumn="0" w:lastRowLastColumn="0"/>
+              <w:rPr>
+                <w:rFonts w:ascii="Arial" w:hAnsi="Arial" w:cs="Arial"/>
+                <w:sz w:val="24"/>
+                <w:szCs w:val="24"/>
+              </w:rPr>
+            </w:pPr>
+            <w:r>
+              <w:rPr>
+                <w:rFonts w:ascii="Arial" w:hAnsi="Arial" w:cs="Arial"/>
+                <w:sz w:val="24"/>
+                <w:szCs w:val="24"/>
+              </w:rPr>
+              <w:t>Grampeador</w:t>
+            </w:r>
+          </w:p>
+        </w:tc>
+      </w:tr>
+      <w:tr>
+        <w:trPr>
+          <w:cnfStyle w:val="000000100000" w:firstRow="0" w:lastRow="0" w:firstColumn="0" w:lastColumn="0" w:oddVBand="0" w:evenVBand="0" w:oddHBand="1" w:evenHBand="0" w:firstRowFirstColumn="0" w:firstRowLastColumn="0" w:lastRowFirstColumn="0" w:lastRowLastColumn="0"/>
+        </w:trPr>
+        <w:tc>
+          <w:tcPr>
+            <w:cnfStyle w:val="001000000000" w:firstRow="0" w:lastRow="0" w:firstColumn="1" w:lastColumn="0" w:oddVBand="0" w:evenVBand="0" w:oddHBand="0" w:evenHBand="0" w:firstRowFirstColumn="0" w:firstRowLastColumn="0" w:lastRowFirstColumn="0" w:lastRowLastColumn="0"/>
+            <w:tcW w:w="1413" w:type="dxa"/>
+          </w:tcPr>
+          <w:p>
+            <w:pPr>
+              <w:rPr>
+                <w:rFonts w:ascii="Arial" w:hAnsi="Arial" w:cs="Arial"/>
+                <w:sz w:val="24"/>
+                <w:szCs w:val="24"/>
+              </w:rPr>
+            </w:pPr>
+            <w:r>
+              <w:rPr>
+                <w:rFonts w:ascii="Arial" w:hAnsi="Arial" w:cs="Arial"/>
+                <w:sz w:val="24"/>
+                <w:szCs w:val="24"/>
+              </w:rPr>
+              <w:t>11</w:t>
+            </w:r>
+          </w:p>
+        </w:tc>
+        <w:tc>
+          <w:tcPr>
+            <w:tcW w:w="3544" w:type="dxa"/>
+          </w:tcPr>
+          <w:p>
+            <w:pPr>
+              <w:cnfStyle w:val="000000100000" w:firstRow="0" w:lastRow="0" w:firstColumn="0" w:lastColumn="0" w:oddVBand="0" w:evenVBand="0" w:oddHBand="1" w:evenHBand="0" w:firstRowFirstColumn="0" w:firstRowLastColumn="0" w:lastRowFirstColumn="0" w:lastRowLastColumn="0"/>
+              <w:rPr>
+                <w:rFonts w:ascii="Arial" w:hAnsi="Arial" w:cs="Arial"/>
+                <w:sz w:val="24"/>
+                <w:szCs w:val="24"/>
+              </w:rPr>
+            </w:pPr>
+            <w:r>
+              <w:rPr>
+                <w:rFonts w:ascii="Arial" w:hAnsi="Arial" w:cs="Arial"/>
+                <w:sz w:val="24"/>
+                <w:szCs w:val="24"/>
+              </w:rPr>
+              <w:t>Cola</w:t>
+            </w:r>
+          </w:p>
+        </w:tc>
+      </w:tr>
+      <w:tr>
+        <w:tc>
+          <w:tcPr>
+            <w:cnfStyle w:val="001000000000" w:firstRow="0" w:lastRow="0" w:firstColumn="1" w:lastColumn="0" w:oddVBand="0" w:evenVBand="0" w:oddHBand="0" w:evenHBand="0" w:firstRowFirstColumn="0" w:firstRowLastColumn="0" w:lastRowFirstColumn="0" w:lastRowLastColumn="0"/>
+            <w:tcW w:w="1413" w:type="dxa"/>
+          </w:tcPr>
+          <w:p>
+            <w:pPr>
+              <w:rPr>
+                <w:rFonts w:ascii="Arial" w:hAnsi="Arial" w:cs="Arial"/>
+                <w:sz w:val="24"/>
+                <w:szCs w:val="24"/>
+              </w:rPr>
+            </w:pPr>
+            <w:r>
+              <w:rPr>
+                <w:rFonts w:ascii="Arial" w:hAnsi="Arial" w:cs="Arial"/>
+                <w:sz w:val="24"/>
+                <w:szCs w:val="24"/>
+              </w:rPr>
+              <w:t>12</w:t>
+            </w:r>
+          </w:p>
+        </w:tc>
+        <w:tc>
+          <w:tcPr>
+            <w:tcW w:w="3544" w:type="dxa"/>
+          </w:tcPr>
+          <w:p>
+            <w:pPr>
+              <w:cnfStyle w:val="000000000000" w:firstRow="0" w:lastRow="0" w:firstColumn="0" w:lastColumn="0" w:oddVBand="0" w:evenVBand="0" w:oddHBand="0" w:evenHBand="0" w:firstRowFirstColumn="0" w:firstRowLastColumn="0" w:lastRowFirstColumn="0" w:lastRowLastColumn="0"/>
+              <w:rPr>
+                <w:rFonts w:ascii="Arial" w:hAnsi="Arial" w:cs="Arial"/>
+                <w:sz w:val="24"/>
+                <w:szCs w:val="24"/>
+              </w:rPr>
+            </w:pPr>
+            <w:r>
+              <w:rPr>
+                <w:rFonts w:ascii="Arial" w:hAnsi="Arial" w:cs="Arial"/>
+                <w:sz w:val="24"/>
+                <w:szCs w:val="24"/>
+              </w:rPr>
+              <w:t>Quadro</w:t>
+            </w:r>
+          </w:p>
+        </w:tc>
+      </w:tr>
+    </w:tbl>
+    <w:p>
+      <w:pPr>
+        <w:rPr>
+          <w:rFonts w:ascii="Arial" w:hAnsi="Arial" w:cs="Arial"/>
+          <w:sz w:val="24"/>
+          <w:szCs w:val="24"/>
+        </w:rPr>
+      </w:pPr>
+      <w:r>
+        <w:rPr>
+          <w:rFonts w:ascii="Arial" w:hAnsi="Arial" w:cs="Arial"/>
+          <w:sz w:val="24"/>
+          <w:szCs w:val="24"/>
+        </w:rPr>
+        <w:t>Pág. 3</w:t>
+      </w:r>
+    </w:p>
+    <w:p>
+      <w:pPr>
+        <w:rPr>
+          <w:rFonts w:ascii="Arial" w:hAnsi="Arial" w:cs="Arial"/>
+          <w:sz w:val="24"/>
+          <w:szCs w:val="24"/>
+        </w:rPr>
+      </w:pPr>
+    </w:p>
+    <w:p>
+      <w:pPr>
+        <w:rPr>
+          <w:rFonts w:ascii="Arial" w:hAnsi="Arial" w:cs="Arial"/>
+          <w:sz w:val="24"/>
+          <w:szCs w:val="24"/>
+        </w:rPr>
+      </w:pPr>
+      <w:r>
+        <w:rPr>
+          <w:rFonts w:ascii="Arial" w:hAnsi="Arial" w:cs="Arial"/>
+          <w:sz w:val="24"/>
+          <w:szCs w:val="24"/>
+        </w:rPr>
+        <w:t xml:space="preserve">Utiliza-se instrução </w:t>
+      </w:r>
+      <w:r>
+        <w:rPr>
+          <w:rFonts w:ascii="Arial" w:hAnsi="Arial" w:cs="Arial"/>
+          <w:b/>
+          <w:bCs/>
+          <w:sz w:val="24"/>
+          <w:szCs w:val="24"/>
+        </w:rPr>
+        <w:t>LIMIT</w:t>
+      </w:r>
+      <w:r>
+        <w:rPr>
+          <w:rFonts w:ascii="Arial" w:hAnsi="Arial" w:cs="Arial"/>
+          <w:sz w:val="24"/>
+          <w:szCs w:val="24"/>
+        </w:rPr>
+        <w:t xml:space="preserve">. Pode ser utilizado junto com o operador </w:t>
+      </w:r>
+      <w:r>
+        <w:rPr>
+          <w:rFonts w:ascii="Arial" w:hAnsi="Arial" w:cs="Arial"/>
+          <w:b/>
+          <w:bCs/>
+          <w:sz w:val="24"/>
+          <w:szCs w:val="24"/>
+        </w:rPr>
+        <w:t>OFFSET</w:t>
+      </w:r>
+      <w:r>
+        <w:rPr>
+          <w:rFonts w:ascii="Arial" w:hAnsi="Arial" w:cs="Arial"/>
+          <w:sz w:val="24"/>
+          <w:szCs w:val="24"/>
+        </w:rPr>
+        <w:t>;</w:t>
+      </w:r>
+    </w:p>
+    <w:p>
+      <w:pPr>
+        <w:rPr>
+          <w:rFonts w:ascii="Arial" w:hAnsi="Arial" w:cs="Arial"/>
+          <w:sz w:val="24"/>
+          <w:szCs w:val="24"/>
+        </w:rPr>
+      </w:pPr>
+      <w:r>
+        <w:rPr>
+          <w:rFonts w:ascii="Arial" w:hAnsi="Arial" w:cs="Arial"/>
+          <w:sz w:val="24"/>
+          <w:szCs w:val="24"/>
+        </w:rPr>
+        <w:t>A partir de qual registro devemos retornar uma determinada quantidade de registros;</w:t>
+      </w:r>
+    </w:p>
+    <w:p>
+      <w:pPr>
+        <w:rPr>
+          <w:rFonts w:ascii="Arial" w:hAnsi="Arial" w:cs="Arial"/>
+          <w:sz w:val="24"/>
+          <w:szCs w:val="24"/>
+        </w:rPr>
+      </w:pPr>
+      <w:r>
+        <w:rPr>
+          <w:rFonts w:ascii="Arial" w:hAnsi="Arial" w:cs="Arial"/>
+          <w:b/>
+          <w:bCs/>
+          <w:sz w:val="24"/>
+          <w:szCs w:val="24"/>
+        </w:rPr>
+        <w:t>LIMIT</w:t>
+      </w:r>
+      <w:r>
+        <w:rPr>
+          <w:rFonts w:ascii="Arial" w:hAnsi="Arial" w:cs="Arial"/>
+          <w:sz w:val="24"/>
+          <w:szCs w:val="24"/>
+        </w:rPr>
+        <w:t xml:space="preserve"> – opcional, mas quando usado, deve ser colocado ao final da query;</w:t>
+      </w:r>
+    </w:p>
+    <w:p>
+      <w:pPr>
+        <w:rPr>
+          <w:rFonts w:ascii="Arial" w:hAnsi="Arial" w:cs="Arial"/>
+          <w:sz w:val="24"/>
+          <w:szCs w:val="24"/>
+        </w:rPr>
+      </w:pPr>
+      <w:r>
+        <w:rPr>
+          <w:rFonts w:ascii="Arial" w:hAnsi="Arial" w:cs="Arial"/>
+          <w:sz w:val="24"/>
+          <w:szCs w:val="24"/>
+        </w:rPr>
+        <w:t xml:space="preserve">Podemos ter também </w:t>
+      </w:r>
+      <w:r>
+        <w:rPr>
+          <w:rFonts w:ascii="Arial" w:hAnsi="Arial" w:cs="Arial"/>
+          <w:b/>
+          <w:bCs/>
+          <w:sz w:val="24"/>
+          <w:szCs w:val="24"/>
+        </w:rPr>
+        <w:t>opcionalmente</w:t>
+      </w:r>
+      <w:r>
+        <w:rPr>
+          <w:rFonts w:ascii="Arial" w:hAnsi="Arial" w:cs="Arial"/>
+          <w:b/>
+          <w:bCs/>
+          <w:sz w:val="24"/>
+          <w:szCs w:val="24"/>
+        </w:rPr>
+        <w:t xml:space="preserve"> </w:t>
+      </w:r>
+      <w:r>
+        <w:rPr>
+          <w:rFonts w:ascii="Arial" w:hAnsi="Arial" w:cs="Arial"/>
+          <w:sz w:val="24"/>
+          <w:szCs w:val="24"/>
+        </w:rPr>
+        <w:t>um WHERE ou um ORDER BY, mantendo o LIMIT sempre no final;</w:t>
+      </w:r>
+    </w:p>
+    <w:p>
+      <w:pPr>
+        <w:rPr>
+          <w:rFonts w:ascii="Arial" w:hAnsi="Arial" w:cs="Arial"/>
+          <w:sz w:val="24"/>
+          <w:szCs w:val="24"/>
+        </w:rPr>
+      </w:pPr>
+      <w:r>
+        <w:rPr>
+          <w:rFonts w:ascii="Arial" w:hAnsi="Arial" w:cs="Arial"/>
+          <w:b/>
+          <w:bCs/>
+          <w:sz w:val="24"/>
+          <w:szCs w:val="24"/>
+        </w:rPr>
+        <w:t>OFFSET</w:t>
+      </w:r>
+      <w:r>
+        <w:rPr>
+          <w:rFonts w:ascii="Arial" w:hAnsi="Arial" w:cs="Arial"/>
+          <w:sz w:val="24"/>
+          <w:szCs w:val="24"/>
+        </w:rPr>
+        <w:t xml:space="preserve"> – só pode ser utilizado se LIMIT for declarado, e ele fica após. Porém, também é opcional.</w:t>
+      </w:r>
+    </w:p>
+    <w:p>
+      <w:pPr>
+        <w:rPr>
+          <w:rFonts w:ascii="Arial" w:hAnsi="Arial" w:cs="Arial"/>
+          <w:sz w:val="24"/>
+          <w:szCs w:val="24"/>
+        </w:rPr>
+      </w:pPr>
+    </w:p>
+    <w:p>
+      <w:pPr>
+        <w:rPr>
+          <w:rFonts w:ascii="Arial" w:hAnsi="Arial" w:cs="Arial"/>
+          <w:sz w:val="24"/>
+          <w:szCs w:val="24"/>
+        </w:rPr>
+      </w:pPr>
+    </w:p>
+    <w:p>
+      <w:pPr>
+        <w:rPr>
+          <w:rFonts w:ascii="Arial" w:hAnsi="Arial" w:cs="Arial"/>
+          <w:sz w:val="24"/>
+          <w:szCs w:val="24"/>
+        </w:rPr>
+      </w:pPr>
+    </w:p>
+    <w:p>
+      <w:pPr>
+        <w:rPr>
+          <w:rFonts w:ascii="Arial" w:hAnsi="Arial" w:cs="Arial"/>
+          <w:sz w:val="24"/>
+          <w:szCs w:val="24"/>
+        </w:rPr>
+      </w:pPr>
+    </w:p>
+    <w:p>
+      <w:pPr>
+        <w:rPr>
+          <w:rFonts w:ascii="Arial" w:hAnsi="Arial" w:cs="Arial"/>
+          <w:sz w:val="24"/>
+          <w:szCs w:val="24"/>
+        </w:rPr>
+      </w:pPr>
+      <w:r>
+        <w:rPr>
+          <w:rFonts w:ascii="Arial" w:hAnsi="Arial" w:cs="Arial"/>
+          <w:sz w:val="24"/>
+          <w:szCs w:val="24"/>
+        </w:rPr>
+        <w:t>s</w:t>
+      </w:r>
+    </w:p>
+    <w:p>
+      <w:pPr>
+        <w:rPr>
+          <w:rFonts w:ascii="Arial" w:hAnsi="Arial" w:cs="Arial"/>
+          <w:sz w:val="24"/>
+          <w:szCs w:val="24"/>
+        </w:rPr>
+      </w:pPr>
+      <w:r>
+        <w:rPr>
+          <w:rFonts w:ascii="Arial" w:hAnsi="Arial" w:cs="Arial"/>
+          <w:sz w:val="24"/>
+          <w:szCs w:val="24"/>
+        </w:rPr>
+        <w:lastRenderedPageBreak/>
+        <w:t xml:space="preserve">Mostra (de 100), </w:t>
+      </w:r>
+      <w:r>
+        <w:rPr>
+          <w:rFonts w:ascii="Arial" w:hAnsi="Arial" w:cs="Arial"/>
+          <w:b/>
+          <w:bCs/>
+          <w:sz w:val="24"/>
+          <w:szCs w:val="24"/>
+        </w:rPr>
+        <w:t>25</w:t>
+      </w:r>
+      <w:r>
+        <w:rPr>
+          <w:rFonts w:ascii="Arial" w:hAnsi="Arial" w:cs="Arial"/>
+          <w:sz w:val="24"/>
+          <w:szCs w:val="24"/>
+        </w:rPr>
+        <w:t xml:space="preserve"> registros.</w:t>
+      </w:r>
+    </w:p>
+    <w:p>
+      <w:pPr>
+        <w:rPr>
+          <w:rFonts w:ascii="Arial" w:hAnsi="Arial" w:cs="Arial"/>
+          <w:sz w:val="24"/>
+          <w:szCs w:val="24"/>
+        </w:rPr>
+      </w:pPr>
+      <w:r>
+        <w:rPr>
+          <w:noProof/>
+        </w:rPr>
+        <w:drawing>
+          <wp:inline distT="0" distB="0" distL="0" distR="0" wp14:anchorId="5F584172" wp14:editId="57D3A3A1">
+            <wp:extent cx="5734050" cy="2838450"/>
+            <wp:effectExtent l="0" t="0" r="0" b="0"/>
+            <wp:docPr id="1458686284" name="Imagem 1" descr="Uma imagem contendo Tabela&#10;&#10;Descrição gerada automaticamente"/>
+            <wp:cNvGraphicFramePr>
+              <a:graphicFrameLocks xmlns:a="http://schemas.openxmlformats.org/drawingml/2006/main" noChangeAspect="1"/>
+            </wp:cNvGraphicFramePr>
+            <a:graphic xmlns:a="http://schemas.openxmlformats.org/drawingml/2006/main">
+              <a:graphicData uri="http://schemas.openxmlformats.org/drawingml/2006/picture">
+                <pic:pic xmlns:pic="http://schemas.openxmlformats.org/drawingml/2006/picture">
+                  <pic:nvPicPr>
+                    <pic:cNvPr id="1458686284" name="Imagem 1" descr="Uma imagem contendo Tabela&#10;&#10;Descrição gerada automaticamente"/>
+                    <pic:cNvPicPr/>
+                  </pic:nvPicPr>
+                  <pic:blipFill>
+                    <a:blip r:embed="rId95"/>
+                    <a:stretch>
+                      <a:fillRect/>
+                    </a:stretch>
+                  </pic:blipFill>
+                  <pic:spPr>
+                    <a:xfrm>
+                      <a:off x="0" y="0"/>
+                      <a:ext cx="5734050" cy="2838450"/>
+                    </a:xfrm>
+                    <a:prstGeom prst="rect">
+                      <a:avLst/>
+                    </a:prstGeom>
+                  </pic:spPr>
+                </pic:pic>
+              </a:graphicData>
+            </a:graphic>
+          </wp:inline>
+        </w:drawing>
+      </w:r>
+    </w:p>
+    <w:p>
+      <w:pPr>
+        <w:rPr>
+          <w:rFonts w:ascii="Arial" w:hAnsi="Arial" w:cs="Arial"/>
+          <w:sz w:val="24"/>
+          <w:szCs w:val="24"/>
+        </w:rPr>
+      </w:pPr>
+    </w:p>
+    <w:p>
+      <w:pPr>
+        <w:rPr>
+          <w:rFonts w:ascii="Arial" w:hAnsi="Arial" w:cs="Arial"/>
+          <w:sz w:val="24"/>
+          <w:szCs w:val="24"/>
+        </w:rPr>
+      </w:pPr>
+    </w:p>
+    <w:p>
+      <w:pPr>
+        <w:rPr>
+          <w:rFonts w:ascii="Arial" w:hAnsi="Arial" w:cs="Arial"/>
+          <w:sz w:val="24"/>
+          <w:szCs w:val="24"/>
+        </w:rPr>
+      </w:pPr>
+      <w:r>
+        <w:rPr>
+          <w:rFonts w:ascii="Arial" w:hAnsi="Arial" w:cs="Arial"/>
+          <w:sz w:val="24"/>
+          <w:szCs w:val="24"/>
+        </w:rPr>
+        <w:t xml:space="preserve">Mostra </w:t>
+      </w:r>
+      <w:r>
+        <w:rPr>
+          <w:rFonts w:ascii="Arial" w:hAnsi="Arial" w:cs="Arial"/>
+          <w:b/>
+          <w:bCs/>
+          <w:i/>
+          <w:iCs/>
+          <w:sz w:val="24"/>
+          <w:szCs w:val="24"/>
+        </w:rPr>
+        <w:t>25 últimos registros</w:t>
+      </w:r>
+      <w:r>
+        <w:rPr>
+          <w:rFonts w:ascii="Arial" w:hAnsi="Arial" w:cs="Arial"/>
+          <w:sz w:val="24"/>
+          <w:szCs w:val="24"/>
+        </w:rPr>
+        <w:t xml:space="preserve"> (pois estão ordenados em ordem </w:t>
+      </w:r>
+      <w:r>
+        <w:rPr>
+          <w:rFonts w:ascii="Arial" w:hAnsi="Arial" w:cs="Arial"/>
+          <w:b/>
+          <w:bCs/>
+          <w:i/>
+          <w:iCs/>
+          <w:sz w:val="24"/>
+          <w:szCs w:val="24"/>
+        </w:rPr>
+        <w:t>DESC</w:t>
+      </w:r>
+      <w:r>
+        <w:rPr>
+          <w:rFonts w:ascii="Arial" w:hAnsi="Arial" w:cs="Arial"/>
+          <w:sz w:val="24"/>
+          <w:szCs w:val="24"/>
+        </w:rPr>
+        <w:t>).</w:t>
+      </w:r>
+    </w:p>
+    <w:p>
+      <w:pPr>
+        <w:rPr>
+          <w:rFonts w:ascii="Arial" w:hAnsi="Arial" w:cs="Arial"/>
+          <w:sz w:val="24"/>
+          <w:szCs w:val="24"/>
+        </w:rPr>
+      </w:pPr>
+      <w:r>
+        <w:rPr>
+          <w:noProof/>
+        </w:rPr>
+        <w:drawing>
+          <wp:inline distT="0" distB="0" distL="0" distR="0" wp14:anchorId="223E06BF" wp14:editId="40959445">
+            <wp:extent cx="5486400" cy="3686175"/>
+            <wp:effectExtent l="0" t="0" r="0" b="9525"/>
+            <wp:docPr id="139708560" name="Imagem 1" descr="Tabela&#10;&#10;Descrição gerada automaticamente"/>
+            <wp:cNvGraphicFramePr>
+              <a:graphicFrameLocks xmlns:a="http://schemas.openxmlformats.org/drawingml/2006/main" noChangeAspect="1"/>
+            </wp:cNvGraphicFramePr>
+            <a:graphic xmlns:a="http://schemas.openxmlformats.org/drawingml/2006/main">
+              <a:graphicData uri="http://schemas.openxmlformats.org/drawingml/2006/picture">
+                <pic:pic xmlns:pic="http://schemas.openxmlformats.org/drawingml/2006/picture">
+                  <pic:nvPicPr>
+                    <pic:cNvPr id="139708560" name="Imagem 1" descr="Tabela&#10;&#10;Descrição gerada automaticamente"/>
+                    <pic:cNvPicPr/>
+                  </pic:nvPicPr>
+                  <pic:blipFill>
+                    <a:blip r:embed="rId96"/>
+                    <a:stretch>
+                      <a:fillRect/>
+                    </a:stretch>
+                  </pic:blipFill>
+                  <pic:spPr>
+                    <a:xfrm>
+                      <a:off x="0" y="0"/>
+                      <a:ext cx="5486400" cy="3686175"/>
+                    </a:xfrm>
+                    <a:prstGeom prst="rect">
+                      <a:avLst/>
+                    </a:prstGeom>
+                  </pic:spPr>
+                </pic:pic>
+              </a:graphicData>
+            </a:graphic>
+          </wp:inline>
+        </w:drawing>
+      </w:r>
+    </w:p>
+    <w:p>
+      <w:pPr>
+        <w:rPr>
+          <w:rFonts w:ascii="Arial" w:hAnsi="Arial" w:cs="Arial"/>
+          <w:sz w:val="24"/>
+          <w:szCs w:val="24"/>
+        </w:rPr>
+      </w:pPr>
+    </w:p>
+    <w:p>
+      <w:pPr>
+        <w:rPr>
+          <w:rFonts w:ascii="Arial" w:hAnsi="Arial" w:cs="Arial"/>
+          <w:sz w:val="24"/>
+          <w:szCs w:val="24"/>
+        </w:rPr>
+      </w:pPr>
+    </w:p>
+    <w:p>
+      <w:pPr>
+        <w:rPr>
+          <w:rFonts w:ascii="Arial" w:hAnsi="Arial" w:cs="Arial"/>
+          <w:sz w:val="24"/>
+          <w:szCs w:val="24"/>
+        </w:rPr>
+      </w:pPr>
+    </w:p>
+    <w:p>
+      <w:pPr>
+        <w:rPr>
+          <w:rFonts w:ascii="Arial" w:hAnsi="Arial" w:cs="Arial"/>
+          <w:sz w:val="24"/>
+          <w:szCs w:val="24"/>
+        </w:rPr>
+      </w:pPr>
+    </w:p>
+    <w:p>
+      <w:pPr>
+        <w:rPr>
+          <w:rFonts w:ascii="Arial" w:hAnsi="Arial" w:cs="Arial"/>
+          <w:sz w:val="24"/>
+          <w:szCs w:val="24"/>
+        </w:rPr>
+      </w:pPr>
+    </w:p>
+    <w:p>
+      <w:pPr>
+        <w:rPr>
+          <w:rFonts w:ascii="Arial" w:hAnsi="Arial" w:cs="Arial"/>
+          <w:sz w:val="24"/>
+          <w:szCs w:val="24"/>
+        </w:rPr>
+      </w:pPr>
+      <w:r>
+        <w:rPr>
+          <w:rFonts w:ascii="Arial" w:hAnsi="Arial" w:cs="Arial"/>
+          <w:sz w:val="24"/>
+          <w:szCs w:val="24"/>
+        </w:rPr>
+        <w:lastRenderedPageBreak/>
+        <w:t>OFFSET pode ser exibido de 2 formas:</w:t>
+      </w:r>
+    </w:p>
+    <w:p>
+      <w:pPr>
+        <w:rPr>
+          <w:rFonts w:ascii="Arial" w:hAnsi="Arial" w:cs="Arial"/>
+          <w:sz w:val="24"/>
+          <w:szCs w:val="24"/>
+        </w:rPr>
+      </w:pPr>
+    </w:p>
+    <w:p>
+      <w:pPr>
+        <w:rPr>
+          <w:rFonts w:ascii="Arial" w:hAnsi="Arial" w:cs="Arial"/>
+          <w:i/>
+          <w:iCs/>
+          <w:sz w:val="24"/>
+          <w:szCs w:val="24"/>
+        </w:rPr>
+      </w:pPr>
+      <w:r>
+        <w:rPr>
+          <w:rFonts w:ascii="Arial" w:hAnsi="Arial" w:cs="Arial"/>
+          <w:i/>
+          <w:iCs/>
+          <w:sz w:val="24"/>
+          <w:szCs w:val="24"/>
+        </w:rPr>
+        <w:t>Usando a palavra reservada:</w:t>
+      </w:r>
+    </w:p>
+    <w:p>
+      <w:pPr>
+        <w:rPr>
+          <w:rFonts w:ascii="Arial" w:hAnsi="Arial" w:cs="Arial"/>
+          <w:b/>
+          <w:bCs/>
+          <w:sz w:val="24"/>
+          <w:szCs w:val="24"/>
+          <w:u w:val="single"/>
+        </w:rPr>
+      </w:pPr>
+      <w:r>
+        <w:rPr>
+          <w:rFonts w:ascii="Arial" w:hAnsi="Arial" w:cs="Arial"/>
+          <w:b/>
+          <w:bCs/>
+          <w:sz w:val="24"/>
+          <w:szCs w:val="24"/>
+          <w:u w:val="single"/>
+        </w:rPr>
+        <w:t>LIMIT</w:t>
+      </w:r>
+    </w:p>
+    <w:p>
+      <w:pPr>
+        <w:rPr>
+          <w:rFonts w:ascii="Arial" w:hAnsi="Arial" w:cs="Arial"/>
+          <w:b/>
+          <w:bCs/>
+          <w:sz w:val="24"/>
+          <w:szCs w:val="24"/>
+          <w:u w:val="single"/>
+        </w:rPr>
+      </w:pPr>
+      <w:r>
+        <w:rPr>
+          <w:rFonts w:ascii="Arial" w:hAnsi="Arial" w:cs="Arial"/>
+          <w:b/>
+          <w:bCs/>
+          <w:sz w:val="24"/>
+          <w:szCs w:val="24"/>
+          <w:u w:val="single"/>
+        </w:rPr>
+        <w:tab/>
+        <w:t>5</w:t>
+      </w:r>
+    </w:p>
+    <w:p>
+      <w:pPr>
+        <w:rPr>
+          <w:rFonts w:ascii="Arial" w:hAnsi="Arial" w:cs="Arial"/>
+          <w:b/>
+          <w:bCs/>
+          <w:sz w:val="24"/>
+          <w:szCs w:val="24"/>
+          <w:u w:val="single"/>
+        </w:rPr>
+      </w:pPr>
+      <w:r>
+        <w:rPr>
+          <w:rFonts w:ascii="Arial" w:hAnsi="Arial" w:cs="Arial"/>
+          <w:b/>
+          <w:bCs/>
+          <w:sz w:val="24"/>
+          <w:szCs w:val="24"/>
+          <w:u w:val="single"/>
+        </w:rPr>
+        <w:t>OFFSET</w:t>
+      </w:r>
+    </w:p>
+    <w:p>
+      <w:pPr>
+        <w:rPr>
+          <w:rFonts w:ascii="Arial" w:hAnsi="Arial" w:cs="Arial"/>
+          <w:b/>
+          <w:bCs/>
+          <w:sz w:val="24"/>
+          <w:szCs w:val="24"/>
+          <w:u w:val="single"/>
+        </w:rPr>
+      </w:pPr>
+      <w:r>
+        <w:rPr>
+          <w:rFonts w:ascii="Arial" w:hAnsi="Arial" w:cs="Arial"/>
+          <w:b/>
+          <w:bCs/>
+          <w:sz w:val="24"/>
+          <w:szCs w:val="24"/>
+          <w:u w:val="single"/>
+        </w:rPr>
+        <w:tab/>
+        <w:t>2</w:t>
+      </w:r>
+    </w:p>
+    <w:p>
+      <w:pPr>
+        <w:rPr>
+          <w:rFonts w:ascii="Arial" w:hAnsi="Arial" w:cs="Arial"/>
+          <w:sz w:val="24"/>
+          <w:szCs w:val="24"/>
+        </w:rPr>
+      </w:pPr>
+    </w:p>
+    <w:p>
+      <w:pPr>
+        <w:rPr>
+          <w:rFonts w:ascii="Arial" w:hAnsi="Arial" w:cs="Arial"/>
+          <w:sz w:val="24"/>
+          <w:szCs w:val="24"/>
+        </w:rPr>
+      </w:pPr>
+      <w:r>
+        <w:rPr>
+          <w:rFonts w:ascii="Arial" w:hAnsi="Arial" w:cs="Arial"/>
+          <w:sz w:val="24"/>
+          <w:szCs w:val="24"/>
+        </w:rPr>
+        <w:t>Ou</w:t>
+      </w:r>
+    </w:p>
+    <w:p>
+      <w:pPr>
+        <w:rPr>
+          <w:rFonts w:ascii="Arial" w:hAnsi="Arial" w:cs="Arial"/>
+          <w:sz w:val="24"/>
+          <w:szCs w:val="24"/>
+        </w:rPr>
+      </w:pPr>
+    </w:p>
+    <w:p>
+      <w:pPr>
+        <w:rPr>
+          <w:rFonts w:ascii="Arial" w:hAnsi="Arial" w:cs="Arial"/>
+          <w:i/>
+          <w:iCs/>
+          <w:sz w:val="24"/>
+          <w:szCs w:val="24"/>
+        </w:rPr>
+      </w:pPr>
+      <w:r>
+        <w:rPr>
+          <w:rFonts w:ascii="Arial" w:hAnsi="Arial" w:cs="Arial"/>
+          <w:i/>
+          <w:iCs/>
+          <w:sz w:val="24"/>
+          <w:szCs w:val="24"/>
+        </w:rPr>
+        <w:t>Adicionando um 2° parâmetro ao LIMIT.</w:t>
+      </w:r>
+    </w:p>
+    <w:p>
+      <w:pPr>
+        <w:rPr>
+          <w:rFonts w:ascii="Arial" w:hAnsi="Arial" w:cs="Arial"/>
+          <w:b/>
+          <w:bCs/>
+          <w:sz w:val="24"/>
+          <w:szCs w:val="24"/>
+          <w:u w:val="single"/>
+        </w:rPr>
+      </w:pPr>
+      <w:r>
+        <w:rPr>
+          <w:rFonts w:ascii="Arial" w:hAnsi="Arial" w:cs="Arial"/>
+          <w:b/>
+          <w:bCs/>
+          <w:sz w:val="24"/>
+          <w:szCs w:val="24"/>
+          <w:u w:val="single"/>
+        </w:rPr>
+        <w:t>LIMIT</w:t>
+      </w:r>
+    </w:p>
+    <w:p>
+      <w:pPr>
+        <w:rPr>
+          <w:rFonts w:ascii="Arial" w:hAnsi="Arial" w:cs="Arial"/>
+          <w:b/>
+          <w:bCs/>
+          <w:sz w:val="24"/>
+          <w:szCs w:val="24"/>
+          <w:u w:val="single"/>
+        </w:rPr>
+      </w:pPr>
+      <w:r>
+        <w:rPr>
+          <w:rFonts w:ascii="Arial" w:hAnsi="Arial" w:cs="Arial"/>
+          <w:b/>
+          <w:bCs/>
+          <w:sz w:val="24"/>
+          <w:szCs w:val="24"/>
+          <w:u w:val="single"/>
+        </w:rPr>
+        <w:tab/>
+        <w:t>2.5</w:t>
+      </w:r>
+    </w:p>
+    <w:p>
+      <w:pPr>
+        <w:rPr>
+          <w:rFonts w:ascii="Arial" w:hAnsi="Arial" w:cs="Arial"/>
+          <w:sz w:val="24"/>
+          <w:szCs w:val="24"/>
+        </w:rPr>
+      </w:pPr>
+      <w:r>
+        <w:rPr>
+          <w:rFonts w:ascii="Arial" w:hAnsi="Arial" w:cs="Arial"/>
+          <w:b/>
+          <w:bCs/>
+          <w:i/>
+          <w:iCs/>
+          <w:sz w:val="24"/>
+          <w:szCs w:val="24"/>
+        </w:rPr>
+        <w:t>1°</w:t>
+      </w:r>
+      <w:r>
+        <w:rPr>
+          <w:rFonts w:ascii="Arial" w:hAnsi="Arial" w:cs="Arial"/>
+          <w:sz w:val="24"/>
+          <w:szCs w:val="24"/>
+        </w:rPr>
+        <w:t xml:space="preserve"> parâmetro = </w:t>
+      </w:r>
+      <w:r>
+        <w:rPr>
+          <w:rFonts w:ascii="Arial" w:hAnsi="Arial" w:cs="Arial"/>
+          <w:b/>
+          <w:bCs/>
+          <w:i/>
+          <w:iCs/>
+          <w:sz w:val="24"/>
+          <w:szCs w:val="24"/>
+        </w:rPr>
+        <w:t>OFFSET</w:t>
+      </w:r>
+      <w:r>
+        <w:rPr>
+          <w:rFonts w:ascii="Arial" w:hAnsi="Arial" w:cs="Arial"/>
+          <w:sz w:val="24"/>
+          <w:szCs w:val="24"/>
+        </w:rPr>
+        <w:t>;</w:t>
+      </w:r>
+    </w:p>
+    <w:p>
+      <w:pPr>
+        <w:rPr>
+          <w:rFonts w:ascii="Arial" w:hAnsi="Arial" w:cs="Arial"/>
+          <w:sz w:val="24"/>
+          <w:szCs w:val="24"/>
+        </w:rPr>
+      </w:pPr>
+      <w:r>
+        <w:rPr>
+          <w:rFonts w:ascii="Arial" w:hAnsi="Arial" w:cs="Arial"/>
+          <w:b/>
+          <w:bCs/>
+          <w:i/>
+          <w:iCs/>
+          <w:sz w:val="24"/>
+          <w:szCs w:val="24"/>
+        </w:rPr>
+        <w:t>2°</w:t>
+      </w:r>
+      <w:r>
+        <w:rPr>
+          <w:rFonts w:ascii="Arial" w:hAnsi="Arial" w:cs="Arial"/>
+          <w:sz w:val="24"/>
+          <w:szCs w:val="24"/>
+        </w:rPr>
+        <w:t xml:space="preserve"> parâmetro = </w:t>
+      </w:r>
+      <w:r>
+        <w:rPr>
+          <w:rFonts w:ascii="Arial" w:hAnsi="Arial" w:cs="Arial"/>
+          <w:b/>
+          <w:bCs/>
+          <w:i/>
+          <w:iCs/>
+          <w:sz w:val="24"/>
+          <w:szCs w:val="24"/>
+        </w:rPr>
+        <w:t>LIMIT</w:t>
+      </w:r>
+      <w:r>
+        <w:rPr>
+          <w:rFonts w:ascii="Arial" w:hAnsi="Arial" w:cs="Arial"/>
+          <w:sz w:val="24"/>
+          <w:szCs w:val="24"/>
+        </w:rPr>
+        <w:t>.</w:t>
+      </w:r>
+    </w:p>
+    <w:p>
+      <w:pPr>
+        <w:rPr>
+          <w:rFonts w:ascii="Arial" w:hAnsi="Arial" w:cs="Arial"/>
+          <w:sz w:val="24"/>
+          <w:szCs w:val="24"/>
+        </w:rPr>
+      </w:pPr>
+    </w:p>
+    <w:p>
+      <w:pPr>
+        <w:rPr>
+          <w:rFonts w:ascii="Arial" w:hAnsi="Arial" w:cs="Arial"/>
+          <w:sz w:val="24"/>
+          <w:szCs w:val="24"/>
+        </w:rPr>
+      </w:pPr>
+      <w:r>
+        <w:rPr>
+          <w:rFonts w:ascii="Arial" w:hAnsi="Arial" w:cs="Arial"/>
+          <w:sz w:val="24"/>
+          <w:szCs w:val="24"/>
+        </w:rPr>
+        <w:t>Um exemplo:</w:t>
+      </w:r>
+    </w:p>
+    <w:p>
+      <w:pPr>
+        <w:rPr>
+          <w:rFonts w:ascii="Arial" w:hAnsi="Arial" w:cs="Arial"/>
+          <w:sz w:val="24"/>
+          <w:szCs w:val="24"/>
+        </w:rPr>
+      </w:pPr>
+      <w:r>
+        <w:rPr>
+          <w:rFonts w:ascii="Arial" w:hAnsi="Arial" w:cs="Arial"/>
+          <w:sz w:val="24"/>
+          <w:szCs w:val="24"/>
+        </w:rPr>
+        <w:t>Retornando 4 registros por página, na prática:</w:t>
+      </w:r>
+    </w:p>
+    <w:tbl>
+      <w:tblPr>
+        <w:tblStyle w:val="TabeladeGrade5Escura-nfase3"/>
+        <w:tblW w:w="0" w:type="auto"/>
+        <w:tblLook w:val="04A0" w:firstRow="1" w:lastRow="0" w:firstColumn="1" w:lastColumn="0" w:noHBand="0" w:noVBand="1"/>
+      </w:tblPr>
+      <w:tblGrid>
+        <w:gridCol w:w="1413"/>
+        <w:gridCol w:w="3544"/>
+      </w:tblGrid>
+      <w:tr>
+        <w:trPr>
+          <w:cnfStyle w:val="100000000000" w:firstRow="1" w:lastRow="0" w:firstColumn="0" w:lastColumn="0" w:oddVBand="0" w:evenVBand="0" w:oddHBand="0" w:evenHBand="0" w:firstRowFirstColumn="0" w:firstRowLastColumn="0" w:lastRowFirstColumn="0" w:lastRowLastColumn="0"/>
+        </w:trPr>
+        <w:tc>
+          <w:tcPr>
+            <w:cnfStyle w:val="001000000000" w:firstRow="0" w:lastRow="0" w:firstColumn="1" w:lastColumn="0" w:oddVBand="0" w:evenVBand="0" w:oddHBand="0" w:evenHBand="0" w:firstRowFirstColumn="0" w:firstRowLastColumn="0" w:lastRowFirstColumn="0" w:lastRowLastColumn="0"/>
+            <w:tcW w:w="1413" w:type="dxa"/>
+          </w:tcPr>
+          <w:p>
+            <w:pPr>
+              <w:rPr>
+                <w:rFonts w:ascii="Arial" w:hAnsi="Arial" w:cs="Arial"/>
+                <w:sz w:val="24"/>
+                <w:szCs w:val="24"/>
+              </w:rPr>
+            </w:pPr>
+            <w:r>
+              <w:rPr>
+                <w:rFonts w:ascii="Arial" w:hAnsi="Arial" w:cs="Arial"/>
+                <w:sz w:val="24"/>
+                <w:szCs w:val="24"/>
+              </w:rPr>
+              <w:t>ID</w:t>
+            </w:r>
+          </w:p>
+        </w:tc>
+        <w:tc>
+          <w:tcPr>
+            <w:tcW w:w="3544" w:type="dxa"/>
+          </w:tcPr>
+          <w:p>
+            <w:pPr>
+              <w:cnfStyle w:val="100000000000" w:firstRow="1" w:lastRow="0" w:firstColumn="0" w:lastColumn="0" w:oddVBand="0" w:evenVBand="0" w:oddHBand="0" w:evenHBand="0" w:firstRowFirstColumn="0" w:firstRowLastColumn="0" w:lastRowFirstColumn="0" w:lastRowLastColumn="0"/>
+              <w:rPr>
+                <w:rFonts w:ascii="Arial" w:hAnsi="Arial" w:cs="Arial"/>
+                <w:sz w:val="24"/>
+                <w:szCs w:val="24"/>
+              </w:rPr>
+            </w:pPr>
+            <w:r>
+              <w:rPr>
+                <w:rFonts w:ascii="Arial" w:hAnsi="Arial" w:cs="Arial"/>
+                <w:sz w:val="24"/>
+                <w:szCs w:val="24"/>
+              </w:rPr>
+              <w:t>Descrição</w:t>
+            </w:r>
+          </w:p>
+        </w:tc>
+      </w:tr>
+      <w:tr>
+        <w:trPr>
+          <w:cnfStyle w:val="000000100000" w:firstRow="0" w:lastRow="0" w:firstColumn="0" w:lastColumn="0" w:oddVBand="0" w:evenVBand="0" w:oddHBand="1" w:evenHBand="0" w:firstRowFirstColumn="0" w:firstRowLastColumn="0" w:lastRowFirstColumn="0" w:lastRowLastColumn="0"/>
+        </w:trPr>
+        <w:tc>
+          <w:tcPr>
+            <w:cnfStyle w:val="001000000000" w:firstRow="0" w:lastRow="0" w:firstColumn="1" w:lastColumn="0" w:oddVBand="0" w:evenVBand="0" w:oddHBand="0" w:evenHBand="0" w:firstRowFirstColumn="0" w:firstRowLastColumn="0" w:lastRowFirstColumn="0" w:lastRowLastColumn="0"/>
+            <w:tcW w:w="1413" w:type="dxa"/>
+          </w:tcPr>
+          <w:p>
+            <w:pPr>
+              <w:rPr>
+                <w:rFonts w:ascii="Arial" w:hAnsi="Arial" w:cs="Arial"/>
+                <w:sz w:val="24"/>
+                <w:szCs w:val="24"/>
+              </w:rPr>
+            </w:pPr>
+            <w:r>
+              <w:rPr>
+                <w:rFonts w:ascii="Arial" w:hAnsi="Arial" w:cs="Arial"/>
+                <w:sz w:val="24"/>
+                <w:szCs w:val="24"/>
+              </w:rPr>
+              <w:t>1</w:t>
+            </w:r>
+          </w:p>
+        </w:tc>
+        <w:tc>
+          <w:tcPr>
+            <w:tcW w:w="3544" w:type="dxa"/>
+          </w:tcPr>
+          <w:p>
+            <w:pPr>
+              <w:cnfStyle w:val="000000100000" w:firstRow="0" w:lastRow="0" w:firstColumn="0" w:lastColumn="0" w:oddVBand="0" w:evenVBand="0" w:oddHBand="1" w:evenHBand="0" w:firstRowFirstColumn="0" w:firstRowLastColumn="0" w:lastRowFirstColumn="0" w:lastRowLastColumn="0"/>
+              <w:rPr>
+                <w:rFonts w:ascii="Arial" w:hAnsi="Arial" w:cs="Arial"/>
+                <w:sz w:val="24"/>
+                <w:szCs w:val="24"/>
+              </w:rPr>
+            </w:pPr>
+            <w:r>
+              <w:rPr>
+                <w:rFonts w:ascii="Arial" w:hAnsi="Arial" w:cs="Arial"/>
+                <w:sz w:val="24"/>
+                <w:szCs w:val="24"/>
+              </w:rPr>
+              <w:t>Papel</w:t>
+            </w:r>
+            <w:r>
+              <w:rPr>
+                <w:rFonts w:ascii="Arial" w:hAnsi="Arial" w:cs="Arial"/>
+                <w:sz w:val="24"/>
+                <w:szCs w:val="24"/>
+              </w:rPr>
+              <w:t xml:space="preserve">                                  </w:t>
+            </w:r>
+            <w:r>
+              <w:rPr>
+                <w:rFonts w:ascii="Arial" w:hAnsi="Arial" w:cs="Arial"/>
+                <w:b/>
+                <w:bCs/>
+                <w:color w:val="FF0000"/>
+                <w:sz w:val="24"/>
+                <w:szCs w:val="24"/>
+              </w:rPr>
+              <w:t>0</w:t>
+            </w:r>
+          </w:p>
+        </w:tc>
+      </w:tr>
+      <w:tr>
+        <w:tc>
+          <w:tcPr>
+            <w:cnfStyle w:val="001000000000" w:firstRow="0" w:lastRow="0" w:firstColumn="1" w:lastColumn="0" w:oddVBand="0" w:evenVBand="0" w:oddHBand="0" w:evenHBand="0" w:firstRowFirstColumn="0" w:firstRowLastColumn="0" w:lastRowFirstColumn="0" w:lastRowLastColumn="0"/>
+            <w:tcW w:w="1413" w:type="dxa"/>
+          </w:tcPr>
+          <w:p>
+            <w:pPr>
+              <w:rPr>
+                <w:rFonts w:ascii="Arial" w:hAnsi="Arial" w:cs="Arial"/>
+                <w:sz w:val="24"/>
+                <w:szCs w:val="24"/>
+              </w:rPr>
+            </w:pPr>
+            <w:r>
+              <w:rPr>
+                <w:rFonts w:ascii="Arial" w:hAnsi="Arial" w:cs="Arial"/>
+                <w:sz w:val="24"/>
+                <w:szCs w:val="24"/>
+              </w:rPr>
+              <w:t>2</w:t>
+            </w:r>
+          </w:p>
+        </w:tc>
+        <w:tc>
+          <w:tcPr>
+            <w:tcW w:w="3544" w:type="dxa"/>
+          </w:tcPr>
+          <w:p>
+            <w:pPr>
+              <w:cnfStyle w:val="000000000000" w:firstRow="0" w:lastRow="0" w:firstColumn="0" w:lastColumn="0" w:oddVBand="0" w:evenVBand="0" w:oddHBand="0" w:evenHBand="0" w:firstRowFirstColumn="0" w:firstRowLastColumn="0" w:lastRowFirstColumn="0" w:lastRowLastColumn="0"/>
+              <w:rPr>
+                <w:rFonts w:ascii="Arial" w:hAnsi="Arial" w:cs="Arial"/>
+                <w:sz w:val="24"/>
+                <w:szCs w:val="24"/>
+              </w:rPr>
+            </w:pPr>
+            <w:r>
+              <w:rPr>
+                <w:rFonts w:ascii="Arial" w:hAnsi="Arial" w:cs="Arial"/>
+                <w:sz w:val="24"/>
+                <w:szCs w:val="24"/>
+              </w:rPr>
+              <w:t xml:space="preserve">Toalha                                </w:t>
+            </w:r>
+            <w:r>
+              <w:rPr>
+                <w:rFonts w:ascii="Arial" w:hAnsi="Arial" w:cs="Arial"/>
+                <w:sz w:val="24"/>
+                <w:szCs w:val="24"/>
+              </w:rPr>
+              <w:t xml:space="preserve"> </w:t>
+            </w:r>
+            <w:r>
+              <w:rPr>
+                <w:rFonts w:ascii="Arial" w:hAnsi="Arial" w:cs="Arial"/>
+                <w:b/>
+                <w:bCs/>
+                <w:color w:val="FF0000"/>
+                <w:sz w:val="24"/>
+                <w:szCs w:val="24"/>
+              </w:rPr>
+              <w:t>1</w:t>
+            </w:r>
+          </w:p>
+        </w:tc>
+      </w:tr>
+      <w:tr>
+        <w:trPr>
+          <w:cnfStyle w:val="000000100000" w:firstRow="0" w:lastRow="0" w:firstColumn="0" w:lastColumn="0" w:oddVBand="0" w:evenVBand="0" w:oddHBand="1" w:evenHBand="0" w:firstRowFirstColumn="0" w:firstRowLastColumn="0" w:lastRowFirstColumn="0" w:lastRowLastColumn="0"/>
+        </w:trPr>
+        <w:tc>
+          <w:tcPr>
+            <w:cnfStyle w:val="001000000000" w:firstRow="0" w:lastRow="0" w:firstColumn="1" w:lastColumn="0" w:oddVBand="0" w:evenVBand="0" w:oddHBand="0" w:evenHBand="0" w:firstRowFirstColumn="0" w:firstRowLastColumn="0" w:lastRowFirstColumn="0" w:lastRowLastColumn="0"/>
+            <w:tcW w:w="1413" w:type="dxa"/>
+          </w:tcPr>
+          <w:p>
+            <w:pPr>
+              <w:rPr>
+                <w:rFonts w:ascii="Arial" w:hAnsi="Arial" w:cs="Arial"/>
+                <w:sz w:val="24"/>
+                <w:szCs w:val="24"/>
+              </w:rPr>
+            </w:pPr>
+            <w:r>
+              <w:rPr>
+                <w:rFonts w:ascii="Arial" w:hAnsi="Arial" w:cs="Arial"/>
+                <w:sz w:val="24"/>
+                <w:szCs w:val="24"/>
+              </w:rPr>
+              <w:t>3</w:t>
+            </w:r>
+          </w:p>
+        </w:tc>
+        <w:tc>
+          <w:tcPr>
+            <w:tcW w:w="3544" w:type="dxa"/>
+          </w:tcPr>
+          <w:p>
+            <w:pPr>
+              <w:cnfStyle w:val="000000100000" w:firstRow="0" w:lastRow="0" w:firstColumn="0" w:lastColumn="0" w:oddVBand="0" w:evenVBand="0" w:oddHBand="1" w:evenHBand="0" w:firstRowFirstColumn="0" w:firstRowLastColumn="0" w:lastRowFirstColumn="0" w:lastRowLastColumn="0"/>
+              <w:rPr>
+                <w:rFonts w:ascii="Arial" w:hAnsi="Arial" w:cs="Arial"/>
+                <w:sz w:val="24"/>
+                <w:szCs w:val="24"/>
+              </w:rPr>
+            </w:pPr>
+            <w:r>
+              <w:rPr>
+                <w:rFonts w:ascii="Arial" w:hAnsi="Arial" w:cs="Arial"/>
+                <w:sz w:val="24"/>
+                <w:szCs w:val="24"/>
+              </w:rPr>
+              <w:t xml:space="preserve">Mesa                                  </w:t>
+            </w:r>
+            <w:r>
+              <w:rPr>
+                <w:rFonts w:ascii="Arial" w:hAnsi="Arial" w:cs="Arial"/>
+                <w:sz w:val="24"/>
+                <w:szCs w:val="24"/>
+              </w:rPr>
+              <w:t xml:space="preserve"> </w:t>
+            </w:r>
+            <w:r>
+              <w:rPr>
+                <w:rFonts w:ascii="Arial" w:hAnsi="Arial" w:cs="Arial"/>
+                <w:b/>
+                <w:bCs/>
+                <w:color w:val="FF0000"/>
+                <w:sz w:val="24"/>
+                <w:szCs w:val="24"/>
+              </w:rPr>
+              <w:t>2</w:t>
+            </w:r>
+          </w:p>
+        </w:tc>
+      </w:tr>
+      <w:tr>
+        <w:tc>
+          <w:tcPr>
+            <w:cnfStyle w:val="001000000000" w:firstRow="0" w:lastRow="0" w:firstColumn="1" w:lastColumn="0" w:oddVBand="0" w:evenVBand="0" w:oddHBand="0" w:evenHBand="0" w:firstRowFirstColumn="0" w:firstRowLastColumn="0" w:lastRowFirstColumn="0" w:lastRowLastColumn="0"/>
+            <w:tcW w:w="1413" w:type="dxa"/>
+          </w:tcPr>
+          <w:p>
+            <w:pPr>
+              <w:rPr>
+                <w:rFonts w:ascii="Arial" w:hAnsi="Arial" w:cs="Arial"/>
+                <w:sz w:val="24"/>
+                <w:szCs w:val="24"/>
+              </w:rPr>
+            </w:pPr>
+            <w:r>
+              <w:rPr>
+                <w:rFonts w:ascii="Arial" w:hAnsi="Arial" w:cs="Arial"/>
+                <w:sz w:val="24"/>
+                <w:szCs w:val="24"/>
+              </w:rPr>
+              <w:t>4</w:t>
+            </w:r>
+          </w:p>
+        </w:tc>
+        <w:tc>
+          <w:tcPr>
+            <w:tcW w:w="3544" w:type="dxa"/>
+          </w:tcPr>
+          <w:p>
+            <w:pPr>
+              <w:cnfStyle w:val="000000000000" w:firstRow="0" w:lastRow="0" w:firstColumn="0" w:lastColumn="0" w:oddVBand="0" w:evenVBand="0" w:oddHBand="0" w:evenHBand="0" w:firstRowFirstColumn="0" w:firstRowLastColumn="0" w:lastRowFirstColumn="0" w:lastRowLastColumn="0"/>
+              <w:rPr>
+                <w:rFonts w:ascii="Arial" w:hAnsi="Arial" w:cs="Arial"/>
+                <w:sz w:val="24"/>
+                <w:szCs w:val="24"/>
+              </w:rPr>
+            </w:pPr>
+            <w:r>
+              <w:rPr>
+                <w:rFonts w:ascii="Arial" w:hAnsi="Arial" w:cs="Arial"/>
+                <w:sz w:val="24"/>
+                <w:szCs w:val="24"/>
+              </w:rPr>
+              <w:t xml:space="preserve">Folha                                  </w:t>
+            </w:r>
+            <w:r>
+              <w:rPr>
+                <w:rFonts w:ascii="Arial" w:hAnsi="Arial" w:cs="Arial"/>
+                <w:sz w:val="24"/>
+                <w:szCs w:val="24"/>
+              </w:rPr>
+              <w:t xml:space="preserve"> </w:t>
+            </w:r>
+            <w:r>
+              <w:rPr>
+                <w:rFonts w:ascii="Arial" w:hAnsi="Arial" w:cs="Arial"/>
+                <w:b/>
+                <w:bCs/>
+                <w:color w:val="FF0000"/>
+                <w:sz w:val="24"/>
+                <w:szCs w:val="24"/>
+              </w:rPr>
+              <w:t>3</w:t>
+            </w:r>
+          </w:p>
+        </w:tc>
+      </w:tr>
+    </w:tbl>
+    <w:p>
+      <w:pPr>
+        <w:rPr>
+          <w:rFonts w:ascii="Arial" w:hAnsi="Arial" w:cs="Arial"/>
+          <w:sz w:val="24"/>
+          <w:szCs w:val="24"/>
+        </w:rPr>
+      </w:pPr>
+    </w:p>
+    <w:p>
+      <w:pPr>
+        <w:rPr>
+          <w:rFonts w:ascii="Arial" w:hAnsi="Arial" w:cs="Arial"/>
+          <w:sz w:val="24"/>
+          <w:szCs w:val="24"/>
+        </w:rPr>
+      </w:pPr>
+      <w:r>
+        <w:rPr>
+          <w:rFonts w:ascii="Arial" w:hAnsi="Arial" w:cs="Arial"/>
+          <w:sz w:val="24"/>
+          <w:szCs w:val="24"/>
+        </w:rPr>
+        <w:t>A partir do registro 0, traga 4 registros:</w:t>
+      </w:r>
+    </w:p>
+    <w:p>
+      <w:pPr>
+        <w:rPr>
+          <w:rFonts w:ascii="Arial" w:hAnsi="Arial" w:cs="Arial"/>
+          <w:sz w:val="24"/>
+          <w:szCs w:val="24"/>
+        </w:rPr>
+      </w:pPr>
+      <w:r>
+        <w:rPr>
+          <w:noProof/>
+        </w:rPr>
+        <w:drawing>
+          <wp:inline distT="0" distB="0" distL="0" distR="0" wp14:anchorId="04AF4BB7" wp14:editId="53F86925">
+            <wp:extent cx="4933950" cy="2381250"/>
+            <wp:effectExtent l="0" t="0" r="0" b="0"/>
+            <wp:docPr id="1482478153" name="Imagem 1" descr="Tabela&#10;&#10;Descrição gerada automaticamente"/>
+            <wp:cNvGraphicFramePr>
+              <a:graphicFrameLocks xmlns:a="http://schemas.openxmlformats.org/drawingml/2006/main" noChangeAspect="1"/>
+            </wp:cNvGraphicFramePr>
+            <a:graphic xmlns:a="http://schemas.openxmlformats.org/drawingml/2006/main">
+              <a:graphicData uri="http://schemas.openxmlformats.org/drawingml/2006/picture">
+                <pic:pic xmlns:pic="http://schemas.openxmlformats.org/drawingml/2006/picture">
+                  <pic:nvPicPr>
+                    <pic:cNvPr id="1482478153" name="Imagem 1" descr="Tabela&#10;&#10;Descrição gerada automaticamente"/>
+                    <pic:cNvPicPr/>
+                  </pic:nvPicPr>
+                  <pic:blipFill>
+                    <a:blip r:embed="rId97"/>
+                    <a:stretch>
+                      <a:fillRect/>
+                    </a:stretch>
+                  </pic:blipFill>
+                  <pic:spPr>
+                    <a:xfrm>
+                      <a:off x="0" y="0"/>
+                      <a:ext cx="4933950" cy="2381250"/>
+                    </a:xfrm>
+                    <a:prstGeom prst="rect">
+                      <a:avLst/>
+                    </a:prstGeom>
+                  </pic:spPr>
+                </pic:pic>
+              </a:graphicData>
+            </a:graphic>
+          </wp:inline>
+        </w:drawing>
+      </w:r>
+    </w:p>
+    <w:p>
+      <w:pPr>
+        <w:rPr>
+          <w:rFonts w:ascii="Arial" w:hAnsi="Arial" w:cs="Arial"/>
+          <w:sz w:val="24"/>
+          <w:szCs w:val="24"/>
+        </w:rPr>
+      </w:pPr>
+    </w:p>
+    <w:p>
+      <w:pPr>
+        <w:rPr>
+          <w:rFonts w:ascii="Arial" w:hAnsi="Arial" w:cs="Arial"/>
+          <w:sz w:val="24"/>
+          <w:szCs w:val="24"/>
+        </w:rPr>
+      </w:pPr>
+      <w:r>
+        <w:rPr>
+          <w:rFonts w:ascii="Arial" w:hAnsi="Arial" w:cs="Arial"/>
+          <w:sz w:val="24"/>
+          <w:szCs w:val="24"/>
+        </w:rPr>
+        <w:lastRenderedPageBreak/>
+        <w:t xml:space="preserve"> A partir do 4 registro, retorna 4 registros:</w:t>
+      </w:r>
+    </w:p>
+    <w:p>
+      <w:pPr>
+        <w:rPr>
+          <w:rFonts w:ascii="Arial" w:hAnsi="Arial" w:cs="Arial"/>
+          <w:sz w:val="24"/>
+          <w:szCs w:val="24"/>
+        </w:rPr>
+      </w:pPr>
+      <w:r>
+        <w:rPr>
+          <w:noProof/>
+        </w:rPr>
+        <w:drawing>
+          <wp:inline distT="0" distB="0" distL="0" distR="0" wp14:anchorId="7C1BE73E" wp14:editId="558321CB">
+            <wp:extent cx="5667375" cy="2438400"/>
+            <wp:effectExtent l="0" t="0" r="9525" b="0"/>
+            <wp:docPr id="58691795" name="Imagem 1" descr="Tela de computador com texto preto sobre fundo branco&#10;&#10;Descrição gerada automaticamente"/>
+            <wp:cNvGraphicFramePr>
+              <a:graphicFrameLocks xmlns:a="http://schemas.openxmlformats.org/drawingml/2006/main" noChangeAspect="1"/>
+            </wp:cNvGraphicFramePr>
+            <a:graphic xmlns:a="http://schemas.openxmlformats.org/drawingml/2006/main">
+              <a:graphicData uri="http://schemas.openxmlformats.org/drawingml/2006/picture">
+                <pic:pic xmlns:pic="http://schemas.openxmlformats.org/drawingml/2006/picture">
+                  <pic:nvPicPr>
+                    <pic:cNvPr id="58691795" name="Imagem 1" descr="Tela de computador com texto preto sobre fundo branco&#10;&#10;Descrição gerada automaticamente"/>
+                    <pic:cNvPicPr/>
+                  </pic:nvPicPr>
+                  <pic:blipFill>
+                    <a:blip r:embed="rId98"/>
+                    <a:stretch>
+                      <a:fillRect/>
+                    </a:stretch>
+                  </pic:blipFill>
+                  <pic:spPr>
+                    <a:xfrm>
+                      <a:off x="0" y="0"/>
+                      <a:ext cx="5667375" cy="2438400"/>
+                    </a:xfrm>
+                    <a:prstGeom prst="rect">
+                      <a:avLst/>
+                    </a:prstGeom>
+                  </pic:spPr>
+                </pic:pic>
+              </a:graphicData>
+            </a:graphic>
+          </wp:inline>
+        </w:drawing>
+      </w:r>
+    </w:p>
+    <w:p>
+      <w:pPr>
+        <w:rPr>
+          <w:rFonts w:ascii="Arial" w:hAnsi="Arial" w:cs="Arial"/>
+          <w:b/>
+          <w:bCs/>
+          <w:i/>
+          <w:iCs/>
+          <w:sz w:val="24"/>
+          <w:szCs w:val="24"/>
+          <w:u w:val="single"/>
+        </w:rPr>
+      </w:pPr>
+      <w:r>
+        <w:rPr>
+          <w:rFonts w:ascii="Arial" w:hAnsi="Arial" w:cs="Arial"/>
+          <w:b/>
+          <w:bCs/>
+          <w:i/>
+          <w:iCs/>
+          <w:sz w:val="24"/>
+          <w:szCs w:val="24"/>
+          <w:u w:val="single"/>
+        </w:rPr>
+        <w:t>Como é contado a partir do 0, o 4° registro é o número 5.</w:t>
+      </w:r>
+    </w:p>
+    <w:p>
+      <w:pPr>
+        <w:rPr>
+          <w:rFonts w:ascii="Arial" w:hAnsi="Arial" w:cs="Arial"/>
+          <w:b/>
+          <w:bCs/>
+          <w:i/>
+          <w:iCs/>
+          <w:sz w:val="24"/>
+          <w:szCs w:val="24"/>
+          <w:u w:val="single"/>
+        </w:rPr>
+      </w:pPr>
+    </w:p>
+    <w:p>
+      <w:pPr>
+        <w:rPr>
+          <w:rFonts w:ascii="Arial" w:hAnsi="Arial" w:cs="Arial"/>
+          <w:b/>
+          <w:bCs/>
+          <w:i/>
+          <w:iCs/>
+          <w:sz w:val="24"/>
+          <w:szCs w:val="24"/>
+          <w:u w:val="single"/>
+        </w:rPr>
+      </w:pPr>
+    </w:p>
+    <w:p>
+      <w:pPr>
+        <w:rPr>
+          <w:rFonts w:ascii="Arial" w:hAnsi="Arial" w:cs="Arial"/>
+          <w:b/>
+          <w:bCs/>
+          <w:i/>
+          <w:iCs/>
+          <w:sz w:val="24"/>
+          <w:szCs w:val="24"/>
+          <w:u w:val="single"/>
+        </w:rPr>
+      </w:pPr>
+      <w:r>
+        <w:rPr>
+          <w:rFonts w:ascii="Arial" w:hAnsi="Arial" w:cs="Arial"/>
+          <w:sz w:val="24"/>
+          <w:szCs w:val="24"/>
+        </w:rPr>
+        <w:t xml:space="preserve">A partir do </w:t>
+      </w:r>
+      <w:r>
+        <w:rPr>
+          <w:rFonts w:ascii="Arial" w:hAnsi="Arial" w:cs="Arial"/>
+          <w:sz w:val="24"/>
+          <w:szCs w:val="24"/>
+        </w:rPr>
+        <w:t>8°</w:t>
+      </w:r>
+      <w:r>
+        <w:rPr>
+          <w:rFonts w:ascii="Arial" w:hAnsi="Arial" w:cs="Arial"/>
+          <w:sz w:val="24"/>
+          <w:szCs w:val="24"/>
+        </w:rPr>
+        <w:t>registro, retorna 4 registros:</w:t>
+      </w:r>
+    </w:p>
+    <w:p>
+      <w:pPr>
+        <w:rPr>
+          <w:rFonts w:ascii="Arial" w:hAnsi="Arial" w:cs="Arial"/>
+          <w:b/>
+          <w:bCs/>
+          <w:i/>
+          <w:iCs/>
+          <w:sz w:val="24"/>
+          <w:szCs w:val="24"/>
+          <w:u w:val="single"/>
+        </w:rPr>
+      </w:pPr>
+      <w:r>
+        <w:rPr>
+          <w:noProof/>
+        </w:rPr>
+        <w:drawing>
+          <wp:inline distT="0" distB="0" distL="0" distR="0" wp14:anchorId="4C9E4592" wp14:editId="6EDFC9ED">
+            <wp:extent cx="4600575" cy="2438400"/>
+            <wp:effectExtent l="0" t="0" r="9525" b="0"/>
+            <wp:docPr id="1422940177" name="Imagem 1" descr="Tabela&#10;&#10;Descrição gerada automaticamente"/>
+            <wp:cNvGraphicFramePr>
+              <a:graphicFrameLocks xmlns:a="http://schemas.openxmlformats.org/drawingml/2006/main" noChangeAspect="1"/>
+            </wp:cNvGraphicFramePr>
+            <a:graphic xmlns:a="http://schemas.openxmlformats.org/drawingml/2006/main">
+              <a:graphicData uri="http://schemas.openxmlformats.org/drawingml/2006/picture">
+                <pic:pic xmlns:pic="http://schemas.openxmlformats.org/drawingml/2006/picture">
+                  <pic:nvPicPr>
+                    <pic:cNvPr id="1422940177" name="Imagem 1" descr="Tabela&#10;&#10;Descrição gerada automaticamente"/>
+                    <pic:cNvPicPr/>
+                  </pic:nvPicPr>
+                  <pic:blipFill>
+                    <a:blip r:embed="rId99"/>
+                    <a:stretch>
+                      <a:fillRect/>
+                    </a:stretch>
+                  </pic:blipFill>
+                  <pic:spPr>
+                    <a:xfrm>
+                      <a:off x="0" y="0"/>
+                      <a:ext cx="4600575" cy="2438400"/>
+                    </a:xfrm>
+                    <a:prstGeom prst="rect">
+                      <a:avLst/>
+                    </a:prstGeom>
+                  </pic:spPr>
+                </pic:pic>
+              </a:graphicData>
+            </a:graphic>
+          </wp:inline>
+        </w:drawing>
+      </w:r>
+    </w:p>
     <w:sectPr>
       <w:pgSz w:w="11906" w:h="16838"/>
       <w:pgMar w:top="567" w:right="1701" w:bottom="1418" w:left="567" w:header="709" w:footer="709" w:gutter="0"/>
@@ -19489,7 +22076,7 @@
   <w:style w:type="paragraph" w:default="1" w:styleId="Normal">
     <w:name w:val="Normal"/>
     <w:qFormat/>
-    <w:rsid w:val="00F42272"/>
+    <w:rsid w:val="0079508C"/>
   </w:style>
   <w:style w:type="character" w:default="1" w:styleId="Fontepargpadro">
     <w:name w:val="Default Paragraph Font"/>
@@ -19676,6 +22263,122 @@
     <w:name w:val="cm-number"/>
     <w:basedOn w:val="Fontepargpadro"/>
     <w:rsid w:val="00CD11D0"/>
+  </w:style>
+  <w:style w:type="table" w:styleId="TabeladeGrade5Escura-nfase3">
+    <w:name w:val="Grid Table 5 Dark Accent 3"/>
+    <w:basedOn w:val="Tabelanormal"/>
+    <w:uiPriority w:val="50"/>
+    <w:rsid w:val="000C21A5"/>
+    <w:pPr>
+      <w:spacing w:after="0" w:line="240" w:lineRule="auto"/>
+    </w:pPr>
+    <w:tblPr>
+      <w:tblStyleRowBandSize w:val="1"/>
+      <w:tblStyleColBandSize w:val="1"/>
+      <w:tblBorders>
+        <w:top w:val="single" w:sz="4" w:space="0" w:color="FFFFFF" w:themeColor="background1"/>
+        <w:left w:val="single" w:sz="4" w:space="0" w:color="FFFFFF" w:themeColor="background1"/>
+        <w:bottom w:val="single" w:sz="4" w:space="0" w:color="FFFFFF" w:themeColor="background1"/>
+        <w:right w:val="single" w:sz="4" w:space="0" w:color="FFFFFF" w:themeColor="background1"/>
+        <w:insideH w:val="single" w:sz="4" w:space="0" w:color="FFFFFF" w:themeColor="background1"/>
+        <w:insideV w:val="single" w:sz="4" w:space="0" w:color="FFFFFF" w:themeColor="background1"/>
+      </w:tblBorders>
+    </w:tblPr>
+    <w:tcPr>
+      <w:shd w:val="clear" w:color="auto" w:fill="EDEDED" w:themeFill="accent3" w:themeFillTint="33"/>
+    </w:tcPr>
+    <w:tblStylePr w:type="firstRow">
+      <w:rPr>
+        <w:b/>
+        <w:bCs/>
+        <w:color w:val="FFFFFF" w:themeColor="background1"/>
+      </w:rPr>
+      <w:tblPr/>
+      <w:tcPr>
+        <w:tcBorders>
+          <w:top w:val="single" w:sz="4" w:space="0" w:color="FFFFFF" w:themeColor="background1"/>
+          <w:left w:val="single" w:sz="4" w:space="0" w:color="FFFFFF" w:themeColor="background1"/>
+          <w:right w:val="single" w:sz="4" w:space="0" w:color="FFFFFF" w:themeColor="background1"/>
+          <w:insideH w:val="nil"/>
+          <w:insideV w:val="nil"/>
+        </w:tcBorders>
+        <w:shd w:val="clear" w:color="auto" w:fill="A5A5A5" w:themeFill="accent3"/>
+      </w:tcPr>
+    </w:tblStylePr>
+    <w:tblStylePr w:type="lastRow">
+      <w:rPr>
+        <w:b/>
+        <w:bCs/>
+        <w:color w:val="FFFFFF" w:themeColor="background1"/>
+      </w:rPr>
+      <w:tblPr/>
+      <w:tcPr>
+        <w:tcBorders>
+          <w:left w:val="single" w:sz="4" w:space="0" w:color="FFFFFF" w:themeColor="background1"/>
+          <w:bottom w:val="single" w:sz="4" w:space="0" w:color="FFFFFF" w:themeColor="background1"/>
+          <w:right w:val="single" w:sz="4" w:space="0" w:color="FFFFFF" w:themeColor="background1"/>
+          <w:insideH w:val="nil"/>
+          <w:insideV w:val="nil"/>
+        </w:tcBorders>
+        <w:shd w:val="clear" w:color="auto" w:fill="A5A5A5" w:themeFill="accent3"/>
+      </w:tcPr>
+    </w:tblStylePr>
+    <w:tblStylePr w:type="firstCol">
+      <w:rPr>
+        <w:b/>
+        <w:bCs/>
+        <w:color w:val="FFFFFF" w:themeColor="background1"/>
+      </w:rPr>
+      <w:tblPr/>
+      <w:tcPr>
+        <w:tcBorders>
+          <w:top w:val="single" w:sz="4" w:space="0" w:color="FFFFFF" w:themeColor="background1"/>
+          <w:left w:val="single" w:sz="4" w:space="0" w:color="FFFFFF" w:themeColor="background1"/>
+          <w:bottom w:val="single" w:sz="4" w:space="0" w:color="FFFFFF" w:themeColor="background1"/>
+          <w:insideV w:val="nil"/>
+        </w:tcBorders>
+        <w:shd w:val="clear" w:color="auto" w:fill="A5A5A5" w:themeFill="accent3"/>
+      </w:tcPr>
+    </w:tblStylePr>
+    <w:tblStylePr w:type="lastCol">
+      <w:rPr>
+        <w:b/>
+        <w:bCs/>
+        <w:color w:val="FFFFFF" w:themeColor="background1"/>
+      </w:rPr>
+      <w:tblPr/>
+      <w:tcPr>
+        <w:tcBorders>
+          <w:top w:val="single" w:sz="4" w:space="0" w:color="FFFFFF" w:themeColor="background1"/>
+          <w:bottom w:val="single" w:sz="4" w:space="0" w:color="FFFFFF" w:themeColor="background1"/>
+          <w:right w:val="single" w:sz="4" w:space="0" w:color="FFFFFF" w:themeColor="background1"/>
+          <w:insideV w:val="nil"/>
+        </w:tcBorders>
+        <w:shd w:val="clear" w:color="auto" w:fill="A5A5A5" w:themeFill="accent3"/>
+      </w:tcPr>
+    </w:tblStylePr>
+    <w:tblStylePr w:type="band1Vert">
+      <w:tblPr/>
+      <w:tcPr>
+        <w:shd w:val="clear" w:color="auto" w:fill="DBDBDB" w:themeFill="accent3" w:themeFillTint="66"/>
+      </w:tcPr>
+    </w:tblStylePr>
+    <w:tblStylePr w:type="band1Horz">
+      <w:tblPr/>
+      <w:tcPr>
+        <w:shd w:val="clear" w:color="auto" w:fill="DBDBDB" w:themeFill="accent3" w:themeFillTint="66"/>
+      </w:tcPr>
+    </w:tblStylePr>
+  </w:style>
+  <w:style w:type="character" w:customStyle="1" w:styleId="TextodeEspaoReservado">
+    <w:name w:val="Texto de Espaço Reservado"/>
+    <w:basedOn w:val="Fontepargpadro"/>
+    <w:uiPriority w:val="99"/>
+    <w:semiHidden/>
+    <w:rsid w:val="0079508C"/>
+    <w:rPr>
+      <w:color w:val="808080"/>
+    </w:rPr>
   </w:style>
 </w:styles>
 </file>

</xml_diff>

<commit_message>
SELECT-Funções de agregação parte1: MAX, MIN e AVG
</commit_message>
<xml_diff>
--- a/MySQL.docx
+++ b/MySQL.docx
@@ -21533,6 +21533,1246 @@
                     <a:xfrm>
                       <a:off x="0" y="0"/>
                       <a:ext cx="4600575" cy="2438400"/>
+                    </a:xfrm>
+                    <a:prstGeom prst="rect">
+                      <a:avLst/>
+                    </a:prstGeom>
+                  </pic:spPr>
+                </pic:pic>
+              </a:graphicData>
+            </a:graphic>
+          </wp:inline>
+        </w:drawing>
+      </w:r>
+    </w:p>
+    <w:p>
+      <w:pPr>
+        <w:rPr>
+          <w:rFonts w:ascii="Arial" w:hAnsi="Arial" w:cs="Arial"/>
+          <w:b/>
+          <w:bCs/>
+          <w:i/>
+          <w:iCs/>
+          <w:sz w:val="24"/>
+          <w:szCs w:val="24"/>
+          <w:u w:val="single"/>
+        </w:rPr>
+      </w:pPr>
+    </w:p>
+    <w:p>
+      <w:pPr>
+        <w:rPr>
+          <w:rFonts w:ascii="Arial" w:hAnsi="Arial" w:cs="Arial"/>
+          <w:b/>
+          <w:bCs/>
+          <w:sz w:val="24"/>
+          <w:szCs w:val="24"/>
+        </w:rPr>
+      </w:pPr>
+    </w:p>
+    <w:p>
+      <w:pPr>
+        <w:rPr>
+          <w:rFonts w:ascii="Arial" w:hAnsi="Arial" w:cs="Arial"/>
+          <w:b/>
+          <w:bCs/>
+          <w:sz w:val="32"/>
+          <w:szCs w:val="32"/>
+        </w:rPr>
+      </w:pPr>
+      <w:r>
+        <w:rPr>
+          <w:rFonts w:ascii="Arial" w:hAnsi="Arial" w:cs="Arial"/>
+          <w:b/>
+          <w:bCs/>
+          <w:sz w:val="32"/>
+          <w:szCs w:val="32"/>
+        </w:rPr>
+        <w:t>SELECT – Funções de agregação parte 1: MAX, MIN e AVG</w:t>
+      </w:r>
+    </w:p>
+    <w:p>
+      <w:pPr>
+        <w:rPr>
+          <w:rFonts w:ascii="Arial" w:hAnsi="Arial" w:cs="Arial"/>
+          <w:sz w:val="24"/>
+          <w:szCs w:val="24"/>
+        </w:rPr>
+      </w:pPr>
+      <w:r>
+        <w:rPr>
+          <w:rFonts w:ascii="Arial" w:hAnsi="Arial" w:cs="Arial"/>
+          <w:b/>
+          <w:bCs/>
+          <w:sz w:val="24"/>
+          <w:szCs w:val="24"/>
+        </w:rPr>
+        <w:t>Objetivo</w:t>
+      </w:r>
+      <w:r>
+        <w:rPr>
+          <w:rFonts w:ascii="Arial" w:hAnsi="Arial" w:cs="Arial"/>
+          <w:sz w:val="24"/>
+          <w:szCs w:val="24"/>
+        </w:rPr>
+        <w:t xml:space="preserve"> das funções de agregação: </w:t>
+      </w:r>
+      <w:r>
+        <w:rPr>
+          <w:rFonts w:ascii="Arial" w:hAnsi="Arial" w:cs="Arial"/>
+          <w:b/>
+          <w:bCs/>
+          <w:sz w:val="24"/>
+          <w:szCs w:val="24"/>
+        </w:rPr>
+        <w:t>permitir</w:t>
+      </w:r>
+      <w:r>
+        <w:rPr>
+          <w:rFonts w:ascii="Arial" w:hAnsi="Arial" w:cs="Arial"/>
+          <w:sz w:val="24"/>
+          <w:szCs w:val="24"/>
+        </w:rPr>
+        <w:t xml:space="preserve"> uma </w:t>
+      </w:r>
+      <w:r>
+        <w:rPr>
+          <w:rFonts w:ascii="Arial" w:hAnsi="Arial" w:cs="Arial"/>
+          <w:b/>
+          <w:bCs/>
+          <w:sz w:val="24"/>
+          <w:szCs w:val="24"/>
+        </w:rPr>
+        <w:t>operação aritmética</w:t>
+      </w:r>
+      <w:r>
+        <w:rPr>
+          <w:rFonts w:ascii="Arial" w:hAnsi="Arial" w:cs="Arial"/>
+          <w:sz w:val="24"/>
+          <w:szCs w:val="24"/>
+        </w:rPr>
+        <w:t xml:space="preserve"> </w:t>
+      </w:r>
+      <w:r>
+        <w:rPr>
+          <w:rFonts w:ascii="Arial" w:hAnsi="Arial" w:cs="Arial"/>
+          <w:b/>
+          <w:bCs/>
+          <w:sz w:val="24"/>
+          <w:szCs w:val="24"/>
+        </w:rPr>
+        <w:t>sobre</w:t>
+      </w:r>
+      <w:r>
+        <w:rPr>
+          <w:rFonts w:ascii="Arial" w:hAnsi="Arial" w:cs="Arial"/>
+          <w:sz w:val="24"/>
+          <w:szCs w:val="24"/>
+        </w:rPr>
+        <w:t xml:space="preserve"> os </w:t>
+      </w:r>
+      <w:r>
+        <w:rPr>
+          <w:rFonts w:ascii="Arial" w:hAnsi="Arial" w:cs="Arial"/>
+          <w:b/>
+          <w:bCs/>
+          <w:sz w:val="24"/>
+          <w:szCs w:val="24"/>
+        </w:rPr>
+        <w:t>valores</w:t>
+      </w:r>
+      <w:r>
+        <w:rPr>
+          <w:rFonts w:ascii="Arial" w:hAnsi="Arial" w:cs="Arial"/>
+          <w:sz w:val="24"/>
+          <w:szCs w:val="24"/>
+        </w:rPr>
+        <w:t xml:space="preserve"> </w:t>
+      </w:r>
+      <w:r>
+        <w:rPr>
+          <w:rFonts w:ascii="Arial" w:hAnsi="Arial" w:cs="Arial"/>
+          <w:b/>
+          <w:bCs/>
+          <w:sz w:val="24"/>
+          <w:szCs w:val="24"/>
+        </w:rPr>
+        <w:t>de</w:t>
+      </w:r>
+      <w:r>
+        <w:rPr>
+          <w:rFonts w:ascii="Arial" w:hAnsi="Arial" w:cs="Arial"/>
+          <w:sz w:val="24"/>
+          <w:szCs w:val="24"/>
+        </w:rPr>
+        <w:t xml:space="preserve"> </w:t>
+      </w:r>
+      <w:r>
+        <w:rPr>
+          <w:rFonts w:ascii="Arial" w:hAnsi="Arial" w:cs="Arial"/>
+          <w:b/>
+          <w:bCs/>
+          <w:sz w:val="24"/>
+          <w:szCs w:val="24"/>
+        </w:rPr>
+        <w:t>uma</w:t>
+      </w:r>
+      <w:r>
+        <w:rPr>
+          <w:rFonts w:ascii="Arial" w:hAnsi="Arial" w:cs="Arial"/>
+          <w:sz w:val="24"/>
+          <w:szCs w:val="24"/>
+        </w:rPr>
+        <w:t xml:space="preserve"> determinada </w:t>
+      </w:r>
+      <w:r>
+        <w:rPr>
+          <w:rFonts w:ascii="Arial" w:hAnsi="Arial" w:cs="Arial"/>
+          <w:b/>
+          <w:bCs/>
+          <w:sz w:val="24"/>
+          <w:szCs w:val="24"/>
+        </w:rPr>
+        <w:t>coluna</w:t>
+      </w:r>
+      <w:r>
+        <w:rPr>
+          <w:rFonts w:ascii="Arial" w:hAnsi="Arial" w:cs="Arial"/>
+          <w:sz w:val="24"/>
+          <w:szCs w:val="24"/>
+        </w:rPr>
+        <w:t xml:space="preserve"> </w:t>
+      </w:r>
+      <w:r>
+        <w:rPr>
+          <w:rFonts w:ascii="Arial" w:hAnsi="Arial" w:cs="Arial"/>
+          <w:b/>
+          <w:bCs/>
+          <w:sz w:val="24"/>
+          <w:szCs w:val="24"/>
+        </w:rPr>
+        <w:t>no registro de uma tabela</w:t>
+      </w:r>
+      <w:r>
+        <w:rPr>
+          <w:rFonts w:ascii="Arial" w:hAnsi="Arial" w:cs="Arial"/>
+          <w:sz w:val="24"/>
+          <w:szCs w:val="24"/>
+        </w:rPr>
+        <w:t>.</w:t>
+      </w:r>
+    </w:p>
+    <w:p>
+      <w:pPr>
+        <w:rPr>
+          <w:rFonts w:ascii="Arial" w:hAnsi="Arial" w:cs="Arial"/>
+          <w:sz w:val="24"/>
+          <w:szCs w:val="24"/>
+        </w:rPr>
+      </w:pPr>
+    </w:p>
+    <w:p>
+      <w:pPr>
+        <w:rPr>
+          <w:rFonts w:ascii="Arial" w:hAnsi="Arial" w:cs="Arial"/>
+          <w:b/>
+          <w:bCs/>
+          <w:sz w:val="24"/>
+          <w:szCs w:val="24"/>
+        </w:rPr>
+      </w:pPr>
+      <w:r>
+        <w:rPr>
+          <w:rFonts w:ascii="Arial" w:hAnsi="Arial" w:cs="Arial"/>
+          <w:b/>
+          <w:bCs/>
+          <w:sz w:val="24"/>
+          <w:szCs w:val="24"/>
+        </w:rPr>
+        <w:t>SELECT</w:t>
+      </w:r>
+    </w:p>
+    <w:p>
+      <w:pPr>
+        <w:rPr>
+          <w:rFonts w:ascii="Arial" w:hAnsi="Arial" w:cs="Arial"/>
+          <w:b/>
+          <w:bCs/>
+          <w:sz w:val="24"/>
+          <w:szCs w:val="24"/>
+        </w:rPr>
+      </w:pPr>
+      <w:r>
+        <w:rPr>
+          <w:rFonts w:ascii="Arial" w:hAnsi="Arial" w:cs="Arial"/>
+          <w:b/>
+          <w:bCs/>
+          <w:sz w:val="24"/>
+          <w:szCs w:val="24"/>
+        </w:rPr>
+        <w:tab/>
+        <w:t>Funções de agregação</w:t>
+      </w:r>
+    </w:p>
+    <w:p>
+      <w:pPr>
+        <w:rPr>
+          <w:rFonts w:ascii="Arial" w:hAnsi="Arial" w:cs="Arial"/>
+          <w:b/>
+          <w:bCs/>
+          <w:sz w:val="24"/>
+          <w:szCs w:val="24"/>
+        </w:rPr>
+      </w:pPr>
+    </w:p>
+    <w:p>
+      <w:pPr>
+        <w:rPr>
+          <w:rFonts w:ascii="Arial" w:hAnsi="Arial" w:cs="Arial"/>
+          <w:sz w:val="24"/>
+          <w:szCs w:val="24"/>
+        </w:rPr>
+      </w:pPr>
+      <w:r>
+        <w:rPr>
+          <w:rFonts w:ascii="Arial" w:hAnsi="Arial" w:cs="Arial"/>
+          <w:b/>
+          <w:bCs/>
+          <w:sz w:val="24"/>
+          <w:szCs w:val="24"/>
+        </w:rPr>
+        <w:t>MIN(&lt;</w:t>
+      </w:r>
+      <w:r>
+        <w:rPr>
+          <w:rFonts w:ascii="Arial" w:hAnsi="Arial" w:cs="Arial"/>
+          <w:b/>
+          <w:bCs/>
+          <w:sz w:val="24"/>
+          <w:szCs w:val="24"/>
+        </w:rPr>
+        <w:tab/>
+        <w:t xml:space="preserve">coluna&gt;) </w:t>
+      </w:r>
+      <w:r>
+        <w:rPr>
+          <w:rFonts w:ascii="Arial" w:hAnsi="Arial" w:cs="Arial"/>
+          <w:sz w:val="24"/>
+          <w:szCs w:val="24"/>
+        </w:rPr>
+        <w:t xml:space="preserve">– Retorna o </w:t>
+      </w:r>
+      <w:r>
+        <w:rPr>
+          <w:rFonts w:ascii="Arial" w:hAnsi="Arial" w:cs="Arial"/>
+          <w:b/>
+          <w:bCs/>
+          <w:sz w:val="24"/>
+          <w:szCs w:val="24"/>
+        </w:rPr>
+        <w:t>menor</w:t>
+      </w:r>
+      <w:r>
+        <w:rPr>
+          <w:rFonts w:ascii="Arial" w:hAnsi="Arial" w:cs="Arial"/>
+          <w:b/>
+          <w:bCs/>
+          <w:sz w:val="24"/>
+          <w:szCs w:val="24"/>
+        </w:rPr>
+        <w:t xml:space="preserve"> </w:t>
+      </w:r>
+      <w:r>
+        <w:rPr>
+          <w:rFonts w:ascii="Arial" w:hAnsi="Arial" w:cs="Arial"/>
+          <w:sz w:val="24"/>
+          <w:szCs w:val="24"/>
+        </w:rPr>
+        <w:t>valor de todos os registros com base em uma coluna</w:t>
+      </w:r>
+      <w:r>
+        <w:rPr>
+          <w:rFonts w:ascii="Arial" w:hAnsi="Arial" w:cs="Arial"/>
+          <w:sz w:val="24"/>
+          <w:szCs w:val="24"/>
+        </w:rPr>
+        <w:t>;</w:t>
+      </w:r>
+    </w:p>
+    <w:p>
+      <w:pPr>
+        <w:rPr>
+          <w:rFonts w:ascii="Arial" w:hAnsi="Arial" w:cs="Arial"/>
+          <w:sz w:val="24"/>
+          <w:szCs w:val="24"/>
+        </w:rPr>
+      </w:pPr>
+      <w:r>
+        <w:rPr>
+          <w:rFonts w:ascii="Arial" w:hAnsi="Arial" w:cs="Arial"/>
+          <w:b/>
+          <w:bCs/>
+          <w:sz w:val="24"/>
+          <w:szCs w:val="24"/>
+        </w:rPr>
+        <w:lastRenderedPageBreak/>
+        <w:t>MAX</w:t>
+      </w:r>
+      <w:r>
+        <w:rPr>
+          <w:rFonts w:ascii="Arial" w:hAnsi="Arial" w:cs="Arial"/>
+          <w:b/>
+          <w:bCs/>
+          <w:sz w:val="24"/>
+          <w:szCs w:val="24"/>
+        </w:rPr>
+        <w:t>(&lt;coluna&gt;)</w:t>
+      </w:r>
+      <w:r>
+        <w:rPr>
+          <w:rFonts w:ascii="Arial" w:hAnsi="Arial" w:cs="Arial"/>
+          <w:b/>
+          <w:bCs/>
+          <w:sz w:val="24"/>
+          <w:szCs w:val="24"/>
+        </w:rPr>
+        <w:t xml:space="preserve"> </w:t>
+      </w:r>
+      <w:r>
+        <w:rPr>
+          <w:rFonts w:ascii="Arial" w:hAnsi="Arial" w:cs="Arial"/>
+          <w:sz w:val="24"/>
+          <w:szCs w:val="24"/>
+        </w:rPr>
+        <w:t xml:space="preserve">– Retorna o </w:t>
+      </w:r>
+      <w:r>
+        <w:rPr>
+          <w:rFonts w:ascii="Arial" w:hAnsi="Arial" w:cs="Arial"/>
+          <w:b/>
+          <w:bCs/>
+          <w:sz w:val="24"/>
+          <w:szCs w:val="24"/>
+        </w:rPr>
+        <w:t>maior</w:t>
+      </w:r>
+      <w:r>
+        <w:rPr>
+          <w:rFonts w:ascii="Arial" w:hAnsi="Arial" w:cs="Arial"/>
+          <w:b/>
+          <w:bCs/>
+          <w:sz w:val="24"/>
+          <w:szCs w:val="24"/>
+        </w:rPr>
+        <w:t xml:space="preserve"> </w:t>
+      </w:r>
+      <w:r>
+        <w:rPr>
+          <w:rFonts w:ascii="Arial" w:hAnsi="Arial" w:cs="Arial"/>
+          <w:sz w:val="24"/>
+          <w:szCs w:val="24"/>
+        </w:rPr>
+        <w:t>valor de todos os registros com base em uma coluna</w:t>
+      </w:r>
+      <w:r>
+        <w:rPr>
+          <w:rFonts w:ascii="Arial" w:hAnsi="Arial" w:cs="Arial"/>
+          <w:sz w:val="24"/>
+          <w:szCs w:val="24"/>
+        </w:rPr>
+        <w:t>;</w:t>
+      </w:r>
+    </w:p>
+    <w:p>
+      <w:pPr>
+        <w:rPr>
+          <w:rFonts w:ascii="Arial" w:hAnsi="Arial" w:cs="Arial"/>
+          <w:b/>
+          <w:bCs/>
+          <w:sz w:val="24"/>
+          <w:szCs w:val="24"/>
+        </w:rPr>
+      </w:pPr>
+    </w:p>
+    <w:p>
+      <w:pPr>
+        <w:rPr>
+          <w:rFonts w:ascii="Arial" w:hAnsi="Arial" w:cs="Arial"/>
+          <w:sz w:val="24"/>
+          <w:szCs w:val="24"/>
+        </w:rPr>
+      </w:pPr>
+      <w:r>
+        <w:rPr>
+          <w:rFonts w:ascii="Arial" w:hAnsi="Arial" w:cs="Arial"/>
+          <w:b/>
+          <w:bCs/>
+          <w:sz w:val="24"/>
+          <w:szCs w:val="24"/>
+        </w:rPr>
+        <w:t>AVG</w:t>
+      </w:r>
+      <w:r>
+        <w:rPr>
+          <w:rFonts w:ascii="Arial" w:hAnsi="Arial" w:cs="Arial"/>
+          <w:b/>
+          <w:bCs/>
+          <w:sz w:val="24"/>
+          <w:szCs w:val="24"/>
+        </w:rPr>
+        <w:t>(&lt;coluna&gt;)</w:t>
+      </w:r>
+      <w:r>
+        <w:rPr>
+          <w:rFonts w:ascii="Arial" w:hAnsi="Arial" w:cs="Arial"/>
+          <w:b/>
+          <w:bCs/>
+          <w:sz w:val="24"/>
+          <w:szCs w:val="24"/>
+        </w:rPr>
+        <w:t xml:space="preserve"> </w:t>
+      </w:r>
+      <w:r>
+        <w:rPr>
+          <w:rFonts w:ascii="Arial" w:hAnsi="Arial" w:cs="Arial"/>
+          <w:sz w:val="24"/>
+          <w:szCs w:val="24"/>
+        </w:rPr>
+        <w:t xml:space="preserve">– Retorna </w:t>
+      </w:r>
+      <w:r>
+        <w:rPr>
+          <w:rFonts w:ascii="Arial" w:hAnsi="Arial" w:cs="Arial"/>
+          <w:sz w:val="24"/>
+          <w:szCs w:val="24"/>
+        </w:rPr>
+        <w:t>a</w:t>
+      </w:r>
+      <w:r>
+        <w:rPr>
+          <w:rFonts w:ascii="Arial" w:hAnsi="Arial" w:cs="Arial"/>
+          <w:sz w:val="24"/>
+          <w:szCs w:val="24"/>
+        </w:rPr>
+        <w:t xml:space="preserve"> </w:t>
+      </w:r>
+      <w:r>
+        <w:rPr>
+          <w:rFonts w:ascii="Arial" w:hAnsi="Arial" w:cs="Arial"/>
+          <w:b/>
+          <w:bCs/>
+          <w:sz w:val="24"/>
+          <w:szCs w:val="24"/>
+        </w:rPr>
+        <w:t>média</w:t>
+      </w:r>
+      <w:r>
+        <w:rPr>
+          <w:rFonts w:ascii="Arial" w:hAnsi="Arial" w:cs="Arial"/>
+          <w:sz w:val="24"/>
+          <w:szCs w:val="24"/>
+        </w:rPr>
+        <w:t xml:space="preserve"> de todos os registros com base em uma coluna.</w:t>
+      </w:r>
+    </w:p>
+    <w:p>
+      <w:pPr>
+        <w:rPr>
+          <w:rFonts w:ascii="Arial" w:hAnsi="Arial" w:cs="Arial"/>
+          <w:sz w:val="24"/>
+          <w:szCs w:val="24"/>
+        </w:rPr>
+      </w:pPr>
+    </w:p>
+    <w:p>
+      <w:pPr>
+        <w:rPr>
+          <w:rFonts w:ascii="Arial" w:hAnsi="Arial" w:cs="Arial"/>
+          <w:sz w:val="24"/>
+          <w:szCs w:val="24"/>
+        </w:rPr>
+      </w:pPr>
+      <w:r>
+        <w:rPr>
+          <w:rFonts w:ascii="Arial" w:hAnsi="Arial" w:cs="Arial"/>
+          <w:sz w:val="24"/>
+          <w:szCs w:val="24"/>
+        </w:rPr>
+        <w:t xml:space="preserve">Para a utilização de </w:t>
+      </w:r>
+      <w:proofErr w:type="spellStart"/>
+      <w:r>
+        <w:rPr>
+          <w:rFonts w:ascii="Arial" w:hAnsi="Arial" w:cs="Arial"/>
+          <w:sz w:val="24"/>
+          <w:szCs w:val="24"/>
+        </w:rPr>
+        <w:t>tb_cursos</w:t>
+      </w:r>
+      <w:proofErr w:type="spellEnd"/>
+      <w:r>
+        <w:rPr>
+          <w:rFonts w:ascii="Arial" w:hAnsi="Arial" w:cs="Arial"/>
+          <w:sz w:val="24"/>
+          <w:szCs w:val="24"/>
+        </w:rPr>
+        <w:t>:</w:t>
+      </w:r>
+    </w:p>
+    <w:p>
+      <w:pPr>
+        <w:rPr>
+          <w:rFonts w:ascii="Courier New" w:hAnsi="Courier New" w:cs="Courier New"/>
+          <w:sz w:val="24"/>
+          <w:szCs w:val="24"/>
+        </w:rPr>
+      </w:pPr>
+      <w:r>
+        <w:rPr>
+          <w:rFonts w:ascii="Courier New" w:hAnsi="Courier New" w:cs="Courier New"/>
+          <w:sz w:val="24"/>
+          <w:szCs w:val="24"/>
+          <w:highlight w:val="lightGray"/>
+        </w:rPr>
+        <w:t xml:space="preserve">TRUNCATE </w:t>
+      </w:r>
+      <w:proofErr w:type="spellStart"/>
+      <w:r>
+        <w:rPr>
+          <w:rFonts w:ascii="Courier New" w:hAnsi="Courier New" w:cs="Courier New"/>
+          <w:sz w:val="24"/>
+          <w:szCs w:val="24"/>
+          <w:highlight w:val="lightGray"/>
+        </w:rPr>
+        <w:t>tb_cursos</w:t>
+      </w:r>
+      <w:proofErr w:type="spellEnd"/>
+      <w:r>
+        <w:rPr>
+          <w:rFonts w:ascii="Courier New" w:hAnsi="Courier New" w:cs="Courier New"/>
+          <w:sz w:val="24"/>
+          <w:szCs w:val="24"/>
+          <w:highlight w:val="lightGray"/>
+        </w:rPr>
+        <w:t>;</w:t>
+      </w:r>
+    </w:p>
+    <w:p>
+      <w:pPr>
+        <w:rPr>
+          <w:rFonts w:ascii="Arial" w:hAnsi="Arial" w:cs="Arial"/>
+          <w:sz w:val="24"/>
+          <w:szCs w:val="24"/>
+        </w:rPr>
+      </w:pPr>
+      <w:r>
+        <w:rPr>
+          <w:rFonts w:ascii="Arial" w:hAnsi="Arial" w:cs="Arial"/>
+          <w:sz w:val="24"/>
+          <w:szCs w:val="24"/>
+        </w:rPr>
+        <w:t>Limpa</w:t>
+      </w:r>
+      <w:r>
+        <w:rPr>
+          <w:rFonts w:ascii="Arial" w:hAnsi="Arial" w:cs="Arial"/>
+          <w:sz w:val="24"/>
+          <w:szCs w:val="24"/>
+        </w:rPr>
+        <w:t xml:space="preserve"> registros existentes na tabela.</w:t>
+      </w:r>
+    </w:p>
+    <w:p>
+      <w:pPr>
+        <w:rPr>
+          <w:rFonts w:ascii="Arial" w:hAnsi="Arial" w:cs="Arial"/>
+          <w:sz w:val="24"/>
+          <w:szCs w:val="24"/>
+        </w:rPr>
+      </w:pPr>
+    </w:p>
+    <w:p>
+      <w:pPr>
+        <w:rPr>
+          <w:rFonts w:ascii="Arial" w:hAnsi="Arial" w:cs="Arial"/>
+          <w:sz w:val="24"/>
+          <w:szCs w:val="24"/>
+        </w:rPr>
+      </w:pPr>
+      <w:r>
+        <w:rPr>
+          <w:noProof/>
+        </w:rPr>
+        <w:drawing>
+          <wp:inline distT="0" distB="0" distL="0" distR="0" wp14:anchorId="785978F6" wp14:editId="0976C00E">
+            <wp:extent cx="6120130" cy="883285"/>
+            <wp:effectExtent l="0" t="0" r="0" b="0"/>
+            <wp:docPr id="1496361471" name="Imagem 1" descr="Gráfico de dispersão&#10;&#10;Descrição gerada automaticamente"/>
+            <wp:cNvGraphicFramePr>
+              <a:graphicFrameLocks xmlns:a="http://schemas.openxmlformats.org/drawingml/2006/main" noChangeAspect="1"/>
+            </wp:cNvGraphicFramePr>
+            <a:graphic xmlns:a="http://schemas.openxmlformats.org/drawingml/2006/main">
+              <a:graphicData uri="http://schemas.openxmlformats.org/drawingml/2006/picture">
+                <pic:pic xmlns:pic="http://schemas.openxmlformats.org/drawingml/2006/picture">
+                  <pic:nvPicPr>
+                    <pic:cNvPr id="1496361471" name="Imagem 1" descr="Gráfico de dispersão&#10;&#10;Descrição gerada automaticamente"/>
+                    <pic:cNvPicPr/>
+                  </pic:nvPicPr>
+                  <pic:blipFill>
+                    <a:blip r:embed="rId100"/>
+                    <a:stretch>
+                      <a:fillRect/>
+                    </a:stretch>
+                  </pic:blipFill>
+                  <pic:spPr>
+                    <a:xfrm>
+                      <a:off x="0" y="0"/>
+                      <a:ext cx="6120130" cy="883285"/>
+                    </a:xfrm>
+                    <a:prstGeom prst="rect">
+                      <a:avLst/>
+                    </a:prstGeom>
+                  </pic:spPr>
+                </pic:pic>
+              </a:graphicData>
+            </a:graphic>
+          </wp:inline>
+        </w:drawing>
+      </w:r>
+    </w:p>
+    <w:p>
+      <w:pPr>
+        <w:rPr>
+          <w:rFonts w:ascii="Arial" w:hAnsi="Arial" w:cs="Arial"/>
+          <w:sz w:val="24"/>
+          <w:szCs w:val="24"/>
+        </w:rPr>
+      </w:pPr>
+      <w:r>
+        <w:rPr>
+          <w:rFonts w:ascii="Arial" w:hAnsi="Arial" w:cs="Arial"/>
+          <w:sz w:val="24"/>
+          <w:szCs w:val="24"/>
+        </w:rPr>
+        <w:t xml:space="preserve">Inserindo novos registros em </w:t>
+      </w:r>
+      <w:proofErr w:type="spellStart"/>
+      <w:r>
+        <w:rPr>
+          <w:rFonts w:ascii="Arial" w:hAnsi="Arial" w:cs="Arial"/>
+          <w:sz w:val="24"/>
+          <w:szCs w:val="24"/>
+        </w:rPr>
+        <w:t>tb_cursos</w:t>
+      </w:r>
+      <w:proofErr w:type="spellEnd"/>
+      <w:r>
+        <w:rPr>
+          <w:rFonts w:ascii="Arial" w:hAnsi="Arial" w:cs="Arial"/>
+          <w:sz w:val="24"/>
+          <w:szCs w:val="24"/>
+        </w:rPr>
+        <w:t>.</w:t>
+      </w:r>
+    </w:p>
+    <w:p>
+      <w:pPr>
+        <w:rPr>
+          <w:rFonts w:ascii="Arial" w:hAnsi="Arial" w:cs="Arial"/>
+          <w:sz w:val="24"/>
+          <w:szCs w:val="24"/>
+        </w:rPr>
+      </w:pPr>
+    </w:p>
+    <w:p>
+      <w:pPr>
+        <w:rPr>
+          <w:rFonts w:ascii="Arial" w:hAnsi="Arial" w:cs="Arial"/>
+          <w:sz w:val="24"/>
+          <w:szCs w:val="24"/>
+        </w:rPr>
+      </w:pPr>
+    </w:p>
+    <w:p>
+      <w:pPr>
+        <w:rPr>
+          <w:rFonts w:ascii="Arial" w:hAnsi="Arial" w:cs="Arial"/>
+          <w:sz w:val="24"/>
+          <w:szCs w:val="24"/>
+        </w:rPr>
+      </w:pPr>
+      <w:r>
+        <w:rPr>
+          <w:rFonts w:ascii="Arial" w:hAnsi="Arial" w:cs="Arial"/>
+          <w:sz w:val="24"/>
+          <w:szCs w:val="24"/>
+        </w:rPr>
+        <w:t>Retorna menor valor existente da coluna investimento</w:t>
+      </w:r>
+    </w:p>
+    <w:p>
+      <w:pPr>
+        <w:rPr>
+          <w:rStyle w:val="cm-punctuation"/>
+          <w:rFonts w:ascii="Courier New" w:hAnsi="Courier New" w:cs="Courier New"/>
+          <w:color w:val="444444"/>
+          <w:sz w:val="20"/>
+          <w:szCs w:val="20"/>
+          <w:shd w:val="clear" w:color="auto" w:fill="E5E5E5"/>
+        </w:rPr>
+      </w:pPr>
+      <w:hyperlink r:id="rId101" w:tgtFrame="mysql_doc" w:history="1">
+        <w:r>
+          <w:rPr>
+            <w:rStyle w:val="Hyperlink"/>
+            <w:rFonts w:ascii="Courier New" w:hAnsi="Courier New" w:cs="Courier New"/>
+            <w:sz w:val="20"/>
+            <w:szCs w:val="20"/>
+            <w:shd w:val="clear" w:color="auto" w:fill="E5E5E5"/>
+          </w:rPr>
+          <w:t>SELECT</w:t>
+        </w:r>
+      </w:hyperlink>
+      <w:r>
+        <w:rPr>
+          <w:rFonts w:ascii="Courier New" w:hAnsi="Courier New" w:cs="Courier New"/>
+          <w:color w:val="444444"/>
+          <w:sz w:val="20"/>
+          <w:szCs w:val="20"/>
+          <w:shd w:val="clear" w:color="auto" w:fill="E5E5E5"/>
+        </w:rPr>
+        <w:t> </w:t>
+      </w:r>
+      <w:hyperlink r:id="rId102" w:tgtFrame="mysql_doc" w:history="1">
+        <w:r>
+          <w:rPr>
+            <w:rStyle w:val="Hyperlink"/>
+            <w:rFonts w:ascii="Courier New" w:hAnsi="Courier New" w:cs="Courier New"/>
+            <w:sz w:val="20"/>
+            <w:szCs w:val="20"/>
+            <w:shd w:val="clear" w:color="auto" w:fill="E5E5E5"/>
+          </w:rPr>
+          <w:t>MIN</w:t>
+        </w:r>
+      </w:hyperlink>
+      <w:r>
+        <w:rPr>
+          <w:rStyle w:val="cm-bracket"/>
+          <w:rFonts w:ascii="Courier New" w:hAnsi="Courier New" w:cs="Courier New"/>
+          <w:color w:val="999977"/>
+          <w:sz w:val="20"/>
+          <w:szCs w:val="20"/>
+          <w:shd w:val="clear" w:color="auto" w:fill="E5E5E5"/>
+        </w:rPr>
+        <w:t>(</w:t>
+      </w:r>
+      <w:r>
+        <w:rPr>
+          <w:rFonts w:ascii="Courier New" w:hAnsi="Courier New" w:cs="Courier New"/>
+          <w:color w:val="444444"/>
+          <w:sz w:val="20"/>
+          <w:szCs w:val="20"/>
+          <w:shd w:val="clear" w:color="auto" w:fill="E5E5E5"/>
+        </w:rPr>
+        <w:t>investimento</w:t>
+      </w:r>
+      <w:r>
+        <w:rPr>
+          <w:rStyle w:val="cm-bracket"/>
+          <w:rFonts w:ascii="Courier New" w:hAnsi="Courier New" w:cs="Courier New"/>
+          <w:color w:val="999977"/>
+          <w:sz w:val="20"/>
+          <w:szCs w:val="20"/>
+          <w:shd w:val="clear" w:color="auto" w:fill="E5E5E5"/>
+        </w:rPr>
+        <w:t>)</w:t>
+      </w:r>
+      <w:r>
+        <w:rPr>
+          <w:rFonts w:ascii="Courier New" w:hAnsi="Courier New" w:cs="Courier New"/>
+          <w:color w:val="444444"/>
+          <w:sz w:val="20"/>
+          <w:szCs w:val="20"/>
+          <w:shd w:val="clear" w:color="auto" w:fill="E5E5E5"/>
+        </w:rPr>
+        <w:t> </w:t>
+      </w:r>
+      <w:r>
+        <w:rPr>
+          <w:rStyle w:val="cm-keyword"/>
+          <w:rFonts w:ascii="Courier New" w:hAnsi="Courier New" w:cs="Courier New"/>
+          <w:color w:val="770088"/>
+          <w:sz w:val="20"/>
+          <w:szCs w:val="20"/>
+          <w:shd w:val="clear" w:color="auto" w:fill="E5E5E5"/>
+        </w:rPr>
+        <w:t>FROM</w:t>
+      </w:r>
+      <w:r>
+        <w:rPr>
+          <w:rFonts w:ascii="Courier New" w:hAnsi="Courier New" w:cs="Courier New"/>
+          <w:color w:val="444444"/>
+          <w:sz w:val="20"/>
+          <w:szCs w:val="20"/>
+          <w:shd w:val="clear" w:color="auto" w:fill="E5E5E5"/>
+        </w:rPr>
+        <w:t> </w:t>
+      </w:r>
+      <w:r>
+        <w:rPr>
+          <w:rStyle w:val="cm-variable-2"/>
+          <w:rFonts w:ascii="Courier New" w:hAnsi="Courier New" w:cs="Courier New"/>
+          <w:color w:val="0055AA"/>
+          <w:sz w:val="20"/>
+          <w:szCs w:val="20"/>
+          <w:shd w:val="clear" w:color="auto" w:fill="E5E5E5"/>
+        </w:rPr>
+        <w:t>`</w:t>
+      </w:r>
+      <w:proofErr w:type="spellStart"/>
+      <w:r>
+        <w:rPr>
+          <w:rStyle w:val="cm-variable-2"/>
+          <w:rFonts w:ascii="Courier New" w:hAnsi="Courier New" w:cs="Courier New"/>
+          <w:color w:val="0055AA"/>
+          <w:sz w:val="20"/>
+          <w:szCs w:val="20"/>
+          <w:shd w:val="clear" w:color="auto" w:fill="E5E5E5"/>
+        </w:rPr>
+        <w:t>tb_cursos</w:t>
+      </w:r>
+      <w:proofErr w:type="spellEnd"/>
+      <w:r>
+        <w:rPr>
+          <w:rStyle w:val="cm-variable-2"/>
+          <w:rFonts w:ascii="Courier New" w:hAnsi="Courier New" w:cs="Courier New"/>
+          <w:color w:val="0055AA"/>
+          <w:sz w:val="20"/>
+          <w:szCs w:val="20"/>
+          <w:shd w:val="clear" w:color="auto" w:fill="E5E5E5"/>
+        </w:rPr>
+        <w:t>`</w:t>
+      </w:r>
+      <w:r>
+        <w:rPr>
+          <w:rStyle w:val="cm-punctuation"/>
+          <w:rFonts w:ascii="Courier New" w:hAnsi="Courier New" w:cs="Courier New"/>
+          <w:color w:val="444444"/>
+          <w:sz w:val="20"/>
+          <w:szCs w:val="20"/>
+          <w:shd w:val="clear" w:color="auto" w:fill="E5E5E5"/>
+        </w:rPr>
+        <w:t>;</w:t>
+      </w:r>
+    </w:p>
+    <w:p>
+      <w:pPr>
+        <w:rPr>
+          <w:rFonts w:ascii="Arial" w:hAnsi="Arial" w:cs="Arial"/>
+          <w:sz w:val="24"/>
+          <w:szCs w:val="24"/>
+        </w:rPr>
+      </w:pPr>
+      <w:r>
+        <w:rPr>
+          <w:noProof/>
+        </w:rPr>
+        <w:drawing>
+          <wp:inline distT="0" distB="0" distL="0" distR="0" wp14:anchorId="7CE7CD97" wp14:editId="63C71808">
+            <wp:extent cx="1809750" cy="590550"/>
+            <wp:effectExtent l="0" t="0" r="0" b="0"/>
+            <wp:docPr id="709206294" name="Imagem 1" descr="Interface gráfica do usuário, Aplicativo, Site&#10;&#10;Descrição gerada automaticamente"/>
+            <wp:cNvGraphicFramePr>
+              <a:graphicFrameLocks xmlns:a="http://schemas.openxmlformats.org/drawingml/2006/main" noChangeAspect="1"/>
+            </wp:cNvGraphicFramePr>
+            <a:graphic xmlns:a="http://schemas.openxmlformats.org/drawingml/2006/main">
+              <a:graphicData uri="http://schemas.openxmlformats.org/drawingml/2006/picture">
+                <pic:pic xmlns:pic="http://schemas.openxmlformats.org/drawingml/2006/picture">
+                  <pic:nvPicPr>
+                    <pic:cNvPr id="709206294" name="Imagem 1" descr="Interface gráfica do usuário, Aplicativo, Site&#10;&#10;Descrição gerada automaticamente"/>
+                    <pic:cNvPicPr/>
+                  </pic:nvPicPr>
+                  <pic:blipFill>
+                    <a:blip r:embed="rId103"/>
+                    <a:stretch>
+                      <a:fillRect/>
+                    </a:stretch>
+                  </pic:blipFill>
+                  <pic:spPr>
+                    <a:xfrm>
+                      <a:off x="0" y="0"/>
+                      <a:ext cx="1809750" cy="590550"/>
+                    </a:xfrm>
+                    <a:prstGeom prst="rect">
+                      <a:avLst/>
+                    </a:prstGeom>
+                  </pic:spPr>
+                </pic:pic>
+              </a:graphicData>
+            </a:graphic>
+          </wp:inline>
+        </w:drawing>
+      </w:r>
+    </w:p>
+    <w:p>
+      <w:pPr>
+        <w:rPr>
+          <w:rFonts w:ascii="Arial" w:hAnsi="Arial" w:cs="Arial"/>
+          <w:sz w:val="24"/>
+          <w:szCs w:val="24"/>
+        </w:rPr>
+      </w:pPr>
+    </w:p>
+    <w:p>
+      <w:pPr>
+        <w:rPr>
+          <w:rFonts w:ascii="Arial" w:hAnsi="Arial" w:cs="Arial"/>
+          <w:sz w:val="24"/>
+          <w:szCs w:val="24"/>
+        </w:rPr>
+      </w:pPr>
+      <w:r>
+        <w:rPr>
+          <w:rFonts w:ascii="Arial" w:hAnsi="Arial" w:cs="Arial"/>
+          <w:sz w:val="24"/>
+          <w:szCs w:val="24"/>
+        </w:rPr>
+        <w:t xml:space="preserve">Retorna menor valor na coluna investimento, onde ativo é = </w:t>
+      </w:r>
+      <w:proofErr w:type="spellStart"/>
+      <w:r>
+        <w:rPr>
+          <w:rFonts w:ascii="Arial" w:hAnsi="Arial" w:cs="Arial"/>
+          <w:sz w:val="24"/>
+          <w:szCs w:val="24"/>
+        </w:rPr>
+        <w:t>true</w:t>
+      </w:r>
+      <w:proofErr w:type="spellEnd"/>
+    </w:p>
+    <w:p>
+      <w:pPr>
+        <w:rPr>
+          <w:rFonts w:ascii="Arial" w:hAnsi="Arial" w:cs="Arial"/>
+          <w:sz w:val="24"/>
+          <w:szCs w:val="24"/>
+        </w:rPr>
+      </w:pPr>
+      <w:r>
+        <w:rPr>
+          <w:noProof/>
+        </w:rPr>
+        <w:drawing>
+          <wp:inline distT="0" distB="0" distL="0" distR="0" wp14:anchorId="6196D65C" wp14:editId="72AA64C8">
+            <wp:extent cx="4133850" cy="2171700"/>
+            <wp:effectExtent l="0" t="0" r="0" b="0"/>
+            <wp:docPr id="1545932543" name="Imagem 1" descr="Interface gráfica do usuário, Texto, Aplicativo&#10;&#10;Descrição gerada automaticamente"/>
+            <wp:cNvGraphicFramePr>
+              <a:graphicFrameLocks xmlns:a="http://schemas.openxmlformats.org/drawingml/2006/main" noChangeAspect="1"/>
+            </wp:cNvGraphicFramePr>
+            <a:graphic xmlns:a="http://schemas.openxmlformats.org/drawingml/2006/main">
+              <a:graphicData uri="http://schemas.openxmlformats.org/drawingml/2006/picture">
+                <pic:pic xmlns:pic="http://schemas.openxmlformats.org/drawingml/2006/picture">
+                  <pic:nvPicPr>
+                    <pic:cNvPr id="1545932543" name="Imagem 1" descr="Interface gráfica do usuário, Texto, Aplicativo&#10;&#10;Descrição gerada automaticamente"/>
+                    <pic:cNvPicPr/>
+                  </pic:nvPicPr>
+                  <pic:blipFill>
+                    <a:blip r:embed="rId104"/>
+                    <a:stretch>
+                      <a:fillRect/>
+                    </a:stretch>
+                  </pic:blipFill>
+                  <pic:spPr>
+                    <a:xfrm>
+                      <a:off x="0" y="0"/>
+                      <a:ext cx="4133850" cy="2171700"/>
+                    </a:xfrm>
+                    <a:prstGeom prst="rect">
+                      <a:avLst/>
+                    </a:prstGeom>
+                  </pic:spPr>
+                </pic:pic>
+              </a:graphicData>
+            </a:graphic>
+          </wp:inline>
+        </w:drawing>
+      </w:r>
+      <w:r>
+        <w:rPr>
+          <w:rFonts w:ascii="Arial" w:hAnsi="Arial" w:cs="Arial"/>
+          <w:sz w:val="24"/>
+          <w:szCs w:val="24"/>
+        </w:rPr>
+        <w:t xml:space="preserve"> </w:t>
+      </w:r>
+    </w:p>
+    <w:p>
+      <w:pPr>
+        <w:rPr>
+          <w:rFonts w:ascii="Arial" w:hAnsi="Arial" w:cs="Arial"/>
+          <w:sz w:val="24"/>
+          <w:szCs w:val="24"/>
+        </w:rPr>
+      </w:pPr>
+    </w:p>
+    <w:p>
+      <w:pPr>
+        <w:rPr>
+          <w:rFonts w:ascii="Arial" w:hAnsi="Arial" w:cs="Arial"/>
+          <w:sz w:val="24"/>
+          <w:szCs w:val="24"/>
+        </w:rPr>
+      </w:pPr>
+    </w:p>
+    <w:p>
+      <w:pPr>
+        <w:rPr>
+          <w:rFonts w:ascii="Arial" w:hAnsi="Arial" w:cs="Arial"/>
+          <w:sz w:val="24"/>
+          <w:szCs w:val="24"/>
+        </w:rPr>
+      </w:pPr>
+    </w:p>
+    <w:p>
+      <w:pPr>
+        <w:rPr>
+          <w:rFonts w:ascii="Arial" w:hAnsi="Arial" w:cs="Arial"/>
+          <w:sz w:val="24"/>
+          <w:szCs w:val="24"/>
+        </w:rPr>
+      </w:pPr>
+    </w:p>
+    <w:p>
+      <w:pPr>
+        <w:rPr>
+          <w:rFonts w:ascii="Arial" w:hAnsi="Arial" w:cs="Arial"/>
+          <w:sz w:val="24"/>
+          <w:szCs w:val="24"/>
+        </w:rPr>
+      </w:pPr>
+      <w:r>
+        <w:rPr>
+          <w:rFonts w:ascii="Arial" w:hAnsi="Arial" w:cs="Arial"/>
+          <w:sz w:val="24"/>
+          <w:szCs w:val="24"/>
+        </w:rPr>
+        <w:lastRenderedPageBreak/>
+        <w:t>Maior valor na coluna investimento</w:t>
+      </w:r>
+    </w:p>
+    <w:p>
+      <w:pPr>
+        <w:rPr>
+          <w:rFonts w:ascii="Arial" w:hAnsi="Arial" w:cs="Arial"/>
+          <w:sz w:val="24"/>
+          <w:szCs w:val="24"/>
+        </w:rPr>
+      </w:pPr>
+      <w:r>
+        <w:rPr>
+          <w:noProof/>
+        </w:rPr>
+        <w:drawing>
+          <wp:inline distT="0" distB="0" distL="0" distR="0" wp14:anchorId="1E0A7293" wp14:editId="11DA440D">
+            <wp:extent cx="3895725" cy="2257425"/>
+            <wp:effectExtent l="0" t="0" r="9525" b="9525"/>
+            <wp:docPr id="1741880475" name="Imagem 1" descr="Interface gráfica do usuário, Texto, Aplicativo&#10;&#10;Descrição gerada automaticamente"/>
+            <wp:cNvGraphicFramePr>
+              <a:graphicFrameLocks xmlns:a="http://schemas.openxmlformats.org/drawingml/2006/main" noChangeAspect="1"/>
+            </wp:cNvGraphicFramePr>
+            <a:graphic xmlns:a="http://schemas.openxmlformats.org/drawingml/2006/main">
+              <a:graphicData uri="http://schemas.openxmlformats.org/drawingml/2006/picture">
+                <pic:pic xmlns:pic="http://schemas.openxmlformats.org/drawingml/2006/picture">
+                  <pic:nvPicPr>
+                    <pic:cNvPr id="1741880475" name="Imagem 1" descr="Interface gráfica do usuário, Texto, Aplicativo&#10;&#10;Descrição gerada automaticamente"/>
+                    <pic:cNvPicPr/>
+                  </pic:nvPicPr>
+                  <pic:blipFill>
+                    <a:blip r:embed="rId105"/>
+                    <a:stretch>
+                      <a:fillRect/>
+                    </a:stretch>
+                  </pic:blipFill>
+                  <pic:spPr>
+                    <a:xfrm>
+                      <a:off x="0" y="0"/>
+                      <a:ext cx="3895725" cy="2257425"/>
+                    </a:xfrm>
+                    <a:prstGeom prst="rect">
+                      <a:avLst/>
+                    </a:prstGeom>
+                  </pic:spPr>
+                </pic:pic>
+              </a:graphicData>
+            </a:graphic>
+          </wp:inline>
+        </w:drawing>
+      </w:r>
+    </w:p>
+    <w:p>
+      <w:pPr>
+        <w:rPr>
+          <w:rFonts w:ascii="Arial" w:hAnsi="Arial" w:cs="Arial"/>
+          <w:sz w:val="24"/>
+          <w:szCs w:val="24"/>
+        </w:rPr>
+      </w:pPr>
+    </w:p>
+    <w:p>
+      <w:pPr>
+        <w:rPr>
+          <w:rFonts w:ascii="Arial" w:hAnsi="Arial" w:cs="Arial"/>
+          <w:sz w:val="24"/>
+          <w:szCs w:val="24"/>
+        </w:rPr>
+      </w:pPr>
+      <w:r>
+        <w:rPr>
+          <w:rFonts w:ascii="Arial" w:hAnsi="Arial" w:cs="Arial"/>
+          <w:sz w:val="24"/>
+          <w:szCs w:val="24"/>
+        </w:rPr>
+        <w:t>Exibe valor médio entre todos os valores da coluna ‘investimento’</w:t>
+      </w:r>
+    </w:p>
+    <w:p>
+      <w:pPr>
+        <w:rPr>
+          <w:rFonts w:ascii="Arial" w:hAnsi="Arial" w:cs="Arial"/>
+          <w:sz w:val="24"/>
+          <w:szCs w:val="24"/>
+        </w:rPr>
+      </w:pPr>
+      <w:r>
+        <w:rPr>
+          <w:noProof/>
+        </w:rPr>
+        <w:drawing>
+          <wp:inline distT="0" distB="0" distL="0" distR="0" wp14:anchorId="11D01522" wp14:editId="76C76269">
+            <wp:extent cx="4533900" cy="2257425"/>
+            <wp:effectExtent l="0" t="0" r="0" b="9525"/>
+            <wp:docPr id="36917785" name="Imagem 1" descr="Interface gráfica do usuário, Aplicativo&#10;&#10;Descrição gerada automaticamente"/>
+            <wp:cNvGraphicFramePr>
+              <a:graphicFrameLocks xmlns:a="http://schemas.openxmlformats.org/drawingml/2006/main" noChangeAspect="1"/>
+            </wp:cNvGraphicFramePr>
+            <a:graphic xmlns:a="http://schemas.openxmlformats.org/drawingml/2006/main">
+              <a:graphicData uri="http://schemas.openxmlformats.org/drawingml/2006/picture">
+                <pic:pic xmlns:pic="http://schemas.openxmlformats.org/drawingml/2006/picture">
+                  <pic:nvPicPr>
+                    <pic:cNvPr id="36917785" name="Imagem 1" descr="Interface gráfica do usuário, Aplicativo&#10;&#10;Descrição gerada automaticamente"/>
+                    <pic:cNvPicPr/>
+                  </pic:nvPicPr>
+                  <pic:blipFill>
+                    <a:blip r:embed="rId106"/>
+                    <a:stretch>
+                      <a:fillRect/>
+                    </a:stretch>
+                  </pic:blipFill>
+                  <pic:spPr>
+                    <a:xfrm>
+                      <a:off x="0" y="0"/>
+                      <a:ext cx="4533900" cy="2257425"/>
                     </a:xfrm>
                     <a:prstGeom prst="rect">
                       <a:avLst/>
@@ -22380,6 +23620,11 @@
       <w:color w:val="808080"/>
     </w:rPr>
   </w:style>
+  <w:style w:type="character" w:customStyle="1" w:styleId="cm-bracket">
+    <w:name w:val="cm-bracket"/>
+    <w:basedOn w:val="Fontepargpadro"/>
+    <w:rsid w:val="00342230"/>
+  </w:style>
 </w:styles>
 </file>
 

</xml_diff>

<commit_message>
Funções de agregação parte2: SUM e COUNT
</commit_message>
<xml_diff>
--- a/MySQL.docx
+++ b/MySQL.docx
@@ -22785,6 +22785,632 @@
         </w:drawing>
       </w:r>
     </w:p>
+    <w:p>
+      <w:pPr>
+        <w:rPr>
+          <w:rFonts w:ascii="Arial" w:hAnsi="Arial" w:cs="Arial"/>
+          <w:sz w:val="24"/>
+          <w:szCs w:val="24"/>
+        </w:rPr>
+      </w:pPr>
+    </w:p>
+    <w:p>
+      <w:pPr>
+        <w:rPr>
+          <w:rFonts w:ascii="Arial" w:hAnsi="Arial" w:cs="Arial"/>
+          <w:sz w:val="24"/>
+          <w:szCs w:val="24"/>
+        </w:rPr>
+      </w:pPr>
+    </w:p>
+    <w:p>
+      <w:pPr>
+        <w:rPr>
+          <w:rFonts w:ascii="Arial" w:hAnsi="Arial" w:cs="Arial"/>
+          <w:b/>
+          <w:bCs/>
+          <w:sz w:val="32"/>
+          <w:szCs w:val="32"/>
+        </w:rPr>
+      </w:pPr>
+      <w:r>
+        <w:rPr>
+          <w:rFonts w:ascii="Arial" w:hAnsi="Arial" w:cs="Arial"/>
+          <w:b/>
+          <w:bCs/>
+          <w:sz w:val="32"/>
+          <w:szCs w:val="32"/>
+        </w:rPr>
+        <w:t>SELECT – Funções de agregação parte 2: SUM e COUNT</w:t>
+      </w:r>
+    </w:p>
+    <w:p>
+      <w:pPr>
+        <w:rPr>
+          <w:rFonts w:ascii="Arial" w:hAnsi="Arial" w:cs="Arial"/>
+          <w:sz w:val="24"/>
+          <w:szCs w:val="24"/>
+        </w:rPr>
+      </w:pPr>
+      <w:r>
+        <w:rPr>
+          <w:rFonts w:ascii="Arial" w:hAnsi="Arial" w:cs="Arial"/>
+          <w:b/>
+          <w:bCs/>
+          <w:sz w:val="24"/>
+          <w:szCs w:val="24"/>
+        </w:rPr>
+        <w:t xml:space="preserve">SUM (&lt;coluna&gt;) </w:t>
+      </w:r>
+      <w:r>
+        <w:rPr>
+          <w:rFonts w:ascii="Arial" w:hAnsi="Arial" w:cs="Arial"/>
+          <w:sz w:val="24"/>
+          <w:szCs w:val="24"/>
+        </w:rPr>
+        <w:t>–</w:t>
+      </w:r>
+      <w:r>
+        <w:rPr>
+          <w:rFonts w:ascii="Arial" w:hAnsi="Arial" w:cs="Arial"/>
+          <w:sz w:val="24"/>
+          <w:szCs w:val="24"/>
+        </w:rPr>
+        <w:t xml:space="preserve"> </w:t>
+      </w:r>
+      <w:r>
+        <w:rPr>
+          <w:rFonts w:ascii="Arial" w:hAnsi="Arial" w:cs="Arial"/>
+          <w:sz w:val="24"/>
+          <w:szCs w:val="24"/>
+        </w:rPr>
+        <w:t xml:space="preserve">Retorna a </w:t>
+      </w:r>
+      <w:r>
+        <w:rPr>
+          <w:rFonts w:ascii="Arial" w:hAnsi="Arial" w:cs="Arial"/>
+          <w:b/>
+          <w:bCs/>
+          <w:sz w:val="24"/>
+          <w:szCs w:val="24"/>
+        </w:rPr>
+        <w:t>soma</w:t>
+      </w:r>
+      <w:r>
+        <w:rPr>
+          <w:rFonts w:ascii="Arial" w:hAnsi="Arial" w:cs="Arial"/>
+          <w:sz w:val="24"/>
+          <w:szCs w:val="24"/>
+        </w:rPr>
+        <w:t xml:space="preserve"> dos valores de todos os registros com base em uma coluna;</w:t>
+      </w:r>
+    </w:p>
+    <w:p>
+      <w:pPr>
+        <w:rPr>
+          <w:rFonts w:ascii="Arial" w:hAnsi="Arial" w:cs="Arial"/>
+          <w:sz w:val="24"/>
+          <w:szCs w:val="24"/>
+        </w:rPr>
+      </w:pPr>
+      <w:r>
+        <w:rPr>
+          <w:rFonts w:ascii="Arial" w:hAnsi="Arial" w:cs="Arial"/>
+          <w:b/>
+          <w:bCs/>
+          <w:sz w:val="24"/>
+          <w:szCs w:val="24"/>
+        </w:rPr>
+        <w:t xml:space="preserve">COUNT (*) </w:t>
+      </w:r>
+      <w:r>
+        <w:rPr>
+          <w:rFonts w:ascii="Arial" w:hAnsi="Arial" w:cs="Arial"/>
+          <w:sz w:val="24"/>
+          <w:szCs w:val="24"/>
+        </w:rPr>
+        <w:t xml:space="preserve">– Retorna </w:t>
+      </w:r>
+      <w:r>
+        <w:rPr>
+          <w:rFonts w:ascii="Arial" w:hAnsi="Arial" w:cs="Arial"/>
+          <w:b/>
+          <w:bCs/>
+          <w:sz w:val="24"/>
+          <w:szCs w:val="24"/>
+        </w:rPr>
+        <w:t>quantidade</w:t>
+      </w:r>
+      <w:r>
+        <w:rPr>
+          <w:rFonts w:ascii="Arial" w:hAnsi="Arial" w:cs="Arial"/>
+          <w:sz w:val="24"/>
+          <w:szCs w:val="24"/>
+        </w:rPr>
+        <w:t xml:space="preserve"> de todos os registros de uma tabela.</w:t>
+      </w:r>
+    </w:p>
+    <w:p>
+      <w:pPr>
+        <w:rPr>
+          <w:rFonts w:ascii="Arial" w:hAnsi="Arial" w:cs="Arial"/>
+          <w:b/>
+          <w:bCs/>
+          <w:sz w:val="32"/>
+          <w:szCs w:val="32"/>
+        </w:rPr>
+      </w:pPr>
+      <w:r>
+        <w:rPr>
+          <w:rFonts w:ascii="Arial" w:hAnsi="Arial" w:cs="Arial"/>
+          <w:b/>
+          <w:bCs/>
+          <w:sz w:val="32"/>
+          <w:szCs w:val="32"/>
+        </w:rPr>
+        <w:tab/>
+      </w:r>
+    </w:p>
+    <w:p>
+      <w:pPr>
+        <w:rPr>
+          <w:rFonts w:ascii="Arial" w:hAnsi="Arial" w:cs="Arial"/>
+          <w:b/>
+          <w:bCs/>
+          <w:sz w:val="24"/>
+          <w:szCs w:val="24"/>
+        </w:rPr>
+      </w:pPr>
+      <w:r>
+        <w:rPr>
+          <w:rFonts w:ascii="Arial" w:hAnsi="Arial" w:cs="Arial"/>
+          <w:b/>
+          <w:bCs/>
+          <w:sz w:val="24"/>
+          <w:szCs w:val="24"/>
+        </w:rPr>
+        <w:t>SELECT</w:t>
+      </w:r>
+    </w:p>
+    <w:p>
+      <w:pPr>
+        <w:rPr>
+          <w:rFonts w:ascii="Arial" w:hAnsi="Arial" w:cs="Arial"/>
+          <w:b/>
+          <w:bCs/>
+          <w:sz w:val="24"/>
+          <w:szCs w:val="24"/>
+        </w:rPr>
+      </w:pPr>
+      <w:r>
+        <w:rPr>
+          <w:rFonts w:ascii="Arial" w:hAnsi="Arial" w:cs="Arial"/>
+          <w:b/>
+          <w:bCs/>
+          <w:sz w:val="24"/>
+          <w:szCs w:val="24"/>
+        </w:rPr>
+        <w:tab/>
+        <w:t>funções de agregação</w:t>
+      </w:r>
+    </w:p>
+    <w:p>
+      <w:pPr>
+        <w:rPr>
+          <w:rFonts w:ascii="Arial" w:hAnsi="Arial" w:cs="Arial"/>
+          <w:b/>
+          <w:bCs/>
+          <w:sz w:val="24"/>
+          <w:szCs w:val="24"/>
+        </w:rPr>
+      </w:pPr>
+    </w:p>
+    <w:p>
+      <w:pPr>
+        <w:rPr>
+          <w:rFonts w:ascii="Arial" w:hAnsi="Arial" w:cs="Arial"/>
+          <w:b/>
+          <w:bCs/>
+          <w:sz w:val="24"/>
+          <w:szCs w:val="24"/>
+        </w:rPr>
+      </w:pPr>
+    </w:p>
+    <w:p>
+      <w:pPr>
+        <w:rPr>
+          <w:rFonts w:ascii="Arial" w:hAnsi="Arial" w:cs="Arial"/>
+          <w:b/>
+          <w:bCs/>
+          <w:sz w:val="24"/>
+          <w:szCs w:val="24"/>
+        </w:rPr>
+      </w:pPr>
+    </w:p>
+    <w:p>
+      <w:pPr>
+        <w:rPr>
+          <w:rFonts w:ascii="Arial" w:hAnsi="Arial" w:cs="Arial"/>
+          <w:b/>
+          <w:bCs/>
+          <w:sz w:val="24"/>
+          <w:szCs w:val="24"/>
+        </w:rPr>
+      </w:pPr>
+    </w:p>
+    <w:p>
+      <w:pPr>
+        <w:rPr>
+          <w:rFonts w:ascii="Arial" w:hAnsi="Arial" w:cs="Arial"/>
+          <w:b/>
+          <w:bCs/>
+          <w:sz w:val="24"/>
+          <w:szCs w:val="24"/>
+        </w:rPr>
+      </w:pPr>
+      <w:r>
+        <w:rPr>
+          <w:rFonts w:ascii="Arial" w:hAnsi="Arial" w:cs="Arial"/>
+          <w:b/>
+          <w:bCs/>
+          <w:sz w:val="24"/>
+          <w:szCs w:val="24"/>
+        </w:rPr>
+        <w:lastRenderedPageBreak/>
+        <w:t>Investimento total (soma de todos os valores da coluna investimento):</w:t>
+      </w:r>
+    </w:p>
+    <w:p>
+      <w:pPr>
+        <w:rPr>
+          <w:rFonts w:ascii="Arial" w:hAnsi="Arial" w:cs="Arial"/>
+          <w:b/>
+          <w:bCs/>
+          <w:sz w:val="24"/>
+          <w:szCs w:val="24"/>
+        </w:rPr>
+      </w:pPr>
+      <w:r>
+        <w:rPr>
+          <w:noProof/>
+        </w:rPr>
+        <w:drawing>
+          <wp:inline distT="0" distB="0" distL="0" distR="0" wp14:anchorId="05B1B42A" wp14:editId="0D595540">
+            <wp:extent cx="3924300" cy="2286000"/>
+            <wp:effectExtent l="0" t="0" r="0" b="0"/>
+            <wp:docPr id="578148409" name="Imagem 1" descr="Interface gráfica do usuário, Texto, Aplicativo&#10;&#10;Descrição gerada automaticamente"/>
+            <wp:cNvGraphicFramePr>
+              <a:graphicFrameLocks xmlns:a="http://schemas.openxmlformats.org/drawingml/2006/main" noChangeAspect="1"/>
+            </wp:cNvGraphicFramePr>
+            <a:graphic xmlns:a="http://schemas.openxmlformats.org/drawingml/2006/main">
+              <a:graphicData uri="http://schemas.openxmlformats.org/drawingml/2006/picture">
+                <pic:pic xmlns:pic="http://schemas.openxmlformats.org/drawingml/2006/picture">
+                  <pic:nvPicPr>
+                    <pic:cNvPr id="578148409" name="Imagem 1" descr="Interface gráfica do usuário, Texto, Aplicativo&#10;&#10;Descrição gerada automaticamente"/>
+                    <pic:cNvPicPr/>
+                  </pic:nvPicPr>
+                  <pic:blipFill>
+                    <a:blip r:embed="rId107"/>
+                    <a:stretch>
+                      <a:fillRect/>
+                    </a:stretch>
+                  </pic:blipFill>
+                  <pic:spPr>
+                    <a:xfrm>
+                      <a:off x="0" y="0"/>
+                      <a:ext cx="3924300" cy="2286000"/>
+                    </a:xfrm>
+                    <a:prstGeom prst="rect">
+                      <a:avLst/>
+                    </a:prstGeom>
+                  </pic:spPr>
+                </pic:pic>
+              </a:graphicData>
+            </a:graphic>
+          </wp:inline>
+        </w:drawing>
+      </w:r>
+    </w:p>
+    <w:p>
+      <w:pPr>
+        <w:rPr>
+          <w:rFonts w:ascii="Arial" w:hAnsi="Arial" w:cs="Arial"/>
+          <w:b/>
+          <w:bCs/>
+          <w:sz w:val="24"/>
+          <w:szCs w:val="24"/>
+        </w:rPr>
+      </w:pPr>
+    </w:p>
+    <w:p>
+      <w:pPr>
+        <w:rPr>
+          <w:rFonts w:ascii="Arial" w:hAnsi="Arial" w:cs="Arial"/>
+          <w:b/>
+          <w:bCs/>
+          <w:sz w:val="24"/>
+          <w:szCs w:val="24"/>
+        </w:rPr>
+      </w:pPr>
+      <w:r>
+        <w:rPr>
+          <w:rFonts w:ascii="Arial" w:hAnsi="Arial" w:cs="Arial"/>
+          <w:b/>
+          <w:bCs/>
+          <w:sz w:val="24"/>
+          <w:szCs w:val="24"/>
+        </w:rPr>
+        <w:t>Soma de todos os registros ATIVOS:</w:t>
+      </w:r>
+    </w:p>
+    <w:p>
+      <w:pPr>
+        <w:rPr>
+          <w:rFonts w:ascii="Arial" w:hAnsi="Arial" w:cs="Arial"/>
+          <w:b/>
+          <w:bCs/>
+          <w:sz w:val="24"/>
+          <w:szCs w:val="24"/>
+        </w:rPr>
+      </w:pPr>
+      <w:r>
+        <w:rPr>
+          <w:noProof/>
+        </w:rPr>
+        <w:drawing>
+          <wp:inline distT="0" distB="0" distL="0" distR="0" wp14:anchorId="04C71457" wp14:editId="6463FCE2">
+            <wp:extent cx="4533900" cy="2238375"/>
+            <wp:effectExtent l="0" t="0" r="0" b="9525"/>
+            <wp:docPr id="1514748262" name="Imagem 1" descr="Interface gráfica do usuário, Texto, Aplicativo&#10;&#10;Descrição gerada automaticamente"/>
+            <wp:cNvGraphicFramePr>
+              <a:graphicFrameLocks xmlns:a="http://schemas.openxmlformats.org/drawingml/2006/main" noChangeAspect="1"/>
+            </wp:cNvGraphicFramePr>
+            <a:graphic xmlns:a="http://schemas.openxmlformats.org/drawingml/2006/main">
+              <a:graphicData uri="http://schemas.openxmlformats.org/drawingml/2006/picture">
+                <pic:pic xmlns:pic="http://schemas.openxmlformats.org/drawingml/2006/picture">
+                  <pic:nvPicPr>
+                    <pic:cNvPr id="1514748262" name="Imagem 1" descr="Interface gráfica do usuário, Texto, Aplicativo&#10;&#10;Descrição gerada automaticamente"/>
+                    <pic:cNvPicPr/>
+                  </pic:nvPicPr>
+                  <pic:blipFill>
+                    <a:blip r:embed="rId108"/>
+                    <a:stretch>
+                      <a:fillRect/>
+                    </a:stretch>
+                  </pic:blipFill>
+                  <pic:spPr>
+                    <a:xfrm>
+                      <a:off x="0" y="0"/>
+                      <a:ext cx="4533900" cy="2238375"/>
+                    </a:xfrm>
+                    <a:prstGeom prst="rect">
+                      <a:avLst/>
+                    </a:prstGeom>
+                  </pic:spPr>
+                </pic:pic>
+              </a:graphicData>
+            </a:graphic>
+          </wp:inline>
+        </w:drawing>
+      </w:r>
+      <w:r>
+        <w:rPr>
+          <w:rFonts w:ascii="Arial" w:hAnsi="Arial" w:cs="Arial"/>
+          <w:sz w:val="24"/>
+          <w:szCs w:val="24"/>
+        </w:rPr>
+        <w:t>mesmo valor pois curso que é inativo, equivale a 0,00 de investimento.</w:t>
+      </w:r>
+    </w:p>
+    <w:p>
+      <w:pPr>
+        <w:rPr>
+          <w:rFonts w:ascii="Arial" w:hAnsi="Arial" w:cs="Arial"/>
+          <w:b/>
+          <w:bCs/>
+          <w:sz w:val="24"/>
+          <w:szCs w:val="24"/>
+        </w:rPr>
+      </w:pPr>
+    </w:p>
+    <w:p>
+      <w:pPr>
+        <w:rPr>
+          <w:rFonts w:ascii="Arial" w:hAnsi="Arial" w:cs="Arial"/>
+          <w:b/>
+          <w:bCs/>
+          <w:sz w:val="24"/>
+          <w:szCs w:val="24"/>
+        </w:rPr>
+      </w:pPr>
+    </w:p>
+    <w:p>
+      <w:pPr>
+        <w:rPr>
+          <w:rFonts w:ascii="Arial" w:hAnsi="Arial" w:cs="Arial"/>
+          <w:b/>
+          <w:bCs/>
+          <w:sz w:val="24"/>
+          <w:szCs w:val="24"/>
+        </w:rPr>
+      </w:pPr>
+      <w:r>
+        <w:rPr>
+          <w:rFonts w:ascii="Arial" w:hAnsi="Arial" w:cs="Arial"/>
+          <w:b/>
+          <w:bCs/>
+          <w:sz w:val="24"/>
+          <w:szCs w:val="24"/>
+        </w:rPr>
+        <w:t>Contando quantos registros ATIVOS existem na tabela:</w:t>
+      </w:r>
+    </w:p>
+    <w:p>
+      <w:pPr>
+        <w:rPr>
+          <w:rFonts w:ascii="Arial" w:hAnsi="Arial" w:cs="Arial"/>
+          <w:b/>
+          <w:bCs/>
+          <w:sz w:val="24"/>
+          <w:szCs w:val="24"/>
+        </w:rPr>
+      </w:pPr>
+      <w:r>
+        <w:rPr>
+          <w:noProof/>
+        </w:rPr>
+        <w:drawing>
+          <wp:inline distT="0" distB="0" distL="0" distR="0" wp14:anchorId="727587C6" wp14:editId="21E6B7F5">
+            <wp:extent cx="4457700" cy="1876425"/>
+            <wp:effectExtent l="0" t="0" r="0" b="9525"/>
+            <wp:docPr id="1039157099" name="Imagem 1" descr="Interface gráfica do usuário, Texto, Aplicativo&#10;&#10;Descrição gerada automaticamente"/>
+            <wp:cNvGraphicFramePr>
+              <a:graphicFrameLocks xmlns:a="http://schemas.openxmlformats.org/drawingml/2006/main" noChangeAspect="1"/>
+            </wp:cNvGraphicFramePr>
+            <a:graphic xmlns:a="http://schemas.openxmlformats.org/drawingml/2006/main">
+              <a:graphicData uri="http://schemas.openxmlformats.org/drawingml/2006/picture">
+                <pic:pic xmlns:pic="http://schemas.openxmlformats.org/drawingml/2006/picture">
+                  <pic:nvPicPr>
+                    <pic:cNvPr id="1039157099" name="Imagem 1" descr="Interface gráfica do usuário, Texto, Aplicativo&#10;&#10;Descrição gerada automaticamente"/>
+                    <pic:cNvPicPr/>
+                  </pic:nvPicPr>
+                  <pic:blipFill>
+                    <a:blip r:embed="rId109"/>
+                    <a:stretch>
+                      <a:fillRect/>
+                    </a:stretch>
+                  </pic:blipFill>
+                  <pic:spPr>
+                    <a:xfrm>
+                      <a:off x="0" y="0"/>
+                      <a:ext cx="4457700" cy="1876425"/>
+                    </a:xfrm>
+                    <a:prstGeom prst="rect">
+                      <a:avLst/>
+                    </a:prstGeom>
+                  </pic:spPr>
+                </pic:pic>
+              </a:graphicData>
+            </a:graphic>
+          </wp:inline>
+        </w:drawing>
+      </w:r>
+    </w:p>
+    <w:p>
+      <w:pPr>
+        <w:rPr>
+          <w:rFonts w:ascii="Arial" w:hAnsi="Arial" w:cs="Arial"/>
+          <w:b/>
+          <w:bCs/>
+          <w:sz w:val="24"/>
+          <w:szCs w:val="24"/>
+        </w:rPr>
+      </w:pPr>
+    </w:p>
+    <w:p>
+      <w:pPr>
+        <w:rPr>
+          <w:rFonts w:ascii="Arial" w:hAnsi="Arial" w:cs="Arial"/>
+          <w:b/>
+          <w:bCs/>
+          <w:sz w:val="24"/>
+          <w:szCs w:val="24"/>
+        </w:rPr>
+      </w:pPr>
+    </w:p>
+    <w:p>
+      <w:pPr>
+        <w:rPr>
+          <w:rFonts w:ascii="Arial" w:hAnsi="Arial" w:cs="Arial"/>
+          <w:b/>
+          <w:bCs/>
+          <w:sz w:val="24"/>
+          <w:szCs w:val="24"/>
+        </w:rPr>
+      </w:pPr>
+      <w:r>
+        <w:rPr>
+          <w:rFonts w:ascii="Arial" w:hAnsi="Arial" w:cs="Arial"/>
+          <w:b/>
+          <w:bCs/>
+          <w:sz w:val="24"/>
+          <w:szCs w:val="24"/>
+        </w:rPr>
+        <w:lastRenderedPageBreak/>
+        <w:t>Contando quantos registros</w:t>
+      </w:r>
+      <w:r>
+        <w:rPr>
+          <w:rFonts w:ascii="Arial" w:hAnsi="Arial" w:cs="Arial"/>
+          <w:b/>
+          <w:bCs/>
+          <w:sz w:val="24"/>
+          <w:szCs w:val="24"/>
+        </w:rPr>
+        <w:t xml:space="preserve"> </w:t>
+      </w:r>
+      <w:r>
+        <w:rPr>
+          <w:rFonts w:ascii="Arial" w:hAnsi="Arial" w:cs="Arial"/>
+          <w:b/>
+          <w:bCs/>
+          <w:sz w:val="24"/>
+          <w:szCs w:val="24"/>
+        </w:rPr>
+        <w:t>existem na tabela:</w:t>
+      </w:r>
+    </w:p>
+    <w:p>
+      <w:pPr>
+        <w:rPr>
+          <w:rFonts w:ascii="Arial" w:hAnsi="Arial" w:cs="Arial"/>
+          <w:b/>
+          <w:bCs/>
+          <w:sz w:val="24"/>
+          <w:szCs w:val="24"/>
+        </w:rPr>
+      </w:pPr>
+      <w:r>
+        <w:rPr>
+          <w:noProof/>
+        </w:rPr>
+        <w:drawing>
+          <wp:inline distT="0" distB="0" distL="0" distR="0" wp14:anchorId="3B5C983D" wp14:editId="6A492510">
+            <wp:extent cx="4019550" cy="1866900"/>
+            <wp:effectExtent l="0" t="0" r="0" b="0"/>
+            <wp:docPr id="898300437" name="Imagem 1" descr="Interface gráfica do usuário, Texto, Aplicativo, chat ou mensagem de texto&#10;&#10;Descrição gerada automaticamente"/>
+            <wp:cNvGraphicFramePr>
+              <a:graphicFrameLocks xmlns:a="http://schemas.openxmlformats.org/drawingml/2006/main" noChangeAspect="1"/>
+            </wp:cNvGraphicFramePr>
+            <a:graphic xmlns:a="http://schemas.openxmlformats.org/drawingml/2006/main">
+              <a:graphicData uri="http://schemas.openxmlformats.org/drawingml/2006/picture">
+                <pic:pic xmlns:pic="http://schemas.openxmlformats.org/drawingml/2006/picture">
+                  <pic:nvPicPr>
+                    <pic:cNvPr id="898300437" name="Imagem 1" descr="Interface gráfica do usuário, Texto, Aplicativo, chat ou mensagem de texto&#10;&#10;Descrição gerada automaticamente"/>
+                    <pic:cNvPicPr/>
+                  </pic:nvPicPr>
+                  <pic:blipFill>
+                    <a:blip r:embed="rId110"/>
+                    <a:stretch>
+                      <a:fillRect/>
+                    </a:stretch>
+                  </pic:blipFill>
+                  <pic:spPr>
+                    <a:xfrm>
+                      <a:off x="0" y="0"/>
+                      <a:ext cx="4019550" cy="1866900"/>
+                    </a:xfrm>
+                    <a:prstGeom prst="rect">
+                      <a:avLst/>
+                    </a:prstGeom>
+                  </pic:spPr>
+                </pic:pic>
+              </a:graphicData>
+            </a:graphic>
+          </wp:inline>
+        </w:drawing>
+      </w:r>
+    </w:p>
     <w:sectPr>
       <w:pgSz w:w="11906" w:h="16838"/>
       <w:pgMar w:top="567" w:right="1701" w:bottom="1418" w:left="567" w:header="709" w:footer="709" w:gutter="0"/>
@@ -23316,7 +23942,7 @@
   <w:style w:type="paragraph" w:default="1" w:styleId="Normal">
     <w:name w:val="Normal"/>
     <w:qFormat/>
-    <w:rsid w:val="0079508C"/>
+    <w:rsid w:val="00BF4C66"/>
   </w:style>
   <w:style w:type="character" w:default="1" w:styleId="Fontepargpadro">
     <w:name w:val="Default Paragraph Font"/>

</xml_diff>

<commit_message>
SELECT - Agrupando seleção de registros (GROUP BY)
</commit_message>
<xml_diff>
--- a/MySQL.docx
+++ b/MySQL.docx
@@ -14924,17 +14924,7 @@
           <w:sz w:val="32"/>
           <w:szCs w:val="32"/>
         </w:rPr>
-        <w:t>SELECT – Filtros com o operador</w:t>
-      </w:r>
-      <w:r>
-        <w:rPr>
-          <w:rFonts w:ascii="Arial" w:hAnsi="Arial" w:cs="Arial"/>
-          <w:b/>
-          <w:bCs/>
-          <w:sz w:val="32"/>
-          <w:szCs w:val="32"/>
-        </w:rPr>
-        <w:t xml:space="preserve"> IN</w:t>
+        <w:t>SELECT – Filtros com o operador IN</w:t>
       </w:r>
     </w:p>
     <w:p>
@@ -15430,31 +15420,7 @@
           <w:szCs w:val="20"/>
           <w:shd w:val="clear" w:color="auto" w:fill="E5E5E5"/>
         </w:rPr>
-        <w:t>`</w:t>
-      </w:r>
-      <w:proofErr w:type="spellStart"/>
-      <w:r>
-        <w:rPr>
-          <w:rStyle w:val="cm-variable-2"/>
-          <w:rFonts w:ascii="Courier New" w:hAnsi="Courier New" w:cs="Courier New"/>
-          <w:color w:val="0055AA"/>
-          <w:sz w:val="20"/>
-          <w:szCs w:val="20"/>
-          <w:shd w:val="clear" w:color="auto" w:fill="E5E5E5"/>
-        </w:rPr>
-        <w:t>tb_alunos</w:t>
-      </w:r>
-      <w:proofErr w:type="spellEnd"/>
-      <w:r>
-        <w:rPr>
-          <w:rStyle w:val="cm-variable-2"/>
-          <w:rFonts w:ascii="Courier New" w:hAnsi="Courier New" w:cs="Courier New"/>
-          <w:color w:val="0055AA"/>
-          <w:sz w:val="20"/>
-          <w:szCs w:val="20"/>
-          <w:shd w:val="clear" w:color="auto" w:fill="E5E5E5"/>
-        </w:rPr>
-        <w:t>`</w:t>
+        <w:t>`tb_alunos`</w:t>
       </w:r>
       <w:r>
         <w:rPr>
@@ -15518,9 +15484,18 @@
           <w:szCs w:val="20"/>
           <w:shd w:val="clear" w:color="auto" w:fill="E5E5E5"/>
         </w:rPr>
-        <w:t>'</w:t>
-      </w:r>
-      <w:proofErr w:type="spellStart"/>
+        <w:t>'Jogos'</w:t>
+      </w:r>
+      <w:r>
+        <w:rPr>
+          <w:rFonts w:ascii="Courier New" w:hAnsi="Courier New" w:cs="Courier New"/>
+          <w:color w:val="444444"/>
+          <w:sz w:val="20"/>
+          <w:szCs w:val="20"/>
+          <w:shd w:val="clear" w:color="auto" w:fill="E5E5E5"/>
+        </w:rPr>
+        <w:t>,</w:t>
+      </w:r>
       <w:r>
         <w:rPr>
           <w:rStyle w:val="cm-string"/>
@@ -15530,7 +15505,7 @@
           <w:szCs w:val="20"/>
           <w:shd w:val="clear" w:color="auto" w:fill="E5E5E5"/>
         </w:rPr>
-        <w:t>Jogos'</w:t>
+        <w:t>'Esporte'</w:t>
       </w:r>
       <w:r>
         <w:rPr>
@@ -15551,51 +15526,7 @@
           <w:szCs w:val="20"/>
           <w:shd w:val="clear" w:color="auto" w:fill="E5E5E5"/>
         </w:rPr>
-        <w:t>'Esporte'</w:t>
-      </w:r>
-      <w:r>
-        <w:rPr>
-          <w:rFonts w:ascii="Courier New" w:hAnsi="Courier New" w:cs="Courier New"/>
-          <w:color w:val="444444"/>
-          <w:sz w:val="20"/>
-          <w:szCs w:val="20"/>
-          <w:shd w:val="clear" w:color="auto" w:fill="E5E5E5"/>
-        </w:rPr>
-        <w:t>,</w:t>
-      </w:r>
-      <w:r>
-        <w:rPr>
-          <w:rStyle w:val="cm-string"/>
-          <w:rFonts w:ascii="Courier New" w:hAnsi="Courier New" w:cs="Courier New"/>
-          <w:color w:val="AA1111"/>
-          <w:sz w:val="20"/>
-          <w:szCs w:val="20"/>
-          <w:shd w:val="clear" w:color="auto" w:fill="E5E5E5"/>
-        </w:rPr>
-        <w:t>'Música</w:t>
-      </w:r>
-      <w:proofErr w:type="spellEnd"/>
-      <w:r>
-        <w:rPr>
-          <w:rStyle w:val="cm-string"/>
-          <w:rFonts w:ascii="Courier New" w:hAnsi="Courier New" w:cs="Courier New"/>
-          <w:color w:val="AA1111"/>
-          <w:sz w:val="20"/>
-          <w:szCs w:val="20"/>
-          <w:shd w:val="clear" w:color="auto" w:fill="E5E5E5"/>
-        </w:rPr>
-        <w:t>'</w:t>
-      </w:r>
-      <w:r>
-        <w:rPr>
-          <w:rStyle w:val="cm-string"/>
-          <w:rFonts w:ascii="Courier New" w:hAnsi="Courier New" w:cs="Courier New"/>
-          <w:color w:val="AA1111"/>
-          <w:sz w:val="20"/>
-          <w:szCs w:val="20"/>
-          <w:shd w:val="clear" w:color="auto" w:fill="E5E5E5"/>
-        </w:rPr>
-        <w:t>)</w:t>
+        <w:t>'Música')</w:t>
       </w:r>
       <w:r>
         <w:rPr>
@@ -15726,23 +15657,7 @@
           <w:sz w:val="24"/>
           <w:szCs w:val="24"/>
         </w:rPr>
-        <w:t>Retorna se o interesse</w:t>
-      </w:r>
-      <w:r>
-        <w:rPr>
-          <w:rFonts w:ascii="Arial" w:hAnsi="Arial" w:cs="Arial"/>
-          <w:sz w:val="24"/>
-          <w:szCs w:val="24"/>
-        </w:rPr>
-        <w:t xml:space="preserve"> NÃO</w:t>
-      </w:r>
-      <w:r>
-        <w:rPr>
-          <w:rFonts w:ascii="Arial" w:hAnsi="Arial" w:cs="Arial"/>
-          <w:sz w:val="24"/>
-          <w:szCs w:val="24"/>
-        </w:rPr>
-        <w:t xml:space="preserve"> for = Jogos, Esporte ou Música.</w:t>
+        <w:t>Retorna se o interesse NÃO for = Jogos, Esporte ou Música.</w:t>
       </w:r>
     </w:p>
     <w:p>
@@ -16238,23 +16153,7 @@
           <w:sz w:val="24"/>
           <w:szCs w:val="24"/>
         </w:rPr>
-        <w:t xml:space="preserve">- Indica que pode </w:t>
-      </w:r>
-      <w:r>
-        <w:rPr>
-          <w:rFonts w:ascii="Arial" w:hAnsi="Arial" w:cs="Arial"/>
-          <w:sz w:val="24"/>
-          <w:szCs w:val="24"/>
-        </w:rPr>
-        <w:t>haver a existência</w:t>
-      </w:r>
-      <w:r>
-        <w:rPr>
-          <w:rFonts w:ascii="Arial" w:hAnsi="Arial" w:cs="Arial"/>
-          <w:sz w:val="24"/>
-          <w:szCs w:val="24"/>
-        </w:rPr>
-        <w:t xml:space="preserve"> de um ou mais caracteres em uma posição específica do texto.</w:t>
+        <w:t>- Indica que pode haver a existência de um ou mais caracteres em uma posição específica do texto.</w:t>
       </w:r>
     </w:p>
     <w:p>
@@ -21018,15 +20917,7 @@
                 <w:sz w:val="24"/>
                 <w:szCs w:val="24"/>
               </w:rPr>
-              <w:t>Papel</w:t>
-            </w:r>
-            <w:r>
-              <w:rPr>
-                <w:rFonts w:ascii="Arial" w:hAnsi="Arial" w:cs="Arial"/>
-                <w:sz w:val="24"/>
-                <w:szCs w:val="24"/>
-              </w:rPr>
-              <w:t xml:space="preserve">                                  </w:t>
+              <w:t xml:space="preserve">Papel                                  </w:t>
             </w:r>
             <w:r>
               <w:rPr>
@@ -21085,15 +20976,7 @@
                 <w:sz w:val="24"/>
                 <w:szCs w:val="24"/>
               </w:rPr>
-              <w:t xml:space="preserve">Toalha                                </w:t>
-            </w:r>
-            <w:r>
-              <w:rPr>
-                <w:rFonts w:ascii="Arial" w:hAnsi="Arial" w:cs="Arial"/>
-                <w:sz w:val="24"/>
-                <w:szCs w:val="24"/>
-              </w:rPr>
-              <w:t xml:space="preserve"> </w:t>
+              <w:t xml:space="preserve">Toalha                                 </w:t>
             </w:r>
             <w:r>
               <w:rPr>
@@ -21155,15 +21038,7 @@
                 <w:sz w:val="24"/>
                 <w:szCs w:val="24"/>
               </w:rPr>
-              <w:t xml:space="preserve">Mesa                                  </w:t>
-            </w:r>
-            <w:r>
-              <w:rPr>
-                <w:rFonts w:ascii="Arial" w:hAnsi="Arial" w:cs="Arial"/>
-                <w:sz w:val="24"/>
-                <w:szCs w:val="24"/>
-              </w:rPr>
-              <w:t xml:space="preserve"> </w:t>
+              <w:t xml:space="preserve">Mesa                                   </w:t>
             </w:r>
             <w:r>
               <w:rPr>
@@ -21472,23 +21347,7 @@
           <w:sz w:val="24"/>
           <w:szCs w:val="24"/>
         </w:rPr>
-        <w:t xml:space="preserve">A partir do </w:t>
-      </w:r>
-      <w:r>
-        <w:rPr>
-          <w:rFonts w:ascii="Arial" w:hAnsi="Arial" w:cs="Arial"/>
-          <w:sz w:val="24"/>
-          <w:szCs w:val="24"/>
-        </w:rPr>
-        <w:t>8°</w:t>
-      </w:r>
-      <w:r>
-        <w:rPr>
-          <w:rFonts w:ascii="Arial" w:hAnsi="Arial" w:cs="Arial"/>
-          <w:sz w:val="24"/>
-          <w:szCs w:val="24"/>
-        </w:rPr>
-        <w:t>registro, retorna 4 registros:</w:t>
+        <w:t>A partir do 8°registro, retorna 4 registros:</w:t>
       </w:r>
     </w:p>
     <w:p>
@@ -21916,17 +21775,63 @@
           <w:szCs w:val="24"/>
         </w:rPr>
         <w:lastRenderedPageBreak/>
-        <w:t>MAX</w:t>
-      </w:r>
-      <w:r>
-        <w:rPr>
-          <w:rFonts w:ascii="Arial" w:hAnsi="Arial" w:cs="Arial"/>
-          <w:b/>
-          <w:bCs/>
-          <w:sz w:val="24"/>
-          <w:szCs w:val="24"/>
-        </w:rPr>
-        <w:t>(&lt;coluna&gt;)</w:t>
+        <w:t xml:space="preserve">MAX(&lt;coluna&gt;) </w:t>
+      </w:r>
+      <w:r>
+        <w:rPr>
+          <w:rFonts w:ascii="Arial" w:hAnsi="Arial" w:cs="Arial"/>
+          <w:sz w:val="24"/>
+          <w:szCs w:val="24"/>
+        </w:rPr>
+        <w:t xml:space="preserve">– Retorna o </w:t>
+      </w:r>
+      <w:r>
+        <w:rPr>
+          <w:rFonts w:ascii="Arial" w:hAnsi="Arial" w:cs="Arial"/>
+          <w:b/>
+          <w:bCs/>
+          <w:sz w:val="24"/>
+          <w:szCs w:val="24"/>
+        </w:rPr>
+        <w:t xml:space="preserve">maior </w:t>
+      </w:r>
+      <w:r>
+        <w:rPr>
+          <w:rFonts w:ascii="Arial" w:hAnsi="Arial" w:cs="Arial"/>
+          <w:sz w:val="24"/>
+          <w:szCs w:val="24"/>
+        </w:rPr>
+        <w:t>valor de todos os registros com base em uma coluna;</w:t>
+      </w:r>
+    </w:p>
+    <w:p>
+      <w:pPr>
+        <w:rPr>
+          <w:rFonts w:ascii="Arial" w:hAnsi="Arial" w:cs="Arial"/>
+          <w:b/>
+          <w:bCs/>
+          <w:sz w:val="24"/>
+          <w:szCs w:val="24"/>
+        </w:rPr>
+      </w:pPr>
+    </w:p>
+    <w:p>
+      <w:pPr>
+        <w:rPr>
+          <w:rFonts w:ascii="Arial" w:hAnsi="Arial" w:cs="Arial"/>
+          <w:sz w:val="24"/>
+          <w:szCs w:val="24"/>
+        </w:rPr>
+      </w:pPr>
+      <w:r>
+        <w:rPr>
+          <w:rFonts w:ascii="Arial" w:hAnsi="Arial" w:cs="Arial"/>
+          <w:b/>
+          <w:bCs/>
+          <w:sz w:val="24"/>
+          <w:szCs w:val="24"/>
+        </w:rPr>
+        <w:t>AVG(&lt;coluna&gt;)</w:t>
       </w:r>
       <w:r>
         <w:rPr>
@@ -21944,117 +21849,7 @@
           <w:sz w:val="24"/>
           <w:szCs w:val="24"/>
         </w:rPr>
-        <w:t xml:space="preserve">– Retorna o </w:t>
-      </w:r>
-      <w:r>
-        <w:rPr>
-          <w:rFonts w:ascii="Arial" w:hAnsi="Arial" w:cs="Arial"/>
-          <w:b/>
-          <w:bCs/>
-          <w:sz w:val="24"/>
-          <w:szCs w:val="24"/>
-        </w:rPr>
-        <w:t>maior</w:t>
-      </w:r>
-      <w:r>
-        <w:rPr>
-          <w:rFonts w:ascii="Arial" w:hAnsi="Arial" w:cs="Arial"/>
-          <w:b/>
-          <w:bCs/>
-          <w:sz w:val="24"/>
-          <w:szCs w:val="24"/>
-        </w:rPr>
-        <w:t xml:space="preserve"> </w:t>
-      </w:r>
-      <w:r>
-        <w:rPr>
-          <w:rFonts w:ascii="Arial" w:hAnsi="Arial" w:cs="Arial"/>
-          <w:sz w:val="24"/>
-          <w:szCs w:val="24"/>
-        </w:rPr>
-        <w:t>valor de todos os registros com base em uma coluna</w:t>
-      </w:r>
-      <w:r>
-        <w:rPr>
-          <w:rFonts w:ascii="Arial" w:hAnsi="Arial" w:cs="Arial"/>
-          <w:sz w:val="24"/>
-          <w:szCs w:val="24"/>
-        </w:rPr>
-        <w:t>;</w:t>
-      </w:r>
-    </w:p>
-    <w:p>
-      <w:pPr>
-        <w:rPr>
-          <w:rFonts w:ascii="Arial" w:hAnsi="Arial" w:cs="Arial"/>
-          <w:b/>
-          <w:bCs/>
-          <w:sz w:val="24"/>
-          <w:szCs w:val="24"/>
-        </w:rPr>
-      </w:pPr>
-    </w:p>
-    <w:p>
-      <w:pPr>
-        <w:rPr>
-          <w:rFonts w:ascii="Arial" w:hAnsi="Arial" w:cs="Arial"/>
-          <w:sz w:val="24"/>
-          <w:szCs w:val="24"/>
-        </w:rPr>
-      </w:pPr>
-      <w:r>
-        <w:rPr>
-          <w:rFonts w:ascii="Arial" w:hAnsi="Arial" w:cs="Arial"/>
-          <w:b/>
-          <w:bCs/>
-          <w:sz w:val="24"/>
-          <w:szCs w:val="24"/>
-        </w:rPr>
-        <w:t>AVG</w:t>
-      </w:r>
-      <w:r>
-        <w:rPr>
-          <w:rFonts w:ascii="Arial" w:hAnsi="Arial" w:cs="Arial"/>
-          <w:b/>
-          <w:bCs/>
-          <w:sz w:val="24"/>
-          <w:szCs w:val="24"/>
-        </w:rPr>
-        <w:t>(&lt;coluna&gt;)</w:t>
-      </w:r>
-      <w:r>
-        <w:rPr>
-          <w:rFonts w:ascii="Arial" w:hAnsi="Arial" w:cs="Arial"/>
-          <w:b/>
-          <w:bCs/>
-          <w:sz w:val="24"/>
-          <w:szCs w:val="24"/>
-        </w:rPr>
-        <w:t xml:space="preserve"> </w:t>
-      </w:r>
-      <w:r>
-        <w:rPr>
-          <w:rFonts w:ascii="Arial" w:hAnsi="Arial" w:cs="Arial"/>
-          <w:sz w:val="24"/>
-          <w:szCs w:val="24"/>
-        </w:rPr>
-        <w:t xml:space="preserve">– Retorna </w:t>
-      </w:r>
-      <w:r>
-        <w:rPr>
-          <w:rFonts w:ascii="Arial" w:hAnsi="Arial" w:cs="Arial"/>
-          <w:sz w:val="24"/>
-          <w:szCs w:val="24"/>
-        </w:rPr>
-        <w:t>a</w:t>
-      </w:r>
-      <w:r>
-        <w:rPr>
-          <w:rFonts w:ascii="Arial" w:hAnsi="Arial" w:cs="Arial"/>
-          <w:sz w:val="24"/>
-          <w:szCs w:val="24"/>
-        </w:rPr>
-        <w:t xml:space="preserve"> </w:t>
+        <w:t xml:space="preserve">– Retorna a </w:t>
       </w:r>
       <w:r>
         <w:rPr>
@@ -23337,27 +23132,7 @@
           <w:szCs w:val="24"/>
         </w:rPr>
         <w:lastRenderedPageBreak/>
-        <w:t>Contando quantos registros</w:t>
-      </w:r>
-      <w:r>
-        <w:rPr>
-          <w:rFonts w:ascii="Arial" w:hAnsi="Arial" w:cs="Arial"/>
-          <w:b/>
-          <w:bCs/>
-          <w:sz w:val="24"/>
-          <w:szCs w:val="24"/>
-        </w:rPr>
-        <w:t xml:space="preserve"> </w:t>
-      </w:r>
-      <w:r>
-        <w:rPr>
-          <w:rFonts w:ascii="Arial" w:hAnsi="Arial" w:cs="Arial"/>
-          <w:b/>
-          <w:bCs/>
-          <w:sz w:val="24"/>
-          <w:szCs w:val="24"/>
-        </w:rPr>
-        <w:t>existem na tabela:</w:t>
+        <w:t>Contando quantos registros existem na tabela:</w:t>
       </w:r>
     </w:p>
     <w:p>
@@ -23409,6 +23184,1305 @@
             </a:graphic>
           </wp:inline>
         </w:drawing>
+      </w:r>
+    </w:p>
+    <w:p>
+      <w:pPr>
+        <w:rPr>
+          <w:rFonts w:ascii="Arial" w:hAnsi="Arial" w:cs="Arial"/>
+          <w:b/>
+          <w:bCs/>
+          <w:sz w:val="24"/>
+          <w:szCs w:val="24"/>
+        </w:rPr>
+      </w:pPr>
+    </w:p>
+    <w:p>
+      <w:pPr>
+        <w:rPr>
+          <w:rFonts w:ascii="Arial" w:hAnsi="Arial" w:cs="Arial"/>
+          <w:b/>
+          <w:bCs/>
+          <w:sz w:val="24"/>
+          <w:szCs w:val="24"/>
+        </w:rPr>
+      </w:pPr>
+    </w:p>
+    <w:p>
+      <w:pPr>
+        <w:rPr>
+          <w:rFonts w:ascii="Arial" w:hAnsi="Arial" w:cs="Arial"/>
+          <w:b/>
+          <w:bCs/>
+          <w:sz w:val="32"/>
+          <w:szCs w:val="32"/>
+        </w:rPr>
+      </w:pPr>
+      <w:r>
+        <w:rPr>
+          <w:rFonts w:ascii="Arial" w:hAnsi="Arial" w:cs="Arial"/>
+          <w:b/>
+          <w:bCs/>
+          <w:sz w:val="32"/>
+          <w:szCs w:val="32"/>
+        </w:rPr>
+        <w:t>SELECT – Agrupando seleção de registros (GROUP BY)</w:t>
+      </w:r>
+    </w:p>
+    <w:p>
+      <w:pPr>
+        <w:rPr>
+          <w:rFonts w:ascii="Arial" w:hAnsi="Arial" w:cs="Arial"/>
+          <w:b/>
+          <w:bCs/>
+          <w:sz w:val="24"/>
+          <w:szCs w:val="24"/>
+        </w:rPr>
+      </w:pPr>
+      <w:r>
+        <w:rPr>
+          <w:rFonts w:ascii="Arial" w:hAnsi="Arial" w:cs="Arial"/>
+          <w:b/>
+          <w:bCs/>
+          <w:sz w:val="24"/>
+          <w:szCs w:val="24"/>
+        </w:rPr>
+        <w:t>Pode ajudar nas seguintes situações de exibição:</w:t>
+      </w:r>
+    </w:p>
+    <w:p>
+      <w:pPr>
+        <w:rPr>
+          <w:rFonts w:ascii="Arial" w:hAnsi="Arial" w:cs="Arial"/>
+          <w:sz w:val="24"/>
+          <w:szCs w:val="24"/>
+        </w:rPr>
+      </w:pPr>
+      <w:r>
+        <w:rPr>
+          <w:rFonts w:ascii="Arial" w:hAnsi="Arial" w:cs="Arial"/>
+          <w:b/>
+          <w:bCs/>
+          <w:sz w:val="24"/>
+          <w:szCs w:val="24"/>
+        </w:rPr>
+        <w:t xml:space="preserve">- </w:t>
+      </w:r>
+      <w:r>
+        <w:rPr>
+          <w:rFonts w:ascii="Arial" w:hAnsi="Arial" w:cs="Arial"/>
+          <w:sz w:val="24"/>
+          <w:szCs w:val="24"/>
+        </w:rPr>
+        <w:t>Total de vendas por mês</w:t>
+      </w:r>
+      <w:r>
+        <w:rPr>
+          <w:rFonts w:ascii="Arial" w:hAnsi="Arial" w:cs="Arial"/>
+          <w:sz w:val="24"/>
+          <w:szCs w:val="24"/>
+        </w:rPr>
+        <w:t>;</w:t>
+      </w:r>
+    </w:p>
+    <w:p>
+      <w:pPr>
+        <w:rPr>
+          <w:rFonts w:ascii="Arial" w:hAnsi="Arial" w:cs="Arial"/>
+          <w:b/>
+          <w:bCs/>
+          <w:sz w:val="24"/>
+          <w:szCs w:val="24"/>
+        </w:rPr>
+      </w:pPr>
+      <w:r>
+        <w:rPr>
+          <w:rFonts w:ascii="Arial" w:hAnsi="Arial" w:cs="Arial"/>
+          <w:b/>
+          <w:bCs/>
+          <w:sz w:val="24"/>
+          <w:szCs w:val="24"/>
+        </w:rPr>
+        <w:t xml:space="preserve">- </w:t>
+      </w:r>
+      <w:r>
+        <w:rPr>
+          <w:rFonts w:ascii="Arial" w:hAnsi="Arial" w:cs="Arial"/>
+          <w:sz w:val="24"/>
+          <w:szCs w:val="24"/>
+        </w:rPr>
+        <w:t>Quantidade total de alunos por curso;</w:t>
+      </w:r>
+    </w:p>
+    <w:p>
+      <w:pPr>
+        <w:rPr>
+          <w:rFonts w:ascii="Arial" w:hAnsi="Arial" w:cs="Arial"/>
+          <w:sz w:val="24"/>
+          <w:szCs w:val="24"/>
+        </w:rPr>
+      </w:pPr>
+      <w:r>
+        <w:rPr>
+          <w:rFonts w:ascii="Arial" w:hAnsi="Arial" w:cs="Arial"/>
+          <w:b/>
+          <w:bCs/>
+          <w:sz w:val="24"/>
+          <w:szCs w:val="24"/>
+        </w:rPr>
+        <w:t xml:space="preserve">- </w:t>
+      </w:r>
+      <w:r>
+        <w:rPr>
+          <w:rFonts w:ascii="Arial" w:hAnsi="Arial" w:cs="Arial"/>
+          <w:sz w:val="24"/>
+          <w:szCs w:val="24"/>
+        </w:rPr>
+        <w:t>Quantidade total de</w:t>
+      </w:r>
+      <w:r>
+        <w:rPr>
+          <w:rFonts w:ascii="Arial" w:hAnsi="Arial" w:cs="Arial"/>
+          <w:sz w:val="24"/>
+          <w:szCs w:val="24"/>
+        </w:rPr>
+        <w:t xml:space="preserve"> cliques por anúncio;</w:t>
+      </w:r>
+    </w:p>
+    <w:p>
+      <w:pPr>
+        <w:rPr>
+          <w:rFonts w:ascii="Arial" w:hAnsi="Arial" w:cs="Arial"/>
+          <w:b/>
+          <w:bCs/>
+          <w:sz w:val="24"/>
+          <w:szCs w:val="24"/>
+        </w:rPr>
+      </w:pPr>
+      <w:r>
+        <w:rPr>
+          <w:rFonts w:ascii="Arial" w:hAnsi="Arial" w:cs="Arial"/>
+          <w:b/>
+          <w:bCs/>
+          <w:sz w:val="24"/>
+          <w:szCs w:val="24"/>
+        </w:rPr>
+        <w:t xml:space="preserve">- </w:t>
+      </w:r>
+      <w:r>
+        <w:rPr>
+          <w:rFonts w:ascii="Arial" w:hAnsi="Arial" w:cs="Arial"/>
+          <w:sz w:val="24"/>
+          <w:szCs w:val="24"/>
+        </w:rPr>
+        <w:t xml:space="preserve">Total de </w:t>
+      </w:r>
+      <w:r>
+        <w:rPr>
+          <w:rFonts w:ascii="Arial" w:hAnsi="Arial" w:cs="Arial"/>
+          <w:sz w:val="24"/>
+          <w:szCs w:val="24"/>
+        </w:rPr>
+        <w:t>reclamações por categoria;</w:t>
+      </w:r>
+    </w:p>
+    <w:p>
+      <w:pPr>
+        <w:rPr>
+          <w:rFonts w:ascii="Arial" w:hAnsi="Arial" w:cs="Arial"/>
+          <w:sz w:val="24"/>
+          <w:szCs w:val="24"/>
+        </w:rPr>
+      </w:pPr>
+      <w:r>
+        <w:rPr>
+          <w:rFonts w:ascii="Arial" w:hAnsi="Arial" w:cs="Arial"/>
+          <w:b/>
+          <w:bCs/>
+          <w:sz w:val="24"/>
+          <w:szCs w:val="24"/>
+        </w:rPr>
+        <w:t xml:space="preserve">- </w:t>
+      </w:r>
+      <w:r>
+        <w:rPr>
+          <w:rFonts w:ascii="Arial" w:hAnsi="Arial" w:cs="Arial"/>
+          <w:sz w:val="24"/>
+          <w:szCs w:val="24"/>
+        </w:rPr>
+        <w:t xml:space="preserve">Total </w:t>
+      </w:r>
+      <w:r>
+        <w:rPr>
+          <w:rFonts w:ascii="Arial" w:hAnsi="Arial" w:cs="Arial"/>
+          <w:sz w:val="24"/>
+          <w:szCs w:val="24"/>
+        </w:rPr>
+        <w:t>de chamadas por número telefônico.</w:t>
+      </w:r>
+    </w:p>
+    <w:p>
+      <w:pPr>
+        <w:rPr>
+          <w:rFonts w:ascii="Arial" w:hAnsi="Arial" w:cs="Arial"/>
+          <w:sz w:val="24"/>
+          <w:szCs w:val="24"/>
+        </w:rPr>
+      </w:pPr>
+    </w:p>
+    <w:p>
+      <w:pPr>
+        <w:rPr>
+          <w:rFonts w:ascii="Arial" w:hAnsi="Arial" w:cs="Arial"/>
+          <w:sz w:val="24"/>
+          <w:szCs w:val="24"/>
+        </w:rPr>
+      </w:pPr>
+      <w:r>
+        <w:rPr>
+          <w:rFonts w:ascii="Arial" w:hAnsi="Arial" w:cs="Arial"/>
+          <w:sz w:val="24"/>
+          <w:szCs w:val="24"/>
+        </w:rPr>
+        <w:t>Utilizado na criação de relatórios que apresentem resultados com base nos registros agrupados</w:t>
+      </w:r>
+      <w:r>
+        <w:rPr>
+          <w:rFonts w:ascii="Arial" w:hAnsi="Arial" w:cs="Arial"/>
+          <w:sz w:val="24"/>
+          <w:szCs w:val="24"/>
+        </w:rPr>
+        <w:t>;</w:t>
+      </w:r>
+    </w:p>
+    <w:p>
+      <w:pPr>
+        <w:rPr>
+          <w:rFonts w:ascii="Arial" w:hAnsi="Arial" w:cs="Arial"/>
+          <w:sz w:val="24"/>
+          <w:szCs w:val="24"/>
+        </w:rPr>
+      </w:pPr>
+      <w:r>
+        <w:rPr>
+          <w:rFonts w:ascii="Arial" w:hAnsi="Arial" w:cs="Arial"/>
+          <w:sz w:val="24"/>
+          <w:szCs w:val="24"/>
+        </w:rPr>
+        <w:t xml:space="preserve">Na sintaxe ele é posicionado após o </w:t>
+      </w:r>
+      <w:r>
+        <w:rPr>
+          <w:rFonts w:ascii="Arial" w:hAnsi="Arial" w:cs="Arial"/>
+          <w:b/>
+          <w:bCs/>
+          <w:sz w:val="24"/>
+          <w:szCs w:val="24"/>
+        </w:rPr>
+        <w:t>WHERE</w:t>
+      </w:r>
+      <w:r>
+        <w:rPr>
+          <w:rFonts w:ascii="Arial" w:hAnsi="Arial" w:cs="Arial"/>
+          <w:sz w:val="24"/>
+          <w:szCs w:val="24"/>
+        </w:rPr>
+        <w:t xml:space="preserve"> ou </w:t>
+      </w:r>
+      <w:r>
+        <w:rPr>
+          <w:rFonts w:ascii="Arial" w:hAnsi="Arial" w:cs="Arial"/>
+          <w:b/>
+          <w:bCs/>
+          <w:sz w:val="24"/>
+          <w:szCs w:val="24"/>
+        </w:rPr>
+        <w:t>FROM</w:t>
+      </w:r>
+      <w:r>
+        <w:rPr>
+          <w:rFonts w:ascii="Arial" w:hAnsi="Arial" w:cs="Arial"/>
+          <w:sz w:val="24"/>
+          <w:szCs w:val="24"/>
+        </w:rPr>
+        <w:t xml:space="preserve"> e antes do </w:t>
+      </w:r>
+      <w:r>
+        <w:rPr>
+          <w:rFonts w:ascii="Arial" w:hAnsi="Arial" w:cs="Arial"/>
+          <w:b/>
+          <w:bCs/>
+          <w:sz w:val="24"/>
+          <w:szCs w:val="24"/>
+        </w:rPr>
+        <w:t>ORDER</w:t>
+      </w:r>
+      <w:r>
+        <w:rPr>
+          <w:rFonts w:ascii="Arial" w:hAnsi="Arial" w:cs="Arial"/>
+          <w:sz w:val="24"/>
+          <w:szCs w:val="24"/>
+        </w:rPr>
+        <w:t xml:space="preserve"> </w:t>
+      </w:r>
+      <w:r>
+        <w:rPr>
+          <w:rFonts w:ascii="Arial" w:hAnsi="Arial" w:cs="Arial"/>
+          <w:b/>
+          <w:bCs/>
+          <w:sz w:val="24"/>
+          <w:szCs w:val="24"/>
+        </w:rPr>
+        <w:t>BY</w:t>
+      </w:r>
+      <w:r>
+        <w:rPr>
+          <w:rFonts w:ascii="Arial" w:hAnsi="Arial" w:cs="Arial"/>
+          <w:sz w:val="24"/>
+          <w:szCs w:val="24"/>
+        </w:rPr>
+        <w:t xml:space="preserve"> ou </w:t>
+      </w:r>
+      <w:r>
+        <w:rPr>
+          <w:rFonts w:ascii="Arial" w:hAnsi="Arial" w:cs="Arial"/>
+          <w:b/>
+          <w:bCs/>
+          <w:sz w:val="24"/>
+          <w:szCs w:val="24"/>
+        </w:rPr>
+        <w:t>LIMIT</w:t>
+      </w:r>
+      <w:r>
+        <w:rPr>
+          <w:rFonts w:ascii="Arial" w:hAnsi="Arial" w:cs="Arial"/>
+          <w:sz w:val="24"/>
+          <w:szCs w:val="24"/>
+        </w:rPr>
+        <w:t>;</w:t>
+      </w:r>
+    </w:p>
+    <w:p>
+      <w:pPr>
+        <w:rPr>
+          <w:rFonts w:ascii="Arial" w:hAnsi="Arial" w:cs="Arial"/>
+          <w:b/>
+          <w:bCs/>
+          <w:sz w:val="20"/>
+          <w:szCs w:val="20"/>
+        </w:rPr>
+      </w:pPr>
+      <w:r>
+        <w:rPr>
+          <w:rFonts w:ascii="Arial" w:hAnsi="Arial" w:cs="Arial"/>
+          <w:b/>
+          <w:bCs/>
+          <w:sz w:val="20"/>
+          <w:szCs w:val="20"/>
+        </w:rPr>
+        <w:t>SELECT</w:t>
+      </w:r>
+    </w:p>
+    <w:p>
+      <w:pPr>
+        <w:rPr>
+          <w:rFonts w:ascii="Arial" w:hAnsi="Arial" w:cs="Arial"/>
+          <w:sz w:val="20"/>
+          <w:szCs w:val="20"/>
+        </w:rPr>
+      </w:pPr>
+      <w:r>
+        <w:rPr>
+          <w:rFonts w:ascii="Arial" w:hAnsi="Arial" w:cs="Arial"/>
+          <w:b/>
+          <w:bCs/>
+          <w:sz w:val="20"/>
+          <w:szCs w:val="20"/>
+        </w:rPr>
+        <w:tab/>
+      </w:r>
+      <w:r>
+        <w:rPr>
+          <w:rFonts w:ascii="Arial" w:hAnsi="Arial" w:cs="Arial"/>
+          <w:sz w:val="20"/>
+          <w:szCs w:val="20"/>
+        </w:rPr>
+        <w:t>&lt;coluna(s)&gt;</w:t>
+      </w:r>
+    </w:p>
+    <w:p>
+      <w:pPr>
+        <w:rPr>
+          <w:rFonts w:ascii="Arial" w:hAnsi="Arial" w:cs="Arial"/>
+          <w:b/>
+          <w:bCs/>
+          <w:sz w:val="20"/>
+          <w:szCs w:val="20"/>
+        </w:rPr>
+      </w:pPr>
+      <w:r>
+        <w:rPr>
+          <w:rFonts w:ascii="Arial" w:hAnsi="Arial" w:cs="Arial"/>
+          <w:b/>
+          <w:bCs/>
+          <w:sz w:val="20"/>
+          <w:szCs w:val="20"/>
+        </w:rPr>
+        <w:t>FROM</w:t>
+      </w:r>
+    </w:p>
+    <w:p>
+      <w:pPr>
+        <w:rPr>
+          <w:rFonts w:ascii="Arial" w:hAnsi="Arial" w:cs="Arial"/>
+          <w:sz w:val="20"/>
+          <w:szCs w:val="20"/>
+        </w:rPr>
+      </w:pPr>
+      <w:r>
+        <w:rPr>
+          <w:rFonts w:ascii="Arial" w:hAnsi="Arial" w:cs="Arial"/>
+          <w:b/>
+          <w:bCs/>
+          <w:sz w:val="20"/>
+          <w:szCs w:val="20"/>
+        </w:rPr>
+        <w:tab/>
+      </w:r>
+      <w:r>
+        <w:rPr>
+          <w:rFonts w:ascii="Arial" w:hAnsi="Arial" w:cs="Arial"/>
+          <w:sz w:val="20"/>
+          <w:szCs w:val="20"/>
+        </w:rPr>
+        <w:t>&lt;tabela(s)&gt;</w:t>
+      </w:r>
+    </w:p>
+    <w:p>
+      <w:pPr>
+        <w:rPr>
+          <w:rFonts w:ascii="Arial" w:hAnsi="Arial" w:cs="Arial"/>
+          <w:b/>
+          <w:bCs/>
+          <w:sz w:val="20"/>
+          <w:szCs w:val="20"/>
+        </w:rPr>
+      </w:pPr>
+      <w:r>
+        <w:rPr>
+          <w:rFonts w:ascii="Arial" w:hAnsi="Arial" w:cs="Arial"/>
+          <w:b/>
+          <w:bCs/>
+          <w:sz w:val="20"/>
+          <w:szCs w:val="20"/>
+        </w:rPr>
+        <w:t>WHERE</w:t>
+      </w:r>
+    </w:p>
+    <w:p>
+      <w:pPr>
+        <w:rPr>
+          <w:rFonts w:ascii="Arial" w:hAnsi="Arial" w:cs="Arial"/>
+          <w:sz w:val="20"/>
+          <w:szCs w:val="20"/>
+        </w:rPr>
+      </w:pPr>
+      <w:r>
+        <w:rPr>
+          <w:rFonts w:ascii="Arial" w:hAnsi="Arial" w:cs="Arial"/>
+          <w:b/>
+          <w:bCs/>
+          <w:sz w:val="20"/>
+          <w:szCs w:val="20"/>
+        </w:rPr>
+        <w:tab/>
+      </w:r>
+      <w:r>
+        <w:rPr>
+          <w:rFonts w:ascii="Arial" w:hAnsi="Arial" w:cs="Arial"/>
+          <w:sz w:val="20"/>
+          <w:szCs w:val="20"/>
+        </w:rPr>
+        <w:t>&lt;filtro(s)&gt;</w:t>
+      </w:r>
+    </w:p>
+    <w:p>
+      <w:pPr>
+        <w:rPr>
+          <w:rFonts w:ascii="Arial" w:hAnsi="Arial" w:cs="Arial"/>
+          <w:b/>
+          <w:bCs/>
+          <w:sz w:val="20"/>
+          <w:szCs w:val="20"/>
+        </w:rPr>
+      </w:pPr>
+      <w:r>
+        <w:rPr>
+          <w:rFonts w:ascii="Arial" w:hAnsi="Arial" w:cs="Arial"/>
+          <w:b/>
+          <w:bCs/>
+          <w:sz w:val="20"/>
+          <w:szCs w:val="20"/>
+        </w:rPr>
+        <w:t>GROUP BY</w:t>
+      </w:r>
+    </w:p>
+    <w:p>
+      <w:pPr>
+        <w:rPr>
+          <w:rFonts w:ascii="Arial" w:hAnsi="Arial" w:cs="Arial"/>
+          <w:b/>
+          <w:bCs/>
+          <w:color w:val="1F3864" w:themeColor="accent1" w:themeShade="80"/>
+          <w:sz w:val="20"/>
+          <w:szCs w:val="20"/>
+        </w:rPr>
+      </w:pPr>
+      <w:r>
+        <w:rPr>
+          <w:rFonts w:ascii="Arial" w:hAnsi="Arial" w:cs="Arial"/>
+          <w:b/>
+          <w:bCs/>
+          <w:sz w:val="20"/>
+          <w:szCs w:val="20"/>
+        </w:rPr>
+        <w:tab/>
+      </w:r>
+      <w:r>
+        <w:rPr>
+          <w:rFonts w:ascii="Arial" w:hAnsi="Arial" w:cs="Arial"/>
+          <w:b/>
+          <w:bCs/>
+          <w:color w:val="1F3864" w:themeColor="accent1" w:themeShade="80"/>
+          <w:sz w:val="20"/>
+          <w:szCs w:val="20"/>
+        </w:rPr>
+        <w:t>agrupamento</w:t>
+      </w:r>
+    </w:p>
+    <w:p>
+      <w:pPr>
+        <w:rPr>
+          <w:rFonts w:ascii="Arial" w:hAnsi="Arial" w:cs="Arial"/>
+          <w:b/>
+          <w:bCs/>
+          <w:sz w:val="20"/>
+          <w:szCs w:val="20"/>
+        </w:rPr>
+      </w:pPr>
+      <w:r>
+        <w:rPr>
+          <w:rFonts w:ascii="Arial" w:hAnsi="Arial" w:cs="Arial"/>
+          <w:b/>
+          <w:bCs/>
+          <w:sz w:val="20"/>
+          <w:szCs w:val="20"/>
+        </w:rPr>
+        <w:t>ORDER BY</w:t>
+      </w:r>
+    </w:p>
+    <w:p>
+      <w:pPr>
+        <w:rPr>
+          <w:rFonts w:ascii="Arial" w:hAnsi="Arial" w:cs="Arial"/>
+          <w:sz w:val="20"/>
+          <w:szCs w:val="20"/>
+        </w:rPr>
+      </w:pPr>
+      <w:r>
+        <w:rPr>
+          <w:rFonts w:ascii="Arial" w:hAnsi="Arial" w:cs="Arial"/>
+          <w:b/>
+          <w:bCs/>
+          <w:sz w:val="20"/>
+          <w:szCs w:val="20"/>
+        </w:rPr>
+        <w:tab/>
+      </w:r>
+      <w:r>
+        <w:rPr>
+          <w:rFonts w:ascii="Arial" w:hAnsi="Arial" w:cs="Arial"/>
+          <w:sz w:val="20"/>
+          <w:szCs w:val="20"/>
+        </w:rPr>
+        <w:t>&lt;</w:t>
+      </w:r>
+      <w:proofErr w:type="spellStart"/>
+      <w:r>
+        <w:rPr>
+          <w:rFonts w:ascii="Arial" w:hAnsi="Arial" w:cs="Arial"/>
+          <w:sz w:val="20"/>
+          <w:szCs w:val="20"/>
+        </w:rPr>
+        <w:t>ordenacao</w:t>
+      </w:r>
+      <w:proofErr w:type="spellEnd"/>
+      <w:r>
+        <w:rPr>
+          <w:rFonts w:ascii="Arial" w:hAnsi="Arial" w:cs="Arial"/>
+          <w:sz w:val="20"/>
+          <w:szCs w:val="20"/>
+        </w:rPr>
+        <w:t>&gt;</w:t>
+      </w:r>
+    </w:p>
+    <w:p>
+      <w:pPr>
+        <w:rPr>
+          <w:rFonts w:ascii="Arial" w:hAnsi="Arial" w:cs="Arial"/>
+          <w:b/>
+          <w:bCs/>
+          <w:sz w:val="20"/>
+          <w:szCs w:val="20"/>
+        </w:rPr>
+      </w:pPr>
+      <w:r>
+        <w:rPr>
+          <w:rFonts w:ascii="Arial" w:hAnsi="Arial" w:cs="Arial"/>
+          <w:b/>
+          <w:bCs/>
+          <w:sz w:val="20"/>
+          <w:szCs w:val="20"/>
+        </w:rPr>
+        <w:t>LIMIT</w:t>
+      </w:r>
+    </w:p>
+    <w:p>
+      <w:pPr>
+        <w:rPr>
+          <w:rFonts w:ascii="Arial" w:hAnsi="Arial" w:cs="Arial"/>
+          <w:sz w:val="20"/>
+          <w:szCs w:val="20"/>
+        </w:rPr>
+      </w:pPr>
+      <w:r>
+        <w:rPr>
+          <w:rFonts w:ascii="Arial" w:hAnsi="Arial" w:cs="Arial"/>
+          <w:b/>
+          <w:bCs/>
+          <w:sz w:val="20"/>
+          <w:szCs w:val="20"/>
+        </w:rPr>
+        <w:tab/>
+      </w:r>
+      <w:r>
+        <w:rPr>
+          <w:rFonts w:ascii="Arial" w:hAnsi="Arial" w:cs="Arial"/>
+          <w:sz w:val="20"/>
+          <w:szCs w:val="20"/>
+        </w:rPr>
+        <w:t>&lt;offset&gt;,</w:t>
+      </w:r>
+      <w:r>
+        <w:rPr>
+          <w:rFonts w:ascii="Arial" w:hAnsi="Arial" w:cs="Arial"/>
+          <w:sz w:val="20"/>
+          <w:szCs w:val="20"/>
+        </w:rPr>
+        <w:t xml:space="preserve"> </w:t>
+      </w:r>
+      <w:r>
+        <w:rPr>
+          <w:rFonts w:ascii="Arial" w:hAnsi="Arial" w:cs="Arial"/>
+          <w:sz w:val="20"/>
+          <w:szCs w:val="20"/>
+        </w:rPr>
+        <w:t>&lt;</w:t>
+      </w:r>
+      <w:proofErr w:type="spellStart"/>
+      <w:r>
+        <w:rPr>
+          <w:rFonts w:ascii="Arial" w:hAnsi="Arial" w:cs="Arial"/>
+          <w:sz w:val="20"/>
+          <w:szCs w:val="20"/>
+        </w:rPr>
+        <w:t>limit</w:t>
+      </w:r>
+      <w:proofErr w:type="spellEnd"/>
+      <w:r>
+        <w:rPr>
+          <w:rFonts w:ascii="Arial" w:hAnsi="Arial" w:cs="Arial"/>
+          <w:sz w:val="20"/>
+          <w:szCs w:val="20"/>
+        </w:rPr>
+        <w:t>&gt;</w:t>
+      </w:r>
+    </w:p>
+    <w:p>
+      <w:pPr>
+        <w:rPr>
+          <w:rFonts w:ascii="Arial" w:hAnsi="Arial" w:cs="Arial"/>
+          <w:sz w:val="20"/>
+          <w:szCs w:val="20"/>
+        </w:rPr>
+      </w:pPr>
+    </w:p>
+    <w:p>
+      <w:pPr>
+        <w:rPr>
+          <w:rFonts w:ascii="Arial" w:hAnsi="Arial" w:cs="Arial"/>
+          <w:sz w:val="24"/>
+          <w:szCs w:val="24"/>
+        </w:rPr>
+      </w:pPr>
+      <w:r>
+        <w:rPr>
+          <w:rFonts w:ascii="Arial" w:hAnsi="Arial" w:cs="Arial"/>
+          <w:b/>
+          <w:bCs/>
+          <w:color w:val="1F3864" w:themeColor="accent1" w:themeShade="80"/>
+          <w:sz w:val="20"/>
+          <w:szCs w:val="20"/>
+        </w:rPr>
+        <w:lastRenderedPageBreak/>
+        <w:t>agrupamento</w:t>
+      </w:r>
+      <w:r>
+        <w:rPr>
+          <w:rFonts w:ascii="Arial" w:hAnsi="Arial" w:cs="Arial"/>
+          <w:b/>
+          <w:bCs/>
+          <w:color w:val="1F3864" w:themeColor="accent1" w:themeShade="80"/>
+          <w:sz w:val="20"/>
+          <w:szCs w:val="20"/>
+        </w:rPr>
+        <w:t xml:space="preserve"> </w:t>
+      </w:r>
+      <w:r>
+        <w:rPr>
+          <w:rFonts w:ascii="Arial" w:hAnsi="Arial" w:cs="Arial"/>
+          <w:color w:val="1F3864" w:themeColor="accent1" w:themeShade="80"/>
+          <w:sz w:val="24"/>
+          <w:szCs w:val="24"/>
+        </w:rPr>
+        <w:t xml:space="preserve">– </w:t>
+      </w:r>
+      <w:r>
+        <w:rPr>
+          <w:rFonts w:ascii="Arial" w:hAnsi="Arial" w:cs="Arial"/>
+          <w:sz w:val="24"/>
+          <w:szCs w:val="24"/>
+        </w:rPr>
+        <w:t>agrupa os registros com base em uma ou mais coluna cujos valores sejam iguais. Permite realizar funções de agregação em cada subconjunto agrupado de registros.</w:t>
+      </w:r>
+    </w:p>
+    <w:p>
+      <w:pPr>
+        <w:rPr>
+          <w:rFonts w:ascii="Arial" w:hAnsi="Arial" w:cs="Arial"/>
+          <w:sz w:val="24"/>
+          <w:szCs w:val="24"/>
+        </w:rPr>
+      </w:pPr>
+    </w:p>
+    <w:p>
+      <w:pPr>
+        <w:rPr>
+          <w:noProof/>
+        </w:rPr>
+      </w:pPr>
+    </w:p>
+    <w:p>
+      <w:pPr>
+        <w:rPr>
+          <w:rFonts w:ascii="Arial" w:hAnsi="Arial" w:cs="Arial"/>
+          <w:sz w:val="24"/>
+          <w:szCs w:val="24"/>
+        </w:rPr>
+      </w:pPr>
+      <w:r>
+        <w:rPr>
+          <w:noProof/>
+        </w:rPr>
+        <mc:AlternateContent>
+          <mc:Choice Requires="wpi">
+            <w:drawing>
+              <wp:anchor distT="0" distB="0" distL="114300" distR="114300" simplePos="0" relativeHeight="251673600" behindDoc="0" locked="0" layoutInCell="1" allowOverlap="1" wp14:anchorId="44737F6C" wp14:editId="750974D6">
+                <wp:simplePos x="0" y="0"/>
+                <wp:positionH relativeFrom="column">
+                  <wp:posOffset>5695121</wp:posOffset>
+                </wp:positionH>
+                <wp:positionV relativeFrom="paragraph">
+                  <wp:posOffset>1807717</wp:posOffset>
+                </wp:positionV>
+                <wp:extent cx="406080" cy="1023480"/>
+                <wp:effectExtent l="19050" t="38100" r="51435" b="43815"/>
+                <wp:wrapNone/>
+                <wp:docPr id="2137299629" name="Tinta 2"/>
+                <wp:cNvGraphicFramePr/>
+                <a:graphic xmlns:a="http://schemas.openxmlformats.org/drawingml/2006/main">
+                  <a:graphicData uri="http://schemas.microsoft.com/office/word/2010/wordprocessingInk">
+                    <w14:contentPart bwMode="auto" r:id="rId111">
+                      <w14:nvContentPartPr>
+                        <w14:cNvContentPartPr/>
+                      </w14:nvContentPartPr>
+                      <w14:xfrm>
+                        <a:off x="0" y="0"/>
+                        <a:ext cx="406080" cy="1023480"/>
+                      </w14:xfrm>
+                    </w14:contentPart>
+                  </a:graphicData>
+                </a:graphic>
+              </wp:anchor>
+            </w:drawing>
+          </mc:Choice>
+          <mc:Fallback>
+            <w:pict>
+              <v:shapetype w14:anchorId="0F772270" id="_x0000_t75" coordsize="21600,21600" o:spt="75" o:preferrelative="t" path="m@4@5l@4@11@9@11@9@5xe" filled="f" stroked="f">
+                <v:stroke joinstyle="miter"/>
+                <v:formulas>
+                  <v:f eqn="if lineDrawn pixelLineWidth 0"/>
+                  <v:f eqn="sum @0 1 0"/>
+                  <v:f eqn="sum 0 0 @1"/>
+                  <v:f eqn="prod @2 1 2"/>
+                  <v:f eqn="prod @3 21600 pixelWidth"/>
+                  <v:f eqn="prod @3 21600 pixelHeight"/>
+                  <v:f eqn="sum @0 0 1"/>
+                  <v:f eqn="prod @6 1 2"/>
+                  <v:f eqn="prod @7 21600 pixelWidth"/>
+                  <v:f eqn="sum @8 21600 0"/>
+                  <v:f eqn="prod @7 21600 pixelHeight"/>
+                  <v:f eqn="sum @10 21600 0"/>
+                </v:formulas>
+                <v:path o:extrusionok="f" gradientshapeok="t" o:connecttype="rect"/>
+                <o:lock v:ext="edit" aspectratio="t"/>
+              </v:shapetype>
+              <v:shape id="Tinta 2" o:spid="_x0000_s1026" type="#_x0000_t75" style="position:absolute;margin-left:447.75pt;margin-top:141.65pt;width:33.35pt;height:82.05pt;z-index:251673600;visibility:visible;mso-wrap-style:square;mso-wrap-distance-left:9pt;mso-wrap-distance-top:0;mso-wrap-distance-right:9pt;mso-wrap-distance-bottom:0;mso-position-horizontal:absolute;mso-position-horizontal-relative:text;mso-position-vertical:absolute;mso-position-vertical-relative:text" o:gfxdata="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">
+                <v:imagedata r:id="rId112" o:title=""/>
+              </v:shape>
+            </w:pict>
+          </mc:Fallback>
+        </mc:AlternateContent>
+      </w:r>
+      <w:r>
+        <w:rPr>
+          <w:noProof/>
+        </w:rPr>
+        <w:drawing>
+          <wp:inline distT="0" distB="0" distL="0" distR="0" wp14:anchorId="6D33C862" wp14:editId="1C00EAF1">
+            <wp:extent cx="6120130" cy="2786380"/>
+            <wp:effectExtent l="0" t="0" r="0" b="0"/>
+            <wp:docPr id="884555723" name="Imagem 1" descr="Interface gráfica do usuário, Aplicativo&#10;&#10;Descrição gerada automaticamente"/>
+            <wp:cNvGraphicFramePr>
+              <a:graphicFrameLocks xmlns:a="http://schemas.openxmlformats.org/drawingml/2006/main" noChangeAspect="1"/>
+            </wp:cNvGraphicFramePr>
+            <a:graphic xmlns:a="http://schemas.openxmlformats.org/drawingml/2006/main">
+              <a:graphicData uri="http://schemas.openxmlformats.org/drawingml/2006/picture">
+                <pic:pic xmlns:pic="http://schemas.openxmlformats.org/drawingml/2006/picture">
+                  <pic:nvPicPr>
+                    <pic:cNvPr id="884555723" name="Imagem 1" descr="Interface gráfica do usuário, Aplicativo&#10;&#10;Descrição gerada automaticamente"/>
+                    <pic:cNvPicPr/>
+                  </pic:nvPicPr>
+                  <pic:blipFill>
+                    <a:blip r:embed="rId113"/>
+                    <a:stretch>
+                      <a:fillRect/>
+                    </a:stretch>
+                  </pic:blipFill>
+                  <pic:spPr>
+                    <a:xfrm>
+                      <a:off x="0" y="0"/>
+                      <a:ext cx="6120130" cy="2786380"/>
+                    </a:xfrm>
+                    <a:prstGeom prst="rect">
+                      <a:avLst/>
+                    </a:prstGeom>
+                  </pic:spPr>
+                </pic:pic>
+              </a:graphicData>
+            </a:graphic>
+          </wp:inline>
+        </w:drawing>
+      </w:r>
+    </w:p>
+    <w:p>
+      <w:pPr>
+        <w:rPr>
+          <w:rFonts w:ascii="Arial" w:hAnsi="Arial" w:cs="Arial"/>
+          <w:sz w:val="24"/>
+          <w:szCs w:val="24"/>
+        </w:rPr>
+      </w:pPr>
+      <w:r>
+        <w:rPr>
+          <w:rFonts w:ascii="Arial" w:hAnsi="Arial" w:cs="Arial"/>
+          <w:sz w:val="24"/>
+          <w:szCs w:val="24"/>
+        </w:rPr>
+        <w:t>Count faz seu papel em cada item na tabela de interesse</w:t>
+      </w:r>
+    </w:p>
+    <w:p>
+      <w:pPr>
+        <w:rPr>
+          <w:rFonts w:ascii="Arial" w:hAnsi="Arial" w:cs="Arial"/>
+          <w:sz w:val="24"/>
+          <w:szCs w:val="24"/>
+        </w:rPr>
+      </w:pPr>
+    </w:p>
+    <w:p>
+      <w:pPr>
+        <w:rPr>
+          <w:rFonts w:ascii="Arial" w:hAnsi="Arial" w:cs="Arial"/>
+          <w:sz w:val="24"/>
+          <w:szCs w:val="24"/>
+        </w:rPr>
+      </w:pPr>
+      <w:r>
+        <w:rPr>
+          <w:noProof/>
+        </w:rPr>
+        <w:drawing>
+          <wp:inline distT="0" distB="0" distL="0" distR="0" wp14:anchorId="504DD9FE" wp14:editId="55B0CA0D">
+            <wp:extent cx="4333875" cy="3362325"/>
+            <wp:effectExtent l="0" t="0" r="9525" b="9525"/>
+            <wp:docPr id="2053564011" name="Imagem 1" descr="Interface gráfica do usuário, Texto, Aplicativo&#10;&#10;Descrição gerada automaticamente"/>
+            <wp:cNvGraphicFramePr>
+              <a:graphicFrameLocks xmlns:a="http://schemas.openxmlformats.org/drawingml/2006/main" noChangeAspect="1"/>
+            </wp:cNvGraphicFramePr>
+            <a:graphic xmlns:a="http://schemas.openxmlformats.org/drawingml/2006/main">
+              <a:graphicData uri="http://schemas.openxmlformats.org/drawingml/2006/picture">
+                <pic:pic xmlns:pic="http://schemas.openxmlformats.org/drawingml/2006/picture">
+                  <pic:nvPicPr>
+                    <pic:cNvPr id="2053564011" name="Imagem 1" descr="Interface gráfica do usuário, Texto, Aplicativo&#10;&#10;Descrição gerada automaticamente"/>
+                    <pic:cNvPicPr/>
+                  </pic:nvPicPr>
+                  <pic:blipFill>
+                    <a:blip r:embed="rId114"/>
+                    <a:stretch>
+                      <a:fillRect/>
+                    </a:stretch>
+                  </pic:blipFill>
+                  <pic:spPr>
+                    <a:xfrm>
+                      <a:off x="0" y="0"/>
+                      <a:ext cx="4333875" cy="3362325"/>
+                    </a:xfrm>
+                    <a:prstGeom prst="rect">
+                      <a:avLst/>
+                    </a:prstGeom>
+                  </pic:spPr>
+                </pic:pic>
+              </a:graphicData>
+            </a:graphic>
+          </wp:inline>
+        </w:drawing>
+      </w:r>
+    </w:p>
+    <w:p>
+      <w:pPr>
+        <w:rPr>
+          <w:rFonts w:ascii="Arial" w:hAnsi="Arial" w:cs="Arial"/>
+          <w:sz w:val="24"/>
+          <w:szCs w:val="24"/>
+        </w:rPr>
+      </w:pPr>
+      <w:r>
+        <w:rPr>
+          <w:rFonts w:ascii="Arial" w:hAnsi="Arial" w:cs="Arial"/>
+          <w:sz w:val="24"/>
+          <w:szCs w:val="24"/>
+        </w:rPr>
+        <w:t>Retornando apenas coluna de interesse e valores</w:t>
+      </w:r>
+    </w:p>
+    <w:p>
+      <w:pPr>
+        <w:rPr>
+          <w:rFonts w:ascii="Arial" w:hAnsi="Arial" w:cs="Arial"/>
+          <w:sz w:val="24"/>
+          <w:szCs w:val="24"/>
+        </w:rPr>
+      </w:pPr>
+    </w:p>
+    <w:p>
+      <w:pPr>
+        <w:rPr>
+          <w:rFonts w:ascii="Arial" w:hAnsi="Arial" w:cs="Arial"/>
+          <w:sz w:val="24"/>
+          <w:szCs w:val="24"/>
+        </w:rPr>
+      </w:pPr>
+      <w:r>
+        <w:rPr>
+          <w:noProof/>
+        </w:rPr>
+        <w:lastRenderedPageBreak/>
+        <w:drawing>
+          <wp:inline distT="0" distB="0" distL="0" distR="0" wp14:anchorId="2F62EDCE" wp14:editId="0149D0C8">
+            <wp:extent cx="6048375" cy="3581400"/>
+            <wp:effectExtent l="0" t="0" r="9525" b="0"/>
+            <wp:docPr id="1023178097" name="Imagem 1" descr="Interface gráfica do usuário, Texto, Aplicativo, Email&#10;&#10;Descrição gerada automaticamente"/>
+            <wp:cNvGraphicFramePr>
+              <a:graphicFrameLocks xmlns:a="http://schemas.openxmlformats.org/drawingml/2006/main" noChangeAspect="1"/>
+            </wp:cNvGraphicFramePr>
+            <a:graphic xmlns:a="http://schemas.openxmlformats.org/drawingml/2006/main">
+              <a:graphicData uri="http://schemas.openxmlformats.org/drawingml/2006/picture">
+                <pic:pic xmlns:pic="http://schemas.openxmlformats.org/drawingml/2006/picture">
+                  <pic:nvPicPr>
+                    <pic:cNvPr id="1023178097" name="Imagem 1" descr="Interface gráfica do usuário, Texto, Aplicativo, Email&#10;&#10;Descrição gerada automaticamente"/>
+                    <pic:cNvPicPr/>
+                  </pic:nvPicPr>
+                  <pic:blipFill>
+                    <a:blip r:embed="rId115"/>
+                    <a:stretch>
+                      <a:fillRect/>
+                    </a:stretch>
+                  </pic:blipFill>
+                  <pic:spPr>
+                    <a:xfrm>
+                      <a:off x="0" y="0"/>
+                      <a:ext cx="6048375" cy="3581400"/>
+                    </a:xfrm>
+                    <a:prstGeom prst="rect">
+                      <a:avLst/>
+                    </a:prstGeom>
+                  </pic:spPr>
+                </pic:pic>
+              </a:graphicData>
+            </a:graphic>
+          </wp:inline>
+        </w:drawing>
+      </w:r>
+    </w:p>
+    <w:p>
+      <w:pPr>
+        <w:rPr>
+          <w:rFonts w:ascii="Arial" w:hAnsi="Arial" w:cs="Arial"/>
+          <w:sz w:val="24"/>
+          <w:szCs w:val="24"/>
+        </w:rPr>
+      </w:pPr>
+      <w:r>
+        <w:rPr>
+          <w:rFonts w:ascii="Arial" w:hAnsi="Arial" w:cs="Arial"/>
+          <w:sz w:val="24"/>
+          <w:szCs w:val="24"/>
+        </w:rPr>
+        <w:t xml:space="preserve">Adicionando </w:t>
+      </w:r>
+      <w:r>
+        <w:rPr>
+          <w:rFonts w:ascii="Arial" w:hAnsi="Arial" w:cs="Arial"/>
+          <w:b/>
+          <w:bCs/>
+          <w:sz w:val="24"/>
+          <w:szCs w:val="24"/>
+        </w:rPr>
+        <w:t>AS</w:t>
+      </w:r>
+      <w:r>
+        <w:rPr>
+          <w:rFonts w:ascii="Arial" w:hAnsi="Arial" w:cs="Arial"/>
+          <w:b/>
+          <w:bCs/>
+          <w:sz w:val="24"/>
+          <w:szCs w:val="24"/>
+        </w:rPr>
+        <w:t xml:space="preserve"> </w:t>
+      </w:r>
+      <w:r>
+        <w:rPr>
+          <w:rFonts w:ascii="Arial" w:hAnsi="Arial" w:cs="Arial"/>
+          <w:sz w:val="24"/>
+          <w:szCs w:val="24"/>
+        </w:rPr>
+        <w:t xml:space="preserve">na coluna de </w:t>
+      </w:r>
+      <w:proofErr w:type="spellStart"/>
+      <w:r>
+        <w:rPr>
+          <w:rFonts w:ascii="Arial" w:hAnsi="Arial" w:cs="Arial"/>
+          <w:sz w:val="24"/>
+          <w:szCs w:val="24"/>
+        </w:rPr>
+        <w:t>de</w:t>
+      </w:r>
+      <w:proofErr w:type="spellEnd"/>
+      <w:r>
+        <w:rPr>
+          <w:rFonts w:ascii="Arial" w:hAnsi="Arial" w:cs="Arial"/>
+          <w:sz w:val="24"/>
+          <w:szCs w:val="24"/>
+        </w:rPr>
+        <w:t xml:space="preserve"> </w:t>
+      </w:r>
+      <w:r>
+        <w:rPr>
+          <w:rFonts w:ascii="Arial" w:hAnsi="Arial" w:cs="Arial"/>
+          <w:b/>
+          <w:bCs/>
+          <w:sz w:val="24"/>
+          <w:szCs w:val="24"/>
+        </w:rPr>
+        <w:t>Count</w:t>
+      </w:r>
+      <w:r>
+        <w:rPr>
+          <w:rFonts w:ascii="Arial" w:hAnsi="Arial" w:cs="Arial"/>
+          <w:sz w:val="24"/>
+          <w:szCs w:val="24"/>
+        </w:rPr>
+        <w:t xml:space="preserve"> </w:t>
+      </w:r>
+      <w:r>
+        <w:rPr>
+          <w:rFonts w:ascii="Arial" w:hAnsi="Arial" w:cs="Arial"/>
+          <w:sz w:val="24"/>
+          <w:szCs w:val="24"/>
+        </w:rPr>
+        <w:t>interesse</w:t>
+      </w:r>
+    </w:p>
+    <w:p>
+      <w:pPr>
+        <w:rPr>
+          <w:rFonts w:ascii="Arial" w:hAnsi="Arial" w:cs="Arial"/>
+          <w:sz w:val="24"/>
+          <w:szCs w:val="24"/>
+        </w:rPr>
+      </w:pPr>
+    </w:p>
+    <w:p>
+      <w:pPr>
+        <w:rPr>
+          <w:rFonts w:ascii="Arial" w:hAnsi="Arial" w:cs="Arial"/>
+          <w:sz w:val="24"/>
+          <w:szCs w:val="24"/>
+        </w:rPr>
+      </w:pPr>
+      <w:r>
+        <w:rPr>
+          <w:noProof/>
+        </w:rPr>
+        <w:drawing>
+          <wp:inline distT="0" distB="0" distL="0" distR="0" wp14:anchorId="7F0ED859" wp14:editId="0160FB7F">
+            <wp:extent cx="6120130" cy="3465830"/>
+            <wp:effectExtent l="0" t="0" r="0" b="1270"/>
+            <wp:docPr id="1735392389" name="Imagem 1" descr="Interface gráfica do usuário&#10;&#10;Descrição gerada automaticamente com confiança baixa"/>
+            <wp:cNvGraphicFramePr>
+              <a:graphicFrameLocks xmlns:a="http://schemas.openxmlformats.org/drawingml/2006/main" noChangeAspect="1"/>
+            </wp:cNvGraphicFramePr>
+            <a:graphic xmlns:a="http://schemas.openxmlformats.org/drawingml/2006/main">
+              <a:graphicData uri="http://schemas.openxmlformats.org/drawingml/2006/picture">
+                <pic:pic xmlns:pic="http://schemas.openxmlformats.org/drawingml/2006/picture">
+                  <pic:nvPicPr>
+                    <pic:cNvPr id="1735392389" name="Imagem 1" descr="Interface gráfica do usuário&#10;&#10;Descrição gerada automaticamente com confiança baixa"/>
+                    <pic:cNvPicPr/>
+                  </pic:nvPicPr>
+                  <pic:blipFill>
+                    <a:blip r:embed="rId116"/>
+                    <a:stretch>
+                      <a:fillRect/>
+                    </a:stretch>
+                  </pic:blipFill>
+                  <pic:spPr>
+                    <a:xfrm>
+                      <a:off x="0" y="0"/>
+                      <a:ext cx="6120130" cy="3465830"/>
+                    </a:xfrm>
+                    <a:prstGeom prst="rect">
+                      <a:avLst/>
+                    </a:prstGeom>
+                  </pic:spPr>
+                </pic:pic>
+              </a:graphicData>
+            </a:graphic>
+          </wp:inline>
+        </w:drawing>
+      </w:r>
+    </w:p>
+    <w:p>
+      <w:pPr>
+        <w:rPr>
+          <w:rFonts w:ascii="Arial" w:hAnsi="Arial" w:cs="Arial"/>
+          <w:sz w:val="24"/>
+          <w:szCs w:val="24"/>
+        </w:rPr>
+      </w:pPr>
+      <w:r>
+        <w:rPr>
+          <w:rFonts w:ascii="Arial" w:hAnsi="Arial" w:cs="Arial"/>
+          <w:sz w:val="24"/>
+          <w:szCs w:val="24"/>
+        </w:rPr>
+        <w:t xml:space="preserve">Retornando as 27 possibilidades </w:t>
+      </w:r>
+      <w:r>
+        <w:rPr>
+          <w:rFonts w:ascii="Arial" w:hAnsi="Arial" w:cs="Arial"/>
+          <w:sz w:val="24"/>
+          <w:szCs w:val="24"/>
+        </w:rPr>
+        <w:t>de registro de estados</w:t>
+      </w:r>
+    </w:p>
+    <w:p>
+      <w:pPr>
+        <w:rPr>
+          <w:rFonts w:ascii="Arial" w:hAnsi="Arial" w:cs="Arial"/>
+          <w:sz w:val="24"/>
+          <w:szCs w:val="24"/>
+        </w:rPr>
+      </w:pPr>
+      <w:r>
+        <w:rPr>
+          <w:noProof/>
+        </w:rPr>
+        <w:lastRenderedPageBreak/>
+        <w:drawing>
+          <wp:inline distT="0" distB="0" distL="0" distR="0" wp14:anchorId="28980E89" wp14:editId="6C725690">
+            <wp:extent cx="5343525" cy="4533900"/>
+            <wp:effectExtent l="0" t="0" r="9525" b="0"/>
+            <wp:docPr id="1322604967" name="Imagem 1" descr="Interface gráfica do usuário, Texto&#10;&#10;Descrição gerada automaticamente com confiança média"/>
+            <wp:cNvGraphicFramePr>
+              <a:graphicFrameLocks xmlns:a="http://schemas.openxmlformats.org/drawingml/2006/main" noChangeAspect="1"/>
+            </wp:cNvGraphicFramePr>
+            <a:graphic xmlns:a="http://schemas.openxmlformats.org/drawingml/2006/main">
+              <a:graphicData uri="http://schemas.openxmlformats.org/drawingml/2006/picture">
+                <pic:pic xmlns:pic="http://schemas.openxmlformats.org/drawingml/2006/picture">
+                  <pic:nvPicPr>
+                    <pic:cNvPr id="1322604967" name="Imagem 1" descr="Interface gráfica do usuário, Texto&#10;&#10;Descrição gerada automaticamente com confiança média"/>
+                    <pic:cNvPicPr/>
+                  </pic:nvPicPr>
+                  <pic:blipFill>
+                    <a:blip r:embed="rId117"/>
+                    <a:stretch>
+                      <a:fillRect/>
+                    </a:stretch>
+                  </pic:blipFill>
+                  <pic:spPr>
+                    <a:xfrm>
+                      <a:off x="0" y="0"/>
+                      <a:ext cx="5343525" cy="4533900"/>
+                    </a:xfrm>
+                    <a:prstGeom prst="rect">
+                      <a:avLst/>
+                    </a:prstGeom>
+                  </pic:spPr>
+                </pic:pic>
+              </a:graphicData>
+            </a:graphic>
+          </wp:inline>
+        </w:drawing>
+      </w:r>
+    </w:p>
+    <w:p>
+      <w:pPr>
+        <w:rPr>
+          <w:rFonts w:ascii="Arial" w:hAnsi="Arial" w:cs="Arial"/>
+          <w:sz w:val="24"/>
+          <w:szCs w:val="24"/>
+        </w:rPr>
+      </w:pPr>
+      <w:r>
+        <w:rPr>
+          <w:rFonts w:ascii="Arial" w:hAnsi="Arial" w:cs="Arial"/>
+          <w:sz w:val="24"/>
+          <w:szCs w:val="24"/>
+        </w:rPr>
+        <w:t>Retornando quantidade de registro por estado</w:t>
       </w:r>
     </w:p>
     <w:sectPr>
@@ -24335,6 +25409,34 @@
 </inkml:ink>
 </file>
 
+<file path=word/ink/ink12.xml><?xml version="1.0" encoding="utf-8"?>
+<inkml:ink xmlns:inkml="http://www.w3.org/2003/InkML">
+  <inkml:definitions>
+    <inkml:context xml:id="ctx0">
+      <inkml:inkSource xml:id="inkSrc0">
+        <inkml:traceFormat>
+          <inkml:channel name="X" type="integer" min="-2.14748E9" max="2.14748E9" units="cm"/>
+          <inkml:channel name="Y" type="integer" min="-2.14748E9" max="2.14748E9" units="cm"/>
+          <inkml:channel name="F" type="integer" max="32767" units="dev"/>
+        </inkml:traceFormat>
+        <inkml:channelProperties>
+          <inkml:channelProperty channel="X" name="resolution" value="1000" units="1/cm"/>
+          <inkml:channelProperty channel="Y" name="resolution" value="1000" units="1/cm"/>
+          <inkml:channelProperty channel="F" name="resolution" value="0" units="1/dev"/>
+        </inkml:channelProperties>
+      </inkml:inkSource>
+      <inkml:timestamp xml:id="ts0" timeString="2023-08-23T17:53:01.375"/>
+    </inkml:context>
+    <inkml:brush xml:id="br0">
+      <inkml:brushProperty name="width" value="0.05" units="cm"/>
+      <inkml:brushProperty name="height" value="0.05" units="cm"/>
+      <inkml:brushProperty name="color" value="#E71224"/>
+    </inkml:brush>
+  </inkml:definitions>
+  <inkml:trace contextRef="#ctx0" brushRef="#br0">97 296 24575,'4'0'0,"1"0"0,-1 0 0,1 1 0,-1-1 0,0 1 0,1 0 0,-1 1 0,0-1 0,0 1 0,0 0 0,0-1 0,0 2 0,0-1 0,0 0 0,-1 1 0,1 0 0,2 3 0,-1-1 0,-1 1 0,0-1 0,0 1 0,0 0 0,-1 0 0,0 1 0,0-1 0,-1 1 0,4 13 0,-1 10 0,-2-1 0,0 2 0,-2-1 0,-3 33 0,1-37 0,1 112 0,-3 82 0,0-200 0,-1 0 0,-12 36 0,9-37 0,2 1 0,-6 37 0,-1 23 0,-2 23 0,11-79 0,0 0 0,-2-1 0,-1 1 0,-15 39 0,10-32 0,-12 56 0,-8 47 0,19-92 0,2 0 0,2 1 0,-3 52 0,11-23 0,2 0 0,4 0 0,19 87 0,-12-68 0,-11-66 0,0-1 0,2 0 0,1 0 0,1 0 0,1 0 0,1-1 0,14 30 0,-17-46 0,1 0 0,0-1 0,0 0 0,0 0 0,0-1 0,1 1 0,0-1 0,0-1 0,1 1 0,11 4 0,-10-5 0,-1 0 0,1 1 0,-1 0 0,-1 1 0,1-1 0,-1 2 0,0-1 0,11 14 0,-14-16 0,0 0 0,-1 0 0,1 0 0,0 0 0,1-1 0,-1 1 0,1-1 0,0 0 0,-1-1 0,1 1 0,0-1 0,1 0 0,-1 0 0,0 0 0,1-1 0,-1 0 0,8 1 0,10 0 0,1-1 0,44-4 0,-12 0 0,-29 2 0,1-2 0,-1 0 0,0-2 0,0-1 0,0-1 0,-1-1 0,0-1 0,-1-1 0,0-2 0,38-23 0,-46 25 0,-1-1 0,-1 0 0,0-1 0,0-1 0,-1 0 0,-1-1 0,0-1 0,-1 0 0,-1 0 0,0-1 0,-1-1 0,-1 1 0,0-2 0,-1 1 0,-1-1 0,-1-1 0,-1 1 0,0-1 0,-1 0 0,-2 0 0,2-29 0,-1-535 0,-6 295 0,1 130 0,5-168 0,21 156 0,0-296 0,-25 383 0,-18-131 0,19 210 0,-1 1 0,1-1 0,-1 1 0,0-1 0,0 1 0,-1-1 0,1 1 0,-1 0 0,0-1 0,0 1 0,0 0 0,0 0 0,0 1 0,-1-1 0,1 0 0,-1 1 0,0-1 0,0 1 0,0 0 0,0 0 0,0 0 0,0 0 0,0 1 0,-1-1 0,1 1 0,-1 0 0,1 0 0,-1 0 0,1 0 0,-1 1 0,1-1 0,-1 1 0,0 0 0,-5 1 0,-13 0 0,0 2 0,0 1 0,0 0 0,-34 13 0,16-5 0,-165 24 0,93-7 0,-114 47 0,146-55 59,51-14-1483,3-1-5402</inkml:trace>
+</inkml:ink>
+</file>
+
 <file path=word/ink/ink2.xml><?xml version="1.0" encoding="utf-8"?>
 <inkml:ink xmlns:inkml="http://www.w3.org/2003/InkML">
   <inkml:definitions>

</xml_diff>

<commit_message>
SELECT - Filtrando seleções agrupadas (HAVING)
</commit_message>
<xml_diff>
--- a/MySQL.docx
+++ b/MySQL.docx
@@ -24028,7 +24028,7 @@
           </mc:Choice>
           <mc:Fallback>
             <w:pict>
-              <v:shapetype w14:anchorId="0F772270" id="_x0000_t75" coordsize="21600,21600" o:spt="75" o:preferrelative="t" path="m@4@5l@4@11@9@11@9@5xe" filled="f" stroked="f">
+              <v:shapetype w14:anchorId="4C609455" id="_x0000_t75" coordsize="21600,21600" o:spt="75" o:preferrelative="t" path="m@4@5l@4@11@9@11@9@5xe" filled="f" stroked="f">
                 <v:stroke joinstyle="miter"/>
                 <v:formulas>
                   <v:f eqn="if lineDrawn pixelLineWidth 0"/>
@@ -24483,6 +24483,877 @@
           <w:szCs w:val="24"/>
         </w:rPr>
         <w:t>Retornando quantidade de registro por estado</w:t>
+      </w:r>
+    </w:p>
+    <w:p>
+      <w:pPr>
+        <w:rPr>
+          <w:rFonts w:ascii="Arial" w:hAnsi="Arial" w:cs="Arial"/>
+          <w:sz w:val="24"/>
+          <w:szCs w:val="24"/>
+        </w:rPr>
+      </w:pPr>
+    </w:p>
+    <w:p>
+      <w:pPr>
+        <w:rPr>
+          <w:rFonts w:ascii="Arial" w:hAnsi="Arial" w:cs="Arial"/>
+          <w:sz w:val="24"/>
+          <w:szCs w:val="24"/>
+        </w:rPr>
+      </w:pPr>
+    </w:p>
+    <w:p>
+      <w:pPr>
+        <w:rPr>
+          <w:rFonts w:ascii="Arial" w:hAnsi="Arial" w:cs="Arial"/>
+          <w:b/>
+          <w:bCs/>
+          <w:sz w:val="32"/>
+          <w:szCs w:val="32"/>
+        </w:rPr>
+      </w:pPr>
+      <w:r>
+        <w:rPr>
+          <w:rFonts w:ascii="Arial" w:hAnsi="Arial" w:cs="Arial"/>
+          <w:b/>
+          <w:bCs/>
+          <w:sz w:val="32"/>
+          <w:szCs w:val="32"/>
+        </w:rPr>
+        <w:t>SELECT – Filtrando seleções agrupadas (HAVING)</w:t>
+      </w:r>
+    </w:p>
+    <w:p>
+      <w:pPr>
+        <w:rPr>
+          <w:rFonts w:ascii="Arial" w:hAnsi="Arial" w:cs="Arial"/>
+          <w:b/>
+          <w:bCs/>
+          <w:sz w:val="24"/>
+          <w:szCs w:val="24"/>
+        </w:rPr>
+      </w:pPr>
+      <w:r>
+        <w:rPr>
+          <w:rFonts w:ascii="Arial" w:hAnsi="Arial" w:cs="Arial"/>
+          <w:b/>
+          <w:bCs/>
+          <w:sz w:val="24"/>
+          <w:szCs w:val="24"/>
+        </w:rPr>
+        <w:t>Depende da instrução GROUP BY;</w:t>
+      </w:r>
+    </w:p>
+    <w:p>
+      <w:pPr>
+        <w:rPr>
+          <w:rFonts w:ascii="Arial" w:hAnsi="Arial" w:cs="Arial"/>
+          <w:b/>
+          <w:bCs/>
+          <w:sz w:val="24"/>
+          <w:szCs w:val="24"/>
+        </w:rPr>
+      </w:pPr>
+      <w:r>
+        <w:rPr>
+          <w:rFonts w:ascii="Arial" w:hAnsi="Arial" w:cs="Arial"/>
+          <w:b/>
+          <w:bCs/>
+          <w:sz w:val="24"/>
+          <w:szCs w:val="24"/>
+        </w:rPr>
+        <w:t>GROUP BY existe sem HAVING, mas HAVING não existe sem GROUP BY.</w:t>
+      </w:r>
+    </w:p>
+    <w:p>
+      <w:pPr>
+        <w:rPr>
+          <w:rFonts w:ascii="Arial" w:hAnsi="Arial" w:cs="Arial"/>
+          <w:b/>
+          <w:bCs/>
+          <w:sz w:val="20"/>
+          <w:szCs w:val="20"/>
+        </w:rPr>
+      </w:pPr>
+      <w:r>
+        <w:rPr>
+          <w:rFonts w:ascii="Arial" w:hAnsi="Arial" w:cs="Arial"/>
+          <w:b/>
+          <w:bCs/>
+          <w:sz w:val="20"/>
+          <w:szCs w:val="20"/>
+        </w:rPr>
+        <w:t>SELECT</w:t>
+      </w:r>
+    </w:p>
+    <w:p>
+      <w:pPr>
+        <w:rPr>
+          <w:rFonts w:ascii="Arial" w:hAnsi="Arial" w:cs="Arial"/>
+          <w:sz w:val="20"/>
+          <w:szCs w:val="20"/>
+        </w:rPr>
+      </w:pPr>
+      <w:r>
+        <w:rPr>
+          <w:rFonts w:ascii="Arial" w:hAnsi="Arial" w:cs="Arial"/>
+          <w:b/>
+          <w:bCs/>
+          <w:sz w:val="20"/>
+          <w:szCs w:val="20"/>
+        </w:rPr>
+        <w:tab/>
+      </w:r>
+      <w:r>
+        <w:rPr>
+          <w:rFonts w:ascii="Arial" w:hAnsi="Arial" w:cs="Arial"/>
+          <w:sz w:val="20"/>
+          <w:szCs w:val="20"/>
+        </w:rPr>
+        <w:t>&lt;coluna(s)&gt;</w:t>
+      </w:r>
+    </w:p>
+    <w:p>
+      <w:pPr>
+        <w:rPr>
+          <w:rFonts w:ascii="Arial" w:hAnsi="Arial" w:cs="Arial"/>
+          <w:b/>
+          <w:bCs/>
+          <w:sz w:val="20"/>
+          <w:szCs w:val="20"/>
+        </w:rPr>
+      </w:pPr>
+      <w:r>
+        <w:rPr>
+          <w:rFonts w:ascii="Arial" w:hAnsi="Arial" w:cs="Arial"/>
+          <w:b/>
+          <w:bCs/>
+          <w:sz w:val="20"/>
+          <w:szCs w:val="20"/>
+        </w:rPr>
+        <w:t>FROM</w:t>
+      </w:r>
+    </w:p>
+    <w:p>
+      <w:pPr>
+        <w:rPr>
+          <w:rFonts w:ascii="Arial" w:hAnsi="Arial" w:cs="Arial"/>
+          <w:sz w:val="20"/>
+          <w:szCs w:val="20"/>
+        </w:rPr>
+      </w:pPr>
+      <w:r>
+        <w:rPr>
+          <w:rFonts w:ascii="Arial" w:hAnsi="Arial" w:cs="Arial"/>
+          <w:b/>
+          <w:bCs/>
+          <w:sz w:val="20"/>
+          <w:szCs w:val="20"/>
+        </w:rPr>
+        <w:tab/>
+      </w:r>
+      <w:r>
+        <w:rPr>
+          <w:rFonts w:ascii="Arial" w:hAnsi="Arial" w:cs="Arial"/>
+          <w:sz w:val="20"/>
+          <w:szCs w:val="20"/>
+        </w:rPr>
+        <w:t>&lt;tabela(s)&gt;</w:t>
+      </w:r>
+    </w:p>
+    <w:p>
+      <w:pPr>
+        <w:rPr>
+          <w:rFonts w:ascii="Arial" w:hAnsi="Arial" w:cs="Arial"/>
+          <w:b/>
+          <w:bCs/>
+          <w:sz w:val="20"/>
+          <w:szCs w:val="20"/>
+        </w:rPr>
+      </w:pPr>
+      <w:r>
+        <w:rPr>
+          <w:rFonts w:ascii="Arial" w:hAnsi="Arial" w:cs="Arial"/>
+          <w:b/>
+          <w:bCs/>
+          <w:sz w:val="20"/>
+          <w:szCs w:val="20"/>
+        </w:rPr>
+        <w:t>WHERE</w:t>
+      </w:r>
+    </w:p>
+    <w:p>
+      <w:pPr>
+        <w:rPr>
+          <w:rFonts w:ascii="Arial" w:hAnsi="Arial" w:cs="Arial"/>
+          <w:sz w:val="20"/>
+          <w:szCs w:val="20"/>
+        </w:rPr>
+      </w:pPr>
+      <w:r>
+        <w:rPr>
+          <w:rFonts w:ascii="Arial" w:hAnsi="Arial" w:cs="Arial"/>
+          <w:b/>
+          <w:bCs/>
+          <w:sz w:val="20"/>
+          <w:szCs w:val="20"/>
+        </w:rPr>
+        <w:tab/>
+      </w:r>
+      <w:r>
+        <w:rPr>
+          <w:rFonts w:ascii="Arial" w:hAnsi="Arial" w:cs="Arial"/>
+          <w:sz w:val="20"/>
+          <w:szCs w:val="20"/>
+        </w:rPr>
+        <w:t>&lt;filtro(s)&gt;</w:t>
+      </w:r>
+    </w:p>
+    <w:p>
+      <w:pPr>
+        <w:rPr>
+          <w:rFonts w:ascii="Arial" w:hAnsi="Arial" w:cs="Arial"/>
+          <w:b/>
+          <w:bCs/>
+          <w:sz w:val="20"/>
+          <w:szCs w:val="20"/>
+        </w:rPr>
+      </w:pPr>
+      <w:r>
+        <w:rPr>
+          <w:rFonts w:ascii="Arial" w:hAnsi="Arial" w:cs="Arial"/>
+          <w:b/>
+          <w:bCs/>
+          <w:sz w:val="20"/>
+          <w:szCs w:val="20"/>
+        </w:rPr>
+        <w:t>GROUP BY</w:t>
+      </w:r>
+    </w:p>
+    <w:p>
+      <w:pPr>
+        <w:rPr>
+          <w:rFonts w:ascii="Arial" w:hAnsi="Arial" w:cs="Arial"/>
+          <w:sz w:val="20"/>
+          <w:szCs w:val="20"/>
+        </w:rPr>
+      </w:pPr>
+      <w:r>
+        <w:rPr>
+          <w:rFonts w:ascii="Arial" w:hAnsi="Arial" w:cs="Arial"/>
+          <w:b/>
+          <w:bCs/>
+          <w:sz w:val="20"/>
+          <w:szCs w:val="20"/>
+        </w:rPr>
+        <w:tab/>
+      </w:r>
+      <w:r>
+        <w:rPr>
+          <w:rFonts w:ascii="Arial" w:hAnsi="Arial" w:cs="Arial"/>
+          <w:sz w:val="20"/>
+          <w:szCs w:val="20"/>
+        </w:rPr>
+        <w:t>&lt;agrupamento&gt;</w:t>
+      </w:r>
+    </w:p>
+    <w:p>
+      <w:pPr>
+        <w:rPr>
+          <w:rFonts w:ascii="Arial" w:hAnsi="Arial" w:cs="Arial"/>
+          <w:b/>
+          <w:bCs/>
+          <w:sz w:val="20"/>
+          <w:szCs w:val="20"/>
+        </w:rPr>
+      </w:pPr>
+      <w:r>
+        <w:rPr>
+          <w:rFonts w:ascii="Arial" w:hAnsi="Arial" w:cs="Arial"/>
+          <w:b/>
+          <w:bCs/>
+          <w:sz w:val="20"/>
+          <w:szCs w:val="20"/>
+        </w:rPr>
+        <w:t>HAVING</w:t>
+      </w:r>
+    </w:p>
+    <w:p>
+      <w:pPr>
+        <w:rPr>
+          <w:rFonts w:ascii="Arial" w:hAnsi="Arial" w:cs="Arial"/>
+          <w:b/>
+          <w:bCs/>
+          <w:color w:val="1F3864" w:themeColor="accent1" w:themeShade="80"/>
+          <w:sz w:val="20"/>
+          <w:szCs w:val="20"/>
+        </w:rPr>
+      </w:pPr>
+      <w:r>
+        <w:rPr>
+          <w:rFonts w:ascii="Arial" w:hAnsi="Arial" w:cs="Arial"/>
+          <w:b/>
+          <w:bCs/>
+          <w:sz w:val="20"/>
+          <w:szCs w:val="20"/>
+        </w:rPr>
+        <w:tab/>
+      </w:r>
+      <w:r>
+        <w:rPr>
+          <w:rFonts w:ascii="Arial" w:hAnsi="Arial" w:cs="Arial"/>
+          <w:b/>
+          <w:bCs/>
+          <w:color w:val="1F3864" w:themeColor="accent1" w:themeShade="80"/>
+          <w:sz w:val="20"/>
+          <w:szCs w:val="20"/>
+        </w:rPr>
+        <w:t>filtro(s) sobre agrupamento</w:t>
+      </w:r>
+    </w:p>
+    <w:p>
+      <w:pPr>
+        <w:rPr>
+          <w:rFonts w:ascii="Arial" w:hAnsi="Arial" w:cs="Arial"/>
+          <w:b/>
+          <w:bCs/>
+          <w:sz w:val="20"/>
+          <w:szCs w:val="20"/>
+        </w:rPr>
+      </w:pPr>
+      <w:r>
+        <w:rPr>
+          <w:rFonts w:ascii="Arial" w:hAnsi="Arial" w:cs="Arial"/>
+          <w:b/>
+          <w:bCs/>
+          <w:sz w:val="20"/>
+          <w:szCs w:val="20"/>
+        </w:rPr>
+        <w:t>ORDER BY</w:t>
+      </w:r>
+    </w:p>
+    <w:p>
+      <w:pPr>
+        <w:rPr>
+          <w:rFonts w:ascii="Arial" w:hAnsi="Arial" w:cs="Arial"/>
+          <w:sz w:val="20"/>
+          <w:szCs w:val="20"/>
+        </w:rPr>
+      </w:pPr>
+      <w:r>
+        <w:rPr>
+          <w:rFonts w:ascii="Arial" w:hAnsi="Arial" w:cs="Arial"/>
+          <w:b/>
+          <w:bCs/>
+          <w:sz w:val="20"/>
+          <w:szCs w:val="20"/>
+        </w:rPr>
+        <w:lastRenderedPageBreak/>
+        <w:tab/>
+      </w:r>
+      <w:r>
+        <w:rPr>
+          <w:rFonts w:ascii="Arial" w:hAnsi="Arial" w:cs="Arial"/>
+          <w:sz w:val="20"/>
+          <w:szCs w:val="20"/>
+        </w:rPr>
+        <w:t>&lt;</w:t>
+      </w:r>
+      <w:proofErr w:type="spellStart"/>
+      <w:r>
+        <w:rPr>
+          <w:rFonts w:ascii="Arial" w:hAnsi="Arial" w:cs="Arial"/>
+          <w:sz w:val="20"/>
+          <w:szCs w:val="20"/>
+        </w:rPr>
+        <w:t>ordenacao</w:t>
+      </w:r>
+      <w:proofErr w:type="spellEnd"/>
+      <w:r>
+        <w:rPr>
+          <w:rFonts w:ascii="Arial" w:hAnsi="Arial" w:cs="Arial"/>
+          <w:sz w:val="20"/>
+          <w:szCs w:val="20"/>
+        </w:rPr>
+        <w:t>&gt;</w:t>
+      </w:r>
+    </w:p>
+    <w:p>
+      <w:pPr>
+        <w:rPr>
+          <w:rFonts w:ascii="Arial" w:hAnsi="Arial" w:cs="Arial"/>
+          <w:b/>
+          <w:bCs/>
+          <w:sz w:val="20"/>
+          <w:szCs w:val="20"/>
+        </w:rPr>
+      </w:pPr>
+      <w:r>
+        <w:rPr>
+          <w:rFonts w:ascii="Arial" w:hAnsi="Arial" w:cs="Arial"/>
+          <w:b/>
+          <w:bCs/>
+          <w:sz w:val="20"/>
+          <w:szCs w:val="20"/>
+        </w:rPr>
+        <w:t>LIMIT</w:t>
+      </w:r>
+    </w:p>
+    <w:p>
+      <w:pPr>
+        <w:rPr>
+          <w:rFonts w:ascii="Arial" w:hAnsi="Arial" w:cs="Arial"/>
+          <w:sz w:val="20"/>
+          <w:szCs w:val="20"/>
+        </w:rPr>
+      </w:pPr>
+      <w:r>
+        <w:rPr>
+          <w:rFonts w:ascii="Arial" w:hAnsi="Arial" w:cs="Arial"/>
+          <w:b/>
+          <w:bCs/>
+          <w:sz w:val="20"/>
+          <w:szCs w:val="20"/>
+        </w:rPr>
+        <w:tab/>
+      </w:r>
+      <w:r>
+        <w:rPr>
+          <w:rFonts w:ascii="Arial" w:hAnsi="Arial" w:cs="Arial"/>
+          <w:sz w:val="20"/>
+          <w:szCs w:val="20"/>
+        </w:rPr>
+        <w:t>&lt;offset&gt;, &lt;</w:t>
+      </w:r>
+      <w:proofErr w:type="spellStart"/>
+      <w:r>
+        <w:rPr>
+          <w:rFonts w:ascii="Arial" w:hAnsi="Arial" w:cs="Arial"/>
+          <w:sz w:val="20"/>
+          <w:szCs w:val="20"/>
+        </w:rPr>
+        <w:t>limit</w:t>
+      </w:r>
+      <w:proofErr w:type="spellEnd"/>
+      <w:r>
+        <w:rPr>
+          <w:rFonts w:ascii="Arial" w:hAnsi="Arial" w:cs="Arial"/>
+          <w:sz w:val="20"/>
+          <w:szCs w:val="20"/>
+        </w:rPr>
+        <w:t>&gt;</w:t>
+      </w:r>
+    </w:p>
+    <w:p>
+      <w:pPr>
+        <w:rPr>
+          <w:rFonts w:ascii="Arial" w:hAnsi="Arial" w:cs="Arial"/>
+          <w:sz w:val="20"/>
+          <w:szCs w:val="20"/>
+        </w:rPr>
+      </w:pPr>
+    </w:p>
+    <w:p>
+      <w:pPr>
+        <w:rPr>
+          <w:rFonts w:ascii="Arial" w:hAnsi="Arial" w:cs="Arial"/>
+          <w:sz w:val="24"/>
+          <w:szCs w:val="24"/>
+        </w:rPr>
+      </w:pPr>
+      <w:r>
+        <w:rPr>
+          <w:rFonts w:ascii="Arial" w:hAnsi="Arial" w:cs="Arial"/>
+          <w:b/>
+          <w:bCs/>
+          <w:color w:val="1F3864" w:themeColor="accent1" w:themeShade="80"/>
+          <w:sz w:val="20"/>
+          <w:szCs w:val="20"/>
+        </w:rPr>
+        <w:t>filtro(s) sobre agrupamento</w:t>
+      </w:r>
+      <w:r>
+        <w:rPr>
+          <w:rFonts w:ascii="Arial" w:hAnsi="Arial" w:cs="Arial"/>
+          <w:b/>
+          <w:bCs/>
+          <w:color w:val="1F3864" w:themeColor="accent1" w:themeShade="80"/>
+          <w:sz w:val="20"/>
+          <w:szCs w:val="20"/>
+        </w:rPr>
+        <w:t xml:space="preserve"> – </w:t>
+      </w:r>
+      <w:r>
+        <w:rPr>
+          <w:rFonts w:ascii="Arial" w:hAnsi="Arial" w:cs="Arial"/>
+          <w:sz w:val="24"/>
+          <w:szCs w:val="24"/>
+        </w:rPr>
+        <w:t>Filtro realizado sobre o resultado dos agrupamentos (GROUP BY);</w:t>
+      </w:r>
+    </w:p>
+    <w:p>
+      <w:pPr>
+        <w:rPr>
+          <w:rFonts w:ascii="Arial" w:hAnsi="Arial" w:cs="Arial"/>
+          <w:sz w:val="24"/>
+          <w:szCs w:val="24"/>
+        </w:rPr>
+      </w:pPr>
+    </w:p>
+    <w:p>
+      <w:pPr>
+        <w:rPr>
+          <w:rFonts w:ascii="Arial" w:hAnsi="Arial" w:cs="Arial"/>
+          <w:sz w:val="24"/>
+          <w:szCs w:val="24"/>
+        </w:rPr>
+      </w:pPr>
+      <w:r>
+        <w:rPr>
+          <w:rFonts w:ascii="Arial" w:hAnsi="Arial" w:cs="Arial"/>
+          <w:sz w:val="24"/>
+          <w:szCs w:val="24"/>
+        </w:rPr>
+        <w:t>Retorna quantidade de registros por estados se for maior ou igual a 5</w:t>
+      </w:r>
+      <w:r>
+        <w:rPr>
+          <w:rFonts w:ascii="Arial" w:hAnsi="Arial" w:cs="Arial"/>
+          <w:sz w:val="24"/>
+          <w:szCs w:val="24"/>
+        </w:rPr>
+        <w:t>:</w:t>
+      </w:r>
+    </w:p>
+    <w:p>
+      <w:pPr>
+        <w:rPr>
+          <w:rFonts w:ascii="Arial" w:hAnsi="Arial" w:cs="Arial"/>
+          <w:sz w:val="24"/>
+          <w:szCs w:val="24"/>
+        </w:rPr>
+      </w:pPr>
+      <w:r>
+        <w:rPr>
+          <w:noProof/>
+        </w:rPr>
+        <w:drawing>
+          <wp:inline distT="0" distB="0" distL="0" distR="0" wp14:anchorId="23CFB725" wp14:editId="762EF82B">
+            <wp:extent cx="6120130" cy="2625090"/>
+            <wp:effectExtent l="0" t="0" r="0" b="3810"/>
+            <wp:docPr id="1255804773" name="Imagem 1" descr="Interface gráfica do usuário, Texto, Aplicativo&#10;&#10;Descrição gerada automaticamente"/>
+            <wp:cNvGraphicFramePr>
+              <a:graphicFrameLocks xmlns:a="http://schemas.openxmlformats.org/drawingml/2006/main" noChangeAspect="1"/>
+            </wp:cNvGraphicFramePr>
+            <a:graphic xmlns:a="http://schemas.openxmlformats.org/drawingml/2006/main">
+              <a:graphicData uri="http://schemas.openxmlformats.org/drawingml/2006/picture">
+                <pic:pic xmlns:pic="http://schemas.openxmlformats.org/drawingml/2006/picture">
+                  <pic:nvPicPr>
+                    <pic:cNvPr id="1255804773" name="Imagem 1" descr="Interface gráfica do usuário, Texto, Aplicativo&#10;&#10;Descrição gerada automaticamente"/>
+                    <pic:cNvPicPr/>
+                  </pic:nvPicPr>
+                  <pic:blipFill>
+                    <a:blip r:embed="rId118"/>
+                    <a:stretch>
+                      <a:fillRect/>
+                    </a:stretch>
+                  </pic:blipFill>
+                  <pic:spPr>
+                    <a:xfrm>
+                      <a:off x="0" y="0"/>
+                      <a:ext cx="6120130" cy="2625090"/>
+                    </a:xfrm>
+                    <a:prstGeom prst="rect">
+                      <a:avLst/>
+                    </a:prstGeom>
+                  </pic:spPr>
+                </pic:pic>
+              </a:graphicData>
+            </a:graphic>
+          </wp:inline>
+        </w:drawing>
+      </w:r>
+    </w:p>
+    <w:p>
+      <w:pPr>
+        <w:rPr>
+          <w:rFonts w:ascii="Arial" w:hAnsi="Arial" w:cs="Arial"/>
+          <w:sz w:val="24"/>
+          <w:szCs w:val="24"/>
+        </w:rPr>
+      </w:pPr>
+    </w:p>
+    <w:p>
+      <w:pPr>
+        <w:rPr>
+          <w:rFonts w:ascii="Arial" w:hAnsi="Arial" w:cs="Arial"/>
+          <w:sz w:val="24"/>
+          <w:szCs w:val="24"/>
+        </w:rPr>
+      </w:pPr>
+      <w:r>
+        <w:rPr>
+          <w:rFonts w:ascii="Arial" w:hAnsi="Arial" w:cs="Arial"/>
+          <w:sz w:val="24"/>
+          <w:szCs w:val="24"/>
+        </w:rPr>
+        <w:t>Só retorna se a sigla dos estados for ‘MG’ ou ‘SP´.</w:t>
+      </w:r>
+    </w:p>
+    <w:p>
+      <w:pPr>
+        <w:rPr>
+          <w:rFonts w:ascii="Arial" w:hAnsi="Arial" w:cs="Arial"/>
+          <w:sz w:val="24"/>
+          <w:szCs w:val="24"/>
+        </w:rPr>
+      </w:pPr>
+      <w:r>
+        <w:rPr>
+          <w:noProof/>
+        </w:rPr>
+        <w:drawing>
+          <wp:inline distT="0" distB="0" distL="0" distR="0" wp14:anchorId="135A98F1" wp14:editId="7AD6DF8B">
+            <wp:extent cx="6120130" cy="2306955"/>
+            <wp:effectExtent l="0" t="0" r="0" b="0"/>
+            <wp:docPr id="1254745642" name="Imagem 1" descr="Interface gráfica do usuário, Texto, Aplicativo&#10;&#10;Descrição gerada automaticamente"/>
+            <wp:cNvGraphicFramePr>
+              <a:graphicFrameLocks xmlns:a="http://schemas.openxmlformats.org/drawingml/2006/main" noChangeAspect="1"/>
+            </wp:cNvGraphicFramePr>
+            <a:graphic xmlns:a="http://schemas.openxmlformats.org/drawingml/2006/main">
+              <a:graphicData uri="http://schemas.openxmlformats.org/drawingml/2006/picture">
+                <pic:pic xmlns:pic="http://schemas.openxmlformats.org/drawingml/2006/picture">
+                  <pic:nvPicPr>
+                    <pic:cNvPr id="1254745642" name="Imagem 1" descr="Interface gráfica do usuário, Texto, Aplicativo&#10;&#10;Descrição gerada automaticamente"/>
+                    <pic:cNvPicPr/>
+                  </pic:nvPicPr>
+                  <pic:blipFill>
+                    <a:blip r:embed="rId119"/>
+                    <a:stretch>
+                      <a:fillRect/>
+                    </a:stretch>
+                  </pic:blipFill>
+                  <pic:spPr>
+                    <a:xfrm>
+                      <a:off x="0" y="0"/>
+                      <a:ext cx="6120130" cy="2306955"/>
+                    </a:xfrm>
+                    <a:prstGeom prst="rect">
+                      <a:avLst/>
+                    </a:prstGeom>
+                  </pic:spPr>
+                </pic:pic>
+              </a:graphicData>
+            </a:graphic>
+          </wp:inline>
+        </w:drawing>
+      </w:r>
+    </w:p>
+    <w:p>
+      <w:pPr>
+        <w:rPr>
+          <w:rFonts w:ascii="Arial" w:hAnsi="Arial" w:cs="Arial"/>
+          <w:sz w:val="24"/>
+          <w:szCs w:val="24"/>
+        </w:rPr>
+      </w:pPr>
+    </w:p>
+    <w:p>
+      <w:pPr>
+        <w:rPr>
+          <w:rFonts w:ascii="Arial" w:hAnsi="Arial" w:cs="Arial"/>
+          <w:sz w:val="24"/>
+          <w:szCs w:val="24"/>
+        </w:rPr>
+      </w:pPr>
+    </w:p>
+    <w:p>
+      <w:pPr>
+        <w:rPr>
+          <w:rFonts w:ascii="Arial" w:hAnsi="Arial" w:cs="Arial"/>
+          <w:sz w:val="24"/>
+          <w:szCs w:val="24"/>
+        </w:rPr>
+      </w:pPr>
+    </w:p>
+    <w:p>
+      <w:pPr>
+        <w:rPr>
+          <w:rFonts w:ascii="Arial" w:hAnsi="Arial" w:cs="Arial"/>
+          <w:sz w:val="24"/>
+          <w:szCs w:val="24"/>
+        </w:rPr>
+      </w:pPr>
+    </w:p>
+    <w:p>
+      <w:pPr>
+        <w:rPr>
+          <w:rFonts w:ascii="Arial" w:hAnsi="Arial" w:cs="Arial"/>
+          <w:sz w:val="24"/>
+          <w:szCs w:val="24"/>
+        </w:rPr>
+      </w:pPr>
+    </w:p>
+    <w:p>
+      <w:pPr>
+        <w:rPr>
+          <w:rFonts w:ascii="Arial" w:hAnsi="Arial" w:cs="Arial"/>
+          <w:sz w:val="24"/>
+          <w:szCs w:val="24"/>
+        </w:rPr>
+      </w:pPr>
+      <w:r>
+        <w:rPr>
+          <w:rFonts w:ascii="Arial" w:hAnsi="Arial" w:cs="Arial"/>
+          <w:sz w:val="24"/>
+          <w:szCs w:val="24"/>
+        </w:rPr>
+        <w:lastRenderedPageBreak/>
+        <w:t>Retorna se a sigla do estado for ‘CE’ ou ‘SC’ e o a quantidade de registro do estado for maior que 4.</w:t>
+      </w:r>
+    </w:p>
+    <w:p>
+      <w:pPr>
+        <w:rPr>
+          <w:rFonts w:ascii="Arial" w:hAnsi="Arial" w:cs="Arial"/>
+          <w:sz w:val="24"/>
+          <w:szCs w:val="24"/>
+        </w:rPr>
+      </w:pPr>
+      <w:r>
+        <w:rPr>
+          <w:noProof/>
+        </w:rPr>
+        <w:drawing>
+          <wp:inline distT="0" distB="0" distL="0" distR="0" wp14:anchorId="491FE20E" wp14:editId="4E288359">
+            <wp:extent cx="6120130" cy="1342390"/>
+            <wp:effectExtent l="0" t="0" r="0" b="0"/>
+            <wp:docPr id="160244368" name="Imagem 1" descr="Interface gráfica do usuário&#10;&#10;Descrição gerada automaticamente com confiança média"/>
+            <wp:cNvGraphicFramePr>
+              <a:graphicFrameLocks xmlns:a="http://schemas.openxmlformats.org/drawingml/2006/main" noChangeAspect="1"/>
+            </wp:cNvGraphicFramePr>
+            <a:graphic xmlns:a="http://schemas.openxmlformats.org/drawingml/2006/main">
+              <a:graphicData uri="http://schemas.openxmlformats.org/drawingml/2006/picture">
+                <pic:pic xmlns:pic="http://schemas.openxmlformats.org/drawingml/2006/picture">
+                  <pic:nvPicPr>
+                    <pic:cNvPr id="160244368" name="Imagem 1" descr="Interface gráfica do usuário&#10;&#10;Descrição gerada automaticamente com confiança média"/>
+                    <pic:cNvPicPr/>
+                  </pic:nvPicPr>
+                  <pic:blipFill>
+                    <a:blip r:embed="rId120"/>
+                    <a:stretch>
+                      <a:fillRect/>
+                    </a:stretch>
+                  </pic:blipFill>
+                  <pic:spPr>
+                    <a:xfrm>
+                      <a:off x="0" y="0"/>
+                      <a:ext cx="6120130" cy="1342390"/>
+                    </a:xfrm>
+                    <a:prstGeom prst="rect">
+                      <a:avLst/>
+                    </a:prstGeom>
+                  </pic:spPr>
+                </pic:pic>
+              </a:graphicData>
+            </a:graphic>
+          </wp:inline>
+        </w:drawing>
+      </w:r>
+    </w:p>
+    <w:p>
+      <w:pPr>
+        <w:rPr>
+          <w:rFonts w:ascii="Arial" w:hAnsi="Arial" w:cs="Arial"/>
+          <w:sz w:val="24"/>
+          <w:szCs w:val="24"/>
+        </w:rPr>
+      </w:pPr>
+    </w:p>
+    <w:p>
+      <w:pPr>
+        <w:rPr>
+          <w:rFonts w:ascii="Arial" w:hAnsi="Arial" w:cs="Arial"/>
+          <w:sz w:val="24"/>
+          <w:szCs w:val="24"/>
+        </w:rPr>
+      </w:pPr>
+      <w:r>
+        <w:rPr>
+          <w:rFonts w:ascii="Arial" w:hAnsi="Arial" w:cs="Arial"/>
+          <w:sz w:val="24"/>
+          <w:szCs w:val="24"/>
+        </w:rPr>
+        <w:t xml:space="preserve">Retorna registro que o </w:t>
+      </w:r>
+      <w:r>
+        <w:rPr>
+          <w:rFonts w:ascii="Arial" w:hAnsi="Arial" w:cs="Arial"/>
+          <w:b/>
+          <w:bCs/>
+          <w:sz w:val="24"/>
+          <w:szCs w:val="24"/>
+        </w:rPr>
+        <w:t>interesse é diferente de Esportes</w:t>
+      </w:r>
+      <w:r>
+        <w:rPr>
+          <w:rFonts w:ascii="Arial" w:hAnsi="Arial" w:cs="Arial"/>
+          <w:sz w:val="24"/>
+          <w:szCs w:val="24"/>
+        </w:rPr>
+        <w:t>, agrupados por estado, desde que o total de registro por estado seja maior que 3.</w:t>
+      </w:r>
+    </w:p>
+    <w:p>
+      <w:pPr>
+        <w:rPr>
+          <w:rFonts w:ascii="Arial" w:hAnsi="Arial" w:cs="Arial"/>
+          <w:sz w:val="24"/>
+          <w:szCs w:val="24"/>
+        </w:rPr>
+      </w:pPr>
+      <w:r>
+        <w:rPr>
+          <w:noProof/>
+        </w:rPr>
+        <w:drawing>
+          <wp:inline distT="0" distB="0" distL="0" distR="0" wp14:anchorId="1636CD23" wp14:editId="795A96BD">
+            <wp:extent cx="6120130" cy="3312795"/>
+            <wp:effectExtent l="0" t="0" r="0" b="1905"/>
+            <wp:docPr id="1766428144" name="Imagem 1" descr="Interface gráfica do usuário, Texto, Aplicativo&#10;&#10;Descrição gerada automaticamente"/>
+            <wp:cNvGraphicFramePr>
+              <a:graphicFrameLocks xmlns:a="http://schemas.openxmlformats.org/drawingml/2006/main" noChangeAspect="1"/>
+            </wp:cNvGraphicFramePr>
+            <a:graphic xmlns:a="http://schemas.openxmlformats.org/drawingml/2006/main">
+              <a:graphicData uri="http://schemas.openxmlformats.org/drawingml/2006/picture">
+                <pic:pic xmlns:pic="http://schemas.openxmlformats.org/drawingml/2006/picture">
+                  <pic:nvPicPr>
+                    <pic:cNvPr id="1766428144" name="Imagem 1" descr="Interface gráfica do usuário, Texto, Aplicativo&#10;&#10;Descrição gerada automaticamente"/>
+                    <pic:cNvPicPr/>
+                  </pic:nvPicPr>
+                  <pic:blipFill>
+                    <a:blip r:embed="rId121"/>
+                    <a:stretch>
+                      <a:fillRect/>
+                    </a:stretch>
+                  </pic:blipFill>
+                  <pic:spPr>
+                    <a:xfrm>
+                      <a:off x="0" y="0"/>
+                      <a:ext cx="6120130" cy="3312795"/>
+                    </a:xfrm>
+                    <a:prstGeom prst="rect">
+                      <a:avLst/>
+                    </a:prstGeom>
+                  </pic:spPr>
+                </pic:pic>
+              </a:graphicData>
+            </a:graphic>
+          </wp:inline>
+        </w:drawing>
       </w:r>
     </w:p>
     <w:sectPr>

</xml_diff>

<commit_message>
UPDATE - Atualizando registros
</commit_message>
<xml_diff>
--- a/MySQL.docx
+++ b/MySQL.docx
@@ -24028,7 +24028,7 @@
           </mc:Choice>
           <mc:Fallback>
             <w:pict>
-              <v:shapetype w14:anchorId="4C609455" id="_x0000_t75" coordsize="21600,21600" o:spt="75" o:preferrelative="t" path="m@4@5l@4@11@9@11@9@5xe" filled="f" stroked="f">
+              <v:shapetype w14:anchorId="4BC347DB" id="_x0000_t75" coordsize="21600,21600" o:spt="75" o:preferrelative="t" path="m@4@5l@4@11@9@11@9@5xe" filled="f" stroked="f">
                 <v:stroke joinstyle="miter"/>
                 <v:formulas>
                   <v:f eqn="if lineDrawn pixelLineWidth 0"/>
@@ -25354,6 +25354,761 @@
             </a:graphic>
           </wp:inline>
         </w:drawing>
+      </w:r>
+    </w:p>
+    <w:p>
+      <w:pPr>
+        <w:rPr>
+          <w:rFonts w:ascii="Arial" w:hAnsi="Arial" w:cs="Arial"/>
+          <w:sz w:val="24"/>
+          <w:szCs w:val="24"/>
+        </w:rPr>
+      </w:pPr>
+    </w:p>
+    <w:p>
+      <w:pPr>
+        <w:rPr>
+          <w:rFonts w:ascii="Arial" w:hAnsi="Arial" w:cs="Arial"/>
+          <w:sz w:val="24"/>
+          <w:szCs w:val="24"/>
+        </w:rPr>
+      </w:pPr>
+    </w:p>
+    <w:p>
+      <w:pPr>
+        <w:rPr>
+          <w:rFonts w:ascii="Arial" w:hAnsi="Arial" w:cs="Arial"/>
+          <w:b/>
+          <w:bCs/>
+          <w:sz w:val="32"/>
+          <w:szCs w:val="32"/>
+        </w:rPr>
+      </w:pPr>
+      <w:r>
+        <w:rPr>
+          <w:rFonts w:ascii="Arial" w:hAnsi="Arial" w:cs="Arial"/>
+          <w:b/>
+          <w:bCs/>
+          <w:sz w:val="32"/>
+          <w:szCs w:val="32"/>
+        </w:rPr>
+        <w:t>UPDATE – Atualizando registros</w:t>
+      </w:r>
+    </w:p>
+    <w:p>
+      <w:pPr>
+        <w:rPr>
+          <w:rFonts w:ascii="Arial" w:hAnsi="Arial" w:cs="Arial"/>
+          <w:sz w:val="24"/>
+          <w:szCs w:val="24"/>
+          <w:highlight w:val="lightGray"/>
+        </w:rPr>
+      </w:pPr>
+      <w:r>
+        <w:rPr>
+          <w:rFonts w:ascii="Arial" w:hAnsi="Arial" w:cs="Arial"/>
+          <w:sz w:val="24"/>
+          <w:szCs w:val="24"/>
+          <w:highlight w:val="lightGray"/>
+        </w:rPr>
+        <w:t>Update faz parte do subconjunto do SQL – DNL.</w:t>
+      </w:r>
+    </w:p>
+    <w:p>
+      <w:pPr>
+        <w:rPr>
+          <w:rFonts w:ascii="Arial" w:hAnsi="Arial" w:cs="Arial"/>
+          <w:b/>
+          <w:bCs/>
+          <w:sz w:val="20"/>
+          <w:szCs w:val="20"/>
+          <w:highlight w:val="lightGray"/>
+        </w:rPr>
+      </w:pPr>
+      <w:r>
+        <w:rPr>
+          <w:rFonts w:ascii="Arial" w:hAnsi="Arial" w:cs="Arial"/>
+          <w:b/>
+          <w:bCs/>
+          <w:sz w:val="20"/>
+          <w:szCs w:val="20"/>
+          <w:highlight w:val="lightGray"/>
+        </w:rPr>
+        <w:t>UPDATE</w:t>
+      </w:r>
+    </w:p>
+    <w:p>
+      <w:pPr>
+        <w:rPr>
+          <w:rFonts w:ascii="Arial" w:hAnsi="Arial" w:cs="Arial"/>
+          <w:b/>
+          <w:bCs/>
+          <w:sz w:val="20"/>
+          <w:szCs w:val="20"/>
+          <w:highlight w:val="lightGray"/>
+        </w:rPr>
+      </w:pPr>
+      <w:r>
+        <w:rPr>
+          <w:rFonts w:ascii="Arial" w:hAnsi="Arial" w:cs="Arial"/>
+          <w:b/>
+          <w:bCs/>
+          <w:sz w:val="20"/>
+          <w:szCs w:val="20"/>
+          <w:highlight w:val="lightGray"/>
+        </w:rPr>
+        <w:tab/>
+        <w:t>&lt;tabela&gt;</w:t>
+      </w:r>
+    </w:p>
+    <w:p>
+      <w:pPr>
+        <w:rPr>
+          <w:rFonts w:ascii="Arial" w:hAnsi="Arial" w:cs="Arial"/>
+          <w:b/>
+          <w:bCs/>
+          <w:sz w:val="20"/>
+          <w:szCs w:val="20"/>
+          <w:highlight w:val="lightGray"/>
+        </w:rPr>
+      </w:pPr>
+      <w:r>
+        <w:rPr>
+          <w:rFonts w:ascii="Arial" w:hAnsi="Arial" w:cs="Arial"/>
+          <w:b/>
+          <w:bCs/>
+          <w:sz w:val="20"/>
+          <w:szCs w:val="20"/>
+          <w:highlight w:val="lightGray"/>
+        </w:rPr>
+        <w:t>SET</w:t>
+      </w:r>
+    </w:p>
+    <w:p>
+      <w:pPr>
+        <w:rPr>
+          <w:rFonts w:ascii="Arial" w:hAnsi="Arial" w:cs="Arial"/>
+          <w:b/>
+          <w:bCs/>
+          <w:sz w:val="20"/>
+          <w:szCs w:val="20"/>
+          <w:highlight w:val="lightGray"/>
+        </w:rPr>
+      </w:pPr>
+      <w:r>
+        <w:rPr>
+          <w:rFonts w:ascii="Arial" w:hAnsi="Arial" w:cs="Arial"/>
+          <w:b/>
+          <w:bCs/>
+          <w:sz w:val="20"/>
+          <w:szCs w:val="20"/>
+          <w:highlight w:val="lightGray"/>
+        </w:rPr>
+        <w:tab/>
+        <w:t>&lt;coluna&gt; = &lt;valor&gt;, &lt;coluna&gt; = &lt;valor&gt;, &lt;coluna&gt; = &lt;valor&gt;</w:t>
+      </w:r>
+    </w:p>
+    <w:p>
+      <w:pPr>
+        <w:rPr>
+          <w:rFonts w:ascii="Arial" w:hAnsi="Arial" w:cs="Arial"/>
+          <w:b/>
+          <w:bCs/>
+          <w:sz w:val="20"/>
+          <w:szCs w:val="20"/>
+          <w:highlight w:val="lightGray"/>
+        </w:rPr>
+      </w:pPr>
+      <w:r>
+        <w:rPr>
+          <w:rFonts w:ascii="Arial" w:hAnsi="Arial" w:cs="Arial"/>
+          <w:b/>
+          <w:bCs/>
+          <w:sz w:val="20"/>
+          <w:szCs w:val="20"/>
+          <w:highlight w:val="lightGray"/>
+        </w:rPr>
+        <w:t>WHERE</w:t>
+      </w:r>
+      <w:r>
+        <w:rPr>
+          <w:rFonts w:ascii="Arial" w:hAnsi="Arial" w:cs="Arial"/>
+          <w:b/>
+          <w:bCs/>
+          <w:sz w:val="20"/>
+          <w:szCs w:val="20"/>
+          <w:highlight w:val="lightGray"/>
+        </w:rPr>
+        <w:t xml:space="preserve"> - opcional</w:t>
+      </w:r>
+    </w:p>
+    <w:p>
+      <w:pPr>
+        <w:rPr>
+          <w:rFonts w:ascii="Arial" w:hAnsi="Arial" w:cs="Arial"/>
+          <w:b/>
+          <w:bCs/>
+          <w:sz w:val="20"/>
+          <w:szCs w:val="20"/>
+        </w:rPr>
+      </w:pPr>
+      <w:r>
+        <w:rPr>
+          <w:rFonts w:ascii="Arial" w:hAnsi="Arial" w:cs="Arial"/>
+          <w:b/>
+          <w:bCs/>
+          <w:sz w:val="20"/>
+          <w:szCs w:val="20"/>
+          <w:highlight w:val="lightGray"/>
+        </w:rPr>
+        <w:tab/>
+        <w:t>&lt;</w:t>
+      </w:r>
+      <w:r>
+        <w:rPr>
+          <w:rFonts w:ascii="Arial" w:hAnsi="Arial" w:cs="Arial"/>
+          <w:b/>
+          <w:bCs/>
+          <w:sz w:val="20"/>
+          <w:szCs w:val="20"/>
+          <w:highlight w:val="lightGray"/>
+        </w:rPr>
+        <w:t>filtro(s)</w:t>
+      </w:r>
+      <w:r>
+        <w:rPr>
+          <w:rFonts w:ascii="Arial" w:hAnsi="Arial" w:cs="Arial"/>
+          <w:b/>
+          <w:bCs/>
+          <w:sz w:val="20"/>
+          <w:szCs w:val="20"/>
+          <w:highlight w:val="lightGray"/>
+        </w:rPr>
+        <w:t>&gt;</w:t>
+      </w:r>
+    </w:p>
+    <w:p>
+      <w:pPr>
+        <w:rPr>
+          <w:rFonts w:ascii="Arial" w:hAnsi="Arial" w:cs="Arial"/>
+          <w:sz w:val="24"/>
+          <w:szCs w:val="24"/>
+        </w:rPr>
+      </w:pPr>
+      <w:r>
+        <w:rPr>
+          <w:rFonts w:ascii="Arial" w:hAnsi="Arial" w:cs="Arial"/>
+          <w:sz w:val="24"/>
+          <w:szCs w:val="24"/>
+        </w:rPr>
+        <w:t>Podem ser acessadas ao mesmo tempo várias ou uma coluna.</w:t>
+      </w:r>
+    </w:p>
+    <w:p>
+      <w:pPr>
+        <w:rPr>
+          <w:rFonts w:ascii="Arial" w:hAnsi="Arial" w:cs="Arial"/>
+          <w:sz w:val="24"/>
+          <w:szCs w:val="24"/>
+        </w:rPr>
+      </w:pPr>
+    </w:p>
+    <w:p>
+      <w:pPr>
+        <w:rPr>
+          <w:rStyle w:val="cm-punctuation"/>
+          <w:rFonts w:ascii="Courier New" w:hAnsi="Courier New" w:cs="Courier New"/>
+          <w:color w:val="444444"/>
+          <w:sz w:val="20"/>
+          <w:szCs w:val="20"/>
+          <w:shd w:val="clear" w:color="auto" w:fill="E5E5E5"/>
+        </w:rPr>
+      </w:pPr>
+      <w:hyperlink r:id="rId122" w:tgtFrame="mysql_doc" w:history="1">
+        <w:r>
+          <w:rPr>
+            <w:rStyle w:val="Hyperlink"/>
+            <w:rFonts w:ascii="Courier New" w:hAnsi="Courier New" w:cs="Courier New"/>
+            <w:sz w:val="20"/>
+            <w:szCs w:val="20"/>
+            <w:shd w:val="clear" w:color="auto" w:fill="E5E5E5"/>
+          </w:rPr>
+          <w:t>UPDATE</w:t>
+        </w:r>
+      </w:hyperlink>
+      <w:r>
+        <w:rPr>
+          <w:rFonts w:ascii="Courier New" w:hAnsi="Courier New" w:cs="Courier New"/>
+          <w:color w:val="444444"/>
+          <w:sz w:val="20"/>
+          <w:szCs w:val="20"/>
+          <w:shd w:val="clear" w:color="auto" w:fill="E5E5E5"/>
+        </w:rPr>
+        <w:t> </w:t>
+      </w:r>
+      <w:proofErr w:type="spellStart"/>
+      <w:r>
+        <w:rPr>
+          <w:rFonts w:ascii="Courier New" w:hAnsi="Courier New" w:cs="Courier New"/>
+          <w:color w:val="444444"/>
+          <w:sz w:val="20"/>
+          <w:szCs w:val="20"/>
+          <w:shd w:val="clear" w:color="auto" w:fill="E5E5E5"/>
+        </w:rPr>
+        <w:t>tb_alunos</w:t>
+      </w:r>
+      <w:proofErr w:type="spellEnd"/>
+      <w:r>
+        <w:rPr>
+          <w:rFonts w:ascii="Courier New" w:hAnsi="Courier New" w:cs="Courier New"/>
+          <w:color w:val="444444"/>
+          <w:sz w:val="20"/>
+          <w:szCs w:val="20"/>
+          <w:shd w:val="clear" w:color="auto" w:fill="E5E5E5"/>
+        </w:rPr>
+        <w:t> </w:t>
+      </w:r>
+      <w:hyperlink r:id="rId123" w:tgtFrame="mysql_doc" w:history="1">
+        <w:r>
+          <w:rPr>
+            <w:rStyle w:val="Hyperlink"/>
+            <w:rFonts w:ascii="Courier New" w:hAnsi="Courier New" w:cs="Courier New"/>
+            <w:sz w:val="20"/>
+            <w:szCs w:val="20"/>
+            <w:shd w:val="clear" w:color="auto" w:fill="E5E5E5"/>
+          </w:rPr>
+          <w:t>SET</w:t>
+        </w:r>
+      </w:hyperlink>
+      <w:r>
+        <w:rPr>
+          <w:rFonts w:ascii="Courier New" w:hAnsi="Courier New" w:cs="Courier New"/>
+          <w:color w:val="444444"/>
+          <w:sz w:val="20"/>
+          <w:szCs w:val="20"/>
+          <w:shd w:val="clear" w:color="auto" w:fill="E5E5E5"/>
+        </w:rPr>
+        <w:t> interesse </w:t>
+      </w:r>
+      <w:r>
+        <w:rPr>
+          <w:rStyle w:val="cm-operator"/>
+          <w:rFonts w:ascii="Courier New" w:hAnsi="Courier New" w:cs="Courier New"/>
+          <w:color w:val="FF00FF"/>
+          <w:sz w:val="20"/>
+          <w:szCs w:val="20"/>
+          <w:shd w:val="clear" w:color="auto" w:fill="E5E5E5"/>
+        </w:rPr>
+        <w:t>=</w:t>
+      </w:r>
+      <w:r>
+        <w:rPr>
+          <w:rFonts w:ascii="Courier New" w:hAnsi="Courier New" w:cs="Courier New"/>
+          <w:color w:val="444444"/>
+          <w:sz w:val="20"/>
+          <w:szCs w:val="20"/>
+          <w:shd w:val="clear" w:color="auto" w:fill="E5E5E5"/>
+        </w:rPr>
+        <w:t> </w:t>
+      </w:r>
+      <w:r>
+        <w:rPr>
+          <w:rStyle w:val="cm-string"/>
+          <w:rFonts w:ascii="Courier New" w:hAnsi="Courier New" w:cs="Courier New"/>
+          <w:color w:val="AA1111"/>
+          <w:sz w:val="20"/>
+          <w:szCs w:val="20"/>
+          <w:shd w:val="clear" w:color="auto" w:fill="E5E5E5"/>
+        </w:rPr>
+        <w:t>'Saúde'</w:t>
+      </w:r>
+      <w:r>
+        <w:rPr>
+          <w:rFonts w:ascii="Courier New" w:hAnsi="Courier New" w:cs="Courier New"/>
+          <w:color w:val="444444"/>
+          <w:sz w:val="20"/>
+          <w:szCs w:val="20"/>
+          <w:shd w:val="clear" w:color="auto" w:fill="E5E5E5"/>
+        </w:rPr>
+        <w:t> </w:t>
+      </w:r>
+      <w:r>
+        <w:rPr>
+          <w:rStyle w:val="cm-keyword"/>
+          <w:rFonts w:ascii="Courier New" w:hAnsi="Courier New" w:cs="Courier New"/>
+          <w:color w:val="770088"/>
+          <w:sz w:val="20"/>
+          <w:szCs w:val="20"/>
+          <w:shd w:val="clear" w:color="auto" w:fill="E5E5E5"/>
+        </w:rPr>
+        <w:t>WHERE</w:t>
+      </w:r>
+      <w:r>
+        <w:rPr>
+          <w:rFonts w:ascii="Courier New" w:hAnsi="Courier New" w:cs="Courier New"/>
+          <w:color w:val="444444"/>
+          <w:sz w:val="20"/>
+          <w:szCs w:val="20"/>
+          <w:shd w:val="clear" w:color="auto" w:fill="E5E5E5"/>
+        </w:rPr>
+        <w:t> idade </w:t>
+      </w:r>
+      <w:r>
+        <w:rPr>
+          <w:rStyle w:val="cm-operator"/>
+          <w:rFonts w:ascii="Courier New" w:hAnsi="Courier New" w:cs="Courier New"/>
+          <w:color w:val="FF00FF"/>
+          <w:sz w:val="20"/>
+          <w:szCs w:val="20"/>
+          <w:shd w:val="clear" w:color="auto" w:fill="E5E5E5"/>
+        </w:rPr>
+        <w:t>&gt;=</w:t>
+      </w:r>
+      <w:r>
+        <w:rPr>
+          <w:rFonts w:ascii="Courier New" w:hAnsi="Courier New" w:cs="Courier New"/>
+          <w:color w:val="444444"/>
+          <w:sz w:val="20"/>
+          <w:szCs w:val="20"/>
+          <w:shd w:val="clear" w:color="auto" w:fill="E5E5E5"/>
+        </w:rPr>
+        <w:t> </w:t>
+      </w:r>
+      <w:r>
+        <w:rPr>
+          <w:rStyle w:val="cm-number"/>
+          <w:rFonts w:ascii="Courier New" w:hAnsi="Courier New" w:cs="Courier New"/>
+          <w:color w:val="116644"/>
+          <w:sz w:val="20"/>
+          <w:szCs w:val="20"/>
+          <w:shd w:val="clear" w:color="auto" w:fill="E5E5E5"/>
+        </w:rPr>
+        <w:t>80</w:t>
+      </w:r>
+      <w:r>
+        <w:rPr>
+          <w:rStyle w:val="cm-punctuation"/>
+          <w:rFonts w:ascii="Courier New" w:hAnsi="Courier New" w:cs="Courier New"/>
+          <w:color w:val="444444"/>
+          <w:sz w:val="20"/>
+          <w:szCs w:val="20"/>
+          <w:shd w:val="clear" w:color="auto" w:fill="E5E5E5"/>
+        </w:rPr>
+        <w:t>;</w:t>
+      </w:r>
+    </w:p>
+    <w:p>
+      <w:pPr>
+        <w:rPr>
+          <w:rFonts w:ascii="Arial" w:hAnsi="Arial" w:cs="Arial"/>
+          <w:sz w:val="24"/>
+          <w:szCs w:val="24"/>
+        </w:rPr>
+      </w:pPr>
+      <w:r>
+        <w:rPr>
+          <w:rFonts w:ascii="Arial" w:hAnsi="Arial" w:cs="Arial"/>
+          <w:sz w:val="24"/>
+          <w:szCs w:val="24"/>
+        </w:rPr>
+        <w:t>Quando pessoa cadastrada no registro tiver a idade &gt;= a 80, interesse = saúde.</w:t>
+      </w:r>
+    </w:p>
+    <w:p>
+      <w:pPr>
+        <w:rPr>
+          <w:rFonts w:ascii="Arial" w:hAnsi="Arial" w:cs="Arial"/>
+          <w:sz w:val="24"/>
+          <w:szCs w:val="24"/>
+        </w:rPr>
+      </w:pPr>
+    </w:p>
+    <w:p>
+      <w:pPr>
+        <w:rPr>
+          <w:rFonts w:ascii="Arial" w:hAnsi="Arial" w:cs="Arial"/>
+          <w:sz w:val="24"/>
+          <w:szCs w:val="24"/>
+        </w:rPr>
+      </w:pPr>
+    </w:p>
+    <w:p>
+      <w:pPr>
+        <w:rPr>
+          <w:rFonts w:ascii="Arial" w:hAnsi="Arial" w:cs="Arial"/>
+          <w:sz w:val="24"/>
+          <w:szCs w:val="24"/>
+        </w:rPr>
+      </w:pPr>
+      <w:r>
+        <w:rPr>
+          <w:noProof/>
+        </w:rPr>
+        <w:drawing>
+          <wp:inline distT="0" distB="0" distL="0" distR="0" wp14:anchorId="790E0C2F" wp14:editId="594B295D">
+            <wp:extent cx="6120130" cy="1005840"/>
+            <wp:effectExtent l="0" t="0" r="0" b="3810"/>
+            <wp:docPr id="1433105566" name="Imagem 1" descr="Uma imagem contendo Texto&#10;&#10;Descrição gerada automaticamente"/>
+            <wp:cNvGraphicFramePr>
+              <a:graphicFrameLocks xmlns:a="http://schemas.openxmlformats.org/drawingml/2006/main" noChangeAspect="1"/>
+            </wp:cNvGraphicFramePr>
+            <a:graphic xmlns:a="http://schemas.openxmlformats.org/drawingml/2006/main">
+              <a:graphicData uri="http://schemas.openxmlformats.org/drawingml/2006/picture">
+                <pic:pic xmlns:pic="http://schemas.openxmlformats.org/drawingml/2006/picture">
+                  <pic:nvPicPr>
+                    <pic:cNvPr id="1433105566" name="Imagem 1" descr="Uma imagem contendo Texto&#10;&#10;Descrição gerada automaticamente"/>
+                    <pic:cNvPicPr/>
+                  </pic:nvPicPr>
+                  <pic:blipFill>
+                    <a:blip r:embed="rId124"/>
+                    <a:stretch>
+                      <a:fillRect/>
+                    </a:stretch>
+                  </pic:blipFill>
+                  <pic:spPr>
+                    <a:xfrm>
+                      <a:off x="0" y="0"/>
+                      <a:ext cx="6120130" cy="1005840"/>
+                    </a:xfrm>
+                    <a:prstGeom prst="rect">
+                      <a:avLst/>
+                    </a:prstGeom>
+                  </pic:spPr>
+                </pic:pic>
+              </a:graphicData>
+            </a:graphic>
+          </wp:inline>
+        </w:drawing>
+      </w:r>
+    </w:p>
+    <w:p>
+      <w:pPr>
+        <w:rPr>
+          <w:rFonts w:ascii="Arial" w:hAnsi="Arial" w:cs="Arial"/>
+          <w:sz w:val="24"/>
+          <w:szCs w:val="24"/>
+        </w:rPr>
+      </w:pPr>
+      <w:r>
+        <w:rPr>
+          <w:rFonts w:ascii="Arial" w:hAnsi="Arial" w:cs="Arial"/>
+          <w:sz w:val="24"/>
+          <w:szCs w:val="24"/>
+        </w:rPr>
+        <w:t xml:space="preserve">Quando </w:t>
+      </w:r>
+      <w:proofErr w:type="spellStart"/>
+      <w:r>
+        <w:rPr>
+          <w:rFonts w:ascii="Arial" w:hAnsi="Arial" w:cs="Arial"/>
+          <w:sz w:val="24"/>
+          <w:szCs w:val="24"/>
+        </w:rPr>
+        <w:t>id_aluno</w:t>
+      </w:r>
+      <w:proofErr w:type="spellEnd"/>
+      <w:r>
+        <w:rPr>
+          <w:rFonts w:ascii="Arial" w:hAnsi="Arial" w:cs="Arial"/>
+          <w:sz w:val="24"/>
+          <w:szCs w:val="24"/>
+        </w:rPr>
+        <w:t xml:space="preserve"> for =18, </w:t>
+      </w:r>
+      <w:r>
+        <w:rPr>
+          <w:rFonts w:ascii="Arial" w:hAnsi="Arial" w:cs="Arial"/>
+          <w:sz w:val="24"/>
+          <w:szCs w:val="24"/>
+        </w:rPr>
+        <w:t>os seguintes dados serão atribuídos ao respectivo registro:</w:t>
+      </w:r>
+    </w:p>
+    <w:p>
+      <w:pPr>
+        <w:rPr>
+          <w:rFonts w:ascii="Arial" w:hAnsi="Arial" w:cs="Arial"/>
+          <w:sz w:val="24"/>
+          <w:szCs w:val="24"/>
+        </w:rPr>
+      </w:pPr>
+      <w:r>
+        <w:rPr>
+          <w:rFonts w:ascii="Arial" w:hAnsi="Arial" w:cs="Arial"/>
+          <w:sz w:val="24"/>
+          <w:szCs w:val="24"/>
+        </w:rPr>
+        <w:t xml:space="preserve">Nome = ‘Ana’, idade = 17, </w:t>
+      </w:r>
+      <w:proofErr w:type="spellStart"/>
+      <w:r>
+        <w:rPr>
+          <w:rFonts w:ascii="Arial" w:hAnsi="Arial" w:cs="Arial"/>
+          <w:sz w:val="24"/>
+          <w:szCs w:val="24"/>
+        </w:rPr>
+        <w:t>email</w:t>
+      </w:r>
+      <w:proofErr w:type="spellEnd"/>
+      <w:r>
+        <w:rPr>
+          <w:rFonts w:ascii="Arial" w:hAnsi="Arial" w:cs="Arial"/>
+          <w:sz w:val="24"/>
+          <w:szCs w:val="24"/>
+        </w:rPr>
+        <w:t xml:space="preserve"> = ‘aninha@gmail.com’.</w:t>
+      </w:r>
+    </w:p>
+    <w:p>
+      <w:pPr>
+        <w:rPr>
+          <w:rFonts w:ascii="Arial" w:hAnsi="Arial" w:cs="Arial"/>
+          <w:sz w:val="24"/>
+          <w:szCs w:val="24"/>
+        </w:rPr>
+      </w:pPr>
+    </w:p>
+    <w:p>
+      <w:pPr>
+        <w:rPr>
+          <w:rFonts w:ascii="Arial" w:hAnsi="Arial" w:cs="Arial"/>
+          <w:b/>
+          <w:bCs/>
+          <w:sz w:val="24"/>
+          <w:szCs w:val="24"/>
+        </w:rPr>
+      </w:pPr>
+      <w:r>
+        <w:rPr>
+          <w:rFonts w:ascii="Arial" w:hAnsi="Arial" w:cs="Arial"/>
+          <w:b/>
+          <w:bCs/>
+          <w:sz w:val="24"/>
+          <w:szCs w:val="24"/>
+        </w:rPr>
+        <w:t>Conectar operadores de comparação através de operadores lógicos</w:t>
+      </w:r>
+    </w:p>
+    <w:p>
+      <w:pPr>
+        <w:rPr>
+          <w:rFonts w:ascii="Arial" w:hAnsi="Arial" w:cs="Arial"/>
+          <w:b/>
+          <w:bCs/>
+          <w:sz w:val="24"/>
+          <w:szCs w:val="24"/>
+        </w:rPr>
+      </w:pPr>
+      <w:r>
+        <w:rPr>
+          <w:noProof/>
+        </w:rPr>
+        <w:drawing>
+          <wp:inline distT="0" distB="0" distL="0" distR="0" wp14:anchorId="3DDFD568" wp14:editId="6949E836">
+            <wp:extent cx="6120130" cy="716915"/>
+            <wp:effectExtent l="0" t="0" r="0" b="6985"/>
+            <wp:docPr id="592763643" name="Imagem 1"/>
+            <wp:cNvGraphicFramePr>
+              <a:graphicFrameLocks xmlns:a="http://schemas.openxmlformats.org/drawingml/2006/main" noChangeAspect="1"/>
+            </wp:cNvGraphicFramePr>
+            <a:graphic xmlns:a="http://schemas.openxmlformats.org/drawingml/2006/main">
+              <a:graphicData uri="http://schemas.openxmlformats.org/drawingml/2006/picture">
+                <pic:pic xmlns:pic="http://schemas.openxmlformats.org/drawingml/2006/picture">
+                  <pic:nvPicPr>
+                    <pic:cNvPr id="592763643" name=""/>
+                    <pic:cNvPicPr/>
+                  </pic:nvPicPr>
+                  <pic:blipFill>
+                    <a:blip r:embed="rId125"/>
+                    <a:stretch>
+                      <a:fillRect/>
+                    </a:stretch>
+                  </pic:blipFill>
+                  <pic:spPr>
+                    <a:xfrm>
+                      <a:off x="0" y="0"/>
+                      <a:ext cx="6120130" cy="716915"/>
+                    </a:xfrm>
+                    <a:prstGeom prst="rect">
+                      <a:avLst/>
+                    </a:prstGeom>
+                  </pic:spPr>
+                </pic:pic>
+              </a:graphicData>
+            </a:graphic>
+          </wp:inline>
+        </w:drawing>
+      </w:r>
+    </w:p>
+    <w:p>
+      <w:pPr>
+        <w:rPr>
+          <w:rFonts w:ascii="Arial" w:hAnsi="Arial" w:cs="Arial"/>
+          <w:sz w:val="24"/>
+          <w:szCs w:val="24"/>
+        </w:rPr>
+      </w:pPr>
+      <w:r>
+        <w:rPr>
+          <w:rFonts w:ascii="Arial" w:hAnsi="Arial" w:cs="Arial"/>
+          <w:sz w:val="24"/>
+          <w:szCs w:val="24"/>
+        </w:rPr>
+        <w:t xml:space="preserve">Quando a idade for entre </w:t>
+      </w:r>
+      <w:r>
+        <w:rPr>
+          <w:rFonts w:ascii="Arial" w:hAnsi="Arial" w:cs="Arial"/>
+          <w:b/>
+          <w:bCs/>
+          <w:sz w:val="24"/>
+          <w:szCs w:val="24"/>
+        </w:rPr>
+        <w:t>18 e 25</w:t>
+      </w:r>
+      <w:r>
+        <w:rPr>
+          <w:rFonts w:ascii="Arial" w:hAnsi="Arial" w:cs="Arial"/>
+          <w:sz w:val="24"/>
+          <w:szCs w:val="24"/>
+        </w:rPr>
+        <w:t xml:space="preserve"> </w:t>
+      </w:r>
+      <w:r>
+        <w:rPr>
+          <w:rFonts w:ascii="Arial" w:hAnsi="Arial" w:cs="Arial"/>
+          <w:b/>
+          <w:bCs/>
+          <w:sz w:val="24"/>
+          <w:szCs w:val="24"/>
+        </w:rPr>
+        <w:t>e</w:t>
+      </w:r>
+      <w:r>
+        <w:rPr>
+          <w:rFonts w:ascii="Arial" w:hAnsi="Arial" w:cs="Arial"/>
+          <w:sz w:val="24"/>
+          <w:szCs w:val="24"/>
+        </w:rPr>
+        <w:t xml:space="preserve"> o estado for </w:t>
+      </w:r>
+      <w:r>
+        <w:rPr>
+          <w:rFonts w:ascii="Arial" w:hAnsi="Arial" w:cs="Arial"/>
+          <w:b/>
+          <w:bCs/>
+          <w:sz w:val="24"/>
+          <w:szCs w:val="24"/>
+        </w:rPr>
+        <w:t>‘PA’</w:t>
+      </w:r>
+      <w:r>
+        <w:rPr>
+          <w:rFonts w:ascii="Arial" w:hAnsi="Arial" w:cs="Arial"/>
+          <w:sz w:val="24"/>
+          <w:szCs w:val="24"/>
+        </w:rPr>
+        <w:t>, muda o nome para Maria.</w:t>
       </w:r>
     </w:p>
     <w:sectPr>

</xml_diff>

<commit_message>
DELETE - Excluindo registros
</commit_message>
<xml_diff>
--- a/MySQL.docx
+++ b/MySQL.docx
@@ -24028,7 +24028,7 @@
           </mc:Choice>
           <mc:Fallback>
             <w:pict>
-              <v:shapetype w14:anchorId="4BC347DB" id="_x0000_t75" coordsize="21600,21600" o:spt="75" o:preferrelative="t" path="m@4@5l@4@11@9@11@9@5xe" filled="f" stroked="f">
+              <v:shapetype w14:anchorId="6302CB3B" id="_x0000_t75" coordsize="21600,21600" o:spt="75" o:preferrelative="t" path="m@4@5l@4@11@9@11@9@5xe" filled="f" stroked="f">
                 <v:stroke joinstyle="miter"/>
                 <v:formulas>
                   <v:f eqn="if lineDrawn pixelLineWidth 0"/>
@@ -26109,6 +26109,566 @@
           <w:szCs w:val="24"/>
         </w:rPr>
         <w:t>, muda o nome para Maria.</w:t>
+      </w:r>
+    </w:p>
+    <w:p>
+      <w:pPr>
+        <w:rPr>
+          <w:rFonts w:ascii="Arial" w:hAnsi="Arial" w:cs="Arial"/>
+          <w:sz w:val="24"/>
+          <w:szCs w:val="24"/>
+        </w:rPr>
+      </w:pPr>
+    </w:p>
+    <w:p>
+      <w:pPr>
+        <w:rPr>
+          <w:rFonts w:ascii="Arial" w:hAnsi="Arial" w:cs="Arial"/>
+          <w:sz w:val="24"/>
+          <w:szCs w:val="24"/>
+        </w:rPr>
+      </w:pPr>
+    </w:p>
+    <w:p>
+      <w:pPr>
+        <w:rPr>
+          <w:rFonts w:ascii="Arial" w:hAnsi="Arial" w:cs="Arial"/>
+          <w:b/>
+          <w:bCs/>
+          <w:sz w:val="32"/>
+          <w:szCs w:val="32"/>
+        </w:rPr>
+      </w:pPr>
+      <w:r>
+        <w:rPr>
+          <w:rFonts w:ascii="Arial" w:hAnsi="Arial" w:cs="Arial"/>
+          <w:b/>
+          <w:bCs/>
+          <w:sz w:val="32"/>
+          <w:szCs w:val="32"/>
+        </w:rPr>
+        <w:t>DELETE – Excluindo registros</w:t>
+      </w:r>
+    </w:p>
+    <w:p>
+      <w:pPr>
+        <w:rPr>
+          <w:rFonts w:ascii="Arial" w:hAnsi="Arial" w:cs="Arial"/>
+          <w:b/>
+          <w:bCs/>
+          <w:sz w:val="24"/>
+          <w:szCs w:val="24"/>
+        </w:rPr>
+      </w:pPr>
+      <w:r>
+        <w:rPr>
+          <w:rFonts w:ascii="Arial" w:hAnsi="Arial" w:cs="Arial"/>
+          <w:b/>
+          <w:bCs/>
+          <w:sz w:val="24"/>
+          <w:szCs w:val="24"/>
+        </w:rPr>
+        <w:t xml:space="preserve">Essa instrução faz parte do subconjunto de instruções do SQL – DML (Data </w:t>
+      </w:r>
+      <w:proofErr w:type="spellStart"/>
+      <w:r>
+        <w:rPr>
+          <w:rFonts w:ascii="Arial" w:hAnsi="Arial" w:cs="Arial"/>
+          <w:b/>
+          <w:bCs/>
+          <w:sz w:val="24"/>
+          <w:szCs w:val="24"/>
+        </w:rPr>
+        <w:t>Manipulation</w:t>
+      </w:r>
+      <w:proofErr w:type="spellEnd"/>
+      <w:r>
+        <w:rPr>
+          <w:rFonts w:ascii="Arial" w:hAnsi="Arial" w:cs="Arial"/>
+          <w:b/>
+          <w:bCs/>
+          <w:sz w:val="24"/>
+          <w:szCs w:val="24"/>
+        </w:rPr>
+        <w:t xml:space="preserve"> </w:t>
+      </w:r>
+      <w:proofErr w:type="spellStart"/>
+      <w:r>
+        <w:rPr>
+          <w:rFonts w:ascii="Arial" w:hAnsi="Arial" w:cs="Arial"/>
+          <w:b/>
+          <w:bCs/>
+          <w:sz w:val="24"/>
+          <w:szCs w:val="24"/>
+        </w:rPr>
+        <w:t>Language</w:t>
+      </w:r>
+      <w:proofErr w:type="spellEnd"/>
+      <w:r>
+        <w:rPr>
+          <w:rFonts w:ascii="Arial" w:hAnsi="Arial" w:cs="Arial"/>
+          <w:b/>
+          <w:bCs/>
+          <w:sz w:val="24"/>
+          <w:szCs w:val="24"/>
+        </w:rPr>
+        <w:t>). Comando para manipulação de dados.</w:t>
+      </w:r>
+    </w:p>
+    <w:p>
+      <w:pPr>
+        <w:rPr>
+          <w:rFonts w:ascii="Arial" w:hAnsi="Arial" w:cs="Arial"/>
+          <w:b/>
+          <w:bCs/>
+          <w:sz w:val="24"/>
+          <w:szCs w:val="24"/>
+        </w:rPr>
+      </w:pPr>
+    </w:p>
+    <w:p>
+      <w:pPr>
+        <w:rPr>
+          <w:rFonts w:ascii="Arial" w:hAnsi="Arial" w:cs="Arial"/>
+          <w:b/>
+          <w:bCs/>
+          <w:sz w:val="24"/>
+          <w:szCs w:val="24"/>
+        </w:rPr>
+      </w:pPr>
+      <w:r>
+        <w:rPr>
+          <w:rFonts w:ascii="Arial" w:hAnsi="Arial" w:cs="Arial"/>
+          <w:b/>
+          <w:bCs/>
+          <w:sz w:val="24"/>
+          <w:szCs w:val="24"/>
+        </w:rPr>
+        <w:t>DELETE FROM</w:t>
+      </w:r>
+    </w:p>
+    <w:p>
+      <w:pPr>
+        <w:rPr>
+          <w:rFonts w:ascii="Arial" w:hAnsi="Arial" w:cs="Arial"/>
+          <w:sz w:val="24"/>
+          <w:szCs w:val="24"/>
+        </w:rPr>
+      </w:pPr>
+      <w:r>
+        <w:rPr>
+          <w:rFonts w:ascii="Arial" w:hAnsi="Arial" w:cs="Arial"/>
+          <w:b/>
+          <w:bCs/>
+          <w:sz w:val="24"/>
+          <w:szCs w:val="24"/>
+        </w:rPr>
+        <w:tab/>
+      </w:r>
+      <w:r>
+        <w:rPr>
+          <w:rFonts w:ascii="Arial" w:hAnsi="Arial" w:cs="Arial"/>
+          <w:sz w:val="24"/>
+          <w:szCs w:val="24"/>
+        </w:rPr>
+        <w:t>&lt;tabela&gt;</w:t>
+      </w:r>
+    </w:p>
+    <w:p>
+      <w:pPr>
+        <w:rPr>
+          <w:rFonts w:ascii="Arial" w:hAnsi="Arial" w:cs="Arial"/>
+          <w:b/>
+          <w:bCs/>
+          <w:sz w:val="24"/>
+          <w:szCs w:val="24"/>
+        </w:rPr>
+      </w:pPr>
+      <w:r>
+        <w:rPr>
+          <w:rFonts w:ascii="Arial" w:hAnsi="Arial" w:cs="Arial"/>
+          <w:b/>
+          <w:bCs/>
+          <w:sz w:val="24"/>
+          <w:szCs w:val="24"/>
+        </w:rPr>
+        <w:t>WHERE</w:t>
+      </w:r>
+    </w:p>
+    <w:p>
+      <w:pPr>
+        <w:rPr>
+          <w:rFonts w:ascii="Arial" w:hAnsi="Arial" w:cs="Arial"/>
+          <w:sz w:val="24"/>
+          <w:szCs w:val="24"/>
+        </w:rPr>
+      </w:pPr>
+      <w:r>
+        <w:rPr>
+          <w:rFonts w:ascii="Arial" w:hAnsi="Arial" w:cs="Arial"/>
+          <w:b/>
+          <w:bCs/>
+          <w:sz w:val="24"/>
+          <w:szCs w:val="24"/>
+        </w:rPr>
+        <w:tab/>
+      </w:r>
+      <w:r>
+        <w:rPr>
+          <w:rFonts w:ascii="Arial" w:hAnsi="Arial" w:cs="Arial"/>
+          <w:sz w:val="24"/>
+          <w:szCs w:val="24"/>
+        </w:rPr>
+        <w:t>&lt;filtro(s)&gt;</w:t>
+      </w:r>
+    </w:p>
+    <w:p>
+      <w:pPr>
+        <w:rPr>
+          <w:rFonts w:ascii="Arial" w:hAnsi="Arial" w:cs="Arial"/>
+          <w:sz w:val="24"/>
+          <w:szCs w:val="24"/>
+        </w:rPr>
+      </w:pPr>
+    </w:p>
+    <w:p>
+      <w:pPr>
+        <w:rPr>
+          <w:rFonts w:ascii="Arial" w:hAnsi="Arial" w:cs="Arial"/>
+          <w:sz w:val="24"/>
+          <w:szCs w:val="24"/>
+        </w:rPr>
+      </w:pPr>
+      <w:r>
+        <w:rPr>
+          <w:rFonts w:ascii="Arial" w:hAnsi="Arial" w:cs="Arial"/>
+          <w:sz w:val="24"/>
+          <w:szCs w:val="24"/>
+        </w:rPr>
+        <w:t>Serão removidos os registros que idade for uma das citadas e interesse for igual a ‘Esporte’.</w:t>
+      </w:r>
+    </w:p>
+    <w:p>
+      <w:pPr>
+        <w:rPr>
+          <w:rFonts w:ascii="Arial" w:hAnsi="Arial" w:cs="Arial"/>
+          <w:b/>
+          <w:bCs/>
+          <w:sz w:val="24"/>
+          <w:szCs w:val="24"/>
+        </w:rPr>
+      </w:pPr>
+      <w:hyperlink r:id="rId126" w:tgtFrame="mysql_doc" w:history="1">
+        <w:r>
+          <w:rPr>
+            <w:rStyle w:val="Hyperlink"/>
+            <w:rFonts w:ascii="Courier New" w:hAnsi="Courier New" w:cs="Courier New"/>
+            <w:sz w:val="20"/>
+            <w:szCs w:val="20"/>
+            <w:shd w:val="clear" w:color="auto" w:fill="E5E5E5"/>
+          </w:rPr>
+          <w:t>DELETE</w:t>
+        </w:r>
+      </w:hyperlink>
+      <w:r>
+        <w:rPr>
+          <w:rFonts w:ascii="Courier New" w:hAnsi="Courier New" w:cs="Courier New"/>
+          <w:color w:val="444444"/>
+          <w:sz w:val="20"/>
+          <w:szCs w:val="20"/>
+          <w:shd w:val="clear" w:color="auto" w:fill="E5E5E5"/>
+        </w:rPr>
+        <w:t> </w:t>
+      </w:r>
+      <w:r>
+        <w:rPr>
+          <w:rStyle w:val="cm-keyword"/>
+          <w:rFonts w:ascii="Courier New" w:hAnsi="Courier New" w:cs="Courier New"/>
+          <w:color w:val="770088"/>
+          <w:sz w:val="20"/>
+          <w:szCs w:val="20"/>
+          <w:shd w:val="clear" w:color="auto" w:fill="E5E5E5"/>
+        </w:rPr>
+        <w:t>FROM</w:t>
+      </w:r>
+      <w:r>
+        <w:rPr>
+          <w:rFonts w:ascii="Courier New" w:hAnsi="Courier New" w:cs="Courier New"/>
+          <w:color w:val="444444"/>
+          <w:sz w:val="20"/>
+          <w:szCs w:val="20"/>
+          <w:shd w:val="clear" w:color="auto" w:fill="E5E5E5"/>
+        </w:rPr>
+        <w:t> tb_alunos </w:t>
+      </w:r>
+      <w:r>
+        <w:rPr>
+          <w:rStyle w:val="cm-keyword"/>
+          <w:rFonts w:ascii="Courier New" w:hAnsi="Courier New" w:cs="Courier New"/>
+          <w:color w:val="770088"/>
+          <w:sz w:val="20"/>
+          <w:szCs w:val="20"/>
+          <w:shd w:val="clear" w:color="auto" w:fill="E5E5E5"/>
+        </w:rPr>
+        <w:t>WHERE</w:t>
+      </w:r>
+      <w:r>
+        <w:rPr>
+          <w:rFonts w:ascii="Courier New" w:hAnsi="Courier New" w:cs="Courier New"/>
+          <w:color w:val="444444"/>
+          <w:sz w:val="20"/>
+          <w:szCs w:val="20"/>
+          <w:shd w:val="clear" w:color="auto" w:fill="E5E5E5"/>
+        </w:rPr>
+        <w:t> idade </w:t>
+      </w:r>
+      <w:hyperlink r:id="rId127" w:tgtFrame="mysql_doc" w:history="1">
+        <w:r>
+          <w:rPr>
+            <w:rStyle w:val="Hyperlink"/>
+            <w:rFonts w:ascii="Courier New" w:hAnsi="Courier New" w:cs="Courier New"/>
+            <w:sz w:val="20"/>
+            <w:szCs w:val="20"/>
+            <w:shd w:val="clear" w:color="auto" w:fill="E5E5E5"/>
+          </w:rPr>
+          <w:t>IN</w:t>
+        </w:r>
+      </w:hyperlink>
+      <w:r>
+        <w:rPr>
+          <w:rStyle w:val="cm-bracket"/>
+          <w:rFonts w:ascii="Courier New" w:hAnsi="Courier New" w:cs="Courier New"/>
+          <w:color w:val="999977"/>
+          <w:sz w:val="20"/>
+          <w:szCs w:val="20"/>
+          <w:shd w:val="clear" w:color="auto" w:fill="E5E5E5"/>
+        </w:rPr>
+        <w:t>(</w:t>
+      </w:r>
+      <w:r>
+        <w:rPr>
+          <w:rStyle w:val="cm-number"/>
+          <w:rFonts w:ascii="Courier New" w:hAnsi="Courier New" w:cs="Courier New"/>
+          <w:color w:val="116644"/>
+          <w:sz w:val="20"/>
+          <w:szCs w:val="20"/>
+          <w:shd w:val="clear" w:color="auto" w:fill="E5E5E5"/>
+        </w:rPr>
+        <w:t>10</w:t>
+      </w:r>
+      <w:r>
+        <w:rPr>
+          <w:rStyle w:val="cm-punctuation"/>
+          <w:rFonts w:ascii="Courier New" w:hAnsi="Courier New" w:cs="Courier New"/>
+          <w:color w:val="444444"/>
+          <w:sz w:val="20"/>
+          <w:szCs w:val="20"/>
+          <w:shd w:val="clear" w:color="auto" w:fill="E5E5E5"/>
+        </w:rPr>
+        <w:t>,</w:t>
+      </w:r>
+      <w:r>
+        <w:rPr>
+          <w:rFonts w:ascii="Courier New" w:hAnsi="Courier New" w:cs="Courier New"/>
+          <w:color w:val="444444"/>
+          <w:sz w:val="20"/>
+          <w:szCs w:val="20"/>
+          <w:shd w:val="clear" w:color="auto" w:fill="E5E5E5"/>
+        </w:rPr>
+        <w:t> </w:t>
+      </w:r>
+      <w:r>
+        <w:rPr>
+          <w:rStyle w:val="cm-number"/>
+          <w:rFonts w:ascii="Courier New" w:hAnsi="Courier New" w:cs="Courier New"/>
+          <w:color w:val="116644"/>
+          <w:sz w:val="20"/>
+          <w:szCs w:val="20"/>
+          <w:shd w:val="clear" w:color="auto" w:fill="E5E5E5"/>
+        </w:rPr>
+        <w:t>18</w:t>
+      </w:r>
+      <w:r>
+        <w:rPr>
+          <w:rStyle w:val="cm-punctuation"/>
+          <w:rFonts w:ascii="Courier New" w:hAnsi="Courier New" w:cs="Courier New"/>
+          <w:color w:val="444444"/>
+          <w:sz w:val="20"/>
+          <w:szCs w:val="20"/>
+          <w:shd w:val="clear" w:color="auto" w:fill="E5E5E5"/>
+        </w:rPr>
+        <w:t>,</w:t>
+      </w:r>
+      <w:r>
+        <w:rPr>
+          <w:rFonts w:ascii="Courier New" w:hAnsi="Courier New" w:cs="Courier New"/>
+          <w:color w:val="444444"/>
+          <w:sz w:val="20"/>
+          <w:szCs w:val="20"/>
+          <w:shd w:val="clear" w:color="auto" w:fill="E5E5E5"/>
+        </w:rPr>
+        <w:t> </w:t>
+      </w:r>
+      <w:r>
+        <w:rPr>
+          <w:rStyle w:val="cm-number"/>
+          <w:rFonts w:ascii="Courier New" w:hAnsi="Courier New" w:cs="Courier New"/>
+          <w:color w:val="116644"/>
+          <w:sz w:val="20"/>
+          <w:szCs w:val="20"/>
+          <w:shd w:val="clear" w:color="auto" w:fill="E5E5E5"/>
+        </w:rPr>
+        <w:t>22</w:t>
+      </w:r>
+      <w:r>
+        <w:rPr>
+          <w:rStyle w:val="cm-punctuation"/>
+          <w:rFonts w:ascii="Courier New" w:hAnsi="Courier New" w:cs="Courier New"/>
+          <w:color w:val="444444"/>
+          <w:sz w:val="20"/>
+          <w:szCs w:val="20"/>
+          <w:shd w:val="clear" w:color="auto" w:fill="E5E5E5"/>
+        </w:rPr>
+        <w:t>,</w:t>
+      </w:r>
+      <w:r>
+        <w:rPr>
+          <w:rFonts w:ascii="Courier New" w:hAnsi="Courier New" w:cs="Courier New"/>
+          <w:color w:val="444444"/>
+          <w:sz w:val="20"/>
+          <w:szCs w:val="20"/>
+          <w:shd w:val="clear" w:color="auto" w:fill="E5E5E5"/>
+        </w:rPr>
+        <w:t> </w:t>
+      </w:r>
+      <w:r>
+        <w:rPr>
+          <w:rStyle w:val="cm-number"/>
+          <w:rFonts w:ascii="Courier New" w:hAnsi="Courier New" w:cs="Courier New"/>
+          <w:color w:val="116644"/>
+          <w:sz w:val="20"/>
+          <w:szCs w:val="20"/>
+          <w:shd w:val="clear" w:color="auto" w:fill="E5E5E5"/>
+        </w:rPr>
+        <w:t>28</w:t>
+      </w:r>
+      <w:r>
+        <w:rPr>
+          <w:rStyle w:val="cm-punctuation"/>
+          <w:rFonts w:ascii="Courier New" w:hAnsi="Courier New" w:cs="Courier New"/>
+          <w:color w:val="444444"/>
+          <w:sz w:val="20"/>
+          <w:szCs w:val="20"/>
+          <w:shd w:val="clear" w:color="auto" w:fill="E5E5E5"/>
+        </w:rPr>
+        <w:t>,</w:t>
+      </w:r>
+      <w:r>
+        <w:rPr>
+          <w:rFonts w:ascii="Courier New" w:hAnsi="Courier New" w:cs="Courier New"/>
+          <w:color w:val="444444"/>
+          <w:sz w:val="20"/>
+          <w:szCs w:val="20"/>
+          <w:shd w:val="clear" w:color="auto" w:fill="E5E5E5"/>
+        </w:rPr>
+        <w:t> </w:t>
+      </w:r>
+      <w:r>
+        <w:rPr>
+          <w:rStyle w:val="cm-number"/>
+          <w:rFonts w:ascii="Courier New" w:hAnsi="Courier New" w:cs="Courier New"/>
+          <w:color w:val="116644"/>
+          <w:sz w:val="20"/>
+          <w:szCs w:val="20"/>
+          <w:shd w:val="clear" w:color="auto" w:fill="E5E5E5"/>
+        </w:rPr>
+        <w:t>34</w:t>
+      </w:r>
+      <w:r>
+        <w:rPr>
+          <w:rStyle w:val="cm-bracket"/>
+          <w:rFonts w:ascii="Courier New" w:hAnsi="Courier New" w:cs="Courier New"/>
+          <w:color w:val="999977"/>
+          <w:sz w:val="20"/>
+          <w:szCs w:val="20"/>
+          <w:shd w:val="clear" w:color="auto" w:fill="E5E5E5"/>
+        </w:rPr>
+        <w:t>)</w:t>
+      </w:r>
+      <w:r>
+        <w:rPr>
+          <w:rFonts w:ascii="Courier New" w:hAnsi="Courier New" w:cs="Courier New"/>
+          <w:color w:val="444444"/>
+          <w:sz w:val="20"/>
+          <w:szCs w:val="20"/>
+          <w:shd w:val="clear" w:color="auto" w:fill="E5E5E5"/>
+        </w:rPr>
+        <w:t> </w:t>
+      </w:r>
+      <w:hyperlink r:id="rId128" w:tgtFrame="mysql_doc" w:history="1">
+        <w:r>
+          <w:rPr>
+            <w:rStyle w:val="Hyperlink"/>
+            <w:rFonts w:ascii="Courier New" w:hAnsi="Courier New" w:cs="Courier New"/>
+            <w:sz w:val="20"/>
+            <w:szCs w:val="20"/>
+            <w:shd w:val="clear" w:color="auto" w:fill="E5E5E5"/>
+          </w:rPr>
+          <w:t>AND</w:t>
+        </w:r>
+      </w:hyperlink>
+      <w:r>
+        <w:rPr>
+          <w:rFonts w:ascii="Courier New" w:hAnsi="Courier New" w:cs="Courier New"/>
+          <w:color w:val="444444"/>
+          <w:sz w:val="20"/>
+          <w:szCs w:val="20"/>
+          <w:shd w:val="clear" w:color="auto" w:fill="E5E5E5"/>
+        </w:rPr>
+        <w:t> interesse </w:t>
+      </w:r>
+      <w:r>
+        <w:rPr>
+          <w:rStyle w:val="cm-operator"/>
+          <w:rFonts w:ascii="Courier New" w:hAnsi="Courier New" w:cs="Courier New"/>
+          <w:color w:val="FF00FF"/>
+          <w:sz w:val="20"/>
+          <w:szCs w:val="20"/>
+          <w:shd w:val="clear" w:color="auto" w:fill="E5E5E5"/>
+        </w:rPr>
+        <w:t>=</w:t>
+      </w:r>
+      <w:r>
+        <w:rPr>
+          <w:rFonts w:ascii="Courier New" w:hAnsi="Courier New" w:cs="Courier New"/>
+          <w:color w:val="444444"/>
+          <w:sz w:val="20"/>
+          <w:szCs w:val="20"/>
+          <w:shd w:val="clear" w:color="auto" w:fill="E5E5E5"/>
+        </w:rPr>
+        <w:t> </w:t>
+      </w:r>
+      <w:r>
+        <w:rPr>
+          <w:rStyle w:val="cm-string"/>
+          <w:rFonts w:ascii="Courier New" w:hAnsi="Courier New" w:cs="Courier New"/>
+          <w:color w:val="AA1111"/>
+          <w:sz w:val="20"/>
+          <w:szCs w:val="20"/>
+          <w:shd w:val="clear" w:color="auto" w:fill="E5E5E5"/>
+        </w:rPr>
+        <w:t>'Esporte'</w:t>
+      </w:r>
+      <w:r>
+        <w:rPr>
+          <w:rStyle w:val="cm-punctuation"/>
+          <w:rFonts w:ascii="Courier New" w:hAnsi="Courier New" w:cs="Courier New"/>
+          <w:color w:val="444444"/>
+          <w:sz w:val="20"/>
+          <w:szCs w:val="20"/>
+          <w:shd w:val="clear" w:color="auto" w:fill="E5E5E5"/>
+        </w:rPr>
+        <w:t>;</w:t>
       </w:r>
     </w:p>
     <w:sectPr>

</xml_diff>

<commit_message>
chave primaria/estrangeira + projeto-lojavirtual
</commit_message>
<xml_diff>
--- a/MySQL.docx
+++ b/MySQL.docx
@@ -27155,22 +27155,23 @@
           <w:szCs w:val="24"/>
         </w:rPr>
       </w:pPr>
-    </w:p>
-    <w:p>
-      <w:pPr>
-        <w:rPr>
-          <w:rFonts w:ascii="Arial" w:hAnsi="Arial" w:cs="Arial"/>
-          <w:sz w:val="24"/>
-          <w:szCs w:val="24"/>
-        </w:rPr>
-      </w:pPr>
-      <w:r>
-        <w:rPr>
-          <w:rFonts w:ascii="Arial" w:hAnsi="Arial" w:cs="Arial"/>
-          <w:sz w:val="24"/>
-          <w:szCs w:val="24"/>
-        </w:rPr>
-        <w:t xml:space="preserve">Chave estrangeira </w:t>
+      <w:r>
+        <w:rPr>
+          <w:rFonts w:ascii="Arial" w:hAnsi="Arial" w:cs="Arial"/>
+          <w:b/>
+          <w:bCs/>
+          <w:sz w:val="24"/>
+          <w:szCs w:val="24"/>
+        </w:rPr>
+        <w:t>Chave estrangeira</w:t>
+      </w:r>
+      <w:r>
+        <w:rPr>
+          <w:rFonts w:ascii="Arial" w:hAnsi="Arial" w:cs="Arial"/>
+          <w:sz w:val="24"/>
+          <w:szCs w:val="24"/>
+        </w:rPr>
+        <w:t xml:space="preserve"> </w:t>
       </w:r>
       <w:r>
         <w:rPr>
@@ -27187,6 +27188,2095 @@
           <w:szCs w:val="24"/>
         </w:rPr>
         <w:t>.</w:t>
+      </w:r>
+    </w:p>
+    <w:p>
+      <w:pPr>
+        <w:rPr>
+          <w:rFonts w:ascii="Arial" w:hAnsi="Arial" w:cs="Arial"/>
+          <w:sz w:val="24"/>
+          <w:szCs w:val="24"/>
+        </w:rPr>
+      </w:pPr>
+    </w:p>
+    <w:p>
+      <w:pPr>
+        <w:rPr>
+          <w:rFonts w:ascii="Arial" w:hAnsi="Arial" w:cs="Arial"/>
+          <w:sz w:val="24"/>
+          <w:szCs w:val="24"/>
+        </w:rPr>
+      </w:pPr>
+    </w:p>
+    <w:p>
+      <w:pPr>
+        <w:rPr>
+          <w:rFonts w:ascii="Arial" w:hAnsi="Arial" w:cs="Arial"/>
+          <w:b/>
+          <w:bCs/>
+          <w:sz w:val="32"/>
+          <w:szCs w:val="32"/>
+        </w:rPr>
+      </w:pPr>
+      <w:r>
+        <w:rPr>
+          <w:rFonts w:ascii="Arial" w:hAnsi="Arial" w:cs="Arial"/>
+          <w:sz w:val="24"/>
+          <w:szCs w:val="24"/>
+        </w:rPr>
+        <w:t xml:space="preserve"> </w:t>
+      </w:r>
+      <w:r>
+        <w:rPr>
+          <w:rFonts w:ascii="Arial" w:hAnsi="Arial" w:cs="Arial"/>
+          <w:b/>
+          <w:bCs/>
+          <w:sz w:val="32"/>
+          <w:szCs w:val="32"/>
+        </w:rPr>
+        <w:t>Projeto Loja Virtual – Relacionamento Um para Um</w:t>
+      </w:r>
+    </w:p>
+    <w:p>
+      <w:pPr>
+        <w:rPr>
+          <w:rFonts w:ascii="Arial" w:hAnsi="Arial" w:cs="Arial"/>
+          <w:sz w:val="24"/>
+          <w:szCs w:val="24"/>
+        </w:rPr>
+      </w:pPr>
+      <w:r>
+        <w:rPr>
+          <w:rFonts w:ascii="Arial" w:hAnsi="Arial" w:cs="Arial"/>
+          <w:sz w:val="24"/>
+          <w:szCs w:val="24"/>
+        </w:rPr>
+        <w:t>Objetivo: criar estrutura de dados que suporte uma aplicação com a proposta de venda de produtos pela internet;</w:t>
+      </w:r>
+    </w:p>
+    <w:p>
+      <w:pPr>
+        <w:rPr>
+          <w:rFonts w:ascii="Arial" w:hAnsi="Arial" w:cs="Arial"/>
+          <w:sz w:val="24"/>
+          <w:szCs w:val="24"/>
+        </w:rPr>
+      </w:pPr>
+    </w:p>
+    <w:p>
+      <w:pPr>
+        <w:rPr>
+          <w:rFonts w:ascii="Arial" w:hAnsi="Arial" w:cs="Arial"/>
+          <w:sz w:val="24"/>
+          <w:szCs w:val="24"/>
+        </w:rPr>
+      </w:pPr>
+      <w:r>
+        <w:rPr>
+          <w:rFonts w:ascii="Arial" w:hAnsi="Arial" w:cs="Arial"/>
+          <w:sz w:val="24"/>
+          <w:szCs w:val="24"/>
+        </w:rPr>
+        <w:t>Serão criadas 2 tabelas:</w:t>
+      </w:r>
+    </w:p>
+    <w:p>
+      <w:pPr>
+        <w:rPr>
+          <w:rFonts w:ascii="Arial" w:hAnsi="Arial" w:cs="Arial"/>
+          <w:b/>
+          <w:bCs/>
+          <w:sz w:val="24"/>
+          <w:szCs w:val="24"/>
+        </w:rPr>
+      </w:pPr>
+      <w:r>
+        <w:rPr>
+          <w:rFonts w:ascii="Arial" w:hAnsi="Arial" w:cs="Arial"/>
+          <w:b/>
+          <w:bCs/>
+          <w:sz w:val="24"/>
+          <w:szCs w:val="24"/>
+        </w:rPr>
+        <w:t xml:space="preserve">- </w:t>
+      </w:r>
+      <w:proofErr w:type="spellStart"/>
+      <w:proofErr w:type="gramStart"/>
+      <w:r>
+        <w:rPr>
+          <w:rFonts w:ascii="Arial" w:hAnsi="Arial" w:cs="Arial"/>
+          <w:b/>
+          <w:bCs/>
+          <w:sz w:val="24"/>
+          <w:szCs w:val="24"/>
+        </w:rPr>
+        <w:t>tb</w:t>
+      </w:r>
+      <w:proofErr w:type="gramEnd"/>
+      <w:r>
+        <w:rPr>
+          <w:rFonts w:ascii="Arial" w:hAnsi="Arial" w:cs="Arial"/>
+          <w:b/>
+          <w:bCs/>
+          <w:sz w:val="24"/>
+          <w:szCs w:val="24"/>
+        </w:rPr>
+        <w:t>_produtos</w:t>
+      </w:r>
+      <w:proofErr w:type="spellEnd"/>
+      <w:r>
+        <w:rPr>
+          <w:rFonts w:ascii="Arial" w:hAnsi="Arial" w:cs="Arial"/>
+          <w:b/>
+          <w:bCs/>
+          <w:sz w:val="24"/>
+          <w:szCs w:val="24"/>
+        </w:rPr>
+        <w:t>;</w:t>
+      </w:r>
+    </w:p>
+    <w:p>
+      <w:pPr>
+        <w:rPr>
+          <w:rFonts w:ascii="Arial" w:hAnsi="Arial" w:cs="Arial"/>
+          <w:i/>
+          <w:iCs/>
+          <w:sz w:val="24"/>
+          <w:szCs w:val="24"/>
+        </w:rPr>
+      </w:pPr>
+      <w:r>
+        <w:rPr>
+          <w:rFonts w:ascii="Arial" w:hAnsi="Arial" w:cs="Arial"/>
+          <w:i/>
+          <w:iCs/>
+          <w:sz w:val="24"/>
+          <w:szCs w:val="24"/>
+        </w:rPr>
+        <w:t>produto</w:t>
+      </w:r>
+    </w:p>
+    <w:p>
+      <w:pPr>
+        <w:rPr>
+          <w:rFonts w:ascii="Arial" w:hAnsi="Arial" w:cs="Arial"/>
+          <w:i/>
+          <w:iCs/>
+          <w:sz w:val="24"/>
+          <w:szCs w:val="24"/>
+        </w:rPr>
+      </w:pPr>
+      <w:r>
+        <w:rPr>
+          <w:rFonts w:ascii="Arial" w:hAnsi="Arial" w:cs="Arial"/>
+          <w:i/>
+          <w:iCs/>
+          <w:sz w:val="24"/>
+          <w:szCs w:val="24"/>
+        </w:rPr>
+        <w:t>valor</w:t>
+      </w:r>
+    </w:p>
+    <w:p>
+      <w:pPr>
+        <w:rPr>
+          <w:rFonts w:ascii="Arial" w:hAnsi="Arial" w:cs="Arial"/>
+          <w:b/>
+          <w:bCs/>
+          <w:sz w:val="24"/>
+          <w:szCs w:val="24"/>
+        </w:rPr>
+      </w:pPr>
+      <w:r>
+        <w:rPr>
+          <w:rFonts w:ascii="Arial" w:hAnsi="Arial" w:cs="Arial"/>
+          <w:b/>
+          <w:bCs/>
+          <w:sz w:val="24"/>
+          <w:szCs w:val="24"/>
+        </w:rPr>
+        <w:lastRenderedPageBreak/>
+        <w:t xml:space="preserve">- </w:t>
+      </w:r>
+      <w:proofErr w:type="spellStart"/>
+      <w:proofErr w:type="gramStart"/>
+      <w:r>
+        <w:rPr>
+          <w:rFonts w:ascii="Arial" w:hAnsi="Arial" w:cs="Arial"/>
+          <w:b/>
+          <w:bCs/>
+          <w:sz w:val="24"/>
+          <w:szCs w:val="24"/>
+        </w:rPr>
+        <w:t>tb</w:t>
+      </w:r>
+      <w:proofErr w:type="gramEnd"/>
+      <w:r>
+        <w:rPr>
+          <w:rFonts w:ascii="Arial" w:hAnsi="Arial" w:cs="Arial"/>
+          <w:b/>
+          <w:bCs/>
+          <w:sz w:val="24"/>
+          <w:szCs w:val="24"/>
+        </w:rPr>
+        <w:t>_descricoes_tecnica</w:t>
+      </w:r>
+      <w:proofErr w:type="spellEnd"/>
+    </w:p>
+    <w:p>
+      <w:pPr>
+        <w:rPr>
+          <w:rFonts w:ascii="Arial" w:hAnsi="Arial" w:cs="Arial"/>
+          <w:i/>
+          <w:iCs/>
+          <w:sz w:val="24"/>
+          <w:szCs w:val="24"/>
+        </w:rPr>
+      </w:pPr>
+      <w:proofErr w:type="spellStart"/>
+      <w:r>
+        <w:rPr>
+          <w:rFonts w:ascii="Arial" w:hAnsi="Arial" w:cs="Arial"/>
+          <w:i/>
+          <w:iCs/>
+          <w:sz w:val="24"/>
+          <w:szCs w:val="24"/>
+        </w:rPr>
+        <w:t>descricao_tecnica</w:t>
+      </w:r>
+      <w:proofErr w:type="spellEnd"/>
+    </w:p>
+    <w:p>
+      <w:pPr>
+        <w:rPr>
+          <w:rFonts w:ascii="Arial" w:hAnsi="Arial" w:cs="Arial"/>
+          <w:i/>
+          <w:iCs/>
+          <w:sz w:val="24"/>
+          <w:szCs w:val="24"/>
+        </w:rPr>
+      </w:pPr>
+    </w:p>
+    <w:p>
+      <w:pPr>
+        <w:rPr>
+          <w:rFonts w:ascii="Arial" w:hAnsi="Arial" w:cs="Arial"/>
+          <w:i/>
+          <w:iCs/>
+          <w:sz w:val="24"/>
+          <w:szCs w:val="24"/>
+        </w:rPr>
+      </w:pPr>
+    </w:p>
+    <w:p>
+      <w:pPr>
+        <w:rPr>
+          <w:rFonts w:ascii="Arial" w:hAnsi="Arial" w:cs="Arial"/>
+          <w:b/>
+          <w:bCs/>
+          <w:sz w:val="24"/>
+          <w:szCs w:val="24"/>
+        </w:rPr>
+      </w:pPr>
+      <w:proofErr w:type="spellStart"/>
+      <w:r>
+        <w:rPr>
+          <w:rFonts w:ascii="Arial" w:hAnsi="Arial" w:cs="Arial"/>
+          <w:b/>
+          <w:bCs/>
+          <w:sz w:val="24"/>
+          <w:szCs w:val="24"/>
+        </w:rPr>
+        <w:t>db_loja_virtual</w:t>
+      </w:r>
+      <w:proofErr w:type="spellEnd"/>
+      <w:r>
+        <w:rPr>
+          <w:rFonts w:ascii="Arial" w:hAnsi="Arial" w:cs="Arial"/>
+          <w:b/>
+          <w:bCs/>
+          <w:sz w:val="24"/>
+          <w:szCs w:val="24"/>
+        </w:rPr>
+        <w:t xml:space="preserve"> &gt; </w:t>
+      </w:r>
+      <w:proofErr w:type="spellStart"/>
+      <w:r>
+        <w:rPr>
+          <w:rFonts w:ascii="Arial" w:hAnsi="Arial" w:cs="Arial"/>
+          <w:b/>
+          <w:bCs/>
+          <w:sz w:val="24"/>
+          <w:szCs w:val="24"/>
+        </w:rPr>
+        <w:t>tb_produtos</w:t>
+      </w:r>
+      <w:proofErr w:type="spellEnd"/>
+      <w:r>
+        <w:rPr>
+          <w:rFonts w:ascii="Arial" w:hAnsi="Arial" w:cs="Arial"/>
+          <w:b/>
+          <w:bCs/>
+          <w:sz w:val="24"/>
+          <w:szCs w:val="24"/>
+        </w:rPr>
+        <w:t>&gt;</w:t>
+      </w:r>
+      <w:proofErr w:type="spellStart"/>
+      <w:r>
+        <w:rPr>
+          <w:rFonts w:ascii="Arial" w:hAnsi="Arial" w:cs="Arial"/>
+          <w:b/>
+          <w:bCs/>
+          <w:sz w:val="24"/>
+          <w:szCs w:val="24"/>
+        </w:rPr>
+        <w:t>id_produto</w:t>
+      </w:r>
+      <w:proofErr w:type="spellEnd"/>
+      <w:r>
+        <w:rPr>
+          <w:rFonts w:ascii="Arial" w:hAnsi="Arial" w:cs="Arial"/>
+          <w:b/>
+          <w:bCs/>
+          <w:sz w:val="24"/>
+          <w:szCs w:val="24"/>
+        </w:rPr>
+        <w:t xml:space="preserve"> INT NOT NULL</w:t>
+      </w:r>
+      <w:r>
+        <w:rPr>
+          <w:rFonts w:ascii="Arial" w:hAnsi="Arial" w:cs="Arial"/>
+          <w:b/>
+          <w:bCs/>
+          <w:sz w:val="24"/>
+          <w:szCs w:val="24"/>
+        </w:rPr>
+        <w:t xml:space="preserve"> PRIMARY KEY</w:t>
+      </w:r>
+      <w:r>
+        <w:rPr>
+          <w:rFonts w:ascii="Arial" w:hAnsi="Arial" w:cs="Arial"/>
+          <w:b/>
+          <w:bCs/>
+          <w:sz w:val="24"/>
+          <w:szCs w:val="24"/>
+        </w:rPr>
+        <w:t>,</w:t>
+      </w:r>
+    </w:p>
+    <w:p>
+      <w:pPr>
+        <w:ind w:left="3540"/>
+        <w:rPr>
+          <w:rFonts w:ascii="Arial" w:hAnsi="Arial" w:cs="Arial"/>
+          <w:b/>
+          <w:bCs/>
+          <w:sz w:val="24"/>
+          <w:szCs w:val="24"/>
+        </w:rPr>
+      </w:pPr>
+      <w:r>
+        <w:rPr>
+          <w:rFonts w:ascii="Arial" w:hAnsi="Arial" w:cs="Arial"/>
+          <w:b/>
+          <w:bCs/>
+          <w:sz w:val="24"/>
+          <w:szCs w:val="24"/>
+        </w:rPr>
+        <w:t>produto VARCHAR (200) NOT NULL,</w:t>
+      </w:r>
+    </w:p>
+    <w:p>
+      <w:pPr>
+        <w:rPr>
+          <w:rFonts w:ascii="Arial" w:hAnsi="Arial" w:cs="Arial"/>
+          <w:b/>
+          <w:bCs/>
+          <w:sz w:val="24"/>
+          <w:szCs w:val="24"/>
+        </w:rPr>
+      </w:pPr>
+      <w:r>
+        <w:rPr>
+          <w:rFonts w:ascii="Arial" w:hAnsi="Arial" w:cs="Arial"/>
+          <w:b/>
+          <w:bCs/>
+          <w:sz w:val="24"/>
+          <w:szCs w:val="24"/>
+        </w:rPr>
+        <w:tab/>
+      </w:r>
+      <w:r>
+        <w:rPr>
+          <w:rFonts w:ascii="Arial" w:hAnsi="Arial" w:cs="Arial"/>
+          <w:b/>
+          <w:bCs/>
+          <w:sz w:val="24"/>
+          <w:szCs w:val="24"/>
+        </w:rPr>
+        <w:tab/>
+      </w:r>
+      <w:r>
+        <w:rPr>
+          <w:rFonts w:ascii="Arial" w:hAnsi="Arial" w:cs="Arial"/>
+          <w:b/>
+          <w:bCs/>
+          <w:sz w:val="24"/>
+          <w:szCs w:val="24"/>
+        </w:rPr>
+        <w:tab/>
+      </w:r>
+      <w:r>
+        <w:rPr>
+          <w:rFonts w:ascii="Arial" w:hAnsi="Arial" w:cs="Arial"/>
+          <w:b/>
+          <w:bCs/>
+          <w:sz w:val="24"/>
+          <w:szCs w:val="24"/>
+        </w:rPr>
+        <w:tab/>
+      </w:r>
+      <w:r>
+        <w:rPr>
+          <w:rFonts w:ascii="Arial" w:hAnsi="Arial" w:cs="Arial"/>
+          <w:b/>
+          <w:bCs/>
+          <w:sz w:val="24"/>
+          <w:szCs w:val="24"/>
+        </w:rPr>
+        <w:tab/>
+        <w:t>valor FLOAT (8,2) NOT NULL</w:t>
+      </w:r>
+    </w:p>
+    <w:p>
+      <w:pPr>
+        <w:rPr>
+          <w:rFonts w:ascii="Arial" w:hAnsi="Arial" w:cs="Arial"/>
+          <w:b/>
+          <w:bCs/>
+          <w:sz w:val="24"/>
+          <w:szCs w:val="24"/>
+        </w:rPr>
+      </w:pPr>
+    </w:p>
+    <w:p>
+      <w:pPr>
+        <w:rPr>
+          <w:rFonts w:ascii="Arial" w:hAnsi="Arial" w:cs="Arial"/>
+          <w:sz w:val="24"/>
+          <w:szCs w:val="24"/>
+        </w:rPr>
+      </w:pPr>
+      <w:r>
+        <w:rPr>
+          <w:rFonts w:ascii="Arial" w:hAnsi="Arial" w:cs="Arial"/>
+          <w:sz w:val="24"/>
+          <w:szCs w:val="24"/>
+        </w:rPr>
+        <w:t xml:space="preserve">No momento de criação da tabela pode-se definir a </w:t>
+      </w:r>
+      <w:proofErr w:type="spellStart"/>
+      <w:r>
+        <w:rPr>
+          <w:rFonts w:ascii="Arial" w:hAnsi="Arial" w:cs="Arial"/>
+          <w:sz w:val="24"/>
+          <w:szCs w:val="24"/>
+        </w:rPr>
+        <w:t>primary</w:t>
+      </w:r>
+      <w:proofErr w:type="spellEnd"/>
+      <w:r>
+        <w:rPr>
+          <w:rFonts w:ascii="Arial" w:hAnsi="Arial" w:cs="Arial"/>
+          <w:sz w:val="24"/>
+          <w:szCs w:val="24"/>
+        </w:rPr>
+        <w:t xml:space="preserve"> </w:t>
+      </w:r>
+      <w:proofErr w:type="spellStart"/>
+      <w:r>
+        <w:rPr>
+          <w:rFonts w:ascii="Arial" w:hAnsi="Arial" w:cs="Arial"/>
+          <w:sz w:val="24"/>
+          <w:szCs w:val="24"/>
+        </w:rPr>
+        <w:t>key</w:t>
+      </w:r>
+      <w:proofErr w:type="spellEnd"/>
+      <w:r>
+        <w:rPr>
+          <w:rFonts w:ascii="Arial" w:hAnsi="Arial" w:cs="Arial"/>
+          <w:sz w:val="24"/>
+          <w:szCs w:val="24"/>
+        </w:rPr>
+        <w:t>, colocando-a na coluna em que ela irá ficar</w:t>
+      </w:r>
+      <w:r>
+        <w:rPr>
+          <w:rFonts w:ascii="Arial" w:hAnsi="Arial" w:cs="Arial"/>
+          <w:sz w:val="24"/>
+          <w:szCs w:val="24"/>
+        </w:rPr>
+        <w:t>;</w:t>
+      </w:r>
+    </w:p>
+    <w:p>
+      <w:pPr>
+        <w:rPr>
+          <w:rFonts w:ascii="Arial" w:hAnsi="Arial" w:cs="Arial"/>
+          <w:sz w:val="24"/>
+          <w:szCs w:val="24"/>
+        </w:rPr>
+      </w:pPr>
+      <w:r>
+        <w:rPr>
+          <w:rFonts w:ascii="Arial" w:hAnsi="Arial" w:cs="Arial"/>
+          <w:sz w:val="24"/>
+          <w:szCs w:val="24"/>
+        </w:rPr>
+        <w:t xml:space="preserve">O </w:t>
+      </w:r>
+      <w:r>
+        <w:rPr>
+          <w:rFonts w:ascii="Arial" w:hAnsi="Arial" w:cs="Arial"/>
+          <w:b/>
+          <w:bCs/>
+          <w:sz w:val="24"/>
+          <w:szCs w:val="24"/>
+        </w:rPr>
+        <w:t>Primary Key</w:t>
+      </w:r>
+      <w:r>
+        <w:rPr>
+          <w:rFonts w:ascii="Arial" w:hAnsi="Arial" w:cs="Arial"/>
+          <w:sz w:val="24"/>
+          <w:szCs w:val="24"/>
+        </w:rPr>
+        <w:t xml:space="preserve"> nos dá a garantia de que o </w:t>
+      </w:r>
+      <w:r>
+        <w:rPr>
+          <w:rFonts w:ascii="Arial" w:hAnsi="Arial" w:cs="Arial"/>
+          <w:b/>
+          <w:bCs/>
+          <w:sz w:val="24"/>
+          <w:szCs w:val="24"/>
+        </w:rPr>
+        <w:t>valor</w:t>
+      </w:r>
+      <w:r>
+        <w:rPr>
+          <w:rFonts w:ascii="Arial" w:hAnsi="Arial" w:cs="Arial"/>
+          <w:sz w:val="24"/>
+          <w:szCs w:val="24"/>
+        </w:rPr>
+        <w:t xml:space="preserve"> contido dentro dessa coluna.</w:t>
+      </w:r>
+      <w:r>
+        <w:rPr>
+          <w:rFonts w:ascii="Arial" w:hAnsi="Arial" w:cs="Arial"/>
+          <w:b/>
+          <w:bCs/>
+          <w:sz w:val="24"/>
+          <w:szCs w:val="24"/>
+        </w:rPr>
+        <w:t xml:space="preserve"> </w:t>
+      </w:r>
+      <w:r>
+        <w:rPr>
+          <w:rFonts w:ascii="Arial" w:hAnsi="Arial" w:cs="Arial"/>
+          <w:b/>
+          <w:bCs/>
+          <w:sz w:val="24"/>
+          <w:szCs w:val="24"/>
+        </w:rPr>
+        <w:t>não se repetirá para registros diferentes</w:t>
+      </w:r>
+      <w:r>
+        <w:rPr>
+          <w:rFonts w:ascii="Arial" w:hAnsi="Arial" w:cs="Arial"/>
+          <w:sz w:val="24"/>
+          <w:szCs w:val="24"/>
+        </w:rPr>
+        <w:t>.</w:t>
+      </w:r>
+    </w:p>
+    <w:p>
+      <w:pPr>
+        <w:rPr>
+          <w:rFonts w:ascii="Arial" w:hAnsi="Arial" w:cs="Arial"/>
+          <w:sz w:val="24"/>
+          <w:szCs w:val="24"/>
+        </w:rPr>
+      </w:pPr>
+      <w:r>
+        <w:rPr>
+          <w:rFonts w:ascii="Arial" w:hAnsi="Arial" w:cs="Arial"/>
+          <w:sz w:val="24"/>
+          <w:szCs w:val="24"/>
+        </w:rPr>
+        <w:t xml:space="preserve">Campos do tipo </w:t>
+      </w:r>
+      <w:r>
+        <w:rPr>
+          <w:rFonts w:ascii="Arial" w:hAnsi="Arial" w:cs="Arial"/>
+          <w:b/>
+          <w:bCs/>
+          <w:sz w:val="24"/>
+          <w:szCs w:val="24"/>
+        </w:rPr>
+        <w:t>AUTO_INCREMENT</w:t>
+      </w:r>
+      <w:r>
+        <w:rPr>
+          <w:rFonts w:ascii="Arial" w:hAnsi="Arial" w:cs="Arial"/>
+          <w:sz w:val="24"/>
+          <w:szCs w:val="24"/>
+        </w:rPr>
+        <w:t xml:space="preserve"> – gerenciados pelo próprio banco de dados, de modo que </w:t>
+      </w:r>
+      <w:r>
+        <w:rPr>
+          <w:rFonts w:ascii="Arial" w:hAnsi="Arial" w:cs="Arial"/>
+          <w:b/>
+          <w:bCs/>
+          <w:sz w:val="24"/>
+          <w:szCs w:val="24"/>
+        </w:rPr>
+        <w:t>ao inserir um novo registro</w:t>
+      </w:r>
+      <w:r>
+        <w:rPr>
+          <w:rFonts w:ascii="Arial" w:hAnsi="Arial" w:cs="Arial"/>
+          <w:sz w:val="24"/>
+          <w:szCs w:val="24"/>
+        </w:rPr>
+        <w:t xml:space="preserve"> a informação que será </w:t>
+      </w:r>
+      <w:r>
+        <w:rPr>
+          <w:rFonts w:ascii="Arial" w:hAnsi="Arial" w:cs="Arial"/>
+          <w:b/>
+          <w:bCs/>
+          <w:sz w:val="24"/>
+          <w:szCs w:val="24"/>
+        </w:rPr>
+        <w:t xml:space="preserve">atribuída aquela coluna </w:t>
+      </w:r>
+      <w:r>
+        <w:rPr>
+          <w:rFonts w:ascii="Arial" w:hAnsi="Arial" w:cs="Arial"/>
+          <w:sz w:val="24"/>
+          <w:szCs w:val="24"/>
+        </w:rPr>
+        <w:t xml:space="preserve">será feita com base no </w:t>
+      </w:r>
+      <w:r>
+        <w:rPr>
+          <w:rFonts w:ascii="Arial" w:hAnsi="Arial" w:cs="Arial"/>
+          <w:b/>
+          <w:bCs/>
+          <w:sz w:val="24"/>
+          <w:szCs w:val="24"/>
+        </w:rPr>
+        <w:t>último valor inserido + 1</w:t>
+      </w:r>
+      <w:r>
+        <w:rPr>
+          <w:rFonts w:ascii="Arial" w:hAnsi="Arial" w:cs="Arial"/>
+          <w:sz w:val="24"/>
+          <w:szCs w:val="24"/>
+        </w:rPr>
+        <w:t>.</w:t>
+      </w:r>
+    </w:p>
+    <w:p>
+      <w:pPr>
+        <w:rPr>
+          <w:rFonts w:ascii="Arial" w:hAnsi="Arial" w:cs="Arial"/>
+          <w:sz w:val="24"/>
+          <w:szCs w:val="24"/>
+        </w:rPr>
+      </w:pPr>
+    </w:p>
+    <w:p>
+      <w:pPr>
+        <w:rPr>
+          <w:rStyle w:val="cm-punctuation"/>
+          <w:rFonts w:ascii="Courier New" w:hAnsi="Courier New" w:cs="Courier New"/>
+          <w:color w:val="444444"/>
+          <w:sz w:val="20"/>
+          <w:szCs w:val="20"/>
+          <w:shd w:val="clear" w:color="auto" w:fill="E5E5E5"/>
+        </w:rPr>
+      </w:pPr>
+      <w:hyperlink r:id="rId129" w:tgtFrame="mysql_doc" w:history="1">
+        <w:r>
+          <w:rPr>
+            <w:rStyle w:val="Hyperlink"/>
+            <w:rFonts w:ascii="Courier New" w:hAnsi="Courier New" w:cs="Courier New"/>
+            <w:sz w:val="20"/>
+            <w:szCs w:val="20"/>
+            <w:shd w:val="clear" w:color="auto" w:fill="E5E5E5"/>
+          </w:rPr>
+          <w:t>CREATE</w:t>
+        </w:r>
+      </w:hyperlink>
+      <w:r>
+        <w:rPr>
+          <w:rFonts w:ascii="Courier New" w:hAnsi="Courier New" w:cs="Courier New"/>
+          <w:color w:val="444444"/>
+          <w:sz w:val="20"/>
+          <w:szCs w:val="20"/>
+          <w:shd w:val="clear" w:color="auto" w:fill="E5E5E5"/>
+        </w:rPr>
+        <w:t> </w:t>
+      </w:r>
+      <w:hyperlink r:id="rId130" w:tgtFrame="mysql_doc" w:history="1">
+        <w:r>
+          <w:rPr>
+            <w:rStyle w:val="Hyperlink"/>
+            <w:rFonts w:ascii="Courier New" w:hAnsi="Courier New" w:cs="Courier New"/>
+            <w:sz w:val="20"/>
+            <w:szCs w:val="20"/>
+            <w:shd w:val="clear" w:color="auto" w:fill="E5E5E5"/>
+          </w:rPr>
+          <w:t>TABLE</w:t>
+        </w:r>
+      </w:hyperlink>
+      <w:r>
+        <w:rPr>
+          <w:rFonts w:ascii="Courier New" w:hAnsi="Courier New" w:cs="Courier New"/>
+          <w:color w:val="444444"/>
+          <w:sz w:val="20"/>
+          <w:szCs w:val="20"/>
+          <w:shd w:val="clear" w:color="auto" w:fill="E5E5E5"/>
+        </w:rPr>
+        <w:t> tb_descricoes_tecnicas</w:t>
+      </w:r>
+      <w:r>
+        <w:rPr>
+          <w:rStyle w:val="cm-bracket"/>
+          <w:rFonts w:ascii="Courier New" w:hAnsi="Courier New" w:cs="Courier New"/>
+          <w:color w:val="999977"/>
+          <w:sz w:val="20"/>
+          <w:szCs w:val="20"/>
+          <w:shd w:val="clear" w:color="auto" w:fill="E5E5E5"/>
+        </w:rPr>
+        <w:t>(</w:t>
+      </w:r>
+      <w:r>
+        <w:rPr>
+          <w:rFonts w:ascii="Courier New" w:hAnsi="Courier New" w:cs="Courier New"/>
+          <w:color w:val="444444"/>
+          <w:sz w:val="20"/>
+          <w:szCs w:val="20"/>
+          <w:shd w:val="clear" w:color="auto" w:fill="E5E5E5"/>
+        </w:rPr>
+        <w:t> id_descricao_tecnica </w:t>
+      </w:r>
+      <w:r>
+        <w:rPr>
+          <w:rStyle w:val="cm-type"/>
+          <w:rFonts w:ascii="Courier New" w:hAnsi="Courier New" w:cs="Courier New"/>
+          <w:color w:val="008855"/>
+          <w:sz w:val="20"/>
+          <w:szCs w:val="20"/>
+          <w:shd w:val="clear" w:color="auto" w:fill="E5E5E5"/>
+        </w:rPr>
+        <w:t>INT</w:t>
+      </w:r>
+      <w:r>
+        <w:rPr>
+          <w:rFonts w:ascii="Courier New" w:hAnsi="Courier New" w:cs="Courier New"/>
+          <w:color w:val="444444"/>
+          <w:sz w:val="20"/>
+          <w:szCs w:val="20"/>
+          <w:shd w:val="clear" w:color="auto" w:fill="E5E5E5"/>
+        </w:rPr>
+        <w:t> </w:t>
+      </w:r>
+      <w:hyperlink r:id="rId131" w:tgtFrame="mysql_doc" w:history="1">
+        <w:r>
+          <w:rPr>
+            <w:rStyle w:val="Hyperlink"/>
+            <w:rFonts w:ascii="Courier New" w:hAnsi="Courier New" w:cs="Courier New"/>
+            <w:sz w:val="20"/>
+            <w:szCs w:val="20"/>
+            <w:shd w:val="clear" w:color="auto" w:fill="E5E5E5"/>
+          </w:rPr>
+          <w:t>NOT</w:t>
+        </w:r>
+      </w:hyperlink>
+      <w:r>
+        <w:rPr>
+          <w:rFonts w:ascii="Courier New" w:hAnsi="Courier New" w:cs="Courier New"/>
+          <w:color w:val="444444"/>
+          <w:sz w:val="20"/>
+          <w:szCs w:val="20"/>
+          <w:shd w:val="clear" w:color="auto" w:fill="E5E5E5"/>
+        </w:rPr>
+        <w:t> </w:t>
+      </w:r>
+      <w:r>
+        <w:rPr>
+          <w:rStyle w:val="cm-atom"/>
+          <w:rFonts w:ascii="Courier New" w:hAnsi="Courier New" w:cs="Courier New"/>
+          <w:color w:val="221199"/>
+          <w:sz w:val="20"/>
+          <w:szCs w:val="20"/>
+          <w:shd w:val="clear" w:color="auto" w:fill="E5E5E5"/>
+        </w:rPr>
+        <w:t>NULL</w:t>
+      </w:r>
+      <w:r>
+        <w:rPr>
+          <w:rFonts w:ascii="Courier New" w:hAnsi="Courier New" w:cs="Courier New"/>
+          <w:color w:val="444444"/>
+          <w:sz w:val="20"/>
+          <w:szCs w:val="20"/>
+          <w:shd w:val="clear" w:color="auto" w:fill="E5E5E5"/>
+        </w:rPr>
+        <w:t> </w:t>
+      </w:r>
+      <w:r>
+        <w:rPr>
+          <w:rStyle w:val="cm-keyword"/>
+          <w:rFonts w:ascii="Courier New" w:hAnsi="Courier New" w:cs="Courier New"/>
+          <w:color w:val="770088"/>
+          <w:sz w:val="20"/>
+          <w:szCs w:val="20"/>
+          <w:shd w:val="clear" w:color="auto" w:fill="E5E5E5"/>
+        </w:rPr>
+        <w:t>PRIMARY</w:t>
+      </w:r>
+      <w:r>
+        <w:rPr>
+          <w:rFonts w:ascii="Courier New" w:hAnsi="Courier New" w:cs="Courier New"/>
+          <w:color w:val="444444"/>
+          <w:sz w:val="20"/>
+          <w:szCs w:val="20"/>
+          <w:shd w:val="clear" w:color="auto" w:fill="E5E5E5"/>
+        </w:rPr>
+        <w:t> </w:t>
+      </w:r>
+      <w:r>
+        <w:rPr>
+          <w:rStyle w:val="cm-keyword"/>
+          <w:rFonts w:ascii="Courier New" w:hAnsi="Courier New" w:cs="Courier New"/>
+          <w:color w:val="770088"/>
+          <w:sz w:val="20"/>
+          <w:szCs w:val="20"/>
+          <w:shd w:val="clear" w:color="auto" w:fill="E5E5E5"/>
+        </w:rPr>
+        <w:t>KEY</w:t>
+      </w:r>
+      <w:r>
+        <w:rPr>
+          <w:rFonts w:ascii="Courier New" w:hAnsi="Courier New" w:cs="Courier New"/>
+          <w:color w:val="444444"/>
+          <w:sz w:val="20"/>
+          <w:szCs w:val="20"/>
+          <w:shd w:val="clear" w:color="auto" w:fill="E5E5E5"/>
+        </w:rPr>
+        <w:t> </w:t>
+      </w:r>
+      <w:r>
+        <w:rPr>
+          <w:rStyle w:val="cm-keyword"/>
+          <w:rFonts w:ascii="Courier New" w:hAnsi="Courier New" w:cs="Courier New"/>
+          <w:color w:val="770088"/>
+          <w:sz w:val="20"/>
+          <w:szCs w:val="20"/>
+          <w:shd w:val="clear" w:color="auto" w:fill="E5E5E5"/>
+        </w:rPr>
+        <w:t>AUTO_INCREMENT</w:t>
+      </w:r>
+      <w:r>
+        <w:rPr>
+          <w:rStyle w:val="cm-punctuation"/>
+          <w:rFonts w:ascii="Courier New" w:hAnsi="Courier New" w:cs="Courier New"/>
+          <w:color w:val="444444"/>
+          <w:sz w:val="20"/>
+          <w:szCs w:val="20"/>
+          <w:shd w:val="clear" w:color="auto" w:fill="E5E5E5"/>
+        </w:rPr>
+        <w:t>,</w:t>
+      </w:r>
+      <w:r>
+        <w:rPr>
+          <w:rFonts w:ascii="Courier New" w:hAnsi="Courier New" w:cs="Courier New"/>
+          <w:color w:val="444444"/>
+          <w:sz w:val="20"/>
+          <w:szCs w:val="20"/>
+          <w:shd w:val="clear" w:color="auto" w:fill="E5E5E5"/>
+        </w:rPr>
+        <w:t> id_produto </w:t>
+      </w:r>
+      <w:r>
+        <w:rPr>
+          <w:rStyle w:val="cm-type"/>
+          <w:rFonts w:ascii="Courier New" w:hAnsi="Courier New" w:cs="Courier New"/>
+          <w:color w:val="008855"/>
+          <w:sz w:val="20"/>
+          <w:szCs w:val="20"/>
+          <w:shd w:val="clear" w:color="auto" w:fill="E5E5E5"/>
+        </w:rPr>
+        <w:t>INT</w:t>
+      </w:r>
+      <w:r>
+        <w:rPr>
+          <w:rFonts w:ascii="Courier New" w:hAnsi="Courier New" w:cs="Courier New"/>
+          <w:color w:val="444444"/>
+          <w:sz w:val="20"/>
+          <w:szCs w:val="20"/>
+          <w:shd w:val="clear" w:color="auto" w:fill="E5E5E5"/>
+        </w:rPr>
+        <w:t> </w:t>
+      </w:r>
+      <w:hyperlink r:id="rId132" w:tgtFrame="mysql_doc" w:history="1">
+        <w:r>
+          <w:rPr>
+            <w:rStyle w:val="Hyperlink"/>
+            <w:rFonts w:ascii="Courier New" w:hAnsi="Courier New" w:cs="Courier New"/>
+            <w:sz w:val="20"/>
+            <w:szCs w:val="20"/>
+            <w:shd w:val="clear" w:color="auto" w:fill="E5E5E5"/>
+          </w:rPr>
+          <w:t>NOT</w:t>
+        </w:r>
+      </w:hyperlink>
+      <w:r>
+        <w:rPr>
+          <w:rFonts w:ascii="Courier New" w:hAnsi="Courier New" w:cs="Courier New"/>
+          <w:color w:val="444444"/>
+          <w:sz w:val="20"/>
+          <w:szCs w:val="20"/>
+          <w:shd w:val="clear" w:color="auto" w:fill="E5E5E5"/>
+        </w:rPr>
+        <w:t> </w:t>
+      </w:r>
+      <w:r>
+        <w:rPr>
+          <w:rStyle w:val="cm-atom"/>
+          <w:rFonts w:ascii="Courier New" w:hAnsi="Courier New" w:cs="Courier New"/>
+          <w:color w:val="221199"/>
+          <w:sz w:val="20"/>
+          <w:szCs w:val="20"/>
+          <w:shd w:val="clear" w:color="auto" w:fill="E5E5E5"/>
+        </w:rPr>
+        <w:t>NULL</w:t>
+      </w:r>
+      <w:r>
+        <w:rPr>
+          <w:rStyle w:val="cm-punctuation"/>
+          <w:rFonts w:ascii="Courier New" w:hAnsi="Courier New" w:cs="Courier New"/>
+          <w:color w:val="444444"/>
+          <w:sz w:val="20"/>
+          <w:szCs w:val="20"/>
+          <w:shd w:val="clear" w:color="auto" w:fill="E5E5E5"/>
+        </w:rPr>
+        <w:t>,</w:t>
+      </w:r>
+      <w:r>
+        <w:rPr>
+          <w:rFonts w:ascii="Courier New" w:hAnsi="Courier New" w:cs="Courier New"/>
+          <w:color w:val="444444"/>
+          <w:sz w:val="20"/>
+          <w:szCs w:val="20"/>
+          <w:shd w:val="clear" w:color="auto" w:fill="E5E5E5"/>
+        </w:rPr>
+        <w:t> decricao_tecnica </w:t>
+      </w:r>
+      <w:r>
+        <w:rPr>
+          <w:rStyle w:val="cm-type"/>
+          <w:rFonts w:ascii="Courier New" w:hAnsi="Courier New" w:cs="Courier New"/>
+          <w:color w:val="008855"/>
+          <w:sz w:val="20"/>
+          <w:szCs w:val="20"/>
+          <w:shd w:val="clear" w:color="auto" w:fill="E5E5E5"/>
+        </w:rPr>
+        <w:t>TEXT</w:t>
+      </w:r>
+      <w:r>
+        <w:rPr>
+          <w:rFonts w:ascii="Courier New" w:hAnsi="Courier New" w:cs="Courier New"/>
+          <w:color w:val="444444"/>
+          <w:sz w:val="20"/>
+          <w:szCs w:val="20"/>
+          <w:shd w:val="clear" w:color="auto" w:fill="E5E5E5"/>
+        </w:rPr>
+        <w:t> </w:t>
+      </w:r>
+      <w:hyperlink r:id="rId133" w:tgtFrame="mysql_doc" w:history="1">
+        <w:r>
+          <w:rPr>
+            <w:rStyle w:val="Hyperlink"/>
+            <w:rFonts w:ascii="Courier New" w:hAnsi="Courier New" w:cs="Courier New"/>
+            <w:sz w:val="20"/>
+            <w:szCs w:val="20"/>
+            <w:shd w:val="clear" w:color="auto" w:fill="E5E5E5"/>
+          </w:rPr>
+          <w:t>NOT</w:t>
+        </w:r>
+      </w:hyperlink>
+      <w:r>
+        <w:rPr>
+          <w:rFonts w:ascii="Courier New" w:hAnsi="Courier New" w:cs="Courier New"/>
+          <w:color w:val="444444"/>
+          <w:sz w:val="20"/>
+          <w:szCs w:val="20"/>
+          <w:shd w:val="clear" w:color="auto" w:fill="E5E5E5"/>
+        </w:rPr>
+        <w:t> </w:t>
+      </w:r>
+      <w:r>
+        <w:rPr>
+          <w:rStyle w:val="cm-atom"/>
+          <w:rFonts w:ascii="Courier New" w:hAnsi="Courier New" w:cs="Courier New"/>
+          <w:color w:val="221199"/>
+          <w:sz w:val="20"/>
+          <w:szCs w:val="20"/>
+          <w:shd w:val="clear" w:color="auto" w:fill="E5E5E5"/>
+        </w:rPr>
+        <w:t>NULL</w:t>
+      </w:r>
+      <w:r>
+        <w:rPr>
+          <w:rStyle w:val="cm-punctuation"/>
+          <w:rFonts w:ascii="Courier New" w:hAnsi="Courier New" w:cs="Courier New"/>
+          <w:color w:val="444444"/>
+          <w:sz w:val="20"/>
+          <w:szCs w:val="20"/>
+          <w:shd w:val="clear" w:color="auto" w:fill="E5E5E5"/>
+        </w:rPr>
+        <w:t>,</w:t>
+      </w:r>
+      <w:r>
+        <w:rPr>
+          <w:rFonts w:ascii="Courier New" w:hAnsi="Courier New" w:cs="Courier New"/>
+          <w:color w:val="444444"/>
+          <w:sz w:val="20"/>
+          <w:szCs w:val="20"/>
+          <w:shd w:val="clear" w:color="auto" w:fill="E5E5E5"/>
+        </w:rPr>
+        <w:t> </w:t>
+      </w:r>
+      <w:r>
+        <w:rPr>
+          <w:rStyle w:val="cm-keyword"/>
+          <w:rFonts w:ascii="Courier New" w:hAnsi="Courier New" w:cs="Courier New"/>
+          <w:color w:val="770088"/>
+          <w:sz w:val="20"/>
+          <w:szCs w:val="20"/>
+          <w:shd w:val="clear" w:color="auto" w:fill="E5E5E5"/>
+        </w:rPr>
+        <w:t>FOREIGN</w:t>
+      </w:r>
+      <w:r>
+        <w:rPr>
+          <w:rFonts w:ascii="Courier New" w:hAnsi="Courier New" w:cs="Courier New"/>
+          <w:color w:val="444444"/>
+          <w:sz w:val="20"/>
+          <w:szCs w:val="20"/>
+          <w:shd w:val="clear" w:color="auto" w:fill="E5E5E5"/>
+        </w:rPr>
+        <w:t> </w:t>
+      </w:r>
+      <w:r>
+        <w:rPr>
+          <w:rStyle w:val="cm-keyword"/>
+          <w:rFonts w:ascii="Courier New" w:hAnsi="Courier New" w:cs="Courier New"/>
+          <w:color w:val="770088"/>
+          <w:sz w:val="20"/>
+          <w:szCs w:val="20"/>
+          <w:shd w:val="clear" w:color="auto" w:fill="E5E5E5"/>
+        </w:rPr>
+        <w:t>KEY</w:t>
+      </w:r>
+      <w:r>
+        <w:rPr>
+          <w:rStyle w:val="cm-bracket"/>
+          <w:rFonts w:ascii="Courier New" w:hAnsi="Courier New" w:cs="Courier New"/>
+          <w:color w:val="999977"/>
+          <w:sz w:val="20"/>
+          <w:szCs w:val="20"/>
+          <w:shd w:val="clear" w:color="auto" w:fill="E5E5E5"/>
+        </w:rPr>
+        <w:t>(</w:t>
+      </w:r>
+      <w:proofErr w:type="spellStart"/>
+      <w:r>
+        <w:rPr>
+          <w:rFonts w:ascii="Courier New" w:hAnsi="Courier New" w:cs="Courier New"/>
+          <w:color w:val="444444"/>
+          <w:sz w:val="20"/>
+          <w:szCs w:val="20"/>
+          <w:shd w:val="clear" w:color="auto" w:fill="E5E5E5"/>
+        </w:rPr>
+        <w:t>id_produto</w:t>
+      </w:r>
+      <w:proofErr w:type="spellEnd"/>
+      <w:r>
+        <w:rPr>
+          <w:rStyle w:val="cm-bracket"/>
+          <w:rFonts w:ascii="Courier New" w:hAnsi="Courier New" w:cs="Courier New"/>
+          <w:color w:val="999977"/>
+          <w:sz w:val="20"/>
+          <w:szCs w:val="20"/>
+          <w:shd w:val="clear" w:color="auto" w:fill="E5E5E5"/>
+        </w:rPr>
+        <w:t>)</w:t>
+      </w:r>
+      <w:r>
+        <w:rPr>
+          <w:rFonts w:ascii="Courier New" w:hAnsi="Courier New" w:cs="Courier New"/>
+          <w:color w:val="444444"/>
+          <w:sz w:val="20"/>
+          <w:szCs w:val="20"/>
+          <w:shd w:val="clear" w:color="auto" w:fill="E5E5E5"/>
+        </w:rPr>
+        <w:t> </w:t>
+      </w:r>
+      <w:r>
+        <w:rPr>
+          <w:rStyle w:val="cm-keyword"/>
+          <w:rFonts w:ascii="Courier New" w:hAnsi="Courier New" w:cs="Courier New"/>
+          <w:color w:val="770088"/>
+          <w:sz w:val="20"/>
+          <w:szCs w:val="20"/>
+          <w:shd w:val="clear" w:color="auto" w:fill="E5E5E5"/>
+        </w:rPr>
+        <w:t>REFERENCES</w:t>
+      </w:r>
+      <w:r>
+        <w:rPr>
+          <w:rFonts w:ascii="Courier New" w:hAnsi="Courier New" w:cs="Courier New"/>
+          <w:color w:val="444444"/>
+          <w:sz w:val="20"/>
+          <w:szCs w:val="20"/>
+          <w:shd w:val="clear" w:color="auto" w:fill="E5E5E5"/>
+        </w:rPr>
+        <w:t> </w:t>
+      </w:r>
+      <w:proofErr w:type="spellStart"/>
+      <w:r>
+        <w:rPr>
+          <w:rFonts w:ascii="Courier New" w:hAnsi="Courier New" w:cs="Courier New"/>
+          <w:color w:val="444444"/>
+          <w:sz w:val="20"/>
+          <w:szCs w:val="20"/>
+          <w:shd w:val="clear" w:color="auto" w:fill="E5E5E5"/>
+        </w:rPr>
+        <w:t>tb_produtos</w:t>
+      </w:r>
+      <w:proofErr w:type="spellEnd"/>
+      <w:r>
+        <w:rPr>
+          <w:rStyle w:val="cm-bracket"/>
+          <w:rFonts w:ascii="Courier New" w:hAnsi="Courier New" w:cs="Courier New"/>
+          <w:color w:val="999977"/>
+          <w:sz w:val="20"/>
+          <w:szCs w:val="20"/>
+          <w:shd w:val="clear" w:color="auto" w:fill="E5E5E5"/>
+        </w:rPr>
+        <w:t>(</w:t>
+      </w:r>
+      <w:proofErr w:type="spellStart"/>
+      <w:r>
+        <w:rPr>
+          <w:rFonts w:ascii="Courier New" w:hAnsi="Courier New" w:cs="Courier New"/>
+          <w:color w:val="444444"/>
+          <w:sz w:val="20"/>
+          <w:szCs w:val="20"/>
+          <w:shd w:val="clear" w:color="auto" w:fill="E5E5E5"/>
+        </w:rPr>
+        <w:t>id_produto</w:t>
+      </w:r>
+      <w:proofErr w:type="spellEnd"/>
+      <w:r>
+        <w:rPr>
+          <w:rStyle w:val="cm-bracket"/>
+          <w:rFonts w:ascii="Courier New" w:hAnsi="Courier New" w:cs="Courier New"/>
+          <w:color w:val="999977"/>
+          <w:sz w:val="20"/>
+          <w:szCs w:val="20"/>
+          <w:shd w:val="clear" w:color="auto" w:fill="E5E5E5"/>
+        </w:rPr>
+        <w:t>)</w:t>
+      </w:r>
+      <w:r>
+        <w:rPr>
+          <w:rFonts w:ascii="Courier New" w:hAnsi="Courier New" w:cs="Courier New"/>
+          <w:color w:val="444444"/>
+          <w:sz w:val="20"/>
+          <w:szCs w:val="20"/>
+          <w:shd w:val="clear" w:color="auto" w:fill="E5E5E5"/>
+        </w:rPr>
+        <w:t> </w:t>
+      </w:r>
+      <w:r>
+        <w:rPr>
+          <w:rStyle w:val="cm-bracket"/>
+          <w:rFonts w:ascii="Courier New" w:hAnsi="Courier New" w:cs="Courier New"/>
+          <w:color w:val="999977"/>
+          <w:sz w:val="20"/>
+          <w:szCs w:val="20"/>
+          <w:shd w:val="clear" w:color="auto" w:fill="E5E5E5"/>
+        </w:rPr>
+        <w:t>)</w:t>
+      </w:r>
+      <w:r>
+        <w:rPr>
+          <w:rStyle w:val="cm-punctuation"/>
+          <w:rFonts w:ascii="Courier New" w:hAnsi="Courier New" w:cs="Courier New"/>
+          <w:color w:val="444444"/>
+          <w:sz w:val="20"/>
+          <w:szCs w:val="20"/>
+          <w:shd w:val="clear" w:color="auto" w:fill="E5E5E5"/>
+        </w:rPr>
+        <w:t>;</w:t>
+      </w:r>
+    </w:p>
+    <w:p>
+      <w:pPr>
+        <w:tabs>
+          <w:tab w:val="center" w:pos="4819"/>
+        </w:tabs>
+        <w:rPr>
+          <w:rFonts w:ascii="Arial" w:hAnsi="Arial" w:cs="Arial"/>
+          <w:b/>
+          <w:bCs/>
+          <w:sz w:val="24"/>
+          <w:szCs w:val="24"/>
+        </w:rPr>
+      </w:pPr>
+      <w:proofErr w:type="spellStart"/>
+      <w:r>
+        <w:rPr>
+          <w:rFonts w:ascii="Arial" w:hAnsi="Arial" w:cs="Arial"/>
+          <w:b/>
+          <w:bCs/>
+          <w:sz w:val="24"/>
+          <w:szCs w:val="24"/>
+        </w:rPr>
+        <w:t>id_</w:t>
+      </w:r>
+      <w:proofErr w:type="gramStart"/>
+      <w:r>
+        <w:rPr>
+          <w:rFonts w:ascii="Arial" w:hAnsi="Arial" w:cs="Arial"/>
+          <w:b/>
+          <w:bCs/>
+          <w:sz w:val="24"/>
+          <w:szCs w:val="24"/>
+        </w:rPr>
+        <w:t>produto</w:t>
+      </w:r>
+      <w:proofErr w:type="spellEnd"/>
+      <w:r>
+        <w:rPr>
+          <w:rFonts w:ascii="Arial" w:hAnsi="Arial" w:cs="Arial"/>
+          <w:b/>
+          <w:bCs/>
+          <w:sz w:val="24"/>
+          <w:szCs w:val="24"/>
+        </w:rPr>
+        <w:t xml:space="preserve">  -</w:t>
+      </w:r>
+      <w:proofErr w:type="gramEnd"/>
+      <w:r>
+        <w:rPr>
+          <w:rFonts w:ascii="Arial" w:hAnsi="Arial" w:cs="Arial"/>
+          <w:b/>
+          <w:bCs/>
+          <w:sz w:val="24"/>
+          <w:szCs w:val="24"/>
+        </w:rPr>
+        <w:t xml:space="preserve"> chave estrangeira.</w:t>
+      </w:r>
+    </w:p>
+    <w:p>
+      <w:pPr>
+        <w:tabs>
+          <w:tab w:val="center" w:pos="4819"/>
+        </w:tabs>
+        <w:rPr>
+          <w:rFonts w:ascii="Arial" w:hAnsi="Arial" w:cs="Arial"/>
+          <w:b/>
+          <w:bCs/>
+          <w:sz w:val="24"/>
+          <w:szCs w:val="24"/>
+        </w:rPr>
+      </w:pPr>
+    </w:p>
+    <w:p>
+      <w:pPr>
+        <w:rPr>
+          <w:rFonts w:ascii="Arial" w:hAnsi="Arial" w:cs="Arial"/>
+          <w:sz w:val="24"/>
+          <w:szCs w:val="24"/>
+          <w:u w:val="single"/>
+        </w:rPr>
+      </w:pPr>
+      <w:r>
+        <w:rPr>
+          <w:rFonts w:ascii="Arial" w:hAnsi="Arial" w:cs="Arial"/>
+          <w:sz w:val="24"/>
+          <w:szCs w:val="24"/>
+          <w:u w:val="single"/>
+        </w:rPr>
+        <w:t>Cria tabela descrições técnicas;</w:t>
+      </w:r>
+    </w:p>
+    <w:p>
+      <w:pPr>
+        <w:rPr>
+          <w:rFonts w:ascii="Arial" w:hAnsi="Arial" w:cs="Arial"/>
+          <w:sz w:val="24"/>
+          <w:szCs w:val="24"/>
+        </w:rPr>
+      </w:pPr>
+      <w:r>
+        <w:rPr>
+          <w:rFonts w:ascii="Arial" w:hAnsi="Arial" w:cs="Arial"/>
+          <w:i/>
+          <w:iCs/>
+          <w:sz w:val="24"/>
+          <w:szCs w:val="24"/>
+        </w:rPr>
+        <w:t>Id da descrição</w:t>
+      </w:r>
+      <w:r>
+        <w:rPr>
+          <w:rFonts w:ascii="Arial" w:hAnsi="Arial" w:cs="Arial"/>
+          <w:sz w:val="24"/>
+          <w:szCs w:val="24"/>
+        </w:rPr>
+        <w:t xml:space="preserve"> – tipo: </w:t>
+      </w:r>
+      <w:r>
+        <w:rPr>
+          <w:rFonts w:ascii="Arial" w:hAnsi="Arial" w:cs="Arial"/>
+          <w:b/>
+          <w:bCs/>
+          <w:sz w:val="24"/>
+          <w:szCs w:val="24"/>
+        </w:rPr>
+        <w:t>numérica inteiro</w:t>
+      </w:r>
+      <w:r>
+        <w:rPr>
+          <w:rFonts w:ascii="Arial" w:hAnsi="Arial" w:cs="Arial"/>
+          <w:sz w:val="24"/>
+          <w:szCs w:val="24"/>
+        </w:rPr>
+        <w:t xml:space="preserve">, </w:t>
+      </w:r>
+      <w:r>
+        <w:rPr>
+          <w:rFonts w:ascii="Arial" w:hAnsi="Arial" w:cs="Arial"/>
+          <w:b/>
+          <w:bCs/>
+          <w:sz w:val="24"/>
+          <w:szCs w:val="24"/>
+        </w:rPr>
+        <w:t>não pode ser vazia</w:t>
+      </w:r>
+      <w:r>
+        <w:rPr>
+          <w:rFonts w:ascii="Arial" w:hAnsi="Arial" w:cs="Arial"/>
+          <w:sz w:val="24"/>
+          <w:szCs w:val="24"/>
+        </w:rPr>
+        <w:t xml:space="preserve">, </w:t>
+      </w:r>
+      <w:proofErr w:type="spellStart"/>
+      <w:r>
+        <w:rPr>
+          <w:rFonts w:ascii="Arial" w:hAnsi="Arial" w:cs="Arial"/>
+          <w:b/>
+          <w:bCs/>
+          <w:sz w:val="24"/>
+          <w:szCs w:val="24"/>
+        </w:rPr>
+        <w:t>primary</w:t>
+      </w:r>
+      <w:proofErr w:type="spellEnd"/>
+      <w:r>
+        <w:rPr>
+          <w:rFonts w:ascii="Arial" w:hAnsi="Arial" w:cs="Arial"/>
+          <w:b/>
+          <w:bCs/>
+          <w:sz w:val="24"/>
+          <w:szCs w:val="24"/>
+        </w:rPr>
+        <w:t xml:space="preserve"> </w:t>
+      </w:r>
+      <w:proofErr w:type="spellStart"/>
+      <w:r>
+        <w:rPr>
+          <w:rFonts w:ascii="Arial" w:hAnsi="Arial" w:cs="Arial"/>
+          <w:b/>
+          <w:bCs/>
+          <w:sz w:val="24"/>
+          <w:szCs w:val="24"/>
+        </w:rPr>
+        <w:t>key</w:t>
+      </w:r>
+      <w:proofErr w:type="spellEnd"/>
+      <w:r>
+        <w:rPr>
+          <w:rFonts w:ascii="Arial" w:hAnsi="Arial" w:cs="Arial"/>
+          <w:sz w:val="24"/>
+          <w:szCs w:val="24"/>
+        </w:rPr>
+        <w:t xml:space="preserve"> e </w:t>
+      </w:r>
+      <w:r>
+        <w:rPr>
+          <w:rFonts w:ascii="Arial" w:hAnsi="Arial" w:cs="Arial"/>
+          <w:b/>
+          <w:bCs/>
+          <w:sz w:val="24"/>
+          <w:szCs w:val="24"/>
+        </w:rPr>
+        <w:t>auto incrementável</w:t>
+      </w:r>
+      <w:r>
+        <w:rPr>
+          <w:rFonts w:ascii="Arial" w:hAnsi="Arial" w:cs="Arial"/>
+          <w:sz w:val="24"/>
+          <w:szCs w:val="24"/>
+        </w:rPr>
+        <w:t>;</w:t>
+      </w:r>
+    </w:p>
+    <w:p>
+      <w:pPr>
+        <w:rPr>
+          <w:rFonts w:ascii="Arial" w:hAnsi="Arial" w:cs="Arial"/>
+          <w:sz w:val="24"/>
+          <w:szCs w:val="24"/>
+        </w:rPr>
+      </w:pPr>
+      <w:proofErr w:type="spellStart"/>
+      <w:r>
+        <w:rPr>
+          <w:rFonts w:ascii="Arial" w:hAnsi="Arial" w:cs="Arial"/>
+          <w:i/>
+          <w:iCs/>
+          <w:sz w:val="24"/>
+          <w:szCs w:val="24"/>
+        </w:rPr>
+        <w:t>Id_produto</w:t>
+      </w:r>
+      <w:proofErr w:type="spellEnd"/>
+      <w:r>
+        <w:rPr>
+          <w:rFonts w:ascii="Arial" w:hAnsi="Arial" w:cs="Arial"/>
+          <w:sz w:val="24"/>
+          <w:szCs w:val="24"/>
+        </w:rPr>
+        <w:t xml:space="preserve"> - </w:t>
+      </w:r>
+      <w:r>
+        <w:rPr>
+          <w:rFonts w:ascii="Arial" w:hAnsi="Arial" w:cs="Arial"/>
+          <w:b/>
+          <w:bCs/>
+          <w:sz w:val="24"/>
+          <w:szCs w:val="24"/>
+        </w:rPr>
+        <w:t>relaciona tabela</w:t>
+      </w:r>
+      <w:r>
+        <w:rPr>
+          <w:rFonts w:ascii="Arial" w:hAnsi="Arial" w:cs="Arial"/>
+          <w:sz w:val="24"/>
+          <w:szCs w:val="24"/>
+        </w:rPr>
+        <w:t xml:space="preserve"> com os registros da tabela </w:t>
+      </w:r>
+      <w:proofErr w:type="spellStart"/>
+      <w:r>
+        <w:rPr>
+          <w:rFonts w:ascii="Arial" w:hAnsi="Arial" w:cs="Arial"/>
+          <w:sz w:val="24"/>
+          <w:szCs w:val="24"/>
+        </w:rPr>
+        <w:t>tb_produtos</w:t>
+      </w:r>
+      <w:proofErr w:type="spellEnd"/>
+      <w:r>
+        <w:rPr>
+          <w:rFonts w:ascii="Arial" w:hAnsi="Arial" w:cs="Arial"/>
+          <w:sz w:val="24"/>
+          <w:szCs w:val="24"/>
+        </w:rPr>
+        <w:t xml:space="preserve">, </w:t>
+      </w:r>
+      <w:proofErr w:type="spellStart"/>
+      <w:r>
+        <w:rPr>
+          <w:rFonts w:ascii="Arial" w:hAnsi="Arial" w:cs="Arial"/>
+          <w:b/>
+          <w:bCs/>
+          <w:sz w:val="24"/>
+          <w:szCs w:val="24"/>
+        </w:rPr>
+        <w:t>int</w:t>
+      </w:r>
+      <w:proofErr w:type="spellEnd"/>
+      <w:r>
+        <w:rPr>
+          <w:rFonts w:ascii="Arial" w:hAnsi="Arial" w:cs="Arial"/>
+          <w:sz w:val="24"/>
+          <w:szCs w:val="24"/>
+        </w:rPr>
+        <w:t xml:space="preserve"> pois </w:t>
+      </w:r>
+      <w:proofErr w:type="spellStart"/>
+      <w:r>
+        <w:rPr>
+          <w:rFonts w:ascii="Arial" w:hAnsi="Arial" w:cs="Arial"/>
+          <w:sz w:val="24"/>
+          <w:szCs w:val="24"/>
+        </w:rPr>
+        <w:t>debe</w:t>
+      </w:r>
+      <w:proofErr w:type="spellEnd"/>
+      <w:r>
+        <w:rPr>
+          <w:rFonts w:ascii="Arial" w:hAnsi="Arial" w:cs="Arial"/>
+          <w:sz w:val="24"/>
+          <w:szCs w:val="24"/>
+        </w:rPr>
+        <w:t xml:space="preserve"> ser compatível com a chave que está sendo importada para a tabela, não pode ser vazia, pois toda descrição técnica precisa de um produto;</w:t>
+      </w:r>
+    </w:p>
+    <w:p>
+      <w:pPr>
+        <w:rPr>
+          <w:rFonts w:ascii="Arial" w:hAnsi="Arial" w:cs="Arial"/>
+          <w:sz w:val="24"/>
+          <w:szCs w:val="24"/>
+        </w:rPr>
+      </w:pPr>
+      <w:r>
+        <w:rPr>
+          <w:rFonts w:ascii="Arial" w:hAnsi="Arial" w:cs="Arial"/>
+          <w:i/>
+          <w:iCs/>
+          <w:sz w:val="24"/>
+          <w:szCs w:val="24"/>
+        </w:rPr>
+        <w:t>Descrição técnica</w:t>
+      </w:r>
+      <w:r>
+        <w:rPr>
+          <w:rFonts w:ascii="Arial" w:hAnsi="Arial" w:cs="Arial"/>
+          <w:sz w:val="24"/>
+          <w:szCs w:val="24"/>
+        </w:rPr>
+        <w:t xml:space="preserve"> – </w:t>
+      </w:r>
+      <w:proofErr w:type="spellStart"/>
+      <w:r>
+        <w:rPr>
+          <w:rFonts w:ascii="Arial" w:hAnsi="Arial" w:cs="Arial"/>
+          <w:b/>
+          <w:bCs/>
+          <w:sz w:val="24"/>
+          <w:szCs w:val="24"/>
+        </w:rPr>
+        <w:t>text</w:t>
+      </w:r>
+      <w:proofErr w:type="spellEnd"/>
+      <w:r>
+        <w:rPr>
+          <w:rFonts w:ascii="Arial" w:hAnsi="Arial" w:cs="Arial"/>
+          <w:sz w:val="24"/>
+          <w:szCs w:val="24"/>
+        </w:rPr>
+        <w:t xml:space="preserve"> (texto da descrição ficará aqui), </w:t>
+      </w:r>
+      <w:r>
+        <w:rPr>
+          <w:rFonts w:ascii="Arial" w:hAnsi="Arial" w:cs="Arial"/>
+          <w:b/>
+          <w:bCs/>
+          <w:sz w:val="24"/>
+          <w:szCs w:val="24"/>
+        </w:rPr>
+        <w:t>não pode ser vazia</w:t>
+      </w:r>
+      <w:r>
+        <w:rPr>
+          <w:rFonts w:ascii="Arial" w:hAnsi="Arial" w:cs="Arial"/>
+          <w:sz w:val="24"/>
+          <w:szCs w:val="24"/>
+        </w:rPr>
+        <w:t>;</w:t>
+      </w:r>
+    </w:p>
+    <w:p>
+      <w:pPr>
+        <w:rPr>
+          <w:rFonts w:ascii="Arial" w:hAnsi="Arial" w:cs="Arial"/>
+          <w:sz w:val="24"/>
+          <w:szCs w:val="24"/>
+        </w:rPr>
+      </w:pPr>
+    </w:p>
+    <w:p>
+      <w:pPr>
+        <w:rPr>
+          <w:rFonts w:ascii="Arial" w:hAnsi="Arial" w:cs="Arial"/>
+          <w:b/>
+          <w:bCs/>
+          <w:i/>
+          <w:iCs/>
+          <w:sz w:val="24"/>
+          <w:szCs w:val="24"/>
+        </w:rPr>
+      </w:pPr>
+      <w:r>
+        <w:rPr>
+          <w:rFonts w:ascii="Arial" w:hAnsi="Arial" w:cs="Arial"/>
+          <w:b/>
+          <w:bCs/>
+          <w:i/>
+          <w:iCs/>
+          <w:sz w:val="24"/>
+          <w:szCs w:val="24"/>
+        </w:rPr>
+        <w:t>FOREIGN KEY () – espera um parâmetro que é</w:t>
+      </w:r>
+      <w:r>
+        <w:rPr>
+          <w:rFonts w:ascii="Arial" w:hAnsi="Arial" w:cs="Arial"/>
+          <w:b/>
+          <w:bCs/>
+          <w:i/>
+          <w:iCs/>
+          <w:sz w:val="24"/>
+          <w:szCs w:val="24"/>
+        </w:rPr>
+        <w:t xml:space="preserve"> o nome</w:t>
+      </w:r>
+      <w:r>
+        <w:rPr>
+          <w:rFonts w:ascii="Arial" w:hAnsi="Arial" w:cs="Arial"/>
+          <w:b/>
+          <w:bCs/>
+          <w:i/>
+          <w:iCs/>
+          <w:sz w:val="24"/>
+          <w:szCs w:val="24"/>
+        </w:rPr>
+        <w:t xml:space="preserve"> </w:t>
+      </w:r>
+      <w:r>
+        <w:rPr>
+          <w:rFonts w:ascii="Arial" w:hAnsi="Arial" w:cs="Arial"/>
+          <w:b/>
+          <w:bCs/>
+          <w:i/>
+          <w:iCs/>
+          <w:sz w:val="24"/>
+          <w:szCs w:val="24"/>
+        </w:rPr>
+        <w:t>d</w:t>
+      </w:r>
+      <w:r>
+        <w:rPr>
+          <w:rFonts w:ascii="Arial" w:hAnsi="Arial" w:cs="Arial"/>
+          <w:b/>
+          <w:bCs/>
+          <w:i/>
+          <w:iCs/>
+          <w:sz w:val="24"/>
+          <w:szCs w:val="24"/>
+        </w:rPr>
+        <w:t>a coluna dentro da tabela</w:t>
+      </w:r>
+      <w:r>
+        <w:rPr>
+          <w:rFonts w:ascii="Arial" w:hAnsi="Arial" w:cs="Arial"/>
+          <w:b/>
+          <w:bCs/>
+          <w:i/>
+          <w:iCs/>
+          <w:sz w:val="24"/>
+          <w:szCs w:val="24"/>
+        </w:rPr>
+        <w:t xml:space="preserve"> que será utilizada como chave estrangeira.</w:t>
+      </w:r>
+    </w:p>
+    <w:p>
+      <w:pPr>
+        <w:rPr>
+          <w:rFonts w:ascii="Arial" w:hAnsi="Arial" w:cs="Arial"/>
+          <w:b/>
+          <w:bCs/>
+          <w:i/>
+          <w:iCs/>
+          <w:sz w:val="24"/>
+          <w:szCs w:val="24"/>
+        </w:rPr>
+      </w:pPr>
+      <w:r>
+        <w:rPr>
+          <w:rFonts w:ascii="Arial" w:hAnsi="Arial" w:cs="Arial"/>
+          <w:b/>
+          <w:bCs/>
+          <w:i/>
+          <w:iCs/>
+          <w:sz w:val="24"/>
+          <w:szCs w:val="24"/>
+        </w:rPr>
+        <w:t>REFERENCES &lt;</w:t>
+      </w:r>
+      <w:proofErr w:type="spellStart"/>
+      <w:r>
+        <w:rPr>
+          <w:rFonts w:ascii="Arial" w:hAnsi="Arial" w:cs="Arial"/>
+          <w:b/>
+          <w:bCs/>
+          <w:i/>
+          <w:iCs/>
+          <w:sz w:val="24"/>
+          <w:szCs w:val="24"/>
+        </w:rPr>
+        <w:t>tabelaorigem</w:t>
+      </w:r>
+      <w:proofErr w:type="spellEnd"/>
+      <w:r>
+        <w:rPr>
+          <w:rFonts w:ascii="Arial" w:hAnsi="Arial" w:cs="Arial"/>
+          <w:b/>
+          <w:bCs/>
+          <w:i/>
+          <w:iCs/>
+          <w:sz w:val="24"/>
+          <w:szCs w:val="24"/>
+        </w:rPr>
+        <w:t xml:space="preserve">&gt; () – entre parênteses será colocado o campo </w:t>
+      </w:r>
+      <w:proofErr w:type="spellStart"/>
+      <w:r>
+        <w:rPr>
+          <w:rFonts w:ascii="Arial" w:hAnsi="Arial" w:cs="Arial"/>
+          <w:b/>
+          <w:bCs/>
+          <w:i/>
+          <w:iCs/>
+          <w:sz w:val="24"/>
+          <w:szCs w:val="24"/>
+        </w:rPr>
+        <w:t>primary</w:t>
+      </w:r>
+      <w:proofErr w:type="spellEnd"/>
+      <w:r>
+        <w:rPr>
+          <w:rFonts w:ascii="Arial" w:hAnsi="Arial" w:cs="Arial"/>
+          <w:b/>
+          <w:bCs/>
+          <w:i/>
+          <w:iCs/>
+          <w:sz w:val="24"/>
+          <w:szCs w:val="24"/>
+        </w:rPr>
+        <w:t xml:space="preserve"> </w:t>
+      </w:r>
+      <w:proofErr w:type="spellStart"/>
+      <w:r>
+        <w:rPr>
+          <w:rFonts w:ascii="Arial" w:hAnsi="Arial" w:cs="Arial"/>
+          <w:b/>
+          <w:bCs/>
+          <w:i/>
+          <w:iCs/>
+          <w:sz w:val="24"/>
+          <w:szCs w:val="24"/>
+        </w:rPr>
+        <w:t>key</w:t>
+      </w:r>
+      <w:proofErr w:type="spellEnd"/>
+      <w:r>
+        <w:rPr>
+          <w:rFonts w:ascii="Arial" w:hAnsi="Arial" w:cs="Arial"/>
+          <w:b/>
+          <w:bCs/>
+          <w:i/>
+          <w:iCs/>
+          <w:sz w:val="24"/>
+          <w:szCs w:val="24"/>
+        </w:rPr>
+        <w:t>,</w:t>
+      </w:r>
+    </w:p>
+    <w:p>
+      <w:pPr>
+        <w:rPr>
+          <w:rFonts w:ascii="Arial" w:hAnsi="Arial" w:cs="Arial"/>
+          <w:b/>
+          <w:bCs/>
+          <w:i/>
+          <w:iCs/>
+          <w:sz w:val="24"/>
+          <w:szCs w:val="24"/>
+        </w:rPr>
+      </w:pPr>
+    </w:p>
+    <w:p>
+      <w:pPr>
+        <w:rPr>
+          <w:rFonts w:ascii="Arial" w:hAnsi="Arial" w:cs="Arial"/>
+          <w:sz w:val="24"/>
+          <w:szCs w:val="24"/>
+        </w:rPr>
+      </w:pPr>
+      <w:r>
+        <w:rPr>
+          <w:rFonts w:ascii="Arial" w:hAnsi="Arial" w:cs="Arial"/>
+          <w:i/>
+          <w:iCs/>
+          <w:sz w:val="24"/>
+          <w:szCs w:val="24"/>
+        </w:rPr>
+        <w:t>FOREIGN KEY (</w:t>
+      </w:r>
+      <w:proofErr w:type="spellStart"/>
+      <w:r>
+        <w:rPr>
+          <w:rFonts w:ascii="Arial" w:hAnsi="Arial" w:cs="Arial"/>
+          <w:i/>
+          <w:iCs/>
+          <w:sz w:val="24"/>
+          <w:szCs w:val="24"/>
+        </w:rPr>
+        <w:t>id_produto</w:t>
+      </w:r>
+      <w:proofErr w:type="spellEnd"/>
+      <w:r>
+        <w:rPr>
+          <w:rFonts w:ascii="Arial" w:hAnsi="Arial" w:cs="Arial"/>
+          <w:i/>
+          <w:iCs/>
+          <w:sz w:val="24"/>
+          <w:szCs w:val="24"/>
+        </w:rPr>
+        <w:t xml:space="preserve">) REFERENCES </w:t>
+      </w:r>
+      <w:proofErr w:type="spellStart"/>
+      <w:r>
+        <w:rPr>
+          <w:rFonts w:ascii="Arial" w:hAnsi="Arial" w:cs="Arial"/>
+          <w:i/>
+          <w:iCs/>
+          <w:sz w:val="24"/>
+          <w:szCs w:val="24"/>
+        </w:rPr>
+        <w:t>tb_produtos</w:t>
+      </w:r>
+      <w:proofErr w:type="spellEnd"/>
+      <w:r>
+        <w:rPr>
+          <w:rFonts w:ascii="Arial" w:hAnsi="Arial" w:cs="Arial"/>
+          <w:i/>
+          <w:iCs/>
+          <w:sz w:val="24"/>
+          <w:szCs w:val="24"/>
+        </w:rPr>
+        <w:t xml:space="preserve"> (</w:t>
+      </w:r>
+      <w:proofErr w:type="spellStart"/>
+      <w:r>
+        <w:rPr>
+          <w:rFonts w:ascii="Arial" w:hAnsi="Arial" w:cs="Arial"/>
+          <w:i/>
+          <w:iCs/>
+          <w:sz w:val="24"/>
+          <w:szCs w:val="24"/>
+        </w:rPr>
+        <w:t>id_produto</w:t>
+      </w:r>
+      <w:proofErr w:type="spellEnd"/>
+      <w:r>
+        <w:rPr>
+          <w:rFonts w:ascii="Arial" w:hAnsi="Arial" w:cs="Arial"/>
+          <w:i/>
+          <w:iCs/>
+          <w:sz w:val="24"/>
+          <w:szCs w:val="24"/>
+        </w:rPr>
+        <w:t xml:space="preserve">) </w:t>
+      </w:r>
+      <w:r>
+        <w:rPr>
+          <w:rFonts w:ascii="Arial" w:hAnsi="Arial" w:cs="Arial"/>
+          <w:sz w:val="24"/>
+          <w:szCs w:val="24"/>
+        </w:rPr>
+        <w:t xml:space="preserve">– utilizando como </w:t>
+      </w:r>
+      <w:r>
+        <w:rPr>
+          <w:rFonts w:ascii="Arial" w:hAnsi="Arial" w:cs="Arial"/>
+          <w:b/>
+          <w:bCs/>
+          <w:sz w:val="24"/>
+          <w:szCs w:val="24"/>
+        </w:rPr>
+        <w:t>referência</w:t>
+      </w:r>
+      <w:r>
+        <w:rPr>
+          <w:rFonts w:ascii="Arial" w:hAnsi="Arial" w:cs="Arial"/>
+          <w:sz w:val="24"/>
+          <w:szCs w:val="24"/>
+        </w:rPr>
+        <w:t xml:space="preserve"> a </w:t>
+      </w:r>
+      <w:proofErr w:type="spellStart"/>
+      <w:r>
+        <w:rPr>
+          <w:rFonts w:ascii="Arial" w:hAnsi="Arial" w:cs="Arial"/>
+          <w:sz w:val="24"/>
+          <w:szCs w:val="24"/>
+        </w:rPr>
+        <w:t>PrimaryKey</w:t>
+      </w:r>
+      <w:proofErr w:type="spellEnd"/>
+      <w:r>
+        <w:rPr>
+          <w:rFonts w:ascii="Arial" w:hAnsi="Arial" w:cs="Arial"/>
+          <w:sz w:val="24"/>
+          <w:szCs w:val="24"/>
+        </w:rPr>
+        <w:t xml:space="preserve"> (</w:t>
+      </w:r>
+      <w:proofErr w:type="spellStart"/>
+      <w:r>
+        <w:rPr>
+          <w:rFonts w:ascii="Arial" w:hAnsi="Arial" w:cs="Arial"/>
+          <w:b/>
+          <w:bCs/>
+          <w:sz w:val="24"/>
+          <w:szCs w:val="24"/>
+        </w:rPr>
+        <w:t>id_produto</w:t>
+      </w:r>
+      <w:proofErr w:type="spellEnd"/>
+      <w:r>
+        <w:rPr>
+          <w:rFonts w:ascii="Arial" w:hAnsi="Arial" w:cs="Arial"/>
+          <w:sz w:val="24"/>
+          <w:szCs w:val="24"/>
+        </w:rPr>
+        <w:t xml:space="preserve">) </w:t>
+      </w:r>
+      <w:r>
+        <w:rPr>
+          <w:rFonts w:ascii="Arial" w:hAnsi="Arial" w:cs="Arial"/>
+          <w:b/>
+          <w:bCs/>
+          <w:sz w:val="24"/>
+          <w:szCs w:val="24"/>
+        </w:rPr>
+        <w:t xml:space="preserve">da tabela </w:t>
+      </w:r>
+      <w:proofErr w:type="spellStart"/>
+      <w:r>
+        <w:rPr>
+          <w:rFonts w:ascii="Arial" w:hAnsi="Arial" w:cs="Arial"/>
+          <w:b/>
+          <w:bCs/>
+          <w:sz w:val="24"/>
+          <w:szCs w:val="24"/>
+        </w:rPr>
+        <w:t>tb_produtos</w:t>
+      </w:r>
+      <w:proofErr w:type="spellEnd"/>
+      <w:r>
+        <w:rPr>
+          <w:rFonts w:ascii="Arial" w:hAnsi="Arial" w:cs="Arial"/>
+          <w:b/>
+          <w:bCs/>
+          <w:sz w:val="24"/>
+          <w:szCs w:val="24"/>
+        </w:rPr>
+        <w:t xml:space="preserve"> </w:t>
+      </w:r>
+      <w:r>
+        <w:rPr>
+          <w:rFonts w:ascii="Arial" w:hAnsi="Arial" w:cs="Arial"/>
+          <w:sz w:val="24"/>
+          <w:szCs w:val="24"/>
+        </w:rPr>
+        <w:t>para a tabela (</w:t>
+      </w:r>
+      <w:proofErr w:type="spellStart"/>
+      <w:r>
+        <w:rPr>
+          <w:rFonts w:ascii="Arial" w:hAnsi="Arial" w:cs="Arial"/>
+          <w:sz w:val="24"/>
+          <w:szCs w:val="24"/>
+        </w:rPr>
+        <w:t>tb_descricoes_tecnicas</w:t>
+      </w:r>
+      <w:proofErr w:type="spellEnd"/>
+      <w:r>
+        <w:rPr>
+          <w:rFonts w:ascii="Arial" w:hAnsi="Arial" w:cs="Arial"/>
+          <w:sz w:val="24"/>
+          <w:szCs w:val="24"/>
+        </w:rPr>
+        <w:t>) como chave estrangeira (</w:t>
+      </w:r>
+      <w:proofErr w:type="spellStart"/>
+      <w:r>
+        <w:rPr>
+          <w:rFonts w:ascii="Arial" w:hAnsi="Arial" w:cs="Arial"/>
+          <w:sz w:val="24"/>
+          <w:szCs w:val="24"/>
+        </w:rPr>
+        <w:t>id_produto</w:t>
+      </w:r>
+      <w:proofErr w:type="spellEnd"/>
+      <w:r>
+        <w:rPr>
+          <w:rFonts w:ascii="Arial" w:hAnsi="Arial" w:cs="Arial"/>
+          <w:sz w:val="24"/>
+          <w:szCs w:val="24"/>
+        </w:rPr>
+        <w:t>).</w:t>
+      </w:r>
+    </w:p>
+    <w:p>
+      <w:pPr>
+        <w:rPr>
+          <w:rFonts w:ascii="Arial" w:hAnsi="Arial" w:cs="Arial"/>
+          <w:b/>
+          <w:bCs/>
+          <w:sz w:val="28"/>
+          <w:szCs w:val="28"/>
+        </w:rPr>
+      </w:pPr>
+      <w:r>
+        <w:rPr>
+          <w:rFonts w:ascii="Arial" w:hAnsi="Arial" w:cs="Arial"/>
+          <w:b/>
+          <w:bCs/>
+          <w:sz w:val="28"/>
+          <w:szCs w:val="28"/>
+        </w:rPr>
+        <w:lastRenderedPageBreak/>
+        <w:t>A chave estrangeir não precisa ter o mesmo nome da chave primária de referência.</w:t>
       </w:r>
     </w:p>
     <w:sectPr>
@@ -28029,6 +30119,16 @@
     <w:basedOn w:val="Fontepargpadro"/>
     <w:rsid w:val="00342230"/>
   </w:style>
+  <w:style w:type="character" w:customStyle="1" w:styleId="cm-type">
+    <w:name w:val="cm-type"/>
+    <w:basedOn w:val="Fontepargpadro"/>
+    <w:rsid w:val="00DC0B82"/>
+  </w:style>
+  <w:style w:type="character" w:customStyle="1" w:styleId="cm-atom">
+    <w:name w:val="cm-atom"/>
+    <w:basedOn w:val="Fontepargpadro"/>
+    <w:rsid w:val="00DC0B82"/>
+  </w:style>
 </w:styles>
 </file>
 

</xml_diff>

<commit_message>
projeto-lojavirtual - relacionamento um pra um
</commit_message>
<xml_diff>
--- a/MySQL.docx
+++ b/MySQL.docx
@@ -27155,22 +27155,23 @@
           <w:szCs w:val="24"/>
         </w:rPr>
       </w:pPr>
-    </w:p>
-    <w:p>
-      <w:pPr>
-        <w:rPr>
-          <w:rFonts w:ascii="Arial" w:hAnsi="Arial" w:cs="Arial"/>
-          <w:sz w:val="24"/>
-          <w:szCs w:val="24"/>
-        </w:rPr>
-      </w:pPr>
-      <w:r>
-        <w:rPr>
-          <w:rFonts w:ascii="Arial" w:hAnsi="Arial" w:cs="Arial"/>
-          <w:sz w:val="24"/>
-          <w:szCs w:val="24"/>
-        </w:rPr>
-        <w:t xml:space="preserve">Chave estrangeira </w:t>
+      <w:r>
+        <w:rPr>
+          <w:rFonts w:ascii="Arial" w:hAnsi="Arial" w:cs="Arial"/>
+          <w:b/>
+          <w:bCs/>
+          <w:sz w:val="24"/>
+          <w:szCs w:val="24"/>
+        </w:rPr>
+        <w:t>Chave estrangeira</w:t>
+      </w:r>
+      <w:r>
+        <w:rPr>
+          <w:rFonts w:ascii="Arial" w:hAnsi="Arial" w:cs="Arial"/>
+          <w:sz w:val="24"/>
+          <w:szCs w:val="24"/>
+        </w:rPr>
+        <w:t xml:space="preserve"> </w:t>
       </w:r>
       <w:r>
         <w:rPr>
@@ -27187,6 +27188,2095 @@
           <w:szCs w:val="24"/>
         </w:rPr>
         <w:t>.</w:t>
+      </w:r>
+    </w:p>
+    <w:p>
+      <w:pPr>
+        <w:rPr>
+          <w:rFonts w:ascii="Arial" w:hAnsi="Arial" w:cs="Arial"/>
+          <w:sz w:val="24"/>
+          <w:szCs w:val="24"/>
+        </w:rPr>
+      </w:pPr>
+    </w:p>
+    <w:p>
+      <w:pPr>
+        <w:rPr>
+          <w:rFonts w:ascii="Arial" w:hAnsi="Arial" w:cs="Arial"/>
+          <w:sz w:val="24"/>
+          <w:szCs w:val="24"/>
+        </w:rPr>
+      </w:pPr>
+    </w:p>
+    <w:p>
+      <w:pPr>
+        <w:rPr>
+          <w:rFonts w:ascii="Arial" w:hAnsi="Arial" w:cs="Arial"/>
+          <w:b/>
+          <w:bCs/>
+          <w:sz w:val="32"/>
+          <w:szCs w:val="32"/>
+        </w:rPr>
+      </w:pPr>
+      <w:r>
+        <w:rPr>
+          <w:rFonts w:ascii="Arial" w:hAnsi="Arial" w:cs="Arial"/>
+          <w:sz w:val="24"/>
+          <w:szCs w:val="24"/>
+        </w:rPr>
+        <w:t xml:space="preserve"> </w:t>
+      </w:r>
+      <w:r>
+        <w:rPr>
+          <w:rFonts w:ascii="Arial" w:hAnsi="Arial" w:cs="Arial"/>
+          <w:b/>
+          <w:bCs/>
+          <w:sz w:val="32"/>
+          <w:szCs w:val="32"/>
+        </w:rPr>
+        <w:t>Projeto Loja Virtual – Relacionamento Um para Um</w:t>
+      </w:r>
+    </w:p>
+    <w:p>
+      <w:pPr>
+        <w:rPr>
+          <w:rFonts w:ascii="Arial" w:hAnsi="Arial" w:cs="Arial"/>
+          <w:sz w:val="24"/>
+          <w:szCs w:val="24"/>
+        </w:rPr>
+      </w:pPr>
+      <w:r>
+        <w:rPr>
+          <w:rFonts w:ascii="Arial" w:hAnsi="Arial" w:cs="Arial"/>
+          <w:sz w:val="24"/>
+          <w:szCs w:val="24"/>
+        </w:rPr>
+        <w:t>Objetivo: criar estrutura de dados que suporte uma aplicação com a proposta de venda de produtos pela internet;</w:t>
+      </w:r>
+    </w:p>
+    <w:p>
+      <w:pPr>
+        <w:rPr>
+          <w:rFonts w:ascii="Arial" w:hAnsi="Arial" w:cs="Arial"/>
+          <w:sz w:val="24"/>
+          <w:szCs w:val="24"/>
+        </w:rPr>
+      </w:pPr>
+    </w:p>
+    <w:p>
+      <w:pPr>
+        <w:rPr>
+          <w:rFonts w:ascii="Arial" w:hAnsi="Arial" w:cs="Arial"/>
+          <w:sz w:val="24"/>
+          <w:szCs w:val="24"/>
+        </w:rPr>
+      </w:pPr>
+      <w:r>
+        <w:rPr>
+          <w:rFonts w:ascii="Arial" w:hAnsi="Arial" w:cs="Arial"/>
+          <w:sz w:val="24"/>
+          <w:szCs w:val="24"/>
+        </w:rPr>
+        <w:t>Serão criadas 2 tabelas:</w:t>
+      </w:r>
+    </w:p>
+    <w:p>
+      <w:pPr>
+        <w:rPr>
+          <w:rFonts w:ascii="Arial" w:hAnsi="Arial" w:cs="Arial"/>
+          <w:b/>
+          <w:bCs/>
+          <w:sz w:val="24"/>
+          <w:szCs w:val="24"/>
+        </w:rPr>
+      </w:pPr>
+      <w:r>
+        <w:rPr>
+          <w:rFonts w:ascii="Arial" w:hAnsi="Arial" w:cs="Arial"/>
+          <w:b/>
+          <w:bCs/>
+          <w:sz w:val="24"/>
+          <w:szCs w:val="24"/>
+        </w:rPr>
+        <w:t xml:space="preserve">- </w:t>
+      </w:r>
+      <w:proofErr w:type="spellStart"/>
+      <w:proofErr w:type="gramStart"/>
+      <w:r>
+        <w:rPr>
+          <w:rFonts w:ascii="Arial" w:hAnsi="Arial" w:cs="Arial"/>
+          <w:b/>
+          <w:bCs/>
+          <w:sz w:val="24"/>
+          <w:szCs w:val="24"/>
+        </w:rPr>
+        <w:t>tb</w:t>
+      </w:r>
+      <w:proofErr w:type="gramEnd"/>
+      <w:r>
+        <w:rPr>
+          <w:rFonts w:ascii="Arial" w:hAnsi="Arial" w:cs="Arial"/>
+          <w:b/>
+          <w:bCs/>
+          <w:sz w:val="24"/>
+          <w:szCs w:val="24"/>
+        </w:rPr>
+        <w:t>_produtos</w:t>
+      </w:r>
+      <w:proofErr w:type="spellEnd"/>
+      <w:r>
+        <w:rPr>
+          <w:rFonts w:ascii="Arial" w:hAnsi="Arial" w:cs="Arial"/>
+          <w:b/>
+          <w:bCs/>
+          <w:sz w:val="24"/>
+          <w:szCs w:val="24"/>
+        </w:rPr>
+        <w:t>;</w:t>
+      </w:r>
+    </w:p>
+    <w:p>
+      <w:pPr>
+        <w:rPr>
+          <w:rFonts w:ascii="Arial" w:hAnsi="Arial" w:cs="Arial"/>
+          <w:i/>
+          <w:iCs/>
+          <w:sz w:val="24"/>
+          <w:szCs w:val="24"/>
+        </w:rPr>
+      </w:pPr>
+      <w:r>
+        <w:rPr>
+          <w:rFonts w:ascii="Arial" w:hAnsi="Arial" w:cs="Arial"/>
+          <w:i/>
+          <w:iCs/>
+          <w:sz w:val="24"/>
+          <w:szCs w:val="24"/>
+        </w:rPr>
+        <w:t>produto</w:t>
+      </w:r>
+    </w:p>
+    <w:p>
+      <w:pPr>
+        <w:rPr>
+          <w:rFonts w:ascii="Arial" w:hAnsi="Arial" w:cs="Arial"/>
+          <w:i/>
+          <w:iCs/>
+          <w:sz w:val="24"/>
+          <w:szCs w:val="24"/>
+        </w:rPr>
+      </w:pPr>
+      <w:r>
+        <w:rPr>
+          <w:rFonts w:ascii="Arial" w:hAnsi="Arial" w:cs="Arial"/>
+          <w:i/>
+          <w:iCs/>
+          <w:sz w:val="24"/>
+          <w:szCs w:val="24"/>
+        </w:rPr>
+        <w:t>valor</w:t>
+      </w:r>
+    </w:p>
+    <w:p>
+      <w:pPr>
+        <w:rPr>
+          <w:rFonts w:ascii="Arial" w:hAnsi="Arial" w:cs="Arial"/>
+          <w:b/>
+          <w:bCs/>
+          <w:sz w:val="24"/>
+          <w:szCs w:val="24"/>
+        </w:rPr>
+      </w:pPr>
+      <w:r>
+        <w:rPr>
+          <w:rFonts w:ascii="Arial" w:hAnsi="Arial" w:cs="Arial"/>
+          <w:b/>
+          <w:bCs/>
+          <w:sz w:val="24"/>
+          <w:szCs w:val="24"/>
+        </w:rPr>
+        <w:lastRenderedPageBreak/>
+        <w:t xml:space="preserve">- </w:t>
+      </w:r>
+      <w:proofErr w:type="spellStart"/>
+      <w:proofErr w:type="gramStart"/>
+      <w:r>
+        <w:rPr>
+          <w:rFonts w:ascii="Arial" w:hAnsi="Arial" w:cs="Arial"/>
+          <w:b/>
+          <w:bCs/>
+          <w:sz w:val="24"/>
+          <w:szCs w:val="24"/>
+        </w:rPr>
+        <w:t>tb</w:t>
+      </w:r>
+      <w:proofErr w:type="gramEnd"/>
+      <w:r>
+        <w:rPr>
+          <w:rFonts w:ascii="Arial" w:hAnsi="Arial" w:cs="Arial"/>
+          <w:b/>
+          <w:bCs/>
+          <w:sz w:val="24"/>
+          <w:szCs w:val="24"/>
+        </w:rPr>
+        <w:t>_descricoes_tecnica</w:t>
+      </w:r>
+      <w:proofErr w:type="spellEnd"/>
+    </w:p>
+    <w:p>
+      <w:pPr>
+        <w:rPr>
+          <w:rFonts w:ascii="Arial" w:hAnsi="Arial" w:cs="Arial"/>
+          <w:i/>
+          <w:iCs/>
+          <w:sz w:val="24"/>
+          <w:szCs w:val="24"/>
+        </w:rPr>
+      </w:pPr>
+      <w:proofErr w:type="spellStart"/>
+      <w:r>
+        <w:rPr>
+          <w:rFonts w:ascii="Arial" w:hAnsi="Arial" w:cs="Arial"/>
+          <w:i/>
+          <w:iCs/>
+          <w:sz w:val="24"/>
+          <w:szCs w:val="24"/>
+        </w:rPr>
+        <w:t>descricao_tecnica</w:t>
+      </w:r>
+      <w:proofErr w:type="spellEnd"/>
+    </w:p>
+    <w:p>
+      <w:pPr>
+        <w:rPr>
+          <w:rFonts w:ascii="Arial" w:hAnsi="Arial" w:cs="Arial"/>
+          <w:i/>
+          <w:iCs/>
+          <w:sz w:val="24"/>
+          <w:szCs w:val="24"/>
+        </w:rPr>
+      </w:pPr>
+    </w:p>
+    <w:p>
+      <w:pPr>
+        <w:rPr>
+          <w:rFonts w:ascii="Arial" w:hAnsi="Arial" w:cs="Arial"/>
+          <w:i/>
+          <w:iCs/>
+          <w:sz w:val="24"/>
+          <w:szCs w:val="24"/>
+        </w:rPr>
+      </w:pPr>
+    </w:p>
+    <w:p>
+      <w:pPr>
+        <w:rPr>
+          <w:rFonts w:ascii="Arial" w:hAnsi="Arial" w:cs="Arial"/>
+          <w:b/>
+          <w:bCs/>
+          <w:sz w:val="24"/>
+          <w:szCs w:val="24"/>
+        </w:rPr>
+      </w:pPr>
+      <w:proofErr w:type="spellStart"/>
+      <w:r>
+        <w:rPr>
+          <w:rFonts w:ascii="Arial" w:hAnsi="Arial" w:cs="Arial"/>
+          <w:b/>
+          <w:bCs/>
+          <w:sz w:val="24"/>
+          <w:szCs w:val="24"/>
+        </w:rPr>
+        <w:t>db_loja_virtual</w:t>
+      </w:r>
+      <w:proofErr w:type="spellEnd"/>
+      <w:r>
+        <w:rPr>
+          <w:rFonts w:ascii="Arial" w:hAnsi="Arial" w:cs="Arial"/>
+          <w:b/>
+          <w:bCs/>
+          <w:sz w:val="24"/>
+          <w:szCs w:val="24"/>
+        </w:rPr>
+        <w:t xml:space="preserve"> &gt; </w:t>
+      </w:r>
+      <w:proofErr w:type="spellStart"/>
+      <w:r>
+        <w:rPr>
+          <w:rFonts w:ascii="Arial" w:hAnsi="Arial" w:cs="Arial"/>
+          <w:b/>
+          <w:bCs/>
+          <w:sz w:val="24"/>
+          <w:szCs w:val="24"/>
+        </w:rPr>
+        <w:t>tb_produtos</w:t>
+      </w:r>
+      <w:proofErr w:type="spellEnd"/>
+      <w:r>
+        <w:rPr>
+          <w:rFonts w:ascii="Arial" w:hAnsi="Arial" w:cs="Arial"/>
+          <w:b/>
+          <w:bCs/>
+          <w:sz w:val="24"/>
+          <w:szCs w:val="24"/>
+        </w:rPr>
+        <w:t>&gt;</w:t>
+      </w:r>
+      <w:proofErr w:type="spellStart"/>
+      <w:r>
+        <w:rPr>
+          <w:rFonts w:ascii="Arial" w:hAnsi="Arial" w:cs="Arial"/>
+          <w:b/>
+          <w:bCs/>
+          <w:sz w:val="24"/>
+          <w:szCs w:val="24"/>
+        </w:rPr>
+        <w:t>id_produto</w:t>
+      </w:r>
+      <w:proofErr w:type="spellEnd"/>
+      <w:r>
+        <w:rPr>
+          <w:rFonts w:ascii="Arial" w:hAnsi="Arial" w:cs="Arial"/>
+          <w:b/>
+          <w:bCs/>
+          <w:sz w:val="24"/>
+          <w:szCs w:val="24"/>
+        </w:rPr>
+        <w:t xml:space="preserve"> INT NOT NULL</w:t>
+      </w:r>
+      <w:r>
+        <w:rPr>
+          <w:rFonts w:ascii="Arial" w:hAnsi="Arial" w:cs="Arial"/>
+          <w:b/>
+          <w:bCs/>
+          <w:sz w:val="24"/>
+          <w:szCs w:val="24"/>
+        </w:rPr>
+        <w:t xml:space="preserve"> PRIMARY KEY</w:t>
+      </w:r>
+      <w:r>
+        <w:rPr>
+          <w:rFonts w:ascii="Arial" w:hAnsi="Arial" w:cs="Arial"/>
+          <w:b/>
+          <w:bCs/>
+          <w:sz w:val="24"/>
+          <w:szCs w:val="24"/>
+        </w:rPr>
+        <w:t>,</w:t>
+      </w:r>
+    </w:p>
+    <w:p>
+      <w:pPr>
+        <w:ind w:left="3540"/>
+        <w:rPr>
+          <w:rFonts w:ascii="Arial" w:hAnsi="Arial" w:cs="Arial"/>
+          <w:b/>
+          <w:bCs/>
+          <w:sz w:val="24"/>
+          <w:szCs w:val="24"/>
+        </w:rPr>
+      </w:pPr>
+      <w:r>
+        <w:rPr>
+          <w:rFonts w:ascii="Arial" w:hAnsi="Arial" w:cs="Arial"/>
+          <w:b/>
+          <w:bCs/>
+          <w:sz w:val="24"/>
+          <w:szCs w:val="24"/>
+        </w:rPr>
+        <w:t>produto VARCHAR (200) NOT NULL,</w:t>
+      </w:r>
+    </w:p>
+    <w:p>
+      <w:pPr>
+        <w:rPr>
+          <w:rFonts w:ascii="Arial" w:hAnsi="Arial" w:cs="Arial"/>
+          <w:b/>
+          <w:bCs/>
+          <w:sz w:val="24"/>
+          <w:szCs w:val="24"/>
+        </w:rPr>
+      </w:pPr>
+      <w:r>
+        <w:rPr>
+          <w:rFonts w:ascii="Arial" w:hAnsi="Arial" w:cs="Arial"/>
+          <w:b/>
+          <w:bCs/>
+          <w:sz w:val="24"/>
+          <w:szCs w:val="24"/>
+        </w:rPr>
+        <w:tab/>
+      </w:r>
+      <w:r>
+        <w:rPr>
+          <w:rFonts w:ascii="Arial" w:hAnsi="Arial" w:cs="Arial"/>
+          <w:b/>
+          <w:bCs/>
+          <w:sz w:val="24"/>
+          <w:szCs w:val="24"/>
+        </w:rPr>
+        <w:tab/>
+      </w:r>
+      <w:r>
+        <w:rPr>
+          <w:rFonts w:ascii="Arial" w:hAnsi="Arial" w:cs="Arial"/>
+          <w:b/>
+          <w:bCs/>
+          <w:sz w:val="24"/>
+          <w:szCs w:val="24"/>
+        </w:rPr>
+        <w:tab/>
+      </w:r>
+      <w:r>
+        <w:rPr>
+          <w:rFonts w:ascii="Arial" w:hAnsi="Arial" w:cs="Arial"/>
+          <w:b/>
+          <w:bCs/>
+          <w:sz w:val="24"/>
+          <w:szCs w:val="24"/>
+        </w:rPr>
+        <w:tab/>
+      </w:r>
+      <w:r>
+        <w:rPr>
+          <w:rFonts w:ascii="Arial" w:hAnsi="Arial" w:cs="Arial"/>
+          <w:b/>
+          <w:bCs/>
+          <w:sz w:val="24"/>
+          <w:szCs w:val="24"/>
+        </w:rPr>
+        <w:tab/>
+        <w:t>valor FLOAT (8,2) NOT NULL</w:t>
+      </w:r>
+    </w:p>
+    <w:p>
+      <w:pPr>
+        <w:rPr>
+          <w:rFonts w:ascii="Arial" w:hAnsi="Arial" w:cs="Arial"/>
+          <w:b/>
+          <w:bCs/>
+          <w:sz w:val="24"/>
+          <w:szCs w:val="24"/>
+        </w:rPr>
+      </w:pPr>
+    </w:p>
+    <w:p>
+      <w:pPr>
+        <w:rPr>
+          <w:rFonts w:ascii="Arial" w:hAnsi="Arial" w:cs="Arial"/>
+          <w:sz w:val="24"/>
+          <w:szCs w:val="24"/>
+        </w:rPr>
+      </w:pPr>
+      <w:r>
+        <w:rPr>
+          <w:rFonts w:ascii="Arial" w:hAnsi="Arial" w:cs="Arial"/>
+          <w:sz w:val="24"/>
+          <w:szCs w:val="24"/>
+        </w:rPr>
+        <w:t xml:space="preserve">No momento de criação da tabela pode-se definir a </w:t>
+      </w:r>
+      <w:proofErr w:type="spellStart"/>
+      <w:r>
+        <w:rPr>
+          <w:rFonts w:ascii="Arial" w:hAnsi="Arial" w:cs="Arial"/>
+          <w:sz w:val="24"/>
+          <w:szCs w:val="24"/>
+        </w:rPr>
+        <w:t>primary</w:t>
+      </w:r>
+      <w:proofErr w:type="spellEnd"/>
+      <w:r>
+        <w:rPr>
+          <w:rFonts w:ascii="Arial" w:hAnsi="Arial" w:cs="Arial"/>
+          <w:sz w:val="24"/>
+          <w:szCs w:val="24"/>
+        </w:rPr>
+        <w:t xml:space="preserve"> </w:t>
+      </w:r>
+      <w:proofErr w:type="spellStart"/>
+      <w:r>
+        <w:rPr>
+          <w:rFonts w:ascii="Arial" w:hAnsi="Arial" w:cs="Arial"/>
+          <w:sz w:val="24"/>
+          <w:szCs w:val="24"/>
+        </w:rPr>
+        <w:t>key</w:t>
+      </w:r>
+      <w:proofErr w:type="spellEnd"/>
+      <w:r>
+        <w:rPr>
+          <w:rFonts w:ascii="Arial" w:hAnsi="Arial" w:cs="Arial"/>
+          <w:sz w:val="24"/>
+          <w:szCs w:val="24"/>
+        </w:rPr>
+        <w:t>, colocando-a na coluna em que ela irá ficar</w:t>
+      </w:r>
+      <w:r>
+        <w:rPr>
+          <w:rFonts w:ascii="Arial" w:hAnsi="Arial" w:cs="Arial"/>
+          <w:sz w:val="24"/>
+          <w:szCs w:val="24"/>
+        </w:rPr>
+        <w:t>;</w:t>
+      </w:r>
+    </w:p>
+    <w:p>
+      <w:pPr>
+        <w:rPr>
+          <w:rFonts w:ascii="Arial" w:hAnsi="Arial" w:cs="Arial"/>
+          <w:sz w:val="24"/>
+          <w:szCs w:val="24"/>
+        </w:rPr>
+      </w:pPr>
+      <w:r>
+        <w:rPr>
+          <w:rFonts w:ascii="Arial" w:hAnsi="Arial" w:cs="Arial"/>
+          <w:sz w:val="24"/>
+          <w:szCs w:val="24"/>
+        </w:rPr>
+        <w:t xml:space="preserve">O </w:t>
+      </w:r>
+      <w:r>
+        <w:rPr>
+          <w:rFonts w:ascii="Arial" w:hAnsi="Arial" w:cs="Arial"/>
+          <w:b/>
+          <w:bCs/>
+          <w:sz w:val="24"/>
+          <w:szCs w:val="24"/>
+        </w:rPr>
+        <w:t>Primary Key</w:t>
+      </w:r>
+      <w:r>
+        <w:rPr>
+          <w:rFonts w:ascii="Arial" w:hAnsi="Arial" w:cs="Arial"/>
+          <w:sz w:val="24"/>
+          <w:szCs w:val="24"/>
+        </w:rPr>
+        <w:t xml:space="preserve"> nos dá a garantia de que o </w:t>
+      </w:r>
+      <w:r>
+        <w:rPr>
+          <w:rFonts w:ascii="Arial" w:hAnsi="Arial" w:cs="Arial"/>
+          <w:b/>
+          <w:bCs/>
+          <w:sz w:val="24"/>
+          <w:szCs w:val="24"/>
+        </w:rPr>
+        <w:t>valor</w:t>
+      </w:r>
+      <w:r>
+        <w:rPr>
+          <w:rFonts w:ascii="Arial" w:hAnsi="Arial" w:cs="Arial"/>
+          <w:sz w:val="24"/>
+          <w:szCs w:val="24"/>
+        </w:rPr>
+        <w:t xml:space="preserve"> contido dentro dessa coluna.</w:t>
+      </w:r>
+      <w:r>
+        <w:rPr>
+          <w:rFonts w:ascii="Arial" w:hAnsi="Arial" w:cs="Arial"/>
+          <w:b/>
+          <w:bCs/>
+          <w:sz w:val="24"/>
+          <w:szCs w:val="24"/>
+        </w:rPr>
+        <w:t xml:space="preserve"> </w:t>
+      </w:r>
+      <w:r>
+        <w:rPr>
+          <w:rFonts w:ascii="Arial" w:hAnsi="Arial" w:cs="Arial"/>
+          <w:b/>
+          <w:bCs/>
+          <w:sz w:val="24"/>
+          <w:szCs w:val="24"/>
+        </w:rPr>
+        <w:t>não se repetirá para registros diferentes</w:t>
+      </w:r>
+      <w:r>
+        <w:rPr>
+          <w:rFonts w:ascii="Arial" w:hAnsi="Arial" w:cs="Arial"/>
+          <w:sz w:val="24"/>
+          <w:szCs w:val="24"/>
+        </w:rPr>
+        <w:t>.</w:t>
+      </w:r>
+    </w:p>
+    <w:p>
+      <w:pPr>
+        <w:rPr>
+          <w:rFonts w:ascii="Arial" w:hAnsi="Arial" w:cs="Arial"/>
+          <w:sz w:val="24"/>
+          <w:szCs w:val="24"/>
+        </w:rPr>
+      </w:pPr>
+      <w:r>
+        <w:rPr>
+          <w:rFonts w:ascii="Arial" w:hAnsi="Arial" w:cs="Arial"/>
+          <w:sz w:val="24"/>
+          <w:szCs w:val="24"/>
+        </w:rPr>
+        <w:t xml:space="preserve">Campos do tipo </w:t>
+      </w:r>
+      <w:r>
+        <w:rPr>
+          <w:rFonts w:ascii="Arial" w:hAnsi="Arial" w:cs="Arial"/>
+          <w:b/>
+          <w:bCs/>
+          <w:sz w:val="24"/>
+          <w:szCs w:val="24"/>
+        </w:rPr>
+        <w:t>AUTO_INCREMENT</w:t>
+      </w:r>
+      <w:r>
+        <w:rPr>
+          <w:rFonts w:ascii="Arial" w:hAnsi="Arial" w:cs="Arial"/>
+          <w:sz w:val="24"/>
+          <w:szCs w:val="24"/>
+        </w:rPr>
+        <w:t xml:space="preserve"> – gerenciados pelo próprio banco de dados, de modo que </w:t>
+      </w:r>
+      <w:r>
+        <w:rPr>
+          <w:rFonts w:ascii="Arial" w:hAnsi="Arial" w:cs="Arial"/>
+          <w:b/>
+          <w:bCs/>
+          <w:sz w:val="24"/>
+          <w:szCs w:val="24"/>
+        </w:rPr>
+        <w:t>ao inserir um novo registro</w:t>
+      </w:r>
+      <w:r>
+        <w:rPr>
+          <w:rFonts w:ascii="Arial" w:hAnsi="Arial" w:cs="Arial"/>
+          <w:sz w:val="24"/>
+          <w:szCs w:val="24"/>
+        </w:rPr>
+        <w:t xml:space="preserve"> a informação que será </w:t>
+      </w:r>
+      <w:r>
+        <w:rPr>
+          <w:rFonts w:ascii="Arial" w:hAnsi="Arial" w:cs="Arial"/>
+          <w:b/>
+          <w:bCs/>
+          <w:sz w:val="24"/>
+          <w:szCs w:val="24"/>
+        </w:rPr>
+        <w:t xml:space="preserve">atribuída aquela coluna </w:t>
+      </w:r>
+      <w:r>
+        <w:rPr>
+          <w:rFonts w:ascii="Arial" w:hAnsi="Arial" w:cs="Arial"/>
+          <w:sz w:val="24"/>
+          <w:szCs w:val="24"/>
+        </w:rPr>
+        <w:t xml:space="preserve">será feita com base no </w:t>
+      </w:r>
+      <w:r>
+        <w:rPr>
+          <w:rFonts w:ascii="Arial" w:hAnsi="Arial" w:cs="Arial"/>
+          <w:b/>
+          <w:bCs/>
+          <w:sz w:val="24"/>
+          <w:szCs w:val="24"/>
+        </w:rPr>
+        <w:t>último valor inserido + 1</w:t>
+      </w:r>
+      <w:r>
+        <w:rPr>
+          <w:rFonts w:ascii="Arial" w:hAnsi="Arial" w:cs="Arial"/>
+          <w:sz w:val="24"/>
+          <w:szCs w:val="24"/>
+        </w:rPr>
+        <w:t>.</w:t>
+      </w:r>
+    </w:p>
+    <w:p>
+      <w:pPr>
+        <w:rPr>
+          <w:rFonts w:ascii="Arial" w:hAnsi="Arial" w:cs="Arial"/>
+          <w:sz w:val="24"/>
+          <w:szCs w:val="24"/>
+        </w:rPr>
+      </w:pPr>
+    </w:p>
+    <w:p>
+      <w:pPr>
+        <w:rPr>
+          <w:rStyle w:val="cm-punctuation"/>
+          <w:rFonts w:ascii="Courier New" w:hAnsi="Courier New" w:cs="Courier New"/>
+          <w:color w:val="444444"/>
+          <w:sz w:val="20"/>
+          <w:szCs w:val="20"/>
+          <w:shd w:val="clear" w:color="auto" w:fill="E5E5E5"/>
+        </w:rPr>
+      </w:pPr>
+      <w:hyperlink r:id="rId129" w:tgtFrame="mysql_doc" w:history="1">
+        <w:r>
+          <w:rPr>
+            <w:rStyle w:val="Hyperlink"/>
+            <w:rFonts w:ascii="Courier New" w:hAnsi="Courier New" w:cs="Courier New"/>
+            <w:sz w:val="20"/>
+            <w:szCs w:val="20"/>
+            <w:shd w:val="clear" w:color="auto" w:fill="E5E5E5"/>
+          </w:rPr>
+          <w:t>CREATE</w:t>
+        </w:r>
+      </w:hyperlink>
+      <w:r>
+        <w:rPr>
+          <w:rFonts w:ascii="Courier New" w:hAnsi="Courier New" w:cs="Courier New"/>
+          <w:color w:val="444444"/>
+          <w:sz w:val="20"/>
+          <w:szCs w:val="20"/>
+          <w:shd w:val="clear" w:color="auto" w:fill="E5E5E5"/>
+        </w:rPr>
+        <w:t> </w:t>
+      </w:r>
+      <w:hyperlink r:id="rId130" w:tgtFrame="mysql_doc" w:history="1">
+        <w:r>
+          <w:rPr>
+            <w:rStyle w:val="Hyperlink"/>
+            <w:rFonts w:ascii="Courier New" w:hAnsi="Courier New" w:cs="Courier New"/>
+            <w:sz w:val="20"/>
+            <w:szCs w:val="20"/>
+            <w:shd w:val="clear" w:color="auto" w:fill="E5E5E5"/>
+          </w:rPr>
+          <w:t>TABLE</w:t>
+        </w:r>
+      </w:hyperlink>
+      <w:r>
+        <w:rPr>
+          <w:rFonts w:ascii="Courier New" w:hAnsi="Courier New" w:cs="Courier New"/>
+          <w:color w:val="444444"/>
+          <w:sz w:val="20"/>
+          <w:szCs w:val="20"/>
+          <w:shd w:val="clear" w:color="auto" w:fill="E5E5E5"/>
+        </w:rPr>
+        <w:t> tb_descricoes_tecnicas</w:t>
+      </w:r>
+      <w:r>
+        <w:rPr>
+          <w:rStyle w:val="cm-bracket"/>
+          <w:rFonts w:ascii="Courier New" w:hAnsi="Courier New" w:cs="Courier New"/>
+          <w:color w:val="999977"/>
+          <w:sz w:val="20"/>
+          <w:szCs w:val="20"/>
+          <w:shd w:val="clear" w:color="auto" w:fill="E5E5E5"/>
+        </w:rPr>
+        <w:t>(</w:t>
+      </w:r>
+      <w:r>
+        <w:rPr>
+          <w:rFonts w:ascii="Courier New" w:hAnsi="Courier New" w:cs="Courier New"/>
+          <w:color w:val="444444"/>
+          <w:sz w:val="20"/>
+          <w:szCs w:val="20"/>
+          <w:shd w:val="clear" w:color="auto" w:fill="E5E5E5"/>
+        </w:rPr>
+        <w:t> id_descricao_tecnica </w:t>
+      </w:r>
+      <w:r>
+        <w:rPr>
+          <w:rStyle w:val="cm-type"/>
+          <w:rFonts w:ascii="Courier New" w:hAnsi="Courier New" w:cs="Courier New"/>
+          <w:color w:val="008855"/>
+          <w:sz w:val="20"/>
+          <w:szCs w:val="20"/>
+          <w:shd w:val="clear" w:color="auto" w:fill="E5E5E5"/>
+        </w:rPr>
+        <w:t>INT</w:t>
+      </w:r>
+      <w:r>
+        <w:rPr>
+          <w:rFonts w:ascii="Courier New" w:hAnsi="Courier New" w:cs="Courier New"/>
+          <w:color w:val="444444"/>
+          <w:sz w:val="20"/>
+          <w:szCs w:val="20"/>
+          <w:shd w:val="clear" w:color="auto" w:fill="E5E5E5"/>
+        </w:rPr>
+        <w:t> </w:t>
+      </w:r>
+      <w:hyperlink r:id="rId131" w:tgtFrame="mysql_doc" w:history="1">
+        <w:r>
+          <w:rPr>
+            <w:rStyle w:val="Hyperlink"/>
+            <w:rFonts w:ascii="Courier New" w:hAnsi="Courier New" w:cs="Courier New"/>
+            <w:sz w:val="20"/>
+            <w:szCs w:val="20"/>
+            <w:shd w:val="clear" w:color="auto" w:fill="E5E5E5"/>
+          </w:rPr>
+          <w:t>NOT</w:t>
+        </w:r>
+      </w:hyperlink>
+      <w:r>
+        <w:rPr>
+          <w:rFonts w:ascii="Courier New" w:hAnsi="Courier New" w:cs="Courier New"/>
+          <w:color w:val="444444"/>
+          <w:sz w:val="20"/>
+          <w:szCs w:val="20"/>
+          <w:shd w:val="clear" w:color="auto" w:fill="E5E5E5"/>
+        </w:rPr>
+        <w:t> </w:t>
+      </w:r>
+      <w:r>
+        <w:rPr>
+          <w:rStyle w:val="cm-atom"/>
+          <w:rFonts w:ascii="Courier New" w:hAnsi="Courier New" w:cs="Courier New"/>
+          <w:color w:val="221199"/>
+          <w:sz w:val="20"/>
+          <w:szCs w:val="20"/>
+          <w:shd w:val="clear" w:color="auto" w:fill="E5E5E5"/>
+        </w:rPr>
+        <w:t>NULL</w:t>
+      </w:r>
+      <w:r>
+        <w:rPr>
+          <w:rFonts w:ascii="Courier New" w:hAnsi="Courier New" w:cs="Courier New"/>
+          <w:color w:val="444444"/>
+          <w:sz w:val="20"/>
+          <w:szCs w:val="20"/>
+          <w:shd w:val="clear" w:color="auto" w:fill="E5E5E5"/>
+        </w:rPr>
+        <w:t> </w:t>
+      </w:r>
+      <w:r>
+        <w:rPr>
+          <w:rStyle w:val="cm-keyword"/>
+          <w:rFonts w:ascii="Courier New" w:hAnsi="Courier New" w:cs="Courier New"/>
+          <w:color w:val="770088"/>
+          <w:sz w:val="20"/>
+          <w:szCs w:val="20"/>
+          <w:shd w:val="clear" w:color="auto" w:fill="E5E5E5"/>
+        </w:rPr>
+        <w:t>PRIMARY</w:t>
+      </w:r>
+      <w:r>
+        <w:rPr>
+          <w:rFonts w:ascii="Courier New" w:hAnsi="Courier New" w:cs="Courier New"/>
+          <w:color w:val="444444"/>
+          <w:sz w:val="20"/>
+          <w:szCs w:val="20"/>
+          <w:shd w:val="clear" w:color="auto" w:fill="E5E5E5"/>
+        </w:rPr>
+        <w:t> </w:t>
+      </w:r>
+      <w:r>
+        <w:rPr>
+          <w:rStyle w:val="cm-keyword"/>
+          <w:rFonts w:ascii="Courier New" w:hAnsi="Courier New" w:cs="Courier New"/>
+          <w:color w:val="770088"/>
+          <w:sz w:val="20"/>
+          <w:szCs w:val="20"/>
+          <w:shd w:val="clear" w:color="auto" w:fill="E5E5E5"/>
+        </w:rPr>
+        <w:t>KEY</w:t>
+      </w:r>
+      <w:r>
+        <w:rPr>
+          <w:rFonts w:ascii="Courier New" w:hAnsi="Courier New" w:cs="Courier New"/>
+          <w:color w:val="444444"/>
+          <w:sz w:val="20"/>
+          <w:szCs w:val="20"/>
+          <w:shd w:val="clear" w:color="auto" w:fill="E5E5E5"/>
+        </w:rPr>
+        <w:t> </w:t>
+      </w:r>
+      <w:r>
+        <w:rPr>
+          <w:rStyle w:val="cm-keyword"/>
+          <w:rFonts w:ascii="Courier New" w:hAnsi="Courier New" w:cs="Courier New"/>
+          <w:color w:val="770088"/>
+          <w:sz w:val="20"/>
+          <w:szCs w:val="20"/>
+          <w:shd w:val="clear" w:color="auto" w:fill="E5E5E5"/>
+        </w:rPr>
+        <w:t>AUTO_INCREMENT</w:t>
+      </w:r>
+      <w:r>
+        <w:rPr>
+          <w:rStyle w:val="cm-punctuation"/>
+          <w:rFonts w:ascii="Courier New" w:hAnsi="Courier New" w:cs="Courier New"/>
+          <w:color w:val="444444"/>
+          <w:sz w:val="20"/>
+          <w:szCs w:val="20"/>
+          <w:shd w:val="clear" w:color="auto" w:fill="E5E5E5"/>
+        </w:rPr>
+        <w:t>,</w:t>
+      </w:r>
+      <w:r>
+        <w:rPr>
+          <w:rFonts w:ascii="Courier New" w:hAnsi="Courier New" w:cs="Courier New"/>
+          <w:color w:val="444444"/>
+          <w:sz w:val="20"/>
+          <w:szCs w:val="20"/>
+          <w:shd w:val="clear" w:color="auto" w:fill="E5E5E5"/>
+        </w:rPr>
+        <w:t> id_produto </w:t>
+      </w:r>
+      <w:r>
+        <w:rPr>
+          <w:rStyle w:val="cm-type"/>
+          <w:rFonts w:ascii="Courier New" w:hAnsi="Courier New" w:cs="Courier New"/>
+          <w:color w:val="008855"/>
+          <w:sz w:val="20"/>
+          <w:szCs w:val="20"/>
+          <w:shd w:val="clear" w:color="auto" w:fill="E5E5E5"/>
+        </w:rPr>
+        <w:t>INT</w:t>
+      </w:r>
+      <w:r>
+        <w:rPr>
+          <w:rFonts w:ascii="Courier New" w:hAnsi="Courier New" w:cs="Courier New"/>
+          <w:color w:val="444444"/>
+          <w:sz w:val="20"/>
+          <w:szCs w:val="20"/>
+          <w:shd w:val="clear" w:color="auto" w:fill="E5E5E5"/>
+        </w:rPr>
+        <w:t> </w:t>
+      </w:r>
+      <w:hyperlink r:id="rId132" w:tgtFrame="mysql_doc" w:history="1">
+        <w:r>
+          <w:rPr>
+            <w:rStyle w:val="Hyperlink"/>
+            <w:rFonts w:ascii="Courier New" w:hAnsi="Courier New" w:cs="Courier New"/>
+            <w:sz w:val="20"/>
+            <w:szCs w:val="20"/>
+            <w:shd w:val="clear" w:color="auto" w:fill="E5E5E5"/>
+          </w:rPr>
+          <w:t>NOT</w:t>
+        </w:r>
+      </w:hyperlink>
+      <w:r>
+        <w:rPr>
+          <w:rFonts w:ascii="Courier New" w:hAnsi="Courier New" w:cs="Courier New"/>
+          <w:color w:val="444444"/>
+          <w:sz w:val="20"/>
+          <w:szCs w:val="20"/>
+          <w:shd w:val="clear" w:color="auto" w:fill="E5E5E5"/>
+        </w:rPr>
+        <w:t> </w:t>
+      </w:r>
+      <w:r>
+        <w:rPr>
+          <w:rStyle w:val="cm-atom"/>
+          <w:rFonts w:ascii="Courier New" w:hAnsi="Courier New" w:cs="Courier New"/>
+          <w:color w:val="221199"/>
+          <w:sz w:val="20"/>
+          <w:szCs w:val="20"/>
+          <w:shd w:val="clear" w:color="auto" w:fill="E5E5E5"/>
+        </w:rPr>
+        <w:t>NULL</w:t>
+      </w:r>
+      <w:r>
+        <w:rPr>
+          <w:rStyle w:val="cm-punctuation"/>
+          <w:rFonts w:ascii="Courier New" w:hAnsi="Courier New" w:cs="Courier New"/>
+          <w:color w:val="444444"/>
+          <w:sz w:val="20"/>
+          <w:szCs w:val="20"/>
+          <w:shd w:val="clear" w:color="auto" w:fill="E5E5E5"/>
+        </w:rPr>
+        <w:t>,</w:t>
+      </w:r>
+      <w:r>
+        <w:rPr>
+          <w:rFonts w:ascii="Courier New" w:hAnsi="Courier New" w:cs="Courier New"/>
+          <w:color w:val="444444"/>
+          <w:sz w:val="20"/>
+          <w:szCs w:val="20"/>
+          <w:shd w:val="clear" w:color="auto" w:fill="E5E5E5"/>
+        </w:rPr>
+        <w:t> decricao_tecnica </w:t>
+      </w:r>
+      <w:r>
+        <w:rPr>
+          <w:rStyle w:val="cm-type"/>
+          <w:rFonts w:ascii="Courier New" w:hAnsi="Courier New" w:cs="Courier New"/>
+          <w:color w:val="008855"/>
+          <w:sz w:val="20"/>
+          <w:szCs w:val="20"/>
+          <w:shd w:val="clear" w:color="auto" w:fill="E5E5E5"/>
+        </w:rPr>
+        <w:t>TEXT</w:t>
+      </w:r>
+      <w:r>
+        <w:rPr>
+          <w:rFonts w:ascii="Courier New" w:hAnsi="Courier New" w:cs="Courier New"/>
+          <w:color w:val="444444"/>
+          <w:sz w:val="20"/>
+          <w:szCs w:val="20"/>
+          <w:shd w:val="clear" w:color="auto" w:fill="E5E5E5"/>
+        </w:rPr>
+        <w:t> </w:t>
+      </w:r>
+      <w:hyperlink r:id="rId133" w:tgtFrame="mysql_doc" w:history="1">
+        <w:r>
+          <w:rPr>
+            <w:rStyle w:val="Hyperlink"/>
+            <w:rFonts w:ascii="Courier New" w:hAnsi="Courier New" w:cs="Courier New"/>
+            <w:sz w:val="20"/>
+            <w:szCs w:val="20"/>
+            <w:shd w:val="clear" w:color="auto" w:fill="E5E5E5"/>
+          </w:rPr>
+          <w:t>NOT</w:t>
+        </w:r>
+      </w:hyperlink>
+      <w:r>
+        <w:rPr>
+          <w:rFonts w:ascii="Courier New" w:hAnsi="Courier New" w:cs="Courier New"/>
+          <w:color w:val="444444"/>
+          <w:sz w:val="20"/>
+          <w:szCs w:val="20"/>
+          <w:shd w:val="clear" w:color="auto" w:fill="E5E5E5"/>
+        </w:rPr>
+        <w:t> </w:t>
+      </w:r>
+      <w:r>
+        <w:rPr>
+          <w:rStyle w:val="cm-atom"/>
+          <w:rFonts w:ascii="Courier New" w:hAnsi="Courier New" w:cs="Courier New"/>
+          <w:color w:val="221199"/>
+          <w:sz w:val="20"/>
+          <w:szCs w:val="20"/>
+          <w:shd w:val="clear" w:color="auto" w:fill="E5E5E5"/>
+        </w:rPr>
+        <w:t>NULL</w:t>
+      </w:r>
+      <w:r>
+        <w:rPr>
+          <w:rStyle w:val="cm-punctuation"/>
+          <w:rFonts w:ascii="Courier New" w:hAnsi="Courier New" w:cs="Courier New"/>
+          <w:color w:val="444444"/>
+          <w:sz w:val="20"/>
+          <w:szCs w:val="20"/>
+          <w:shd w:val="clear" w:color="auto" w:fill="E5E5E5"/>
+        </w:rPr>
+        <w:t>,</w:t>
+      </w:r>
+      <w:r>
+        <w:rPr>
+          <w:rFonts w:ascii="Courier New" w:hAnsi="Courier New" w:cs="Courier New"/>
+          <w:color w:val="444444"/>
+          <w:sz w:val="20"/>
+          <w:szCs w:val="20"/>
+          <w:shd w:val="clear" w:color="auto" w:fill="E5E5E5"/>
+        </w:rPr>
+        <w:t> </w:t>
+      </w:r>
+      <w:r>
+        <w:rPr>
+          <w:rStyle w:val="cm-keyword"/>
+          <w:rFonts w:ascii="Courier New" w:hAnsi="Courier New" w:cs="Courier New"/>
+          <w:color w:val="770088"/>
+          <w:sz w:val="20"/>
+          <w:szCs w:val="20"/>
+          <w:shd w:val="clear" w:color="auto" w:fill="E5E5E5"/>
+        </w:rPr>
+        <w:t>FOREIGN</w:t>
+      </w:r>
+      <w:r>
+        <w:rPr>
+          <w:rFonts w:ascii="Courier New" w:hAnsi="Courier New" w:cs="Courier New"/>
+          <w:color w:val="444444"/>
+          <w:sz w:val="20"/>
+          <w:szCs w:val="20"/>
+          <w:shd w:val="clear" w:color="auto" w:fill="E5E5E5"/>
+        </w:rPr>
+        <w:t> </w:t>
+      </w:r>
+      <w:r>
+        <w:rPr>
+          <w:rStyle w:val="cm-keyword"/>
+          <w:rFonts w:ascii="Courier New" w:hAnsi="Courier New" w:cs="Courier New"/>
+          <w:color w:val="770088"/>
+          <w:sz w:val="20"/>
+          <w:szCs w:val="20"/>
+          <w:shd w:val="clear" w:color="auto" w:fill="E5E5E5"/>
+        </w:rPr>
+        <w:t>KEY</w:t>
+      </w:r>
+      <w:r>
+        <w:rPr>
+          <w:rStyle w:val="cm-bracket"/>
+          <w:rFonts w:ascii="Courier New" w:hAnsi="Courier New" w:cs="Courier New"/>
+          <w:color w:val="999977"/>
+          <w:sz w:val="20"/>
+          <w:szCs w:val="20"/>
+          <w:shd w:val="clear" w:color="auto" w:fill="E5E5E5"/>
+        </w:rPr>
+        <w:t>(</w:t>
+      </w:r>
+      <w:proofErr w:type="spellStart"/>
+      <w:r>
+        <w:rPr>
+          <w:rFonts w:ascii="Courier New" w:hAnsi="Courier New" w:cs="Courier New"/>
+          <w:color w:val="444444"/>
+          <w:sz w:val="20"/>
+          <w:szCs w:val="20"/>
+          <w:shd w:val="clear" w:color="auto" w:fill="E5E5E5"/>
+        </w:rPr>
+        <w:t>id_produto</w:t>
+      </w:r>
+      <w:proofErr w:type="spellEnd"/>
+      <w:r>
+        <w:rPr>
+          <w:rStyle w:val="cm-bracket"/>
+          <w:rFonts w:ascii="Courier New" w:hAnsi="Courier New" w:cs="Courier New"/>
+          <w:color w:val="999977"/>
+          <w:sz w:val="20"/>
+          <w:szCs w:val="20"/>
+          <w:shd w:val="clear" w:color="auto" w:fill="E5E5E5"/>
+        </w:rPr>
+        <w:t>)</w:t>
+      </w:r>
+      <w:r>
+        <w:rPr>
+          <w:rFonts w:ascii="Courier New" w:hAnsi="Courier New" w:cs="Courier New"/>
+          <w:color w:val="444444"/>
+          <w:sz w:val="20"/>
+          <w:szCs w:val="20"/>
+          <w:shd w:val="clear" w:color="auto" w:fill="E5E5E5"/>
+        </w:rPr>
+        <w:t> </w:t>
+      </w:r>
+      <w:r>
+        <w:rPr>
+          <w:rStyle w:val="cm-keyword"/>
+          <w:rFonts w:ascii="Courier New" w:hAnsi="Courier New" w:cs="Courier New"/>
+          <w:color w:val="770088"/>
+          <w:sz w:val="20"/>
+          <w:szCs w:val="20"/>
+          <w:shd w:val="clear" w:color="auto" w:fill="E5E5E5"/>
+        </w:rPr>
+        <w:t>REFERENCES</w:t>
+      </w:r>
+      <w:r>
+        <w:rPr>
+          <w:rFonts w:ascii="Courier New" w:hAnsi="Courier New" w:cs="Courier New"/>
+          <w:color w:val="444444"/>
+          <w:sz w:val="20"/>
+          <w:szCs w:val="20"/>
+          <w:shd w:val="clear" w:color="auto" w:fill="E5E5E5"/>
+        </w:rPr>
+        <w:t> </w:t>
+      </w:r>
+      <w:proofErr w:type="spellStart"/>
+      <w:r>
+        <w:rPr>
+          <w:rFonts w:ascii="Courier New" w:hAnsi="Courier New" w:cs="Courier New"/>
+          <w:color w:val="444444"/>
+          <w:sz w:val="20"/>
+          <w:szCs w:val="20"/>
+          <w:shd w:val="clear" w:color="auto" w:fill="E5E5E5"/>
+        </w:rPr>
+        <w:t>tb_produtos</w:t>
+      </w:r>
+      <w:proofErr w:type="spellEnd"/>
+      <w:r>
+        <w:rPr>
+          <w:rStyle w:val="cm-bracket"/>
+          <w:rFonts w:ascii="Courier New" w:hAnsi="Courier New" w:cs="Courier New"/>
+          <w:color w:val="999977"/>
+          <w:sz w:val="20"/>
+          <w:szCs w:val="20"/>
+          <w:shd w:val="clear" w:color="auto" w:fill="E5E5E5"/>
+        </w:rPr>
+        <w:t>(</w:t>
+      </w:r>
+      <w:proofErr w:type="spellStart"/>
+      <w:r>
+        <w:rPr>
+          <w:rFonts w:ascii="Courier New" w:hAnsi="Courier New" w:cs="Courier New"/>
+          <w:color w:val="444444"/>
+          <w:sz w:val="20"/>
+          <w:szCs w:val="20"/>
+          <w:shd w:val="clear" w:color="auto" w:fill="E5E5E5"/>
+        </w:rPr>
+        <w:t>id_produto</w:t>
+      </w:r>
+      <w:proofErr w:type="spellEnd"/>
+      <w:r>
+        <w:rPr>
+          <w:rStyle w:val="cm-bracket"/>
+          <w:rFonts w:ascii="Courier New" w:hAnsi="Courier New" w:cs="Courier New"/>
+          <w:color w:val="999977"/>
+          <w:sz w:val="20"/>
+          <w:szCs w:val="20"/>
+          <w:shd w:val="clear" w:color="auto" w:fill="E5E5E5"/>
+        </w:rPr>
+        <w:t>)</w:t>
+      </w:r>
+      <w:r>
+        <w:rPr>
+          <w:rFonts w:ascii="Courier New" w:hAnsi="Courier New" w:cs="Courier New"/>
+          <w:color w:val="444444"/>
+          <w:sz w:val="20"/>
+          <w:szCs w:val="20"/>
+          <w:shd w:val="clear" w:color="auto" w:fill="E5E5E5"/>
+        </w:rPr>
+        <w:t> </w:t>
+      </w:r>
+      <w:r>
+        <w:rPr>
+          <w:rStyle w:val="cm-bracket"/>
+          <w:rFonts w:ascii="Courier New" w:hAnsi="Courier New" w:cs="Courier New"/>
+          <w:color w:val="999977"/>
+          <w:sz w:val="20"/>
+          <w:szCs w:val="20"/>
+          <w:shd w:val="clear" w:color="auto" w:fill="E5E5E5"/>
+        </w:rPr>
+        <w:t>)</w:t>
+      </w:r>
+      <w:r>
+        <w:rPr>
+          <w:rStyle w:val="cm-punctuation"/>
+          <w:rFonts w:ascii="Courier New" w:hAnsi="Courier New" w:cs="Courier New"/>
+          <w:color w:val="444444"/>
+          <w:sz w:val="20"/>
+          <w:szCs w:val="20"/>
+          <w:shd w:val="clear" w:color="auto" w:fill="E5E5E5"/>
+        </w:rPr>
+        <w:t>;</w:t>
+      </w:r>
+    </w:p>
+    <w:p>
+      <w:pPr>
+        <w:tabs>
+          <w:tab w:val="center" w:pos="4819"/>
+        </w:tabs>
+        <w:rPr>
+          <w:rFonts w:ascii="Arial" w:hAnsi="Arial" w:cs="Arial"/>
+          <w:b/>
+          <w:bCs/>
+          <w:sz w:val="24"/>
+          <w:szCs w:val="24"/>
+        </w:rPr>
+      </w:pPr>
+      <w:proofErr w:type="spellStart"/>
+      <w:r>
+        <w:rPr>
+          <w:rFonts w:ascii="Arial" w:hAnsi="Arial" w:cs="Arial"/>
+          <w:b/>
+          <w:bCs/>
+          <w:sz w:val="24"/>
+          <w:szCs w:val="24"/>
+        </w:rPr>
+        <w:t>id_</w:t>
+      </w:r>
+      <w:proofErr w:type="gramStart"/>
+      <w:r>
+        <w:rPr>
+          <w:rFonts w:ascii="Arial" w:hAnsi="Arial" w:cs="Arial"/>
+          <w:b/>
+          <w:bCs/>
+          <w:sz w:val="24"/>
+          <w:szCs w:val="24"/>
+        </w:rPr>
+        <w:t>produto</w:t>
+      </w:r>
+      <w:proofErr w:type="spellEnd"/>
+      <w:r>
+        <w:rPr>
+          <w:rFonts w:ascii="Arial" w:hAnsi="Arial" w:cs="Arial"/>
+          <w:b/>
+          <w:bCs/>
+          <w:sz w:val="24"/>
+          <w:szCs w:val="24"/>
+        </w:rPr>
+        <w:t xml:space="preserve">  -</w:t>
+      </w:r>
+      <w:proofErr w:type="gramEnd"/>
+      <w:r>
+        <w:rPr>
+          <w:rFonts w:ascii="Arial" w:hAnsi="Arial" w:cs="Arial"/>
+          <w:b/>
+          <w:bCs/>
+          <w:sz w:val="24"/>
+          <w:szCs w:val="24"/>
+        </w:rPr>
+        <w:t xml:space="preserve"> chave estrangeira.</w:t>
+      </w:r>
+    </w:p>
+    <w:p>
+      <w:pPr>
+        <w:tabs>
+          <w:tab w:val="center" w:pos="4819"/>
+        </w:tabs>
+        <w:rPr>
+          <w:rFonts w:ascii="Arial" w:hAnsi="Arial" w:cs="Arial"/>
+          <w:b/>
+          <w:bCs/>
+          <w:sz w:val="24"/>
+          <w:szCs w:val="24"/>
+        </w:rPr>
+      </w:pPr>
+    </w:p>
+    <w:p>
+      <w:pPr>
+        <w:rPr>
+          <w:rFonts w:ascii="Arial" w:hAnsi="Arial" w:cs="Arial"/>
+          <w:sz w:val="24"/>
+          <w:szCs w:val="24"/>
+          <w:u w:val="single"/>
+        </w:rPr>
+      </w:pPr>
+      <w:r>
+        <w:rPr>
+          <w:rFonts w:ascii="Arial" w:hAnsi="Arial" w:cs="Arial"/>
+          <w:sz w:val="24"/>
+          <w:szCs w:val="24"/>
+          <w:u w:val="single"/>
+        </w:rPr>
+        <w:t>Cria tabela descrições técnicas;</w:t>
+      </w:r>
+    </w:p>
+    <w:p>
+      <w:pPr>
+        <w:rPr>
+          <w:rFonts w:ascii="Arial" w:hAnsi="Arial" w:cs="Arial"/>
+          <w:sz w:val="24"/>
+          <w:szCs w:val="24"/>
+        </w:rPr>
+      </w:pPr>
+      <w:r>
+        <w:rPr>
+          <w:rFonts w:ascii="Arial" w:hAnsi="Arial" w:cs="Arial"/>
+          <w:i/>
+          <w:iCs/>
+          <w:sz w:val="24"/>
+          <w:szCs w:val="24"/>
+        </w:rPr>
+        <w:t>Id da descrição</w:t>
+      </w:r>
+      <w:r>
+        <w:rPr>
+          <w:rFonts w:ascii="Arial" w:hAnsi="Arial" w:cs="Arial"/>
+          <w:sz w:val="24"/>
+          <w:szCs w:val="24"/>
+        </w:rPr>
+        <w:t xml:space="preserve"> – tipo: </w:t>
+      </w:r>
+      <w:r>
+        <w:rPr>
+          <w:rFonts w:ascii="Arial" w:hAnsi="Arial" w:cs="Arial"/>
+          <w:b/>
+          <w:bCs/>
+          <w:sz w:val="24"/>
+          <w:szCs w:val="24"/>
+        </w:rPr>
+        <w:t>numérica inteiro</w:t>
+      </w:r>
+      <w:r>
+        <w:rPr>
+          <w:rFonts w:ascii="Arial" w:hAnsi="Arial" w:cs="Arial"/>
+          <w:sz w:val="24"/>
+          <w:szCs w:val="24"/>
+        </w:rPr>
+        <w:t xml:space="preserve">, </w:t>
+      </w:r>
+      <w:r>
+        <w:rPr>
+          <w:rFonts w:ascii="Arial" w:hAnsi="Arial" w:cs="Arial"/>
+          <w:b/>
+          <w:bCs/>
+          <w:sz w:val="24"/>
+          <w:szCs w:val="24"/>
+        </w:rPr>
+        <w:t>não pode ser vazia</w:t>
+      </w:r>
+      <w:r>
+        <w:rPr>
+          <w:rFonts w:ascii="Arial" w:hAnsi="Arial" w:cs="Arial"/>
+          <w:sz w:val="24"/>
+          <w:szCs w:val="24"/>
+        </w:rPr>
+        <w:t xml:space="preserve">, </w:t>
+      </w:r>
+      <w:proofErr w:type="spellStart"/>
+      <w:r>
+        <w:rPr>
+          <w:rFonts w:ascii="Arial" w:hAnsi="Arial" w:cs="Arial"/>
+          <w:b/>
+          <w:bCs/>
+          <w:sz w:val="24"/>
+          <w:szCs w:val="24"/>
+        </w:rPr>
+        <w:t>primary</w:t>
+      </w:r>
+      <w:proofErr w:type="spellEnd"/>
+      <w:r>
+        <w:rPr>
+          <w:rFonts w:ascii="Arial" w:hAnsi="Arial" w:cs="Arial"/>
+          <w:b/>
+          <w:bCs/>
+          <w:sz w:val="24"/>
+          <w:szCs w:val="24"/>
+        </w:rPr>
+        <w:t xml:space="preserve"> </w:t>
+      </w:r>
+      <w:proofErr w:type="spellStart"/>
+      <w:r>
+        <w:rPr>
+          <w:rFonts w:ascii="Arial" w:hAnsi="Arial" w:cs="Arial"/>
+          <w:b/>
+          <w:bCs/>
+          <w:sz w:val="24"/>
+          <w:szCs w:val="24"/>
+        </w:rPr>
+        <w:t>key</w:t>
+      </w:r>
+      <w:proofErr w:type="spellEnd"/>
+      <w:r>
+        <w:rPr>
+          <w:rFonts w:ascii="Arial" w:hAnsi="Arial" w:cs="Arial"/>
+          <w:sz w:val="24"/>
+          <w:szCs w:val="24"/>
+        </w:rPr>
+        <w:t xml:space="preserve"> e </w:t>
+      </w:r>
+      <w:r>
+        <w:rPr>
+          <w:rFonts w:ascii="Arial" w:hAnsi="Arial" w:cs="Arial"/>
+          <w:b/>
+          <w:bCs/>
+          <w:sz w:val="24"/>
+          <w:szCs w:val="24"/>
+        </w:rPr>
+        <w:t>auto incrementável</w:t>
+      </w:r>
+      <w:r>
+        <w:rPr>
+          <w:rFonts w:ascii="Arial" w:hAnsi="Arial" w:cs="Arial"/>
+          <w:sz w:val="24"/>
+          <w:szCs w:val="24"/>
+        </w:rPr>
+        <w:t>;</w:t>
+      </w:r>
+    </w:p>
+    <w:p>
+      <w:pPr>
+        <w:rPr>
+          <w:rFonts w:ascii="Arial" w:hAnsi="Arial" w:cs="Arial"/>
+          <w:sz w:val="24"/>
+          <w:szCs w:val="24"/>
+        </w:rPr>
+      </w:pPr>
+      <w:proofErr w:type="spellStart"/>
+      <w:r>
+        <w:rPr>
+          <w:rFonts w:ascii="Arial" w:hAnsi="Arial" w:cs="Arial"/>
+          <w:i/>
+          <w:iCs/>
+          <w:sz w:val="24"/>
+          <w:szCs w:val="24"/>
+        </w:rPr>
+        <w:t>Id_produto</w:t>
+      </w:r>
+      <w:proofErr w:type="spellEnd"/>
+      <w:r>
+        <w:rPr>
+          <w:rFonts w:ascii="Arial" w:hAnsi="Arial" w:cs="Arial"/>
+          <w:sz w:val="24"/>
+          <w:szCs w:val="24"/>
+        </w:rPr>
+        <w:t xml:space="preserve"> - </w:t>
+      </w:r>
+      <w:r>
+        <w:rPr>
+          <w:rFonts w:ascii="Arial" w:hAnsi="Arial" w:cs="Arial"/>
+          <w:b/>
+          <w:bCs/>
+          <w:sz w:val="24"/>
+          <w:szCs w:val="24"/>
+        </w:rPr>
+        <w:t>relaciona tabela</w:t>
+      </w:r>
+      <w:r>
+        <w:rPr>
+          <w:rFonts w:ascii="Arial" w:hAnsi="Arial" w:cs="Arial"/>
+          <w:sz w:val="24"/>
+          <w:szCs w:val="24"/>
+        </w:rPr>
+        <w:t xml:space="preserve"> com os registros da tabela </w:t>
+      </w:r>
+      <w:proofErr w:type="spellStart"/>
+      <w:r>
+        <w:rPr>
+          <w:rFonts w:ascii="Arial" w:hAnsi="Arial" w:cs="Arial"/>
+          <w:sz w:val="24"/>
+          <w:szCs w:val="24"/>
+        </w:rPr>
+        <w:t>tb_produtos</w:t>
+      </w:r>
+      <w:proofErr w:type="spellEnd"/>
+      <w:r>
+        <w:rPr>
+          <w:rFonts w:ascii="Arial" w:hAnsi="Arial" w:cs="Arial"/>
+          <w:sz w:val="24"/>
+          <w:szCs w:val="24"/>
+        </w:rPr>
+        <w:t xml:space="preserve">, </w:t>
+      </w:r>
+      <w:proofErr w:type="spellStart"/>
+      <w:r>
+        <w:rPr>
+          <w:rFonts w:ascii="Arial" w:hAnsi="Arial" w:cs="Arial"/>
+          <w:b/>
+          <w:bCs/>
+          <w:sz w:val="24"/>
+          <w:szCs w:val="24"/>
+        </w:rPr>
+        <w:t>int</w:t>
+      </w:r>
+      <w:proofErr w:type="spellEnd"/>
+      <w:r>
+        <w:rPr>
+          <w:rFonts w:ascii="Arial" w:hAnsi="Arial" w:cs="Arial"/>
+          <w:sz w:val="24"/>
+          <w:szCs w:val="24"/>
+        </w:rPr>
+        <w:t xml:space="preserve"> pois </w:t>
+      </w:r>
+      <w:proofErr w:type="spellStart"/>
+      <w:r>
+        <w:rPr>
+          <w:rFonts w:ascii="Arial" w:hAnsi="Arial" w:cs="Arial"/>
+          <w:sz w:val="24"/>
+          <w:szCs w:val="24"/>
+        </w:rPr>
+        <w:t>debe</w:t>
+      </w:r>
+      <w:proofErr w:type="spellEnd"/>
+      <w:r>
+        <w:rPr>
+          <w:rFonts w:ascii="Arial" w:hAnsi="Arial" w:cs="Arial"/>
+          <w:sz w:val="24"/>
+          <w:szCs w:val="24"/>
+        </w:rPr>
+        <w:t xml:space="preserve"> ser compatível com a chave que está sendo importada para a tabela, não pode ser vazia, pois toda descrição técnica precisa de um produto;</w:t>
+      </w:r>
+    </w:p>
+    <w:p>
+      <w:pPr>
+        <w:rPr>
+          <w:rFonts w:ascii="Arial" w:hAnsi="Arial" w:cs="Arial"/>
+          <w:sz w:val="24"/>
+          <w:szCs w:val="24"/>
+        </w:rPr>
+      </w:pPr>
+      <w:r>
+        <w:rPr>
+          <w:rFonts w:ascii="Arial" w:hAnsi="Arial" w:cs="Arial"/>
+          <w:i/>
+          <w:iCs/>
+          <w:sz w:val="24"/>
+          <w:szCs w:val="24"/>
+        </w:rPr>
+        <w:t>Descrição técnica</w:t>
+      </w:r>
+      <w:r>
+        <w:rPr>
+          <w:rFonts w:ascii="Arial" w:hAnsi="Arial" w:cs="Arial"/>
+          <w:sz w:val="24"/>
+          <w:szCs w:val="24"/>
+        </w:rPr>
+        <w:t xml:space="preserve"> – </w:t>
+      </w:r>
+      <w:proofErr w:type="spellStart"/>
+      <w:r>
+        <w:rPr>
+          <w:rFonts w:ascii="Arial" w:hAnsi="Arial" w:cs="Arial"/>
+          <w:b/>
+          <w:bCs/>
+          <w:sz w:val="24"/>
+          <w:szCs w:val="24"/>
+        </w:rPr>
+        <w:t>text</w:t>
+      </w:r>
+      <w:proofErr w:type="spellEnd"/>
+      <w:r>
+        <w:rPr>
+          <w:rFonts w:ascii="Arial" w:hAnsi="Arial" w:cs="Arial"/>
+          <w:sz w:val="24"/>
+          <w:szCs w:val="24"/>
+        </w:rPr>
+        <w:t xml:space="preserve"> (texto da descrição ficará aqui), </w:t>
+      </w:r>
+      <w:r>
+        <w:rPr>
+          <w:rFonts w:ascii="Arial" w:hAnsi="Arial" w:cs="Arial"/>
+          <w:b/>
+          <w:bCs/>
+          <w:sz w:val="24"/>
+          <w:szCs w:val="24"/>
+        </w:rPr>
+        <w:t>não pode ser vazia</w:t>
+      </w:r>
+      <w:r>
+        <w:rPr>
+          <w:rFonts w:ascii="Arial" w:hAnsi="Arial" w:cs="Arial"/>
+          <w:sz w:val="24"/>
+          <w:szCs w:val="24"/>
+        </w:rPr>
+        <w:t>;</w:t>
+      </w:r>
+    </w:p>
+    <w:p>
+      <w:pPr>
+        <w:rPr>
+          <w:rFonts w:ascii="Arial" w:hAnsi="Arial" w:cs="Arial"/>
+          <w:sz w:val="24"/>
+          <w:szCs w:val="24"/>
+        </w:rPr>
+      </w:pPr>
+    </w:p>
+    <w:p>
+      <w:pPr>
+        <w:rPr>
+          <w:rFonts w:ascii="Arial" w:hAnsi="Arial" w:cs="Arial"/>
+          <w:b/>
+          <w:bCs/>
+          <w:i/>
+          <w:iCs/>
+          <w:sz w:val="24"/>
+          <w:szCs w:val="24"/>
+        </w:rPr>
+      </w:pPr>
+      <w:r>
+        <w:rPr>
+          <w:rFonts w:ascii="Arial" w:hAnsi="Arial" w:cs="Arial"/>
+          <w:b/>
+          <w:bCs/>
+          <w:i/>
+          <w:iCs/>
+          <w:sz w:val="24"/>
+          <w:szCs w:val="24"/>
+        </w:rPr>
+        <w:t>FOREIGN KEY () – espera um parâmetro que é</w:t>
+      </w:r>
+      <w:r>
+        <w:rPr>
+          <w:rFonts w:ascii="Arial" w:hAnsi="Arial" w:cs="Arial"/>
+          <w:b/>
+          <w:bCs/>
+          <w:i/>
+          <w:iCs/>
+          <w:sz w:val="24"/>
+          <w:szCs w:val="24"/>
+        </w:rPr>
+        <w:t xml:space="preserve"> o nome</w:t>
+      </w:r>
+      <w:r>
+        <w:rPr>
+          <w:rFonts w:ascii="Arial" w:hAnsi="Arial" w:cs="Arial"/>
+          <w:b/>
+          <w:bCs/>
+          <w:i/>
+          <w:iCs/>
+          <w:sz w:val="24"/>
+          <w:szCs w:val="24"/>
+        </w:rPr>
+        <w:t xml:space="preserve"> </w:t>
+      </w:r>
+      <w:r>
+        <w:rPr>
+          <w:rFonts w:ascii="Arial" w:hAnsi="Arial" w:cs="Arial"/>
+          <w:b/>
+          <w:bCs/>
+          <w:i/>
+          <w:iCs/>
+          <w:sz w:val="24"/>
+          <w:szCs w:val="24"/>
+        </w:rPr>
+        <w:t>d</w:t>
+      </w:r>
+      <w:r>
+        <w:rPr>
+          <w:rFonts w:ascii="Arial" w:hAnsi="Arial" w:cs="Arial"/>
+          <w:b/>
+          <w:bCs/>
+          <w:i/>
+          <w:iCs/>
+          <w:sz w:val="24"/>
+          <w:szCs w:val="24"/>
+        </w:rPr>
+        <w:t>a coluna dentro da tabela</w:t>
+      </w:r>
+      <w:r>
+        <w:rPr>
+          <w:rFonts w:ascii="Arial" w:hAnsi="Arial" w:cs="Arial"/>
+          <w:b/>
+          <w:bCs/>
+          <w:i/>
+          <w:iCs/>
+          <w:sz w:val="24"/>
+          <w:szCs w:val="24"/>
+        </w:rPr>
+        <w:t xml:space="preserve"> que será utilizada como chave estrangeira.</w:t>
+      </w:r>
+    </w:p>
+    <w:p>
+      <w:pPr>
+        <w:rPr>
+          <w:rFonts w:ascii="Arial" w:hAnsi="Arial" w:cs="Arial"/>
+          <w:b/>
+          <w:bCs/>
+          <w:i/>
+          <w:iCs/>
+          <w:sz w:val="24"/>
+          <w:szCs w:val="24"/>
+        </w:rPr>
+      </w:pPr>
+      <w:r>
+        <w:rPr>
+          <w:rFonts w:ascii="Arial" w:hAnsi="Arial" w:cs="Arial"/>
+          <w:b/>
+          <w:bCs/>
+          <w:i/>
+          <w:iCs/>
+          <w:sz w:val="24"/>
+          <w:szCs w:val="24"/>
+        </w:rPr>
+        <w:t>REFERENCES &lt;</w:t>
+      </w:r>
+      <w:proofErr w:type="spellStart"/>
+      <w:r>
+        <w:rPr>
+          <w:rFonts w:ascii="Arial" w:hAnsi="Arial" w:cs="Arial"/>
+          <w:b/>
+          <w:bCs/>
+          <w:i/>
+          <w:iCs/>
+          <w:sz w:val="24"/>
+          <w:szCs w:val="24"/>
+        </w:rPr>
+        <w:t>tabelaorigem</w:t>
+      </w:r>
+      <w:proofErr w:type="spellEnd"/>
+      <w:r>
+        <w:rPr>
+          <w:rFonts w:ascii="Arial" w:hAnsi="Arial" w:cs="Arial"/>
+          <w:b/>
+          <w:bCs/>
+          <w:i/>
+          <w:iCs/>
+          <w:sz w:val="24"/>
+          <w:szCs w:val="24"/>
+        </w:rPr>
+        <w:t xml:space="preserve">&gt; () – entre parênteses será colocado o campo </w:t>
+      </w:r>
+      <w:proofErr w:type="spellStart"/>
+      <w:r>
+        <w:rPr>
+          <w:rFonts w:ascii="Arial" w:hAnsi="Arial" w:cs="Arial"/>
+          <w:b/>
+          <w:bCs/>
+          <w:i/>
+          <w:iCs/>
+          <w:sz w:val="24"/>
+          <w:szCs w:val="24"/>
+        </w:rPr>
+        <w:t>primary</w:t>
+      </w:r>
+      <w:proofErr w:type="spellEnd"/>
+      <w:r>
+        <w:rPr>
+          <w:rFonts w:ascii="Arial" w:hAnsi="Arial" w:cs="Arial"/>
+          <w:b/>
+          <w:bCs/>
+          <w:i/>
+          <w:iCs/>
+          <w:sz w:val="24"/>
+          <w:szCs w:val="24"/>
+        </w:rPr>
+        <w:t xml:space="preserve"> </w:t>
+      </w:r>
+      <w:proofErr w:type="spellStart"/>
+      <w:r>
+        <w:rPr>
+          <w:rFonts w:ascii="Arial" w:hAnsi="Arial" w:cs="Arial"/>
+          <w:b/>
+          <w:bCs/>
+          <w:i/>
+          <w:iCs/>
+          <w:sz w:val="24"/>
+          <w:szCs w:val="24"/>
+        </w:rPr>
+        <w:t>key</w:t>
+      </w:r>
+      <w:proofErr w:type="spellEnd"/>
+      <w:r>
+        <w:rPr>
+          <w:rFonts w:ascii="Arial" w:hAnsi="Arial" w:cs="Arial"/>
+          <w:b/>
+          <w:bCs/>
+          <w:i/>
+          <w:iCs/>
+          <w:sz w:val="24"/>
+          <w:szCs w:val="24"/>
+        </w:rPr>
+        <w:t>,</w:t>
+      </w:r>
+    </w:p>
+    <w:p>
+      <w:pPr>
+        <w:rPr>
+          <w:rFonts w:ascii="Arial" w:hAnsi="Arial" w:cs="Arial"/>
+          <w:b/>
+          <w:bCs/>
+          <w:i/>
+          <w:iCs/>
+          <w:sz w:val="24"/>
+          <w:szCs w:val="24"/>
+        </w:rPr>
+      </w:pPr>
+    </w:p>
+    <w:p>
+      <w:pPr>
+        <w:rPr>
+          <w:rFonts w:ascii="Arial" w:hAnsi="Arial" w:cs="Arial"/>
+          <w:sz w:val="24"/>
+          <w:szCs w:val="24"/>
+        </w:rPr>
+      </w:pPr>
+      <w:r>
+        <w:rPr>
+          <w:rFonts w:ascii="Arial" w:hAnsi="Arial" w:cs="Arial"/>
+          <w:i/>
+          <w:iCs/>
+          <w:sz w:val="24"/>
+          <w:szCs w:val="24"/>
+        </w:rPr>
+        <w:t>FOREIGN KEY (</w:t>
+      </w:r>
+      <w:proofErr w:type="spellStart"/>
+      <w:r>
+        <w:rPr>
+          <w:rFonts w:ascii="Arial" w:hAnsi="Arial" w:cs="Arial"/>
+          <w:i/>
+          <w:iCs/>
+          <w:sz w:val="24"/>
+          <w:szCs w:val="24"/>
+        </w:rPr>
+        <w:t>id_produto</w:t>
+      </w:r>
+      <w:proofErr w:type="spellEnd"/>
+      <w:r>
+        <w:rPr>
+          <w:rFonts w:ascii="Arial" w:hAnsi="Arial" w:cs="Arial"/>
+          <w:i/>
+          <w:iCs/>
+          <w:sz w:val="24"/>
+          <w:szCs w:val="24"/>
+        </w:rPr>
+        <w:t xml:space="preserve">) REFERENCES </w:t>
+      </w:r>
+      <w:proofErr w:type="spellStart"/>
+      <w:r>
+        <w:rPr>
+          <w:rFonts w:ascii="Arial" w:hAnsi="Arial" w:cs="Arial"/>
+          <w:i/>
+          <w:iCs/>
+          <w:sz w:val="24"/>
+          <w:szCs w:val="24"/>
+        </w:rPr>
+        <w:t>tb_produtos</w:t>
+      </w:r>
+      <w:proofErr w:type="spellEnd"/>
+      <w:r>
+        <w:rPr>
+          <w:rFonts w:ascii="Arial" w:hAnsi="Arial" w:cs="Arial"/>
+          <w:i/>
+          <w:iCs/>
+          <w:sz w:val="24"/>
+          <w:szCs w:val="24"/>
+        </w:rPr>
+        <w:t xml:space="preserve"> (</w:t>
+      </w:r>
+      <w:proofErr w:type="spellStart"/>
+      <w:r>
+        <w:rPr>
+          <w:rFonts w:ascii="Arial" w:hAnsi="Arial" w:cs="Arial"/>
+          <w:i/>
+          <w:iCs/>
+          <w:sz w:val="24"/>
+          <w:szCs w:val="24"/>
+        </w:rPr>
+        <w:t>id_produto</w:t>
+      </w:r>
+      <w:proofErr w:type="spellEnd"/>
+      <w:r>
+        <w:rPr>
+          <w:rFonts w:ascii="Arial" w:hAnsi="Arial" w:cs="Arial"/>
+          <w:i/>
+          <w:iCs/>
+          <w:sz w:val="24"/>
+          <w:szCs w:val="24"/>
+        </w:rPr>
+        <w:t xml:space="preserve">) </w:t>
+      </w:r>
+      <w:r>
+        <w:rPr>
+          <w:rFonts w:ascii="Arial" w:hAnsi="Arial" w:cs="Arial"/>
+          <w:sz w:val="24"/>
+          <w:szCs w:val="24"/>
+        </w:rPr>
+        <w:t xml:space="preserve">– utilizando como </w:t>
+      </w:r>
+      <w:r>
+        <w:rPr>
+          <w:rFonts w:ascii="Arial" w:hAnsi="Arial" w:cs="Arial"/>
+          <w:b/>
+          <w:bCs/>
+          <w:sz w:val="24"/>
+          <w:szCs w:val="24"/>
+        </w:rPr>
+        <w:t>referência</w:t>
+      </w:r>
+      <w:r>
+        <w:rPr>
+          <w:rFonts w:ascii="Arial" w:hAnsi="Arial" w:cs="Arial"/>
+          <w:sz w:val="24"/>
+          <w:szCs w:val="24"/>
+        </w:rPr>
+        <w:t xml:space="preserve"> a </w:t>
+      </w:r>
+      <w:proofErr w:type="spellStart"/>
+      <w:r>
+        <w:rPr>
+          <w:rFonts w:ascii="Arial" w:hAnsi="Arial" w:cs="Arial"/>
+          <w:sz w:val="24"/>
+          <w:szCs w:val="24"/>
+        </w:rPr>
+        <w:t>PrimaryKey</w:t>
+      </w:r>
+      <w:proofErr w:type="spellEnd"/>
+      <w:r>
+        <w:rPr>
+          <w:rFonts w:ascii="Arial" w:hAnsi="Arial" w:cs="Arial"/>
+          <w:sz w:val="24"/>
+          <w:szCs w:val="24"/>
+        </w:rPr>
+        <w:t xml:space="preserve"> (</w:t>
+      </w:r>
+      <w:proofErr w:type="spellStart"/>
+      <w:r>
+        <w:rPr>
+          <w:rFonts w:ascii="Arial" w:hAnsi="Arial" w:cs="Arial"/>
+          <w:b/>
+          <w:bCs/>
+          <w:sz w:val="24"/>
+          <w:szCs w:val="24"/>
+        </w:rPr>
+        <w:t>id_produto</w:t>
+      </w:r>
+      <w:proofErr w:type="spellEnd"/>
+      <w:r>
+        <w:rPr>
+          <w:rFonts w:ascii="Arial" w:hAnsi="Arial" w:cs="Arial"/>
+          <w:sz w:val="24"/>
+          <w:szCs w:val="24"/>
+        </w:rPr>
+        <w:t xml:space="preserve">) </w:t>
+      </w:r>
+      <w:r>
+        <w:rPr>
+          <w:rFonts w:ascii="Arial" w:hAnsi="Arial" w:cs="Arial"/>
+          <w:b/>
+          <w:bCs/>
+          <w:sz w:val="24"/>
+          <w:szCs w:val="24"/>
+        </w:rPr>
+        <w:t xml:space="preserve">da tabela </w:t>
+      </w:r>
+      <w:proofErr w:type="spellStart"/>
+      <w:r>
+        <w:rPr>
+          <w:rFonts w:ascii="Arial" w:hAnsi="Arial" w:cs="Arial"/>
+          <w:b/>
+          <w:bCs/>
+          <w:sz w:val="24"/>
+          <w:szCs w:val="24"/>
+        </w:rPr>
+        <w:t>tb_produtos</w:t>
+      </w:r>
+      <w:proofErr w:type="spellEnd"/>
+      <w:r>
+        <w:rPr>
+          <w:rFonts w:ascii="Arial" w:hAnsi="Arial" w:cs="Arial"/>
+          <w:b/>
+          <w:bCs/>
+          <w:sz w:val="24"/>
+          <w:szCs w:val="24"/>
+        </w:rPr>
+        <w:t xml:space="preserve"> </w:t>
+      </w:r>
+      <w:r>
+        <w:rPr>
+          <w:rFonts w:ascii="Arial" w:hAnsi="Arial" w:cs="Arial"/>
+          <w:sz w:val="24"/>
+          <w:szCs w:val="24"/>
+        </w:rPr>
+        <w:t>para a tabela (</w:t>
+      </w:r>
+      <w:proofErr w:type="spellStart"/>
+      <w:r>
+        <w:rPr>
+          <w:rFonts w:ascii="Arial" w:hAnsi="Arial" w:cs="Arial"/>
+          <w:sz w:val="24"/>
+          <w:szCs w:val="24"/>
+        </w:rPr>
+        <w:t>tb_descricoes_tecnicas</w:t>
+      </w:r>
+      <w:proofErr w:type="spellEnd"/>
+      <w:r>
+        <w:rPr>
+          <w:rFonts w:ascii="Arial" w:hAnsi="Arial" w:cs="Arial"/>
+          <w:sz w:val="24"/>
+          <w:szCs w:val="24"/>
+        </w:rPr>
+        <w:t>) como chave estrangeira (</w:t>
+      </w:r>
+      <w:proofErr w:type="spellStart"/>
+      <w:r>
+        <w:rPr>
+          <w:rFonts w:ascii="Arial" w:hAnsi="Arial" w:cs="Arial"/>
+          <w:sz w:val="24"/>
+          <w:szCs w:val="24"/>
+        </w:rPr>
+        <w:t>id_produto</w:t>
+      </w:r>
+      <w:proofErr w:type="spellEnd"/>
+      <w:r>
+        <w:rPr>
+          <w:rFonts w:ascii="Arial" w:hAnsi="Arial" w:cs="Arial"/>
+          <w:sz w:val="24"/>
+          <w:szCs w:val="24"/>
+        </w:rPr>
+        <w:t>).</w:t>
+      </w:r>
+    </w:p>
+    <w:p>
+      <w:pPr>
+        <w:rPr>
+          <w:rFonts w:ascii="Arial" w:hAnsi="Arial" w:cs="Arial"/>
+          <w:b/>
+          <w:bCs/>
+          <w:sz w:val="28"/>
+          <w:szCs w:val="28"/>
+        </w:rPr>
+      </w:pPr>
+      <w:r>
+        <w:rPr>
+          <w:rFonts w:ascii="Arial" w:hAnsi="Arial" w:cs="Arial"/>
+          <w:b/>
+          <w:bCs/>
+          <w:sz w:val="28"/>
+          <w:szCs w:val="28"/>
+        </w:rPr>
+        <w:lastRenderedPageBreak/>
+        <w:t>A chave estrangeir não precisa ter o mesmo nome da chave primária de referência.</w:t>
       </w:r>
     </w:p>
     <w:sectPr>
@@ -28029,6 +30119,16 @@
     <w:basedOn w:val="Fontepargpadro"/>
     <w:rsid w:val="00342230"/>
   </w:style>
+  <w:style w:type="character" w:customStyle="1" w:styleId="cm-type">
+    <w:name w:val="cm-type"/>
+    <w:basedOn w:val="Fontepargpadro"/>
+    <w:rsid w:val="00DC0B82"/>
+  </w:style>
+  <w:style w:type="character" w:customStyle="1" w:styleId="cm-atom">
+    <w:name w:val="cm-atom"/>
+    <w:basedOn w:val="Fontepargpadro"/>
+    <w:rsid w:val="00DC0B82"/>
+  </w:style>
 </w:styles>
 </file>
 

</xml_diff>

<commit_message>
Relacionamento Um para Muitos
</commit_message>
<xml_diff>
--- a/MySQL.docx
+++ b/MySQL.docx
@@ -29276,9 +29276,8 @@
           <w:szCs w:val="28"/>
         </w:rPr>
         <w:lastRenderedPageBreak/>
-        <w:t xml:space="preserve">A chave </w:t>
-      </w:r>
-      <w:proofErr w:type="spellStart"/>
+        <w:t>A chave estrangeir</w:t>
+      </w:r>
       <w:r>
         <w:rPr>
           <w:rFonts w:ascii="Arial" w:hAnsi="Arial" w:cs="Arial"/>
@@ -29287,9 +29286,8 @@
           <w:sz w:val="28"/>
           <w:szCs w:val="28"/>
         </w:rPr>
-        <w:t>estrangeir</w:t>
-      </w:r>
-      <w:proofErr w:type="spellEnd"/>
+        <w:t>a</w:t>
+      </w:r>
       <w:r>
         <w:rPr>
           <w:rFonts w:ascii="Arial" w:hAnsi="Arial" w:cs="Arial"/>
@@ -30004,6 +30002,1864 @@
         </w:rPr>
         <w:t>) VALUES (3, 'Saia da mesmice. O smartphone LG está mais divertido, rápido, fácil, cheio de selfies e com tela HD de incríveis 5,3"...');</w:t>
       </w:r>
+    </w:p>
+    <w:p>
+      <w:pPr>
+        <w:spacing w:line="240" w:lineRule="auto"/>
+        <w:rPr>
+          <w:rFonts w:ascii="Courier New" w:hAnsi="Courier New" w:cs="Courier New"/>
+          <w:b/>
+          <w:bCs/>
+          <w:sz w:val="14"/>
+          <w:szCs w:val="14"/>
+        </w:rPr>
+      </w:pPr>
+    </w:p>
+    <w:p>
+      <w:pPr>
+        <w:spacing w:line="240" w:lineRule="auto"/>
+        <w:rPr>
+          <w:rFonts w:ascii="Courier New" w:hAnsi="Courier New" w:cs="Courier New"/>
+          <w:b/>
+          <w:bCs/>
+          <w:sz w:val="14"/>
+          <w:szCs w:val="14"/>
+        </w:rPr>
+      </w:pPr>
+    </w:p>
+    <w:p>
+      <w:pPr>
+        <w:spacing w:line="240" w:lineRule="auto"/>
+        <w:rPr>
+          <w:rFonts w:ascii="Arial" w:hAnsi="Arial" w:cs="Arial"/>
+          <w:b/>
+          <w:bCs/>
+          <w:sz w:val="32"/>
+          <w:szCs w:val="32"/>
+        </w:rPr>
+      </w:pPr>
+      <w:r>
+        <w:rPr>
+          <w:rFonts w:ascii="Arial" w:hAnsi="Arial" w:cs="Arial"/>
+          <w:b/>
+          <w:bCs/>
+          <w:sz w:val="32"/>
+          <w:szCs w:val="32"/>
+        </w:rPr>
+        <w:t xml:space="preserve">Projeto Loja Virtual – Relacionamento Um para </w:t>
+      </w:r>
+      <w:r>
+        <w:rPr>
+          <w:rFonts w:ascii="Arial" w:hAnsi="Arial" w:cs="Arial"/>
+          <w:b/>
+          <w:bCs/>
+          <w:sz w:val="32"/>
+          <w:szCs w:val="32"/>
+        </w:rPr>
+        <w:t>Muitos</w:t>
+      </w:r>
+    </w:p>
+    <w:p>
+      <w:pPr>
+        <w:spacing w:line="240" w:lineRule="auto"/>
+        <w:rPr>
+          <w:rFonts w:ascii="Arial" w:hAnsi="Arial" w:cs="Arial"/>
+          <w:b/>
+          <w:bCs/>
+          <w:sz w:val="24"/>
+          <w:szCs w:val="24"/>
+        </w:rPr>
+      </w:pPr>
+      <w:r>
+        <w:rPr>
+          <w:rFonts w:ascii="Arial" w:hAnsi="Arial" w:cs="Arial"/>
+          <w:b/>
+          <w:bCs/>
+          <w:sz w:val="24"/>
+          <w:szCs w:val="24"/>
+        </w:rPr>
+        <w:t>- Chave estrangeira deve ter o mesmo tipo que foi definido onde essa chave estrangeira é a chave primária.</w:t>
+      </w:r>
+    </w:p>
+    <w:p>
+      <w:pPr>
+        <w:spacing w:line="240" w:lineRule="auto"/>
+        <w:rPr>
+          <w:rStyle w:val="cm-punctuation"/>
+          <w:rFonts w:ascii="Courier New" w:hAnsi="Courier New" w:cs="Courier New"/>
+          <w:color w:val="444444"/>
+          <w:sz w:val="20"/>
+          <w:szCs w:val="20"/>
+          <w:shd w:val="clear" w:color="auto" w:fill="E5E5E5"/>
+        </w:rPr>
+      </w:pPr>
+      <w:r>
+        <w:rPr>
+          <w:rFonts w:ascii="Arial" w:hAnsi="Arial" w:cs="Arial"/>
+          <w:sz w:val="24"/>
+          <w:szCs w:val="24"/>
+        </w:rPr>
+        <w:t xml:space="preserve"> </w:t>
+      </w:r>
+      <w:hyperlink r:id="rId134" w:tgtFrame="mysql_doc" w:history="1">
+        <w:r>
+          <w:rPr>
+            <w:rStyle w:val="Hyperlink"/>
+            <w:rFonts w:ascii="Courier New" w:hAnsi="Courier New" w:cs="Courier New"/>
+            <w:sz w:val="20"/>
+            <w:szCs w:val="20"/>
+            <w:shd w:val="clear" w:color="auto" w:fill="E5E5E5"/>
+          </w:rPr>
+          <w:t>CREATE</w:t>
+        </w:r>
+      </w:hyperlink>
+      <w:r>
+        <w:rPr>
+          <w:rFonts w:ascii="Courier New" w:hAnsi="Courier New" w:cs="Courier New"/>
+          <w:color w:val="444444"/>
+          <w:sz w:val="20"/>
+          <w:szCs w:val="20"/>
+          <w:shd w:val="clear" w:color="auto" w:fill="E5E5E5"/>
+        </w:rPr>
+        <w:t> </w:t>
+      </w:r>
+      <w:hyperlink r:id="rId135" w:tgtFrame="mysql_doc" w:history="1">
+        <w:r>
+          <w:rPr>
+            <w:rStyle w:val="Hyperlink"/>
+            <w:rFonts w:ascii="Courier New" w:hAnsi="Courier New" w:cs="Courier New"/>
+            <w:sz w:val="20"/>
+            <w:szCs w:val="20"/>
+            <w:shd w:val="clear" w:color="auto" w:fill="E5E5E5"/>
+          </w:rPr>
+          <w:t>TABLE</w:t>
+        </w:r>
+      </w:hyperlink>
+      <w:r>
+        <w:rPr>
+          <w:rFonts w:ascii="Courier New" w:hAnsi="Courier New" w:cs="Courier New"/>
+          <w:color w:val="444444"/>
+          <w:sz w:val="20"/>
+          <w:szCs w:val="20"/>
+          <w:shd w:val="clear" w:color="auto" w:fill="E5E5E5"/>
+        </w:rPr>
+        <w:t> tb_imagens</w:t>
+      </w:r>
+      <w:r>
+        <w:rPr>
+          <w:rStyle w:val="cm-bracket"/>
+          <w:rFonts w:ascii="Courier New" w:hAnsi="Courier New" w:cs="Courier New"/>
+          <w:color w:val="999977"/>
+          <w:sz w:val="20"/>
+          <w:szCs w:val="20"/>
+          <w:shd w:val="clear" w:color="auto" w:fill="E5E5E5"/>
+        </w:rPr>
+        <w:t>(</w:t>
+      </w:r>
+      <w:r>
+        <w:rPr>
+          <w:rFonts w:ascii="Courier New" w:hAnsi="Courier New" w:cs="Courier New"/>
+          <w:color w:val="444444"/>
+          <w:sz w:val="20"/>
+          <w:szCs w:val="20"/>
+          <w:shd w:val="clear" w:color="auto" w:fill="E5E5E5"/>
+        </w:rPr>
+        <w:t> id_imagem </w:t>
+      </w:r>
+      <w:r>
+        <w:rPr>
+          <w:rStyle w:val="cm-type"/>
+          <w:rFonts w:ascii="Courier New" w:hAnsi="Courier New" w:cs="Courier New"/>
+          <w:color w:val="008855"/>
+          <w:sz w:val="20"/>
+          <w:szCs w:val="20"/>
+          <w:shd w:val="clear" w:color="auto" w:fill="E5E5E5"/>
+        </w:rPr>
+        <w:t>INT</w:t>
+      </w:r>
+      <w:r>
+        <w:rPr>
+          <w:rFonts w:ascii="Courier New" w:hAnsi="Courier New" w:cs="Courier New"/>
+          <w:color w:val="444444"/>
+          <w:sz w:val="20"/>
+          <w:szCs w:val="20"/>
+          <w:shd w:val="clear" w:color="auto" w:fill="E5E5E5"/>
+        </w:rPr>
+        <w:t> </w:t>
+      </w:r>
+      <w:hyperlink r:id="rId136" w:tgtFrame="mysql_doc" w:history="1">
+        <w:r>
+          <w:rPr>
+            <w:rStyle w:val="Hyperlink"/>
+            <w:rFonts w:ascii="Courier New" w:hAnsi="Courier New" w:cs="Courier New"/>
+            <w:sz w:val="20"/>
+            <w:szCs w:val="20"/>
+            <w:shd w:val="clear" w:color="auto" w:fill="E5E5E5"/>
+          </w:rPr>
+          <w:t>NOT</w:t>
+        </w:r>
+      </w:hyperlink>
+      <w:r>
+        <w:rPr>
+          <w:rFonts w:ascii="Courier New" w:hAnsi="Courier New" w:cs="Courier New"/>
+          <w:color w:val="444444"/>
+          <w:sz w:val="20"/>
+          <w:szCs w:val="20"/>
+          <w:shd w:val="clear" w:color="auto" w:fill="E5E5E5"/>
+        </w:rPr>
+        <w:t> </w:t>
+      </w:r>
+      <w:r>
+        <w:rPr>
+          <w:rStyle w:val="cm-atom"/>
+          <w:rFonts w:ascii="Courier New" w:hAnsi="Courier New" w:cs="Courier New"/>
+          <w:color w:val="221199"/>
+          <w:sz w:val="20"/>
+          <w:szCs w:val="20"/>
+          <w:shd w:val="clear" w:color="auto" w:fill="E5E5E5"/>
+        </w:rPr>
+        <w:t>NULL</w:t>
+      </w:r>
+      <w:r>
+        <w:rPr>
+          <w:rFonts w:ascii="Courier New" w:hAnsi="Courier New" w:cs="Courier New"/>
+          <w:color w:val="444444"/>
+          <w:sz w:val="20"/>
+          <w:szCs w:val="20"/>
+          <w:shd w:val="clear" w:color="auto" w:fill="E5E5E5"/>
+        </w:rPr>
+        <w:t> </w:t>
+      </w:r>
+      <w:r>
+        <w:rPr>
+          <w:rStyle w:val="cm-keyword"/>
+          <w:rFonts w:ascii="Courier New" w:hAnsi="Courier New" w:cs="Courier New"/>
+          <w:color w:val="770088"/>
+          <w:sz w:val="20"/>
+          <w:szCs w:val="20"/>
+          <w:shd w:val="clear" w:color="auto" w:fill="E5E5E5"/>
+        </w:rPr>
+        <w:t>PRIMARY</w:t>
+      </w:r>
+      <w:r>
+        <w:rPr>
+          <w:rFonts w:ascii="Courier New" w:hAnsi="Courier New" w:cs="Courier New"/>
+          <w:color w:val="444444"/>
+          <w:sz w:val="20"/>
+          <w:szCs w:val="20"/>
+          <w:shd w:val="clear" w:color="auto" w:fill="E5E5E5"/>
+        </w:rPr>
+        <w:t> </w:t>
+      </w:r>
+      <w:r>
+        <w:rPr>
+          <w:rStyle w:val="cm-keyword"/>
+          <w:rFonts w:ascii="Courier New" w:hAnsi="Courier New" w:cs="Courier New"/>
+          <w:color w:val="770088"/>
+          <w:sz w:val="20"/>
+          <w:szCs w:val="20"/>
+          <w:shd w:val="clear" w:color="auto" w:fill="E5E5E5"/>
+        </w:rPr>
+        <w:t>KEY</w:t>
+      </w:r>
+      <w:r>
+        <w:rPr>
+          <w:rFonts w:ascii="Courier New" w:hAnsi="Courier New" w:cs="Courier New"/>
+          <w:color w:val="444444"/>
+          <w:sz w:val="20"/>
+          <w:szCs w:val="20"/>
+          <w:shd w:val="clear" w:color="auto" w:fill="E5E5E5"/>
+        </w:rPr>
+        <w:t> </w:t>
+      </w:r>
+      <w:r>
+        <w:rPr>
+          <w:rStyle w:val="cm-keyword"/>
+          <w:rFonts w:ascii="Courier New" w:hAnsi="Courier New" w:cs="Courier New"/>
+          <w:color w:val="770088"/>
+          <w:sz w:val="20"/>
+          <w:szCs w:val="20"/>
+          <w:shd w:val="clear" w:color="auto" w:fill="E5E5E5"/>
+        </w:rPr>
+        <w:t>AUTO_INCREMENT</w:t>
+      </w:r>
+      <w:r>
+        <w:rPr>
+          <w:rStyle w:val="cm-punctuation"/>
+          <w:rFonts w:ascii="Courier New" w:hAnsi="Courier New" w:cs="Courier New"/>
+          <w:color w:val="444444"/>
+          <w:sz w:val="20"/>
+          <w:szCs w:val="20"/>
+          <w:shd w:val="clear" w:color="auto" w:fill="E5E5E5"/>
+        </w:rPr>
+        <w:t>,</w:t>
+      </w:r>
+      <w:r>
+        <w:rPr>
+          <w:rFonts w:ascii="Courier New" w:hAnsi="Courier New" w:cs="Courier New"/>
+          <w:color w:val="444444"/>
+          <w:sz w:val="20"/>
+          <w:szCs w:val="20"/>
+          <w:shd w:val="clear" w:color="auto" w:fill="E5E5E5"/>
+        </w:rPr>
+        <w:t> id_produto </w:t>
+      </w:r>
+      <w:r>
+        <w:rPr>
+          <w:rStyle w:val="cm-type"/>
+          <w:rFonts w:ascii="Courier New" w:hAnsi="Courier New" w:cs="Courier New"/>
+          <w:color w:val="008855"/>
+          <w:sz w:val="20"/>
+          <w:szCs w:val="20"/>
+          <w:shd w:val="clear" w:color="auto" w:fill="E5E5E5"/>
+        </w:rPr>
+        <w:t>INT</w:t>
+      </w:r>
+      <w:r>
+        <w:rPr>
+          <w:rFonts w:ascii="Courier New" w:hAnsi="Courier New" w:cs="Courier New"/>
+          <w:color w:val="444444"/>
+          <w:sz w:val="20"/>
+          <w:szCs w:val="20"/>
+          <w:shd w:val="clear" w:color="auto" w:fill="E5E5E5"/>
+        </w:rPr>
+        <w:t> </w:t>
+      </w:r>
+      <w:hyperlink r:id="rId137" w:tgtFrame="mysql_doc" w:history="1">
+        <w:r>
+          <w:rPr>
+            <w:rStyle w:val="Hyperlink"/>
+            <w:rFonts w:ascii="Courier New" w:hAnsi="Courier New" w:cs="Courier New"/>
+            <w:sz w:val="20"/>
+            <w:szCs w:val="20"/>
+            <w:shd w:val="clear" w:color="auto" w:fill="E5E5E5"/>
+          </w:rPr>
+          <w:t>NOT</w:t>
+        </w:r>
+      </w:hyperlink>
+      <w:r>
+        <w:rPr>
+          <w:rFonts w:ascii="Courier New" w:hAnsi="Courier New" w:cs="Courier New"/>
+          <w:color w:val="444444"/>
+          <w:sz w:val="20"/>
+          <w:szCs w:val="20"/>
+          <w:shd w:val="clear" w:color="auto" w:fill="E5E5E5"/>
+        </w:rPr>
+        <w:t> </w:t>
+      </w:r>
+      <w:r>
+        <w:rPr>
+          <w:rStyle w:val="cm-atom"/>
+          <w:rFonts w:ascii="Courier New" w:hAnsi="Courier New" w:cs="Courier New"/>
+          <w:color w:val="221199"/>
+          <w:sz w:val="20"/>
+          <w:szCs w:val="20"/>
+          <w:shd w:val="clear" w:color="auto" w:fill="E5E5E5"/>
+        </w:rPr>
+        <w:t>NULL</w:t>
+      </w:r>
+      <w:r>
+        <w:rPr>
+          <w:rStyle w:val="cm-punctuation"/>
+          <w:rFonts w:ascii="Courier New" w:hAnsi="Courier New" w:cs="Courier New"/>
+          <w:color w:val="444444"/>
+          <w:sz w:val="20"/>
+          <w:szCs w:val="20"/>
+          <w:shd w:val="clear" w:color="auto" w:fill="E5E5E5"/>
+        </w:rPr>
+        <w:t>,</w:t>
+      </w:r>
+      <w:r>
+        <w:rPr>
+          <w:rFonts w:ascii="Courier New" w:hAnsi="Courier New" w:cs="Courier New"/>
+          <w:color w:val="444444"/>
+          <w:sz w:val="20"/>
+          <w:szCs w:val="20"/>
+          <w:shd w:val="clear" w:color="auto" w:fill="E5E5E5"/>
+        </w:rPr>
+        <w:t> </w:t>
+      </w:r>
+      <w:r>
+        <w:rPr>
+          <w:rStyle w:val="cm-keyword"/>
+          <w:rFonts w:ascii="Courier New" w:hAnsi="Courier New" w:cs="Courier New"/>
+          <w:color w:val="770088"/>
+          <w:sz w:val="20"/>
+          <w:szCs w:val="20"/>
+          <w:shd w:val="clear" w:color="auto" w:fill="E5E5E5"/>
+        </w:rPr>
+        <w:t>FOREIGN</w:t>
+      </w:r>
+      <w:r>
+        <w:rPr>
+          <w:rFonts w:ascii="Courier New" w:hAnsi="Courier New" w:cs="Courier New"/>
+          <w:color w:val="444444"/>
+          <w:sz w:val="20"/>
+          <w:szCs w:val="20"/>
+          <w:shd w:val="clear" w:color="auto" w:fill="E5E5E5"/>
+        </w:rPr>
+        <w:t> </w:t>
+      </w:r>
+      <w:r>
+        <w:rPr>
+          <w:rStyle w:val="cm-keyword"/>
+          <w:rFonts w:ascii="Courier New" w:hAnsi="Courier New" w:cs="Courier New"/>
+          <w:color w:val="770088"/>
+          <w:sz w:val="20"/>
+          <w:szCs w:val="20"/>
+          <w:shd w:val="clear" w:color="auto" w:fill="E5E5E5"/>
+        </w:rPr>
+        <w:t>KEY</w:t>
+      </w:r>
+      <w:r>
+        <w:rPr>
+          <w:rStyle w:val="cm-bracket"/>
+          <w:rFonts w:ascii="Courier New" w:hAnsi="Courier New" w:cs="Courier New"/>
+          <w:color w:val="999977"/>
+          <w:sz w:val="20"/>
+          <w:szCs w:val="20"/>
+          <w:shd w:val="clear" w:color="auto" w:fill="E5E5E5"/>
+        </w:rPr>
+        <w:t>(</w:t>
+      </w:r>
+      <w:r>
+        <w:rPr>
+          <w:rFonts w:ascii="Courier New" w:hAnsi="Courier New" w:cs="Courier New"/>
+          <w:color w:val="444444"/>
+          <w:sz w:val="20"/>
+          <w:szCs w:val="20"/>
+          <w:shd w:val="clear" w:color="auto" w:fill="E5E5E5"/>
+        </w:rPr>
+        <w:t>id_produto</w:t>
+      </w:r>
+      <w:r>
+        <w:rPr>
+          <w:rStyle w:val="cm-bracket"/>
+          <w:rFonts w:ascii="Courier New" w:hAnsi="Courier New" w:cs="Courier New"/>
+          <w:color w:val="999977"/>
+          <w:sz w:val="20"/>
+          <w:szCs w:val="20"/>
+          <w:shd w:val="clear" w:color="auto" w:fill="E5E5E5"/>
+        </w:rPr>
+        <w:t>)</w:t>
+      </w:r>
+      <w:r>
+        <w:rPr>
+          <w:rFonts w:ascii="Courier New" w:hAnsi="Courier New" w:cs="Courier New"/>
+          <w:color w:val="444444"/>
+          <w:sz w:val="20"/>
+          <w:szCs w:val="20"/>
+          <w:shd w:val="clear" w:color="auto" w:fill="E5E5E5"/>
+        </w:rPr>
+        <w:t> </w:t>
+      </w:r>
+      <w:r>
+        <w:rPr>
+          <w:rStyle w:val="cm-keyword"/>
+          <w:rFonts w:ascii="Courier New" w:hAnsi="Courier New" w:cs="Courier New"/>
+          <w:color w:val="770088"/>
+          <w:sz w:val="20"/>
+          <w:szCs w:val="20"/>
+          <w:shd w:val="clear" w:color="auto" w:fill="E5E5E5"/>
+        </w:rPr>
+        <w:t>REFERENCES</w:t>
+      </w:r>
+      <w:r>
+        <w:rPr>
+          <w:rFonts w:ascii="Courier New" w:hAnsi="Courier New" w:cs="Courier New"/>
+          <w:color w:val="444444"/>
+          <w:sz w:val="20"/>
+          <w:szCs w:val="20"/>
+          <w:shd w:val="clear" w:color="auto" w:fill="E5E5E5"/>
+        </w:rPr>
+        <w:t> tb_produtos</w:t>
+      </w:r>
+      <w:r>
+        <w:rPr>
+          <w:rStyle w:val="cm-bracket"/>
+          <w:rFonts w:ascii="Courier New" w:hAnsi="Courier New" w:cs="Courier New"/>
+          <w:color w:val="999977"/>
+          <w:sz w:val="20"/>
+          <w:szCs w:val="20"/>
+          <w:shd w:val="clear" w:color="auto" w:fill="E5E5E5"/>
+        </w:rPr>
+        <w:t>(</w:t>
+      </w:r>
+      <w:r>
+        <w:rPr>
+          <w:rFonts w:ascii="Courier New" w:hAnsi="Courier New" w:cs="Courier New"/>
+          <w:color w:val="444444"/>
+          <w:sz w:val="20"/>
+          <w:szCs w:val="20"/>
+          <w:shd w:val="clear" w:color="auto" w:fill="E5E5E5"/>
+        </w:rPr>
+        <w:t>id_produto</w:t>
+      </w:r>
+      <w:r>
+        <w:rPr>
+          <w:rStyle w:val="cm-bracket"/>
+          <w:rFonts w:ascii="Courier New" w:hAnsi="Courier New" w:cs="Courier New"/>
+          <w:color w:val="999977"/>
+          <w:sz w:val="20"/>
+          <w:szCs w:val="20"/>
+          <w:shd w:val="clear" w:color="auto" w:fill="E5E5E5"/>
+        </w:rPr>
+        <w:t>)</w:t>
+      </w:r>
+      <w:r>
+        <w:rPr>
+          <w:rStyle w:val="cm-punctuation"/>
+          <w:rFonts w:ascii="Courier New" w:hAnsi="Courier New" w:cs="Courier New"/>
+          <w:color w:val="444444"/>
+          <w:sz w:val="20"/>
+          <w:szCs w:val="20"/>
+          <w:shd w:val="clear" w:color="auto" w:fill="E5E5E5"/>
+        </w:rPr>
+        <w:t>,</w:t>
+      </w:r>
+      <w:r>
+        <w:rPr>
+          <w:rFonts w:ascii="Courier New" w:hAnsi="Courier New" w:cs="Courier New"/>
+          <w:color w:val="444444"/>
+          <w:sz w:val="20"/>
+          <w:szCs w:val="20"/>
+          <w:shd w:val="clear" w:color="auto" w:fill="E5E5E5"/>
+        </w:rPr>
+        <w:t> url_imagem </w:t>
+      </w:r>
+      <w:r>
+        <w:rPr>
+          <w:rStyle w:val="cm-type"/>
+          <w:rFonts w:ascii="Courier New" w:hAnsi="Courier New" w:cs="Courier New"/>
+          <w:color w:val="008855"/>
+          <w:sz w:val="20"/>
+          <w:szCs w:val="20"/>
+          <w:shd w:val="clear" w:color="auto" w:fill="E5E5E5"/>
+        </w:rPr>
+        <w:t>VARCHAR</w:t>
+      </w:r>
+      <w:r>
+        <w:rPr>
+          <w:rStyle w:val="cm-bracket"/>
+          <w:rFonts w:ascii="Courier New" w:hAnsi="Courier New" w:cs="Courier New"/>
+          <w:color w:val="999977"/>
+          <w:sz w:val="20"/>
+          <w:szCs w:val="20"/>
+          <w:shd w:val="clear" w:color="auto" w:fill="E5E5E5"/>
+        </w:rPr>
+        <w:t>(</w:t>
+      </w:r>
+      <w:r>
+        <w:rPr>
+          <w:rStyle w:val="cm-number"/>
+          <w:rFonts w:ascii="Courier New" w:hAnsi="Courier New" w:cs="Courier New"/>
+          <w:color w:val="116644"/>
+          <w:sz w:val="20"/>
+          <w:szCs w:val="20"/>
+          <w:shd w:val="clear" w:color="auto" w:fill="E5E5E5"/>
+        </w:rPr>
+        <w:t>200</w:t>
+      </w:r>
+      <w:r>
+        <w:rPr>
+          <w:rStyle w:val="cm-bracket"/>
+          <w:rFonts w:ascii="Courier New" w:hAnsi="Courier New" w:cs="Courier New"/>
+          <w:color w:val="999977"/>
+          <w:sz w:val="20"/>
+          <w:szCs w:val="20"/>
+          <w:shd w:val="clear" w:color="auto" w:fill="E5E5E5"/>
+        </w:rPr>
+        <w:t>)</w:t>
+      </w:r>
+      <w:r>
+        <w:rPr>
+          <w:rFonts w:ascii="Courier New" w:hAnsi="Courier New" w:cs="Courier New"/>
+          <w:color w:val="444444"/>
+          <w:sz w:val="20"/>
+          <w:szCs w:val="20"/>
+          <w:shd w:val="clear" w:color="auto" w:fill="E5E5E5"/>
+        </w:rPr>
+        <w:t> </w:t>
+      </w:r>
+      <w:hyperlink r:id="rId138" w:tgtFrame="mysql_doc" w:history="1">
+        <w:r>
+          <w:rPr>
+            <w:rStyle w:val="Hyperlink"/>
+            <w:rFonts w:ascii="Courier New" w:hAnsi="Courier New" w:cs="Courier New"/>
+            <w:sz w:val="20"/>
+            <w:szCs w:val="20"/>
+            <w:shd w:val="clear" w:color="auto" w:fill="E5E5E5"/>
+          </w:rPr>
+          <w:t>NOT</w:t>
+        </w:r>
+      </w:hyperlink>
+      <w:r>
+        <w:rPr>
+          <w:rFonts w:ascii="Courier New" w:hAnsi="Courier New" w:cs="Courier New"/>
+          <w:color w:val="444444"/>
+          <w:sz w:val="20"/>
+          <w:szCs w:val="20"/>
+          <w:shd w:val="clear" w:color="auto" w:fill="E5E5E5"/>
+        </w:rPr>
+        <w:t> </w:t>
+      </w:r>
+      <w:r>
+        <w:rPr>
+          <w:rStyle w:val="cm-atom"/>
+          <w:rFonts w:ascii="Courier New" w:hAnsi="Courier New" w:cs="Courier New"/>
+          <w:color w:val="221199"/>
+          <w:sz w:val="20"/>
+          <w:szCs w:val="20"/>
+          <w:shd w:val="clear" w:color="auto" w:fill="E5E5E5"/>
+        </w:rPr>
+        <w:t>NULL</w:t>
+      </w:r>
+      <w:r>
+        <w:rPr>
+          <w:rFonts w:ascii="Courier New" w:hAnsi="Courier New" w:cs="Courier New"/>
+          <w:color w:val="444444"/>
+          <w:sz w:val="20"/>
+          <w:szCs w:val="20"/>
+          <w:shd w:val="clear" w:color="auto" w:fill="E5E5E5"/>
+        </w:rPr>
+        <w:t> </w:t>
+      </w:r>
+      <w:r>
+        <w:rPr>
+          <w:rStyle w:val="cm-bracket"/>
+          <w:rFonts w:ascii="Courier New" w:hAnsi="Courier New" w:cs="Courier New"/>
+          <w:color w:val="999977"/>
+          <w:sz w:val="20"/>
+          <w:szCs w:val="20"/>
+          <w:shd w:val="clear" w:color="auto" w:fill="E5E5E5"/>
+        </w:rPr>
+        <w:t>)</w:t>
+      </w:r>
+      <w:r>
+        <w:rPr>
+          <w:rStyle w:val="cm-punctuation"/>
+          <w:rFonts w:ascii="Courier New" w:hAnsi="Courier New" w:cs="Courier New"/>
+          <w:color w:val="444444"/>
+          <w:sz w:val="20"/>
+          <w:szCs w:val="20"/>
+          <w:shd w:val="clear" w:color="auto" w:fill="E5E5E5"/>
+        </w:rPr>
+        <w:t>;</w:t>
+      </w:r>
+    </w:p>
+    <w:p>
+      <w:pPr>
+        <w:spacing w:line="240" w:lineRule="auto"/>
+        <w:rPr>
+          <w:rStyle w:val="cm-punctuation"/>
+          <w:rFonts w:ascii="Courier New" w:hAnsi="Courier New" w:cs="Courier New"/>
+          <w:color w:val="444444"/>
+          <w:sz w:val="20"/>
+          <w:szCs w:val="20"/>
+          <w:shd w:val="clear" w:color="auto" w:fill="E5E5E5"/>
+        </w:rPr>
+      </w:pPr>
+    </w:p>
+    <w:p>
+      <w:pPr>
+        <w:rPr>
+          <w:rFonts w:ascii="Arial" w:hAnsi="Arial" w:cs="Arial"/>
+          <w:sz w:val="24"/>
+          <w:szCs w:val="24"/>
+        </w:rPr>
+      </w:pPr>
+      <w:proofErr w:type="spellStart"/>
+      <w:r>
+        <w:rPr>
+          <w:rFonts w:ascii="Arial" w:hAnsi="Arial" w:cs="Arial"/>
+          <w:sz w:val="24"/>
+          <w:szCs w:val="24"/>
+        </w:rPr>
+        <w:t>Id_</w:t>
+      </w:r>
+      <w:r>
+        <w:rPr>
+          <w:rFonts w:ascii="Arial" w:hAnsi="Arial" w:cs="Arial"/>
+          <w:sz w:val="24"/>
+          <w:szCs w:val="24"/>
+        </w:rPr>
+        <w:t>imagem</w:t>
+      </w:r>
+      <w:proofErr w:type="spellEnd"/>
+      <w:r>
+        <w:rPr>
+          <w:rFonts w:ascii="Arial" w:hAnsi="Arial" w:cs="Arial"/>
+          <w:sz w:val="24"/>
+          <w:szCs w:val="24"/>
+        </w:rPr>
+        <w:t xml:space="preserve"> – </w:t>
+      </w:r>
+      <w:r>
+        <w:rPr>
+          <w:rFonts w:ascii="Arial" w:hAnsi="Arial" w:cs="Arial"/>
+          <w:b/>
+          <w:bCs/>
+          <w:sz w:val="24"/>
+          <w:szCs w:val="24"/>
+        </w:rPr>
+        <w:t>chave primária</w:t>
+      </w:r>
+      <w:r>
+        <w:rPr>
+          <w:rFonts w:ascii="Arial" w:hAnsi="Arial" w:cs="Arial"/>
+          <w:sz w:val="24"/>
+          <w:szCs w:val="24"/>
+        </w:rPr>
+        <w:t xml:space="preserve"> de </w:t>
+      </w:r>
+      <w:proofErr w:type="spellStart"/>
+      <w:r>
+        <w:rPr>
+          <w:rFonts w:ascii="Arial" w:hAnsi="Arial" w:cs="Arial"/>
+          <w:sz w:val="24"/>
+          <w:szCs w:val="24"/>
+        </w:rPr>
+        <w:t>tb_imagens</w:t>
+      </w:r>
+      <w:proofErr w:type="spellEnd"/>
+      <w:r>
+        <w:rPr>
+          <w:rFonts w:ascii="Arial" w:hAnsi="Arial" w:cs="Arial"/>
+          <w:sz w:val="24"/>
+          <w:szCs w:val="24"/>
+        </w:rPr>
+        <w:t>;</w:t>
+      </w:r>
+    </w:p>
+    <w:p>
+      <w:pPr>
+        <w:rPr>
+          <w:rFonts w:ascii="Arial" w:hAnsi="Arial" w:cs="Arial"/>
+          <w:sz w:val="24"/>
+          <w:szCs w:val="24"/>
+        </w:rPr>
+      </w:pPr>
+      <w:proofErr w:type="spellStart"/>
+      <w:r>
+        <w:rPr>
+          <w:rFonts w:ascii="Arial" w:hAnsi="Arial" w:cs="Arial"/>
+          <w:sz w:val="24"/>
+          <w:szCs w:val="24"/>
+        </w:rPr>
+        <w:t>Id_produto</w:t>
+      </w:r>
+      <w:proofErr w:type="spellEnd"/>
+      <w:r>
+        <w:rPr>
+          <w:rFonts w:ascii="Arial" w:hAnsi="Arial" w:cs="Arial"/>
+          <w:sz w:val="24"/>
+          <w:szCs w:val="24"/>
+        </w:rPr>
+        <w:t xml:space="preserve"> – </w:t>
+      </w:r>
+      <w:r>
+        <w:rPr>
+          <w:rFonts w:ascii="Arial" w:hAnsi="Arial" w:cs="Arial"/>
+          <w:b/>
+          <w:bCs/>
+          <w:sz w:val="24"/>
+          <w:szCs w:val="24"/>
+        </w:rPr>
+        <w:t>chave estrangeira</w:t>
+      </w:r>
+      <w:r>
+        <w:rPr>
+          <w:rFonts w:ascii="Arial" w:hAnsi="Arial" w:cs="Arial"/>
+          <w:sz w:val="24"/>
+          <w:szCs w:val="24"/>
+        </w:rPr>
+        <w:t xml:space="preserve"> vinda de </w:t>
+      </w:r>
+      <w:proofErr w:type="spellStart"/>
+      <w:r>
+        <w:rPr>
+          <w:rFonts w:ascii="Arial" w:hAnsi="Arial" w:cs="Arial"/>
+          <w:sz w:val="24"/>
+          <w:szCs w:val="24"/>
+        </w:rPr>
+        <w:t>tb_produtos</w:t>
+      </w:r>
+      <w:proofErr w:type="spellEnd"/>
+      <w:r>
+        <w:rPr>
+          <w:rFonts w:ascii="Arial" w:hAnsi="Arial" w:cs="Arial"/>
+          <w:sz w:val="24"/>
+          <w:szCs w:val="24"/>
+        </w:rPr>
+        <w:t>;</w:t>
+      </w:r>
+    </w:p>
+    <w:p>
+      <w:pPr>
+        <w:rPr>
+          <w:rFonts w:ascii="Arial" w:hAnsi="Arial" w:cs="Arial"/>
+          <w:sz w:val="24"/>
+          <w:szCs w:val="24"/>
+        </w:rPr>
+      </w:pPr>
+      <w:proofErr w:type="spellStart"/>
+      <w:r>
+        <w:rPr>
+          <w:rFonts w:ascii="Arial" w:hAnsi="Arial" w:cs="Arial"/>
+          <w:sz w:val="24"/>
+          <w:szCs w:val="24"/>
+        </w:rPr>
+        <w:t>url_imagem</w:t>
+      </w:r>
+      <w:proofErr w:type="spellEnd"/>
+      <w:r>
+        <w:rPr>
+          <w:rFonts w:ascii="Arial" w:hAnsi="Arial" w:cs="Arial"/>
+          <w:sz w:val="24"/>
+          <w:szCs w:val="24"/>
+        </w:rPr>
+        <w:t xml:space="preserve"> – </w:t>
+      </w:r>
+      <w:proofErr w:type="spellStart"/>
+      <w:r>
+        <w:rPr>
+          <w:rFonts w:ascii="Arial" w:hAnsi="Arial" w:cs="Arial"/>
+          <w:sz w:val="24"/>
+          <w:szCs w:val="24"/>
+        </w:rPr>
+        <w:t>varchar</w:t>
+      </w:r>
+      <w:proofErr w:type="spellEnd"/>
+      <w:r>
+        <w:rPr>
+          <w:rFonts w:ascii="Arial" w:hAnsi="Arial" w:cs="Arial"/>
+          <w:sz w:val="24"/>
+          <w:szCs w:val="24"/>
+        </w:rPr>
+        <w:t xml:space="preserve">, pode conter até 200 caracteres e não pode ser vazio. No </w:t>
+      </w:r>
+      <w:r>
+        <w:rPr>
+          <w:rFonts w:ascii="Arial" w:hAnsi="Arial" w:cs="Arial"/>
+          <w:b/>
+          <w:bCs/>
+          <w:sz w:val="24"/>
+          <w:szCs w:val="24"/>
+        </w:rPr>
+        <w:t>banco de dados armazena</w:t>
+      </w:r>
+      <w:r>
+        <w:rPr>
+          <w:rFonts w:ascii="Arial" w:hAnsi="Arial" w:cs="Arial"/>
+          <w:sz w:val="24"/>
+          <w:szCs w:val="24"/>
+        </w:rPr>
+        <w:t xml:space="preserve">-se de uma imagem </w:t>
+      </w:r>
+      <w:r>
+        <w:rPr>
+          <w:rFonts w:ascii="Arial" w:hAnsi="Arial" w:cs="Arial"/>
+          <w:b/>
+          <w:bCs/>
+          <w:sz w:val="24"/>
+          <w:szCs w:val="24"/>
+        </w:rPr>
+        <w:t>apenas o caminho até</w:t>
+      </w:r>
+      <w:r>
+        <w:rPr>
+          <w:rFonts w:ascii="Arial" w:hAnsi="Arial" w:cs="Arial"/>
+          <w:sz w:val="24"/>
+          <w:szCs w:val="24"/>
+        </w:rPr>
+        <w:t xml:space="preserve"> aquela </w:t>
+      </w:r>
+      <w:r>
+        <w:rPr>
+          <w:rFonts w:ascii="Arial" w:hAnsi="Arial" w:cs="Arial"/>
+          <w:b/>
+          <w:bCs/>
+          <w:sz w:val="24"/>
+          <w:szCs w:val="24"/>
+        </w:rPr>
+        <w:t>imagem</w:t>
+      </w:r>
+      <w:r>
+        <w:rPr>
+          <w:rFonts w:ascii="Arial" w:hAnsi="Arial" w:cs="Arial"/>
+          <w:sz w:val="24"/>
+          <w:szCs w:val="24"/>
+        </w:rPr>
+        <w:t xml:space="preserve">, o </w:t>
+      </w:r>
+      <w:r>
+        <w:rPr>
+          <w:rFonts w:ascii="Arial" w:hAnsi="Arial" w:cs="Arial"/>
+          <w:b/>
+          <w:bCs/>
+          <w:sz w:val="24"/>
+          <w:szCs w:val="24"/>
+        </w:rPr>
+        <w:t>arquivo digital não é armazenado no banco</w:t>
+      </w:r>
+      <w:r>
+        <w:rPr>
+          <w:rFonts w:ascii="Arial" w:hAnsi="Arial" w:cs="Arial"/>
+          <w:sz w:val="24"/>
+          <w:szCs w:val="24"/>
+        </w:rPr>
+        <w:t>, apenas a referência, o nome, o path até aquele arquivo.</w:t>
+      </w:r>
+    </w:p>
+    <w:p>
+      <w:pPr>
+        <w:rPr>
+          <w:rStyle w:val="cm-punctuation"/>
+          <w:rFonts w:ascii="Courier New" w:hAnsi="Courier New" w:cs="Courier New"/>
+          <w:color w:val="444444"/>
+          <w:sz w:val="20"/>
+          <w:szCs w:val="20"/>
+          <w:shd w:val="clear" w:color="auto" w:fill="E5E5E5"/>
+        </w:rPr>
+      </w:pPr>
+      <w:hyperlink r:id="rId139" w:tgtFrame="mysql_doc" w:history="1">
+        <w:r>
+          <w:rPr>
+            <w:rStyle w:val="Hyperlink"/>
+            <w:rFonts w:ascii="Courier New" w:hAnsi="Courier New" w:cs="Courier New"/>
+            <w:sz w:val="20"/>
+            <w:szCs w:val="20"/>
+            <w:shd w:val="clear" w:color="auto" w:fill="E5E5E5"/>
+          </w:rPr>
+          <w:t>INSERT</w:t>
+        </w:r>
+      </w:hyperlink>
+      <w:r>
+        <w:rPr>
+          <w:rFonts w:ascii="Courier New" w:hAnsi="Courier New" w:cs="Courier New"/>
+          <w:color w:val="444444"/>
+          <w:sz w:val="20"/>
+          <w:szCs w:val="20"/>
+          <w:shd w:val="clear" w:color="auto" w:fill="E5E5E5"/>
+        </w:rPr>
+        <w:t> </w:t>
+      </w:r>
+      <w:r>
+        <w:rPr>
+          <w:rStyle w:val="cm-keyword"/>
+          <w:rFonts w:ascii="Courier New" w:hAnsi="Courier New" w:cs="Courier New"/>
+          <w:color w:val="770088"/>
+          <w:sz w:val="20"/>
+          <w:szCs w:val="20"/>
+          <w:shd w:val="clear" w:color="auto" w:fill="E5E5E5"/>
+        </w:rPr>
+        <w:t>INTO</w:t>
+      </w:r>
+      <w:r>
+        <w:rPr>
+          <w:rFonts w:ascii="Courier New" w:hAnsi="Courier New" w:cs="Courier New"/>
+          <w:color w:val="444444"/>
+          <w:sz w:val="20"/>
+          <w:szCs w:val="20"/>
+          <w:shd w:val="clear" w:color="auto" w:fill="E5E5E5"/>
+        </w:rPr>
+        <w:t> tb_imagens</w:t>
+      </w:r>
+      <w:r>
+        <w:rPr>
+          <w:rStyle w:val="cm-bracket"/>
+          <w:rFonts w:ascii="Courier New" w:hAnsi="Courier New" w:cs="Courier New"/>
+          <w:color w:val="999977"/>
+          <w:sz w:val="20"/>
+          <w:szCs w:val="20"/>
+          <w:shd w:val="clear" w:color="auto" w:fill="E5E5E5"/>
+        </w:rPr>
+        <w:t>(</w:t>
+      </w:r>
+      <w:r>
+        <w:rPr>
+          <w:rFonts w:ascii="Courier New" w:hAnsi="Courier New" w:cs="Courier New"/>
+          <w:color w:val="444444"/>
+          <w:sz w:val="20"/>
+          <w:szCs w:val="20"/>
+          <w:shd w:val="clear" w:color="auto" w:fill="E5E5E5"/>
+        </w:rPr>
+        <w:t>id_produto</w:t>
+      </w:r>
+      <w:r>
+        <w:rPr>
+          <w:rStyle w:val="cm-punctuation"/>
+          <w:rFonts w:ascii="Courier New" w:hAnsi="Courier New" w:cs="Courier New"/>
+          <w:color w:val="444444"/>
+          <w:sz w:val="20"/>
+          <w:szCs w:val="20"/>
+          <w:shd w:val="clear" w:color="auto" w:fill="E5E5E5"/>
+        </w:rPr>
+        <w:t>,</w:t>
+      </w:r>
+      <w:r>
+        <w:rPr>
+          <w:rFonts w:ascii="Courier New" w:hAnsi="Courier New" w:cs="Courier New"/>
+          <w:color w:val="444444"/>
+          <w:sz w:val="20"/>
+          <w:szCs w:val="20"/>
+          <w:shd w:val="clear" w:color="auto" w:fill="E5E5E5"/>
+        </w:rPr>
+        <w:t> url_imagem</w:t>
+      </w:r>
+      <w:r>
+        <w:rPr>
+          <w:rStyle w:val="cm-bracket"/>
+          <w:rFonts w:ascii="Courier New" w:hAnsi="Courier New" w:cs="Courier New"/>
+          <w:color w:val="999977"/>
+          <w:sz w:val="20"/>
+          <w:szCs w:val="20"/>
+          <w:shd w:val="clear" w:color="auto" w:fill="E5E5E5"/>
+        </w:rPr>
+        <w:t>)</w:t>
+      </w:r>
+      <w:r>
+        <w:rPr>
+          <w:rFonts w:ascii="Courier New" w:hAnsi="Courier New" w:cs="Courier New"/>
+          <w:color w:val="444444"/>
+          <w:sz w:val="20"/>
+          <w:szCs w:val="20"/>
+          <w:shd w:val="clear" w:color="auto" w:fill="E5E5E5"/>
+        </w:rPr>
+        <w:t> </w:t>
+      </w:r>
+      <w:hyperlink r:id="rId140" w:tgtFrame="mysql_doc" w:history="1">
+        <w:r>
+          <w:rPr>
+            <w:rStyle w:val="Hyperlink"/>
+            <w:rFonts w:ascii="Courier New" w:hAnsi="Courier New" w:cs="Courier New"/>
+            <w:sz w:val="20"/>
+            <w:szCs w:val="20"/>
+            <w:shd w:val="clear" w:color="auto" w:fill="E5E5E5"/>
+          </w:rPr>
+          <w:t>VALUES</w:t>
+        </w:r>
+      </w:hyperlink>
+      <w:r>
+        <w:rPr>
+          <w:rStyle w:val="cm-bracket"/>
+          <w:rFonts w:ascii="Courier New" w:hAnsi="Courier New" w:cs="Courier New"/>
+          <w:color w:val="999977"/>
+          <w:sz w:val="20"/>
+          <w:szCs w:val="20"/>
+          <w:shd w:val="clear" w:color="auto" w:fill="E5E5E5"/>
+        </w:rPr>
+        <w:t>(</w:t>
+      </w:r>
+      <w:r>
+        <w:rPr>
+          <w:rStyle w:val="cm-number"/>
+          <w:rFonts w:ascii="Courier New" w:hAnsi="Courier New" w:cs="Courier New"/>
+          <w:color w:val="116644"/>
+          <w:sz w:val="20"/>
+          <w:szCs w:val="20"/>
+          <w:shd w:val="clear" w:color="auto" w:fill="E5E5E5"/>
+        </w:rPr>
+        <w:t>1</w:t>
+      </w:r>
+      <w:r>
+        <w:rPr>
+          <w:rStyle w:val="cm-punctuation"/>
+          <w:rFonts w:ascii="Courier New" w:hAnsi="Courier New" w:cs="Courier New"/>
+          <w:color w:val="444444"/>
+          <w:sz w:val="20"/>
+          <w:szCs w:val="20"/>
+          <w:shd w:val="clear" w:color="auto" w:fill="E5E5E5"/>
+        </w:rPr>
+        <w:t>,</w:t>
+      </w:r>
+      <w:r>
+        <w:rPr>
+          <w:rFonts w:ascii="Courier New" w:hAnsi="Courier New" w:cs="Courier New"/>
+          <w:color w:val="444444"/>
+          <w:sz w:val="20"/>
+          <w:szCs w:val="20"/>
+          <w:shd w:val="clear" w:color="auto" w:fill="E5E5E5"/>
+        </w:rPr>
+        <w:t> </w:t>
+      </w:r>
+      <w:r>
+        <w:rPr>
+          <w:rStyle w:val="cm-string"/>
+          <w:rFonts w:ascii="Courier New" w:hAnsi="Courier New" w:cs="Courier New"/>
+          <w:color w:val="AA1111"/>
+          <w:sz w:val="20"/>
+          <w:szCs w:val="20"/>
+          <w:shd w:val="clear" w:color="auto" w:fill="E5E5E5"/>
+        </w:rPr>
+        <w:t>'notebook_1.jpg'</w:t>
+      </w:r>
+      <w:r>
+        <w:rPr>
+          <w:rStyle w:val="cm-bracket"/>
+          <w:rFonts w:ascii="Courier New" w:hAnsi="Courier New" w:cs="Courier New"/>
+          <w:color w:val="999977"/>
+          <w:sz w:val="20"/>
+          <w:szCs w:val="20"/>
+          <w:shd w:val="clear" w:color="auto" w:fill="E5E5E5"/>
+        </w:rPr>
+        <w:t>)</w:t>
+      </w:r>
+      <w:r>
+        <w:rPr>
+          <w:rStyle w:val="cm-punctuation"/>
+          <w:rFonts w:ascii="Courier New" w:hAnsi="Courier New" w:cs="Courier New"/>
+          <w:color w:val="444444"/>
+          <w:sz w:val="20"/>
+          <w:szCs w:val="20"/>
+          <w:shd w:val="clear" w:color="auto" w:fill="E5E5E5"/>
+        </w:rPr>
+        <w:t>,</w:t>
+      </w:r>
+      <w:r>
+        <w:rPr>
+          <w:rStyle w:val="cm-bracket"/>
+          <w:rFonts w:ascii="Courier New" w:hAnsi="Courier New" w:cs="Courier New"/>
+          <w:color w:val="999977"/>
+          <w:sz w:val="20"/>
+          <w:szCs w:val="20"/>
+          <w:shd w:val="clear" w:color="auto" w:fill="E5E5E5"/>
+        </w:rPr>
+        <w:t>(</w:t>
+      </w:r>
+      <w:r>
+        <w:rPr>
+          <w:rStyle w:val="cm-number"/>
+          <w:rFonts w:ascii="Courier New" w:hAnsi="Courier New" w:cs="Courier New"/>
+          <w:color w:val="116644"/>
+          <w:sz w:val="20"/>
+          <w:szCs w:val="20"/>
+          <w:shd w:val="clear" w:color="auto" w:fill="E5E5E5"/>
+        </w:rPr>
+        <w:t>1</w:t>
+      </w:r>
+      <w:r>
+        <w:rPr>
+          <w:rStyle w:val="cm-punctuation"/>
+          <w:rFonts w:ascii="Courier New" w:hAnsi="Courier New" w:cs="Courier New"/>
+          <w:color w:val="444444"/>
+          <w:sz w:val="20"/>
+          <w:szCs w:val="20"/>
+          <w:shd w:val="clear" w:color="auto" w:fill="E5E5E5"/>
+        </w:rPr>
+        <w:t>,</w:t>
+      </w:r>
+      <w:r>
+        <w:rPr>
+          <w:rFonts w:ascii="Courier New" w:hAnsi="Courier New" w:cs="Courier New"/>
+          <w:color w:val="444444"/>
+          <w:sz w:val="20"/>
+          <w:szCs w:val="20"/>
+          <w:shd w:val="clear" w:color="auto" w:fill="E5E5E5"/>
+        </w:rPr>
+        <w:t> </w:t>
+      </w:r>
+      <w:r>
+        <w:rPr>
+          <w:rStyle w:val="cm-string"/>
+          <w:rFonts w:ascii="Courier New" w:hAnsi="Courier New" w:cs="Courier New"/>
+          <w:color w:val="AA1111"/>
+          <w:sz w:val="20"/>
+          <w:szCs w:val="20"/>
+          <w:shd w:val="clear" w:color="auto" w:fill="E5E5E5"/>
+        </w:rPr>
+        <w:t>'notebook_2.jpg'</w:t>
+      </w:r>
+      <w:r>
+        <w:rPr>
+          <w:rStyle w:val="cm-bracket"/>
+          <w:rFonts w:ascii="Courier New" w:hAnsi="Courier New" w:cs="Courier New"/>
+          <w:color w:val="999977"/>
+          <w:sz w:val="20"/>
+          <w:szCs w:val="20"/>
+          <w:shd w:val="clear" w:color="auto" w:fill="E5E5E5"/>
+        </w:rPr>
+        <w:t>)</w:t>
+      </w:r>
+      <w:r>
+        <w:rPr>
+          <w:rStyle w:val="cm-punctuation"/>
+          <w:rFonts w:ascii="Courier New" w:hAnsi="Courier New" w:cs="Courier New"/>
+          <w:color w:val="444444"/>
+          <w:sz w:val="20"/>
+          <w:szCs w:val="20"/>
+          <w:shd w:val="clear" w:color="auto" w:fill="E5E5E5"/>
+        </w:rPr>
+        <w:t>,</w:t>
+      </w:r>
+      <w:r>
+        <w:rPr>
+          <w:rStyle w:val="cm-bracket"/>
+          <w:rFonts w:ascii="Courier New" w:hAnsi="Courier New" w:cs="Courier New"/>
+          <w:color w:val="999977"/>
+          <w:sz w:val="20"/>
+          <w:szCs w:val="20"/>
+          <w:shd w:val="clear" w:color="auto" w:fill="E5E5E5"/>
+        </w:rPr>
+        <w:t>(</w:t>
+      </w:r>
+      <w:r>
+        <w:rPr>
+          <w:rStyle w:val="cm-number"/>
+          <w:rFonts w:ascii="Courier New" w:hAnsi="Courier New" w:cs="Courier New"/>
+          <w:color w:val="116644"/>
+          <w:sz w:val="20"/>
+          <w:szCs w:val="20"/>
+          <w:shd w:val="clear" w:color="auto" w:fill="E5E5E5"/>
+        </w:rPr>
+        <w:t>1</w:t>
+      </w:r>
+      <w:r>
+        <w:rPr>
+          <w:rStyle w:val="cm-punctuation"/>
+          <w:rFonts w:ascii="Courier New" w:hAnsi="Courier New" w:cs="Courier New"/>
+          <w:color w:val="444444"/>
+          <w:sz w:val="20"/>
+          <w:szCs w:val="20"/>
+          <w:shd w:val="clear" w:color="auto" w:fill="E5E5E5"/>
+        </w:rPr>
+        <w:t>,</w:t>
+      </w:r>
+      <w:r>
+        <w:rPr>
+          <w:rFonts w:ascii="Courier New" w:hAnsi="Courier New" w:cs="Courier New"/>
+          <w:color w:val="444444"/>
+          <w:sz w:val="20"/>
+          <w:szCs w:val="20"/>
+          <w:shd w:val="clear" w:color="auto" w:fill="E5E5E5"/>
+        </w:rPr>
+        <w:t> </w:t>
+      </w:r>
+      <w:r>
+        <w:rPr>
+          <w:rStyle w:val="cm-string"/>
+          <w:rFonts w:ascii="Courier New" w:hAnsi="Courier New" w:cs="Courier New"/>
+          <w:color w:val="AA1111"/>
+          <w:sz w:val="20"/>
+          <w:szCs w:val="20"/>
+          <w:shd w:val="clear" w:color="auto" w:fill="E5E5E5"/>
+        </w:rPr>
+        <w:t>'notebook_3.jpg'</w:t>
+      </w:r>
+      <w:r>
+        <w:rPr>
+          <w:rStyle w:val="cm-bracket"/>
+          <w:rFonts w:ascii="Courier New" w:hAnsi="Courier New" w:cs="Courier New"/>
+          <w:color w:val="999977"/>
+          <w:sz w:val="20"/>
+          <w:szCs w:val="20"/>
+          <w:shd w:val="clear" w:color="auto" w:fill="E5E5E5"/>
+        </w:rPr>
+        <w:t>)</w:t>
+      </w:r>
+      <w:r>
+        <w:rPr>
+          <w:rStyle w:val="cm-punctuation"/>
+          <w:rFonts w:ascii="Courier New" w:hAnsi="Courier New" w:cs="Courier New"/>
+          <w:color w:val="444444"/>
+          <w:sz w:val="20"/>
+          <w:szCs w:val="20"/>
+          <w:shd w:val="clear" w:color="auto" w:fill="E5E5E5"/>
+        </w:rPr>
+        <w:t>;</w:t>
+      </w:r>
+    </w:p>
+    <w:p>
+      <w:pPr>
+        <w:rPr>
+          <w:rStyle w:val="cm-punctuation"/>
+          <w:rFonts w:ascii="Courier New" w:hAnsi="Courier New" w:cs="Courier New"/>
+          <w:color w:val="444444"/>
+          <w:sz w:val="20"/>
+          <w:szCs w:val="20"/>
+          <w:shd w:val="clear" w:color="auto" w:fill="E5E5E5"/>
+        </w:rPr>
+      </w:pPr>
+      <w:hyperlink r:id="rId141" w:tgtFrame="mysql_doc" w:history="1">
+        <w:r>
+          <w:rPr>
+            <w:rStyle w:val="Hyperlink"/>
+            <w:rFonts w:ascii="Courier New" w:hAnsi="Courier New" w:cs="Courier New"/>
+            <w:sz w:val="20"/>
+            <w:szCs w:val="20"/>
+            <w:shd w:val="clear" w:color="auto" w:fill="E5E5E5"/>
+          </w:rPr>
+          <w:t>INSERT</w:t>
+        </w:r>
+      </w:hyperlink>
+      <w:r>
+        <w:rPr>
+          <w:rFonts w:ascii="Courier New" w:hAnsi="Courier New" w:cs="Courier New"/>
+          <w:color w:val="444444"/>
+          <w:sz w:val="20"/>
+          <w:szCs w:val="20"/>
+          <w:shd w:val="clear" w:color="auto" w:fill="E5E5E5"/>
+        </w:rPr>
+        <w:t> </w:t>
+      </w:r>
+      <w:r>
+        <w:rPr>
+          <w:rStyle w:val="cm-keyword"/>
+          <w:rFonts w:ascii="Courier New" w:hAnsi="Courier New" w:cs="Courier New"/>
+          <w:color w:val="770088"/>
+          <w:sz w:val="20"/>
+          <w:szCs w:val="20"/>
+          <w:shd w:val="clear" w:color="auto" w:fill="E5E5E5"/>
+        </w:rPr>
+        <w:t>INTO</w:t>
+      </w:r>
+      <w:r>
+        <w:rPr>
+          <w:rFonts w:ascii="Courier New" w:hAnsi="Courier New" w:cs="Courier New"/>
+          <w:color w:val="444444"/>
+          <w:sz w:val="20"/>
+          <w:szCs w:val="20"/>
+          <w:shd w:val="clear" w:color="auto" w:fill="E5E5E5"/>
+        </w:rPr>
+        <w:t> tb_imagens</w:t>
+      </w:r>
+      <w:r>
+        <w:rPr>
+          <w:rStyle w:val="cm-bracket"/>
+          <w:rFonts w:ascii="Courier New" w:hAnsi="Courier New" w:cs="Courier New"/>
+          <w:color w:val="999977"/>
+          <w:sz w:val="20"/>
+          <w:szCs w:val="20"/>
+          <w:shd w:val="clear" w:color="auto" w:fill="E5E5E5"/>
+        </w:rPr>
+        <w:t>(</w:t>
+      </w:r>
+      <w:r>
+        <w:rPr>
+          <w:rFonts w:ascii="Courier New" w:hAnsi="Courier New" w:cs="Courier New"/>
+          <w:color w:val="444444"/>
+          <w:sz w:val="20"/>
+          <w:szCs w:val="20"/>
+          <w:shd w:val="clear" w:color="auto" w:fill="E5E5E5"/>
+        </w:rPr>
+        <w:t>id_produto</w:t>
+      </w:r>
+      <w:r>
+        <w:rPr>
+          <w:rStyle w:val="cm-punctuation"/>
+          <w:rFonts w:ascii="Courier New" w:hAnsi="Courier New" w:cs="Courier New"/>
+          <w:color w:val="444444"/>
+          <w:sz w:val="20"/>
+          <w:szCs w:val="20"/>
+          <w:shd w:val="clear" w:color="auto" w:fill="E5E5E5"/>
+        </w:rPr>
+        <w:t>,</w:t>
+      </w:r>
+      <w:r>
+        <w:rPr>
+          <w:rFonts w:ascii="Courier New" w:hAnsi="Courier New" w:cs="Courier New"/>
+          <w:color w:val="444444"/>
+          <w:sz w:val="20"/>
+          <w:szCs w:val="20"/>
+          <w:shd w:val="clear" w:color="auto" w:fill="E5E5E5"/>
+        </w:rPr>
+        <w:t> </w:t>
+      </w:r>
+      <w:proofErr w:type="spellStart"/>
+      <w:r>
+        <w:rPr>
+          <w:rFonts w:ascii="Courier New" w:hAnsi="Courier New" w:cs="Courier New"/>
+          <w:color w:val="444444"/>
+          <w:sz w:val="20"/>
+          <w:szCs w:val="20"/>
+          <w:shd w:val="clear" w:color="auto" w:fill="E5E5E5"/>
+        </w:rPr>
+        <w:t>url_imagem</w:t>
+      </w:r>
+      <w:proofErr w:type="spellEnd"/>
+      <w:r>
+        <w:rPr>
+          <w:rStyle w:val="cm-bracket"/>
+          <w:rFonts w:ascii="Courier New" w:hAnsi="Courier New" w:cs="Courier New"/>
+          <w:color w:val="999977"/>
+          <w:sz w:val="20"/>
+          <w:szCs w:val="20"/>
+          <w:shd w:val="clear" w:color="auto" w:fill="E5E5E5"/>
+        </w:rPr>
+        <w:t>)</w:t>
+      </w:r>
+      <w:r>
+        <w:rPr>
+          <w:rFonts w:ascii="Courier New" w:hAnsi="Courier New" w:cs="Courier New"/>
+          <w:color w:val="444444"/>
+          <w:sz w:val="20"/>
+          <w:szCs w:val="20"/>
+          <w:shd w:val="clear" w:color="auto" w:fill="E5E5E5"/>
+        </w:rPr>
+        <w:t> </w:t>
+      </w:r>
+      <w:hyperlink r:id="rId142" w:tgtFrame="mysql_doc" w:history="1">
+        <w:r>
+          <w:rPr>
+            <w:rStyle w:val="Hyperlink"/>
+            <w:rFonts w:ascii="Courier New" w:hAnsi="Courier New" w:cs="Courier New"/>
+            <w:sz w:val="20"/>
+            <w:szCs w:val="20"/>
+            <w:shd w:val="clear" w:color="auto" w:fill="E5E5E5"/>
+          </w:rPr>
+          <w:t>VALUES</w:t>
+        </w:r>
+      </w:hyperlink>
+      <w:r>
+        <w:rPr>
+          <w:rStyle w:val="cm-bracket"/>
+          <w:rFonts w:ascii="Courier New" w:hAnsi="Courier New" w:cs="Courier New"/>
+          <w:color w:val="999977"/>
+          <w:sz w:val="20"/>
+          <w:szCs w:val="20"/>
+          <w:shd w:val="clear" w:color="auto" w:fill="E5E5E5"/>
+        </w:rPr>
+        <w:t>(</w:t>
+      </w:r>
+      <w:r>
+        <w:rPr>
+          <w:rStyle w:val="cm-number"/>
+          <w:rFonts w:ascii="Courier New" w:hAnsi="Courier New" w:cs="Courier New"/>
+          <w:color w:val="116644"/>
+          <w:sz w:val="20"/>
+          <w:szCs w:val="20"/>
+          <w:shd w:val="clear" w:color="auto" w:fill="E5E5E5"/>
+        </w:rPr>
+        <w:t>2</w:t>
+      </w:r>
+      <w:r>
+        <w:rPr>
+          <w:rStyle w:val="cm-punctuation"/>
+          <w:rFonts w:ascii="Courier New" w:hAnsi="Courier New" w:cs="Courier New"/>
+          <w:color w:val="444444"/>
+          <w:sz w:val="20"/>
+          <w:szCs w:val="20"/>
+          <w:shd w:val="clear" w:color="auto" w:fill="E5E5E5"/>
+        </w:rPr>
+        <w:t>,</w:t>
+      </w:r>
+      <w:r>
+        <w:rPr>
+          <w:rFonts w:ascii="Courier New" w:hAnsi="Courier New" w:cs="Courier New"/>
+          <w:color w:val="444444"/>
+          <w:sz w:val="20"/>
+          <w:szCs w:val="20"/>
+          <w:shd w:val="clear" w:color="auto" w:fill="E5E5E5"/>
+        </w:rPr>
+        <w:t> </w:t>
+      </w:r>
+      <w:r>
+        <w:rPr>
+          <w:rStyle w:val="cm-string"/>
+          <w:rFonts w:ascii="Courier New" w:hAnsi="Courier New" w:cs="Courier New"/>
+          <w:color w:val="AA1111"/>
+          <w:sz w:val="20"/>
+          <w:szCs w:val="20"/>
+          <w:shd w:val="clear" w:color="auto" w:fill="E5E5E5"/>
+        </w:rPr>
+        <w:t>'smarttv_1.jpg'</w:t>
+      </w:r>
+      <w:r>
+        <w:rPr>
+          <w:rStyle w:val="cm-bracket"/>
+          <w:rFonts w:ascii="Courier New" w:hAnsi="Courier New" w:cs="Courier New"/>
+          <w:color w:val="999977"/>
+          <w:sz w:val="20"/>
+          <w:szCs w:val="20"/>
+          <w:shd w:val="clear" w:color="auto" w:fill="E5E5E5"/>
+        </w:rPr>
+        <w:t>)</w:t>
+      </w:r>
+      <w:r>
+        <w:rPr>
+          <w:rStyle w:val="cm-punctuation"/>
+          <w:rFonts w:ascii="Courier New" w:hAnsi="Courier New" w:cs="Courier New"/>
+          <w:color w:val="444444"/>
+          <w:sz w:val="20"/>
+          <w:szCs w:val="20"/>
+          <w:shd w:val="clear" w:color="auto" w:fill="E5E5E5"/>
+        </w:rPr>
+        <w:t>,</w:t>
+      </w:r>
+      <w:r>
+        <w:rPr>
+          <w:rStyle w:val="cm-bracket"/>
+          <w:rFonts w:ascii="Courier New" w:hAnsi="Courier New" w:cs="Courier New"/>
+          <w:color w:val="999977"/>
+          <w:sz w:val="20"/>
+          <w:szCs w:val="20"/>
+          <w:shd w:val="clear" w:color="auto" w:fill="E5E5E5"/>
+        </w:rPr>
+        <w:t>(</w:t>
+      </w:r>
+      <w:r>
+        <w:rPr>
+          <w:rStyle w:val="cm-number"/>
+          <w:rFonts w:ascii="Courier New" w:hAnsi="Courier New" w:cs="Courier New"/>
+          <w:color w:val="116644"/>
+          <w:sz w:val="20"/>
+          <w:szCs w:val="20"/>
+          <w:shd w:val="clear" w:color="auto" w:fill="E5E5E5"/>
+        </w:rPr>
+        <w:t>2</w:t>
+      </w:r>
+      <w:r>
+        <w:rPr>
+          <w:rStyle w:val="cm-punctuation"/>
+          <w:rFonts w:ascii="Courier New" w:hAnsi="Courier New" w:cs="Courier New"/>
+          <w:color w:val="444444"/>
+          <w:sz w:val="20"/>
+          <w:szCs w:val="20"/>
+          <w:shd w:val="clear" w:color="auto" w:fill="E5E5E5"/>
+        </w:rPr>
+        <w:t>,</w:t>
+      </w:r>
+      <w:r>
+        <w:rPr>
+          <w:rFonts w:ascii="Courier New" w:hAnsi="Courier New" w:cs="Courier New"/>
+          <w:color w:val="444444"/>
+          <w:sz w:val="20"/>
+          <w:szCs w:val="20"/>
+          <w:shd w:val="clear" w:color="auto" w:fill="E5E5E5"/>
+        </w:rPr>
+        <w:t> </w:t>
+      </w:r>
+      <w:r>
+        <w:rPr>
+          <w:rStyle w:val="cm-string"/>
+          <w:rFonts w:ascii="Courier New" w:hAnsi="Courier New" w:cs="Courier New"/>
+          <w:color w:val="AA1111"/>
+          <w:sz w:val="20"/>
+          <w:szCs w:val="20"/>
+          <w:shd w:val="clear" w:color="auto" w:fill="E5E5E5"/>
+        </w:rPr>
+        <w:t>'smarttv_2.jpg'</w:t>
+      </w:r>
+      <w:r>
+        <w:rPr>
+          <w:rStyle w:val="cm-bracket"/>
+          <w:rFonts w:ascii="Courier New" w:hAnsi="Courier New" w:cs="Courier New"/>
+          <w:color w:val="999977"/>
+          <w:sz w:val="20"/>
+          <w:szCs w:val="20"/>
+          <w:shd w:val="clear" w:color="auto" w:fill="E5E5E5"/>
+        </w:rPr>
+        <w:t>)</w:t>
+      </w:r>
+      <w:r>
+        <w:rPr>
+          <w:rStyle w:val="cm-punctuation"/>
+          <w:rFonts w:ascii="Courier New" w:hAnsi="Courier New" w:cs="Courier New"/>
+          <w:color w:val="444444"/>
+          <w:sz w:val="20"/>
+          <w:szCs w:val="20"/>
+          <w:shd w:val="clear" w:color="auto" w:fill="E5E5E5"/>
+        </w:rPr>
+        <w:t>;</w:t>
+      </w:r>
+    </w:p>
+    <w:p>
+      <w:pPr>
+        <w:rPr>
+          <w:rStyle w:val="cm-punctuation"/>
+          <w:rFonts w:ascii="Courier New" w:hAnsi="Courier New" w:cs="Courier New"/>
+          <w:color w:val="444444"/>
+          <w:sz w:val="20"/>
+          <w:szCs w:val="20"/>
+          <w:shd w:val="clear" w:color="auto" w:fill="E5E5E5"/>
+        </w:rPr>
+      </w:pPr>
+      <w:hyperlink r:id="rId143" w:tgtFrame="mysql_doc" w:history="1">
+        <w:r>
+          <w:rPr>
+            <w:rStyle w:val="Hyperlink"/>
+            <w:rFonts w:ascii="Courier New" w:hAnsi="Courier New" w:cs="Courier New"/>
+            <w:sz w:val="20"/>
+            <w:szCs w:val="20"/>
+            <w:shd w:val="clear" w:color="auto" w:fill="E5E5E5"/>
+          </w:rPr>
+          <w:t>INSERT</w:t>
+        </w:r>
+      </w:hyperlink>
+      <w:r>
+        <w:rPr>
+          <w:rFonts w:ascii="Courier New" w:hAnsi="Courier New" w:cs="Courier New"/>
+          <w:color w:val="444444"/>
+          <w:sz w:val="20"/>
+          <w:szCs w:val="20"/>
+          <w:shd w:val="clear" w:color="auto" w:fill="E5E5E5"/>
+        </w:rPr>
+        <w:t> </w:t>
+      </w:r>
+      <w:r>
+        <w:rPr>
+          <w:rStyle w:val="cm-keyword"/>
+          <w:rFonts w:ascii="Courier New" w:hAnsi="Courier New" w:cs="Courier New"/>
+          <w:color w:val="770088"/>
+          <w:sz w:val="20"/>
+          <w:szCs w:val="20"/>
+          <w:shd w:val="clear" w:color="auto" w:fill="E5E5E5"/>
+        </w:rPr>
+        <w:t>INTO</w:t>
+      </w:r>
+      <w:r>
+        <w:rPr>
+          <w:rFonts w:ascii="Courier New" w:hAnsi="Courier New" w:cs="Courier New"/>
+          <w:color w:val="444444"/>
+          <w:sz w:val="20"/>
+          <w:szCs w:val="20"/>
+          <w:shd w:val="clear" w:color="auto" w:fill="E5E5E5"/>
+        </w:rPr>
+        <w:t> tb_imagens</w:t>
+      </w:r>
+      <w:r>
+        <w:rPr>
+          <w:rStyle w:val="cm-bracket"/>
+          <w:rFonts w:ascii="Courier New" w:hAnsi="Courier New" w:cs="Courier New"/>
+          <w:color w:val="999977"/>
+          <w:sz w:val="20"/>
+          <w:szCs w:val="20"/>
+          <w:shd w:val="clear" w:color="auto" w:fill="E5E5E5"/>
+        </w:rPr>
+        <w:t>(</w:t>
+      </w:r>
+      <w:r>
+        <w:rPr>
+          <w:rFonts w:ascii="Courier New" w:hAnsi="Courier New" w:cs="Courier New"/>
+          <w:color w:val="444444"/>
+          <w:sz w:val="20"/>
+          <w:szCs w:val="20"/>
+          <w:shd w:val="clear" w:color="auto" w:fill="E5E5E5"/>
+        </w:rPr>
+        <w:t>id_produto</w:t>
+      </w:r>
+      <w:r>
+        <w:rPr>
+          <w:rStyle w:val="cm-punctuation"/>
+          <w:rFonts w:ascii="Courier New" w:hAnsi="Courier New" w:cs="Courier New"/>
+          <w:color w:val="444444"/>
+          <w:sz w:val="20"/>
+          <w:szCs w:val="20"/>
+          <w:shd w:val="clear" w:color="auto" w:fill="E5E5E5"/>
+        </w:rPr>
+        <w:t>,</w:t>
+      </w:r>
+      <w:r>
+        <w:rPr>
+          <w:rFonts w:ascii="Courier New" w:hAnsi="Courier New" w:cs="Courier New"/>
+          <w:color w:val="444444"/>
+          <w:sz w:val="20"/>
+          <w:szCs w:val="20"/>
+          <w:shd w:val="clear" w:color="auto" w:fill="E5E5E5"/>
+        </w:rPr>
+        <w:t> url_imagem</w:t>
+      </w:r>
+      <w:r>
+        <w:rPr>
+          <w:rStyle w:val="cm-bracket"/>
+          <w:rFonts w:ascii="Courier New" w:hAnsi="Courier New" w:cs="Courier New"/>
+          <w:color w:val="999977"/>
+          <w:sz w:val="20"/>
+          <w:szCs w:val="20"/>
+          <w:shd w:val="clear" w:color="auto" w:fill="E5E5E5"/>
+        </w:rPr>
+        <w:t>)</w:t>
+      </w:r>
+      <w:r>
+        <w:rPr>
+          <w:rFonts w:ascii="Courier New" w:hAnsi="Courier New" w:cs="Courier New"/>
+          <w:color w:val="444444"/>
+          <w:sz w:val="20"/>
+          <w:szCs w:val="20"/>
+          <w:shd w:val="clear" w:color="auto" w:fill="E5E5E5"/>
+        </w:rPr>
+        <w:t> </w:t>
+      </w:r>
+      <w:hyperlink r:id="rId144" w:tgtFrame="mysql_doc" w:history="1">
+        <w:r>
+          <w:rPr>
+            <w:rStyle w:val="Hyperlink"/>
+            <w:rFonts w:ascii="Courier New" w:hAnsi="Courier New" w:cs="Courier New"/>
+            <w:sz w:val="20"/>
+            <w:szCs w:val="20"/>
+            <w:shd w:val="clear" w:color="auto" w:fill="E5E5E5"/>
+          </w:rPr>
+          <w:t>VALUES</w:t>
+        </w:r>
+      </w:hyperlink>
+      <w:r>
+        <w:rPr>
+          <w:rStyle w:val="cm-bracket"/>
+          <w:rFonts w:ascii="Courier New" w:hAnsi="Courier New" w:cs="Courier New"/>
+          <w:color w:val="999977"/>
+          <w:sz w:val="20"/>
+          <w:szCs w:val="20"/>
+          <w:shd w:val="clear" w:color="auto" w:fill="E5E5E5"/>
+        </w:rPr>
+        <w:t>(</w:t>
+      </w:r>
+      <w:r>
+        <w:rPr>
+          <w:rStyle w:val="cm-number"/>
+          <w:rFonts w:ascii="Courier New" w:hAnsi="Courier New" w:cs="Courier New"/>
+          <w:color w:val="116644"/>
+          <w:sz w:val="20"/>
+          <w:szCs w:val="20"/>
+          <w:shd w:val="clear" w:color="auto" w:fill="E5E5E5"/>
+        </w:rPr>
+        <w:t>3</w:t>
+      </w:r>
+      <w:r>
+        <w:rPr>
+          <w:rStyle w:val="cm-punctuation"/>
+          <w:rFonts w:ascii="Courier New" w:hAnsi="Courier New" w:cs="Courier New"/>
+          <w:color w:val="444444"/>
+          <w:sz w:val="20"/>
+          <w:szCs w:val="20"/>
+          <w:shd w:val="clear" w:color="auto" w:fill="E5E5E5"/>
+        </w:rPr>
+        <w:t>,</w:t>
+      </w:r>
+      <w:r>
+        <w:rPr>
+          <w:rFonts w:ascii="Courier New" w:hAnsi="Courier New" w:cs="Courier New"/>
+          <w:color w:val="444444"/>
+          <w:sz w:val="20"/>
+          <w:szCs w:val="20"/>
+          <w:shd w:val="clear" w:color="auto" w:fill="E5E5E5"/>
+        </w:rPr>
+        <w:t> </w:t>
+      </w:r>
+      <w:r>
+        <w:rPr>
+          <w:rStyle w:val="cm-string"/>
+          <w:rFonts w:ascii="Courier New" w:hAnsi="Courier New" w:cs="Courier New"/>
+          <w:color w:val="AA1111"/>
+          <w:sz w:val="20"/>
+          <w:szCs w:val="20"/>
+          <w:shd w:val="clear" w:color="auto" w:fill="E5E5E5"/>
+        </w:rPr>
+        <w:t>'smartphone_1.jpg'</w:t>
+      </w:r>
+      <w:r>
+        <w:rPr>
+          <w:rStyle w:val="cm-bracket"/>
+          <w:rFonts w:ascii="Courier New" w:hAnsi="Courier New" w:cs="Courier New"/>
+          <w:color w:val="999977"/>
+          <w:sz w:val="20"/>
+          <w:szCs w:val="20"/>
+          <w:shd w:val="clear" w:color="auto" w:fill="E5E5E5"/>
+        </w:rPr>
+        <w:t>)</w:t>
+      </w:r>
+      <w:r>
+        <w:rPr>
+          <w:rStyle w:val="cm-punctuation"/>
+          <w:rFonts w:ascii="Courier New" w:hAnsi="Courier New" w:cs="Courier New"/>
+          <w:color w:val="444444"/>
+          <w:sz w:val="20"/>
+          <w:szCs w:val="20"/>
+          <w:shd w:val="clear" w:color="auto" w:fill="E5E5E5"/>
+        </w:rPr>
+        <w:t>;</w:t>
+      </w:r>
+    </w:p>
+    <w:p>
+      <w:pPr>
+        <w:rPr>
+          <w:rFonts w:ascii="Arial" w:hAnsi="Arial" w:cs="Arial"/>
+          <w:sz w:val="24"/>
+          <w:szCs w:val="24"/>
+        </w:rPr>
+      </w:pPr>
+      <w:r>
+        <w:rPr>
+          <w:rFonts w:ascii="Arial" w:hAnsi="Arial" w:cs="Arial"/>
+          <w:sz w:val="24"/>
+          <w:szCs w:val="24"/>
+        </w:rPr>
+        <w:t>Inserindo ao produto que tem id 1, três imagens diferentes;</w:t>
+      </w:r>
+    </w:p>
+    <w:p>
+      <w:pPr>
+        <w:rPr>
+          <w:rFonts w:ascii="Arial" w:hAnsi="Arial" w:cs="Arial"/>
+          <w:sz w:val="24"/>
+          <w:szCs w:val="24"/>
+        </w:rPr>
+      </w:pPr>
+      <w:r>
+        <w:rPr>
+          <w:rFonts w:ascii="Arial" w:hAnsi="Arial" w:cs="Arial"/>
+          <w:sz w:val="24"/>
+          <w:szCs w:val="24"/>
+        </w:rPr>
+        <w:t>Inserindo ao produto que tem id 2, duas imagens diferentes;</w:t>
+      </w:r>
+    </w:p>
+    <w:p>
+      <w:pPr>
+        <w:rPr>
+          <w:rFonts w:ascii="Arial" w:hAnsi="Arial" w:cs="Arial"/>
+          <w:sz w:val="24"/>
+          <w:szCs w:val="24"/>
+        </w:rPr>
+      </w:pPr>
+      <w:r>
+        <w:rPr>
+          <w:rFonts w:ascii="Arial" w:hAnsi="Arial" w:cs="Arial"/>
+          <w:sz w:val="24"/>
+          <w:szCs w:val="24"/>
+        </w:rPr>
+        <w:t xml:space="preserve">Inserindo ao produto que tem id </w:t>
+      </w:r>
+      <w:r>
+        <w:rPr>
+          <w:rFonts w:ascii="Arial" w:hAnsi="Arial" w:cs="Arial"/>
+          <w:sz w:val="24"/>
+          <w:szCs w:val="24"/>
+        </w:rPr>
+        <w:t>3</w:t>
+      </w:r>
+      <w:r>
+        <w:rPr>
+          <w:rFonts w:ascii="Arial" w:hAnsi="Arial" w:cs="Arial"/>
+          <w:sz w:val="24"/>
+          <w:szCs w:val="24"/>
+        </w:rPr>
+        <w:t xml:space="preserve">, </w:t>
+      </w:r>
+      <w:r>
+        <w:rPr>
+          <w:rFonts w:ascii="Arial" w:hAnsi="Arial" w:cs="Arial"/>
+          <w:sz w:val="24"/>
+          <w:szCs w:val="24"/>
+        </w:rPr>
+        <w:t>uma</w:t>
+      </w:r>
+      <w:r>
+        <w:rPr>
+          <w:rFonts w:ascii="Arial" w:hAnsi="Arial" w:cs="Arial"/>
+          <w:sz w:val="24"/>
+          <w:szCs w:val="24"/>
+        </w:rPr>
+        <w:t xml:space="preserve"> imagens diferentes;</w:t>
+      </w:r>
+    </w:p>
+    <w:p>
+      <w:pPr>
+        <w:rPr>
+          <w:rFonts w:ascii="Arial" w:hAnsi="Arial" w:cs="Arial"/>
+          <w:sz w:val="24"/>
+          <w:szCs w:val="24"/>
+        </w:rPr>
+      </w:pPr>
     </w:p>
     <w:sectPr>
       <w:pgSz w:w="11906" w:h="16838"/>

</xml_diff>

<commit_message>
Relacionamento Muitos para Muitos
</commit_message>
<xml_diff>
--- a/MySQL.docx
+++ b/MySQL.docx
@@ -31849,17 +31849,1284 @@
           <w:sz w:val="24"/>
           <w:szCs w:val="24"/>
         </w:rPr>
-        <w:t xml:space="preserve"> imagens diferentes;</w:t>
-      </w:r>
-    </w:p>
-    <w:p>
-      <w:pPr>
-        <w:rPr>
-          <w:rFonts w:ascii="Arial" w:hAnsi="Arial" w:cs="Arial"/>
-          <w:sz w:val="24"/>
-          <w:szCs w:val="24"/>
-        </w:rPr>
-      </w:pPr>
+        <w:t xml:space="preserve"> image</w:t>
+      </w:r>
+      <w:r>
+        <w:rPr>
+          <w:rFonts w:ascii="Arial" w:hAnsi="Arial" w:cs="Arial"/>
+          <w:sz w:val="24"/>
+          <w:szCs w:val="24"/>
+        </w:rPr>
+        <w:t>m</w:t>
+      </w:r>
+      <w:r>
+        <w:rPr>
+          <w:rFonts w:ascii="Arial" w:hAnsi="Arial" w:cs="Arial"/>
+          <w:sz w:val="24"/>
+          <w:szCs w:val="24"/>
+        </w:rPr>
+        <w:t xml:space="preserve"> diferente;</w:t>
+      </w:r>
+    </w:p>
+    <w:p>
+      <w:pPr>
+        <w:spacing w:line="240" w:lineRule="auto"/>
+        <w:rPr>
+          <w:rFonts w:ascii="Arial" w:hAnsi="Arial" w:cs="Arial"/>
+          <w:b/>
+          <w:bCs/>
+          <w:sz w:val="32"/>
+          <w:szCs w:val="32"/>
+        </w:rPr>
+      </w:pPr>
+      <w:r>
+        <w:rPr>
+          <w:rFonts w:ascii="Arial" w:hAnsi="Arial" w:cs="Arial"/>
+          <w:b/>
+          <w:bCs/>
+          <w:sz w:val="32"/>
+          <w:szCs w:val="32"/>
+        </w:rPr>
+        <w:lastRenderedPageBreak/>
+        <w:t xml:space="preserve">Projeto Loja Virtual – Relacionamento </w:t>
+      </w:r>
+      <w:r>
+        <w:rPr>
+          <w:rFonts w:ascii="Arial" w:hAnsi="Arial" w:cs="Arial"/>
+          <w:b/>
+          <w:bCs/>
+          <w:sz w:val="32"/>
+          <w:szCs w:val="32"/>
+        </w:rPr>
+        <w:t>Muitos</w:t>
+      </w:r>
+      <w:r>
+        <w:rPr>
+          <w:rFonts w:ascii="Arial" w:hAnsi="Arial" w:cs="Arial"/>
+          <w:b/>
+          <w:bCs/>
+          <w:sz w:val="32"/>
+          <w:szCs w:val="32"/>
+        </w:rPr>
+        <w:t xml:space="preserve"> para Muitos</w:t>
+      </w:r>
+    </w:p>
+    <w:p>
+      <w:pPr>
+        <w:spacing w:line="240" w:lineRule="auto"/>
+        <w:rPr>
+          <w:rFonts w:ascii="Arial" w:hAnsi="Arial" w:cs="Arial"/>
+          <w:b/>
+          <w:sz w:val="28"/>
+          <w:szCs w:val="28"/>
+        </w:rPr>
+      </w:pPr>
+      <w:r>
+        <w:rPr>
+          <w:rFonts w:ascii="Arial" w:hAnsi="Arial" w:cs="Arial"/>
+          <w:b/>
+          <w:sz w:val="28"/>
+          <w:szCs w:val="28"/>
+        </w:rPr>
+        <w:t xml:space="preserve">Criando tabela </w:t>
+      </w:r>
+      <w:proofErr w:type="spellStart"/>
+      <w:r>
+        <w:rPr>
+          <w:rFonts w:ascii="Arial" w:hAnsi="Arial" w:cs="Arial"/>
+          <w:b/>
+          <w:sz w:val="28"/>
+          <w:szCs w:val="28"/>
+        </w:rPr>
+        <w:t>tb_clientes</w:t>
+      </w:r>
+      <w:proofErr w:type="spellEnd"/>
+      <w:r>
+        <w:rPr>
+          <w:rFonts w:ascii="Arial" w:hAnsi="Arial" w:cs="Arial"/>
+          <w:b/>
+          <w:sz w:val="28"/>
+          <w:szCs w:val="28"/>
+        </w:rPr>
+        <w:t>:</w:t>
+      </w:r>
+    </w:p>
+    <w:p>
+      <w:pPr>
+        <w:rPr>
+          <w:rFonts w:ascii="Arial" w:hAnsi="Arial" w:cs="Arial"/>
+          <w:sz w:val="24"/>
+          <w:szCs w:val="24"/>
+        </w:rPr>
+      </w:pPr>
+      <w:hyperlink r:id="rId145" w:tgtFrame="mysql_doc" w:history="1">
+        <w:r>
+          <w:rPr>
+            <w:rStyle w:val="Hyperlink"/>
+            <w:rFonts w:ascii="Courier New" w:hAnsi="Courier New" w:cs="Courier New"/>
+            <w:sz w:val="20"/>
+            <w:szCs w:val="20"/>
+            <w:shd w:val="clear" w:color="auto" w:fill="E5E5E5"/>
+          </w:rPr>
+          <w:t>CREATE</w:t>
+        </w:r>
+      </w:hyperlink>
+      <w:r>
+        <w:rPr>
+          <w:rFonts w:ascii="Courier New" w:hAnsi="Courier New" w:cs="Courier New"/>
+          <w:color w:val="444444"/>
+          <w:sz w:val="20"/>
+          <w:szCs w:val="20"/>
+          <w:shd w:val="clear" w:color="auto" w:fill="E5E5E5"/>
+        </w:rPr>
+        <w:t> </w:t>
+      </w:r>
+      <w:hyperlink r:id="rId146" w:tgtFrame="mysql_doc" w:history="1">
+        <w:r>
+          <w:rPr>
+            <w:rStyle w:val="Hyperlink"/>
+            <w:rFonts w:ascii="Courier New" w:hAnsi="Courier New" w:cs="Courier New"/>
+            <w:sz w:val="20"/>
+            <w:szCs w:val="20"/>
+            <w:shd w:val="clear" w:color="auto" w:fill="E5E5E5"/>
+          </w:rPr>
+          <w:t>TABLE</w:t>
+        </w:r>
+      </w:hyperlink>
+      <w:r>
+        <w:rPr>
+          <w:rFonts w:ascii="Courier New" w:hAnsi="Courier New" w:cs="Courier New"/>
+          <w:color w:val="444444"/>
+          <w:sz w:val="20"/>
+          <w:szCs w:val="20"/>
+          <w:shd w:val="clear" w:color="auto" w:fill="E5E5E5"/>
+        </w:rPr>
+        <w:t> tb_clientes</w:t>
+      </w:r>
+      <w:r>
+        <w:rPr>
+          <w:rStyle w:val="cm-bracket"/>
+          <w:rFonts w:ascii="Courier New" w:hAnsi="Courier New" w:cs="Courier New"/>
+          <w:color w:val="999977"/>
+          <w:sz w:val="20"/>
+          <w:szCs w:val="20"/>
+          <w:shd w:val="clear" w:color="auto" w:fill="E5E5E5"/>
+        </w:rPr>
+        <w:t>(</w:t>
+      </w:r>
+      <w:r>
+        <w:rPr>
+          <w:rFonts w:ascii="Courier New" w:hAnsi="Courier New" w:cs="Courier New"/>
+          <w:color w:val="444444"/>
+          <w:sz w:val="20"/>
+          <w:szCs w:val="20"/>
+          <w:shd w:val="clear" w:color="auto" w:fill="E5E5E5"/>
+        </w:rPr>
+        <w:t> id_cliente </w:t>
+      </w:r>
+      <w:r>
+        <w:rPr>
+          <w:rStyle w:val="cm-type"/>
+          <w:rFonts w:ascii="Courier New" w:hAnsi="Courier New" w:cs="Courier New"/>
+          <w:color w:val="008855"/>
+          <w:sz w:val="20"/>
+          <w:szCs w:val="20"/>
+          <w:shd w:val="clear" w:color="auto" w:fill="E5E5E5"/>
+        </w:rPr>
+        <w:t>INT</w:t>
+      </w:r>
+      <w:r>
+        <w:rPr>
+          <w:rFonts w:ascii="Courier New" w:hAnsi="Courier New" w:cs="Courier New"/>
+          <w:color w:val="444444"/>
+          <w:sz w:val="20"/>
+          <w:szCs w:val="20"/>
+          <w:shd w:val="clear" w:color="auto" w:fill="E5E5E5"/>
+        </w:rPr>
+        <w:t> </w:t>
+      </w:r>
+      <w:hyperlink r:id="rId147" w:tgtFrame="mysql_doc" w:history="1">
+        <w:r>
+          <w:rPr>
+            <w:rStyle w:val="Hyperlink"/>
+            <w:rFonts w:ascii="Courier New" w:hAnsi="Courier New" w:cs="Courier New"/>
+            <w:sz w:val="20"/>
+            <w:szCs w:val="20"/>
+            <w:shd w:val="clear" w:color="auto" w:fill="E5E5E5"/>
+          </w:rPr>
+          <w:t>NOT</w:t>
+        </w:r>
+      </w:hyperlink>
+      <w:r>
+        <w:rPr>
+          <w:rFonts w:ascii="Courier New" w:hAnsi="Courier New" w:cs="Courier New"/>
+          <w:color w:val="444444"/>
+          <w:sz w:val="20"/>
+          <w:szCs w:val="20"/>
+          <w:shd w:val="clear" w:color="auto" w:fill="E5E5E5"/>
+        </w:rPr>
+        <w:t> </w:t>
+      </w:r>
+      <w:r>
+        <w:rPr>
+          <w:rStyle w:val="cm-atom"/>
+          <w:rFonts w:ascii="Courier New" w:hAnsi="Courier New" w:cs="Courier New"/>
+          <w:color w:val="221199"/>
+          <w:sz w:val="20"/>
+          <w:szCs w:val="20"/>
+          <w:shd w:val="clear" w:color="auto" w:fill="E5E5E5"/>
+        </w:rPr>
+        <w:t>NULL</w:t>
+      </w:r>
+      <w:r>
+        <w:rPr>
+          <w:rFonts w:ascii="Courier New" w:hAnsi="Courier New" w:cs="Courier New"/>
+          <w:color w:val="444444"/>
+          <w:sz w:val="20"/>
+          <w:szCs w:val="20"/>
+          <w:shd w:val="clear" w:color="auto" w:fill="E5E5E5"/>
+        </w:rPr>
+        <w:t> </w:t>
+      </w:r>
+      <w:r>
+        <w:rPr>
+          <w:rStyle w:val="cm-keyword"/>
+          <w:rFonts w:ascii="Courier New" w:hAnsi="Courier New" w:cs="Courier New"/>
+          <w:color w:val="770088"/>
+          <w:sz w:val="20"/>
+          <w:szCs w:val="20"/>
+          <w:shd w:val="clear" w:color="auto" w:fill="E5E5E5"/>
+        </w:rPr>
+        <w:t>PRIMARY</w:t>
+      </w:r>
+      <w:r>
+        <w:rPr>
+          <w:rFonts w:ascii="Courier New" w:hAnsi="Courier New" w:cs="Courier New"/>
+          <w:color w:val="444444"/>
+          <w:sz w:val="20"/>
+          <w:szCs w:val="20"/>
+          <w:shd w:val="clear" w:color="auto" w:fill="E5E5E5"/>
+        </w:rPr>
+        <w:t> </w:t>
+      </w:r>
+      <w:r>
+        <w:rPr>
+          <w:rStyle w:val="cm-keyword"/>
+          <w:rFonts w:ascii="Courier New" w:hAnsi="Courier New" w:cs="Courier New"/>
+          <w:color w:val="770088"/>
+          <w:sz w:val="20"/>
+          <w:szCs w:val="20"/>
+          <w:shd w:val="clear" w:color="auto" w:fill="E5E5E5"/>
+        </w:rPr>
+        <w:t>KEY</w:t>
+      </w:r>
+      <w:r>
+        <w:rPr>
+          <w:rFonts w:ascii="Courier New" w:hAnsi="Courier New" w:cs="Courier New"/>
+          <w:color w:val="444444"/>
+          <w:sz w:val="20"/>
+          <w:szCs w:val="20"/>
+          <w:shd w:val="clear" w:color="auto" w:fill="E5E5E5"/>
+        </w:rPr>
+        <w:t> </w:t>
+      </w:r>
+      <w:r>
+        <w:rPr>
+          <w:rStyle w:val="cm-keyword"/>
+          <w:rFonts w:ascii="Courier New" w:hAnsi="Courier New" w:cs="Courier New"/>
+          <w:color w:val="770088"/>
+          <w:sz w:val="20"/>
+          <w:szCs w:val="20"/>
+          <w:shd w:val="clear" w:color="auto" w:fill="E5E5E5"/>
+        </w:rPr>
+        <w:t>AUTO_INCREMENT</w:t>
+      </w:r>
+      <w:r>
+        <w:rPr>
+          <w:rStyle w:val="cm-punctuation"/>
+          <w:rFonts w:ascii="Courier New" w:hAnsi="Courier New" w:cs="Courier New"/>
+          <w:color w:val="444444"/>
+          <w:sz w:val="20"/>
+          <w:szCs w:val="20"/>
+          <w:shd w:val="clear" w:color="auto" w:fill="E5E5E5"/>
+        </w:rPr>
+        <w:t>,</w:t>
+      </w:r>
+      <w:r>
+        <w:rPr>
+          <w:rFonts w:ascii="Courier New" w:hAnsi="Courier New" w:cs="Courier New"/>
+          <w:color w:val="444444"/>
+          <w:sz w:val="20"/>
+          <w:szCs w:val="20"/>
+          <w:shd w:val="clear" w:color="auto" w:fill="E5E5E5"/>
+        </w:rPr>
+        <w:t> nome </w:t>
+      </w:r>
+      <w:r>
+        <w:rPr>
+          <w:rStyle w:val="cm-type"/>
+          <w:rFonts w:ascii="Courier New" w:hAnsi="Courier New" w:cs="Courier New"/>
+          <w:color w:val="008855"/>
+          <w:sz w:val="20"/>
+          <w:szCs w:val="20"/>
+          <w:shd w:val="clear" w:color="auto" w:fill="E5E5E5"/>
+        </w:rPr>
+        <w:t>VARCHAR</w:t>
+      </w:r>
+      <w:r>
+        <w:rPr>
+          <w:rStyle w:val="cm-bracket"/>
+          <w:rFonts w:ascii="Courier New" w:hAnsi="Courier New" w:cs="Courier New"/>
+          <w:color w:val="999977"/>
+          <w:sz w:val="20"/>
+          <w:szCs w:val="20"/>
+          <w:shd w:val="clear" w:color="auto" w:fill="E5E5E5"/>
+        </w:rPr>
+        <w:t>(</w:t>
+      </w:r>
+      <w:r>
+        <w:rPr>
+          <w:rStyle w:val="cm-number"/>
+          <w:rFonts w:ascii="Courier New" w:hAnsi="Courier New" w:cs="Courier New"/>
+          <w:color w:val="116644"/>
+          <w:sz w:val="20"/>
+          <w:szCs w:val="20"/>
+          <w:shd w:val="clear" w:color="auto" w:fill="E5E5E5"/>
+        </w:rPr>
+        <w:t>100</w:t>
+      </w:r>
+      <w:r>
+        <w:rPr>
+          <w:rStyle w:val="cm-bracket"/>
+          <w:rFonts w:ascii="Courier New" w:hAnsi="Courier New" w:cs="Courier New"/>
+          <w:color w:val="999977"/>
+          <w:sz w:val="20"/>
+          <w:szCs w:val="20"/>
+          <w:shd w:val="clear" w:color="auto" w:fill="E5E5E5"/>
+        </w:rPr>
+        <w:t>)</w:t>
+      </w:r>
+      <w:r>
+        <w:rPr>
+          <w:rFonts w:ascii="Courier New" w:hAnsi="Courier New" w:cs="Courier New"/>
+          <w:color w:val="444444"/>
+          <w:sz w:val="20"/>
+          <w:szCs w:val="20"/>
+          <w:shd w:val="clear" w:color="auto" w:fill="E5E5E5"/>
+        </w:rPr>
+        <w:t> </w:t>
+      </w:r>
+      <w:hyperlink r:id="rId148" w:tgtFrame="mysql_doc" w:history="1">
+        <w:r>
+          <w:rPr>
+            <w:rStyle w:val="Hyperlink"/>
+            <w:rFonts w:ascii="Courier New" w:hAnsi="Courier New" w:cs="Courier New"/>
+            <w:sz w:val="20"/>
+            <w:szCs w:val="20"/>
+            <w:shd w:val="clear" w:color="auto" w:fill="E5E5E5"/>
+          </w:rPr>
+          <w:t>NOT</w:t>
+        </w:r>
+      </w:hyperlink>
+      <w:r>
+        <w:rPr>
+          <w:rFonts w:ascii="Courier New" w:hAnsi="Courier New" w:cs="Courier New"/>
+          <w:color w:val="444444"/>
+          <w:sz w:val="20"/>
+          <w:szCs w:val="20"/>
+          <w:shd w:val="clear" w:color="auto" w:fill="E5E5E5"/>
+        </w:rPr>
+        <w:t> </w:t>
+      </w:r>
+      <w:r>
+        <w:rPr>
+          <w:rStyle w:val="cm-atom"/>
+          <w:rFonts w:ascii="Courier New" w:hAnsi="Courier New" w:cs="Courier New"/>
+          <w:color w:val="221199"/>
+          <w:sz w:val="20"/>
+          <w:szCs w:val="20"/>
+          <w:shd w:val="clear" w:color="auto" w:fill="E5E5E5"/>
+        </w:rPr>
+        <w:t>NULL</w:t>
+      </w:r>
+      <w:r>
+        <w:rPr>
+          <w:rStyle w:val="cm-punctuation"/>
+          <w:rFonts w:ascii="Courier New" w:hAnsi="Courier New" w:cs="Courier New"/>
+          <w:color w:val="444444"/>
+          <w:sz w:val="20"/>
+          <w:szCs w:val="20"/>
+          <w:shd w:val="clear" w:color="auto" w:fill="E5E5E5"/>
+        </w:rPr>
+        <w:t>,</w:t>
+      </w:r>
+      <w:r>
+        <w:rPr>
+          <w:rFonts w:ascii="Courier New" w:hAnsi="Courier New" w:cs="Courier New"/>
+          <w:color w:val="444444"/>
+          <w:sz w:val="20"/>
+          <w:szCs w:val="20"/>
+          <w:shd w:val="clear" w:color="auto" w:fill="E5E5E5"/>
+        </w:rPr>
+        <w:t> idade </w:t>
+      </w:r>
+      <w:r>
+        <w:rPr>
+          <w:rStyle w:val="cm-type"/>
+          <w:rFonts w:ascii="Courier New" w:hAnsi="Courier New" w:cs="Courier New"/>
+          <w:color w:val="008855"/>
+          <w:sz w:val="20"/>
+          <w:szCs w:val="20"/>
+          <w:shd w:val="clear" w:color="auto" w:fill="E5E5E5"/>
+        </w:rPr>
+        <w:t>INT</w:t>
+      </w:r>
+      <w:r>
+        <w:rPr>
+          <w:rStyle w:val="cm-bracket"/>
+          <w:rFonts w:ascii="Courier New" w:hAnsi="Courier New" w:cs="Courier New"/>
+          <w:color w:val="999977"/>
+          <w:sz w:val="20"/>
+          <w:szCs w:val="20"/>
+          <w:shd w:val="clear" w:color="auto" w:fill="E5E5E5"/>
+        </w:rPr>
+        <w:t>(</w:t>
+      </w:r>
+      <w:r>
+        <w:rPr>
+          <w:rStyle w:val="cm-number"/>
+          <w:rFonts w:ascii="Courier New" w:hAnsi="Courier New" w:cs="Courier New"/>
+          <w:color w:val="116644"/>
+          <w:sz w:val="20"/>
+          <w:szCs w:val="20"/>
+          <w:shd w:val="clear" w:color="auto" w:fill="E5E5E5"/>
+        </w:rPr>
+        <w:t>3</w:t>
+      </w:r>
+      <w:r>
+        <w:rPr>
+          <w:rStyle w:val="cm-bracket"/>
+          <w:rFonts w:ascii="Courier New" w:hAnsi="Courier New" w:cs="Courier New"/>
+          <w:color w:val="999977"/>
+          <w:sz w:val="20"/>
+          <w:szCs w:val="20"/>
+          <w:shd w:val="clear" w:color="auto" w:fill="E5E5E5"/>
+        </w:rPr>
+        <w:t>)</w:t>
+      </w:r>
+      <w:r>
+        <w:rPr>
+          <w:rFonts w:ascii="Courier New" w:hAnsi="Courier New" w:cs="Courier New"/>
+          <w:color w:val="444444"/>
+          <w:sz w:val="20"/>
+          <w:szCs w:val="20"/>
+          <w:shd w:val="clear" w:color="auto" w:fill="E5E5E5"/>
+        </w:rPr>
+        <w:t> </w:t>
+      </w:r>
+      <w:hyperlink r:id="rId149" w:tgtFrame="mysql_doc" w:history="1">
+        <w:r>
+          <w:rPr>
+            <w:rStyle w:val="Hyperlink"/>
+            <w:rFonts w:ascii="Courier New" w:hAnsi="Courier New" w:cs="Courier New"/>
+            <w:sz w:val="20"/>
+            <w:szCs w:val="20"/>
+            <w:shd w:val="clear" w:color="auto" w:fill="E5E5E5"/>
+          </w:rPr>
+          <w:t>NOT</w:t>
+        </w:r>
+      </w:hyperlink>
+      <w:r>
+        <w:rPr>
+          <w:rFonts w:ascii="Courier New" w:hAnsi="Courier New" w:cs="Courier New"/>
+          <w:color w:val="444444"/>
+          <w:sz w:val="20"/>
+          <w:szCs w:val="20"/>
+          <w:shd w:val="clear" w:color="auto" w:fill="E5E5E5"/>
+        </w:rPr>
+        <w:t> </w:t>
+      </w:r>
+      <w:r>
+        <w:rPr>
+          <w:rStyle w:val="cm-atom"/>
+          <w:rFonts w:ascii="Courier New" w:hAnsi="Courier New" w:cs="Courier New"/>
+          <w:color w:val="221199"/>
+          <w:sz w:val="20"/>
+          <w:szCs w:val="20"/>
+          <w:shd w:val="clear" w:color="auto" w:fill="E5E5E5"/>
+        </w:rPr>
+        <w:t>NULL</w:t>
+      </w:r>
+      <w:r>
+        <w:rPr>
+          <w:rFonts w:ascii="Courier New" w:hAnsi="Courier New" w:cs="Courier New"/>
+          <w:color w:val="444444"/>
+          <w:sz w:val="20"/>
+          <w:szCs w:val="20"/>
+          <w:shd w:val="clear" w:color="auto" w:fill="E5E5E5"/>
+        </w:rPr>
+        <w:t> </w:t>
+      </w:r>
+      <w:r>
+        <w:rPr>
+          <w:rStyle w:val="cm-bracket"/>
+          <w:rFonts w:ascii="Courier New" w:hAnsi="Courier New" w:cs="Courier New"/>
+          <w:color w:val="999977"/>
+          <w:sz w:val="20"/>
+          <w:szCs w:val="20"/>
+          <w:shd w:val="clear" w:color="auto" w:fill="E5E5E5"/>
+        </w:rPr>
+        <w:t>)</w:t>
+      </w:r>
+      <w:r>
+        <w:rPr>
+          <w:rStyle w:val="cm-punctuation"/>
+          <w:rFonts w:ascii="Courier New" w:hAnsi="Courier New" w:cs="Courier New"/>
+          <w:color w:val="444444"/>
+          <w:sz w:val="20"/>
+          <w:szCs w:val="20"/>
+          <w:shd w:val="clear" w:color="auto" w:fill="E5E5E5"/>
+        </w:rPr>
+        <w:t>;</w:t>
+      </w:r>
+    </w:p>
+    <w:p>
+      <w:pPr>
+        <w:rPr>
+          <w:rFonts w:ascii="Arial" w:hAnsi="Arial" w:cs="Arial"/>
+          <w:sz w:val="24"/>
+          <w:szCs w:val="24"/>
+        </w:rPr>
+      </w:pPr>
+      <w:proofErr w:type="spellStart"/>
+      <w:r>
+        <w:rPr>
+          <w:rFonts w:ascii="Arial" w:hAnsi="Arial" w:cs="Arial"/>
+          <w:sz w:val="24"/>
+          <w:szCs w:val="24"/>
+        </w:rPr>
+        <w:t>Id_cliente</w:t>
+      </w:r>
+      <w:proofErr w:type="spellEnd"/>
+      <w:r>
+        <w:rPr>
+          <w:rFonts w:ascii="Arial" w:hAnsi="Arial" w:cs="Arial"/>
+          <w:sz w:val="24"/>
+          <w:szCs w:val="24"/>
+        </w:rPr>
+        <w:t xml:space="preserve"> – chave primária, tipo numérico inteiro, não pode ser vazia e é auto incrementável;</w:t>
+      </w:r>
+    </w:p>
+    <w:p>
+      <w:pPr>
+        <w:rPr>
+          <w:rFonts w:ascii="Arial" w:hAnsi="Arial" w:cs="Arial"/>
+          <w:sz w:val="24"/>
+          <w:szCs w:val="24"/>
+        </w:rPr>
+      </w:pPr>
+      <w:r>
+        <w:rPr>
+          <w:rFonts w:ascii="Arial" w:hAnsi="Arial" w:cs="Arial"/>
+          <w:sz w:val="24"/>
+          <w:szCs w:val="24"/>
+        </w:rPr>
+        <w:t xml:space="preserve">Nome – tipo </w:t>
+      </w:r>
+      <w:proofErr w:type="spellStart"/>
+      <w:r>
+        <w:rPr>
+          <w:rFonts w:ascii="Arial" w:hAnsi="Arial" w:cs="Arial"/>
+          <w:sz w:val="24"/>
+          <w:szCs w:val="24"/>
+        </w:rPr>
+        <w:t>varchar</w:t>
+      </w:r>
+      <w:proofErr w:type="spellEnd"/>
+      <w:r>
+        <w:rPr>
+          <w:rFonts w:ascii="Arial" w:hAnsi="Arial" w:cs="Arial"/>
+          <w:sz w:val="24"/>
+          <w:szCs w:val="24"/>
+        </w:rPr>
+        <w:t xml:space="preserve"> com máximo de 100 caracteres e não pode ser vazio;</w:t>
+      </w:r>
+    </w:p>
+    <w:p>
+      <w:pPr>
+        <w:rPr>
+          <w:rFonts w:ascii="Arial" w:hAnsi="Arial" w:cs="Arial"/>
+          <w:sz w:val="24"/>
+          <w:szCs w:val="24"/>
+        </w:rPr>
+      </w:pPr>
+      <w:r>
+        <w:rPr>
+          <w:rFonts w:ascii="Arial" w:hAnsi="Arial" w:cs="Arial"/>
+          <w:sz w:val="24"/>
+          <w:szCs w:val="24"/>
+        </w:rPr>
+        <w:t>Idade – tipo numérico inteiro, número máximo de 3 caracteres e não pode ser vazia.</w:t>
+      </w:r>
+    </w:p>
+    <w:p>
+      <w:pPr>
+        <w:rPr>
+          <w:rFonts w:ascii="Arial" w:hAnsi="Arial" w:cs="Arial"/>
+          <w:sz w:val="24"/>
+          <w:szCs w:val="24"/>
+        </w:rPr>
+      </w:pPr>
+    </w:p>
+    <w:p>
+      <w:pPr>
+        <w:rPr>
+          <w:rFonts w:ascii="Arial" w:hAnsi="Arial" w:cs="Arial"/>
+          <w:b/>
+          <w:bCs/>
+          <w:sz w:val="28"/>
+          <w:szCs w:val="28"/>
+        </w:rPr>
+      </w:pPr>
+      <w:r>
+        <w:rPr>
+          <w:rFonts w:ascii="Arial" w:hAnsi="Arial" w:cs="Arial"/>
+          <w:b/>
+          <w:bCs/>
+          <w:sz w:val="28"/>
+          <w:szCs w:val="28"/>
+        </w:rPr>
+        <w:t xml:space="preserve">Criando tabela </w:t>
+      </w:r>
+      <w:proofErr w:type="spellStart"/>
+      <w:r>
+        <w:rPr>
+          <w:rFonts w:ascii="Arial" w:hAnsi="Arial" w:cs="Arial"/>
+          <w:b/>
+          <w:bCs/>
+          <w:sz w:val="28"/>
+          <w:szCs w:val="28"/>
+        </w:rPr>
+        <w:t>tb_pedidos</w:t>
+      </w:r>
+      <w:proofErr w:type="spellEnd"/>
+      <w:r>
+        <w:rPr>
+          <w:rFonts w:ascii="Arial" w:hAnsi="Arial" w:cs="Arial"/>
+          <w:b/>
+          <w:bCs/>
+          <w:sz w:val="28"/>
+          <w:szCs w:val="28"/>
+        </w:rPr>
+        <w:t>:</w:t>
+      </w:r>
+    </w:p>
+    <w:p>
+      <w:pPr>
+        <w:shd w:val="clear" w:color="auto" w:fill="E5E5E5"/>
+        <w:rPr>
+          <w:rFonts w:ascii="Courier New" w:hAnsi="Courier New" w:cs="Courier New"/>
+          <w:color w:val="444444"/>
+          <w:sz w:val="20"/>
+          <w:szCs w:val="20"/>
+        </w:rPr>
+      </w:pPr>
+      <w:hyperlink r:id="rId150" w:tgtFrame="mysql_doc" w:history="1">
+        <w:r>
+          <w:rPr>
+            <w:rStyle w:val="Hyperlink"/>
+            <w:rFonts w:ascii="Courier New" w:hAnsi="Courier New" w:cs="Courier New"/>
+            <w:sz w:val="20"/>
+            <w:szCs w:val="20"/>
+          </w:rPr>
+          <w:t>CREATE</w:t>
+        </w:r>
+      </w:hyperlink>
+      <w:r>
+        <w:rPr>
+          <w:rFonts w:ascii="Courier New" w:hAnsi="Courier New" w:cs="Courier New"/>
+          <w:color w:val="444444"/>
+          <w:sz w:val="20"/>
+          <w:szCs w:val="20"/>
+        </w:rPr>
+        <w:t> </w:t>
+      </w:r>
+      <w:hyperlink r:id="rId151" w:tgtFrame="mysql_doc" w:history="1">
+        <w:r>
+          <w:rPr>
+            <w:rStyle w:val="Hyperlink"/>
+            <w:rFonts w:ascii="Courier New" w:hAnsi="Courier New" w:cs="Courier New"/>
+            <w:sz w:val="20"/>
+            <w:szCs w:val="20"/>
+            <w:u w:val="none"/>
+          </w:rPr>
+          <w:t>TABLE</w:t>
+        </w:r>
+      </w:hyperlink>
+      <w:r>
+        <w:rPr>
+          <w:rFonts w:ascii="Courier New" w:hAnsi="Courier New" w:cs="Courier New"/>
+          <w:color w:val="444444"/>
+          <w:sz w:val="20"/>
+          <w:szCs w:val="20"/>
+        </w:rPr>
+        <w:t> tb_pedidos</w:t>
+      </w:r>
+      <w:r>
+        <w:rPr>
+          <w:rStyle w:val="cm-bracket"/>
+          <w:rFonts w:ascii="Courier New" w:hAnsi="Courier New" w:cs="Courier New"/>
+          <w:color w:val="999977"/>
+          <w:sz w:val="20"/>
+          <w:szCs w:val="20"/>
+        </w:rPr>
+        <w:t>(</w:t>
+      </w:r>
+      <w:r>
+        <w:rPr>
+          <w:rFonts w:ascii="Courier New" w:hAnsi="Courier New" w:cs="Courier New"/>
+          <w:color w:val="444444"/>
+          <w:sz w:val="20"/>
+          <w:szCs w:val="20"/>
+        </w:rPr>
+        <w:t> id_pedido </w:t>
+      </w:r>
+      <w:r>
+        <w:rPr>
+          <w:rStyle w:val="cm-type"/>
+          <w:rFonts w:ascii="Courier New" w:hAnsi="Courier New" w:cs="Courier New"/>
+          <w:color w:val="008855"/>
+          <w:sz w:val="20"/>
+          <w:szCs w:val="20"/>
+        </w:rPr>
+        <w:t>INT</w:t>
+      </w:r>
+      <w:r>
+        <w:rPr>
+          <w:rFonts w:ascii="Courier New" w:hAnsi="Courier New" w:cs="Courier New"/>
+          <w:color w:val="444444"/>
+          <w:sz w:val="20"/>
+          <w:szCs w:val="20"/>
+        </w:rPr>
+        <w:t> </w:t>
+      </w:r>
+      <w:hyperlink r:id="rId152" w:tgtFrame="mysql_doc" w:history="1">
+        <w:r>
+          <w:rPr>
+            <w:rStyle w:val="Hyperlink"/>
+            <w:rFonts w:ascii="Courier New" w:hAnsi="Courier New" w:cs="Courier New"/>
+            <w:sz w:val="20"/>
+            <w:szCs w:val="20"/>
+            <w:u w:val="none"/>
+          </w:rPr>
+          <w:t>NOT</w:t>
+        </w:r>
+      </w:hyperlink>
+      <w:r>
+        <w:rPr>
+          <w:rFonts w:ascii="Courier New" w:hAnsi="Courier New" w:cs="Courier New"/>
+          <w:color w:val="444444"/>
+          <w:sz w:val="20"/>
+          <w:szCs w:val="20"/>
+        </w:rPr>
+        <w:t> </w:t>
+      </w:r>
+      <w:r>
+        <w:rPr>
+          <w:rStyle w:val="cm-atom"/>
+          <w:rFonts w:ascii="Courier New" w:hAnsi="Courier New" w:cs="Courier New"/>
+          <w:color w:val="221199"/>
+          <w:sz w:val="20"/>
+          <w:szCs w:val="20"/>
+        </w:rPr>
+        <w:t>NULL</w:t>
+      </w:r>
+      <w:r>
+        <w:rPr>
+          <w:rFonts w:ascii="Courier New" w:hAnsi="Courier New" w:cs="Courier New"/>
+          <w:color w:val="444444"/>
+          <w:sz w:val="20"/>
+          <w:szCs w:val="20"/>
+        </w:rPr>
+        <w:t> </w:t>
+      </w:r>
+      <w:r>
+        <w:rPr>
+          <w:rStyle w:val="cm-keyword"/>
+          <w:rFonts w:ascii="Courier New" w:hAnsi="Courier New" w:cs="Courier New"/>
+          <w:color w:val="770088"/>
+          <w:sz w:val="20"/>
+          <w:szCs w:val="20"/>
+        </w:rPr>
+        <w:t>PRIMARY</w:t>
+      </w:r>
+      <w:r>
+        <w:rPr>
+          <w:rFonts w:ascii="Courier New" w:hAnsi="Courier New" w:cs="Courier New"/>
+          <w:color w:val="444444"/>
+          <w:sz w:val="20"/>
+          <w:szCs w:val="20"/>
+        </w:rPr>
+        <w:t> </w:t>
+      </w:r>
+      <w:r>
+        <w:rPr>
+          <w:rStyle w:val="cm-keyword"/>
+          <w:rFonts w:ascii="Courier New" w:hAnsi="Courier New" w:cs="Courier New"/>
+          <w:color w:val="770088"/>
+          <w:sz w:val="20"/>
+          <w:szCs w:val="20"/>
+        </w:rPr>
+        <w:t>KEY</w:t>
+      </w:r>
+      <w:r>
+        <w:rPr>
+          <w:rFonts w:ascii="Courier New" w:hAnsi="Courier New" w:cs="Courier New"/>
+          <w:color w:val="444444"/>
+          <w:sz w:val="20"/>
+          <w:szCs w:val="20"/>
+        </w:rPr>
+        <w:t> </w:t>
+      </w:r>
+      <w:r>
+        <w:rPr>
+          <w:rStyle w:val="cm-keyword"/>
+          <w:rFonts w:ascii="Courier New" w:hAnsi="Courier New" w:cs="Courier New"/>
+          <w:color w:val="770088"/>
+          <w:sz w:val="20"/>
+          <w:szCs w:val="20"/>
+        </w:rPr>
+        <w:t>AUTO_INCREMENT</w:t>
+      </w:r>
+      <w:r>
+        <w:rPr>
+          <w:rStyle w:val="cm-punctuation"/>
+          <w:rFonts w:ascii="Courier New" w:hAnsi="Courier New" w:cs="Courier New"/>
+          <w:color w:val="444444"/>
+          <w:sz w:val="20"/>
+          <w:szCs w:val="20"/>
+        </w:rPr>
+        <w:t>,</w:t>
+      </w:r>
+      <w:r>
+        <w:rPr>
+          <w:rFonts w:ascii="Courier New" w:hAnsi="Courier New" w:cs="Courier New"/>
+          <w:color w:val="444444"/>
+          <w:sz w:val="20"/>
+          <w:szCs w:val="20"/>
+        </w:rPr>
+        <w:t> id_cliente </w:t>
+      </w:r>
+      <w:r>
+        <w:rPr>
+          <w:rStyle w:val="cm-type"/>
+          <w:rFonts w:ascii="Courier New" w:hAnsi="Courier New" w:cs="Courier New"/>
+          <w:color w:val="008855"/>
+          <w:sz w:val="20"/>
+          <w:szCs w:val="20"/>
+        </w:rPr>
+        <w:t>INT</w:t>
+      </w:r>
+      <w:r>
+        <w:rPr>
+          <w:rFonts w:ascii="Courier New" w:hAnsi="Courier New" w:cs="Courier New"/>
+          <w:color w:val="444444"/>
+          <w:sz w:val="20"/>
+          <w:szCs w:val="20"/>
+        </w:rPr>
+        <w:t> </w:t>
+      </w:r>
+      <w:hyperlink r:id="rId153" w:tgtFrame="mysql_doc" w:history="1">
+        <w:r>
+          <w:rPr>
+            <w:rStyle w:val="Hyperlink"/>
+            <w:rFonts w:ascii="Courier New" w:hAnsi="Courier New" w:cs="Courier New"/>
+            <w:sz w:val="20"/>
+            <w:szCs w:val="20"/>
+            <w:u w:val="none"/>
+          </w:rPr>
+          <w:t>NOT</w:t>
+        </w:r>
+      </w:hyperlink>
+      <w:r>
+        <w:rPr>
+          <w:rFonts w:ascii="Courier New" w:hAnsi="Courier New" w:cs="Courier New"/>
+          <w:color w:val="444444"/>
+          <w:sz w:val="20"/>
+          <w:szCs w:val="20"/>
+        </w:rPr>
+        <w:t> </w:t>
+      </w:r>
+      <w:r>
+        <w:rPr>
+          <w:rStyle w:val="cm-atom"/>
+          <w:rFonts w:ascii="Courier New" w:hAnsi="Courier New" w:cs="Courier New"/>
+          <w:color w:val="221199"/>
+          <w:sz w:val="20"/>
+          <w:szCs w:val="20"/>
+        </w:rPr>
+        <w:t>NULL</w:t>
+      </w:r>
+      <w:r>
+        <w:rPr>
+          <w:rStyle w:val="cm-punctuation"/>
+          <w:rFonts w:ascii="Courier New" w:hAnsi="Courier New" w:cs="Courier New"/>
+          <w:color w:val="444444"/>
+          <w:sz w:val="20"/>
+          <w:szCs w:val="20"/>
+        </w:rPr>
+        <w:t>,</w:t>
+      </w:r>
+      <w:r>
+        <w:rPr>
+          <w:rFonts w:ascii="Courier New" w:hAnsi="Courier New" w:cs="Courier New"/>
+          <w:color w:val="444444"/>
+          <w:sz w:val="20"/>
+          <w:szCs w:val="20"/>
+        </w:rPr>
+        <w:t> </w:t>
+      </w:r>
+      <w:r>
+        <w:rPr>
+          <w:rStyle w:val="cm-keyword"/>
+          <w:rFonts w:ascii="Courier New" w:hAnsi="Courier New" w:cs="Courier New"/>
+          <w:color w:val="770088"/>
+          <w:sz w:val="20"/>
+          <w:szCs w:val="20"/>
+        </w:rPr>
+        <w:t>FOREIGN</w:t>
+      </w:r>
+      <w:r>
+        <w:rPr>
+          <w:rFonts w:ascii="Courier New" w:hAnsi="Courier New" w:cs="Courier New"/>
+          <w:color w:val="444444"/>
+          <w:sz w:val="20"/>
+          <w:szCs w:val="20"/>
+        </w:rPr>
+        <w:t> </w:t>
+      </w:r>
+      <w:r>
+        <w:rPr>
+          <w:rStyle w:val="cm-keyword"/>
+          <w:rFonts w:ascii="Courier New" w:hAnsi="Courier New" w:cs="Courier New"/>
+          <w:color w:val="770088"/>
+          <w:sz w:val="20"/>
+          <w:szCs w:val="20"/>
+        </w:rPr>
+        <w:t>KEY</w:t>
+      </w:r>
+      <w:r>
+        <w:rPr>
+          <w:rStyle w:val="cm-bracket"/>
+          <w:rFonts w:ascii="Courier New" w:hAnsi="Courier New" w:cs="Courier New"/>
+          <w:color w:val="999977"/>
+          <w:sz w:val="20"/>
+          <w:szCs w:val="20"/>
+        </w:rPr>
+        <w:t>(</w:t>
+      </w:r>
+      <w:r>
+        <w:rPr>
+          <w:rFonts w:ascii="Courier New" w:hAnsi="Courier New" w:cs="Courier New"/>
+          <w:color w:val="444444"/>
+          <w:sz w:val="20"/>
+          <w:szCs w:val="20"/>
+        </w:rPr>
+        <w:t>id_cliente</w:t>
+      </w:r>
+      <w:r>
+        <w:rPr>
+          <w:rStyle w:val="cm-bracket"/>
+          <w:rFonts w:ascii="Courier New" w:hAnsi="Courier New" w:cs="Courier New"/>
+          <w:color w:val="999977"/>
+          <w:sz w:val="20"/>
+          <w:szCs w:val="20"/>
+        </w:rPr>
+        <w:t>)</w:t>
+      </w:r>
+      <w:r>
+        <w:rPr>
+          <w:rFonts w:ascii="Courier New" w:hAnsi="Courier New" w:cs="Courier New"/>
+          <w:color w:val="444444"/>
+          <w:sz w:val="20"/>
+          <w:szCs w:val="20"/>
+        </w:rPr>
+        <w:t> </w:t>
+      </w:r>
+      <w:r>
+        <w:rPr>
+          <w:rStyle w:val="cm-keyword"/>
+          <w:rFonts w:ascii="Courier New" w:hAnsi="Courier New" w:cs="Courier New"/>
+          <w:color w:val="770088"/>
+          <w:sz w:val="20"/>
+          <w:szCs w:val="20"/>
+        </w:rPr>
+        <w:t>REFERENCES</w:t>
+      </w:r>
+      <w:r>
+        <w:rPr>
+          <w:rFonts w:ascii="Courier New" w:hAnsi="Courier New" w:cs="Courier New"/>
+          <w:color w:val="444444"/>
+          <w:sz w:val="20"/>
+          <w:szCs w:val="20"/>
+        </w:rPr>
+        <w:t> tb_clientes</w:t>
+      </w:r>
+      <w:r>
+        <w:rPr>
+          <w:rStyle w:val="cm-bracket"/>
+          <w:rFonts w:ascii="Courier New" w:hAnsi="Courier New" w:cs="Courier New"/>
+          <w:color w:val="999977"/>
+          <w:sz w:val="20"/>
+          <w:szCs w:val="20"/>
+        </w:rPr>
+        <w:t>(</w:t>
+      </w:r>
+      <w:r>
+        <w:rPr>
+          <w:rFonts w:ascii="Courier New" w:hAnsi="Courier New" w:cs="Courier New"/>
+          <w:color w:val="444444"/>
+          <w:sz w:val="20"/>
+          <w:szCs w:val="20"/>
+        </w:rPr>
+        <w:t>id_cliente</w:t>
+      </w:r>
+      <w:r>
+        <w:rPr>
+          <w:rStyle w:val="cm-bracket"/>
+          <w:rFonts w:ascii="Courier New" w:hAnsi="Courier New" w:cs="Courier New"/>
+          <w:color w:val="999977"/>
+          <w:sz w:val="20"/>
+          <w:szCs w:val="20"/>
+        </w:rPr>
+        <w:t>)</w:t>
+      </w:r>
+      <w:r>
+        <w:rPr>
+          <w:rStyle w:val="cm-punctuation"/>
+          <w:rFonts w:ascii="Courier New" w:hAnsi="Courier New" w:cs="Courier New"/>
+          <w:color w:val="444444"/>
+          <w:sz w:val="20"/>
+          <w:szCs w:val="20"/>
+        </w:rPr>
+        <w:t>,</w:t>
+      </w:r>
+      <w:r>
+        <w:rPr>
+          <w:rFonts w:ascii="Courier New" w:hAnsi="Courier New" w:cs="Courier New"/>
+          <w:color w:val="444444"/>
+          <w:sz w:val="20"/>
+          <w:szCs w:val="20"/>
+        </w:rPr>
+        <w:t> data_hora </w:t>
+      </w:r>
+      <w:r>
+        <w:rPr>
+          <w:rStyle w:val="cm-type"/>
+          <w:rFonts w:ascii="Courier New" w:hAnsi="Courier New" w:cs="Courier New"/>
+          <w:color w:val="008855"/>
+          <w:sz w:val="20"/>
+          <w:szCs w:val="20"/>
+        </w:rPr>
+        <w:t>DATETIME</w:t>
+      </w:r>
+      <w:r>
+        <w:rPr>
+          <w:rFonts w:ascii="Courier New" w:hAnsi="Courier New" w:cs="Courier New"/>
+          <w:color w:val="444444"/>
+          <w:sz w:val="20"/>
+          <w:szCs w:val="20"/>
+        </w:rPr>
+        <w:t> </w:t>
+      </w:r>
+      <w:hyperlink r:id="rId154" w:tgtFrame="mysql_doc" w:history="1">
+        <w:r>
+          <w:rPr>
+            <w:rStyle w:val="Hyperlink"/>
+            <w:rFonts w:ascii="Courier New" w:hAnsi="Courier New" w:cs="Courier New"/>
+            <w:sz w:val="20"/>
+            <w:szCs w:val="20"/>
+            <w:u w:val="none"/>
+          </w:rPr>
+          <w:t>NOT</w:t>
+        </w:r>
+      </w:hyperlink>
+      <w:r>
+        <w:rPr>
+          <w:rFonts w:ascii="Courier New" w:hAnsi="Courier New" w:cs="Courier New"/>
+          <w:color w:val="444444"/>
+          <w:sz w:val="20"/>
+          <w:szCs w:val="20"/>
+        </w:rPr>
+        <w:t> </w:t>
+      </w:r>
+      <w:r>
+        <w:rPr>
+          <w:rStyle w:val="cm-atom"/>
+          <w:rFonts w:ascii="Courier New" w:hAnsi="Courier New" w:cs="Courier New"/>
+          <w:color w:val="221199"/>
+          <w:sz w:val="20"/>
+          <w:szCs w:val="20"/>
+        </w:rPr>
+        <w:t>NULL</w:t>
+      </w:r>
+      <w:r>
+        <w:rPr>
+          <w:rFonts w:ascii="Courier New" w:hAnsi="Courier New" w:cs="Courier New"/>
+          <w:color w:val="444444"/>
+          <w:sz w:val="20"/>
+          <w:szCs w:val="20"/>
+        </w:rPr>
+        <w:t> </w:t>
+      </w:r>
+      <w:hyperlink r:id="rId155" w:tgtFrame="mysql_doc" w:history="1">
+        <w:r>
+          <w:rPr>
+            <w:rStyle w:val="Hyperlink"/>
+            <w:rFonts w:ascii="Courier New" w:hAnsi="Courier New" w:cs="Courier New"/>
+            <w:sz w:val="20"/>
+            <w:szCs w:val="20"/>
+            <w:u w:val="none"/>
+          </w:rPr>
+          <w:t>DEFAULT</w:t>
+        </w:r>
+      </w:hyperlink>
+      <w:r>
+        <w:rPr>
+          <w:rFonts w:ascii="Courier New" w:hAnsi="Courier New" w:cs="Courier New"/>
+          <w:color w:val="444444"/>
+          <w:sz w:val="20"/>
+          <w:szCs w:val="20"/>
+        </w:rPr>
+        <w:t> </w:t>
+      </w:r>
+      <w:hyperlink r:id="rId156" w:tgtFrame="mysql_doc" w:history="1">
+        <w:r>
+          <w:rPr>
+            <w:rStyle w:val="Hyperlink"/>
+            <w:rFonts w:ascii="Courier New" w:hAnsi="Courier New" w:cs="Courier New"/>
+            <w:sz w:val="20"/>
+            <w:szCs w:val="20"/>
+            <w:u w:val="none"/>
+          </w:rPr>
+          <w:t>CURRENT_TIMESTAMP</w:t>
+        </w:r>
+      </w:hyperlink>
+      <w:r>
+        <w:rPr>
+          <w:rFonts w:ascii="Courier New" w:hAnsi="Courier New" w:cs="Courier New"/>
+          <w:color w:val="444444"/>
+          <w:sz w:val="20"/>
+          <w:szCs w:val="20"/>
+        </w:rPr>
+        <w:t> </w:t>
+      </w:r>
+      <w:r>
+        <w:rPr>
+          <w:rStyle w:val="cm-bracket"/>
+          <w:rFonts w:ascii="Courier New" w:hAnsi="Courier New" w:cs="Courier New"/>
+          <w:color w:val="999977"/>
+          <w:sz w:val="20"/>
+          <w:szCs w:val="20"/>
+        </w:rPr>
+        <w:t>)</w:t>
+      </w:r>
+      <w:r>
+        <w:rPr>
+          <w:rStyle w:val="cm-punctuation"/>
+          <w:rFonts w:ascii="Courier New" w:hAnsi="Courier New" w:cs="Courier New"/>
+          <w:color w:val="444444"/>
+          <w:sz w:val="20"/>
+          <w:szCs w:val="20"/>
+        </w:rPr>
+        <w:t>;</w:t>
+      </w:r>
+    </w:p>
+    <w:p>
+      <w:pPr>
+        <w:rPr>
+          <w:rFonts w:ascii="Arial" w:hAnsi="Arial" w:cs="Arial"/>
+          <w:sz w:val="24"/>
+          <w:szCs w:val="24"/>
+        </w:rPr>
+      </w:pPr>
+      <w:proofErr w:type="spellStart"/>
+      <w:r>
+        <w:rPr>
+          <w:rFonts w:ascii="Arial" w:hAnsi="Arial" w:cs="Arial"/>
+          <w:sz w:val="24"/>
+          <w:szCs w:val="24"/>
+        </w:rPr>
+        <w:t>Id_pedido</w:t>
+      </w:r>
+      <w:proofErr w:type="spellEnd"/>
+      <w:r>
+        <w:rPr>
+          <w:rFonts w:ascii="Arial" w:hAnsi="Arial" w:cs="Arial"/>
+          <w:sz w:val="24"/>
+          <w:szCs w:val="24"/>
+        </w:rPr>
+        <w:t xml:space="preserve"> - </w:t>
+      </w:r>
+      <w:r>
+        <w:rPr>
+          <w:rFonts w:ascii="Arial" w:hAnsi="Arial" w:cs="Arial"/>
+          <w:sz w:val="24"/>
+          <w:szCs w:val="24"/>
+        </w:rPr>
+        <w:t>tipo numérico inteiro</w:t>
+      </w:r>
+      <w:r>
+        <w:rPr>
+          <w:rFonts w:ascii="Arial" w:hAnsi="Arial" w:cs="Arial"/>
+          <w:sz w:val="24"/>
+          <w:szCs w:val="24"/>
+        </w:rPr>
+        <w:t>, não pode ser vazio, chave primária e auto incrementável;</w:t>
+      </w:r>
+    </w:p>
+    <w:p>
+      <w:pPr>
+        <w:rPr>
+          <w:rFonts w:ascii="Arial" w:hAnsi="Arial" w:cs="Arial"/>
+          <w:sz w:val="24"/>
+          <w:szCs w:val="24"/>
+        </w:rPr>
+      </w:pPr>
+      <w:proofErr w:type="spellStart"/>
+      <w:r>
+        <w:rPr>
+          <w:rFonts w:ascii="Arial" w:hAnsi="Arial" w:cs="Arial"/>
+          <w:sz w:val="24"/>
+          <w:szCs w:val="24"/>
+        </w:rPr>
+        <w:t>Id_cliente</w:t>
+      </w:r>
+      <w:proofErr w:type="spellEnd"/>
+      <w:r>
+        <w:rPr>
+          <w:rFonts w:ascii="Arial" w:hAnsi="Arial" w:cs="Arial"/>
+          <w:sz w:val="24"/>
+          <w:szCs w:val="24"/>
+        </w:rPr>
+        <w:t xml:space="preserve"> – chave estrangeira, tipo </w:t>
+      </w:r>
+      <w:r>
+        <w:rPr>
+          <w:rFonts w:ascii="Arial" w:hAnsi="Arial" w:cs="Arial"/>
+          <w:sz w:val="24"/>
+          <w:szCs w:val="24"/>
+        </w:rPr>
+        <w:t>numérico inteiro</w:t>
+      </w:r>
+      <w:r>
+        <w:rPr>
+          <w:rFonts w:ascii="Arial" w:hAnsi="Arial" w:cs="Arial"/>
+          <w:sz w:val="24"/>
+          <w:szCs w:val="24"/>
+        </w:rPr>
+        <w:t xml:space="preserve"> e não pode ser vazia (padrão da variável em tb_clientes’id_cliente’)</w:t>
+      </w:r>
     </w:p>
     <w:sectPr>
       <w:pgSz w:w="11906" w:h="16838"/>
@@ -32392,7 +33659,7 @@
   <w:style w:type="paragraph" w:default="1" w:styleId="Normal">
     <w:name w:val="Normal"/>
     <w:qFormat/>
-    <w:rsid w:val="0014508A"/>
+    <w:rsid w:val="008455C9"/>
   </w:style>
   <w:style w:type="character" w:default="1" w:styleId="Fontepargpadro">
     <w:name w:val="Default Paragraph Font"/>

</xml_diff>

<commit_message>
muitos para muitos - populando tabelas
</commit_message>
<xml_diff>
--- a/MySQL.docx
+++ b/MySQL.docx
@@ -33952,6 +33952,2793 @@
           <w:szCs w:val="24"/>
         </w:rPr>
         <w:t xml:space="preserve"> – tipo numérico inteiro, não pode ser vazio. Cada um é chave primária de uma tabela.</w:t>
+      </w:r>
+    </w:p>
+    <w:p>
+      <w:pPr>
+        <w:tabs>
+          <w:tab w:val="left" w:pos="5967"/>
+        </w:tabs>
+        <w:rPr>
+          <w:rFonts w:ascii="Arial" w:hAnsi="Arial" w:cs="Arial"/>
+          <w:sz w:val="24"/>
+          <w:szCs w:val="24"/>
+        </w:rPr>
+      </w:pPr>
+    </w:p>
+    <w:p>
+      <w:pPr>
+        <w:tabs>
+          <w:tab w:val="left" w:pos="5967"/>
+        </w:tabs>
+        <w:rPr>
+          <w:rFonts w:ascii="Arial" w:hAnsi="Arial" w:cs="Arial"/>
+          <w:b/>
+          <w:bCs/>
+          <w:sz w:val="24"/>
+          <w:szCs w:val="24"/>
+        </w:rPr>
+      </w:pPr>
+      <w:proofErr w:type="spellStart"/>
+      <w:r>
+        <w:rPr>
+          <w:rFonts w:ascii="Arial" w:hAnsi="Arial" w:cs="Arial"/>
+          <w:b/>
+          <w:bCs/>
+          <w:sz w:val="24"/>
+          <w:szCs w:val="24"/>
+        </w:rPr>
+        <w:t>Populando</w:t>
+      </w:r>
+      <w:proofErr w:type="spellEnd"/>
+      <w:r>
+        <w:rPr>
+          <w:rFonts w:ascii="Arial" w:hAnsi="Arial" w:cs="Arial"/>
+          <w:b/>
+          <w:bCs/>
+          <w:sz w:val="24"/>
+          <w:szCs w:val="24"/>
+        </w:rPr>
+        <w:t xml:space="preserve"> tabelas</w:t>
+      </w:r>
+      <w:r>
+        <w:rPr>
+          <w:rFonts w:ascii="Arial" w:hAnsi="Arial" w:cs="Arial"/>
+          <w:b/>
+          <w:bCs/>
+          <w:sz w:val="24"/>
+          <w:szCs w:val="24"/>
+        </w:rPr>
+        <w:t xml:space="preserve"> – relacionamento muitos para muitos</w:t>
+      </w:r>
+    </w:p>
+    <w:p>
+      <w:pPr>
+        <w:tabs>
+          <w:tab w:val="left" w:pos="5967"/>
+        </w:tabs>
+        <w:rPr>
+          <w:rFonts w:ascii="Arial" w:hAnsi="Arial" w:cs="Arial"/>
+          <w:sz w:val="24"/>
+          <w:szCs w:val="24"/>
+        </w:rPr>
+      </w:pPr>
+    </w:p>
+    <w:p>
+      <w:pPr>
+        <w:tabs>
+          <w:tab w:val="left" w:pos="5967"/>
+        </w:tabs>
+        <w:rPr>
+          <w:rFonts w:ascii="Arial" w:hAnsi="Arial" w:cs="Arial"/>
+          <w:sz w:val="24"/>
+          <w:szCs w:val="24"/>
+        </w:rPr>
+      </w:pPr>
+      <w:r>
+        <w:rPr>
+          <w:rFonts w:ascii="Arial" w:hAnsi="Arial" w:cs="Arial"/>
+          <w:sz w:val="24"/>
+          <w:szCs w:val="24"/>
+        </w:rPr>
+        <w:t xml:space="preserve">Preenchendo campos </w:t>
+      </w:r>
+      <w:r>
+        <w:rPr>
+          <w:rFonts w:ascii="Arial" w:hAnsi="Arial" w:cs="Arial"/>
+          <w:b/>
+          <w:bCs/>
+          <w:i/>
+          <w:iCs/>
+          <w:sz w:val="24"/>
+          <w:szCs w:val="24"/>
+        </w:rPr>
+        <w:t>nome</w:t>
+      </w:r>
+      <w:r>
+        <w:rPr>
+          <w:rFonts w:ascii="Arial" w:hAnsi="Arial" w:cs="Arial"/>
+          <w:sz w:val="24"/>
+          <w:szCs w:val="24"/>
+        </w:rPr>
+        <w:t xml:space="preserve"> e </w:t>
+      </w:r>
+      <w:r>
+        <w:rPr>
+          <w:rFonts w:ascii="Arial" w:hAnsi="Arial" w:cs="Arial"/>
+          <w:b/>
+          <w:bCs/>
+          <w:i/>
+          <w:iCs/>
+          <w:sz w:val="24"/>
+          <w:szCs w:val="24"/>
+        </w:rPr>
+        <w:t>idade</w:t>
+      </w:r>
+      <w:r>
+        <w:rPr>
+          <w:rFonts w:ascii="Arial" w:hAnsi="Arial" w:cs="Arial"/>
+          <w:sz w:val="24"/>
+          <w:szCs w:val="24"/>
+        </w:rPr>
+        <w:t xml:space="preserve"> de </w:t>
+      </w:r>
+      <w:proofErr w:type="spellStart"/>
+      <w:r>
+        <w:rPr>
+          <w:rFonts w:ascii="Arial" w:hAnsi="Arial" w:cs="Arial"/>
+          <w:b/>
+          <w:bCs/>
+          <w:i/>
+          <w:iCs/>
+          <w:sz w:val="24"/>
+          <w:szCs w:val="24"/>
+        </w:rPr>
+        <w:t>tb_clientes</w:t>
+      </w:r>
+      <w:proofErr w:type="spellEnd"/>
+      <w:r>
+        <w:rPr>
+          <w:rFonts w:ascii="Arial" w:hAnsi="Arial" w:cs="Arial"/>
+          <w:sz w:val="24"/>
+          <w:szCs w:val="24"/>
+        </w:rPr>
+        <w:t>:</w:t>
+      </w:r>
+    </w:p>
+    <w:p>
+      <w:pPr>
+        <w:tabs>
+          <w:tab w:val="left" w:pos="5967"/>
+        </w:tabs>
+        <w:rPr>
+          <w:rFonts w:ascii="Courier New" w:hAnsi="Courier New" w:cs="Courier New"/>
+          <w:sz w:val="24"/>
+          <w:szCs w:val="24"/>
+        </w:rPr>
+      </w:pPr>
+      <w:r>
+        <w:rPr>
+          <w:rFonts w:ascii="Courier New" w:hAnsi="Courier New" w:cs="Courier New"/>
+          <w:sz w:val="24"/>
+          <w:szCs w:val="24"/>
+          <w:highlight w:val="lightGray"/>
+        </w:rPr>
+        <w:t xml:space="preserve">INSERT INTO </w:t>
+      </w:r>
+      <w:proofErr w:type="spellStart"/>
+      <w:r>
+        <w:rPr>
+          <w:rFonts w:ascii="Courier New" w:hAnsi="Courier New" w:cs="Courier New"/>
+          <w:sz w:val="24"/>
+          <w:szCs w:val="24"/>
+          <w:highlight w:val="lightGray"/>
+        </w:rPr>
+        <w:t>tb_clientes</w:t>
+      </w:r>
+      <w:proofErr w:type="spellEnd"/>
+      <w:r>
+        <w:rPr>
+          <w:rFonts w:ascii="Courier New" w:hAnsi="Courier New" w:cs="Courier New"/>
+          <w:sz w:val="24"/>
+          <w:szCs w:val="24"/>
+          <w:highlight w:val="lightGray"/>
+        </w:rPr>
+        <w:t xml:space="preserve"> </w:t>
+      </w:r>
+      <w:r>
+        <w:rPr>
+          <w:rFonts w:ascii="Courier New" w:hAnsi="Courier New" w:cs="Courier New"/>
+          <w:sz w:val="24"/>
+          <w:szCs w:val="24"/>
+          <w:highlight w:val="lightGray"/>
+        </w:rPr>
+        <w:t>(nome, idade)</w:t>
+      </w:r>
+      <w:r>
+        <w:rPr>
+          <w:rFonts w:ascii="Courier New" w:hAnsi="Courier New" w:cs="Courier New"/>
+          <w:sz w:val="24"/>
+          <w:szCs w:val="24"/>
+          <w:highlight w:val="lightGray"/>
+        </w:rPr>
+        <w:t xml:space="preserve"> </w:t>
+      </w:r>
+      <w:r>
+        <w:rPr>
+          <w:rFonts w:ascii="Courier New" w:hAnsi="Courier New" w:cs="Courier New"/>
+          <w:sz w:val="24"/>
+          <w:szCs w:val="24"/>
+          <w:highlight w:val="lightGray"/>
+        </w:rPr>
+        <w:t>VALUES</w:t>
+      </w:r>
+      <w:r>
+        <w:rPr>
+          <w:rFonts w:ascii="Courier New" w:hAnsi="Courier New" w:cs="Courier New"/>
+          <w:sz w:val="24"/>
+          <w:szCs w:val="24"/>
+          <w:highlight w:val="lightGray"/>
+        </w:rPr>
+        <w:t xml:space="preserve"> </w:t>
+      </w:r>
+      <w:r>
+        <w:rPr>
+          <w:rFonts w:ascii="Courier New" w:hAnsi="Courier New" w:cs="Courier New"/>
+          <w:sz w:val="24"/>
+          <w:szCs w:val="24"/>
+          <w:highlight w:val="lightGray"/>
+        </w:rPr>
+        <w:t>('Jorge', 29)</w:t>
+      </w:r>
+    </w:p>
+    <w:p>
+      <w:pPr>
+        <w:tabs>
+          <w:tab w:val="left" w:pos="5967"/>
+        </w:tabs>
+        <w:rPr>
+          <w:rFonts w:ascii="Arial" w:hAnsi="Arial" w:cs="Arial"/>
+          <w:b/>
+          <w:bCs/>
+          <w:sz w:val="24"/>
+          <w:szCs w:val="24"/>
+        </w:rPr>
+      </w:pPr>
+    </w:p>
+    <w:p>
+      <w:pPr>
+        <w:tabs>
+          <w:tab w:val="left" w:pos="5967"/>
+        </w:tabs>
+        <w:rPr>
+          <w:rFonts w:ascii="Arial" w:hAnsi="Arial" w:cs="Arial"/>
+          <w:sz w:val="24"/>
+          <w:szCs w:val="24"/>
+        </w:rPr>
+      </w:pPr>
+      <w:r>
+        <w:rPr>
+          <w:rFonts w:ascii="Arial" w:hAnsi="Arial" w:cs="Arial"/>
+          <w:b/>
+          <w:bCs/>
+          <w:sz w:val="24"/>
+          <w:szCs w:val="24"/>
+        </w:rPr>
+        <w:lastRenderedPageBreak/>
+        <w:t>Inserindo</w:t>
+      </w:r>
+      <w:r>
+        <w:rPr>
+          <w:rFonts w:ascii="Arial" w:hAnsi="Arial" w:cs="Arial"/>
+          <w:sz w:val="24"/>
+          <w:szCs w:val="24"/>
+        </w:rPr>
+        <w:t xml:space="preserve"> um </w:t>
+      </w:r>
+      <w:r>
+        <w:rPr>
+          <w:rFonts w:ascii="Arial" w:hAnsi="Arial" w:cs="Arial"/>
+          <w:b/>
+          <w:bCs/>
+          <w:sz w:val="24"/>
+          <w:szCs w:val="24"/>
+        </w:rPr>
+        <w:t>pedido</w:t>
+      </w:r>
+      <w:r>
+        <w:rPr>
+          <w:rFonts w:ascii="Arial" w:hAnsi="Arial" w:cs="Arial"/>
+          <w:sz w:val="24"/>
+          <w:szCs w:val="24"/>
+        </w:rPr>
+        <w:t xml:space="preserve"> para esse cliente</w:t>
+      </w:r>
+      <w:r>
+        <w:rPr>
+          <w:rFonts w:ascii="Arial" w:hAnsi="Arial" w:cs="Arial"/>
+          <w:sz w:val="24"/>
+          <w:szCs w:val="24"/>
+        </w:rPr>
+        <w:t>:</w:t>
+      </w:r>
+    </w:p>
+    <w:p>
+      <w:pPr>
+        <w:tabs>
+          <w:tab w:val="left" w:pos="5967"/>
+        </w:tabs>
+        <w:rPr>
+          <w:rFonts w:ascii="Arial" w:hAnsi="Arial" w:cs="Arial"/>
+          <w:sz w:val="24"/>
+          <w:szCs w:val="24"/>
+        </w:rPr>
+      </w:pPr>
+      <w:r>
+        <w:rPr>
+          <w:rFonts w:ascii="Arial" w:hAnsi="Arial" w:cs="Arial"/>
+          <w:sz w:val="24"/>
+          <w:szCs w:val="24"/>
+        </w:rPr>
+        <w:t xml:space="preserve">Será definido apenas valor de </w:t>
+      </w:r>
+      <w:proofErr w:type="spellStart"/>
+      <w:r>
+        <w:rPr>
+          <w:rFonts w:ascii="Arial" w:hAnsi="Arial" w:cs="Arial"/>
+          <w:b/>
+          <w:bCs/>
+          <w:sz w:val="24"/>
+          <w:szCs w:val="24"/>
+        </w:rPr>
+        <w:t>id_cliente</w:t>
+      </w:r>
+      <w:proofErr w:type="spellEnd"/>
+      <w:r>
+        <w:rPr>
+          <w:rFonts w:ascii="Arial" w:hAnsi="Arial" w:cs="Arial"/>
+          <w:sz w:val="24"/>
+          <w:szCs w:val="24"/>
+        </w:rPr>
+        <w:t xml:space="preserve">, pois </w:t>
+      </w:r>
+      <w:proofErr w:type="spellStart"/>
+      <w:r>
+        <w:rPr>
+          <w:rFonts w:ascii="Arial" w:hAnsi="Arial" w:cs="Arial"/>
+          <w:strike/>
+          <w:sz w:val="24"/>
+          <w:szCs w:val="24"/>
+        </w:rPr>
+        <w:t>id_pedido</w:t>
+      </w:r>
+      <w:proofErr w:type="spellEnd"/>
+      <w:r>
+        <w:rPr>
+          <w:rFonts w:ascii="Arial" w:hAnsi="Arial" w:cs="Arial"/>
+          <w:sz w:val="24"/>
+          <w:szCs w:val="24"/>
+        </w:rPr>
+        <w:t xml:space="preserve"> é </w:t>
+      </w:r>
+      <w:proofErr w:type="spellStart"/>
+      <w:r>
+        <w:rPr>
+          <w:rFonts w:ascii="Arial" w:hAnsi="Arial" w:cs="Arial"/>
+          <w:sz w:val="24"/>
+          <w:szCs w:val="24"/>
+        </w:rPr>
+        <w:t>auto_increment</w:t>
+      </w:r>
+      <w:proofErr w:type="spellEnd"/>
+      <w:r>
+        <w:rPr>
+          <w:rFonts w:ascii="Arial" w:hAnsi="Arial" w:cs="Arial"/>
+          <w:sz w:val="24"/>
+          <w:szCs w:val="24"/>
+        </w:rPr>
+        <w:t xml:space="preserve"> e </w:t>
+      </w:r>
+      <w:proofErr w:type="spellStart"/>
+      <w:r>
+        <w:rPr>
+          <w:rFonts w:ascii="Arial" w:hAnsi="Arial" w:cs="Arial"/>
+          <w:strike/>
+          <w:sz w:val="24"/>
+          <w:szCs w:val="24"/>
+        </w:rPr>
+        <w:t>data_hora</w:t>
+      </w:r>
+      <w:proofErr w:type="spellEnd"/>
+      <w:r>
+        <w:rPr>
+          <w:rFonts w:ascii="Arial" w:hAnsi="Arial" w:cs="Arial"/>
+          <w:sz w:val="24"/>
+          <w:szCs w:val="24"/>
+        </w:rPr>
+        <w:t xml:space="preserve"> já possui valor default.</w:t>
+      </w:r>
+    </w:p>
+    <w:p>
+      <w:pPr>
+        <w:tabs>
+          <w:tab w:val="left" w:pos="5967"/>
+        </w:tabs>
+        <w:rPr>
+          <w:rFonts w:ascii="Courier New" w:hAnsi="Courier New" w:cs="Courier New"/>
+          <w:sz w:val="20"/>
+          <w:szCs w:val="20"/>
+        </w:rPr>
+      </w:pPr>
+      <w:r>
+        <w:rPr>
+          <w:rFonts w:ascii="Courier New" w:hAnsi="Courier New" w:cs="Courier New"/>
+          <w:sz w:val="20"/>
+          <w:szCs w:val="20"/>
+          <w:highlight w:val="lightGray"/>
+        </w:rPr>
+        <w:t xml:space="preserve">INSERT INTO </w:t>
+      </w:r>
+      <w:proofErr w:type="spellStart"/>
+      <w:r>
+        <w:rPr>
+          <w:rFonts w:ascii="Courier New" w:hAnsi="Courier New" w:cs="Courier New"/>
+          <w:sz w:val="20"/>
+          <w:szCs w:val="20"/>
+          <w:highlight w:val="lightGray"/>
+        </w:rPr>
+        <w:t>tb_pedidos</w:t>
+      </w:r>
+      <w:proofErr w:type="spellEnd"/>
+      <w:r>
+        <w:rPr>
+          <w:rFonts w:ascii="Courier New" w:hAnsi="Courier New" w:cs="Courier New"/>
+          <w:sz w:val="20"/>
+          <w:szCs w:val="20"/>
+          <w:highlight w:val="lightGray"/>
+        </w:rPr>
+        <w:t>(</w:t>
+      </w:r>
+      <w:proofErr w:type="spellStart"/>
+      <w:r>
+        <w:rPr>
+          <w:rFonts w:ascii="Courier New" w:hAnsi="Courier New" w:cs="Courier New"/>
+          <w:sz w:val="20"/>
+          <w:szCs w:val="20"/>
+          <w:highlight w:val="lightGray"/>
+        </w:rPr>
+        <w:t>id_cliente</w:t>
+      </w:r>
+      <w:proofErr w:type="spellEnd"/>
+      <w:r>
+        <w:rPr>
+          <w:rFonts w:ascii="Courier New" w:hAnsi="Courier New" w:cs="Courier New"/>
+          <w:sz w:val="20"/>
+          <w:szCs w:val="20"/>
+          <w:highlight w:val="lightGray"/>
+        </w:rPr>
+        <w:t>)</w:t>
+      </w:r>
+      <w:r>
+        <w:rPr>
+          <w:rFonts w:ascii="Courier New" w:hAnsi="Courier New" w:cs="Courier New"/>
+          <w:sz w:val="20"/>
+          <w:szCs w:val="20"/>
+          <w:highlight w:val="lightGray"/>
+        </w:rPr>
+        <w:t xml:space="preserve"> </w:t>
+      </w:r>
+      <w:r>
+        <w:rPr>
+          <w:rFonts w:ascii="Courier New" w:hAnsi="Courier New" w:cs="Courier New"/>
+          <w:sz w:val="20"/>
+          <w:szCs w:val="20"/>
+          <w:highlight w:val="lightGray"/>
+        </w:rPr>
+        <w:t>VALUES</w:t>
+      </w:r>
+      <w:r>
+        <w:rPr>
+          <w:rFonts w:ascii="Courier New" w:hAnsi="Courier New" w:cs="Courier New"/>
+          <w:sz w:val="20"/>
+          <w:szCs w:val="20"/>
+          <w:highlight w:val="lightGray"/>
+        </w:rPr>
+        <w:t xml:space="preserve"> </w:t>
+      </w:r>
+      <w:r>
+        <w:rPr>
+          <w:rFonts w:ascii="Courier New" w:hAnsi="Courier New" w:cs="Courier New"/>
+          <w:sz w:val="20"/>
+          <w:szCs w:val="20"/>
+          <w:highlight w:val="lightGray"/>
+        </w:rPr>
+        <w:t>(1)</w:t>
+      </w:r>
+    </w:p>
+    <w:p>
+      <w:pPr>
+        <w:tabs>
+          <w:tab w:val="left" w:pos="5967"/>
+        </w:tabs>
+        <w:rPr>
+          <w:rFonts w:ascii="Courier New" w:hAnsi="Courier New" w:cs="Courier New"/>
+          <w:sz w:val="20"/>
+          <w:szCs w:val="20"/>
+        </w:rPr>
+      </w:pPr>
+    </w:p>
+    <w:p>
+      <w:pPr>
+        <w:tabs>
+          <w:tab w:val="left" w:pos="5967"/>
+        </w:tabs>
+        <w:rPr>
+          <w:rFonts w:ascii="Courier New" w:hAnsi="Courier New" w:cs="Courier New"/>
+          <w:sz w:val="20"/>
+          <w:szCs w:val="20"/>
+        </w:rPr>
+      </w:pPr>
+      <w:r>
+        <w:rPr>
+          <w:noProof/>
+        </w:rPr>
+        <w:drawing>
+          <wp:inline distT="0" distB="0" distL="0" distR="0" wp14:anchorId="614B9CDE" wp14:editId="2CCDDF18">
+            <wp:extent cx="5153025" cy="628650"/>
+            <wp:effectExtent l="0" t="0" r="9525" b="0"/>
+            <wp:docPr id="1783122110" name="Imagem 1" descr="Uma imagem contendo Interface gráfica do usuário&#10;&#10;Descrição gerada automaticamente"/>
+            <wp:cNvGraphicFramePr>
+              <a:graphicFrameLocks xmlns:a="http://schemas.openxmlformats.org/drawingml/2006/main" noChangeAspect="1"/>
+            </wp:cNvGraphicFramePr>
+            <a:graphic xmlns:a="http://schemas.openxmlformats.org/drawingml/2006/main">
+              <a:graphicData uri="http://schemas.openxmlformats.org/drawingml/2006/picture">
+                <pic:pic xmlns:pic="http://schemas.openxmlformats.org/drawingml/2006/picture">
+                  <pic:nvPicPr>
+                    <pic:cNvPr id="1783122110" name="Imagem 1" descr="Uma imagem contendo Interface gráfica do usuário&#10;&#10;Descrição gerada automaticamente"/>
+                    <pic:cNvPicPr/>
+                  </pic:nvPicPr>
+                  <pic:blipFill>
+                    <a:blip r:embed="rId161"/>
+                    <a:stretch>
+                      <a:fillRect/>
+                    </a:stretch>
+                  </pic:blipFill>
+                  <pic:spPr>
+                    <a:xfrm>
+                      <a:off x="0" y="0"/>
+                      <a:ext cx="5153025" cy="628650"/>
+                    </a:xfrm>
+                    <a:prstGeom prst="rect">
+                      <a:avLst/>
+                    </a:prstGeom>
+                  </pic:spPr>
+                </pic:pic>
+              </a:graphicData>
+            </a:graphic>
+          </wp:inline>
+        </w:drawing>
+      </w:r>
+    </w:p>
+    <w:p>
+      <w:pPr>
+        <w:tabs>
+          <w:tab w:val="left" w:pos="5967"/>
+        </w:tabs>
+        <w:rPr>
+          <w:rFonts w:ascii="Arial" w:hAnsi="Arial" w:cs="Arial"/>
+          <w:sz w:val="24"/>
+          <w:szCs w:val="24"/>
+        </w:rPr>
+      </w:pPr>
+    </w:p>
+    <w:p>
+      <w:pPr>
+        <w:tabs>
+          <w:tab w:val="left" w:pos="5967"/>
+        </w:tabs>
+        <w:rPr>
+          <w:rFonts w:ascii="Arial" w:hAnsi="Arial" w:cs="Arial"/>
+          <w:sz w:val="24"/>
+          <w:szCs w:val="24"/>
+        </w:rPr>
+      </w:pPr>
+      <w:r>
+        <w:rPr>
+          <w:rFonts w:ascii="Arial" w:hAnsi="Arial" w:cs="Arial"/>
+          <w:sz w:val="24"/>
+          <w:szCs w:val="24"/>
+        </w:rPr>
+        <w:t xml:space="preserve">Adicionando valores aos </w:t>
+      </w:r>
+      <w:proofErr w:type="spellStart"/>
+      <w:r>
+        <w:rPr>
+          <w:rFonts w:ascii="Arial" w:hAnsi="Arial" w:cs="Arial"/>
+          <w:sz w:val="24"/>
+          <w:szCs w:val="24"/>
+        </w:rPr>
+        <w:t>id’s</w:t>
+      </w:r>
+      <w:proofErr w:type="spellEnd"/>
+      <w:r>
+        <w:rPr>
+          <w:rFonts w:ascii="Arial" w:hAnsi="Arial" w:cs="Arial"/>
+          <w:sz w:val="24"/>
+          <w:szCs w:val="24"/>
+        </w:rPr>
+        <w:t xml:space="preserve"> dos produtos</w:t>
+      </w:r>
+      <w:r>
+        <w:rPr>
+          <w:rFonts w:ascii="Arial" w:hAnsi="Arial" w:cs="Arial"/>
+          <w:sz w:val="24"/>
+          <w:szCs w:val="24"/>
+        </w:rPr>
+        <w:t>:</w:t>
+      </w:r>
+    </w:p>
+    <w:p>
+      <w:pPr>
+        <w:tabs>
+          <w:tab w:val="left" w:pos="5967"/>
+        </w:tabs>
+        <w:rPr>
+          <w:rFonts w:ascii="Courier New" w:hAnsi="Courier New" w:cs="Courier New"/>
+          <w:sz w:val="20"/>
+          <w:szCs w:val="20"/>
+        </w:rPr>
+      </w:pPr>
+      <w:r>
+        <w:rPr>
+          <w:rFonts w:ascii="Courier New" w:hAnsi="Courier New" w:cs="Courier New"/>
+          <w:sz w:val="20"/>
+          <w:szCs w:val="20"/>
+          <w:highlight w:val="lightGray"/>
+        </w:rPr>
+        <w:t xml:space="preserve">INSERT INTO </w:t>
+      </w:r>
+      <w:proofErr w:type="spellStart"/>
+      <w:r>
+        <w:rPr>
+          <w:rFonts w:ascii="Courier New" w:hAnsi="Courier New" w:cs="Courier New"/>
+          <w:sz w:val="20"/>
+          <w:szCs w:val="20"/>
+          <w:highlight w:val="lightGray"/>
+        </w:rPr>
+        <w:t>tb_pedidos_</w:t>
+      </w:r>
+      <w:proofErr w:type="gramStart"/>
+      <w:r>
+        <w:rPr>
+          <w:rFonts w:ascii="Courier New" w:hAnsi="Courier New" w:cs="Courier New"/>
+          <w:sz w:val="20"/>
+          <w:szCs w:val="20"/>
+          <w:highlight w:val="lightGray"/>
+        </w:rPr>
+        <w:t>produtos</w:t>
+      </w:r>
+      <w:proofErr w:type="spellEnd"/>
+      <w:r>
+        <w:rPr>
+          <w:rFonts w:ascii="Courier New" w:hAnsi="Courier New" w:cs="Courier New"/>
+          <w:sz w:val="20"/>
+          <w:szCs w:val="20"/>
+          <w:highlight w:val="lightGray"/>
+        </w:rPr>
+        <w:t>(</w:t>
+      </w:r>
+      <w:proofErr w:type="gramEnd"/>
+      <w:r>
+        <w:rPr>
+          <w:rFonts w:ascii="Courier New" w:hAnsi="Courier New" w:cs="Courier New"/>
+          <w:sz w:val="20"/>
+          <w:szCs w:val="20"/>
+          <w:highlight w:val="lightGray"/>
+        </w:rPr>
+        <w:t xml:space="preserve">id_ </w:t>
+      </w:r>
+      <w:r>
+        <w:rPr>
+          <w:rFonts w:ascii="Courier New" w:hAnsi="Courier New" w:cs="Courier New"/>
+          <w:sz w:val="20"/>
+          <w:szCs w:val="20"/>
+          <w:highlight w:val="lightGray"/>
+        </w:rPr>
+        <w:t>pedido</w:t>
+      </w:r>
+      <w:r>
+        <w:rPr>
+          <w:rFonts w:ascii="Courier New" w:hAnsi="Courier New" w:cs="Courier New"/>
+          <w:sz w:val="20"/>
+          <w:szCs w:val="20"/>
+          <w:highlight w:val="lightGray"/>
+        </w:rPr>
+        <w:t xml:space="preserve">, id_ </w:t>
+      </w:r>
+      <w:r>
+        <w:rPr>
+          <w:rFonts w:ascii="Courier New" w:hAnsi="Courier New" w:cs="Courier New"/>
+          <w:sz w:val="20"/>
+          <w:szCs w:val="20"/>
+          <w:highlight w:val="lightGray"/>
+        </w:rPr>
+        <w:t>produto</w:t>
+      </w:r>
+      <w:r>
+        <w:rPr>
+          <w:rFonts w:ascii="Courier New" w:hAnsi="Courier New" w:cs="Courier New"/>
+          <w:sz w:val="20"/>
+          <w:szCs w:val="20"/>
+          <w:highlight w:val="lightGray"/>
+        </w:rPr>
+        <w:t>) VALUES(1,2)</w:t>
+      </w:r>
+    </w:p>
+    <w:p>
+      <w:pPr>
+        <w:tabs>
+          <w:tab w:val="left" w:pos="5967"/>
+        </w:tabs>
+        <w:rPr>
+          <w:rFonts w:ascii="Courier New" w:hAnsi="Courier New" w:cs="Courier New"/>
+          <w:sz w:val="20"/>
+          <w:szCs w:val="20"/>
+        </w:rPr>
+      </w:pPr>
+      <w:r>
+        <w:rPr>
+          <w:noProof/>
+        </w:rPr>
+        <w:drawing>
+          <wp:inline distT="0" distB="0" distL="0" distR="0" wp14:anchorId="0A68D29E" wp14:editId="72649F55">
+            <wp:extent cx="5095875" cy="704850"/>
+            <wp:effectExtent l="0" t="0" r="9525" b="0"/>
+            <wp:docPr id="815937698" name="Imagem 1" descr="Texto&#10;&#10;Descrição gerada automaticamente com confiança média"/>
+            <wp:cNvGraphicFramePr>
+              <a:graphicFrameLocks xmlns:a="http://schemas.openxmlformats.org/drawingml/2006/main" noChangeAspect="1"/>
+            </wp:cNvGraphicFramePr>
+            <a:graphic xmlns:a="http://schemas.openxmlformats.org/drawingml/2006/main">
+              <a:graphicData uri="http://schemas.openxmlformats.org/drawingml/2006/picture">
+                <pic:pic xmlns:pic="http://schemas.openxmlformats.org/drawingml/2006/picture">
+                  <pic:nvPicPr>
+                    <pic:cNvPr id="815937698" name="Imagem 1" descr="Texto&#10;&#10;Descrição gerada automaticamente com confiança média"/>
+                    <pic:cNvPicPr/>
+                  </pic:nvPicPr>
+                  <pic:blipFill>
+                    <a:blip r:embed="rId162"/>
+                    <a:stretch>
+                      <a:fillRect/>
+                    </a:stretch>
+                  </pic:blipFill>
+                  <pic:spPr>
+                    <a:xfrm>
+                      <a:off x="0" y="0"/>
+                      <a:ext cx="5095875" cy="704850"/>
+                    </a:xfrm>
+                    <a:prstGeom prst="rect">
+                      <a:avLst/>
+                    </a:prstGeom>
+                  </pic:spPr>
+                </pic:pic>
+              </a:graphicData>
+            </a:graphic>
+          </wp:inline>
+        </w:drawing>
+      </w:r>
+    </w:p>
+    <w:p>
+      <w:pPr>
+        <w:tabs>
+          <w:tab w:val="left" w:pos="5967"/>
+        </w:tabs>
+        <w:rPr>
+          <w:rFonts w:ascii="Courier New" w:hAnsi="Courier New" w:cs="Courier New"/>
+          <w:sz w:val="20"/>
+          <w:szCs w:val="20"/>
+        </w:rPr>
+      </w:pPr>
+      <w:r>
+        <w:rPr>
+          <w:noProof/>
+        </w:rPr>
+        <w:drawing>
+          <wp:inline distT="0" distB="0" distL="0" distR="0" wp14:anchorId="26F944BE" wp14:editId="43CEE572">
+            <wp:extent cx="1790700" cy="809625"/>
+            <wp:effectExtent l="0" t="0" r="0" b="9525"/>
+            <wp:docPr id="483311519" name="Imagem 1" descr="Interface gráfica do usuário, Aplicativo, Word, Site&#10;&#10;Descrição gerada automaticamente"/>
+            <wp:cNvGraphicFramePr>
+              <a:graphicFrameLocks xmlns:a="http://schemas.openxmlformats.org/drawingml/2006/main" noChangeAspect="1"/>
+            </wp:cNvGraphicFramePr>
+            <a:graphic xmlns:a="http://schemas.openxmlformats.org/drawingml/2006/main">
+              <a:graphicData uri="http://schemas.openxmlformats.org/drawingml/2006/picture">
+                <pic:pic xmlns:pic="http://schemas.openxmlformats.org/drawingml/2006/picture">
+                  <pic:nvPicPr>
+                    <pic:cNvPr id="483311519" name="Imagem 1" descr="Interface gráfica do usuário, Aplicativo, Word, Site&#10;&#10;Descrição gerada automaticamente"/>
+                    <pic:cNvPicPr/>
+                  </pic:nvPicPr>
+                  <pic:blipFill>
+                    <a:blip r:embed="rId163"/>
+                    <a:stretch>
+                      <a:fillRect/>
+                    </a:stretch>
+                  </pic:blipFill>
+                  <pic:spPr>
+                    <a:xfrm>
+                      <a:off x="0" y="0"/>
+                      <a:ext cx="1790700" cy="809625"/>
+                    </a:xfrm>
+                    <a:prstGeom prst="rect">
+                      <a:avLst/>
+                    </a:prstGeom>
+                  </pic:spPr>
+                </pic:pic>
+              </a:graphicData>
+            </a:graphic>
+          </wp:inline>
+        </w:drawing>
+      </w:r>
+    </w:p>
+    <w:p>
+      <w:pPr>
+        <w:tabs>
+          <w:tab w:val="left" w:pos="5967"/>
+        </w:tabs>
+        <w:rPr>
+          <w:rFonts w:ascii="Arial" w:hAnsi="Arial" w:cs="Arial"/>
+          <w:sz w:val="24"/>
+          <w:szCs w:val="24"/>
+        </w:rPr>
+      </w:pPr>
+      <w:r>
+        <w:rPr>
+          <w:rFonts w:ascii="Arial" w:hAnsi="Arial" w:cs="Arial"/>
+          <w:sz w:val="24"/>
+          <w:szCs w:val="24"/>
+        </w:rPr>
+        <w:t xml:space="preserve">Pedido </w:t>
+      </w:r>
+      <w:r>
+        <w:rPr>
+          <w:rFonts w:ascii="Arial" w:hAnsi="Arial" w:cs="Arial"/>
+          <w:sz w:val="24"/>
+          <w:szCs w:val="24"/>
+        </w:rPr>
+        <w:t>id</w:t>
+      </w:r>
+      <w:r>
+        <w:rPr>
+          <w:rFonts w:ascii="Arial" w:hAnsi="Arial" w:cs="Arial"/>
+          <w:sz w:val="24"/>
+          <w:szCs w:val="24"/>
+        </w:rPr>
+        <w:t xml:space="preserve">1, produto </w:t>
+      </w:r>
+      <w:r>
+        <w:rPr>
+          <w:rFonts w:ascii="Arial" w:hAnsi="Arial" w:cs="Arial"/>
+          <w:sz w:val="24"/>
+          <w:szCs w:val="24"/>
+        </w:rPr>
+        <w:t>id</w:t>
+      </w:r>
+      <w:r>
+        <w:rPr>
+          <w:rFonts w:ascii="Arial" w:hAnsi="Arial" w:cs="Arial"/>
+          <w:sz w:val="24"/>
+          <w:szCs w:val="24"/>
+        </w:rPr>
+        <w:t>2.</w:t>
+      </w:r>
+    </w:p>
+    <w:p>
+      <w:pPr>
+        <w:tabs>
+          <w:tab w:val="left" w:pos="5967"/>
+        </w:tabs>
+        <w:rPr>
+          <w:rFonts w:ascii="Arial" w:hAnsi="Arial" w:cs="Arial"/>
+          <w:sz w:val="24"/>
+          <w:szCs w:val="24"/>
+        </w:rPr>
+      </w:pPr>
+    </w:p>
+    <w:p>
+      <w:pPr>
+        <w:rPr>
+          <w:rFonts w:ascii="Arial" w:hAnsi="Arial" w:cs="Arial"/>
+          <w:sz w:val="24"/>
+          <w:szCs w:val="24"/>
+        </w:rPr>
+      </w:pPr>
+      <w:r>
+        <w:rPr>
+          <w:rFonts w:ascii="Arial" w:hAnsi="Arial" w:cs="Arial"/>
+          <w:sz w:val="24"/>
+          <w:szCs w:val="24"/>
+        </w:rPr>
+        <w:t>Adicionando novo produto (com novo id) a pedido do mesmo id-1.</w:t>
+      </w:r>
+    </w:p>
+    <w:p>
+      <w:pPr>
+        <w:tabs>
+          <w:tab w:val="left" w:pos="5967"/>
+        </w:tabs>
+        <w:rPr>
+          <w:rStyle w:val="cm-punctuation"/>
+          <w:rFonts w:ascii="Courier New" w:hAnsi="Courier New" w:cs="Courier New"/>
+          <w:color w:val="444444"/>
+          <w:sz w:val="20"/>
+          <w:szCs w:val="20"/>
+          <w:shd w:val="clear" w:color="auto" w:fill="E5E5E5"/>
+        </w:rPr>
+      </w:pPr>
+      <w:hyperlink r:id="rId164" w:tgtFrame="mysql_doc" w:history="1">
+        <w:r>
+          <w:rPr>
+            <w:rStyle w:val="Hyperlink"/>
+            <w:rFonts w:ascii="Courier New" w:hAnsi="Courier New" w:cs="Courier New"/>
+            <w:sz w:val="20"/>
+            <w:szCs w:val="20"/>
+            <w:shd w:val="clear" w:color="auto" w:fill="E5E5E5"/>
+          </w:rPr>
+          <w:t>INSERT</w:t>
+        </w:r>
+      </w:hyperlink>
+      <w:r>
+        <w:rPr>
+          <w:rFonts w:ascii="Courier New" w:hAnsi="Courier New" w:cs="Courier New"/>
+          <w:color w:val="444444"/>
+          <w:sz w:val="20"/>
+          <w:szCs w:val="20"/>
+          <w:shd w:val="clear" w:color="auto" w:fill="E5E5E5"/>
+        </w:rPr>
+        <w:t> </w:t>
+      </w:r>
+      <w:r>
+        <w:rPr>
+          <w:rStyle w:val="cm-keyword"/>
+          <w:rFonts w:ascii="Courier New" w:hAnsi="Courier New" w:cs="Courier New"/>
+          <w:color w:val="770088"/>
+          <w:sz w:val="20"/>
+          <w:szCs w:val="20"/>
+          <w:shd w:val="clear" w:color="auto" w:fill="E5E5E5"/>
+        </w:rPr>
+        <w:t>INTO</w:t>
+      </w:r>
+      <w:r>
+        <w:rPr>
+          <w:rFonts w:ascii="Courier New" w:hAnsi="Courier New" w:cs="Courier New"/>
+          <w:color w:val="444444"/>
+          <w:sz w:val="20"/>
+          <w:szCs w:val="20"/>
+          <w:shd w:val="clear" w:color="auto" w:fill="E5E5E5"/>
+        </w:rPr>
+        <w:t> tb_pedidos_produtos</w:t>
+      </w:r>
+      <w:r>
+        <w:rPr>
+          <w:rStyle w:val="cm-bracket"/>
+          <w:rFonts w:ascii="Courier New" w:hAnsi="Courier New" w:cs="Courier New"/>
+          <w:color w:val="999977"/>
+          <w:sz w:val="20"/>
+          <w:szCs w:val="20"/>
+          <w:shd w:val="clear" w:color="auto" w:fill="E5E5E5"/>
+        </w:rPr>
+        <w:t>(</w:t>
+      </w:r>
+      <w:r>
+        <w:rPr>
+          <w:rFonts w:ascii="Courier New" w:hAnsi="Courier New" w:cs="Courier New"/>
+          <w:color w:val="444444"/>
+          <w:sz w:val="20"/>
+          <w:szCs w:val="20"/>
+          <w:shd w:val="clear" w:color="auto" w:fill="E5E5E5"/>
+        </w:rPr>
+        <w:t>id_pedido</w:t>
+      </w:r>
+      <w:r>
+        <w:rPr>
+          <w:rStyle w:val="cm-punctuation"/>
+          <w:rFonts w:ascii="Courier New" w:hAnsi="Courier New" w:cs="Courier New"/>
+          <w:color w:val="444444"/>
+          <w:sz w:val="20"/>
+          <w:szCs w:val="20"/>
+          <w:shd w:val="clear" w:color="auto" w:fill="E5E5E5"/>
+        </w:rPr>
+        <w:t>,</w:t>
+      </w:r>
+      <w:r>
+        <w:rPr>
+          <w:rFonts w:ascii="Courier New" w:hAnsi="Courier New" w:cs="Courier New"/>
+          <w:color w:val="444444"/>
+          <w:sz w:val="20"/>
+          <w:szCs w:val="20"/>
+          <w:shd w:val="clear" w:color="auto" w:fill="E5E5E5"/>
+        </w:rPr>
+        <w:t> </w:t>
+      </w:r>
+      <w:proofErr w:type="spellStart"/>
+      <w:r>
+        <w:rPr>
+          <w:rFonts w:ascii="Courier New" w:hAnsi="Courier New" w:cs="Courier New"/>
+          <w:color w:val="444444"/>
+          <w:sz w:val="20"/>
+          <w:szCs w:val="20"/>
+          <w:shd w:val="clear" w:color="auto" w:fill="E5E5E5"/>
+        </w:rPr>
+        <w:t>id_produto</w:t>
+      </w:r>
+      <w:proofErr w:type="spellEnd"/>
+      <w:r>
+        <w:rPr>
+          <w:rStyle w:val="cm-bracket"/>
+          <w:rFonts w:ascii="Courier New" w:hAnsi="Courier New" w:cs="Courier New"/>
+          <w:color w:val="999977"/>
+          <w:sz w:val="20"/>
+          <w:szCs w:val="20"/>
+          <w:shd w:val="clear" w:color="auto" w:fill="E5E5E5"/>
+        </w:rPr>
+        <w:t>)</w:t>
+      </w:r>
+      <w:hyperlink r:id="rId165" w:tgtFrame="mysql_doc" w:history="1">
+        <w:r>
+          <w:rPr>
+            <w:rStyle w:val="Hyperlink"/>
+            <w:rFonts w:ascii="Courier New" w:hAnsi="Courier New" w:cs="Courier New"/>
+            <w:sz w:val="20"/>
+            <w:szCs w:val="20"/>
+            <w:shd w:val="clear" w:color="auto" w:fill="E5E5E5"/>
+          </w:rPr>
+          <w:t>VALUES</w:t>
+        </w:r>
+      </w:hyperlink>
+      <w:r>
+        <w:rPr>
+          <w:rStyle w:val="cm-bracket"/>
+          <w:rFonts w:ascii="Courier New" w:hAnsi="Courier New" w:cs="Courier New"/>
+          <w:color w:val="999977"/>
+          <w:sz w:val="20"/>
+          <w:szCs w:val="20"/>
+          <w:shd w:val="clear" w:color="auto" w:fill="E5E5E5"/>
+        </w:rPr>
+        <w:t>(</w:t>
+      </w:r>
+      <w:r>
+        <w:rPr>
+          <w:rStyle w:val="cm-number"/>
+          <w:rFonts w:ascii="Courier New" w:hAnsi="Courier New" w:cs="Courier New"/>
+          <w:color w:val="116644"/>
+          <w:sz w:val="20"/>
+          <w:szCs w:val="20"/>
+          <w:shd w:val="clear" w:color="auto" w:fill="E5E5E5"/>
+        </w:rPr>
+        <w:t>1</w:t>
+      </w:r>
+      <w:r>
+        <w:rPr>
+          <w:rStyle w:val="cm-punctuation"/>
+          <w:rFonts w:ascii="Courier New" w:hAnsi="Courier New" w:cs="Courier New"/>
+          <w:color w:val="444444"/>
+          <w:sz w:val="20"/>
+          <w:szCs w:val="20"/>
+          <w:shd w:val="clear" w:color="auto" w:fill="E5E5E5"/>
+        </w:rPr>
+        <w:t>,</w:t>
+      </w:r>
+      <w:r>
+        <w:rPr>
+          <w:rStyle w:val="cm-number"/>
+          <w:rFonts w:ascii="Courier New" w:hAnsi="Courier New" w:cs="Courier New"/>
+          <w:color w:val="116644"/>
+          <w:sz w:val="20"/>
+          <w:szCs w:val="20"/>
+          <w:shd w:val="clear" w:color="auto" w:fill="E5E5E5"/>
+        </w:rPr>
+        <w:t>3</w:t>
+      </w:r>
+      <w:r>
+        <w:rPr>
+          <w:rStyle w:val="cm-bracket"/>
+          <w:rFonts w:ascii="Courier New" w:hAnsi="Courier New" w:cs="Courier New"/>
+          <w:color w:val="999977"/>
+          <w:sz w:val="20"/>
+          <w:szCs w:val="20"/>
+          <w:shd w:val="clear" w:color="auto" w:fill="E5E5E5"/>
+        </w:rPr>
+        <w:t>)</w:t>
+      </w:r>
+      <w:r>
+        <w:rPr>
+          <w:rStyle w:val="cm-punctuation"/>
+          <w:rFonts w:ascii="Courier New" w:hAnsi="Courier New" w:cs="Courier New"/>
+          <w:color w:val="444444"/>
+          <w:sz w:val="20"/>
+          <w:szCs w:val="20"/>
+          <w:shd w:val="clear" w:color="auto" w:fill="E5E5E5"/>
+        </w:rPr>
+        <w:t>;</w:t>
+      </w:r>
+    </w:p>
+    <w:p>
+      <w:pPr>
+        <w:tabs>
+          <w:tab w:val="left" w:pos="5967"/>
+        </w:tabs>
+        <w:rPr>
+          <w:rFonts w:ascii="Arial" w:hAnsi="Arial" w:cs="Arial"/>
+          <w:sz w:val="24"/>
+          <w:szCs w:val="24"/>
+        </w:rPr>
+      </w:pPr>
+      <w:r>
+        <w:rPr>
+          <w:noProof/>
+        </w:rPr>
+        <w:drawing>
+          <wp:inline distT="0" distB="0" distL="0" distR="0" wp14:anchorId="4A133DA8" wp14:editId="5F3124C8">
+            <wp:extent cx="1809750" cy="638175"/>
+            <wp:effectExtent l="0" t="0" r="0" b="9525"/>
+            <wp:docPr id="993129563" name="Imagem 1" descr="Interface gráfica do usuário, Aplicativo&#10;&#10;Descrição gerada automaticamente"/>
+            <wp:cNvGraphicFramePr>
+              <a:graphicFrameLocks xmlns:a="http://schemas.openxmlformats.org/drawingml/2006/main" noChangeAspect="1"/>
+            </wp:cNvGraphicFramePr>
+            <a:graphic xmlns:a="http://schemas.openxmlformats.org/drawingml/2006/main">
+              <a:graphicData uri="http://schemas.openxmlformats.org/drawingml/2006/picture">
+                <pic:pic xmlns:pic="http://schemas.openxmlformats.org/drawingml/2006/picture">
+                  <pic:nvPicPr>
+                    <pic:cNvPr id="993129563" name="Imagem 1" descr="Interface gráfica do usuário, Aplicativo&#10;&#10;Descrição gerada automaticamente"/>
+                    <pic:cNvPicPr/>
+                  </pic:nvPicPr>
+                  <pic:blipFill>
+                    <a:blip r:embed="rId166"/>
+                    <a:stretch>
+                      <a:fillRect/>
+                    </a:stretch>
+                  </pic:blipFill>
+                  <pic:spPr>
+                    <a:xfrm>
+                      <a:off x="0" y="0"/>
+                      <a:ext cx="1809750" cy="638175"/>
+                    </a:xfrm>
+                    <a:prstGeom prst="rect">
+                      <a:avLst/>
+                    </a:prstGeom>
+                  </pic:spPr>
+                </pic:pic>
+              </a:graphicData>
+            </a:graphic>
+          </wp:inline>
+        </w:drawing>
+      </w:r>
+    </w:p>
+    <w:p>
+      <w:pPr>
+        <w:tabs>
+          <w:tab w:val="left" w:pos="5967"/>
+        </w:tabs>
+        <w:rPr>
+          <w:rFonts w:ascii="Arial" w:hAnsi="Arial" w:cs="Arial"/>
+          <w:sz w:val="24"/>
+          <w:szCs w:val="24"/>
+        </w:rPr>
+      </w:pPr>
+    </w:p>
+    <w:p>
+      <w:pPr>
+        <w:tabs>
+          <w:tab w:val="left" w:pos="5967"/>
+        </w:tabs>
+        <w:rPr>
+          <w:rFonts w:ascii="Arial" w:hAnsi="Arial" w:cs="Arial"/>
+          <w:sz w:val="24"/>
+          <w:szCs w:val="24"/>
+        </w:rPr>
+      </w:pPr>
+      <w:r>
+        <w:rPr>
+          <w:rFonts w:ascii="Arial" w:hAnsi="Arial" w:cs="Arial"/>
+          <w:sz w:val="24"/>
+          <w:szCs w:val="24"/>
+        </w:rPr>
+        <w:t>Atribuir o mesmo produto a um pedido diferente:</w:t>
+      </w:r>
+    </w:p>
+    <w:p>
+      <w:pPr>
+        <w:tabs>
+          <w:tab w:val="left" w:pos="5967"/>
+        </w:tabs>
+        <w:rPr>
+          <w:rFonts w:ascii="Arial" w:hAnsi="Arial" w:cs="Arial"/>
+          <w:sz w:val="20"/>
+          <w:szCs w:val="20"/>
+        </w:rPr>
+      </w:pPr>
+      <w:proofErr w:type="spellStart"/>
+      <w:r>
+        <w:rPr>
+          <w:rFonts w:ascii="Arial" w:hAnsi="Arial" w:cs="Arial"/>
+          <w:sz w:val="20"/>
+          <w:szCs w:val="20"/>
+        </w:rPr>
+        <w:t>id_pedido</w:t>
+      </w:r>
+      <w:proofErr w:type="spellEnd"/>
+      <w:r>
+        <w:rPr>
+          <w:rFonts w:ascii="Arial" w:hAnsi="Arial" w:cs="Arial"/>
+          <w:sz w:val="20"/>
+          <w:szCs w:val="20"/>
+        </w:rPr>
+        <w:t xml:space="preserve"> – </w:t>
+      </w:r>
+      <w:proofErr w:type="spellStart"/>
+      <w:r>
+        <w:rPr>
+          <w:rFonts w:ascii="Arial" w:hAnsi="Arial" w:cs="Arial"/>
+          <w:sz w:val="20"/>
+          <w:szCs w:val="20"/>
+        </w:rPr>
+        <w:t>auto_increment</w:t>
+      </w:r>
+      <w:proofErr w:type="spellEnd"/>
+      <w:r>
+        <w:rPr>
+          <w:rFonts w:ascii="Arial" w:hAnsi="Arial" w:cs="Arial"/>
+          <w:sz w:val="20"/>
+          <w:szCs w:val="20"/>
+        </w:rPr>
+        <w:t>;</w:t>
+      </w:r>
+    </w:p>
+    <w:p>
+      <w:pPr>
+        <w:tabs>
+          <w:tab w:val="left" w:pos="5967"/>
+        </w:tabs>
+        <w:rPr>
+          <w:rFonts w:ascii="Arial" w:hAnsi="Arial" w:cs="Arial"/>
+          <w:sz w:val="20"/>
+          <w:szCs w:val="20"/>
+        </w:rPr>
+      </w:pPr>
+      <w:proofErr w:type="spellStart"/>
+      <w:r>
+        <w:rPr>
+          <w:rFonts w:ascii="Arial" w:hAnsi="Arial" w:cs="Arial"/>
+          <w:b/>
+          <w:bCs/>
+          <w:sz w:val="20"/>
+          <w:szCs w:val="20"/>
+        </w:rPr>
+        <w:t>id_client</w:t>
+      </w:r>
+      <w:proofErr w:type="spellEnd"/>
+      <w:r>
+        <w:rPr>
+          <w:rFonts w:ascii="Arial" w:hAnsi="Arial" w:cs="Arial"/>
+          <w:sz w:val="20"/>
+          <w:szCs w:val="20"/>
+        </w:rPr>
+        <w:t xml:space="preserve"> – por enquanto só há um;</w:t>
+      </w:r>
+    </w:p>
+    <w:p>
+      <w:pPr>
+        <w:tabs>
+          <w:tab w:val="left" w:pos="5967"/>
+        </w:tabs>
+        <w:rPr>
+          <w:rFonts w:ascii="Arial" w:hAnsi="Arial" w:cs="Arial"/>
+          <w:sz w:val="20"/>
+          <w:szCs w:val="20"/>
+        </w:rPr>
+      </w:pPr>
+      <w:proofErr w:type="spellStart"/>
+      <w:r>
+        <w:rPr>
+          <w:rFonts w:ascii="Arial" w:hAnsi="Arial" w:cs="Arial"/>
+          <w:sz w:val="20"/>
+          <w:szCs w:val="20"/>
+        </w:rPr>
+        <w:t>data_hora</w:t>
+      </w:r>
+      <w:proofErr w:type="spellEnd"/>
+      <w:r>
+        <w:rPr>
+          <w:rFonts w:ascii="Arial" w:hAnsi="Arial" w:cs="Arial"/>
+          <w:sz w:val="20"/>
+          <w:szCs w:val="20"/>
+        </w:rPr>
+        <w:t xml:space="preserve"> – possui respectivo valor, sendo preenchido de forma default.</w:t>
+      </w:r>
+    </w:p>
+    <w:p>
+      <w:pPr>
+        <w:tabs>
+          <w:tab w:val="left" w:pos="5967"/>
+        </w:tabs>
+        <w:rPr>
+          <w:rFonts w:ascii="Arial" w:hAnsi="Arial" w:cs="Arial"/>
+          <w:sz w:val="24"/>
+          <w:szCs w:val="24"/>
+        </w:rPr>
+      </w:pPr>
+      <w:r>
+        <w:rPr>
+          <w:rFonts w:ascii="Arial" w:hAnsi="Arial" w:cs="Arial"/>
+          <w:sz w:val="24"/>
+          <w:szCs w:val="24"/>
+        </w:rPr>
+        <w:t xml:space="preserve">Logo, nesse caso só é necessário o </w:t>
+      </w:r>
+      <w:proofErr w:type="spellStart"/>
+      <w:r>
+        <w:rPr>
+          <w:rFonts w:ascii="Arial" w:hAnsi="Arial" w:cs="Arial"/>
+          <w:b/>
+          <w:bCs/>
+          <w:sz w:val="24"/>
+          <w:szCs w:val="24"/>
+        </w:rPr>
+        <w:t>id_client</w:t>
+      </w:r>
+      <w:proofErr w:type="spellEnd"/>
+      <w:r>
+        <w:rPr>
+          <w:rFonts w:ascii="Arial" w:hAnsi="Arial" w:cs="Arial"/>
+          <w:sz w:val="24"/>
+          <w:szCs w:val="24"/>
+        </w:rPr>
+        <w:t>.</w:t>
+      </w:r>
+    </w:p>
+    <w:p>
+      <w:pPr>
+        <w:tabs>
+          <w:tab w:val="left" w:pos="5967"/>
+        </w:tabs>
+        <w:rPr>
+          <w:rFonts w:ascii="Arial" w:hAnsi="Arial" w:cs="Arial"/>
+          <w:sz w:val="24"/>
+          <w:szCs w:val="24"/>
+        </w:rPr>
+      </w:pPr>
+    </w:p>
+    <w:p>
+      <w:pPr>
+        <w:tabs>
+          <w:tab w:val="left" w:pos="5967"/>
+        </w:tabs>
+        <w:rPr>
+          <w:rStyle w:val="cm-punctuation"/>
+          <w:rFonts w:ascii="Courier New" w:hAnsi="Courier New" w:cs="Courier New"/>
+          <w:color w:val="444444"/>
+          <w:sz w:val="20"/>
+          <w:szCs w:val="20"/>
+          <w:shd w:val="clear" w:color="auto" w:fill="E5E5E5"/>
+        </w:rPr>
+      </w:pPr>
+      <w:hyperlink r:id="rId167" w:tgtFrame="mysql_doc" w:history="1">
+        <w:r>
+          <w:rPr>
+            <w:rStyle w:val="Hyperlink"/>
+            <w:rFonts w:ascii="Courier New" w:hAnsi="Courier New" w:cs="Courier New"/>
+            <w:sz w:val="20"/>
+            <w:szCs w:val="20"/>
+            <w:shd w:val="clear" w:color="auto" w:fill="E5E5E5"/>
+          </w:rPr>
+          <w:t>INSERT</w:t>
+        </w:r>
+      </w:hyperlink>
+      <w:r>
+        <w:rPr>
+          <w:rFonts w:ascii="Courier New" w:hAnsi="Courier New" w:cs="Courier New"/>
+          <w:color w:val="444444"/>
+          <w:sz w:val="20"/>
+          <w:szCs w:val="20"/>
+          <w:shd w:val="clear" w:color="auto" w:fill="E5E5E5"/>
+        </w:rPr>
+        <w:t> </w:t>
+      </w:r>
+      <w:r>
+        <w:rPr>
+          <w:rStyle w:val="cm-keyword"/>
+          <w:rFonts w:ascii="Courier New" w:hAnsi="Courier New" w:cs="Courier New"/>
+          <w:color w:val="770088"/>
+          <w:sz w:val="20"/>
+          <w:szCs w:val="20"/>
+          <w:shd w:val="clear" w:color="auto" w:fill="E5E5E5"/>
+        </w:rPr>
+        <w:t>INTO</w:t>
+      </w:r>
+      <w:r>
+        <w:rPr>
+          <w:rFonts w:ascii="Courier New" w:hAnsi="Courier New" w:cs="Courier New"/>
+          <w:color w:val="444444"/>
+          <w:sz w:val="20"/>
+          <w:szCs w:val="20"/>
+          <w:shd w:val="clear" w:color="auto" w:fill="E5E5E5"/>
+        </w:rPr>
+        <w:t> </w:t>
+      </w:r>
+      <w:proofErr w:type="spellStart"/>
+      <w:r>
+        <w:rPr>
+          <w:rFonts w:ascii="Courier New" w:hAnsi="Courier New" w:cs="Courier New"/>
+          <w:color w:val="444444"/>
+          <w:sz w:val="20"/>
+          <w:szCs w:val="20"/>
+          <w:shd w:val="clear" w:color="auto" w:fill="E5E5E5"/>
+        </w:rPr>
+        <w:t>tb_pedidos</w:t>
+      </w:r>
+      <w:proofErr w:type="spellEnd"/>
+      <w:r>
+        <w:rPr>
+          <w:rStyle w:val="cm-bracket"/>
+          <w:rFonts w:ascii="Courier New" w:hAnsi="Courier New" w:cs="Courier New"/>
+          <w:color w:val="999977"/>
+          <w:sz w:val="20"/>
+          <w:szCs w:val="20"/>
+          <w:shd w:val="clear" w:color="auto" w:fill="E5E5E5"/>
+        </w:rPr>
+        <w:t>(</w:t>
+      </w:r>
+      <w:proofErr w:type="spellStart"/>
+      <w:r>
+        <w:rPr>
+          <w:rFonts w:ascii="Courier New" w:hAnsi="Courier New" w:cs="Courier New"/>
+          <w:color w:val="444444"/>
+          <w:sz w:val="20"/>
+          <w:szCs w:val="20"/>
+          <w:shd w:val="clear" w:color="auto" w:fill="E5E5E5"/>
+        </w:rPr>
+        <w:t>id_cliente</w:t>
+      </w:r>
+      <w:proofErr w:type="spellEnd"/>
+      <w:r>
+        <w:rPr>
+          <w:rStyle w:val="cm-bracket"/>
+          <w:rFonts w:ascii="Courier New" w:hAnsi="Courier New" w:cs="Courier New"/>
+          <w:color w:val="999977"/>
+          <w:sz w:val="20"/>
+          <w:szCs w:val="20"/>
+          <w:shd w:val="clear" w:color="auto" w:fill="E5E5E5"/>
+        </w:rPr>
+        <w:t>)</w:t>
+      </w:r>
+      <w:hyperlink r:id="rId168" w:tgtFrame="mysql_doc" w:history="1">
+        <w:r>
+          <w:rPr>
+            <w:rStyle w:val="Hyperlink"/>
+            <w:rFonts w:ascii="Courier New" w:hAnsi="Courier New" w:cs="Courier New"/>
+            <w:sz w:val="20"/>
+            <w:szCs w:val="20"/>
+            <w:shd w:val="clear" w:color="auto" w:fill="E5E5E5"/>
+          </w:rPr>
+          <w:t>VALUES</w:t>
+        </w:r>
+      </w:hyperlink>
+      <w:r>
+        <w:rPr>
+          <w:rStyle w:val="cm-bracket"/>
+          <w:rFonts w:ascii="Courier New" w:hAnsi="Courier New" w:cs="Courier New"/>
+          <w:color w:val="999977"/>
+          <w:sz w:val="20"/>
+          <w:szCs w:val="20"/>
+          <w:shd w:val="clear" w:color="auto" w:fill="E5E5E5"/>
+        </w:rPr>
+        <w:t>(</w:t>
+      </w:r>
+      <w:r>
+        <w:rPr>
+          <w:rStyle w:val="cm-number"/>
+          <w:rFonts w:ascii="Courier New" w:hAnsi="Courier New" w:cs="Courier New"/>
+          <w:color w:val="116644"/>
+          <w:sz w:val="20"/>
+          <w:szCs w:val="20"/>
+          <w:shd w:val="clear" w:color="auto" w:fill="E5E5E5"/>
+        </w:rPr>
+        <w:t>1</w:t>
+      </w:r>
+      <w:r>
+        <w:rPr>
+          <w:rStyle w:val="cm-bracket"/>
+          <w:rFonts w:ascii="Courier New" w:hAnsi="Courier New" w:cs="Courier New"/>
+          <w:color w:val="999977"/>
+          <w:sz w:val="20"/>
+          <w:szCs w:val="20"/>
+          <w:shd w:val="clear" w:color="auto" w:fill="E5E5E5"/>
+        </w:rPr>
+        <w:t>)</w:t>
+      </w:r>
+      <w:r>
+        <w:rPr>
+          <w:rStyle w:val="cm-punctuation"/>
+          <w:rFonts w:ascii="Courier New" w:hAnsi="Courier New" w:cs="Courier New"/>
+          <w:color w:val="444444"/>
+          <w:sz w:val="20"/>
+          <w:szCs w:val="20"/>
+          <w:shd w:val="clear" w:color="auto" w:fill="E5E5E5"/>
+        </w:rPr>
+        <w:t>;</w:t>
+      </w:r>
+    </w:p>
+    <w:p>
+      <w:pPr>
+        <w:tabs>
+          <w:tab w:val="left" w:pos="5967"/>
+        </w:tabs>
+        <w:rPr>
+          <w:rFonts w:ascii="Arial" w:hAnsi="Arial" w:cs="Arial"/>
+          <w:sz w:val="24"/>
+          <w:szCs w:val="24"/>
+        </w:rPr>
+      </w:pPr>
+      <w:r>
+        <w:rPr>
+          <w:rFonts w:ascii="Arial" w:hAnsi="Arial" w:cs="Arial"/>
+          <w:sz w:val="24"/>
+          <w:szCs w:val="24"/>
+        </w:rPr>
+        <w:t>O mesmo cliente está fazendo um novo pedido.</w:t>
+      </w:r>
+    </w:p>
+    <w:p>
+      <w:pPr>
+        <w:tabs>
+          <w:tab w:val="left" w:pos="5967"/>
+        </w:tabs>
+        <w:rPr>
+          <w:rFonts w:ascii="Arial" w:hAnsi="Arial" w:cs="Arial"/>
+          <w:sz w:val="24"/>
+          <w:szCs w:val="24"/>
+        </w:rPr>
+      </w:pPr>
+    </w:p>
+    <w:p>
+      <w:pPr>
+        <w:tabs>
+          <w:tab w:val="left" w:pos="5967"/>
+        </w:tabs>
+        <w:rPr>
+          <w:rFonts w:ascii="Arial" w:hAnsi="Arial" w:cs="Arial"/>
+          <w:sz w:val="24"/>
+          <w:szCs w:val="24"/>
+        </w:rPr>
+      </w:pPr>
+      <w:r>
+        <w:rPr>
+          <w:rFonts w:ascii="Arial" w:hAnsi="Arial" w:cs="Arial"/>
+          <w:sz w:val="24"/>
+          <w:szCs w:val="24"/>
+        </w:rPr>
+        <w:lastRenderedPageBreak/>
+        <w:t>Novo produto para um mesmo pedido.</w:t>
+      </w:r>
+    </w:p>
+    <w:p>
+      <w:pPr>
+        <w:tabs>
+          <w:tab w:val="left" w:pos="5967"/>
+        </w:tabs>
+        <w:rPr>
+          <w:rStyle w:val="cm-punctuation"/>
+          <w:rFonts w:ascii="Courier New" w:hAnsi="Courier New" w:cs="Courier New"/>
+          <w:color w:val="444444"/>
+          <w:sz w:val="20"/>
+          <w:szCs w:val="20"/>
+          <w:shd w:val="clear" w:color="auto" w:fill="E5E5E5"/>
+        </w:rPr>
+      </w:pPr>
+      <w:hyperlink r:id="rId169" w:tgtFrame="mysql_doc" w:history="1">
+        <w:r>
+          <w:rPr>
+            <w:rStyle w:val="Hyperlink"/>
+            <w:rFonts w:ascii="Courier New" w:hAnsi="Courier New" w:cs="Courier New"/>
+            <w:sz w:val="20"/>
+            <w:szCs w:val="20"/>
+            <w:shd w:val="clear" w:color="auto" w:fill="E5E5E5"/>
+          </w:rPr>
+          <w:t>INSERT</w:t>
+        </w:r>
+      </w:hyperlink>
+      <w:r>
+        <w:rPr>
+          <w:rFonts w:ascii="Courier New" w:hAnsi="Courier New" w:cs="Courier New"/>
+          <w:color w:val="444444"/>
+          <w:sz w:val="20"/>
+          <w:szCs w:val="20"/>
+          <w:shd w:val="clear" w:color="auto" w:fill="E5E5E5"/>
+        </w:rPr>
+        <w:t> </w:t>
+      </w:r>
+      <w:r>
+        <w:rPr>
+          <w:rStyle w:val="cm-keyword"/>
+          <w:rFonts w:ascii="Courier New" w:hAnsi="Courier New" w:cs="Courier New"/>
+          <w:color w:val="770088"/>
+          <w:sz w:val="20"/>
+          <w:szCs w:val="20"/>
+          <w:shd w:val="clear" w:color="auto" w:fill="E5E5E5"/>
+        </w:rPr>
+        <w:t>INTO</w:t>
+      </w:r>
+      <w:r>
+        <w:rPr>
+          <w:rFonts w:ascii="Courier New" w:hAnsi="Courier New" w:cs="Courier New"/>
+          <w:color w:val="444444"/>
+          <w:sz w:val="20"/>
+          <w:szCs w:val="20"/>
+          <w:shd w:val="clear" w:color="auto" w:fill="E5E5E5"/>
+        </w:rPr>
+        <w:t> tb_pedidos_produtos</w:t>
+      </w:r>
+      <w:r>
+        <w:rPr>
+          <w:rStyle w:val="cm-bracket"/>
+          <w:rFonts w:ascii="Courier New" w:hAnsi="Courier New" w:cs="Courier New"/>
+          <w:color w:val="999977"/>
+          <w:sz w:val="20"/>
+          <w:szCs w:val="20"/>
+          <w:shd w:val="clear" w:color="auto" w:fill="E5E5E5"/>
+        </w:rPr>
+        <w:t>(</w:t>
+      </w:r>
+      <w:r>
+        <w:rPr>
+          <w:rFonts w:ascii="Courier New" w:hAnsi="Courier New" w:cs="Courier New"/>
+          <w:color w:val="444444"/>
+          <w:sz w:val="20"/>
+          <w:szCs w:val="20"/>
+          <w:shd w:val="clear" w:color="auto" w:fill="E5E5E5"/>
+        </w:rPr>
+        <w:t>id_pedido</w:t>
+      </w:r>
+      <w:r>
+        <w:rPr>
+          <w:rStyle w:val="cm-punctuation"/>
+          <w:rFonts w:ascii="Courier New" w:hAnsi="Courier New" w:cs="Courier New"/>
+          <w:color w:val="444444"/>
+          <w:sz w:val="20"/>
+          <w:szCs w:val="20"/>
+          <w:shd w:val="clear" w:color="auto" w:fill="E5E5E5"/>
+        </w:rPr>
+        <w:t>,</w:t>
+      </w:r>
+      <w:r>
+        <w:rPr>
+          <w:rFonts w:ascii="Courier New" w:hAnsi="Courier New" w:cs="Courier New"/>
+          <w:color w:val="444444"/>
+          <w:sz w:val="20"/>
+          <w:szCs w:val="20"/>
+          <w:shd w:val="clear" w:color="auto" w:fill="E5E5E5"/>
+        </w:rPr>
+        <w:t> </w:t>
+      </w:r>
+      <w:proofErr w:type="spellStart"/>
+      <w:r>
+        <w:rPr>
+          <w:rFonts w:ascii="Courier New" w:hAnsi="Courier New" w:cs="Courier New"/>
+          <w:color w:val="444444"/>
+          <w:sz w:val="20"/>
+          <w:szCs w:val="20"/>
+          <w:shd w:val="clear" w:color="auto" w:fill="E5E5E5"/>
+        </w:rPr>
+        <w:t>id_produto</w:t>
+      </w:r>
+      <w:proofErr w:type="spellEnd"/>
+      <w:r>
+        <w:rPr>
+          <w:rStyle w:val="cm-bracket"/>
+          <w:rFonts w:ascii="Courier New" w:hAnsi="Courier New" w:cs="Courier New"/>
+          <w:color w:val="999977"/>
+          <w:sz w:val="20"/>
+          <w:szCs w:val="20"/>
+          <w:shd w:val="clear" w:color="auto" w:fill="E5E5E5"/>
+        </w:rPr>
+        <w:t>)</w:t>
+      </w:r>
+      <w:hyperlink r:id="rId170" w:tgtFrame="mysql_doc" w:history="1">
+        <w:r>
+          <w:rPr>
+            <w:rStyle w:val="Hyperlink"/>
+            <w:rFonts w:ascii="Courier New" w:hAnsi="Courier New" w:cs="Courier New"/>
+            <w:sz w:val="20"/>
+            <w:szCs w:val="20"/>
+            <w:shd w:val="clear" w:color="auto" w:fill="E5E5E5"/>
+          </w:rPr>
+          <w:t>VALUES</w:t>
+        </w:r>
+      </w:hyperlink>
+      <w:r>
+        <w:rPr>
+          <w:rStyle w:val="cm-bracket"/>
+          <w:rFonts w:ascii="Courier New" w:hAnsi="Courier New" w:cs="Courier New"/>
+          <w:color w:val="999977"/>
+          <w:sz w:val="20"/>
+          <w:szCs w:val="20"/>
+          <w:shd w:val="clear" w:color="auto" w:fill="E5E5E5"/>
+        </w:rPr>
+        <w:t>(</w:t>
+      </w:r>
+      <w:r>
+        <w:rPr>
+          <w:rStyle w:val="cm-number"/>
+          <w:rFonts w:ascii="Courier New" w:hAnsi="Courier New" w:cs="Courier New"/>
+          <w:color w:val="116644"/>
+          <w:sz w:val="20"/>
+          <w:szCs w:val="20"/>
+          <w:shd w:val="clear" w:color="auto" w:fill="E5E5E5"/>
+        </w:rPr>
+        <w:t>2</w:t>
+      </w:r>
+      <w:r>
+        <w:rPr>
+          <w:rStyle w:val="cm-punctuation"/>
+          <w:rFonts w:ascii="Courier New" w:hAnsi="Courier New" w:cs="Courier New"/>
+          <w:color w:val="444444"/>
+          <w:sz w:val="20"/>
+          <w:szCs w:val="20"/>
+          <w:shd w:val="clear" w:color="auto" w:fill="E5E5E5"/>
+        </w:rPr>
+        <w:t>,</w:t>
+      </w:r>
+      <w:r>
+        <w:rPr>
+          <w:rStyle w:val="cm-number"/>
+          <w:rFonts w:ascii="Courier New" w:hAnsi="Courier New" w:cs="Courier New"/>
+          <w:color w:val="116644"/>
+          <w:sz w:val="20"/>
+          <w:szCs w:val="20"/>
+          <w:shd w:val="clear" w:color="auto" w:fill="E5E5E5"/>
+        </w:rPr>
+        <w:t>3</w:t>
+      </w:r>
+      <w:r>
+        <w:rPr>
+          <w:rStyle w:val="cm-bracket"/>
+          <w:rFonts w:ascii="Courier New" w:hAnsi="Courier New" w:cs="Courier New"/>
+          <w:color w:val="999977"/>
+          <w:sz w:val="20"/>
+          <w:szCs w:val="20"/>
+          <w:shd w:val="clear" w:color="auto" w:fill="E5E5E5"/>
+        </w:rPr>
+        <w:t>)</w:t>
+      </w:r>
+      <w:r>
+        <w:rPr>
+          <w:rStyle w:val="cm-punctuation"/>
+          <w:rFonts w:ascii="Courier New" w:hAnsi="Courier New" w:cs="Courier New"/>
+          <w:color w:val="444444"/>
+          <w:sz w:val="20"/>
+          <w:szCs w:val="20"/>
+          <w:shd w:val="clear" w:color="auto" w:fill="E5E5E5"/>
+        </w:rPr>
+        <w:t>;</w:t>
+      </w:r>
+    </w:p>
+    <w:p>
+      <w:pPr>
+        <w:tabs>
+          <w:tab w:val="left" w:pos="5967"/>
+        </w:tabs>
+        <w:rPr>
+          <w:rFonts w:ascii="Arial" w:hAnsi="Arial" w:cs="Arial"/>
+          <w:sz w:val="24"/>
+          <w:szCs w:val="24"/>
+        </w:rPr>
+      </w:pPr>
+      <w:r>
+        <w:rPr>
+          <w:noProof/>
+        </w:rPr>
+        <w:drawing>
+          <wp:inline distT="0" distB="0" distL="0" distR="0" wp14:anchorId="661EB900" wp14:editId="43AC241C">
+            <wp:extent cx="1933575" cy="876300"/>
+            <wp:effectExtent l="0" t="0" r="9525" b="0"/>
+            <wp:docPr id="945835143" name="Imagem 1" descr="Interface gráfica do usuário, Aplicativo, Teams&#10;&#10;Descrição gerada automaticamente"/>
+            <wp:cNvGraphicFramePr>
+              <a:graphicFrameLocks xmlns:a="http://schemas.openxmlformats.org/drawingml/2006/main" noChangeAspect="1"/>
+            </wp:cNvGraphicFramePr>
+            <a:graphic xmlns:a="http://schemas.openxmlformats.org/drawingml/2006/main">
+              <a:graphicData uri="http://schemas.openxmlformats.org/drawingml/2006/picture">
+                <pic:pic xmlns:pic="http://schemas.openxmlformats.org/drawingml/2006/picture">
+                  <pic:nvPicPr>
+                    <pic:cNvPr id="945835143" name="Imagem 1" descr="Interface gráfica do usuário, Aplicativo, Teams&#10;&#10;Descrição gerada automaticamente"/>
+                    <pic:cNvPicPr/>
+                  </pic:nvPicPr>
+                  <pic:blipFill>
+                    <a:blip r:embed="rId171"/>
+                    <a:stretch>
+                      <a:fillRect/>
+                    </a:stretch>
+                  </pic:blipFill>
+                  <pic:spPr>
+                    <a:xfrm>
+                      <a:off x="0" y="0"/>
+                      <a:ext cx="1933575" cy="876300"/>
+                    </a:xfrm>
+                    <a:prstGeom prst="rect">
+                      <a:avLst/>
+                    </a:prstGeom>
+                  </pic:spPr>
+                </pic:pic>
+              </a:graphicData>
+            </a:graphic>
+          </wp:inline>
+        </w:drawing>
+      </w:r>
+    </w:p>
+    <w:p>
+      <w:pPr>
+        <w:tabs>
+          <w:tab w:val="left" w:pos="5967"/>
+        </w:tabs>
+        <w:rPr>
+          <w:rFonts w:ascii="Arial" w:hAnsi="Arial" w:cs="Arial"/>
+          <w:sz w:val="24"/>
+          <w:szCs w:val="24"/>
+        </w:rPr>
+      </w:pPr>
+    </w:p>
+    <w:p>
+      <w:pPr>
+        <w:tabs>
+          <w:tab w:val="left" w:pos="5967"/>
+        </w:tabs>
+        <w:rPr>
+          <w:rFonts w:ascii="Arial" w:hAnsi="Arial" w:cs="Arial"/>
+          <w:sz w:val="24"/>
+          <w:szCs w:val="24"/>
+          <w:u w:val="single"/>
+        </w:rPr>
+      </w:pPr>
+      <w:r>
+        <w:rPr>
+          <w:rFonts w:ascii="Arial" w:hAnsi="Arial" w:cs="Arial"/>
+          <w:sz w:val="24"/>
+          <w:szCs w:val="24"/>
+          <w:u w:val="single"/>
+        </w:rPr>
+        <w:t>Relação de muitos para muitos:</w:t>
+      </w:r>
+    </w:p>
+    <w:p>
+      <w:pPr>
+        <w:tabs>
+          <w:tab w:val="left" w:pos="5967"/>
+        </w:tabs>
+        <w:rPr>
+          <w:rFonts w:ascii="Arial" w:hAnsi="Arial" w:cs="Arial"/>
+          <w:sz w:val="24"/>
+          <w:szCs w:val="24"/>
+        </w:rPr>
+      </w:pPr>
+      <w:r>
+        <w:rPr>
+          <w:rFonts w:ascii="Arial" w:hAnsi="Arial" w:cs="Arial"/>
+          <w:sz w:val="24"/>
+          <w:szCs w:val="24"/>
+        </w:rPr>
+        <w:t xml:space="preserve">2 pedidos diferentes sendo que </w:t>
+      </w:r>
+      <w:r>
+        <w:rPr>
+          <w:rFonts w:ascii="Arial" w:hAnsi="Arial" w:cs="Arial"/>
+          <w:b/>
+          <w:bCs/>
+          <w:sz w:val="24"/>
+          <w:szCs w:val="24"/>
+        </w:rPr>
+        <w:t>1 pedido possui 2 produtos</w:t>
+      </w:r>
+      <w:r>
+        <w:rPr>
+          <w:rFonts w:ascii="Arial" w:hAnsi="Arial" w:cs="Arial"/>
+          <w:sz w:val="24"/>
+          <w:szCs w:val="24"/>
+        </w:rPr>
+        <w:t xml:space="preserve"> diferentes e </w:t>
+      </w:r>
+      <w:r>
+        <w:rPr>
+          <w:rFonts w:ascii="Arial" w:hAnsi="Arial" w:cs="Arial"/>
+          <w:b/>
+          <w:bCs/>
+          <w:sz w:val="24"/>
+          <w:szCs w:val="24"/>
+        </w:rPr>
+        <w:t xml:space="preserve">1 pedido possui apenas 1 </w:t>
+      </w:r>
+      <w:r>
+        <w:rPr>
+          <w:rFonts w:ascii="Arial" w:hAnsi="Arial" w:cs="Arial"/>
+          <w:sz w:val="24"/>
+          <w:szCs w:val="24"/>
+        </w:rPr>
+        <w:t>único produto.</w:t>
+      </w:r>
+    </w:p>
+    <w:p>
+      <w:pPr>
+        <w:tabs>
+          <w:tab w:val="left" w:pos="5967"/>
+        </w:tabs>
+        <w:rPr>
+          <w:rFonts w:ascii="Arial" w:hAnsi="Arial" w:cs="Arial"/>
+          <w:sz w:val="24"/>
+          <w:szCs w:val="24"/>
+        </w:rPr>
+      </w:pPr>
+    </w:p>
+    <w:p>
+      <w:pPr>
+        <w:tabs>
+          <w:tab w:val="left" w:pos="5967"/>
+        </w:tabs>
+        <w:rPr>
+          <w:rFonts w:ascii="Arial" w:hAnsi="Arial" w:cs="Arial"/>
+          <w:b/>
+          <w:bCs/>
+        </w:rPr>
+      </w:pPr>
+      <w:r>
+        <w:rPr>
+          <w:rFonts w:ascii="Arial" w:hAnsi="Arial" w:cs="Arial"/>
+          <w:b/>
+          <w:bCs/>
+        </w:rPr>
+        <w:t>Inserindo novo cliente:</w:t>
+      </w:r>
+    </w:p>
+    <w:p>
+      <w:pPr>
+        <w:tabs>
+          <w:tab w:val="left" w:pos="5967"/>
+        </w:tabs>
+        <w:rPr>
+          <w:rStyle w:val="cm-punctuation"/>
+          <w:rFonts w:ascii="Courier New" w:hAnsi="Courier New" w:cs="Courier New"/>
+          <w:color w:val="444444"/>
+          <w:sz w:val="20"/>
+          <w:szCs w:val="20"/>
+          <w:shd w:val="clear" w:color="auto" w:fill="E5E5E5"/>
+        </w:rPr>
+      </w:pPr>
+      <w:hyperlink r:id="rId172" w:tgtFrame="mysql_doc" w:history="1">
+        <w:r>
+          <w:rPr>
+            <w:rStyle w:val="Hyperlink"/>
+            <w:rFonts w:ascii="Courier New" w:hAnsi="Courier New" w:cs="Courier New"/>
+            <w:sz w:val="20"/>
+            <w:szCs w:val="20"/>
+            <w:shd w:val="clear" w:color="auto" w:fill="E5E5E5"/>
+          </w:rPr>
+          <w:t>INSERT</w:t>
+        </w:r>
+      </w:hyperlink>
+      <w:r>
+        <w:rPr>
+          <w:rFonts w:ascii="Courier New" w:hAnsi="Courier New" w:cs="Courier New"/>
+          <w:color w:val="444444"/>
+          <w:sz w:val="20"/>
+          <w:szCs w:val="20"/>
+          <w:shd w:val="clear" w:color="auto" w:fill="E5E5E5"/>
+        </w:rPr>
+        <w:t> </w:t>
+      </w:r>
+      <w:r>
+        <w:rPr>
+          <w:rStyle w:val="cm-keyword"/>
+          <w:rFonts w:ascii="Courier New" w:hAnsi="Courier New" w:cs="Courier New"/>
+          <w:color w:val="770088"/>
+          <w:sz w:val="20"/>
+          <w:szCs w:val="20"/>
+          <w:shd w:val="clear" w:color="auto" w:fill="E5E5E5"/>
+        </w:rPr>
+        <w:t>INTO</w:t>
+      </w:r>
+      <w:r>
+        <w:rPr>
+          <w:rFonts w:ascii="Courier New" w:hAnsi="Courier New" w:cs="Courier New"/>
+          <w:color w:val="444444"/>
+          <w:sz w:val="20"/>
+          <w:szCs w:val="20"/>
+          <w:shd w:val="clear" w:color="auto" w:fill="E5E5E5"/>
+        </w:rPr>
+        <w:t> </w:t>
+      </w:r>
+      <w:proofErr w:type="spellStart"/>
+      <w:r>
+        <w:rPr>
+          <w:rFonts w:ascii="Courier New" w:hAnsi="Courier New" w:cs="Courier New"/>
+          <w:color w:val="444444"/>
+          <w:sz w:val="20"/>
+          <w:szCs w:val="20"/>
+          <w:shd w:val="clear" w:color="auto" w:fill="E5E5E5"/>
+        </w:rPr>
+        <w:t>tb_clientes</w:t>
+      </w:r>
+      <w:proofErr w:type="spellEnd"/>
+      <w:r>
+        <w:rPr>
+          <w:rStyle w:val="cm-bracket"/>
+          <w:rFonts w:ascii="Courier New" w:hAnsi="Courier New" w:cs="Courier New"/>
+          <w:color w:val="999977"/>
+          <w:sz w:val="20"/>
+          <w:szCs w:val="20"/>
+          <w:shd w:val="clear" w:color="auto" w:fill="E5E5E5"/>
+        </w:rPr>
+        <w:t>(</w:t>
+      </w:r>
+      <w:r>
+        <w:rPr>
+          <w:rFonts w:ascii="Courier New" w:hAnsi="Courier New" w:cs="Courier New"/>
+          <w:color w:val="444444"/>
+          <w:sz w:val="20"/>
+          <w:szCs w:val="20"/>
+          <w:shd w:val="clear" w:color="auto" w:fill="E5E5E5"/>
+        </w:rPr>
+        <w:t>nome</w:t>
+      </w:r>
+      <w:r>
+        <w:rPr>
+          <w:rStyle w:val="cm-punctuation"/>
+          <w:rFonts w:ascii="Courier New" w:hAnsi="Courier New" w:cs="Courier New"/>
+          <w:color w:val="444444"/>
+          <w:sz w:val="20"/>
+          <w:szCs w:val="20"/>
+          <w:shd w:val="clear" w:color="auto" w:fill="E5E5E5"/>
+        </w:rPr>
+        <w:t>,</w:t>
+      </w:r>
+      <w:r>
+        <w:rPr>
+          <w:rFonts w:ascii="Courier New" w:hAnsi="Courier New" w:cs="Courier New"/>
+          <w:color w:val="444444"/>
+          <w:sz w:val="20"/>
+          <w:szCs w:val="20"/>
+          <w:shd w:val="clear" w:color="auto" w:fill="E5E5E5"/>
+        </w:rPr>
+        <w:t> idade</w:t>
+      </w:r>
+      <w:r>
+        <w:rPr>
+          <w:rStyle w:val="cm-bracket"/>
+          <w:rFonts w:ascii="Courier New" w:hAnsi="Courier New" w:cs="Courier New"/>
+          <w:color w:val="999977"/>
+          <w:sz w:val="20"/>
+          <w:szCs w:val="20"/>
+          <w:shd w:val="clear" w:color="auto" w:fill="E5E5E5"/>
+        </w:rPr>
+        <w:t>)</w:t>
+      </w:r>
+      <w:hyperlink r:id="rId173" w:tgtFrame="mysql_doc" w:history="1">
+        <w:r>
+          <w:rPr>
+            <w:rStyle w:val="Hyperlink"/>
+            <w:rFonts w:ascii="Courier New" w:hAnsi="Courier New" w:cs="Courier New"/>
+            <w:sz w:val="20"/>
+            <w:szCs w:val="20"/>
+            <w:shd w:val="clear" w:color="auto" w:fill="E5E5E5"/>
+          </w:rPr>
+          <w:t>VALUES</w:t>
+        </w:r>
+      </w:hyperlink>
+      <w:r>
+        <w:rPr>
+          <w:rStyle w:val="cm-bracket"/>
+          <w:rFonts w:ascii="Courier New" w:hAnsi="Courier New" w:cs="Courier New"/>
+          <w:color w:val="999977"/>
+          <w:sz w:val="20"/>
+          <w:szCs w:val="20"/>
+          <w:shd w:val="clear" w:color="auto" w:fill="E5E5E5"/>
+        </w:rPr>
+        <w:t>(</w:t>
+      </w:r>
+      <w:r>
+        <w:rPr>
+          <w:rStyle w:val="cm-string"/>
+          <w:rFonts w:ascii="Courier New" w:hAnsi="Courier New" w:cs="Courier New"/>
+          <w:color w:val="AA1111"/>
+          <w:sz w:val="20"/>
+          <w:szCs w:val="20"/>
+          <w:shd w:val="clear" w:color="auto" w:fill="E5E5E5"/>
+        </w:rPr>
+        <w:t>'Ana'</w:t>
+      </w:r>
+      <w:r>
+        <w:rPr>
+          <w:rStyle w:val="cm-punctuation"/>
+          <w:rFonts w:ascii="Courier New" w:hAnsi="Courier New" w:cs="Courier New"/>
+          <w:color w:val="444444"/>
+          <w:sz w:val="20"/>
+          <w:szCs w:val="20"/>
+          <w:shd w:val="clear" w:color="auto" w:fill="E5E5E5"/>
+        </w:rPr>
+        <w:t>,</w:t>
+      </w:r>
+      <w:r>
+        <w:rPr>
+          <w:rFonts w:ascii="Courier New" w:hAnsi="Courier New" w:cs="Courier New"/>
+          <w:color w:val="444444"/>
+          <w:sz w:val="20"/>
+          <w:szCs w:val="20"/>
+          <w:shd w:val="clear" w:color="auto" w:fill="E5E5E5"/>
+        </w:rPr>
+        <w:t> </w:t>
+      </w:r>
+      <w:r>
+        <w:rPr>
+          <w:rStyle w:val="cm-number"/>
+          <w:rFonts w:ascii="Courier New" w:hAnsi="Courier New" w:cs="Courier New"/>
+          <w:color w:val="116644"/>
+          <w:sz w:val="20"/>
+          <w:szCs w:val="20"/>
+          <w:shd w:val="clear" w:color="auto" w:fill="E5E5E5"/>
+        </w:rPr>
+        <w:t>17</w:t>
+      </w:r>
+      <w:r>
+        <w:rPr>
+          <w:rStyle w:val="cm-bracket"/>
+          <w:rFonts w:ascii="Courier New" w:hAnsi="Courier New" w:cs="Courier New"/>
+          <w:color w:val="999977"/>
+          <w:sz w:val="20"/>
+          <w:szCs w:val="20"/>
+          <w:shd w:val="clear" w:color="auto" w:fill="E5E5E5"/>
+        </w:rPr>
+        <w:t>)</w:t>
+      </w:r>
+      <w:r>
+        <w:rPr>
+          <w:rStyle w:val="cm-punctuation"/>
+          <w:rFonts w:ascii="Courier New" w:hAnsi="Courier New" w:cs="Courier New"/>
+          <w:color w:val="444444"/>
+          <w:sz w:val="20"/>
+          <w:szCs w:val="20"/>
+          <w:shd w:val="clear" w:color="auto" w:fill="E5E5E5"/>
+        </w:rPr>
+        <w:t>;</w:t>
+      </w:r>
+    </w:p>
+    <w:p>
+      <w:pPr>
+        <w:tabs>
+          <w:tab w:val="left" w:pos="5967"/>
+        </w:tabs>
+        <w:rPr>
+          <w:rStyle w:val="cm-punctuation"/>
+          <w:rFonts w:ascii="Courier New" w:hAnsi="Courier New" w:cs="Courier New"/>
+          <w:color w:val="444444"/>
+          <w:sz w:val="20"/>
+          <w:szCs w:val="20"/>
+          <w:shd w:val="clear" w:color="auto" w:fill="E5E5E5"/>
+        </w:rPr>
+      </w:pPr>
+    </w:p>
+    <w:p>
+      <w:pPr>
+        <w:tabs>
+          <w:tab w:val="left" w:pos="5967"/>
+        </w:tabs>
+        <w:rPr>
+          <w:rStyle w:val="cm-punctuation"/>
+          <w:rFonts w:ascii="Courier New" w:hAnsi="Courier New" w:cs="Courier New"/>
+          <w:color w:val="444444"/>
+          <w:sz w:val="20"/>
+          <w:szCs w:val="20"/>
+          <w:shd w:val="clear" w:color="auto" w:fill="E5E5E5"/>
+        </w:rPr>
+      </w:pPr>
+      <w:r>
+        <w:rPr>
+          <w:rFonts w:ascii="Arial" w:hAnsi="Arial" w:cs="Arial"/>
+          <w:b/>
+          <w:bCs/>
+        </w:rPr>
+        <w:t>No</w:t>
+      </w:r>
+      <w:r>
+        <w:rPr>
+          <w:rFonts w:ascii="Arial" w:hAnsi="Arial" w:cs="Arial"/>
+          <w:b/>
+          <w:bCs/>
+        </w:rPr>
+        <w:t>vo cliente</w:t>
+      </w:r>
+      <w:r>
+        <w:rPr>
+          <w:rFonts w:ascii="Arial" w:hAnsi="Arial" w:cs="Arial"/>
+          <w:b/>
+          <w:bCs/>
+        </w:rPr>
+        <w:t>(id2), fez um pedido</w:t>
+      </w:r>
+      <w:r>
+        <w:rPr>
+          <w:rFonts w:ascii="Arial" w:hAnsi="Arial" w:cs="Arial"/>
+          <w:b/>
+          <w:bCs/>
+        </w:rPr>
+        <w:t>:</w:t>
+      </w:r>
+    </w:p>
+    <w:p>
+      <w:pPr>
+        <w:tabs>
+          <w:tab w:val="left" w:pos="5967"/>
+        </w:tabs>
+        <w:rPr>
+          <w:rStyle w:val="cm-punctuation"/>
+          <w:rFonts w:ascii="Courier New" w:hAnsi="Courier New" w:cs="Courier New"/>
+          <w:color w:val="444444"/>
+          <w:sz w:val="20"/>
+          <w:szCs w:val="20"/>
+          <w:shd w:val="clear" w:color="auto" w:fill="E5E5E5"/>
+        </w:rPr>
+      </w:pPr>
+      <w:hyperlink r:id="rId174" w:tgtFrame="mysql_doc" w:history="1">
+        <w:r>
+          <w:rPr>
+            <w:rStyle w:val="Hyperlink"/>
+            <w:rFonts w:ascii="Courier New" w:hAnsi="Courier New" w:cs="Courier New"/>
+            <w:sz w:val="20"/>
+            <w:szCs w:val="20"/>
+            <w:shd w:val="clear" w:color="auto" w:fill="E5E5E5"/>
+          </w:rPr>
+          <w:t>INSERT</w:t>
+        </w:r>
+      </w:hyperlink>
+      <w:r>
+        <w:rPr>
+          <w:rFonts w:ascii="Courier New" w:hAnsi="Courier New" w:cs="Courier New"/>
+          <w:color w:val="444444"/>
+          <w:sz w:val="20"/>
+          <w:szCs w:val="20"/>
+          <w:shd w:val="clear" w:color="auto" w:fill="E5E5E5"/>
+        </w:rPr>
+        <w:t> </w:t>
+      </w:r>
+      <w:r>
+        <w:rPr>
+          <w:rStyle w:val="cm-keyword"/>
+          <w:rFonts w:ascii="Courier New" w:hAnsi="Courier New" w:cs="Courier New"/>
+          <w:color w:val="770088"/>
+          <w:sz w:val="20"/>
+          <w:szCs w:val="20"/>
+          <w:shd w:val="clear" w:color="auto" w:fill="E5E5E5"/>
+        </w:rPr>
+        <w:t>INTO</w:t>
+      </w:r>
+      <w:r>
+        <w:rPr>
+          <w:rFonts w:ascii="Courier New" w:hAnsi="Courier New" w:cs="Courier New"/>
+          <w:color w:val="444444"/>
+          <w:sz w:val="20"/>
+          <w:szCs w:val="20"/>
+          <w:shd w:val="clear" w:color="auto" w:fill="E5E5E5"/>
+        </w:rPr>
+        <w:t> </w:t>
+      </w:r>
+      <w:proofErr w:type="spellStart"/>
+      <w:r>
+        <w:rPr>
+          <w:rFonts w:ascii="Courier New" w:hAnsi="Courier New" w:cs="Courier New"/>
+          <w:color w:val="444444"/>
+          <w:sz w:val="20"/>
+          <w:szCs w:val="20"/>
+          <w:shd w:val="clear" w:color="auto" w:fill="E5E5E5"/>
+        </w:rPr>
+        <w:t>tb_pedidos</w:t>
+      </w:r>
+      <w:proofErr w:type="spellEnd"/>
+      <w:r>
+        <w:rPr>
+          <w:rStyle w:val="cm-bracket"/>
+          <w:rFonts w:ascii="Courier New" w:hAnsi="Courier New" w:cs="Courier New"/>
+          <w:color w:val="999977"/>
+          <w:sz w:val="20"/>
+          <w:szCs w:val="20"/>
+          <w:shd w:val="clear" w:color="auto" w:fill="E5E5E5"/>
+        </w:rPr>
+        <w:t>(</w:t>
+      </w:r>
+      <w:proofErr w:type="spellStart"/>
+      <w:r>
+        <w:rPr>
+          <w:rFonts w:ascii="Courier New" w:hAnsi="Courier New" w:cs="Courier New"/>
+          <w:color w:val="444444"/>
+          <w:sz w:val="20"/>
+          <w:szCs w:val="20"/>
+          <w:shd w:val="clear" w:color="auto" w:fill="E5E5E5"/>
+        </w:rPr>
+        <w:t>id_cliente</w:t>
+      </w:r>
+      <w:proofErr w:type="spellEnd"/>
+      <w:r>
+        <w:rPr>
+          <w:rStyle w:val="cm-bracket"/>
+          <w:rFonts w:ascii="Courier New" w:hAnsi="Courier New" w:cs="Courier New"/>
+          <w:color w:val="999977"/>
+          <w:sz w:val="20"/>
+          <w:szCs w:val="20"/>
+          <w:shd w:val="clear" w:color="auto" w:fill="E5E5E5"/>
+        </w:rPr>
+        <w:t>)</w:t>
+      </w:r>
+      <w:hyperlink r:id="rId175" w:tgtFrame="mysql_doc" w:history="1">
+        <w:r>
+          <w:rPr>
+            <w:rStyle w:val="Hyperlink"/>
+            <w:rFonts w:ascii="Courier New" w:hAnsi="Courier New" w:cs="Courier New"/>
+            <w:sz w:val="20"/>
+            <w:szCs w:val="20"/>
+            <w:shd w:val="clear" w:color="auto" w:fill="E5E5E5"/>
+          </w:rPr>
+          <w:t>VALUES</w:t>
+        </w:r>
+      </w:hyperlink>
+      <w:r>
+        <w:rPr>
+          <w:rStyle w:val="cm-bracket"/>
+          <w:rFonts w:ascii="Courier New" w:hAnsi="Courier New" w:cs="Courier New"/>
+          <w:color w:val="999977"/>
+          <w:sz w:val="20"/>
+          <w:szCs w:val="20"/>
+          <w:shd w:val="clear" w:color="auto" w:fill="E5E5E5"/>
+        </w:rPr>
+        <w:t>(</w:t>
+      </w:r>
+      <w:r>
+        <w:rPr>
+          <w:rStyle w:val="cm-number"/>
+          <w:rFonts w:ascii="Courier New" w:hAnsi="Courier New" w:cs="Courier New"/>
+          <w:color w:val="116644"/>
+          <w:sz w:val="20"/>
+          <w:szCs w:val="20"/>
+          <w:shd w:val="clear" w:color="auto" w:fill="E5E5E5"/>
+        </w:rPr>
+        <w:t>2</w:t>
+      </w:r>
+      <w:r>
+        <w:rPr>
+          <w:rStyle w:val="cm-bracket"/>
+          <w:rFonts w:ascii="Courier New" w:hAnsi="Courier New" w:cs="Courier New"/>
+          <w:color w:val="999977"/>
+          <w:sz w:val="20"/>
+          <w:szCs w:val="20"/>
+          <w:shd w:val="clear" w:color="auto" w:fill="E5E5E5"/>
+        </w:rPr>
+        <w:t>)</w:t>
+      </w:r>
+      <w:r>
+        <w:rPr>
+          <w:rStyle w:val="cm-punctuation"/>
+          <w:rFonts w:ascii="Courier New" w:hAnsi="Courier New" w:cs="Courier New"/>
+          <w:color w:val="444444"/>
+          <w:sz w:val="20"/>
+          <w:szCs w:val="20"/>
+          <w:shd w:val="clear" w:color="auto" w:fill="E5E5E5"/>
+        </w:rPr>
+        <w:t>;</w:t>
+      </w:r>
+    </w:p>
+    <w:p>
+      <w:pPr>
+        <w:tabs>
+          <w:tab w:val="left" w:pos="5967"/>
+        </w:tabs>
+        <w:rPr>
+          <w:rStyle w:val="cm-punctuation"/>
+          <w:rFonts w:ascii="Courier New" w:hAnsi="Courier New" w:cs="Courier New"/>
+          <w:color w:val="444444"/>
+          <w:sz w:val="20"/>
+          <w:szCs w:val="20"/>
+          <w:shd w:val="clear" w:color="auto" w:fill="E5E5E5"/>
+        </w:rPr>
+      </w:pPr>
+    </w:p>
+    <w:p>
+      <w:pPr>
+        <w:tabs>
+          <w:tab w:val="left" w:pos="5967"/>
+        </w:tabs>
+        <w:rPr>
+          <w:rFonts w:ascii="Arial" w:hAnsi="Arial" w:cs="Arial"/>
+          <w:sz w:val="24"/>
+          <w:szCs w:val="24"/>
+        </w:rPr>
+      </w:pPr>
+      <w:r>
+        <w:rPr>
+          <w:noProof/>
+        </w:rPr>
+        <w:drawing>
+          <wp:inline distT="0" distB="0" distL="0" distR="0" wp14:anchorId="1054D1F2" wp14:editId="2106DCC0">
+            <wp:extent cx="5629275" cy="1181100"/>
+            <wp:effectExtent l="0" t="0" r="9525" b="0"/>
+            <wp:docPr id="575439954" name="Imagem 1" descr="Interface gráfica do usuário, Aplicativo&#10;&#10;Descrição gerada automaticamente"/>
+            <wp:cNvGraphicFramePr>
+              <a:graphicFrameLocks xmlns:a="http://schemas.openxmlformats.org/drawingml/2006/main" noChangeAspect="1"/>
+            </wp:cNvGraphicFramePr>
+            <a:graphic xmlns:a="http://schemas.openxmlformats.org/drawingml/2006/main">
+              <a:graphicData uri="http://schemas.openxmlformats.org/drawingml/2006/picture">
+                <pic:pic xmlns:pic="http://schemas.openxmlformats.org/drawingml/2006/picture">
+                  <pic:nvPicPr>
+                    <pic:cNvPr id="575439954" name="Imagem 1" descr="Interface gráfica do usuário, Aplicativo&#10;&#10;Descrição gerada automaticamente"/>
+                    <pic:cNvPicPr/>
+                  </pic:nvPicPr>
+                  <pic:blipFill>
+                    <a:blip r:embed="rId176"/>
+                    <a:stretch>
+                      <a:fillRect/>
+                    </a:stretch>
+                  </pic:blipFill>
+                  <pic:spPr>
+                    <a:xfrm>
+                      <a:off x="0" y="0"/>
+                      <a:ext cx="5629275" cy="1181100"/>
+                    </a:xfrm>
+                    <a:prstGeom prst="rect">
+                      <a:avLst/>
+                    </a:prstGeom>
+                  </pic:spPr>
+                </pic:pic>
+              </a:graphicData>
+            </a:graphic>
+          </wp:inline>
+        </w:drawing>
+      </w:r>
+    </w:p>
+    <w:p>
+      <w:pPr>
+        <w:tabs>
+          <w:tab w:val="left" w:pos="5967"/>
+        </w:tabs>
+        <w:rPr>
+          <w:rFonts w:ascii="Arial" w:hAnsi="Arial" w:cs="Arial"/>
+          <w:b/>
+          <w:bCs/>
+          <w:sz w:val="24"/>
+          <w:szCs w:val="24"/>
+        </w:rPr>
+      </w:pPr>
+      <w:r>
+        <w:rPr>
+          <w:rFonts w:ascii="Arial" w:hAnsi="Arial" w:cs="Arial"/>
+          <w:b/>
+          <w:bCs/>
+          <w:sz w:val="24"/>
+          <w:szCs w:val="24"/>
+        </w:rPr>
+        <w:t>2 pedidos</w:t>
+      </w:r>
+      <w:r>
+        <w:rPr>
+          <w:rFonts w:ascii="Arial" w:hAnsi="Arial" w:cs="Arial"/>
+          <w:sz w:val="24"/>
+          <w:szCs w:val="24"/>
+        </w:rPr>
+        <w:t xml:space="preserve"> feitos </w:t>
+      </w:r>
+      <w:r>
+        <w:rPr>
+          <w:rFonts w:ascii="Arial" w:hAnsi="Arial" w:cs="Arial"/>
+          <w:sz w:val="24"/>
+          <w:szCs w:val="24"/>
+        </w:rPr>
+        <w:t>pelo</w:t>
+      </w:r>
+      <w:r>
+        <w:rPr>
+          <w:rFonts w:ascii="Arial" w:hAnsi="Arial" w:cs="Arial"/>
+          <w:b/>
+          <w:bCs/>
+          <w:sz w:val="24"/>
+          <w:szCs w:val="24"/>
+        </w:rPr>
+        <w:t xml:space="preserve"> cliente id1</w:t>
+      </w:r>
+      <w:r>
+        <w:rPr>
+          <w:rFonts w:ascii="Arial" w:hAnsi="Arial" w:cs="Arial"/>
+          <w:sz w:val="24"/>
+          <w:szCs w:val="24"/>
+        </w:rPr>
+        <w:t xml:space="preserve"> - </w:t>
+      </w:r>
+      <w:r>
+        <w:rPr>
+          <w:rFonts w:ascii="Arial" w:hAnsi="Arial" w:cs="Arial"/>
+          <w:b/>
+          <w:bCs/>
+          <w:sz w:val="24"/>
+          <w:szCs w:val="24"/>
+        </w:rPr>
+        <w:t>1 pedido</w:t>
+      </w:r>
+      <w:r>
+        <w:rPr>
+          <w:rFonts w:ascii="Arial" w:hAnsi="Arial" w:cs="Arial"/>
+          <w:sz w:val="24"/>
+          <w:szCs w:val="24"/>
+        </w:rPr>
+        <w:t xml:space="preserve"> feito pelo </w:t>
+      </w:r>
+      <w:r>
+        <w:rPr>
+          <w:rFonts w:ascii="Arial" w:hAnsi="Arial" w:cs="Arial"/>
+          <w:b/>
+          <w:bCs/>
+          <w:sz w:val="24"/>
+          <w:szCs w:val="24"/>
+        </w:rPr>
+        <w:t>cliente id2</w:t>
+      </w:r>
+    </w:p>
+    <w:p>
+      <w:pPr>
+        <w:tabs>
+          <w:tab w:val="left" w:pos="5967"/>
+        </w:tabs>
+        <w:rPr>
+          <w:rFonts w:ascii="Arial" w:hAnsi="Arial" w:cs="Arial"/>
+          <w:b/>
+          <w:bCs/>
+          <w:sz w:val="24"/>
+          <w:szCs w:val="24"/>
+        </w:rPr>
+      </w:pPr>
+    </w:p>
+    <w:p>
+      <w:pPr>
+        <w:tabs>
+          <w:tab w:val="left" w:pos="5967"/>
+        </w:tabs>
+        <w:rPr>
+          <w:rFonts w:ascii="Arial" w:hAnsi="Arial" w:cs="Arial"/>
+          <w:b/>
+          <w:bCs/>
+          <w:sz w:val="24"/>
+          <w:szCs w:val="24"/>
+        </w:rPr>
+      </w:pPr>
+      <w:r>
+        <w:rPr>
+          <w:rFonts w:ascii="Arial" w:hAnsi="Arial" w:cs="Arial"/>
+          <w:b/>
+          <w:bCs/>
+          <w:sz w:val="24"/>
+          <w:szCs w:val="24"/>
+        </w:rPr>
+        <w:t xml:space="preserve">Relacionando </w:t>
+      </w:r>
+      <w:proofErr w:type="spellStart"/>
+      <w:r>
+        <w:rPr>
+          <w:rFonts w:ascii="Arial" w:hAnsi="Arial" w:cs="Arial"/>
+          <w:b/>
+          <w:bCs/>
+          <w:sz w:val="24"/>
+          <w:szCs w:val="24"/>
+        </w:rPr>
+        <w:t>id_pedido</w:t>
+      </w:r>
+      <w:proofErr w:type="spellEnd"/>
+      <w:r>
+        <w:rPr>
+          <w:rFonts w:ascii="Arial" w:hAnsi="Arial" w:cs="Arial"/>
+          <w:b/>
+          <w:bCs/>
+          <w:sz w:val="24"/>
+          <w:szCs w:val="24"/>
+        </w:rPr>
+        <w:t xml:space="preserve"> com </w:t>
+      </w:r>
+      <w:proofErr w:type="spellStart"/>
+      <w:r>
+        <w:rPr>
+          <w:rFonts w:ascii="Arial" w:hAnsi="Arial" w:cs="Arial"/>
+          <w:b/>
+          <w:bCs/>
+          <w:sz w:val="24"/>
+          <w:szCs w:val="24"/>
+        </w:rPr>
+        <w:t>id_produto</w:t>
+      </w:r>
+      <w:proofErr w:type="spellEnd"/>
+    </w:p>
+    <w:p>
+      <w:pPr>
+        <w:tabs>
+          <w:tab w:val="left" w:pos="5967"/>
+        </w:tabs>
+        <w:rPr>
+          <w:rFonts w:ascii="Arial" w:hAnsi="Arial" w:cs="Arial"/>
+          <w:b/>
+          <w:bCs/>
+          <w:sz w:val="24"/>
+          <w:szCs w:val="24"/>
+        </w:rPr>
+      </w:pPr>
+      <w:hyperlink r:id="rId177" w:tgtFrame="mysql_doc" w:history="1">
+        <w:r>
+          <w:rPr>
+            <w:rStyle w:val="Hyperlink"/>
+            <w:rFonts w:ascii="Courier New" w:hAnsi="Courier New" w:cs="Courier New"/>
+            <w:sz w:val="20"/>
+            <w:szCs w:val="20"/>
+            <w:shd w:val="clear" w:color="auto" w:fill="E5E5E5"/>
+          </w:rPr>
+          <w:t>INSERT</w:t>
+        </w:r>
+      </w:hyperlink>
+      <w:r>
+        <w:rPr>
+          <w:rFonts w:ascii="Courier New" w:hAnsi="Courier New" w:cs="Courier New"/>
+          <w:color w:val="444444"/>
+          <w:sz w:val="20"/>
+          <w:szCs w:val="20"/>
+          <w:shd w:val="clear" w:color="auto" w:fill="E5E5E5"/>
+        </w:rPr>
+        <w:t> </w:t>
+      </w:r>
+      <w:r>
+        <w:rPr>
+          <w:rStyle w:val="cm-keyword"/>
+          <w:rFonts w:ascii="Courier New" w:hAnsi="Courier New" w:cs="Courier New"/>
+          <w:color w:val="770088"/>
+          <w:sz w:val="20"/>
+          <w:szCs w:val="20"/>
+          <w:shd w:val="clear" w:color="auto" w:fill="E5E5E5"/>
+        </w:rPr>
+        <w:t>INTO</w:t>
+      </w:r>
+      <w:r>
+        <w:rPr>
+          <w:rFonts w:ascii="Courier New" w:hAnsi="Courier New" w:cs="Courier New"/>
+          <w:color w:val="444444"/>
+          <w:sz w:val="20"/>
+          <w:szCs w:val="20"/>
+          <w:shd w:val="clear" w:color="auto" w:fill="E5E5E5"/>
+        </w:rPr>
+        <w:t> tb_pedidos_produtos</w:t>
+      </w:r>
+      <w:r>
+        <w:rPr>
+          <w:rStyle w:val="cm-bracket"/>
+          <w:rFonts w:ascii="Courier New" w:hAnsi="Courier New" w:cs="Courier New"/>
+          <w:color w:val="999977"/>
+          <w:sz w:val="20"/>
+          <w:szCs w:val="20"/>
+          <w:shd w:val="clear" w:color="auto" w:fill="E5E5E5"/>
+        </w:rPr>
+        <w:t>(</w:t>
+      </w:r>
+      <w:r>
+        <w:rPr>
+          <w:rFonts w:ascii="Courier New" w:hAnsi="Courier New" w:cs="Courier New"/>
+          <w:color w:val="444444"/>
+          <w:sz w:val="20"/>
+          <w:szCs w:val="20"/>
+          <w:shd w:val="clear" w:color="auto" w:fill="E5E5E5"/>
+        </w:rPr>
+        <w:t>id_pedido</w:t>
+      </w:r>
+      <w:r>
+        <w:rPr>
+          <w:rStyle w:val="cm-punctuation"/>
+          <w:rFonts w:ascii="Courier New" w:hAnsi="Courier New" w:cs="Courier New"/>
+          <w:color w:val="444444"/>
+          <w:sz w:val="20"/>
+          <w:szCs w:val="20"/>
+          <w:shd w:val="clear" w:color="auto" w:fill="E5E5E5"/>
+        </w:rPr>
+        <w:t>,</w:t>
+      </w:r>
+      <w:r>
+        <w:rPr>
+          <w:rFonts w:ascii="Courier New" w:hAnsi="Courier New" w:cs="Courier New"/>
+          <w:color w:val="444444"/>
+          <w:sz w:val="20"/>
+          <w:szCs w:val="20"/>
+          <w:shd w:val="clear" w:color="auto" w:fill="E5E5E5"/>
+        </w:rPr>
+        <w:t> id_produto</w:t>
+      </w:r>
+      <w:r>
+        <w:rPr>
+          <w:rStyle w:val="cm-bracket"/>
+          <w:rFonts w:ascii="Courier New" w:hAnsi="Courier New" w:cs="Courier New"/>
+          <w:color w:val="999977"/>
+          <w:sz w:val="20"/>
+          <w:szCs w:val="20"/>
+          <w:shd w:val="clear" w:color="auto" w:fill="E5E5E5"/>
+        </w:rPr>
+        <w:t>)</w:t>
+      </w:r>
+      <w:hyperlink r:id="rId178" w:tgtFrame="mysql_doc" w:history="1">
+        <w:r>
+          <w:rPr>
+            <w:rStyle w:val="Hyperlink"/>
+            <w:rFonts w:ascii="Courier New" w:hAnsi="Courier New" w:cs="Courier New"/>
+            <w:sz w:val="20"/>
+            <w:szCs w:val="20"/>
+            <w:shd w:val="clear" w:color="auto" w:fill="E5E5E5"/>
+          </w:rPr>
+          <w:t>VALUES</w:t>
+        </w:r>
+      </w:hyperlink>
+      <w:r>
+        <w:rPr>
+          <w:rStyle w:val="cm-bracket"/>
+          <w:rFonts w:ascii="Courier New" w:hAnsi="Courier New" w:cs="Courier New"/>
+          <w:color w:val="999977"/>
+          <w:sz w:val="20"/>
+          <w:szCs w:val="20"/>
+          <w:shd w:val="clear" w:color="auto" w:fill="E5E5E5"/>
+        </w:rPr>
+        <w:t>(</w:t>
+      </w:r>
+      <w:r>
+        <w:rPr>
+          <w:rStyle w:val="cm-number"/>
+          <w:rFonts w:ascii="Courier New" w:hAnsi="Courier New" w:cs="Courier New"/>
+          <w:color w:val="116644"/>
+          <w:sz w:val="20"/>
+          <w:szCs w:val="20"/>
+          <w:shd w:val="clear" w:color="auto" w:fill="E5E5E5"/>
+        </w:rPr>
+        <w:t>3</w:t>
+      </w:r>
+      <w:r>
+        <w:rPr>
+          <w:rStyle w:val="cm-punctuation"/>
+          <w:rFonts w:ascii="Courier New" w:hAnsi="Courier New" w:cs="Courier New"/>
+          <w:color w:val="444444"/>
+          <w:sz w:val="20"/>
+          <w:szCs w:val="20"/>
+          <w:shd w:val="clear" w:color="auto" w:fill="E5E5E5"/>
+        </w:rPr>
+        <w:t>,</w:t>
+      </w:r>
+      <w:r>
+        <w:rPr>
+          <w:rStyle w:val="cm-number"/>
+          <w:rFonts w:ascii="Courier New" w:hAnsi="Courier New" w:cs="Courier New"/>
+          <w:color w:val="116644"/>
+          <w:sz w:val="20"/>
+          <w:szCs w:val="20"/>
+          <w:shd w:val="clear" w:color="auto" w:fill="E5E5E5"/>
+        </w:rPr>
+        <w:t>1</w:t>
+      </w:r>
+      <w:r>
+        <w:rPr>
+          <w:rStyle w:val="cm-bracket"/>
+          <w:rFonts w:ascii="Courier New" w:hAnsi="Courier New" w:cs="Courier New"/>
+          <w:color w:val="999977"/>
+          <w:sz w:val="20"/>
+          <w:szCs w:val="20"/>
+          <w:shd w:val="clear" w:color="auto" w:fill="E5E5E5"/>
+        </w:rPr>
+        <w:t>)</w:t>
+      </w:r>
+      <w:r>
+        <w:rPr>
+          <w:rStyle w:val="cm-punctuation"/>
+          <w:rFonts w:ascii="Courier New" w:hAnsi="Courier New" w:cs="Courier New"/>
+          <w:color w:val="444444"/>
+          <w:sz w:val="20"/>
+          <w:szCs w:val="20"/>
+          <w:shd w:val="clear" w:color="auto" w:fill="E5E5E5"/>
+        </w:rPr>
+        <w:t>;</w:t>
       </w:r>
     </w:p>
     <w:sectPr>

</xml_diff>

<commit_message>
Introdução as Junções (JOINS) entre tabelas
</commit_message>
<xml_diff>
--- a/MySQL.docx
+++ b/MySQL.docx
@@ -36559,11 +36559,12 @@
           <w:tab w:val="left" w:pos="5967"/>
         </w:tabs>
         <w:rPr>
-          <w:rFonts w:ascii="Arial" w:hAnsi="Arial" w:cs="Arial"/>
-          <w:b/>
-          <w:bCs/>
-          <w:sz w:val="24"/>
-          <w:szCs w:val="24"/>
+          <w:rStyle w:val="cm-punctuation"/>
+          <w:rFonts w:ascii="Courier New" w:hAnsi="Courier New" w:cs="Courier New"/>
+          <w:color w:val="444444"/>
+          <w:sz w:val="20"/>
+          <w:szCs w:val="20"/>
+          <w:shd w:val="clear" w:color="auto" w:fill="E5E5E5"/>
         </w:rPr>
       </w:pPr>
       <w:hyperlink r:id="rId177" w:tgtFrame="mysql_doc" w:history="1">
@@ -36649,8 +36650,20 @@
           <w:szCs w:val="20"/>
           <w:shd w:val="clear" w:color="auto" w:fill="E5E5E5"/>
         </w:rPr>
-        <w:t> id_produto</w:t>
-      </w:r>
+        <w:t> </w:t>
+      </w:r>
+      <w:proofErr w:type="spellStart"/>
+      <w:r>
+        <w:rPr>
+          <w:rFonts w:ascii="Courier New" w:hAnsi="Courier New" w:cs="Courier New"/>
+          <w:color w:val="444444"/>
+          <w:sz w:val="20"/>
+          <w:szCs w:val="20"/>
+          <w:shd w:val="clear" w:color="auto" w:fill="E5E5E5"/>
+        </w:rPr>
+        <w:t>id_produto</w:t>
+      </w:r>
+      <w:proofErr w:type="spellEnd"/>
       <w:r>
         <w:rPr>
           <w:rStyle w:val="cm-bracket"/>
@@ -36739,6 +36752,407 @@
           <w:shd w:val="clear" w:color="auto" w:fill="E5E5E5"/>
         </w:rPr>
         <w:t>;</w:t>
+      </w:r>
+    </w:p>
+    <w:p>
+      <w:pPr>
+        <w:tabs>
+          <w:tab w:val="left" w:pos="5967"/>
+        </w:tabs>
+        <w:rPr>
+          <w:rStyle w:val="cm-punctuation"/>
+          <w:rFonts w:ascii="Courier New" w:hAnsi="Courier New" w:cs="Courier New"/>
+          <w:color w:val="444444"/>
+          <w:sz w:val="20"/>
+          <w:szCs w:val="20"/>
+          <w:shd w:val="clear" w:color="auto" w:fill="E5E5E5"/>
+        </w:rPr>
+      </w:pPr>
+    </w:p>
+    <w:p>
+      <w:pPr>
+        <w:rPr>
+          <w:rFonts w:ascii="Arial" w:hAnsi="Arial" w:cs="Arial"/>
+          <w:b/>
+          <w:bCs/>
+          <w:sz w:val="24"/>
+          <w:szCs w:val="24"/>
+        </w:rPr>
+      </w:pPr>
+      <w:r>
+        <w:rPr>
+          <w:rFonts w:ascii="Arial" w:hAnsi="Arial" w:cs="Arial"/>
+          <w:b/>
+          <w:bCs/>
+          <w:sz w:val="24"/>
+          <w:szCs w:val="24"/>
+        </w:rPr>
+        <w:t>Quando houver um relacionamento de muitos para muitos, terá obrigatoriamente uma tabela auxiliar.</w:t>
+      </w:r>
+    </w:p>
+    <w:p>
+      <w:pPr>
+        <w:rPr>
+          <w:rFonts w:ascii="Arial" w:hAnsi="Arial" w:cs="Arial"/>
+          <w:b/>
+          <w:bCs/>
+          <w:sz w:val="28"/>
+          <w:szCs w:val="28"/>
+        </w:rPr>
+      </w:pPr>
+    </w:p>
+    <w:p>
+      <w:pPr>
+        <w:rPr>
+          <w:rFonts w:ascii="Arial" w:hAnsi="Arial" w:cs="Arial"/>
+          <w:b/>
+          <w:bCs/>
+          <w:sz w:val="28"/>
+          <w:szCs w:val="28"/>
+        </w:rPr>
+      </w:pPr>
+    </w:p>
+    <w:p>
+      <w:pPr>
+        <w:rPr>
+          <w:rFonts w:ascii="Arial" w:hAnsi="Arial" w:cs="Arial"/>
+          <w:b/>
+          <w:bCs/>
+          <w:sz w:val="28"/>
+          <w:szCs w:val="28"/>
+        </w:rPr>
+      </w:pPr>
+      <w:r>
+        <w:rPr>
+          <w:rFonts w:ascii="Arial" w:hAnsi="Arial" w:cs="Arial"/>
+          <w:b/>
+          <w:bCs/>
+          <w:sz w:val="28"/>
+          <w:szCs w:val="28"/>
+        </w:rPr>
+        <w:t xml:space="preserve">Introdução as Junções (JOINS) entre tabelas </w:t>
+      </w:r>
+    </w:p>
+    <w:p>
+      <w:pPr>
+        <w:rPr>
+          <w:rFonts w:ascii="Arial" w:hAnsi="Arial" w:cs="Arial"/>
+          <w:sz w:val="24"/>
+          <w:szCs w:val="24"/>
+        </w:rPr>
+      </w:pPr>
+      <w:r>
+        <w:rPr>
+          <w:rFonts w:ascii="Arial" w:hAnsi="Arial" w:cs="Arial"/>
+          <w:sz w:val="24"/>
+          <w:szCs w:val="24"/>
+        </w:rPr>
+        <w:t>A partir das junções de 2 ou mais tabelas, temos condições de criar consultas mais avançadas;</w:t>
+      </w:r>
+    </w:p>
+    <w:p>
+      <w:pPr>
+        <w:rPr>
+          <w:rFonts w:ascii="Arial" w:hAnsi="Arial" w:cs="Arial"/>
+          <w:sz w:val="24"/>
+          <w:szCs w:val="24"/>
+        </w:rPr>
+      </w:pPr>
+      <w:r>
+        <w:rPr>
+          <w:rFonts w:ascii="Arial" w:hAnsi="Arial" w:cs="Arial"/>
+          <w:sz w:val="24"/>
+          <w:szCs w:val="24"/>
+        </w:rPr>
+        <w:lastRenderedPageBreak/>
+        <w:t>As junções nos permitem conectar registros de tabelas diferentes, formando um resultado de pesquisa composto;</w:t>
+      </w:r>
+    </w:p>
+    <w:p>
+      <w:pPr>
+        <w:rPr>
+          <w:rFonts w:ascii="Arial" w:hAnsi="Arial" w:cs="Arial"/>
+          <w:sz w:val="24"/>
+          <w:szCs w:val="24"/>
+        </w:rPr>
+      </w:pPr>
+      <w:r>
+        <w:rPr>
+          <w:rFonts w:ascii="Arial" w:hAnsi="Arial" w:cs="Arial"/>
+          <w:sz w:val="24"/>
+          <w:szCs w:val="24"/>
+        </w:rPr>
+        <w:t>A consulta irá</w:t>
+      </w:r>
+      <w:r>
+        <w:rPr>
+          <w:rFonts w:ascii="Arial" w:hAnsi="Arial" w:cs="Arial"/>
+          <w:sz w:val="24"/>
+          <w:szCs w:val="24"/>
+        </w:rPr>
+        <w:t xml:space="preserve"> retornar registros compostos por diversas colunas de diversas tabelas</w:t>
+      </w:r>
+      <w:r>
+        <w:rPr>
+          <w:rFonts w:ascii="Arial" w:hAnsi="Arial" w:cs="Arial"/>
+          <w:sz w:val="24"/>
+          <w:szCs w:val="24"/>
+        </w:rPr>
+        <w:t xml:space="preserve"> diferentes, desde que tais tabelas possuam registros que se relacionam de alguma forma;</w:t>
+      </w:r>
+    </w:p>
+    <w:p>
+      <w:pPr>
+        <w:rPr>
+          <w:rFonts w:ascii="Arial" w:hAnsi="Arial" w:cs="Arial"/>
+          <w:sz w:val="24"/>
+          <w:szCs w:val="24"/>
+        </w:rPr>
+      </w:pPr>
+      <w:r>
+        <w:rPr>
+          <w:rFonts w:ascii="Arial" w:hAnsi="Arial" w:cs="Arial"/>
+          <w:sz w:val="24"/>
+          <w:szCs w:val="24"/>
+        </w:rPr>
+        <w:t>Geralmente é utilizado como referência para as junções os índices das tabelas (chaves primárias e/ou chaves estrangeiras);</w:t>
+      </w:r>
+    </w:p>
+    <w:p>
+      <w:pPr>
+        <w:rPr>
+          <w:rFonts w:ascii="Arial" w:hAnsi="Arial" w:cs="Arial"/>
+          <w:sz w:val="24"/>
+          <w:szCs w:val="24"/>
+        </w:rPr>
+      </w:pPr>
+      <w:r>
+        <w:rPr>
+          <w:rFonts w:ascii="Arial" w:hAnsi="Arial" w:cs="Arial"/>
+          <w:sz w:val="24"/>
+          <w:szCs w:val="24"/>
+        </w:rPr>
+        <w:t>Isso não é</w:t>
+      </w:r>
+      <w:r>
+        <w:rPr>
+          <w:rFonts w:ascii="Arial" w:hAnsi="Arial" w:cs="Arial"/>
+          <w:sz w:val="24"/>
+          <w:szCs w:val="24"/>
+        </w:rPr>
+        <w:t xml:space="preserve"> </w:t>
+      </w:r>
+      <w:r>
+        <w:rPr>
+          <w:rFonts w:ascii="Arial" w:hAnsi="Arial" w:cs="Arial"/>
+          <w:sz w:val="24"/>
+          <w:szCs w:val="24"/>
+        </w:rPr>
+        <w:t xml:space="preserve">obrigatório, havendo um relacionamento entre colunas de registros de tabelas, é possível através das junções explorar </w:t>
+      </w:r>
+      <w:r>
+        <w:rPr>
+          <w:rFonts w:ascii="Arial" w:hAnsi="Arial" w:cs="Arial"/>
+          <w:sz w:val="24"/>
+          <w:szCs w:val="24"/>
+        </w:rPr>
+        <w:t xml:space="preserve">tais </w:t>
+      </w:r>
+      <w:r>
+        <w:rPr>
+          <w:rFonts w:ascii="Arial" w:hAnsi="Arial" w:cs="Arial"/>
+          <w:sz w:val="24"/>
+          <w:szCs w:val="24"/>
+        </w:rPr>
+        <w:t>relacionamentos para obter resultados de consultas mais avançadas</w:t>
+      </w:r>
+      <w:r>
+        <w:rPr>
+          <w:rFonts w:ascii="Arial" w:hAnsi="Arial" w:cs="Arial"/>
+          <w:sz w:val="24"/>
+          <w:szCs w:val="24"/>
+        </w:rPr>
+        <w:t>;</w:t>
+      </w:r>
+    </w:p>
+    <w:p>
+      <w:pPr>
+        <w:rPr>
+          <w:rFonts w:ascii="Arial" w:hAnsi="Arial" w:cs="Arial"/>
+          <w:sz w:val="24"/>
+          <w:szCs w:val="24"/>
+        </w:rPr>
+      </w:pPr>
+      <w:r>
+        <w:rPr>
+          <w:rFonts w:ascii="Arial" w:hAnsi="Arial" w:cs="Arial"/>
+          <w:sz w:val="24"/>
+          <w:szCs w:val="24"/>
+        </w:rPr>
+        <w:t>Existem diversos tipos de junções que são atualmente suportados pelo MySQL;</w:t>
+      </w:r>
+    </w:p>
+    <w:p>
+      <w:pPr>
+        <w:rPr>
+          <w:rFonts w:ascii="Arial" w:hAnsi="Arial" w:cs="Arial"/>
+          <w:sz w:val="24"/>
+          <w:szCs w:val="24"/>
+        </w:rPr>
+      </w:pPr>
+      <w:r>
+        <w:rPr>
+          <w:rFonts w:ascii="Arial" w:hAnsi="Arial" w:cs="Arial"/>
+          <w:sz w:val="24"/>
+          <w:szCs w:val="24"/>
+        </w:rPr>
+        <w:t xml:space="preserve">Daremos início ao estudo das principais junções, não só do MySQL, mas também de qualquer banco de dados relacional (Oracle, </w:t>
+      </w:r>
+      <w:proofErr w:type="spellStart"/>
+      <w:r>
+        <w:rPr>
+          <w:rFonts w:ascii="Arial" w:hAnsi="Arial" w:cs="Arial"/>
+          <w:sz w:val="24"/>
+          <w:szCs w:val="24"/>
+        </w:rPr>
+        <w:t>SQLServer</w:t>
+      </w:r>
+      <w:proofErr w:type="spellEnd"/>
+      <w:r>
+        <w:rPr>
+          <w:rFonts w:ascii="Arial" w:hAnsi="Arial" w:cs="Arial"/>
+          <w:sz w:val="24"/>
+          <w:szCs w:val="24"/>
+        </w:rPr>
+        <w:t>, qualquer BD Relacional).</w:t>
+      </w:r>
+    </w:p>
+    <w:p>
+      <w:pPr>
+        <w:rPr>
+          <w:rFonts w:ascii="Arial" w:hAnsi="Arial" w:cs="Arial"/>
+          <w:sz w:val="24"/>
+          <w:szCs w:val="24"/>
+        </w:rPr>
+      </w:pPr>
+    </w:p>
+    <w:p>
+      <w:pPr>
+        <w:rPr>
+          <w:rFonts w:ascii="Arial" w:hAnsi="Arial" w:cs="Arial"/>
+          <w:b/>
+          <w:bCs/>
+          <w:sz w:val="24"/>
+          <w:szCs w:val="24"/>
+        </w:rPr>
+      </w:pPr>
+      <w:r>
+        <w:rPr>
+          <w:rFonts w:ascii="Arial" w:hAnsi="Arial" w:cs="Arial"/>
+          <w:b/>
+          <w:bCs/>
+          <w:sz w:val="24"/>
+          <w:szCs w:val="24"/>
+        </w:rPr>
+        <w:t>Principais junções:</w:t>
+      </w:r>
+    </w:p>
+    <w:p>
+      <w:pPr>
+        <w:rPr>
+          <w:rFonts w:ascii="Arial" w:hAnsi="Arial" w:cs="Arial"/>
+          <w:sz w:val="24"/>
+          <w:szCs w:val="24"/>
+        </w:rPr>
+      </w:pPr>
+      <w:r>
+        <w:rPr>
+          <w:rFonts w:ascii="Arial" w:hAnsi="Arial" w:cs="Arial"/>
+          <w:b/>
+          <w:bCs/>
+          <w:sz w:val="24"/>
+          <w:szCs w:val="24"/>
+        </w:rPr>
+        <w:t xml:space="preserve">LEFT JOIN – </w:t>
+      </w:r>
+      <w:r>
+        <w:rPr>
+          <w:rFonts w:ascii="Arial" w:hAnsi="Arial" w:cs="Arial"/>
+          <w:sz w:val="24"/>
+          <w:szCs w:val="24"/>
+        </w:rPr>
+        <w:t>Junção à esquerda;</w:t>
+      </w:r>
+    </w:p>
+    <w:p>
+      <w:pPr>
+        <w:rPr>
+          <w:rFonts w:ascii="Arial" w:hAnsi="Arial" w:cs="Arial"/>
+          <w:sz w:val="24"/>
+          <w:szCs w:val="24"/>
+        </w:rPr>
+      </w:pPr>
+      <w:r>
+        <w:rPr>
+          <w:rFonts w:ascii="Arial" w:hAnsi="Arial" w:cs="Arial"/>
+          <w:b/>
+          <w:bCs/>
+          <w:sz w:val="24"/>
+          <w:szCs w:val="24"/>
+        </w:rPr>
+        <w:t xml:space="preserve">RIGHT JOIN – </w:t>
+      </w:r>
+      <w:r>
+        <w:rPr>
+          <w:rFonts w:ascii="Arial" w:hAnsi="Arial" w:cs="Arial"/>
+          <w:sz w:val="24"/>
+          <w:szCs w:val="24"/>
+        </w:rPr>
+        <w:t>Junção à direta;</w:t>
+      </w:r>
+    </w:p>
+    <w:p>
+      <w:pPr>
+        <w:rPr>
+          <w:rFonts w:ascii="Arial" w:hAnsi="Arial" w:cs="Arial"/>
+          <w:sz w:val="24"/>
+          <w:szCs w:val="24"/>
+        </w:rPr>
+      </w:pPr>
+      <w:r>
+        <w:rPr>
+          <w:rFonts w:ascii="Arial" w:hAnsi="Arial" w:cs="Arial"/>
+          <w:b/>
+          <w:bCs/>
+          <w:sz w:val="24"/>
+          <w:szCs w:val="24"/>
+        </w:rPr>
+        <w:t xml:space="preserve">INNER JOIN – </w:t>
+      </w:r>
+      <w:r>
+        <w:rPr>
+          <w:rFonts w:ascii="Arial" w:hAnsi="Arial" w:cs="Arial"/>
+          <w:sz w:val="24"/>
+          <w:szCs w:val="24"/>
+        </w:rPr>
+        <w:t>Junção interna.</w:t>
+      </w:r>
+    </w:p>
+    <w:p>
+      <w:pPr>
+        <w:rPr>
+          <w:rFonts w:ascii="Arial" w:hAnsi="Arial" w:cs="Arial"/>
+          <w:sz w:val="24"/>
+          <w:szCs w:val="24"/>
+        </w:rPr>
+      </w:pPr>
+      <w:r>
+        <w:rPr>
+          <w:rFonts w:ascii="Arial" w:hAnsi="Arial" w:cs="Arial"/>
+          <w:sz w:val="24"/>
+          <w:szCs w:val="24"/>
+        </w:rPr>
+        <w:t xml:space="preserve">              </w:t>
       </w:r>
     </w:p>
     <w:sectPr>

</xml_diff>